<commit_message>
Add problem scope sketch. Create images folder.
</commit_message>
<xml_diff>
--- a/Documents/dolgozat.docx
+++ b/Documents/dolgozat.docx
@@ -576,14 +576,233 @@
       </w:r>
     </w:p>
     <w:p>
+      <w:proofErr w:type="spellStart"/>
+      <w:r>
+        <w:t>placeholder</w:t>
+      </w:r>
+      <w:proofErr w:type="spellEnd"/>
+    </w:p>
+    <w:p>
+      <w:pPr>
+        <w:spacing w:after="160"/>
+        <w:ind w:left="0" w:right="0" w:firstLine="0"/>
+      </w:pPr>
+      <w:r>
+        <w:br w:type="page"/>
+      </w:r>
+    </w:p>
+    <w:p>
+      <w:pPr>
+        <w:pStyle w:val="Heading1"/>
+        <w:rPr>
+          <w:rFonts w:ascii="Arial" w:hAnsi="Arial" w:cs="Arial"/>
+        </w:rPr>
+      </w:pPr>
+      <w:r>
+        <w:rPr>
+          <w:rFonts w:ascii="Arial" w:hAnsi="Arial" w:cs="Arial"/>
+        </w:rPr>
+        <w:lastRenderedPageBreak/>
+        <w:t>Problémakör</w:t>
+      </w:r>
+    </w:p>
+    <w:p>
+      <w:pPr>
+        <w:pStyle w:val="Heading2"/>
+        <w:rPr>
+          <w:rFonts w:ascii="Arial" w:hAnsi="Arial" w:cs="Arial"/>
+        </w:rPr>
+      </w:pPr>
+      <w:r>
+        <w:rPr>
+          <w:rFonts w:ascii="Arial" w:hAnsi="Arial" w:cs="Arial"/>
+        </w:rPr>
+        <w:t>Az adat az új üzemanyag</w:t>
+      </w:r>
+    </w:p>
+    <w:p>
+      <w:proofErr w:type="spellStart"/>
+      <w:r>
+        <w:t>placeholder</w:t>
+      </w:r>
+      <w:proofErr w:type="spellEnd"/>
+    </w:p>
+    <w:p>
+      <w:pPr>
+        <w:pStyle w:val="Heading2"/>
+        <w:rPr>
+          <w:rFonts w:ascii="Arial" w:hAnsi="Arial" w:cs="Arial"/>
+        </w:rPr>
+      </w:pPr>
+      <w:r>
+        <w:rPr>
+          <w:rFonts w:ascii="Arial" w:hAnsi="Arial" w:cs="Arial"/>
+        </w:rPr>
+        <w:t>A gépi tanulás folyamata</w:t>
+      </w:r>
+    </w:p>
+    <w:p>
+      <w:proofErr w:type="spellStart"/>
+      <w:r>
+        <w:t>Machine</w:t>
+      </w:r>
+      <w:proofErr w:type="spellEnd"/>
+      <w:r>
+        <w:t xml:space="preserve"> </w:t>
+      </w:r>
+      <w:proofErr w:type="spellStart"/>
+      <w:r>
+        <w:t>learning</w:t>
+      </w:r>
+      <w:proofErr w:type="spellEnd"/>
+      <w:r>
+        <w:t xml:space="preserve"> </w:t>
+      </w:r>
+      <w:proofErr w:type="spellStart"/>
+      <w:r>
+        <w:t>pipeline</w:t>
+      </w:r>
+      <w:proofErr w:type="spellEnd"/>
+    </w:p>
+    <w:p>
+      <w:r>
+        <w:t xml:space="preserve">Adat </w:t>
+      </w:r>
+      <w:proofErr w:type="spellStart"/>
+      <w:r>
+        <w:t>pipeline</w:t>
+      </w:r>
+      <w:proofErr w:type="spellEnd"/>
+    </w:p>
+    <w:p>
+      <w:r>
+        <w:t xml:space="preserve">(Többi </w:t>
+      </w:r>
+      <w:proofErr w:type="spellStart"/>
+      <w:r>
+        <w:t>pipeline</w:t>
+      </w:r>
+      <w:proofErr w:type="spellEnd"/>
+      <w:r>
+        <w:t>)</w:t>
+      </w:r>
+    </w:p>
+    <w:p>
+      <w:pPr>
+        <w:pStyle w:val="Heading2"/>
+        <w:rPr>
+          <w:rFonts w:ascii="Arial" w:hAnsi="Arial" w:cs="Arial"/>
+        </w:rPr>
+      </w:pPr>
+      <w:r>
+        <w:rPr>
+          <w:rFonts w:ascii="Arial" w:hAnsi="Arial" w:cs="Arial"/>
+        </w:rPr>
+        <w:t>Az adatforrás a kezdetek kezdete</w:t>
+      </w:r>
+    </w:p>
+    <w:p>
+      <w:r>
+        <w:t>Mik lehetnek az adat</w:t>
+      </w:r>
+    </w:p>
+    <w:p>
+      <w:r>
+        <w:t>Honnan szerezhető</w:t>
+      </w:r>
+    </w:p>
+    <w:p>
+      <w:pPr>
+        <w:pStyle w:val="Heading2"/>
+        <w:rPr>
+          <w:rFonts w:ascii="Arial" w:hAnsi="Arial" w:cs="Arial"/>
+        </w:rPr>
+      </w:pPr>
+      <w:r>
+        <w:rPr>
+          <w:rFonts w:ascii="Arial" w:hAnsi="Arial" w:cs="Arial"/>
+        </w:rPr>
+        <w:t>Saját adatforrásom ismertetése</w:t>
+      </w:r>
+    </w:p>
+    <w:p>
+      <w:r>
+        <w:t xml:space="preserve">Adat alapvetően: </w:t>
+      </w:r>
+      <w:r>
+        <w:t>Ált leírás: null érték, zajok</w:t>
+      </w:r>
+    </w:p>
+    <w:p>
+      <w:r>
+        <w:t>Adathalmaz ismertetése</w:t>
+      </w:r>
+    </w:p>
+    <w:p>
+      <w:r>
+        <w:t>Átvezetés:</w:t>
+      </w:r>
+    </w:p>
+    <w:p>
+      <w:pPr>
+        <w:ind w:left="0" w:firstLine="0"/>
+        <w:rPr>
+          <w:i/>
+          <w:iCs/>
+        </w:rPr>
+      </w:pPr>
+      <w:r>
+        <w:rPr>
+          <w:i/>
+          <w:iCs/>
+        </w:rPr>
+        <w:t>Többet mond egy kép</w:t>
+      </w:r>
       <w:bookmarkStart w:id="0" w:name="_GoBack"/>
-      <w:proofErr w:type="spellStart"/>
-      <w:r>
-        <w:t>placeholder</w:t>
-      </w:r>
       <w:bookmarkEnd w:id="0"/>
-      <w:proofErr w:type="spellEnd"/>
-    </w:p>
+    </w:p>
+    <w:p>
+      <w:pPr>
+        <w:rPr>
+          <w:i/>
+          <w:iCs/>
+        </w:rPr>
+      </w:pPr>
+      <w:r>
+        <w:rPr>
+          <w:i/>
+          <w:iCs/>
+        </w:rPr>
+        <w:t>mint száz bekezdés</w:t>
+      </w:r>
+    </w:p>
+    <w:p>
+      <w:pPr>
+        <w:spacing w:after="160"/>
+        <w:ind w:left="0" w:right="0" w:firstLine="0"/>
+      </w:pPr>
+      <w:r>
+        <w:br w:type="page"/>
+      </w:r>
+    </w:p>
+    <w:p>
+      <w:pPr>
+        <w:pStyle w:val="Heading1"/>
+        <w:rPr>
+          <w:b/>
+          <w:bCs/>
+        </w:rPr>
+      </w:pPr>
+      <w:r>
+        <w:rPr>
+          <w:b/>
+          <w:bCs/>
+        </w:rPr>
+        <w:lastRenderedPageBreak/>
+        <w:t>Reprezentációs módszerek</w:t>
+      </w:r>
+    </w:p>
+    <w:p/>
     <w:sectPr>
       <w:pgSz w:w="11906" w:h="16838" w:code="9"/>
       <w:pgMar w:top="1418" w:right="1418" w:bottom="1418" w:left="1701" w:header="709" w:footer="709" w:gutter="0"/>
@@ -4107,7 +4326,7 @@
 </file>
 
 <file path=customXml/itemProps1.xml><?xml version="1.0" encoding="utf-8"?>
-<ds:datastoreItem xmlns:ds="http://schemas.openxmlformats.org/officeDocument/2006/customXml" ds:itemID="{499C4708-85C8-470D-97B6-C0443E6DD9C5}">
+<ds:datastoreItem xmlns:ds="http://schemas.openxmlformats.org/officeDocument/2006/customXml" ds:itemID="{14540B88-9B48-44C9-AF09-CF87D11F2106}">
   <ds:schemaRefs>
     <ds:schemaRef ds:uri="http://schemas.openxmlformats.org/officeDocument/2006/bibliography"/>
   </ds:schemaRefs>

</xml_diff>

<commit_message>
Representation chapter introduction. Add source.txt to collect resources.
</commit_message>
<xml_diff>
--- a/Documents/dolgozat.docx
+++ b/Documents/dolgozat.docx
@@ -758,51 +758,245 @@
         </w:rPr>
         <w:t>Többet mond egy kép</w:t>
       </w:r>
+    </w:p>
+    <w:p>
+      <w:pPr>
+        <w:rPr>
+          <w:i/>
+          <w:iCs/>
+        </w:rPr>
+      </w:pPr>
+      <w:r>
+        <w:rPr>
+          <w:i/>
+          <w:iCs/>
+        </w:rPr>
+        <w:t>mint száz bekezdés</w:t>
+      </w:r>
+    </w:p>
+    <w:p>
+      <w:pPr>
+        <w:spacing w:after="160"/>
+        <w:ind w:left="0" w:right="0" w:firstLine="0"/>
+      </w:pPr>
+      <w:r>
+        <w:br w:type="page"/>
+      </w:r>
+    </w:p>
+    <w:p>
+      <w:pPr>
+        <w:pStyle w:val="Heading1"/>
+        <w:rPr>
+          <w:b/>
+          <w:bCs/>
+        </w:rPr>
+      </w:pPr>
+      <w:r>
+        <w:rPr>
+          <w:b/>
+          <w:bCs/>
+        </w:rPr>
+        <w:lastRenderedPageBreak/>
+        <w:t>Reprezentációs módszerek</w:t>
+      </w:r>
+    </w:p>
+    <w:p>
+      <w:pPr>
+        <w:pStyle w:val="Heading2"/>
+        <w:rPr>
+          <w:rFonts w:ascii="Arial" w:hAnsi="Arial" w:cs="Arial"/>
+        </w:rPr>
+      </w:pPr>
+      <w:r>
+        <w:rPr>
+          <w:rFonts w:ascii="Arial" w:hAnsi="Arial" w:cs="Arial"/>
+        </w:rPr>
+        <w:t>Miért hasznos az adatok megjelenítése?</w:t>
+      </w:r>
+    </w:p>
+    <w:p>
+      <w:pPr>
+        <w:pStyle w:val="ListParagraph"/>
+        <w:numPr>
+          <w:ilvl w:val="0"/>
+          <w:numId w:val="21"/>
+        </w:numPr>
+      </w:pPr>
+      <w:r>
+        <w:t>Bevezetés:</w:t>
+      </w:r>
       <w:bookmarkStart w:id="0" w:name="_GoBack"/>
       <w:bookmarkEnd w:id="0"/>
     </w:p>
     <w:p>
-      <w:pPr>
-        <w:rPr>
-          <w:i/>
-          <w:iCs/>
-        </w:rPr>
-      </w:pPr>
-      <w:r>
-        <w:rPr>
-          <w:i/>
-          <w:iCs/>
-        </w:rPr>
-        <w:t>mint száz bekezdés</w:t>
-      </w:r>
-    </w:p>
-    <w:p>
-      <w:pPr>
-        <w:spacing w:after="160"/>
-        <w:ind w:left="0" w:right="0" w:firstLine="0"/>
-      </w:pPr>
-      <w:r>
-        <w:br w:type="page"/>
-      </w:r>
-    </w:p>
-    <w:p>
-      <w:pPr>
-        <w:pStyle w:val="Heading1"/>
+      <w:r>
+        <w:t xml:space="preserve">Az adattudományban az egyik </w:t>
+      </w:r>
+      <w:r>
+        <w:t>legfontosabb</w:t>
+      </w:r>
+      <w:r>
+        <w:t xml:space="preserve"> készség az adatok </w:t>
+      </w:r>
+      <w:r>
+        <w:t xml:space="preserve">eloszlásának </w:t>
+      </w:r>
+      <w:r>
+        <w:t>és összetettségének vizualizálása és megértése. Manapság azonban az online tanfolyamok nagy része elsősorban a gépi tanulásra és az algoritmus működésére összpontosít.</w:t>
+      </w:r>
+    </w:p>
+    <w:p>
+      <w:r>
+        <w:t>Ez nem azt jelenti, hogy a gépi tanulás ismerete elhanyagolandó</w:t>
+      </w:r>
+      <w:r>
+        <w:t>. Nyilvánvalóan a legjobb adattudós</w:t>
+      </w:r>
+      <w:r>
+        <w:t xml:space="preserve"> könnyedén eligazodik a gépi tanulási algoritmusok nagy részével.</w:t>
+      </w:r>
+      <w:r>
+        <w:t xml:space="preserve"> </w:t>
+      </w:r>
+      <w:r>
+        <w:t>Mindenesetre a</w:t>
+      </w:r>
+      <w:r>
+        <w:t xml:space="preserve">z adattudomány nem korlátozódik </w:t>
+      </w:r>
+      <w:r>
+        <w:t xml:space="preserve">le </w:t>
+      </w:r>
+      <w:r>
+        <w:t xml:space="preserve">a gépi tanulásra, </w:t>
+      </w:r>
+      <w:r>
+        <w:t>inkább az</w:t>
+      </w:r>
+      <w:r>
+        <w:t xml:space="preserve"> egy képesség</w:t>
+      </w:r>
+      <w:r>
+        <w:t>. A</w:t>
+      </w:r>
+      <w:r>
+        <w:t xml:space="preserve"> készség </w:t>
+      </w:r>
+      <w:r>
+        <w:t>alatt azt kell érteni</w:t>
+      </w:r>
+      <w:r>
+        <w:t xml:space="preserve">, hogy mennyire érted a </w:t>
+      </w:r>
+      <w:r>
+        <w:t>probléma területet (</w:t>
+      </w:r>
+      <w:proofErr w:type="spellStart"/>
+      <w:r>
+        <w:t>domain</w:t>
+      </w:r>
+      <w:proofErr w:type="spellEnd"/>
+      <w:r>
+        <w:t>)</w:t>
+      </w:r>
+      <w:r>
+        <w:t>, mennyire tud</w:t>
+      </w:r>
+      <w:r>
+        <w:t xml:space="preserve">sz elmélyülni </w:t>
+      </w:r>
+      <w:r>
+        <w:t>az adatok</w:t>
+      </w:r>
+      <w:r>
+        <w:t>ban.</w:t>
+      </w:r>
+      <w:r>
+        <w:t xml:space="preserve"> </w:t>
+      </w:r>
+      <w:r>
+        <w:t>E</w:t>
+      </w:r>
+      <w:r>
+        <w:t xml:space="preserve">lkapni a rejtett </w:t>
+      </w:r>
+      <w:r>
+        <w:t>összefüggéseket</w:t>
+      </w:r>
+      <w:r>
+        <w:t xml:space="preserve"> és </w:t>
+      </w:r>
+      <w:r>
+        <w:t>megtalálni</w:t>
+      </w:r>
+      <w:r>
+        <w:t xml:space="preserve"> az adatok</w:t>
+      </w:r>
+      <w:r>
+        <w:t>ban</w:t>
+      </w:r>
+      <w:r>
+        <w:t xml:space="preserve"> </w:t>
+      </w:r>
+      <w:r>
+        <w:t>rejlő üzenetet</w:t>
+      </w:r>
+      <w:r>
+        <w:t>.</w:t>
+      </w:r>
+      <w:r>
+        <w:t xml:space="preserve"> Az adat beszél magáról. A legjobb mód arra, hogy szóra bírjuk az </w:t>
+      </w:r>
+      <w:r>
         <w:rPr>
           <w:b/>
           <w:bCs/>
         </w:rPr>
-      </w:pPr>
-      <w:r>
-        <w:rPr>
-          <w:b/>
-          <w:bCs/>
-        </w:rPr>
-        <w:lastRenderedPageBreak/>
-        <w:t>Reprezentációs módszerek</w:t>
-      </w:r>
-    </w:p>
-    <w:p/>
+        <w:t>adatmegjelenítés</w:t>
+      </w:r>
+      <w:r>
+        <w:t>.</w:t>
+      </w:r>
+    </w:p>
+    <w:p>
+      <w:r>
+        <w:t>Mi az adatmegjelenítés?</w:t>
+      </w:r>
+    </w:p>
+    <w:p>
+      <w:r>
+        <w:t>Az adatmegjelenítés az információ (adatok) felvételének és vizuális kontextusba, például térképbe vagy grafikonba helyezésének módszere.</w:t>
+      </w:r>
+    </w:p>
+    <w:p>
+      <w:r>
+        <w:t>A fő cél a nagy adatkészletek vizuális grafikába történő szűrése, hogy lehetővé tegye az adatokon belüli összetett kapcsolatok könnyű megértését.</w:t>
+      </w:r>
+    </w:p>
+    <w:p>
+      <w:pPr>
+        <w:pStyle w:val="ListParagraph"/>
+        <w:numPr>
+          <w:ilvl w:val="0"/>
+          <w:numId w:val="21"/>
+        </w:numPr>
+      </w:pPr>
+      <w:r>
+        <w:t>megértés</w:t>
+      </w:r>
+    </w:p>
+    <w:p>
+      <w:pPr>
+        <w:pStyle w:val="ListParagraph"/>
+        <w:numPr>
+          <w:ilvl w:val="0"/>
+          <w:numId w:val="21"/>
+        </w:numPr>
+      </w:pPr>
+      <w:r>
+        <w:t>más kontextusba helyezés</w:t>
+      </w:r>
+    </w:p>
     <w:sectPr>
       <w:pgSz w:w="11906" w:h="16838" w:code="9"/>
       <w:pgMar w:top="1418" w:right="1418" w:bottom="1418" w:left="1701" w:header="709" w:footer="709" w:gutter="0"/>
@@ -1092,6 +1286,119 @@
     </w:lvl>
   </w:abstractNum>
   <w:abstractNum w:abstractNumId="2" w15:restartNumberingAfterBreak="0">
+    <w:nsid w:val="1E3A4559"/>
+    <w:multiLevelType w:val="hybridMultilevel"/>
+    <w:tmpl w:val="3154F0CA"/>
+    <w:lvl w:ilvl="0" w:tplc="040E0001">
+      <w:start w:val="1"/>
+      <w:numFmt w:val="bullet"/>
+      <w:lvlText w:val=""/>
+      <w:lvlJc w:val="left"/>
+      <w:pPr>
+        <w:ind w:left="720" w:hanging="360"/>
+      </w:pPr>
+      <w:rPr>
+        <w:rFonts w:ascii="Symbol" w:hAnsi="Symbol" w:hint="default"/>
+      </w:rPr>
+    </w:lvl>
+    <w:lvl w:ilvl="1" w:tplc="040E0003" w:tentative="1">
+      <w:start w:val="1"/>
+      <w:numFmt w:val="bullet"/>
+      <w:lvlText w:val="o"/>
+      <w:lvlJc w:val="left"/>
+      <w:pPr>
+        <w:ind w:left="1440" w:hanging="360"/>
+      </w:pPr>
+      <w:rPr>
+        <w:rFonts w:ascii="Courier New" w:hAnsi="Courier New" w:cs="Courier New" w:hint="default"/>
+      </w:rPr>
+    </w:lvl>
+    <w:lvl w:ilvl="2" w:tplc="040E0005" w:tentative="1">
+      <w:start w:val="1"/>
+      <w:numFmt w:val="bullet"/>
+      <w:lvlText w:val=""/>
+      <w:lvlJc w:val="left"/>
+      <w:pPr>
+        <w:ind w:left="2160" w:hanging="360"/>
+      </w:pPr>
+      <w:rPr>
+        <w:rFonts w:ascii="Wingdings" w:hAnsi="Wingdings" w:hint="default"/>
+      </w:rPr>
+    </w:lvl>
+    <w:lvl w:ilvl="3" w:tplc="040E0001" w:tentative="1">
+      <w:start w:val="1"/>
+      <w:numFmt w:val="bullet"/>
+      <w:lvlText w:val=""/>
+      <w:lvlJc w:val="left"/>
+      <w:pPr>
+        <w:ind w:left="2880" w:hanging="360"/>
+      </w:pPr>
+      <w:rPr>
+        <w:rFonts w:ascii="Symbol" w:hAnsi="Symbol" w:hint="default"/>
+      </w:rPr>
+    </w:lvl>
+    <w:lvl w:ilvl="4" w:tplc="040E0003" w:tentative="1">
+      <w:start w:val="1"/>
+      <w:numFmt w:val="bullet"/>
+      <w:lvlText w:val="o"/>
+      <w:lvlJc w:val="left"/>
+      <w:pPr>
+        <w:ind w:left="3600" w:hanging="360"/>
+      </w:pPr>
+      <w:rPr>
+        <w:rFonts w:ascii="Courier New" w:hAnsi="Courier New" w:cs="Courier New" w:hint="default"/>
+      </w:rPr>
+    </w:lvl>
+    <w:lvl w:ilvl="5" w:tplc="040E0005" w:tentative="1">
+      <w:start w:val="1"/>
+      <w:numFmt w:val="bullet"/>
+      <w:lvlText w:val=""/>
+      <w:lvlJc w:val="left"/>
+      <w:pPr>
+        <w:ind w:left="4320" w:hanging="360"/>
+      </w:pPr>
+      <w:rPr>
+        <w:rFonts w:ascii="Wingdings" w:hAnsi="Wingdings" w:hint="default"/>
+      </w:rPr>
+    </w:lvl>
+    <w:lvl w:ilvl="6" w:tplc="040E0001" w:tentative="1">
+      <w:start w:val="1"/>
+      <w:numFmt w:val="bullet"/>
+      <w:lvlText w:val=""/>
+      <w:lvlJc w:val="left"/>
+      <w:pPr>
+        <w:ind w:left="5040" w:hanging="360"/>
+      </w:pPr>
+      <w:rPr>
+        <w:rFonts w:ascii="Symbol" w:hAnsi="Symbol" w:hint="default"/>
+      </w:rPr>
+    </w:lvl>
+    <w:lvl w:ilvl="7" w:tplc="040E0003" w:tentative="1">
+      <w:start w:val="1"/>
+      <w:numFmt w:val="bullet"/>
+      <w:lvlText w:val="o"/>
+      <w:lvlJc w:val="left"/>
+      <w:pPr>
+        <w:ind w:left="5760" w:hanging="360"/>
+      </w:pPr>
+      <w:rPr>
+        <w:rFonts w:ascii="Courier New" w:hAnsi="Courier New" w:cs="Courier New" w:hint="default"/>
+      </w:rPr>
+    </w:lvl>
+    <w:lvl w:ilvl="8" w:tplc="040E0005" w:tentative="1">
+      <w:start w:val="1"/>
+      <w:numFmt w:val="bullet"/>
+      <w:lvlText w:val=""/>
+      <w:lvlJc w:val="left"/>
+      <w:pPr>
+        <w:ind w:left="6480" w:hanging="360"/>
+      </w:pPr>
+      <w:rPr>
+        <w:rFonts w:ascii="Wingdings" w:hAnsi="Wingdings" w:hint="default"/>
+      </w:rPr>
+    </w:lvl>
+  </w:abstractNum>
+  <w:abstractNum w:abstractNumId="3" w15:restartNumberingAfterBreak="0">
     <w:nsid w:val="20AD5147"/>
     <w:multiLevelType w:val="hybridMultilevel"/>
     <w:tmpl w:val="60948E6C"/>
@@ -1177,7 +1484,7 @@
       </w:pPr>
     </w:lvl>
   </w:abstractNum>
-  <w:abstractNum w:abstractNumId="3" w15:restartNumberingAfterBreak="0">
+  <w:abstractNum w:abstractNumId="4" w15:restartNumberingAfterBreak="0">
     <w:nsid w:val="21A856C0"/>
     <w:multiLevelType w:val="hybridMultilevel"/>
     <w:tmpl w:val="862846A8"/>
@@ -1290,7 +1597,7 @@
       </w:rPr>
     </w:lvl>
   </w:abstractNum>
-  <w:abstractNum w:abstractNumId="4" w15:restartNumberingAfterBreak="0">
+  <w:abstractNum w:abstractNumId="5" w15:restartNumberingAfterBreak="0">
     <w:nsid w:val="25CC3F2F"/>
     <w:multiLevelType w:val="hybridMultilevel"/>
     <w:tmpl w:val="5122E27C"/>
@@ -1403,7 +1710,7 @@
       </w:rPr>
     </w:lvl>
   </w:abstractNum>
-  <w:abstractNum w:abstractNumId="5" w15:restartNumberingAfterBreak="0">
+  <w:abstractNum w:abstractNumId="6" w15:restartNumberingAfterBreak="0">
     <w:nsid w:val="289C2D22"/>
     <w:multiLevelType w:val="hybridMultilevel"/>
     <w:tmpl w:val="60948E6C"/>
@@ -1489,7 +1796,7 @@
       </w:pPr>
     </w:lvl>
   </w:abstractNum>
-  <w:abstractNum w:abstractNumId="6" w15:restartNumberingAfterBreak="0">
+  <w:abstractNum w:abstractNumId="7" w15:restartNumberingAfterBreak="0">
     <w:nsid w:val="2CE50EA9"/>
     <w:multiLevelType w:val="hybridMultilevel"/>
     <w:tmpl w:val="4A38AACC"/>
@@ -1602,7 +1909,7 @@
       </w:rPr>
     </w:lvl>
   </w:abstractNum>
-  <w:abstractNum w:abstractNumId="7" w15:restartNumberingAfterBreak="0">
+  <w:abstractNum w:abstractNumId="8" w15:restartNumberingAfterBreak="0">
     <w:nsid w:val="2E287FB5"/>
     <w:multiLevelType w:val="hybridMultilevel"/>
     <w:tmpl w:val="0FC8D7FE"/>
@@ -1745,7 +2052,7 @@
       </w:rPr>
     </w:lvl>
   </w:abstractNum>
-  <w:abstractNum w:abstractNumId="8" w15:restartNumberingAfterBreak="0">
+  <w:abstractNum w:abstractNumId="9" w15:restartNumberingAfterBreak="0">
     <w:nsid w:val="2E5A7AD0"/>
     <w:multiLevelType w:val="hybridMultilevel"/>
     <w:tmpl w:val="A60204D4"/>
@@ -1858,7 +2165,7 @@
       </w:rPr>
     </w:lvl>
   </w:abstractNum>
-  <w:abstractNum w:abstractNumId="9" w15:restartNumberingAfterBreak="0">
+  <w:abstractNum w:abstractNumId="10" w15:restartNumberingAfterBreak="0">
     <w:nsid w:val="3354560C"/>
     <w:multiLevelType w:val="hybridMultilevel"/>
     <w:tmpl w:val="ACE0B25A"/>
@@ -1971,7 +2278,7 @@
       </w:rPr>
     </w:lvl>
   </w:abstractNum>
-  <w:abstractNum w:abstractNumId="10" w15:restartNumberingAfterBreak="0">
+  <w:abstractNum w:abstractNumId="11" w15:restartNumberingAfterBreak="0">
     <w:nsid w:val="3FE16B7D"/>
     <w:multiLevelType w:val="hybridMultilevel"/>
     <w:tmpl w:val="B394B556"/>
@@ -2084,7 +2391,7 @@
       </w:rPr>
     </w:lvl>
   </w:abstractNum>
-  <w:abstractNum w:abstractNumId="11" w15:restartNumberingAfterBreak="0">
+  <w:abstractNum w:abstractNumId="12" w15:restartNumberingAfterBreak="0">
     <w:nsid w:val="447333F5"/>
     <w:multiLevelType w:val="hybridMultilevel"/>
     <w:tmpl w:val="E146CA72"/>
@@ -2197,7 +2504,7 @@
       </w:rPr>
     </w:lvl>
   </w:abstractNum>
-  <w:abstractNum w:abstractNumId="12" w15:restartNumberingAfterBreak="0">
+  <w:abstractNum w:abstractNumId="13" w15:restartNumberingAfterBreak="0">
     <w:nsid w:val="54CF4BB3"/>
     <w:multiLevelType w:val="hybridMultilevel"/>
     <w:tmpl w:val="D32A7064"/>
@@ -2310,7 +2617,7 @@
       </w:rPr>
     </w:lvl>
   </w:abstractNum>
-  <w:abstractNum w:abstractNumId="13" w15:restartNumberingAfterBreak="0">
+  <w:abstractNum w:abstractNumId="14" w15:restartNumberingAfterBreak="0">
     <w:nsid w:val="586F54A8"/>
     <w:multiLevelType w:val="hybridMultilevel"/>
     <w:tmpl w:val="16CCEC14"/>
@@ -2396,7 +2703,7 @@
       </w:pPr>
     </w:lvl>
   </w:abstractNum>
-  <w:abstractNum w:abstractNumId="14" w15:restartNumberingAfterBreak="0">
+  <w:abstractNum w:abstractNumId="15" w15:restartNumberingAfterBreak="0">
     <w:nsid w:val="5C6566C5"/>
     <w:multiLevelType w:val="multilevel"/>
     <w:tmpl w:val="0C1A8BA8"/>
@@ -2545,7 +2852,7 @@
       </w:rPr>
     </w:lvl>
   </w:abstractNum>
-  <w:abstractNum w:abstractNumId="15" w15:restartNumberingAfterBreak="0">
+  <w:abstractNum w:abstractNumId="16" w15:restartNumberingAfterBreak="0">
     <w:nsid w:val="5E6519CE"/>
     <w:multiLevelType w:val="hybridMultilevel"/>
     <w:tmpl w:val="37123B5E"/>
@@ -2658,7 +2965,7 @@
       </w:rPr>
     </w:lvl>
   </w:abstractNum>
-  <w:abstractNum w:abstractNumId="16" w15:restartNumberingAfterBreak="0">
+  <w:abstractNum w:abstractNumId="17" w15:restartNumberingAfterBreak="0">
     <w:nsid w:val="6E80618D"/>
     <w:multiLevelType w:val="hybridMultilevel"/>
     <w:tmpl w:val="5004F840"/>
@@ -2870,7 +3177,7 @@
       </w:rPr>
     </w:lvl>
   </w:abstractNum>
-  <w:abstractNum w:abstractNumId="17" w15:restartNumberingAfterBreak="0">
+  <w:abstractNum w:abstractNumId="18" w15:restartNumberingAfterBreak="0">
     <w:nsid w:val="6F2C3A41"/>
     <w:multiLevelType w:val="hybridMultilevel"/>
     <w:tmpl w:val="3CD42198"/>
@@ -2983,7 +3290,7 @@
       </w:rPr>
     </w:lvl>
   </w:abstractNum>
-  <w:abstractNum w:abstractNumId="18" w15:restartNumberingAfterBreak="0">
+  <w:abstractNum w:abstractNumId="19" w15:restartNumberingAfterBreak="0">
     <w:nsid w:val="77DE47B0"/>
     <w:multiLevelType w:val="hybridMultilevel"/>
     <w:tmpl w:val="DE329EF2"/>
@@ -3096,7 +3403,7 @@
       </w:rPr>
     </w:lvl>
   </w:abstractNum>
-  <w:abstractNum w:abstractNumId="19" w15:restartNumberingAfterBreak="0">
+  <w:abstractNum w:abstractNumId="20" w15:restartNumberingAfterBreak="0">
     <w:nsid w:val="7D2E2DCA"/>
     <w:multiLevelType w:val="hybridMultilevel"/>
     <w:tmpl w:val="B24CA378"/>
@@ -3210,46 +3517,46 @@
     </w:lvl>
   </w:abstractNum>
   <w:num w:numId="1">
-    <w:abstractNumId w:val="16"/>
+    <w:abstractNumId w:val="17"/>
   </w:num>
   <w:num w:numId="2">
-    <w:abstractNumId w:val="3"/>
+    <w:abstractNumId w:val="4"/>
   </w:num>
   <w:num w:numId="3">
+    <w:abstractNumId w:val="14"/>
+  </w:num>
+  <w:num w:numId="4">
+    <w:abstractNumId w:val="6"/>
+  </w:num>
+  <w:num w:numId="5">
+    <w:abstractNumId w:val="15"/>
+  </w:num>
+  <w:num w:numId="6">
+    <w:abstractNumId w:val="8"/>
+  </w:num>
+  <w:num w:numId="7">
+    <w:abstractNumId w:val="7"/>
+  </w:num>
+  <w:num w:numId="8">
+    <w:abstractNumId w:val="9"/>
+  </w:num>
+  <w:num w:numId="9">
+    <w:abstractNumId w:val="5"/>
+  </w:num>
+  <w:num w:numId="10">
+    <w:abstractNumId w:val="18"/>
+  </w:num>
+  <w:num w:numId="11">
+    <w:abstractNumId w:val="12"/>
+  </w:num>
+  <w:num w:numId="12">
     <w:abstractNumId w:val="13"/>
   </w:num>
-  <w:num w:numId="4">
-    <w:abstractNumId w:val="5"/>
-  </w:num>
-  <w:num w:numId="5">
-    <w:abstractNumId w:val="14"/>
-  </w:num>
-  <w:num w:numId="6">
-    <w:abstractNumId w:val="7"/>
-  </w:num>
-  <w:num w:numId="7">
-    <w:abstractNumId w:val="6"/>
-  </w:num>
-  <w:num w:numId="8">
-    <w:abstractNumId w:val="8"/>
-  </w:num>
-  <w:num w:numId="9">
-    <w:abstractNumId w:val="4"/>
-  </w:num>
-  <w:num w:numId="10">
-    <w:abstractNumId w:val="17"/>
-  </w:num>
-  <w:num w:numId="11">
-    <w:abstractNumId w:val="11"/>
-  </w:num>
-  <w:num w:numId="12">
-    <w:abstractNumId w:val="12"/>
-  </w:num>
   <w:num w:numId="13">
-    <w:abstractNumId w:val="19"/>
+    <w:abstractNumId w:val="20"/>
   </w:num>
   <w:num w:numId="14">
-    <w:abstractNumId w:val="18"/>
+    <w:abstractNumId w:val="19"/>
   </w:num>
   <w:num w:numId="15">
     <w:abstractNumId w:val="1"/>
@@ -3258,16 +3565,19 @@
     <w:abstractNumId w:val="0"/>
   </w:num>
   <w:num w:numId="17">
-    <w:abstractNumId w:val="15"/>
+    <w:abstractNumId w:val="16"/>
   </w:num>
   <w:num w:numId="18">
-    <w:abstractNumId w:val="2"/>
+    <w:abstractNumId w:val="3"/>
   </w:num>
   <w:num w:numId="19">
+    <w:abstractNumId w:val="11"/>
+  </w:num>
+  <w:num w:numId="20">
     <w:abstractNumId w:val="10"/>
   </w:num>
-  <w:num w:numId="20">
-    <w:abstractNumId w:val="9"/>
+  <w:num w:numId="21">
+    <w:abstractNumId w:val="2"/>
   </w:num>
 </w:numbering>
 </file>
@@ -4326,7 +4636,7 @@
 </file>
 
 <file path=customXml/itemProps1.xml><?xml version="1.0" encoding="utf-8"?>
-<ds:datastoreItem xmlns:ds="http://schemas.openxmlformats.org/officeDocument/2006/customXml" ds:itemID="{14540B88-9B48-44C9-AF09-CF87D11F2106}">
+<ds:datastoreItem xmlns:ds="http://schemas.openxmlformats.org/officeDocument/2006/customXml" ds:itemID="{8EB6B049-5C87-4FCD-B9B0-A581CF9651D9}">
   <ds:schemaRefs>
     <ds:schemaRef ds:uri="http://schemas.openxmlformats.org/officeDocument/2006/bibliography"/>
   </ds:schemaRefs>

</xml_diff>

<commit_message>
Data is the new oil subchapter.
</commit_message>
<xml_diff>
--- a/Documents/dolgozat.docx
+++ b/Documents/dolgozat.docx
@@ -605,10 +605,18 @@
         <w:lastRenderedPageBreak/>
         <w:t>Problémakör</w:t>
       </w:r>
+      <w:r>
+        <w:rPr>
+          <w:rFonts w:ascii="Arial" w:hAnsi="Arial" w:cs="Arial"/>
+        </w:rPr>
+        <w:t xml:space="preserve"> ismertetése</w:t>
+      </w:r>
     </w:p>
     <w:p>
       <w:pPr>
         <w:pStyle w:val="Heading2"/>
+        <w:spacing w:before="240" w:after="240"/>
+        <w:ind w:left="11" w:right="6" w:hanging="11"/>
         <w:rPr>
           <w:rFonts w:ascii="Arial" w:hAnsi="Arial" w:cs="Arial"/>
         </w:rPr>
@@ -621,173 +629,79 @@
       </w:r>
     </w:p>
     <w:p>
-      <w:proofErr w:type="spellStart"/>
-      <w:r>
-        <w:t>placeholder</w:t>
-      </w:r>
-      <w:proofErr w:type="spellEnd"/>
-    </w:p>
-    <w:p>
-      <w:pPr>
-        <w:pStyle w:val="Heading2"/>
-        <w:rPr>
-          <w:rFonts w:ascii="Arial" w:hAnsi="Arial" w:cs="Arial"/>
-        </w:rPr>
-      </w:pPr>
-      <w:r>
-        <w:rPr>
-          <w:rFonts w:ascii="Arial" w:hAnsi="Arial" w:cs="Arial"/>
-        </w:rPr>
-        <w:t>A gépi tanulás folyamata</w:t>
-      </w:r>
-    </w:p>
-    <w:p>
-      <w:proofErr w:type="spellStart"/>
-      <w:r>
-        <w:t>Machine</w:t>
-      </w:r>
-      <w:proofErr w:type="spellEnd"/>
-      <w:r>
-        <w:t xml:space="preserve"> </w:t>
-      </w:r>
-      <w:proofErr w:type="spellStart"/>
-      <w:r>
-        <w:t>learning</w:t>
-      </w:r>
-      <w:proofErr w:type="spellEnd"/>
-      <w:r>
-        <w:t xml:space="preserve"> </w:t>
-      </w:r>
-      <w:proofErr w:type="spellStart"/>
-      <w:r>
-        <w:t>pipeline</w:t>
-      </w:r>
-      <w:proofErr w:type="spellEnd"/>
-    </w:p>
-    <w:p>
-      <w:r>
-        <w:t xml:space="preserve">Adat </w:t>
-      </w:r>
-      <w:proofErr w:type="spellStart"/>
-      <w:r>
-        <w:t>pipeline</w:t>
-      </w:r>
-      <w:proofErr w:type="spellEnd"/>
-    </w:p>
-    <w:p>
-      <w:r>
-        <w:t xml:space="preserve">(Többi </w:t>
-      </w:r>
-      <w:proofErr w:type="spellStart"/>
-      <w:r>
-        <w:t>pipeline</w:t>
-      </w:r>
-      <w:proofErr w:type="spellEnd"/>
-      <w:r>
-        <w:t>)</w:t>
-      </w:r>
-    </w:p>
-    <w:p>
-      <w:pPr>
-        <w:pStyle w:val="Heading2"/>
-        <w:rPr>
-          <w:rFonts w:ascii="Arial" w:hAnsi="Arial" w:cs="Arial"/>
-        </w:rPr>
-      </w:pPr>
-      <w:r>
-        <w:rPr>
-          <w:rFonts w:ascii="Arial" w:hAnsi="Arial" w:cs="Arial"/>
-        </w:rPr>
-        <w:t>Az adatforrás a kezdetek kezdete</w:t>
-      </w:r>
-    </w:p>
-    <w:p>
-      <w:r>
-        <w:t>Mik lehetnek az adat</w:t>
-      </w:r>
-    </w:p>
-    <w:p>
-      <w:r>
-        <w:t>Honnan szerezhető</w:t>
-      </w:r>
-    </w:p>
-    <w:p>
-      <w:pPr>
-        <w:pStyle w:val="Heading2"/>
-        <w:rPr>
-          <w:rFonts w:ascii="Arial" w:hAnsi="Arial" w:cs="Arial"/>
-        </w:rPr>
-      </w:pPr>
-      <w:r>
-        <w:rPr>
-          <w:rFonts w:ascii="Arial" w:hAnsi="Arial" w:cs="Arial"/>
-        </w:rPr>
-        <w:t>Saját adatforrásom ismertetése</w:t>
-      </w:r>
-    </w:p>
-    <w:p>
-      <w:r>
-        <w:t xml:space="preserve">Adat alapvetően: </w:t>
-      </w:r>
-      <w:r>
-        <w:t>Ált leírás: null érték, zajok</w:t>
-      </w:r>
-    </w:p>
-    <w:p>
-      <w:r>
-        <w:t>Adathalmaz ismertetése</w:t>
-      </w:r>
-    </w:p>
-    <w:p>
-      <w:r>
-        <w:t>Átvezetés:</w:t>
-      </w:r>
-    </w:p>
-    <w:p>
-      <w:pPr>
-        <w:ind w:left="0" w:firstLine="0"/>
+      <w:pPr>
+        <w:rPr>
+          <w:b/>
+          <w:bCs/>
+        </w:rPr>
+      </w:pPr>
+      <w:r>
+        <w:rPr>
+          <w:b/>
+          <w:bCs/>
+        </w:rPr>
+        <w:t>Gépi tanulás</w:t>
+      </w:r>
+    </w:p>
+    <w:p>
+      <w:r>
+        <w:t xml:space="preserve">Ha elmélyülünk a gépi tanulás </w:t>
+      </w:r>
+      <w:r>
+        <w:t>definíciójában</w:t>
+      </w:r>
+      <w:r>
+        <w:t xml:space="preserve">, akkor azt találjuk, hogy </w:t>
+      </w:r>
+      <w:r>
+        <w:t>„</w:t>
+      </w:r>
+      <w:r>
         <w:rPr>
           <w:i/>
           <w:iCs/>
         </w:rPr>
-      </w:pPr>
+        <w:t>A gépi tanulás az algoritmusok és statisztik</w:t>
+      </w:r>
+      <w:bookmarkStart w:id="0" w:name="_GoBack"/>
+      <w:bookmarkEnd w:id="0"/>
       <w:r>
         <w:rPr>
           <w:i/>
           <w:iCs/>
         </w:rPr>
-        <w:t>Többet mond egy kép</w:t>
-      </w:r>
-    </w:p>
-    <w:p>
-      <w:pPr>
-        <w:rPr>
-          <w:i/>
-          <w:iCs/>
-        </w:rPr>
-      </w:pPr>
-      <w:r>
-        <w:rPr>
-          <w:i/>
-          <w:iCs/>
-        </w:rPr>
-        <w:t>mint száz bekezdés</w:t>
-      </w:r>
-    </w:p>
-    <w:p>
-      <w:pPr>
-        <w:spacing w:after="160"/>
-        <w:ind w:left="0" w:right="0" w:firstLine="0"/>
-      </w:pPr>
-      <w:r>
-        <w:br w:type="page"/>
-      </w:r>
-    </w:p>
-    <w:p>
-      <w:pPr>
-        <w:pStyle w:val="Heading1"/>
-        <w:spacing w:after="240"/>
-        <w:ind w:left="11" w:right="6" w:hanging="11"/>
+        <w:t>ai modellek tudományos vizsgálata, amelyet a számítógépes rendszerek egy adott feladat végrehajtásához használnak kifejezett utasítások nélkül, mintákra és következtetésekre támaszkodva</w:t>
+      </w:r>
+      <w:r>
+        <w:t>”</w:t>
+      </w:r>
+      <w:r>
+        <w:t>.</w:t>
+      </w:r>
+    </w:p>
+    <w:p>
+      <w:r>
+        <w:t xml:space="preserve">Ha elemezzük az előző definíciót, találunk néhány kiemelt szempontot. </w:t>
+      </w:r>
+      <w:r>
+        <w:t>Hatalmas</w:t>
+      </w:r>
+      <w:r>
+        <w:t xml:space="preserve"> tudományos kutatás és erőfeszítés van a növekedés és fejlődés támogatására.</w:t>
+      </w:r>
+    </w:p>
+    <w:p>
+      <w:r>
+        <w:t>Algoritmusokra és statisztikai modellekre támaszkodik, amelyek azt mondják nekünk, hogy ha el akarjuk sajátítani a gépi tanulást, akkor az algoritmusok, a statisztikák és a valószínűségek átfogó megértését kell kialakítanunk. Célja egy meghatározott feladat végrehajtása, amely elmondja, hogy a gépi tanulási megoldásnak van egy bizonyos hatóköre, például előrejelzés és ajánlás.</w:t>
+      </w:r>
+    </w:p>
+    <w:p>
+      <w:r>
+        <w:t>Kifejezett utasítások nélkül, ami azt mondja nekünk, hogy a gépi tanulási megoldást nem szabad pontosan beprogramozni a dolgok megtanítására. Mintákra és következtetésekre támaszkodva, amely azt mondja nekünk, hogy gépi tanulási megoldásunk a történeti adatokból bizonyos minták megemésztésére támaszkodik a helyes működés megtanulásához.</w:t>
+      </w:r>
+    </w:p>
+    <w:p>
+      <w:pPr>
         <w:rPr>
           <w:b/>
           <w:bCs/>
@@ -798,96 +712,454 @@
           <w:b/>
           <w:bCs/>
         </w:rPr>
+        <w:t>Megoldható problémák gépi tanulással</w:t>
+      </w:r>
+    </w:p>
+    <w:p>
+      <w:r>
+        <w:t>Most tárgyaljuk meg a gépi tanulás néhány érdekes, valós alkalmazását a mindennapokban.</w:t>
+      </w:r>
+    </w:p>
+    <w:p>
+      <w:pPr>
+        <w:pStyle w:val="ListParagraph"/>
+        <w:numPr>
+          <w:ilvl w:val="0"/>
+          <w:numId w:val="22"/>
+        </w:numPr>
+      </w:pPr>
+      <w:r>
+        <w:t xml:space="preserve">Először a képfelismerés. Gondolkozott már azon, hogy a mobiltelefonja hogyan tudja kinyitni magát azzal, hogy előtte elhaladja az arcát, miközben nem oldja fel magát más emberek számára? Ez a képfelismerési technológia futtatja ezt a módszert. A képadatok gépi tanulási algoritmushoz történő megfelelő adagolásával felismerhetjük az objektumokat. </w:t>
+      </w:r>
+    </w:p>
+    <w:p>
+      <w:pPr>
+        <w:pStyle w:val="ListParagraph"/>
+        <w:numPr>
+          <w:ilvl w:val="0"/>
+          <w:numId w:val="22"/>
+        </w:numPr>
+      </w:pPr>
+      <w:r>
+        <w:t xml:space="preserve">Másodszor, a rosszindulatú programok észlelése, ahol talán arra kíváncsi, hogy az antivírusok hogyan tudják hatékonyan megismerni az új vírusokat, mielőtt frissítéseket kapnának. Ismét a gépi tanulástudomány a motor, amely ezt működteti. </w:t>
+      </w:r>
+    </w:p>
+    <w:p>
+      <w:pPr>
+        <w:pStyle w:val="ListParagraph"/>
+        <w:numPr>
+          <w:ilvl w:val="0"/>
+          <w:numId w:val="22"/>
+        </w:numPr>
+      </w:pPr>
+      <w:r>
+        <w:t xml:space="preserve">Harmadszor: a hangfelismerés. Egy másik jól ismert példa, amely a gépi tanulást használja, a hangfelismerés. Legyen szó mobiltelefonjáról vagy otthoni segítségről, a gépi tanulás lehetővé teszi a felhasználó elég hatékony azonosítását, olyan mértékben, amely megbízható biztonsági módszerré tette. </w:t>
+      </w:r>
+    </w:p>
+    <w:p>
+      <w:r>
+        <w:t>A gépi tanulás terén szerzett kompetenciák és készségek fejlesztésével fantasztikus megoldásokat tud</w:t>
+      </w:r>
+      <w:r>
+        <w:t>unk</w:t>
+      </w:r>
+      <w:r>
+        <w:t xml:space="preserve"> kidolgozni, amelyek a valós problémákkal foglalkoznak és értéket képviselnek az emberiség számára.</w:t>
+      </w:r>
+    </w:p>
+    <w:p>
+      <w:r>
         <w:lastRenderedPageBreak/>
-        <w:t>Reprezentációs módszerek</w:t>
-      </w:r>
-    </w:p>
-    <w:p>
-      <w:pPr>
-        <w:pStyle w:val="Heading2"/>
-        <w:spacing w:after="240"/>
-        <w:ind w:left="11" w:right="6" w:hanging="11"/>
-        <w:rPr>
-          <w:rFonts w:ascii="Arial" w:hAnsi="Arial" w:cs="Arial"/>
-        </w:rPr>
-      </w:pPr>
-      <w:r>
-        <w:rPr>
-          <w:rFonts w:ascii="Arial" w:hAnsi="Arial" w:cs="Arial"/>
-        </w:rPr>
-        <w:t>Miért hasznos az adatok megjelenítése?</w:t>
-      </w:r>
-    </w:p>
-    <w:p>
-      <w:pPr>
-        <w:spacing w:after="120"/>
-        <w:ind w:left="11" w:right="6" w:hanging="11"/>
-      </w:pPr>
-      <w:r>
-        <w:t>Az adattudományban az egyik legfontosabb készség az adatok eloszlásának és összetettségének vizualizálása és megértése. Manapság azonban az online tanfolyamok nagy része elsősorban a gépi tanulásra és az algoritmus működésére összpontosít.</w:t>
-      </w:r>
-    </w:p>
-    <w:p>
-      <w:r>
-        <w:t>Ez nem azt jelenti, hogy a gépi tanulás ismerete elhanyagolandó. Nyilvánvalóan a legjobb adattudós könnyedén eligazodik a gépi tanulási algoritmusok nagy részével. Mindenesetre az adattudomány nem korlátozódik le a gépi tanulásra, inkább az egy képesség. A készség alatt azt kell érteni, hogy mennyire érted a probléma területet (</w:t>
-      </w:r>
-      <w:proofErr w:type="spellStart"/>
-      <w:r>
-        <w:t>domain</w:t>
-      </w:r>
-      <w:proofErr w:type="spellEnd"/>
-      <w:r>
-        <w:t xml:space="preserve">), mennyire tudsz elmélyülni az adatokban. Elkapni a rejtett </w:t>
-      </w:r>
-      <w:r>
-        <w:t>összefüggéseket</w:t>
-      </w:r>
-      <w:r>
-        <w:t xml:space="preserve"> és </w:t>
-      </w:r>
-      <w:r>
-        <w:t>megtalálni</w:t>
-      </w:r>
-      <w:r>
-        <w:t xml:space="preserve"> az adatok</w:t>
-      </w:r>
-      <w:r>
-        <w:t>ban</w:t>
-      </w:r>
-      <w:r>
-        <w:t xml:space="preserve"> </w:t>
-      </w:r>
-      <w:r>
-        <w:t>rejlő üzenetet</w:t>
-      </w:r>
-      <w:r>
-        <w:t>.</w:t>
-      </w:r>
-      <w:r>
-        <w:t xml:space="preserve"> Az adat beszél magáról. A legjobb mód arra, hogy szóra bírjuk az </w:t>
-      </w:r>
-      <w:r>
+        <w:t xml:space="preserve">Végül érdemes megvitatni, hogy a gépi tanulás miért vált manapság ilyen vonzóvá. </w:t>
+      </w:r>
+      <w:r>
+        <w:t>Nem is gondolná az ember, hogy már</w:t>
+      </w:r>
+      <w:r>
+        <w:t xml:space="preserve"> a 60-as évek óta </w:t>
+      </w:r>
+      <w:r>
+        <w:t>létezik</w:t>
+      </w:r>
+      <w:r>
+        <w:t>. Azt állíthatjuk, hogy az alapstatisztika és a valószínűség valamiféle gépi tanulás. Az elmúlt években azonban volt néhány mozgatóerő.</w:t>
+      </w:r>
+    </w:p>
+    <w:p>
+      <w:pPr>
         <w:rPr>
           <w:b/>
           <w:bCs/>
         </w:rPr>
-        <w:t>adatmegjelenítés</w:t>
-      </w:r>
-      <w:r>
-        <w:t>.</w:t>
-      </w:r>
-    </w:p>
-    <w:p>
-      <w:pPr>
-        <w:spacing w:after="120"/>
-        <w:ind w:left="11" w:right="6" w:hanging="11"/>
+      </w:pPr>
+      <w:r>
+        <w:rPr>
+          <w:b/>
+          <w:bCs/>
+        </w:rPr>
+        <w:t>Adat túlcsordulás</w:t>
+      </w:r>
+    </w:p>
+    <w:p>
+      <w:r>
+        <w:t>Először is, a problémák nagy</w:t>
+      </w:r>
+      <w:r>
+        <w:t xml:space="preserve"> </w:t>
+      </w:r>
+      <w:r>
+        <w:t>mér</w:t>
+      </w:r>
+      <w:r>
+        <w:t>etűvé</w:t>
+      </w:r>
+      <w:r>
+        <w:t xml:space="preserve"> vál</w:t>
+      </w:r>
+      <w:r>
+        <w:t>n</w:t>
+      </w:r>
+      <w:r>
+        <w:t>a</w:t>
+      </w:r>
+      <w:r>
+        <w:t xml:space="preserve">k: </w:t>
+      </w:r>
+      <w:r>
         <w:rPr>
           <w:b/>
           <w:bCs/>
           <w:i/>
           <w:iCs/>
         </w:rPr>
-      </w:pPr>
+        <w:t>nagy dimenziószám</w:t>
+      </w:r>
+      <w:r>
+        <w:t xml:space="preserve">. A </w:t>
+      </w:r>
+      <w:r>
+        <w:t xml:space="preserve">sok </w:t>
+      </w:r>
+      <w:r>
+        <w:t>dimenzió</w:t>
+      </w:r>
+      <w:r>
+        <w:t>val olyan adat</w:t>
+      </w:r>
+      <w:r>
+        <w:t>, amelynek túl sok jellemzője van, ami szinte lehetetlenné teszi a hagyományos programozással történő elemzést. A nagyon dimenziós adatra példa a páciens egészség</w:t>
+      </w:r>
+      <w:r>
+        <w:t>i</w:t>
+      </w:r>
+      <w:r>
+        <w:t xml:space="preserve"> állapota, ahol számos jellemző, például az immunrendszer állapota, a genetikai háttér, a táplálkozás, a műveletek, a drog- és dohányfogyasztás.</w:t>
+      </w:r>
+    </w:p>
+    <w:p>
+      <w:r>
+        <w:t>Hatalmas adat</w:t>
+      </w:r>
+      <w:r>
+        <w:t xml:space="preserve"> </w:t>
+      </w:r>
+      <w:r>
+        <w:t>túlcsordulás van, például hírcsatornák, webszolgáltatások, adatbázisok, e-mailek, felmérések. A vállalkozások a közelmúltban látták, hogy hatékony módszert kell találni ezen hatalmas</w:t>
+      </w:r>
+      <w:r>
+        <w:t xml:space="preserve"> adatok</w:t>
+      </w:r>
+      <w:r>
+        <w:t xml:space="preserve"> megértésére, amelyekből értéket kell termelniük.</w:t>
+      </w:r>
+    </w:p>
+    <w:p>
+      <w:r>
+        <w:t>A számítástechnika fejlődése, valamint a számítási és tárolási erőforrások folyamatos csökkenése, például a felhőalapú számítástechnikában, hatékonyabbá tette a gépi tanulási algoritmusok megvalósítását, mivel a gépi tanulási algoritmusok általában erőforrás-igényesek. A gépi tanulás kutatása jelentősen megnőtt az elmúlt évtizedben. A vállalkozások elkezdték megérteni annak értékét, számos algoritmust kutattak és fejlesztettek.</w:t>
+      </w:r>
+    </w:p>
+    <w:p>
+      <w:r>
+        <w:t xml:space="preserve">Tehát, figyelembe véve korábbi </w:t>
+      </w:r>
+      <w:r>
+        <w:t xml:space="preserve">bekezdéseket, magabiztosan </w:t>
+      </w:r>
+      <w:r>
+        <w:t>kijelent</w:t>
+      </w:r>
+      <w:r>
+        <w:t>hetjük:</w:t>
+      </w:r>
+    </w:p>
+    <w:p>
+      <w:pPr>
+        <w:rPr>
+          <w:i/>
+          <w:iCs/>
+        </w:rPr>
+      </w:pPr>
+      <w:r>
+        <w:rPr>
+          <w:i/>
+          <w:iCs/>
+        </w:rPr>
+        <w:t>„A</w:t>
+      </w:r>
+      <w:r>
+        <w:rPr>
+          <w:i/>
+          <w:iCs/>
+        </w:rPr>
+        <w:t>z adatok az új olaj.</w:t>
+      </w:r>
+      <w:r>
+        <w:rPr>
+          <w:i/>
+          <w:iCs/>
+        </w:rPr>
+        <w:t>”</w:t>
+      </w:r>
+    </w:p>
+    <w:p>
+      <w:pPr>
+        <w:pStyle w:val="Heading2"/>
+        <w:rPr>
+          <w:rFonts w:ascii="Arial" w:hAnsi="Arial" w:cs="Arial"/>
+        </w:rPr>
+      </w:pPr>
+      <w:r>
+        <w:rPr>
+          <w:rFonts w:ascii="Arial" w:hAnsi="Arial" w:cs="Arial"/>
+        </w:rPr>
+        <w:t>A gépi tanulás folyamata</w:t>
+      </w:r>
+    </w:p>
+    <w:p>
+      <w:proofErr w:type="spellStart"/>
+      <w:r>
+        <w:t>Machine</w:t>
+      </w:r>
+      <w:proofErr w:type="spellEnd"/>
+      <w:r>
+        <w:t xml:space="preserve"> </w:t>
+      </w:r>
+      <w:proofErr w:type="spellStart"/>
+      <w:r>
+        <w:t>learning</w:t>
+      </w:r>
+      <w:proofErr w:type="spellEnd"/>
+      <w:r>
+        <w:t xml:space="preserve"> </w:t>
+      </w:r>
+      <w:proofErr w:type="spellStart"/>
+      <w:r>
+        <w:t>pipeline</w:t>
+      </w:r>
+      <w:proofErr w:type="spellEnd"/>
+    </w:p>
+    <w:p>
+      <w:r>
+        <w:t xml:space="preserve">Adat </w:t>
+      </w:r>
+      <w:proofErr w:type="spellStart"/>
+      <w:r>
+        <w:t>pipeline</w:t>
+      </w:r>
+      <w:proofErr w:type="spellEnd"/>
+    </w:p>
+    <w:p>
+      <w:r>
+        <w:t xml:space="preserve">(Többi </w:t>
+      </w:r>
+      <w:proofErr w:type="spellStart"/>
+      <w:r>
+        <w:t>pipeline</w:t>
+      </w:r>
+      <w:proofErr w:type="spellEnd"/>
+      <w:r>
+        <w:t>)</w:t>
+      </w:r>
+    </w:p>
+    <w:p>
+      <w:pPr>
+        <w:pStyle w:val="Heading2"/>
+        <w:rPr>
+          <w:rFonts w:ascii="Arial" w:hAnsi="Arial" w:cs="Arial"/>
+        </w:rPr>
+      </w:pPr>
+      <w:r>
+        <w:rPr>
+          <w:rFonts w:ascii="Arial" w:hAnsi="Arial" w:cs="Arial"/>
+        </w:rPr>
+        <w:t>Az adatforrás a kezdetek kezdete</w:t>
+      </w:r>
+    </w:p>
+    <w:p>
+      <w:r>
+        <w:t>Mik lehetnek az adat</w:t>
+      </w:r>
+    </w:p>
+    <w:p>
+      <w:r>
+        <w:t>Honnan szerezhető</w:t>
+      </w:r>
+    </w:p>
+    <w:p>
+      <w:pPr>
+        <w:pStyle w:val="Heading2"/>
+        <w:rPr>
+          <w:rFonts w:ascii="Arial" w:hAnsi="Arial" w:cs="Arial"/>
+        </w:rPr>
+      </w:pPr>
+      <w:r>
+        <w:rPr>
+          <w:rFonts w:ascii="Arial" w:hAnsi="Arial" w:cs="Arial"/>
+        </w:rPr>
+        <w:t>Saját adatforrásom ismertetése</w:t>
+      </w:r>
+    </w:p>
+    <w:p>
+      <w:r>
+        <w:t xml:space="preserve">Adat alapvetően: </w:t>
+      </w:r>
+      <w:r>
+        <w:t>Ált leírás: null érték, zajok</w:t>
+      </w:r>
+    </w:p>
+    <w:p>
+      <w:r>
+        <w:t>Adathalmaz ismertetése</w:t>
+      </w:r>
+    </w:p>
+    <w:p>
+      <w:r>
+        <w:t>Átvezetés:</w:t>
+      </w:r>
+    </w:p>
+    <w:p>
+      <w:pPr>
+        <w:ind w:left="0" w:firstLine="0"/>
+        <w:rPr>
+          <w:i/>
+          <w:iCs/>
+        </w:rPr>
+      </w:pPr>
+      <w:r>
+        <w:rPr>
+          <w:i/>
+          <w:iCs/>
+        </w:rPr>
+        <w:t>Többet mond egy kép</w:t>
+      </w:r>
+    </w:p>
+    <w:p>
+      <w:pPr>
+        <w:rPr>
+          <w:i/>
+          <w:iCs/>
+        </w:rPr>
+      </w:pPr>
+      <w:r>
+        <w:rPr>
+          <w:i/>
+          <w:iCs/>
+        </w:rPr>
+        <w:t>mint száz bekezdés</w:t>
+      </w:r>
+    </w:p>
+    <w:p>
+      <w:pPr>
+        <w:spacing w:after="160"/>
+        <w:ind w:left="0" w:right="0" w:firstLine="0"/>
+      </w:pPr>
+      <w:r>
+        <w:br w:type="page"/>
+      </w:r>
+    </w:p>
+    <w:p>
+      <w:pPr>
+        <w:pStyle w:val="Heading1"/>
+        <w:spacing w:after="240"/>
+        <w:ind w:left="11" w:right="6" w:hanging="11"/>
+        <w:rPr>
+          <w:b/>
+          <w:bCs/>
+        </w:rPr>
+      </w:pPr>
+      <w:r>
+        <w:rPr>
+          <w:b/>
+          <w:bCs/>
+        </w:rPr>
+        <w:lastRenderedPageBreak/>
+        <w:t>Reprezentációs módszerek</w:t>
+      </w:r>
+    </w:p>
+    <w:p>
+      <w:pPr>
+        <w:pStyle w:val="Heading2"/>
+        <w:spacing w:after="240"/>
+        <w:ind w:left="11" w:right="6" w:hanging="11"/>
+        <w:rPr>
+          <w:rFonts w:ascii="Arial" w:hAnsi="Arial" w:cs="Arial"/>
+        </w:rPr>
+      </w:pPr>
+      <w:r>
+        <w:rPr>
+          <w:rFonts w:ascii="Arial" w:hAnsi="Arial" w:cs="Arial"/>
+        </w:rPr>
+        <w:t>Miért hasznos az adatok megjelenítése?</w:t>
+      </w:r>
+    </w:p>
+    <w:p>
+      <w:pPr>
+        <w:spacing w:after="120"/>
+        <w:ind w:left="11" w:right="6" w:hanging="11"/>
+      </w:pPr>
+      <w:r>
+        <w:t>Az adattudományban az egyik legfontosabb készség az adatok eloszlásának és összetettségének vizualizálása és megértése. Manapság azonban az online tanfolyamok nagy része elsősorban a gépi tanulásra és az algoritmus működésére összpontosít.</w:t>
+      </w:r>
+    </w:p>
+    <w:p>
+      <w:r>
+        <w:t>Ez nem azt jelenti, hogy a gépi tanulás ismerete elhanyagolandó. Nyilvánvalóan a legjobb adattudós könnyedén eligazodik a gépi tanulási algoritmusok nagy részével. Mindenesetre az adattudomány nem korlátozódik le a gépi tanulásra, inkább az egy képesség. A készség alatt azt kell érteni, hogy mennyire érted a probléma területet (</w:t>
+      </w:r>
+      <w:proofErr w:type="spellStart"/>
+      <w:r>
+        <w:t>domain</w:t>
+      </w:r>
+      <w:proofErr w:type="spellEnd"/>
+      <w:r>
+        <w:t xml:space="preserve">), mennyire tudsz elmélyülni az adatokban. Elkapni a rejtett </w:t>
+      </w:r>
+      <w:r>
+        <w:t>összefüggéseket</w:t>
+      </w:r>
+      <w:r>
+        <w:t xml:space="preserve"> és </w:t>
+      </w:r>
+      <w:r>
+        <w:t>megtalálni</w:t>
+      </w:r>
+      <w:r>
+        <w:t xml:space="preserve"> az adatok</w:t>
+      </w:r>
+      <w:r>
+        <w:t>ban</w:t>
+      </w:r>
+      <w:r>
+        <w:t xml:space="preserve"> </w:t>
+      </w:r>
+      <w:r>
+        <w:t>rejlő üzenetet</w:t>
+      </w:r>
+      <w:r>
+        <w:t>.</w:t>
+      </w:r>
+      <w:r>
+        <w:t xml:space="preserve"> Az adat beszél magáról. A legjobb mód arra, hogy szóra bírjuk az </w:t>
+      </w:r>
       <w:r>
         <w:rPr>
           <w:b/>
@@ -895,29 +1167,7 @@
           <w:i/>
           <w:iCs/>
         </w:rPr>
-        <w:t>Mi az adatmegjelenítés?</w:t>
-      </w:r>
-    </w:p>
-    <w:p>
-      <w:r>
-        <w:t>Az adatmegjelenítés az információ (adatok) felvételének és vizuális kontextusba, például térképbe vagy grafikonba helyezésének módszere.</w:t>
-      </w:r>
-      <w:r>
-        <w:t xml:space="preserve"> </w:t>
-      </w:r>
-      <w:r>
-        <w:t>A fő cél a nagy adatkészletek vizuális grafikába történő szűrése, hogy lehetővé tegye az adatokon belüli összetett kapcsolatok könnyű megértését.</w:t>
-      </w:r>
-    </w:p>
-    <w:p>
-      <w:r>
-        <w:t>Tehát a</w:t>
-      </w:r>
-      <w:r>
-        <w:t xml:space="preserve"> vizualizáció választ ad azokra a kérdésekre, amelyeket nem </w:t>
-      </w:r>
-      <w:r>
-        <w:t>tudunk</w:t>
+        <w:t>adatmegjelenítés</w:t>
       </w:r>
       <w:r>
         <w:t>.</w:t>
@@ -930,76 +1180,39 @@
         <w:rPr>
           <w:b/>
           <w:bCs/>
-          <w:i/>
-          <w:iCs/>
         </w:rPr>
       </w:pPr>
       <w:r>
         <w:rPr>
           <w:b/>
           <w:bCs/>
-          <w:i/>
-          <w:iCs/>
-        </w:rPr>
-        <w:t>Miért fontos az adatmegjelenítés?</w:t>
-      </w:r>
-    </w:p>
-    <w:p>
-      <w:r>
-        <w:t>Az adatmegjelenítést egyre inkább minden sikeres adatközpontú elemzési stratégia alapvető utolsó lépésének tekintik. Amikor az adattudósok egy összetett projekt közepén vannak, szükségük van egy módra az összegyűjtött adatok megértésére</w:t>
+        </w:rPr>
+        <w:t>Mi az adatmegjelenítés?</w:t>
+      </w:r>
+    </w:p>
+    <w:p>
+      <w:r>
+        <w:t>Az adatmegjelenítés az információ (adatok) felvételének és vizuális kontextusba, például térképbe vagy grafikonba helyezésének módszere.</w:t>
+      </w:r>
+      <w:r>
+        <w:t xml:space="preserve"> </w:t>
+      </w:r>
+      <w:r>
+        <w:t>A fő cél a nagy adatkészletek vizuális grafikába történő szűrése, hogy lehetővé tegye az adatokon belüli összetett kapcsolatok könnyű megértését.</w:t>
+      </w:r>
+    </w:p>
+    <w:p>
+      <w:r>
+        <w:t>Tehát a</w:t>
+      </w:r>
+      <w:r>
+        <w:t xml:space="preserve"> vizualizáció választ ad azokra a kérdésekre, amelyeket nem </w:t>
+      </w:r>
+      <w:r>
+        <w:t>tudunk</w:t>
       </w:r>
       <w:r>
         <w:t>.</w:t>
-      </w:r>
-      <w:r>
-        <w:t xml:space="preserve"> </w:t>
-      </w:r>
-      <w:r>
-        <w:t>F</w:t>
-      </w:r>
-      <w:r>
-        <w:t>igyelemmel</w:t>
-      </w:r>
-      <w:r>
-        <w:t xml:space="preserve"> kell</w:t>
-      </w:r>
-      <w:r>
-        <w:t xml:space="preserve"> kísér</w:t>
-      </w:r>
-      <w:r>
-        <w:t>ni</w:t>
-      </w:r>
-      <w:r>
-        <w:t xml:space="preserve"> és módosít</w:t>
-      </w:r>
-      <w:r>
-        <w:t>ani</w:t>
-      </w:r>
-      <w:r>
-        <w:t xml:space="preserve"> folyamat</w:t>
-      </w:r>
-      <w:r>
-        <w:t>ot</w:t>
-      </w:r>
-      <w:r>
-        <w:t xml:space="preserve"> annak biztosítása érdekében, hogy</w:t>
-      </w:r>
-      <w:r>
-        <w:t xml:space="preserve"> megfelelően funkcionáljon</w:t>
-      </w:r>
-      <w:r>
-        <w:t xml:space="preserve">. Az adatmegjelenítés megkönnyíti az adatcsoportok mintáinak, </w:t>
-      </w:r>
-      <w:r>
-        <w:t>előítéleteinek</w:t>
-      </w:r>
-      <w:r>
-        <w:t xml:space="preserve"> és kiugró értékeinek észlelését is.</w:t>
-      </w:r>
-    </w:p>
-    <w:p>
-      <w:r>
-        <w:t>A célközönség vezetése arra, hogy az üzleti felismerésekre összpontosítson, hogy felfedezzék a figyelmet igénylő területeket. Korábban észrevétlen kulcsfontosságú tények feltárása az adatforrásokkal kapcsolatban, hogy a döntéshozók segítsenek adatelemzési jelentések elkészítésében. Segít az érdekelt feleknek és a csapat többi tagjának minőségi információkkal szolgálni azáltal, hogy hatalmas mennyiségű adatot könnyen érthető képpé és grafikává alakít.</w:t>
       </w:r>
     </w:p>
     <w:p>
@@ -1009,16 +1222,87 @@
         <w:rPr>
           <w:b/>
           <w:bCs/>
-          <w:i/>
-          <w:iCs/>
         </w:rPr>
       </w:pPr>
       <w:r>
         <w:rPr>
           <w:b/>
           <w:bCs/>
-          <w:i/>
-          <w:iCs/>
+        </w:rPr>
+        <w:t>Miért fontos az adatmegjelenítés?</w:t>
+      </w:r>
+    </w:p>
+    <w:p>
+      <w:r>
+        <w:t>Az adatmegjelenítést egyre inkább minden sikeres adatközpontú elemzési stratégia alapvető utolsó lépésének tekintik. Amikor az adattudósok egy összetett projekt közepén vannak, szükségük van egy módra az összegyűjtött adatok megértésére</w:t>
+      </w:r>
+      <w:r>
+        <w:t>.</w:t>
+      </w:r>
+      <w:r>
+        <w:t xml:space="preserve"> </w:t>
+      </w:r>
+      <w:r>
+        <w:t>F</w:t>
+      </w:r>
+      <w:r>
+        <w:t>igyelemmel</w:t>
+      </w:r>
+      <w:r>
+        <w:t xml:space="preserve"> kell</w:t>
+      </w:r>
+      <w:r>
+        <w:t xml:space="preserve"> kísér</w:t>
+      </w:r>
+      <w:r>
+        <w:t>ni</w:t>
+      </w:r>
+      <w:r>
+        <w:t xml:space="preserve"> és módosít</w:t>
+      </w:r>
+      <w:r>
+        <w:t>ani</w:t>
+      </w:r>
+      <w:r>
+        <w:t xml:space="preserve"> folyamat</w:t>
+      </w:r>
+      <w:r>
+        <w:t>ot</w:t>
+      </w:r>
+      <w:r>
+        <w:t xml:space="preserve"> annak biztosítása érdekében, hogy</w:t>
+      </w:r>
+      <w:r>
+        <w:t xml:space="preserve"> megfelelően funkcionáljon</w:t>
+      </w:r>
+      <w:r>
+        <w:t xml:space="preserve">. Az adatmegjelenítés megkönnyíti az adatcsoportok mintáinak, </w:t>
+      </w:r>
+      <w:r>
+        <w:t>előítéleteinek</w:t>
+      </w:r>
+      <w:r>
+        <w:t xml:space="preserve"> és kiugró értékeinek észlelését is.</w:t>
+      </w:r>
+    </w:p>
+    <w:p>
+      <w:r>
+        <w:t>A célközönség vezetése arra, hogy az üzleti felismerésekre összpontosítson, hogy felfedezzék a figyelmet igénylő területeket. Korábban észrevétlen kulcsfontosságú tények feltárása az adatforrásokkal kapcsolatban, hogy a döntéshozók segítsenek adatelemzési jelentések elkészítésében. Segít az érdekelt feleknek és a csapat többi tagjának minőségi információkkal szolgálni azáltal, hogy hatalmas mennyiségű adatot könnyen érthető képpé és grafikává alakít.</w:t>
+      </w:r>
+    </w:p>
+    <w:p>
+      <w:pPr>
+        <w:spacing w:after="120"/>
+        <w:ind w:left="11" w:right="6" w:hanging="11"/>
+        <w:rPr>
+          <w:b/>
+          <w:bCs/>
+        </w:rPr>
+      </w:pPr>
+      <w:r>
+        <w:rPr>
+          <w:b/>
+          <w:bCs/>
         </w:rPr>
         <w:t>Az adatmegjelenítés előnyei</w:t>
       </w:r>
@@ -1089,8 +1373,6 @@
         <w:rPr>
           <w:b/>
           <w:bCs/>
-          <w:i/>
-          <w:iCs/>
         </w:rPr>
         <w:t>bevezetés</w:t>
       </w:r>
@@ -1115,8 +1397,6 @@
         <w:rPr>
           <w:b/>
           <w:bCs/>
-          <w:i/>
-          <w:iCs/>
         </w:rPr>
         <w:t>különböző</w:t>
       </w:r>
@@ -1124,8 +1404,6 @@
         <w:rPr>
           <w:b/>
           <w:bCs/>
-          <w:i/>
-          <w:iCs/>
         </w:rPr>
         <w:t xml:space="preserve"> tulajdonságok</w:t>
       </w:r>
@@ -1141,16 +1419,12 @@
         <w:rPr>
           <w:b/>
           <w:bCs/>
-          <w:i/>
-          <w:iCs/>
         </w:rPr>
       </w:pPr>
       <w:r>
         <w:rPr>
           <w:b/>
           <w:bCs/>
-          <w:i/>
-          <w:iCs/>
         </w:rPr>
         <w:t>2d</w:t>
       </w:r>
@@ -1160,16 +1434,12 @@
         <w:rPr>
           <w:b/>
           <w:bCs/>
-          <w:i/>
-          <w:iCs/>
         </w:rPr>
       </w:pPr>
       <w:r>
         <w:rPr>
           <w:b/>
           <w:bCs/>
-          <w:i/>
-          <w:iCs/>
         </w:rPr>
         <w:t>3d</w:t>
       </w:r>
@@ -1179,18 +1449,33 @@
         <w:rPr>
           <w:b/>
           <w:bCs/>
-          <w:i/>
-          <w:iCs/>
         </w:rPr>
       </w:pPr>
       <w:r>
         <w:rPr>
           <w:b/>
           <w:bCs/>
-          <w:i/>
-          <w:iCs/>
         </w:rPr>
         <w:t>Hogyan tudunk háromnál több dimenziót ábrázolni?</w:t>
+      </w:r>
+    </w:p>
+    <w:p>
+      <w:r>
+        <w:t>...</w:t>
+      </w:r>
+    </w:p>
+    <w:p>
+      <w:pPr>
+        <w:pStyle w:val="Heading2"/>
+        <w:rPr>
+          <w:rFonts w:ascii="Arial" w:hAnsi="Arial" w:cs="Arial"/>
+        </w:rPr>
+      </w:pPr>
+      <w:r>
+        <w:rPr>
+          <w:rFonts w:ascii="Arial" w:hAnsi="Arial" w:cs="Arial"/>
+        </w:rPr>
+        <w:t>Saját adathalmazon bemutatása</w:t>
       </w:r>
     </w:p>
     <w:p>
@@ -1201,8 +1486,6 @@
         <w:rPr>
           <w:b/>
           <w:bCs/>
-          <w:i/>
-          <w:iCs/>
         </w:rPr>
         <w:t>Saját adathalmazon ábrázolása</w:t>
       </w:r>
@@ -1218,8 +1501,58 @@
         <w:rPr>
           <w:b/>
           <w:bCs/>
-          <w:i/>
-          <w:iCs/>
+        </w:rPr>
+        <w:t>Megjelenítési forma bemutatása</w:t>
+      </w:r>
+      <w:r>
+        <w:t>: Miért ezt választottam. Mi mit jelent rajta. Hány db adat. Színek, csoportok leírása stb.</w:t>
+      </w:r>
+    </w:p>
+    <w:p>
+      <w:pPr>
+        <w:ind w:left="0" w:firstLine="0"/>
+      </w:pPr>
+      <w:r>
+        <w:rPr>
+          <w:b/>
+          <w:bCs/>
+        </w:rPr>
+        <w:t>Mit mond a</w:t>
+      </w:r>
+      <w:r>
+        <w:rPr>
+          <w:b/>
+          <w:bCs/>
+        </w:rPr>
+        <w:t>z ábra</w:t>
+      </w:r>
+      <w:r>
+        <w:rPr>
+          <w:b/>
+          <w:bCs/>
+        </w:rPr>
+        <w:t>?</w:t>
+      </w:r>
+      <w:r>
+        <w:t xml:space="preserve"> Ábráról leszűrt következtetések. Célszerű stratégiák megfogalmazása: </w:t>
+      </w:r>
+      <w:proofErr w:type="spellStart"/>
+      <w:r>
+        <w:t>outlier</w:t>
+      </w:r>
+      <w:proofErr w:type="spellEnd"/>
+      <w:r>
+        <w:t xml:space="preserve"> eltávolítása, dimenzió csökkentés/növelés, adat csökkentés/növelés stb.</w:t>
+      </w:r>
+    </w:p>
+    <w:p>
+      <w:pPr>
+        <w:ind w:left="0" w:firstLine="0"/>
+      </w:pPr>
+      <w:r>
+        <w:rPr>
+          <w:b/>
+          <w:bCs/>
         </w:rPr>
         <w:t>Az ábrázolás az érme egyik oldala</w:t>
       </w:r>
@@ -1252,10 +1585,14 @@
         <w:lastRenderedPageBreak/>
         <w:t>Adatelemzés lépései és adathalmazok ismertetése</w:t>
       </w:r>
-      <w:bookmarkStart w:id="0" w:name="_GoBack"/>
-      <w:bookmarkEnd w:id="0"/>
-    </w:p>
-    <w:p/>
+    </w:p>
+    <w:p>
+      <w:proofErr w:type="spellStart"/>
+      <w:r>
+        <w:t>placeholder</w:t>
+      </w:r>
+      <w:proofErr w:type="spellEnd"/>
+    </w:p>
     <w:sectPr>
       <w:pgSz w:w="11906" w:h="16838" w:code="9"/>
       <w:pgMar w:top="1418" w:right="1418" w:bottom="1418" w:left="1701" w:header="709" w:footer="709" w:gutter="0"/>
@@ -1319,6 +1656,119 @@
 <file path=word/numbering.xml><?xml version="1.0" encoding="utf-8"?>
 <w:numbering xmlns:wpc="http://schemas.microsoft.com/office/word/2010/wordprocessingCanvas" xmlns:cx="http://schemas.microsoft.com/office/drawing/2014/chartex" xmlns:cx1="http://schemas.microsoft.com/office/drawing/2015/9/8/chartex" xmlns:cx2="http://schemas.microsoft.com/office/drawing/2015/10/21/chartex" xmlns:cx3="http://schemas.microsoft.com/office/drawing/2016/5/9/chartex" xmlns:cx4="http://schemas.microsoft.com/office/drawing/2016/5/10/chartex" xmlns:cx5="http://schemas.microsoft.com/office/drawing/2016/5/11/chartex" xmlns:cx6="http://schemas.microsoft.com/office/drawing/2016/5/12/chartex" xmlns:cx7="http://schemas.microsoft.com/office/drawing/2016/5/13/chartex" xmlns:cx8="http://schemas.microsoft.com/office/drawing/2016/5/14/chartex" xmlns:mc="http://schemas.openxmlformats.org/markup-compatibility/2006" xmlns:aink="http://schemas.microsoft.com/office/drawing/2016/ink" xmlns:am3d="http://schemas.microsoft.com/office/drawing/2017/model3d" xmlns:o="urn:schemas-microsoft-com:office:office" xmlns:r="http://schemas.openxmlformats.org/officeDocument/2006/relationships" xmlns:m="http://schemas.openxmlformats.org/officeDocument/2006/math" xmlns:v="urn:schemas-microsoft-com:vml" xmlns:wp14="http://schemas.microsoft.com/office/word/2010/wordprocessingDrawing" xmlns:wp="http://schemas.openxmlformats.org/drawingml/2006/wordprocessingDrawing" xmlns:w10="urn:schemas-microsoft-com:office:word" xmlns:w="http://schemas.openxmlformats.org/wordprocessingml/2006/main" xmlns:w14="http://schemas.microsoft.com/office/word/2010/wordml" xmlns:w15="http://schemas.microsoft.com/office/word/2012/wordml" xmlns:w16cid="http://schemas.microsoft.com/office/word/2016/wordml/cid" xmlns:w16se="http://schemas.microsoft.com/office/word/2015/wordml/symex" xmlns:wpg="http://schemas.microsoft.com/office/word/2010/wordprocessingGroup" xmlns:wpi="http://schemas.microsoft.com/office/word/2010/wordprocessingInk" xmlns:wne="http://schemas.microsoft.com/office/word/2006/wordml" xmlns:wps="http://schemas.microsoft.com/office/word/2010/wordprocessingShape" mc:Ignorable="w14 w15 w16se w16cid wp14">
   <w:abstractNum w:abstractNumId="0" w15:restartNumberingAfterBreak="0">
+    <w:nsid w:val="04FA1F8F"/>
+    <w:multiLevelType w:val="hybridMultilevel"/>
+    <w:tmpl w:val="BD22318C"/>
+    <w:lvl w:ilvl="0" w:tplc="040E0001">
+      <w:start w:val="1"/>
+      <w:numFmt w:val="bullet"/>
+      <w:lvlText w:val=""/>
+      <w:lvlJc w:val="left"/>
+      <w:pPr>
+        <w:ind w:left="720" w:hanging="360"/>
+      </w:pPr>
+      <w:rPr>
+        <w:rFonts w:ascii="Symbol" w:hAnsi="Symbol" w:hint="default"/>
+      </w:rPr>
+    </w:lvl>
+    <w:lvl w:ilvl="1" w:tplc="040E0003" w:tentative="1">
+      <w:start w:val="1"/>
+      <w:numFmt w:val="bullet"/>
+      <w:lvlText w:val="o"/>
+      <w:lvlJc w:val="left"/>
+      <w:pPr>
+        <w:ind w:left="1440" w:hanging="360"/>
+      </w:pPr>
+      <w:rPr>
+        <w:rFonts w:ascii="Courier New" w:hAnsi="Courier New" w:cs="Courier New" w:hint="default"/>
+      </w:rPr>
+    </w:lvl>
+    <w:lvl w:ilvl="2" w:tplc="040E0005" w:tentative="1">
+      <w:start w:val="1"/>
+      <w:numFmt w:val="bullet"/>
+      <w:lvlText w:val=""/>
+      <w:lvlJc w:val="left"/>
+      <w:pPr>
+        <w:ind w:left="2160" w:hanging="360"/>
+      </w:pPr>
+      <w:rPr>
+        <w:rFonts w:ascii="Wingdings" w:hAnsi="Wingdings" w:hint="default"/>
+      </w:rPr>
+    </w:lvl>
+    <w:lvl w:ilvl="3" w:tplc="040E0001" w:tentative="1">
+      <w:start w:val="1"/>
+      <w:numFmt w:val="bullet"/>
+      <w:lvlText w:val=""/>
+      <w:lvlJc w:val="left"/>
+      <w:pPr>
+        <w:ind w:left="2880" w:hanging="360"/>
+      </w:pPr>
+      <w:rPr>
+        <w:rFonts w:ascii="Symbol" w:hAnsi="Symbol" w:hint="default"/>
+      </w:rPr>
+    </w:lvl>
+    <w:lvl w:ilvl="4" w:tplc="040E0003" w:tentative="1">
+      <w:start w:val="1"/>
+      <w:numFmt w:val="bullet"/>
+      <w:lvlText w:val="o"/>
+      <w:lvlJc w:val="left"/>
+      <w:pPr>
+        <w:ind w:left="3600" w:hanging="360"/>
+      </w:pPr>
+      <w:rPr>
+        <w:rFonts w:ascii="Courier New" w:hAnsi="Courier New" w:cs="Courier New" w:hint="default"/>
+      </w:rPr>
+    </w:lvl>
+    <w:lvl w:ilvl="5" w:tplc="040E0005" w:tentative="1">
+      <w:start w:val="1"/>
+      <w:numFmt w:val="bullet"/>
+      <w:lvlText w:val=""/>
+      <w:lvlJc w:val="left"/>
+      <w:pPr>
+        <w:ind w:left="4320" w:hanging="360"/>
+      </w:pPr>
+      <w:rPr>
+        <w:rFonts w:ascii="Wingdings" w:hAnsi="Wingdings" w:hint="default"/>
+      </w:rPr>
+    </w:lvl>
+    <w:lvl w:ilvl="6" w:tplc="040E0001" w:tentative="1">
+      <w:start w:val="1"/>
+      <w:numFmt w:val="bullet"/>
+      <w:lvlText w:val=""/>
+      <w:lvlJc w:val="left"/>
+      <w:pPr>
+        <w:ind w:left="5040" w:hanging="360"/>
+      </w:pPr>
+      <w:rPr>
+        <w:rFonts w:ascii="Symbol" w:hAnsi="Symbol" w:hint="default"/>
+      </w:rPr>
+    </w:lvl>
+    <w:lvl w:ilvl="7" w:tplc="040E0003" w:tentative="1">
+      <w:start w:val="1"/>
+      <w:numFmt w:val="bullet"/>
+      <w:lvlText w:val="o"/>
+      <w:lvlJc w:val="left"/>
+      <w:pPr>
+        <w:ind w:left="5760" w:hanging="360"/>
+      </w:pPr>
+      <w:rPr>
+        <w:rFonts w:ascii="Courier New" w:hAnsi="Courier New" w:cs="Courier New" w:hint="default"/>
+      </w:rPr>
+    </w:lvl>
+    <w:lvl w:ilvl="8" w:tplc="040E0005" w:tentative="1">
+      <w:start w:val="1"/>
+      <w:numFmt w:val="bullet"/>
+      <w:lvlText w:val=""/>
+      <w:lvlJc w:val="left"/>
+      <w:pPr>
+        <w:ind w:left="6480" w:hanging="360"/>
+      </w:pPr>
+      <w:rPr>
+        <w:rFonts w:ascii="Wingdings" w:hAnsi="Wingdings" w:hint="default"/>
+      </w:rPr>
+    </w:lvl>
+  </w:abstractNum>
+  <w:abstractNum w:abstractNumId="1" w15:restartNumberingAfterBreak="0">
     <w:nsid w:val="118E2D99"/>
     <w:multiLevelType w:val="hybridMultilevel"/>
     <w:tmpl w:val="FBDE22FE"/>
@@ -1431,7 +1881,7 @@
       </w:rPr>
     </w:lvl>
   </w:abstractNum>
-  <w:abstractNum w:abstractNumId="1" w15:restartNumberingAfterBreak="0">
+  <w:abstractNum w:abstractNumId="2" w15:restartNumberingAfterBreak="0">
     <w:nsid w:val="142F0280"/>
     <w:multiLevelType w:val="hybridMultilevel"/>
     <w:tmpl w:val="0CBE502E"/>
@@ -1544,7 +1994,7 @@
       </w:rPr>
     </w:lvl>
   </w:abstractNum>
-  <w:abstractNum w:abstractNumId="2" w15:restartNumberingAfterBreak="0">
+  <w:abstractNum w:abstractNumId="3" w15:restartNumberingAfterBreak="0">
     <w:nsid w:val="1E3A4559"/>
     <w:multiLevelType w:val="hybridMultilevel"/>
     <w:tmpl w:val="324E5F1E"/>
@@ -1657,7 +2107,7 @@
       </w:rPr>
     </w:lvl>
   </w:abstractNum>
-  <w:abstractNum w:abstractNumId="3" w15:restartNumberingAfterBreak="0">
+  <w:abstractNum w:abstractNumId="4" w15:restartNumberingAfterBreak="0">
     <w:nsid w:val="20AD5147"/>
     <w:multiLevelType w:val="hybridMultilevel"/>
     <w:tmpl w:val="60948E6C"/>
@@ -1743,7 +2193,7 @@
       </w:pPr>
     </w:lvl>
   </w:abstractNum>
-  <w:abstractNum w:abstractNumId="4" w15:restartNumberingAfterBreak="0">
+  <w:abstractNum w:abstractNumId="5" w15:restartNumberingAfterBreak="0">
     <w:nsid w:val="21A856C0"/>
     <w:multiLevelType w:val="hybridMultilevel"/>
     <w:tmpl w:val="862846A8"/>
@@ -1856,7 +2306,7 @@
       </w:rPr>
     </w:lvl>
   </w:abstractNum>
-  <w:abstractNum w:abstractNumId="5" w15:restartNumberingAfterBreak="0">
+  <w:abstractNum w:abstractNumId="6" w15:restartNumberingAfterBreak="0">
     <w:nsid w:val="25CC3F2F"/>
     <w:multiLevelType w:val="hybridMultilevel"/>
     <w:tmpl w:val="5122E27C"/>
@@ -1969,7 +2419,7 @@
       </w:rPr>
     </w:lvl>
   </w:abstractNum>
-  <w:abstractNum w:abstractNumId="6" w15:restartNumberingAfterBreak="0">
+  <w:abstractNum w:abstractNumId="7" w15:restartNumberingAfterBreak="0">
     <w:nsid w:val="289C2D22"/>
     <w:multiLevelType w:val="hybridMultilevel"/>
     <w:tmpl w:val="60948E6C"/>
@@ -2055,7 +2505,7 @@
       </w:pPr>
     </w:lvl>
   </w:abstractNum>
-  <w:abstractNum w:abstractNumId="7" w15:restartNumberingAfterBreak="0">
+  <w:abstractNum w:abstractNumId="8" w15:restartNumberingAfterBreak="0">
     <w:nsid w:val="2CE50EA9"/>
     <w:multiLevelType w:val="hybridMultilevel"/>
     <w:tmpl w:val="4A38AACC"/>
@@ -2168,7 +2618,7 @@
       </w:rPr>
     </w:lvl>
   </w:abstractNum>
-  <w:abstractNum w:abstractNumId="8" w15:restartNumberingAfterBreak="0">
+  <w:abstractNum w:abstractNumId="9" w15:restartNumberingAfterBreak="0">
     <w:nsid w:val="2E287FB5"/>
     <w:multiLevelType w:val="hybridMultilevel"/>
     <w:tmpl w:val="0FC8D7FE"/>
@@ -2311,7 +2761,7 @@
       </w:rPr>
     </w:lvl>
   </w:abstractNum>
-  <w:abstractNum w:abstractNumId="9" w15:restartNumberingAfterBreak="0">
+  <w:abstractNum w:abstractNumId="10" w15:restartNumberingAfterBreak="0">
     <w:nsid w:val="2E5A7AD0"/>
     <w:multiLevelType w:val="hybridMultilevel"/>
     <w:tmpl w:val="A60204D4"/>
@@ -2424,7 +2874,7 @@
       </w:rPr>
     </w:lvl>
   </w:abstractNum>
-  <w:abstractNum w:abstractNumId="10" w15:restartNumberingAfterBreak="0">
+  <w:abstractNum w:abstractNumId="11" w15:restartNumberingAfterBreak="0">
     <w:nsid w:val="3354560C"/>
     <w:multiLevelType w:val="hybridMultilevel"/>
     <w:tmpl w:val="ACE0B25A"/>
@@ -2537,7 +2987,7 @@
       </w:rPr>
     </w:lvl>
   </w:abstractNum>
-  <w:abstractNum w:abstractNumId="11" w15:restartNumberingAfterBreak="0">
+  <w:abstractNum w:abstractNumId="12" w15:restartNumberingAfterBreak="0">
     <w:nsid w:val="3FE16B7D"/>
     <w:multiLevelType w:val="hybridMultilevel"/>
     <w:tmpl w:val="B394B556"/>
@@ -2650,7 +3100,7 @@
       </w:rPr>
     </w:lvl>
   </w:abstractNum>
-  <w:abstractNum w:abstractNumId="12" w15:restartNumberingAfterBreak="0">
+  <w:abstractNum w:abstractNumId="13" w15:restartNumberingAfterBreak="0">
     <w:nsid w:val="447333F5"/>
     <w:multiLevelType w:val="hybridMultilevel"/>
     <w:tmpl w:val="E146CA72"/>
@@ -2763,7 +3213,7 @@
       </w:rPr>
     </w:lvl>
   </w:abstractNum>
-  <w:abstractNum w:abstractNumId="13" w15:restartNumberingAfterBreak="0">
+  <w:abstractNum w:abstractNumId="14" w15:restartNumberingAfterBreak="0">
     <w:nsid w:val="54CF4BB3"/>
     <w:multiLevelType w:val="hybridMultilevel"/>
     <w:tmpl w:val="D32A7064"/>
@@ -2876,7 +3326,7 @@
       </w:rPr>
     </w:lvl>
   </w:abstractNum>
-  <w:abstractNum w:abstractNumId="14" w15:restartNumberingAfterBreak="0">
+  <w:abstractNum w:abstractNumId="15" w15:restartNumberingAfterBreak="0">
     <w:nsid w:val="586F54A8"/>
     <w:multiLevelType w:val="hybridMultilevel"/>
     <w:tmpl w:val="16CCEC14"/>
@@ -2962,7 +3412,7 @@
       </w:pPr>
     </w:lvl>
   </w:abstractNum>
-  <w:abstractNum w:abstractNumId="15" w15:restartNumberingAfterBreak="0">
+  <w:abstractNum w:abstractNumId="16" w15:restartNumberingAfterBreak="0">
     <w:nsid w:val="5C6566C5"/>
     <w:multiLevelType w:val="multilevel"/>
     <w:tmpl w:val="0C1A8BA8"/>
@@ -3111,7 +3561,7 @@
       </w:rPr>
     </w:lvl>
   </w:abstractNum>
-  <w:abstractNum w:abstractNumId="16" w15:restartNumberingAfterBreak="0">
+  <w:abstractNum w:abstractNumId="17" w15:restartNumberingAfterBreak="0">
     <w:nsid w:val="5E6519CE"/>
     <w:multiLevelType w:val="hybridMultilevel"/>
     <w:tmpl w:val="37123B5E"/>
@@ -3224,7 +3674,7 @@
       </w:rPr>
     </w:lvl>
   </w:abstractNum>
-  <w:abstractNum w:abstractNumId="17" w15:restartNumberingAfterBreak="0">
+  <w:abstractNum w:abstractNumId="18" w15:restartNumberingAfterBreak="0">
     <w:nsid w:val="6E80618D"/>
     <w:multiLevelType w:val="hybridMultilevel"/>
     <w:tmpl w:val="5004F840"/>
@@ -3436,7 +3886,7 @@
       </w:rPr>
     </w:lvl>
   </w:abstractNum>
-  <w:abstractNum w:abstractNumId="18" w15:restartNumberingAfterBreak="0">
+  <w:abstractNum w:abstractNumId="19" w15:restartNumberingAfterBreak="0">
     <w:nsid w:val="6F2C3A41"/>
     <w:multiLevelType w:val="hybridMultilevel"/>
     <w:tmpl w:val="3CD42198"/>
@@ -3549,7 +3999,7 @@
       </w:rPr>
     </w:lvl>
   </w:abstractNum>
-  <w:abstractNum w:abstractNumId="19" w15:restartNumberingAfterBreak="0">
+  <w:abstractNum w:abstractNumId="20" w15:restartNumberingAfterBreak="0">
     <w:nsid w:val="77DE47B0"/>
     <w:multiLevelType w:val="hybridMultilevel"/>
     <w:tmpl w:val="DE329EF2"/>
@@ -3662,7 +4112,7 @@
       </w:rPr>
     </w:lvl>
   </w:abstractNum>
-  <w:abstractNum w:abstractNumId="20" w15:restartNumberingAfterBreak="0">
+  <w:abstractNum w:abstractNumId="21" w15:restartNumberingAfterBreak="0">
     <w:nsid w:val="7D2E2DCA"/>
     <w:multiLevelType w:val="hybridMultilevel"/>
     <w:tmpl w:val="B24CA378"/>
@@ -3776,67 +4226,70 @@
     </w:lvl>
   </w:abstractNum>
   <w:num w:numId="1">
+    <w:abstractNumId w:val="18"/>
+  </w:num>
+  <w:num w:numId="2">
+    <w:abstractNumId w:val="5"/>
+  </w:num>
+  <w:num w:numId="3">
+    <w:abstractNumId w:val="15"/>
+  </w:num>
+  <w:num w:numId="4">
+    <w:abstractNumId w:val="7"/>
+  </w:num>
+  <w:num w:numId="5">
+    <w:abstractNumId w:val="16"/>
+  </w:num>
+  <w:num w:numId="6">
+    <w:abstractNumId w:val="9"/>
+  </w:num>
+  <w:num w:numId="7">
+    <w:abstractNumId w:val="8"/>
+  </w:num>
+  <w:num w:numId="8">
+    <w:abstractNumId w:val="10"/>
+  </w:num>
+  <w:num w:numId="9">
+    <w:abstractNumId w:val="6"/>
+  </w:num>
+  <w:num w:numId="10">
+    <w:abstractNumId w:val="19"/>
+  </w:num>
+  <w:num w:numId="11">
+    <w:abstractNumId w:val="13"/>
+  </w:num>
+  <w:num w:numId="12">
+    <w:abstractNumId w:val="14"/>
+  </w:num>
+  <w:num w:numId="13">
+    <w:abstractNumId w:val="21"/>
+  </w:num>
+  <w:num w:numId="14">
+    <w:abstractNumId w:val="20"/>
+  </w:num>
+  <w:num w:numId="15">
+    <w:abstractNumId w:val="2"/>
+  </w:num>
+  <w:num w:numId="16">
+    <w:abstractNumId w:val="1"/>
+  </w:num>
+  <w:num w:numId="17">
     <w:abstractNumId w:val="17"/>
   </w:num>
-  <w:num w:numId="2">
+  <w:num w:numId="18">
     <w:abstractNumId w:val="4"/>
   </w:num>
-  <w:num w:numId="3">
-    <w:abstractNumId w:val="14"/>
-  </w:num>
-  <w:num w:numId="4">
-    <w:abstractNumId w:val="6"/>
-  </w:num>
-  <w:num w:numId="5">
-    <w:abstractNumId w:val="15"/>
-  </w:num>
-  <w:num w:numId="6">
-    <w:abstractNumId w:val="8"/>
-  </w:num>
-  <w:num w:numId="7">
-    <w:abstractNumId w:val="7"/>
-  </w:num>
-  <w:num w:numId="8">
-    <w:abstractNumId w:val="9"/>
-  </w:num>
-  <w:num w:numId="9">
-    <w:abstractNumId w:val="5"/>
-  </w:num>
-  <w:num w:numId="10">
-    <w:abstractNumId w:val="18"/>
-  </w:num>
-  <w:num w:numId="11">
+  <w:num w:numId="19">
     <w:abstractNumId w:val="12"/>
   </w:num>
-  <w:num w:numId="12">
-    <w:abstractNumId w:val="13"/>
+  <w:num w:numId="20">
+    <w:abstractNumId w:val="11"/>
   </w:num>
-  <w:num w:numId="13">
-    <w:abstractNumId w:val="20"/>
-  </w:num>
-  <w:num w:numId="14">
-    <w:abstractNumId w:val="19"/>
-  </w:num>
-  <w:num w:numId="15">
-    <w:abstractNumId w:val="1"/>
-  </w:num>
-  <w:num w:numId="16">
-    <w:abstractNumId w:val="0"/>
-  </w:num>
-  <w:num w:numId="17">
-    <w:abstractNumId w:val="16"/>
-  </w:num>
-  <w:num w:numId="18">
+  <w:num w:numId="21">
     <w:abstractNumId w:val="3"/>
   </w:num>
-  <w:num w:numId="19">
-    <w:abstractNumId w:val="11"/>
-  </w:num>
-  <w:num w:numId="20">
-    <w:abstractNumId w:val="10"/>
-  </w:num>
-  <w:num w:numId="21">
-    <w:abstractNumId w:val="2"/>
+  <w:num w:numId="22">
+    <w:abstractNumId w:val="0"/>
   </w:num>
 </w:numbering>
 </file>
@@ -4895,7 +5348,7 @@
 </file>
 
 <file path=customXml/itemProps1.xml><?xml version="1.0" encoding="utf-8"?>
-<ds:datastoreItem xmlns:ds="http://schemas.openxmlformats.org/officeDocument/2006/customXml" ds:itemID="{90267D88-8778-481D-B0E5-F90C9842619C}">
+<ds:datastoreItem xmlns:ds="http://schemas.openxmlformats.org/officeDocument/2006/customXml" ds:itemID="{A0312FC0-AF78-41DE-8E07-F99700F8EC14}">
   <ds:schemaRefs>
     <ds:schemaRef ds:uri="http://schemas.openxmlformats.org/officeDocument/2006/bibliography"/>
   </ds:schemaRefs>

</xml_diff>

<commit_message>
Add picture to Data is the new oil chapter.
</commit_message>
<xml_diff>
--- a/Documents/dolgozat.docx
+++ b/Documents/dolgozat.docx
@@ -661,16 +661,7 @@
           <w:i/>
           <w:iCs/>
         </w:rPr>
-        <w:t>A gépi tanulás az algoritmusok és statisztik</w:t>
-      </w:r>
-      <w:bookmarkStart w:id="0" w:name="_GoBack"/>
-      <w:bookmarkEnd w:id="0"/>
-      <w:r>
-        <w:rPr>
-          <w:i/>
-          <w:iCs/>
-        </w:rPr>
-        <w:t>ai modellek tudományos vizsgálata, amelyet a számítógépes rendszerek egy adott feladat végrehajtásához használnak kifejezett utasítások nélkül, mintákra és következtetésekre támaszkodva</w:t>
+        <w:t>A gépi tanulás az algoritmusok és statisztikai modellek tudományos vizsgálata, amelyet a számítógépes rendszerek egy adott feladat végrehajtásához használnak kifejezett utasítások nélkül, mintákra és következtetésekre támaszkodva</w:t>
       </w:r>
       <w:r>
         <w:t>”</w:t>
@@ -729,7 +720,88 @@
         </w:numPr>
       </w:pPr>
       <w:r>
-        <w:t xml:space="preserve">Először a képfelismerés. Gondolkozott már azon, hogy a mobiltelefonja hogyan tudja kinyitni magát azzal, hogy előtte elhaladja az arcát, miközben nem oldja fel magát más emberek számára? Ez a képfelismerési technológia futtatja ezt a módszert. A képadatok gépi tanulási algoritmushoz történő megfelelő adagolásával felismerhetjük az objektumokat. </w:t>
+        <w:t>A</w:t>
+      </w:r>
+      <w:r>
+        <w:t xml:space="preserve"> képfelismerés. </w:t>
+      </w:r>
+      <w:r>
+        <w:t>Hogyan tudja a</w:t>
+      </w:r>
+      <w:r>
+        <w:t xml:space="preserve"> mobiltelefon </w:t>
+      </w:r>
+      <w:r>
+        <w:t>feloldani</w:t>
+      </w:r>
+      <w:r>
+        <w:t xml:space="preserve"> magát azzal, hogy </w:t>
+      </w:r>
+      <w:r>
+        <w:t>ha a gazdája megmutatja</w:t>
+      </w:r>
+      <w:r>
+        <w:t xml:space="preserve"> az arcát</w:t>
+      </w:r>
+      <w:r>
+        <w:t xml:space="preserve"> a kamerának</w:t>
+      </w:r>
+      <w:r>
+        <w:t>, miközben nem oldja fel magát más emberek számára? E</w:t>
+      </w:r>
+      <w:r>
+        <w:t>gy</w:t>
+      </w:r>
+      <w:r>
+        <w:t xml:space="preserve"> képfelismerési technológi</w:t>
+      </w:r>
+      <w:r>
+        <w:t>ával</w:t>
+      </w:r>
+      <w:r>
+        <w:t xml:space="preserve"> </w:t>
+      </w:r>
+      <w:r>
+        <w:t>érik el ezt a funkcionalitást</w:t>
+      </w:r>
+      <w:r>
+        <w:t xml:space="preserve">. </w:t>
+      </w:r>
+      <w:r>
+        <w:t xml:space="preserve">Ahhoz, hogy fel tudjuk ismerni a kívánt objektumot, a </w:t>
+      </w:r>
+      <w:r>
+        <w:t>kép</w:t>
+      </w:r>
+      <w:r>
+        <w:t xml:space="preserve">i </w:t>
+      </w:r>
+      <w:r>
+        <w:t>adatok</w:t>
+      </w:r>
+      <w:r>
+        <w:t xml:space="preserve"> (pixeleket)</w:t>
+      </w:r>
+      <w:r>
+        <w:t xml:space="preserve"> </w:t>
+      </w:r>
+      <w:r>
+        <w:t xml:space="preserve">egy </w:t>
+      </w:r>
+      <w:r>
+        <w:t>gép</w:t>
+      </w:r>
+      <w:r>
+        <w:t>i</w:t>
+      </w:r>
+      <w:r>
+        <w:t xml:space="preserve"> tanulási algoritmus</w:t>
+      </w:r>
+      <w:r>
+        <w:t>on kell kiterjeszteni.</w:t>
+      </w:r>
+      <w:r>
+        <w:t xml:space="preserve"> </w:t>
       </w:r>
     </w:p>
     <w:p>
@@ -741,7 +813,28 @@
         </w:numPr>
       </w:pPr>
       <w:r>
-        <w:t xml:space="preserve">Másodszor, a rosszindulatú programok észlelése, ahol talán arra kíváncsi, hogy az antivírusok hogyan tudják hatékonyan megismerni az új vírusokat, mielőtt frissítéseket kapnának. Ismét a gépi tanulástudomány a motor, amely ezt működteti. </w:t>
+        <w:t>A</w:t>
+      </w:r>
+      <w:r>
+        <w:t xml:space="preserve"> rosszindulatú programok észlelése, ahol</w:t>
+      </w:r>
+      <w:r>
+        <w:t xml:space="preserve"> </w:t>
+      </w:r>
+      <w:r>
+        <w:t xml:space="preserve">arra </w:t>
+      </w:r>
+      <w:r>
+        <w:t xml:space="preserve">vagyunk </w:t>
+      </w:r>
+      <w:r>
+        <w:t>kíváncsi</w:t>
+      </w:r>
+      <w:r>
+        <w:t>k</w:t>
+      </w:r>
+      <w:r>
+        <w:t xml:space="preserve">, hogy az antivírusok hogyan tudják hatékonyan megismerni az új vírusokat, mielőtt frissítéseket kapnának. Ismét a gépi tanulás a motor, amely ezt működteti. </w:t>
       </w:r>
     </w:p>
     <w:p>
@@ -753,7 +846,25 @@
         </w:numPr>
       </w:pPr>
       <w:r>
-        <w:t xml:space="preserve">Harmadszor: a hangfelismerés. Egy másik jól ismert példa, amely a gépi tanulást használja, a hangfelismerés. Legyen szó mobiltelefonjáról vagy otthoni segítségről, a gépi tanulás lehetővé teszi a felhasználó elég hatékony azonosítását, olyan mértékben, amely megbízható biztonsági módszerré tette. </w:t>
+        <w:t>A</w:t>
+      </w:r>
+      <w:r>
+        <w:t xml:space="preserve"> hangfelismerés. Egy másik jól ismert példa, amely a gépi tanulást használja. Legyen szó mobiltelefonról vagy </w:t>
+      </w:r>
+      <w:r>
+        <w:t xml:space="preserve">okos </w:t>
+      </w:r>
+      <w:r>
+        <w:t>otthon</w:t>
+      </w:r>
+      <w:r>
+        <w:t>ról</w:t>
+      </w:r>
+      <w:r>
+        <w:t>, a gépi tanulás lehetővé teszi a felhasználó hatékony azonosítását</w:t>
+      </w:r>
+      <w:r>
+        <w:t>.</w:t>
       </w:r>
     </w:p>
     <w:p>
@@ -769,7 +880,6 @@
     </w:p>
     <w:p>
       <w:r>
-        <w:lastRenderedPageBreak/>
         <w:t xml:space="preserve">Végül érdemes megvitatni, hogy a gépi tanulás miért vált manapság ilyen vonzóvá. </w:t>
       </w:r>
       <w:r>
@@ -797,6 +907,7 @@
           <w:b/>
           <w:bCs/>
         </w:rPr>
+        <w:lastRenderedPageBreak/>
         <w:t>Adat túlcsordulás</w:t>
       </w:r>
     </w:p>
@@ -817,7 +928,7 @@
         <w:t xml:space="preserve"> vál</w:t>
       </w:r>
       <w:r>
-        <w:t>n</w:t>
+        <w:t>t</w:t>
       </w:r>
       <w:r>
         <w:t>a</w:t>
@@ -853,7 +964,13 @@
         <w:t>i</w:t>
       </w:r>
       <w:r>
-        <w:t xml:space="preserve"> állapota, ahol számos jellemző, például az immunrendszer állapota, a genetikai háttér, a táplálkozás, a műveletek, a drog- és dohányfogyasztás.</w:t>
+        <w:t xml:space="preserve"> állapota, ahol számos jellemző, például az immunrendszer állapota, a genetikai háttér, a táplálkozás, a</w:t>
+      </w:r>
+      <w:r>
+        <w:t>z operációk</w:t>
+      </w:r>
+      <w:r>
+        <w:t>, a drog- és dohányfogyasztás.</w:t>
       </w:r>
     </w:p>
     <w:p>
@@ -864,7 +981,19 @@
         <w:t xml:space="preserve"> </w:t>
       </w:r>
       <w:r>
-        <w:t>túlcsordulás van, például hírcsatornák, webszolgáltatások, adatbázisok, e-mailek, felmérések. A vállalkozások a közelmúltban látták, hogy hatékony módszert kell találni ezen hatalmas</w:t>
+        <w:t>túlcsordulás van, például hírcsatornák, webszolgáltatások, adatbázisok, e-mailek, felmérések</w:t>
+      </w:r>
+      <w:r>
+        <w:t xml:space="preserve"> adatforrásain</w:t>
+      </w:r>
+      <w:r>
+        <w:t xml:space="preserve">. A vállalkozások a közelmúltban </w:t>
+      </w:r>
+      <w:r>
+        <w:t>észrevették</w:t>
+      </w:r>
+      <w:r>
+        <w:t>, hogy hatékony módszert kell találni ezen hatalmas</w:t>
       </w:r>
       <w:r>
         <w:t xml:space="preserve"> adatok</w:t>
@@ -872,10 +1001,121 @@
       <w:r>
         <w:t xml:space="preserve"> megértésére, amelyekből értéket kell termelniük.</w:t>
       </w:r>
-    </w:p>
-    <w:p>
-      <w:r>
-        <w:t>A számítástechnika fejlődése, valamint a számítási és tárolási erőforrások folyamatos csökkenése, például a felhőalapú számítástechnikában, hatékonyabbá tette a gépi tanulási algoritmusok megvalósítását, mivel a gépi tanulási algoritmusok általában erőforrás-igényesek. A gépi tanulás kutatása jelentősen megnőtt az elmúlt évtizedben. A vállalkozások elkezdték megérteni annak értékét, számos algoritmust kutattak és fejlesztettek.</w:t>
+      <w:bookmarkStart w:id="0" w:name="_GoBack"/>
+      <w:bookmarkEnd w:id="0"/>
+      <w:r>
+        <w:t xml:space="preserve"> </w:t>
+      </w:r>
+    </w:p>
+    <w:p>
+      <w:r>
+        <w:t>A számítástechnika fejlődése, valamint a számítási és tárolási erőforrások folyamatos csökkenése, például a felhőalapú számítástechnikában, hatékonyabbá tette a gépi tanulási algoritmusok megvalósítását</w:t>
+      </w:r>
+      <w:r>
+        <w:t>.</w:t>
+      </w:r>
+      <w:r>
+        <w:t xml:space="preserve"> </w:t>
+      </w:r>
+      <w:r>
+        <w:t>Á</w:t>
+      </w:r>
+      <w:r>
+        <w:t>ltalában</w:t>
+      </w:r>
+      <w:r>
+        <w:t xml:space="preserve"> a gépi tanulási algoritmusok erőforrás-igényesek. A kutatás</w:t>
+      </w:r>
+      <w:r>
+        <w:t>ok</w:t>
+      </w:r>
+      <w:r>
+        <w:t xml:space="preserve"> jelentősen </w:t>
+      </w:r>
+      <w:r>
+        <w:t>megnöve</w:t>
+      </w:r>
+      <w:r>
+        <w:t>kedtek</w:t>
+      </w:r>
+      <w:r>
+        <w:t xml:space="preserve"> az elmúlt évtizedben. A vállalkozások elkezdték megérteni </w:t>
+      </w:r>
+      <w:r>
+        <w:t>e</w:t>
+      </w:r>
+      <w:r>
+        <w:t>nn</w:t>
+      </w:r>
+      <w:r>
+        <w:t>e</w:t>
+      </w:r>
+      <w:r>
+        <w:t>k értékét,</w:t>
+      </w:r>
+      <w:r>
+        <w:t xml:space="preserve"> ezért</w:t>
+      </w:r>
+      <w:r>
+        <w:t xml:space="preserve"> számos algoritmust kutattak és fejlesztettek</w:t>
+      </w:r>
+      <w:r>
+        <w:t xml:space="preserve"> ki</w:t>
+      </w:r>
+      <w:r>
+        <w:t>.</w:t>
+      </w:r>
+      <w:r>
+        <w:rPr>
+          <w:noProof/>
+        </w:rPr>
+        <w:t xml:space="preserve"> </w:t>
+      </w:r>
+      <w:r>
+        <w:rPr>
+          <w:noProof/>
+        </w:rPr>
+        <w:drawing>
+          <wp:inline distT="0" distB="0" distL="0" distR="0" wp14:anchorId="7389E17C" wp14:editId="63722AAD">
+            <wp:extent cx="5579745" cy="2953385"/>
+            <wp:effectExtent l="0" t="0" r="1905" b="0"/>
+            <wp:docPr id="3" name="Picture 3"/>
+            <wp:cNvGraphicFramePr>
+              <a:graphicFrameLocks xmlns:a="http://schemas.openxmlformats.org/drawingml/2006/main" noChangeAspect="1"/>
+            </wp:cNvGraphicFramePr>
+            <a:graphic xmlns:a="http://schemas.openxmlformats.org/drawingml/2006/main">
+              <a:graphicData uri="http://schemas.openxmlformats.org/drawingml/2006/picture">
+                <pic:pic xmlns:pic="http://schemas.openxmlformats.org/drawingml/2006/picture">
+                  <pic:nvPicPr>
+                    <pic:cNvPr id="3" name="why_machine_learning.PNG"/>
+                    <pic:cNvPicPr/>
+                  </pic:nvPicPr>
+                  <pic:blipFill>
+                    <a:blip r:embed="rId9">
+                      <a:extLst>
+                        <a:ext uri="{28A0092B-C50C-407E-A947-70E740481C1C}">
+                          <a14:useLocalDpi xmlns:a14="http://schemas.microsoft.com/office/drawing/2010/main" val="0"/>
+                        </a:ext>
+                      </a:extLst>
+                    </a:blip>
+                    <a:stretch>
+                      <a:fillRect/>
+                    </a:stretch>
+                  </pic:blipFill>
+                  <pic:spPr>
+                    <a:xfrm>
+                      <a:off x="0" y="0"/>
+                      <a:ext cx="5579745" cy="2953385"/>
+                    </a:xfrm>
+                    <a:prstGeom prst="rect">
+                      <a:avLst/>
+                    </a:prstGeom>
+                  </pic:spPr>
+                </pic:pic>
+              </a:graphicData>
+            </a:graphic>
+          </wp:inline>
+        </w:drawing>
       </w:r>
     </w:p>
     <w:p>
@@ -889,7 +1129,10 @@
         <w:t>kijelent</w:t>
       </w:r>
       <w:r>
-        <w:t>hetjük:</w:t>
+        <w:t>hetjük</w:t>
+      </w:r>
+      <w:r>
+        <w:t>, hogy:</w:t>
       </w:r>
     </w:p>
     <w:p>
@@ -911,13 +1154,27 @@
           <w:i/>
           <w:iCs/>
         </w:rPr>
-        <w:t>z adatok az új olaj.</w:t>
+        <w:t xml:space="preserve">z adatok az új </w:t>
       </w:r>
       <w:r>
         <w:rPr>
           <w:i/>
           <w:iCs/>
         </w:rPr>
+        <w:t>üzemanyag</w:t>
+      </w:r>
+      <w:r>
+        <w:rPr>
+          <w:i/>
+          <w:iCs/>
+        </w:rPr>
+        <w:t>.</w:t>
+      </w:r>
+      <w:r>
+        <w:rPr>
+          <w:i/>
+          <w:iCs/>
+        </w:rPr>
         <w:t>”</w:t>
       </w:r>
     </w:p>
@@ -932,6 +1189,27 @@
         <w:rPr>
           <w:rFonts w:ascii="Arial" w:hAnsi="Arial" w:cs="Arial"/>
         </w:rPr>
+        <w:t>Gépi tanulás és tradicionális programozás</w:t>
+      </w:r>
+    </w:p>
+    <w:p>
+      <w:proofErr w:type="spellStart"/>
+      <w:r>
+        <w:t>placeholder</w:t>
+      </w:r>
+      <w:proofErr w:type="spellEnd"/>
+    </w:p>
+    <w:p>
+      <w:pPr>
+        <w:pStyle w:val="Heading2"/>
+        <w:rPr>
+          <w:rFonts w:ascii="Arial" w:hAnsi="Arial" w:cs="Arial"/>
+        </w:rPr>
+      </w:pPr>
+      <w:r>
+        <w:rPr>
+          <w:rFonts w:ascii="Arial" w:hAnsi="Arial" w:cs="Arial"/>
+        </w:rPr>
         <w:t>A gépi tanulás folyamata</w:t>
       </w:r>
     </w:p>
@@ -1002,6 +1280,7 @@
     </w:p>
     <w:p>
       <w:r>
+        <w:lastRenderedPageBreak/>
         <w:t>Honnan szerezhető</w:t>
       </w:r>
     </w:p>
@@ -5348,7 +5627,7 @@
 </file>
 
 <file path=customXml/itemProps1.xml><?xml version="1.0" encoding="utf-8"?>
-<ds:datastoreItem xmlns:ds="http://schemas.openxmlformats.org/officeDocument/2006/customXml" ds:itemID="{A0312FC0-AF78-41DE-8E07-F99700F8EC14}">
+<ds:datastoreItem xmlns:ds="http://schemas.openxmlformats.org/officeDocument/2006/customXml" ds:itemID="{43C99813-0586-42EF-9DD4-2B4BC3CB3181}">
   <ds:schemaRefs>
     <ds:schemaRef ds:uri="http://schemas.openxmlformats.org/officeDocument/2006/bibliography"/>
   </ds:schemaRefs>

</xml_diff>

<commit_message>
Traditional vs Machine learning section
</commit_message>
<xml_diff>
--- a/Documents/dolgozat.docx
+++ b/Documents/dolgozat.docx
@@ -603,13 +603,7 @@
           <w:rFonts w:ascii="Arial" w:hAnsi="Arial" w:cs="Arial"/>
         </w:rPr>
         <w:lastRenderedPageBreak/>
-        <w:t>Problémakör</w:t>
-      </w:r>
-      <w:r>
-        <w:rPr>
-          <w:rFonts w:ascii="Arial" w:hAnsi="Arial" w:cs="Arial"/>
-        </w:rPr>
-        <w:t xml:space="preserve"> ismertetése</w:t>
+        <w:t>Gépi tanulás menete</w:t>
       </w:r>
     </w:p>
     <w:p>
@@ -1001,8 +995,6 @@
       <w:r>
         <w:t xml:space="preserve"> megértésére, amelyekből értéket kell termelniük.</w:t>
       </w:r>
-      <w:bookmarkStart w:id="0" w:name="_GoBack"/>
-      <w:bookmarkEnd w:id="0"/>
       <w:r>
         <w:t xml:space="preserve"> </w:t>
       </w:r>
@@ -1123,7 +1115,10 @@
         <w:t xml:space="preserve">Tehát, figyelembe véve korábbi </w:t>
       </w:r>
       <w:r>
-        <w:t xml:space="preserve">bekezdéseket, magabiztosan </w:t>
+        <w:t>információkat</w:t>
+      </w:r>
+      <w:r>
+        <w:t xml:space="preserve">, magabiztosan </w:t>
       </w:r>
       <w:r>
         <w:t>kijelent</w:t>
@@ -1181,6 +1176,8 @@
     <w:p>
       <w:pPr>
         <w:pStyle w:val="Heading2"/>
+        <w:spacing w:before="240" w:after="240"/>
+        <w:ind w:left="11" w:right="6" w:hanging="11"/>
         <w:rPr>
           <w:rFonts w:ascii="Arial" w:hAnsi="Arial" w:cs="Arial"/>
         </w:rPr>
@@ -1189,15 +1186,238 @@
         <w:rPr>
           <w:rFonts w:ascii="Arial" w:hAnsi="Arial" w:cs="Arial"/>
         </w:rPr>
-        <w:t>Gépi tanulás és tradicionális programozás</w:t>
-      </w:r>
-    </w:p>
-    <w:p>
+        <w:t>Miben különbözik a gépi tanulás?</w:t>
+      </w:r>
+    </w:p>
+    <w:p>
+      <w:r>
+        <w:t xml:space="preserve">Nos, </w:t>
+      </w:r>
+      <w:r>
+        <w:t xml:space="preserve">egy </w:t>
+      </w:r>
+      <w:r>
+        <w:t>jó kérdés merül</w:t>
+      </w:r>
+      <w:r>
+        <w:t>het</w:t>
+      </w:r>
+      <w:r>
+        <w:t xml:space="preserve"> fel a </w:t>
+      </w:r>
+      <w:r>
+        <w:t>bennünk</w:t>
+      </w:r>
+      <w:r>
+        <w:t xml:space="preserve">, </w:t>
+      </w:r>
+      <w:r>
+        <w:t>hogy</w:t>
+      </w:r>
+      <w:r>
+        <w:t xml:space="preserve"> miért nem programozzuk be üzleti szabályainkat és </w:t>
+      </w:r>
+      <w:r>
+        <w:t>tartomány (</w:t>
+      </w:r>
       <w:proofErr w:type="spellStart"/>
       <w:r>
-        <w:t>placeholder</w:t>
+        <w:t>domain</w:t>
       </w:r>
       <w:proofErr w:type="spellEnd"/>
+      <w:r>
+        <w:t>)</w:t>
+      </w:r>
+      <w:r>
+        <w:t xml:space="preserve"> </w:t>
+      </w:r>
+      <w:r>
+        <w:t>ismeretünket a gépi tanulási modelljeinkbe</w:t>
+      </w:r>
+      <w:r>
+        <w:t xml:space="preserve"> </w:t>
+      </w:r>
+      <w:r>
+        <w:t>úgy, mint a hagyományos programozásnál? Más szóval, mi a tényleges különbség a gépi tanulás és a hagyományos programozás között?</w:t>
+      </w:r>
+    </w:p>
+    <w:p>
+      <w:pPr>
+        <w:rPr>
+          <w:b/>
+          <w:bCs/>
+        </w:rPr>
+      </w:pPr>
+      <w:r>
+        <w:rPr>
+          <w:b/>
+          <w:bCs/>
+        </w:rPr>
+        <w:t>Hagyományos programozás és gépi tanulás</w:t>
+      </w:r>
+      <w:bookmarkStart w:id="0" w:name="_GoBack"/>
+      <w:bookmarkEnd w:id="0"/>
+    </w:p>
+    <w:p>
+      <w:r>
+        <w:lastRenderedPageBreak/>
+        <w:t xml:space="preserve">A hagyományos programozás során a teljes tartományú üzleti logikát olyan üzleti szabályok formájában rögzítjük, amelyek kifejezetten programozhatók a kódunkba. Például, ha egy adott vállalat fizetését szeretnénk kiszámítani, akkor minden forgatókönyvre világos üzleti szabályunk lesz, és pontosan tudjuk, hogy </w:t>
+      </w:r>
+      <w:r>
+        <w:t>mi fog történi</w:t>
+      </w:r>
+      <w:r>
+        <w:t>.</w:t>
+      </w:r>
+      <w:r>
+        <w:t xml:space="preserve"> </w:t>
+      </w:r>
+      <w:r>
+        <w:t>Teljes mértékben megértjük az üzleti területet.</w:t>
+      </w:r>
+    </w:p>
+    <w:p>
+      <w:r>
+        <w:t>Míg a gépi tanulás során nem teljesen értjük a tartománymodellt, valamennyire tudjuk, hogyan reagál a rendszer bizonyos bemenetekre és kimenetekre</w:t>
+      </w:r>
+      <w:r>
+        <w:t>.</w:t>
+      </w:r>
+      <w:r>
+        <w:t xml:space="preserve"> </w:t>
+      </w:r>
+      <w:r>
+        <w:t>N</w:t>
+      </w:r>
+      <w:r>
+        <w:t>em igazán értjük teljesen a mögöttes bonyolult kapcsolatokat a bemenet és a kimenet között. Például egy gépi tanulási algoritmus a vásárlási viselkedés hasonlósága alapján különböző csoportokba sorolhatja az ügyfeleket, annak ellenére, hogy nem értjük teljesen az alapul szolgáló komplex összefüggést</w:t>
+      </w:r>
+      <w:r>
+        <w:t>. A</w:t>
+      </w:r>
+      <w:r>
+        <w:t xml:space="preserve"> feladat egy gépi tanulási algoritmusra</w:t>
+      </w:r>
+      <w:r>
+        <w:t xml:space="preserve"> van delegálva</w:t>
+      </w:r>
+      <w:r>
+        <w:t>.</w:t>
+      </w:r>
+    </w:p>
+    <w:p>
+      <w:r>
+        <w:t>A hagyományos programozásban a rendszer esztétikus. A változtatásokat kifejezetten a forráskód vagy a konfiguráció megváltoztatásával kell végrehajtani. Például, ha új szabályt szeretnénk hozzáadni a fizetési rendszerünkhöz, módosítanunk kell a forráskódot. De a gépi tanulásban a rendszer dinamikus és folyamatosan tanul, és a bemenetek és az új tanúsítványok alapján igazodik. Az ügyfelek ápolására szolgáló algoritmusunk idővel jobbá válhat, mivel több trendet tanul meg.</w:t>
+      </w:r>
+    </w:p>
+    <w:p>
+      <w:r>
+        <w:t>Egy másik különbség az, hogy a hagyományos programozásnál nincs szükségünk semmilyen történelmi adatra vagy tanulási fázisra. A logika pontosan tudja, mit kell tennie. Bérszámítási rendszerünk megfelelően működhet anélkül, hogy úgymond képzési fizetést biztosítanánk. Míg a gépi tanulás során sok történelmi adatra van szükségünk ahhoz, hogy tanulhassunk belőle</w:t>
+      </w:r>
+      <w:r>
+        <w:t>.</w:t>
+      </w:r>
+      <w:r>
+        <w:t xml:space="preserve"> </w:t>
+      </w:r>
+      <w:r>
+        <w:t>P</w:t>
+      </w:r>
+      <w:r>
+        <w:t xml:space="preserve">éldául ügyfeleink megfelelő osztályozásához, a gépi tanulási algoritmusunknak elegendő mintát kell látnia az alapul szolgáló kapcsolatok megértéséhez. Ügyfélápoló algoritmusunknak történelmi adatokra van szüksége, hogy tanuljanak belőlük. </w:t>
+      </w:r>
+      <w:r>
+        <w:t>Az embernél is hasonló a tanulás, múltbeli eseményekből vonnunk le következtetéseket, majd próbáljuk megjósolni a jövőt</w:t>
+      </w:r>
+      <w:r>
+        <w:t>.</w:t>
+      </w:r>
+    </w:p>
+    <w:p>
+      <w:pPr>
+        <w:rPr>
+          <w:b/>
+          <w:bCs/>
+        </w:rPr>
+      </w:pPr>
+      <w:r>
+        <w:rPr>
+          <w:b/>
+          <w:bCs/>
+        </w:rPr>
+        <w:t>Keretrendszerek</w:t>
+      </w:r>
+    </w:p>
+    <w:p>
+      <w:r>
+        <w:t>A</w:t>
+      </w:r>
+      <w:r>
+        <w:t xml:space="preserve"> hagyományos programozásban a logika egyszerű és </w:t>
+      </w:r>
+      <w:r>
+        <w:t>egyértelmű</w:t>
+      </w:r>
+      <w:r>
+        <w:t>. Könnyen elolvashatjuk a forráskódot, hogy megtaláljuk az igazságot. A gépi tanulás homályos és bonyolult bizonyos matematikai algoritmusok alapján</w:t>
+      </w:r>
+      <w:r>
+        <w:t>.</w:t>
+      </w:r>
+      <w:r>
+        <w:t xml:space="preserve"> </w:t>
+      </w:r>
+      <w:r>
+        <w:t>Á</w:t>
+      </w:r>
+      <w:r>
+        <w:t xml:space="preserve">ltalában könyvtárak vagy olyan keretrendszerek, például </w:t>
+      </w:r>
+      <w:r>
+        <w:t>a</w:t>
+      </w:r>
+      <w:r>
+        <w:t xml:space="preserve"> </w:t>
+      </w:r>
+      <w:proofErr w:type="spellStart"/>
+      <w:r>
+        <w:t>scikit-learn</w:t>
+      </w:r>
+      <w:proofErr w:type="spellEnd"/>
+      <w:r>
+        <w:t xml:space="preserve">, </w:t>
+      </w:r>
+      <w:proofErr w:type="spellStart"/>
+      <w:r>
+        <w:t>tensorflow</w:t>
+      </w:r>
+      <w:proofErr w:type="spellEnd"/>
+      <w:r>
+        <w:t xml:space="preserve"> és</w:t>
+      </w:r>
+      <w:r>
+        <w:t xml:space="preserve"> a</w:t>
+      </w:r>
+      <w:r>
+        <w:t xml:space="preserve"> </w:t>
+      </w:r>
+      <w:proofErr w:type="spellStart"/>
+      <w:r>
+        <w:t>Keras</w:t>
+      </w:r>
+      <w:proofErr w:type="spellEnd"/>
+      <w:r>
+        <w:t xml:space="preserve"> segítségével </w:t>
+      </w:r>
+      <w:r>
+        <w:t>elvonatkoztathatunk a gépi tanulás mögötti bonyolultságtól</w:t>
+      </w:r>
+      <w:r>
+        <w:t>.</w:t>
+      </w:r>
+      <w:r>
+        <w:t xml:space="preserve"> A keretrendszerek absztrakciós rétegek, amelyek hozzájárulnak a gyors és egyszerű fejlesztéshez.</w:t>
+      </w:r>
     </w:p>
     <w:p>
       <w:pPr>
@@ -5627,7 +5847,7 @@
 </file>
 
 <file path=customXml/itemProps1.xml><?xml version="1.0" encoding="utf-8"?>
-<ds:datastoreItem xmlns:ds="http://schemas.openxmlformats.org/officeDocument/2006/customXml" ds:itemID="{43C99813-0586-42EF-9DD4-2B4BC3CB3181}">
+<ds:datastoreItem xmlns:ds="http://schemas.openxmlformats.org/officeDocument/2006/customXml" ds:itemID="{F2BB6E9D-1A07-48B9-A7FC-AB3659556C60}">
   <ds:schemaRefs>
     <ds:schemaRef ds:uri="http://schemas.openxmlformats.org/officeDocument/2006/bibliography"/>
   </ds:schemaRefs>

</xml_diff>

<commit_message>
Supervised learning subsection. Add supervised learning figure
</commit_message>
<xml_diff>
--- a/Documents/dolgozat.docx
+++ b/Documents/dolgozat.docx
@@ -209,7 +209,7 @@
         <w:pStyle w:val="NoSpacing"/>
         <w:spacing w:after="720"/>
         <w:ind w:left="0" w:right="6" w:firstLine="0"/>
-        <w:jc w:val="both"/>
+        <w:jc w:val="center"/>
         <w:rPr>
           <w:b/>
           <w:bCs/>
@@ -234,7 +234,7 @@
         <w:pStyle w:val="NoSpacing"/>
         <w:spacing w:after="120"/>
         <w:ind w:left="0" w:right="6" w:firstLine="0"/>
-        <w:jc w:val="both"/>
+        <w:jc w:val="center"/>
         <w:rPr>
           <w:i/>
           <w:iCs/>
@@ -256,7 +256,7 @@
       <w:pPr>
         <w:spacing w:after="160"/>
         <w:ind w:left="0" w:right="0" w:firstLine="0"/>
-        <w:jc w:val="both"/>
+        <w:jc w:val="center"/>
         <w:rPr>
           <w:sz w:val="32"/>
           <w:szCs w:val="32"/>
@@ -274,7 +274,7 @@
       <w:pPr>
         <w:spacing w:after="160"/>
         <w:ind w:left="0" w:right="0" w:firstLine="0"/>
-        <w:jc w:val="both"/>
+        <w:jc w:val="center"/>
         <w:rPr>
           <w:i/>
           <w:iCs/>
@@ -285,7 +285,7 @@
       <w:pPr>
         <w:spacing w:after="240"/>
         <w:ind w:left="0" w:right="0" w:firstLine="0"/>
-        <w:jc w:val="both"/>
+        <w:jc w:val="center"/>
         <w:rPr>
           <w:i/>
           <w:iCs/>
@@ -308,7 +308,7 @@
         <w:pStyle w:val="NoSpacing"/>
         <w:spacing w:after="120"/>
         <w:ind w:left="11" w:right="6" w:hanging="11"/>
-        <w:jc w:val="both"/>
+        <w:jc w:val="center"/>
         <w:rPr>
           <w:color w:val="222A35" w:themeColor="text2" w:themeShade="80"/>
           <w:sz w:val="32"/>
@@ -338,7 +338,7 @@
       <w:pPr>
         <w:spacing w:after="120"/>
         <w:ind w:left="0" w:right="0" w:firstLine="0"/>
-        <w:jc w:val="both"/>
+        <w:jc w:val="center"/>
         <w:rPr>
           <w:i/>
           <w:iCs/>
@@ -374,7 +374,7 @@
       <w:pPr>
         <w:spacing w:after="1440"/>
         <w:ind w:left="0" w:right="0" w:firstLine="0"/>
-        <w:jc w:val="both"/>
+        <w:jc w:val="center"/>
         <w:rPr>
           <w:i/>
           <w:iCs/>
@@ -398,7 +398,7 @@
       <w:pPr>
         <w:spacing w:after="240"/>
         <w:ind w:left="0" w:right="0" w:firstLine="0"/>
-        <w:jc w:val="both"/>
+        <w:jc w:val="center"/>
         <w:rPr>
           <w:i/>
           <w:iCs/>
@@ -426,7 +426,7 @@
       <w:pPr>
         <w:spacing w:after="120"/>
         <w:ind w:left="0" w:right="0" w:firstLine="0"/>
-        <w:jc w:val="both"/>
+        <w:jc w:val="center"/>
         <w:rPr>
           <w:sz w:val="28"/>
           <w:szCs w:val="28"/>
@@ -444,7 +444,7 @@
       <w:pPr>
         <w:spacing w:after="1800"/>
         <w:ind w:left="0" w:right="0" w:firstLine="0"/>
-        <w:jc w:val="both"/>
+        <w:jc w:val="center"/>
         <w:rPr>
           <w:i/>
           <w:iCs/>
@@ -468,7 +468,7 @@
       <w:pPr>
         <w:spacing w:after="1800"/>
         <w:ind w:left="0" w:right="0" w:firstLine="0"/>
-        <w:jc w:val="both"/>
+        <w:jc w:val="center"/>
         <w:rPr>
           <w:i/>
           <w:iCs/>
@@ -1688,7 +1688,7 @@
         <w:t>) keresztül leképezésre, ami egy kimeneti értéket produkál</w:t>
       </w:r>
       <w:r>
-        <w:t xml:space="preserve">. </w:t>
+        <w:t>.</w:t>
       </w:r>
     </w:p>
     <w:p>
@@ -1832,61 +1832,238 @@
         <w:jc w:val="both"/>
       </w:pPr>
       <w:r>
+        <w:t xml:space="preserve">Vegyünk egy konkrét példát. Tegyük fel, hogy van egy olyan üzletünk, ahol </w:t>
+      </w:r>
+      <w:r>
+        <w:t xml:space="preserve">van </w:t>
+      </w:r>
+      <w:r>
+        <w:t>vásárlás</w:t>
+      </w:r>
+      <w:r>
+        <w:t xml:space="preserve"> szám</w:t>
+      </w:r>
+      <w:r>
+        <w:t xml:space="preserve">, vásárlás dátuma és elköltött összege. Felügyelt gépi tanulással szeretnénk megtudni a várható értékesítési és vásárlói </w:t>
+      </w:r>
+      <w:r>
+        <w:t>típusokat</w:t>
+      </w:r>
+      <w:r>
+        <w:t xml:space="preserve">. A felügyelt algoritmus azokat a történelmi adatokat veszi fel, amelyek tartalmazzák az </w:t>
+      </w:r>
+      <m:oMath>
+        <m:r>
+          <w:rPr>
+            <w:rFonts w:ascii="Cambria Math" w:hAnsi="Cambria Math"/>
+          </w:rPr>
+          <m:t>X</m:t>
+        </m:r>
+      </m:oMath>
+      <w:r>
+        <w:t xml:space="preserve"> </w:t>
+      </w:r>
+      <w:r>
+        <w:t>bemenetet. A</w:t>
+      </w:r>
+      <w:r>
+        <w:t xml:space="preserve">zaz a vásárlások számát, a vásárlás dátumát és az </w:t>
+      </w:r>
+      <w:r>
+        <w:t xml:space="preserve">elköltött </w:t>
+      </w:r>
+      <w:r>
+        <w:t>összegeket</w:t>
+      </w:r>
+      <w:r>
+        <w:t>.</w:t>
+      </w:r>
+      <w:r>
+        <w:t xml:space="preserve"> </w:t>
+      </w:r>
+      <w:r>
+        <w:t xml:space="preserve">Az </w:t>
+      </w:r>
+      <m:oMath>
+        <m:r>
+          <w:rPr>
+            <w:rFonts w:ascii="Cambria Math" w:hAnsi="Cambria Math"/>
+          </w:rPr>
+          <m:t>Y</m:t>
+        </m:r>
+      </m:oMath>
+      <w:r>
+        <w:t xml:space="preserve"> kimenet</w:t>
+      </w:r>
+      <w:r>
+        <w:t xml:space="preserve"> </w:t>
+      </w:r>
+      <w:r>
+        <w:t>a problém</w:t>
+      </w:r>
+      <w:r>
+        <w:t>a</w:t>
+      </w:r>
+      <w:r>
+        <w:t xml:space="preserve"> tartomány</w:t>
+      </w:r>
+      <w:r>
+        <w:t xml:space="preserve">, a </w:t>
+      </w:r>
+      <w:r>
+        <w:t>várható értékesítés vagy ügyfél</w:t>
+      </w:r>
+      <w:r>
+        <w:t>típus</w:t>
+      </w:r>
+      <w:r>
+        <w:t xml:space="preserve">. A felügyelt gépi tanulási algoritmus rétegek, és ennek eredménye egy gépi tanulási modell. Ezt követően a betanult modellnek új inputot adhatunk, és az új input alapján </w:t>
+      </w:r>
+      <w:r>
+        <w:t>előre jelezhetjük</w:t>
+      </w:r>
+      <w:r>
+        <w:t xml:space="preserve"> a jövőbeni értékesítési és vásárlói profilokat. A felügyelt tanulásban előzetesen tudjuk a helyes választ, ami azt jelenti, hogy megfelelő eladásokkal és kategóriákkal rendelkezünk, amelyeket algoritmusunk tanulhat és fejleszthet belőle.</w:t>
+      </w:r>
+    </w:p>
+    <w:p>
+      <w:pPr>
+        <w:jc w:val="both"/>
+      </w:pPr>
+      <w:r>
+        <w:rPr>
+          <w:noProof/>
+        </w:rPr>
+        <w:drawing>
+          <wp:inline distT="0" distB="0" distL="0" distR="0" wp14:anchorId="1A6EE04F" wp14:editId="44F15626">
+            <wp:extent cx="5579745" cy="3138805"/>
+            <wp:effectExtent l="0" t="0" r="1905" b="4445"/>
+            <wp:docPr id="2" name="Picture 2"/>
+            <wp:cNvGraphicFramePr>
+              <a:graphicFrameLocks xmlns:a="http://schemas.openxmlformats.org/drawingml/2006/main" noChangeAspect="1"/>
+            </wp:cNvGraphicFramePr>
+            <a:graphic xmlns:a="http://schemas.openxmlformats.org/drawingml/2006/main">
+              <a:graphicData uri="http://schemas.openxmlformats.org/drawingml/2006/picture">
+                <pic:pic xmlns:pic="http://schemas.openxmlformats.org/drawingml/2006/picture">
+                  <pic:nvPicPr>
+                    <pic:cNvPr id="2" name="felugyelt_tanulas.png"/>
+                    <pic:cNvPicPr/>
+                  </pic:nvPicPr>
+                  <pic:blipFill>
+                    <a:blip r:embed="rId10" cstate="print">
+                      <a:extLst>
+                        <a:ext uri="{28A0092B-C50C-407E-A947-70E740481C1C}">
+                          <a14:useLocalDpi xmlns:a14="http://schemas.microsoft.com/office/drawing/2010/main" val="0"/>
+                        </a:ext>
+                      </a:extLst>
+                    </a:blip>
+                    <a:stretch>
+                      <a:fillRect/>
+                    </a:stretch>
+                  </pic:blipFill>
+                  <pic:spPr>
+                    <a:xfrm>
+                      <a:off x="0" y="0"/>
+                      <a:ext cx="5579745" cy="3138805"/>
+                    </a:xfrm>
+                    <a:prstGeom prst="rect">
+                      <a:avLst/>
+                    </a:prstGeom>
+                  </pic:spPr>
+                </pic:pic>
+              </a:graphicData>
+            </a:graphic>
+          </wp:inline>
+        </w:drawing>
+      </w:r>
+    </w:p>
+    <w:p>
+      <w:pPr>
+        <w:jc w:val="both"/>
+      </w:pPr>
+      <w:r>
+        <w:t xml:space="preserve">A felügyelt gépi tanulási algoritmusok két jól ismert típusa a </w:t>
+      </w:r>
+      <w:r>
         <w:rPr>
           <w:b/>
           <w:bCs/>
-        </w:rPr>
-        <w:t>Itt járok-&gt;</w:t>
-      </w:r>
-      <w:r>
-        <w:t xml:space="preserve">Vegyünk egy konkrét példát. Tegyük fel, hogy van egy olyan üzletünk, ahol számos vásárlás, vásárlás dátuma és elköltött összege van. Felügyelt gépi tanulással szeretnénk megtudni a várható értékesítési és vásárlói profilokat. A felügyelt algoritmus azokat a történelmi adatokat veszi fel, amelyek tartalmazzák az X bevitelt, azaz a vásárlások számát, a vásárlás dátumát és az elvégzett összegeket, valamint a kimenetet, amely a problémás tartomány várható értékesítési vagy ügyfélprofilja. A felügyelt gépi tanulási algoritmus rétegek, és ennek eredménye egy gépi tanulási modell. Ezt követően a betanult modellnek új inputot adhatunk, és az új input alapján </w:t>
-      </w:r>
-      <w:proofErr w:type="spellStart"/>
-      <w:r>
-        <w:t>előrejelezhetjük</w:t>
-      </w:r>
-      <w:proofErr w:type="spellEnd"/>
-      <w:r>
-        <w:t xml:space="preserve"> a jövőbeni értékesítési és vásárlói profilokat. A felügyelt tanulásban előzetesen tudjuk a helyes választ, ami azt jelenti, hogy megfelelő eladásokkal és kategóriákkal rendelkezünk, amelyeket algoritmusunk tanulhat és fejleszthet belőle. A felügyelt gépi tanulási algoritmusok két jól ismert típusa a regressziós algoritmus, amikor az </w:t>
-      </w:r>
-      <w:proofErr w:type="spellStart"/>
-      <w:r>
-        <w:t>előrejelzett</w:t>
-      </w:r>
-      <w:proofErr w:type="spellEnd"/>
-      <w:r>
-        <w:t xml:space="preserve"> érték folyamatos jellegű, bármi egy bizonyos tartományban. Az eladási előrejelzések bármilyen értéket feltételezhetnek, 13 666, 100, 150 vagy akár milliót.</w:t>
-      </w:r>
+          <w:i/>
+          <w:iCs/>
+        </w:rPr>
+        <w:t>regressziós algoritmus</w:t>
+      </w:r>
+      <w:r>
+        <w:t xml:space="preserve">, amikor az </w:t>
+      </w:r>
+      <w:r>
+        <w:t>előre jelzett</w:t>
+      </w:r>
+      <w:r>
+        <w:t xml:space="preserve"> érték folyamatos jellegű, bármi egy bizonyos tartományban. Az eladási előrejelzések bármilyen értéket feltételezhetnek, </w:t>
+      </w:r>
+      <w:r>
+        <w:t>50</w:t>
+      </w:r>
+      <w:r>
+        <w:t>, 100, 150 vagy akár milliót.</w:t>
+      </w:r>
+    </w:p>
+    <w:p>
+      <w:pPr>
+        <w:jc w:val="both"/>
+      </w:pPr>
+      <w:r>
+        <w:lastRenderedPageBreak/>
+        <w:t xml:space="preserve">A másik típus az </w:t>
+      </w:r>
+      <w:r>
+        <w:rPr>
+          <w:b/>
+          <w:bCs/>
+          <w:i/>
+          <w:iCs/>
+        </w:rPr>
+        <w:t>osztályozási algoritmusok</w:t>
+      </w:r>
+      <w:r>
+        <w:t xml:space="preserve">, amikor az </w:t>
+      </w:r>
+      <w:r>
+        <w:t>előre jelzett</w:t>
+      </w:r>
+      <w:r>
+        <w:t xml:space="preserve"> érték diszkrét jellegű</w:t>
+      </w:r>
+      <w:r>
+        <w:t>.</w:t>
+      </w:r>
+      <w:r>
+        <w:t xml:space="preserve"> </w:t>
+      </w:r>
+      <w:r>
+        <w:t xml:space="preserve">Szóval </w:t>
+      </w:r>
+      <w:r>
+        <w:t xml:space="preserve">az </w:t>
+      </w:r>
+      <w:r>
+        <w:t>előre jelzett</w:t>
+      </w:r>
+      <w:r>
+        <w:t xml:space="preserve"> érték lehetséges opcióival rendelkezik. Például egy kiskereskedelmi üzlet minősítheti az ügyfeleket kiemelt, közepes és normális vásárlóknak.</w:t>
+      </w:r>
+    </w:p>
+    <w:p>
+      <w:pPr>
+        <w:jc w:val="both"/>
+      </w:pPr>
       <w:bookmarkStart w:id="0" w:name="_GoBack"/>
       <w:bookmarkEnd w:id="0"/>
     </w:p>
     <w:p>
       <w:pPr>
         <w:jc w:val="both"/>
-      </w:pPr>
-      <w:r>
-        <w:t xml:space="preserve">A másik típus az osztályozási algoritmusok, amikor az </w:t>
-      </w:r>
-      <w:proofErr w:type="spellStart"/>
-      <w:r>
-        <w:t>előrejelzett</w:t>
-      </w:r>
-      <w:proofErr w:type="spellEnd"/>
-      <w:r>
-        <w:t xml:space="preserve"> érték diszkrét jellegű, ami azt jelenti, hogy az </w:t>
-      </w:r>
-      <w:proofErr w:type="spellStart"/>
-      <w:r>
-        <w:t>előrejelzett</w:t>
-      </w:r>
-      <w:proofErr w:type="spellEnd"/>
-      <w:r>
-        <w:t xml:space="preserve"> érték lehetséges opcióival rendelkezik. Például egy kiskereskedelmi üzlet minősítheti az ügyfeleket kiemelt, közepes és normális vásárlóknak.</w:t>
-      </w:r>
-    </w:p>
-    <w:p>
-      <w:pPr>
-        <w:jc w:val="both"/>
         <w:rPr>
           <w:b/>
           <w:bCs/>
@@ -1908,55 +2085,53 @@
         </w:rPr>
       </w:pPr>
       <w:r>
-        <w:t xml:space="preserve">Felügyelet nélküli algoritmusok azok, amikor csak bemeneti adatok vannak, és nincsenek kimeneti adatok. Azaz. nincs megalapozott igazság. A cél általában az alapul szolgáló adatszerkezet megértése az adatok helyes felhasználása érdekében. Ezeket az algoritmusokat önszerveződő algoritmusoknak is nevezzük. Tegyük fel, hogy van egy bizonyos adatkészletünk, amelyet A – L betűkkel jelölünk, és szeretnénk megismerni ezeknek az adatkészlet-tagoknak a kapcsolatát vagy asszociációit egy felügyelet nélküli tanulási algoritmus segítségével. Az algoritmus a következő csoportot hozhatja létre az általa kitalált más kapcsolatok vagy asszociációk alapján. A, I, J; B, K, H; C, H, F; E, G, L. Az, hogy miként szervezzük ezeket a kapcsolatokat és asszociációkat, az általunk használt, felügyelet nélküli tanulási algoritmus típusától függ. Vegyünk egy példát. Tegyük fel, hogy három különböző autóból állunk, hétköznapi autókból, sportautókból és elektromos </w:t>
-      </w:r>
-      <w:r>
-        <w:lastRenderedPageBreak/>
-        <w:t xml:space="preserve">autókból. Az autókat egy felügyelet nélküli tanulási algoritmus segítségével tápláljuk, amely kiszámítja az egyes autókkal kapcsolatos összefüggéseket. És akkor ebből lesz egy gépi tanulási modellünk. A gépi tanulási modell lehet jövőbeli autók számára, és felhasználható a jövőbeli minták előrejelzésére. Mint láttuk, a felügyelet nélküli algoritmusok ahelyett, hogy a visszajelzésekre támaszkodnának, mint a felügyelt algoritmusok, a felügyelet nélküli algoritmusok a közös vonások azonosításán alapulnak, de akár az adatkészlet közötti különbségeken is, bizonyos tulajdonságok hiányában vagy </w:t>
-      </w:r>
-      <w:proofErr w:type="spellStart"/>
-      <w:r>
-        <w:t>jelenlétében.</w:t>
-      </w:r>
-      <w:proofErr w:type="spellEnd"/>
-    </w:p>
-    <w:p>
-      <w:pPr>
-        <w:jc w:val="both"/>
-      </w:pPr>
-      <w:r>
-        <w:t xml:space="preserve">A gépi tanulási algoritmusok két jól ismert típusa, amelyek a felügyelet nélküli tanulási megközelítéseket követik, csoportosulnak. Ezt a típusú algoritmust akkor használják, ha egy adott adatbevitelt csoportosítani kívánunk. Például az ügyfelek csoportok szerinti szegmentálása, hogy a hirdetések megfelelő módon foglalkozzanak velük. A </w:t>
-      </w:r>
-      <w:proofErr w:type="spellStart"/>
-      <w:r>
-        <w:t>klaszterező</w:t>
-      </w:r>
-      <w:proofErr w:type="spellEnd"/>
-      <w:r>
-        <w:t xml:space="preserve"> algoritmus felismeri az ügyfél jellemzőit, mint például az életkor, a lakóterület, a jövedelmi szint és a nem. Számos különböző </w:t>
-      </w:r>
-      <w:proofErr w:type="spellStart"/>
-      <w:r>
-        <w:t>fürtözési</w:t>
-      </w:r>
-      <w:proofErr w:type="spellEnd"/>
-      <w:r>
-        <w:t xml:space="preserve"> algoritmus létezik, mint például a k-csoportosítás. Társítás, az ilyen típusú algoritmusok célja, hogy asszociációkat hozzanak létre a nagy adatbázisok adatelemei között. Célja a változók közötti hasznos kapcsolatok feltárása. A felügyelet nélküli tanulást azonban nem tárgyalják ezen a tanfolyamon.</w:t>
-      </w:r>
-    </w:p>
-    <w:p>
-      <w:pPr>
-        <w:jc w:val="both"/>
         <w:rPr>
           <w:b/>
           <w:bCs/>
         </w:rPr>
-      </w:pPr>
-      <w:r>
+        <w:t>Itt járok! -&gt;</w:t>
+      </w:r>
+      <w:r>
+        <w:t>Felügyelet nélküli algoritmusok azok, amikor csak bemeneti adatok vannak, és nincsenek kimeneti adatok. Azaz. nincs megalapozott igazság. A cél általában az alapul szolgáló adatszerkezet megértése az adatok helyes felhasználása érdekében. Ezeket az algoritmusokat önszerveződő algoritmusoknak is nevezzük. Tegyük fel, hogy van egy bizonyos adatkészletünk, amelyet A – L betűkkel jelölünk, és szeretnénk megismerni ezeknek az adatkészlet-tagoknak a kapcsolatát vagy asszociációit egy felügyelet nélküli tanulási algoritmus segítségével. Az algoritmus a következő csoportot hozhatja létre az általa kitalált más kapcsolatok vagy asszociációk alapján. A, I, J; B, K, H; C, H, F; E, G, L. Az, hogy miként szervezzük ezeket a kapcsolatokat és asszociációkat, az általunk használt, felügyelet nélküli tanulási algoritmus típusától függ. Vegyünk egy példát. Tegyük fel, hogy három különböző autóból állunk, hétköznapi autókból, sportautókból és elektromos autókból. Az autókat egy felügyelet nélküli tanulási algoritmus segítségével tápláljuk, amely kiszámítja az egyes autókkal kapcsolatos összefüggéseket. És akkor ebből lesz egy gépi tanulási modellünk. A gépi tanulási modell lehet jövőbeli autók számára, és felhasználható a jövőbeli minták előrejelzésére. Mint láttuk, a felügyelet nélküli algoritmusok ahelyett, hogy a visszajelzésekre támaszkodnának, mint a felügyelt algoritmusok, a felügyelet nélküli algoritmusok a közös vonások azonosításán alapulnak, de akár az adatkészlet közötti különbségeken is, bizonyos tulajdonságok hiányában vagy jelenlétében.</w:t>
+      </w:r>
+    </w:p>
+    <w:p>
+      <w:pPr>
+        <w:jc w:val="both"/>
+      </w:pPr>
+      <w:r>
+        <w:t xml:space="preserve">A gépi tanulási algoritmusok két jól ismert típusa, amelyek a felügyelet nélküli tanulási megközelítéseket követik, csoportosulnak. Ezt a típusú algoritmust akkor használják, ha egy adott adatbevitelt csoportosítani kívánunk. Például az ügyfelek csoportok szerinti szegmentálása, hogy a hirdetések megfelelő módon foglalkozzanak velük. A </w:t>
+      </w:r>
+      <w:proofErr w:type="spellStart"/>
+      <w:r>
+        <w:t>klaszterező</w:t>
+      </w:r>
+      <w:proofErr w:type="spellEnd"/>
+      <w:r>
+        <w:t xml:space="preserve"> algoritmus felismeri az ügyfél jellemzőit, mint például az életkor, a lakóterület, a jövedelmi szint és a nem. Számos különböző </w:t>
+      </w:r>
+      <w:proofErr w:type="spellStart"/>
+      <w:r>
+        <w:t>fürtözési</w:t>
+      </w:r>
+      <w:proofErr w:type="spellEnd"/>
+      <w:r>
+        <w:t xml:space="preserve"> algoritmus létezik, mint például a k-csoportosítás. Társítás, az ilyen típusú algoritmusok célja, hogy asszociációkat hozzanak létre a nagy adatbázisok adatelemei között. Célja a változók közötti hasznos kapcsolatok feltárása. A felügyelet nélküli tanulást azonban nem tárgyalják ezen a tanfolyamon.</w:t>
+      </w:r>
+    </w:p>
+    <w:p>
+      <w:pPr>
+        <w:jc w:val="both"/>
         <w:rPr>
           <w:b/>
           <w:bCs/>
         </w:rPr>
+      </w:pPr>
+      <w:r>
+        <w:rPr>
+          <w:b/>
+          <w:bCs/>
+        </w:rPr>
         <w:t>Megerősítő tanulás</w:t>
       </w:r>
     </w:p>
@@ -1965,7 +2140,11 @@
         <w:jc w:val="both"/>
       </w:pPr>
       <w:r>
-        <w:t xml:space="preserve">A gépi tanulási algoritmus harmadik típusa a megerősítő tanulás, más néven célorientált tanulás. Az ilyen típusú algoritmusok célja szoftverügynökök előállítása, ami a megerősítés másik neve. tanulási algoritmusok, amelyek a kommutatív jutalmak fogalmának felhasználásával megtanulják a környezetükből tanult feladatot. Az ügynök úgy dönt, hogy végrehajt egy műveletet a környezetben, majd az ügynök tanul ebből a műveletből. A tanulás visszavezethető az ügynökhöz környezeti állapot és jutalom formájában. Ennek felhasználásával az ügynök törli és frissíti belső házirendjét, és több tapasztalatot szerez. Az ilyen típusú algoritmusok célja a sok lépés komplex problémájának megoldása, például az összetett játék megoldása. A végrehajtási képzési algoritmusok üres állapotból indulnak ki, és megfelelő ösztönzők alkalmazásával fokozatosan javítják a teljesítményt. A megerősítő algoritmusokat általában olyan autonóm rendszerekben használják, amelyek emberi útmutatás nélkül hoznak döntéseket. A megerősítő algoritmusokat szintén fejlett témának tekintik, ezért ezen a tanfolyamon nem fogjuk megtenni. Végül hasznos összehasonlítani és </w:t>
+        <w:t xml:space="preserve">A gépi tanulási algoritmus harmadik típusa a megerősítő tanulás, más néven célorientált tanulás. Az ilyen típusú algoritmusok célja szoftverügynökök előállítása, ami a megerősítés másik neve. tanulási algoritmusok, amelyek a kommutatív jutalmak fogalmának felhasználásával megtanulják a környezetükből tanult feladatot. Az ügynök úgy dönt, hogy végrehajt egy műveletet a környezetben, majd az ügynök tanul ebből a műveletből. A tanulás visszavezethető az ügynökhöz </w:t>
+      </w:r>
+      <w:r>
+        <w:lastRenderedPageBreak/>
+        <w:t xml:space="preserve">környezeti állapot és jutalom formájában. Ennek felhasználásával az ügynök törli és frissíti belső házirendjét, és több tapasztalatot szerez. Az ilyen típusú algoritmusok célja a sok lépés komplex problémájának megoldása, például az összetett játék megoldása. A végrehajtási képzési algoritmusok üres állapotból indulnak ki, és megfelelő ösztönzők alkalmazásával fokozatosan javítják a teljesítményt. A megerősítő algoritmusokat általában olyan autonóm rendszerekben használják, amelyek emberi útmutatás nélkül hoznak döntéseket. A megerősítő algoritmusokat szintén fejlett témának tekintik, ezért ezen a tanfolyamon nem fogjuk megtenni. Végül hasznos összehasonlítani és </w:t>
       </w:r>
       <w:proofErr w:type="spellStart"/>
       <w:r>
@@ -1973,11 +2152,31 @@
       </w:r>
       <w:proofErr w:type="spellEnd"/>
       <w:r>
-        <w:t xml:space="preserve"> a tanulási típusokat két különböző dimenzióból, objektív és tanulási forrásból. A felügyelt algoritmusok célja a jövőbeli értékek vagy kategóriák előrejelzése, és tanulási forrásuk a kimeneti adatkészlet. A felügyelet nélküli algoritmusok célja az adatok rendszerezése az alapul szolgáló struktúra alapján, és a tanulási forrás az az adat, amelyet az adatok visszaadnak. A megerősítő algoritmusok a környező környezetből származó haszon és állapot alapján adaptálódnak. A tanulási forrás természetesen a környező környezet és a haszon. Most nézzük meg a gépi tanulás módjait. Kötegelt vagy offline tanulási módszerek. Ezek gépi tanulási módszerek, amelyeket végpontok közötti gépi tanulási rendszerekben alkalmaznak, ahol a modellt az összes rendelkezésre álló képzési adat felhasználásával képezik egy lövés alatt. Az online képzési módszerek a kötegelt tanuláshoz képest más módon működnek. </w:t>
-      </w:r>
-      <w:r>
-        <w:lastRenderedPageBreak/>
-        <w:t xml:space="preserve">Az </w:t>
+        <w:t xml:space="preserve"> a tanulási típusokat két különböző dimenzióból, objektív és tanulási forrásból. A felügyelt algoritmusok célja a jövőbeli értékek vagy kategóriák előrejelzése, és tanulási forrásuk a kimeneti adatkészlet. A felügyelet nélküli algoritmusok célja az adatok rendszerezése az alapul szolgáló struktúra alapján, és a tanulási forrás az az adat, amelyet az adatok visszaadnak. A megerősítő algoritmusok a környező környezetből származó haszon és állapot alapján adaptálódnak. A tanulási forrás természetesen a környező környezet és a haszon.</w:t>
+      </w:r>
+    </w:p>
+    <w:p>
+      <w:pPr>
+        <w:jc w:val="both"/>
+        <w:rPr>
+          <w:b/>
+          <w:bCs/>
+        </w:rPr>
+      </w:pPr>
+      <w:r>
+        <w:rPr>
+          <w:b/>
+          <w:bCs/>
+        </w:rPr>
+        <w:t>Tanulási módok</w:t>
+      </w:r>
+    </w:p>
+    <w:p>
+      <w:pPr>
+        <w:jc w:val="both"/>
+      </w:pPr>
+      <w:r>
+        <w:t xml:space="preserve">Most nézzük meg a gépi tanulás módjait. Kötegelt vagy offline tanulási módszerek. Ezek gépi tanulási módszerek, amelyeket végpontok közötti gépi tanulási rendszerekben alkalmaznak, ahol a modellt az összes rendelkezésre álló képzési adat felhasználásával képezik egy lövés alatt. Az online képzési módszerek a kötegelt tanuláshoz képest más módon működnek. Az </w:t>
       </w:r>
       <w:proofErr w:type="spellStart"/>
       <w:r>
@@ -5918,6 +6117,7 @@
   <w:style w:type="character" w:default="1" w:styleId="DefaultParagraphFont">
     <w:name w:val="Default Paragraph Font"/>
     <w:uiPriority w:val="1"/>
+    <w:semiHidden/>
     <w:unhideWhenUsed/>
   </w:style>
   <w:style w:type="table" w:default="1" w:styleId="TableNormal">
@@ -6504,7 +6704,7 @@
 </file>
 
 <file path=customXml/itemProps1.xml><?xml version="1.0" encoding="utf-8"?>
-<ds:datastoreItem xmlns:ds="http://schemas.openxmlformats.org/officeDocument/2006/customXml" ds:itemID="{10A45DC5-8093-429A-8993-648C03B7FD9A}">
+<ds:datastoreItem xmlns:ds="http://schemas.openxmlformats.org/officeDocument/2006/customXml" ds:itemID="{AA4F40C5-4D37-4DFD-B3EC-19684C27E487}">
   <ds:schemaRefs>
     <ds:schemaRef ds:uri="http://schemas.openxmlformats.org/officeDocument/2006/bibliography"/>
   </ds:schemaRefs>

</xml_diff>

<commit_message>
Create simple classification in keras
</commit_message>
<xml_diff>
--- a/Documents/dolgozat.docx
+++ b/Documents/dolgozat.docx
@@ -315,23 +315,13 @@
           <w:szCs w:val="32"/>
         </w:rPr>
       </w:pPr>
-      <w:proofErr w:type="spellStart"/>
       <w:r>
         <w:rPr>
           <w:color w:val="222A35" w:themeColor="text2" w:themeShade="80"/>
           <w:sz w:val="32"/>
           <w:szCs w:val="32"/>
         </w:rPr>
-        <w:t>Szilvási</w:t>
-      </w:r>
-      <w:proofErr w:type="spellEnd"/>
-      <w:r>
-        <w:rPr>
-          <w:color w:val="222A35" w:themeColor="text2" w:themeShade="80"/>
-          <w:sz w:val="32"/>
-          <w:szCs w:val="32"/>
-        </w:rPr>
-        <w:t xml:space="preserve"> Péter</w:t>
+        <w:t>Szilvási Péter</w:t>
       </w:r>
     </w:p>
     <w:p>
@@ -347,7 +337,6 @@
           <w:shd w:val="clear" w:color="auto" w:fill="FFFFFF"/>
         </w:rPr>
       </w:pPr>
-      <w:proofErr w:type="spellStart"/>
       <w:r>
         <w:rPr>
           <w:i/>
@@ -356,10 +345,14 @@
           <w:sz w:val="22"/>
           <w:shd w:val="clear" w:color="auto" w:fill="FFFFFF"/>
         </w:rPr>
-        <w:t>MSc</w:t>
-      </w:r>
-      <w:proofErr w:type="spellEnd"/>
-      <w:r>
+        <w:t>MSc szintű mérnökinformatika szakos</w:t>
+      </w:r>
+    </w:p>
+    <w:p>
+      <w:pPr>
+        <w:spacing w:after="1440"/>
+        <w:ind w:left="0" w:right="0" w:firstLine="0"/>
+        <w:jc w:val="center"/>
         <w:rPr>
           <w:i/>
           <w:iCs/>
@@ -367,14 +360,8 @@
           <w:sz w:val="22"/>
           <w:shd w:val="clear" w:color="auto" w:fill="FFFFFF"/>
         </w:rPr>
-        <w:t xml:space="preserve"> szintű mérnökinformatika szakos</w:t>
-      </w:r>
-    </w:p>
-    <w:p>
-      <w:pPr>
-        <w:spacing w:after="1440"/>
-        <w:ind w:left="0" w:right="0" w:firstLine="0"/>
-        <w:jc w:val="center"/>
+      </w:pPr>
+      <w:r>
         <w:rPr>
           <w:i/>
           <w:iCs/>
@@ -382,15 +369,6 @@
           <w:sz w:val="22"/>
           <w:shd w:val="clear" w:color="auto" w:fill="FFFFFF"/>
         </w:rPr>
-      </w:pPr>
-      <w:r>
-        <w:rPr>
-          <w:i/>
-          <w:iCs/>
-          <w:color w:val="24292E"/>
-          <w:sz w:val="22"/>
-          <w:shd w:val="clear" w:color="auto" w:fill="FFFFFF"/>
-        </w:rPr>
         <w:t>Alkalmazásfejlesztő szakirányos hallgató</w:t>
       </w:r>
     </w:p>
@@ -524,11 +502,9 @@
       <w:pPr>
         <w:jc w:val="both"/>
       </w:pPr>
-      <w:proofErr w:type="spellStart"/>
       <w:r>
         <w:t>placeholder</w:t>
       </w:r>
-      <w:proofErr w:type="spellEnd"/>
     </w:p>
     <w:p>
       <w:pPr>
@@ -549,11 +525,9 @@
       <w:pPr>
         <w:jc w:val="both"/>
       </w:pPr>
-      <w:proofErr w:type="spellStart"/>
       <w:r>
         <w:t>placeholder</w:t>
       </w:r>
-      <w:proofErr w:type="spellEnd"/>
     </w:p>
     <w:p>
       <w:pPr>
@@ -574,11 +548,9 @@
       <w:pPr>
         <w:jc w:val="both"/>
       </w:pPr>
-      <w:proofErr w:type="spellStart"/>
       <w:r>
         <w:t>placeholder</w:t>
       </w:r>
-      <w:proofErr w:type="spellEnd"/>
     </w:p>
     <w:p>
       <w:pPr>
@@ -599,11 +571,9 @@
       <w:pPr>
         <w:jc w:val="both"/>
       </w:pPr>
-      <w:proofErr w:type="spellStart"/>
       <w:r>
         <w:t>placeholder</w:t>
       </w:r>
-      <w:proofErr w:type="spellEnd"/>
     </w:p>
     <w:p>
       <w:pPr>
@@ -1383,11 +1353,9 @@
       <w:r>
         <w:t>tartomány (</w:t>
       </w:r>
-      <w:proofErr w:type="spellStart"/>
       <w:r>
         <w:t>domain</w:t>
       </w:r>
-      <w:proofErr w:type="spellEnd"/>
       <w:r>
         <w:t>)</w:t>
       </w:r>
@@ -1561,21 +1529,11 @@
         <w:t>a</w:t>
       </w:r>
       <w:r>
-        <w:t xml:space="preserve"> </w:t>
-      </w:r>
-      <w:proofErr w:type="spellStart"/>
-      <w:r>
-        <w:t>scikit-learn</w:t>
-      </w:r>
-      <w:proofErr w:type="spellEnd"/>
-      <w:r>
-        <w:t xml:space="preserve">, </w:t>
-      </w:r>
-      <w:proofErr w:type="spellStart"/>
-      <w:r>
-        <w:t>tensorflow</w:t>
-      </w:r>
-      <w:proofErr w:type="spellEnd"/>
+        <w:t xml:space="preserve"> scikit-learn</w:t>
+      </w:r>
+      <w:r>
+        <w:t>, tensorflow</w:t>
+      </w:r>
       <w:r>
         <w:t xml:space="preserve"> és</w:t>
       </w:r>
@@ -1583,15 +1541,7 @@
         <w:t xml:space="preserve"> a</w:t>
       </w:r>
       <w:r>
-        <w:t xml:space="preserve"> </w:t>
-      </w:r>
-      <w:proofErr w:type="spellStart"/>
-      <w:r>
-        <w:t>Keras</w:t>
-      </w:r>
-      <w:proofErr w:type="spellEnd"/>
-      <w:r>
-        <w:t xml:space="preserve"> segítségével </w:t>
+        <w:t xml:space="preserve"> Keras segítségével </w:t>
       </w:r>
       <w:r>
         <w:t>elvonatkoztathatunk a gépi tanulás mögötti bonyolultságtól</w:t>
@@ -1874,23 +1824,7 @@
         <w:t xml:space="preserve"> függvénynek</w:t>
       </w:r>
       <w:r>
-        <w:t xml:space="preserve"> (</w:t>
-      </w:r>
-      <w:proofErr w:type="spellStart"/>
-      <w:r>
-        <w:t>mapping</w:t>
-      </w:r>
-      <w:proofErr w:type="spellEnd"/>
-      <w:r>
-        <w:t xml:space="preserve"> </w:t>
-      </w:r>
-      <w:proofErr w:type="spellStart"/>
-      <w:r>
-        <w:t>function</w:t>
-      </w:r>
-      <w:proofErr w:type="spellEnd"/>
-      <w:r>
-        <w:t>)</w:t>
+        <w:t xml:space="preserve"> (mapping function)</w:t>
       </w:r>
       <w:r>
         <w:t xml:space="preserve"> is nevezik,</w:t>
@@ -2162,11 +2096,6 @@
     <w:p>
       <w:pPr>
         <w:jc w:val="both"/>
-      </w:pPr>
-    </w:p>
-    <w:p>
-      <w:pPr>
-        <w:jc w:val="both"/>
         <w:rPr>
           <w:b/>
           <w:bCs/>
@@ -2352,7 +2281,6 @@
           <w:rFonts w:eastAsiaTheme="majorEastAsia"/>
           <w:noProof/>
         </w:rPr>
-        <w:lastRenderedPageBreak/>
         <w:drawing>
           <wp:inline distT="0" distB="0" distL="0" distR="0" wp14:anchorId="43BE3C6A" wp14:editId="099F8D6B">
             <wp:extent cx="5438775" cy="3059414"/>
@@ -2433,15 +2361,7 @@
         <w:t>címezzék</w:t>
       </w:r>
       <w:r>
-        <w:t xml:space="preserve">. A </w:t>
-      </w:r>
-      <w:proofErr w:type="spellStart"/>
-      <w:r>
-        <w:t>klaszterező</w:t>
-      </w:r>
-      <w:proofErr w:type="spellEnd"/>
-      <w:r>
-        <w:t xml:space="preserve"> algoritmus felismeri az ügyfél jellemzőit, mint például az életkor, a lakóterület, a jövedel</w:t>
+        <w:t>. A klaszterező algoritmus felismeri az ügyfél jellemzőit, mint például az életkor, a lakóterület, a jövedel</w:t>
       </w:r>
       <w:r>
         <w:t>e</w:t>
@@ -2587,7 +2507,6 @@
         <w:rPr>
           <w:noProof/>
         </w:rPr>
-        <w:lastRenderedPageBreak/>
         <w:drawing>
           <wp:inline distT="0" distB="0" distL="0" distR="0" wp14:anchorId="579E1E2C" wp14:editId="491745AD">
             <wp:extent cx="4876800" cy="3085254"/>
@@ -2653,7 +2572,11 @@
         <w:t>:</w:t>
       </w:r>
       <w:r>
-        <w:t xml:space="preserve"> objektív és tanulási forrásból. A felügyelt algoritmusok célja a jövőbeli értékek vagy kategóriák előrejelzése, és tanulási forrásuk a kimeneti adatkészlet. A felügyelet nélküli algoritmusok célja az adatok rendszerezése az alapul szolgáló struktúra alapján és a tanulási forrás az a</w:t>
+        <w:t xml:space="preserve"> objektív és tanulási forrásból. A felügyelt algoritmusok célja </w:t>
+      </w:r>
+      <w:r>
+        <w:lastRenderedPageBreak/>
+        <w:t>a jövőbeli értékek vagy kategóriák előrejelzése, és tanulási forrásuk a kimeneti adatkészlet. A felügyelet nélküli algoritmusok célja az adatok rendszerezése az alapul szolgáló struktúra alapján és a tanulási forrás az a</w:t>
       </w:r>
       <w:r>
         <w:t xml:space="preserve"> bemeneti</w:t>
@@ -2846,7 +2769,6 @@
           <w:b/>
           <w:bCs/>
         </w:rPr>
-        <w:lastRenderedPageBreak/>
         <w:t>Gépi tanulás menete</w:t>
       </w:r>
     </w:p>
@@ -2980,6 +2902,7 @@
         <w:rPr>
           <w:noProof/>
         </w:rPr>
+        <w:lastRenderedPageBreak/>
         <w:drawing>
           <wp:inline distT="0" distB="0" distL="0" distR="0" wp14:anchorId="6EABC534" wp14:editId="72489E87">
             <wp:extent cx="5579745" cy="3778885"/>
@@ -3183,7 +3106,6 @@
         <w:jc w:val="both"/>
       </w:pPr>
       <w:r>
-        <w:lastRenderedPageBreak/>
         <w:t xml:space="preserve">Csoportosítással kapcsolatos kérdések: </w:t>
       </w:r>
       <w:r>
@@ -3247,6 +3169,7 @@
         <w:jc w:val="both"/>
       </w:pPr>
       <w:r>
+        <w:lastRenderedPageBreak/>
         <w:t>A</w:t>
       </w:r>
       <w:r>
@@ -3312,15 +3235,7 @@
         <w:t>több különböző</w:t>
       </w:r>
       <w:r>
-        <w:t xml:space="preserve"> rendszerben vannak szétszórva. Például egy HR-rendszer, amely beszélhet REST-</w:t>
-      </w:r>
-      <w:proofErr w:type="spellStart"/>
-      <w:r>
-        <w:t>ről</w:t>
-      </w:r>
-      <w:proofErr w:type="spellEnd"/>
-      <w:r>
-        <w:t xml:space="preserve">, egy 30 éves pénzügyi rendszer, amely csak a fájlintegrációt érti, egy CRM-rendszer, amely SOAP-t </w:t>
+        <w:t xml:space="preserve"> rendszerben vannak szétszórva. Például egy HR-rendszer, amely beszélhet REST-ről, egy 30 éves pénzügyi rendszer, amely csak a fájlintegrációt érti, egy CRM-rendszer, amely SOAP-t </w:t>
       </w:r>
       <w:r>
         <w:t xml:space="preserve">protokollon keresztül kommunikál. Tegyük fel </w:t>
@@ -3456,7 +3371,7 @@
         <w:t>adatok azonosítás</w:t>
       </w:r>
       <w:r>
-        <w:t>a</w:t>
+        <w:t>ával</w:t>
       </w:r>
     </w:p>
     <w:p>
@@ -3469,7 +3384,10 @@
         <w:jc w:val="both"/>
       </w:pPr>
       <w:r>
-        <w:t>az adatok transzformációja</w:t>
+        <w:t>az adatok transzformációj</w:t>
+      </w:r>
+      <w:r>
+        <w:t>ával</w:t>
       </w:r>
     </w:p>
     <w:p>
@@ -3515,49 +3433,49 @@
         <w:jc w:val="both"/>
       </w:pPr>
       <w:r>
-        <w:t xml:space="preserve">Amíg nem megfelelőek az adatok, addig nem érdemes elkezdeni a modell tanítását. Hiszen a nem egyértelmű vagy használhatatlan adatokkal való tanítás, értelmetlen </w:t>
+        <w:t>Amíg nem megfelelőek az adatok, addig nem érdemes elkezdeni a modell tanítását. Hiszen a nem egyértelmű vagy használhatatlan adatokkal való tanítás, értelmetlen és haszontalan modellt eredményezz. Informatikában gyakran használt kifejezés erre, hogy „Szemét be szemét ki”.</w:t>
+      </w:r>
+    </w:p>
+    <w:p>
+      <w:pPr>
+        <w:jc w:val="both"/>
+      </w:pPr>
+      <w:r>
+        <w:t>Előkészítést követő feladat az</w:t>
+      </w:r>
+      <w:r>
+        <w:t xml:space="preserve"> adato</w:t>
+      </w:r>
+      <w:r>
+        <w:t>k szétválasztása</w:t>
+      </w:r>
+      <w:r>
+        <w:t xml:space="preserve">. Az adatszegregáció abból áll, hogy az adatokat két halmazra osztjuk. Képzési készlet, amelyet a gépi tanulási algoritmus megtanulására és megtanítására használnak. A gépi tanulási algoritmus kiképzése az algoritmus bizonyos belső paramétereinek beállításának folyamata. Tesztkészlet, amelyet a gépi tanulási algoritmus teljes teljesítményének és általánosításának értékelésére használnak. </w:t>
+      </w:r>
+      <w:r>
+        <w:t>A teszt adatokat</w:t>
+      </w:r>
+      <w:r>
+        <w:t xml:space="preserve"> elrejtjük a gépi tanulási algoritmus elől, hogy </w:t>
+      </w:r>
+      <w:r>
+        <w:t xml:space="preserve">azokat később ki tudjuk </w:t>
+      </w:r>
+      <w:r>
+        <w:t>értékel</w:t>
+      </w:r>
+      <w:r>
+        <w:t>ni. Ahhoz, hogy megtudjuk milyen jól teljesít a modell, olyan adatokra van szükség, amelyekkel még nem találkozott</w:t>
+      </w:r>
+      <w:r>
+        <w:t>.</w:t>
+      </w:r>
+      <w:r>
+        <w:t xml:space="preserve"> Kétségtelen, hogy az algoritmus jobban fog teljesíteni a képzési </w:t>
       </w:r>
       <w:r>
         <w:lastRenderedPageBreak/>
-        <w:t>és haszontalan modellt eredményezz. Informatikában gyakran használt kifejezés erre, hogy „Szemét be szemét ki”.</w:t>
-      </w:r>
-    </w:p>
-    <w:p>
-      <w:pPr>
-        <w:jc w:val="both"/>
-      </w:pPr>
-      <w:r>
-        <w:t>Előkészítést követő feladat az</w:t>
-      </w:r>
-      <w:r>
-        <w:t xml:space="preserve"> adato</w:t>
-      </w:r>
-      <w:r>
-        <w:t>k szétválasztása</w:t>
-      </w:r>
-      <w:r>
-        <w:t xml:space="preserve">. Az adatszegregáció abból áll, hogy az adatokat két halmazra osztjuk. Képzési készlet, amelyet a gépi tanulási algoritmus megtanulására és megtanítására használnak. A gépi tanulási algoritmus kiképzése az algoritmus bizonyos belső paramétereinek beállításának folyamata. Tesztkészlet, amelyet a gépi tanulási algoritmus teljes teljesítményének és általánosításának értékelésére használnak. </w:t>
-      </w:r>
-      <w:r>
-        <w:t>A teszt adatokat</w:t>
-      </w:r>
-      <w:r>
-        <w:t xml:space="preserve"> elrejtjük a gépi tanulási algoritmus elől, hogy </w:t>
-      </w:r>
-      <w:r>
-        <w:t xml:space="preserve">azokat később ki tudjuk </w:t>
-      </w:r>
-      <w:r>
-        <w:t>értékel</w:t>
-      </w:r>
-      <w:r>
-        <w:t>ni. Ahhoz, hogy megtudjuk milyen jól teljesít a modell, olyan adatokra van szükség, amelyekkel még nem találkozott</w:t>
-      </w:r>
-      <w:r>
-        <w:t>.</w:t>
-      </w:r>
-      <w:r>
-        <w:t xml:space="preserve"> Kétségtelen, hogy az algoritmus jobban fog teljesíteni a képzési adatokon mint a tesztadatokon. Voltaképp memorizálta a megoldást, nem pedig „megértette” a megoldáshoz vezető utat.</w:t>
+        <w:t>adatokon mint a tesztadatokon. Voltaképp memorizálta a megoldást, nem pedig „megértette” a megoldáshoz vezető utat.</w:t>
       </w:r>
       <w:r>
         <w:t xml:space="preserve"> </w:t>
@@ -3608,15 +3526,7 @@
         <w:t>előreláthatóan</w:t>
       </w:r>
       <w:r>
-        <w:t xml:space="preserve"> a megadott paraméterek alapján módosítják belső paramétereit. A gépi tanulási algoritmusok általában a polcon található receptek, amelyeket a megfelelő üzleti problémákra, például osztályozásra, lineáris regresszióra és </w:t>
-      </w:r>
-      <w:proofErr w:type="spellStart"/>
-      <w:r>
-        <w:t>klaszterezésre</w:t>
-      </w:r>
-      <w:proofErr w:type="spellEnd"/>
-      <w:r>
-        <w:t xml:space="preserve"> vonatkozó problémákra alkalmaz. Ez a lépés magában foglalhatja egynél több gépi tanulási algoritmus kipróbálását, mivel nem tudjuk előre, hogy melyik algoritmus illik valójában a mögöttes adat</w:t>
+        <w:t xml:space="preserve"> a megadott paraméterek alapján módosítják belső paramétereit. A gépi tanulási algoritmusok általában a polcon található receptek, amelyeket a megfelelő üzleti problémákra, például osztályozásra, lineáris regresszióra és klaszterezésre vonatkozó problémákra alkalmaz. Ez a lépés magában foglalhatja egynél több gépi tanulási algoritmus kipróbálását, mivel nem tudjuk előre, hogy melyik algoritmus illik valójában a mögöttes adat</w:t>
       </w:r>
       <w:r>
         <w:t xml:space="preserve"> jellemzőkre</w:t>
@@ -3666,21 +3576,8 @@
         <w:t xml:space="preserve"> (</w:t>
       </w:r>
       <w:r>
-        <w:t>Robinson–</w:t>
-      </w:r>
-      <w:proofErr w:type="spellStart"/>
-      <w:r>
-        <w:t>Schensted</w:t>
-      </w:r>
-      <w:proofErr w:type="spellEnd"/>
-      <w:r>
-        <w:t>–</w:t>
-      </w:r>
-      <w:proofErr w:type="spellStart"/>
-      <w:r>
-        <w:t>Knuth</w:t>
-      </w:r>
-      <w:proofErr w:type="spellEnd"/>
+        <w:t>Robinson–Schensted–Knuth</w:t>
+      </w:r>
       <w:r>
         <w:t>)</w:t>
       </w:r>
@@ -3728,15 +3625,7 @@
         <w:t xml:space="preserve"> rendszerek bemenetét</w:t>
       </w:r>
       <w:r>
-        <w:t xml:space="preserve"> (</w:t>
-      </w:r>
-      <w:proofErr w:type="spellStart"/>
-      <w:r>
-        <w:t>upstream</w:t>
-      </w:r>
-      <w:proofErr w:type="spellEnd"/>
-      <w:r>
-        <w:t>)</w:t>
+        <w:t xml:space="preserve"> (upstream)</w:t>
       </w:r>
       <w:r>
         <w:t>, alkalmazza a gépi tanulá</w:t>
@@ -3760,15 +3649,7 @@
         <w:t>rendszereknek</w:t>
       </w:r>
       <w:r>
-        <w:t xml:space="preserve"> (</w:t>
-      </w:r>
-      <w:proofErr w:type="spellStart"/>
-      <w:r>
-        <w:t>downstream</w:t>
-      </w:r>
-      <w:proofErr w:type="spellEnd"/>
-      <w:r>
-        <w:t>)</w:t>
+        <w:t xml:space="preserve"> (downstream)</w:t>
       </w:r>
       <w:r>
         <w:t>.</w:t>
@@ -3867,18 +3748,14 @@
         <w:t>P</w:t>
       </w:r>
       <w:r>
-        <w:t xml:space="preserve">éldául mennyire pontosak az előrejelzései, a válaszidő, a használt funkciók eloszlása ​​stb. Ez az értékes információ visszajuttatható gépi tanulási folyamatunkba annak jövőbeni teljesítményének javítása érdekében. A modellek kiépítését és felügyeletét együttesen </w:t>
-      </w:r>
-      <w:r>
-        <w:t>gépi tanulás üzemeltetésnek (</w:t>
-      </w:r>
-      <w:proofErr w:type="spellStart"/>
-      <w:r>
-        <w:t>MLOps</w:t>
-      </w:r>
-      <w:proofErr w:type="spellEnd"/>
-      <w:r>
-        <w:t>)</w:t>
+        <w:t xml:space="preserve">éldául mennyire pontosak az előrejelzései, a válaszidő, a használt funkciók eloszlása ​​stb. Ez az értékes információ visszajuttatható gépi tanulási folyamatunkba annak jövőbeni </w:t>
+      </w:r>
+      <w:r>
+        <w:lastRenderedPageBreak/>
+        <w:t xml:space="preserve">teljesítményének javítása érdekében. A modellek kiépítését és felügyeletét együttesen </w:t>
+      </w:r>
+      <w:r>
+        <w:t>gépi tanulás üzemeltetésnek (MLOps)</w:t>
       </w:r>
       <w:r>
         <w:t xml:space="preserve"> nevezik</w:t>
@@ -3898,6 +3775,29 @@
         <w:pStyle w:val="Heading2"/>
         <w:spacing w:before="240" w:after="240"/>
         <w:ind w:left="11" w:right="6" w:hanging="11"/>
+        <w:rPr>
+          <w:rFonts w:ascii="Arial" w:hAnsi="Arial" w:cs="Arial"/>
+        </w:rPr>
+      </w:pPr>
+      <w:r>
+        <w:rPr>
+          <w:rFonts w:ascii="Arial" w:hAnsi="Arial" w:cs="Arial"/>
+        </w:rPr>
+        <w:t>Probléma meghatározása</w:t>
+      </w:r>
+    </w:p>
+    <w:p>
+      <w:r>
+        <w:t>placeholder</w:t>
+      </w:r>
+      <w:bookmarkStart w:id="0" w:name="_GoBack"/>
+      <w:bookmarkEnd w:id="0"/>
+    </w:p>
+    <w:p>
+      <w:pPr>
+        <w:pStyle w:val="Heading2"/>
+        <w:spacing w:before="240" w:after="240"/>
+        <w:ind w:left="11" w:right="6" w:hanging="11"/>
         <w:jc w:val="both"/>
         <w:rPr>
           <w:rFonts w:ascii="Arial" w:hAnsi="Arial" w:cs="Arial"/>
@@ -4000,8 +3900,6 @@
         </w:rPr>
         <w:t>mint száz bekezdés</w:t>
       </w:r>
-      <w:bookmarkStart w:id="0" w:name="_GoBack"/>
-      <w:bookmarkEnd w:id="0"/>
     </w:p>
     <w:p>
       <w:pPr>
@@ -4065,15 +3963,7 @@
         <w:jc w:val="both"/>
       </w:pPr>
       <w:r>
-        <w:t>Ez nem azt jelenti, hogy a gépi tanulás ismerete elhanyagolandó. Nyilvánvalóan a legjobb adattudós könnyedén eligazodik a gépi tanulási algoritmusok nagy részével. Mindenesetre az adattudomány nem korlátozódik le a gépi tanulásra, inkább az egy képesség. A készség alatt azt kell érteni, hogy mennyire érted a probléma területet (</w:t>
-      </w:r>
-      <w:proofErr w:type="spellStart"/>
-      <w:r>
-        <w:t>domain</w:t>
-      </w:r>
-      <w:proofErr w:type="spellEnd"/>
-      <w:r>
-        <w:t xml:space="preserve">), mennyire tudsz elmélyülni az adatokban. Elkapni a rejtett </w:t>
+        <w:t xml:space="preserve">Ez nem azt jelenti, hogy a gépi tanulás ismerete elhanyagolandó. Nyilvánvalóan a legjobb adattudós könnyedén eligazodik a gépi tanulási algoritmusok nagy részével. Mindenesetre az adattudomány nem korlátozódik le a gépi tanulásra, inkább az egy képesség. A készség alatt azt kell érteni, hogy mennyire érted a probléma területet (domain), mennyire tudsz elmélyülni az adatokban. Elkapni a rejtett </w:t>
       </w:r>
       <w:r>
         <w:t>összefüggéseket</w:t>
@@ -4514,15 +4404,7 @@
         <w:t>?</w:t>
       </w:r>
       <w:r>
-        <w:t xml:space="preserve"> Ábráról leszűrt következtetések. Célszerű stratégiák megfogalmazása: </w:t>
-      </w:r>
-      <w:proofErr w:type="spellStart"/>
-      <w:r>
-        <w:t>outlier</w:t>
-      </w:r>
-      <w:proofErr w:type="spellEnd"/>
-      <w:r>
-        <w:t xml:space="preserve"> eltávolítása, dimenzió csökkentés/növelés, adat csökkentés/növelés stb.</w:t>
+        <w:t xml:space="preserve"> Ábráról leszűrt következtetések. Célszerű stratégiák megfogalmazása: outlier eltávolítása, dimenzió csökkentés/növelés, adat csökkentés/növelés stb.</w:t>
       </w:r>
     </w:p>
     <w:p>
@@ -4573,11 +4455,9 @@
       <w:pPr>
         <w:jc w:val="both"/>
       </w:pPr>
-      <w:proofErr w:type="spellStart"/>
       <w:r>
         <w:t>placeholder</w:t>
       </w:r>
-      <w:proofErr w:type="spellEnd"/>
     </w:p>
     <w:sectPr>
       <w:pgSz w:w="11906" w:h="16838" w:code="9"/>
@@ -8919,7 +8799,7 @@
 </file>
 
 <file path=customXml/itemProps1.xml><?xml version="1.0" encoding="utf-8"?>
-<ds:datastoreItem xmlns:ds="http://schemas.openxmlformats.org/officeDocument/2006/customXml" ds:itemID="{17F95D37-86FA-41B4-9F07-33BB7A59E92F}">
+<ds:datastoreItem xmlns:ds="http://schemas.openxmlformats.org/officeDocument/2006/customXml" ds:itemID="{566E4CC2-C4E8-462D-A6F1-E8744D24560E}">
   <ds:schemaRefs>
     <ds:schemaRef ds:uri="http://schemas.openxmlformats.org/officeDocument/2006/bibliography"/>
   </ds:schemaRefs>

</xml_diff>

<commit_message>
Introduce chapter about data collection
</commit_message>
<xml_diff>
--- a/Documents/dolgozat.docx
+++ b/Documents/dolgozat.docx
@@ -3912,6 +3912,12 @@
         </w:rPr>
         <w:t>Probléma meghatározása</w:t>
       </w:r>
+      <w:r>
+        <w:rPr>
+          <w:rFonts w:ascii="Arial" w:hAnsi="Arial" w:cs="Arial"/>
+        </w:rPr>
+        <w:t xml:space="preserve"> (Külön fejezetbe?)</w:t>
+      </w:r>
     </w:p>
     <w:p>
       <w:r>
@@ -3921,7 +3927,12 @@
         <w:t xml:space="preserve">Diákokkal kapcsolatos </w:t>
       </w:r>
       <w:r>
-        <w:t xml:space="preserve">adatsort fogunk használni. Az adatkészlet az </w:t>
+        <w:t>adatsort fogunk használni.</w:t>
+      </w:r>
+    </w:p>
+    <w:p>
+      <w:r>
+        <w:t xml:space="preserve">Az adatkészlet az </w:t>
       </w:r>
       <w:proofErr w:type="spellStart"/>
       <w:r>
@@ -3938,7 +3949,13 @@
         <w:t xml:space="preserve"> </w:t>
       </w:r>
       <w:r>
-        <w:t>és versenyeket tartalmazz</w:t>
+        <w:t xml:space="preserve">és </w:t>
+      </w:r>
+      <w:r>
+        <w:t>vetélkedési lehetőségeket</w:t>
+      </w:r>
+      <w:r>
+        <w:t xml:space="preserve"> tartalmaz</w:t>
       </w:r>
       <w:r>
         <w:t xml:space="preserve">. Az adatállomány </w:t>
@@ -3993,72 +4010,72 @@
         <w:t>&lt;&lt;Mutatók bemutatása&gt;&gt;</w:t>
       </w:r>
       <w:r>
+        <w:t>.</w:t>
+      </w:r>
+    </w:p>
+    <w:p>
+      <w:r>
+        <w:t>A cél az</w:t>
+      </w:r>
+      <w:r>
+        <w:t>, hogy az adatokból kinyerjük, hogy milyen kontextusba tanulnak a legmegfelelőben a diákok</w:t>
+      </w:r>
+      <w:r>
+        <w:t>. Ha felidézi a korábban bevezetett gépi tanulási folyamatot,</w:t>
+      </w:r>
+      <w:r>
+        <w:t xml:space="preserve"> akkor</w:t>
+      </w:r>
+      <w:r>
+        <w:t xml:space="preserve"> ez a múlt</w:t>
+      </w:r>
+      <w:r>
+        <w:t>béli adatokból való</w:t>
+      </w:r>
+      <w:r>
+        <w:t xml:space="preserve"> </w:t>
+      </w:r>
+      <w:r>
+        <w:t>tanulás</w:t>
+      </w:r>
+      <w:r>
+        <w:t>.</w:t>
+      </w:r>
+    </w:p>
+    <w:p>
+      <w:r>
+        <w:t>Különösen milyen típusú kérdésre próbálunk választ adni?</w:t>
+      </w:r>
+    </w:p>
+    <w:p>
+      <w:r>
+        <w:t>Milyen üzleti probléma típus? (regresszió, klasszifikáció)</w:t>
+      </w:r>
+    </w:p>
+    <w:p>
+      <w:pPr>
+        <w:ind w:left="0" w:firstLine="0"/>
+      </w:pPr>
+      <w:r>
+        <w:t xml:space="preserve">Miután meghatároztuk problémánkat, az </w:t>
+      </w:r>
+      <w:r>
+        <w:t>diákok</w:t>
+      </w:r>
+      <w:r>
+        <w:t xml:space="preserve"> adatkészlete képezi majd az alapot, amelyre a gépi tanulási folyamatot alkalmazzuk. A gépi tanulás folyamatát lépésről lépésre fogjuk használni az adatkészletünkön egy gépi tanulási megoldás megvalósításához</w:t>
+      </w:r>
+      <w:r>
         <w:t xml:space="preserve">. </w:t>
       </w:r>
-      <w:r>
-        <w:t>A cél az</w:t>
-      </w:r>
-      <w:r>
-        <w:t>, hogy az adatokból kinyerjük, hogy milyen kontextusba tanulnak a legmegfelelőben a diákok</w:t>
-      </w:r>
-      <w:r>
-        <w:t>. Ha felidézi a korábban bevezetett gépi tanulási folyamatot,</w:t>
-      </w:r>
-      <w:r>
-        <w:t xml:space="preserve"> akkor</w:t>
-      </w:r>
-      <w:r>
-        <w:t xml:space="preserve"> ez a múlt</w:t>
-      </w:r>
-      <w:r>
-        <w:t>béli adatokból való</w:t>
-      </w:r>
-      <w:r>
-        <w:t xml:space="preserve"> </w:t>
-      </w:r>
-      <w:r>
-        <w:t>tanulás</w:t>
-      </w:r>
-      <w:r>
-        <w:t>.</w:t>
-      </w:r>
-    </w:p>
-    <w:p>
-      <w:r>
-        <w:t>Különösen milyen típusú kérdésre próbálunk választ adni?</w:t>
-      </w:r>
-    </w:p>
-    <w:p>
-      <w:r>
-        <w:t>Milyen üzleti probléma típus? (regresszió, klasszifikáció)</w:t>
-      </w:r>
     </w:p>
     <w:p>
       <w:pPr>
         <w:ind w:left="0" w:firstLine="0"/>
       </w:pPr>
       <w:r>
-        <w:t xml:space="preserve">Miután meghatároztuk problémánkat, az </w:t>
-      </w:r>
-      <w:r>
-        <w:t>diákok</w:t>
-      </w:r>
-      <w:r>
-        <w:t xml:space="preserve"> adatkészlete képezi majd az alapot, amelyre a gépi tanulási folyamatot alkalmazzuk. A gépi tanulás folyamatát lépésről lépésre fogjuk használni az adatkészletünkön egy gépi tanulási megoldás megvalósításához</w:t>
-      </w:r>
-      <w:r>
-        <w:t xml:space="preserve">. </w:t>
-      </w:r>
-    </w:p>
-    <w:p>
-      <w:pPr>
-        <w:ind w:left="0" w:firstLine="0"/>
-      </w:pPr>
-      <w:r>
         <w:t>Milyen tanulási algoritmus/algoritmusokkal?</w:t>
       </w:r>
-      <w:bookmarkStart w:id="0" w:name="_GoBack"/>
-      <w:bookmarkEnd w:id="0"/>
     </w:p>
     <w:p>
       <w:pPr>
@@ -4080,22 +4097,996 @@
     <w:p>
       <w:pPr>
         <w:jc w:val="both"/>
-      </w:pPr>
-      <w:r>
+        <w:rPr>
+          <w:b/>
+          <w:bCs/>
+        </w:rPr>
+      </w:pPr>
+      <w:r>
+        <w:rPr>
+          <w:b/>
+          <w:bCs/>
+        </w:rPr>
         <w:t>Mik lehetnek az adat</w:t>
       </w:r>
-    </w:p>
-    <w:p>
-      <w:pPr>
-        <w:jc w:val="both"/>
-      </w:pPr>
-      <w:r>
-        <w:t>Honnan szerezhető</w:t>
+      <w:r>
+        <w:rPr>
+          <w:b/>
+          <w:bCs/>
+        </w:rPr>
+        <w:t>ok?</w:t>
+      </w:r>
+    </w:p>
+    <w:p>
+      <w:pPr>
+        <w:jc w:val="both"/>
+      </w:pPr>
+      <w:proofErr w:type="spellStart"/>
+      <w:r>
+        <w:t>placeholder</w:t>
+      </w:r>
+      <w:proofErr w:type="spellEnd"/>
+    </w:p>
+    <w:p>
+      <w:pPr>
+        <w:jc w:val="both"/>
+        <w:rPr>
+          <w:b/>
+          <w:bCs/>
+        </w:rPr>
+      </w:pPr>
+      <w:r>
+        <w:rPr>
+          <w:b/>
+          <w:bCs/>
+        </w:rPr>
+        <w:t>Az adatkészletek</w:t>
+      </w:r>
+      <w:r>
+        <w:rPr>
+          <w:b/>
+          <w:bCs/>
+        </w:rPr>
+        <w:t xml:space="preserve"> típusa</w:t>
+      </w:r>
+    </w:p>
+    <w:p>
+      <w:pPr>
+        <w:jc w:val="both"/>
+      </w:pPr>
+      <w:r>
+        <w:t xml:space="preserve">Az adattudományi projekt kialakítása során </w:t>
+      </w:r>
+      <w:r>
+        <w:t>többen azt</w:t>
+      </w:r>
+      <w:r>
+        <w:t xml:space="preserve"> gondoljuk vagy feltételezük</w:t>
+      </w:r>
+      <w:r>
+        <w:t xml:space="preserve">, hogy </w:t>
+      </w:r>
+      <w:r>
+        <w:t xml:space="preserve">létre kell hozni </w:t>
+      </w:r>
+      <w:r>
+        <w:t>az algoritmusok változatait</w:t>
+      </w:r>
+      <w:r>
+        <w:t>. Majd</w:t>
+      </w:r>
+      <w:r>
+        <w:t xml:space="preserve"> megbecsül</w:t>
+      </w:r>
+      <w:r>
+        <w:t>n</w:t>
+      </w:r>
+      <w:r>
+        <w:t>i a modell teljesítményét a képzési adatokon</w:t>
+      </w:r>
+      <w:r>
+        <w:t>. Végül</w:t>
+      </w:r>
+      <w:r>
+        <w:t xml:space="preserve"> </w:t>
+      </w:r>
+      <w:r>
+        <w:t>értelmezni</w:t>
+      </w:r>
+      <w:r>
+        <w:t xml:space="preserve"> az </w:t>
+      </w:r>
+      <w:proofErr w:type="spellStart"/>
+      <w:r>
+        <w:t>előrejelzési</w:t>
+      </w:r>
+      <w:proofErr w:type="spellEnd"/>
+      <w:r>
+        <w:t xml:space="preserve"> eredményeket.</w:t>
+      </w:r>
+      <w:r>
+        <w:t xml:space="preserve"> </w:t>
+      </w:r>
+      <w:r>
+        <w:t xml:space="preserve">Mielőtt azonban </w:t>
+      </w:r>
+      <w:r>
+        <w:t>ezeket a lépéseket elkezdnénk</w:t>
+      </w:r>
+      <w:r>
+        <w:t>, nemcsak a megfelelő adatokat kell</w:t>
+      </w:r>
+      <w:r>
+        <w:t xml:space="preserve"> </w:t>
+      </w:r>
+      <w:r>
+        <w:t>megszereznie, hanem azt is ellenőriznie kell, hogy az</w:t>
+      </w:r>
+      <w:r>
+        <w:t xml:space="preserve"> megfelelő címkézéssel van ellátva</w:t>
+      </w:r>
+      <w:r>
+        <w:t>. Még akkor is, ha nincs szükség konkrét adatok gyűjtésére, sok idő</w:t>
+      </w:r>
+      <w:r>
+        <w:t xml:space="preserve">be telhet </w:t>
+      </w:r>
+      <w:r>
+        <w:t>egy olyan adat</w:t>
+      </w:r>
+      <w:r>
+        <w:t>forrás megtalálása</w:t>
+      </w:r>
+      <w:r>
+        <w:t>, amely a legjobban megfelel a projektnek.</w:t>
+      </w:r>
+    </w:p>
+    <w:p>
+      <w:pPr>
+        <w:jc w:val="both"/>
+      </w:pPr>
+      <w:r>
+        <w:t xml:space="preserve">Több ezer nyilvános adatkészlet különböző témákban </w:t>
+      </w:r>
+      <w:r>
+        <w:t>elérhető online.</w:t>
+      </w:r>
+    </w:p>
+    <w:p>
+      <w:pPr>
+        <w:pStyle w:val="ListParagraph"/>
+        <w:numPr>
+          <w:ilvl w:val="0"/>
+          <w:numId w:val="28"/>
+        </w:numPr>
+        <w:jc w:val="both"/>
+      </w:pPr>
+      <w:r>
+        <w:rPr>
+          <w:b/>
+          <w:bCs/>
+          <w:i/>
+          <w:iCs/>
+        </w:rPr>
+        <w:t>Adatkészletek az általános gépi tanuláshoz</w:t>
+      </w:r>
+      <w:r>
+        <w:t xml:space="preserve">: </w:t>
+      </w:r>
+      <w:r>
+        <w:t>Ebben az összefüggésben az „általános” gépi tanulás</w:t>
+      </w:r>
+      <w:r>
+        <w:t xml:space="preserve"> alatt a</w:t>
+      </w:r>
+      <w:r>
+        <w:t xml:space="preserve"> regresszió</w:t>
+      </w:r>
+      <w:r>
+        <w:t>t</w:t>
+      </w:r>
+      <w:r>
+        <w:t xml:space="preserve">, </w:t>
+      </w:r>
+      <w:r>
+        <w:t xml:space="preserve">az </w:t>
+      </w:r>
+      <w:r>
+        <w:t>osztályozás</w:t>
+      </w:r>
+      <w:r>
+        <w:t>t</w:t>
+      </w:r>
+      <w:r>
+        <w:t xml:space="preserve"> és </w:t>
+      </w:r>
+      <w:r>
+        <w:t xml:space="preserve">a </w:t>
+      </w:r>
+      <w:r>
+        <w:t>csoportosítás</w:t>
+      </w:r>
+      <w:r>
+        <w:t>t</w:t>
+      </w:r>
+      <w:r>
+        <w:t xml:space="preserve"> </w:t>
+      </w:r>
+      <w:r>
+        <w:t>értjük</w:t>
+      </w:r>
+      <w:r>
+        <w:t xml:space="preserve">. Ezek a leggyakoribb </w:t>
+      </w:r>
+      <w:r>
+        <w:t xml:space="preserve">gépi tanulási </w:t>
+      </w:r>
+      <w:r>
+        <w:t>feladatok.</w:t>
+      </w:r>
+    </w:p>
+    <w:p>
+      <w:pPr>
+        <w:pStyle w:val="ListParagraph"/>
+        <w:numPr>
+          <w:ilvl w:val="0"/>
+          <w:numId w:val="28"/>
+        </w:numPr>
+        <w:jc w:val="both"/>
+        <w:rPr>
+          <w:b/>
+          <w:bCs/>
+          <w:i/>
+          <w:iCs/>
+        </w:rPr>
+      </w:pPr>
+      <w:r>
+        <w:rPr>
+          <w:b/>
+          <w:bCs/>
+          <w:i/>
+          <w:iCs/>
+        </w:rPr>
+        <w:t>Adatkészletek a mély tanuláshoz</w:t>
+      </w:r>
+      <w:r>
+        <w:rPr>
+          <w:b/>
+          <w:bCs/>
+          <w:i/>
+          <w:iCs/>
+        </w:rPr>
+        <w:t xml:space="preserve"> (</w:t>
+      </w:r>
+      <w:proofErr w:type="spellStart"/>
+      <w:r>
+        <w:rPr>
+          <w:b/>
+          <w:bCs/>
+          <w:i/>
+          <w:iCs/>
+        </w:rPr>
+        <w:t>deep</w:t>
+      </w:r>
+      <w:proofErr w:type="spellEnd"/>
+      <w:r>
+        <w:rPr>
+          <w:b/>
+          <w:bCs/>
+          <w:i/>
+          <w:iCs/>
+        </w:rPr>
+        <w:t xml:space="preserve"> </w:t>
+      </w:r>
+      <w:proofErr w:type="spellStart"/>
+      <w:r>
+        <w:rPr>
+          <w:b/>
+          <w:bCs/>
+          <w:i/>
+          <w:iCs/>
+        </w:rPr>
+        <w:t>learning</w:t>
+      </w:r>
+      <w:proofErr w:type="spellEnd"/>
+      <w:r>
+        <w:rPr>
+          <w:b/>
+          <w:bCs/>
+          <w:i/>
+          <w:iCs/>
+        </w:rPr>
+        <w:t>)</w:t>
+      </w:r>
+      <w:r>
+        <w:t xml:space="preserve">: Az általános gépi tanulástól némileg különböző a mély tanulás. Alapvetően a mély tanulás </w:t>
+      </w:r>
+      <w:r>
+        <w:t>olyan,</w:t>
+      </w:r>
+      <w:r>
+        <w:t xml:space="preserve"> mint a neurális hálózat</w:t>
+      </w:r>
+      <w:r>
+        <w:t xml:space="preserve">. A különbség, hogy a neuronok itt számos </w:t>
+      </w:r>
+      <w:r>
+        <w:lastRenderedPageBreak/>
+        <w:t>rétegekbe szerveződnek. Leginkább a kép, szöveg vagy hangadatok feldolgozására használják a mély tanulást.</w:t>
+      </w:r>
+    </w:p>
+    <w:p>
+      <w:pPr>
+        <w:pStyle w:val="ListParagraph"/>
+        <w:numPr>
+          <w:ilvl w:val="0"/>
+          <w:numId w:val="28"/>
+        </w:numPr>
+        <w:jc w:val="both"/>
+      </w:pPr>
+      <w:r>
+        <w:rPr>
+          <w:b/>
+          <w:bCs/>
+          <w:i/>
+          <w:iCs/>
+        </w:rPr>
+        <w:t>Adatkészletek a természetes nyelv feldolgozásához</w:t>
+      </w:r>
+      <w:r>
+        <w:t xml:space="preserve">: </w:t>
+      </w:r>
+      <w:r>
+        <w:t xml:space="preserve">A természetes nyelv feldolgozása (N.L.P.) a szöveges adatokról szól. Az olyan </w:t>
+      </w:r>
+      <w:r>
+        <w:t>rendezetlen</w:t>
+      </w:r>
+      <w:r>
+        <w:t xml:space="preserve"> adatokhoz, mint a szöveg, különösen fontos, hogy az adatkészletek valós alkalmazások</w:t>
+      </w:r>
+      <w:r>
+        <w:t>ból</w:t>
+      </w:r>
+      <w:r>
+        <w:t xml:space="preserve"> </w:t>
+      </w:r>
+      <w:r>
+        <w:t xml:space="preserve">származzanak. Ennek érdekében </w:t>
+      </w:r>
+      <w:r>
+        <w:t>könnyedén</w:t>
+      </w:r>
+      <w:r>
+        <w:t xml:space="preserve"> tudunk</w:t>
+      </w:r>
+      <w:r>
+        <w:t xml:space="preserve"> elvégez</w:t>
+      </w:r>
+      <w:r>
+        <w:t>ni</w:t>
+      </w:r>
+      <w:r>
+        <w:t xml:space="preserve"> a</w:t>
+      </w:r>
+      <w:r>
+        <w:t>z</w:t>
+      </w:r>
+      <w:r>
+        <w:t xml:space="preserve"> </w:t>
+      </w:r>
+      <w:r>
+        <w:t xml:space="preserve">adat realitásának és életszerűségének az </w:t>
+      </w:r>
+      <w:r>
+        <w:t>ellenőrzését</w:t>
+      </w:r>
+      <w:r>
+        <w:t xml:space="preserve"> (</w:t>
+      </w:r>
+      <w:proofErr w:type="spellStart"/>
+      <w:r>
+        <w:t>sanity</w:t>
+      </w:r>
+      <w:proofErr w:type="spellEnd"/>
+      <w:r>
+        <w:t xml:space="preserve"> </w:t>
+      </w:r>
+      <w:proofErr w:type="spellStart"/>
+      <w:r>
+        <w:t>check</w:t>
+      </w:r>
+      <w:proofErr w:type="spellEnd"/>
+      <w:r>
+        <w:t>)</w:t>
+      </w:r>
+      <w:r>
+        <w:t>.</w:t>
+      </w:r>
+    </w:p>
+    <w:p>
+      <w:pPr>
+        <w:pStyle w:val="ListParagraph"/>
+        <w:numPr>
+          <w:ilvl w:val="0"/>
+          <w:numId w:val="28"/>
+        </w:numPr>
+        <w:jc w:val="both"/>
+        <w:rPr>
+          <w:b/>
+          <w:bCs/>
+          <w:i/>
+          <w:iCs/>
+        </w:rPr>
+      </w:pPr>
+      <w:r>
+        <w:rPr>
+          <w:b/>
+          <w:bCs/>
+          <w:i/>
+          <w:iCs/>
+        </w:rPr>
+        <w:t>Adat</w:t>
+      </w:r>
+      <w:r>
+        <w:rPr>
+          <w:b/>
+          <w:bCs/>
+          <w:i/>
+          <w:iCs/>
+        </w:rPr>
+        <w:t>készletek</w:t>
+      </w:r>
+      <w:r>
+        <w:rPr>
+          <w:b/>
+          <w:bCs/>
+          <w:i/>
+          <w:iCs/>
+        </w:rPr>
+        <w:t xml:space="preserve"> az idősor-elemzéshez</w:t>
+      </w:r>
+      <w:r>
+        <w:t xml:space="preserve">: </w:t>
+      </w:r>
+      <w:r>
+        <w:t xml:space="preserve">Az idősor elemzéséhez időbélyeggel ellátott megfigyelésekre van szükség. Más szavakkal, minden </w:t>
+      </w:r>
+      <w:r>
+        <w:t>adatrekordot</w:t>
+      </w:r>
+      <w:r>
+        <w:t xml:space="preserve"> az idő folyamán követnek nyomon</w:t>
+      </w:r>
+      <w:r>
+        <w:t xml:space="preserve"> és rögzítenek</w:t>
+      </w:r>
+      <w:r>
+        <w:t>.</w:t>
+      </w:r>
+    </w:p>
+    <w:p>
+      <w:pPr>
+        <w:pStyle w:val="ListParagraph"/>
+        <w:numPr>
+          <w:ilvl w:val="0"/>
+          <w:numId w:val="28"/>
+        </w:numPr>
+        <w:jc w:val="both"/>
+        <w:rPr>
+          <w:b/>
+          <w:bCs/>
+          <w:i/>
+          <w:iCs/>
+        </w:rPr>
+      </w:pPr>
+      <w:r>
+        <w:rPr>
+          <w:b/>
+          <w:bCs/>
+          <w:i/>
+          <w:iCs/>
+        </w:rPr>
+        <w:t>Adatkészletek az ajánló rendszerek számára</w:t>
+      </w:r>
+      <w:r>
+        <w:t xml:space="preserve">: </w:t>
+      </w:r>
+      <w:r>
+        <w:t xml:space="preserve">Az ajánló </w:t>
+      </w:r>
+      <w:r>
+        <w:t>rendszerek átvették</w:t>
+      </w:r>
+      <w:r>
+        <w:t xml:space="preserve"> a szórakoztató és az e-kereskedelmi iparágakat. </w:t>
+      </w:r>
+      <w:r>
+        <w:t>Remek példa az ajánló rendszerekre a Facebook, az</w:t>
+      </w:r>
+      <w:r>
+        <w:t xml:space="preserve"> Amazon, a </w:t>
+      </w:r>
+      <w:proofErr w:type="spellStart"/>
+      <w:r>
+        <w:t>Netflix</w:t>
+      </w:r>
+      <w:proofErr w:type="spellEnd"/>
+      <w:r>
+        <w:t xml:space="preserve"> és a </w:t>
+      </w:r>
+      <w:proofErr w:type="spellStart"/>
+      <w:r>
+        <w:t>Youtube</w:t>
+      </w:r>
+      <w:proofErr w:type="spellEnd"/>
+      <w:r>
+        <w:t>.</w:t>
+      </w:r>
+    </w:p>
+    <w:p>
+      <w:pPr>
+        <w:jc w:val="both"/>
+      </w:pPr>
+      <w:r>
+        <w:t xml:space="preserve">Ahhoz, hogy </w:t>
+      </w:r>
+      <w:r>
+        <w:t>minél</w:t>
+      </w:r>
+      <w:r>
+        <w:t xml:space="preserve"> </w:t>
+      </w:r>
+      <w:r>
+        <w:t>kevesebb időt fordíts</w:t>
+      </w:r>
+      <w:r>
+        <w:t>unk</w:t>
+      </w:r>
+      <w:r>
+        <w:t xml:space="preserve"> a megfelelő adatkészlet keresésére, </w:t>
+      </w:r>
+      <w:r>
+        <w:t>tisztában kell lenni</w:t>
+      </w:r>
+      <w:r>
+        <w:t>, hogy hol keress</w:t>
+      </w:r>
+      <w:r>
+        <w:t>ük</w:t>
+      </w:r>
+      <w:r>
+        <w:t xml:space="preserve"> meg.</w:t>
+      </w:r>
+      <w:r>
+        <w:t xml:space="preserve"> A továbbiakban részletezem, hogy hol tudunk a gépi tanulási projektekhez nyilvánosan elérhető adatforrást találni.</w:t>
+      </w:r>
+    </w:p>
+    <w:p>
+      <w:pPr>
+        <w:jc w:val="both"/>
+        <w:rPr>
+          <w:b/>
+          <w:bCs/>
+        </w:rPr>
+      </w:pPr>
+      <w:r>
+        <w:rPr>
+          <w:b/>
+          <w:bCs/>
+        </w:rPr>
+        <w:t>Adatforrás gyűjtemények</w:t>
+      </w:r>
+      <w:r>
+        <w:rPr>
+          <w:b/>
+          <w:bCs/>
+        </w:rPr>
+        <w:t xml:space="preserve"> helye</w:t>
+      </w:r>
+    </w:p>
+    <w:p>
+      <w:pPr>
+        <w:pStyle w:val="ListParagraph"/>
+        <w:numPr>
+          <w:ilvl w:val="0"/>
+          <w:numId w:val="31"/>
+        </w:numPr>
+        <w:jc w:val="both"/>
+      </w:pPr>
+      <w:r>
+        <w:t>A Google adatkészlet-keresője</w:t>
+      </w:r>
+    </w:p>
+    <w:p>
+      <w:pPr>
+        <w:ind w:left="360" w:firstLine="0"/>
+        <w:jc w:val="both"/>
+      </w:pPr>
+      <w:r>
+        <w:t xml:space="preserve">A Google a keresőmotor óriás volt, és az összes </w:t>
+      </w:r>
+      <w:r>
+        <w:t xml:space="preserve">gépi tanulással foglalkozó </w:t>
+      </w:r>
+      <w:r>
+        <w:t xml:space="preserve">szakembert segítették azzal, hogy </w:t>
+      </w:r>
+      <w:r>
+        <w:t xml:space="preserve">segítenek </w:t>
+      </w:r>
+      <w:r>
+        <w:t xml:space="preserve">nekünk megtalálni az adathalmazokat. A keresőmotor nagyszerű munkát végez a kulcsszavakhoz kapcsolódó adatkészletek megszerzésében különböző forrásokból, ideértve a kormányzati weboldalakat, a </w:t>
+      </w:r>
+      <w:proofErr w:type="spellStart"/>
+      <w:r>
+        <w:t>Kaggle</w:t>
+      </w:r>
+      <w:proofErr w:type="spellEnd"/>
+      <w:r>
+        <w:t>-t és más nyílt forráskódú adattárakat.</w:t>
+      </w:r>
+    </w:p>
+    <w:p>
+      <w:pPr>
+        <w:pStyle w:val="ListParagraph"/>
+        <w:numPr>
+          <w:ilvl w:val="0"/>
+          <w:numId w:val="31"/>
+        </w:numPr>
+        <w:jc w:val="both"/>
+      </w:pPr>
+      <w:r>
+        <w:t>.</w:t>
+      </w:r>
+      <w:proofErr w:type="spellStart"/>
+      <w:r>
+        <w:t>gov</w:t>
+      </w:r>
+      <w:proofErr w:type="spellEnd"/>
+      <w:r>
+        <w:t xml:space="preserve"> adatkészletek</w:t>
+      </w:r>
+    </w:p>
+    <w:p>
+      <w:pPr>
+        <w:ind w:left="360" w:firstLine="0"/>
+        <w:jc w:val="both"/>
+      </w:pPr>
+      <w:r>
+        <w:t xml:space="preserve">Mivel az Egyesült Államok, Kína és még sok más ország </w:t>
+      </w:r>
+      <w:r>
+        <w:t xml:space="preserve">Mesterséges intelligencia </w:t>
+      </w:r>
+      <w:r>
+        <w:t xml:space="preserve">nagyhatalommá válik, az adatok demokratizálódnak. Az ezen adatkészletekre vonatkozó szabályok és előírások általában szigorúak, mivel a nemzet különböző szektoraiból gyűjtött tényleges adatok. Ezért óvatos használat ajánlott. </w:t>
+      </w:r>
+      <w:r>
+        <w:t>Van</w:t>
+      </w:r>
+      <w:r>
+        <w:t xml:space="preserve"> néhány olyan ország, amelyek nyíltan megosztják adataikat</w:t>
+      </w:r>
+      <w:r>
+        <w:t>.</w:t>
+      </w:r>
+    </w:p>
+    <w:p>
+      <w:pPr>
+        <w:pStyle w:val="ListParagraph"/>
+        <w:numPr>
+          <w:ilvl w:val="0"/>
+          <w:numId w:val="31"/>
+        </w:numPr>
+        <w:jc w:val="both"/>
+      </w:pPr>
+      <w:proofErr w:type="spellStart"/>
+      <w:r>
+        <w:t>Kaggle</w:t>
+      </w:r>
+      <w:proofErr w:type="spellEnd"/>
+      <w:r>
+        <w:t xml:space="preserve"> adatkészletek</w:t>
+      </w:r>
+    </w:p>
+    <w:p>
+      <w:pPr>
+        <w:ind w:left="360" w:firstLine="0"/>
+        <w:jc w:val="both"/>
+      </w:pPr>
+      <w:r>
+        <w:t xml:space="preserve">A </w:t>
+      </w:r>
+      <w:proofErr w:type="spellStart"/>
+      <w:r>
+        <w:t>Kaggle</w:t>
+      </w:r>
+      <w:proofErr w:type="spellEnd"/>
+      <w:r>
+        <w:t xml:space="preserve"> a gépi tanulás és a mély tanulási kihívások tárhelyéről ismert. A </w:t>
+      </w:r>
+      <w:proofErr w:type="spellStart"/>
+      <w:r>
+        <w:t>Kaggle</w:t>
+      </w:r>
+      <w:proofErr w:type="spellEnd"/>
+      <w:r>
+        <w:t xml:space="preserve"> relevanciája ebben az összefüggésben az, hogy adatkészleteket nyújt, és egyúttal a tanulók és az </w:t>
+      </w:r>
+      <w:r>
+        <w:t>gépi tanulási</w:t>
+      </w:r>
+      <w:r>
+        <w:t xml:space="preserve"> szakemberek közösségét is biztosítja</w:t>
+      </w:r>
+      <w:r>
+        <w:t xml:space="preserve">. Nagyban </w:t>
+      </w:r>
+      <w:r>
+        <w:t>elősegíti a fejlődésüket</w:t>
+      </w:r>
+      <w:r>
+        <w:t xml:space="preserve"> a jövendő adattudósoknak.</w:t>
+      </w:r>
+      <w:r>
+        <w:t xml:space="preserve"> Minden kihívásnak külön adatkészlete van és általában megtisztítják</w:t>
+      </w:r>
+      <w:r>
+        <w:t xml:space="preserve"> az adatokat</w:t>
+      </w:r>
+      <w:r>
+        <w:t>, hogy ne kelljen szükségszerűen a takarítás munkáját elvégeznünk</w:t>
+      </w:r>
+      <w:r>
+        <w:t>. H</w:t>
+      </w:r>
+      <w:r>
+        <w:t xml:space="preserve">elyett az algoritmus finomítására összpontosíthatunk. Az adatkészletek könnyen letölthetők. Az erőforrások részben előfeltételek és linkek találhatók a tananyaghoz, amely segít nekünk, amikor elakadunk akár az algoritmusnál, akár a megvalósításnál. A </w:t>
+      </w:r>
+      <w:proofErr w:type="spellStart"/>
+      <w:r>
+        <w:t>Kaggle</w:t>
+      </w:r>
+      <w:proofErr w:type="spellEnd"/>
+      <w:r>
+        <w:t xml:space="preserve"> egy fantasztikus webhely a kezdők számára, akik belevághatnak a </w:t>
+      </w:r>
+      <w:r>
+        <w:lastRenderedPageBreak/>
+        <w:t>gépi tanulás és a mélytanulás alkalmazásaiba</w:t>
+      </w:r>
+      <w:r>
+        <w:t>.</w:t>
+      </w:r>
+      <w:r>
+        <w:t xml:space="preserve"> </w:t>
+      </w:r>
+      <w:r>
+        <w:t xml:space="preserve">Továbbá </w:t>
+      </w:r>
+      <w:r>
+        <w:t>részletes erőforráskészlet</w:t>
+      </w:r>
+      <w:r>
+        <w:t>et nyújt</w:t>
+      </w:r>
+      <w:r>
+        <w:t xml:space="preserve"> a gépi tanulás haladó gyakorlói számára</w:t>
+      </w:r>
+      <w:r>
+        <w:t xml:space="preserve"> is</w:t>
+      </w:r>
+      <w:r>
+        <w:t>.</w:t>
+      </w:r>
+    </w:p>
+    <w:p>
+      <w:pPr>
+        <w:pStyle w:val="ListParagraph"/>
+        <w:numPr>
+          <w:ilvl w:val="0"/>
+          <w:numId w:val="31"/>
+        </w:numPr>
+        <w:jc w:val="both"/>
+      </w:pPr>
+      <w:r>
+        <w:t>Amazon adatkészletek</w:t>
+      </w:r>
+    </w:p>
+    <w:p>
+      <w:pPr>
+        <w:ind w:left="360" w:firstLine="0"/>
+        <w:jc w:val="both"/>
+      </w:pPr>
+      <w:r>
+        <w:t xml:space="preserve">Az Amazon nyilvántartásba vette a szervereiken elérhető néhány adatkészletet. </w:t>
+      </w:r>
+      <w:r>
+        <w:t>Egyik nagy előnye, hogy a</w:t>
+      </w:r>
+      <w:r>
+        <w:t xml:space="preserve">mikor </w:t>
+      </w:r>
+      <w:r>
+        <w:t xml:space="preserve">Amazon Web </w:t>
+      </w:r>
+      <w:proofErr w:type="spellStart"/>
+      <w:r>
+        <w:t>Services</w:t>
+      </w:r>
+      <w:proofErr w:type="spellEnd"/>
+      <w:r>
+        <w:t xml:space="preserve"> (</w:t>
+      </w:r>
+      <w:r>
+        <w:t>AWS</w:t>
+      </w:r>
+      <w:r>
+        <w:t xml:space="preserve">) </w:t>
+      </w:r>
+      <w:r>
+        <w:t xml:space="preserve">erőforrásokat használunk a modellek kalibrálásához és módosításához, </w:t>
+      </w:r>
+      <w:r>
+        <w:t>akkor lokális adatokat használunk. A</w:t>
+      </w:r>
+      <w:r>
+        <w:t xml:space="preserve"> helyileg elérhető adatkészleteknek a használata több tízszer gyorsítja az adatbetöltési folyamatot. A nyilvántartás számos adatkészletet tartalmaz az alkalmazások területe szerint, például műholdas képek, ökológiai erőforrások stb.</w:t>
+      </w:r>
+    </w:p>
+    <w:p>
+      <w:pPr>
+        <w:pStyle w:val="ListParagraph"/>
+        <w:numPr>
+          <w:ilvl w:val="0"/>
+          <w:numId w:val="31"/>
+        </w:numPr>
+        <w:jc w:val="both"/>
+      </w:pPr>
+      <w:r>
+        <w:t xml:space="preserve">UCI </w:t>
+      </w:r>
+      <w:proofErr w:type="spellStart"/>
+      <w:r>
+        <w:t>Machine</w:t>
+      </w:r>
+      <w:proofErr w:type="spellEnd"/>
+      <w:r>
+        <w:t xml:space="preserve"> </w:t>
+      </w:r>
+      <w:proofErr w:type="spellStart"/>
+      <w:r>
+        <w:t>Learning</w:t>
+      </w:r>
+      <w:proofErr w:type="spellEnd"/>
+      <w:r>
+        <w:t xml:space="preserve"> </w:t>
+      </w:r>
+      <w:proofErr w:type="spellStart"/>
+      <w:r>
+        <w:t>Repository</w:t>
+      </w:r>
+      <w:proofErr w:type="spellEnd"/>
+    </w:p>
+    <w:p>
+      <w:pPr>
+        <w:ind w:left="360" w:firstLine="0"/>
+        <w:jc w:val="both"/>
+      </w:pPr>
+      <w:r>
+        <w:t xml:space="preserve">Az UCI </w:t>
+      </w:r>
+      <w:proofErr w:type="spellStart"/>
+      <w:r>
+        <w:t>Machine</w:t>
+      </w:r>
+      <w:proofErr w:type="spellEnd"/>
+      <w:r>
+        <w:t xml:space="preserve"> </w:t>
+      </w:r>
+      <w:proofErr w:type="spellStart"/>
+      <w:r>
+        <w:t>Learning</w:t>
+      </w:r>
+      <w:proofErr w:type="spellEnd"/>
+      <w:r>
+        <w:t xml:space="preserve"> </w:t>
+      </w:r>
+      <w:proofErr w:type="spellStart"/>
+      <w:r>
+        <w:t>Repository</w:t>
+      </w:r>
+      <w:proofErr w:type="spellEnd"/>
+      <w:r>
+        <w:t xml:space="preserve"> könnyen kezelhető és tisztított adatkészleteket kínál. Ezek már régóta a</w:t>
+      </w:r>
+      <w:r>
+        <w:t xml:space="preserve">z egyik leggyakrabban használt </w:t>
+      </w:r>
+      <w:r>
+        <w:t>adathalmazok a</w:t>
+      </w:r>
+      <w:r>
+        <w:t xml:space="preserve"> tudományos </w:t>
+      </w:r>
+      <w:r>
+        <w:t>terület</w:t>
+      </w:r>
+      <w:r>
+        <w:t>eken</w:t>
+      </w:r>
+      <w:r>
+        <w:t>.</w:t>
+      </w:r>
+    </w:p>
+    <w:p>
+      <w:pPr>
+        <w:jc w:val="both"/>
+        <w:rPr>
+          <w:b/>
+          <w:bCs/>
+        </w:rPr>
+      </w:pPr>
+      <w:r>
+        <w:rPr>
+          <w:b/>
+          <w:bCs/>
+        </w:rPr>
+        <w:t>Hogyan keressünk könnyeden adatkészletet?</w:t>
+      </w:r>
+    </w:p>
+    <w:p>
+      <w:pPr>
+        <w:jc w:val="both"/>
+      </w:pPr>
+      <w:r>
+        <w:rPr>
+          <w:b/>
+          <w:bCs/>
+        </w:rPr>
+        <w:t xml:space="preserve">Itt járok-&gt; </w:t>
+      </w:r>
+      <w:bookmarkStart w:id="0" w:name="_GoBack"/>
+      <w:bookmarkEnd w:id="0"/>
+      <w:proofErr w:type="spellStart"/>
+      <w:r>
+        <w:t>placeholder</w:t>
+      </w:r>
+      <w:proofErr w:type="spellEnd"/>
+    </w:p>
+    <w:p>
+      <w:pPr>
+        <w:ind w:left="0" w:firstLine="0"/>
+        <w:jc w:val="both"/>
+      </w:pPr>
+      <w:r>
+        <w:rPr>
+          <w:b/>
+          <w:bCs/>
+        </w:rPr>
+        <w:t>Címkézési</w:t>
+      </w:r>
+      <w:r>
+        <w:rPr>
+          <w:b/>
+          <w:bCs/>
+        </w:rPr>
+        <w:t xml:space="preserve"> </w:t>
+      </w:r>
+      <w:r>
+        <w:rPr>
+          <w:b/>
+          <w:bCs/>
+        </w:rPr>
+        <w:t>probléma</w:t>
       </w:r>
     </w:p>
     <w:p>
       <w:pPr>
         <w:pStyle w:val="Heading2"/>
+        <w:spacing w:before="240" w:after="240"/>
+        <w:ind w:left="11" w:right="6" w:hanging="11"/>
         <w:jc w:val="both"/>
         <w:rPr>
           <w:rFonts w:ascii="Arial" w:hAnsi="Arial" w:cs="Arial"/>
@@ -6139,6 +7130,95 @@
     </w:lvl>
   </w:abstractNum>
   <w:abstractNum w:abstractNumId="12" w15:restartNumberingAfterBreak="0">
+    <w:nsid w:val="31AF50C7"/>
+    <w:multiLevelType w:val="hybridMultilevel"/>
+    <w:tmpl w:val="ADB2080E"/>
+    <w:lvl w:ilvl="0" w:tplc="040E000F">
+      <w:start w:val="1"/>
+      <w:numFmt w:val="decimal"/>
+      <w:lvlText w:val="%1."/>
+      <w:lvlJc w:val="left"/>
+      <w:pPr>
+        <w:ind w:left="720" w:hanging="360"/>
+      </w:pPr>
+      <w:rPr>
+        <w:rFonts w:hint="default"/>
+      </w:rPr>
+    </w:lvl>
+    <w:lvl w:ilvl="1" w:tplc="040E0019" w:tentative="1">
+      <w:start w:val="1"/>
+      <w:numFmt w:val="lowerLetter"/>
+      <w:lvlText w:val="%2."/>
+      <w:lvlJc w:val="left"/>
+      <w:pPr>
+        <w:ind w:left="1440" w:hanging="360"/>
+      </w:pPr>
+    </w:lvl>
+    <w:lvl w:ilvl="2" w:tplc="040E001B" w:tentative="1">
+      <w:start w:val="1"/>
+      <w:numFmt w:val="lowerRoman"/>
+      <w:lvlText w:val="%3."/>
+      <w:lvlJc w:val="right"/>
+      <w:pPr>
+        <w:ind w:left="2160" w:hanging="180"/>
+      </w:pPr>
+    </w:lvl>
+    <w:lvl w:ilvl="3" w:tplc="040E000F" w:tentative="1">
+      <w:start w:val="1"/>
+      <w:numFmt w:val="decimal"/>
+      <w:lvlText w:val="%4."/>
+      <w:lvlJc w:val="left"/>
+      <w:pPr>
+        <w:ind w:left="2880" w:hanging="360"/>
+      </w:pPr>
+    </w:lvl>
+    <w:lvl w:ilvl="4" w:tplc="040E0019" w:tentative="1">
+      <w:start w:val="1"/>
+      <w:numFmt w:val="lowerLetter"/>
+      <w:lvlText w:val="%5."/>
+      <w:lvlJc w:val="left"/>
+      <w:pPr>
+        <w:ind w:left="3600" w:hanging="360"/>
+      </w:pPr>
+    </w:lvl>
+    <w:lvl w:ilvl="5" w:tplc="040E001B" w:tentative="1">
+      <w:start w:val="1"/>
+      <w:numFmt w:val="lowerRoman"/>
+      <w:lvlText w:val="%6."/>
+      <w:lvlJc w:val="right"/>
+      <w:pPr>
+        <w:ind w:left="4320" w:hanging="180"/>
+      </w:pPr>
+    </w:lvl>
+    <w:lvl w:ilvl="6" w:tplc="040E000F" w:tentative="1">
+      <w:start w:val="1"/>
+      <w:numFmt w:val="decimal"/>
+      <w:lvlText w:val="%7."/>
+      <w:lvlJc w:val="left"/>
+      <w:pPr>
+        <w:ind w:left="5040" w:hanging="360"/>
+      </w:pPr>
+    </w:lvl>
+    <w:lvl w:ilvl="7" w:tplc="040E0019" w:tentative="1">
+      <w:start w:val="1"/>
+      <w:numFmt w:val="lowerLetter"/>
+      <w:lvlText w:val="%8."/>
+      <w:lvlJc w:val="left"/>
+      <w:pPr>
+        <w:ind w:left="5760" w:hanging="360"/>
+      </w:pPr>
+    </w:lvl>
+    <w:lvl w:ilvl="8" w:tplc="040E001B" w:tentative="1">
+      <w:start w:val="1"/>
+      <w:numFmt w:val="lowerRoman"/>
+      <w:lvlText w:val="%9."/>
+      <w:lvlJc w:val="right"/>
+      <w:pPr>
+        <w:ind w:left="6480" w:hanging="180"/>
+      </w:pPr>
+    </w:lvl>
+  </w:abstractNum>
+  <w:abstractNum w:abstractNumId="13" w15:restartNumberingAfterBreak="0">
     <w:nsid w:val="3354560C"/>
     <w:multiLevelType w:val="hybridMultilevel"/>
     <w:tmpl w:val="ACE0B25A"/>
@@ -6251,7 +7331,7 @@
       </w:rPr>
     </w:lvl>
   </w:abstractNum>
-  <w:abstractNum w:abstractNumId="13" w15:restartNumberingAfterBreak="0">
+  <w:abstractNum w:abstractNumId="14" w15:restartNumberingAfterBreak="0">
     <w:nsid w:val="3D145A0F"/>
     <w:multiLevelType w:val="hybridMultilevel"/>
     <w:tmpl w:val="91DE6322"/>
@@ -6364,7 +7444,7 @@
       </w:rPr>
     </w:lvl>
   </w:abstractNum>
-  <w:abstractNum w:abstractNumId="14" w15:restartNumberingAfterBreak="0">
+  <w:abstractNum w:abstractNumId="15" w15:restartNumberingAfterBreak="0">
     <w:nsid w:val="3FE16B7D"/>
     <w:multiLevelType w:val="hybridMultilevel"/>
     <w:tmpl w:val="B394B556"/>
@@ -6477,7 +7557,7 @@
       </w:rPr>
     </w:lvl>
   </w:abstractNum>
-  <w:abstractNum w:abstractNumId="15" w15:restartNumberingAfterBreak="0">
+  <w:abstractNum w:abstractNumId="16" w15:restartNumberingAfterBreak="0">
     <w:nsid w:val="401A75C6"/>
     <w:multiLevelType w:val="hybridMultilevel"/>
     <w:tmpl w:val="19C86386"/>
@@ -6566,7 +7646,7 @@
       </w:pPr>
     </w:lvl>
   </w:abstractNum>
-  <w:abstractNum w:abstractNumId="16" w15:restartNumberingAfterBreak="0">
+  <w:abstractNum w:abstractNumId="17" w15:restartNumberingAfterBreak="0">
     <w:nsid w:val="447333F5"/>
     <w:multiLevelType w:val="hybridMultilevel"/>
     <w:tmpl w:val="E146CA72"/>
@@ -6679,7 +7759,209 @@
       </w:rPr>
     </w:lvl>
   </w:abstractNum>
-  <w:abstractNum w:abstractNumId="17" w15:restartNumberingAfterBreak="0">
+  <w:abstractNum w:abstractNumId="18" w15:restartNumberingAfterBreak="0">
+    <w:nsid w:val="4F652675"/>
+    <w:multiLevelType w:val="hybridMultilevel"/>
+    <w:tmpl w:val="178E1AA8"/>
+    <w:lvl w:ilvl="0" w:tplc="040E000F">
+      <w:start w:val="1"/>
+      <w:numFmt w:val="decimal"/>
+      <w:lvlText w:val="%1."/>
+      <w:lvlJc w:val="left"/>
+      <w:pPr>
+        <w:ind w:left="720" w:hanging="360"/>
+      </w:pPr>
+      <w:rPr>
+        <w:rFonts w:hint="default"/>
+      </w:rPr>
+    </w:lvl>
+    <w:lvl w:ilvl="1" w:tplc="040E0019" w:tentative="1">
+      <w:start w:val="1"/>
+      <w:numFmt w:val="lowerLetter"/>
+      <w:lvlText w:val="%2."/>
+      <w:lvlJc w:val="left"/>
+      <w:pPr>
+        <w:ind w:left="1440" w:hanging="360"/>
+      </w:pPr>
+    </w:lvl>
+    <w:lvl w:ilvl="2" w:tplc="040E001B" w:tentative="1">
+      <w:start w:val="1"/>
+      <w:numFmt w:val="lowerRoman"/>
+      <w:lvlText w:val="%3."/>
+      <w:lvlJc w:val="right"/>
+      <w:pPr>
+        <w:ind w:left="2160" w:hanging="180"/>
+      </w:pPr>
+    </w:lvl>
+    <w:lvl w:ilvl="3" w:tplc="040E000F" w:tentative="1">
+      <w:start w:val="1"/>
+      <w:numFmt w:val="decimal"/>
+      <w:lvlText w:val="%4."/>
+      <w:lvlJc w:val="left"/>
+      <w:pPr>
+        <w:ind w:left="2880" w:hanging="360"/>
+      </w:pPr>
+    </w:lvl>
+    <w:lvl w:ilvl="4" w:tplc="040E0019" w:tentative="1">
+      <w:start w:val="1"/>
+      <w:numFmt w:val="lowerLetter"/>
+      <w:lvlText w:val="%5."/>
+      <w:lvlJc w:val="left"/>
+      <w:pPr>
+        <w:ind w:left="3600" w:hanging="360"/>
+      </w:pPr>
+    </w:lvl>
+    <w:lvl w:ilvl="5" w:tplc="040E001B" w:tentative="1">
+      <w:start w:val="1"/>
+      <w:numFmt w:val="lowerRoman"/>
+      <w:lvlText w:val="%6."/>
+      <w:lvlJc w:val="right"/>
+      <w:pPr>
+        <w:ind w:left="4320" w:hanging="180"/>
+      </w:pPr>
+    </w:lvl>
+    <w:lvl w:ilvl="6" w:tplc="040E000F" w:tentative="1">
+      <w:start w:val="1"/>
+      <w:numFmt w:val="decimal"/>
+      <w:lvlText w:val="%7."/>
+      <w:lvlJc w:val="left"/>
+      <w:pPr>
+        <w:ind w:left="5040" w:hanging="360"/>
+      </w:pPr>
+    </w:lvl>
+    <w:lvl w:ilvl="7" w:tplc="040E0019" w:tentative="1">
+      <w:start w:val="1"/>
+      <w:numFmt w:val="lowerLetter"/>
+      <w:lvlText w:val="%8."/>
+      <w:lvlJc w:val="left"/>
+      <w:pPr>
+        <w:ind w:left="5760" w:hanging="360"/>
+      </w:pPr>
+    </w:lvl>
+    <w:lvl w:ilvl="8" w:tplc="040E001B" w:tentative="1">
+      <w:start w:val="1"/>
+      <w:numFmt w:val="lowerRoman"/>
+      <w:lvlText w:val="%9."/>
+      <w:lvlJc w:val="right"/>
+      <w:pPr>
+        <w:ind w:left="6480" w:hanging="180"/>
+      </w:pPr>
+    </w:lvl>
+  </w:abstractNum>
+  <w:abstractNum w:abstractNumId="19" w15:restartNumberingAfterBreak="0">
+    <w:nsid w:val="52815C3B"/>
+    <w:multiLevelType w:val="hybridMultilevel"/>
+    <w:tmpl w:val="2CDC4E9C"/>
+    <w:lvl w:ilvl="0" w:tplc="040E0001">
+      <w:start w:val="1"/>
+      <w:numFmt w:val="bullet"/>
+      <w:lvlText w:val=""/>
+      <w:lvlJc w:val="left"/>
+      <w:pPr>
+        <w:ind w:left="720" w:hanging="360"/>
+      </w:pPr>
+      <w:rPr>
+        <w:rFonts w:ascii="Symbol" w:hAnsi="Symbol" w:hint="default"/>
+      </w:rPr>
+    </w:lvl>
+    <w:lvl w:ilvl="1" w:tplc="040E0003" w:tentative="1">
+      <w:start w:val="1"/>
+      <w:numFmt w:val="bullet"/>
+      <w:lvlText w:val="o"/>
+      <w:lvlJc w:val="left"/>
+      <w:pPr>
+        <w:ind w:left="1440" w:hanging="360"/>
+      </w:pPr>
+      <w:rPr>
+        <w:rFonts w:ascii="Courier New" w:hAnsi="Courier New" w:cs="Courier New" w:hint="default"/>
+      </w:rPr>
+    </w:lvl>
+    <w:lvl w:ilvl="2" w:tplc="040E0005" w:tentative="1">
+      <w:start w:val="1"/>
+      <w:numFmt w:val="bullet"/>
+      <w:lvlText w:val=""/>
+      <w:lvlJc w:val="left"/>
+      <w:pPr>
+        <w:ind w:left="2160" w:hanging="360"/>
+      </w:pPr>
+      <w:rPr>
+        <w:rFonts w:ascii="Wingdings" w:hAnsi="Wingdings" w:hint="default"/>
+      </w:rPr>
+    </w:lvl>
+    <w:lvl w:ilvl="3" w:tplc="040E0001" w:tentative="1">
+      <w:start w:val="1"/>
+      <w:numFmt w:val="bullet"/>
+      <w:lvlText w:val=""/>
+      <w:lvlJc w:val="left"/>
+      <w:pPr>
+        <w:ind w:left="2880" w:hanging="360"/>
+      </w:pPr>
+      <w:rPr>
+        <w:rFonts w:ascii="Symbol" w:hAnsi="Symbol" w:hint="default"/>
+      </w:rPr>
+    </w:lvl>
+    <w:lvl w:ilvl="4" w:tplc="040E0003" w:tentative="1">
+      <w:start w:val="1"/>
+      <w:numFmt w:val="bullet"/>
+      <w:lvlText w:val="o"/>
+      <w:lvlJc w:val="left"/>
+      <w:pPr>
+        <w:ind w:left="3600" w:hanging="360"/>
+      </w:pPr>
+      <w:rPr>
+        <w:rFonts w:ascii="Courier New" w:hAnsi="Courier New" w:cs="Courier New" w:hint="default"/>
+      </w:rPr>
+    </w:lvl>
+    <w:lvl w:ilvl="5" w:tplc="040E0005" w:tentative="1">
+      <w:start w:val="1"/>
+      <w:numFmt w:val="bullet"/>
+      <w:lvlText w:val=""/>
+      <w:lvlJc w:val="left"/>
+      <w:pPr>
+        <w:ind w:left="4320" w:hanging="360"/>
+      </w:pPr>
+      <w:rPr>
+        <w:rFonts w:ascii="Wingdings" w:hAnsi="Wingdings" w:hint="default"/>
+      </w:rPr>
+    </w:lvl>
+    <w:lvl w:ilvl="6" w:tplc="040E0001" w:tentative="1">
+      <w:start w:val="1"/>
+      <w:numFmt w:val="bullet"/>
+      <w:lvlText w:val=""/>
+      <w:lvlJc w:val="left"/>
+      <w:pPr>
+        <w:ind w:left="5040" w:hanging="360"/>
+      </w:pPr>
+      <w:rPr>
+        <w:rFonts w:ascii="Symbol" w:hAnsi="Symbol" w:hint="default"/>
+      </w:rPr>
+    </w:lvl>
+    <w:lvl w:ilvl="7" w:tplc="040E0003" w:tentative="1">
+      <w:start w:val="1"/>
+      <w:numFmt w:val="bullet"/>
+      <w:lvlText w:val="o"/>
+      <w:lvlJc w:val="left"/>
+      <w:pPr>
+        <w:ind w:left="5760" w:hanging="360"/>
+      </w:pPr>
+      <w:rPr>
+        <w:rFonts w:ascii="Courier New" w:hAnsi="Courier New" w:cs="Courier New" w:hint="default"/>
+      </w:rPr>
+    </w:lvl>
+    <w:lvl w:ilvl="8" w:tplc="040E0005" w:tentative="1">
+      <w:start w:val="1"/>
+      <w:numFmt w:val="bullet"/>
+      <w:lvlText w:val=""/>
+      <w:lvlJc w:val="left"/>
+      <w:pPr>
+        <w:ind w:left="6480" w:hanging="360"/>
+      </w:pPr>
+      <w:rPr>
+        <w:rFonts w:ascii="Wingdings" w:hAnsi="Wingdings" w:hint="default"/>
+      </w:rPr>
+    </w:lvl>
+  </w:abstractNum>
+  <w:abstractNum w:abstractNumId="20" w15:restartNumberingAfterBreak="0">
     <w:nsid w:val="530E1607"/>
     <w:multiLevelType w:val="hybridMultilevel"/>
     <w:tmpl w:val="960019B6"/>
@@ -6792,7 +8074,7 @@
       </w:rPr>
     </w:lvl>
   </w:abstractNum>
-  <w:abstractNum w:abstractNumId="18" w15:restartNumberingAfterBreak="0">
+  <w:abstractNum w:abstractNumId="21" w15:restartNumberingAfterBreak="0">
     <w:nsid w:val="54CF4BB3"/>
     <w:multiLevelType w:val="hybridMultilevel"/>
     <w:tmpl w:val="D32A7064"/>
@@ -6905,7 +8187,7 @@
       </w:rPr>
     </w:lvl>
   </w:abstractNum>
-  <w:abstractNum w:abstractNumId="19" w15:restartNumberingAfterBreak="0">
+  <w:abstractNum w:abstractNumId="22" w15:restartNumberingAfterBreak="0">
     <w:nsid w:val="586F54A8"/>
     <w:multiLevelType w:val="hybridMultilevel"/>
     <w:tmpl w:val="16CCEC14"/>
@@ -6991,7 +8273,7 @@
       </w:pPr>
     </w:lvl>
   </w:abstractNum>
-  <w:abstractNum w:abstractNumId="20" w15:restartNumberingAfterBreak="0">
+  <w:abstractNum w:abstractNumId="23" w15:restartNumberingAfterBreak="0">
     <w:nsid w:val="5B714379"/>
     <w:multiLevelType w:val="hybridMultilevel"/>
     <w:tmpl w:val="6FE8AD3A"/>
@@ -7104,7 +8386,7 @@
       </w:rPr>
     </w:lvl>
   </w:abstractNum>
-  <w:abstractNum w:abstractNumId="21" w15:restartNumberingAfterBreak="0">
+  <w:abstractNum w:abstractNumId="24" w15:restartNumberingAfterBreak="0">
     <w:nsid w:val="5C6566C5"/>
     <w:multiLevelType w:val="multilevel"/>
     <w:tmpl w:val="0C1A8BA8"/>
@@ -7253,7 +8535,7 @@
       </w:rPr>
     </w:lvl>
   </w:abstractNum>
-  <w:abstractNum w:abstractNumId="22" w15:restartNumberingAfterBreak="0">
+  <w:abstractNum w:abstractNumId="25" w15:restartNumberingAfterBreak="0">
     <w:nsid w:val="5E6519CE"/>
     <w:multiLevelType w:val="hybridMultilevel"/>
     <w:tmpl w:val="37123B5E"/>
@@ -7366,7 +8648,7 @@
       </w:rPr>
     </w:lvl>
   </w:abstractNum>
-  <w:abstractNum w:abstractNumId="23" w15:restartNumberingAfterBreak="0">
+  <w:abstractNum w:abstractNumId="26" w15:restartNumberingAfterBreak="0">
     <w:nsid w:val="6E80618D"/>
     <w:multiLevelType w:val="hybridMultilevel"/>
     <w:tmpl w:val="5004F840"/>
@@ -7578,7 +8860,7 @@
       </w:rPr>
     </w:lvl>
   </w:abstractNum>
-  <w:abstractNum w:abstractNumId="24" w15:restartNumberingAfterBreak="0">
+  <w:abstractNum w:abstractNumId="27" w15:restartNumberingAfterBreak="0">
     <w:nsid w:val="6F2C3A41"/>
     <w:multiLevelType w:val="hybridMultilevel"/>
     <w:tmpl w:val="3CD42198"/>
@@ -7691,7 +8973,7 @@
       </w:rPr>
     </w:lvl>
   </w:abstractNum>
-  <w:abstractNum w:abstractNumId="25" w15:restartNumberingAfterBreak="0">
+  <w:abstractNum w:abstractNumId="28" w15:restartNumberingAfterBreak="0">
     <w:nsid w:val="77DE47B0"/>
     <w:multiLevelType w:val="hybridMultilevel"/>
     <w:tmpl w:val="DE329EF2"/>
@@ -7804,7 +9086,93 @@
       </w:rPr>
     </w:lvl>
   </w:abstractNum>
-  <w:abstractNum w:abstractNumId="26" w15:restartNumberingAfterBreak="0">
+  <w:abstractNum w:abstractNumId="29" w15:restartNumberingAfterBreak="0">
+    <w:nsid w:val="7A5B47BC"/>
+    <w:multiLevelType w:val="hybridMultilevel"/>
+    <w:tmpl w:val="7A50B630"/>
+    <w:lvl w:ilvl="0" w:tplc="040E000F">
+      <w:start w:val="1"/>
+      <w:numFmt w:val="decimal"/>
+      <w:lvlText w:val="%1."/>
+      <w:lvlJc w:val="left"/>
+      <w:pPr>
+        <w:ind w:left="720" w:hanging="360"/>
+      </w:pPr>
+    </w:lvl>
+    <w:lvl w:ilvl="1" w:tplc="040E0019" w:tentative="1">
+      <w:start w:val="1"/>
+      <w:numFmt w:val="lowerLetter"/>
+      <w:lvlText w:val="%2."/>
+      <w:lvlJc w:val="left"/>
+      <w:pPr>
+        <w:ind w:left="1440" w:hanging="360"/>
+      </w:pPr>
+    </w:lvl>
+    <w:lvl w:ilvl="2" w:tplc="040E001B" w:tentative="1">
+      <w:start w:val="1"/>
+      <w:numFmt w:val="lowerRoman"/>
+      <w:lvlText w:val="%3."/>
+      <w:lvlJc w:val="right"/>
+      <w:pPr>
+        <w:ind w:left="2160" w:hanging="180"/>
+      </w:pPr>
+    </w:lvl>
+    <w:lvl w:ilvl="3" w:tplc="040E000F" w:tentative="1">
+      <w:start w:val="1"/>
+      <w:numFmt w:val="decimal"/>
+      <w:lvlText w:val="%4."/>
+      <w:lvlJc w:val="left"/>
+      <w:pPr>
+        <w:ind w:left="2880" w:hanging="360"/>
+      </w:pPr>
+    </w:lvl>
+    <w:lvl w:ilvl="4" w:tplc="040E0019" w:tentative="1">
+      <w:start w:val="1"/>
+      <w:numFmt w:val="lowerLetter"/>
+      <w:lvlText w:val="%5."/>
+      <w:lvlJc w:val="left"/>
+      <w:pPr>
+        <w:ind w:left="3600" w:hanging="360"/>
+      </w:pPr>
+    </w:lvl>
+    <w:lvl w:ilvl="5" w:tplc="040E001B" w:tentative="1">
+      <w:start w:val="1"/>
+      <w:numFmt w:val="lowerRoman"/>
+      <w:lvlText w:val="%6."/>
+      <w:lvlJc w:val="right"/>
+      <w:pPr>
+        <w:ind w:left="4320" w:hanging="180"/>
+      </w:pPr>
+    </w:lvl>
+    <w:lvl w:ilvl="6" w:tplc="040E000F" w:tentative="1">
+      <w:start w:val="1"/>
+      <w:numFmt w:val="decimal"/>
+      <w:lvlText w:val="%7."/>
+      <w:lvlJc w:val="left"/>
+      <w:pPr>
+        <w:ind w:left="5040" w:hanging="360"/>
+      </w:pPr>
+    </w:lvl>
+    <w:lvl w:ilvl="7" w:tplc="040E0019" w:tentative="1">
+      <w:start w:val="1"/>
+      <w:numFmt w:val="lowerLetter"/>
+      <w:lvlText w:val="%8."/>
+      <w:lvlJc w:val="left"/>
+      <w:pPr>
+        <w:ind w:left="5760" w:hanging="360"/>
+      </w:pPr>
+    </w:lvl>
+    <w:lvl w:ilvl="8" w:tplc="040E001B" w:tentative="1">
+      <w:start w:val="1"/>
+      <w:numFmt w:val="lowerRoman"/>
+      <w:lvlText w:val="%9."/>
+      <w:lvlJc w:val="right"/>
+      <w:pPr>
+        <w:ind w:left="6480" w:hanging="180"/>
+      </w:pPr>
+    </w:lvl>
+  </w:abstractNum>
+  <w:abstractNum w:abstractNumId="30" w15:restartNumberingAfterBreak="0">
     <w:nsid w:val="7D2E2DCA"/>
     <w:multiLevelType w:val="hybridMultilevel"/>
     <w:tmpl w:val="B24CA378"/>
@@ -7918,19 +9286,19 @@
     </w:lvl>
   </w:abstractNum>
   <w:num w:numId="1">
-    <w:abstractNumId w:val="23"/>
+    <w:abstractNumId w:val="26"/>
   </w:num>
   <w:num w:numId="2">
     <w:abstractNumId w:val="5"/>
   </w:num>
   <w:num w:numId="3">
-    <w:abstractNumId w:val="19"/>
+    <w:abstractNumId w:val="22"/>
   </w:num>
   <w:num w:numId="4">
     <w:abstractNumId w:val="7"/>
   </w:num>
   <w:num w:numId="5">
-    <w:abstractNumId w:val="21"/>
+    <w:abstractNumId w:val="24"/>
   </w:num>
   <w:num w:numId="6">
     <w:abstractNumId w:val="10"/>
@@ -7945,19 +9313,19 @@
     <w:abstractNumId w:val="6"/>
   </w:num>
   <w:num w:numId="10">
-    <w:abstractNumId w:val="24"/>
+    <w:abstractNumId w:val="27"/>
   </w:num>
   <w:num w:numId="11">
-    <w:abstractNumId w:val="16"/>
+    <w:abstractNumId w:val="17"/>
   </w:num>
   <w:num w:numId="12">
-    <w:abstractNumId w:val="18"/>
+    <w:abstractNumId w:val="21"/>
   </w:num>
   <w:num w:numId="13">
-    <w:abstractNumId w:val="26"/>
+    <w:abstractNumId w:val="30"/>
   </w:num>
   <w:num w:numId="14">
-    <w:abstractNumId w:val="25"/>
+    <w:abstractNumId w:val="28"/>
   </w:num>
   <w:num w:numId="15">
     <w:abstractNumId w:val="2"/>
@@ -7966,16 +9334,16 @@
     <w:abstractNumId w:val="1"/>
   </w:num>
   <w:num w:numId="17">
-    <w:abstractNumId w:val="22"/>
+    <w:abstractNumId w:val="25"/>
   </w:num>
   <w:num w:numId="18">
     <w:abstractNumId w:val="4"/>
   </w:num>
   <w:num w:numId="19">
-    <w:abstractNumId w:val="14"/>
+    <w:abstractNumId w:val="15"/>
   </w:num>
   <w:num w:numId="20">
-    <w:abstractNumId w:val="12"/>
+    <w:abstractNumId w:val="13"/>
   </w:num>
   <w:num w:numId="21">
     <w:abstractNumId w:val="3"/>
@@ -7984,19 +9352,31 @@
     <w:abstractNumId w:val="0"/>
   </w:num>
   <w:num w:numId="23">
-    <w:abstractNumId w:val="15"/>
+    <w:abstractNumId w:val="16"/>
   </w:num>
   <w:num w:numId="24">
     <w:abstractNumId w:val="8"/>
   </w:num>
   <w:num w:numId="25">
+    <w:abstractNumId w:val="23"/>
+  </w:num>
+  <w:num w:numId="26">
+    <w:abstractNumId w:val="14"/>
+  </w:num>
+  <w:num w:numId="27">
     <w:abstractNumId w:val="20"/>
   </w:num>
-  <w:num w:numId="26">
-    <w:abstractNumId w:val="13"/>
+  <w:num w:numId="28">
+    <w:abstractNumId w:val="19"/>
   </w:num>
-  <w:num w:numId="27">
-    <w:abstractNumId w:val="17"/>
+  <w:num w:numId="29">
+    <w:abstractNumId w:val="18"/>
+  </w:num>
+  <w:num w:numId="30">
+    <w:abstractNumId w:val="29"/>
+  </w:num>
+  <w:num w:numId="31">
+    <w:abstractNumId w:val="12"/>
   </w:num>
 </w:numbering>
 </file>
@@ -9084,7 +10464,7 @@
 </file>
 
 <file path=customXml/itemProps1.xml><?xml version="1.0" encoding="utf-8"?>
-<ds:datastoreItem xmlns:ds="http://schemas.openxmlformats.org/officeDocument/2006/customXml" ds:itemID="{951C04EA-D88B-4AD5-A80D-095ED4BBD2F3}">
+<ds:datastoreItem xmlns:ds="http://schemas.openxmlformats.org/officeDocument/2006/customXml" ds:itemID="{63608AFA-D348-4C1F-9BCC-6C1E5CE41D24}">
   <ds:schemaRefs>
     <ds:schemaRef ds:uri="http://schemas.openxmlformats.org/officeDocument/2006/bibliography"/>
   </ds:schemaRefs>

</xml_diff>

<commit_message>
Create dataset search subsection.
</commit_message>
<xml_diff>
--- a/Documents/dolgozat.docx
+++ b/Documents/dolgozat.docx
@@ -4155,10 +4155,7 @@
         <w:jc w:val="both"/>
       </w:pPr>
       <w:r>
-        <w:t xml:space="preserve">Az adattudományi projekt kialakítása során </w:t>
-      </w:r>
-      <w:r>
-        <w:t>többen azt</w:t>
+        <w:t>Az adattudományi projekt kialakítása során többen azt</w:t>
       </w:r>
       <w:r>
         <w:t xml:space="preserve"> gondoljuk vagy feltételezük</w:t>
@@ -4593,13 +4590,7 @@
         <w:t xml:space="preserve">: </w:t>
       </w:r>
       <w:r>
-        <w:t xml:space="preserve">Az ajánló </w:t>
-      </w:r>
-      <w:r>
-        <w:t>rendszerek átvették</w:t>
-      </w:r>
-      <w:r>
-        <w:t xml:space="preserve"> a szórakoztató és az e-kereskedelmi iparágakat. </w:t>
+        <w:t xml:space="preserve">Az ajánló rendszerek átvették a szórakoztató és az e-kereskedelmi iparágakat. </w:t>
       </w:r>
       <w:r>
         <w:t>Remek példa az ajánló rendszerekre a Facebook, az</w:t>
@@ -4754,22 +4745,7 @@
         <w:jc w:val="both"/>
       </w:pPr>
       <w:r>
-        <w:t xml:space="preserve">Mivel az Egyesült Államok, Kína és még sok más ország </w:t>
-      </w:r>
-      <w:r>
-        <w:t xml:space="preserve">Mesterséges intelligencia </w:t>
-      </w:r>
-      <w:r>
-        <w:t xml:space="preserve">nagyhatalommá válik, az adatok demokratizálódnak. Az ezen adatkészletekre vonatkozó szabályok és előírások általában szigorúak, mivel a nemzet különböző szektoraiból gyűjtött tényleges adatok. Ezért óvatos használat ajánlott. </w:t>
-      </w:r>
-      <w:r>
-        <w:t>Van</w:t>
-      </w:r>
-      <w:r>
-        <w:t xml:space="preserve"> néhány olyan ország, amelyek nyíltan megosztják adataikat</w:t>
-      </w:r>
-      <w:r>
-        <w:t>.</w:t>
+        <w:t>Mivel az Egyesült Államok, Kína és még sok más ország Mesterséges intelligencia nagyhatalommá válik, az adatok demokratizálódnak. Az ezen adatkészletekre vonatkozó szabályok és előírások általában szigorúak, mivel a nemzet különböző szektoraiból gyűjtött tényleges adatok. Ezért óvatos használat ajánlott. Van néhány olyan ország, amelyek nyíltan megosztják adataikat.</w:t>
       </w:r>
     </w:p>
     <w:p>
@@ -4812,37 +4788,7 @@
       </w:r>
       <w:proofErr w:type="spellEnd"/>
       <w:r>
-        <w:t xml:space="preserve"> relevanciája ebben az összefüggésben az, hogy adatkészleteket nyújt, és egyúttal a tanulók és az </w:t>
-      </w:r>
-      <w:r>
-        <w:t>gépi tanulási</w:t>
-      </w:r>
-      <w:r>
-        <w:t xml:space="preserve"> szakemberek közösségét is biztosítja</w:t>
-      </w:r>
-      <w:r>
-        <w:t xml:space="preserve">. Nagyban </w:t>
-      </w:r>
-      <w:r>
-        <w:t>elősegíti a fejlődésüket</w:t>
-      </w:r>
-      <w:r>
-        <w:t xml:space="preserve"> a jövendő adattudósoknak.</w:t>
-      </w:r>
-      <w:r>
-        <w:t xml:space="preserve"> Minden kihívásnak külön adatkészlete van és általában megtisztítják</w:t>
-      </w:r>
-      <w:r>
-        <w:t xml:space="preserve"> az adatokat</w:t>
-      </w:r>
-      <w:r>
-        <w:t>, hogy ne kelljen szükségszerűen a takarítás munkáját elvégeznünk</w:t>
-      </w:r>
-      <w:r>
-        <w:t>. H</w:t>
-      </w:r>
-      <w:r>
-        <w:t xml:space="preserve">elyett az algoritmus finomítására összpontosíthatunk. Az adatkészletek könnyen letölthetők. Az erőforrások részben előfeltételek és linkek találhatók a tananyaghoz, amely segít nekünk, amikor elakadunk akár az algoritmusnál, akár a megvalósításnál. A </w:t>
+        <w:t xml:space="preserve"> relevanciája ebben az összefüggésben az, hogy adatkészleteket nyújt, és egyúttal a tanulók és az gépi tanulási szakemberek közösségét is biztosítja. Nagyban elősegíti a fejlődésüket a jövendő adattudósoknak. Minden kihívásnak külön adatkészlete van és általában megtisztítják az adatokat, hogy ne kelljen szükségszerűen a takarítás munkáját elvégeznünk. Helyett az algoritmus finomítására összpontosíthatunk. Az adatkészletek könnyen letölthetők. Az erőforrások részben előfeltételek és linkek találhatók a tananyaghoz, amely segít nekünk, amikor elakadunk akár az algoritmusnál, akár a megvalósításnál. A </w:t>
       </w:r>
       <w:proofErr w:type="spellStart"/>
       <w:r>
@@ -4900,13 +4846,7 @@
         <w:jc w:val="both"/>
       </w:pPr>
       <w:r>
-        <w:t xml:space="preserve">Az Amazon nyilvántartásba vette a szervereiken elérhető néhány adatkészletet. </w:t>
-      </w:r>
-      <w:r>
-        <w:t>Egyik nagy előnye, hogy a</w:t>
-      </w:r>
-      <w:r>
-        <w:t xml:space="preserve">mikor </w:t>
+        <w:t xml:space="preserve">Az Amazon nyilvántartásba vette a szervereiken elérhető néhány adatkészletet. Egyik nagy előnye, hogy amikor </w:t>
       </w:r>
       <w:r>
         <w:t xml:space="preserve">Amazon Web </w:t>
@@ -4917,22 +4857,7 @@
       </w:r>
       <w:proofErr w:type="spellEnd"/>
       <w:r>
-        <w:t xml:space="preserve"> (</w:t>
-      </w:r>
-      <w:r>
-        <w:t>AWS</w:t>
-      </w:r>
-      <w:r>
-        <w:t xml:space="preserve">) </w:t>
-      </w:r>
-      <w:r>
-        <w:t xml:space="preserve">erőforrásokat használunk a modellek kalibrálásához és módosításához, </w:t>
-      </w:r>
-      <w:r>
-        <w:t>akkor lokális adatokat használunk. A</w:t>
-      </w:r>
-      <w:r>
-        <w:t xml:space="preserve"> helyileg elérhető adatkészleteknek a használata több tízszer gyorsítja az adatbetöltési folyamatot. A nyilvántartás számos adatkészletet tartalmaz az alkalmazások területe szerint, például műholdas képek, ökológiai erőforrások stb.</w:t>
+        <w:t xml:space="preserve"> (AWS) erőforrásokat használunk a modellek kalibrálásához és módosításához, akkor lokális adatokat használunk. A helyileg elérhető adatkészleteknek a használata több tízszer gyorsítja az adatbetöltési folyamatot. A nyilvántartás számos adatkészletet tartalmaz az alkalmazások területe szerint, például műholdas képek, ökológiai erőforrások stb.</w:t>
       </w:r>
     </w:p>
     <w:p>
@@ -4999,25 +4924,7 @@
       </w:r>
       <w:proofErr w:type="spellEnd"/>
       <w:r>
-        <w:t xml:space="preserve"> könnyen kezelhető és tisztított adatkészleteket kínál. Ezek már régóta a</w:t>
-      </w:r>
-      <w:r>
-        <w:t xml:space="preserve">z egyik leggyakrabban használt </w:t>
-      </w:r>
-      <w:r>
-        <w:t>adathalmazok a</w:t>
-      </w:r>
-      <w:r>
-        <w:t xml:space="preserve"> tudományos </w:t>
-      </w:r>
-      <w:r>
-        <w:t>terület</w:t>
-      </w:r>
-      <w:r>
-        <w:t>eken</w:t>
-      </w:r>
-      <w:r>
-        <w:t>.</w:t>
+        <w:t xml:space="preserve"> könnyen kezelhető és tisztított adatkészleteket kínál. Ezek már régóta az egyik leggyakrabban használt adathalmazok a tudományos területeken.</w:t>
       </w:r>
     </w:p>
     <w:p>
@@ -5038,22 +4945,654 @@
     </w:p>
     <w:p>
       <w:pPr>
-        <w:jc w:val="both"/>
-      </w:pPr>
-      <w:r>
-        <w:rPr>
-          <w:b/>
-          <w:bCs/>
-        </w:rPr>
-        <w:t xml:space="preserve">Itt járok-&gt; </w:t>
+        <w:ind w:left="0" w:firstLine="0"/>
+        <w:jc w:val="both"/>
+      </w:pPr>
+      <w:r>
+        <w:t>A mai világban sok tudományterület tudósai és egyre több</w:t>
+      </w:r>
+      <w:r>
+        <w:t xml:space="preserve"> elemző, újságíró gyűjt</w:t>
+      </w:r>
+      <w:r>
+        <w:t xml:space="preserve"> és </w:t>
+      </w:r>
+      <w:r>
+        <w:t xml:space="preserve">állít elő </w:t>
+      </w:r>
+      <w:r>
+        <w:t>adatokat. Az interneten sok ezer adattár található, amelyek milliónyi adatkészlethez nyújtanak hozzáférést</w:t>
+      </w:r>
+      <w:r>
+        <w:t>.</w:t>
+      </w:r>
+      <w:r>
+        <w:t xml:space="preserve"> </w:t>
+      </w:r>
+      <w:r>
+        <w:t>A</w:t>
+      </w:r>
+      <w:r>
+        <w:t xml:space="preserve"> helyi és nemzeti kormányok világszerte közzéteszik adataikat is. Az adatokhoz való könnyű hozzáférés érdekében </w:t>
+      </w:r>
+      <w:r>
+        <w:t>elindították</w:t>
+      </w:r>
+      <w:r>
+        <w:t xml:space="preserve"> az </w:t>
+      </w:r>
+      <w:r>
+        <w:t>a</w:t>
+      </w:r>
+      <w:r>
+        <w:t>datkészlet</w:t>
+      </w:r>
+      <w:r>
+        <w:t xml:space="preserve"> </w:t>
+      </w:r>
+      <w:r>
+        <w:t>keresést</w:t>
+      </w:r>
+      <w:r>
+        <w:t>.</w:t>
+      </w:r>
+      <w:r>
+        <w:t xml:space="preserve"> </w:t>
+      </w:r>
+      <w:r>
+        <w:t xml:space="preserve">Elősegítve, </w:t>
+      </w:r>
+      <w:r>
+        <w:t xml:space="preserve">hogy a tudósok, az újságírók, az adatkezelők vagy bárki más megtalálhassa a munkájához és történeteihez szükséges </w:t>
+      </w:r>
+      <w:r>
+        <w:t xml:space="preserve">adatokat, </w:t>
+      </w:r>
+      <w:r>
+        <w:t xml:space="preserve">vagy </w:t>
+      </w:r>
+      <w:r>
+        <w:t xml:space="preserve">csak </w:t>
+      </w:r>
+      <w:r>
+        <w:t>egyszerűen kielégítse intellektuális kíváncsiságukat.</w:t>
+      </w:r>
+    </w:p>
+    <w:p>
+      <w:pPr>
+        <w:ind w:left="0" w:firstLine="0"/>
+        <w:jc w:val="both"/>
+      </w:pPr>
+      <w:r>
+        <w:t xml:space="preserve">A Google Tudós működéséhez hasonlóan az </w:t>
+      </w:r>
+      <w:r>
+        <w:t>a</w:t>
+      </w:r>
+      <w:r>
+        <w:t>datkészlet</w:t>
+      </w:r>
+      <w:r>
+        <w:t xml:space="preserve"> </w:t>
+      </w:r>
+      <w:r>
+        <w:t>keresés lehetővé teszi az adatkészletek megtalálását, bárhol is tárolják őket</w:t>
+      </w:r>
+      <w:r>
+        <w:t>.</w:t>
+      </w:r>
+      <w:r>
+        <w:t xml:space="preserve"> </w:t>
+      </w:r>
+      <w:r>
+        <w:t>L</w:t>
+      </w:r>
+      <w:r>
+        <w:t xml:space="preserve">egyen szó kiadói webhelyről, digitális könyvtárról vagy a szerző személyes weboldaláról. Az </w:t>
+      </w:r>
+      <w:r>
+        <w:t>a</w:t>
+      </w:r>
+      <w:r>
+        <w:t>datkészlet</w:t>
+      </w:r>
+      <w:r>
+        <w:t xml:space="preserve"> </w:t>
+      </w:r>
+      <w:r>
+        <w:t>keresés létrehozásához irányelveket dolgozt</w:t>
+      </w:r>
+      <w:r>
+        <w:t>a</w:t>
+      </w:r>
+      <w:r>
+        <w:t>k ki az adat</w:t>
+      </w:r>
+      <w:r>
+        <w:t xml:space="preserve">forrás </w:t>
+      </w:r>
+      <w:r>
+        <w:t>szolgáltatók számára</w:t>
+      </w:r>
+      <w:r>
+        <w:t>.</w:t>
+      </w:r>
+      <w:r>
+        <w:t xml:space="preserve"> </w:t>
+      </w:r>
+      <w:r>
+        <w:t xml:space="preserve">Olyan értelemben </w:t>
+      </w:r>
+      <w:r>
+        <w:t xml:space="preserve">írják </w:t>
+      </w:r>
+      <w:r>
+        <w:t xml:space="preserve">le az </w:t>
+      </w:r>
+      <w:r>
+        <w:t>adataikat, hogy a Google (és más keresőmotorok) jobban megértsék oldalaik tartalmát. Ezek az irányelvek kiemelkedő információkat tartalmaznak az adatkészletekről</w:t>
+      </w:r>
+      <w:r>
+        <w:t>:</w:t>
+      </w:r>
+    </w:p>
+    <w:p>
+      <w:pPr>
+        <w:pStyle w:val="ListParagraph"/>
+        <w:numPr>
+          <w:ilvl w:val="0"/>
+          <w:numId w:val="32"/>
+        </w:numPr>
+        <w:jc w:val="both"/>
+      </w:pPr>
+      <w:r>
+        <w:t>K</w:t>
+      </w:r>
+      <w:r>
+        <w:t>i hozta létre az adatkészletet</w:t>
+      </w:r>
+      <w:r>
+        <w:t>?</w:t>
+      </w:r>
+    </w:p>
+    <w:p>
+      <w:pPr>
+        <w:pStyle w:val="ListParagraph"/>
+        <w:numPr>
+          <w:ilvl w:val="0"/>
+          <w:numId w:val="32"/>
+        </w:numPr>
+        <w:jc w:val="both"/>
+      </w:pPr>
+      <w:r>
+        <w:t>M</w:t>
+      </w:r>
+      <w:r>
+        <w:t>ikor jelent meg</w:t>
+      </w:r>
+      <w:r>
+        <w:t>?</w:t>
+      </w:r>
+    </w:p>
+    <w:p>
+      <w:pPr>
+        <w:pStyle w:val="ListParagraph"/>
+        <w:numPr>
+          <w:ilvl w:val="0"/>
+          <w:numId w:val="32"/>
+        </w:numPr>
+        <w:jc w:val="both"/>
+      </w:pPr>
+      <w:r>
+        <w:t>H</w:t>
+      </w:r>
+      <w:r>
+        <w:t>ogyan gyűjtötték az adatokat</w:t>
+      </w:r>
+      <w:r>
+        <w:t>?</w:t>
+      </w:r>
+    </w:p>
+    <w:p>
+      <w:pPr>
+        <w:pStyle w:val="ListParagraph"/>
+        <w:numPr>
+          <w:ilvl w:val="0"/>
+          <w:numId w:val="32"/>
+        </w:numPr>
+        <w:jc w:val="both"/>
+      </w:pPr>
+      <w:r>
+        <w:t>M</w:t>
+      </w:r>
+      <w:r>
+        <w:t>ilyen feltételek vonatkoznak az adatok felhasználására</w:t>
+      </w:r>
+      <w:r>
+        <w:t>?</w:t>
+      </w:r>
+    </w:p>
+    <w:p>
+      <w:pPr>
+        <w:ind w:left="0" w:firstLine="0"/>
+        <w:jc w:val="both"/>
+      </w:pPr>
+      <w:r>
+        <w:t>Ezután összegyűjt</w:t>
+      </w:r>
+      <w:r>
+        <w:t>ött</w:t>
+      </w:r>
+      <w:r>
+        <w:t xml:space="preserve"> és összekapcsol</w:t>
+      </w:r>
+      <w:r>
+        <w:t>t</w:t>
+      </w:r>
+      <w:r>
+        <w:t xml:space="preserve"> információkat </w:t>
+      </w:r>
+      <w:r>
+        <w:t>elemzik</w:t>
+      </w:r>
+      <w:r>
+        <w:t>, hogy ugyanazon verziók hol változ</w:t>
+      </w:r>
+      <w:r>
+        <w:t>tak. T</w:t>
+      </w:r>
+      <w:r>
+        <w:t>alál</w:t>
+      </w:r>
+      <w:r>
+        <w:t>hatunk</w:t>
+      </w:r>
+      <w:r>
+        <w:t xml:space="preserve"> olyan publikációkat, amelyek leírják vagy megvitatják az adatkészletet. </w:t>
+      </w:r>
+      <w:r>
+        <w:t>A m</w:t>
+      </w:r>
+      <w:r>
+        <w:t>egközelítés</w:t>
+      </w:r>
+      <w:r>
+        <w:t xml:space="preserve"> az </w:t>
+      </w:r>
+      <w:r>
+        <w:t>információk leírásának nyílt szabvány alap</w:t>
+      </w:r>
+      <w:r>
+        <w:t xml:space="preserve">ú. Tehát </w:t>
+      </w:r>
+      <w:r>
+        <w:t>bárki, aki adatokat publikál, leírhatja az adatkészletét így. Arra ösztönöz</w:t>
+      </w:r>
+      <w:r>
+        <w:t>ve</w:t>
+      </w:r>
+      <w:r>
+        <w:t xml:space="preserve"> az adathalmaz-szolgáltatókat, hogy fogadják el ezt a közös szabványt, hogy minden adatkészlet része legyen ennek a robusztus ökoszisztémának.</w:t>
+      </w:r>
+    </w:p>
+    <w:p>
+      <w:pPr>
+        <w:ind w:left="0" w:firstLine="0"/>
+        <w:jc w:val="both"/>
+      </w:pPr>
+      <w:r>
+        <w:lastRenderedPageBreak/>
+        <w:t>Ebben az új kiadásban megtalálhatók a legtöbb környezeti és társadalomtudományi adatkészlet, valamint más tudományágak adatai</w:t>
+      </w:r>
+      <w:r>
+        <w:t>. I</w:t>
+      </w:r>
+      <w:r>
+        <w:t>deértve a kormányzati és a hírszervezetek</w:t>
+      </w:r>
+      <w:r>
+        <w:t xml:space="preserve"> </w:t>
+      </w:r>
+      <w:r>
+        <w:t xml:space="preserve">által szolgáltatott adatokat. Mivel egyre több adattár használja </w:t>
+      </w:r>
+      <w:r>
+        <w:t>a közös</w:t>
+      </w:r>
+      <w:r>
+        <w:t xml:space="preserve"> szabványt az adatkészletek leírására</w:t>
+      </w:r>
+      <w:r>
+        <w:t>.</w:t>
+      </w:r>
+      <w:r>
+        <w:t xml:space="preserve"> </w:t>
+      </w:r>
+      <w:r>
+        <w:t>A</w:t>
+      </w:r>
+      <w:r>
+        <w:t xml:space="preserve"> </w:t>
+      </w:r>
+      <w:r>
+        <w:t xml:space="preserve">felhasználók által az </w:t>
+      </w:r>
+      <w:r>
+        <w:t>a</w:t>
+      </w:r>
+      <w:r>
+        <w:t>datkészlet</w:t>
+      </w:r>
+      <w:r>
+        <w:t xml:space="preserve"> </w:t>
+      </w:r>
+      <w:r>
+        <w:t>keresésben megtalált adat</w:t>
+      </w:r>
+      <w:r>
+        <w:t>halmazok</w:t>
+      </w:r>
+      <w:r>
+        <w:t xml:space="preserve"> változatossága és lefedettsége </w:t>
+      </w:r>
+      <w:r>
+        <w:t xml:space="preserve">a mai napig </w:t>
+      </w:r>
+      <w:r>
+        <w:t>is növekszik.</w:t>
+      </w:r>
+    </w:p>
+    <w:p>
+      <w:pPr>
+        <w:ind w:left="0" w:firstLine="0"/>
+        <w:jc w:val="both"/>
+      </w:pPr>
+      <w:r>
+        <w:t xml:space="preserve">Az </w:t>
+      </w:r>
+      <w:r>
+        <w:t>a</w:t>
+      </w:r>
+      <w:r>
+        <w:t>datkészlet</w:t>
+      </w:r>
+      <w:r>
+        <w:t xml:space="preserve"> </w:t>
+      </w:r>
+      <w:r>
+        <w:t xml:space="preserve">keresés több nyelven működik, hamarosan további nyelvek támogatásával. Egyszerűen </w:t>
+      </w:r>
+      <w:r>
+        <w:t>be kell írni</w:t>
+      </w:r>
+      <w:r>
+        <w:t>, amit keres</w:t>
+      </w:r>
+      <w:r>
+        <w:t>ünk.</w:t>
+      </w:r>
+      <w:r>
+        <w:t xml:space="preserve"> </w:t>
+      </w:r>
+      <w:r>
+        <w:t>Majd a keresőmotor segít</w:t>
+      </w:r>
+      <w:r>
+        <w:t xml:space="preserve"> a </w:t>
+      </w:r>
+      <w:r>
+        <w:t>le</w:t>
+      </w:r>
+      <w:r>
+        <w:t>tárol</w:t>
+      </w:r>
+      <w:r>
+        <w:t>t adatforrás megtalálásához.</w:t>
+      </w:r>
+    </w:p>
+    <w:p>
+      <w:pPr>
+        <w:ind w:left="0" w:firstLine="0"/>
+        <w:jc w:val="both"/>
+      </w:pPr>
+      <w:r>
+        <w:t>Például, ha elemezni szeretné</w:t>
+      </w:r>
+      <w:r>
+        <w:t>nk</w:t>
+      </w:r>
+      <w:r>
+        <w:t xml:space="preserve"> a </w:t>
+      </w:r>
+      <w:r>
+        <w:t xml:space="preserve">diákok teljesítményére vonatkozó </w:t>
+      </w:r>
+      <w:r>
+        <w:t>rekordokat, kipróbálhatj</w:t>
+      </w:r>
+      <w:r>
+        <w:t>uk</w:t>
+      </w:r>
+      <w:r>
+        <w:t xml:space="preserve"> ezt a lekérdezést az </w:t>
+      </w:r>
+      <w:r>
+        <w:t>a</w:t>
+      </w:r>
+      <w:r>
+        <w:t>datkészlet keresésben:</w:t>
+      </w:r>
+    </w:p>
+    <w:p>
+      <w:pPr>
+        <w:ind w:left="0" w:firstLine="0"/>
+        <w:jc w:val="both"/>
+      </w:pPr>
+      <w:r>
+        <w:rPr>
+          <w:noProof/>
+        </w:rPr>
+        <w:drawing>
+          <wp:inline distT="0" distB="0" distL="0" distR="0" wp14:anchorId="01474DDC" wp14:editId="00E7C057">
+            <wp:extent cx="5579745" cy="3145155"/>
+            <wp:effectExtent l="0" t="0" r="1905" b="0"/>
+            <wp:docPr id="8" name="Picture 8"/>
+            <wp:cNvGraphicFramePr>
+              <a:graphicFrameLocks xmlns:a="http://schemas.openxmlformats.org/drawingml/2006/main" noChangeAspect="1"/>
+            </wp:cNvGraphicFramePr>
+            <a:graphic xmlns:a="http://schemas.openxmlformats.org/drawingml/2006/main">
+              <a:graphicData uri="http://schemas.openxmlformats.org/drawingml/2006/picture">
+                <pic:pic xmlns:pic="http://schemas.openxmlformats.org/drawingml/2006/picture">
+                  <pic:nvPicPr>
+                    <pic:cNvPr id="1" name=""/>
+                    <pic:cNvPicPr/>
+                  </pic:nvPicPr>
+                  <pic:blipFill>
+                    <a:blip r:embed="rId15"/>
+                    <a:stretch>
+                      <a:fillRect/>
+                    </a:stretch>
+                  </pic:blipFill>
+                  <pic:spPr>
+                    <a:xfrm>
+                      <a:off x="0" y="0"/>
+                      <a:ext cx="5579745" cy="3145155"/>
+                    </a:xfrm>
+                    <a:prstGeom prst="rect">
+                      <a:avLst/>
+                    </a:prstGeom>
+                  </pic:spPr>
+                </pic:pic>
+              </a:graphicData>
+            </a:graphic>
+          </wp:inline>
+        </w:drawing>
+      </w:r>
+    </w:p>
+    <w:p>
+      <w:pPr>
+        <w:ind w:left="0" w:firstLine="0"/>
+        <w:jc w:val="both"/>
+      </w:pPr>
+    </w:p>
+    <w:p>
+      <w:pPr>
+        <w:ind w:left="0" w:firstLine="0"/>
+        <w:jc w:val="both"/>
+      </w:pPr>
+      <w:r>
+        <w:t>Látni fogj</w:t>
+      </w:r>
+      <w:r>
+        <w:t>uk</w:t>
+      </w:r>
+      <w:r>
+        <w:t xml:space="preserve"> a </w:t>
+      </w:r>
+      <w:proofErr w:type="spellStart"/>
+      <w:r>
+        <w:t>Kaggle</w:t>
+      </w:r>
+      <w:proofErr w:type="spellEnd"/>
+      <w:r>
+        <w:t xml:space="preserve"> által szolgáltatott</w:t>
+      </w:r>
+      <w:r>
+        <w:t xml:space="preserve"> adatait, valamint olyan tudományos adattárakat, mint például a Harvard Dataverse és a</w:t>
+      </w:r>
+      <w:r>
+        <w:t xml:space="preserve"> </w:t>
+      </w:r>
+      <w:proofErr w:type="spellStart"/>
+      <w:r>
+        <w:t>Statista</w:t>
+      </w:r>
+      <w:proofErr w:type="spellEnd"/>
+      <w:r>
+        <w:fldChar w:fldCharType="begin"/>
+      </w:r>
+      <w:r>
+        <w:instrText xml:space="preserve"> HYPERLINK "https://de.statista.com/" \t "_blank" </w:instrText>
+      </w:r>
+      <w:r>
+        <w:fldChar w:fldCharType="separate"/>
+      </w:r>
+      <w:r>
+        <w:fldChar w:fldCharType="end"/>
+      </w:r>
+      <w:r>
+        <w:t xml:space="preserve">. </w:t>
+      </w:r>
+      <w:r>
+        <w:t>Számos adattárak célja, hogy</w:t>
+      </w:r>
+      <w:r>
+        <w:t xml:space="preserve"> támoga</w:t>
+      </w:r>
+      <w:r>
+        <w:t>ssa</w:t>
+      </w:r>
+      <w:r>
+        <w:t xml:space="preserve"> a projektet</w:t>
+      </w:r>
+      <w:r>
+        <w:t xml:space="preserve"> </w:t>
+      </w:r>
+      <w:r>
+        <w:t>és segít</w:t>
+      </w:r>
+      <w:r>
+        <w:t>se</w:t>
+      </w:r>
+      <w:r>
+        <w:t>, hogy számos adatkészletét kereshetővé tegye</w:t>
+      </w:r>
+      <w:r>
+        <w:t>n</w:t>
+      </w:r>
+      <w:r>
+        <w:t xml:space="preserve"> ebben az eszközben.</w:t>
+      </w:r>
+    </w:p>
+    <w:p>
+      <w:pPr>
+        <w:ind w:left="0" w:firstLine="0"/>
+        <w:jc w:val="both"/>
+      </w:pPr>
+      <w:r>
+        <w:t>Ez a</w:t>
+      </w:r>
+      <w:r>
+        <w:t>z adatkészlet keresés</w:t>
+      </w:r>
+      <w:r>
+        <w:t xml:space="preserve"> bevezetés azon kezdeményezések egyike, amelyek célja az adat</w:t>
+      </w:r>
+      <w:r>
+        <w:t>forrásokat</w:t>
+      </w:r>
+      <w:r>
+        <w:t xml:space="preserve"> </w:t>
+      </w:r>
+      <w:r>
+        <w:t>könnyebben</w:t>
+      </w:r>
+      <w:r>
+        <w:t xml:space="preserve"> </w:t>
+      </w:r>
+      <w:r>
+        <w:t>beépítsük</w:t>
+      </w:r>
+      <w:r>
+        <w:t xml:space="preserve"> a </w:t>
+      </w:r>
+      <w:r>
+        <w:t>projektjeinkbe és termékeinkbe</w:t>
+      </w:r>
+      <w:r>
+        <w:t>.</w:t>
+      </w:r>
+      <w:r>
+        <w:t xml:space="preserve"> </w:t>
+      </w:r>
+      <w:r>
+        <w:t>Míg ez a kezdeményezés inkább a hírszervezetekre és az adatújságírókra összpontosított, az adatkészlet</w:t>
+      </w:r>
+      <w:r>
+        <w:t xml:space="preserve"> </w:t>
+      </w:r>
+      <w:r>
+        <w:t>keresés sokkal szélesebb közönség számára lehet hasznos, függetlenül attól, hogy tudományos adatokat, kormányzati adatokat vagy hírszervezetek által szolgáltatott adatokat keres.</w:t>
+      </w:r>
+    </w:p>
+    <w:p>
+      <w:pPr>
+        <w:ind w:left="0" w:firstLine="0"/>
+        <w:jc w:val="both"/>
+      </w:pPr>
+      <w:r>
+        <w:t xml:space="preserve">Az ehhez hasonló keresőeszköz csak olyan jó, mint azok a metaadatok, amelyeket az adatkiadók hajlandók megadni. </w:t>
+      </w:r>
+      <w:r>
+        <w:t>Remélhetőleg</w:t>
+      </w:r>
+      <w:r>
+        <w:t xml:space="preserve"> sokan a nyílt szabványokat használják az adatok leírására</w:t>
+      </w:r>
+      <w:r>
+        <w:t>.</w:t>
+      </w:r>
+      <w:r>
+        <w:t xml:space="preserve"> </w:t>
+      </w:r>
+      <w:r>
+        <w:t>L</w:t>
+      </w:r>
+      <w:r>
+        <w:t>ehetővé téve a felhasználók ​​számára, hogy megtalálják azokat az adatokat, amelyeket keresnek.</w:t>
       </w:r>
       <w:bookmarkStart w:id="0" w:name="_GoBack"/>
       <w:bookmarkEnd w:id="0"/>
-      <w:proofErr w:type="spellStart"/>
-      <w:r>
-        <w:t>placeholder</w:t>
-      </w:r>
-      <w:proofErr w:type="spellEnd"/>
     </w:p>
     <w:p>
       <w:pPr>
@@ -5096,6 +5635,7 @@
         <w:rPr>
           <w:rFonts w:ascii="Arial" w:hAnsi="Arial" w:cs="Arial"/>
         </w:rPr>
+        <w:lastRenderedPageBreak/>
         <w:t>Saját adatforrásom ismertetése</w:t>
       </w:r>
     </w:p>
@@ -7647,6 +8187,119 @@
     </w:lvl>
   </w:abstractNum>
   <w:abstractNum w:abstractNumId="17" w15:restartNumberingAfterBreak="0">
+    <w:nsid w:val="414A7841"/>
+    <w:multiLevelType w:val="hybridMultilevel"/>
+    <w:tmpl w:val="48ECE840"/>
+    <w:lvl w:ilvl="0" w:tplc="040E0001">
+      <w:start w:val="1"/>
+      <w:numFmt w:val="bullet"/>
+      <w:lvlText w:val=""/>
+      <w:lvlJc w:val="left"/>
+      <w:pPr>
+        <w:ind w:left="720" w:hanging="360"/>
+      </w:pPr>
+      <w:rPr>
+        <w:rFonts w:ascii="Symbol" w:hAnsi="Symbol" w:hint="default"/>
+      </w:rPr>
+    </w:lvl>
+    <w:lvl w:ilvl="1" w:tplc="040E0003" w:tentative="1">
+      <w:start w:val="1"/>
+      <w:numFmt w:val="bullet"/>
+      <w:lvlText w:val="o"/>
+      <w:lvlJc w:val="left"/>
+      <w:pPr>
+        <w:ind w:left="1440" w:hanging="360"/>
+      </w:pPr>
+      <w:rPr>
+        <w:rFonts w:ascii="Courier New" w:hAnsi="Courier New" w:cs="Courier New" w:hint="default"/>
+      </w:rPr>
+    </w:lvl>
+    <w:lvl w:ilvl="2" w:tplc="040E0005" w:tentative="1">
+      <w:start w:val="1"/>
+      <w:numFmt w:val="bullet"/>
+      <w:lvlText w:val=""/>
+      <w:lvlJc w:val="left"/>
+      <w:pPr>
+        <w:ind w:left="2160" w:hanging="360"/>
+      </w:pPr>
+      <w:rPr>
+        <w:rFonts w:ascii="Wingdings" w:hAnsi="Wingdings" w:hint="default"/>
+      </w:rPr>
+    </w:lvl>
+    <w:lvl w:ilvl="3" w:tplc="040E0001" w:tentative="1">
+      <w:start w:val="1"/>
+      <w:numFmt w:val="bullet"/>
+      <w:lvlText w:val=""/>
+      <w:lvlJc w:val="left"/>
+      <w:pPr>
+        <w:ind w:left="2880" w:hanging="360"/>
+      </w:pPr>
+      <w:rPr>
+        <w:rFonts w:ascii="Symbol" w:hAnsi="Symbol" w:hint="default"/>
+      </w:rPr>
+    </w:lvl>
+    <w:lvl w:ilvl="4" w:tplc="040E0003" w:tentative="1">
+      <w:start w:val="1"/>
+      <w:numFmt w:val="bullet"/>
+      <w:lvlText w:val="o"/>
+      <w:lvlJc w:val="left"/>
+      <w:pPr>
+        <w:ind w:left="3600" w:hanging="360"/>
+      </w:pPr>
+      <w:rPr>
+        <w:rFonts w:ascii="Courier New" w:hAnsi="Courier New" w:cs="Courier New" w:hint="default"/>
+      </w:rPr>
+    </w:lvl>
+    <w:lvl w:ilvl="5" w:tplc="040E0005" w:tentative="1">
+      <w:start w:val="1"/>
+      <w:numFmt w:val="bullet"/>
+      <w:lvlText w:val=""/>
+      <w:lvlJc w:val="left"/>
+      <w:pPr>
+        <w:ind w:left="4320" w:hanging="360"/>
+      </w:pPr>
+      <w:rPr>
+        <w:rFonts w:ascii="Wingdings" w:hAnsi="Wingdings" w:hint="default"/>
+      </w:rPr>
+    </w:lvl>
+    <w:lvl w:ilvl="6" w:tplc="040E0001" w:tentative="1">
+      <w:start w:val="1"/>
+      <w:numFmt w:val="bullet"/>
+      <w:lvlText w:val=""/>
+      <w:lvlJc w:val="left"/>
+      <w:pPr>
+        <w:ind w:left="5040" w:hanging="360"/>
+      </w:pPr>
+      <w:rPr>
+        <w:rFonts w:ascii="Symbol" w:hAnsi="Symbol" w:hint="default"/>
+      </w:rPr>
+    </w:lvl>
+    <w:lvl w:ilvl="7" w:tplc="040E0003" w:tentative="1">
+      <w:start w:val="1"/>
+      <w:numFmt w:val="bullet"/>
+      <w:lvlText w:val="o"/>
+      <w:lvlJc w:val="left"/>
+      <w:pPr>
+        <w:ind w:left="5760" w:hanging="360"/>
+      </w:pPr>
+      <w:rPr>
+        <w:rFonts w:ascii="Courier New" w:hAnsi="Courier New" w:cs="Courier New" w:hint="default"/>
+      </w:rPr>
+    </w:lvl>
+    <w:lvl w:ilvl="8" w:tplc="040E0005" w:tentative="1">
+      <w:start w:val="1"/>
+      <w:numFmt w:val="bullet"/>
+      <w:lvlText w:val=""/>
+      <w:lvlJc w:val="left"/>
+      <w:pPr>
+        <w:ind w:left="6480" w:hanging="360"/>
+      </w:pPr>
+      <w:rPr>
+        <w:rFonts w:ascii="Wingdings" w:hAnsi="Wingdings" w:hint="default"/>
+      </w:rPr>
+    </w:lvl>
+  </w:abstractNum>
+  <w:abstractNum w:abstractNumId="18" w15:restartNumberingAfterBreak="0">
     <w:nsid w:val="447333F5"/>
     <w:multiLevelType w:val="hybridMultilevel"/>
     <w:tmpl w:val="E146CA72"/>
@@ -7759,7 +8412,7 @@
       </w:rPr>
     </w:lvl>
   </w:abstractNum>
-  <w:abstractNum w:abstractNumId="18" w15:restartNumberingAfterBreak="0">
+  <w:abstractNum w:abstractNumId="19" w15:restartNumberingAfterBreak="0">
     <w:nsid w:val="4F652675"/>
     <w:multiLevelType w:val="hybridMultilevel"/>
     <w:tmpl w:val="178E1AA8"/>
@@ -7848,7 +8501,7 @@
       </w:pPr>
     </w:lvl>
   </w:abstractNum>
-  <w:abstractNum w:abstractNumId="19" w15:restartNumberingAfterBreak="0">
+  <w:abstractNum w:abstractNumId="20" w15:restartNumberingAfterBreak="0">
     <w:nsid w:val="52815C3B"/>
     <w:multiLevelType w:val="hybridMultilevel"/>
     <w:tmpl w:val="2CDC4E9C"/>
@@ -7961,7 +8614,7 @@
       </w:rPr>
     </w:lvl>
   </w:abstractNum>
-  <w:abstractNum w:abstractNumId="20" w15:restartNumberingAfterBreak="0">
+  <w:abstractNum w:abstractNumId="21" w15:restartNumberingAfterBreak="0">
     <w:nsid w:val="530E1607"/>
     <w:multiLevelType w:val="hybridMultilevel"/>
     <w:tmpl w:val="960019B6"/>
@@ -8074,7 +8727,7 @@
       </w:rPr>
     </w:lvl>
   </w:abstractNum>
-  <w:abstractNum w:abstractNumId="21" w15:restartNumberingAfterBreak="0">
+  <w:abstractNum w:abstractNumId="22" w15:restartNumberingAfterBreak="0">
     <w:nsid w:val="54CF4BB3"/>
     <w:multiLevelType w:val="hybridMultilevel"/>
     <w:tmpl w:val="D32A7064"/>
@@ -8187,7 +8840,7 @@
       </w:rPr>
     </w:lvl>
   </w:abstractNum>
-  <w:abstractNum w:abstractNumId="22" w15:restartNumberingAfterBreak="0">
+  <w:abstractNum w:abstractNumId="23" w15:restartNumberingAfterBreak="0">
     <w:nsid w:val="586F54A8"/>
     <w:multiLevelType w:val="hybridMultilevel"/>
     <w:tmpl w:val="16CCEC14"/>
@@ -8273,7 +8926,7 @@
       </w:pPr>
     </w:lvl>
   </w:abstractNum>
-  <w:abstractNum w:abstractNumId="23" w15:restartNumberingAfterBreak="0">
+  <w:abstractNum w:abstractNumId="24" w15:restartNumberingAfterBreak="0">
     <w:nsid w:val="5B714379"/>
     <w:multiLevelType w:val="hybridMultilevel"/>
     <w:tmpl w:val="6FE8AD3A"/>
@@ -8386,7 +9039,7 @@
       </w:rPr>
     </w:lvl>
   </w:abstractNum>
-  <w:abstractNum w:abstractNumId="24" w15:restartNumberingAfterBreak="0">
+  <w:abstractNum w:abstractNumId="25" w15:restartNumberingAfterBreak="0">
     <w:nsid w:val="5C6566C5"/>
     <w:multiLevelType w:val="multilevel"/>
     <w:tmpl w:val="0C1A8BA8"/>
@@ -8535,7 +9188,7 @@
       </w:rPr>
     </w:lvl>
   </w:abstractNum>
-  <w:abstractNum w:abstractNumId="25" w15:restartNumberingAfterBreak="0">
+  <w:abstractNum w:abstractNumId="26" w15:restartNumberingAfterBreak="0">
     <w:nsid w:val="5E6519CE"/>
     <w:multiLevelType w:val="hybridMultilevel"/>
     <w:tmpl w:val="37123B5E"/>
@@ -8648,7 +9301,7 @@
       </w:rPr>
     </w:lvl>
   </w:abstractNum>
-  <w:abstractNum w:abstractNumId="26" w15:restartNumberingAfterBreak="0">
+  <w:abstractNum w:abstractNumId="27" w15:restartNumberingAfterBreak="0">
     <w:nsid w:val="6E80618D"/>
     <w:multiLevelType w:val="hybridMultilevel"/>
     <w:tmpl w:val="5004F840"/>
@@ -8860,7 +9513,7 @@
       </w:rPr>
     </w:lvl>
   </w:abstractNum>
-  <w:abstractNum w:abstractNumId="27" w15:restartNumberingAfterBreak="0">
+  <w:abstractNum w:abstractNumId="28" w15:restartNumberingAfterBreak="0">
     <w:nsid w:val="6F2C3A41"/>
     <w:multiLevelType w:val="hybridMultilevel"/>
     <w:tmpl w:val="3CD42198"/>
@@ -8973,7 +9626,7 @@
       </w:rPr>
     </w:lvl>
   </w:abstractNum>
-  <w:abstractNum w:abstractNumId="28" w15:restartNumberingAfterBreak="0">
+  <w:abstractNum w:abstractNumId="29" w15:restartNumberingAfterBreak="0">
     <w:nsid w:val="77DE47B0"/>
     <w:multiLevelType w:val="hybridMultilevel"/>
     <w:tmpl w:val="DE329EF2"/>
@@ -9086,7 +9739,7 @@
       </w:rPr>
     </w:lvl>
   </w:abstractNum>
-  <w:abstractNum w:abstractNumId="29" w15:restartNumberingAfterBreak="0">
+  <w:abstractNum w:abstractNumId="30" w15:restartNumberingAfterBreak="0">
     <w:nsid w:val="7A5B47BC"/>
     <w:multiLevelType w:val="hybridMultilevel"/>
     <w:tmpl w:val="7A50B630"/>
@@ -9172,7 +9825,7 @@
       </w:pPr>
     </w:lvl>
   </w:abstractNum>
-  <w:abstractNum w:abstractNumId="30" w15:restartNumberingAfterBreak="0">
+  <w:abstractNum w:abstractNumId="31" w15:restartNumberingAfterBreak="0">
     <w:nsid w:val="7D2E2DCA"/>
     <w:multiLevelType w:val="hybridMultilevel"/>
     <w:tmpl w:val="B24CA378"/>
@@ -9286,19 +9939,19 @@
     </w:lvl>
   </w:abstractNum>
   <w:num w:numId="1">
-    <w:abstractNumId w:val="26"/>
+    <w:abstractNumId w:val="27"/>
   </w:num>
   <w:num w:numId="2">
     <w:abstractNumId w:val="5"/>
   </w:num>
   <w:num w:numId="3">
-    <w:abstractNumId w:val="22"/>
+    <w:abstractNumId w:val="23"/>
   </w:num>
   <w:num w:numId="4">
     <w:abstractNumId w:val="7"/>
   </w:num>
   <w:num w:numId="5">
-    <w:abstractNumId w:val="24"/>
+    <w:abstractNumId w:val="25"/>
   </w:num>
   <w:num w:numId="6">
     <w:abstractNumId w:val="10"/>
@@ -9313,19 +9966,19 @@
     <w:abstractNumId w:val="6"/>
   </w:num>
   <w:num w:numId="10">
-    <w:abstractNumId w:val="27"/>
+    <w:abstractNumId w:val="28"/>
   </w:num>
   <w:num w:numId="11">
-    <w:abstractNumId w:val="17"/>
+    <w:abstractNumId w:val="18"/>
   </w:num>
   <w:num w:numId="12">
-    <w:abstractNumId w:val="21"/>
+    <w:abstractNumId w:val="22"/>
   </w:num>
   <w:num w:numId="13">
-    <w:abstractNumId w:val="30"/>
+    <w:abstractNumId w:val="31"/>
   </w:num>
   <w:num w:numId="14">
-    <w:abstractNumId w:val="28"/>
+    <w:abstractNumId w:val="29"/>
   </w:num>
   <w:num w:numId="15">
     <w:abstractNumId w:val="2"/>
@@ -9334,7 +9987,7 @@
     <w:abstractNumId w:val="1"/>
   </w:num>
   <w:num w:numId="17">
-    <w:abstractNumId w:val="25"/>
+    <w:abstractNumId w:val="26"/>
   </w:num>
   <w:num w:numId="18">
     <w:abstractNumId w:val="4"/>
@@ -9358,25 +10011,28 @@
     <w:abstractNumId w:val="8"/>
   </w:num>
   <w:num w:numId="25">
-    <w:abstractNumId w:val="23"/>
+    <w:abstractNumId w:val="24"/>
   </w:num>
   <w:num w:numId="26">
     <w:abstractNumId w:val="14"/>
   </w:num>
   <w:num w:numId="27">
+    <w:abstractNumId w:val="21"/>
+  </w:num>
+  <w:num w:numId="28">
     <w:abstractNumId w:val="20"/>
   </w:num>
-  <w:num w:numId="28">
+  <w:num w:numId="29">
     <w:abstractNumId w:val="19"/>
   </w:num>
-  <w:num w:numId="29">
-    <w:abstractNumId w:val="18"/>
-  </w:num>
   <w:num w:numId="30">
-    <w:abstractNumId w:val="29"/>
+    <w:abstractNumId w:val="30"/>
   </w:num>
   <w:num w:numId="31">
     <w:abstractNumId w:val="12"/>
+  </w:num>
+  <w:num w:numId="32">
+    <w:abstractNumId w:val="17"/>
   </w:num>
 </w:numbering>
 </file>
@@ -10161,6 +10817,18 @@
       <w:szCs w:val="18"/>
     </w:rPr>
   </w:style>
+  <w:style w:type="character" w:styleId="Hyperlink">
+    <w:name w:val="Hyperlink"/>
+    <w:basedOn w:val="DefaultParagraphFont"/>
+    <w:uiPriority w:val="99"/>
+    <w:semiHidden/>
+    <w:unhideWhenUsed/>
+    <w:rsid w:val="00292D2C"/>
+    <w:rPr>
+      <w:color w:val="0000FF"/>
+      <w:u w:val="single"/>
+    </w:rPr>
+  </w:style>
 </w:styles>
 </file>
 
@@ -10464,7 +11132,7 @@
 </file>
 
 <file path=customXml/itemProps1.xml><?xml version="1.0" encoding="utf-8"?>
-<ds:datastoreItem xmlns:ds="http://schemas.openxmlformats.org/officeDocument/2006/customXml" ds:itemID="{63608AFA-D348-4C1F-9BCC-6C1E5CE41D24}">
+<ds:datastoreItem xmlns:ds="http://schemas.openxmlformats.org/officeDocument/2006/customXml" ds:itemID="{DEB195D1-8A65-423F-AE7F-598EA4998C67}">
   <ds:schemaRefs>
     <ds:schemaRef ds:uri="http://schemas.openxmlformats.org/officeDocument/2006/bibliography"/>
   </ds:schemaRefs>

</xml_diff>

<commit_message>
Add What data can be paragraph and figure
</commit_message>
<xml_diff>
--- a/Documents/dolgozat.docx
+++ b/Documents/dolgozat.docx
@@ -3899,6 +3899,20 @@
     </w:p>
     <w:p>
       <w:pPr>
+        <w:spacing w:after="160"/>
+        <w:ind w:left="0" w:right="0" w:firstLine="0"/>
+      </w:pPr>
+      <w:r>
+        <w:br w:type="page"/>
+      </w:r>
+    </w:p>
+    <w:p>
+      <w:pPr>
+        <w:jc w:val="both"/>
+      </w:pPr>
+    </w:p>
+    <w:p>
+      <w:pPr>
         <w:pStyle w:val="Heading2"/>
         <w:spacing w:before="240" w:after="240"/>
         <w:ind w:left="11" w:right="6" w:hanging="11"/>
@@ -3908,15 +3922,10 @@
       </w:pPr>
       <w:r>
         <w:rPr>
+          <w:rStyle w:val="Heading1Char"/>
           <w:rFonts w:ascii="Arial" w:hAnsi="Arial" w:cs="Arial"/>
         </w:rPr>
         <w:t>Probléma meghatározása</w:t>
-      </w:r>
-      <w:r>
-        <w:rPr>
-          <w:rFonts w:ascii="Arial" w:hAnsi="Arial" w:cs="Arial"/>
-        </w:rPr>
-        <w:t xml:space="preserve"> (Külön fejezetbe?)</w:t>
       </w:r>
     </w:p>
     <w:p>
@@ -4121,32 +4130,269 @@
       <w:pPr>
         <w:jc w:val="both"/>
       </w:pPr>
-      <w:proofErr w:type="spellStart"/>
-      <w:r>
-        <w:t>placeholder</w:t>
-      </w:r>
-      <w:proofErr w:type="spellEnd"/>
-    </w:p>
-    <w:p>
-      <w:pPr>
-        <w:jc w:val="both"/>
+      <w:r>
+        <w:t xml:space="preserve">Lehet bármilyen feldolgozatlan tény, érték, szöveg, hang vagy kép, amelyet nem értelmeznek és elemeznek. Az </w:t>
+      </w:r>
+      <w:r>
         <w:rPr>
           <w:b/>
           <w:bCs/>
         </w:rPr>
-      </w:pPr>
+        <w:t>adat</w:t>
+      </w:r>
+      <w:r>
+        <w:t>ok az összes adatelemzés, gépi tanulás, mesterséges intelligencia legfontosabb része. Adatok nélkül nem képezhetünk egyetlen modellt sem, és minden korszerű kutatás és automatizálás hiábavaló lesz. A nagyvállalkozások rengeteg pénzt költenek csak azért, hogy minél több biztos adatot gyűjtsenek.</w:t>
+      </w:r>
+    </w:p>
+    <w:p>
+      <w:pPr>
+        <w:jc w:val="both"/>
+      </w:pPr>
+      <w:r>
+        <w:t xml:space="preserve">Meg kell különböztetni az adat és információ közti különbséget. Az </w:t>
+      </w:r>
       <w:r>
         <w:rPr>
           <w:b/>
           <w:bCs/>
         </w:rPr>
-        <w:t>Az adatkészletek</w:t>
+        <w:t>információ</w:t>
       </w:r>
       <w:r>
         <w:rPr>
           <w:b/>
           <w:bCs/>
         </w:rPr>
+        <w:t xml:space="preserve"> </w:t>
+      </w:r>
+      <w:r>
+        <w:t>o</w:t>
+      </w:r>
+      <w:r>
+        <w:t>lyan adatok, amelyeket értelmeztek és manipuláltak, és amelyek most a felhasználók számára érdemi következtetéseket vonnak le.</w:t>
+      </w:r>
+      <w:r>
+        <w:t xml:space="preserve"> Tehát az adatunk valamilyen transzformáción és adattisztítási lépéseken esett át.</w:t>
+      </w:r>
+    </w:p>
+    <w:p>
+      <w:pPr>
+        <w:jc w:val="both"/>
+      </w:pPr>
+      <w:r>
+        <w:t xml:space="preserve">A következő lépcsőfok a </w:t>
+      </w:r>
+      <w:r>
+        <w:rPr>
+          <w:b/>
+          <w:bCs/>
+        </w:rPr>
+        <w:t>tudás</w:t>
+      </w:r>
+      <w:r>
+        <w:t>, ami az információ után következik. A megszerzett tudás k</w:t>
+      </w:r>
+      <w:r>
+        <w:t xml:space="preserve">övetkeztetett információk, tapasztalatok, tanulás és meglátások kombinációja. Eredménye egy személy vagy </w:t>
+      </w:r>
+      <w:r>
+        <w:t xml:space="preserve">szervezet </w:t>
+      </w:r>
+      <w:r>
+        <w:t>koncepciójának kiépítése.</w:t>
+      </w:r>
+    </w:p>
+    <w:p>
+      <w:pPr>
+        <w:jc w:val="both"/>
+      </w:pPr>
+    </w:p>
+    <w:p>
+      <w:pPr>
+        <w:jc w:val="center"/>
+      </w:pPr>
+      <w:r>
+        <w:rPr>
+          <w:noProof/>
+        </w:rPr>
+        <w:drawing>
+          <wp:inline distT="0" distB="0" distL="0" distR="0" wp14:anchorId="237D86DF" wp14:editId="2735D2A7">
+            <wp:extent cx="5579745" cy="654685"/>
+            <wp:effectExtent l="0" t="0" r="1905" b="0"/>
+            <wp:docPr id="9" name="Picture 9"/>
+            <wp:cNvGraphicFramePr>
+              <a:graphicFrameLocks xmlns:a="http://schemas.openxmlformats.org/drawingml/2006/main" noChangeAspect="1"/>
+            </wp:cNvGraphicFramePr>
+            <a:graphic xmlns:a="http://schemas.openxmlformats.org/drawingml/2006/main">
+              <a:graphicData uri="http://schemas.openxmlformats.org/drawingml/2006/picture">
+                <pic:pic xmlns:pic="http://schemas.openxmlformats.org/drawingml/2006/picture">
+                  <pic:nvPicPr>
+                    <pic:cNvPr id="9" name="data_information_knowledge.png"/>
+                    <pic:cNvPicPr/>
+                  </pic:nvPicPr>
+                  <pic:blipFill>
+                    <a:blip r:embed="rId15">
+                      <a:extLst>
+                        <a:ext uri="{28A0092B-C50C-407E-A947-70E740481C1C}">
+                          <a14:useLocalDpi xmlns:a14="http://schemas.microsoft.com/office/drawing/2010/main" val="0"/>
+                        </a:ext>
+                      </a:extLst>
+                    </a:blip>
+                    <a:stretch>
+                      <a:fillRect/>
+                    </a:stretch>
+                  </pic:blipFill>
+                  <pic:spPr>
+                    <a:xfrm>
+                      <a:off x="0" y="0"/>
+                      <a:ext cx="5579745" cy="654685"/>
+                    </a:xfrm>
+                    <a:prstGeom prst="rect">
+                      <a:avLst/>
+                    </a:prstGeom>
+                  </pic:spPr>
+                </pic:pic>
+              </a:graphicData>
+            </a:graphic>
+          </wp:inline>
+        </w:drawing>
+      </w:r>
+    </w:p>
+    <w:p>
+      <w:pPr>
+        <w:jc w:val="center"/>
+      </w:pPr>
+    </w:p>
+    <w:p>
+      <w:pPr>
+        <w:jc w:val="both"/>
+      </w:pPr>
+      <w:r>
+        <w:t>Vegyünk egy példát! Egy</w:t>
+      </w:r>
+      <w:r>
+        <w:t xml:space="preserve"> </w:t>
+      </w:r>
+      <w:r>
+        <w:t xml:space="preserve">vásárlói központ </w:t>
+      </w:r>
+      <w:r>
+        <w:t>tulajdonos</w:t>
+      </w:r>
+      <w:r>
+        <w:t>a</w:t>
+      </w:r>
+      <w:r>
+        <w:t xml:space="preserve"> felmérést készített</w:t>
+      </w:r>
+      <w:r>
+        <w:t>.</w:t>
+      </w:r>
+      <w:r>
+        <w:t xml:space="preserve"> </w:t>
+      </w:r>
+      <w:r>
+        <w:t>H</w:t>
+      </w:r>
+      <w:r>
+        <w:t>osszú listát állított fel az ügyfelektől feltett kérdések és válaszok alapján</w:t>
+      </w:r>
+      <w:r>
+        <w:t>. A</w:t>
+      </w:r>
+      <w:r>
+        <w:t xml:space="preserve"> kérdések és válaszok listája </w:t>
+      </w:r>
+      <w:r>
+        <w:t>maga az adat</w:t>
+      </w:r>
+      <w:r>
+        <w:t xml:space="preserve">. </w:t>
+      </w:r>
+      <w:r>
+        <w:t>M</w:t>
+      </w:r>
+      <w:r>
+        <w:t>inden alkalommal, amikor bármire következtetni akar</w:t>
+      </w:r>
+      <w:r>
+        <w:t>, akkor az ügyfelek miden egyes kér</w:t>
+      </w:r>
+      <w:r>
+        <w:t>déseit és válaszait át kell nézni. Az összes adat végig nézése nem hasznos és nagyon időigényes folyamat.</w:t>
+      </w:r>
+      <w:r>
+        <w:t xml:space="preserve"> </w:t>
+      </w:r>
+      <w:r>
+        <w:t xml:space="preserve">Az időveszteség csökkentése és a munka megkönnyítése érdekében nyújtanak segítséget a szoftverek, matematikai számítások, grafikonok. Ezek a támogató eszközök az adatokat </w:t>
+      </w:r>
+      <w:r>
+        <w:t>manipulálják,</w:t>
+      </w:r>
+      <w:r>
+        <w:t xml:space="preserve"> megtisztítják, transzformálják.</w:t>
+      </w:r>
+      <w:r>
+        <w:t xml:space="preserve"> </w:t>
+      </w:r>
+      <w:r>
+        <w:t>A</w:t>
+      </w:r>
+      <w:r>
+        <w:t xml:space="preserve"> manipulált adatokból levont következtetés </w:t>
+      </w:r>
+      <w:r>
+        <w:t>az i</w:t>
+      </w:r>
+      <w:r>
+        <w:t>nformáció. Tehát az adatok</w:t>
+      </w:r>
+      <w:r>
+        <w:t>ból nyerjük az</w:t>
+      </w:r>
+      <w:r>
+        <w:t xml:space="preserve"> információ</w:t>
+      </w:r>
+      <w:r>
+        <w:t>kat</w:t>
+      </w:r>
+      <w:r>
+        <w:t xml:space="preserve">. </w:t>
+      </w:r>
+      <w:r>
+        <w:t>A</w:t>
+      </w:r>
+      <w:r>
+        <w:t xml:space="preserve"> tudásnak szerepe van abban, hogy különbséget tegy</w:t>
+      </w:r>
+      <w:r>
+        <w:t>ünk</w:t>
+      </w:r>
+      <w:r>
+        <w:t xml:space="preserve"> két egyforma információval rendelkező egyén között. A tudás valójában nem technikai tartalom, hanem az emberi gondolkodási folyamathoz kapcsolódik.</w:t>
+      </w:r>
+    </w:p>
+    <w:p>
+      <w:pPr>
+        <w:jc w:val="both"/>
+        <w:rPr>
+          <w:b/>
+          <w:bCs/>
+        </w:rPr>
+      </w:pPr>
+      <w:r>
+        <w:rPr>
+          <w:b/>
+          <w:bCs/>
+        </w:rPr>
+        <w:t>Az adatkészletek</w:t>
+      </w:r>
+      <w:r>
+        <w:rPr>
+          <w:b/>
+          <w:bCs/>
+        </w:rPr>
         <w:t xml:space="preserve"> típusa</w:t>
       </w:r>
     </w:p>
@@ -4195,7 +4441,7 @@
       </w:r>
       <w:proofErr w:type="spellStart"/>
       <w:r>
-        <w:t>előrejelzési</w:t>
+        <w:t>előrejelzett</w:t>
       </w:r>
       <w:proofErr w:type="spellEnd"/>
       <w:r>
@@ -4405,11 +4651,7 @@
         <w:t xml:space="preserve"> mint a neurális hálózat</w:t>
       </w:r>
       <w:r>
-        <w:t xml:space="preserve">. A különbség, hogy a neuronok itt számos </w:t>
-      </w:r>
-      <w:r>
-        <w:lastRenderedPageBreak/>
-        <w:t>rétegekbe szerveződnek. Leginkább a kép, szöveg vagy hangadatok feldolgozására használják a mély tanulást.</w:t>
+        <w:t>. A különbség, hogy a neuronok itt számos rétegekbe szerveződnek. Leginkább a kép, szöveg vagy hangadatok feldolgozására használják a mély tanulást.</w:t>
       </w:r>
     </w:p>
     <w:p>
@@ -4620,6 +4862,7 @@
         <w:jc w:val="both"/>
       </w:pPr>
       <w:r>
+        <w:lastRenderedPageBreak/>
         <w:t xml:space="preserve">Ahhoz, hogy </w:t>
       </w:r>
       <w:r>
@@ -4796,11 +5039,7 @@
       </w:r>
       <w:proofErr w:type="spellEnd"/>
       <w:r>
-        <w:t xml:space="preserve"> egy fantasztikus webhely a kezdők számára, akik belevághatnak a </w:t>
-      </w:r>
-      <w:r>
-        <w:lastRenderedPageBreak/>
-        <w:t>gépi tanulás és a mélytanulás alkalmazásaiba</w:t>
+        <w:t xml:space="preserve"> egy fantasztikus webhely a kezdők számára, akik belevághatnak a gépi tanulás és a mélytanulás alkalmazásaiba</w:t>
       </w:r>
       <w:r>
         <w:t>.</w:t>
@@ -4940,6 +5179,7 @@
           <w:b/>
           <w:bCs/>
         </w:rPr>
+        <w:lastRenderedPageBreak/>
         <w:t>Hogyan keressünk könnyeden adatkészletet?</w:t>
       </w:r>
     </w:p>
@@ -4949,73 +5189,7 @@
         <w:jc w:val="both"/>
       </w:pPr>
       <w:r>
-        <w:t>A mai világban sok tudományterület tudósai és egyre több</w:t>
-      </w:r>
-      <w:r>
-        <w:t xml:space="preserve"> elemző, újságíró gyűjt</w:t>
-      </w:r>
-      <w:r>
-        <w:t xml:space="preserve"> és </w:t>
-      </w:r>
-      <w:r>
-        <w:t xml:space="preserve">állít elő </w:t>
-      </w:r>
-      <w:r>
-        <w:t>adatokat. Az interneten sok ezer adattár található, amelyek milliónyi adatkészlethez nyújtanak hozzáférést</w:t>
-      </w:r>
-      <w:r>
-        <w:t>.</w:t>
-      </w:r>
-      <w:r>
-        <w:t xml:space="preserve"> </w:t>
-      </w:r>
-      <w:r>
-        <w:t>A</w:t>
-      </w:r>
-      <w:r>
-        <w:t xml:space="preserve"> helyi és nemzeti kormányok világszerte közzéteszik adataikat is. Az adatokhoz való könnyű hozzáférés érdekében </w:t>
-      </w:r>
-      <w:r>
-        <w:t>elindították</w:t>
-      </w:r>
-      <w:r>
-        <w:t xml:space="preserve"> az </w:t>
-      </w:r>
-      <w:r>
-        <w:t>a</w:t>
-      </w:r>
-      <w:r>
-        <w:t>datkészlet</w:t>
-      </w:r>
-      <w:r>
-        <w:t xml:space="preserve"> </w:t>
-      </w:r>
-      <w:r>
-        <w:t>keresést</w:t>
-      </w:r>
-      <w:r>
-        <w:t>.</w:t>
-      </w:r>
-      <w:r>
-        <w:t xml:space="preserve"> </w:t>
-      </w:r>
-      <w:r>
-        <w:t xml:space="preserve">Elősegítve, </w:t>
-      </w:r>
-      <w:r>
-        <w:t xml:space="preserve">hogy a tudósok, az újságírók, az adatkezelők vagy bárki más megtalálhassa a munkájához és történeteihez szükséges </w:t>
-      </w:r>
-      <w:r>
-        <w:t xml:space="preserve">adatokat, </w:t>
-      </w:r>
-      <w:r>
-        <w:t xml:space="preserve">vagy </w:t>
-      </w:r>
-      <w:r>
-        <w:t xml:space="preserve">csak </w:t>
-      </w:r>
-      <w:r>
-        <w:t>egyszerűen kielégítse intellektuális kíváncsiságukat.</w:t>
+        <w:t>A mai világban sok tudományterület tudósai és egyre több elemző, újságíró gyűjt és állít elő adatokat. Az interneten sok ezer adattár található, amelyek milliónyi adatkészlethez nyújtanak hozzáférést. A helyi és nemzeti kormányok világszerte közzéteszik adataikat is. Az adatokhoz való könnyű hozzáférés érdekében elindították az adatkészlet keresést. Elősegítve, hogy a tudósok, az újságírók, az adatkezelők vagy bárki más megtalálhassa a munkájához és történeteihez szükséges adatokat, vagy csak egyszerűen kielégítse intellektuális kíváncsiságukat.</w:t>
       </w:r>
     </w:p>
     <w:p>
@@ -5024,76 +5198,7 @@
         <w:jc w:val="both"/>
       </w:pPr>
       <w:r>
-        <w:t xml:space="preserve">A Google Tudós működéséhez hasonlóan az </w:t>
-      </w:r>
-      <w:r>
-        <w:t>a</w:t>
-      </w:r>
-      <w:r>
-        <w:t>datkészlet</w:t>
-      </w:r>
-      <w:r>
-        <w:t xml:space="preserve"> </w:t>
-      </w:r>
-      <w:r>
-        <w:t>keresés lehetővé teszi az adatkészletek megtalálását, bárhol is tárolják őket</w:t>
-      </w:r>
-      <w:r>
-        <w:t>.</w:t>
-      </w:r>
-      <w:r>
-        <w:t xml:space="preserve"> </w:t>
-      </w:r>
-      <w:r>
-        <w:t>L</w:t>
-      </w:r>
-      <w:r>
-        <w:t xml:space="preserve">egyen szó kiadói webhelyről, digitális könyvtárról vagy a szerző személyes weboldaláról. Az </w:t>
-      </w:r>
-      <w:r>
-        <w:t>a</w:t>
-      </w:r>
-      <w:r>
-        <w:t>datkészlet</w:t>
-      </w:r>
-      <w:r>
-        <w:t xml:space="preserve"> </w:t>
-      </w:r>
-      <w:r>
-        <w:t>keresés létrehozásához irányelveket dolgozt</w:t>
-      </w:r>
-      <w:r>
-        <w:t>a</w:t>
-      </w:r>
-      <w:r>
-        <w:t>k ki az adat</w:t>
-      </w:r>
-      <w:r>
-        <w:t xml:space="preserve">forrás </w:t>
-      </w:r>
-      <w:r>
-        <w:t>szolgáltatók számára</w:t>
-      </w:r>
-      <w:r>
-        <w:t>.</w:t>
-      </w:r>
-      <w:r>
-        <w:t xml:space="preserve"> </w:t>
-      </w:r>
-      <w:r>
-        <w:t xml:space="preserve">Olyan értelemben </w:t>
-      </w:r>
-      <w:r>
-        <w:t xml:space="preserve">írják </w:t>
-      </w:r>
-      <w:r>
-        <w:t xml:space="preserve">le az </w:t>
-      </w:r>
-      <w:r>
-        <w:t>adataikat, hogy a Google (és más keresőmotorok) jobban megértsék oldalaik tartalmát. Ezek az irányelvek kiemelkedő információkat tartalmaznak az adatkészletekről</w:t>
-      </w:r>
-      <w:r>
-        <w:t>:</w:t>
+        <w:t>A Google Tudós működéséhez hasonlóan az adatkészlet keresés lehetővé teszi az adatkészletek megtalálását, bárhol is tárolják őket. Legyen szó kiadói webhelyről, digitális könyvtárról vagy a szerző személyes weboldaláról. Az adatkészlet keresés létrehozásához irányelveket dolgoztak ki az adatforrás szolgáltatók számára. Olyan értelemben írják le az adataikat, hogy a Google (és más keresőmotorok) jobban megértsék oldalaik tartalmát. Ezek az irányelvek kiemelkedő információkat tartalmaznak az adatkészletekről:</w:t>
       </w:r>
     </w:p>
     <w:p>
@@ -5106,13 +5211,7 @@
         <w:jc w:val="both"/>
       </w:pPr>
       <w:r>
-        <w:t>K</w:t>
-      </w:r>
-      <w:r>
-        <w:t>i hozta létre az adatkészletet</w:t>
-      </w:r>
-      <w:r>
-        <w:t>?</w:t>
+        <w:t>Ki hozta létre az adatkészletet?</w:t>
       </w:r>
     </w:p>
     <w:p>
@@ -5125,13 +5224,7 @@
         <w:jc w:val="both"/>
       </w:pPr>
       <w:r>
-        <w:t>M</w:t>
-      </w:r>
-      <w:r>
-        <w:t>ikor jelent meg</w:t>
-      </w:r>
-      <w:r>
-        <w:t>?</w:t>
+        <w:t>Mikor jelent meg?</w:t>
       </w:r>
     </w:p>
     <w:p>
@@ -5144,13 +5237,7 @@
         <w:jc w:val="both"/>
       </w:pPr>
       <w:r>
-        <w:t>H</w:t>
-      </w:r>
-      <w:r>
-        <w:t>ogyan gyűjtötték az adatokat</w:t>
-      </w:r>
-      <w:r>
-        <w:t>?</w:t>
+        <w:t>Hogyan gyűjtötték az adatokat?</w:t>
       </w:r>
     </w:p>
     <w:p>
@@ -5163,13 +5250,7 @@
         <w:jc w:val="both"/>
       </w:pPr>
       <w:r>
-        <w:t>M</w:t>
-      </w:r>
-      <w:r>
-        <w:t>ilyen feltételek vonatkoznak az adatok felhasználására</w:t>
-      </w:r>
-      <w:r>
-        <w:t>?</w:t>
+        <w:t>Milyen feltételek vonatkoznak az adatok felhasználására?</w:t>
       </w:r>
     </w:p>
     <w:p>
@@ -5241,157 +5322,154 @@
         <w:jc w:val="both"/>
       </w:pPr>
       <w:r>
+        <w:t>Ebben az új kiadásban megtalálhatók a legtöbb környezeti és társadalomtudományi adatkészlet, valamint más tudományágak adatai</w:t>
+      </w:r>
+      <w:r>
+        <w:t>. I</w:t>
+      </w:r>
+      <w:r>
+        <w:t>deértve a kormányzati és a hírszervezetek</w:t>
+      </w:r>
+      <w:r>
+        <w:t xml:space="preserve"> </w:t>
+      </w:r>
+      <w:r>
+        <w:t xml:space="preserve">által szolgáltatott adatokat. Mivel egyre több adattár használja </w:t>
+      </w:r>
+      <w:r>
+        <w:t>a közös</w:t>
+      </w:r>
+      <w:r>
+        <w:t xml:space="preserve"> szabványt az adatkészletek leírására</w:t>
+      </w:r>
+      <w:r>
+        <w:t>.</w:t>
+      </w:r>
+      <w:r>
+        <w:t xml:space="preserve"> </w:t>
+      </w:r>
+      <w:r>
+        <w:t>A</w:t>
+      </w:r>
+      <w:r>
+        <w:t xml:space="preserve"> felhasználók által az </w:t>
+      </w:r>
+      <w:r>
+        <w:t>a</w:t>
+      </w:r>
+      <w:r>
+        <w:t>datkészlet</w:t>
+      </w:r>
+      <w:r>
+        <w:t xml:space="preserve"> </w:t>
+      </w:r>
+      <w:r>
+        <w:t>keresésben megtalált adat</w:t>
+      </w:r>
+      <w:r>
+        <w:t>halmazok</w:t>
+      </w:r>
+      <w:r>
+        <w:t xml:space="preserve"> változatossága és lefedettsége </w:t>
+      </w:r>
+      <w:r>
+        <w:t xml:space="preserve">a mai napig </w:t>
+      </w:r>
+      <w:r>
+        <w:t>is növekszik.</w:t>
+      </w:r>
+    </w:p>
+    <w:p>
+      <w:pPr>
+        <w:ind w:left="0" w:firstLine="0"/>
+        <w:jc w:val="both"/>
+      </w:pPr>
+      <w:r>
+        <w:t xml:space="preserve">Az </w:t>
+      </w:r>
+      <w:r>
+        <w:t>a</w:t>
+      </w:r>
+      <w:r>
+        <w:t>datkészlet</w:t>
+      </w:r>
+      <w:r>
+        <w:t xml:space="preserve"> </w:t>
+      </w:r>
+      <w:r>
+        <w:t xml:space="preserve">keresés több nyelven működik, hamarosan további nyelvek támogatásával. Egyszerűen </w:t>
+      </w:r>
+      <w:r>
+        <w:t>be kell írni</w:t>
+      </w:r>
+      <w:r>
+        <w:t>, amit keres</w:t>
+      </w:r>
+      <w:r>
+        <w:t>ünk.</w:t>
+      </w:r>
+      <w:r>
+        <w:t xml:space="preserve"> </w:t>
+      </w:r>
+      <w:r>
+        <w:t>Majd a keresőmotor segít</w:t>
+      </w:r>
+      <w:r>
+        <w:t xml:space="preserve"> a </w:t>
+      </w:r>
+      <w:r>
+        <w:t>le</w:t>
+      </w:r>
+      <w:r>
+        <w:t>tárol</w:t>
+      </w:r>
+      <w:r>
+        <w:t>t adatforrás megtalálásához.</w:t>
+      </w:r>
+    </w:p>
+    <w:p>
+      <w:pPr>
+        <w:ind w:left="0" w:firstLine="0"/>
+        <w:jc w:val="both"/>
+      </w:pPr>
+      <w:r>
+        <w:t>Például, ha elemezni szeretné</w:t>
+      </w:r>
+      <w:r>
+        <w:t>nk</w:t>
+      </w:r>
+      <w:r>
+        <w:t xml:space="preserve"> a </w:t>
+      </w:r>
+      <w:r>
+        <w:t xml:space="preserve">diákok teljesítményére vonatkozó </w:t>
+      </w:r>
+      <w:r>
+        <w:t>rekordokat, kipróbálhatj</w:t>
+      </w:r>
+      <w:r>
+        <w:t>uk</w:t>
+      </w:r>
+      <w:r>
+        <w:t xml:space="preserve"> ezt a lekérdezést az </w:t>
+      </w:r>
+      <w:r>
+        <w:t>a</w:t>
+      </w:r>
+      <w:r>
+        <w:t>datkészlet keresésben:</w:t>
+      </w:r>
+    </w:p>
+    <w:p>
+      <w:pPr>
+        <w:ind w:left="0" w:firstLine="0"/>
+        <w:jc w:val="both"/>
+      </w:pPr>
+      <w:r>
+        <w:rPr>
+          <w:noProof/>
+        </w:rPr>
         <w:lastRenderedPageBreak/>
-        <w:t>Ebben az új kiadásban megtalálhatók a legtöbb környezeti és társadalomtudományi adatkészlet, valamint más tudományágak adatai</w:t>
-      </w:r>
-      <w:r>
-        <w:t>. I</w:t>
-      </w:r>
-      <w:r>
-        <w:t>deértve a kormányzati és a hírszervezetek</w:t>
-      </w:r>
-      <w:r>
-        <w:t xml:space="preserve"> </w:t>
-      </w:r>
-      <w:r>
-        <w:t xml:space="preserve">által szolgáltatott adatokat. Mivel egyre több adattár használja </w:t>
-      </w:r>
-      <w:r>
-        <w:t>a közös</w:t>
-      </w:r>
-      <w:r>
-        <w:t xml:space="preserve"> szabványt az adatkészletek leírására</w:t>
-      </w:r>
-      <w:r>
-        <w:t>.</w:t>
-      </w:r>
-      <w:r>
-        <w:t xml:space="preserve"> </w:t>
-      </w:r>
-      <w:r>
-        <w:t>A</w:t>
-      </w:r>
-      <w:r>
-        <w:t xml:space="preserve"> </w:t>
-      </w:r>
-      <w:r>
-        <w:t xml:space="preserve">felhasználók által az </w:t>
-      </w:r>
-      <w:r>
-        <w:t>a</w:t>
-      </w:r>
-      <w:r>
-        <w:t>datkészlet</w:t>
-      </w:r>
-      <w:r>
-        <w:t xml:space="preserve"> </w:t>
-      </w:r>
-      <w:r>
-        <w:t>keresésben megtalált adat</w:t>
-      </w:r>
-      <w:r>
-        <w:t>halmazok</w:t>
-      </w:r>
-      <w:r>
-        <w:t xml:space="preserve"> változatossága és lefedettsége </w:t>
-      </w:r>
-      <w:r>
-        <w:t xml:space="preserve">a mai napig </w:t>
-      </w:r>
-      <w:r>
-        <w:t>is növekszik.</w:t>
-      </w:r>
-    </w:p>
-    <w:p>
-      <w:pPr>
-        <w:ind w:left="0" w:firstLine="0"/>
-        <w:jc w:val="both"/>
-      </w:pPr>
-      <w:r>
-        <w:t xml:space="preserve">Az </w:t>
-      </w:r>
-      <w:r>
-        <w:t>a</w:t>
-      </w:r>
-      <w:r>
-        <w:t>datkészlet</w:t>
-      </w:r>
-      <w:r>
-        <w:t xml:space="preserve"> </w:t>
-      </w:r>
-      <w:r>
-        <w:t xml:space="preserve">keresés több nyelven működik, hamarosan további nyelvek támogatásával. Egyszerűen </w:t>
-      </w:r>
-      <w:r>
-        <w:t>be kell írni</w:t>
-      </w:r>
-      <w:r>
-        <w:t>, amit keres</w:t>
-      </w:r>
-      <w:r>
-        <w:t>ünk.</w:t>
-      </w:r>
-      <w:r>
-        <w:t xml:space="preserve"> </w:t>
-      </w:r>
-      <w:r>
-        <w:t>Majd a keresőmotor segít</w:t>
-      </w:r>
-      <w:r>
-        <w:t xml:space="preserve"> a </w:t>
-      </w:r>
-      <w:r>
-        <w:t>le</w:t>
-      </w:r>
-      <w:r>
-        <w:t>tárol</w:t>
-      </w:r>
-      <w:r>
-        <w:t>t adatforrás megtalálásához.</w:t>
-      </w:r>
-    </w:p>
-    <w:p>
-      <w:pPr>
-        <w:ind w:left="0" w:firstLine="0"/>
-        <w:jc w:val="both"/>
-      </w:pPr>
-      <w:r>
-        <w:t>Például, ha elemezni szeretné</w:t>
-      </w:r>
-      <w:r>
-        <w:t>nk</w:t>
-      </w:r>
-      <w:r>
-        <w:t xml:space="preserve"> a </w:t>
-      </w:r>
-      <w:r>
-        <w:t xml:space="preserve">diákok teljesítményére vonatkozó </w:t>
-      </w:r>
-      <w:r>
-        <w:t>rekordokat, kipróbálhatj</w:t>
-      </w:r>
-      <w:r>
-        <w:t>uk</w:t>
-      </w:r>
-      <w:r>
-        <w:t xml:space="preserve"> ezt a lekérdezést az </w:t>
-      </w:r>
-      <w:r>
-        <w:t>a</w:t>
-      </w:r>
-      <w:r>
-        <w:t>datkészlet keresésben:</w:t>
-      </w:r>
-    </w:p>
-    <w:p>
-      <w:pPr>
-        <w:ind w:left="0" w:firstLine="0"/>
-        <w:jc w:val="both"/>
-      </w:pPr>
-      <w:r>
-        <w:rPr>
-          <w:noProof/>
-        </w:rPr>
         <w:drawing>
           <wp:inline distT="0" distB="0" distL="0" distR="0" wp14:anchorId="01474DDC" wp14:editId="00E7C057">
             <wp:extent cx="5579745" cy="3145155"/>
@@ -5408,7 +5486,7 @@
                     <pic:cNvPicPr/>
                   </pic:nvPicPr>
                   <pic:blipFill>
-                    <a:blip r:embed="rId15"/>
+                    <a:blip r:embed="rId16"/>
                     <a:stretch>
                       <a:fillRect/>
                     </a:stretch>
@@ -5441,77 +5519,119 @@
         <w:jc w:val="both"/>
       </w:pPr>
       <w:r>
-        <w:t>Látni fogj</w:t>
-      </w:r>
-      <w:r>
-        <w:t>uk</w:t>
+        <w:t xml:space="preserve">Látni fogjuk a </w:t>
+      </w:r>
+      <w:proofErr w:type="spellStart"/>
+      <w:r>
+        <w:t>Kaggle</w:t>
+      </w:r>
+      <w:proofErr w:type="spellEnd"/>
+      <w:r>
+        <w:t xml:space="preserve"> által szolgáltatott</w:t>
+      </w:r>
+      <w:r>
+        <w:t xml:space="preserve"> adatait, valamint olyan tudományos adattárakat, mint például a Harvard Dataverse és a</w:t>
+      </w:r>
+      <w:r>
+        <w:t xml:space="preserve"> </w:t>
+      </w:r>
+      <w:proofErr w:type="spellStart"/>
+      <w:r>
+        <w:t>Statista</w:t>
+      </w:r>
+      <w:proofErr w:type="spellEnd"/>
+      <w:r>
+        <w:fldChar w:fldCharType="begin"/>
+      </w:r>
+      <w:r>
+        <w:instrText xml:space="preserve"> HYPERLINK "https://de.statista.com/" \t "_blank" </w:instrText>
+      </w:r>
+      <w:r>
+        <w:fldChar w:fldCharType="end"/>
+      </w:r>
+      <w:r>
+        <w:t xml:space="preserve">. </w:t>
+      </w:r>
+      <w:r>
+        <w:t>Számos adattárak célja, hogy</w:t>
+      </w:r>
+      <w:r>
+        <w:t xml:space="preserve"> támoga</w:t>
+      </w:r>
+      <w:r>
+        <w:t>ssa</w:t>
+      </w:r>
+      <w:r>
+        <w:t xml:space="preserve"> a projektet</w:t>
+      </w:r>
+      <w:r>
+        <w:t xml:space="preserve"> </w:t>
+      </w:r>
+      <w:r>
+        <w:t>és segít</w:t>
+      </w:r>
+      <w:r>
+        <w:t>se</w:t>
+      </w:r>
+      <w:r>
+        <w:t>, hogy számos adatkészletét kereshetővé tegye</w:t>
+      </w:r>
+      <w:r>
+        <w:t>n</w:t>
+      </w:r>
+      <w:r>
+        <w:t xml:space="preserve"> ebben az eszközben.</w:t>
+      </w:r>
+    </w:p>
+    <w:p>
+      <w:pPr>
+        <w:ind w:left="0" w:firstLine="0"/>
+        <w:jc w:val="both"/>
+      </w:pPr>
+      <w:r>
+        <w:t>Ez a</w:t>
+      </w:r>
+      <w:r>
+        <w:t>z adatkészlet keresés</w:t>
+      </w:r>
+      <w:r>
+        <w:t xml:space="preserve"> bevezetés azon kezdeményezések egyike, amelyek célja az adat</w:t>
+      </w:r>
+      <w:r>
+        <w:t>forrásokat</w:t>
+      </w:r>
+      <w:r>
+        <w:t xml:space="preserve"> </w:t>
+      </w:r>
+      <w:r>
+        <w:t>könnyebben</w:t>
+      </w:r>
+      <w:r>
+        <w:t xml:space="preserve"> </w:t>
+      </w:r>
+      <w:r>
+        <w:t>beépítsük</w:t>
       </w:r>
       <w:r>
         <w:t xml:space="preserve"> a </w:t>
       </w:r>
-      <w:proofErr w:type="spellStart"/>
-      <w:r>
-        <w:t>Kaggle</w:t>
-      </w:r>
-      <w:proofErr w:type="spellEnd"/>
-      <w:r>
-        <w:t xml:space="preserve"> által szolgáltatott</w:t>
-      </w:r>
-      <w:r>
-        <w:t xml:space="preserve"> adatait, valamint olyan tudományos adattárakat, mint például a Harvard Dataverse és a</w:t>
+      <w:r>
+        <w:t>projektjeinkbe és termékeinkbe</w:t>
+      </w:r>
+      <w:r>
+        <w:t>.</w:t>
       </w:r>
       <w:r>
         <w:t xml:space="preserve"> </w:t>
       </w:r>
-      <w:proofErr w:type="spellStart"/>
-      <w:r>
-        <w:t>Statista</w:t>
-      </w:r>
-      <w:proofErr w:type="spellEnd"/>
-      <w:r>
-        <w:fldChar w:fldCharType="begin"/>
-      </w:r>
-      <w:r>
-        <w:instrText xml:space="preserve"> HYPERLINK "https://de.statista.com/" \t "_blank" </w:instrText>
-      </w:r>
-      <w:r>
-        <w:fldChar w:fldCharType="separate"/>
-      </w:r>
-      <w:r>
-        <w:fldChar w:fldCharType="end"/>
-      </w:r>
-      <w:r>
-        <w:t xml:space="preserve">. </w:t>
-      </w:r>
-      <w:r>
-        <w:t>Számos adattárak célja, hogy</w:t>
-      </w:r>
-      <w:r>
-        <w:t xml:space="preserve"> támoga</w:t>
-      </w:r>
-      <w:r>
-        <w:t>ssa</w:t>
-      </w:r>
-      <w:r>
-        <w:t xml:space="preserve"> a projektet</w:t>
+      <w:r>
+        <w:t>Míg ez a kezdeményezés inkább a hírszervezetekre és az adatújságírókra összpontosított, az adatkészlet</w:t>
       </w:r>
       <w:r>
         <w:t xml:space="preserve"> </w:t>
       </w:r>
       <w:r>
-        <w:t>és segít</w:t>
-      </w:r>
-      <w:r>
-        <w:t>se</w:t>
-      </w:r>
-      <w:r>
-        <w:t>, hogy számos adatkészletét kereshetővé tegye</w:t>
-      </w:r>
-      <w:r>
-        <w:t>n</w:t>
-      </w:r>
-      <w:r>
-        <w:t xml:space="preserve"> ebben az eszközben.</w:t>
+        <w:t>keresés sokkal szélesebb közönség számára lehet hasznos, függetlenül attól, hogy tudományos adatokat, kormányzati adatokat vagy hírszervezetek által szolgáltatott adatokat keres.</w:t>
       </w:r>
     </w:p>
     <w:p>
@@ -5520,79 +5640,26 @@
         <w:jc w:val="both"/>
       </w:pPr>
       <w:r>
-        <w:t>Ez a</w:t>
-      </w:r>
-      <w:r>
-        <w:t>z adatkészlet keresés</w:t>
-      </w:r>
-      <w:r>
-        <w:t xml:space="preserve"> bevezetés azon kezdeményezések egyike, amelyek célja az adat</w:t>
-      </w:r>
-      <w:r>
-        <w:t>forrásokat</w:t>
+        <w:t xml:space="preserve">Az ehhez hasonló keresőeszköz csak olyan jó, mint azok a metaadatok, amelyeket az adatkiadók hajlandók megadni. </w:t>
+      </w:r>
+      <w:r>
+        <w:t>Remélhetőleg</w:t>
+      </w:r>
+      <w:r>
+        <w:t xml:space="preserve"> sokan a nyílt szabványokat használják az adatok leírására</w:t>
+      </w:r>
+      <w:r>
+        <w:t>.</w:t>
       </w:r>
       <w:r>
         <w:t xml:space="preserve"> </w:t>
       </w:r>
       <w:r>
-        <w:t>könnyebben</w:t>
-      </w:r>
-      <w:r>
-        <w:t xml:space="preserve"> </w:t>
-      </w:r>
-      <w:r>
-        <w:t>beépítsük</w:t>
-      </w:r>
-      <w:r>
-        <w:t xml:space="preserve"> a </w:t>
-      </w:r>
-      <w:r>
-        <w:t>projektjeinkbe és termékeinkbe</w:t>
-      </w:r>
-      <w:r>
-        <w:t>.</w:t>
-      </w:r>
-      <w:r>
-        <w:t xml:space="preserve"> </w:t>
-      </w:r>
-      <w:r>
-        <w:t>Míg ez a kezdeményezés inkább a hírszervezetekre és az adatújságírókra összpontosított, az adatkészlet</w:t>
-      </w:r>
-      <w:r>
-        <w:t xml:space="preserve"> </w:t>
-      </w:r>
-      <w:r>
-        <w:t>keresés sokkal szélesebb közönség számára lehet hasznos, függetlenül attól, hogy tudományos adatokat, kormányzati adatokat vagy hírszervezetek által szolgáltatott adatokat keres.</w:t>
-      </w:r>
-    </w:p>
-    <w:p>
-      <w:pPr>
-        <w:ind w:left="0" w:firstLine="0"/>
-        <w:jc w:val="both"/>
-      </w:pPr>
-      <w:r>
-        <w:t xml:space="preserve">Az ehhez hasonló keresőeszköz csak olyan jó, mint azok a metaadatok, amelyeket az adatkiadók hajlandók megadni. </w:t>
-      </w:r>
-      <w:r>
-        <w:t>Remélhetőleg</w:t>
-      </w:r>
-      <w:r>
-        <w:t xml:space="preserve"> sokan a nyílt szabványokat használják az adatok leírására</w:t>
-      </w:r>
-      <w:r>
-        <w:t>.</w:t>
-      </w:r>
-      <w:r>
-        <w:t xml:space="preserve"> </w:t>
-      </w:r>
-      <w:r>
         <w:t>L</w:t>
       </w:r>
       <w:r>
         <w:t>ehetővé téve a felhasználók ​​számára, hogy megtalálják azokat az adatokat, amelyeket keresnek.</w:t>
       </w:r>
-      <w:bookmarkStart w:id="0" w:name="_GoBack"/>
-      <w:bookmarkEnd w:id="0"/>
     </w:p>
     <w:p>
       <w:pPr>
@@ -5635,7 +5702,6 @@
         <w:rPr>
           <w:rFonts w:ascii="Arial" w:hAnsi="Arial" w:cs="Arial"/>
         </w:rPr>
-        <w:lastRenderedPageBreak/>
         <w:t>Saját adatforrásom ismertetése</w:t>
       </w:r>
     </w:p>
@@ -6049,12 +6115,17 @@
         <w:t>dimenzió</w:t>
       </w:r>
       <w:r>
-        <w:t>t úgy kell felfogni, mint a tér leírására használtat. Szélesség, hosszúság és magasság helyett adatok tulajdonsága mentén ábrázolunk. Egy csillag esetében például: hőmérséklet, tömeg és fényesség. Az adatok</w:t>
+        <w:t xml:space="preserve">t úgy kell felfogni, mint a tér leírására használtat. Szélesség, hosszúság és magasság helyett adatok tulajdonsága mentén ábrázolunk. Egy csillag esetében például: hőmérséklet, tömeg és fényesség. Az </w:t>
+      </w:r>
+      <w:bookmarkStart w:id="0" w:name="_GoBack"/>
+      <w:r>
+        <w:t>adatok</w:t>
       </w:r>
       <w:r>
         <w:t xml:space="preserve"> természetéből kifolyólag számtalan dimenzió megjelenítés lehetséges.</w:t>
       </w:r>
     </w:p>
+    <w:bookmarkEnd w:id="0"/>
     <w:p>
       <w:pPr>
         <w:jc w:val="both"/>
@@ -6267,13 +6338,71 @@
     </w:p>
     <w:p>
       <w:pPr>
-        <w:jc w:val="both"/>
-      </w:pPr>
+        <w:pStyle w:val="Heading2"/>
+        <w:spacing w:before="240" w:after="240"/>
+        <w:ind w:left="11" w:right="6" w:hanging="11"/>
+        <w:rPr>
+          <w:rFonts w:ascii="Arial" w:hAnsi="Arial" w:cs="Arial"/>
+        </w:rPr>
+      </w:pPr>
+      <w:r>
+        <w:rPr>
+          <w:rFonts w:ascii="Arial" w:hAnsi="Arial" w:cs="Arial"/>
+        </w:rPr>
+        <w:t>Adat a gépi tanulásban</w:t>
+      </w:r>
+    </w:p>
+    <w:p/>
+    <w:p>
+      <w:pPr>
+        <w:pStyle w:val="Heading2"/>
+        <w:rPr>
+          <w:rFonts w:ascii="Arial" w:hAnsi="Arial" w:cs="Arial"/>
+        </w:rPr>
+      </w:pPr>
+      <w:r>
+        <w:rPr>
+          <w:rFonts w:ascii="Arial" w:hAnsi="Arial" w:cs="Arial"/>
+        </w:rPr>
+        <w:t>Hogyan osztjuk szét az adatokat?</w:t>
+      </w:r>
+    </w:p>
+    <w:p>
+      <w:pPr>
+        <w:spacing w:after="160"/>
+        <w:ind w:left="0" w:right="0" w:firstLine="0"/>
+      </w:pPr>
+      <w:r>
+        <w:br w:type="page"/>
+      </w:r>
+    </w:p>
+    <w:p>
+      <w:pPr>
+        <w:pStyle w:val="Heading1"/>
+        <w:rPr>
+          <w:rFonts w:ascii="Arial" w:hAnsi="Arial" w:cs="Arial"/>
+        </w:rPr>
+      </w:pPr>
+      <w:r>
+        <w:rPr>
+          <w:rFonts w:ascii="Arial" w:hAnsi="Arial" w:cs="Arial"/>
+        </w:rPr>
+        <w:lastRenderedPageBreak/>
+        <w:t>Adattisztítási lépések</w:t>
+      </w:r>
+    </w:p>
+    <w:p>
       <w:proofErr w:type="spellStart"/>
       <w:r>
         <w:t>placeholder</w:t>
       </w:r>
       <w:proofErr w:type="spellEnd"/>
+    </w:p>
+    <w:p>
+      <w:pPr>
+        <w:ind w:left="0" w:firstLine="0"/>
+        <w:jc w:val="both"/>
+      </w:pPr>
     </w:p>
     <w:sectPr>
       <w:pgSz w:w="11906" w:h="16838" w:code="9"/>
@@ -11132,7 +11261,7 @@
 </file>
 
 <file path=customXml/itemProps1.xml><?xml version="1.0" encoding="utf-8"?>
-<ds:datastoreItem xmlns:ds="http://schemas.openxmlformats.org/officeDocument/2006/customXml" ds:itemID="{DEB195D1-8A65-423F-AE7F-598EA4998C67}">
+<ds:datastoreItem xmlns:ds="http://schemas.openxmlformats.org/officeDocument/2006/customXml" ds:itemID="{BA05F250-4D9E-4E04-9840-8BFB15EA4FED}">
   <ds:schemaRefs>
     <ds:schemaRef ds:uri="http://schemas.openxmlformats.org/officeDocument/2006/bibliography"/>
   </ds:schemaRefs>

</xml_diff>

<commit_message>
Structured semi-structured, unstructured data subsection
</commit_message>
<xml_diff>
--- a/Documents/dolgozat.docx
+++ b/Documents/dolgozat.docx
@@ -315,23 +315,13 @@
           <w:szCs w:val="32"/>
         </w:rPr>
       </w:pPr>
-      <w:proofErr w:type="spellStart"/>
       <w:r>
         <w:rPr>
           <w:color w:val="222A35" w:themeColor="text2" w:themeShade="80"/>
           <w:sz w:val="32"/>
           <w:szCs w:val="32"/>
         </w:rPr>
-        <w:t>Szilvási</w:t>
-      </w:r>
-      <w:proofErr w:type="spellEnd"/>
-      <w:r>
-        <w:rPr>
-          <w:color w:val="222A35" w:themeColor="text2" w:themeShade="80"/>
-          <w:sz w:val="32"/>
-          <w:szCs w:val="32"/>
-        </w:rPr>
-        <w:t xml:space="preserve"> Péter</w:t>
+        <w:t>Szilvási Péter</w:t>
       </w:r>
     </w:p>
     <w:p>
@@ -347,7 +337,6 @@
           <w:shd w:val="clear" w:color="auto" w:fill="FFFFFF"/>
         </w:rPr>
       </w:pPr>
-      <w:proofErr w:type="spellStart"/>
       <w:r>
         <w:rPr>
           <w:i/>
@@ -356,10 +345,14 @@
           <w:sz w:val="22"/>
           <w:shd w:val="clear" w:color="auto" w:fill="FFFFFF"/>
         </w:rPr>
-        <w:t>MSc</w:t>
-      </w:r>
-      <w:proofErr w:type="spellEnd"/>
-      <w:r>
+        <w:t>MSc szintű mérnökinformatika szakos</w:t>
+      </w:r>
+    </w:p>
+    <w:p>
+      <w:pPr>
+        <w:spacing w:after="1440"/>
+        <w:ind w:left="0" w:right="0" w:firstLine="0"/>
+        <w:jc w:val="center"/>
         <w:rPr>
           <w:i/>
           <w:iCs/>
@@ -367,14 +360,8 @@
           <w:sz w:val="22"/>
           <w:shd w:val="clear" w:color="auto" w:fill="FFFFFF"/>
         </w:rPr>
-        <w:t xml:space="preserve"> szintű mérnökinformatika szakos</w:t>
-      </w:r>
-    </w:p>
-    <w:p>
-      <w:pPr>
-        <w:spacing w:after="1440"/>
-        <w:ind w:left="0" w:right="0" w:firstLine="0"/>
-        <w:jc w:val="center"/>
+      </w:pPr>
+      <w:r>
         <w:rPr>
           <w:i/>
           <w:iCs/>
@@ -382,15 +369,6 @@
           <w:sz w:val="22"/>
           <w:shd w:val="clear" w:color="auto" w:fill="FFFFFF"/>
         </w:rPr>
-      </w:pPr>
-      <w:r>
-        <w:rPr>
-          <w:i/>
-          <w:iCs/>
-          <w:color w:val="24292E"/>
-          <w:sz w:val="22"/>
-          <w:shd w:val="clear" w:color="auto" w:fill="FFFFFF"/>
-        </w:rPr>
         <w:t>Alkalmazásfejlesztő szakirányos hallgató</w:t>
       </w:r>
     </w:p>
@@ -524,11 +502,9 @@
       <w:pPr>
         <w:jc w:val="both"/>
       </w:pPr>
-      <w:proofErr w:type="spellStart"/>
       <w:r>
         <w:t>placeholder</w:t>
       </w:r>
-      <w:proofErr w:type="spellEnd"/>
     </w:p>
     <w:p>
       <w:pPr>
@@ -549,11 +525,9 @@
       <w:pPr>
         <w:jc w:val="both"/>
       </w:pPr>
-      <w:proofErr w:type="spellStart"/>
       <w:r>
         <w:t>placeholder</w:t>
       </w:r>
-      <w:proofErr w:type="spellEnd"/>
     </w:p>
     <w:p>
       <w:pPr>
@@ -574,11 +548,9 @@
       <w:pPr>
         <w:jc w:val="both"/>
       </w:pPr>
-      <w:proofErr w:type="spellStart"/>
       <w:r>
         <w:t>placeholder</w:t>
       </w:r>
-      <w:proofErr w:type="spellEnd"/>
     </w:p>
     <w:p>
       <w:pPr>
@@ -599,11 +571,9 @@
       <w:pPr>
         <w:jc w:val="both"/>
       </w:pPr>
-      <w:proofErr w:type="spellStart"/>
       <w:r>
         <w:t>placeholder</w:t>
       </w:r>
-      <w:proofErr w:type="spellEnd"/>
     </w:p>
     <w:p>
       <w:pPr>
@@ -1383,11 +1353,9 @@
       <w:r>
         <w:t>tartomány (</w:t>
       </w:r>
-      <w:proofErr w:type="spellStart"/>
       <w:r>
         <w:t>domain</w:t>
       </w:r>
-      <w:proofErr w:type="spellEnd"/>
       <w:r>
         <w:t>)</w:t>
       </w:r>
@@ -1561,21 +1529,11 @@
         <w:t>a</w:t>
       </w:r>
       <w:r>
-        <w:t xml:space="preserve"> </w:t>
-      </w:r>
-      <w:proofErr w:type="spellStart"/>
-      <w:r>
-        <w:t>scikit-learn</w:t>
-      </w:r>
-      <w:proofErr w:type="spellEnd"/>
-      <w:r>
-        <w:t xml:space="preserve">, </w:t>
-      </w:r>
-      <w:proofErr w:type="spellStart"/>
-      <w:r>
-        <w:t>tensorflow</w:t>
-      </w:r>
-      <w:proofErr w:type="spellEnd"/>
+        <w:t xml:space="preserve"> scikit-learn</w:t>
+      </w:r>
+      <w:r>
+        <w:t>, tensorflow</w:t>
+      </w:r>
       <w:r>
         <w:t xml:space="preserve"> és</w:t>
       </w:r>
@@ -1583,15 +1541,7 @@
         <w:t xml:space="preserve"> a</w:t>
       </w:r>
       <w:r>
-        <w:t xml:space="preserve"> </w:t>
-      </w:r>
-      <w:proofErr w:type="spellStart"/>
-      <w:r>
-        <w:t>Keras</w:t>
-      </w:r>
-      <w:proofErr w:type="spellEnd"/>
-      <w:r>
-        <w:t xml:space="preserve"> segítségével </w:t>
+        <w:t xml:space="preserve"> Keras segítségével </w:t>
       </w:r>
       <w:r>
         <w:t>elvonatkoztathatunk a gépi tanulás mögötti bonyolultságtól</w:t>
@@ -1874,23 +1824,7 @@
         <w:t xml:space="preserve"> függvénynek</w:t>
       </w:r>
       <w:r>
-        <w:t xml:space="preserve"> (</w:t>
-      </w:r>
-      <w:proofErr w:type="spellStart"/>
-      <w:r>
-        <w:t>mapping</w:t>
-      </w:r>
-      <w:proofErr w:type="spellEnd"/>
-      <w:r>
-        <w:t xml:space="preserve"> </w:t>
-      </w:r>
-      <w:proofErr w:type="spellStart"/>
-      <w:r>
-        <w:t>function</w:t>
-      </w:r>
-      <w:proofErr w:type="spellEnd"/>
-      <w:r>
-        <w:t>)</w:t>
+        <w:t xml:space="preserve"> (mapping function)</w:t>
       </w:r>
       <w:r>
         <w:t xml:space="preserve"> is nevezik,</w:t>
@@ -2427,15 +2361,7 @@
         <w:t>címezzék</w:t>
       </w:r>
       <w:r>
-        <w:t xml:space="preserve">. A </w:t>
-      </w:r>
-      <w:proofErr w:type="spellStart"/>
-      <w:r>
-        <w:t>klaszterező</w:t>
-      </w:r>
-      <w:proofErr w:type="spellEnd"/>
-      <w:r>
-        <w:t xml:space="preserve"> algoritmus felismeri az ügyfél jellemzőit, mint például az életkor, a lakóterület, a jövedel</w:t>
+        <w:t>. A klaszterező algoritmus felismeri az ügyfél jellemzőit, mint például az életkor, a lakóterület, a jövedel</w:t>
       </w:r>
       <w:r>
         <w:t>e</w:t>
@@ -3309,15 +3235,7 @@
         <w:t>több különböző</w:t>
       </w:r>
       <w:r>
-        <w:t xml:space="preserve"> rendszerben vannak szétszórva. Például egy HR-rendszer, amely beszélhet REST-</w:t>
-      </w:r>
-      <w:proofErr w:type="spellStart"/>
-      <w:r>
-        <w:t>ről</w:t>
-      </w:r>
-      <w:proofErr w:type="spellEnd"/>
-      <w:r>
-        <w:t xml:space="preserve">, egy 30 éves pénzügyi rendszer, amely csak a fájlintegrációt érti, egy CRM-rendszer, amely SOAP-t </w:t>
+        <w:t xml:space="preserve"> rendszerben vannak szétszórva. Például egy HR-rendszer, amely beszélhet REST-ről, egy 30 éves pénzügyi rendszer, amely csak a fájlintegrációt érti, egy CRM-rendszer, amely SOAP-t </w:t>
       </w:r>
       <w:r>
         <w:t xml:space="preserve">protokollon keresztül kommunikál. Tegyük fel </w:t>
@@ -3608,15 +3526,7 @@
         <w:t>előreláthatóan</w:t>
       </w:r>
       <w:r>
-        <w:t xml:space="preserve"> a megadott paraméterek alapján módosítják belső paramétereit. A gépi tanulási algoritmusok általában a polcon található receptek, amelyeket a megfelelő üzleti problémákra, például osztályozásra, lineáris regresszióra és </w:t>
-      </w:r>
-      <w:proofErr w:type="spellStart"/>
-      <w:r>
-        <w:t>klaszterezésre</w:t>
-      </w:r>
-      <w:proofErr w:type="spellEnd"/>
-      <w:r>
-        <w:t xml:space="preserve"> vonatkozó problémákra alkalmaz. Ez a lépés magában foglalhatja egynél több gépi tanulási algoritmus kipróbálását, mivel nem tudjuk előre, hogy melyik algoritmus illik valójában a mögöttes adat</w:t>
+        <w:t xml:space="preserve"> a megadott paraméterek alapján módosítják belső paramétereit. A gépi tanulási algoritmusok általában a polcon található receptek, amelyeket a megfelelő üzleti problémákra, például osztályozásra, lineáris regresszióra és klaszterezésre vonatkozó problémákra alkalmaz. Ez a lépés magában foglalhatja egynél több gépi tanulási algoritmus kipróbálását, mivel nem tudjuk előre, hogy melyik algoritmus illik valójában a mögöttes adat</w:t>
       </w:r>
       <w:r>
         <w:t xml:space="preserve"> jellemzőkre</w:t>
@@ -3666,21 +3576,8 @@
         <w:t xml:space="preserve"> (</w:t>
       </w:r>
       <w:r>
-        <w:t>Robinson–</w:t>
-      </w:r>
-      <w:proofErr w:type="spellStart"/>
-      <w:r>
-        <w:t>Schensted</w:t>
-      </w:r>
-      <w:proofErr w:type="spellEnd"/>
-      <w:r>
-        <w:t>–</w:t>
-      </w:r>
-      <w:proofErr w:type="spellStart"/>
-      <w:r>
-        <w:t>Knuth</w:t>
-      </w:r>
-      <w:proofErr w:type="spellEnd"/>
+        <w:t>Robinson–Schensted–Knuth</w:t>
+      </w:r>
       <w:r>
         <w:t>)</w:t>
       </w:r>
@@ -3728,15 +3625,7 @@
         <w:t xml:space="preserve"> rendszerek bemenetét</w:t>
       </w:r>
       <w:r>
-        <w:t xml:space="preserve"> (</w:t>
-      </w:r>
-      <w:proofErr w:type="spellStart"/>
-      <w:r>
-        <w:t>upstream</w:t>
-      </w:r>
-      <w:proofErr w:type="spellEnd"/>
-      <w:r>
-        <w:t>)</w:t>
+        <w:t xml:space="preserve"> (upstream)</w:t>
       </w:r>
       <w:r>
         <w:t>, alkalmazza a gépi tanulá</w:t>
@@ -3760,15 +3649,7 @@
         <w:t>rendszereknek</w:t>
       </w:r>
       <w:r>
-        <w:t xml:space="preserve"> (</w:t>
-      </w:r>
-      <w:proofErr w:type="spellStart"/>
-      <w:r>
-        <w:t>downstream</w:t>
-      </w:r>
-      <w:proofErr w:type="spellEnd"/>
-      <w:r>
-        <w:t>)</w:t>
+        <w:t xml:space="preserve"> (downstream)</w:t>
       </w:r>
       <w:r>
         <w:t>.</w:t>
@@ -3874,15 +3755,7 @@
         <w:t xml:space="preserve">teljesítményének javítása érdekében. A modellek kiépítését és felügyeletét együttesen </w:t>
       </w:r>
       <w:r>
-        <w:t>gépi tanulás üzemeltetésnek (</w:t>
-      </w:r>
-      <w:proofErr w:type="spellStart"/>
-      <w:r>
-        <w:t>MLOps</w:t>
-      </w:r>
-      <w:proofErr w:type="spellEnd"/>
-      <w:r>
-        <w:t>)</w:t>
+        <w:t>gépi tanulás üzemeltetésnek (MLOps)</w:t>
       </w:r>
       <w:r>
         <w:t xml:space="preserve"> nevezik</w:t>
@@ -3943,11 +3816,9 @@
       <w:r>
         <w:t xml:space="preserve">Az adatkészlet az </w:t>
       </w:r>
-      <w:proofErr w:type="spellStart"/>
       <w:r>
         <w:t>Kaggle</w:t>
       </w:r>
-      <w:proofErr w:type="spellEnd"/>
       <w:r>
         <w:t xml:space="preserve"> adattárból származik, amely a gépi tanulási közösség által használt empirikus elemzéshez használt adatbázisok</w:t>
       </w:r>
@@ -3974,15 +3845,7 @@
           <w:b/>
           <w:bCs/>
         </w:rPr>
-        <w:t>&lt;&lt;</w:t>
-      </w:r>
-      <w:proofErr w:type="spellStart"/>
-      <w:r>
-        <w:rPr>
-          <w:b/>
-          <w:bCs/>
-        </w:rPr>
-        <w:t>ide_a_rekord</w:t>
+        <w:t>&lt;&lt;ide_a_rekord</w:t>
       </w:r>
       <w:r>
         <w:rPr>
@@ -3991,7 +3854,6 @@
         </w:rPr>
         <w:t>_szám</w:t>
       </w:r>
-      <w:proofErr w:type="spellEnd"/>
       <w:r>
         <w:rPr>
           <w:b/>
@@ -4266,6 +4128,10 @@
     <w:p>
       <w:pPr>
         <w:jc w:val="both"/>
+        <w:rPr>
+          <w:b/>
+          <w:bCs/>
+        </w:rPr>
       </w:pPr>
       <w:r>
         <w:t>Vegyünk egy példát! Egy</w:t>
@@ -4374,6 +4240,378 @@
       </w:r>
       <w:bookmarkStart w:id="0" w:name="_GoBack"/>
       <w:bookmarkEnd w:id="0"/>
+    </w:p>
+    <w:p>
+      <w:pPr>
+        <w:jc w:val="both"/>
+        <w:rPr>
+          <w:b/>
+          <w:bCs/>
+        </w:rPr>
+      </w:pPr>
+      <w:r>
+        <w:rPr>
+          <w:b/>
+          <w:bCs/>
+        </w:rPr>
+        <w:t>Adatok strukturáltságának változatai</w:t>
+      </w:r>
+    </w:p>
+    <w:p>
+      <w:pPr>
+        <w:jc w:val="both"/>
+      </w:pPr>
+      <w:r>
+        <w:t>Az adatokat strukturáltság szempontjából három nagy kategóriába sorolhatjuk: a strukturált, a félig strukturált és a strukturálatlan adatok.</w:t>
+      </w:r>
+    </w:p>
+    <w:p>
+      <w:pPr>
+        <w:jc w:val="both"/>
+        <w:rPr>
+          <w:b/>
+          <w:bCs/>
+        </w:rPr>
+      </w:pPr>
+      <w:r>
+        <w:rPr>
+          <w:b/>
+          <w:bCs/>
+        </w:rPr>
+        <w:t>Strukturált adatok</w:t>
+      </w:r>
+    </w:p>
+    <w:p>
+      <w:pPr>
+        <w:jc w:val="both"/>
+      </w:pPr>
+      <w:r>
+        <w:t>A strukturált adatok olyan információk, amelyeket formáztak és jól definiált adatmodellekké alakítottak. A nyers adatok előre megtervezett mezőkbe vannak leképezve, amelyeket később kibonthatnak és könnyedén beolvashatnak. Az SQL relációs adatbázisok, amelyek sorokból és oszlopokból álló táblákból állnak, tökéletes példa a strukturált adatokra.</w:t>
+      </w:r>
+    </w:p>
+    <w:p>
+      <w:pPr>
+        <w:jc w:val="both"/>
+      </w:pPr>
+      <w:r>
+        <w:t>A strukturált adatok relációs modellje kihasználja a memóriát, mivel ez minimalizálja az adatok redundanciáját. Ez azonban azt is jelenti, hogy a strukturált adatok jobban függenek egymástól és kevésbé rugalmasak.</w:t>
+      </w:r>
+    </w:p>
+    <w:p>
+      <w:pPr>
+        <w:jc w:val="both"/>
+      </w:pPr>
+      <w:r>
+        <w:t>A strukturált adatokat emberek és gépek egyaránt generálják. Számos példa található a gépek által létrehozott strukturált adatokra.</w:t>
+      </w:r>
+      <w:r>
+        <w:t xml:space="preserve"> </w:t>
+      </w:r>
+      <w:r>
+        <w:t>Péld</w:t>
+      </w:r>
+      <w:r>
+        <w:t xml:space="preserve">ául egy </w:t>
+      </w:r>
+      <w:r>
+        <w:t>bankszámlakivonat, amely tartalmazza a dátumot, az időt, az összeget stb.</w:t>
+      </w:r>
+      <w:r>
+        <w:t xml:space="preserve"> Hasonlóképpen, bárki, aki az adatokon dolgozik, életében egyszer használta a táblázatokat, ami az emberek által generált strukturált adatok klasszikus esete. A strukturált adatok szervezése miatt könnyebb elemezni, mint a félig strukturált és a strukturálatlan adatokat.</w:t>
+      </w:r>
+    </w:p>
+    <w:p>
+      <w:pPr>
+        <w:jc w:val="both"/>
+        <w:rPr>
+          <w:b/>
+          <w:bCs/>
+        </w:rPr>
+      </w:pPr>
+      <w:r>
+        <w:rPr>
+          <w:b/>
+          <w:bCs/>
+        </w:rPr>
+        <w:t>Félig strukturált</w:t>
+      </w:r>
+      <w:r>
+        <w:rPr>
+          <w:b/>
+          <w:bCs/>
+        </w:rPr>
+        <w:t xml:space="preserve"> adatok</w:t>
+      </w:r>
+    </w:p>
+    <w:p>
+      <w:pPr>
+        <w:jc w:val="both"/>
+      </w:pPr>
+      <w:r>
+        <w:t>Adatai nem mindig lehetnek strukturáltak vagy strukturálatlanok - a félig strukturált adatok a kettő között egy másik, részben strukturált kategóriába tartoznak. Az ilyen adatok félig strukturáltak. A félig strukturált adatok olyan adattípusok, amelyek bizonyos következetes és határozott jellemzőkkel bírnak, nem korlátozódnak olyan merev struktúrába, mint amilyen a relációs adatbázisokhoz szükséges. Az olyan szervezeti tulajdonságokat, mint a metaadatok vagy a szemantikai címkék, félig strukturált adatokkal együtt kezelhetőbbé teszik, azonban továbbra is tartalmaz némi változékonyságot és következetlenséget.</w:t>
+      </w:r>
+    </w:p>
+    <w:p>
+      <w:pPr>
+        <w:jc w:val="both"/>
+      </w:pPr>
+    </w:p>
+    <w:p>
+      <w:pPr>
+        <w:jc w:val="both"/>
+      </w:pPr>
+      <w:r>
+        <w:lastRenderedPageBreak/>
+        <w:t>A félig strukturált adatokra példa a tagolt fájlok. Olyan elemeket tartalmaz, amelyek külön hierarchiákra bonthatják az adatokat. Hasonlóképpen, a digitális fényképeken a képnek sincs előre meghatározott struktúrája. Ennek ellenére, ha okostelefonról veszik, akkor strukturált attribútumai vannak, például helyazonosító, eszközazonosító és dátum. Tárolás után a képekhez hozzárendelhetők olyan címkék is, mint a „háziállat” vagy a „kutya”, hogy struktúrát adjanak.</w:t>
+      </w:r>
+    </w:p>
+    <w:p>
+      <w:pPr>
+        <w:jc w:val="both"/>
+      </w:pPr>
+      <w:r>
+        <w:t>Bizonyos esetekben a strukturálatlan adatokat félig strukturáltnak minősítik, mert egy vagy több osztályozó attribútummal rendelkeznek.</w:t>
+      </w:r>
+    </w:p>
+    <w:p>
+      <w:pPr>
+        <w:jc w:val="both"/>
+        <w:rPr>
+          <w:b/>
+          <w:bCs/>
+        </w:rPr>
+      </w:pPr>
+      <w:r>
+        <w:t>Ilyenek lehetnek p</w:t>
+      </w:r>
+      <w:r>
+        <w:t>éld</w:t>
+      </w:r>
+      <w:r>
+        <w:t>ául a</w:t>
+      </w:r>
+      <w:r>
+        <w:t xml:space="preserve"> </w:t>
+      </w:r>
+      <w:r>
+        <w:t>n</w:t>
+      </w:r>
+      <w:r>
+        <w:t>aplófájlok, JSON fájlok, érzékelő adatok, csv fájlok stb.</w:t>
+      </w:r>
+    </w:p>
+    <w:p>
+      <w:pPr>
+        <w:jc w:val="both"/>
+        <w:rPr>
+          <w:b/>
+          <w:bCs/>
+        </w:rPr>
+      </w:pPr>
+      <w:r>
+        <w:rPr>
+          <w:b/>
+          <w:bCs/>
+        </w:rPr>
+        <w:t>Strukturálatlan adatok</w:t>
+      </w:r>
+    </w:p>
+    <w:p>
+      <w:pPr>
+        <w:jc w:val="both"/>
+      </w:pPr>
+      <w:r>
+        <w:t xml:space="preserve">Az abszolút nyers formában jelen lévő adatokat strukturálatlannak nevezzük. Ezeket az adatokat összetett elrendezése és formázása miatt nehéz feldolgozni. A strukturálatlan adatok sokféle formát ölthetnek, beleértve a közösségi média bejegyzéseket, csevegéseket, műholdas képeket, </w:t>
+      </w:r>
+      <w:r>
+        <w:t xml:space="preserve">Internet of Things (IOT) </w:t>
+      </w:r>
+      <w:r>
+        <w:t>érzékelő adatokat, e-maileket és prezentációkat.</w:t>
+      </w:r>
+    </w:p>
+    <w:p>
+      <w:pPr>
+        <w:jc w:val="both"/>
+      </w:pPr>
+      <w:r>
+        <w:t xml:space="preserve">Nem </w:t>
+      </w:r>
+      <w:r>
+        <w:t>rendszerezett adat</w:t>
+      </w:r>
+      <w:r>
+        <w:t xml:space="preserve"> (strukturálatlan)</w:t>
+      </w:r>
+      <w:r>
+        <w:t xml:space="preserve"> nem illeszkedik a relációs adatbázis sorokba és oszlopokba. Péld</w:t>
+      </w:r>
+      <w:r>
+        <w:t>ául ilyenek lehetnek a</w:t>
+      </w:r>
+      <w:r>
+        <w:t xml:space="preserve"> </w:t>
+      </w:r>
+      <w:r>
+        <w:t>s</w:t>
+      </w:r>
+      <w:r>
+        <w:t xml:space="preserve">zöveges fájlok, e-mailek, képek, videók, hangposták, </w:t>
+      </w:r>
+      <w:r>
+        <w:t>hang</w:t>
+      </w:r>
+      <w:r>
+        <w:t xml:space="preserve"> fájlok stb.</w:t>
+      </w:r>
+    </w:p>
+    <w:p>
+      <w:pPr>
+        <w:jc w:val="both"/>
+        <w:rPr>
+          <w:b/>
+          <w:bCs/>
+        </w:rPr>
+      </w:pPr>
+      <w:r>
+        <w:rPr>
+          <w:b/>
+          <w:bCs/>
+        </w:rPr>
+        <w:t>Különbségek a strukturált, félig strukturált és strukturálatlan adatok között</w:t>
+      </w:r>
+    </w:p>
+    <w:p>
+      <w:pPr>
+        <w:jc w:val="both"/>
+      </w:pPr>
+      <w:r>
+        <w:t>Az interjúk analógiája alapján különböztessük meg ezt a három típusú adatstruktúrát. Tegyük fel, hogy háromféle állásinterjú létezik: strukturálatlan, félig strukturált és strukturált interjúk.</w:t>
+      </w:r>
+    </w:p>
+    <w:p>
+      <w:pPr>
+        <w:jc w:val="both"/>
+      </w:pPr>
+      <w:r>
+        <w:t>Egy strukturálatlan formátumú interjúban a feltett kérdések teljesen az interjúztató választása. Ő eldöntheti azokat a kérdéseket, amelyeket fel akar tenni, és azok sorrendjét. A strukturálatlan kérdések népszerű példái: „mesélj magadról” és „írd le ideális szerepedet”.</w:t>
+      </w:r>
+    </w:p>
+    <w:p>
+      <w:pPr>
+        <w:jc w:val="both"/>
+      </w:pPr>
+      <w:r>
+        <w:t>Egy másik típus a strukturált interjú. Ebben az esetben a kérdező szigorúan követni fogja a HR osztály által létrehozott forgatókönyvet, és ugyanazt a forgatókönyvet fogja használni minden pályázó számára.</w:t>
+      </w:r>
+    </w:p>
+    <w:p>
+      <w:pPr>
+        <w:jc w:val="both"/>
+      </w:pPr>
+      <w:r>
+        <w:t>A harmadik típus félig strukturált. Egy félig strukturált interjúban az interjúkészítő egyesíti a strukturálatlan és a strukturált interjú elemeit. Ez magában foglalná a strukturált interjúhoz hasonlóan a mennyiségi és a következetességi elemeket. Ugyanakkor rugalmasan alkalmazhatja a kérdéseket a helyzetnek megfelelően, ami a strukturálatlan interjú egyik aspektusa. Megismételve azonban, a strukturálatlan és félig strukturált adatok közötti fő különbség az, hogy a strukturálatlan adatok nem követnek előre meghatározott formátumot, míg a félig strukturált adatok csak részben strukturálatlanok.</w:t>
+      </w:r>
+    </w:p>
+    <w:p>
+      <w:pPr>
+        <w:jc w:val="both"/>
+      </w:pPr>
+      <w:r>
+        <w:t>A következő pontok rámutatnak a strukturált, félig strukturált és strukturálatlan adatok közötti különbségekre:</w:t>
+      </w:r>
+    </w:p>
+    <w:p>
+      <w:pPr>
+        <w:pStyle w:val="ListParagraph"/>
+        <w:numPr>
+          <w:ilvl w:val="0"/>
+          <w:numId w:val="34"/>
+        </w:numPr>
+        <w:jc w:val="both"/>
+      </w:pPr>
+      <w:r>
+        <w:rPr>
+          <w:b/>
+          <w:bCs/>
+          <w:i/>
+          <w:iCs/>
+        </w:rPr>
+        <w:t>Szervezet</w:t>
+      </w:r>
+      <w:r>
+        <w:t xml:space="preserve">: A strukturált adatok jól szervezettek, ezért rendelkeznek a legmagasabb szintű szervezettséggel. Míg a félig strukturált adatok részben szervezettek, ezért a szervezés szintje alacsonyabb, mint a strukturált </w:t>
+      </w:r>
+      <w:r>
+        <w:lastRenderedPageBreak/>
+        <w:t>adatoké, de magasabb, mint a strukturálatlan adatoké. Végül a strukturálatlan adatokat egyáltalán nem rendezik.</w:t>
+      </w:r>
+    </w:p>
+    <w:p>
+      <w:pPr>
+        <w:pStyle w:val="ListParagraph"/>
+        <w:numPr>
+          <w:ilvl w:val="0"/>
+          <w:numId w:val="34"/>
+        </w:numPr>
+        <w:jc w:val="both"/>
+      </w:pPr>
+      <w:r>
+        <w:rPr>
+          <w:b/>
+          <w:bCs/>
+          <w:i/>
+          <w:iCs/>
+        </w:rPr>
+        <w:t>Rugalmasság és méretezhetőség</w:t>
+      </w:r>
+      <w:r>
+        <w:t>: A strukturált adatok relációs adatbázisoktól vagy sémáktól függenek, ezért kevésbé rugalmasak és nehezen méretezhetők. Míg a félig strukturált adatok rugalmasabbak és egyszerűbbek a méretezéshez, mint a strukturált adatok. A strukturálatlan adatoknak azonban nincs olyan sémájuk, amely a legrugalmasabbá és méretezhetőbbé tenné a másik kettő közül.</w:t>
+      </w:r>
+    </w:p>
+    <w:p>
+      <w:pPr>
+        <w:pStyle w:val="ListParagraph"/>
+        <w:numPr>
+          <w:ilvl w:val="0"/>
+          <w:numId w:val="34"/>
+        </w:numPr>
+        <w:jc w:val="both"/>
+      </w:pPr>
+      <w:r>
+        <w:rPr>
+          <w:b/>
+          <w:bCs/>
+          <w:i/>
+          <w:iCs/>
+        </w:rPr>
+        <w:t>Változatkészítés</w:t>
+      </w:r>
+      <w:r>
+        <w:t>: Mivel a strukturált adatok relációs adatbázison alapulnak, a verziószámcsomagok, sorok és táblák felett történik. Másrészről félig strukturált adatokban sorok vagy grafikonok lehetségesek, mivel csak egy részleges adatbázis támogatott. Végül a strukturálatlan adatokban a verziók valószínűleg teljes adatok, mivel az adatbázis nem támogatott.</w:t>
+      </w:r>
+    </w:p>
+    <w:p>
+      <w:pPr>
+        <w:pStyle w:val="ListParagraph"/>
+        <w:numPr>
+          <w:ilvl w:val="0"/>
+          <w:numId w:val="34"/>
+        </w:numPr>
+        <w:jc w:val="both"/>
+      </w:pPr>
+      <w:r>
+        <w:rPr>
+          <w:b/>
+          <w:bCs/>
+          <w:i/>
+          <w:iCs/>
+        </w:rPr>
+        <w:t>Tranzakciókezelés</w:t>
+      </w:r>
+      <w:r>
+        <w:t>: A strukturált adatokban az adatok egyidejűsége érhető el, ezért általában előnyben részesítik a többfeladatos folyamat során. Míg a félig strukturált adattranzakciók a DBMS-től adaptálódnak, de az adatok egyidejűsége nem áll rendelkezésre. Végül a strukturált adatokban sem a tranzakciókezelés, sem az adatok egyidejűsége nincs jelen.</w:t>
+      </w:r>
     </w:p>
     <w:p>
       <w:pPr>
@@ -4459,11 +4697,9 @@
       <w:r>
         <w:t xml:space="preserve"> az </w:t>
       </w:r>
-      <w:proofErr w:type="spellStart"/>
       <w:r>
         <w:t>előrejelzett</w:t>
       </w:r>
-      <w:proofErr w:type="spellEnd"/>
       <w:r>
         <w:t xml:space="preserve"> eredményeket.</w:t>
       </w:r>
@@ -4619,47 +4855,7 @@
           <w:i/>
           <w:iCs/>
         </w:rPr>
-        <w:t xml:space="preserve"> (</w:t>
-      </w:r>
-      <w:proofErr w:type="spellStart"/>
-      <w:r>
-        <w:rPr>
-          <w:b/>
-          <w:bCs/>
-          <w:i/>
-          <w:iCs/>
-        </w:rPr>
-        <w:t>deep</w:t>
-      </w:r>
-      <w:proofErr w:type="spellEnd"/>
-      <w:r>
-        <w:rPr>
-          <w:b/>
-          <w:bCs/>
-          <w:i/>
-          <w:iCs/>
-        </w:rPr>
-        <w:t xml:space="preserve"> </w:t>
-      </w:r>
-      <w:proofErr w:type="spellStart"/>
-      <w:r>
-        <w:rPr>
-          <w:b/>
-          <w:bCs/>
-          <w:i/>
-          <w:iCs/>
-        </w:rPr>
-        <w:t>learning</w:t>
-      </w:r>
-      <w:proofErr w:type="spellEnd"/>
-      <w:r>
-        <w:rPr>
-          <w:b/>
-          <w:bCs/>
-          <w:i/>
-          <w:iCs/>
-        </w:rPr>
-        <w:t>)</w:t>
+        <w:t xml:space="preserve"> (deep learning)</w:t>
       </w:r>
       <w:r>
         <w:t xml:space="preserve">: Az általános gépi tanulástól némileg különböző a mély tanulás. Alapvetően a mély tanulás </w:t>
@@ -4741,23 +4937,7 @@
         <w:t>ellenőrzését</w:t>
       </w:r>
       <w:r>
-        <w:t xml:space="preserve"> (</w:t>
-      </w:r>
-      <w:proofErr w:type="spellStart"/>
-      <w:r>
-        <w:t>sanity</w:t>
-      </w:r>
-      <w:proofErr w:type="spellEnd"/>
-      <w:r>
-        <w:t xml:space="preserve"> </w:t>
-      </w:r>
-      <w:proofErr w:type="spellStart"/>
-      <w:r>
-        <w:t>check</w:t>
-      </w:r>
-      <w:proofErr w:type="spellEnd"/>
-      <w:r>
-        <w:t>)</w:t>
+        <w:t xml:space="preserve"> (sanity check)</w:t>
       </w:r>
       <w:r>
         <w:t>.</w:t>
@@ -4785,6 +4965,7 @@
           <w:i/>
           <w:iCs/>
         </w:rPr>
+        <w:lastRenderedPageBreak/>
         <w:t>Adat</w:t>
       </w:r>
       <w:r>
@@ -4858,21 +5039,11 @@
         <w:t>Remek példa az ajánló rendszerekre a Facebook, az</w:t>
       </w:r>
       <w:r>
-        <w:t xml:space="preserve"> Amazon, a </w:t>
-      </w:r>
-      <w:proofErr w:type="spellStart"/>
-      <w:r>
-        <w:t>Netflix</w:t>
-      </w:r>
-      <w:proofErr w:type="spellEnd"/>
-      <w:r>
-        <w:t xml:space="preserve"> és a </w:t>
-      </w:r>
-      <w:proofErr w:type="spellStart"/>
+        <w:t xml:space="preserve"> Amazon, a Netflix és a </w:t>
+      </w:r>
       <w:r>
         <w:t>Youtube</w:t>
       </w:r>
-      <w:proofErr w:type="spellEnd"/>
       <w:r>
         <w:t>.</w:t>
       </w:r>
@@ -4882,7 +5053,6 @@
         <w:jc w:val="both"/>
       </w:pPr>
       <w:r>
-        <w:lastRenderedPageBreak/>
         <w:t xml:space="preserve">Ahhoz, hogy </w:t>
       </w:r>
       <w:r>
@@ -4970,15 +5140,7 @@
         <w:t xml:space="preserve">segítenek </w:t>
       </w:r>
       <w:r>
-        <w:t xml:space="preserve">nekünk megtalálni az adathalmazokat. A keresőmotor nagyszerű munkát végez a kulcsszavakhoz kapcsolódó adatkészletek megszerzésében különböző forrásokból, ideértve a kormányzati weboldalakat, a </w:t>
-      </w:r>
-      <w:proofErr w:type="spellStart"/>
-      <w:r>
-        <w:t>Kaggle</w:t>
-      </w:r>
-      <w:proofErr w:type="spellEnd"/>
-      <w:r>
-        <w:t>-t és más nyílt forráskódú adattárakat.</w:t>
+        <w:t>nekünk megtalálni az adathalmazokat. A keresőmotor nagyszerű munkát végez a kulcsszavakhoz kapcsolódó adatkészletek megszerzésében különböző forrásokból, ideértve a kormányzati weboldalakat, a Kaggle-t és más nyílt forráskódú adattárakat.</w:t>
       </w:r>
     </w:p>
     <w:p>
@@ -4991,15 +5153,7 @@
         <w:jc w:val="both"/>
       </w:pPr>
       <w:r>
-        <w:t>.</w:t>
-      </w:r>
-      <w:proofErr w:type="spellStart"/>
-      <w:r>
-        <w:t>gov</w:t>
-      </w:r>
-      <w:proofErr w:type="spellEnd"/>
-      <w:r>
-        <w:t xml:space="preserve"> adatkészletek</w:t>
+        <w:t>.gov adatkészletek</w:t>
       </w:r>
     </w:p>
     <w:p>
@@ -5020,13 +5174,8 @@
         </w:numPr>
         <w:jc w:val="both"/>
       </w:pPr>
-      <w:proofErr w:type="spellStart"/>
-      <w:r>
-        <w:t>Kaggle</w:t>
-      </w:r>
-      <w:proofErr w:type="spellEnd"/>
-      <w:r>
-        <w:t xml:space="preserve"> adatkészletek</w:t>
+      <w:r>
+        <w:t>Kaggle adatkészletek</w:t>
       </w:r>
     </w:p>
     <w:p>
@@ -5035,31 +5184,7 @@
         <w:jc w:val="both"/>
       </w:pPr>
       <w:r>
-        <w:t xml:space="preserve">A </w:t>
-      </w:r>
-      <w:proofErr w:type="spellStart"/>
-      <w:r>
-        <w:t>Kaggle</w:t>
-      </w:r>
-      <w:proofErr w:type="spellEnd"/>
-      <w:r>
-        <w:t xml:space="preserve"> a gépi tanulás és a mély tanulási kihívások tárhelyéről ismert. A </w:t>
-      </w:r>
-      <w:proofErr w:type="spellStart"/>
-      <w:r>
-        <w:t>Kaggle</w:t>
-      </w:r>
-      <w:proofErr w:type="spellEnd"/>
-      <w:r>
-        <w:t xml:space="preserve"> relevanciája ebben az összefüggésben az, hogy adatkészleteket nyújt, és egyúttal a tanulók és az gépi tanulási szakemberek közösségét is biztosítja. Nagyban elősegíti a fejlődésüket a jövendő adattudósoknak. Minden kihívásnak külön adatkészlete van és általában megtisztítják az adatokat, hogy ne kelljen szükségszerűen a takarítás munkáját elvégeznünk. Helyett az algoritmus finomítására összpontosíthatunk. Az adatkészletek könnyen letölthetők. Az erőforrások részben előfeltételek és linkek találhatók a tananyaghoz, amely segít nekünk, amikor elakadunk akár az algoritmusnál, akár a megvalósításnál. A </w:t>
-      </w:r>
-      <w:proofErr w:type="spellStart"/>
-      <w:r>
-        <w:t>Kaggle</w:t>
-      </w:r>
-      <w:proofErr w:type="spellEnd"/>
-      <w:r>
-        <w:t xml:space="preserve"> egy fantasztikus webhely a kezdők számára, akik belevághatnak a gépi tanulás és a mélytanulás alkalmazásaiba</w:t>
+        <w:t>A Kaggle a gépi tanulás és a mély tanulási kihívások tárhelyéről ismert. A Kaggle relevanciája ebben az összefüggésben az, hogy adatkészleteket nyújt, és egyúttal a tanulók és az gépi tanulási szakemberek közösségét is biztosítja. Nagyban elősegíti a fejlődésüket a jövendő adattudósoknak. Minden kihívásnak külön adatkészlete van és általában megtisztítják az adatokat, hogy ne kelljen szükségszerűen a takarítás munkáját elvégeznünk. Helyett az algoritmus finomítására összpontosíthatunk. Az adatkészletek könnyen letölthetők. Az erőforrások részben előfeltételek és linkek találhatók a tananyaghoz, amely segít nekünk, amikor elakadunk akár az algoritmusnál, akár a megvalósításnál. A Kaggle egy fantasztikus webhely a kezdők számára, akik belevághatnak a gépi tanulás és a mélytanulás alkalmazásaiba</w:t>
       </w:r>
       <w:r>
         <w:t>.</w:t>
@@ -5108,15 +5233,14 @@
         <w:t xml:space="preserve">Az Amazon nyilvántartásba vette a szervereiken elérhető néhány adatkészletet. Egyik nagy előnye, hogy amikor </w:t>
       </w:r>
       <w:r>
-        <w:t xml:space="preserve">Amazon Web </w:t>
-      </w:r>
-      <w:proofErr w:type="spellStart"/>
-      <w:r>
-        <w:t>Services</w:t>
-      </w:r>
-      <w:proofErr w:type="spellEnd"/>
-      <w:r>
-        <w:t xml:space="preserve"> (AWS) erőforrásokat használunk a modellek kalibrálásához és módosításához, akkor lokális adatokat használunk. A helyileg elérhető adatkészleteknek a használata több tízszer gyorsítja az adatbetöltési folyamatot. A nyilvántartás számos adatkészletet tartalmaz az alkalmazások területe szerint, például műholdas képek, ökológiai erőforrások stb.</w:t>
+        <w:t>Amazon Web Services</w:t>
+      </w:r>
+      <w:r>
+        <w:t xml:space="preserve"> (AWS) erőforrásokat használunk a modellek kalibrálásához és módosításához, akkor lokális adatokat használunk. A helyileg elérhető adatkészleteknek a használata több tízszer gyorsítja az adatbetöltési folyamatot. A nyilvántartás számos adatkészletet </w:t>
+      </w:r>
+      <w:r>
+        <w:lastRenderedPageBreak/>
+        <w:t>tartalmaz az alkalmazások területe szerint, például műholdas képek, ökológiai erőforrások stb.</w:t>
       </w:r>
     </w:p>
     <w:p>
@@ -5129,29 +5253,8 @@
         <w:jc w:val="both"/>
       </w:pPr>
       <w:r>
-        <w:t xml:space="preserve">UCI </w:t>
-      </w:r>
-      <w:proofErr w:type="spellStart"/>
-      <w:r>
-        <w:t>Machine</w:t>
-      </w:r>
-      <w:proofErr w:type="spellEnd"/>
-      <w:r>
-        <w:t xml:space="preserve"> </w:t>
-      </w:r>
-      <w:proofErr w:type="spellStart"/>
-      <w:r>
-        <w:t>Learning</w:t>
-      </w:r>
-      <w:proofErr w:type="spellEnd"/>
-      <w:r>
-        <w:t xml:space="preserve"> </w:t>
-      </w:r>
-      <w:proofErr w:type="spellStart"/>
-      <w:r>
-        <w:t>Repository</w:t>
-      </w:r>
-      <w:proofErr w:type="spellEnd"/>
+        <w:t>UCI Machine Learning Repository</w:t>
+      </w:r>
     </w:p>
     <w:p>
       <w:pPr>
@@ -5159,47 +5262,22 @@
         <w:jc w:val="both"/>
       </w:pPr>
       <w:r>
-        <w:t xml:space="preserve">Az UCI </w:t>
-      </w:r>
-      <w:proofErr w:type="spellStart"/>
-      <w:r>
-        <w:t>Machine</w:t>
-      </w:r>
-      <w:proofErr w:type="spellEnd"/>
-      <w:r>
-        <w:t xml:space="preserve"> </w:t>
-      </w:r>
-      <w:proofErr w:type="spellStart"/>
-      <w:r>
-        <w:t>Learning</w:t>
-      </w:r>
-      <w:proofErr w:type="spellEnd"/>
-      <w:r>
-        <w:t xml:space="preserve"> </w:t>
-      </w:r>
-      <w:proofErr w:type="spellStart"/>
-      <w:r>
-        <w:t>Repository</w:t>
-      </w:r>
-      <w:proofErr w:type="spellEnd"/>
-      <w:r>
-        <w:t xml:space="preserve"> könnyen kezelhető és tisztított adatkészleteket kínál. Ezek már régóta az egyik leggyakrabban használt adathalmazok a tudományos területeken.</w:t>
-      </w:r>
-    </w:p>
-    <w:p>
-      <w:pPr>
-        <w:jc w:val="both"/>
-        <w:rPr>
-          <w:b/>
-          <w:bCs/>
-        </w:rPr>
-      </w:pPr>
-      <w:r>
-        <w:rPr>
-          <w:b/>
-          <w:bCs/>
-        </w:rPr>
-        <w:lastRenderedPageBreak/>
+        <w:t>Az UCI Machine Learning Repository könnyen kezelhető és tisztított adatkészleteket kínál. Ezek már régóta az egyik leggyakrabban használt adathalmazok a tudományos területeken.</w:t>
+      </w:r>
+    </w:p>
+    <w:p>
+      <w:pPr>
+        <w:jc w:val="both"/>
+        <w:rPr>
+          <w:b/>
+          <w:bCs/>
+        </w:rPr>
+      </w:pPr>
+      <w:r>
+        <w:rPr>
+          <w:b/>
+          <w:bCs/>
+        </w:rPr>
         <w:t>Hogyan keressünk könnyeden adatkészletet?</w:t>
       </w:r>
     </w:p>
@@ -5453,6 +5531,7 @@
         <w:jc w:val="both"/>
       </w:pPr>
       <w:r>
+        <w:lastRenderedPageBreak/>
         <w:t>Például, ha elemezni szeretné</w:t>
       </w:r>
       <w:r>
@@ -5489,7 +5568,6 @@
         <w:rPr>
           <w:noProof/>
         </w:rPr>
-        <w:lastRenderedPageBreak/>
         <w:drawing>
           <wp:inline distT="0" distB="0" distL="0" distR="0" wp14:anchorId="01474DDC" wp14:editId="00E7C057">
             <wp:extent cx="5579745" cy="3145155"/>
@@ -5541,34 +5619,16 @@
       <w:r>
         <w:t xml:space="preserve">Látni fogjuk a </w:t>
       </w:r>
-      <w:proofErr w:type="spellStart"/>
-      <w:r>
-        <w:t>Kaggle</w:t>
-      </w:r>
-      <w:proofErr w:type="spellEnd"/>
-      <w:r>
-        <w:t xml:space="preserve"> által szolgáltatott</w:t>
+      <w:r>
+        <w:t>Kaggle által szolgáltatott</w:t>
       </w:r>
       <w:r>
         <w:t xml:space="preserve"> adatait, valamint olyan tudományos adattárakat, mint például a Harvard Dataverse és a</w:t>
       </w:r>
       <w:r>
-        <w:t xml:space="preserve"> </w:t>
-      </w:r>
-      <w:proofErr w:type="spellStart"/>
-      <w:r>
-        <w:t>Statista</w:t>
-      </w:r>
-      <w:proofErr w:type="spellEnd"/>
-      <w:r>
-        <w:fldChar w:fldCharType="begin"/>
-      </w:r>
-      <w:r>
-        <w:instrText xml:space="preserve"> HYPERLINK "https://de.statista.com/" \t "_blank" </w:instrText>
-      </w:r>
-      <w:r>
-        <w:fldChar w:fldCharType="end"/>
-      </w:r>
+        <w:t xml:space="preserve"> Statista</w:t>
+      </w:r>
+      <w:hyperlink r:id="rId17" w:tgtFrame="_blank" w:history="1"/>
       <w:r>
         <w:t xml:space="preserve">. </w:t>
       </w:r>
@@ -5792,6 +5852,7 @@
         <w:jc w:val="both"/>
       </w:pPr>
       <w:r>
+        <w:lastRenderedPageBreak/>
         <w:br w:type="page"/>
       </w:r>
     </w:p>
@@ -5847,15 +5908,7 @@
         <w:jc w:val="both"/>
       </w:pPr>
       <w:r>
-        <w:t>Ez nem azt jelenti, hogy a gépi tanulás ismerete elhanyagolandó. Nyilvánvalóan a legjobb adattudós könnyedén eligazodik a gépi tanulási algoritmusok nagy részével. Mindenesetre az adattudomány nem korlátozódik le a gépi tanulásra, inkább az egy képesség. A készség alatt azt kell érteni, hogy mennyire érted a probléma területet (</w:t>
-      </w:r>
-      <w:proofErr w:type="spellStart"/>
-      <w:r>
-        <w:t>domain</w:t>
-      </w:r>
-      <w:proofErr w:type="spellEnd"/>
-      <w:r>
-        <w:t xml:space="preserve">), mennyire tudsz elmélyülni az adatokban. Elkapni a rejtett </w:t>
+        <w:t xml:space="preserve">Ez nem azt jelenti, hogy a gépi tanulás ismerete elhanyagolandó. Nyilvánvalóan a legjobb adattudós könnyedén eligazodik a gépi tanulási algoritmusok nagy részével. Mindenesetre az adattudomány nem korlátozódik le a gépi tanulásra, inkább az egy képesség. A készség alatt azt kell érteni, hogy mennyire érted a probléma területet (domain), mennyire tudsz elmélyülni az adatokban. Elkapni a rejtett </w:t>
       </w:r>
       <w:r>
         <w:t>összefüggéseket</w:t>
@@ -6296,15 +6349,7 @@
         <w:t>?</w:t>
       </w:r>
       <w:r>
-        <w:t xml:space="preserve"> Ábráról leszűrt következtetések. Célszerű stratégiák megfogalmazása: </w:t>
-      </w:r>
-      <w:proofErr w:type="spellStart"/>
-      <w:r>
-        <w:t>outlier</w:t>
-      </w:r>
-      <w:proofErr w:type="spellEnd"/>
-      <w:r>
-        <w:t xml:space="preserve"> eltávolítása, dimenzió csökkentés/növelés, adat csökkentés/növelés stb.</w:t>
+        <w:t xml:space="preserve"> Ábráról leszűrt következtetések. Célszerű stratégiák megfogalmazása: outlier eltávolítása, dimenzió csökkentés/növelés, adat csökkentés/növelés stb.</w:t>
       </w:r>
     </w:p>
     <w:p>
@@ -6433,7 +6478,7 @@
                     <pic:cNvPicPr/>
                   </pic:nvPicPr>
                   <pic:blipFill>
-                    <a:blip r:embed="rId17" cstate="print">
+                    <a:blip r:embed="rId18" cstate="print">
                       <a:extLst>
                         <a:ext uri="{28A0092B-C50C-407E-A947-70E740481C1C}">
                           <a14:useLocalDpi xmlns:a14="http://schemas.microsoft.com/office/drawing/2010/main" val="0"/>
@@ -6660,11 +6705,7 @@
         <w:t>I</w:t>
       </w:r>
       <w:r>
-        <w:t xml:space="preserve">lleszkedik a képzési adatkészletbe, valamint javítja az érintett </w:t>
-      </w:r>
-      <w:proofErr w:type="spellStart"/>
-      <w:r>
-        <w:t>h</w:t>
+        <w:t>lleszkedik a képzési adatkészletbe, valamint javítja az érintett h</w:t>
       </w:r>
       <w:r>
         <w:t>i</w:t>
@@ -6672,7 +6713,6 @@
       <w:r>
         <w:t>per</w:t>
       </w:r>
-      <w:proofErr w:type="spellEnd"/>
       <w:r>
         <w:t>-</w:t>
       </w:r>
@@ -6722,7 +6762,7 @@
                     <pic:cNvPicPr/>
                   </pic:nvPicPr>
                   <pic:blipFill>
-                    <a:blip r:embed="rId18">
+                    <a:blip r:embed="rId19">
                       <a:extLst>
                         <a:ext uri="{28A0092B-C50C-407E-A947-70E740481C1C}">
                           <a14:useLocalDpi xmlns:a14="http://schemas.microsoft.com/office/drawing/2010/main" val="0"/>
@@ -6819,23 +6859,7 @@
         <w:t xml:space="preserve"> felhőalapú számítástechnikai, az I</w:t>
       </w:r>
       <w:r>
-        <w:t xml:space="preserve">nternet of </w:t>
-      </w:r>
-      <w:proofErr w:type="spellStart"/>
-      <w:r>
-        <w:t>Things</w:t>
-      </w:r>
-      <w:proofErr w:type="spellEnd"/>
-      <w:r>
-        <w:t xml:space="preserve"> (</w:t>
-      </w:r>
-      <w:proofErr w:type="spellStart"/>
-      <w:r>
-        <w:t>IoT</w:t>
-      </w:r>
-      <w:proofErr w:type="spellEnd"/>
-      <w:r>
-        <w:t>) szolgáltatások</w:t>
+        <w:t>nternet of Things (IoT) szolgáltatások</w:t>
       </w:r>
       <w:r>
         <w:t xml:space="preserve">, a mobilforgalomnak </w:t>
@@ -6893,15 +6917,7 @@
         <w:t xml:space="preserve"> </w:t>
       </w:r>
       <w:r>
-        <w:t xml:space="preserve">Az adatok halmozódásának sebességére vonatkozik. Ennek oka elsősorban az </w:t>
-      </w:r>
-      <w:proofErr w:type="spellStart"/>
-      <w:r>
-        <w:t>IoT</w:t>
-      </w:r>
-      <w:proofErr w:type="spellEnd"/>
-      <w:r>
-        <w:t>, a mobil adat, a közösségi média stb.</w:t>
+        <w:t>Az adatok halmozódásának sebességére vonatkozik. Ennek oka elsősorban az IoT, a mobil adat, a közösségi média stb.</w:t>
       </w:r>
     </w:p>
     <w:p>
@@ -7023,11 +7039,9 @@
       </w:r>
     </w:p>
     <w:p>
-      <w:proofErr w:type="spellStart"/>
       <w:r>
         <w:t>placeholder</w:t>
       </w:r>
-      <w:proofErr w:type="spellEnd"/>
     </w:p>
     <w:p>
       <w:pPr>
@@ -12124,7 +12138,7 @@
 </file>
 
 <file path=customXml/itemProps1.xml><?xml version="1.0" encoding="utf-8"?>
-<ds:datastoreItem xmlns:ds="http://schemas.openxmlformats.org/officeDocument/2006/customXml" ds:itemID="{B4945C14-5BF9-44F8-A0AE-FB45A38A7F67}">
+<ds:datastoreItem xmlns:ds="http://schemas.openxmlformats.org/officeDocument/2006/customXml" ds:itemID="{E1C9980E-F001-4296-A25E-D1988FC79325}">
   <ds:schemaRefs>
     <ds:schemaRef ds:uri="http://schemas.openxmlformats.org/officeDocument/2006/bibliography"/>
   </ds:schemaRefs>

</xml_diff>

<commit_message>
Add source for data splitting
</commit_message>
<xml_diff>
--- a/Documents/dolgozat.docx
+++ b/Documents/dolgozat.docx
@@ -4630,16 +4630,7 @@
           <w:b/>
           <w:bCs/>
         </w:rPr>
-        <w:t>Különbségek a strukturált, félig strukturált és struk</w:t>
-      </w:r>
-      <w:bookmarkStart w:id="0" w:name="_GoBack"/>
-      <w:bookmarkEnd w:id="0"/>
-      <w:r>
-        <w:rPr>
-          <w:b/>
-          <w:bCs/>
-        </w:rPr>
-        <w:t>turálatlan adatok között</w:t>
+        <w:t>Különbségek a strukturált, félig strukturált és strukturálatlan adatok között</w:t>
       </w:r>
     </w:p>
     <w:p>
@@ -6985,9 +6976,46 @@
         <w:rPr>
           <w:b/>
           <w:bCs/>
+        </w:rPr>
+        <w:t>C</w:t>
+      </w:r>
+      <w:r>
+        <w:rPr>
+          <w:b/>
+          <w:bCs/>
+        </w:rPr>
+        <w:t>ímke</w:t>
+      </w:r>
+      <w:r>
+        <w:t>:</w:t>
+      </w:r>
+      <w:r>
+        <w:t xml:space="preserve"> A célváltozó vagy a címke az az érték, amelyet a modellünk megjósol. </w:t>
+      </w:r>
+      <w:r>
+        <w:t xml:space="preserve">Például a mi esetünkben a matek dolgozat eredménye, az olvasási készség pont, vizsgán elért </w:t>
+      </w:r>
+      <w:r>
+        <w:t>eredmény</w:t>
+      </w:r>
+      <w:r>
+        <w:t xml:space="preserve"> stb.</w:t>
+      </w:r>
+      <w:bookmarkStart w:id="0" w:name="_GoBack"/>
+      <w:bookmarkEnd w:id="0"/>
+    </w:p>
+    <w:p>
+      <w:pPr>
+        <w:jc w:val="both"/>
+      </w:pPr>
+      <w:r>
+        <w:rPr>
+          <w:b/>
+          <w:bCs/>
           <w:i/>
           <w:iCs/>
         </w:rPr>
+        <w:lastRenderedPageBreak/>
         <w:t>Adatkészletek</w:t>
       </w:r>
       <w:r>
@@ -7022,7 +7050,6 @@
           <w:i/>
           <w:iCs/>
         </w:rPr>
-        <w:lastRenderedPageBreak/>
         <w:t>Tesztelési adatkészlet</w:t>
       </w:r>
       <w:r>
@@ -7355,7 +7382,11 @@
         <w:t xml:space="preserve"> </w:t>
       </w:r>
       <w:r>
-        <w:t>Csak azért, mert rengeteg adatot gyűjtöttünk, nincs értéke, hacsak nem gyűjtünk belőle némi betekintést. Az érték arra utal, hogy az adatok mennyire hasznosak a döntéshozatalban. Megfelelő elemzéssel kell kinyernünk a</w:t>
+        <w:t xml:space="preserve">Csak azért, mert rengeteg adatot gyűjtöttünk, nincs értéke, hacsak nem gyűjtünk belőle némi betekintést. Az érték arra utal, hogy az </w:t>
+      </w:r>
+      <w:r>
+        <w:lastRenderedPageBreak/>
+        <w:t>adatok mennyire hasznosak a döntéshozatalban. Megfelelő elemzéssel kell kinyernünk a</w:t>
       </w:r>
       <w:r>
         <w:t>z adat</w:t>
@@ -7406,6 +7437,7 @@
     <w:p>
       <w:pPr>
         <w:pStyle w:val="Heading2"/>
+        <w:jc w:val="both"/>
         <w:rPr>
           <w:rFonts w:ascii="Arial" w:hAnsi="Arial" w:cs="Arial"/>
         </w:rPr>
@@ -7414,8 +7446,25 @@
         <w:rPr>
           <w:rFonts w:ascii="Arial" w:hAnsi="Arial" w:cs="Arial"/>
         </w:rPr>
-        <w:t>Hogyan osztjuk szét az adatokat?</w:t>
-      </w:r>
+        <w:t>Hogyan os</w:t>
+      </w:r>
+      <w:r>
+        <w:rPr>
+          <w:rFonts w:ascii="Arial" w:hAnsi="Arial" w:cs="Arial"/>
+        </w:rPr>
+        <w:t>sz</w:t>
+      </w:r>
+      <w:r>
+        <w:rPr>
+          <w:rFonts w:ascii="Arial" w:hAnsi="Arial" w:cs="Arial"/>
+        </w:rPr>
+        <w:t>uk szét az adatokat?</w:t>
+      </w:r>
+    </w:p>
+    <w:p>
+      <w:pPr>
+        <w:jc w:val="both"/>
+      </w:pPr>
     </w:p>
     <w:p>
       <w:pPr>
@@ -12543,7 +12592,7 @@
 </file>
 
 <file path=customXml/itemProps1.xml><?xml version="1.0" encoding="utf-8"?>
-<ds:datastoreItem xmlns:ds="http://schemas.openxmlformats.org/officeDocument/2006/customXml" ds:itemID="{25777D33-A30E-4347-9C1D-F7285B194F47}">
+<ds:datastoreItem xmlns:ds="http://schemas.openxmlformats.org/officeDocument/2006/customXml" ds:itemID="{B16ECE9B-A661-40DD-B419-AEA80F2496DC}">
   <ds:schemaRefs>
     <ds:schemaRef ds:uri="http://schemas.openxmlformats.org/officeDocument/2006/bibliography"/>
   </ds:schemaRefs>

</xml_diff>

<commit_message>
Add data segregation section and figure
</commit_message>
<xml_diff>
--- a/Documents/dolgozat.docx
+++ b/Documents/dolgozat.docx
@@ -7001,8 +7001,6 @@
       <w:r>
         <w:t xml:space="preserve"> stb.</w:t>
       </w:r>
-      <w:bookmarkStart w:id="0" w:name="_GoBack"/>
-      <w:bookmarkEnd w:id="0"/>
     </w:p>
     <w:p>
       <w:pPr>
@@ -7433,10 +7431,11 @@
         <w:t xml:space="preserve"> pontosságának biztosítására utal. Mivel az adatokat több forrásból gyűjtik össze, ellenőriznünk kell az adatok pontosságát, mielőtt üzleti ismeretekre felhasználnánk őket.</w:t>
       </w:r>
     </w:p>
-    <w:p/>
     <w:p>
       <w:pPr>
         <w:pStyle w:val="Heading2"/>
+        <w:spacing w:before="240" w:after="240"/>
+        <w:ind w:left="11" w:right="6" w:hanging="11"/>
         <w:jc w:val="both"/>
         <w:rPr>
           <w:rFonts w:ascii="Arial" w:hAnsi="Arial" w:cs="Arial"/>
@@ -7460,20 +7459,430 @@
         </w:rPr>
         <w:t>uk szét az adatokat?</w:t>
       </w:r>
-    </w:p>
-    <w:p>
-      <w:pPr>
-        <w:jc w:val="both"/>
-      </w:pPr>
     </w:p>
     <w:p>
       <w:pPr>
         <w:spacing w:after="160"/>
         <w:ind w:left="0" w:right="0" w:firstLine="0"/>
-      </w:pPr>
+        <w:rPr>
+          <w:b/>
+          <w:bCs/>
+        </w:rPr>
+      </w:pPr>
+      <w:r>
+        <w:rPr>
+          <w:b/>
+          <w:bCs/>
+        </w:rPr>
+        <w:t xml:space="preserve">Az adatok </w:t>
+      </w:r>
+      <w:r>
+        <w:rPr>
+          <w:b/>
+          <w:bCs/>
+        </w:rPr>
+        <w:t>szétválasztásának</w:t>
+      </w:r>
+      <w:r>
+        <w:rPr>
+          <w:b/>
+          <w:bCs/>
+        </w:rPr>
+        <w:t xml:space="preserve"> szükségessége</w:t>
+      </w:r>
+    </w:p>
+    <w:p>
+      <w:pPr>
+        <w:spacing w:after="160"/>
+        <w:ind w:left="0" w:right="0" w:firstLine="0"/>
+      </w:pPr>
+      <w:r>
+        <w:t>Az</w:t>
+      </w:r>
+      <w:r>
+        <w:t xml:space="preserve"> </w:t>
+      </w:r>
+      <w:r>
+        <w:t>adatelőkészítés után</w:t>
+      </w:r>
+      <w:r>
+        <w:t xml:space="preserve"> az adatok</w:t>
+      </w:r>
+      <w:r>
+        <w:t xml:space="preserve"> szétválasztásával kell foglalkozni</w:t>
+      </w:r>
+      <w:r>
+        <w:t xml:space="preserve">. </w:t>
+      </w:r>
+      <w:r>
+        <w:t>Felmerül a kérdés, hogy miért kell szétválasztani az adatokat.</w:t>
+      </w:r>
+      <w:r>
+        <w:t xml:space="preserve"> Megvan a gépi tanulási algoritmusunk, amelyet egy adott üzleti kérdés megválaszolásához szeretnénk használni. A cél az, hogy sikeresen általánosítson </w:t>
+      </w:r>
+      <w:r>
+        <w:t>egy</w:t>
+      </w:r>
+      <w:r>
+        <w:t xml:space="preserve"> </w:t>
+      </w:r>
+      <w:r>
+        <w:t>nem ismert</w:t>
+      </w:r>
+      <w:r>
+        <w:t xml:space="preserve"> adatbevitel</w:t>
+      </w:r>
+      <w:r>
+        <w:t>re</w:t>
+      </w:r>
+      <w:r>
+        <w:t xml:space="preserve">. Nevezzük a mintán kívüli adatoknak. Mielőtt azonban felhasználhatnánk az algoritmust vagy a modellt, először be kell </w:t>
+      </w:r>
+      <w:r>
+        <w:t>tanítanunk</w:t>
+      </w:r>
+      <w:r>
+        <w:t xml:space="preserve"> az adatkészletünkbe. </w:t>
+      </w:r>
+      <w:r>
+        <w:t>A</w:t>
+      </w:r>
+      <w:r>
+        <w:t xml:space="preserve"> </w:t>
+      </w:r>
+      <w:r>
+        <w:t>tanítás</w:t>
+      </w:r>
+      <w:r>
+        <w:t xml:space="preserve"> után is szeretnénk kipróbálni, hogy </w:t>
+      </w:r>
+      <w:r>
+        <w:t>megnézzük annak</w:t>
+      </w:r>
+      <w:r>
+        <w:t xml:space="preserve"> teljesítményé</w:t>
+      </w:r>
+      <w:r>
+        <w:t>t</w:t>
+      </w:r>
+      <w:r>
+        <w:t>.</w:t>
+      </w:r>
+    </w:p>
+    <w:p>
+      <w:pPr>
+        <w:spacing w:after="160"/>
+        <w:ind w:left="0" w:right="0" w:firstLine="0"/>
+      </w:pPr>
+      <w:r>
+        <w:t xml:space="preserve">A képzési és tesztelési fázisok elvégzéséhez </w:t>
+      </w:r>
+      <w:r>
+        <w:t>van</w:t>
+      </w:r>
+      <w:r>
+        <w:t xml:space="preserve"> </w:t>
+      </w:r>
+      <w:r>
+        <w:t>egy</w:t>
+      </w:r>
+      <w:r>
+        <w:t xml:space="preserve"> adatkészlet. </w:t>
+      </w:r>
+      <w:r>
+        <w:t>Az adatkészletet tekinthetjük már elkészítettnek. A</w:t>
+      </w:r>
+      <w:r>
+        <w:t>z adatokat szét fogjuk osztani egy olyan képzési halmazra, amely képezni fogja algoritmusunkat. A másik rész pedig mint tesztkészlet lesz felosztva, amelyet az algoritmusunk tesztelésére használunk. A tesztelési eredményekből olyan mutatókat kapunk, amelyek segítenek eldönteni, hogy egy adott modell hogyan teljesítene a mintán kívüli adatokon</w:t>
+      </w:r>
+      <w:r>
+        <w:t>.</w:t>
+      </w:r>
+      <w:r>
+        <w:t xml:space="preserve"> Ezen mutatók alapján eldönthetjük, melyik modell lesz alkalmas a választott problémánkra. Az algoritmus jellegétől függően sok mutató van.</w:t>
+      </w:r>
+      <w:r>
+        <w:t xml:space="preserve"> </w:t>
+      </w:r>
+      <w:r>
+        <w:t xml:space="preserve">Azonban az egymillió </w:t>
+      </w:r>
+      <w:r>
+        <w:t>forintos</w:t>
+      </w:r>
+      <w:r>
+        <w:t xml:space="preserve"> kérdés a gépi tanulásban az, hogy hogyan fogjuk felosztani az adatkészletünket?</w:t>
+      </w:r>
+    </w:p>
+    <w:p>
+      <w:pPr>
+        <w:spacing w:after="160"/>
+        <w:ind w:left="0" w:right="0" w:firstLine="0"/>
+      </w:pPr>
+      <w:r>
+        <w:t xml:space="preserve">Érdekes, hogy ez történelem a gépi tanulásban, és két szempont van az adatok felosztásakor. Először is szeretnénk </w:t>
+      </w:r>
+      <w:proofErr w:type="spellStart"/>
+      <w:r>
+        <w:rPr>
+          <w:b/>
+          <w:bCs/>
+        </w:rPr>
+        <w:t>randomizálni</w:t>
+      </w:r>
+      <w:proofErr w:type="spellEnd"/>
+      <w:r>
+        <w:t xml:space="preserve"> az adatkészletünket, hogy a hasonló értékek ne oszlanak fel ugyanazon halmazra. </w:t>
+      </w:r>
+      <w:r>
+        <w:t>N</w:t>
+      </w:r>
+      <w:r>
+        <w:t xml:space="preserve">em akarjuk megosztani az adatkészletünket úgy, hogy a </w:t>
+      </w:r>
+      <w:r>
+        <w:t>férfiak vizsgáinak a pontszáma</w:t>
+      </w:r>
+      <w:r>
+        <w:t xml:space="preserve"> a képzési készletben legyen, míg az </w:t>
+      </w:r>
+      <w:r>
+        <w:t>nők pontszámai</w:t>
+      </w:r>
+      <w:r>
+        <w:t xml:space="preserve"> a tesztkészletben. Ellenkező esetben </w:t>
+      </w:r>
+      <w:r>
+        <w:t>előítéletet (</w:t>
+      </w:r>
+      <w:proofErr w:type="spellStart"/>
+      <w:r>
+        <w:t>bias</w:t>
+      </w:r>
+      <w:proofErr w:type="spellEnd"/>
+      <w:r>
+        <w:t>)</w:t>
+      </w:r>
+      <w:r>
+        <w:t xml:space="preserve"> vezethetünk be.</w:t>
+      </w:r>
+    </w:p>
+    <w:p>
+      <w:pPr>
+        <w:spacing w:after="160"/>
+        <w:ind w:left="0" w:right="0" w:firstLine="0"/>
+      </w:pPr>
+      <w:r>
+        <w:t>Másodszor, van egy kompromisszum. Minél nagyobb a képzési készletünk, annál nagyobb a bizalom a modell tanulás iránt. Minél nagyobb a tesztkészletünk, annál nagyobb a bizalom a modelltesztelés iránt. Tehát az, hogy hogyan kell kettéválasztanunk, egy másik probléma. Lehetséges, mégis logikus kérdés, amelyet fel lehet tenni, hogy miért van gondunk az adatkészlet felosztásával? Miért nem csak a gépi tanulási algoritmust képezzük ki az egész adathalmazba, és így garantáljuk az algoritmusunk számára a lehetséges teszt tanulást.</w:t>
+      </w:r>
+    </w:p>
+    <w:p>
+      <w:pPr>
+        <w:spacing w:after="160"/>
+        <w:ind w:left="0" w:right="0" w:firstLine="0"/>
+      </w:pPr>
+      <w:r>
+        <w:t>Az ugyanazon az adatkészleten végzett képzés és tesztelés valószínűleg az úgynevezett túlillesztés</w:t>
+      </w:r>
+      <w:r>
+        <w:t xml:space="preserve"> (overfitting)</w:t>
+      </w:r>
+      <w:r>
+        <w:t xml:space="preserve"> eredményét fogja eredményezni. Ekkor egy modell inkább egy edzés adatait kezdi megjegyezni, mintsem általánosítani.</w:t>
+      </w:r>
+      <w:r>
+        <w:t xml:space="preserve"> Úgy is értelmezhetjük</w:t>
+      </w:r>
+      <w:r>
+        <w:t xml:space="preserve">, mint </w:t>
+      </w:r>
+      <w:r>
+        <w:t xml:space="preserve">egy </w:t>
+      </w:r>
+      <w:r>
+        <w:t xml:space="preserve">olyan hallgató, aki megjegyzi az oktatóanyagokat, de </w:t>
+      </w:r>
+      <w:r>
+        <w:lastRenderedPageBreak/>
+        <w:t>nem képes általánosítani</w:t>
+      </w:r>
+      <w:r>
+        <w:t>.</w:t>
+      </w:r>
+      <w:r>
+        <w:t xml:space="preserve"> </w:t>
+      </w:r>
+      <w:r>
+        <w:t>Azokat a vizsga kérdéseket, amelyeket még nem látott nem tudja megválaszolni.</w:t>
+      </w:r>
+      <w:r>
+        <w:t xml:space="preserve"> Egyszerűen </w:t>
+      </w:r>
+      <w:r>
+        <w:t>bemagolja a tananyagot a vizsgára, ami</w:t>
+      </w:r>
+      <w:r>
+        <w:t xml:space="preserve"> </w:t>
+      </w:r>
+      <w:r>
+        <w:t>n</w:t>
+      </w:r>
+      <w:r>
+        <w:t xml:space="preserve">em jó. De a gépi tanulási modellt és a hallgatót új, eddig nem látott adatokkal kell tesztelni, hogy biztonságosan megállapíthassuk, hogy megfelelően tanultak-e. </w:t>
+      </w:r>
+    </w:p>
+    <w:p>
+      <w:pPr>
+        <w:spacing w:after="160"/>
+        <w:ind w:left="0" w:right="0" w:firstLine="0"/>
+      </w:pPr>
+      <w:r>
+        <w:t>Mivel elkezdtük megvitatni a túlillesztést, be kell vezetnünk a</w:t>
+      </w:r>
+      <w:r>
+        <w:t>z alul illesztést a teljesség érdekében</w:t>
+      </w:r>
+      <w:r>
+        <w:t xml:space="preserve">. Az </w:t>
+      </w:r>
+      <w:r>
+        <w:t>alul illesztést</w:t>
+      </w:r>
+      <w:r>
+        <w:t xml:space="preserve"> </w:t>
+      </w:r>
+      <w:r>
+        <w:t xml:space="preserve">akkor következik be, amikor a gépi tanulási algoritmusok nem tanultak eléggé a bemeneti adatokra, ezért nem tudják megfelelően megbecsülni a jövőbeli bemeneti értékeket. </w:t>
+      </w:r>
+      <w:r>
+        <w:t>Elképzelhetjük úgy</w:t>
+      </w:r>
+      <w:r>
+        <w:t xml:space="preserve">, mint </w:t>
+      </w:r>
+      <w:r>
+        <w:t>egy</w:t>
+      </w:r>
+      <w:r>
+        <w:t xml:space="preserve"> hallgató, aki nem tanulmányozta megfelelően a korábbi vizsga kérdéseit. </w:t>
+      </w:r>
+    </w:p>
+    <w:p>
+      <w:pPr>
+        <w:spacing w:after="160"/>
+        <w:ind w:left="0" w:right="0" w:firstLine="0"/>
+      </w:pPr>
+      <w:r>
+        <w:t>A</w:t>
+      </w:r>
+      <w:r>
+        <w:t xml:space="preserve"> megfelelő</w:t>
+      </w:r>
+      <w:r>
+        <w:t xml:space="preserve"> illesztésre törekszünk. </w:t>
+      </w:r>
+      <w:r>
+        <w:t>A</w:t>
+      </w:r>
+      <w:r>
+        <w:t xml:space="preserve">mikor a gépi tanulási algoritmus éppen annyit tanul, hogy a bemeneti adatokból általánosítson. Mégsem jegyzi meg a modellünket. </w:t>
+      </w:r>
+      <w:r>
+        <w:t>Ekkor m</w:t>
+      </w:r>
+      <w:r>
+        <w:t>egjegyezhetjük, hogy gépi tanulás</w:t>
+      </w:r>
+      <w:r>
+        <w:t xml:space="preserve"> </w:t>
+      </w:r>
+      <w:r>
+        <w:t xml:space="preserve">szépen követi a bemeneti adatok trendjét anélkül, hogy pontosan át kellene menni az </w:t>
+      </w:r>
+      <w:r>
+        <w:t>összes</w:t>
+      </w:r>
+      <w:r>
+        <w:t xml:space="preserve"> </w:t>
+      </w:r>
+      <w:r>
+        <w:t>adat</w:t>
+      </w:r>
+      <w:r>
+        <w:t>p</w:t>
+      </w:r>
+      <w:r>
+        <w:t>éldányon</w:t>
+      </w:r>
+      <w:r>
+        <w:t>.</w:t>
+      </w:r>
+      <w:r>
+        <w:t xml:space="preserve"> </w:t>
+      </w:r>
+      <w:r>
+        <w:t xml:space="preserve">A hasonlat itt egy olyan hallgató lesz, aki épp annyira tanulmányozza a vizsga kérdéseit, hogy sikeresen megértse a vizsga stílusát, stratégiáját és irányzatát, anélkül, hogy </w:t>
+      </w:r>
+      <w:r>
+        <w:t>energiáját csak a tiszta memorizálásra fordítaná.</w:t>
+      </w:r>
+    </w:p>
+    <w:p>
+      <w:pPr>
+        <w:spacing w:after="160"/>
+        <w:ind w:left="0" w:right="0" w:firstLine="0"/>
+      </w:pPr>
+      <w:r>
+        <w:rPr>
+          <w:noProof/>
+        </w:rPr>
+        <w:drawing>
+          <wp:inline distT="0" distB="0" distL="0" distR="0" wp14:anchorId="59E54584" wp14:editId="3C22456B">
+            <wp:extent cx="5579745" cy="3063875"/>
+            <wp:effectExtent l="0" t="0" r="1905" b="3175"/>
+            <wp:docPr id="13" name="Picture 13"/>
+            <wp:cNvGraphicFramePr>
+              <a:graphicFrameLocks xmlns:a="http://schemas.openxmlformats.org/drawingml/2006/main" noChangeAspect="1"/>
+            </wp:cNvGraphicFramePr>
+            <a:graphic xmlns:a="http://schemas.openxmlformats.org/drawingml/2006/main">
+              <a:graphicData uri="http://schemas.openxmlformats.org/drawingml/2006/picture">
+                <pic:pic xmlns:pic="http://schemas.openxmlformats.org/drawingml/2006/picture">
+                  <pic:nvPicPr>
+                    <pic:cNvPr id="13" name="overfitting_and_underfitting.png"/>
+                    <pic:cNvPicPr/>
+                  </pic:nvPicPr>
+                  <pic:blipFill>
+                    <a:blip r:embed="rId19">
+                      <a:extLst>
+                        <a:ext uri="{28A0092B-C50C-407E-A947-70E740481C1C}">
+                          <a14:useLocalDpi xmlns:a14="http://schemas.microsoft.com/office/drawing/2010/main" val="0"/>
+                        </a:ext>
+                      </a:extLst>
+                    </a:blip>
+                    <a:stretch>
+                      <a:fillRect/>
+                    </a:stretch>
+                  </pic:blipFill>
+                  <pic:spPr>
+                    <a:xfrm>
+                      <a:off x="0" y="0"/>
+                      <a:ext cx="5579745" cy="3063875"/>
+                    </a:xfrm>
+                    <a:prstGeom prst="rect">
+                      <a:avLst/>
+                    </a:prstGeom>
+                  </pic:spPr>
+                </pic:pic>
+              </a:graphicData>
+            </a:graphic>
+          </wp:inline>
+        </w:drawing>
+      </w:r>
       <w:r>
         <w:br w:type="page"/>
       </w:r>
+      <w:bookmarkStart w:id="0" w:name="_GoBack"/>
+      <w:bookmarkEnd w:id="0"/>
     </w:p>
     <w:p>
       <w:pPr>
@@ -12592,7 +13001,7 @@
 </file>
 
 <file path=customXml/itemProps1.xml><?xml version="1.0" encoding="utf-8"?>
-<ds:datastoreItem xmlns:ds="http://schemas.openxmlformats.org/officeDocument/2006/customXml" ds:itemID="{B16ECE9B-A661-40DD-B419-AEA80F2496DC}">
+<ds:datastoreItem xmlns:ds="http://schemas.openxmlformats.org/officeDocument/2006/customXml" ds:itemID="{350F30A9-575B-4441-B435-1CEF84A0F456}">
   <ds:schemaRefs>
     <ds:schemaRef ds:uri="http://schemas.openxmlformats.org/officeDocument/2006/bibliography"/>
   </ds:schemaRefs>

</xml_diff>

<commit_message>
Train and test split document
</commit_message>
<xml_diff>
--- a/Documents/dolgozat.docx
+++ b/Documents/dolgozat.docx
@@ -6094,6 +6094,10 @@
       <w:pPr>
         <w:ind w:left="0" w:firstLine="0"/>
         <w:jc w:val="both"/>
+        <w:rPr>
+          <w:b/>
+          <w:bCs/>
+        </w:rPr>
       </w:pPr>
       <w:r>
         <w:rPr>
@@ -6116,6 +6120,17 @@
         </w:rPr>
         <w:t>probléma</w:t>
       </w:r>
+    </w:p>
+    <w:p>
+      <w:pPr>
+        <w:ind w:left="0" w:firstLine="0"/>
+        <w:jc w:val="both"/>
+      </w:pPr>
+      <w:proofErr w:type="spellStart"/>
+      <w:r>
+        <w:t>placeholder</w:t>
+      </w:r>
+      <w:proofErr w:type="spellEnd"/>
     </w:p>
     <w:p>
       <w:pPr>
@@ -6191,6 +6206,7 @@
           <w:i/>
           <w:iCs/>
         </w:rPr>
+        <w:lastRenderedPageBreak/>
         <w:t>mint száz bekezdés</w:t>
       </w:r>
     </w:p>
@@ -6201,7 +6217,6 @@
         <w:jc w:val="both"/>
       </w:pPr>
       <w:r>
-        <w:lastRenderedPageBreak/>
         <w:br w:type="page"/>
       </w:r>
     </w:p>
@@ -6977,14 +6992,7 @@
           <w:b/>
           <w:bCs/>
         </w:rPr>
-        <w:t>C</w:t>
-      </w:r>
-      <w:r>
-        <w:rPr>
-          <w:b/>
-          <w:bCs/>
-        </w:rPr>
-        <w:t>ímke</w:t>
+        <w:t>Címke</w:t>
       </w:r>
       <w:r>
         <w:t>:</w:t>
@@ -7746,10 +7754,7 @@
         <w:t xml:space="preserve">. Az </w:t>
       </w:r>
       <w:r>
-        <w:t>alul illesztést</w:t>
-      </w:r>
-      <w:r>
-        <w:t xml:space="preserve"> </w:t>
+        <w:t xml:space="preserve">alul illesztést </w:t>
       </w:r>
       <w:r>
         <w:t xml:space="preserve">akkor következik be, amikor a gépi tanulási algoritmusok nem tanultak eléggé a bemeneti adatokra, ezért nem tudják megfelelően megbecsülni a jövőbeli bemeneti értékeket. </w:t>
@@ -7878,6 +7883,656 @@
           </wp:inline>
         </w:drawing>
       </w:r>
+    </w:p>
+    <w:p>
+      <w:pPr>
+        <w:spacing w:after="160"/>
+        <w:ind w:left="0" w:right="0" w:firstLine="0"/>
+      </w:pPr>
+    </w:p>
+    <w:p>
+      <w:pPr>
+        <w:spacing w:after="160"/>
+        <w:ind w:left="0" w:right="0" w:firstLine="0"/>
+        <w:rPr>
+          <w:b/>
+          <w:bCs/>
+        </w:rPr>
+      </w:pPr>
+      <w:r>
+        <w:rPr>
+          <w:b/>
+          <w:bCs/>
+        </w:rPr>
+        <w:t>Képzés és teszt</w:t>
+      </w:r>
+      <w:r>
+        <w:rPr>
+          <w:b/>
+          <w:bCs/>
+        </w:rPr>
+        <w:t>készletre fel</w:t>
+      </w:r>
+      <w:r>
+        <w:rPr>
+          <w:b/>
+          <w:bCs/>
+        </w:rPr>
+        <w:t>osztás</w:t>
+      </w:r>
+    </w:p>
+    <w:p>
+      <w:pPr>
+        <w:spacing w:after="160"/>
+        <w:ind w:left="0" w:right="0" w:firstLine="0"/>
+      </w:pPr>
+      <w:r>
+        <w:t>Két módszer létezik az adathalmazunk elkülönítésére.</w:t>
+      </w:r>
+    </w:p>
+    <w:p>
+      <w:pPr>
+        <w:pStyle w:val="ListParagraph"/>
+        <w:numPr>
+          <w:ilvl w:val="0"/>
+          <w:numId w:val="36"/>
+        </w:numPr>
+        <w:spacing w:after="160"/>
+        <w:ind w:right="0"/>
+      </w:pPr>
+      <w:r>
+        <w:t xml:space="preserve">Az első technikát </w:t>
+      </w:r>
+      <w:r>
+        <w:t>képzés</w:t>
+      </w:r>
+      <w:r>
+        <w:t xml:space="preserve"> </w:t>
+      </w:r>
+      <w:r>
+        <w:t xml:space="preserve">és </w:t>
+      </w:r>
+      <w:r>
+        <w:t xml:space="preserve">teszt felosztásnak nevezzük, ahol az adatokat két különböző </w:t>
+      </w:r>
+      <w:r>
+        <w:t>képzés</w:t>
+      </w:r>
+      <w:r>
+        <w:t xml:space="preserve"> és tesztkészletre osztjuk.</w:t>
+      </w:r>
+    </w:p>
+    <w:p>
+      <w:pPr>
+        <w:pStyle w:val="ListParagraph"/>
+        <w:numPr>
+          <w:ilvl w:val="0"/>
+          <w:numId w:val="35"/>
+        </w:numPr>
+        <w:spacing w:after="160"/>
+        <w:ind w:right="0"/>
+      </w:pPr>
+      <w:r>
+        <w:t>Míg a második technikát K-</w:t>
+      </w:r>
+      <w:r>
+        <w:t>Fold</w:t>
+      </w:r>
+      <w:r>
+        <w:t xml:space="preserve"> keresztellenőrzésnek nevezik, ahol a hiányokat csoportokra és foltokra osztjuk, és minden csoportot külön edzünk. </w:t>
+      </w:r>
+    </w:p>
+    <w:p>
+      <w:pPr>
+        <w:spacing w:after="160"/>
+        <w:ind w:left="0" w:right="0" w:firstLine="0"/>
+      </w:pPr>
+      <w:r>
+        <w:t xml:space="preserve">Az első adatszegregációs technika, amelyet megvizsgálunk, a </w:t>
+      </w:r>
+      <w:r>
+        <w:t>képzés</w:t>
+      </w:r>
+      <w:r>
+        <w:t xml:space="preserve"> </w:t>
+      </w:r>
+      <w:r>
+        <w:t>és</w:t>
+      </w:r>
+      <w:r>
+        <w:t xml:space="preserve"> teszt felosztás. </w:t>
+      </w:r>
+      <w:r>
+        <w:t>A k</w:t>
+      </w:r>
+      <w:r>
+        <w:t xml:space="preserve">épzési halmaz, amely </w:t>
+      </w:r>
+      <w:r>
+        <w:t>egy nagyobb részt vesz</w:t>
+      </w:r>
+      <w:r>
+        <w:t xml:space="preserve"> az adatkészletünkből</w:t>
+      </w:r>
+      <w:r>
+        <w:t>.</w:t>
+      </w:r>
+      <w:r>
+        <w:t xml:space="preserve"> </w:t>
+      </w:r>
+      <w:r>
+        <w:lastRenderedPageBreak/>
+        <w:t>A</w:t>
+      </w:r>
+      <w:r>
+        <w:t xml:space="preserve"> tesztkészletet, amely kisebb arányt vesz fel</w:t>
+      </w:r>
+      <w:r>
+        <w:t xml:space="preserve"> az összes adatból</w:t>
+      </w:r>
+      <w:r>
+        <w:t>. A képzési teszt általában 70-80% -ot vesz igénybe az adatkészletünkből, míg a tesztkészlet általában 20-30% -ot vesz igénybe.</w:t>
+      </w:r>
+    </w:p>
+    <w:p>
+      <w:pPr>
+        <w:spacing w:after="160"/>
+        <w:ind w:left="0" w:right="0" w:firstLine="0"/>
+      </w:pPr>
+      <w:r>
+        <w:t xml:space="preserve">Vegyünk egy vizuális példát a </w:t>
+      </w:r>
+      <w:r>
+        <w:t>képzés</w:t>
+      </w:r>
+      <w:r>
+        <w:t xml:space="preserve"> </w:t>
+      </w:r>
+      <w:r>
+        <w:t>és</w:t>
+      </w:r>
+      <w:r>
+        <w:t xml:space="preserve"> teszt </w:t>
+      </w:r>
+      <w:r>
+        <w:t xml:space="preserve">felosztás </w:t>
+      </w:r>
+      <w:r>
+        <w:t>szakasz</w:t>
+      </w:r>
+      <w:r>
+        <w:t>hoz</w:t>
+      </w:r>
+      <w:r>
+        <w:t xml:space="preserve"> és </w:t>
+      </w:r>
+      <w:r>
+        <w:t>nézzük meg</w:t>
+      </w:r>
+      <w:r>
+        <w:t xml:space="preserve"> annak fő korlátját.</w:t>
+      </w:r>
+      <w:r>
+        <w:t xml:space="preserve"> </w:t>
+      </w:r>
+      <w:r>
+        <w:t xml:space="preserve">Tegyük fel, hogy van </w:t>
+      </w:r>
+      <w:r>
+        <w:t>a diák által tanulásra töltött ideje</w:t>
+      </w:r>
+      <w:r>
+        <w:t xml:space="preserve"> és </w:t>
+      </w:r>
+      <w:r>
+        <w:t>az eredménye.</w:t>
+      </w:r>
+      <w:r>
+        <w:t xml:space="preserve"> </w:t>
+      </w:r>
+      <w:r>
+        <w:t>A</w:t>
+      </w:r>
+      <w:r>
+        <w:t xml:space="preserve">z általános tendencia az, hogy a </w:t>
+      </w:r>
+      <w:r>
+        <w:t>tanulásra ráfordított idő növekedésével</w:t>
+      </w:r>
+      <w:r>
+        <w:t xml:space="preserve"> </w:t>
+      </w:r>
+      <w:r>
+        <w:t>jobb eredmény érünk el</w:t>
+      </w:r>
+      <w:r>
+        <w:t>. Két</w:t>
+      </w:r>
+      <w:r>
+        <w:t>féle felosztással</w:t>
+      </w:r>
+      <w:r>
+        <w:t xml:space="preserve"> képez</w:t>
+      </w:r>
+      <w:r>
+        <w:t>tem</w:t>
+      </w:r>
+      <w:r>
+        <w:t xml:space="preserve"> ki </w:t>
+      </w:r>
+      <w:r>
+        <w:t xml:space="preserve">az </w:t>
+      </w:r>
+      <w:r>
+        <w:t>adat</w:t>
+      </w:r>
+      <w:r>
+        <w:t>készletemet.</w:t>
+      </w:r>
+      <w:r>
+        <w:t xml:space="preserve"> </w:t>
+      </w:r>
+      <w:r>
+        <w:t>M</w:t>
+      </w:r>
+      <w:r>
+        <w:t xml:space="preserve">ás-más </w:t>
+      </w:r>
+      <w:r>
+        <w:t>tanulási és</w:t>
+      </w:r>
+      <w:r>
+        <w:t xml:space="preserve"> teszt kombinációval</w:t>
+      </w:r>
+      <w:r>
+        <w:t>.</w:t>
+      </w:r>
+      <w:r>
+        <w:t xml:space="preserve"> </w:t>
+      </w:r>
+      <w:r>
+        <w:t>N</w:t>
+      </w:r>
+      <w:r>
+        <w:t>ézzük</w:t>
+      </w:r>
+      <w:r>
+        <w:t xml:space="preserve"> meg</w:t>
+      </w:r>
+      <w:r>
+        <w:t>, hogyan különbözik az algoritmus teljesítménye</w:t>
+      </w:r>
+      <w:r>
+        <w:t>!</w:t>
+      </w:r>
+      <w:r>
+        <w:t xml:space="preserve"> A következő képen látható az adatok eloszlása.</w:t>
+      </w:r>
+    </w:p>
+    <w:p>
+      <w:pPr>
+        <w:spacing w:after="160"/>
+        <w:ind w:left="0" w:right="0" w:firstLine="0"/>
+        <w:jc w:val="center"/>
+      </w:pPr>
+      <w:r>
+        <w:rPr>
+          <w:noProof/>
+        </w:rPr>
+        <w:drawing>
+          <wp:inline distT="0" distB="0" distL="0" distR="0" wp14:anchorId="25BDF392" wp14:editId="7B00FD9E">
+            <wp:extent cx="3590925" cy="2683286"/>
+            <wp:effectExtent l="0" t="0" r="0" b="3175"/>
+            <wp:docPr id="17" name="Picture 17"/>
+            <wp:cNvGraphicFramePr>
+              <a:graphicFrameLocks xmlns:a="http://schemas.openxmlformats.org/drawingml/2006/main" noChangeAspect="1"/>
+            </wp:cNvGraphicFramePr>
+            <a:graphic xmlns:a="http://schemas.openxmlformats.org/drawingml/2006/main">
+              <a:graphicData uri="http://schemas.openxmlformats.org/drawingml/2006/picture">
+                <pic:pic xmlns:pic="http://schemas.openxmlformats.org/drawingml/2006/picture">
+                  <pic:nvPicPr>
+                    <pic:cNvPr id="17" name="student_score_dataset.png"/>
+                    <pic:cNvPicPr/>
+                  </pic:nvPicPr>
+                  <pic:blipFill>
+                    <a:blip r:embed="rId20">
+                      <a:extLst>
+                        <a:ext uri="{28A0092B-C50C-407E-A947-70E740481C1C}">
+                          <a14:useLocalDpi xmlns:a14="http://schemas.microsoft.com/office/drawing/2010/main" val="0"/>
+                        </a:ext>
+                      </a:extLst>
+                    </a:blip>
+                    <a:stretch>
+                      <a:fillRect/>
+                    </a:stretch>
+                  </pic:blipFill>
+                  <pic:spPr>
+                    <a:xfrm>
+                      <a:off x="0" y="0"/>
+                      <a:ext cx="3647974" cy="2725916"/>
+                    </a:xfrm>
+                    <a:prstGeom prst="rect">
+                      <a:avLst/>
+                    </a:prstGeom>
+                  </pic:spPr>
+                </pic:pic>
+              </a:graphicData>
+            </a:graphic>
+          </wp:inline>
+        </w:drawing>
+      </w:r>
+    </w:p>
+    <w:p>
+      <w:pPr>
+        <w:spacing w:after="160"/>
+        <w:ind w:left="0" w:right="0" w:firstLine="0"/>
+      </w:pPr>
+      <w:r>
+        <w:t>A gépi tanulási algoritmusra</w:t>
+      </w:r>
+      <w:r>
+        <w:t xml:space="preserve"> egy </w:t>
+      </w:r>
+      <w:r>
+        <w:t xml:space="preserve">egyszerű </w:t>
+      </w:r>
+      <w:r>
+        <w:t>lineáris regressziós algoritmus</w:t>
+      </w:r>
+      <w:r>
+        <w:t>t választottam</w:t>
+      </w:r>
+      <w:r>
+        <w:t xml:space="preserve">. </w:t>
+      </w:r>
+      <w:r>
+        <w:t>A</w:t>
+      </w:r>
+      <w:r>
+        <w:t xml:space="preserve"> lineáris regressziós vonal megközelítőleg az adatsorunk közepén halad el, és megmondja, hogyan fog kinézni a jövőbeni előrejelzése. </w:t>
+      </w:r>
+      <w:r>
+        <w:t xml:space="preserve">Az alábbi </w:t>
+      </w:r>
+      <w:r>
+        <w:t xml:space="preserve">tesztelési adatkészlettel </w:t>
+      </w:r>
+      <w:r>
+        <w:t>teszteljük a betanított gépi tanulási algoritmust</w:t>
+      </w:r>
+      <w:r>
+        <w:t>.</w:t>
+      </w:r>
+    </w:p>
+    <w:p>
+      <w:pPr>
+        <w:spacing w:after="160"/>
+        <w:ind w:left="0" w:right="0" w:firstLine="0"/>
+        <w:jc w:val="center"/>
+      </w:pPr>
+      <w:r>
+        <w:rPr>
+          <w:noProof/>
+        </w:rPr>
+        <w:drawing>
+          <wp:inline distT="0" distB="0" distL="0" distR="0" wp14:anchorId="34699C9A" wp14:editId="142CE650">
+            <wp:extent cx="3632868" cy="2714625"/>
+            <wp:effectExtent l="0" t="0" r="5715" b="0"/>
+            <wp:docPr id="18" name="Picture 18"/>
+            <wp:cNvGraphicFramePr>
+              <a:graphicFrameLocks xmlns:a="http://schemas.openxmlformats.org/drawingml/2006/main" noChangeAspect="1"/>
+            </wp:cNvGraphicFramePr>
+            <a:graphic xmlns:a="http://schemas.openxmlformats.org/drawingml/2006/main">
+              <a:graphicData uri="http://schemas.openxmlformats.org/drawingml/2006/picture">
+                <pic:pic xmlns:pic="http://schemas.openxmlformats.org/drawingml/2006/picture">
+                  <pic:nvPicPr>
+                    <pic:cNvPr id="18" name="random_state1_test.png"/>
+                    <pic:cNvPicPr/>
+                  </pic:nvPicPr>
+                  <pic:blipFill>
+                    <a:blip r:embed="rId21">
+                      <a:extLst>
+                        <a:ext uri="{28A0092B-C50C-407E-A947-70E740481C1C}">
+                          <a14:useLocalDpi xmlns:a14="http://schemas.microsoft.com/office/drawing/2010/main" val="0"/>
+                        </a:ext>
+                      </a:extLst>
+                    </a:blip>
+                    <a:stretch>
+                      <a:fillRect/>
+                    </a:stretch>
+                  </pic:blipFill>
+                  <pic:spPr>
+                    <a:xfrm>
+                      <a:off x="0" y="0"/>
+                      <a:ext cx="3683526" cy="2752479"/>
+                    </a:xfrm>
+                    <a:prstGeom prst="rect">
+                      <a:avLst/>
+                    </a:prstGeom>
+                  </pic:spPr>
+                </pic:pic>
+              </a:graphicData>
+            </a:graphic>
+          </wp:inline>
+        </w:drawing>
+      </w:r>
+    </w:p>
+    <w:p>
+      <w:pPr>
+        <w:spacing w:after="160"/>
+        <w:ind w:left="0" w:right="0" w:firstLine="0"/>
+      </w:pPr>
+      <w:r>
+        <w:lastRenderedPageBreak/>
+        <w:t>A hibát a betanított gépi tanulási algoritmusunk által becsült tényleges érték és a tesztelési adatok közötti távolság határozza meg. Számos technika létezik egy betanított algoritmus hibájának kiszámításához. A hiba kiszámításának egyik technikája a hibák négyzetének összege. A hibákat négyzetre osztjuk, így eltávolítjuk a negatív hibák hatását, mivel csak a hiba nagysága érdekel, nem pedig az iránya.</w:t>
+      </w:r>
+      <w:r>
+        <w:t xml:space="preserve"> </w:t>
+      </w:r>
+      <w:r>
+        <w:t>Most pedig próbáljuk meg más módon felosztani az adatkészletünket.</w:t>
+      </w:r>
+    </w:p>
+    <w:p>
+      <w:pPr>
+        <w:spacing w:after="160"/>
+        <w:ind w:left="0" w:right="0" w:firstLine="0"/>
+        <w:jc w:val="center"/>
+      </w:pPr>
+      <w:r>
+        <w:rPr>
+          <w:noProof/>
+        </w:rPr>
+        <w:drawing>
+          <wp:inline distT="0" distB="0" distL="0" distR="0" wp14:anchorId="0E9568AB" wp14:editId="408334CA">
+            <wp:extent cx="3824073" cy="2857500"/>
+            <wp:effectExtent l="0" t="0" r="5080" b="0"/>
+            <wp:docPr id="19" name="Picture 19"/>
+            <wp:cNvGraphicFramePr>
+              <a:graphicFrameLocks xmlns:a="http://schemas.openxmlformats.org/drawingml/2006/main" noChangeAspect="1"/>
+            </wp:cNvGraphicFramePr>
+            <a:graphic xmlns:a="http://schemas.openxmlformats.org/drawingml/2006/main">
+              <a:graphicData uri="http://schemas.openxmlformats.org/drawingml/2006/picture">
+                <pic:pic xmlns:pic="http://schemas.openxmlformats.org/drawingml/2006/picture">
+                  <pic:nvPicPr>
+                    <pic:cNvPr id="19" name="random_state7_test.png"/>
+                    <pic:cNvPicPr/>
+                  </pic:nvPicPr>
+                  <pic:blipFill>
+                    <a:blip r:embed="rId22">
+                      <a:extLst>
+                        <a:ext uri="{28A0092B-C50C-407E-A947-70E740481C1C}">
+                          <a14:useLocalDpi xmlns:a14="http://schemas.microsoft.com/office/drawing/2010/main" val="0"/>
+                        </a:ext>
+                      </a:extLst>
+                    </a:blip>
+                    <a:stretch>
+                      <a:fillRect/>
+                    </a:stretch>
+                  </pic:blipFill>
+                  <pic:spPr>
+                    <a:xfrm>
+                      <a:off x="0" y="0"/>
+                      <a:ext cx="3848467" cy="2875728"/>
+                    </a:xfrm>
+                    <a:prstGeom prst="rect">
+                      <a:avLst/>
+                    </a:prstGeom>
+                  </pic:spPr>
+                </pic:pic>
+              </a:graphicData>
+            </a:graphic>
+          </wp:inline>
+        </w:drawing>
+      </w:r>
+    </w:p>
+    <w:p>
+      <w:pPr>
+        <w:spacing w:after="160"/>
+        <w:ind w:left="0" w:right="0" w:firstLine="0"/>
+      </w:pPr>
+      <w:r>
+        <w:t>T</w:t>
+      </w:r>
+      <w:r>
+        <w:t>eszteljük az adatsort a második kombinációban.</w:t>
+      </w:r>
+      <w:r>
+        <w:t xml:space="preserve"> Jól észrevehető</w:t>
+      </w:r>
+      <w:r>
+        <w:t>,</w:t>
+      </w:r>
+      <w:r>
+        <w:t xml:space="preserve"> hogy</w:t>
+      </w:r>
+      <w:r>
+        <w:t xml:space="preserve"> más lesz az értéke</w:t>
+      </w:r>
+      <w:r>
+        <w:t xml:space="preserve"> a hibaösszegnek</w:t>
+      </w:r>
+      <w:r>
+        <w:t xml:space="preserve">. </w:t>
+      </w:r>
+      <w:r>
+        <w:t>Nagy különbség a hibaösszegek között nem ígéretes a modellünk szempontjából. E</w:t>
+      </w:r>
+      <w:r>
+        <w:t xml:space="preserve">z azt jelenti, hogy becslésünk pontossága csak szerencse kérdése. Az, hogy hogyan osztjuk fel adatkészletünket </w:t>
+      </w:r>
+      <w:r>
+        <w:t>tanító</w:t>
+      </w:r>
+      <w:r>
+        <w:t xml:space="preserve"> és tesztkészletre, jelentős hatással van </w:t>
+      </w:r>
+      <w:r>
+        <w:t>a modell</w:t>
+      </w:r>
+      <w:r>
+        <w:t xml:space="preserve"> pontosságunkra</w:t>
+      </w:r>
+      <w:r>
+        <w:t>.</w:t>
+      </w:r>
+      <w:r>
+        <w:t xml:space="preserve"> </w:t>
+      </w:r>
+      <w:r>
+        <w:t>Azt</w:t>
+      </w:r>
+      <w:r>
+        <w:t xml:space="preserve"> állítják, hogy </w:t>
+      </w:r>
+      <w:r>
+        <w:t>h</w:t>
+      </w:r>
+      <w:r>
+        <w:t>a</w:t>
+      </w:r>
+      <w:r>
+        <w:t xml:space="preserve"> a</w:t>
+      </w:r>
+      <w:r>
+        <w:t xml:space="preserve"> </w:t>
+      </w:r>
+      <w:r>
+        <w:t>tanító</w:t>
+      </w:r>
+      <w:r>
+        <w:t xml:space="preserve"> </w:t>
+      </w:r>
+      <w:r>
+        <w:t>és</w:t>
+      </w:r>
+      <w:r>
+        <w:t xml:space="preserve"> teszt felosztás nagy szórással rendelkezik, </w:t>
+      </w:r>
+      <w:r>
+        <w:t>akkor</w:t>
+      </w:r>
+      <w:r>
+        <w:t xml:space="preserve"> nagyon érzékeny </w:t>
+      </w:r>
+      <w:r>
+        <w:t xml:space="preserve">lesz </w:t>
+      </w:r>
+      <w:r>
+        <w:t xml:space="preserve">a </w:t>
+      </w:r>
+      <w:r>
+        <w:t>tanító</w:t>
+      </w:r>
+      <w:r>
+        <w:t xml:space="preserve"> adataink</w:t>
+      </w:r>
+      <w:r>
+        <w:t>ra</w:t>
+      </w:r>
+      <w:r>
+        <w:t xml:space="preserve">. Ennek alapvető oka az, hogy gépi tanulásunkat olyan adathalmazokkal tesztelik, amelyekről fogalma sincs. Jobb megközelítés, ha minden adatsort felhasználunk mind tesztelésre, mind edzésre, majd kiszámoljuk az egyes csoportok átlagos pontosságát. Ez az úgynevezett </w:t>
+      </w:r>
+      <w:r>
+        <w:t>K-Fold</w:t>
+      </w:r>
+      <w:r>
+        <w:t xml:space="preserve"> keresztellenőrzés.</w:t>
+      </w:r>
+    </w:p>
+    <w:p>
+      <w:pPr>
+        <w:spacing w:after="160"/>
+        <w:ind w:left="0" w:right="0" w:firstLine="0"/>
+        <w:rPr>
+          <w:b/>
+          <w:bCs/>
+        </w:rPr>
+      </w:pPr>
+      <w:r>
+        <w:rPr>
+          <w:b/>
+          <w:bCs/>
+        </w:rPr>
+        <w:t>K-Fold keresztellenőrzés</w:t>
+      </w:r>
+    </w:p>
+    <w:p>
+      <w:pPr>
+        <w:spacing w:after="160"/>
+        <w:ind w:left="0" w:right="0" w:firstLine="0"/>
+      </w:pPr>
+      <w:proofErr w:type="spellStart"/>
+      <w:r>
+        <w:t>placholder</w:t>
+      </w:r>
+      <w:proofErr w:type="spellEnd"/>
+    </w:p>
+    <w:p>
+      <w:pPr>
+        <w:spacing w:after="160"/>
+        <w:ind w:left="0" w:right="0" w:firstLine="0"/>
+      </w:pPr>
       <w:r>
         <w:br w:type="page"/>
       </w:r>
@@ -8314,6 +8969,119 @@
     </w:lvl>
   </w:abstractNum>
   <w:abstractNum w:abstractNumId="3" w15:restartNumberingAfterBreak="0">
+    <w:nsid w:val="19186DEE"/>
+    <w:multiLevelType w:val="hybridMultilevel"/>
+    <w:tmpl w:val="2AC883F6"/>
+    <w:lvl w:ilvl="0" w:tplc="040E0001">
+      <w:start w:val="1"/>
+      <w:numFmt w:val="bullet"/>
+      <w:lvlText w:val=""/>
+      <w:lvlJc w:val="left"/>
+      <w:pPr>
+        <w:ind w:left="720" w:hanging="360"/>
+      </w:pPr>
+      <w:rPr>
+        <w:rFonts w:ascii="Symbol" w:hAnsi="Symbol" w:hint="default"/>
+      </w:rPr>
+    </w:lvl>
+    <w:lvl w:ilvl="1" w:tplc="040E0003" w:tentative="1">
+      <w:start w:val="1"/>
+      <w:numFmt w:val="bullet"/>
+      <w:lvlText w:val="o"/>
+      <w:lvlJc w:val="left"/>
+      <w:pPr>
+        <w:ind w:left="1440" w:hanging="360"/>
+      </w:pPr>
+      <w:rPr>
+        <w:rFonts w:ascii="Courier New" w:hAnsi="Courier New" w:cs="Courier New" w:hint="default"/>
+      </w:rPr>
+    </w:lvl>
+    <w:lvl w:ilvl="2" w:tplc="040E0005" w:tentative="1">
+      <w:start w:val="1"/>
+      <w:numFmt w:val="bullet"/>
+      <w:lvlText w:val=""/>
+      <w:lvlJc w:val="left"/>
+      <w:pPr>
+        <w:ind w:left="2160" w:hanging="360"/>
+      </w:pPr>
+      <w:rPr>
+        <w:rFonts w:ascii="Wingdings" w:hAnsi="Wingdings" w:hint="default"/>
+      </w:rPr>
+    </w:lvl>
+    <w:lvl w:ilvl="3" w:tplc="040E0001" w:tentative="1">
+      <w:start w:val="1"/>
+      <w:numFmt w:val="bullet"/>
+      <w:lvlText w:val=""/>
+      <w:lvlJc w:val="left"/>
+      <w:pPr>
+        <w:ind w:left="2880" w:hanging="360"/>
+      </w:pPr>
+      <w:rPr>
+        <w:rFonts w:ascii="Symbol" w:hAnsi="Symbol" w:hint="default"/>
+      </w:rPr>
+    </w:lvl>
+    <w:lvl w:ilvl="4" w:tplc="040E0003" w:tentative="1">
+      <w:start w:val="1"/>
+      <w:numFmt w:val="bullet"/>
+      <w:lvlText w:val="o"/>
+      <w:lvlJc w:val="left"/>
+      <w:pPr>
+        <w:ind w:left="3600" w:hanging="360"/>
+      </w:pPr>
+      <w:rPr>
+        <w:rFonts w:ascii="Courier New" w:hAnsi="Courier New" w:cs="Courier New" w:hint="default"/>
+      </w:rPr>
+    </w:lvl>
+    <w:lvl w:ilvl="5" w:tplc="040E0005" w:tentative="1">
+      <w:start w:val="1"/>
+      <w:numFmt w:val="bullet"/>
+      <w:lvlText w:val=""/>
+      <w:lvlJc w:val="left"/>
+      <w:pPr>
+        <w:ind w:left="4320" w:hanging="360"/>
+      </w:pPr>
+      <w:rPr>
+        <w:rFonts w:ascii="Wingdings" w:hAnsi="Wingdings" w:hint="default"/>
+      </w:rPr>
+    </w:lvl>
+    <w:lvl w:ilvl="6" w:tplc="040E0001" w:tentative="1">
+      <w:start w:val="1"/>
+      <w:numFmt w:val="bullet"/>
+      <w:lvlText w:val=""/>
+      <w:lvlJc w:val="left"/>
+      <w:pPr>
+        <w:ind w:left="5040" w:hanging="360"/>
+      </w:pPr>
+      <w:rPr>
+        <w:rFonts w:ascii="Symbol" w:hAnsi="Symbol" w:hint="default"/>
+      </w:rPr>
+    </w:lvl>
+    <w:lvl w:ilvl="7" w:tplc="040E0003" w:tentative="1">
+      <w:start w:val="1"/>
+      <w:numFmt w:val="bullet"/>
+      <w:lvlText w:val="o"/>
+      <w:lvlJc w:val="left"/>
+      <w:pPr>
+        <w:ind w:left="5760" w:hanging="360"/>
+      </w:pPr>
+      <w:rPr>
+        <w:rFonts w:ascii="Courier New" w:hAnsi="Courier New" w:cs="Courier New" w:hint="default"/>
+      </w:rPr>
+    </w:lvl>
+    <w:lvl w:ilvl="8" w:tplc="040E0005" w:tentative="1">
+      <w:start w:val="1"/>
+      <w:numFmt w:val="bullet"/>
+      <w:lvlText w:val=""/>
+      <w:lvlJc w:val="left"/>
+      <w:pPr>
+        <w:ind w:left="6480" w:hanging="360"/>
+      </w:pPr>
+      <w:rPr>
+        <w:rFonts w:ascii="Wingdings" w:hAnsi="Wingdings" w:hint="default"/>
+      </w:rPr>
+    </w:lvl>
+  </w:abstractNum>
+  <w:abstractNum w:abstractNumId="4" w15:restartNumberingAfterBreak="0">
     <w:nsid w:val="1E3A4559"/>
     <w:multiLevelType w:val="hybridMultilevel"/>
     <w:tmpl w:val="324E5F1E"/>
@@ -8426,7 +9194,7 @@
       </w:rPr>
     </w:lvl>
   </w:abstractNum>
-  <w:abstractNum w:abstractNumId="4" w15:restartNumberingAfterBreak="0">
+  <w:abstractNum w:abstractNumId="5" w15:restartNumberingAfterBreak="0">
     <w:nsid w:val="20AD5147"/>
     <w:multiLevelType w:val="hybridMultilevel"/>
     <w:tmpl w:val="60948E6C"/>
@@ -8512,7 +9280,7 @@
       </w:pPr>
     </w:lvl>
   </w:abstractNum>
-  <w:abstractNum w:abstractNumId="5" w15:restartNumberingAfterBreak="0">
+  <w:abstractNum w:abstractNumId="6" w15:restartNumberingAfterBreak="0">
     <w:nsid w:val="21A856C0"/>
     <w:multiLevelType w:val="hybridMultilevel"/>
     <w:tmpl w:val="862846A8"/>
@@ -8625,7 +9393,7 @@
       </w:rPr>
     </w:lvl>
   </w:abstractNum>
-  <w:abstractNum w:abstractNumId="6" w15:restartNumberingAfterBreak="0">
+  <w:abstractNum w:abstractNumId="7" w15:restartNumberingAfterBreak="0">
     <w:nsid w:val="25CC3F2F"/>
     <w:multiLevelType w:val="hybridMultilevel"/>
     <w:tmpl w:val="5122E27C"/>
@@ -8738,7 +9506,7 @@
       </w:rPr>
     </w:lvl>
   </w:abstractNum>
-  <w:abstractNum w:abstractNumId="7" w15:restartNumberingAfterBreak="0">
+  <w:abstractNum w:abstractNumId="8" w15:restartNumberingAfterBreak="0">
     <w:nsid w:val="289C2D22"/>
     <w:multiLevelType w:val="hybridMultilevel"/>
     <w:tmpl w:val="60948E6C"/>
@@ -8824,7 +9592,7 @@
       </w:pPr>
     </w:lvl>
   </w:abstractNum>
-  <w:abstractNum w:abstractNumId="8" w15:restartNumberingAfterBreak="0">
+  <w:abstractNum w:abstractNumId="9" w15:restartNumberingAfterBreak="0">
     <w:nsid w:val="28C41879"/>
     <w:multiLevelType w:val="hybridMultilevel"/>
     <w:tmpl w:val="165C3948"/>
@@ -8937,7 +9705,7 @@
       </w:rPr>
     </w:lvl>
   </w:abstractNum>
-  <w:abstractNum w:abstractNumId="9" w15:restartNumberingAfterBreak="0">
+  <w:abstractNum w:abstractNumId="10" w15:restartNumberingAfterBreak="0">
     <w:nsid w:val="2B604047"/>
     <w:multiLevelType w:val="hybridMultilevel"/>
     <w:tmpl w:val="41C81484"/>
@@ -9050,7 +9818,7 @@
       </w:rPr>
     </w:lvl>
   </w:abstractNum>
-  <w:abstractNum w:abstractNumId="10" w15:restartNumberingAfterBreak="0">
+  <w:abstractNum w:abstractNumId="11" w15:restartNumberingAfterBreak="0">
     <w:nsid w:val="2CE50EA9"/>
     <w:multiLevelType w:val="hybridMultilevel"/>
     <w:tmpl w:val="4A38AACC"/>
@@ -9163,7 +9931,7 @@
       </w:rPr>
     </w:lvl>
   </w:abstractNum>
-  <w:abstractNum w:abstractNumId="11" w15:restartNumberingAfterBreak="0">
+  <w:abstractNum w:abstractNumId="12" w15:restartNumberingAfterBreak="0">
     <w:nsid w:val="2E287FB5"/>
     <w:multiLevelType w:val="hybridMultilevel"/>
     <w:tmpl w:val="0FC8D7FE"/>
@@ -9306,7 +10074,7 @@
       </w:rPr>
     </w:lvl>
   </w:abstractNum>
-  <w:abstractNum w:abstractNumId="12" w15:restartNumberingAfterBreak="0">
+  <w:abstractNum w:abstractNumId="13" w15:restartNumberingAfterBreak="0">
     <w:nsid w:val="2E5A7AD0"/>
     <w:multiLevelType w:val="hybridMultilevel"/>
     <w:tmpl w:val="A60204D4"/>
@@ -9419,7 +10187,7 @@
       </w:rPr>
     </w:lvl>
   </w:abstractNum>
-  <w:abstractNum w:abstractNumId="13" w15:restartNumberingAfterBreak="0">
+  <w:abstractNum w:abstractNumId="14" w15:restartNumberingAfterBreak="0">
     <w:nsid w:val="31AF50C7"/>
     <w:multiLevelType w:val="hybridMultilevel"/>
     <w:tmpl w:val="ADB2080E"/>
@@ -9508,7 +10276,7 @@
       </w:pPr>
     </w:lvl>
   </w:abstractNum>
-  <w:abstractNum w:abstractNumId="14" w15:restartNumberingAfterBreak="0">
+  <w:abstractNum w:abstractNumId="15" w15:restartNumberingAfterBreak="0">
     <w:nsid w:val="3354560C"/>
     <w:multiLevelType w:val="hybridMultilevel"/>
     <w:tmpl w:val="ACE0B25A"/>
@@ -9621,7 +10389,7 @@
       </w:rPr>
     </w:lvl>
   </w:abstractNum>
-  <w:abstractNum w:abstractNumId="15" w15:restartNumberingAfterBreak="0">
+  <w:abstractNum w:abstractNumId="16" w15:restartNumberingAfterBreak="0">
     <w:nsid w:val="3D145A0F"/>
     <w:multiLevelType w:val="hybridMultilevel"/>
     <w:tmpl w:val="91DE6322"/>
@@ -9734,7 +10502,120 @@
       </w:rPr>
     </w:lvl>
   </w:abstractNum>
-  <w:abstractNum w:abstractNumId="16" w15:restartNumberingAfterBreak="0">
+  <w:abstractNum w:abstractNumId="17" w15:restartNumberingAfterBreak="0">
+    <w:nsid w:val="3DF401E1"/>
+    <w:multiLevelType w:val="hybridMultilevel"/>
+    <w:tmpl w:val="6BE0E1BA"/>
+    <w:lvl w:ilvl="0" w:tplc="040E0001">
+      <w:start w:val="1"/>
+      <w:numFmt w:val="bullet"/>
+      <w:lvlText w:val=""/>
+      <w:lvlJc w:val="left"/>
+      <w:pPr>
+        <w:ind w:left="720" w:hanging="360"/>
+      </w:pPr>
+      <w:rPr>
+        <w:rFonts w:ascii="Symbol" w:hAnsi="Symbol" w:hint="default"/>
+      </w:rPr>
+    </w:lvl>
+    <w:lvl w:ilvl="1" w:tplc="040E0003" w:tentative="1">
+      <w:start w:val="1"/>
+      <w:numFmt w:val="bullet"/>
+      <w:lvlText w:val="o"/>
+      <w:lvlJc w:val="left"/>
+      <w:pPr>
+        <w:ind w:left="1440" w:hanging="360"/>
+      </w:pPr>
+      <w:rPr>
+        <w:rFonts w:ascii="Courier New" w:hAnsi="Courier New" w:cs="Courier New" w:hint="default"/>
+      </w:rPr>
+    </w:lvl>
+    <w:lvl w:ilvl="2" w:tplc="040E0005" w:tentative="1">
+      <w:start w:val="1"/>
+      <w:numFmt w:val="bullet"/>
+      <w:lvlText w:val=""/>
+      <w:lvlJc w:val="left"/>
+      <w:pPr>
+        <w:ind w:left="2160" w:hanging="360"/>
+      </w:pPr>
+      <w:rPr>
+        <w:rFonts w:ascii="Wingdings" w:hAnsi="Wingdings" w:hint="default"/>
+      </w:rPr>
+    </w:lvl>
+    <w:lvl w:ilvl="3" w:tplc="040E0001" w:tentative="1">
+      <w:start w:val="1"/>
+      <w:numFmt w:val="bullet"/>
+      <w:lvlText w:val=""/>
+      <w:lvlJc w:val="left"/>
+      <w:pPr>
+        <w:ind w:left="2880" w:hanging="360"/>
+      </w:pPr>
+      <w:rPr>
+        <w:rFonts w:ascii="Symbol" w:hAnsi="Symbol" w:hint="default"/>
+      </w:rPr>
+    </w:lvl>
+    <w:lvl w:ilvl="4" w:tplc="040E0003" w:tentative="1">
+      <w:start w:val="1"/>
+      <w:numFmt w:val="bullet"/>
+      <w:lvlText w:val="o"/>
+      <w:lvlJc w:val="left"/>
+      <w:pPr>
+        <w:ind w:left="3600" w:hanging="360"/>
+      </w:pPr>
+      <w:rPr>
+        <w:rFonts w:ascii="Courier New" w:hAnsi="Courier New" w:cs="Courier New" w:hint="default"/>
+      </w:rPr>
+    </w:lvl>
+    <w:lvl w:ilvl="5" w:tplc="040E0005" w:tentative="1">
+      <w:start w:val="1"/>
+      <w:numFmt w:val="bullet"/>
+      <w:lvlText w:val=""/>
+      <w:lvlJc w:val="left"/>
+      <w:pPr>
+        <w:ind w:left="4320" w:hanging="360"/>
+      </w:pPr>
+      <w:rPr>
+        <w:rFonts w:ascii="Wingdings" w:hAnsi="Wingdings" w:hint="default"/>
+      </w:rPr>
+    </w:lvl>
+    <w:lvl w:ilvl="6" w:tplc="040E0001" w:tentative="1">
+      <w:start w:val="1"/>
+      <w:numFmt w:val="bullet"/>
+      <w:lvlText w:val=""/>
+      <w:lvlJc w:val="left"/>
+      <w:pPr>
+        <w:ind w:left="5040" w:hanging="360"/>
+      </w:pPr>
+      <w:rPr>
+        <w:rFonts w:ascii="Symbol" w:hAnsi="Symbol" w:hint="default"/>
+      </w:rPr>
+    </w:lvl>
+    <w:lvl w:ilvl="7" w:tplc="040E0003" w:tentative="1">
+      <w:start w:val="1"/>
+      <w:numFmt w:val="bullet"/>
+      <w:lvlText w:val="o"/>
+      <w:lvlJc w:val="left"/>
+      <w:pPr>
+        <w:ind w:left="5760" w:hanging="360"/>
+      </w:pPr>
+      <w:rPr>
+        <w:rFonts w:ascii="Courier New" w:hAnsi="Courier New" w:cs="Courier New" w:hint="default"/>
+      </w:rPr>
+    </w:lvl>
+    <w:lvl w:ilvl="8" w:tplc="040E0005" w:tentative="1">
+      <w:start w:val="1"/>
+      <w:numFmt w:val="bullet"/>
+      <w:lvlText w:val=""/>
+      <w:lvlJc w:val="left"/>
+      <w:pPr>
+        <w:ind w:left="6480" w:hanging="360"/>
+      </w:pPr>
+      <w:rPr>
+        <w:rFonts w:ascii="Wingdings" w:hAnsi="Wingdings" w:hint="default"/>
+      </w:rPr>
+    </w:lvl>
+  </w:abstractNum>
+  <w:abstractNum w:abstractNumId="18" w15:restartNumberingAfterBreak="0">
     <w:nsid w:val="3FE16B7D"/>
     <w:multiLevelType w:val="hybridMultilevel"/>
     <w:tmpl w:val="B394B556"/>
@@ -9847,7 +10728,7 @@
       </w:rPr>
     </w:lvl>
   </w:abstractNum>
-  <w:abstractNum w:abstractNumId="17" w15:restartNumberingAfterBreak="0">
+  <w:abstractNum w:abstractNumId="19" w15:restartNumberingAfterBreak="0">
     <w:nsid w:val="401A75C6"/>
     <w:multiLevelType w:val="hybridMultilevel"/>
     <w:tmpl w:val="19C86386"/>
@@ -9936,7 +10817,7 @@
       </w:pPr>
     </w:lvl>
   </w:abstractNum>
-  <w:abstractNum w:abstractNumId="18" w15:restartNumberingAfterBreak="0">
+  <w:abstractNum w:abstractNumId="20" w15:restartNumberingAfterBreak="0">
     <w:nsid w:val="414A7841"/>
     <w:multiLevelType w:val="hybridMultilevel"/>
     <w:tmpl w:val="48ECE840"/>
@@ -10049,7 +10930,7 @@
       </w:rPr>
     </w:lvl>
   </w:abstractNum>
-  <w:abstractNum w:abstractNumId="19" w15:restartNumberingAfterBreak="0">
+  <w:abstractNum w:abstractNumId="21" w15:restartNumberingAfterBreak="0">
     <w:nsid w:val="447333F5"/>
     <w:multiLevelType w:val="hybridMultilevel"/>
     <w:tmpl w:val="E146CA72"/>
@@ -10162,7 +11043,7 @@
       </w:rPr>
     </w:lvl>
   </w:abstractNum>
-  <w:abstractNum w:abstractNumId="20" w15:restartNumberingAfterBreak="0">
+  <w:abstractNum w:abstractNumId="22" w15:restartNumberingAfterBreak="0">
     <w:nsid w:val="4F652675"/>
     <w:multiLevelType w:val="hybridMultilevel"/>
     <w:tmpl w:val="178E1AA8"/>
@@ -10251,7 +11132,7 @@
       </w:pPr>
     </w:lvl>
   </w:abstractNum>
-  <w:abstractNum w:abstractNumId="21" w15:restartNumberingAfterBreak="0">
+  <w:abstractNum w:abstractNumId="23" w15:restartNumberingAfterBreak="0">
     <w:nsid w:val="52815C3B"/>
     <w:multiLevelType w:val="hybridMultilevel"/>
     <w:tmpl w:val="2CDC4E9C"/>
@@ -10364,7 +11245,7 @@
       </w:rPr>
     </w:lvl>
   </w:abstractNum>
-  <w:abstractNum w:abstractNumId="22" w15:restartNumberingAfterBreak="0">
+  <w:abstractNum w:abstractNumId="24" w15:restartNumberingAfterBreak="0">
     <w:nsid w:val="530E1607"/>
     <w:multiLevelType w:val="hybridMultilevel"/>
     <w:tmpl w:val="960019B6"/>
@@ -10477,7 +11358,7 @@
       </w:rPr>
     </w:lvl>
   </w:abstractNum>
-  <w:abstractNum w:abstractNumId="23" w15:restartNumberingAfterBreak="0">
+  <w:abstractNum w:abstractNumId="25" w15:restartNumberingAfterBreak="0">
     <w:nsid w:val="54CF4BB3"/>
     <w:multiLevelType w:val="hybridMultilevel"/>
     <w:tmpl w:val="D32A7064"/>
@@ -10590,7 +11471,7 @@
       </w:rPr>
     </w:lvl>
   </w:abstractNum>
-  <w:abstractNum w:abstractNumId="24" w15:restartNumberingAfterBreak="0">
+  <w:abstractNum w:abstractNumId="26" w15:restartNumberingAfterBreak="0">
     <w:nsid w:val="586F54A8"/>
     <w:multiLevelType w:val="hybridMultilevel"/>
     <w:tmpl w:val="16CCEC14"/>
@@ -10676,7 +11557,7 @@
       </w:pPr>
     </w:lvl>
   </w:abstractNum>
-  <w:abstractNum w:abstractNumId="25" w15:restartNumberingAfterBreak="0">
+  <w:abstractNum w:abstractNumId="27" w15:restartNumberingAfterBreak="0">
     <w:nsid w:val="5B714379"/>
     <w:multiLevelType w:val="hybridMultilevel"/>
     <w:tmpl w:val="6FE8AD3A"/>
@@ -10789,7 +11670,7 @@
       </w:rPr>
     </w:lvl>
   </w:abstractNum>
-  <w:abstractNum w:abstractNumId="26" w15:restartNumberingAfterBreak="0">
+  <w:abstractNum w:abstractNumId="28" w15:restartNumberingAfterBreak="0">
     <w:nsid w:val="5C6566C5"/>
     <w:multiLevelType w:val="multilevel"/>
     <w:tmpl w:val="0C1A8BA8"/>
@@ -10938,7 +11819,7 @@
       </w:rPr>
     </w:lvl>
   </w:abstractNum>
-  <w:abstractNum w:abstractNumId="27" w15:restartNumberingAfterBreak="0">
+  <w:abstractNum w:abstractNumId="29" w15:restartNumberingAfterBreak="0">
     <w:nsid w:val="5E6519CE"/>
     <w:multiLevelType w:val="hybridMultilevel"/>
     <w:tmpl w:val="37123B5E"/>
@@ -11051,7 +11932,7 @@
       </w:rPr>
     </w:lvl>
   </w:abstractNum>
-  <w:abstractNum w:abstractNumId="28" w15:restartNumberingAfterBreak="0">
+  <w:abstractNum w:abstractNumId="30" w15:restartNumberingAfterBreak="0">
     <w:nsid w:val="66337E22"/>
     <w:multiLevelType w:val="hybridMultilevel"/>
     <w:tmpl w:val="77FA2118"/>
@@ -11164,7 +12045,7 @@
       </w:rPr>
     </w:lvl>
   </w:abstractNum>
-  <w:abstractNum w:abstractNumId="29" w15:restartNumberingAfterBreak="0">
+  <w:abstractNum w:abstractNumId="31" w15:restartNumberingAfterBreak="0">
     <w:nsid w:val="6E80618D"/>
     <w:multiLevelType w:val="hybridMultilevel"/>
     <w:tmpl w:val="5004F840"/>
@@ -11376,7 +12257,7 @@
       </w:rPr>
     </w:lvl>
   </w:abstractNum>
-  <w:abstractNum w:abstractNumId="30" w15:restartNumberingAfterBreak="0">
+  <w:abstractNum w:abstractNumId="32" w15:restartNumberingAfterBreak="0">
     <w:nsid w:val="6F2C3A41"/>
     <w:multiLevelType w:val="hybridMultilevel"/>
     <w:tmpl w:val="3CD42198"/>
@@ -11489,7 +12370,7 @@
       </w:rPr>
     </w:lvl>
   </w:abstractNum>
-  <w:abstractNum w:abstractNumId="31" w15:restartNumberingAfterBreak="0">
+  <w:abstractNum w:abstractNumId="33" w15:restartNumberingAfterBreak="0">
     <w:nsid w:val="77DE47B0"/>
     <w:multiLevelType w:val="hybridMultilevel"/>
     <w:tmpl w:val="DE329EF2"/>
@@ -11602,7 +12483,7 @@
       </w:rPr>
     </w:lvl>
   </w:abstractNum>
-  <w:abstractNum w:abstractNumId="32" w15:restartNumberingAfterBreak="0">
+  <w:abstractNum w:abstractNumId="34" w15:restartNumberingAfterBreak="0">
     <w:nsid w:val="7A5B47BC"/>
     <w:multiLevelType w:val="hybridMultilevel"/>
     <w:tmpl w:val="7A50B630"/>
@@ -11688,7 +12569,7 @@
       </w:pPr>
     </w:lvl>
   </w:abstractNum>
-  <w:abstractNum w:abstractNumId="33" w15:restartNumberingAfterBreak="0">
+  <w:abstractNum w:abstractNumId="35" w15:restartNumberingAfterBreak="0">
     <w:nsid w:val="7D2E2DCA"/>
     <w:multiLevelType w:val="hybridMultilevel"/>
     <w:tmpl w:val="B24CA378"/>
@@ -11802,46 +12683,46 @@
     </w:lvl>
   </w:abstractNum>
   <w:num w:numId="1">
-    <w:abstractNumId w:val="29"/>
+    <w:abstractNumId w:val="31"/>
   </w:num>
   <w:num w:numId="2">
-    <w:abstractNumId w:val="5"/>
+    <w:abstractNumId w:val="6"/>
   </w:num>
   <w:num w:numId="3">
-    <w:abstractNumId w:val="24"/>
+    <w:abstractNumId w:val="26"/>
   </w:num>
   <w:num w:numId="4">
+    <w:abstractNumId w:val="8"/>
+  </w:num>
+  <w:num w:numId="5">
+    <w:abstractNumId w:val="28"/>
+  </w:num>
+  <w:num w:numId="6">
+    <w:abstractNumId w:val="12"/>
+  </w:num>
+  <w:num w:numId="7">
+    <w:abstractNumId w:val="11"/>
+  </w:num>
+  <w:num w:numId="8">
+    <w:abstractNumId w:val="13"/>
+  </w:num>
+  <w:num w:numId="9">
     <w:abstractNumId w:val="7"/>
   </w:num>
-  <w:num w:numId="5">
-    <w:abstractNumId w:val="26"/>
-  </w:num>
-  <w:num w:numId="6">
-    <w:abstractNumId w:val="11"/>
-  </w:num>
-  <w:num w:numId="7">
-    <w:abstractNumId w:val="10"/>
-  </w:num>
-  <w:num w:numId="8">
-    <w:abstractNumId w:val="12"/>
-  </w:num>
-  <w:num w:numId="9">
-    <w:abstractNumId w:val="6"/>
-  </w:num>
   <w:num w:numId="10">
-    <w:abstractNumId w:val="30"/>
+    <w:abstractNumId w:val="32"/>
   </w:num>
   <w:num w:numId="11">
-    <w:abstractNumId w:val="19"/>
+    <w:abstractNumId w:val="21"/>
   </w:num>
   <w:num w:numId="12">
-    <w:abstractNumId w:val="23"/>
+    <w:abstractNumId w:val="25"/>
   </w:num>
   <w:num w:numId="13">
-    <w:abstractNumId w:val="33"/>
+    <w:abstractNumId w:val="35"/>
   </w:num>
   <w:num w:numId="14">
-    <w:abstractNumId w:val="31"/>
+    <w:abstractNumId w:val="33"/>
   </w:num>
   <w:num w:numId="15">
     <w:abstractNumId w:val="2"/>
@@ -11850,58 +12731,64 @@
     <w:abstractNumId w:val="1"/>
   </w:num>
   <w:num w:numId="17">
-    <w:abstractNumId w:val="27"/>
+    <w:abstractNumId w:val="29"/>
   </w:num>
   <w:num w:numId="18">
-    <w:abstractNumId w:val="4"/>
+    <w:abstractNumId w:val="5"/>
   </w:num>
   <w:num w:numId="19">
-    <w:abstractNumId w:val="16"/>
+    <w:abstractNumId w:val="18"/>
   </w:num>
   <w:num w:numId="20">
-    <w:abstractNumId w:val="14"/>
+    <w:abstractNumId w:val="15"/>
   </w:num>
   <w:num w:numId="21">
-    <w:abstractNumId w:val="3"/>
+    <w:abstractNumId w:val="4"/>
   </w:num>
   <w:num w:numId="22">
     <w:abstractNumId w:val="0"/>
   </w:num>
   <w:num w:numId="23">
-    <w:abstractNumId w:val="17"/>
+    <w:abstractNumId w:val="19"/>
   </w:num>
   <w:num w:numId="24">
+    <w:abstractNumId w:val="10"/>
+  </w:num>
+  <w:num w:numId="25">
+    <w:abstractNumId w:val="27"/>
+  </w:num>
+  <w:num w:numId="26">
+    <w:abstractNumId w:val="16"/>
+  </w:num>
+  <w:num w:numId="27">
+    <w:abstractNumId w:val="24"/>
+  </w:num>
+  <w:num w:numId="28">
+    <w:abstractNumId w:val="23"/>
+  </w:num>
+  <w:num w:numId="29">
+    <w:abstractNumId w:val="22"/>
+  </w:num>
+  <w:num w:numId="30">
+    <w:abstractNumId w:val="34"/>
+  </w:num>
+  <w:num w:numId="31">
+    <w:abstractNumId w:val="14"/>
+  </w:num>
+  <w:num w:numId="32">
+    <w:abstractNumId w:val="20"/>
+  </w:num>
+  <w:num w:numId="33">
     <w:abstractNumId w:val="9"/>
   </w:num>
-  <w:num w:numId="25">
-    <w:abstractNumId w:val="25"/>
+  <w:num w:numId="34">
+    <w:abstractNumId w:val="30"/>
   </w:num>
-  <w:num w:numId="26">
-    <w:abstractNumId w:val="15"/>
+  <w:num w:numId="35">
+    <w:abstractNumId w:val="3"/>
   </w:num>
-  <w:num w:numId="27">
-    <w:abstractNumId w:val="22"/>
-  </w:num>
-  <w:num w:numId="28">
-    <w:abstractNumId w:val="21"/>
-  </w:num>
-  <w:num w:numId="29">
-    <w:abstractNumId w:val="20"/>
-  </w:num>
-  <w:num w:numId="30">
-    <w:abstractNumId w:val="32"/>
-  </w:num>
-  <w:num w:numId="31">
-    <w:abstractNumId w:val="13"/>
-  </w:num>
-  <w:num w:numId="32">
-    <w:abstractNumId w:val="18"/>
-  </w:num>
-  <w:num w:numId="33">
-    <w:abstractNumId w:val="8"/>
-  </w:num>
-  <w:num w:numId="34">
-    <w:abstractNumId w:val="28"/>
+  <w:num w:numId="36">
+    <w:abstractNumId w:val="17"/>
   </w:num>
 </w:numbering>
 </file>
@@ -13001,7 +13888,7 @@
 </file>
 
 <file path=customXml/itemProps1.xml><?xml version="1.0" encoding="utf-8"?>
-<ds:datastoreItem xmlns:ds="http://schemas.openxmlformats.org/officeDocument/2006/customXml" ds:itemID="{350F30A9-575B-4441-B435-1CEF84A0F456}">
+<ds:datastoreItem xmlns:ds="http://schemas.openxmlformats.org/officeDocument/2006/customXml" ds:itemID="{245D1296-5812-49D5-B4F3-3F1C70BC02B7}">
   <ds:schemaRefs>
     <ds:schemaRef ds:uri="http://schemas.openxmlformats.org/officeDocument/2006/bibliography"/>
   </ds:schemaRefs>

</xml_diff>

<commit_message>
Extend random_state figure with error line
</commit_message>
<xml_diff>
--- a/Documents/dolgozat.docx
+++ b/Documents/dolgozat.docx
@@ -4379,16 +4379,16 @@
     </w:p>
     <w:p>
       <w:pPr>
-        <w:jc w:val="both"/>
-        <w:rPr>
-          <w:b/>
-          <w:bCs/>
-        </w:rPr>
-      </w:pPr>
-      <w:r>
-        <w:rPr>
-          <w:b/>
-          <w:bCs/>
+        <w:pStyle w:val="Heading2"/>
+        <w:spacing w:before="240" w:after="240"/>
+        <w:ind w:left="11" w:right="6" w:hanging="11"/>
+        <w:rPr>
+          <w:rFonts w:ascii="Arial" w:hAnsi="Arial" w:cs="Arial"/>
+        </w:rPr>
+      </w:pPr>
+      <w:r>
+        <w:rPr>
+          <w:rFonts w:ascii="Arial" w:hAnsi="Arial" w:cs="Arial"/>
         </w:rPr>
         <w:t>Adatok strukturáltságának változatai</w:t>
       </w:r>
@@ -8028,7 +8028,12 @@
         <w:t xml:space="preserve"> tesztkészletet, amely kisebb arányt vesz fel</w:t>
       </w:r>
       <w:r>
-        <w:t xml:space="preserve"> az összes adatból</w:t>
+        <w:t xml:space="preserve"> az össz</w:t>
+      </w:r>
+      <w:bookmarkStart w:id="0" w:name="_GoBack"/>
+      <w:bookmarkEnd w:id="0"/>
+      <w:r>
+        <w:t>es adatból</w:t>
       </w:r>
       <w:r>
         <w:t>. A képzési teszt általában 70-80% -ot vesz igénybe az adatkészletünkből, míg a tesztkészlet általában 20-30% -ot vesz igénybe.</w:t>
@@ -8180,9 +8185,9 @@
           <w:noProof/>
         </w:rPr>
         <w:drawing>
-          <wp:inline distT="0" distB="0" distL="0" distR="0" wp14:anchorId="25BDF392" wp14:editId="7B00FD9E">
-            <wp:extent cx="3590925" cy="2683286"/>
-            <wp:effectExtent l="0" t="0" r="0" b="3175"/>
+          <wp:inline distT="0" distB="0" distL="0" distR="0" wp14:anchorId="25BDF392" wp14:editId="3F368892">
+            <wp:extent cx="3855600" cy="2880000"/>
+            <wp:effectExtent l="0" t="0" r="0" b="0"/>
             <wp:docPr id="17" name="Picture 17"/>
             <wp:cNvGraphicFramePr>
               <a:graphicFrameLocks xmlns:a="http://schemas.openxmlformats.org/drawingml/2006/main" noChangeAspect="1"/>
@@ -8209,7 +8214,7 @@
                   <pic:spPr>
                     <a:xfrm>
                       <a:off x="0" y="0"/>
-                      <a:ext cx="3647974" cy="2725916"/>
+                      <a:ext cx="3855600" cy="2880000"/>
                     </a:xfrm>
                     <a:prstGeom prst="rect">
                       <a:avLst/>
@@ -8275,10 +8280,10 @@
           <w:noProof/>
         </w:rPr>
         <w:drawing>
-          <wp:inline distT="0" distB="0" distL="0" distR="0" wp14:anchorId="34699C9A" wp14:editId="142CE650">
-            <wp:extent cx="3632868" cy="2714625"/>
-            <wp:effectExtent l="0" t="0" r="5715" b="0"/>
-            <wp:docPr id="18" name="Picture 18"/>
+          <wp:inline distT="0" distB="0" distL="0" distR="0" wp14:anchorId="090B5612" wp14:editId="2A220D4D">
+            <wp:extent cx="3859200" cy="2880000"/>
+            <wp:effectExtent l="0" t="0" r="8255" b="0"/>
+            <wp:docPr id="12" name="Picture 12"/>
             <wp:cNvGraphicFramePr>
               <a:graphicFrameLocks xmlns:a="http://schemas.openxmlformats.org/drawingml/2006/main" noChangeAspect="1"/>
             </wp:cNvGraphicFramePr>
@@ -8286,7 +8291,7 @@
               <a:graphicData uri="http://schemas.openxmlformats.org/drawingml/2006/picture">
                 <pic:pic xmlns:pic="http://schemas.openxmlformats.org/drawingml/2006/picture">
                   <pic:nvPicPr>
-                    <pic:cNvPr id="18" name="random_state1_test.png"/>
+                    <pic:cNvPr id="12" name="random_state1_test.png"/>
                     <pic:cNvPicPr/>
                   </pic:nvPicPr>
                   <pic:blipFill>
@@ -8304,7 +8309,7 @@
                   <pic:spPr>
                     <a:xfrm>
                       <a:off x="0" y="0"/>
-                      <a:ext cx="3683526" cy="2752479"/>
+                      <a:ext cx="3859200" cy="2880000"/>
                     </a:xfrm>
                     <a:prstGeom prst="rect">
                       <a:avLst/>
@@ -8344,10 +8349,10 @@
           <w:noProof/>
         </w:rPr>
         <w:drawing>
-          <wp:inline distT="0" distB="0" distL="0" distR="0" wp14:anchorId="0E9568AB" wp14:editId="408334CA">
-            <wp:extent cx="3824073" cy="2857500"/>
-            <wp:effectExtent l="0" t="0" r="5080" b="0"/>
-            <wp:docPr id="19" name="Picture 19"/>
+          <wp:inline distT="0" distB="0" distL="0" distR="0" wp14:anchorId="78BB4E37" wp14:editId="776508A7">
+            <wp:extent cx="3859200" cy="2880000"/>
+            <wp:effectExtent l="0" t="0" r="8255" b="0"/>
+            <wp:docPr id="14" name="Picture 14"/>
             <wp:cNvGraphicFramePr>
               <a:graphicFrameLocks xmlns:a="http://schemas.openxmlformats.org/drawingml/2006/main" noChangeAspect="1"/>
             </wp:cNvGraphicFramePr>
@@ -8355,7 +8360,7 @@
               <a:graphicData uri="http://schemas.openxmlformats.org/drawingml/2006/picture">
                 <pic:pic xmlns:pic="http://schemas.openxmlformats.org/drawingml/2006/picture">
                   <pic:nvPicPr>
-                    <pic:cNvPr id="19" name="random_state7_test.png"/>
+                    <pic:cNvPr id="14" name="random_state7_test.png"/>
                     <pic:cNvPicPr/>
                   </pic:nvPicPr>
                   <pic:blipFill>
@@ -8373,7 +8378,7 @@
                   <pic:spPr>
                     <a:xfrm>
                       <a:off x="0" y="0"/>
-                      <a:ext cx="3848467" cy="2875728"/>
+                      <a:ext cx="3859200" cy="2880000"/>
                     </a:xfrm>
                     <a:prstGeom prst="rect">
                       <a:avLst/>
@@ -8413,91 +8418,7 @@
         <w:t xml:space="preserve"> a hibaösszegnek</w:t>
       </w:r>
       <w:r>
-        <w:t xml:space="preserve">. </w:t>
-      </w:r>
-      <w:r>
-        <w:t>Nagy különbség a hibaösszegek között nem ígéretes a modellünk szempontjából. E</w:t>
-      </w:r>
-      <w:r>
-        <w:t xml:space="preserve">z azt jelenti, hogy becslésünk pontossága csak szerencse kérdése. Az, hogy hogyan osztjuk fel adatkészletünket </w:t>
-      </w:r>
-      <w:r>
-        <w:t>tanító</w:t>
-      </w:r>
-      <w:r>
-        <w:t xml:space="preserve"> és tesztkészletre, jelentős hatással van </w:t>
-      </w:r>
-      <w:r>
-        <w:t>a modell</w:t>
-      </w:r>
-      <w:r>
-        <w:t xml:space="preserve"> pontosságunkra</w:t>
-      </w:r>
-      <w:r>
         <w:t>.</w:t>
-      </w:r>
-      <w:r>
-        <w:t xml:space="preserve"> </w:t>
-      </w:r>
-      <w:r>
-        <w:t>Azt</w:t>
-      </w:r>
-      <w:r>
-        <w:t xml:space="preserve"> állítják, hogy </w:t>
-      </w:r>
-      <w:r>
-        <w:t>h</w:t>
-      </w:r>
-      <w:r>
-        <w:t>a</w:t>
-      </w:r>
-      <w:r>
-        <w:t xml:space="preserve"> a</w:t>
-      </w:r>
-      <w:r>
-        <w:t xml:space="preserve"> </w:t>
-      </w:r>
-      <w:r>
-        <w:t>tanító</w:t>
-      </w:r>
-      <w:r>
-        <w:t xml:space="preserve"> </w:t>
-      </w:r>
-      <w:r>
-        <w:t>és</w:t>
-      </w:r>
-      <w:r>
-        <w:t xml:space="preserve"> teszt felosztás nagy szórással rendelkezik, </w:t>
-      </w:r>
-      <w:r>
-        <w:t>akkor</w:t>
-      </w:r>
-      <w:r>
-        <w:t xml:space="preserve"> nagyon érzékeny </w:t>
-      </w:r>
-      <w:r>
-        <w:t xml:space="preserve">lesz </w:t>
-      </w:r>
-      <w:r>
-        <w:t xml:space="preserve">a </w:t>
-      </w:r>
-      <w:r>
-        <w:t>tanító</w:t>
-      </w:r>
-      <w:r>
-        <w:t xml:space="preserve"> adataink</w:t>
-      </w:r>
-      <w:r>
-        <w:t>ra</w:t>
-      </w:r>
-      <w:r>
-        <w:t xml:space="preserve">. Ennek alapvető oka az, hogy gépi tanulásunkat olyan adathalmazokkal tesztelik, amelyekről fogalma sincs. Jobb megközelítés, ha minden adatsort felhasználunk mind tesztelésre, mind edzésre, majd kiszámoljuk az egyes csoportok átlagos pontosságát. Ez az úgynevezett </w:t>
-      </w:r>
-      <w:r>
-        <w:t>K-Fold</w:t>
-      </w:r>
-      <w:r>
-        <w:t xml:space="preserve"> keresztellenőrzés.</w:t>
       </w:r>
     </w:p>
     <w:p>
@@ -8514,7 +8435,7 @@
           <w:b/>
           <w:bCs/>
         </w:rPr>
-        <w:t>K-Fold keresztellenőrzés</w:t>
+        <w:t>&lt;&lt;ide mehet az error_outputs.txt megfigyelései&gt;&gt;</w:t>
       </w:r>
     </w:p>
     <w:p>
@@ -8522,22 +8443,127 @@
         <w:spacing w:after="160"/>
         <w:ind w:left="0" w:right="0" w:firstLine="0"/>
       </w:pPr>
-      <w:proofErr w:type="spellStart"/>
-      <w:r>
-        <w:t>placholder</w:t>
-      </w:r>
-      <w:proofErr w:type="spellEnd"/>
+      <w:r>
+        <w:t>Nagy különbség a hibaösszegek között nem ígéretes a modellünk szempontjából. E</w:t>
+      </w:r>
+      <w:r>
+        <w:t xml:space="preserve">z azt jelenti, hogy becslésünk pontossága csak szerencse kérdése. Az, hogy hogyan osztjuk fel adatkészletünket </w:t>
+      </w:r>
+      <w:r>
+        <w:t>tanító</w:t>
+      </w:r>
+      <w:r>
+        <w:t xml:space="preserve"> és tesztkészletre, jelentős hatással van </w:t>
+      </w:r>
+      <w:r>
+        <w:t>a modell</w:t>
+      </w:r>
+      <w:r>
+        <w:t xml:space="preserve"> pontosságunkra</w:t>
+      </w:r>
+      <w:r>
+        <w:t>.</w:t>
+      </w:r>
+      <w:r>
+        <w:t xml:space="preserve"> </w:t>
+      </w:r>
+      <w:r>
+        <w:t>Azt</w:t>
+      </w:r>
+      <w:r>
+        <w:t xml:space="preserve"> állítják, hogy </w:t>
+      </w:r>
+      <w:r>
+        <w:t>h</w:t>
+      </w:r>
+      <w:r>
+        <w:t>a</w:t>
+      </w:r>
+      <w:r>
+        <w:t xml:space="preserve"> a</w:t>
+      </w:r>
+      <w:r>
+        <w:t xml:space="preserve"> </w:t>
+      </w:r>
+      <w:r>
+        <w:t>tanító</w:t>
+      </w:r>
+      <w:r>
+        <w:t xml:space="preserve"> </w:t>
+      </w:r>
+      <w:r>
+        <w:t>és</w:t>
+      </w:r>
+      <w:r>
+        <w:t xml:space="preserve"> teszt felosztás nagy szórással rendelkezik, </w:t>
+      </w:r>
+      <w:r>
+        <w:t>akkor</w:t>
+      </w:r>
+      <w:r>
+        <w:t xml:space="preserve"> nagyon érzékeny </w:t>
+      </w:r>
+      <w:r>
+        <w:t xml:space="preserve">lesz </w:t>
+      </w:r>
+      <w:r>
+        <w:t xml:space="preserve">a </w:t>
+      </w:r>
+      <w:r>
+        <w:t>tanító</w:t>
+      </w:r>
+      <w:r>
+        <w:t xml:space="preserve"> adataink</w:t>
+      </w:r>
+      <w:r>
+        <w:t>ra</w:t>
+      </w:r>
+      <w:r>
+        <w:t xml:space="preserve">. Ennek alapvető oka az, hogy gépi tanulásunkat olyan adathalmazokkal tesztelik, amelyekről fogalma sincs. Jobb megközelítés, ha minden adatsort felhasználunk mind tesztelésre, mind edzésre, majd kiszámoljuk az egyes csoportok átlagos pontosságát. Ez az úgynevezett </w:t>
+      </w:r>
+      <w:r>
+        <w:t>K-Fold</w:t>
+      </w:r>
+      <w:r>
+        <w:t xml:space="preserve"> keresztellenőrzés.</w:t>
+      </w:r>
     </w:p>
     <w:p>
       <w:pPr>
         <w:spacing w:after="160"/>
         <w:ind w:left="0" w:right="0" w:firstLine="0"/>
+        <w:rPr>
+          <w:b/>
+          <w:bCs/>
+        </w:rPr>
+      </w:pPr>
+      <w:r>
+        <w:rPr>
+          <w:b/>
+          <w:bCs/>
+        </w:rPr>
+        <w:t>K-Fold keresztellenőrzés</w:t>
+      </w:r>
+    </w:p>
+    <w:p>
+      <w:pPr>
+        <w:spacing w:after="160"/>
+        <w:ind w:left="0" w:right="0" w:firstLine="0"/>
+      </w:pPr>
+      <w:proofErr w:type="spellStart"/>
+      <w:r>
+        <w:t>placholder</w:t>
+      </w:r>
+      <w:proofErr w:type="spellEnd"/>
+    </w:p>
+    <w:p>
+      <w:pPr>
+        <w:spacing w:after="160"/>
+        <w:ind w:left="0" w:right="0" w:firstLine="0"/>
       </w:pPr>
       <w:r>
         <w:br w:type="page"/>
       </w:r>
-      <w:bookmarkStart w:id="0" w:name="_GoBack"/>
-      <w:bookmarkEnd w:id="0"/>
     </w:p>
     <w:p>
       <w:pPr>
@@ -13888,7 +13914,7 @@
 </file>
 
 <file path=customXml/itemProps1.xml><?xml version="1.0" encoding="utf-8"?>
-<ds:datastoreItem xmlns:ds="http://schemas.openxmlformats.org/officeDocument/2006/customXml" ds:itemID="{245D1296-5812-49D5-B4F3-3F1C70BC02B7}">
+<ds:datastoreItem xmlns:ds="http://schemas.openxmlformats.org/officeDocument/2006/customXml" ds:itemID="{96BF8CA9-4C3C-4C7C-B148-7049C3E82F3A}">
   <ds:schemaRefs>
     <ds:schemaRef ds:uri="http://schemas.openxmlformats.org/officeDocument/2006/bibliography"/>
   </ds:schemaRefs>

</xml_diff>

<commit_message>
Create KFold subsection and figure
</commit_message>
<xml_diff>
--- a/Documents/dolgozat.docx
+++ b/Documents/dolgozat.docx
@@ -1251,7 +1251,29 @@
           <w:sz w:val="24"/>
           <w:szCs w:val="24"/>
         </w:rPr>
-        <w:t xml:space="preserve">. ábra: </w:t>
+        <w:t>.</w:t>
+      </w:r>
+      <w:r>
+        <w:rPr>
+          <w:b/>
+          <w:bCs/>
+          <w:i w:val="0"/>
+          <w:iCs w:val="0"/>
+          <w:sz w:val="24"/>
+          <w:szCs w:val="24"/>
+        </w:rPr>
+        <w:t xml:space="preserve"> </w:t>
+      </w:r>
+      <w:r>
+        <w:rPr>
+          <w:b/>
+          <w:bCs/>
+          <w:i w:val="0"/>
+          <w:iCs w:val="0"/>
+          <w:sz w:val="24"/>
+          <w:szCs w:val="24"/>
+        </w:rPr>
+        <w:t xml:space="preserve">ábra: </w:t>
       </w:r>
       <w:r>
         <w:rPr>
@@ -7467,6 +7489,12 @@
         </w:rPr>
         <w:t>uk szét az adatokat?</w:t>
       </w:r>
+      <w:r>
+        <w:rPr>
+          <w:rFonts w:ascii="Arial" w:hAnsi="Arial" w:cs="Arial"/>
+        </w:rPr>
+        <w:t xml:space="preserve"> &lt;&lt;Ezt lehetne a modell tanításhoz?&gt;&gt;</w:t>
+      </w:r>
     </w:p>
     <w:p>
       <w:pPr>
@@ -7690,13 +7718,19 @@
         <w:ind w:left="0" w:right="0" w:firstLine="0"/>
       </w:pPr>
       <w:r>
-        <w:t>Az ugyanazon az adatkészleten végzett képzés és tesztelés valószínűleg az úgynevezett túlillesztés</w:t>
+        <w:t>Az ugyanazon az adatkészleten végzett képzés és tesztelés az úgynevezett túlillesztés</w:t>
       </w:r>
       <w:r>
         <w:t xml:space="preserve"> (overfitting)</w:t>
       </w:r>
       <w:r>
-        <w:t xml:space="preserve"> eredményét fogja eredményezni. Ekkor egy modell inkább egy edzés adatait kezdi megjegyezni, mintsem általánosítani.</w:t>
+        <w:t xml:space="preserve"> eredményét fogja eredményezni. Ekkor egy modell inkább </w:t>
+      </w:r>
+      <w:r>
+        <w:t>a tanító</w:t>
+      </w:r>
+      <w:r>
+        <w:t xml:space="preserve"> adatait kezdi megjegyezni, mintsem általánosítani.</w:t>
       </w:r>
       <w:r>
         <w:t xml:space="preserve"> Úgy is értelmezhetjük</w:t>
@@ -7708,11 +7742,11 @@
         <w:t xml:space="preserve">egy </w:t>
       </w:r>
       <w:r>
-        <w:t xml:space="preserve">olyan hallgató, aki megjegyzi az oktatóanyagokat, de </w:t>
+        <w:t xml:space="preserve">olyan hallgató, aki megjegyzi az oktatóanyagokat, de nem képes </w:t>
       </w:r>
       <w:r>
         <w:lastRenderedPageBreak/>
-        <w:t>nem képes általánosítani</w:t>
+        <w:t>általánosítani</w:t>
       </w:r>
       <w:r>
         <w:t>.</w:t>
@@ -7967,7 +8001,7 @@
         <w:pStyle w:val="ListParagraph"/>
         <w:numPr>
           <w:ilvl w:val="0"/>
-          <w:numId w:val="35"/>
+          <w:numId w:val="38"/>
         </w:numPr>
         <w:spacing w:after="160"/>
         <w:ind w:right="0"/>
@@ -7979,7 +8013,13 @@
         <w:t>Fold</w:t>
       </w:r>
       <w:r>
-        <w:t xml:space="preserve"> keresztellenőrzésnek nevezik, ahol a hiányokat csoportokra és foltokra osztjuk, és minden csoportot külön edzünk. </w:t>
+        <w:t xml:space="preserve"> keresztellenőrzésnek nevezik, ahol a hiányokat csoportokra és foltokra osztjuk, és minden csoportot külön </w:t>
+      </w:r>
+      <w:r>
+        <w:t>tanítunk</w:t>
+      </w:r>
+      <w:r>
+        <w:t xml:space="preserve">. </w:t>
       </w:r>
     </w:p>
     <w:p>
@@ -8028,12 +8068,7 @@
         <w:t xml:space="preserve"> tesztkészletet, amely kisebb arányt vesz fel</w:t>
       </w:r>
       <w:r>
-        <w:t xml:space="preserve"> az össz</w:t>
-      </w:r>
-      <w:bookmarkStart w:id="0" w:name="_GoBack"/>
-      <w:bookmarkEnd w:id="0"/>
-      <w:r>
-        <w:t>es adatból</w:t>
+        <w:t xml:space="preserve"> az összes adatból</w:t>
       </w:r>
       <w:r>
         <w:t>. A képzési teszt általában 70-80% -ot vesz igénybe az adatkészletünkből, míg a tesztkészlet általában 20-30% -ot vesz igénybe.</w:t>
@@ -8519,7 +8554,13 @@
         <w:t>ra</w:t>
       </w:r>
       <w:r>
-        <w:t xml:space="preserve">. Ennek alapvető oka az, hogy gépi tanulásunkat olyan adathalmazokkal tesztelik, amelyekről fogalma sincs. Jobb megközelítés, ha minden adatsort felhasználunk mind tesztelésre, mind edzésre, majd kiszámoljuk az egyes csoportok átlagos pontosságát. Ez az úgynevezett </w:t>
+        <w:t xml:space="preserve">. Ennek alapvető oka az, hogy gépi tanulásunkat olyan adathalmazokkal tesztelik, amelyekről fogalma sincs. Jobb megközelítés, ha minden adatsort felhasználunk mind tesztelésre, mind </w:t>
+      </w:r>
+      <w:r>
+        <w:t>tanításra</w:t>
+      </w:r>
+      <w:r>
+        <w:t xml:space="preserve">, majd kiszámoljuk az egyes csoportok átlagos pontosságát. Ez az úgynevezett </w:t>
       </w:r>
       <w:r>
         <w:t>K-Fold</w:t>
@@ -8542,7 +8583,351 @@
           <w:b/>
           <w:bCs/>
         </w:rPr>
-        <w:t>K-Fold keresztellenőrzés</w:t>
+        <w:t>K-</w:t>
+      </w:r>
+      <w:r>
+        <w:rPr>
+          <w:b/>
+          <w:bCs/>
+        </w:rPr>
+        <w:t>Fold</w:t>
+      </w:r>
+      <w:r>
+        <w:rPr>
+          <w:b/>
+          <w:bCs/>
+        </w:rPr>
+        <w:t xml:space="preserve"> keresztellenőrzés</w:t>
+      </w:r>
+    </w:p>
+    <w:p>
+      <w:pPr>
+        <w:spacing w:after="160"/>
+        <w:ind w:right="0"/>
+      </w:pPr>
+      <w:r>
+        <w:t xml:space="preserve">A K-szeres keresztellenőrzés olyan képzési és tesztelési technika, amelynek célja az adatkészlet használatának optimalizálása a jobb és stabilabb </w:t>
+      </w:r>
+      <w:r>
+        <w:t xml:space="preserve">tanítás pontosság </w:t>
+      </w:r>
+      <w:r>
+        <w:t>elérése érdekében. A következő lépésekből áll</w:t>
+      </w:r>
+      <w:r>
+        <w:t>:</w:t>
+      </w:r>
+    </w:p>
+    <w:p>
+      <w:pPr>
+        <w:pStyle w:val="ListParagraph"/>
+        <w:numPr>
+          <w:ilvl w:val="0"/>
+          <w:numId w:val="40"/>
+        </w:numPr>
+        <w:spacing w:after="160"/>
+        <w:ind w:right="0"/>
+      </w:pPr>
+      <w:r>
+        <w:t>Adatkészletünket K csoportokra oszt</w:t>
+      </w:r>
+      <w:r>
+        <w:t>juk</w:t>
+      </w:r>
+      <w:r>
+        <w:t>. Az egyik csoportot tesztkészletként, a többi csoportot pedig edzéskészletként.</w:t>
+      </w:r>
+    </w:p>
+    <w:p>
+      <w:pPr>
+        <w:pStyle w:val="ListParagraph"/>
+        <w:numPr>
+          <w:ilvl w:val="0"/>
+          <w:numId w:val="40"/>
+        </w:numPr>
+        <w:spacing w:after="160"/>
+        <w:ind w:right="0"/>
+      </w:pPr>
+      <w:r>
+        <w:t>Képezzük és kiszámoljuk a modell pontosságát a választott képzési és tesztkészletek alapján.</w:t>
+      </w:r>
+    </w:p>
+    <w:p>
+      <w:pPr>
+        <w:pStyle w:val="ListParagraph"/>
+        <w:numPr>
+          <w:ilvl w:val="0"/>
+          <w:numId w:val="40"/>
+        </w:numPr>
+        <w:spacing w:after="160"/>
+        <w:ind w:right="0"/>
+      </w:pPr>
+      <w:r>
+        <w:lastRenderedPageBreak/>
+        <w:t xml:space="preserve">Tesztkészletként a következő csoportot, </w:t>
+      </w:r>
+      <w:r>
+        <w:t>tanító</w:t>
+      </w:r>
+      <w:r>
+        <w:t>készletként a többi csoportot választjuk, és megismételjük.</w:t>
+      </w:r>
+    </w:p>
+    <w:p>
+      <w:pPr>
+        <w:pStyle w:val="ListParagraph"/>
+        <w:numPr>
+          <w:ilvl w:val="0"/>
+          <w:numId w:val="40"/>
+        </w:numPr>
+        <w:spacing w:after="160"/>
+        <w:ind w:right="0"/>
+      </w:pPr>
+      <w:r>
+        <w:t>Miután ki</w:t>
+      </w:r>
+      <w:r>
+        <w:t>számoltuk</w:t>
+      </w:r>
+      <w:r>
+        <w:t xml:space="preserve"> az összes </w:t>
+      </w:r>
+      <w:r>
+        <w:t>csoport pontosságát</w:t>
+      </w:r>
+      <w:r>
+        <w:t xml:space="preserve">, a </w:t>
+      </w:r>
+      <w:r>
+        <w:t>tanítórészekből</w:t>
+      </w:r>
+      <w:r>
+        <w:t xml:space="preserve"> kiszámítjuk az átlagos pontosságot.</w:t>
+      </w:r>
+    </w:p>
+    <w:p>
+      <w:pPr>
+        <w:spacing w:after="160"/>
+        <w:ind w:right="0"/>
+      </w:pPr>
+      <w:r>
+        <w:t xml:space="preserve">Lássuk ezt működés közben. Vegyünk példát </w:t>
+      </w:r>
+      <w:r>
+        <w:t xml:space="preserve">egy </w:t>
+      </w:r>
+      <w:r>
+        <w:t>négyszeres keresztellenőrzési képzéssel. K-értéket 4-nek</w:t>
+      </w:r>
+      <w:r>
+        <w:t xml:space="preserve"> választottam</w:t>
+      </w:r>
+      <w:r>
+        <w:t xml:space="preserve"> az egyszerűség kedvéért, de kiválaszthat</w:t>
+      </w:r>
+      <w:r>
+        <w:t>nánk</w:t>
+      </w:r>
+      <w:r>
+        <w:t xml:space="preserve"> bármilyen értéket.</w:t>
+      </w:r>
+    </w:p>
+    <w:p>
+      <w:pPr>
+        <w:spacing w:after="160"/>
+        <w:ind w:right="0"/>
+      </w:pPr>
+    </w:p>
+    <w:p>
+      <w:pPr>
+        <w:spacing w:after="160"/>
+        <w:ind w:right="0"/>
+      </w:pPr>
+      <w:r>
+        <w:rPr>
+          <w:noProof/>
+        </w:rPr>
+        <w:drawing>
+          <wp:inline distT="0" distB="0" distL="0" distR="0" wp14:anchorId="2789D8D0" wp14:editId="5C5B9102">
+            <wp:extent cx="5579745" cy="3214370"/>
+            <wp:effectExtent l="0" t="0" r="1905" b="5080"/>
+            <wp:docPr id="15" name="Picture 15"/>
+            <wp:cNvGraphicFramePr>
+              <a:graphicFrameLocks xmlns:a="http://schemas.openxmlformats.org/drawingml/2006/main" noChangeAspect="1"/>
+            </wp:cNvGraphicFramePr>
+            <a:graphic xmlns:a="http://schemas.openxmlformats.org/drawingml/2006/main">
+              <a:graphicData uri="http://schemas.openxmlformats.org/drawingml/2006/picture">
+                <pic:pic xmlns:pic="http://schemas.openxmlformats.org/drawingml/2006/picture">
+                  <pic:nvPicPr>
+                    <pic:cNvPr id="15" name="KFold.png"/>
+                    <pic:cNvPicPr/>
+                  </pic:nvPicPr>
+                  <pic:blipFill>
+                    <a:blip r:embed="rId23">
+                      <a:extLst>
+                        <a:ext uri="{28A0092B-C50C-407E-A947-70E740481C1C}">
+                          <a14:useLocalDpi xmlns:a14="http://schemas.microsoft.com/office/drawing/2010/main" val="0"/>
+                        </a:ext>
+                      </a:extLst>
+                    </a:blip>
+                    <a:stretch>
+                      <a:fillRect/>
+                    </a:stretch>
+                  </pic:blipFill>
+                  <pic:spPr>
+                    <a:xfrm>
+                      <a:off x="0" y="0"/>
+                      <a:ext cx="5579745" cy="3214370"/>
+                    </a:xfrm>
+                    <a:prstGeom prst="rect">
+                      <a:avLst/>
+                    </a:prstGeom>
+                  </pic:spPr>
+                </pic:pic>
+              </a:graphicData>
+            </a:graphic>
+          </wp:inline>
+        </w:drawing>
+      </w:r>
+    </w:p>
+    <w:p>
+      <w:pPr>
+        <w:spacing w:after="160"/>
+        <w:ind w:right="0"/>
+      </w:pPr>
+    </w:p>
+    <w:p>
+      <w:pPr>
+        <w:spacing w:after="160"/>
+        <w:ind w:right="0"/>
+      </w:pPr>
+      <w:r>
+        <w:t>A</w:t>
+      </w:r>
+      <w:r>
+        <w:t xml:space="preserve">z első </w:t>
+      </w:r>
+      <w:r>
+        <w:t>tanításnál</w:t>
+      </w:r>
+      <w:r>
+        <w:t xml:space="preserve"> az első három csoportot választjuk </w:t>
+      </w:r>
+      <w:r>
+        <w:t>tanító</w:t>
+      </w:r>
+      <w:r>
+        <w:t xml:space="preserve">készletnek, az utolsó csoportot pedig tesztkészletnek. A kör pontosságát </w:t>
+      </w:r>
+      <w:proofErr w:type="gramStart"/>
+      <w:r>
+        <w:t>Pontosság[</w:t>
+      </w:r>
+      <w:proofErr w:type="gramEnd"/>
+      <w:r>
+        <w:t>1</w:t>
+      </w:r>
+      <w:r>
+        <w:t>]</w:t>
+      </w:r>
+      <w:r>
+        <w:t xml:space="preserve">-ként fogjuk kiszámítani, míg a második </w:t>
+      </w:r>
+      <w:r>
+        <w:t>tanítókörnél</w:t>
+      </w:r>
+      <w:r>
+        <w:t xml:space="preserve"> az első, a második és a negyedik csoportot választjuk </w:t>
+      </w:r>
+      <w:r>
+        <w:t>tanító</w:t>
+      </w:r>
+      <w:r>
+        <w:t>készletnek</w:t>
+      </w:r>
+      <w:r>
+        <w:t xml:space="preserve"> és</w:t>
+      </w:r>
+      <w:r>
+        <w:t xml:space="preserve"> a harmadik csoportot tesztkészletnek választjuk. A kör pontosságát </w:t>
+      </w:r>
+      <w:proofErr w:type="gramStart"/>
+      <w:r>
+        <w:t>Pontosság[</w:t>
+      </w:r>
+      <w:proofErr w:type="gramEnd"/>
+      <w:r>
+        <w:t>2</w:t>
+      </w:r>
+      <w:r>
+        <w:t>]-</w:t>
+      </w:r>
+      <w:r>
+        <w:t xml:space="preserve">ként fogjuk kiszámítani. A harmadik körben az első, a harmadik, a negyedik csoportot választjuk </w:t>
+      </w:r>
+      <w:r>
+        <w:t>tanító</w:t>
+      </w:r>
+      <w:r>
+        <w:t>készletnek</w:t>
+      </w:r>
+      <w:r>
+        <w:t xml:space="preserve"> és</w:t>
+      </w:r>
+      <w:r>
+        <w:t xml:space="preserve"> a második csoportot tesztkészletnek. A pontosságot </w:t>
+      </w:r>
+      <w:proofErr w:type="gramStart"/>
+      <w:r>
+        <w:t>Pontosság[</w:t>
+      </w:r>
+      <w:proofErr w:type="gramEnd"/>
+      <w:r>
+        <w:t>3</w:t>
+      </w:r>
+      <w:r>
+        <w:t>]-</w:t>
+      </w:r>
+      <w:r>
+        <w:t>ként</w:t>
+      </w:r>
+      <w:r>
+        <w:t xml:space="preserve"> számítjuk ki</w:t>
+      </w:r>
+      <w:r>
+        <w:t xml:space="preserve">. Végül a negyedik körben az első csoportot választjuk tesztkészletnek, míg a második, a harmadik és a negyedik csoportot </w:t>
+      </w:r>
+      <w:r>
+        <w:t>tanító</w:t>
+      </w:r>
+      <w:r>
+        <w:t xml:space="preserve">készletnek. A kör pontosságát </w:t>
+      </w:r>
+      <w:proofErr w:type="gramStart"/>
+      <w:r>
+        <w:t>Pontosság[</w:t>
+      </w:r>
+      <w:proofErr w:type="gramEnd"/>
+      <w:r>
+        <w:t>4</w:t>
+      </w:r>
+      <w:r>
+        <w:t>]-</w:t>
+      </w:r>
+      <w:r>
+        <w:t>ként számoljuk.</w:t>
+      </w:r>
+    </w:p>
+    <w:p>
+      <w:pPr>
+        <w:spacing w:after="160"/>
+        <w:ind w:right="0"/>
+      </w:pPr>
+      <w:r>
+        <w:t>A</w:t>
+      </w:r>
+      <w:r>
+        <w:t xml:space="preserve"> modell általános pontossága az 1. pontosság, a 2. pontosság, a 3. pontosság és a 4. pontosság átlaga.</w:t>
       </w:r>
     </w:p>
     <w:p>
@@ -8550,20 +8935,346 @@
         <w:spacing w:after="160"/>
         <w:ind w:left="0" w:right="0" w:firstLine="0"/>
       </w:pPr>
-      <w:proofErr w:type="spellStart"/>
-      <w:r>
-        <w:t>placholder</w:t>
-      </w:r>
-      <w:proofErr w:type="spellEnd"/>
+      <m:oMathPara>
+        <m:oMath>
+          <m:r>
+            <w:rPr>
+              <w:rFonts w:ascii="Cambria Math" w:hAnsi="Cambria Math"/>
+            </w:rPr>
+            <m:t>Accuracy</m:t>
+          </m:r>
+          <m:r>
+            <w:rPr>
+              <w:rFonts w:ascii="Cambria Math" w:eastAsia="Cambria Math" w:hAnsi="Cambria Math" w:cs="Cambria Math"/>
+            </w:rPr>
+            <m:t>=</m:t>
+          </m:r>
+          <m:f>
+            <m:fPr>
+              <m:ctrlPr>
+                <w:rPr>
+                  <w:rFonts w:ascii="Cambria Math" w:eastAsia="Cambria Math" w:hAnsi="Cambria Math" w:cs="Cambria Math"/>
+                  <w:i/>
+                </w:rPr>
+              </m:ctrlPr>
+            </m:fPr>
+            <m:num>
+              <m:nary>
+                <m:naryPr>
+                  <m:chr m:val="∑"/>
+                  <m:grow m:val="1"/>
+                  <m:ctrlPr>
+                    <w:rPr>
+                      <w:rFonts w:ascii="Cambria Math" w:hAnsi="Cambria Math"/>
+                    </w:rPr>
+                  </m:ctrlPr>
+                </m:naryPr>
+                <m:sub>
+                  <m:r>
+                    <w:rPr>
+                      <w:rFonts w:ascii="Cambria Math" w:eastAsia="Cambria Math" w:hAnsi="Cambria Math" w:cs="Cambria Math"/>
+                    </w:rPr>
+                    <m:t>k=0</m:t>
+                  </m:r>
+                </m:sub>
+                <m:sup>
+                  <m:r>
+                    <w:rPr>
+                      <w:rFonts w:ascii="Cambria Math" w:eastAsia="Cambria Math" w:hAnsi="Cambria Math" w:cs="Cambria Math"/>
+                    </w:rPr>
+                    <m:t>n</m:t>
+                  </m:r>
+                </m:sup>
+                <m:e>
+                  <m:sSub>
+                    <m:sSubPr>
+                      <m:ctrlPr>
+                        <w:rPr>
+                          <w:rFonts w:ascii="Cambria Math" w:hAnsi="Cambria Math"/>
+                          <w:i/>
+                        </w:rPr>
+                      </m:ctrlPr>
+                    </m:sSubPr>
+                    <m:e>
+                      <m:r>
+                        <w:rPr>
+                          <w:rFonts w:ascii="Cambria Math" w:hAnsi="Cambria Math"/>
+                        </w:rPr>
+                        <m:t>accuracy</m:t>
+                      </m:r>
+                    </m:e>
+                    <m:sub>
+                      <m:r>
+                        <w:rPr>
+                          <w:rFonts w:ascii="Cambria Math" w:hAnsi="Cambria Math"/>
+                        </w:rPr>
+                        <m:t>k</m:t>
+                      </m:r>
+                    </m:sub>
+                  </m:sSub>
+                </m:e>
+              </m:nary>
+            </m:num>
+            <m:den>
+              <m:r>
+                <w:rPr>
+                  <w:rFonts w:ascii="Cambria Math" w:eastAsia="Cambria Math" w:hAnsi="Cambria Math" w:cs="Cambria Math"/>
+                </w:rPr>
+                <m:t>n</m:t>
+              </m:r>
+            </m:den>
+          </m:f>
+        </m:oMath>
+      </m:oMathPara>
     </w:p>
     <w:p>
       <w:pPr>
         <w:spacing w:after="160"/>
         <w:ind w:left="0" w:right="0" w:firstLine="0"/>
+        <w:rPr>
+          <w:b/>
+          <w:bCs/>
+        </w:rPr>
+      </w:pPr>
+      <w:r>
+        <w:rPr>
+          <w:b/>
+          <w:bCs/>
+        </w:rPr>
+        <w:t xml:space="preserve">&lt;&lt;Ide mehet </w:t>
+      </w:r>
+      <w:r>
+        <w:rPr>
+          <w:b/>
+          <w:bCs/>
+        </w:rPr>
+        <w:t>pár megfigyelés</w:t>
+      </w:r>
+      <w:r>
+        <w:rPr>
+          <w:b/>
+          <w:bCs/>
+        </w:rPr>
+        <w:t xml:space="preserve"> error_outputs.txt KFOLD résznél&gt;&gt;</w:t>
+      </w:r>
+    </w:p>
+    <w:p>
+      <w:pPr>
+        <w:spacing w:after="160"/>
+        <w:ind w:right="0"/>
+      </w:pPr>
+      <w:r>
+        <w:lastRenderedPageBreak/>
+        <w:t xml:space="preserve">Az adatszegregáció alkalmazásakor kevés szempontot érdemes megemlíteni. Az adatszegregációs paraméterek kiválasztásakor két szabály van érvényben. A </w:t>
+      </w:r>
+      <w:r>
+        <w:t>tanító</w:t>
+      </w:r>
+      <w:r>
+        <w:t xml:space="preserve"> </w:t>
+      </w:r>
+      <w:r>
+        <w:t>és</w:t>
+      </w:r>
+      <w:r>
+        <w:t xml:space="preserve"> teszt felosztás használata esetén ajánlott az úgynevezett </w:t>
+      </w:r>
+      <w:proofErr w:type="spellStart"/>
+      <w:r>
+        <w:t>Pareto</w:t>
+      </w:r>
+      <w:proofErr w:type="spellEnd"/>
+      <w:r>
+        <w:t xml:space="preserve"> elv követése</w:t>
+      </w:r>
+      <w:r>
+        <w:t>.</w:t>
+      </w:r>
+      <w:r>
+        <w:t xml:space="preserve"> </w:t>
+      </w:r>
+      <w:r>
+        <w:t>A</w:t>
+      </w:r>
+      <w:r>
+        <w:t xml:space="preserve">mely szerint az adatok 20% a tesztelésre és 80% a </w:t>
+      </w:r>
+      <w:r>
+        <w:t>tanításra kell osztani. Szokták még</w:t>
+      </w:r>
+      <w:r>
+        <w:t xml:space="preserve"> 30% tesztelésre és 70%</w:t>
+      </w:r>
+      <w:r>
+        <w:t xml:space="preserve"> </w:t>
+      </w:r>
+      <w:r>
+        <w:t xml:space="preserve">a </w:t>
+      </w:r>
+      <w:r>
+        <w:t>tanításra is szétosztani</w:t>
+      </w:r>
+      <w:r>
+        <w:t>. Míg a k-szeres keresztellenőrzés használatakor a 10-es k értéket ajánlj</w:t>
+      </w:r>
+      <w:r>
+        <w:t>á</w:t>
+      </w:r>
+      <w:r>
+        <w:t xml:space="preserve">k kísérletezéssel. </w:t>
+      </w:r>
+    </w:p>
+    <w:p>
+      <w:pPr>
+        <w:spacing w:after="160"/>
+        <w:ind w:right="0"/>
+      </w:pPr>
+      <w:r>
+        <w:t>Előfordul</w:t>
+      </w:r>
+      <w:r>
+        <w:t>hat</w:t>
+      </w:r>
+      <w:r>
+        <w:t xml:space="preserve">, hogy a hasonló adatkészletek </w:t>
+      </w:r>
+      <w:r>
+        <w:t>szomszédosok</w:t>
+      </w:r>
+      <w:r>
+        <w:t>, például</w:t>
+      </w:r>
+      <w:r>
+        <w:t xml:space="preserve"> a szekvenciális rekordok bejegyzésén</w:t>
+      </w:r>
+      <w:r>
+        <w:t>él</w:t>
+      </w:r>
+      <w:r>
+        <w:t>.</w:t>
+      </w:r>
+      <w:r>
+        <w:t xml:space="preserve"> A </w:t>
+      </w:r>
+      <w:r>
+        <w:t>rekordo</w:t>
+      </w:r>
+      <w:r>
+        <w:t>k</w:t>
+      </w:r>
+      <w:r>
+        <w:t xml:space="preserve"> egymáshoz közel </w:t>
+      </w:r>
+      <w:r>
+        <w:t>vannak</w:t>
+      </w:r>
+      <w:r>
+        <w:t>, mivel ugyanabban az időkeretben helyezked</w:t>
+      </w:r>
+      <w:r>
+        <w:t>nek</w:t>
+      </w:r>
+      <w:r>
+        <w:t xml:space="preserve"> el. Ha az adatkészletet ugyanabban a sorrendben vesszük, fennáll annak a veszélye, hogy az adatkészletet </w:t>
+      </w:r>
+      <w:r>
+        <w:t>előítéletes</w:t>
+      </w:r>
+      <w:r>
+        <w:t xml:space="preserve"> módon osztjuk fel. </w:t>
+      </w:r>
+      <w:r>
+        <w:t xml:space="preserve">Tehát </w:t>
+      </w:r>
+      <w:r>
+        <w:t>célszerű az adatkészlet véletlenszerű kiválasztása</w:t>
+      </w:r>
+      <w:r>
+        <w:t>, hogy elkerüljük az előítéletes felosztást</w:t>
+      </w:r>
+      <w:r>
+        <w:t>.</w:t>
+      </w:r>
+    </w:p>
+    <w:p>
+      <w:pPr>
+        <w:spacing w:after="160"/>
+        <w:ind w:right="0"/>
+      </w:pPr>
+      <w:r>
+        <w:t xml:space="preserve">Van </w:t>
+      </w:r>
+      <w:r>
+        <w:t>néhány hátul ütője,</w:t>
+      </w:r>
+      <w:r>
+        <w:t xml:space="preserve"> ha a K-szeres keresztellenőrzés</w:t>
+      </w:r>
+      <w:r>
+        <w:t>t</w:t>
+      </w:r>
+      <w:r>
+        <w:t xml:space="preserve"> választ</w:t>
+      </w:r>
+      <w:r>
+        <w:t>juk</w:t>
+      </w:r>
+      <w:r>
+        <w:t xml:space="preserve">. Igaz, hogy a </w:t>
+      </w:r>
+      <w:r>
+        <w:t>K</w:t>
+      </w:r>
+      <w:r>
+        <w:t xml:space="preserve">-szeres keresztellenőrzés valószínűleg képzettebb modellt eredményez a </w:t>
+      </w:r>
+      <w:r>
+        <w:t>tanító</w:t>
+      </w:r>
+      <w:r>
+        <w:t xml:space="preserve"> </w:t>
+      </w:r>
+      <w:r>
+        <w:t>és</w:t>
+      </w:r>
+      <w:r>
+        <w:t xml:space="preserve"> teszt osztott módszerhez képest. Ez azonban k-szer lassabban megy végbe, mivel a</w:t>
+      </w:r>
+      <w:r>
+        <w:t xml:space="preserve"> tanítást </w:t>
+      </w:r>
+      <w:r>
+        <w:t xml:space="preserve">k-szer hajtjuk végre. </w:t>
+      </w:r>
+      <w:r>
+        <w:t>A</w:t>
+      </w:r>
+      <w:r>
+        <w:t xml:space="preserve"> valóban jelentős időbeli különbség a nagyméretű adatok</w:t>
+      </w:r>
+      <w:r>
+        <w:t>nál</w:t>
+      </w:r>
+      <w:r>
+        <w:t xml:space="preserve"> </w:t>
+      </w:r>
+      <w:r>
+        <w:t>jelentkezik</w:t>
+      </w:r>
+      <w:r>
+        <w:t>.</w:t>
+      </w:r>
+    </w:p>
+    <w:p>
+      <w:pPr>
+        <w:spacing w:after="160"/>
+        <w:ind w:left="0" w:right="0" w:firstLine="0"/>
       </w:pPr>
       <w:r>
         <w:br w:type="page"/>
       </w:r>
+      <w:bookmarkStart w:id="0" w:name="_GoBack"/>
+      <w:bookmarkEnd w:id="0"/>
     </w:p>
     <w:p>
       <w:pPr>
@@ -8769,6 +9480,95 @@
     </w:lvl>
   </w:abstractNum>
   <w:abstractNum w:abstractNumId="1" w15:restartNumberingAfterBreak="0">
+    <w:nsid w:val="0BA56C5D"/>
+    <w:multiLevelType w:val="hybridMultilevel"/>
+    <w:tmpl w:val="D8E0874E"/>
+    <w:lvl w:ilvl="0" w:tplc="040E000F">
+      <w:start w:val="1"/>
+      <w:numFmt w:val="decimal"/>
+      <w:lvlText w:val="%1."/>
+      <w:lvlJc w:val="left"/>
+      <w:pPr>
+        <w:ind w:left="720" w:hanging="360"/>
+      </w:pPr>
+      <w:rPr>
+        <w:rFonts w:hint="default"/>
+      </w:rPr>
+    </w:lvl>
+    <w:lvl w:ilvl="1" w:tplc="040E0019" w:tentative="1">
+      <w:start w:val="1"/>
+      <w:numFmt w:val="lowerLetter"/>
+      <w:lvlText w:val="%2."/>
+      <w:lvlJc w:val="left"/>
+      <w:pPr>
+        <w:ind w:left="1440" w:hanging="360"/>
+      </w:pPr>
+    </w:lvl>
+    <w:lvl w:ilvl="2" w:tplc="040E001B" w:tentative="1">
+      <w:start w:val="1"/>
+      <w:numFmt w:val="lowerRoman"/>
+      <w:lvlText w:val="%3."/>
+      <w:lvlJc w:val="right"/>
+      <w:pPr>
+        <w:ind w:left="2160" w:hanging="180"/>
+      </w:pPr>
+    </w:lvl>
+    <w:lvl w:ilvl="3" w:tplc="040E000F" w:tentative="1">
+      <w:start w:val="1"/>
+      <w:numFmt w:val="decimal"/>
+      <w:lvlText w:val="%4."/>
+      <w:lvlJc w:val="left"/>
+      <w:pPr>
+        <w:ind w:left="2880" w:hanging="360"/>
+      </w:pPr>
+    </w:lvl>
+    <w:lvl w:ilvl="4" w:tplc="040E0019" w:tentative="1">
+      <w:start w:val="1"/>
+      <w:numFmt w:val="lowerLetter"/>
+      <w:lvlText w:val="%5."/>
+      <w:lvlJc w:val="left"/>
+      <w:pPr>
+        <w:ind w:left="3600" w:hanging="360"/>
+      </w:pPr>
+    </w:lvl>
+    <w:lvl w:ilvl="5" w:tplc="040E001B" w:tentative="1">
+      <w:start w:val="1"/>
+      <w:numFmt w:val="lowerRoman"/>
+      <w:lvlText w:val="%6."/>
+      <w:lvlJc w:val="right"/>
+      <w:pPr>
+        <w:ind w:left="4320" w:hanging="180"/>
+      </w:pPr>
+    </w:lvl>
+    <w:lvl w:ilvl="6" w:tplc="040E000F" w:tentative="1">
+      <w:start w:val="1"/>
+      <w:numFmt w:val="decimal"/>
+      <w:lvlText w:val="%7."/>
+      <w:lvlJc w:val="left"/>
+      <w:pPr>
+        <w:ind w:left="5040" w:hanging="360"/>
+      </w:pPr>
+    </w:lvl>
+    <w:lvl w:ilvl="7" w:tplc="040E0019" w:tentative="1">
+      <w:start w:val="1"/>
+      <w:numFmt w:val="lowerLetter"/>
+      <w:lvlText w:val="%8."/>
+      <w:lvlJc w:val="left"/>
+      <w:pPr>
+        <w:ind w:left="5760" w:hanging="360"/>
+      </w:pPr>
+    </w:lvl>
+    <w:lvl w:ilvl="8" w:tplc="040E001B" w:tentative="1">
+      <w:start w:val="1"/>
+      <w:numFmt w:val="lowerRoman"/>
+      <w:lvlText w:val="%9."/>
+      <w:lvlJc w:val="right"/>
+      <w:pPr>
+        <w:ind w:left="6480" w:hanging="180"/>
+      </w:pPr>
+    </w:lvl>
+  </w:abstractNum>
+  <w:abstractNum w:abstractNumId="2" w15:restartNumberingAfterBreak="0">
     <w:nsid w:val="118E2D99"/>
     <w:multiLevelType w:val="hybridMultilevel"/>
     <w:tmpl w:val="FBDE22FE"/>
@@ -8881,7 +9681,7 @@
       </w:rPr>
     </w:lvl>
   </w:abstractNum>
-  <w:abstractNum w:abstractNumId="2" w15:restartNumberingAfterBreak="0">
+  <w:abstractNum w:abstractNumId="3" w15:restartNumberingAfterBreak="0">
     <w:nsid w:val="142F0280"/>
     <w:multiLevelType w:val="hybridMultilevel"/>
     <w:tmpl w:val="0CBE502E"/>
@@ -8994,120 +9794,120 @@
       </w:rPr>
     </w:lvl>
   </w:abstractNum>
-  <w:abstractNum w:abstractNumId="3" w15:restartNumberingAfterBreak="0">
+  <w:abstractNum w:abstractNumId="4" w15:restartNumberingAfterBreak="0">
     <w:nsid w:val="19186DEE"/>
-    <w:multiLevelType w:val="hybridMultilevel"/>
-    <w:tmpl w:val="2AC883F6"/>
-    <w:lvl w:ilvl="0" w:tplc="040E0001">
-      <w:start w:val="1"/>
-      <w:numFmt w:val="bullet"/>
-      <w:lvlText w:val=""/>
+    <w:multiLevelType w:val="multilevel"/>
+    <w:tmpl w:val="040E001D"/>
+    <w:lvl w:ilvl="0">
+      <w:start w:val="1"/>
+      <w:numFmt w:val="decimal"/>
+      <w:lvlText w:val="%1)"/>
+      <w:lvlJc w:val="left"/>
+      <w:pPr>
+        <w:ind w:left="360" w:hanging="360"/>
+      </w:pPr>
+      <w:rPr>
+        <w:rFonts w:hint="default"/>
+      </w:rPr>
+    </w:lvl>
+    <w:lvl w:ilvl="1">
+      <w:start w:val="1"/>
+      <w:numFmt w:val="lowerLetter"/>
+      <w:lvlText w:val="%2)"/>
       <w:lvlJc w:val="left"/>
       <w:pPr>
         <w:ind w:left="720" w:hanging="360"/>
       </w:pPr>
       <w:rPr>
-        <w:rFonts w:ascii="Symbol" w:hAnsi="Symbol" w:hint="default"/>
-      </w:rPr>
-    </w:lvl>
-    <w:lvl w:ilvl="1" w:tplc="040E0003" w:tentative="1">
-      <w:start w:val="1"/>
-      <w:numFmt w:val="bullet"/>
-      <w:lvlText w:val="o"/>
+        <w:rFonts w:hint="default"/>
+      </w:rPr>
+    </w:lvl>
+    <w:lvl w:ilvl="2">
+      <w:start w:val="1"/>
+      <w:numFmt w:val="lowerRoman"/>
+      <w:lvlText w:val="%3)"/>
+      <w:lvlJc w:val="left"/>
+      <w:pPr>
+        <w:ind w:left="1080" w:hanging="360"/>
+      </w:pPr>
+      <w:rPr>
+        <w:rFonts w:hint="default"/>
+      </w:rPr>
+    </w:lvl>
+    <w:lvl w:ilvl="3">
+      <w:start w:val="1"/>
+      <w:numFmt w:val="decimal"/>
+      <w:lvlText w:val="(%4)"/>
       <w:lvlJc w:val="left"/>
       <w:pPr>
         <w:ind w:left="1440" w:hanging="360"/>
       </w:pPr>
       <w:rPr>
-        <w:rFonts w:ascii="Courier New" w:hAnsi="Courier New" w:cs="Courier New" w:hint="default"/>
-      </w:rPr>
-    </w:lvl>
-    <w:lvl w:ilvl="2" w:tplc="040E0005" w:tentative="1">
-      <w:start w:val="1"/>
-      <w:numFmt w:val="bullet"/>
-      <w:lvlText w:val=""/>
+        <w:rFonts w:hint="default"/>
+      </w:rPr>
+    </w:lvl>
+    <w:lvl w:ilvl="4">
+      <w:start w:val="1"/>
+      <w:numFmt w:val="lowerLetter"/>
+      <w:lvlText w:val="(%5)"/>
+      <w:lvlJc w:val="left"/>
+      <w:pPr>
+        <w:ind w:left="1800" w:hanging="360"/>
+      </w:pPr>
+      <w:rPr>
+        <w:rFonts w:hint="default"/>
+      </w:rPr>
+    </w:lvl>
+    <w:lvl w:ilvl="5">
+      <w:start w:val="1"/>
+      <w:numFmt w:val="lowerRoman"/>
+      <w:lvlText w:val="(%6)"/>
       <w:lvlJc w:val="left"/>
       <w:pPr>
         <w:ind w:left="2160" w:hanging="360"/>
       </w:pPr>
       <w:rPr>
-        <w:rFonts w:ascii="Wingdings" w:hAnsi="Wingdings" w:hint="default"/>
-      </w:rPr>
-    </w:lvl>
-    <w:lvl w:ilvl="3" w:tplc="040E0001" w:tentative="1">
-      <w:start w:val="1"/>
-      <w:numFmt w:val="bullet"/>
-      <w:lvlText w:val=""/>
+        <w:rFonts w:hint="default"/>
+      </w:rPr>
+    </w:lvl>
+    <w:lvl w:ilvl="6">
+      <w:start w:val="1"/>
+      <w:numFmt w:val="decimal"/>
+      <w:lvlText w:val="%7."/>
+      <w:lvlJc w:val="left"/>
+      <w:pPr>
+        <w:ind w:left="2520" w:hanging="360"/>
+      </w:pPr>
+      <w:rPr>
+        <w:rFonts w:hint="default"/>
+      </w:rPr>
+    </w:lvl>
+    <w:lvl w:ilvl="7">
+      <w:start w:val="1"/>
+      <w:numFmt w:val="lowerLetter"/>
+      <w:lvlText w:val="%8."/>
       <w:lvlJc w:val="left"/>
       <w:pPr>
         <w:ind w:left="2880" w:hanging="360"/>
       </w:pPr>
       <w:rPr>
-        <w:rFonts w:ascii="Symbol" w:hAnsi="Symbol" w:hint="default"/>
-      </w:rPr>
-    </w:lvl>
-    <w:lvl w:ilvl="4" w:tplc="040E0003" w:tentative="1">
-      <w:start w:val="1"/>
-      <w:numFmt w:val="bullet"/>
-      <w:lvlText w:val="o"/>
-      <w:lvlJc w:val="left"/>
-      <w:pPr>
-        <w:ind w:left="3600" w:hanging="360"/>
-      </w:pPr>
-      <w:rPr>
-        <w:rFonts w:ascii="Courier New" w:hAnsi="Courier New" w:cs="Courier New" w:hint="default"/>
-      </w:rPr>
-    </w:lvl>
-    <w:lvl w:ilvl="5" w:tplc="040E0005" w:tentative="1">
-      <w:start w:val="1"/>
-      <w:numFmt w:val="bullet"/>
-      <w:lvlText w:val=""/>
-      <w:lvlJc w:val="left"/>
-      <w:pPr>
-        <w:ind w:left="4320" w:hanging="360"/>
-      </w:pPr>
-      <w:rPr>
-        <w:rFonts w:ascii="Wingdings" w:hAnsi="Wingdings" w:hint="default"/>
-      </w:rPr>
-    </w:lvl>
-    <w:lvl w:ilvl="6" w:tplc="040E0001" w:tentative="1">
-      <w:start w:val="1"/>
-      <w:numFmt w:val="bullet"/>
-      <w:lvlText w:val=""/>
-      <w:lvlJc w:val="left"/>
-      <w:pPr>
-        <w:ind w:left="5040" w:hanging="360"/>
-      </w:pPr>
-      <w:rPr>
-        <w:rFonts w:ascii="Symbol" w:hAnsi="Symbol" w:hint="default"/>
-      </w:rPr>
-    </w:lvl>
-    <w:lvl w:ilvl="7" w:tplc="040E0003" w:tentative="1">
-      <w:start w:val="1"/>
-      <w:numFmt w:val="bullet"/>
-      <w:lvlText w:val="o"/>
-      <w:lvlJc w:val="left"/>
-      <w:pPr>
-        <w:ind w:left="5760" w:hanging="360"/>
-      </w:pPr>
-      <w:rPr>
-        <w:rFonts w:ascii="Courier New" w:hAnsi="Courier New" w:cs="Courier New" w:hint="default"/>
-      </w:rPr>
-    </w:lvl>
-    <w:lvl w:ilvl="8" w:tplc="040E0005" w:tentative="1">
-      <w:start w:val="1"/>
-      <w:numFmt w:val="bullet"/>
-      <w:lvlText w:val=""/>
-      <w:lvlJc w:val="left"/>
-      <w:pPr>
-        <w:ind w:left="6480" w:hanging="360"/>
-      </w:pPr>
-      <w:rPr>
-        <w:rFonts w:ascii="Wingdings" w:hAnsi="Wingdings" w:hint="default"/>
+        <w:rFonts w:hint="default"/>
+      </w:rPr>
+    </w:lvl>
+    <w:lvl w:ilvl="8">
+      <w:start w:val="1"/>
+      <w:numFmt w:val="lowerRoman"/>
+      <w:lvlText w:val="%9."/>
+      <w:lvlJc w:val="left"/>
+      <w:pPr>
+        <w:ind w:left="3240" w:hanging="360"/>
+      </w:pPr>
+      <w:rPr>
+        <w:rFonts w:hint="default"/>
       </w:rPr>
     </w:lvl>
   </w:abstractNum>
-  <w:abstractNum w:abstractNumId="4" w15:restartNumberingAfterBreak="0">
+  <w:abstractNum w:abstractNumId="5" w15:restartNumberingAfterBreak="0">
     <w:nsid w:val="1E3A4559"/>
     <w:multiLevelType w:val="hybridMultilevel"/>
     <w:tmpl w:val="324E5F1E"/>
@@ -9220,7 +10020,7 @@
       </w:rPr>
     </w:lvl>
   </w:abstractNum>
-  <w:abstractNum w:abstractNumId="5" w15:restartNumberingAfterBreak="0">
+  <w:abstractNum w:abstractNumId="6" w15:restartNumberingAfterBreak="0">
     <w:nsid w:val="20AD5147"/>
     <w:multiLevelType w:val="hybridMultilevel"/>
     <w:tmpl w:val="60948E6C"/>
@@ -9306,7 +10106,7 @@
       </w:pPr>
     </w:lvl>
   </w:abstractNum>
-  <w:abstractNum w:abstractNumId="6" w15:restartNumberingAfterBreak="0">
+  <w:abstractNum w:abstractNumId="7" w15:restartNumberingAfterBreak="0">
     <w:nsid w:val="21A856C0"/>
     <w:multiLevelType w:val="hybridMultilevel"/>
     <w:tmpl w:val="862846A8"/>
@@ -9419,7 +10219,7 @@
       </w:rPr>
     </w:lvl>
   </w:abstractNum>
-  <w:abstractNum w:abstractNumId="7" w15:restartNumberingAfterBreak="0">
+  <w:abstractNum w:abstractNumId="8" w15:restartNumberingAfterBreak="0">
     <w:nsid w:val="25CC3F2F"/>
     <w:multiLevelType w:val="hybridMultilevel"/>
     <w:tmpl w:val="5122E27C"/>
@@ -9532,7 +10332,7 @@
       </w:rPr>
     </w:lvl>
   </w:abstractNum>
-  <w:abstractNum w:abstractNumId="8" w15:restartNumberingAfterBreak="0">
+  <w:abstractNum w:abstractNumId="9" w15:restartNumberingAfterBreak="0">
     <w:nsid w:val="289C2D22"/>
     <w:multiLevelType w:val="hybridMultilevel"/>
     <w:tmpl w:val="60948E6C"/>
@@ -9618,7 +10418,7 @@
       </w:pPr>
     </w:lvl>
   </w:abstractNum>
-  <w:abstractNum w:abstractNumId="9" w15:restartNumberingAfterBreak="0">
+  <w:abstractNum w:abstractNumId="10" w15:restartNumberingAfterBreak="0">
     <w:nsid w:val="28C41879"/>
     <w:multiLevelType w:val="hybridMultilevel"/>
     <w:tmpl w:val="165C3948"/>
@@ -9731,7 +10531,7 @@
       </w:rPr>
     </w:lvl>
   </w:abstractNum>
-  <w:abstractNum w:abstractNumId="10" w15:restartNumberingAfterBreak="0">
+  <w:abstractNum w:abstractNumId="11" w15:restartNumberingAfterBreak="0">
     <w:nsid w:val="2B604047"/>
     <w:multiLevelType w:val="hybridMultilevel"/>
     <w:tmpl w:val="41C81484"/>
@@ -9844,7 +10644,93 @@
       </w:rPr>
     </w:lvl>
   </w:abstractNum>
-  <w:abstractNum w:abstractNumId="11" w15:restartNumberingAfterBreak="0">
+  <w:abstractNum w:abstractNumId="12" w15:restartNumberingAfterBreak="0">
+    <w:nsid w:val="2BF81100"/>
+    <w:multiLevelType w:val="multilevel"/>
+    <w:tmpl w:val="040E001F"/>
+    <w:lvl w:ilvl="0">
+      <w:start w:val="1"/>
+      <w:numFmt w:val="decimal"/>
+      <w:lvlText w:val="%1."/>
+      <w:lvlJc w:val="left"/>
+      <w:pPr>
+        <w:ind w:left="360" w:hanging="360"/>
+      </w:pPr>
+    </w:lvl>
+    <w:lvl w:ilvl="1">
+      <w:start w:val="1"/>
+      <w:numFmt w:val="decimal"/>
+      <w:lvlText w:val="%1.%2."/>
+      <w:lvlJc w:val="left"/>
+      <w:pPr>
+        <w:ind w:left="792" w:hanging="432"/>
+      </w:pPr>
+    </w:lvl>
+    <w:lvl w:ilvl="2">
+      <w:start w:val="1"/>
+      <w:numFmt w:val="decimal"/>
+      <w:lvlText w:val="%1.%2.%3."/>
+      <w:lvlJc w:val="left"/>
+      <w:pPr>
+        <w:ind w:left="1224" w:hanging="504"/>
+      </w:pPr>
+    </w:lvl>
+    <w:lvl w:ilvl="3">
+      <w:start w:val="1"/>
+      <w:numFmt w:val="decimal"/>
+      <w:lvlText w:val="%1.%2.%3.%4."/>
+      <w:lvlJc w:val="left"/>
+      <w:pPr>
+        <w:ind w:left="1728" w:hanging="648"/>
+      </w:pPr>
+    </w:lvl>
+    <w:lvl w:ilvl="4">
+      <w:start w:val="1"/>
+      <w:numFmt w:val="decimal"/>
+      <w:lvlText w:val="%1.%2.%3.%4.%5."/>
+      <w:lvlJc w:val="left"/>
+      <w:pPr>
+        <w:ind w:left="2232" w:hanging="792"/>
+      </w:pPr>
+    </w:lvl>
+    <w:lvl w:ilvl="5">
+      <w:start w:val="1"/>
+      <w:numFmt w:val="decimal"/>
+      <w:lvlText w:val="%1.%2.%3.%4.%5.%6."/>
+      <w:lvlJc w:val="left"/>
+      <w:pPr>
+        <w:ind w:left="2736" w:hanging="936"/>
+      </w:pPr>
+    </w:lvl>
+    <w:lvl w:ilvl="6">
+      <w:start w:val="1"/>
+      <w:numFmt w:val="decimal"/>
+      <w:lvlText w:val="%1.%2.%3.%4.%5.%6.%7."/>
+      <w:lvlJc w:val="left"/>
+      <w:pPr>
+        <w:ind w:left="3240" w:hanging="1080"/>
+      </w:pPr>
+    </w:lvl>
+    <w:lvl w:ilvl="7">
+      <w:start w:val="1"/>
+      <w:numFmt w:val="decimal"/>
+      <w:lvlText w:val="%1.%2.%3.%4.%5.%6.%7.%8."/>
+      <w:lvlJc w:val="left"/>
+      <w:pPr>
+        <w:ind w:left="3744" w:hanging="1224"/>
+      </w:pPr>
+    </w:lvl>
+    <w:lvl w:ilvl="8">
+      <w:start w:val="1"/>
+      <w:numFmt w:val="decimal"/>
+      <w:lvlText w:val="%1.%2.%3.%4.%5.%6.%7.%8.%9."/>
+      <w:lvlJc w:val="left"/>
+      <w:pPr>
+        <w:ind w:left="4320" w:hanging="1440"/>
+      </w:pPr>
+    </w:lvl>
+  </w:abstractNum>
+  <w:abstractNum w:abstractNumId="13" w15:restartNumberingAfterBreak="0">
     <w:nsid w:val="2CE50EA9"/>
     <w:multiLevelType w:val="hybridMultilevel"/>
     <w:tmpl w:val="4A38AACC"/>
@@ -9957,7 +10843,7 @@
       </w:rPr>
     </w:lvl>
   </w:abstractNum>
-  <w:abstractNum w:abstractNumId="12" w15:restartNumberingAfterBreak="0">
+  <w:abstractNum w:abstractNumId="14" w15:restartNumberingAfterBreak="0">
     <w:nsid w:val="2E287FB5"/>
     <w:multiLevelType w:val="hybridMultilevel"/>
     <w:tmpl w:val="0FC8D7FE"/>
@@ -10100,7 +10986,7 @@
       </w:rPr>
     </w:lvl>
   </w:abstractNum>
-  <w:abstractNum w:abstractNumId="13" w15:restartNumberingAfterBreak="0">
+  <w:abstractNum w:abstractNumId="15" w15:restartNumberingAfterBreak="0">
     <w:nsid w:val="2E5A7AD0"/>
     <w:multiLevelType w:val="hybridMultilevel"/>
     <w:tmpl w:val="A60204D4"/>
@@ -10213,7 +11099,120 @@
       </w:rPr>
     </w:lvl>
   </w:abstractNum>
-  <w:abstractNum w:abstractNumId="14" w15:restartNumberingAfterBreak="0">
+  <w:abstractNum w:abstractNumId="16" w15:restartNumberingAfterBreak="0">
+    <w:nsid w:val="305B456C"/>
+    <w:multiLevelType w:val="hybridMultilevel"/>
+    <w:tmpl w:val="06542700"/>
+    <w:lvl w:ilvl="0" w:tplc="040E0001">
+      <w:start w:val="1"/>
+      <w:numFmt w:val="bullet"/>
+      <w:lvlText w:val=""/>
+      <w:lvlJc w:val="left"/>
+      <w:pPr>
+        <w:ind w:left="720" w:hanging="360"/>
+      </w:pPr>
+      <w:rPr>
+        <w:rFonts w:ascii="Symbol" w:hAnsi="Symbol" w:hint="default"/>
+      </w:rPr>
+    </w:lvl>
+    <w:lvl w:ilvl="1" w:tplc="040E0003" w:tentative="1">
+      <w:start w:val="1"/>
+      <w:numFmt w:val="bullet"/>
+      <w:lvlText w:val="o"/>
+      <w:lvlJc w:val="left"/>
+      <w:pPr>
+        <w:ind w:left="1440" w:hanging="360"/>
+      </w:pPr>
+      <w:rPr>
+        <w:rFonts w:ascii="Courier New" w:hAnsi="Courier New" w:cs="Courier New" w:hint="default"/>
+      </w:rPr>
+    </w:lvl>
+    <w:lvl w:ilvl="2" w:tplc="040E0005" w:tentative="1">
+      <w:start w:val="1"/>
+      <w:numFmt w:val="bullet"/>
+      <w:lvlText w:val=""/>
+      <w:lvlJc w:val="left"/>
+      <w:pPr>
+        <w:ind w:left="2160" w:hanging="360"/>
+      </w:pPr>
+      <w:rPr>
+        <w:rFonts w:ascii="Wingdings" w:hAnsi="Wingdings" w:hint="default"/>
+      </w:rPr>
+    </w:lvl>
+    <w:lvl w:ilvl="3" w:tplc="040E0001" w:tentative="1">
+      <w:start w:val="1"/>
+      <w:numFmt w:val="bullet"/>
+      <w:lvlText w:val=""/>
+      <w:lvlJc w:val="left"/>
+      <w:pPr>
+        <w:ind w:left="2880" w:hanging="360"/>
+      </w:pPr>
+      <w:rPr>
+        <w:rFonts w:ascii="Symbol" w:hAnsi="Symbol" w:hint="default"/>
+      </w:rPr>
+    </w:lvl>
+    <w:lvl w:ilvl="4" w:tplc="040E0003" w:tentative="1">
+      <w:start w:val="1"/>
+      <w:numFmt w:val="bullet"/>
+      <w:lvlText w:val="o"/>
+      <w:lvlJc w:val="left"/>
+      <w:pPr>
+        <w:ind w:left="3600" w:hanging="360"/>
+      </w:pPr>
+      <w:rPr>
+        <w:rFonts w:ascii="Courier New" w:hAnsi="Courier New" w:cs="Courier New" w:hint="default"/>
+      </w:rPr>
+    </w:lvl>
+    <w:lvl w:ilvl="5" w:tplc="040E0005" w:tentative="1">
+      <w:start w:val="1"/>
+      <w:numFmt w:val="bullet"/>
+      <w:lvlText w:val=""/>
+      <w:lvlJc w:val="left"/>
+      <w:pPr>
+        <w:ind w:left="4320" w:hanging="360"/>
+      </w:pPr>
+      <w:rPr>
+        <w:rFonts w:ascii="Wingdings" w:hAnsi="Wingdings" w:hint="default"/>
+      </w:rPr>
+    </w:lvl>
+    <w:lvl w:ilvl="6" w:tplc="040E0001" w:tentative="1">
+      <w:start w:val="1"/>
+      <w:numFmt w:val="bullet"/>
+      <w:lvlText w:val=""/>
+      <w:lvlJc w:val="left"/>
+      <w:pPr>
+        <w:ind w:left="5040" w:hanging="360"/>
+      </w:pPr>
+      <w:rPr>
+        <w:rFonts w:ascii="Symbol" w:hAnsi="Symbol" w:hint="default"/>
+      </w:rPr>
+    </w:lvl>
+    <w:lvl w:ilvl="7" w:tplc="040E0003" w:tentative="1">
+      <w:start w:val="1"/>
+      <w:numFmt w:val="bullet"/>
+      <w:lvlText w:val="o"/>
+      <w:lvlJc w:val="left"/>
+      <w:pPr>
+        <w:ind w:left="5760" w:hanging="360"/>
+      </w:pPr>
+      <w:rPr>
+        <w:rFonts w:ascii="Courier New" w:hAnsi="Courier New" w:cs="Courier New" w:hint="default"/>
+      </w:rPr>
+    </w:lvl>
+    <w:lvl w:ilvl="8" w:tplc="040E0005" w:tentative="1">
+      <w:start w:val="1"/>
+      <w:numFmt w:val="bullet"/>
+      <w:lvlText w:val=""/>
+      <w:lvlJc w:val="left"/>
+      <w:pPr>
+        <w:ind w:left="6480" w:hanging="360"/>
+      </w:pPr>
+      <w:rPr>
+        <w:rFonts w:ascii="Wingdings" w:hAnsi="Wingdings" w:hint="default"/>
+      </w:rPr>
+    </w:lvl>
+  </w:abstractNum>
+  <w:abstractNum w:abstractNumId="17" w15:restartNumberingAfterBreak="0">
     <w:nsid w:val="31AF50C7"/>
     <w:multiLevelType w:val="hybridMultilevel"/>
     <w:tmpl w:val="ADB2080E"/>
@@ -10302,7 +11301,7 @@
       </w:pPr>
     </w:lvl>
   </w:abstractNum>
-  <w:abstractNum w:abstractNumId="15" w15:restartNumberingAfterBreak="0">
+  <w:abstractNum w:abstractNumId="18" w15:restartNumberingAfterBreak="0">
     <w:nsid w:val="3354560C"/>
     <w:multiLevelType w:val="hybridMultilevel"/>
     <w:tmpl w:val="ACE0B25A"/>
@@ -10415,7 +11414,7 @@
       </w:rPr>
     </w:lvl>
   </w:abstractNum>
-  <w:abstractNum w:abstractNumId="16" w15:restartNumberingAfterBreak="0">
+  <w:abstractNum w:abstractNumId="19" w15:restartNumberingAfterBreak="0">
     <w:nsid w:val="3D145A0F"/>
     <w:multiLevelType w:val="hybridMultilevel"/>
     <w:tmpl w:val="91DE6322"/>
@@ -10528,7 +11527,7 @@
       </w:rPr>
     </w:lvl>
   </w:abstractNum>
-  <w:abstractNum w:abstractNumId="17" w15:restartNumberingAfterBreak="0">
+  <w:abstractNum w:abstractNumId="20" w15:restartNumberingAfterBreak="0">
     <w:nsid w:val="3DF401E1"/>
     <w:multiLevelType w:val="hybridMultilevel"/>
     <w:tmpl w:val="6BE0E1BA"/>
@@ -10641,7 +11640,7 @@
       </w:rPr>
     </w:lvl>
   </w:abstractNum>
-  <w:abstractNum w:abstractNumId="18" w15:restartNumberingAfterBreak="0">
+  <w:abstractNum w:abstractNumId="21" w15:restartNumberingAfterBreak="0">
     <w:nsid w:val="3FE16B7D"/>
     <w:multiLevelType w:val="hybridMultilevel"/>
     <w:tmpl w:val="B394B556"/>
@@ -10754,7 +11753,7 @@
       </w:rPr>
     </w:lvl>
   </w:abstractNum>
-  <w:abstractNum w:abstractNumId="19" w15:restartNumberingAfterBreak="0">
+  <w:abstractNum w:abstractNumId="22" w15:restartNumberingAfterBreak="0">
     <w:nsid w:val="401A75C6"/>
     <w:multiLevelType w:val="hybridMultilevel"/>
     <w:tmpl w:val="19C86386"/>
@@ -10843,7 +11842,7 @@
       </w:pPr>
     </w:lvl>
   </w:abstractNum>
-  <w:abstractNum w:abstractNumId="20" w15:restartNumberingAfterBreak="0">
+  <w:abstractNum w:abstractNumId="23" w15:restartNumberingAfterBreak="0">
     <w:nsid w:val="414A7841"/>
     <w:multiLevelType w:val="hybridMultilevel"/>
     <w:tmpl w:val="48ECE840"/>
@@ -10956,7 +11955,7 @@
       </w:rPr>
     </w:lvl>
   </w:abstractNum>
-  <w:abstractNum w:abstractNumId="21" w15:restartNumberingAfterBreak="0">
+  <w:abstractNum w:abstractNumId="24" w15:restartNumberingAfterBreak="0">
     <w:nsid w:val="447333F5"/>
     <w:multiLevelType w:val="hybridMultilevel"/>
     <w:tmpl w:val="E146CA72"/>
@@ -11069,7 +12068,93 @@
       </w:rPr>
     </w:lvl>
   </w:abstractNum>
-  <w:abstractNum w:abstractNumId="22" w15:restartNumberingAfterBreak="0">
+  <w:abstractNum w:abstractNumId="25" w15:restartNumberingAfterBreak="0">
+    <w:nsid w:val="4B7466EF"/>
+    <w:multiLevelType w:val="multilevel"/>
+    <w:tmpl w:val="040E001F"/>
+    <w:lvl w:ilvl="0">
+      <w:start w:val="1"/>
+      <w:numFmt w:val="decimal"/>
+      <w:lvlText w:val="%1."/>
+      <w:lvlJc w:val="left"/>
+      <w:pPr>
+        <w:ind w:left="730" w:hanging="360"/>
+      </w:pPr>
+    </w:lvl>
+    <w:lvl w:ilvl="1">
+      <w:start w:val="1"/>
+      <w:numFmt w:val="decimal"/>
+      <w:lvlText w:val="%1.%2."/>
+      <w:lvlJc w:val="left"/>
+      <w:pPr>
+        <w:ind w:left="1162" w:hanging="432"/>
+      </w:pPr>
+    </w:lvl>
+    <w:lvl w:ilvl="2">
+      <w:start w:val="1"/>
+      <w:numFmt w:val="decimal"/>
+      <w:lvlText w:val="%1.%2.%3."/>
+      <w:lvlJc w:val="left"/>
+      <w:pPr>
+        <w:ind w:left="1594" w:hanging="504"/>
+      </w:pPr>
+    </w:lvl>
+    <w:lvl w:ilvl="3">
+      <w:start w:val="1"/>
+      <w:numFmt w:val="decimal"/>
+      <w:lvlText w:val="%1.%2.%3.%4."/>
+      <w:lvlJc w:val="left"/>
+      <w:pPr>
+        <w:ind w:left="2098" w:hanging="648"/>
+      </w:pPr>
+    </w:lvl>
+    <w:lvl w:ilvl="4">
+      <w:start w:val="1"/>
+      <w:numFmt w:val="decimal"/>
+      <w:lvlText w:val="%1.%2.%3.%4.%5."/>
+      <w:lvlJc w:val="left"/>
+      <w:pPr>
+        <w:ind w:left="2602" w:hanging="792"/>
+      </w:pPr>
+    </w:lvl>
+    <w:lvl w:ilvl="5">
+      <w:start w:val="1"/>
+      <w:numFmt w:val="decimal"/>
+      <w:lvlText w:val="%1.%2.%3.%4.%5.%6."/>
+      <w:lvlJc w:val="left"/>
+      <w:pPr>
+        <w:ind w:left="3106" w:hanging="936"/>
+      </w:pPr>
+    </w:lvl>
+    <w:lvl w:ilvl="6">
+      <w:start w:val="1"/>
+      <w:numFmt w:val="decimal"/>
+      <w:lvlText w:val="%1.%2.%3.%4.%5.%6.%7."/>
+      <w:lvlJc w:val="left"/>
+      <w:pPr>
+        <w:ind w:left="3610" w:hanging="1080"/>
+      </w:pPr>
+    </w:lvl>
+    <w:lvl w:ilvl="7">
+      <w:start w:val="1"/>
+      <w:numFmt w:val="decimal"/>
+      <w:lvlText w:val="%1.%2.%3.%4.%5.%6.%7.%8."/>
+      <w:lvlJc w:val="left"/>
+      <w:pPr>
+        <w:ind w:left="4114" w:hanging="1224"/>
+      </w:pPr>
+    </w:lvl>
+    <w:lvl w:ilvl="8">
+      <w:start w:val="1"/>
+      <w:numFmt w:val="decimal"/>
+      <w:lvlText w:val="%1.%2.%3.%4.%5.%6.%7.%8.%9."/>
+      <w:lvlJc w:val="left"/>
+      <w:pPr>
+        <w:ind w:left="4690" w:hanging="1440"/>
+      </w:pPr>
+    </w:lvl>
+  </w:abstractNum>
+  <w:abstractNum w:abstractNumId="26" w15:restartNumberingAfterBreak="0">
     <w:nsid w:val="4F652675"/>
     <w:multiLevelType w:val="hybridMultilevel"/>
     <w:tmpl w:val="178E1AA8"/>
@@ -11158,7 +12243,7 @@
       </w:pPr>
     </w:lvl>
   </w:abstractNum>
-  <w:abstractNum w:abstractNumId="23" w15:restartNumberingAfterBreak="0">
+  <w:abstractNum w:abstractNumId="27" w15:restartNumberingAfterBreak="0">
     <w:nsid w:val="52815C3B"/>
     <w:multiLevelType w:val="hybridMultilevel"/>
     <w:tmpl w:val="2CDC4E9C"/>
@@ -11271,7 +12356,7 @@
       </w:rPr>
     </w:lvl>
   </w:abstractNum>
-  <w:abstractNum w:abstractNumId="24" w15:restartNumberingAfterBreak="0">
+  <w:abstractNum w:abstractNumId="28" w15:restartNumberingAfterBreak="0">
     <w:nsid w:val="530E1607"/>
     <w:multiLevelType w:val="hybridMultilevel"/>
     <w:tmpl w:val="960019B6"/>
@@ -11384,7 +12469,7 @@
       </w:rPr>
     </w:lvl>
   </w:abstractNum>
-  <w:abstractNum w:abstractNumId="25" w15:restartNumberingAfterBreak="0">
+  <w:abstractNum w:abstractNumId="29" w15:restartNumberingAfterBreak="0">
     <w:nsid w:val="54CF4BB3"/>
     <w:multiLevelType w:val="hybridMultilevel"/>
     <w:tmpl w:val="D32A7064"/>
@@ -11497,7 +12582,7 @@
       </w:rPr>
     </w:lvl>
   </w:abstractNum>
-  <w:abstractNum w:abstractNumId="26" w15:restartNumberingAfterBreak="0">
+  <w:abstractNum w:abstractNumId="30" w15:restartNumberingAfterBreak="0">
     <w:nsid w:val="586F54A8"/>
     <w:multiLevelType w:val="hybridMultilevel"/>
     <w:tmpl w:val="16CCEC14"/>
@@ -11583,7 +12668,7 @@
       </w:pPr>
     </w:lvl>
   </w:abstractNum>
-  <w:abstractNum w:abstractNumId="27" w15:restartNumberingAfterBreak="0">
+  <w:abstractNum w:abstractNumId="31" w15:restartNumberingAfterBreak="0">
     <w:nsid w:val="5B714379"/>
     <w:multiLevelType w:val="hybridMultilevel"/>
     <w:tmpl w:val="6FE8AD3A"/>
@@ -11696,7 +12781,7 @@
       </w:rPr>
     </w:lvl>
   </w:abstractNum>
-  <w:abstractNum w:abstractNumId="28" w15:restartNumberingAfterBreak="0">
+  <w:abstractNum w:abstractNumId="32" w15:restartNumberingAfterBreak="0">
     <w:nsid w:val="5C6566C5"/>
     <w:multiLevelType w:val="multilevel"/>
     <w:tmpl w:val="0C1A8BA8"/>
@@ -11845,7 +12930,7 @@
       </w:rPr>
     </w:lvl>
   </w:abstractNum>
-  <w:abstractNum w:abstractNumId="29" w15:restartNumberingAfterBreak="0">
+  <w:abstractNum w:abstractNumId="33" w15:restartNumberingAfterBreak="0">
     <w:nsid w:val="5E6519CE"/>
     <w:multiLevelType w:val="hybridMultilevel"/>
     <w:tmpl w:val="37123B5E"/>
@@ -11958,7 +13043,7 @@
       </w:rPr>
     </w:lvl>
   </w:abstractNum>
-  <w:abstractNum w:abstractNumId="30" w15:restartNumberingAfterBreak="0">
+  <w:abstractNum w:abstractNumId="34" w15:restartNumberingAfterBreak="0">
     <w:nsid w:val="66337E22"/>
     <w:multiLevelType w:val="hybridMultilevel"/>
     <w:tmpl w:val="77FA2118"/>
@@ -12071,7 +13156,7 @@
       </w:rPr>
     </w:lvl>
   </w:abstractNum>
-  <w:abstractNum w:abstractNumId="31" w15:restartNumberingAfterBreak="0">
+  <w:abstractNum w:abstractNumId="35" w15:restartNumberingAfterBreak="0">
     <w:nsid w:val="6E80618D"/>
     <w:multiLevelType w:val="hybridMultilevel"/>
     <w:tmpl w:val="5004F840"/>
@@ -12283,7 +13368,7 @@
       </w:rPr>
     </w:lvl>
   </w:abstractNum>
-  <w:abstractNum w:abstractNumId="32" w15:restartNumberingAfterBreak="0">
+  <w:abstractNum w:abstractNumId="36" w15:restartNumberingAfterBreak="0">
     <w:nsid w:val="6F2C3A41"/>
     <w:multiLevelType w:val="hybridMultilevel"/>
     <w:tmpl w:val="3CD42198"/>
@@ -12396,7 +13481,7 @@
       </w:rPr>
     </w:lvl>
   </w:abstractNum>
-  <w:abstractNum w:abstractNumId="33" w15:restartNumberingAfterBreak="0">
+  <w:abstractNum w:abstractNumId="37" w15:restartNumberingAfterBreak="0">
     <w:nsid w:val="77DE47B0"/>
     <w:multiLevelType w:val="hybridMultilevel"/>
     <w:tmpl w:val="DE329EF2"/>
@@ -12509,7 +13594,7 @@
       </w:rPr>
     </w:lvl>
   </w:abstractNum>
-  <w:abstractNum w:abstractNumId="34" w15:restartNumberingAfterBreak="0">
+  <w:abstractNum w:abstractNumId="38" w15:restartNumberingAfterBreak="0">
     <w:nsid w:val="7A5B47BC"/>
     <w:multiLevelType w:val="hybridMultilevel"/>
     <w:tmpl w:val="7A50B630"/>
@@ -12595,7 +13680,7 @@
       </w:pPr>
     </w:lvl>
   </w:abstractNum>
-  <w:abstractNum w:abstractNumId="35" w15:restartNumberingAfterBreak="0">
+  <w:abstractNum w:abstractNumId="39" w15:restartNumberingAfterBreak="0">
     <w:nsid w:val="7D2E2DCA"/>
     <w:multiLevelType w:val="hybridMultilevel"/>
     <w:tmpl w:val="B24CA378"/>
@@ -12709,112 +13794,124 @@
     </w:lvl>
   </w:abstractNum>
   <w:num w:numId="1">
-    <w:abstractNumId w:val="31"/>
+    <w:abstractNumId w:val="35"/>
   </w:num>
   <w:num w:numId="2">
+    <w:abstractNumId w:val="7"/>
+  </w:num>
+  <w:num w:numId="3">
+    <w:abstractNumId w:val="30"/>
+  </w:num>
+  <w:num w:numId="4">
+    <w:abstractNumId w:val="9"/>
+  </w:num>
+  <w:num w:numId="5">
+    <w:abstractNumId w:val="32"/>
+  </w:num>
+  <w:num w:numId="6">
+    <w:abstractNumId w:val="14"/>
+  </w:num>
+  <w:num w:numId="7">
+    <w:abstractNumId w:val="13"/>
+  </w:num>
+  <w:num w:numId="8">
+    <w:abstractNumId w:val="15"/>
+  </w:num>
+  <w:num w:numId="9">
+    <w:abstractNumId w:val="8"/>
+  </w:num>
+  <w:num w:numId="10">
+    <w:abstractNumId w:val="36"/>
+  </w:num>
+  <w:num w:numId="11">
+    <w:abstractNumId w:val="24"/>
+  </w:num>
+  <w:num w:numId="12">
+    <w:abstractNumId w:val="29"/>
+  </w:num>
+  <w:num w:numId="13">
+    <w:abstractNumId w:val="39"/>
+  </w:num>
+  <w:num w:numId="14">
+    <w:abstractNumId w:val="37"/>
+  </w:num>
+  <w:num w:numId="15">
+    <w:abstractNumId w:val="3"/>
+  </w:num>
+  <w:num w:numId="16">
+    <w:abstractNumId w:val="2"/>
+  </w:num>
+  <w:num w:numId="17">
+    <w:abstractNumId w:val="33"/>
+  </w:num>
+  <w:num w:numId="18">
     <w:abstractNumId w:val="6"/>
   </w:num>
-  <w:num w:numId="3">
-    <w:abstractNumId w:val="26"/>
-  </w:num>
-  <w:num w:numId="4">
-    <w:abstractNumId w:val="8"/>
-  </w:num>
-  <w:num w:numId="5">
-    <w:abstractNumId w:val="28"/>
-  </w:num>
-  <w:num w:numId="6">
-    <w:abstractNumId w:val="12"/>
-  </w:num>
-  <w:num w:numId="7">
-    <w:abstractNumId w:val="11"/>
-  </w:num>
-  <w:num w:numId="8">
-    <w:abstractNumId w:val="13"/>
-  </w:num>
-  <w:num w:numId="9">
-    <w:abstractNumId w:val="7"/>
-  </w:num>
-  <w:num w:numId="10">
-    <w:abstractNumId w:val="32"/>
-  </w:num>
-  <w:num w:numId="11">
+  <w:num w:numId="19">
     <w:abstractNumId w:val="21"/>
   </w:num>
-  <w:num w:numId="12">
-    <w:abstractNumId w:val="25"/>
-  </w:num>
-  <w:num w:numId="13">
-    <w:abstractNumId w:val="35"/>
-  </w:num>
-  <w:num w:numId="14">
-    <w:abstractNumId w:val="33"/>
-  </w:num>
-  <w:num w:numId="15">
-    <w:abstractNumId w:val="2"/>
-  </w:num>
-  <w:num w:numId="16">
-    <w:abstractNumId w:val="1"/>
-  </w:num>
-  <w:num w:numId="17">
-    <w:abstractNumId w:val="29"/>
-  </w:num>
-  <w:num w:numId="18">
-    <w:abstractNumId w:val="5"/>
-  </w:num>
-  <w:num w:numId="19">
+  <w:num w:numId="20">
     <w:abstractNumId w:val="18"/>
   </w:num>
-  <w:num w:numId="20">
-    <w:abstractNumId w:val="15"/>
-  </w:num>
   <w:num w:numId="21">
-    <w:abstractNumId w:val="4"/>
+    <w:abstractNumId w:val="5"/>
   </w:num>
   <w:num w:numId="22">
     <w:abstractNumId w:val="0"/>
   </w:num>
   <w:num w:numId="23">
+    <w:abstractNumId w:val="22"/>
+  </w:num>
+  <w:num w:numId="24">
+    <w:abstractNumId w:val="11"/>
+  </w:num>
+  <w:num w:numId="25">
+    <w:abstractNumId w:val="31"/>
+  </w:num>
+  <w:num w:numId="26">
     <w:abstractNumId w:val="19"/>
   </w:num>
-  <w:num w:numId="24">
+  <w:num w:numId="27">
+    <w:abstractNumId w:val="28"/>
+  </w:num>
+  <w:num w:numId="28">
+    <w:abstractNumId w:val="27"/>
+  </w:num>
+  <w:num w:numId="29">
+    <w:abstractNumId w:val="26"/>
+  </w:num>
+  <w:num w:numId="30">
+    <w:abstractNumId w:val="38"/>
+  </w:num>
+  <w:num w:numId="31">
+    <w:abstractNumId w:val="17"/>
+  </w:num>
+  <w:num w:numId="32">
+    <w:abstractNumId w:val="23"/>
+  </w:num>
+  <w:num w:numId="33">
     <w:abstractNumId w:val="10"/>
   </w:num>
-  <w:num w:numId="25">
-    <w:abstractNumId w:val="27"/>
+  <w:num w:numId="34">
+    <w:abstractNumId w:val="34"/>
   </w:num>
-  <w:num w:numId="26">
+  <w:num w:numId="35">
+    <w:abstractNumId w:val="4"/>
+  </w:num>
+  <w:num w:numId="36">
+    <w:abstractNumId w:val="20"/>
+  </w:num>
+  <w:num w:numId="37">
+    <w:abstractNumId w:val="25"/>
+  </w:num>
+  <w:num w:numId="38">
     <w:abstractNumId w:val="16"/>
   </w:num>
-  <w:num w:numId="27">
-    <w:abstractNumId w:val="24"/>
+  <w:num w:numId="39">
+    <w:abstractNumId w:val="12"/>
   </w:num>
-  <w:num w:numId="28">
-    <w:abstractNumId w:val="23"/>
-  </w:num>
-  <w:num w:numId="29">
-    <w:abstractNumId w:val="22"/>
-  </w:num>
-  <w:num w:numId="30">
-    <w:abstractNumId w:val="34"/>
-  </w:num>
-  <w:num w:numId="31">
-    <w:abstractNumId w:val="14"/>
-  </w:num>
-  <w:num w:numId="32">
-    <w:abstractNumId w:val="20"/>
-  </w:num>
-  <w:num w:numId="33">
-    <w:abstractNumId w:val="9"/>
-  </w:num>
-  <w:num w:numId="34">
-    <w:abstractNumId w:val="30"/>
-  </w:num>
-  <w:num w:numId="35">
-    <w:abstractNumId w:val="3"/>
-  </w:num>
-  <w:num w:numId="36">
-    <w:abstractNumId w:val="17"/>
+  <w:num w:numId="40">
+    <w:abstractNumId w:val="1"/>
   </w:num>
 </w:numbering>
 </file>
@@ -13914,7 +15011,7 @@
 </file>
 
 <file path=customXml/itemProps1.xml><?xml version="1.0" encoding="utf-8"?>
-<ds:datastoreItem xmlns:ds="http://schemas.openxmlformats.org/officeDocument/2006/customXml" ds:itemID="{96BF8CA9-4C3C-4C7C-B148-7049C3E82F3A}">
+<ds:datastoreItem xmlns:ds="http://schemas.openxmlformats.org/officeDocument/2006/customXml" ds:itemID="{EA68D7D7-A794-4B18-BF97-1D473F57AF8A}">
   <ds:schemaRefs>
     <ds:schemaRef ds:uri="http://schemas.openxmlformats.org/officeDocument/2006/bibliography"/>
   </ds:schemaRefs>

</xml_diff>

<commit_message>
Dealing with insufficent data subsection
</commit_message>
<xml_diff>
--- a/Documents/dolgozat.docx
+++ b/Documents/dolgozat.docx
@@ -315,23 +315,13 @@
           <w:szCs w:val="32"/>
         </w:rPr>
       </w:pPr>
-      <w:proofErr w:type="spellStart"/>
       <w:r>
         <w:rPr>
           <w:color w:val="222A35" w:themeColor="text2" w:themeShade="80"/>
           <w:sz w:val="32"/>
           <w:szCs w:val="32"/>
         </w:rPr>
-        <w:t>Szilvási</w:t>
-      </w:r>
-      <w:proofErr w:type="spellEnd"/>
-      <w:r>
-        <w:rPr>
-          <w:color w:val="222A35" w:themeColor="text2" w:themeShade="80"/>
-          <w:sz w:val="32"/>
-          <w:szCs w:val="32"/>
-        </w:rPr>
-        <w:t xml:space="preserve"> Péter</w:t>
+        <w:t>Szilvási Péter</w:t>
       </w:r>
     </w:p>
     <w:p>
@@ -347,7 +337,6 @@
           <w:shd w:val="clear" w:color="auto" w:fill="FFFFFF"/>
         </w:rPr>
       </w:pPr>
-      <w:proofErr w:type="spellStart"/>
       <w:r>
         <w:rPr>
           <w:i/>
@@ -356,10 +345,14 @@
           <w:sz w:val="22"/>
           <w:shd w:val="clear" w:color="auto" w:fill="FFFFFF"/>
         </w:rPr>
-        <w:t>MSc</w:t>
-      </w:r>
-      <w:proofErr w:type="spellEnd"/>
-      <w:r>
+        <w:t>MSc szintű mérnökinformatika szakos</w:t>
+      </w:r>
+    </w:p>
+    <w:p>
+      <w:pPr>
+        <w:spacing w:after="1440"/>
+        <w:ind w:left="0" w:right="0" w:firstLine="0"/>
+        <w:jc w:val="center"/>
         <w:rPr>
           <w:i/>
           <w:iCs/>
@@ -367,14 +360,8 @@
           <w:sz w:val="22"/>
           <w:shd w:val="clear" w:color="auto" w:fill="FFFFFF"/>
         </w:rPr>
-        <w:t xml:space="preserve"> szintű mérnökinformatika szakos</w:t>
-      </w:r>
-    </w:p>
-    <w:p>
-      <w:pPr>
-        <w:spacing w:after="1440"/>
-        <w:ind w:left="0" w:right="0" w:firstLine="0"/>
-        <w:jc w:val="center"/>
+      </w:pPr>
+      <w:r>
         <w:rPr>
           <w:i/>
           <w:iCs/>
@@ -382,15 +369,6 @@
           <w:sz w:val="22"/>
           <w:shd w:val="clear" w:color="auto" w:fill="FFFFFF"/>
         </w:rPr>
-      </w:pPr>
-      <w:r>
-        <w:rPr>
-          <w:i/>
-          <w:iCs/>
-          <w:color w:val="24292E"/>
-          <w:sz w:val="22"/>
-          <w:shd w:val="clear" w:color="auto" w:fill="FFFFFF"/>
-        </w:rPr>
         <w:t>Alkalmazásfejlesztő szakirányos hallgató</w:t>
       </w:r>
     </w:p>
@@ -524,11 +502,9 @@
       <w:pPr>
         <w:jc w:val="both"/>
       </w:pPr>
-      <w:proofErr w:type="spellStart"/>
       <w:r>
         <w:t>placeholder</w:t>
       </w:r>
-      <w:proofErr w:type="spellEnd"/>
     </w:p>
     <w:p>
       <w:pPr>
@@ -549,11 +525,9 @@
       <w:pPr>
         <w:jc w:val="both"/>
       </w:pPr>
-      <w:proofErr w:type="spellStart"/>
       <w:r>
         <w:t>placeholder</w:t>
       </w:r>
-      <w:proofErr w:type="spellEnd"/>
     </w:p>
     <w:p>
       <w:pPr>
@@ -574,11 +548,9 @@
       <w:pPr>
         <w:jc w:val="both"/>
       </w:pPr>
-      <w:proofErr w:type="spellStart"/>
       <w:r>
         <w:t>placeholder</w:t>
       </w:r>
-      <w:proofErr w:type="spellEnd"/>
     </w:p>
     <w:p>
       <w:pPr>
@@ -599,11 +571,9 @@
       <w:pPr>
         <w:jc w:val="both"/>
       </w:pPr>
-      <w:proofErr w:type="spellStart"/>
       <w:r>
         <w:t>placeholder</w:t>
       </w:r>
-      <w:proofErr w:type="spellEnd"/>
     </w:p>
     <w:p>
       <w:pPr>
@@ -1405,11 +1375,9 @@
       <w:r>
         <w:t>tartomány (</w:t>
       </w:r>
-      <w:proofErr w:type="spellStart"/>
       <w:r>
         <w:t>domain</w:t>
       </w:r>
-      <w:proofErr w:type="spellEnd"/>
       <w:r>
         <w:t>)</w:t>
       </w:r>
@@ -1583,21 +1551,11 @@
         <w:t>a</w:t>
       </w:r>
       <w:r>
-        <w:t xml:space="preserve"> </w:t>
-      </w:r>
-      <w:proofErr w:type="spellStart"/>
-      <w:r>
-        <w:t>scikit-learn</w:t>
-      </w:r>
-      <w:proofErr w:type="spellEnd"/>
-      <w:r>
-        <w:t xml:space="preserve">, </w:t>
-      </w:r>
-      <w:proofErr w:type="spellStart"/>
-      <w:r>
-        <w:t>tensorflow</w:t>
-      </w:r>
-      <w:proofErr w:type="spellEnd"/>
+        <w:t xml:space="preserve"> scikit-learn</w:t>
+      </w:r>
+      <w:r>
+        <w:t>, tensorflow</w:t>
+      </w:r>
       <w:r>
         <w:t xml:space="preserve"> és</w:t>
       </w:r>
@@ -1605,15 +1563,7 @@
         <w:t xml:space="preserve"> a</w:t>
       </w:r>
       <w:r>
-        <w:t xml:space="preserve"> </w:t>
-      </w:r>
-      <w:proofErr w:type="spellStart"/>
-      <w:r>
-        <w:t>Keras</w:t>
-      </w:r>
-      <w:proofErr w:type="spellEnd"/>
-      <w:r>
-        <w:t xml:space="preserve"> segítségével </w:t>
+        <w:t xml:space="preserve"> Keras segítségével </w:t>
       </w:r>
       <w:r>
         <w:t>elvonatkoztathatunk a gépi tanulás mögötti bonyolultságtól</w:t>
@@ -1896,23 +1846,7 @@
         <w:t xml:space="preserve"> függvénynek</w:t>
       </w:r>
       <w:r>
-        <w:t xml:space="preserve"> (</w:t>
-      </w:r>
-      <w:proofErr w:type="spellStart"/>
-      <w:r>
-        <w:t>mapping</w:t>
-      </w:r>
-      <w:proofErr w:type="spellEnd"/>
-      <w:r>
-        <w:t xml:space="preserve"> </w:t>
-      </w:r>
-      <w:proofErr w:type="spellStart"/>
-      <w:r>
-        <w:t>function</w:t>
-      </w:r>
-      <w:proofErr w:type="spellEnd"/>
-      <w:r>
-        <w:t>)</w:t>
+        <w:t xml:space="preserve"> (mapping function)</w:t>
       </w:r>
       <w:r>
         <w:t xml:space="preserve"> is nevezik,</w:t>
@@ -2449,15 +2383,7 @@
         <w:t>címezzék</w:t>
       </w:r>
       <w:r>
-        <w:t xml:space="preserve">. A </w:t>
-      </w:r>
-      <w:proofErr w:type="spellStart"/>
-      <w:r>
-        <w:t>klaszterező</w:t>
-      </w:r>
-      <w:proofErr w:type="spellEnd"/>
-      <w:r>
-        <w:t xml:space="preserve"> algoritmus felismeri az ügyfél jellemzőit, mint például az életkor, a lakóterület, a jövedel</w:t>
+        <w:t>. A klaszterező algoritmus felismeri az ügyfél jellemzőit, mint például az életkor, a lakóterület, a jövedel</w:t>
       </w:r>
       <w:r>
         <w:t>e</w:t>
@@ -3331,15 +3257,7 @@
         <w:t>több különböző</w:t>
       </w:r>
       <w:r>
-        <w:t xml:space="preserve"> rendszerben vannak szétszórva. Például egy HR-rendszer, amely beszélhet REST-</w:t>
-      </w:r>
-      <w:proofErr w:type="spellStart"/>
-      <w:r>
-        <w:t>ről</w:t>
-      </w:r>
-      <w:proofErr w:type="spellEnd"/>
-      <w:r>
-        <w:t xml:space="preserve">, egy 30 éves pénzügyi rendszer, amely csak a fájlintegrációt érti, egy CRM-rendszer, amely SOAP-t </w:t>
+        <w:t xml:space="preserve"> rendszerben vannak szétszórva. Például egy HR-rendszer, amely beszélhet REST-ről, egy 30 éves pénzügyi rendszer, amely csak a fájlintegrációt érti, egy CRM-rendszer, amely SOAP-t </w:t>
       </w:r>
       <w:r>
         <w:t xml:space="preserve">protokollon keresztül kommunikál. Tegyük fel </w:t>
@@ -3630,15 +3548,7 @@
         <w:t>előreláthatóan</w:t>
       </w:r>
       <w:r>
-        <w:t xml:space="preserve"> a megadott paraméterek alapján módosítják belső paramétereit. A gépi tanulási algoritmusok általában a polcon található receptek, amelyeket a megfelelő üzleti problémákra, például osztályozásra, lineáris regresszióra és </w:t>
-      </w:r>
-      <w:proofErr w:type="spellStart"/>
-      <w:r>
-        <w:t>klaszterezésre</w:t>
-      </w:r>
-      <w:proofErr w:type="spellEnd"/>
-      <w:r>
-        <w:t xml:space="preserve"> vonatkozó problémákra alkalmaz. Ez a lépés magában foglalhatja egynél több gépi tanulási algoritmus kipróbálását, mivel nem tudjuk előre, hogy melyik algoritmus illik valójában a mögöttes adat</w:t>
+        <w:t xml:space="preserve"> a megadott paraméterek alapján módosítják belső paramétereit. A gépi tanulási algoritmusok általában a polcon található receptek, amelyeket a megfelelő üzleti problémákra, például osztályozásra, lineáris regresszióra és klaszterezésre vonatkozó problémákra alkalmaz. Ez a lépés magában foglalhatja egynél több gépi tanulási algoritmus kipróbálását, mivel nem tudjuk előre, hogy melyik algoritmus illik valójában a mögöttes adat</w:t>
       </w:r>
       <w:r>
         <w:t xml:space="preserve"> jellemzőkre</w:t>
@@ -3688,21 +3598,8 @@
         <w:t xml:space="preserve"> (</w:t>
       </w:r>
       <w:r>
-        <w:t>Robinson–</w:t>
-      </w:r>
-      <w:proofErr w:type="spellStart"/>
-      <w:r>
-        <w:t>Schensted</w:t>
-      </w:r>
-      <w:proofErr w:type="spellEnd"/>
-      <w:r>
-        <w:t>–</w:t>
-      </w:r>
-      <w:proofErr w:type="spellStart"/>
-      <w:r>
-        <w:t>Knuth</w:t>
-      </w:r>
-      <w:proofErr w:type="spellEnd"/>
+        <w:t>Robinson–Schensted–Knuth</w:t>
+      </w:r>
       <w:r>
         <w:t>)</w:t>
       </w:r>
@@ -3750,15 +3647,7 @@
         <w:t xml:space="preserve"> rendszerek bemenetét</w:t>
       </w:r>
       <w:r>
-        <w:t xml:space="preserve"> (</w:t>
-      </w:r>
-      <w:proofErr w:type="spellStart"/>
-      <w:r>
-        <w:t>upstream</w:t>
-      </w:r>
-      <w:proofErr w:type="spellEnd"/>
-      <w:r>
-        <w:t>)</w:t>
+        <w:t xml:space="preserve"> (upstream)</w:t>
       </w:r>
       <w:r>
         <w:t>, alkalmazza a gépi tanulá</w:t>
@@ -3782,15 +3671,7 @@
         <w:t>rendszereknek</w:t>
       </w:r>
       <w:r>
-        <w:t xml:space="preserve"> (</w:t>
-      </w:r>
-      <w:proofErr w:type="spellStart"/>
-      <w:r>
-        <w:t>downstream</w:t>
-      </w:r>
-      <w:proofErr w:type="spellEnd"/>
-      <w:r>
-        <w:t>)</w:t>
+        <w:t xml:space="preserve"> (downstream)</w:t>
       </w:r>
       <w:r>
         <w:t>.</w:t>
@@ -3896,15 +3777,7 @@
         <w:t xml:space="preserve">teljesítményének javítása érdekében. A modellek kiépítését és felügyeletét együttesen </w:t>
       </w:r>
       <w:r>
-        <w:t>gépi tanulás üzemeltetésnek (</w:t>
-      </w:r>
-      <w:proofErr w:type="spellStart"/>
-      <w:r>
-        <w:t>MLOps</w:t>
-      </w:r>
-      <w:proofErr w:type="spellEnd"/>
-      <w:r>
-        <w:t>)</w:t>
+        <w:t>gépi tanulás üzemeltetésnek (MLOps)</w:t>
       </w:r>
       <w:r>
         <w:t xml:space="preserve"> nevezik</w:t>
@@ -3964,11 +3837,9 @@
       <w:r>
         <w:t xml:space="preserve">Az adatkészlet az </w:t>
       </w:r>
-      <w:proofErr w:type="spellStart"/>
       <w:r>
         <w:t>Kaggle</w:t>
       </w:r>
-      <w:proofErr w:type="spellEnd"/>
       <w:r>
         <w:t xml:space="preserve"> adattárból származik, amely a gépi tanulási közösség által használt empirikus elemzéshez használt adatbázisok</w:t>
       </w:r>
@@ -3995,15 +3866,7 @@
           <w:b/>
           <w:bCs/>
         </w:rPr>
-        <w:t>&lt;&lt;</w:t>
-      </w:r>
-      <w:proofErr w:type="spellStart"/>
-      <w:r>
-        <w:rPr>
-          <w:b/>
-          <w:bCs/>
-        </w:rPr>
-        <w:t>ide_a_rekord</w:t>
+        <w:t>&lt;&lt;ide_a_rekord</w:t>
       </w:r>
       <w:r>
         <w:rPr>
@@ -4012,7 +3875,6 @@
         </w:rPr>
         <w:t>_szám</w:t>
       </w:r>
-      <w:proofErr w:type="spellEnd"/>
       <w:r>
         <w:rPr>
           <w:b/>
@@ -4555,13 +4417,70 @@
         <w:t>n</w:t>
       </w:r>
       <w:r>
-        <w:t xml:space="preserve">aplófájlok, JSON fájlok, érzékelő adatok, </w:t>
-      </w:r>
-      <w:proofErr w:type="spellStart"/>
-      <w:r>
-        <w:t>csv</w:t>
-      </w:r>
-      <w:proofErr w:type="spellEnd"/>
+        <w:t>aplófájlok, JSON fájlok, érzékelő adatok, csv fájlok stb.</w:t>
+      </w:r>
+    </w:p>
+    <w:p>
+      <w:pPr>
+        <w:jc w:val="both"/>
+        <w:rPr>
+          <w:b/>
+          <w:bCs/>
+        </w:rPr>
+      </w:pPr>
+      <w:r>
+        <w:rPr>
+          <w:b/>
+          <w:bCs/>
+        </w:rPr>
+        <w:t>Strukturálatlan adatok</w:t>
+      </w:r>
+    </w:p>
+    <w:p>
+      <w:pPr>
+        <w:jc w:val="both"/>
+      </w:pPr>
+      <w:r>
+        <w:t xml:space="preserve">Az abszolút nyers formában jelen lévő adatokat strukturálatlannak nevezzük. Ezeket az adatokat összetett elrendezése és formázása miatt nehéz feldolgozni. A strukturálatlan adatok sokféle formát ölthetnek, beleértve a közösségi média bejegyzéseket, csevegéseket, műholdas képeket, </w:t>
+      </w:r>
+      <w:r>
+        <w:t xml:space="preserve">Internet of Things (IOT) </w:t>
+      </w:r>
+      <w:r>
+        <w:t>érzékelő adatokat, e-maileket és prezentációkat.</w:t>
+      </w:r>
+    </w:p>
+    <w:p>
+      <w:pPr>
+        <w:jc w:val="both"/>
+      </w:pPr>
+      <w:r>
+        <w:t xml:space="preserve">Nem </w:t>
+      </w:r>
+      <w:r>
+        <w:t>rendszerezett adat</w:t>
+      </w:r>
+      <w:r>
+        <w:t xml:space="preserve"> (strukturálatlan)</w:t>
+      </w:r>
+      <w:r>
+        <w:t xml:space="preserve"> nem illeszkedik a relációs adatbázis sorokba és oszlopokba. Péld</w:t>
+      </w:r>
+      <w:r>
+        <w:t>ául ilyenek lehetnek a</w:t>
+      </w:r>
+      <w:r>
+        <w:t xml:space="preserve"> </w:t>
+      </w:r>
+      <w:r>
+        <w:t>s</w:t>
+      </w:r>
+      <w:r>
+        <w:t xml:space="preserve">zöveges fájlok, e-mailek, képek, videók, hangposták, </w:t>
+      </w:r>
+      <w:r>
+        <w:t>hang</w:t>
+      </w:r>
       <w:r>
         <w:t xml:space="preserve"> fájlok stb.</w:t>
       </w:r>
@@ -4579,79 +4498,6 @@
           <w:b/>
           <w:bCs/>
         </w:rPr>
-        <w:t>Strukturálatlan adatok</w:t>
-      </w:r>
-    </w:p>
-    <w:p>
-      <w:pPr>
-        <w:jc w:val="both"/>
-      </w:pPr>
-      <w:r>
-        <w:t xml:space="preserve">Az abszolút nyers formában jelen lévő adatokat strukturálatlannak nevezzük. Ezeket az adatokat összetett elrendezése és formázása miatt nehéz feldolgozni. A strukturálatlan adatok sokféle formát ölthetnek, beleértve a közösségi média bejegyzéseket, csevegéseket, műholdas képeket, </w:t>
-      </w:r>
-      <w:r>
-        <w:t xml:space="preserve">Internet of </w:t>
-      </w:r>
-      <w:proofErr w:type="spellStart"/>
-      <w:r>
-        <w:t>Things</w:t>
-      </w:r>
-      <w:proofErr w:type="spellEnd"/>
-      <w:r>
-        <w:t xml:space="preserve"> (IOT) </w:t>
-      </w:r>
-      <w:r>
-        <w:t>érzékelő adatokat, e-maileket és prezentációkat.</w:t>
-      </w:r>
-    </w:p>
-    <w:p>
-      <w:pPr>
-        <w:jc w:val="both"/>
-      </w:pPr>
-      <w:r>
-        <w:t xml:space="preserve">Nem </w:t>
-      </w:r>
-      <w:r>
-        <w:t>rendszerezett adat</w:t>
-      </w:r>
-      <w:r>
-        <w:t xml:space="preserve"> (strukturálatlan)</w:t>
-      </w:r>
-      <w:r>
-        <w:t xml:space="preserve"> nem illeszkedik a relációs adatbázis sorokba és oszlopokba. Péld</w:t>
-      </w:r>
-      <w:r>
-        <w:t>ául ilyenek lehetnek a</w:t>
-      </w:r>
-      <w:r>
-        <w:t xml:space="preserve"> </w:t>
-      </w:r>
-      <w:r>
-        <w:t>s</w:t>
-      </w:r>
-      <w:r>
-        <w:t xml:space="preserve">zöveges fájlok, e-mailek, képek, videók, hangposták, </w:t>
-      </w:r>
-      <w:r>
-        <w:t>hang</w:t>
-      </w:r>
-      <w:r>
-        <w:t xml:space="preserve"> fájlok stb.</w:t>
-      </w:r>
-    </w:p>
-    <w:p>
-      <w:pPr>
-        <w:jc w:val="both"/>
-        <w:rPr>
-          <w:b/>
-          <w:bCs/>
-        </w:rPr>
-      </w:pPr>
-      <w:r>
-        <w:rPr>
-          <w:b/>
-          <w:bCs/>
-        </w:rPr>
         <w:t>Különbségek a strukturált, félig strukturált és strukturálatlan adatok között</w:t>
       </w:r>
     </w:p>
@@ -4668,15 +4514,7 @@
         <w:jc w:val="both"/>
       </w:pPr>
       <w:r>
-        <w:t xml:space="preserve">Egy strukturálatlan formátumú interjúban a feltett kérdések teljesen az </w:t>
-      </w:r>
-      <w:proofErr w:type="spellStart"/>
-      <w:r>
-        <w:t>interjúztató</w:t>
-      </w:r>
-      <w:proofErr w:type="spellEnd"/>
-      <w:r>
-        <w:t xml:space="preserve"> választása. Ő eldöntheti azokat a kérdéseket, amelyeket fel akar tenni, és azok sorrendjét. A strukturálatlan kérdések népszerű példái: „mesélj magadról” és „írd le ideális szerepedet”.</w:t>
+        <w:t>Egy strukturálatlan formátumú interjúban a feltett kérdések teljesen az interjúztató választása. Ő eldöntheti azokat a kérdéseket, amelyeket fel akar tenni, és azok sorrendjét. A strukturálatlan kérdések népszerű példái: „mesélj magadról” és „írd le ideális szerepedet”.</w:t>
       </w:r>
     </w:p>
     <w:p>
@@ -4792,15 +4630,7 @@
         <w:t>Tranzakciókezelés</w:t>
       </w:r>
       <w:r>
-        <w:t>: A strukturált adatokban az adatok egyidejűsége érhető el, ezért általában előnyben részesítik a többfeladatos folyamat során. Míg a félig strukturált adattranzakciók a DBMS-</w:t>
-      </w:r>
-      <w:proofErr w:type="spellStart"/>
-      <w:r>
-        <w:t>től</w:t>
-      </w:r>
-      <w:proofErr w:type="spellEnd"/>
-      <w:r>
-        <w:t xml:space="preserve"> adaptálódnak, de az adatok egyidejűsége nem áll rendelkezésre. Végül a strukturált adatokban sem a tranzakciókezelés, sem az adatok egyidejűsége nincs jelen.</w:t>
+        <w:t>: A strukturált adatokban az adatok egyidejűsége érhető el, ezért általában előnyben részesítik a többfeladatos folyamat során. Míg a félig strukturált adattranzakciók a DBMS-től adaptálódnak, de az adatok egyidejűsége nem áll rendelkezésre. Végül a strukturált adatokban sem a tranzakciókezelés, sem az adatok egyidejűsége nincs jelen.</w:t>
       </w:r>
     </w:p>
     <w:p>
@@ -4887,11 +4717,9 @@
       <w:r>
         <w:t xml:space="preserve"> az </w:t>
       </w:r>
-      <w:proofErr w:type="spellStart"/>
       <w:r>
         <w:t>előrejelzett</w:t>
       </w:r>
-      <w:proofErr w:type="spellEnd"/>
       <w:r>
         <w:t xml:space="preserve"> eredményeket.</w:t>
       </w:r>
@@ -5047,47 +4875,7 @@
           <w:i/>
           <w:iCs/>
         </w:rPr>
-        <w:t xml:space="preserve"> (</w:t>
-      </w:r>
-      <w:proofErr w:type="spellStart"/>
-      <w:r>
-        <w:rPr>
-          <w:b/>
-          <w:bCs/>
-          <w:i/>
-          <w:iCs/>
-        </w:rPr>
-        <w:t>deep</w:t>
-      </w:r>
-      <w:proofErr w:type="spellEnd"/>
-      <w:r>
-        <w:rPr>
-          <w:b/>
-          <w:bCs/>
-          <w:i/>
-          <w:iCs/>
-        </w:rPr>
-        <w:t xml:space="preserve"> </w:t>
-      </w:r>
-      <w:proofErr w:type="spellStart"/>
-      <w:r>
-        <w:rPr>
-          <w:b/>
-          <w:bCs/>
-          <w:i/>
-          <w:iCs/>
-        </w:rPr>
-        <w:t>learning</w:t>
-      </w:r>
-      <w:proofErr w:type="spellEnd"/>
-      <w:r>
-        <w:rPr>
-          <w:b/>
-          <w:bCs/>
-          <w:i/>
-          <w:iCs/>
-        </w:rPr>
-        <w:t>)</w:t>
+        <w:t xml:space="preserve"> (deep learning)</w:t>
       </w:r>
       <w:r>
         <w:t xml:space="preserve">: Az általános gépi tanulástól némileg különböző a mély tanulás. Alapvetően a mély tanulás </w:t>
@@ -5169,23 +4957,7 @@
         <w:t>ellenőrzését</w:t>
       </w:r>
       <w:r>
-        <w:t xml:space="preserve"> (</w:t>
-      </w:r>
-      <w:proofErr w:type="spellStart"/>
-      <w:r>
-        <w:t>sanity</w:t>
-      </w:r>
-      <w:proofErr w:type="spellEnd"/>
-      <w:r>
-        <w:t xml:space="preserve"> </w:t>
-      </w:r>
-      <w:proofErr w:type="spellStart"/>
-      <w:r>
-        <w:t>check</w:t>
-      </w:r>
-      <w:proofErr w:type="spellEnd"/>
-      <w:r>
-        <w:t>)</w:t>
+        <w:t xml:space="preserve"> (sanity check)</w:t>
       </w:r>
       <w:r>
         <w:t>.</w:t>
@@ -5287,21 +5059,11 @@
         <w:t>Remek példa az ajánló rendszerekre a Facebook, az</w:t>
       </w:r>
       <w:r>
-        <w:t xml:space="preserve"> Amazon, a </w:t>
-      </w:r>
-      <w:proofErr w:type="spellStart"/>
-      <w:r>
-        <w:t>Netflix</w:t>
-      </w:r>
-      <w:proofErr w:type="spellEnd"/>
-      <w:r>
-        <w:t xml:space="preserve"> és a </w:t>
-      </w:r>
-      <w:proofErr w:type="spellStart"/>
+        <w:t xml:space="preserve"> Amazon, a Netflix és a </w:t>
+      </w:r>
       <w:r>
         <w:t>Youtube</w:t>
       </w:r>
-      <w:proofErr w:type="spellEnd"/>
       <w:r>
         <w:t>.</w:t>
       </w:r>
@@ -5398,15 +5160,7 @@
         <w:t xml:space="preserve">segítenek </w:t>
       </w:r>
       <w:r>
-        <w:t xml:space="preserve">nekünk megtalálni az adathalmazokat. A keresőmotor nagyszerű munkát végez a kulcsszavakhoz kapcsolódó adatkészletek megszerzésében különböző forrásokból, ideértve a kormányzati weboldalakat, a </w:t>
-      </w:r>
-      <w:proofErr w:type="spellStart"/>
-      <w:r>
-        <w:t>Kaggle</w:t>
-      </w:r>
-      <w:proofErr w:type="spellEnd"/>
-      <w:r>
-        <w:t>-t és más nyílt forráskódú adattárakat.</w:t>
+        <w:t>nekünk megtalálni az adathalmazokat. A keresőmotor nagyszerű munkát végez a kulcsszavakhoz kapcsolódó adatkészletek megszerzésében különböző forrásokból, ideértve a kormányzati weboldalakat, a Kaggle-t és más nyílt forráskódú adattárakat.</w:t>
       </w:r>
     </w:p>
     <w:p>
@@ -5419,15 +5173,7 @@
         <w:jc w:val="both"/>
       </w:pPr>
       <w:r>
-        <w:t>.</w:t>
-      </w:r>
-      <w:proofErr w:type="spellStart"/>
-      <w:r>
-        <w:t>gov</w:t>
-      </w:r>
-      <w:proofErr w:type="spellEnd"/>
-      <w:r>
-        <w:t xml:space="preserve"> adatkészletek</w:t>
+        <w:t>.gov adatkészletek</w:t>
       </w:r>
     </w:p>
     <w:p>
@@ -5448,13 +5194,8 @@
         </w:numPr>
         <w:jc w:val="both"/>
       </w:pPr>
-      <w:proofErr w:type="spellStart"/>
-      <w:r>
-        <w:t>Kaggle</w:t>
-      </w:r>
-      <w:proofErr w:type="spellEnd"/>
-      <w:r>
-        <w:t xml:space="preserve"> adatkészletek</w:t>
+      <w:r>
+        <w:t>Kaggle adatkészletek</w:t>
       </w:r>
     </w:p>
     <w:p>
@@ -5463,31 +5204,7 @@
         <w:jc w:val="both"/>
       </w:pPr>
       <w:r>
-        <w:t xml:space="preserve">A </w:t>
-      </w:r>
-      <w:proofErr w:type="spellStart"/>
-      <w:r>
-        <w:t>Kaggle</w:t>
-      </w:r>
-      <w:proofErr w:type="spellEnd"/>
-      <w:r>
-        <w:t xml:space="preserve"> a gépi tanulás és a mély tanulási kihívások tárhelyéről ismert. A </w:t>
-      </w:r>
-      <w:proofErr w:type="spellStart"/>
-      <w:r>
-        <w:t>Kaggle</w:t>
-      </w:r>
-      <w:proofErr w:type="spellEnd"/>
-      <w:r>
-        <w:t xml:space="preserve"> relevanciája ebben az összefüggésben az, hogy adatkészleteket nyújt, és egyúttal a tanulók és az gépi tanulási szakemberek közösségét is biztosítja. Nagyban elősegíti a fejlődésüket a jövendő adattudósoknak. Minden kihívásnak külön adatkészlete van és általában megtisztítják az adatokat, hogy ne kelljen szükségszerűen a takarítás munkáját elvégeznünk. Helyett az algoritmus finomítására összpontosíthatunk. Az adatkészletek könnyen letölthetők. Az erőforrások részben előfeltételek és linkek találhatók a tananyaghoz, amely segít nekünk, amikor elakadunk akár az algoritmusnál, akár a megvalósításnál. A </w:t>
-      </w:r>
-      <w:proofErr w:type="spellStart"/>
-      <w:r>
-        <w:t>Kaggle</w:t>
-      </w:r>
-      <w:proofErr w:type="spellEnd"/>
-      <w:r>
-        <w:t xml:space="preserve"> egy fantasztikus webhely a kezdők számára, akik belevághatnak a gépi tanulás és a mélytanulás alkalmazásaiba</w:t>
+        <w:t>A Kaggle a gépi tanulás és a mély tanulási kihívások tárhelyéről ismert. A Kaggle relevanciája ebben az összefüggésben az, hogy adatkészleteket nyújt, és egyúttal a tanulók és az gépi tanulási szakemberek közösségét is biztosítja. Nagyban elősegíti a fejlődésüket a jövendő adattudósoknak. Minden kihívásnak külön adatkészlete van és általában megtisztítják az adatokat, hogy ne kelljen szükségszerűen a takarítás munkáját elvégeznünk. Helyett az algoritmus finomítására összpontosíthatunk. Az adatkészletek könnyen letölthetők. Az erőforrások részben előfeltételek és linkek találhatók a tananyaghoz, amely segít nekünk, amikor elakadunk akár az algoritmusnál, akár a megvalósításnál. A Kaggle egy fantasztikus webhely a kezdők számára, akik belevághatnak a gépi tanulás és a mélytanulás alkalmazásaiba</w:t>
       </w:r>
       <w:r>
         <w:t>.</w:t>
@@ -5536,13 +5253,8 @@
         <w:t xml:space="preserve">Az Amazon nyilvántartásba vette a szervereiken elérhető néhány adatkészletet. Egyik nagy előnye, hogy amikor </w:t>
       </w:r>
       <w:r>
-        <w:t xml:space="preserve">Amazon Web </w:t>
-      </w:r>
-      <w:proofErr w:type="spellStart"/>
-      <w:r>
-        <w:t>Services</w:t>
-      </w:r>
-      <w:proofErr w:type="spellEnd"/>
+        <w:t>Amazon Web Services</w:t>
+      </w:r>
       <w:r>
         <w:t xml:space="preserve"> (AWS) erőforrásokat használunk a modellek kalibrálásához és módosításához, akkor lokális adatokat használunk. A helyileg elérhető adatkészleteknek a használata több tízszer gyorsítja az adatbetöltési folyamatot. A nyilvántartás számos adatkészletet </w:t>
       </w:r>
@@ -5561,29 +5273,8 @@
         <w:jc w:val="both"/>
       </w:pPr>
       <w:r>
-        <w:t xml:space="preserve">UCI </w:t>
-      </w:r>
-      <w:proofErr w:type="spellStart"/>
-      <w:r>
-        <w:t>Machine</w:t>
-      </w:r>
-      <w:proofErr w:type="spellEnd"/>
-      <w:r>
-        <w:t xml:space="preserve"> </w:t>
-      </w:r>
-      <w:proofErr w:type="spellStart"/>
-      <w:r>
-        <w:t>Learning</w:t>
-      </w:r>
-      <w:proofErr w:type="spellEnd"/>
-      <w:r>
-        <w:t xml:space="preserve"> </w:t>
-      </w:r>
-      <w:proofErr w:type="spellStart"/>
-      <w:r>
-        <w:t>Repository</w:t>
-      </w:r>
-      <w:proofErr w:type="spellEnd"/>
+        <w:t>UCI Machine Learning Repository</w:t>
+      </w:r>
     </w:p>
     <w:p>
       <w:pPr>
@@ -5591,31 +5282,7 @@
         <w:jc w:val="both"/>
       </w:pPr>
       <w:r>
-        <w:t xml:space="preserve">Az UCI </w:t>
-      </w:r>
-      <w:proofErr w:type="spellStart"/>
-      <w:r>
-        <w:t>Machine</w:t>
-      </w:r>
-      <w:proofErr w:type="spellEnd"/>
-      <w:r>
-        <w:t xml:space="preserve"> </w:t>
-      </w:r>
-      <w:proofErr w:type="spellStart"/>
-      <w:r>
-        <w:t>Learning</w:t>
-      </w:r>
-      <w:proofErr w:type="spellEnd"/>
-      <w:r>
-        <w:t xml:space="preserve"> </w:t>
-      </w:r>
-      <w:proofErr w:type="spellStart"/>
-      <w:r>
-        <w:t>Repository</w:t>
-      </w:r>
-      <w:proofErr w:type="spellEnd"/>
-      <w:r>
-        <w:t xml:space="preserve"> könnyen kezelhető és tisztított adatkészleteket kínál. Ezek már régóta az egyik leggyakrabban használt adathalmazok a tudományos területeken.</w:t>
+        <w:t>Az UCI Machine Learning Repository könnyen kezelhető és tisztított adatkészleteket kínál. Ezek már régóta az egyik leggyakrabban használt adathalmazok a tudományos területeken.</w:t>
       </w:r>
     </w:p>
     <w:p>
@@ -5972,34 +5639,16 @@
       <w:r>
         <w:t xml:space="preserve">Látni fogjuk a </w:t>
       </w:r>
-      <w:proofErr w:type="spellStart"/>
-      <w:r>
-        <w:t>Kaggle</w:t>
-      </w:r>
-      <w:proofErr w:type="spellEnd"/>
-      <w:r>
-        <w:t xml:space="preserve"> által szolgáltatott</w:t>
+      <w:r>
+        <w:t>Kaggle által szolgáltatott</w:t>
       </w:r>
       <w:r>
         <w:t xml:space="preserve"> adatait, valamint olyan tudományos adattárakat, mint például a Harvard Dataverse és a</w:t>
       </w:r>
       <w:r>
-        <w:t xml:space="preserve"> </w:t>
-      </w:r>
-      <w:proofErr w:type="spellStart"/>
-      <w:r>
-        <w:t>Statista</w:t>
-      </w:r>
-      <w:proofErr w:type="spellEnd"/>
-      <w:r>
-        <w:fldChar w:fldCharType="begin"/>
-      </w:r>
-      <w:r>
-        <w:instrText xml:space="preserve"> HYPERLINK "https://de.statista.com/" \t "_blank" </w:instrText>
-      </w:r>
-      <w:r>
-        <w:fldChar w:fldCharType="end"/>
-      </w:r>
+        <w:t xml:space="preserve"> Statista</w:t>
+      </w:r>
+      <w:hyperlink r:id="rId17" w:tgtFrame="_blank" w:history="1"/>
       <w:r>
         <w:t xml:space="preserve">. </w:t>
       </w:r>
@@ -6251,15 +5900,7 @@
         <w:jc w:val="both"/>
       </w:pPr>
       <w:r>
-        <w:t>Ez nem azt jelenti, hogy a gépi tanulás ismerete elhanyagolandó. Nyilvánvalóan a legjobb adattudós könnyedén eligazodik a gépi tanulási algoritmusok nagy részével. Mindenesetre az adattudomány nem korlátozódik le a gépi tanulásra, inkább az egy képesség. A készség alatt azt kell érteni, hogy mennyire érted a probléma területet (</w:t>
-      </w:r>
-      <w:proofErr w:type="spellStart"/>
-      <w:r>
-        <w:t>domain</w:t>
-      </w:r>
-      <w:proofErr w:type="spellEnd"/>
-      <w:r>
-        <w:t xml:space="preserve">), mennyire tudsz elmélyülni az adatokban. Elkapni a rejtett </w:t>
+        <w:t xml:space="preserve">Ez nem azt jelenti, hogy a gépi tanulás ismerete elhanyagolandó. Nyilvánvalóan a legjobb adattudós könnyedén eligazodik a gépi tanulási algoritmusok nagy részével. Mindenesetre az adattudomány nem korlátozódik le a gépi tanulásra, inkább az egy képesség. A készség alatt azt kell érteni, hogy mennyire érted a probléma területet (domain), mennyire tudsz elmélyülni az adatokban. Elkapni a rejtett </w:t>
       </w:r>
       <w:r>
         <w:t>összefüggéseket</w:t>
@@ -6700,15 +6341,7 @@
         <w:t>?</w:t>
       </w:r>
       <w:r>
-        <w:t xml:space="preserve"> Ábráról leszűrt következtetések. Célszerű stratégiák megfogalmazása: </w:t>
-      </w:r>
-      <w:proofErr w:type="spellStart"/>
-      <w:r>
-        <w:t>outlier</w:t>
-      </w:r>
-      <w:proofErr w:type="spellEnd"/>
-      <w:r>
-        <w:t xml:space="preserve"> eltávolítása, dimenzió csökkentés/növelés, adat csökkentés/növelés stb.</w:t>
+        <w:t xml:space="preserve"> Ábráról leszűrt következtetések. Célszerű stratégiák megfogalmazása: outlier eltávolítása, dimenzió csökkentés/növelés, adat csökkentés/növelés stb.</w:t>
       </w:r>
     </w:p>
     <w:p>
@@ -6837,7 +6470,7 @@
                     <pic:cNvPicPr/>
                   </pic:nvPicPr>
                   <pic:blipFill>
-                    <a:blip r:embed="rId17" cstate="print">
+                    <a:blip r:embed="rId18" cstate="print">
                       <a:extLst>
                         <a:ext uri="{28A0092B-C50C-407E-A947-70E740481C1C}">
                           <a14:useLocalDpi xmlns:a14="http://schemas.microsoft.com/office/drawing/2010/main" val="0"/>
@@ -7091,11 +6724,7 @@
         <w:t>I</w:t>
       </w:r>
       <w:r>
-        <w:t xml:space="preserve">lleszkedik a képzési adatkészletbe, valamint javítja az érintett </w:t>
-      </w:r>
-      <w:proofErr w:type="spellStart"/>
-      <w:r>
-        <w:t>h</w:t>
+        <w:t>lleszkedik a képzési adatkészletbe, valamint javítja az érintett h</w:t>
       </w:r>
       <w:r>
         <w:t>i</w:t>
@@ -7103,7 +6732,6 @@
       <w:r>
         <w:t>per</w:t>
       </w:r>
-      <w:proofErr w:type="spellEnd"/>
       <w:r>
         <w:t>-</w:t>
       </w:r>
@@ -7153,7 +6781,7 @@
                     <pic:cNvPicPr/>
                   </pic:nvPicPr>
                   <pic:blipFill>
-                    <a:blip r:embed="rId18">
+                    <a:blip r:embed="rId19">
                       <a:extLst>
                         <a:ext uri="{28A0092B-C50C-407E-A947-70E740481C1C}">
                           <a14:useLocalDpi xmlns:a14="http://schemas.microsoft.com/office/drawing/2010/main" val="0"/>
@@ -7250,23 +6878,7 @@
         <w:t xml:space="preserve"> felhőalapú számítástechnikai, az I</w:t>
       </w:r>
       <w:r>
-        <w:t xml:space="preserve">nternet of </w:t>
-      </w:r>
-      <w:proofErr w:type="spellStart"/>
-      <w:r>
-        <w:t>Things</w:t>
-      </w:r>
-      <w:proofErr w:type="spellEnd"/>
-      <w:r>
-        <w:t xml:space="preserve"> (</w:t>
-      </w:r>
-      <w:proofErr w:type="spellStart"/>
-      <w:r>
-        <w:t>IoT</w:t>
-      </w:r>
-      <w:proofErr w:type="spellEnd"/>
-      <w:r>
-        <w:t>) szolgáltatások</w:t>
+        <w:t>nternet of Things (IoT) szolgáltatások</w:t>
       </w:r>
       <w:r>
         <w:t xml:space="preserve">, a mobilforgalomnak </w:t>
@@ -7324,15 +6936,7 @@
         <w:t xml:space="preserve"> </w:t>
       </w:r>
       <w:r>
-        <w:t xml:space="preserve">Az adatok halmozódásának sebességére vonatkozik. Ennek oka elsősorban az </w:t>
-      </w:r>
-      <w:proofErr w:type="spellStart"/>
-      <w:r>
-        <w:t>IoT</w:t>
-      </w:r>
-      <w:proofErr w:type="spellEnd"/>
-      <w:r>
-        <w:t>, a mobil adat, a közösségi média stb.</w:t>
+        <w:t>Az adatok halmozódásának sebességére vonatkozik. Ennek oka elsősorban az IoT, a mobil adat, a közösségi média stb.</w:t>
       </w:r>
     </w:p>
     <w:p>
@@ -7712,7 +7316,6 @@
       <w:r>
         <w:t xml:space="preserve">Érdekes, hogy ez történelem a gépi tanulásban, és két szempont van az adatok felosztásakor. Először is szeretnénk </w:t>
       </w:r>
-      <w:proofErr w:type="spellStart"/>
       <w:r>
         <w:rPr>
           <w:b/>
@@ -7720,7 +7323,6 @@
         </w:rPr>
         <w:t>randomizálni</w:t>
       </w:r>
-      <w:proofErr w:type="spellEnd"/>
       <w:r>
         <w:t xml:space="preserve"> az adatkészletünket, hogy a hasonló értékek ne oszlanak fel ugyanazon halmazra. </w:t>
       </w:r>
@@ -7747,15 +7349,7 @@
         <w:t xml:space="preserve"> a tesztkészletben. Ellenkező esetben </w:t>
       </w:r>
       <w:r>
-        <w:t>előítéletet (</w:t>
-      </w:r>
-      <w:proofErr w:type="spellStart"/>
-      <w:r>
-        <w:t>bias</w:t>
-      </w:r>
-      <w:proofErr w:type="spellEnd"/>
-      <w:r>
-        <w:t>)</w:t>
+        <w:t>előítéletet (bias)</w:t>
       </w:r>
       <w:r>
         <w:t xml:space="preserve"> vezethetünk be.</w:t>
@@ -7946,7 +7540,7 @@
                     <pic:cNvPicPr/>
                   </pic:nvPicPr>
                   <pic:blipFill>
-                    <a:blip r:embed="rId19">
+                    <a:blip r:embed="rId20">
                       <a:extLst>
                         <a:ext uri="{28A0092B-C50C-407E-A947-70E740481C1C}">
                           <a14:useLocalDpi xmlns:a14="http://schemas.microsoft.com/office/drawing/2010/main" val="0"/>
@@ -8296,7 +7890,7 @@
                     <pic:cNvPicPr/>
                   </pic:nvPicPr>
                   <pic:blipFill>
-                    <a:blip r:embed="rId20">
+                    <a:blip r:embed="rId21">
                       <a:extLst>
                         <a:ext uri="{28A0092B-C50C-407E-A947-70E740481C1C}">
                           <a14:useLocalDpi xmlns:a14="http://schemas.microsoft.com/office/drawing/2010/main" val="0"/>
@@ -8388,75 +7982,6 @@
                 <pic:pic xmlns:pic="http://schemas.openxmlformats.org/drawingml/2006/picture">
                   <pic:nvPicPr>
                     <pic:cNvPr id="12" name="random_state1_test.png"/>
-                    <pic:cNvPicPr/>
-                  </pic:nvPicPr>
-                  <pic:blipFill>
-                    <a:blip r:embed="rId21">
-                      <a:extLst>
-                        <a:ext uri="{28A0092B-C50C-407E-A947-70E740481C1C}">
-                          <a14:useLocalDpi xmlns:a14="http://schemas.microsoft.com/office/drawing/2010/main" val="0"/>
-                        </a:ext>
-                      </a:extLst>
-                    </a:blip>
-                    <a:stretch>
-                      <a:fillRect/>
-                    </a:stretch>
-                  </pic:blipFill>
-                  <pic:spPr>
-                    <a:xfrm>
-                      <a:off x="0" y="0"/>
-                      <a:ext cx="3859200" cy="2880000"/>
-                    </a:xfrm>
-                    <a:prstGeom prst="rect">
-                      <a:avLst/>
-                    </a:prstGeom>
-                  </pic:spPr>
-                </pic:pic>
-              </a:graphicData>
-            </a:graphic>
-          </wp:inline>
-        </w:drawing>
-      </w:r>
-    </w:p>
-    <w:p>
-      <w:pPr>
-        <w:spacing w:after="160"/>
-        <w:ind w:left="0" w:right="0" w:firstLine="0"/>
-      </w:pPr>
-      <w:r>
-        <w:t>A hibát a betanított gépi tanulási algoritmusunk által becsült tényleges érték és a tesztelési adatok közötti távolság határozza meg. Számos technika létezik egy betanított algoritmus hibájának kiszámításához. A hiba kiszámításának egyik technikája a hibák négyzetének összege. A hibákat négyzetre osztjuk, így eltávolítjuk a negatív hibák hatását, mivel csak a hiba nagysága érdekel, nem pedig az iránya.</w:t>
-      </w:r>
-      <w:r>
-        <w:t xml:space="preserve"> </w:t>
-      </w:r>
-      <w:r>
-        <w:t>Most pedig próbáljuk meg más módon felosztani az adatkészletünket.</w:t>
-      </w:r>
-    </w:p>
-    <w:p>
-      <w:pPr>
-        <w:spacing w:after="160"/>
-        <w:ind w:left="0" w:right="0" w:firstLine="0"/>
-        <w:jc w:val="center"/>
-      </w:pPr>
-      <w:r>
-        <w:rPr>
-          <w:noProof/>
-        </w:rPr>
-        <w:lastRenderedPageBreak/>
-        <w:drawing>
-          <wp:inline distT="0" distB="0" distL="0" distR="0" wp14:anchorId="78BB4E37" wp14:editId="776508A7">
-            <wp:extent cx="3859200" cy="2880000"/>
-            <wp:effectExtent l="0" t="0" r="8255" b="0"/>
-            <wp:docPr id="14" name="Picture 14"/>
-            <wp:cNvGraphicFramePr>
-              <a:graphicFrameLocks xmlns:a="http://schemas.openxmlformats.org/drawingml/2006/main" noChangeAspect="1"/>
-            </wp:cNvGraphicFramePr>
-            <a:graphic xmlns:a="http://schemas.openxmlformats.org/drawingml/2006/main">
-              <a:graphicData uri="http://schemas.openxmlformats.org/drawingml/2006/picture">
-                <pic:pic xmlns:pic="http://schemas.openxmlformats.org/drawingml/2006/picture">
-                  <pic:nvPicPr>
-                    <pic:cNvPr id="14" name="random_state7_test.png"/>
                     <pic:cNvPicPr/>
                   </pic:nvPicPr>
                   <pic:blipFill>
@@ -8493,6 +8018,75 @@
         <w:ind w:left="0" w:right="0" w:firstLine="0"/>
       </w:pPr>
       <w:r>
+        <w:t>A hibát a betanított gépi tanulási algoritmusunk által becsült tényleges érték és a tesztelési adatok közötti távolság határozza meg. Számos technika létezik egy betanított algoritmus hibájának kiszámításához. A hiba kiszámításának egyik technikája a hibák négyzetének összege. A hibákat négyzetre osztjuk, így eltávolítjuk a negatív hibák hatását, mivel csak a hiba nagysága érdekel, nem pedig az iránya.</w:t>
+      </w:r>
+      <w:r>
+        <w:t xml:space="preserve"> </w:t>
+      </w:r>
+      <w:r>
+        <w:t>Most pedig próbáljuk meg más módon felosztani az adatkészletünket.</w:t>
+      </w:r>
+    </w:p>
+    <w:p>
+      <w:pPr>
+        <w:spacing w:after="160"/>
+        <w:ind w:left="0" w:right="0" w:firstLine="0"/>
+        <w:jc w:val="center"/>
+      </w:pPr>
+      <w:r>
+        <w:rPr>
+          <w:noProof/>
+        </w:rPr>
+        <w:lastRenderedPageBreak/>
+        <w:drawing>
+          <wp:inline distT="0" distB="0" distL="0" distR="0" wp14:anchorId="78BB4E37" wp14:editId="776508A7">
+            <wp:extent cx="3859200" cy="2880000"/>
+            <wp:effectExtent l="0" t="0" r="8255" b="0"/>
+            <wp:docPr id="14" name="Picture 14"/>
+            <wp:cNvGraphicFramePr>
+              <a:graphicFrameLocks xmlns:a="http://schemas.openxmlformats.org/drawingml/2006/main" noChangeAspect="1"/>
+            </wp:cNvGraphicFramePr>
+            <a:graphic xmlns:a="http://schemas.openxmlformats.org/drawingml/2006/main">
+              <a:graphicData uri="http://schemas.openxmlformats.org/drawingml/2006/picture">
+                <pic:pic xmlns:pic="http://schemas.openxmlformats.org/drawingml/2006/picture">
+                  <pic:nvPicPr>
+                    <pic:cNvPr id="14" name="random_state7_test.png"/>
+                    <pic:cNvPicPr/>
+                  </pic:nvPicPr>
+                  <pic:blipFill>
+                    <a:blip r:embed="rId23">
+                      <a:extLst>
+                        <a:ext uri="{28A0092B-C50C-407E-A947-70E740481C1C}">
+                          <a14:useLocalDpi xmlns:a14="http://schemas.microsoft.com/office/drawing/2010/main" val="0"/>
+                        </a:ext>
+                      </a:extLst>
+                    </a:blip>
+                    <a:stretch>
+                      <a:fillRect/>
+                    </a:stretch>
+                  </pic:blipFill>
+                  <pic:spPr>
+                    <a:xfrm>
+                      <a:off x="0" y="0"/>
+                      <a:ext cx="3859200" cy="2880000"/>
+                    </a:xfrm>
+                    <a:prstGeom prst="rect">
+                      <a:avLst/>
+                    </a:prstGeom>
+                  </pic:spPr>
+                </pic:pic>
+              </a:graphicData>
+            </a:graphic>
+          </wp:inline>
+        </w:drawing>
+      </w:r>
+    </w:p>
+    <w:p>
+      <w:pPr>
+        <w:spacing w:after="160"/>
+        <w:ind w:left="0" w:right="0" w:firstLine="0"/>
+      </w:pPr>
+      <w:r>
         <w:t>T</w:t>
       </w:r>
       <w:r>
@@ -8823,7 +8417,7 @@
                     <pic:cNvPicPr/>
                   </pic:nvPicPr>
                   <pic:blipFill>
-                    <a:blip r:embed="rId23">
+                    <a:blip r:embed="rId24">
                       <a:extLst>
                         <a:ext uri="{28A0092B-C50C-407E-A947-70E740481C1C}">
                           <a14:useLocalDpi xmlns:a14="http://schemas.microsoft.com/office/drawing/2010/main" val="0"/>
@@ -8879,11 +8473,9 @@
       <w:r>
         <w:t xml:space="preserve">készletnek, az utolsó csoportot pedig tesztkészletnek. A kör pontosságát </w:t>
       </w:r>
-      <w:proofErr w:type="gramStart"/>
       <w:r>
         <w:t>Pontosság[</w:t>
       </w:r>
-      <w:proofErr w:type="gramEnd"/>
       <w:r>
         <w:t>1</w:t>
       </w:r>
@@ -8911,11 +8503,9 @@
       <w:r>
         <w:t xml:space="preserve"> a harmadik csoportot tesztkészletnek választjuk. A kör pontosságát </w:t>
       </w:r>
-      <w:proofErr w:type="gramStart"/>
       <w:r>
         <w:t>Pontosság[</w:t>
       </w:r>
-      <w:proofErr w:type="gramEnd"/>
       <w:r>
         <w:t>2</w:t>
       </w:r>
@@ -8937,11 +8527,9 @@
       <w:r>
         <w:t xml:space="preserve"> a második csoportot tesztkészletnek. A pontosságot </w:t>
       </w:r>
-      <w:proofErr w:type="gramStart"/>
       <w:r>
         <w:t>Pontosság[</w:t>
       </w:r>
-      <w:proofErr w:type="gramEnd"/>
       <w:r>
         <w:t>3</w:t>
       </w:r>
@@ -8963,11 +8551,9 @@
       <w:r>
         <w:t xml:space="preserve">készletnek. A kör pontosságát </w:t>
       </w:r>
-      <w:proofErr w:type="gramStart"/>
       <w:r>
         <w:t>Pontosság[</w:t>
       </w:r>
-      <w:proofErr w:type="gramEnd"/>
       <w:r>
         <w:t>4</w:t>
       </w:r>
@@ -9136,15 +8722,7 @@
         <w:t>és</w:t>
       </w:r>
       <w:r>
-        <w:t xml:space="preserve"> teszt felosztás használata esetén ajánlott az úgynevezett </w:t>
-      </w:r>
-      <w:proofErr w:type="spellStart"/>
-      <w:r>
-        <w:t>Pareto</w:t>
-      </w:r>
-      <w:proofErr w:type="spellEnd"/>
-      <w:r>
-        <w:t xml:space="preserve"> elv követése</w:t>
+        <w:t xml:space="preserve"> teszt felosztás használata esetén ajánlott az úgynevezett Pareto elv követése</w:t>
       </w:r>
       <w:r>
         <w:t>.</w:t>
@@ -9557,32 +9135,1181 @@
         <w:t>az adatok</w:t>
       </w:r>
       <w:r>
+        <w:t xml:space="preserve"> f</w:t>
+      </w:r>
+      <w:r>
+        <w:t>ontos</w:t>
+      </w:r>
+      <w:r>
+        <w:t>ak</w:t>
+      </w:r>
+      <w:r>
         <w:t xml:space="preserve"> </w:t>
       </w:r>
-      <w:proofErr w:type="spellStart"/>
-      <w:r>
-        <w:t>f</w:t>
-      </w:r>
-      <w:r>
-        <w:t>ontos</w:t>
-      </w:r>
-      <w:r>
-        <w:t>ak</w:t>
-      </w:r>
-      <w:proofErr w:type="spellEnd"/>
+      <w:r>
+        <w:t>és vannak problémák az adatokkal.</w:t>
+      </w:r>
+    </w:p>
+    <w:p>
+      <w:r>
+        <w:t>Hogyan kezeljük ezeket?</w:t>
+      </w:r>
+    </w:p>
+    <w:p>
+      <w:pPr>
+        <w:pStyle w:val="Heading3"/>
+        <w:spacing w:before="120" w:after="120"/>
+        <w:ind w:left="11" w:right="6" w:hanging="11"/>
+        <w:rPr>
+          <w:rFonts w:ascii="Arial" w:hAnsi="Arial" w:cs="Arial"/>
+        </w:rPr>
+      </w:pPr>
+      <w:r>
+        <w:rPr>
+          <w:rFonts w:ascii="Arial" w:hAnsi="Arial" w:cs="Arial"/>
+        </w:rPr>
+        <w:t>Nem elegendő adat</w:t>
+      </w:r>
+    </w:p>
+    <w:p>
+      <w:pPr>
+        <w:ind w:left="0" w:firstLine="0"/>
+        <w:jc w:val="both"/>
+      </w:pPr>
+      <w:r>
+        <w:t xml:space="preserve">Olyan </w:t>
+      </w:r>
+      <w:r>
+        <w:t xml:space="preserve">modelleknél, amelyek </w:t>
+      </w:r>
+      <w:r>
+        <w:t>nem elegendő</w:t>
+      </w:r>
+      <w:r>
+        <w:t xml:space="preserve"> adatokkal vannak kiképezve</w:t>
+      </w:r>
+      <w:r>
+        <w:t xml:space="preserve"> gyengén teljesítenek az előrejelzésben. Tehát </w:t>
+      </w:r>
+      <w:r>
+        <w:t>nincs annyi mint</w:t>
+      </w:r>
+      <w:r>
+        <w:t>a</w:t>
+      </w:r>
+      <w:r>
+        <w:t xml:space="preserve">, amelyből a modell tanulhatna. Ha csak néhány rekord van a </w:t>
+      </w:r>
+      <w:r>
+        <w:t>gépi tanulás</w:t>
+      </w:r>
+      <w:r>
+        <w:t xml:space="preserve"> model</w:t>
+      </w:r>
+      <w:r>
+        <w:t>l</w:t>
+      </w:r>
+      <w:r>
+        <w:t xml:space="preserve">hez, </w:t>
+      </w:r>
+      <w:r>
+        <w:t>az</w:t>
+      </w:r>
+      <w:r>
+        <w:t xml:space="preserve"> kétféleképpen </w:t>
+      </w:r>
+      <w:r>
+        <w:t>végződhet</w:t>
+      </w:r>
+      <w:r>
+        <w:t>.</w:t>
+      </w:r>
+    </w:p>
+    <w:p>
+      <w:pPr>
+        <w:pStyle w:val="ListParagraph"/>
+        <w:numPr>
+          <w:ilvl w:val="0"/>
+          <w:numId w:val="38"/>
+        </w:numPr>
+        <w:jc w:val="both"/>
+      </w:pPr>
+      <w:r>
+        <w:rPr>
+          <w:b/>
+          <w:bCs/>
+          <w:i/>
+          <w:iCs/>
+        </w:rPr>
+        <w:t>Túlillesztés</w:t>
+      </w:r>
+      <w:r>
+        <w:t>: Ilyenkor a</w:t>
+      </w:r>
+      <w:r>
+        <w:t xml:space="preserve"> modell túl sok</w:t>
+      </w:r>
+      <w:r>
+        <w:t>szor</w:t>
+      </w:r>
+      <w:r>
+        <w:t xml:space="preserve"> olvas be a kevés adatb</w:t>
+      </w:r>
+      <w:r>
+        <w:t>ól</w:t>
+      </w:r>
+      <w:r>
+        <w:t xml:space="preserve"> és egyszerűen megjegyzi az adatokban meglévő mintákat. </w:t>
+      </w:r>
+      <w:r>
+        <w:t>A modell memorizál nem pedig általánosít.</w:t>
+      </w:r>
+    </w:p>
+    <w:p>
+      <w:pPr>
+        <w:pStyle w:val="ListParagraph"/>
+        <w:numPr>
+          <w:ilvl w:val="0"/>
+          <w:numId w:val="38"/>
+        </w:numPr>
+        <w:jc w:val="both"/>
+      </w:pPr>
+      <w:r>
+        <w:rPr>
+          <w:b/>
+          <w:bCs/>
+          <w:i/>
+          <w:iCs/>
+        </w:rPr>
+        <w:t>Alul illesztés</w:t>
+      </w:r>
+      <w:r>
+        <w:t>: Lehetséges</w:t>
+      </w:r>
+      <w:r>
+        <w:t xml:space="preserve">, hogy kevés adat esetén a modell </w:t>
+      </w:r>
+      <w:r>
+        <w:t>alul illeszt</w:t>
+      </w:r>
+      <w:r>
+        <w:t xml:space="preserve"> az adatok</w:t>
+      </w:r>
+      <w:r>
+        <w:t>on</w:t>
+      </w:r>
+      <w:r>
+        <w:t xml:space="preserve">. Itt a modell túlságosan leegyszerűsödhet, ami azt jelenti, hogy nem igazán értette </w:t>
+      </w:r>
+      <w:r>
+        <w:t xml:space="preserve">meg </w:t>
+      </w:r>
+      <w:r>
+        <w:t>az adat</w:t>
+      </w:r>
+      <w:r>
+        <w:t>ok</w:t>
+      </w:r>
+      <w:r>
+        <w:t>ban létező mintákat.</w:t>
+      </w:r>
+    </w:p>
+    <w:p>
+      <w:pPr>
+        <w:ind w:left="0" w:firstLine="0"/>
+        <w:jc w:val="both"/>
+      </w:pPr>
+      <w:r>
+        <w:t>A nem</w:t>
+      </w:r>
       <w:r>
         <w:t xml:space="preserve"> </w:t>
       </w:r>
       <w:r>
-        <w:t>és vannak problémák az adatokkal.</w:t>
-      </w:r>
-    </w:p>
-    <w:p>
-      <w:r>
-        <w:t>Hogyan kezeljük ezeket?</w:t>
-      </w:r>
-    </w:p>
-    <w:p>
+        <w:t>elegendő</w:t>
+      </w:r>
+      <w:r>
+        <w:t xml:space="preserve"> adat problémája a valós projektek során gyakori küzdelem. </w:t>
+      </w:r>
+      <w:r>
+        <w:t>Megeshet</w:t>
+      </w:r>
+      <w:r>
+        <w:t>, hogy a releváns adatok egyszerűen nem állnak rendelkezésre</w:t>
+      </w:r>
+      <w:r>
+        <w:t>.</w:t>
+      </w:r>
+      <w:r>
+        <w:t xml:space="preserve"> </w:t>
+      </w:r>
+      <w:r>
+        <w:t>H</w:t>
+      </w:r>
+      <w:r>
+        <w:t>a mégis</w:t>
+      </w:r>
+      <w:r>
+        <w:t xml:space="preserve"> előállnak </w:t>
+      </w:r>
+      <w:r>
+        <w:t>az adatok</w:t>
+      </w:r>
+      <w:r>
+        <w:t>, akkor</w:t>
+      </w:r>
+      <w:r>
+        <w:t xml:space="preserve"> gyűjtésének tényleges folyamata időigényes és rendkívül nehéz.</w:t>
+      </w:r>
+      <w:r>
+        <w:t xml:space="preserve"> A</w:t>
+      </w:r>
+      <w:r>
+        <w:t xml:space="preserve"> modellek </w:t>
+      </w:r>
+      <w:r>
+        <w:t>tanításához</w:t>
+      </w:r>
+      <w:r>
+        <w:t xml:space="preserve"> szükséges adatok hiányával küzd</w:t>
+      </w:r>
+      <w:r>
+        <w:t xml:space="preserve">és során </w:t>
+      </w:r>
+      <w:r>
+        <w:t>nincs nagyszerű megoldás</w:t>
+      </w:r>
+      <w:r>
+        <w:t>.</w:t>
+      </w:r>
+      <w:r>
+        <w:t xml:space="preserve"> </w:t>
+      </w:r>
+      <w:r>
+        <w:t>E</w:t>
+      </w:r>
+      <w:r>
+        <w:t>gyszerűen több adatforrást kell találni</w:t>
+      </w:r>
+      <w:r>
+        <w:t>.</w:t>
+      </w:r>
+      <w:r>
+        <w:t xml:space="preserve"> </w:t>
+      </w:r>
+      <w:r>
+        <w:t>Várni kell tovább, amíg az adatok előálltak vagy saját kézzel kell begyűjteni azokat.</w:t>
+      </w:r>
+    </w:p>
+    <w:p>
+      <w:pPr>
+        <w:ind w:left="0" w:firstLine="0"/>
+        <w:jc w:val="both"/>
+      </w:pPr>
+      <w:r>
+        <w:lastRenderedPageBreak/>
+        <w:t>V</w:t>
+      </w:r>
+      <w:r>
+        <w:t xml:space="preserve">an néhány </w:t>
+      </w:r>
+      <w:r>
+        <w:t>megközelítés</w:t>
+      </w:r>
+      <w:r>
+        <w:t>, amellyel megoldhatj</w:t>
+      </w:r>
+      <w:r>
+        <w:t>uk</w:t>
+      </w:r>
+      <w:r>
+        <w:t xml:space="preserve"> a</w:t>
+      </w:r>
+      <w:r>
+        <w:t xml:space="preserve"> kis</w:t>
+      </w:r>
+      <w:r>
+        <w:t xml:space="preserve"> adatmennyiség problémáját</w:t>
+      </w:r>
+      <w:r>
+        <w:t>.</w:t>
+      </w:r>
+      <w:r>
+        <w:t xml:space="preserve"> </w:t>
+      </w:r>
+      <w:r>
+        <w:t>A</w:t>
+      </w:r>
+      <w:r>
+        <w:t xml:space="preserve"> technika, amely</w:t>
+      </w:r>
+      <w:r>
+        <w:t xml:space="preserve"> részletezésre kerül</w:t>
+      </w:r>
+      <w:r>
+        <w:t xml:space="preserve">, nem minden esetben alkalmazható széles körben. </w:t>
+      </w:r>
+      <w:r>
+        <w:t>Mit tegyünk, ha nincs elég adatunk, ha kis adathalmazzal foglalkozunk?</w:t>
+      </w:r>
+    </w:p>
+    <w:p>
+      <w:pPr>
+        <w:pStyle w:val="ListParagraph"/>
+        <w:numPr>
+          <w:ilvl w:val="0"/>
+          <w:numId w:val="41"/>
+        </w:numPr>
+        <w:jc w:val="both"/>
+      </w:pPr>
+      <w:r>
+        <w:rPr>
+          <w:b/>
+          <w:bCs/>
+          <w:i/>
+          <w:iCs/>
+        </w:rPr>
+        <w:t>Modell leegyszerűsítés</w:t>
+      </w:r>
+      <w:r>
+        <w:t>: V</w:t>
+      </w:r>
+      <w:r>
+        <w:t>álaszthat</w:t>
+      </w:r>
+      <w:r>
+        <w:t>unk</w:t>
+      </w:r>
+      <w:r>
+        <w:t xml:space="preserve"> egy egyszerűbb modell felépítését. Az egyszerűbb modellek kevesebb adat mellett jobban működnek.</w:t>
+      </w:r>
+    </w:p>
+    <w:p>
+      <w:pPr>
+        <w:pStyle w:val="ListParagraph"/>
+        <w:numPr>
+          <w:ilvl w:val="0"/>
+          <w:numId w:val="41"/>
+        </w:numPr>
+        <w:jc w:val="both"/>
+      </w:pPr>
+      <w:r>
+        <w:rPr>
+          <w:b/>
+          <w:bCs/>
+          <w:i/>
+          <w:iCs/>
+        </w:rPr>
+        <w:t>Átviteli tanulás (transfer learning)</w:t>
+      </w:r>
+      <w:r>
+        <w:t xml:space="preserve">: </w:t>
+      </w:r>
+      <w:r>
+        <w:t>Ha ideghálózatokkal vagy mély tanulási technikákkal dolgozik, akkor használhatja az átviteli tanulást, ahol egy előre felépített modellt használ, amelyet aztán módosít a meglévő kis adatkészleten.</w:t>
+      </w:r>
+    </w:p>
+    <w:p>
+      <w:pPr>
+        <w:pStyle w:val="ListParagraph"/>
+        <w:numPr>
+          <w:ilvl w:val="0"/>
+          <w:numId w:val="41"/>
+        </w:numPr>
+        <w:jc w:val="both"/>
+      </w:pPr>
+      <w:r>
+        <w:rPr>
+          <w:b/>
+          <w:bCs/>
+          <w:i/>
+          <w:iCs/>
+        </w:rPr>
+        <w:t>Adatbővítés</w:t>
+      </w:r>
+      <w:r>
+        <w:t xml:space="preserve">: </w:t>
+      </w:r>
+      <w:r>
+        <w:t>Megpróbálhatja növelni az adatmennyiséget, amellyel dolgozik, az adatbővítési technikák használatával. Ezt a képadatokkal meglehetősen gyakran használják. Egyszerűen módosítja a meglévő képeket, hogy új képeket kapjon.</w:t>
+      </w:r>
+    </w:p>
+    <w:p>
+      <w:pPr>
+        <w:pStyle w:val="ListParagraph"/>
+        <w:numPr>
+          <w:ilvl w:val="0"/>
+          <w:numId w:val="41"/>
+        </w:numPr>
+        <w:jc w:val="both"/>
+      </w:pPr>
+      <w:r>
+        <w:rPr>
+          <w:b/>
+          <w:bCs/>
+          <w:i/>
+          <w:iCs/>
+        </w:rPr>
+        <w:t>Adatszintézis</w:t>
+      </w:r>
+      <w:r>
+        <w:t xml:space="preserve">: </w:t>
+      </w:r>
+      <w:r>
+        <w:t>És még egy utolsó lehetőség lehet: megértette, hogy milyen típusú adatokra van szüksége a modell felépítéséhez, és ezen adatok statisztikai tulajdonságait használja szintetikus mesterséges adatok előállításához.</w:t>
+      </w:r>
+    </w:p>
+    <w:p>
+      <w:pPr>
+        <w:ind w:left="0" w:firstLine="0"/>
+        <w:jc w:val="both"/>
+        <w:rPr>
+          <w:b/>
+          <w:bCs/>
+        </w:rPr>
+      </w:pPr>
+      <w:r>
+        <w:rPr>
+          <w:b/>
+          <w:bCs/>
+        </w:rPr>
+        <w:t>Modell leegyszerűsítés</w:t>
+      </w:r>
+    </w:p>
+    <w:p>
+      <w:pPr>
+        <w:ind w:left="0" w:firstLine="0"/>
+        <w:jc w:val="both"/>
+      </w:pPr>
+      <w:r>
+        <w:t xml:space="preserve">Minden gépi tanulási algoritmusnak megvan a saját paraméterkészlete. </w:t>
+      </w:r>
+      <w:r>
+        <w:t>Figyelembe kell venni</w:t>
+      </w:r>
+      <w:r>
+        <w:t>, hogy milyen modell</w:t>
+      </w:r>
+      <w:r>
+        <w:t>t használunk</w:t>
+      </w:r>
+      <w:r>
+        <w:t xml:space="preserve"> és mennyi adat</w:t>
+      </w:r>
+      <w:r>
+        <w:t xml:space="preserve"> elérhető</w:t>
+      </w:r>
+      <w:r>
+        <w:t>. Ha kevesebb adat van,</w:t>
+      </w:r>
+      <w:r>
+        <w:t xml:space="preserve"> akkor</w:t>
+      </w:r>
+      <w:r>
+        <w:t xml:space="preserve"> egyszerűbb modellt</w:t>
+      </w:r>
+      <w:r>
+        <w:t xml:space="preserve"> érdemes választani. </w:t>
+      </w:r>
+      <w:r>
+        <w:t xml:space="preserve">Az egyszerűbb modellek kevésbé hajlamosak az adatok </w:t>
+      </w:r>
+      <w:r>
+        <w:t>túlillesztésére</w:t>
+      </w:r>
+      <w:r>
+        <w:t xml:space="preserve"> és az adatok mintázatának memorizálására. A </w:t>
+      </w:r>
+      <w:r>
+        <w:t>túlillesztésre hajlamos</w:t>
+      </w:r>
+      <w:r>
+        <w:t xml:space="preserve"> modellek jól teljesítenek az </w:t>
+      </w:r>
+      <w:r>
+        <w:t xml:space="preserve">tanító </w:t>
+      </w:r>
+      <w:r>
+        <w:t>adat</w:t>
+      </w:r>
+      <w:r>
+        <w:t>készleten</w:t>
+      </w:r>
+      <w:r>
+        <w:t>, de a való világban gyengén</w:t>
+      </w:r>
+      <w:r>
+        <w:t>.</w:t>
+      </w:r>
+      <w:r>
+        <w:t xml:space="preserve"> </w:t>
+      </w:r>
+      <w:r>
+        <w:t>N</w:t>
+      </w:r>
+      <w:r>
+        <w:t>em tanultak az adatokból, egyszerűen megjegyezték a mintákat.</w:t>
+      </w:r>
+    </w:p>
+    <w:p>
+      <w:pPr>
+        <w:ind w:left="0" w:firstLine="0"/>
+        <w:jc w:val="both"/>
+      </w:pPr>
+      <w:r>
+        <w:t xml:space="preserve">Egy másik lehetőség az, hogy </w:t>
+      </w:r>
+      <w:r>
+        <w:t>együttes tanítás (</w:t>
+      </w:r>
+      <w:r>
+        <w:t>ensemble training</w:t>
+      </w:r>
+      <w:r>
+        <w:t>) alkalmazunk a kis adatkészleten</w:t>
+      </w:r>
+      <w:r>
+        <w:t xml:space="preserve">. Az együttes </w:t>
+      </w:r>
+      <w:r>
+        <w:t>tanítás</w:t>
+      </w:r>
+      <w:r>
+        <w:t xml:space="preserve"> nem támaszkodnak egyetlen gépi tanulási modellre, sok egyéni </w:t>
+      </w:r>
+      <w:r>
+        <w:t>modellt</w:t>
+      </w:r>
+      <w:r>
+        <w:t xml:space="preserve"> </w:t>
+      </w:r>
+      <w:r>
+        <w:t>tanítanak</w:t>
+      </w:r>
+      <w:r>
+        <w:t xml:space="preserve"> és a modell végső előrejelzése az egyes </w:t>
+      </w:r>
+      <w:r>
+        <w:t>modellek</w:t>
+      </w:r>
+      <w:r>
+        <w:t xml:space="preserve"> összesített előrejelzése. Mivel az együttes </w:t>
+      </w:r>
+      <w:r>
+        <w:t>tanítás</w:t>
+      </w:r>
+      <w:r>
+        <w:t xml:space="preserve"> sok egyéni </w:t>
+      </w:r>
+      <w:r>
+        <w:t>előrejelzés</w:t>
+      </w:r>
+      <w:r>
+        <w:t xml:space="preserve"> eredményeit összesítik, gyakran jobb teljesítményt nyújtanak, mint az egy</w:t>
+      </w:r>
+      <w:r>
+        <w:t>éni</w:t>
+      </w:r>
+      <w:r>
+        <w:t xml:space="preserve"> gépi tanulási modellek. Van néhány adata, nincs nagyon sok adata az elején, lehet, hogy számos különböző gépi tanulási modellt képez ugyanazokra az adatokra</w:t>
+      </w:r>
+      <w:r>
+        <w:t>. Például</w:t>
+      </w:r>
+      <w:r>
+        <w:t xml:space="preserve"> logisztikai regresszió</w:t>
+      </w:r>
+      <w:r>
+        <w:t>ra</w:t>
+      </w:r>
+      <w:r>
+        <w:t xml:space="preserve">, </w:t>
+      </w:r>
+      <w:r>
+        <w:t>Random Forest</w:t>
+      </w:r>
+      <w:r>
+        <w:t xml:space="preserve">, </w:t>
+      </w:r>
+      <w:r>
+        <w:t>N</w:t>
+      </w:r>
+      <w:r>
+        <w:t xml:space="preserve">aiv </w:t>
+      </w:r>
+      <w:r>
+        <w:t>B</w:t>
+      </w:r>
+      <w:r>
+        <w:t xml:space="preserve">ayes </w:t>
+      </w:r>
+      <w:r>
+        <w:t>osztályozóra</w:t>
+      </w:r>
+      <w:r>
+        <w:t xml:space="preserve"> stb</w:t>
+      </w:r>
+      <w:r>
+        <w:t>. Összevonjuk az egyes modellek eredményeit, hogy megkapjuk a végeredményt az együttestől.</w:t>
+      </w:r>
+    </w:p>
+    <w:p>
+      <w:pPr>
+        <w:ind w:left="0" w:firstLine="0"/>
+        <w:jc w:val="center"/>
+      </w:pPr>
+      <w:r>
+        <w:rPr>
+          <w:noProof/>
+        </w:rPr>
+        <w:lastRenderedPageBreak/>
+        <w:drawing>
+          <wp:inline distT="0" distB="0" distL="0" distR="0" wp14:anchorId="09F142CF" wp14:editId="7BEE097C">
+            <wp:extent cx="3892845" cy="2743200"/>
+            <wp:effectExtent l="0" t="0" r="0" b="0"/>
+            <wp:docPr id="16" name="Picture 16"/>
+            <wp:cNvGraphicFramePr>
+              <a:graphicFrameLocks xmlns:a="http://schemas.openxmlformats.org/drawingml/2006/main" noChangeAspect="1"/>
+            </wp:cNvGraphicFramePr>
+            <a:graphic xmlns:a="http://schemas.openxmlformats.org/drawingml/2006/main">
+              <a:graphicData uri="http://schemas.openxmlformats.org/drawingml/2006/picture">
+                <pic:pic xmlns:pic="http://schemas.openxmlformats.org/drawingml/2006/picture">
+                  <pic:nvPicPr>
+                    <pic:cNvPr id="16" name="ensemble_training.png"/>
+                    <pic:cNvPicPr/>
+                  </pic:nvPicPr>
+                  <pic:blipFill>
+                    <a:blip r:embed="rId25">
+                      <a:extLst>
+                        <a:ext uri="{28A0092B-C50C-407E-A947-70E740481C1C}">
+                          <a14:useLocalDpi xmlns:a14="http://schemas.microsoft.com/office/drawing/2010/main" val="0"/>
+                        </a:ext>
+                      </a:extLst>
+                    </a:blip>
+                    <a:stretch>
+                      <a:fillRect/>
+                    </a:stretch>
+                  </pic:blipFill>
+                  <pic:spPr>
+                    <a:xfrm>
+                      <a:off x="0" y="0"/>
+                      <a:ext cx="3956438" cy="2788012"/>
+                    </a:xfrm>
+                    <a:prstGeom prst="rect">
+                      <a:avLst/>
+                    </a:prstGeom>
+                  </pic:spPr>
+                </pic:pic>
+              </a:graphicData>
+            </a:graphic>
+          </wp:inline>
+        </w:drawing>
+      </w:r>
+    </w:p>
+    <w:p>
+      <w:pPr>
+        <w:ind w:left="0" w:firstLine="0"/>
+        <w:jc w:val="center"/>
+      </w:pPr>
+    </w:p>
+    <w:p>
+      <w:pPr>
+        <w:ind w:left="0" w:firstLine="0"/>
+        <w:jc w:val="both"/>
+        <w:rPr>
+          <w:b/>
+          <w:bCs/>
+        </w:rPr>
+      </w:pPr>
+      <w:r>
+        <w:rPr>
+          <w:b/>
+          <w:bCs/>
+        </w:rPr>
+        <w:t xml:space="preserve">Átviteli </w:t>
+      </w:r>
+      <w:r>
+        <w:rPr>
+          <w:b/>
+          <w:bCs/>
+        </w:rPr>
+        <w:t>t</w:t>
+      </w:r>
+      <w:r>
+        <w:rPr>
+          <w:b/>
+          <w:bCs/>
+        </w:rPr>
+        <w:t>anulás</w:t>
+      </w:r>
+    </w:p>
+    <w:p>
+      <w:pPr>
+        <w:ind w:left="0" w:firstLine="0"/>
+        <w:jc w:val="both"/>
+      </w:pPr>
+      <w:r>
+        <w:t>Ha neurális hálózatokkal dolgoz</w:t>
+      </w:r>
+      <w:r>
+        <w:t>un</w:t>
+      </w:r>
+      <w:r>
+        <w:t>k és nincs túl sok adata a</w:t>
+      </w:r>
+      <w:r>
+        <w:t xml:space="preserve"> </w:t>
+      </w:r>
+      <w:r>
+        <w:t>modell betanításához,</w:t>
+      </w:r>
+      <w:r>
+        <w:t xml:space="preserve"> akkor</w:t>
+      </w:r>
+      <w:r>
+        <w:t xml:space="preserve"> a</w:t>
+      </w:r>
+      <w:r>
+        <w:t>z</w:t>
+      </w:r>
+      <w:r>
+        <w:t xml:space="preserve"> </w:t>
+      </w:r>
+      <w:r>
+        <w:t>átviteli</w:t>
+      </w:r>
+      <w:r>
+        <w:t xml:space="preserve"> tanulás egy lehetőség. A</w:t>
+      </w:r>
+      <w:r>
+        <w:t>z</w:t>
+      </w:r>
+      <w:r>
+        <w:t xml:space="preserve"> </w:t>
+      </w:r>
+      <w:r>
+        <w:t xml:space="preserve">transzfertanulás </w:t>
+      </w:r>
+      <w:r>
+        <w:t>azonban csak azokra a használati esetekre alkalmazható, amelyek nagyon gyakoriak. A</w:t>
+      </w:r>
+      <w:r>
+        <w:t>z</w:t>
+      </w:r>
+      <w:r>
+        <w:t xml:space="preserve"> </w:t>
+      </w:r>
+      <w:r>
+        <w:t xml:space="preserve">átviteli </w:t>
+      </w:r>
+      <w:r>
+        <w:t>tanulás</w:t>
+      </w:r>
+      <w:r>
+        <w:t xml:space="preserve"> </w:t>
+      </w:r>
+      <w:r>
+        <w:t xml:space="preserve">magában foglalja egy képzett </w:t>
+      </w:r>
+      <w:r>
+        <w:t>neurális hálózat</w:t>
+      </w:r>
+      <w:r>
+        <w:t xml:space="preserve"> </w:t>
+      </w:r>
+      <w:r>
+        <w:t>újra felhasználását</w:t>
+      </w:r>
+      <w:r>
+        <w:t>, amely megoldja a</w:t>
+      </w:r>
+      <w:r>
+        <w:t xml:space="preserve"> </w:t>
+      </w:r>
+      <w:r>
+        <w:t>hasonló problémát.</w:t>
+      </w:r>
+    </w:p>
+    <w:p>
+      <w:pPr>
+        <w:ind w:left="0" w:firstLine="0"/>
+        <w:jc w:val="both"/>
+      </w:pPr>
+      <w:r>
+        <w:t>Például</w:t>
+      </w:r>
+      <w:r>
+        <w:t xml:space="preserve"> képosztályozás</w:t>
+      </w:r>
+      <w:r>
+        <w:t>nál</w:t>
+      </w:r>
+      <w:r>
+        <w:t xml:space="preserve"> szükség van egy modellre, amely képes képosztályozásra. Újra felhasználj</w:t>
+      </w:r>
+      <w:r>
+        <w:t>uk</w:t>
+      </w:r>
+      <w:r>
+        <w:t xml:space="preserve"> az architektúrát, valamint a modell paramétereit és egyszerűen elvégez</w:t>
+      </w:r>
+      <w:r>
+        <w:t>ünk</w:t>
+      </w:r>
+      <w:r>
+        <w:t xml:space="preserve"> egy kis </w:t>
+      </w:r>
+      <w:r>
+        <w:t>tanítást</w:t>
+      </w:r>
+      <w:r>
+        <w:t>. Átveszük</w:t>
+      </w:r>
+      <w:r>
+        <w:t xml:space="preserve"> a modell részét képező ismereteket, majd betanítj</w:t>
+      </w:r>
+      <w:r>
+        <w:t>uk</w:t>
+      </w:r>
+      <w:r>
+        <w:t xml:space="preserve"> a modellt az </w:t>
+      </w:r>
+      <w:r>
+        <w:t xml:space="preserve">új </w:t>
+      </w:r>
+      <w:r>
+        <w:t xml:space="preserve">adatkészletére. Az adatkészlet nem feltétlenül hatalmas, de a modell magában foglalja azt az ismeretet, amelyet az eredeti adatkészletből nyert, amely általában </w:t>
+      </w:r>
+      <w:r>
+        <w:t>nagyobb</w:t>
+      </w:r>
+      <w:r>
+        <w:t>.</w:t>
+      </w:r>
+      <w:r>
+        <w:t xml:space="preserve"> Majd a tanítás </w:t>
+      </w:r>
+      <w:r>
+        <w:t>után</w:t>
+      </w:r>
+      <w:r>
+        <w:t xml:space="preserve"> a modell illeszked</w:t>
+      </w:r>
+      <w:r>
+        <w:t>ik</w:t>
+      </w:r>
+      <w:r>
+        <w:t xml:space="preserve"> az</w:t>
+      </w:r>
+      <w:r>
+        <w:t xml:space="preserve"> új </w:t>
+      </w:r>
+      <w:r>
+        <w:t>adat</w:t>
+      </w:r>
+      <w:r>
+        <w:t>ok</w:t>
+      </w:r>
+      <w:r>
+        <w:t>ra is</w:t>
+      </w:r>
+      <w:r>
+        <w:t>.</w:t>
+      </w:r>
+    </w:p>
+    <w:p>
+      <w:pPr>
+        <w:ind w:left="0" w:firstLine="0"/>
+        <w:jc w:val="center"/>
+      </w:pPr>
+      <w:r>
+        <w:rPr>
+          <w:noProof/>
+        </w:rPr>
+        <w:drawing>
+          <wp:inline distT="0" distB="0" distL="0" distR="0" wp14:anchorId="13E955EB" wp14:editId="3E873E73">
+            <wp:extent cx="3190875" cy="2139268"/>
+            <wp:effectExtent l="0" t="0" r="0" b="0"/>
+            <wp:docPr id="18" name="Picture 18"/>
+            <wp:cNvGraphicFramePr>
+              <a:graphicFrameLocks xmlns:a="http://schemas.openxmlformats.org/drawingml/2006/main" noChangeAspect="1"/>
+            </wp:cNvGraphicFramePr>
+            <a:graphic xmlns:a="http://schemas.openxmlformats.org/drawingml/2006/main">
+              <a:graphicData uri="http://schemas.openxmlformats.org/drawingml/2006/picture">
+                <pic:pic xmlns:pic="http://schemas.openxmlformats.org/drawingml/2006/picture">
+                  <pic:nvPicPr>
+                    <pic:cNvPr id="18" name="transfer_learning.png"/>
+                    <pic:cNvPicPr/>
+                  </pic:nvPicPr>
+                  <pic:blipFill>
+                    <a:blip r:embed="rId26">
+                      <a:extLst>
+                        <a:ext uri="{28A0092B-C50C-407E-A947-70E740481C1C}">
+                          <a14:useLocalDpi xmlns:a14="http://schemas.microsoft.com/office/drawing/2010/main" val="0"/>
+                        </a:ext>
+                      </a:extLst>
+                    </a:blip>
+                    <a:stretch>
+                      <a:fillRect/>
+                    </a:stretch>
+                  </pic:blipFill>
+                  <pic:spPr>
+                    <a:xfrm>
+                      <a:off x="0" y="0"/>
+                      <a:ext cx="3206863" cy="2149987"/>
+                    </a:xfrm>
+                    <a:prstGeom prst="rect">
+                      <a:avLst/>
+                    </a:prstGeom>
+                  </pic:spPr>
+                </pic:pic>
+              </a:graphicData>
+            </a:graphic>
+          </wp:inline>
+        </w:drawing>
+      </w:r>
+    </w:p>
+    <w:p>
+      <w:pPr>
+        <w:ind w:left="0" w:firstLine="0"/>
+        <w:jc w:val="center"/>
+      </w:pPr>
+    </w:p>
+    <w:p>
+      <w:pPr>
+        <w:ind w:left="0" w:firstLine="0"/>
+        <w:jc w:val="both"/>
+        <w:rPr>
+          <w:b/>
+          <w:bCs/>
+        </w:rPr>
+      </w:pPr>
+      <w:r>
+        <w:rPr>
+          <w:b/>
+          <w:bCs/>
+        </w:rPr>
+        <w:t>Adatbővítés</w:t>
+      </w:r>
+    </w:p>
+    <w:p>
+      <w:pPr>
+        <w:ind w:left="0" w:firstLine="0"/>
+        <w:jc w:val="both"/>
+      </w:pPr>
+      <w:r>
+        <w:lastRenderedPageBreak/>
+        <w:t>Térjünk át a következő technikára, amelyet alkalmazhat</w:t>
+      </w:r>
+      <w:r>
+        <w:t>unk</w:t>
+      </w:r>
+      <w:r>
+        <w:t>, ha nincs elegendő adat</w:t>
+      </w:r>
+      <w:r>
+        <w:t>unk:</w:t>
+      </w:r>
+      <w:r>
+        <w:t xml:space="preserve"> az adatok bővítése</w:t>
+      </w:r>
+      <w:r>
+        <w:t>.</w:t>
+      </w:r>
+      <w:r>
+        <w:t xml:space="preserve"> </w:t>
+      </w:r>
+      <w:r>
+        <w:t>Ilyenkor a</w:t>
+      </w:r>
+      <w:r>
+        <w:t xml:space="preserve"> meglévő mintákat vesz</w:t>
+      </w:r>
+      <w:r>
+        <w:t>ünk</w:t>
+      </w:r>
+      <w:r>
+        <w:t xml:space="preserve"> és valamilyen módon megváltoztat</w:t>
+      </w:r>
+      <w:r>
+        <w:t>juk. A módosítás során</w:t>
+      </w:r>
+      <w:r>
+        <w:t xml:space="preserve"> új mintákat</w:t>
+      </w:r>
+      <w:r>
+        <w:t xml:space="preserve"> jönnek</w:t>
+      </w:r>
+      <w:r>
+        <w:t xml:space="preserve"> létre. Az adatbővítési technikák lehetővé teszik a </w:t>
+      </w:r>
+      <w:r>
+        <w:t>tanító adatkészlet</w:t>
+      </w:r>
+      <w:r>
+        <w:t xml:space="preserve"> számának növelését</w:t>
+      </w:r>
+      <w:r>
+        <w:t>.</w:t>
+      </w:r>
+      <w:r>
+        <w:t xml:space="preserve"> </w:t>
+      </w:r>
+      <w:r>
+        <w:t>Á</w:t>
+      </w:r>
+      <w:r>
+        <w:t xml:space="preserve">ltalában képadatokhoz használják. </w:t>
+      </w:r>
+      <w:r>
+        <w:t>Új képek előállításához az eredeti képeket kell manipulálni. Például zajosíthatjuk, méretezhetjük, forgathatjuk.</w:t>
+      </w:r>
+      <w:r>
+        <w:t xml:space="preserve"> Ezekkel további mintákat is lehet készíteni, amelyekkel </w:t>
+      </w:r>
+      <w:r>
+        <w:t>taníthatjuk a hálózatunkat</w:t>
+      </w:r>
+      <w:r>
+        <w:t>.</w:t>
+      </w:r>
+    </w:p>
+    <w:p>
+      <w:pPr>
+        <w:ind w:left="0" w:firstLine="0"/>
+        <w:jc w:val="both"/>
+        <w:rPr>
+          <w:b/>
+          <w:bCs/>
+        </w:rPr>
+      </w:pPr>
+      <w:r>
+        <w:rPr>
+          <w:b/>
+          <w:bCs/>
+        </w:rPr>
+        <w:t>Adatszintézis</w:t>
+      </w:r>
+    </w:p>
+    <w:p>
+      <w:pPr>
+        <w:ind w:left="0" w:firstLine="0"/>
+        <w:jc w:val="both"/>
+      </w:pPr>
+      <w:r>
+        <w:t>A</w:t>
+      </w:r>
+      <w:r>
+        <w:t>z utolsó lehetőség</w:t>
+      </w:r>
+      <w:r>
+        <w:t xml:space="preserve"> a</w:t>
+      </w:r>
+      <w:r>
+        <w:t xml:space="preserve"> szintetikus</w:t>
+      </w:r>
+      <w:r>
+        <w:t>,</w:t>
+      </w:r>
+      <w:r>
+        <w:t xml:space="preserve"> mesterséges adatok előállítás</w:t>
+      </w:r>
+      <w:r>
+        <w:t>a</w:t>
+      </w:r>
+      <w:r>
+        <w:t>.</w:t>
+      </w:r>
+      <w:r>
+        <w:t xml:space="preserve"> A</w:t>
+      </w:r>
+      <w:r>
+        <w:t xml:space="preserve"> szintetikus adatok saját problémakör</w:t>
+      </w:r>
+      <w:r>
+        <w:t>rel</w:t>
+      </w:r>
+      <w:r>
+        <w:t xml:space="preserve"> járnak. Alapvetően mesterségesen </w:t>
+      </w:r>
+      <w:r>
+        <w:t>előállított</w:t>
+      </w:r>
+      <w:r>
+        <w:t xml:space="preserve"> mintákat</w:t>
+      </w:r>
+      <w:r>
+        <w:t xml:space="preserve"> utánozzák a való világ adatait.</w:t>
+      </w:r>
+      <w:r>
+        <w:t xml:space="preserve"> </w:t>
+      </w:r>
+      <w:r>
+        <w:t>Ennek érdekében</w:t>
+      </w:r>
+      <w:r>
+        <w:t xml:space="preserve"> meg kell értenie az adatok jellemzőit, amelyekre jó modellek felépítéséhez van szükség. Túlmintázhatj</w:t>
+      </w:r>
+      <w:r>
+        <w:t>uk</w:t>
+      </w:r>
+      <w:r>
+        <w:t xml:space="preserve"> a meglévő adat</w:t>
+      </w:r>
+      <w:r>
+        <w:t>mintákat</w:t>
+      </w:r>
+      <w:r>
+        <w:t xml:space="preserve">, hogy új </w:t>
+      </w:r>
+      <w:r>
+        <w:t>adatokat</w:t>
+      </w:r>
+      <w:r>
+        <w:t xml:space="preserve"> kapj</w:t>
+      </w:r>
+      <w:r>
+        <w:t>unk</w:t>
+      </w:r>
+      <w:r>
+        <w:t xml:space="preserve"> vagy más technikákat használhat</w:t>
+      </w:r>
+      <w:r>
+        <w:t>unk</w:t>
+      </w:r>
+      <w:r>
+        <w:t xml:space="preserve"> mesterséges adatok előállításához</w:t>
+      </w:r>
+      <w:r>
+        <w:t>. Lehetnek néhány</w:t>
+      </w:r>
+      <w:r>
+        <w:t xml:space="preserve"> buktatók</w:t>
+      </w:r>
+      <w:r>
+        <w:t xml:space="preserve"> is</w:t>
+      </w:r>
+      <w:r>
+        <w:t>. Bevezethet</w:t>
+      </w:r>
+      <w:r>
+        <w:t>ünk</w:t>
+      </w:r>
+      <w:r>
+        <w:t xml:space="preserve"> az adatkészletbe a való világban nem létező </w:t>
+      </w:r>
+      <w:r>
+        <w:t>előítéletet</w:t>
+      </w:r>
+      <w:r>
+        <w:t>,</w:t>
+      </w:r>
+      <w:r>
+        <w:t xml:space="preserve"> ami előítéletes modellt eredményezz</w:t>
+      </w:r>
+      <w:r>
+        <w:t>.</w:t>
+      </w:r>
       <w:bookmarkStart w:id="0" w:name="_GoBack"/>
       <w:bookmarkEnd w:id="0"/>
     </w:p>
@@ -11390,7 +12117,7 @@
   <w:abstractNum w:abstractNumId="16" w15:restartNumberingAfterBreak="0">
     <w:nsid w:val="305B456C"/>
     <w:multiLevelType w:val="hybridMultilevel"/>
-    <w:tmpl w:val="06542700"/>
+    <w:tmpl w:val="8FFACB42"/>
     <w:lvl w:ilvl="0" w:tplc="040E0001">
       <w:start w:val="1"/>
       <w:numFmt w:val="bullet"/>
@@ -12357,6 +13084,119 @@
     </w:lvl>
   </w:abstractNum>
   <w:abstractNum w:abstractNumId="25" w15:restartNumberingAfterBreak="0">
+    <w:nsid w:val="4A9E48F3"/>
+    <w:multiLevelType w:val="hybridMultilevel"/>
+    <w:tmpl w:val="935A7284"/>
+    <w:lvl w:ilvl="0" w:tplc="040E0001">
+      <w:start w:val="1"/>
+      <w:numFmt w:val="bullet"/>
+      <w:lvlText w:val=""/>
+      <w:lvlJc w:val="left"/>
+      <w:pPr>
+        <w:ind w:left="720" w:hanging="360"/>
+      </w:pPr>
+      <w:rPr>
+        <w:rFonts w:ascii="Symbol" w:hAnsi="Symbol" w:hint="default"/>
+      </w:rPr>
+    </w:lvl>
+    <w:lvl w:ilvl="1" w:tplc="040E0003" w:tentative="1">
+      <w:start w:val="1"/>
+      <w:numFmt w:val="bullet"/>
+      <w:lvlText w:val="o"/>
+      <w:lvlJc w:val="left"/>
+      <w:pPr>
+        <w:ind w:left="1440" w:hanging="360"/>
+      </w:pPr>
+      <w:rPr>
+        <w:rFonts w:ascii="Courier New" w:hAnsi="Courier New" w:cs="Courier New" w:hint="default"/>
+      </w:rPr>
+    </w:lvl>
+    <w:lvl w:ilvl="2" w:tplc="040E0005" w:tentative="1">
+      <w:start w:val="1"/>
+      <w:numFmt w:val="bullet"/>
+      <w:lvlText w:val=""/>
+      <w:lvlJc w:val="left"/>
+      <w:pPr>
+        <w:ind w:left="2160" w:hanging="360"/>
+      </w:pPr>
+      <w:rPr>
+        <w:rFonts w:ascii="Wingdings" w:hAnsi="Wingdings" w:hint="default"/>
+      </w:rPr>
+    </w:lvl>
+    <w:lvl w:ilvl="3" w:tplc="040E0001" w:tentative="1">
+      <w:start w:val="1"/>
+      <w:numFmt w:val="bullet"/>
+      <w:lvlText w:val=""/>
+      <w:lvlJc w:val="left"/>
+      <w:pPr>
+        <w:ind w:left="2880" w:hanging="360"/>
+      </w:pPr>
+      <w:rPr>
+        <w:rFonts w:ascii="Symbol" w:hAnsi="Symbol" w:hint="default"/>
+      </w:rPr>
+    </w:lvl>
+    <w:lvl w:ilvl="4" w:tplc="040E0003" w:tentative="1">
+      <w:start w:val="1"/>
+      <w:numFmt w:val="bullet"/>
+      <w:lvlText w:val="o"/>
+      <w:lvlJc w:val="left"/>
+      <w:pPr>
+        <w:ind w:left="3600" w:hanging="360"/>
+      </w:pPr>
+      <w:rPr>
+        <w:rFonts w:ascii="Courier New" w:hAnsi="Courier New" w:cs="Courier New" w:hint="default"/>
+      </w:rPr>
+    </w:lvl>
+    <w:lvl w:ilvl="5" w:tplc="040E0005" w:tentative="1">
+      <w:start w:val="1"/>
+      <w:numFmt w:val="bullet"/>
+      <w:lvlText w:val=""/>
+      <w:lvlJc w:val="left"/>
+      <w:pPr>
+        <w:ind w:left="4320" w:hanging="360"/>
+      </w:pPr>
+      <w:rPr>
+        <w:rFonts w:ascii="Wingdings" w:hAnsi="Wingdings" w:hint="default"/>
+      </w:rPr>
+    </w:lvl>
+    <w:lvl w:ilvl="6" w:tplc="040E0001" w:tentative="1">
+      <w:start w:val="1"/>
+      <w:numFmt w:val="bullet"/>
+      <w:lvlText w:val=""/>
+      <w:lvlJc w:val="left"/>
+      <w:pPr>
+        <w:ind w:left="5040" w:hanging="360"/>
+      </w:pPr>
+      <w:rPr>
+        <w:rFonts w:ascii="Symbol" w:hAnsi="Symbol" w:hint="default"/>
+      </w:rPr>
+    </w:lvl>
+    <w:lvl w:ilvl="7" w:tplc="040E0003" w:tentative="1">
+      <w:start w:val="1"/>
+      <w:numFmt w:val="bullet"/>
+      <w:lvlText w:val="o"/>
+      <w:lvlJc w:val="left"/>
+      <w:pPr>
+        <w:ind w:left="5760" w:hanging="360"/>
+      </w:pPr>
+      <w:rPr>
+        <w:rFonts w:ascii="Courier New" w:hAnsi="Courier New" w:cs="Courier New" w:hint="default"/>
+      </w:rPr>
+    </w:lvl>
+    <w:lvl w:ilvl="8" w:tplc="040E0005" w:tentative="1">
+      <w:start w:val="1"/>
+      <w:numFmt w:val="bullet"/>
+      <w:lvlText w:val=""/>
+      <w:lvlJc w:val="left"/>
+      <w:pPr>
+        <w:ind w:left="6480" w:hanging="360"/>
+      </w:pPr>
+      <w:rPr>
+        <w:rFonts w:ascii="Wingdings" w:hAnsi="Wingdings" w:hint="default"/>
+      </w:rPr>
+    </w:lvl>
+  </w:abstractNum>
+  <w:abstractNum w:abstractNumId="26" w15:restartNumberingAfterBreak="0">
     <w:nsid w:val="4B7466EF"/>
     <w:multiLevelType w:val="multilevel"/>
     <w:tmpl w:val="040E001F"/>
@@ -12442,7 +13282,7 @@
       </w:pPr>
     </w:lvl>
   </w:abstractNum>
-  <w:abstractNum w:abstractNumId="26" w15:restartNumberingAfterBreak="0">
+  <w:abstractNum w:abstractNumId="27" w15:restartNumberingAfterBreak="0">
     <w:nsid w:val="4F652675"/>
     <w:multiLevelType w:val="hybridMultilevel"/>
     <w:tmpl w:val="178E1AA8"/>
@@ -12531,7 +13371,7 @@
       </w:pPr>
     </w:lvl>
   </w:abstractNum>
-  <w:abstractNum w:abstractNumId="27" w15:restartNumberingAfterBreak="0">
+  <w:abstractNum w:abstractNumId="28" w15:restartNumberingAfterBreak="0">
     <w:nsid w:val="52815C3B"/>
     <w:multiLevelType w:val="hybridMultilevel"/>
     <w:tmpl w:val="2CDC4E9C"/>
@@ -12644,7 +13484,7 @@
       </w:rPr>
     </w:lvl>
   </w:abstractNum>
-  <w:abstractNum w:abstractNumId="28" w15:restartNumberingAfterBreak="0">
+  <w:abstractNum w:abstractNumId="29" w15:restartNumberingAfterBreak="0">
     <w:nsid w:val="530E1607"/>
     <w:multiLevelType w:val="hybridMultilevel"/>
     <w:tmpl w:val="960019B6"/>
@@ -12757,7 +13597,7 @@
       </w:rPr>
     </w:lvl>
   </w:abstractNum>
-  <w:abstractNum w:abstractNumId="29" w15:restartNumberingAfterBreak="0">
+  <w:abstractNum w:abstractNumId="30" w15:restartNumberingAfterBreak="0">
     <w:nsid w:val="54CF4BB3"/>
     <w:multiLevelType w:val="hybridMultilevel"/>
     <w:tmpl w:val="D32A7064"/>
@@ -12870,7 +13710,7 @@
       </w:rPr>
     </w:lvl>
   </w:abstractNum>
-  <w:abstractNum w:abstractNumId="30" w15:restartNumberingAfterBreak="0">
+  <w:abstractNum w:abstractNumId="31" w15:restartNumberingAfterBreak="0">
     <w:nsid w:val="586F54A8"/>
     <w:multiLevelType w:val="hybridMultilevel"/>
     <w:tmpl w:val="16CCEC14"/>
@@ -12956,7 +13796,7 @@
       </w:pPr>
     </w:lvl>
   </w:abstractNum>
-  <w:abstractNum w:abstractNumId="31" w15:restartNumberingAfterBreak="0">
+  <w:abstractNum w:abstractNumId="32" w15:restartNumberingAfterBreak="0">
     <w:nsid w:val="5B714379"/>
     <w:multiLevelType w:val="hybridMultilevel"/>
     <w:tmpl w:val="6FE8AD3A"/>
@@ -13069,7 +13909,7 @@
       </w:rPr>
     </w:lvl>
   </w:abstractNum>
-  <w:abstractNum w:abstractNumId="32" w15:restartNumberingAfterBreak="0">
+  <w:abstractNum w:abstractNumId="33" w15:restartNumberingAfterBreak="0">
     <w:nsid w:val="5C6566C5"/>
     <w:multiLevelType w:val="multilevel"/>
     <w:tmpl w:val="0C1A8BA8"/>
@@ -13218,7 +14058,7 @@
       </w:rPr>
     </w:lvl>
   </w:abstractNum>
-  <w:abstractNum w:abstractNumId="33" w15:restartNumberingAfterBreak="0">
+  <w:abstractNum w:abstractNumId="34" w15:restartNumberingAfterBreak="0">
     <w:nsid w:val="5E6519CE"/>
     <w:multiLevelType w:val="hybridMultilevel"/>
     <w:tmpl w:val="37123B5E"/>
@@ -13331,7 +14171,7 @@
       </w:rPr>
     </w:lvl>
   </w:abstractNum>
-  <w:abstractNum w:abstractNumId="34" w15:restartNumberingAfterBreak="0">
+  <w:abstractNum w:abstractNumId="35" w15:restartNumberingAfterBreak="0">
     <w:nsid w:val="66337E22"/>
     <w:multiLevelType w:val="hybridMultilevel"/>
     <w:tmpl w:val="77FA2118"/>
@@ -13444,7 +14284,7 @@
       </w:rPr>
     </w:lvl>
   </w:abstractNum>
-  <w:abstractNum w:abstractNumId="35" w15:restartNumberingAfterBreak="0">
+  <w:abstractNum w:abstractNumId="36" w15:restartNumberingAfterBreak="0">
     <w:nsid w:val="6E80618D"/>
     <w:multiLevelType w:val="hybridMultilevel"/>
     <w:tmpl w:val="5004F840"/>
@@ -13656,7 +14496,7 @@
       </w:rPr>
     </w:lvl>
   </w:abstractNum>
-  <w:abstractNum w:abstractNumId="36" w15:restartNumberingAfterBreak="0">
+  <w:abstractNum w:abstractNumId="37" w15:restartNumberingAfterBreak="0">
     <w:nsid w:val="6F2C3A41"/>
     <w:multiLevelType w:val="hybridMultilevel"/>
     <w:tmpl w:val="3CD42198"/>
@@ -13769,7 +14609,7 @@
       </w:rPr>
     </w:lvl>
   </w:abstractNum>
-  <w:abstractNum w:abstractNumId="37" w15:restartNumberingAfterBreak="0">
+  <w:abstractNum w:abstractNumId="38" w15:restartNumberingAfterBreak="0">
     <w:nsid w:val="77DE47B0"/>
     <w:multiLevelType w:val="hybridMultilevel"/>
     <w:tmpl w:val="DE329EF2"/>
@@ -13882,7 +14722,7 @@
       </w:rPr>
     </w:lvl>
   </w:abstractNum>
-  <w:abstractNum w:abstractNumId="38" w15:restartNumberingAfterBreak="0">
+  <w:abstractNum w:abstractNumId="39" w15:restartNumberingAfterBreak="0">
     <w:nsid w:val="7A5B47BC"/>
     <w:multiLevelType w:val="hybridMultilevel"/>
     <w:tmpl w:val="7A50B630"/>
@@ -13968,7 +14808,7 @@
       </w:pPr>
     </w:lvl>
   </w:abstractNum>
-  <w:abstractNum w:abstractNumId="39" w15:restartNumberingAfterBreak="0">
+  <w:abstractNum w:abstractNumId="40" w15:restartNumberingAfterBreak="0">
     <w:nsid w:val="7D2E2DCA"/>
     <w:multiLevelType w:val="hybridMultilevel"/>
     <w:tmpl w:val="B24CA378"/>
@@ -14082,19 +14922,19 @@
     </w:lvl>
   </w:abstractNum>
   <w:num w:numId="1">
-    <w:abstractNumId w:val="35"/>
+    <w:abstractNumId w:val="36"/>
   </w:num>
   <w:num w:numId="2">
     <w:abstractNumId w:val="7"/>
   </w:num>
   <w:num w:numId="3">
-    <w:abstractNumId w:val="30"/>
+    <w:abstractNumId w:val="31"/>
   </w:num>
   <w:num w:numId="4">
     <w:abstractNumId w:val="9"/>
   </w:num>
   <w:num w:numId="5">
-    <w:abstractNumId w:val="32"/>
+    <w:abstractNumId w:val="33"/>
   </w:num>
   <w:num w:numId="6">
     <w:abstractNumId w:val="14"/>
@@ -14109,19 +14949,19 @@
     <w:abstractNumId w:val="8"/>
   </w:num>
   <w:num w:numId="10">
-    <w:abstractNumId w:val="36"/>
+    <w:abstractNumId w:val="37"/>
   </w:num>
   <w:num w:numId="11">
     <w:abstractNumId w:val="24"/>
   </w:num>
   <w:num w:numId="12">
-    <w:abstractNumId w:val="29"/>
+    <w:abstractNumId w:val="30"/>
   </w:num>
   <w:num w:numId="13">
-    <w:abstractNumId w:val="39"/>
+    <w:abstractNumId w:val="40"/>
   </w:num>
   <w:num w:numId="14">
-    <w:abstractNumId w:val="37"/>
+    <w:abstractNumId w:val="38"/>
   </w:num>
   <w:num w:numId="15">
     <w:abstractNumId w:val="3"/>
@@ -14130,7 +14970,7 @@
     <w:abstractNumId w:val="2"/>
   </w:num>
   <w:num w:numId="17">
-    <w:abstractNumId w:val="33"/>
+    <w:abstractNumId w:val="34"/>
   </w:num>
   <w:num w:numId="18">
     <w:abstractNumId w:val="6"/>
@@ -14154,22 +14994,22 @@
     <w:abstractNumId w:val="11"/>
   </w:num>
   <w:num w:numId="25">
-    <w:abstractNumId w:val="31"/>
+    <w:abstractNumId w:val="32"/>
   </w:num>
   <w:num w:numId="26">
     <w:abstractNumId w:val="19"/>
   </w:num>
   <w:num w:numId="27">
+    <w:abstractNumId w:val="29"/>
+  </w:num>
+  <w:num w:numId="28">
     <w:abstractNumId w:val="28"/>
   </w:num>
-  <w:num w:numId="28">
+  <w:num w:numId="29">
     <w:abstractNumId w:val="27"/>
   </w:num>
-  <w:num w:numId="29">
-    <w:abstractNumId w:val="26"/>
-  </w:num>
   <w:num w:numId="30">
-    <w:abstractNumId w:val="38"/>
+    <w:abstractNumId w:val="39"/>
   </w:num>
   <w:num w:numId="31">
     <w:abstractNumId w:val="17"/>
@@ -14181,7 +15021,7 @@
     <w:abstractNumId w:val="10"/>
   </w:num>
   <w:num w:numId="34">
-    <w:abstractNumId w:val="34"/>
+    <w:abstractNumId w:val="35"/>
   </w:num>
   <w:num w:numId="35">
     <w:abstractNumId w:val="4"/>
@@ -14190,7 +15030,7 @@
     <w:abstractNumId w:val="20"/>
   </w:num>
   <w:num w:numId="37">
-    <w:abstractNumId w:val="25"/>
+    <w:abstractNumId w:val="26"/>
   </w:num>
   <w:num w:numId="38">
     <w:abstractNumId w:val="16"/>
@@ -14200,6 +15040,9 @@
   </w:num>
   <w:num w:numId="40">
     <w:abstractNumId w:val="1"/>
+  </w:num>
+  <w:num w:numId="41">
+    <w:abstractNumId w:val="25"/>
   </w:num>
 </w:numbering>
 </file>
@@ -15299,7 +16142,7 @@
 </file>
 
 <file path=customXml/itemProps1.xml><?xml version="1.0" encoding="utf-8"?>
-<ds:datastoreItem xmlns:ds="http://schemas.openxmlformats.org/officeDocument/2006/customXml" ds:itemID="{03C9891C-D841-484C-8EA5-2DF6A53EBD42}">
+<ds:datastoreItem xmlns:ds="http://schemas.openxmlformats.org/officeDocument/2006/customXml" ds:itemID="{43DC115C-3EDD-4484-A3EF-F849325CEF1C}">
   <ds:schemaRefs>
     <ds:schemaRef ds:uri="http://schemas.openxmlformats.org/officeDocument/2006/bibliography"/>
   </ds:schemaRefs>

</xml_diff>

<commit_message>
Too much data subsection
</commit_message>
<xml_diff>
--- a/Documents/dolgozat.docx
+++ b/Documents/dolgozat.docx
@@ -315,13 +315,23 @@
           <w:szCs w:val="32"/>
         </w:rPr>
       </w:pPr>
+      <w:proofErr w:type="spellStart"/>
       <w:r>
         <w:rPr>
           <w:color w:val="222A35" w:themeColor="text2" w:themeShade="80"/>
           <w:sz w:val="32"/>
           <w:szCs w:val="32"/>
         </w:rPr>
-        <w:t>Szilvási Péter</w:t>
+        <w:t>Szilvási</w:t>
+      </w:r>
+      <w:proofErr w:type="spellEnd"/>
+      <w:r>
+        <w:rPr>
+          <w:color w:val="222A35" w:themeColor="text2" w:themeShade="80"/>
+          <w:sz w:val="32"/>
+          <w:szCs w:val="32"/>
+        </w:rPr>
+        <w:t xml:space="preserve"> Péter</w:t>
       </w:r>
     </w:p>
     <w:p>
@@ -337,6 +347,7 @@
           <w:shd w:val="clear" w:color="auto" w:fill="FFFFFF"/>
         </w:rPr>
       </w:pPr>
+      <w:proofErr w:type="spellStart"/>
       <w:r>
         <w:rPr>
           <w:i/>
@@ -345,14 +356,10 @@
           <w:sz w:val="22"/>
           <w:shd w:val="clear" w:color="auto" w:fill="FFFFFF"/>
         </w:rPr>
-        <w:t>MSc szintű mérnökinformatika szakos</w:t>
-      </w:r>
-    </w:p>
-    <w:p>
-      <w:pPr>
-        <w:spacing w:after="1440"/>
-        <w:ind w:left="0" w:right="0" w:firstLine="0"/>
-        <w:jc w:val="center"/>
+        <w:t>MSc</w:t>
+      </w:r>
+      <w:proofErr w:type="spellEnd"/>
+      <w:r>
         <w:rPr>
           <w:i/>
           <w:iCs/>
@@ -360,8 +367,14 @@
           <w:sz w:val="22"/>
           <w:shd w:val="clear" w:color="auto" w:fill="FFFFFF"/>
         </w:rPr>
-      </w:pPr>
-      <w:r>
+        <w:t xml:space="preserve"> szintű mérnökinformatika szakos</w:t>
+      </w:r>
+    </w:p>
+    <w:p>
+      <w:pPr>
+        <w:spacing w:after="1440"/>
+        <w:ind w:left="0" w:right="0" w:firstLine="0"/>
+        <w:jc w:val="center"/>
         <w:rPr>
           <w:i/>
           <w:iCs/>
@@ -369,6 +382,15 @@
           <w:sz w:val="22"/>
           <w:shd w:val="clear" w:color="auto" w:fill="FFFFFF"/>
         </w:rPr>
+      </w:pPr>
+      <w:r>
+        <w:rPr>
+          <w:i/>
+          <w:iCs/>
+          <w:color w:val="24292E"/>
+          <w:sz w:val="22"/>
+          <w:shd w:val="clear" w:color="auto" w:fill="FFFFFF"/>
+        </w:rPr>
         <w:t>Alkalmazásfejlesztő szakirányos hallgató</w:t>
       </w:r>
     </w:p>
@@ -502,9 +524,11 @@
       <w:pPr>
         <w:jc w:val="both"/>
       </w:pPr>
+      <w:proofErr w:type="spellStart"/>
       <w:r>
         <w:t>placeholder</w:t>
       </w:r>
+      <w:proofErr w:type="spellEnd"/>
     </w:p>
     <w:p>
       <w:pPr>
@@ -525,9 +549,11 @@
       <w:pPr>
         <w:jc w:val="both"/>
       </w:pPr>
+      <w:proofErr w:type="spellStart"/>
       <w:r>
         <w:t>placeholder</w:t>
       </w:r>
+      <w:proofErr w:type="spellEnd"/>
     </w:p>
     <w:p>
       <w:pPr>
@@ -548,9 +574,11 @@
       <w:pPr>
         <w:jc w:val="both"/>
       </w:pPr>
+      <w:proofErr w:type="spellStart"/>
       <w:r>
         <w:t>placeholder</w:t>
       </w:r>
+      <w:proofErr w:type="spellEnd"/>
     </w:p>
     <w:p>
       <w:pPr>
@@ -571,9 +599,11 @@
       <w:pPr>
         <w:jc w:val="both"/>
       </w:pPr>
+      <w:proofErr w:type="spellStart"/>
       <w:r>
         <w:t>placeholder</w:t>
       </w:r>
+      <w:proofErr w:type="spellEnd"/>
     </w:p>
     <w:p>
       <w:pPr>
@@ -1375,9 +1405,11 @@
       <w:r>
         <w:t>tartomány (</w:t>
       </w:r>
+      <w:proofErr w:type="spellStart"/>
       <w:r>
         <w:t>domain</w:t>
       </w:r>
+      <w:proofErr w:type="spellEnd"/>
       <w:r>
         <w:t>)</w:t>
       </w:r>
@@ -1551,11 +1583,21 @@
         <w:t>a</w:t>
       </w:r>
       <w:r>
-        <w:t xml:space="preserve"> scikit-learn</w:t>
-      </w:r>
-      <w:r>
-        <w:t>, tensorflow</w:t>
-      </w:r>
+        <w:t xml:space="preserve"> </w:t>
+      </w:r>
+      <w:proofErr w:type="spellStart"/>
+      <w:r>
+        <w:t>scikit-learn</w:t>
+      </w:r>
+      <w:proofErr w:type="spellEnd"/>
+      <w:r>
+        <w:t xml:space="preserve">, </w:t>
+      </w:r>
+      <w:proofErr w:type="spellStart"/>
+      <w:r>
+        <w:t>tensorflow</w:t>
+      </w:r>
+      <w:proofErr w:type="spellEnd"/>
       <w:r>
         <w:t xml:space="preserve"> és</w:t>
       </w:r>
@@ -1563,7 +1605,15 @@
         <w:t xml:space="preserve"> a</w:t>
       </w:r>
       <w:r>
-        <w:t xml:space="preserve"> Keras segítségével </w:t>
+        <w:t xml:space="preserve"> </w:t>
+      </w:r>
+      <w:proofErr w:type="spellStart"/>
+      <w:r>
+        <w:t>Keras</w:t>
+      </w:r>
+      <w:proofErr w:type="spellEnd"/>
+      <w:r>
+        <w:t xml:space="preserve"> segítségével </w:t>
       </w:r>
       <w:r>
         <w:t>elvonatkoztathatunk a gépi tanulás mögötti bonyolultságtól</w:t>
@@ -1846,7 +1896,23 @@
         <w:t xml:space="preserve"> függvénynek</w:t>
       </w:r>
       <w:r>
-        <w:t xml:space="preserve"> (mapping function)</w:t>
+        <w:t xml:space="preserve"> (</w:t>
+      </w:r>
+      <w:proofErr w:type="spellStart"/>
+      <w:r>
+        <w:t>mapping</w:t>
+      </w:r>
+      <w:proofErr w:type="spellEnd"/>
+      <w:r>
+        <w:t xml:space="preserve"> </w:t>
+      </w:r>
+      <w:proofErr w:type="spellStart"/>
+      <w:r>
+        <w:t>function</w:t>
+      </w:r>
+      <w:proofErr w:type="spellEnd"/>
+      <w:r>
+        <w:t>)</w:t>
       </w:r>
       <w:r>
         <w:t xml:space="preserve"> is nevezik,</w:t>
@@ -2383,7 +2449,15 @@
         <w:t>címezzék</w:t>
       </w:r>
       <w:r>
-        <w:t>. A klaszterező algoritmus felismeri az ügyfél jellemzőit, mint például az életkor, a lakóterület, a jövedel</w:t>
+        <w:t xml:space="preserve">. A </w:t>
+      </w:r>
+      <w:proofErr w:type="spellStart"/>
+      <w:r>
+        <w:t>klaszterező</w:t>
+      </w:r>
+      <w:proofErr w:type="spellEnd"/>
+      <w:r>
+        <w:t xml:space="preserve"> algoritmus felismeri az ügyfél jellemzőit, mint például az életkor, a lakóterület, a jövedel</w:t>
       </w:r>
       <w:r>
         <w:t>e</w:t>
@@ -3257,7 +3331,15 @@
         <w:t>több különböző</w:t>
       </w:r>
       <w:r>
-        <w:t xml:space="preserve"> rendszerben vannak szétszórva. Például egy HR-rendszer, amely beszélhet REST-ről, egy 30 éves pénzügyi rendszer, amely csak a fájlintegrációt érti, egy CRM-rendszer, amely SOAP-t </w:t>
+        <w:t xml:space="preserve"> rendszerben vannak szétszórva. Például egy HR-rendszer, amely beszélhet REST-</w:t>
+      </w:r>
+      <w:proofErr w:type="spellStart"/>
+      <w:r>
+        <w:t>ről</w:t>
+      </w:r>
+      <w:proofErr w:type="spellEnd"/>
+      <w:r>
+        <w:t xml:space="preserve">, egy 30 éves pénzügyi rendszer, amely csak a fájlintegrációt érti, egy CRM-rendszer, amely SOAP-t </w:t>
       </w:r>
       <w:r>
         <w:t xml:space="preserve">protokollon keresztül kommunikál. Tegyük fel </w:t>
@@ -3548,7 +3630,15 @@
         <w:t>előreláthatóan</w:t>
       </w:r>
       <w:r>
-        <w:t xml:space="preserve"> a megadott paraméterek alapján módosítják belső paramétereit. A gépi tanulási algoritmusok általában a polcon található receptek, amelyeket a megfelelő üzleti problémákra, például osztályozásra, lineáris regresszióra és klaszterezésre vonatkozó problémákra alkalmaz. Ez a lépés magában foglalhatja egynél több gépi tanulási algoritmus kipróbálását, mivel nem tudjuk előre, hogy melyik algoritmus illik valójában a mögöttes adat</w:t>
+        <w:t xml:space="preserve"> a megadott paraméterek alapján módosítják belső paramétereit. A gépi tanulási algoritmusok általában a polcon található receptek, amelyeket a megfelelő üzleti problémákra, például osztályozásra, lineáris regresszióra és </w:t>
+      </w:r>
+      <w:proofErr w:type="spellStart"/>
+      <w:r>
+        <w:t>klaszterezésre</w:t>
+      </w:r>
+      <w:proofErr w:type="spellEnd"/>
+      <w:r>
+        <w:t xml:space="preserve"> vonatkozó problémákra alkalmaz. Ez a lépés magában foglalhatja egynél több gépi tanulási algoritmus kipróbálását, mivel nem tudjuk előre, hogy melyik algoritmus illik valójában a mögöttes adat</w:t>
       </w:r>
       <w:r>
         <w:t xml:space="preserve"> jellemzőkre</w:t>
@@ -3598,8 +3688,21 @@
         <w:t xml:space="preserve"> (</w:t>
       </w:r>
       <w:r>
-        <w:t>Robinson–Schensted–Knuth</w:t>
-      </w:r>
+        <w:t>Robinson–</w:t>
+      </w:r>
+      <w:proofErr w:type="spellStart"/>
+      <w:r>
+        <w:t>Schensted</w:t>
+      </w:r>
+      <w:proofErr w:type="spellEnd"/>
+      <w:r>
+        <w:t>–</w:t>
+      </w:r>
+      <w:proofErr w:type="spellStart"/>
+      <w:r>
+        <w:t>Knuth</w:t>
+      </w:r>
+      <w:proofErr w:type="spellEnd"/>
       <w:r>
         <w:t>)</w:t>
       </w:r>
@@ -3647,7 +3750,15 @@
         <w:t xml:space="preserve"> rendszerek bemenetét</w:t>
       </w:r>
       <w:r>
-        <w:t xml:space="preserve"> (upstream)</w:t>
+        <w:t xml:space="preserve"> (</w:t>
+      </w:r>
+      <w:proofErr w:type="spellStart"/>
+      <w:r>
+        <w:t>upstream</w:t>
+      </w:r>
+      <w:proofErr w:type="spellEnd"/>
+      <w:r>
+        <w:t>)</w:t>
       </w:r>
       <w:r>
         <w:t>, alkalmazza a gépi tanulá</w:t>
@@ -3671,7 +3782,15 @@
         <w:t>rendszereknek</w:t>
       </w:r>
       <w:r>
-        <w:t xml:space="preserve"> (downstream)</w:t>
+        <w:t xml:space="preserve"> (</w:t>
+      </w:r>
+      <w:proofErr w:type="spellStart"/>
+      <w:r>
+        <w:t>downstream</w:t>
+      </w:r>
+      <w:proofErr w:type="spellEnd"/>
+      <w:r>
+        <w:t>)</w:t>
       </w:r>
       <w:r>
         <w:t>.</w:t>
@@ -3777,7 +3896,15 @@
         <w:t xml:space="preserve">teljesítményének javítása érdekében. A modellek kiépítését és felügyeletét együttesen </w:t>
       </w:r>
       <w:r>
-        <w:t>gépi tanulás üzemeltetésnek (MLOps)</w:t>
+        <w:t>gépi tanulás üzemeltetésnek (</w:t>
+      </w:r>
+      <w:proofErr w:type="spellStart"/>
+      <w:r>
+        <w:t>MLOps</w:t>
+      </w:r>
+      <w:proofErr w:type="spellEnd"/>
+      <w:r>
+        <w:t>)</w:t>
       </w:r>
       <w:r>
         <w:t xml:space="preserve"> nevezik</w:t>
@@ -3837,9 +3964,11 @@
       <w:r>
         <w:t xml:space="preserve">Az adatkészlet az </w:t>
       </w:r>
+      <w:proofErr w:type="spellStart"/>
       <w:r>
         <w:t>Kaggle</w:t>
       </w:r>
+      <w:proofErr w:type="spellEnd"/>
       <w:r>
         <w:t xml:space="preserve"> adattárból származik, amely a gépi tanulási közösség által használt empirikus elemzéshez használt adatbázisok</w:t>
       </w:r>
@@ -3866,7 +3995,15 @@
           <w:b/>
           <w:bCs/>
         </w:rPr>
-        <w:t>&lt;&lt;ide_a_rekord</w:t>
+        <w:t>&lt;&lt;</w:t>
+      </w:r>
+      <w:proofErr w:type="spellStart"/>
+      <w:r>
+        <w:rPr>
+          <w:b/>
+          <w:bCs/>
+        </w:rPr>
+        <w:t>ide_a_rekord</w:t>
       </w:r>
       <w:r>
         <w:rPr>
@@ -3875,6 +4012,7 @@
         </w:rPr>
         <w:t>_szám</w:t>
       </w:r>
+      <w:proofErr w:type="spellEnd"/>
       <w:r>
         <w:rPr>
           <w:b/>
@@ -4417,7 +4555,15 @@
         <w:t>n</w:t>
       </w:r>
       <w:r>
-        <w:t>aplófájlok, JSON fájlok, érzékelő adatok, csv fájlok stb.</w:t>
+        <w:t xml:space="preserve">aplófájlok, JSON fájlok, érzékelő adatok, </w:t>
+      </w:r>
+      <w:proofErr w:type="spellStart"/>
+      <w:r>
+        <w:t>csv</w:t>
+      </w:r>
+      <w:proofErr w:type="spellEnd"/>
+      <w:r>
+        <w:t xml:space="preserve"> fájlok stb.</w:t>
       </w:r>
     </w:p>
     <w:p>
@@ -4444,7 +4590,15 @@
         <w:t xml:space="preserve">Az abszolút nyers formában jelen lévő adatokat strukturálatlannak nevezzük. Ezeket az adatokat összetett elrendezése és formázása miatt nehéz feldolgozni. A strukturálatlan adatok sokféle formát ölthetnek, beleértve a közösségi média bejegyzéseket, csevegéseket, műholdas képeket, </w:t>
       </w:r>
       <w:r>
-        <w:t xml:space="preserve">Internet of Things (IOT) </w:t>
+        <w:t xml:space="preserve">Internet of </w:t>
+      </w:r>
+      <w:proofErr w:type="spellStart"/>
+      <w:r>
+        <w:t>Things</w:t>
+      </w:r>
+      <w:proofErr w:type="spellEnd"/>
+      <w:r>
+        <w:t xml:space="preserve"> (IOT) </w:t>
       </w:r>
       <w:r>
         <w:t>érzékelő adatokat, e-maileket és prezentációkat.</w:t>
@@ -4514,7 +4668,15 @@
         <w:jc w:val="both"/>
       </w:pPr>
       <w:r>
-        <w:t>Egy strukturálatlan formátumú interjúban a feltett kérdések teljesen az interjúztató választása. Ő eldöntheti azokat a kérdéseket, amelyeket fel akar tenni, és azok sorrendjét. A strukturálatlan kérdések népszerű példái: „mesélj magadról” és „írd le ideális szerepedet”.</w:t>
+        <w:t xml:space="preserve">Egy strukturálatlan formátumú interjúban a feltett kérdések teljesen az </w:t>
+      </w:r>
+      <w:proofErr w:type="spellStart"/>
+      <w:r>
+        <w:t>interjúztató</w:t>
+      </w:r>
+      <w:proofErr w:type="spellEnd"/>
+      <w:r>
+        <w:t xml:space="preserve"> választása. Ő eldöntheti azokat a kérdéseket, amelyeket fel akar tenni, és azok sorrendjét. A strukturálatlan kérdések népszerű példái: „mesélj magadról” és „írd le ideális szerepedet”.</w:t>
       </w:r>
     </w:p>
     <w:p>
@@ -4630,7 +4792,15 @@
         <w:t>Tranzakciókezelés</w:t>
       </w:r>
       <w:r>
-        <w:t>: A strukturált adatokban az adatok egyidejűsége érhető el, ezért általában előnyben részesítik a többfeladatos folyamat során. Míg a félig strukturált adattranzakciók a DBMS-től adaptálódnak, de az adatok egyidejűsége nem áll rendelkezésre. Végül a strukturált adatokban sem a tranzakciókezelés, sem az adatok egyidejűsége nincs jelen.</w:t>
+        <w:t>: A strukturált adatokban az adatok egyidejűsége érhető el, ezért általában előnyben részesítik a többfeladatos folyamat során. Míg a félig strukturált adattranzakciók a DBMS-</w:t>
+      </w:r>
+      <w:proofErr w:type="spellStart"/>
+      <w:r>
+        <w:t>től</w:t>
+      </w:r>
+      <w:proofErr w:type="spellEnd"/>
+      <w:r>
+        <w:t xml:space="preserve"> adaptálódnak, de az adatok egyidejűsége nem áll rendelkezésre. Végül a strukturált adatokban sem a tranzakciókezelés, sem az adatok egyidejűsége nincs jelen.</w:t>
       </w:r>
     </w:p>
     <w:p>
@@ -4717,9 +4887,11 @@
       <w:r>
         <w:t xml:space="preserve"> az </w:t>
       </w:r>
+      <w:proofErr w:type="spellStart"/>
       <w:r>
         <w:t>előrejelzett</w:t>
       </w:r>
+      <w:proofErr w:type="spellEnd"/>
       <w:r>
         <w:t xml:space="preserve"> eredményeket.</w:t>
       </w:r>
@@ -4875,7 +5047,47 @@
           <w:i/>
           <w:iCs/>
         </w:rPr>
-        <w:t xml:space="preserve"> (deep learning)</w:t>
+        <w:t xml:space="preserve"> (</w:t>
+      </w:r>
+      <w:proofErr w:type="spellStart"/>
+      <w:r>
+        <w:rPr>
+          <w:b/>
+          <w:bCs/>
+          <w:i/>
+          <w:iCs/>
+        </w:rPr>
+        <w:t>deep</w:t>
+      </w:r>
+      <w:proofErr w:type="spellEnd"/>
+      <w:r>
+        <w:rPr>
+          <w:b/>
+          <w:bCs/>
+          <w:i/>
+          <w:iCs/>
+        </w:rPr>
+        <w:t xml:space="preserve"> </w:t>
+      </w:r>
+      <w:proofErr w:type="spellStart"/>
+      <w:r>
+        <w:rPr>
+          <w:b/>
+          <w:bCs/>
+          <w:i/>
+          <w:iCs/>
+        </w:rPr>
+        <w:t>learning</w:t>
+      </w:r>
+      <w:proofErr w:type="spellEnd"/>
+      <w:r>
+        <w:rPr>
+          <w:b/>
+          <w:bCs/>
+          <w:i/>
+          <w:iCs/>
+        </w:rPr>
+        <w:t>)</w:t>
       </w:r>
       <w:r>
         <w:t xml:space="preserve">: Az általános gépi tanulástól némileg különböző a mély tanulás. Alapvetően a mély tanulás </w:t>
@@ -4957,7 +5169,23 @@
         <w:t>ellenőrzését</w:t>
       </w:r>
       <w:r>
-        <w:t xml:space="preserve"> (sanity check)</w:t>
+        <w:t xml:space="preserve"> (</w:t>
+      </w:r>
+      <w:proofErr w:type="spellStart"/>
+      <w:r>
+        <w:t>sanity</w:t>
+      </w:r>
+      <w:proofErr w:type="spellEnd"/>
+      <w:r>
+        <w:t xml:space="preserve"> </w:t>
+      </w:r>
+      <w:proofErr w:type="spellStart"/>
+      <w:r>
+        <w:t>check</w:t>
+      </w:r>
+      <w:proofErr w:type="spellEnd"/>
+      <w:r>
+        <w:t>)</w:t>
       </w:r>
       <w:r>
         <w:t>.</w:t>
@@ -5059,11 +5287,21 @@
         <w:t>Remek példa az ajánló rendszerekre a Facebook, az</w:t>
       </w:r>
       <w:r>
-        <w:t xml:space="preserve"> Amazon, a Netflix és a </w:t>
-      </w:r>
+        <w:t xml:space="preserve"> Amazon, a </w:t>
+      </w:r>
+      <w:proofErr w:type="spellStart"/>
+      <w:r>
+        <w:t>Netflix</w:t>
+      </w:r>
+      <w:proofErr w:type="spellEnd"/>
+      <w:r>
+        <w:t xml:space="preserve"> és a </w:t>
+      </w:r>
+      <w:proofErr w:type="spellStart"/>
       <w:r>
         <w:t>Youtube</w:t>
       </w:r>
+      <w:proofErr w:type="spellEnd"/>
       <w:r>
         <w:t>.</w:t>
       </w:r>
@@ -5160,7 +5398,15 @@
         <w:t xml:space="preserve">segítenek </w:t>
       </w:r>
       <w:r>
-        <w:t>nekünk megtalálni az adathalmazokat. A keresőmotor nagyszerű munkát végez a kulcsszavakhoz kapcsolódó adatkészletek megszerzésében különböző forrásokból, ideértve a kormányzati weboldalakat, a Kaggle-t és más nyílt forráskódú adattárakat.</w:t>
+        <w:t xml:space="preserve">nekünk megtalálni az adathalmazokat. A keresőmotor nagyszerű munkát végez a kulcsszavakhoz kapcsolódó adatkészletek megszerzésében különböző forrásokból, ideértve a kormányzati weboldalakat, a </w:t>
+      </w:r>
+      <w:proofErr w:type="spellStart"/>
+      <w:r>
+        <w:t>Kaggle</w:t>
+      </w:r>
+      <w:proofErr w:type="spellEnd"/>
+      <w:r>
+        <w:t>-t és más nyílt forráskódú adattárakat.</w:t>
       </w:r>
     </w:p>
     <w:p>
@@ -5173,7 +5419,15 @@
         <w:jc w:val="both"/>
       </w:pPr>
       <w:r>
-        <w:t>.gov adatkészletek</w:t>
+        <w:t>.</w:t>
+      </w:r>
+      <w:proofErr w:type="spellStart"/>
+      <w:r>
+        <w:t>gov</w:t>
+      </w:r>
+      <w:proofErr w:type="spellEnd"/>
+      <w:r>
+        <w:t xml:space="preserve"> adatkészletek</w:t>
       </w:r>
     </w:p>
     <w:p>
@@ -5194,8 +5448,13 @@
         </w:numPr>
         <w:jc w:val="both"/>
       </w:pPr>
-      <w:r>
-        <w:t>Kaggle adatkészletek</w:t>
+      <w:proofErr w:type="spellStart"/>
+      <w:r>
+        <w:t>Kaggle</w:t>
+      </w:r>
+      <w:proofErr w:type="spellEnd"/>
+      <w:r>
+        <w:t xml:space="preserve"> adatkészletek</w:t>
       </w:r>
     </w:p>
     <w:p>
@@ -5204,7 +5463,31 @@
         <w:jc w:val="both"/>
       </w:pPr>
       <w:r>
-        <w:t>A Kaggle a gépi tanulás és a mély tanulási kihívások tárhelyéről ismert. A Kaggle relevanciája ebben az összefüggésben az, hogy adatkészleteket nyújt, és egyúttal a tanulók és az gépi tanulási szakemberek közösségét is biztosítja. Nagyban elősegíti a fejlődésüket a jövendő adattudósoknak. Minden kihívásnak külön adatkészlete van és általában megtisztítják az adatokat, hogy ne kelljen szükségszerűen a takarítás munkáját elvégeznünk. Helyett az algoritmus finomítására összpontosíthatunk. Az adatkészletek könnyen letölthetők. Az erőforrások részben előfeltételek és linkek találhatók a tananyaghoz, amely segít nekünk, amikor elakadunk akár az algoritmusnál, akár a megvalósításnál. A Kaggle egy fantasztikus webhely a kezdők számára, akik belevághatnak a gépi tanulás és a mélytanulás alkalmazásaiba</w:t>
+        <w:t xml:space="preserve">A </w:t>
+      </w:r>
+      <w:proofErr w:type="spellStart"/>
+      <w:r>
+        <w:t>Kaggle</w:t>
+      </w:r>
+      <w:proofErr w:type="spellEnd"/>
+      <w:r>
+        <w:t xml:space="preserve"> a gépi tanulás és a mély tanulási kihívások tárhelyéről ismert. A </w:t>
+      </w:r>
+      <w:proofErr w:type="spellStart"/>
+      <w:r>
+        <w:t>Kaggle</w:t>
+      </w:r>
+      <w:proofErr w:type="spellEnd"/>
+      <w:r>
+        <w:t xml:space="preserve"> relevanciája ebben az összefüggésben az, hogy adatkészleteket nyújt, és egyúttal a tanulók és az gépi tanulási szakemberek közösségét is biztosítja. Nagyban elősegíti a fejlődésüket a jövendő adattudósoknak. Minden kihívásnak külön adatkészlete van és általában megtisztítják az adatokat, hogy ne kelljen szükségszerűen a takarítás munkáját elvégeznünk. Helyett az algoritmus finomítására összpontosíthatunk. Az adatkészletek könnyen letölthetők. Az erőforrások részben előfeltételek és linkek találhatók a tananyaghoz, amely segít nekünk, amikor elakadunk akár az algoritmusnál, akár a megvalósításnál. A </w:t>
+      </w:r>
+      <w:proofErr w:type="spellStart"/>
+      <w:r>
+        <w:t>Kaggle</w:t>
+      </w:r>
+      <w:proofErr w:type="spellEnd"/>
+      <w:r>
+        <w:t xml:space="preserve"> egy fantasztikus webhely a kezdők számára, akik belevághatnak a gépi tanulás és a mélytanulás alkalmazásaiba</w:t>
       </w:r>
       <w:r>
         <w:t>.</w:t>
@@ -5253,8 +5536,13 @@
         <w:t xml:space="preserve">Az Amazon nyilvántartásba vette a szervereiken elérhető néhány adatkészletet. Egyik nagy előnye, hogy amikor </w:t>
       </w:r>
       <w:r>
-        <w:t>Amazon Web Services</w:t>
-      </w:r>
+        <w:t xml:space="preserve">Amazon Web </w:t>
+      </w:r>
+      <w:proofErr w:type="spellStart"/>
+      <w:r>
+        <w:t>Services</w:t>
+      </w:r>
+      <w:proofErr w:type="spellEnd"/>
       <w:r>
         <w:t xml:space="preserve"> (AWS) erőforrásokat használunk a modellek kalibrálásához és módosításához, akkor lokális adatokat használunk. A helyileg elérhető adatkészleteknek a használata több tízszer gyorsítja az adatbetöltési folyamatot. A nyilvántartás számos adatkészletet </w:t>
       </w:r>
@@ -5273,8 +5561,29 @@
         <w:jc w:val="both"/>
       </w:pPr>
       <w:r>
-        <w:t>UCI Machine Learning Repository</w:t>
-      </w:r>
+        <w:t xml:space="preserve">UCI </w:t>
+      </w:r>
+      <w:proofErr w:type="spellStart"/>
+      <w:r>
+        <w:t>Machine</w:t>
+      </w:r>
+      <w:proofErr w:type="spellEnd"/>
+      <w:r>
+        <w:t xml:space="preserve"> </w:t>
+      </w:r>
+      <w:proofErr w:type="spellStart"/>
+      <w:r>
+        <w:t>Learning</w:t>
+      </w:r>
+      <w:proofErr w:type="spellEnd"/>
+      <w:r>
+        <w:t xml:space="preserve"> </w:t>
+      </w:r>
+      <w:proofErr w:type="spellStart"/>
+      <w:r>
+        <w:t>Repository</w:t>
+      </w:r>
+      <w:proofErr w:type="spellEnd"/>
     </w:p>
     <w:p>
       <w:pPr>
@@ -5282,7 +5591,31 @@
         <w:jc w:val="both"/>
       </w:pPr>
       <w:r>
-        <w:t>Az UCI Machine Learning Repository könnyen kezelhető és tisztított adatkészleteket kínál. Ezek már régóta az egyik leggyakrabban használt adathalmazok a tudományos területeken.</w:t>
+        <w:t xml:space="preserve">Az UCI </w:t>
+      </w:r>
+      <w:proofErr w:type="spellStart"/>
+      <w:r>
+        <w:t>Machine</w:t>
+      </w:r>
+      <w:proofErr w:type="spellEnd"/>
+      <w:r>
+        <w:t xml:space="preserve"> </w:t>
+      </w:r>
+      <w:proofErr w:type="spellStart"/>
+      <w:r>
+        <w:t>Learning</w:t>
+      </w:r>
+      <w:proofErr w:type="spellEnd"/>
+      <w:r>
+        <w:t xml:space="preserve"> </w:t>
+      </w:r>
+      <w:proofErr w:type="spellStart"/>
+      <w:r>
+        <w:t>Repository</w:t>
+      </w:r>
+      <w:proofErr w:type="spellEnd"/>
+      <w:r>
+        <w:t xml:space="preserve"> könnyen kezelhető és tisztított adatkészleteket kínál. Ezek már régóta az egyik leggyakrabban használt adathalmazok a tudományos területeken.</w:t>
       </w:r>
     </w:p>
     <w:p>
@@ -5639,16 +5972,34 @@
       <w:r>
         <w:t xml:space="preserve">Látni fogjuk a </w:t>
       </w:r>
-      <w:r>
-        <w:t>Kaggle által szolgáltatott</w:t>
+      <w:proofErr w:type="spellStart"/>
+      <w:r>
+        <w:t>Kaggle</w:t>
+      </w:r>
+      <w:proofErr w:type="spellEnd"/>
+      <w:r>
+        <w:t xml:space="preserve"> által szolgáltatott</w:t>
       </w:r>
       <w:r>
         <w:t xml:space="preserve"> adatait, valamint olyan tudományos adattárakat, mint például a Harvard Dataverse és a</w:t>
       </w:r>
       <w:r>
-        <w:t xml:space="preserve"> Statista</w:t>
-      </w:r>
-      <w:hyperlink r:id="rId17" w:tgtFrame="_blank" w:history="1"/>
+        <w:t xml:space="preserve"> </w:t>
+      </w:r>
+      <w:proofErr w:type="spellStart"/>
+      <w:r>
+        <w:t>Statista</w:t>
+      </w:r>
+      <w:proofErr w:type="spellEnd"/>
+      <w:r>
+        <w:fldChar w:fldCharType="begin"/>
+      </w:r>
+      <w:r>
+        <w:instrText xml:space="preserve"> HYPERLINK "https://de.statista.com/" \t "_blank" </w:instrText>
+      </w:r>
+      <w:r>
+        <w:fldChar w:fldCharType="end"/>
+      </w:r>
       <w:r>
         <w:t xml:space="preserve">. </w:t>
       </w:r>
@@ -5900,7 +6251,15 @@
         <w:jc w:val="both"/>
       </w:pPr>
       <w:r>
-        <w:t xml:space="preserve">Ez nem azt jelenti, hogy a gépi tanulás ismerete elhanyagolandó. Nyilvánvalóan a legjobb adattudós könnyedén eligazodik a gépi tanulási algoritmusok nagy részével. Mindenesetre az adattudomány nem korlátozódik le a gépi tanulásra, inkább az egy képesség. A készség alatt azt kell érteni, hogy mennyire érted a probléma területet (domain), mennyire tudsz elmélyülni az adatokban. Elkapni a rejtett </w:t>
+        <w:t>Ez nem azt jelenti, hogy a gépi tanulás ismerete elhanyagolandó. Nyilvánvalóan a legjobb adattudós könnyedén eligazodik a gépi tanulási algoritmusok nagy részével. Mindenesetre az adattudomány nem korlátozódik le a gépi tanulásra, inkább az egy képesség. A készség alatt azt kell érteni, hogy mennyire érted a probléma területet (</w:t>
+      </w:r>
+      <w:proofErr w:type="spellStart"/>
+      <w:r>
+        <w:t>domain</w:t>
+      </w:r>
+      <w:proofErr w:type="spellEnd"/>
+      <w:r>
+        <w:t xml:space="preserve">), mennyire tudsz elmélyülni az adatokban. Elkapni a rejtett </w:t>
       </w:r>
       <w:r>
         <w:t>összefüggéseket</w:t>
@@ -6341,7 +6700,15 @@
         <w:t>?</w:t>
       </w:r>
       <w:r>
-        <w:t xml:space="preserve"> Ábráról leszűrt következtetések. Célszerű stratégiák megfogalmazása: outlier eltávolítása, dimenzió csökkentés/növelés, adat csökkentés/növelés stb.</w:t>
+        <w:t xml:space="preserve"> Ábráról leszűrt következtetések. Célszerű stratégiák megfogalmazása: </w:t>
+      </w:r>
+      <w:proofErr w:type="spellStart"/>
+      <w:r>
+        <w:t>outlier</w:t>
+      </w:r>
+      <w:proofErr w:type="spellEnd"/>
+      <w:r>
+        <w:t xml:space="preserve"> eltávolítása, dimenzió csökkentés/növelés, adat csökkentés/növelés stb.</w:t>
       </w:r>
     </w:p>
     <w:p>
@@ -6470,7 +6837,7 @@
                     <pic:cNvPicPr/>
                   </pic:nvPicPr>
                   <pic:blipFill>
-                    <a:blip r:embed="rId18" cstate="print">
+                    <a:blip r:embed="rId17" cstate="print">
                       <a:extLst>
                         <a:ext uri="{28A0092B-C50C-407E-A947-70E740481C1C}">
                           <a14:useLocalDpi xmlns:a14="http://schemas.microsoft.com/office/drawing/2010/main" val="0"/>
@@ -6724,7 +7091,11 @@
         <w:t>I</w:t>
       </w:r>
       <w:r>
-        <w:t>lleszkedik a képzési adatkészletbe, valamint javítja az érintett h</w:t>
+        <w:t xml:space="preserve">lleszkedik a képzési adatkészletbe, valamint javítja az érintett </w:t>
+      </w:r>
+      <w:proofErr w:type="spellStart"/>
+      <w:r>
+        <w:t>h</w:t>
       </w:r>
       <w:r>
         <w:t>i</w:t>
@@ -6732,6 +7103,7 @@
       <w:r>
         <w:t>per</w:t>
       </w:r>
+      <w:proofErr w:type="spellEnd"/>
       <w:r>
         <w:t>-</w:t>
       </w:r>
@@ -6781,7 +7153,7 @@
                     <pic:cNvPicPr/>
                   </pic:nvPicPr>
                   <pic:blipFill>
-                    <a:blip r:embed="rId19">
+                    <a:blip r:embed="rId18">
                       <a:extLst>
                         <a:ext uri="{28A0092B-C50C-407E-A947-70E740481C1C}">
                           <a14:useLocalDpi xmlns:a14="http://schemas.microsoft.com/office/drawing/2010/main" val="0"/>
@@ -6878,7 +7250,23 @@
         <w:t xml:space="preserve"> felhőalapú számítástechnikai, az I</w:t>
       </w:r>
       <w:r>
-        <w:t>nternet of Things (IoT) szolgáltatások</w:t>
+        <w:t xml:space="preserve">nternet of </w:t>
+      </w:r>
+      <w:proofErr w:type="spellStart"/>
+      <w:r>
+        <w:t>Things</w:t>
+      </w:r>
+      <w:proofErr w:type="spellEnd"/>
+      <w:r>
+        <w:t xml:space="preserve"> (</w:t>
+      </w:r>
+      <w:proofErr w:type="spellStart"/>
+      <w:r>
+        <w:t>IoT</w:t>
+      </w:r>
+      <w:proofErr w:type="spellEnd"/>
+      <w:r>
+        <w:t>) szolgáltatások</w:t>
       </w:r>
       <w:r>
         <w:t xml:space="preserve">, a mobilforgalomnak </w:t>
@@ -6936,7 +7324,15 @@
         <w:t xml:space="preserve"> </w:t>
       </w:r>
       <w:r>
-        <w:t>Az adatok halmozódásának sebességére vonatkozik. Ennek oka elsősorban az IoT, a mobil adat, a közösségi média stb.</w:t>
+        <w:t xml:space="preserve">Az adatok halmozódásának sebességére vonatkozik. Ennek oka elsősorban az </w:t>
+      </w:r>
+      <w:proofErr w:type="spellStart"/>
+      <w:r>
+        <w:t>IoT</w:t>
+      </w:r>
+      <w:proofErr w:type="spellEnd"/>
+      <w:r>
+        <w:t>, a mobil adat, a közösségi média stb.</w:t>
       </w:r>
     </w:p>
     <w:p>
@@ -7316,6 +7712,7 @@
       <w:r>
         <w:t xml:space="preserve">Érdekes, hogy ez történelem a gépi tanulásban, és két szempont van az adatok felosztásakor. Először is szeretnénk </w:t>
       </w:r>
+      <w:proofErr w:type="spellStart"/>
       <w:r>
         <w:rPr>
           <w:b/>
@@ -7323,6 +7720,7 @@
         </w:rPr>
         <w:t>randomizálni</w:t>
       </w:r>
+      <w:proofErr w:type="spellEnd"/>
       <w:r>
         <w:t xml:space="preserve"> az adatkészletünket, hogy a hasonló értékek ne oszlanak fel ugyanazon halmazra. </w:t>
       </w:r>
@@ -7349,7 +7747,15 @@
         <w:t xml:space="preserve"> a tesztkészletben. Ellenkező esetben </w:t>
       </w:r>
       <w:r>
-        <w:t>előítéletet (bias)</w:t>
+        <w:t>előítéletet (</w:t>
+      </w:r>
+      <w:proofErr w:type="spellStart"/>
+      <w:r>
+        <w:t>bias</w:t>
+      </w:r>
+      <w:proofErr w:type="spellEnd"/>
+      <w:r>
+        <w:t>)</w:t>
       </w:r>
       <w:r>
         <w:t xml:space="preserve"> vezethetünk be.</w:t>
@@ -7540,7 +7946,7 @@
                     <pic:cNvPicPr/>
                   </pic:nvPicPr>
                   <pic:blipFill>
-                    <a:blip r:embed="rId20">
+                    <a:blip r:embed="rId19">
                       <a:extLst>
                         <a:ext uri="{28A0092B-C50C-407E-A947-70E740481C1C}">
                           <a14:useLocalDpi xmlns:a14="http://schemas.microsoft.com/office/drawing/2010/main" val="0"/>
@@ -7890,7 +8296,7 @@
                     <pic:cNvPicPr/>
                   </pic:nvPicPr>
                   <pic:blipFill>
-                    <a:blip r:embed="rId21">
+                    <a:blip r:embed="rId20">
                       <a:extLst>
                         <a:ext uri="{28A0092B-C50C-407E-A947-70E740481C1C}">
                           <a14:useLocalDpi xmlns:a14="http://schemas.microsoft.com/office/drawing/2010/main" val="0"/>
@@ -7982,6 +8388,75 @@
                 <pic:pic xmlns:pic="http://schemas.openxmlformats.org/drawingml/2006/picture">
                   <pic:nvPicPr>
                     <pic:cNvPr id="12" name="random_state1_test.png"/>
+                    <pic:cNvPicPr/>
+                  </pic:nvPicPr>
+                  <pic:blipFill>
+                    <a:blip r:embed="rId21">
+                      <a:extLst>
+                        <a:ext uri="{28A0092B-C50C-407E-A947-70E740481C1C}">
+                          <a14:useLocalDpi xmlns:a14="http://schemas.microsoft.com/office/drawing/2010/main" val="0"/>
+                        </a:ext>
+                      </a:extLst>
+                    </a:blip>
+                    <a:stretch>
+                      <a:fillRect/>
+                    </a:stretch>
+                  </pic:blipFill>
+                  <pic:spPr>
+                    <a:xfrm>
+                      <a:off x="0" y="0"/>
+                      <a:ext cx="3859200" cy="2880000"/>
+                    </a:xfrm>
+                    <a:prstGeom prst="rect">
+                      <a:avLst/>
+                    </a:prstGeom>
+                  </pic:spPr>
+                </pic:pic>
+              </a:graphicData>
+            </a:graphic>
+          </wp:inline>
+        </w:drawing>
+      </w:r>
+    </w:p>
+    <w:p>
+      <w:pPr>
+        <w:spacing w:after="160"/>
+        <w:ind w:left="0" w:right="0" w:firstLine="0"/>
+      </w:pPr>
+      <w:r>
+        <w:t>A hibát a betanított gépi tanulási algoritmusunk által becsült tényleges érték és a tesztelési adatok közötti távolság határozza meg. Számos technika létezik egy betanított algoritmus hibájának kiszámításához. A hiba kiszámításának egyik technikája a hibák négyzetének összege. A hibákat négyzetre osztjuk, így eltávolítjuk a negatív hibák hatását, mivel csak a hiba nagysága érdekel, nem pedig az iránya.</w:t>
+      </w:r>
+      <w:r>
+        <w:t xml:space="preserve"> </w:t>
+      </w:r>
+      <w:r>
+        <w:t>Most pedig próbáljuk meg más módon felosztani az adatkészletünket.</w:t>
+      </w:r>
+    </w:p>
+    <w:p>
+      <w:pPr>
+        <w:spacing w:after="160"/>
+        <w:ind w:left="0" w:right="0" w:firstLine="0"/>
+        <w:jc w:val="center"/>
+      </w:pPr>
+      <w:r>
+        <w:rPr>
+          <w:noProof/>
+        </w:rPr>
+        <w:lastRenderedPageBreak/>
+        <w:drawing>
+          <wp:inline distT="0" distB="0" distL="0" distR="0" wp14:anchorId="78BB4E37" wp14:editId="776508A7">
+            <wp:extent cx="3859200" cy="2880000"/>
+            <wp:effectExtent l="0" t="0" r="8255" b="0"/>
+            <wp:docPr id="14" name="Picture 14"/>
+            <wp:cNvGraphicFramePr>
+              <a:graphicFrameLocks xmlns:a="http://schemas.openxmlformats.org/drawingml/2006/main" noChangeAspect="1"/>
+            </wp:cNvGraphicFramePr>
+            <a:graphic xmlns:a="http://schemas.openxmlformats.org/drawingml/2006/main">
+              <a:graphicData uri="http://schemas.openxmlformats.org/drawingml/2006/picture">
+                <pic:pic xmlns:pic="http://schemas.openxmlformats.org/drawingml/2006/picture">
+                  <pic:nvPicPr>
+                    <pic:cNvPr id="14" name="random_state7_test.png"/>
                     <pic:cNvPicPr/>
                   </pic:nvPicPr>
                   <pic:blipFill>
@@ -8018,75 +8493,6 @@
         <w:ind w:left="0" w:right="0" w:firstLine="0"/>
       </w:pPr>
       <w:r>
-        <w:t>A hibát a betanított gépi tanulási algoritmusunk által becsült tényleges érték és a tesztelési adatok közötti távolság határozza meg. Számos technika létezik egy betanított algoritmus hibájának kiszámításához. A hiba kiszámításának egyik technikája a hibák négyzetének összege. A hibákat négyzetre osztjuk, így eltávolítjuk a negatív hibák hatását, mivel csak a hiba nagysága érdekel, nem pedig az iránya.</w:t>
-      </w:r>
-      <w:r>
-        <w:t xml:space="preserve"> </w:t>
-      </w:r>
-      <w:r>
-        <w:t>Most pedig próbáljuk meg más módon felosztani az adatkészletünket.</w:t>
-      </w:r>
-    </w:p>
-    <w:p>
-      <w:pPr>
-        <w:spacing w:after="160"/>
-        <w:ind w:left="0" w:right="0" w:firstLine="0"/>
-        <w:jc w:val="center"/>
-      </w:pPr>
-      <w:r>
-        <w:rPr>
-          <w:noProof/>
-        </w:rPr>
-        <w:lastRenderedPageBreak/>
-        <w:drawing>
-          <wp:inline distT="0" distB="0" distL="0" distR="0" wp14:anchorId="78BB4E37" wp14:editId="776508A7">
-            <wp:extent cx="3859200" cy="2880000"/>
-            <wp:effectExtent l="0" t="0" r="8255" b="0"/>
-            <wp:docPr id="14" name="Picture 14"/>
-            <wp:cNvGraphicFramePr>
-              <a:graphicFrameLocks xmlns:a="http://schemas.openxmlformats.org/drawingml/2006/main" noChangeAspect="1"/>
-            </wp:cNvGraphicFramePr>
-            <a:graphic xmlns:a="http://schemas.openxmlformats.org/drawingml/2006/main">
-              <a:graphicData uri="http://schemas.openxmlformats.org/drawingml/2006/picture">
-                <pic:pic xmlns:pic="http://schemas.openxmlformats.org/drawingml/2006/picture">
-                  <pic:nvPicPr>
-                    <pic:cNvPr id="14" name="random_state7_test.png"/>
-                    <pic:cNvPicPr/>
-                  </pic:nvPicPr>
-                  <pic:blipFill>
-                    <a:blip r:embed="rId23">
-                      <a:extLst>
-                        <a:ext uri="{28A0092B-C50C-407E-A947-70E740481C1C}">
-                          <a14:useLocalDpi xmlns:a14="http://schemas.microsoft.com/office/drawing/2010/main" val="0"/>
-                        </a:ext>
-                      </a:extLst>
-                    </a:blip>
-                    <a:stretch>
-                      <a:fillRect/>
-                    </a:stretch>
-                  </pic:blipFill>
-                  <pic:spPr>
-                    <a:xfrm>
-                      <a:off x="0" y="0"/>
-                      <a:ext cx="3859200" cy="2880000"/>
-                    </a:xfrm>
-                    <a:prstGeom prst="rect">
-                      <a:avLst/>
-                    </a:prstGeom>
-                  </pic:spPr>
-                </pic:pic>
-              </a:graphicData>
-            </a:graphic>
-          </wp:inline>
-        </w:drawing>
-      </w:r>
-    </w:p>
-    <w:p>
-      <w:pPr>
-        <w:spacing w:after="160"/>
-        <w:ind w:left="0" w:right="0" w:firstLine="0"/>
-      </w:pPr>
-      <w:r>
         <w:t>T</w:t>
       </w:r>
       <w:r>
@@ -8417,7 +8823,7 @@
                     <pic:cNvPicPr/>
                   </pic:nvPicPr>
                   <pic:blipFill>
-                    <a:blip r:embed="rId24">
+                    <a:blip r:embed="rId23">
                       <a:extLst>
                         <a:ext uri="{28A0092B-C50C-407E-A947-70E740481C1C}">
                           <a14:useLocalDpi xmlns:a14="http://schemas.microsoft.com/office/drawing/2010/main" val="0"/>
@@ -8473,9 +8879,11 @@
       <w:r>
         <w:t xml:space="preserve">készletnek, az utolsó csoportot pedig tesztkészletnek. A kör pontosságát </w:t>
       </w:r>
+      <w:proofErr w:type="gramStart"/>
       <w:r>
         <w:t>Pontosság[</w:t>
       </w:r>
+      <w:proofErr w:type="gramEnd"/>
       <w:r>
         <w:t>1</w:t>
       </w:r>
@@ -8503,9 +8911,11 @@
       <w:r>
         <w:t xml:space="preserve"> a harmadik csoportot tesztkészletnek választjuk. A kör pontosságát </w:t>
       </w:r>
+      <w:proofErr w:type="gramStart"/>
       <w:r>
         <w:t>Pontosság[</w:t>
       </w:r>
+      <w:proofErr w:type="gramEnd"/>
       <w:r>
         <w:t>2</w:t>
       </w:r>
@@ -8527,9 +8937,11 @@
       <w:r>
         <w:t xml:space="preserve"> a második csoportot tesztkészletnek. A pontosságot </w:t>
       </w:r>
+      <w:proofErr w:type="gramStart"/>
       <w:r>
         <w:t>Pontosság[</w:t>
       </w:r>
+      <w:proofErr w:type="gramEnd"/>
       <w:r>
         <w:t>3</w:t>
       </w:r>
@@ -8551,9 +8963,11 @@
       <w:r>
         <w:t xml:space="preserve">készletnek. A kör pontosságát </w:t>
       </w:r>
+      <w:proofErr w:type="gramStart"/>
       <w:r>
         <w:t>Pontosság[</w:t>
       </w:r>
+      <w:proofErr w:type="gramEnd"/>
       <w:r>
         <w:t>4</w:t>
       </w:r>
@@ -8722,7 +9136,15 @@
         <w:t>és</w:t>
       </w:r>
       <w:r>
-        <w:t xml:space="preserve"> teszt felosztás használata esetén ajánlott az úgynevezett Pareto elv követése</w:t>
+        <w:t xml:space="preserve"> teszt felosztás használata esetén ajánlott az úgynevezett </w:t>
+      </w:r>
+      <w:proofErr w:type="spellStart"/>
+      <w:r>
+        <w:t>Pareto</w:t>
+      </w:r>
+      <w:proofErr w:type="spellEnd"/>
+      <w:r>
+        <w:t xml:space="preserve"> elv követése</w:t>
       </w:r>
       <w:r>
         <w:t>.</w:t>
@@ -9132,22 +9554,7 @@
         <w:t xml:space="preserve"> </w:t>
       </w:r>
       <w:r>
-        <w:t>az adatok</w:t>
-      </w:r>
-      <w:r>
-        <w:t xml:space="preserve"> f</w:t>
-      </w:r>
-      <w:r>
-        <w:t>ontos</w:t>
-      </w:r>
-      <w:r>
-        <w:t>ak</w:t>
-      </w:r>
-      <w:r>
-        <w:t xml:space="preserve"> </w:t>
-      </w:r>
-      <w:r>
-        <w:t>és vannak problémák az adatokkal.</w:t>
+        <w:t>vannak problémák az adatokkal.</w:t>
       </w:r>
     </w:p>
     <w:p>
@@ -9500,7 +9907,47 @@
           <w:i/>
           <w:iCs/>
         </w:rPr>
-        <w:t>Átviteli tanulás (transfer learning)</w:t>
+        <w:t>Átviteli tanulás (</w:t>
+      </w:r>
+      <w:proofErr w:type="spellStart"/>
+      <w:r>
+        <w:rPr>
+          <w:b/>
+          <w:bCs/>
+          <w:i/>
+          <w:iCs/>
+        </w:rPr>
+        <w:t>transfer</w:t>
+      </w:r>
+      <w:proofErr w:type="spellEnd"/>
+      <w:r>
+        <w:rPr>
+          <w:b/>
+          <w:bCs/>
+          <w:i/>
+          <w:iCs/>
+        </w:rPr>
+        <w:t xml:space="preserve"> </w:t>
+      </w:r>
+      <w:proofErr w:type="spellStart"/>
+      <w:r>
+        <w:rPr>
+          <w:b/>
+          <w:bCs/>
+          <w:i/>
+          <w:iCs/>
+        </w:rPr>
+        <w:t>learning</w:t>
+      </w:r>
+      <w:proofErr w:type="spellEnd"/>
+      <w:r>
+        <w:rPr>
+          <w:b/>
+          <w:bCs/>
+          <w:i/>
+          <w:iCs/>
+        </w:rPr>
+        <w:t>)</w:t>
       </w:r>
       <w:r>
         <w:t xml:space="preserve">: </w:t>
@@ -9662,9 +10109,19 @@
       <w:r>
         <w:t>együttes tanítás (</w:t>
       </w:r>
-      <w:r>
-        <w:t>ensemble training</w:t>
-      </w:r>
+      <w:proofErr w:type="spellStart"/>
+      <w:r>
+        <w:t>ensemble</w:t>
+      </w:r>
+      <w:proofErr w:type="spellEnd"/>
+      <w:r>
+        <w:t xml:space="preserve"> </w:t>
+      </w:r>
+      <w:proofErr w:type="spellStart"/>
+      <w:r>
+        <w:t>training</w:t>
+      </w:r>
+      <w:proofErr w:type="spellEnd"/>
       <w:r>
         <w:t>) alkalmazunk a kis adatkészleten</w:t>
       </w:r>
@@ -9737,11 +10194,16 @@
       <w:r>
         <w:t xml:space="preserve">aiv </w:t>
       </w:r>
+      <w:proofErr w:type="spellStart"/>
       <w:r>
         <w:t>B</w:t>
       </w:r>
       <w:r>
-        <w:t xml:space="preserve">ayes </w:t>
+        <w:t>ayes</w:t>
+      </w:r>
+      <w:proofErr w:type="spellEnd"/>
+      <w:r>
+        <w:t xml:space="preserve"> </w:t>
       </w:r>
       <w:r>
         <w:t>osztályozóra</w:t>
@@ -9779,7 +10241,7 @@
                     <pic:cNvPicPr/>
                   </pic:nvPicPr>
                   <pic:blipFill>
-                    <a:blip r:embed="rId25">
+                    <a:blip r:embed="rId24">
                       <a:extLst>
                         <a:ext uri="{28A0092B-C50C-407E-A947-70E740481C1C}">
                           <a14:useLocalDpi xmlns:a14="http://schemas.microsoft.com/office/drawing/2010/main" val="0"/>
@@ -9987,10 +10449,7 @@
         <w:t>.</w:t>
       </w:r>
       <w:r>
-        <w:t xml:space="preserve"> Majd a tanítás </w:t>
-      </w:r>
-      <w:r>
-        <w:t>után</w:t>
+        <w:t xml:space="preserve"> Majd a tanítás után</w:t>
       </w:r>
       <w:r>
         <w:t xml:space="preserve"> a modell illeszked</w:t>
@@ -10008,10 +10467,7 @@
         <w:t>adat</w:t>
       </w:r>
       <w:r>
-        <w:t>ok</w:t>
-      </w:r>
-      <w:r>
-        <w:t>ra is</w:t>
+        <w:t>okra is</w:t>
       </w:r>
       <w:r>
         <w:t>.</w:t>
@@ -10042,7 +10498,7 @@
                     <pic:cNvPicPr/>
                   </pic:nvPicPr>
                   <pic:blipFill>
-                    <a:blip r:embed="rId26">
+                    <a:blip r:embed="rId25">
                       <a:extLst>
                         <a:ext uri="{28A0092B-C50C-407E-A947-70E740481C1C}">
                           <a14:useLocalDpi xmlns:a14="http://schemas.microsoft.com/office/drawing/2010/main" val="0"/>
@@ -10162,7 +10618,15 @@
         <w:t xml:space="preserve">ltalában képadatokhoz használják. </w:t>
       </w:r>
       <w:r>
-        <w:t>Új képek előállításához az eredeti képeket kell manipulálni. Például zajosíthatjuk, méretezhetjük, forgathatjuk.</w:t>
+        <w:t xml:space="preserve">Új képek előállításához az eredeti képeket kell manipulálni. Például </w:t>
+      </w:r>
+      <w:proofErr w:type="spellStart"/>
+      <w:r>
+        <w:t>zajosíthatjuk</w:t>
+      </w:r>
+      <w:proofErr w:type="spellEnd"/>
+      <w:r>
+        <w:t>, méretezhetjük, forgathatjuk.</w:t>
       </w:r>
       <w:r>
         <w:t xml:space="preserve"> Ezekkel további mintákat is lehet készíteni, amelyekkel </w:t>
@@ -10305,19 +10769,718 @@
         <w:t>,</w:t>
       </w:r>
       <w:r>
-        <w:t xml:space="preserve"> ami előítéletes modellt eredményezz</w:t>
+        <w:t xml:space="preserve"> ami előítéletes modellt eredményez</w:t>
       </w:r>
       <w:r>
         <w:t>.</w:t>
+      </w:r>
+    </w:p>
+    <w:p>
+      <w:pPr>
+        <w:pStyle w:val="Heading3"/>
+        <w:spacing w:before="120" w:after="120"/>
+        <w:ind w:left="11" w:right="6" w:hanging="11"/>
+        <w:rPr>
+          <w:rFonts w:ascii="Arial" w:hAnsi="Arial" w:cs="Arial"/>
+        </w:rPr>
+      </w:pPr>
+      <w:r>
+        <w:rPr>
+          <w:rFonts w:ascii="Arial" w:hAnsi="Arial" w:cs="Arial"/>
+        </w:rPr>
+        <w:t>Túl sok adat</w:t>
+      </w:r>
+    </w:p>
+    <w:p>
+      <w:pPr>
+        <w:ind w:left="0" w:firstLine="0"/>
+        <w:jc w:val="both"/>
+      </w:pPr>
+      <w:r>
+        <w:t>A szervezetek tudják</w:t>
+      </w:r>
+      <w:r>
+        <w:t xml:space="preserve">, hogy </w:t>
+      </w:r>
+      <w:proofErr w:type="spellStart"/>
+      <w:r>
+        <w:t>fontosak</w:t>
+      </w:r>
+      <w:proofErr w:type="spellEnd"/>
+      <w:r>
+        <w:t xml:space="preserve"> az adatok</w:t>
+      </w:r>
+      <w:r>
+        <w:t xml:space="preserve">, </w:t>
+      </w:r>
+      <w:r>
+        <w:t>viszont</w:t>
+      </w:r>
+      <w:r>
+        <w:t xml:space="preserve"> gyakran nem tudják, milyen adatok lesznek </w:t>
+      </w:r>
+      <w:proofErr w:type="spellStart"/>
+      <w:r>
+        <w:t>fontosak</w:t>
+      </w:r>
+      <w:proofErr w:type="spellEnd"/>
+      <w:r>
+        <w:t>.</w:t>
+      </w:r>
+      <w:r>
+        <w:t xml:space="preserve"> </w:t>
+      </w:r>
+      <w:r>
+        <w:t>V</w:t>
+      </w:r>
+      <w:r>
+        <w:t>égül túl sok adatot gyűjtenek</w:t>
+      </w:r>
+      <w:r>
+        <w:t xml:space="preserve"> be</w:t>
+      </w:r>
+      <w:r>
+        <w:t xml:space="preserve">. Furcsának tűnhet, hogy a túl sok adat </w:t>
+      </w:r>
+      <w:r>
+        <w:t xml:space="preserve">is </w:t>
+      </w:r>
+      <w:r>
+        <w:t>problémát</w:t>
+      </w:r>
+      <w:r>
+        <w:t xml:space="preserve"> </w:t>
+      </w:r>
+      <w:r>
+        <w:t xml:space="preserve">jelent. </w:t>
+      </w:r>
+      <w:r>
+        <w:t>A</w:t>
+      </w:r>
+      <w:r>
+        <w:t>z adatok, amelyekkel dolgoz</w:t>
+      </w:r>
+      <w:r>
+        <w:t>un</w:t>
+      </w:r>
+      <w:r>
+        <w:t>k, kétféleképpen lehetnek túlzottak.</w:t>
+      </w:r>
+    </w:p>
+    <w:p>
+      <w:pPr>
+        <w:ind w:left="0" w:firstLine="0"/>
+        <w:jc w:val="both"/>
+        <w:rPr>
+          <w:b/>
+          <w:bCs/>
+        </w:rPr>
+      </w:pPr>
+      <w:r>
+        <w:rPr>
+          <w:b/>
+          <w:bCs/>
+        </w:rPr>
+        <w:t>Dimenzió átka</w:t>
+      </w:r>
+    </w:p>
+    <w:p>
+      <w:pPr>
+        <w:ind w:left="0" w:firstLine="0"/>
+        <w:jc w:val="both"/>
+      </w:pPr>
+      <w:r>
+        <w:t xml:space="preserve">Az első a dimenzió átka. </w:t>
+      </w:r>
+      <w:r>
+        <w:t>A sok dimenzió az jelenti, hogy a példányaink az adatkészletben túl sok jellemzője van. Más szóval az adatrekordoknak túl sok oszloppal rendelkezik. H</w:t>
+      </w:r>
+      <w:r>
+        <w:t xml:space="preserve">a </w:t>
+      </w:r>
+      <w:r>
+        <w:t xml:space="preserve">túl sok </w:t>
+      </w:r>
+      <w:r>
+        <w:t>dimenzi</w:t>
+      </w:r>
+      <w:r>
+        <w:t>óval rendelkezik az adatunk</w:t>
+      </w:r>
+      <w:r>
+        <w:t xml:space="preserve">, akkor lényegtelen </w:t>
+      </w:r>
+      <w:r>
+        <w:t>jellemzők vannak.</w:t>
+      </w:r>
+      <w:r>
+        <w:t xml:space="preserve"> </w:t>
+      </w:r>
+      <w:r>
+        <w:t xml:space="preserve">Nem fontos jellemzők </w:t>
+      </w:r>
+      <w:r>
+        <w:t xml:space="preserve">nem igazán segítenek a modellek </w:t>
+      </w:r>
+      <w:r>
+        <w:t>tanításában</w:t>
+      </w:r>
+      <w:r>
+        <w:t>.</w:t>
+      </w:r>
+    </w:p>
+    <w:p>
+      <w:pPr>
+        <w:ind w:left="0" w:firstLine="0"/>
+        <w:jc w:val="both"/>
+      </w:pPr>
+      <w:r>
+        <w:t>A dimenzió átka hatalmas téma, amelyet az adattudósok részletesen tanulmányoz</w:t>
+      </w:r>
+      <w:r>
+        <w:t>nak</w:t>
+      </w:r>
+      <w:r>
+        <w:t xml:space="preserve">. Két konkrét probléma merül fel, ha túl sok </w:t>
+      </w:r>
+      <w:r>
+        <w:t>dimenzió</w:t>
+      </w:r>
+      <w:r>
+        <w:t xml:space="preserve"> áll rendelkezésre.</w:t>
+      </w:r>
+    </w:p>
+    <w:p>
+      <w:pPr>
+        <w:pStyle w:val="ListParagraph"/>
+        <w:numPr>
+          <w:ilvl w:val="0"/>
+          <w:numId w:val="42"/>
+        </w:numPr>
+        <w:jc w:val="both"/>
+      </w:pPr>
+      <w:r>
+        <w:t>Az első az, hogy valamilyen módon el kell döntenie, hogy mely adatok relevánsak valójában. Ez magába foglalhatja a jellemzők statisztikai technikákkal történő kiválasztását vagy a dimenziócsökkentést</w:t>
+      </w:r>
+      <w:r>
+        <w:t>. Alapvetően oszlopok megszűntetéséről lenne szó.</w:t>
+      </w:r>
+    </w:p>
+    <w:p>
+      <w:pPr>
+        <w:pStyle w:val="ListParagraph"/>
+        <w:numPr>
+          <w:ilvl w:val="0"/>
+          <w:numId w:val="42"/>
+        </w:numPr>
+        <w:jc w:val="both"/>
+      </w:pPr>
+      <w:r>
+        <w:t>Lehetséges</w:t>
+      </w:r>
+      <w:r>
+        <w:t>, hogy az adat</w:t>
+      </w:r>
+      <w:r>
+        <w:t>ok</w:t>
+      </w:r>
+      <w:r>
+        <w:t xml:space="preserve"> túlságosan szemcsések ahhoz, hogy az ML modellek felvegyék a mintákat. </w:t>
+      </w:r>
+      <w:r>
+        <w:t>Ilyenkor</w:t>
+      </w:r>
+      <w:r>
+        <w:t xml:space="preserve"> a nagyon alacsony szintű adatokat hasznos </w:t>
+      </w:r>
+      <w:r>
+        <w:t>jellemzőkbe</w:t>
+      </w:r>
+      <w:r>
+        <w:t xml:space="preserve"> kell összesítenie.</w:t>
+      </w:r>
+      <w:r>
+        <w:t xml:space="preserve"> Tehát oszlopokat összevonni értelmes módon.</w:t>
+      </w:r>
+    </w:p>
+    <w:p>
+      <w:pPr>
+        <w:ind w:left="0" w:firstLine="0"/>
+        <w:jc w:val="both"/>
+        <w:rPr>
+          <w:b/>
+          <w:bCs/>
+        </w:rPr>
+      </w:pPr>
+      <w:r>
+        <w:rPr>
+          <w:b/>
+          <w:bCs/>
+        </w:rPr>
+        <w:t>Elavult adatok</w:t>
+      </w:r>
+    </w:p>
+    <w:p>
+      <w:pPr>
+        <w:ind w:left="0" w:firstLine="0"/>
+        <w:jc w:val="both"/>
+      </w:pPr>
+      <w:r>
+        <w:t>Lehet</w:t>
+      </w:r>
+      <w:r>
+        <w:t>séges</w:t>
+      </w:r>
+      <w:r>
+        <w:t xml:space="preserve">, hogy elavult történelmi adatokkal </w:t>
+      </w:r>
+      <w:r>
+        <w:t>kell dolgozni. T</w:t>
+      </w:r>
+      <w:r>
+        <w:t>úl sok mint</w:t>
+      </w:r>
+      <w:r>
+        <w:t>a</w:t>
+      </w:r>
+      <w:r>
+        <w:t xml:space="preserve"> vagy </w:t>
+      </w:r>
+      <w:r>
+        <w:t>rekord</w:t>
+      </w:r>
+      <w:r>
+        <w:t xml:space="preserve"> van, amelyek közül sok lényegtelen. A történeti adatokkal való munka egyfajta kétélű kard. </w:t>
+      </w:r>
+      <w:r>
+        <w:t xml:space="preserve">Mennyire </w:t>
+      </w:r>
+      <w:proofErr w:type="spellStart"/>
+      <w:r>
+        <w:t>fontosak</w:t>
+      </w:r>
+      <w:proofErr w:type="spellEnd"/>
+      <w:r>
+        <w:t xml:space="preserve"> a történelmi adatok? </w:t>
+      </w:r>
+      <w:r>
+        <w:t>Ha</w:t>
+      </w:r>
+      <w:r>
+        <w:t xml:space="preserve"> </w:t>
+      </w:r>
+      <w:r>
+        <w:t xml:space="preserve">túl sok olyan </w:t>
+      </w:r>
+      <w:r>
+        <w:lastRenderedPageBreak/>
+        <w:t>történelmi adata van, amely nem igazán jelentős, akkor találkozhat</w:t>
+      </w:r>
+      <w:r>
+        <w:t>unk</w:t>
+      </w:r>
+      <w:r>
+        <w:t xml:space="preserve"> </w:t>
+      </w:r>
+      <w:r>
+        <w:t>az</w:t>
+      </w:r>
+      <w:r>
+        <w:t xml:space="preserve"> úgynevezett koncepció</w:t>
+      </w:r>
+      <w:r>
+        <w:t xml:space="preserve"> áramlással</w:t>
+      </w:r>
+      <w:r>
+        <w:t xml:space="preserve">. </w:t>
+      </w:r>
+      <w:r>
+        <w:t>Az idő múlásával a bemeneti adatok (X) és a címkék (Y) között változik a kapcsolat.</w:t>
+      </w:r>
+      <w:r>
+        <w:t xml:space="preserve"> A gépi tanulási modellek nem tudnak lépést tartani</w:t>
+      </w:r>
+      <w:r>
+        <w:t xml:space="preserve"> az új bemenetekkel</w:t>
+      </w:r>
+      <w:r>
+        <w:t xml:space="preserve">, mert túl sok történelmi </w:t>
+      </w:r>
+      <w:r>
+        <w:t>adat van.</w:t>
+      </w:r>
+      <w:r>
+        <w:t xml:space="preserve"> </w:t>
+      </w:r>
+      <w:r>
+        <w:t>K</w:t>
+      </w:r>
+      <w:r>
+        <w:t xml:space="preserve">övetkezésképpen a </w:t>
+      </w:r>
+      <w:r>
+        <w:t xml:space="preserve">modell </w:t>
+      </w:r>
+      <w:r>
+        <w:t>teljesítmény</w:t>
+      </w:r>
+      <w:r>
+        <w:t>e hanyatlik</w:t>
+      </w:r>
+      <w:r>
+        <w:t>. A koncepció</w:t>
+      </w:r>
+      <w:r>
+        <w:t xml:space="preserve"> áramlás</w:t>
+      </w:r>
+      <w:r>
+        <w:t xml:space="preserve"> lényegében azt jelenti, hogy gépi tanulási modell folyamatosan figyeli az elavult, már nem jelentős</w:t>
+      </w:r>
+      <w:r>
+        <w:t xml:space="preserve"> adatrekordokat</w:t>
+      </w:r>
+      <w:r>
+        <w:t xml:space="preserve">. </w:t>
+      </w:r>
+      <w:r>
+        <w:t>A</w:t>
+      </w:r>
+      <w:r>
+        <w:t xml:space="preserve">z elavult </w:t>
+      </w:r>
+      <w:r>
+        <w:t>tudás</w:t>
+      </w:r>
+      <w:r>
+        <w:t xml:space="preserve"> felhasználva</w:t>
+      </w:r>
+      <w:r>
+        <w:t xml:space="preserve"> nem képes jó előrejelzésekre az új mintákra. </w:t>
+      </w:r>
+      <w:r>
+        <w:t xml:space="preserve">Tehát, </w:t>
+      </w:r>
+      <w:r>
+        <w:t>az</w:t>
+      </w:r>
+      <w:r>
+        <w:t xml:space="preserve"> elavult történelmi adatokkal </w:t>
+      </w:r>
+      <w:r>
+        <w:t xml:space="preserve">körültekintően kell használni. </w:t>
+      </w:r>
+      <w:r>
+        <w:t xml:space="preserve">A történelmi adatok </w:t>
+      </w:r>
+      <w:proofErr w:type="spellStart"/>
+      <w:r>
+        <w:t>fontosak</w:t>
+      </w:r>
+      <w:proofErr w:type="spellEnd"/>
+      <w:r>
+        <w:t xml:space="preserve">, de valamiféle ítéletet kell használnia, hogy kiderítse, valójában milyen </w:t>
+      </w:r>
+      <w:r>
+        <w:t>rekordok</w:t>
+      </w:r>
+      <w:r>
+        <w:t xml:space="preserve"> </w:t>
+      </w:r>
+      <w:r>
+        <w:t>relevánsok</w:t>
+      </w:r>
+      <w:r>
+        <w:t>.</w:t>
+      </w:r>
+    </w:p>
+    <w:p>
+      <w:pPr>
+        <w:ind w:left="0" w:firstLine="0"/>
+        <w:jc w:val="both"/>
+        <w:rPr>
+          <w:b/>
+          <w:bCs/>
+        </w:rPr>
+      </w:pPr>
+      <w:r>
+        <w:rPr>
+          <w:b/>
+          <w:bCs/>
+        </w:rPr>
+        <w:t>M</w:t>
+      </w:r>
+      <w:r>
+        <w:rPr>
+          <w:b/>
+          <w:bCs/>
+        </w:rPr>
+        <w:t>egoldási technikák</w:t>
+      </w:r>
+    </w:p>
+    <w:p>
+      <w:pPr>
+        <w:ind w:left="0" w:firstLine="0"/>
+        <w:jc w:val="both"/>
+      </w:pPr>
+      <w:r>
+        <w:t>Elavult történelmi adatokkal és a sodródás fogalmával elég nehéz foglalkozni. A dimenzió átka könnyebben megoldható probléma.</w:t>
+      </w:r>
+    </w:p>
+    <w:p>
+      <w:pPr>
+        <w:pStyle w:val="ListParagraph"/>
+        <w:numPr>
+          <w:ilvl w:val="0"/>
+          <w:numId w:val="43"/>
+        </w:numPr>
+        <w:jc w:val="both"/>
+      </w:pPr>
+      <w:r>
+        <w:t>Jellemző kiválasztás (</w:t>
+      </w:r>
+      <w:proofErr w:type="spellStart"/>
+      <w:r>
+        <w:t>feature</w:t>
+      </w:r>
+      <w:proofErr w:type="spellEnd"/>
+      <w:r>
+        <w:t xml:space="preserve"> </w:t>
+      </w:r>
+      <w:proofErr w:type="spellStart"/>
+      <w:r>
+        <w:t>selection</w:t>
+      </w:r>
+      <w:proofErr w:type="spellEnd"/>
+      <w:r>
+        <w:t>): S</w:t>
+      </w:r>
+      <w:r>
+        <w:t xml:space="preserve">tatisztikai technikák segítségével </w:t>
+      </w:r>
+      <w:r>
+        <w:t>kiválasztjuk azokat a jellemzőket, amelyek relevánsak számunkra.</w:t>
+      </w:r>
+    </w:p>
+    <w:p>
+      <w:pPr>
+        <w:pStyle w:val="ListParagraph"/>
+        <w:numPr>
+          <w:ilvl w:val="0"/>
+          <w:numId w:val="43"/>
+        </w:numPr>
+        <w:jc w:val="both"/>
+      </w:pPr>
+      <w:r>
+        <w:t>Jellemző tervezés (</w:t>
+      </w:r>
+      <w:proofErr w:type="spellStart"/>
+      <w:r>
+        <w:t>feature</w:t>
+      </w:r>
+      <w:proofErr w:type="spellEnd"/>
+      <w:r>
+        <w:t xml:space="preserve"> </w:t>
+      </w:r>
+      <w:proofErr w:type="spellStart"/>
+      <w:r>
+        <w:t>engineering</w:t>
+      </w:r>
+      <w:proofErr w:type="spellEnd"/>
+      <w:r>
+        <w:t xml:space="preserve">): </w:t>
+      </w:r>
+      <w:r>
+        <w:t xml:space="preserve">A </w:t>
+      </w:r>
+      <w:r>
+        <w:t xml:space="preserve">jellemző </w:t>
+      </w:r>
+      <w:r>
+        <w:t>tervezéssel összevonhatj</w:t>
+      </w:r>
+      <w:r>
+        <w:t>uk</w:t>
+      </w:r>
+      <w:r>
+        <w:t xml:space="preserve"> az alacsony szintű és részletezett </w:t>
+      </w:r>
+      <w:r>
+        <w:t>jellemzőket</w:t>
+      </w:r>
+      <w:r>
+        <w:t xml:space="preserve"> olyan hasznos </w:t>
+      </w:r>
+      <w:r>
+        <w:t>jellemzőkbe</w:t>
+      </w:r>
+      <w:r>
+        <w:t>, amelyek kevésbé szemcsés</w:t>
+      </w:r>
+      <w:r>
+        <w:t>ek.</w:t>
+      </w:r>
+      <w:r>
+        <w:t xml:space="preserve"> Kombinálhatj</w:t>
+      </w:r>
+      <w:r>
+        <w:t>uk</w:t>
+      </w:r>
+      <w:r>
+        <w:t xml:space="preserve"> a funkciókat is, hogy javíts</w:t>
+      </w:r>
+      <w:r>
+        <w:t>uk</w:t>
+      </w:r>
+      <w:r>
+        <w:t xml:space="preserve"> a prediktív erejüket</w:t>
+      </w:r>
+      <w:r>
+        <w:t>.</w:t>
+      </w:r>
+    </w:p>
+    <w:p>
+      <w:pPr>
+        <w:pStyle w:val="ListParagraph"/>
+        <w:numPr>
+          <w:ilvl w:val="0"/>
+          <w:numId w:val="43"/>
+        </w:numPr>
+        <w:jc w:val="both"/>
+      </w:pPr>
+      <w:r>
+        <w:t>Dimenzió csökkentés: E</w:t>
+      </w:r>
+      <w:r>
+        <w:t>lvégezhet</w:t>
+      </w:r>
+      <w:r>
+        <w:t>ün</w:t>
+      </w:r>
+      <w:r>
+        <w:t>k</w:t>
+      </w:r>
+      <w:r>
+        <w:t xml:space="preserve"> </w:t>
+      </w:r>
+      <w:r>
+        <w:t>dimenziócsökkentést</w:t>
+      </w:r>
+      <w:r>
+        <w:t xml:space="preserve">. </w:t>
+      </w:r>
+      <w:r>
+        <w:t>Itt csökkenthet</w:t>
+      </w:r>
+      <w:r>
+        <w:t xml:space="preserve">jük </w:t>
+      </w:r>
+      <w:r>
+        <w:t>adatainak bonyolultságát anélkül, hogy elveszítené</w:t>
+      </w:r>
+      <w:r>
+        <w:t>nk</w:t>
+      </w:r>
+      <w:r>
+        <w:t xml:space="preserve"> az információkat. Ennek egyik módja az, ha adat</w:t>
+      </w:r>
+      <w:r>
+        <w:t>okat</w:t>
+      </w:r>
+      <w:r>
+        <w:t xml:space="preserve"> új tengely mentén </w:t>
+      </w:r>
+      <w:r>
+        <w:t>kerül átirányításra. Ezáltal</w:t>
+      </w:r>
+      <w:r>
+        <w:t xml:space="preserve"> </w:t>
+      </w:r>
+      <w:r>
+        <w:t>elérjük</w:t>
+      </w:r>
+      <w:r>
+        <w:t xml:space="preserve"> az adatokban meglévő maximális varianciát.</w:t>
+      </w:r>
+    </w:p>
+    <w:p>
+      <w:pPr>
+        <w:ind w:left="0" w:firstLine="0"/>
+        <w:jc w:val="both"/>
+      </w:pPr>
+      <w:r>
+        <w:t>A</w:t>
+      </w:r>
+      <w:r>
+        <w:t xml:space="preserve">mikor ilyen jellegű </w:t>
+      </w:r>
+      <w:r>
+        <w:t>fejlesztést</w:t>
+      </w:r>
+      <w:r>
+        <w:t xml:space="preserve"> végez</w:t>
+      </w:r>
+      <w:r>
+        <w:t>ünk</w:t>
+      </w:r>
+      <w:r>
+        <w:t xml:space="preserve"> az adatok összetettségének csökkentése érdekében,</w:t>
+      </w:r>
+      <w:r>
+        <w:t xml:space="preserve"> akkor</w:t>
+      </w:r>
+      <w:r>
+        <w:t xml:space="preserve"> találkozhat</w:t>
+      </w:r>
+      <w:r>
+        <w:t>unk</w:t>
+      </w:r>
+      <w:r>
+        <w:t xml:space="preserve"> a </w:t>
+      </w:r>
+      <w:r>
+        <w:t xml:space="preserve">koncepció </w:t>
+      </w:r>
+      <w:r>
+        <w:t xml:space="preserve">hierarchia kifejezéssel. Ez egy olyan leképezés, amely nagyon alacsony szintű </w:t>
+      </w:r>
+      <w:r>
+        <w:t>jellemzőket</w:t>
+      </w:r>
+      <w:r>
+        <w:t xml:space="preserve"> kombinálj</w:t>
+      </w:r>
+      <w:r>
+        <w:t>uk</w:t>
+      </w:r>
+      <w:r>
+        <w:t xml:space="preserve"> általánosabban használható </w:t>
+      </w:r>
+      <w:r>
+        <w:t>jellemzőkbe</w:t>
+      </w:r>
+      <w:r>
+        <w:t>. A koncepció hierarchi</w:t>
+      </w:r>
+      <w:r>
+        <w:t>a</w:t>
+      </w:r>
+      <w:r>
+        <w:t xml:space="preserve"> magában foglalja az adatok gyűjtését is, hogy az információk kevésbé </w:t>
+      </w:r>
+      <w:r>
+        <w:t xml:space="preserve">legyenek túl </w:t>
+      </w:r>
+      <w:r>
+        <w:t>részletezett</w:t>
+      </w:r>
+      <w:r>
+        <w:t xml:space="preserve"> </w:t>
+      </w:r>
+      <w:r>
+        <w:t>formátumban.</w:t>
       </w:r>
       <w:bookmarkStart w:id="0" w:name="_GoBack"/>
       <w:bookmarkEnd w:id="0"/>
-    </w:p>
-    <w:p>
-      <w:pPr>
-        <w:ind w:left="0" w:firstLine="0"/>
-        <w:jc w:val="both"/>
-      </w:pPr>
     </w:p>
     <w:sectPr>
       <w:pgSz w:w="11906" w:h="16838" w:code="9"/>
@@ -12656,6 +13819,119 @@
     </w:lvl>
   </w:abstractNum>
   <w:abstractNum w:abstractNumId="21" w15:restartNumberingAfterBreak="0">
+    <w:nsid w:val="3FA135A1"/>
+    <w:multiLevelType w:val="hybridMultilevel"/>
+    <w:tmpl w:val="282A484A"/>
+    <w:lvl w:ilvl="0" w:tplc="040E0001">
+      <w:start w:val="1"/>
+      <w:numFmt w:val="bullet"/>
+      <w:lvlText w:val=""/>
+      <w:lvlJc w:val="left"/>
+      <w:pPr>
+        <w:ind w:left="720" w:hanging="360"/>
+      </w:pPr>
+      <w:rPr>
+        <w:rFonts w:ascii="Symbol" w:hAnsi="Symbol" w:hint="default"/>
+      </w:rPr>
+    </w:lvl>
+    <w:lvl w:ilvl="1" w:tplc="040E0003" w:tentative="1">
+      <w:start w:val="1"/>
+      <w:numFmt w:val="bullet"/>
+      <w:lvlText w:val="o"/>
+      <w:lvlJc w:val="left"/>
+      <w:pPr>
+        <w:ind w:left="1440" w:hanging="360"/>
+      </w:pPr>
+      <w:rPr>
+        <w:rFonts w:ascii="Courier New" w:hAnsi="Courier New" w:cs="Courier New" w:hint="default"/>
+      </w:rPr>
+    </w:lvl>
+    <w:lvl w:ilvl="2" w:tplc="040E0005" w:tentative="1">
+      <w:start w:val="1"/>
+      <w:numFmt w:val="bullet"/>
+      <w:lvlText w:val=""/>
+      <w:lvlJc w:val="left"/>
+      <w:pPr>
+        <w:ind w:left="2160" w:hanging="360"/>
+      </w:pPr>
+      <w:rPr>
+        <w:rFonts w:ascii="Wingdings" w:hAnsi="Wingdings" w:hint="default"/>
+      </w:rPr>
+    </w:lvl>
+    <w:lvl w:ilvl="3" w:tplc="040E0001" w:tentative="1">
+      <w:start w:val="1"/>
+      <w:numFmt w:val="bullet"/>
+      <w:lvlText w:val=""/>
+      <w:lvlJc w:val="left"/>
+      <w:pPr>
+        <w:ind w:left="2880" w:hanging="360"/>
+      </w:pPr>
+      <w:rPr>
+        <w:rFonts w:ascii="Symbol" w:hAnsi="Symbol" w:hint="default"/>
+      </w:rPr>
+    </w:lvl>
+    <w:lvl w:ilvl="4" w:tplc="040E0003" w:tentative="1">
+      <w:start w:val="1"/>
+      <w:numFmt w:val="bullet"/>
+      <w:lvlText w:val="o"/>
+      <w:lvlJc w:val="left"/>
+      <w:pPr>
+        <w:ind w:left="3600" w:hanging="360"/>
+      </w:pPr>
+      <w:rPr>
+        <w:rFonts w:ascii="Courier New" w:hAnsi="Courier New" w:cs="Courier New" w:hint="default"/>
+      </w:rPr>
+    </w:lvl>
+    <w:lvl w:ilvl="5" w:tplc="040E0005" w:tentative="1">
+      <w:start w:val="1"/>
+      <w:numFmt w:val="bullet"/>
+      <w:lvlText w:val=""/>
+      <w:lvlJc w:val="left"/>
+      <w:pPr>
+        <w:ind w:left="4320" w:hanging="360"/>
+      </w:pPr>
+      <w:rPr>
+        <w:rFonts w:ascii="Wingdings" w:hAnsi="Wingdings" w:hint="default"/>
+      </w:rPr>
+    </w:lvl>
+    <w:lvl w:ilvl="6" w:tplc="040E0001" w:tentative="1">
+      <w:start w:val="1"/>
+      <w:numFmt w:val="bullet"/>
+      <w:lvlText w:val=""/>
+      <w:lvlJc w:val="left"/>
+      <w:pPr>
+        <w:ind w:left="5040" w:hanging="360"/>
+      </w:pPr>
+      <w:rPr>
+        <w:rFonts w:ascii="Symbol" w:hAnsi="Symbol" w:hint="default"/>
+      </w:rPr>
+    </w:lvl>
+    <w:lvl w:ilvl="7" w:tplc="040E0003" w:tentative="1">
+      <w:start w:val="1"/>
+      <w:numFmt w:val="bullet"/>
+      <w:lvlText w:val="o"/>
+      <w:lvlJc w:val="left"/>
+      <w:pPr>
+        <w:ind w:left="5760" w:hanging="360"/>
+      </w:pPr>
+      <w:rPr>
+        <w:rFonts w:ascii="Courier New" w:hAnsi="Courier New" w:cs="Courier New" w:hint="default"/>
+      </w:rPr>
+    </w:lvl>
+    <w:lvl w:ilvl="8" w:tplc="040E0005" w:tentative="1">
+      <w:start w:val="1"/>
+      <w:numFmt w:val="bullet"/>
+      <w:lvlText w:val=""/>
+      <w:lvlJc w:val="left"/>
+      <w:pPr>
+        <w:ind w:left="6480" w:hanging="360"/>
+      </w:pPr>
+      <w:rPr>
+        <w:rFonts w:ascii="Wingdings" w:hAnsi="Wingdings" w:hint="default"/>
+      </w:rPr>
+    </w:lvl>
+  </w:abstractNum>
+  <w:abstractNum w:abstractNumId="22" w15:restartNumberingAfterBreak="0">
     <w:nsid w:val="3FE16B7D"/>
     <w:multiLevelType w:val="hybridMultilevel"/>
     <w:tmpl w:val="B394B556"/>
@@ -12768,7 +14044,7 @@
       </w:rPr>
     </w:lvl>
   </w:abstractNum>
-  <w:abstractNum w:abstractNumId="22" w15:restartNumberingAfterBreak="0">
+  <w:abstractNum w:abstractNumId="23" w15:restartNumberingAfterBreak="0">
     <w:nsid w:val="401A75C6"/>
     <w:multiLevelType w:val="hybridMultilevel"/>
     <w:tmpl w:val="19C86386"/>
@@ -12857,7 +14133,7 @@
       </w:pPr>
     </w:lvl>
   </w:abstractNum>
-  <w:abstractNum w:abstractNumId="23" w15:restartNumberingAfterBreak="0">
+  <w:abstractNum w:abstractNumId="24" w15:restartNumberingAfterBreak="0">
     <w:nsid w:val="414A7841"/>
     <w:multiLevelType w:val="hybridMultilevel"/>
     <w:tmpl w:val="48ECE840"/>
@@ -12970,7 +14246,7 @@
       </w:rPr>
     </w:lvl>
   </w:abstractNum>
-  <w:abstractNum w:abstractNumId="24" w15:restartNumberingAfterBreak="0">
+  <w:abstractNum w:abstractNumId="25" w15:restartNumberingAfterBreak="0">
     <w:nsid w:val="447333F5"/>
     <w:multiLevelType w:val="hybridMultilevel"/>
     <w:tmpl w:val="E146CA72"/>
@@ -13083,7 +14359,7 @@
       </w:rPr>
     </w:lvl>
   </w:abstractNum>
-  <w:abstractNum w:abstractNumId="25" w15:restartNumberingAfterBreak="0">
+  <w:abstractNum w:abstractNumId="26" w15:restartNumberingAfterBreak="0">
     <w:nsid w:val="4A9E48F3"/>
     <w:multiLevelType w:val="hybridMultilevel"/>
     <w:tmpl w:val="935A7284"/>
@@ -13196,7 +14472,7 @@
       </w:rPr>
     </w:lvl>
   </w:abstractNum>
-  <w:abstractNum w:abstractNumId="26" w15:restartNumberingAfterBreak="0">
+  <w:abstractNum w:abstractNumId="27" w15:restartNumberingAfterBreak="0">
     <w:nsid w:val="4B7466EF"/>
     <w:multiLevelType w:val="multilevel"/>
     <w:tmpl w:val="040E001F"/>
@@ -13282,7 +14558,7 @@
       </w:pPr>
     </w:lvl>
   </w:abstractNum>
-  <w:abstractNum w:abstractNumId="27" w15:restartNumberingAfterBreak="0">
+  <w:abstractNum w:abstractNumId="28" w15:restartNumberingAfterBreak="0">
     <w:nsid w:val="4F652675"/>
     <w:multiLevelType w:val="hybridMultilevel"/>
     <w:tmpl w:val="178E1AA8"/>
@@ -13371,7 +14647,7 @@
       </w:pPr>
     </w:lvl>
   </w:abstractNum>
-  <w:abstractNum w:abstractNumId="28" w15:restartNumberingAfterBreak="0">
+  <w:abstractNum w:abstractNumId="29" w15:restartNumberingAfterBreak="0">
     <w:nsid w:val="52815C3B"/>
     <w:multiLevelType w:val="hybridMultilevel"/>
     <w:tmpl w:val="2CDC4E9C"/>
@@ -13484,7 +14760,7 @@
       </w:rPr>
     </w:lvl>
   </w:abstractNum>
-  <w:abstractNum w:abstractNumId="29" w15:restartNumberingAfterBreak="0">
+  <w:abstractNum w:abstractNumId="30" w15:restartNumberingAfterBreak="0">
     <w:nsid w:val="530E1607"/>
     <w:multiLevelType w:val="hybridMultilevel"/>
     <w:tmpl w:val="960019B6"/>
@@ -13597,7 +14873,7 @@
       </w:rPr>
     </w:lvl>
   </w:abstractNum>
-  <w:abstractNum w:abstractNumId="30" w15:restartNumberingAfterBreak="0">
+  <w:abstractNum w:abstractNumId="31" w15:restartNumberingAfterBreak="0">
     <w:nsid w:val="54CF4BB3"/>
     <w:multiLevelType w:val="hybridMultilevel"/>
     <w:tmpl w:val="D32A7064"/>
@@ -13710,7 +14986,7 @@
       </w:rPr>
     </w:lvl>
   </w:abstractNum>
-  <w:abstractNum w:abstractNumId="31" w15:restartNumberingAfterBreak="0">
+  <w:abstractNum w:abstractNumId="32" w15:restartNumberingAfterBreak="0">
     <w:nsid w:val="586F54A8"/>
     <w:multiLevelType w:val="hybridMultilevel"/>
     <w:tmpl w:val="16CCEC14"/>
@@ -13796,7 +15072,7 @@
       </w:pPr>
     </w:lvl>
   </w:abstractNum>
-  <w:abstractNum w:abstractNumId="32" w15:restartNumberingAfterBreak="0">
+  <w:abstractNum w:abstractNumId="33" w15:restartNumberingAfterBreak="0">
     <w:nsid w:val="5B714379"/>
     <w:multiLevelType w:val="hybridMultilevel"/>
     <w:tmpl w:val="6FE8AD3A"/>
@@ -13909,7 +15185,7 @@
       </w:rPr>
     </w:lvl>
   </w:abstractNum>
-  <w:abstractNum w:abstractNumId="33" w15:restartNumberingAfterBreak="0">
+  <w:abstractNum w:abstractNumId="34" w15:restartNumberingAfterBreak="0">
     <w:nsid w:val="5C6566C5"/>
     <w:multiLevelType w:val="multilevel"/>
     <w:tmpl w:val="0C1A8BA8"/>
@@ -14058,7 +15334,7 @@
       </w:rPr>
     </w:lvl>
   </w:abstractNum>
-  <w:abstractNum w:abstractNumId="34" w15:restartNumberingAfterBreak="0">
+  <w:abstractNum w:abstractNumId="35" w15:restartNumberingAfterBreak="0">
     <w:nsid w:val="5E6519CE"/>
     <w:multiLevelType w:val="hybridMultilevel"/>
     <w:tmpl w:val="37123B5E"/>
@@ -14171,7 +15447,7 @@
       </w:rPr>
     </w:lvl>
   </w:abstractNum>
-  <w:abstractNum w:abstractNumId="35" w15:restartNumberingAfterBreak="0">
+  <w:abstractNum w:abstractNumId="36" w15:restartNumberingAfterBreak="0">
     <w:nsid w:val="66337E22"/>
     <w:multiLevelType w:val="hybridMultilevel"/>
     <w:tmpl w:val="77FA2118"/>
@@ -14284,7 +15560,7 @@
       </w:rPr>
     </w:lvl>
   </w:abstractNum>
-  <w:abstractNum w:abstractNumId="36" w15:restartNumberingAfterBreak="0">
+  <w:abstractNum w:abstractNumId="37" w15:restartNumberingAfterBreak="0">
     <w:nsid w:val="6E80618D"/>
     <w:multiLevelType w:val="hybridMultilevel"/>
     <w:tmpl w:val="5004F840"/>
@@ -14496,7 +15772,7 @@
       </w:rPr>
     </w:lvl>
   </w:abstractNum>
-  <w:abstractNum w:abstractNumId="37" w15:restartNumberingAfterBreak="0">
+  <w:abstractNum w:abstractNumId="38" w15:restartNumberingAfterBreak="0">
     <w:nsid w:val="6F2C3A41"/>
     <w:multiLevelType w:val="hybridMultilevel"/>
     <w:tmpl w:val="3CD42198"/>
@@ -14609,7 +15885,120 @@
       </w:rPr>
     </w:lvl>
   </w:abstractNum>
-  <w:abstractNum w:abstractNumId="38" w15:restartNumberingAfterBreak="0">
+  <w:abstractNum w:abstractNumId="39" w15:restartNumberingAfterBreak="0">
+    <w:nsid w:val="75D96214"/>
+    <w:multiLevelType w:val="hybridMultilevel"/>
+    <w:tmpl w:val="AC049726"/>
+    <w:lvl w:ilvl="0" w:tplc="040E0001">
+      <w:start w:val="1"/>
+      <w:numFmt w:val="bullet"/>
+      <w:lvlText w:val=""/>
+      <w:lvlJc w:val="left"/>
+      <w:pPr>
+        <w:ind w:left="720" w:hanging="360"/>
+      </w:pPr>
+      <w:rPr>
+        <w:rFonts w:ascii="Symbol" w:hAnsi="Symbol" w:hint="default"/>
+      </w:rPr>
+    </w:lvl>
+    <w:lvl w:ilvl="1" w:tplc="040E0003" w:tentative="1">
+      <w:start w:val="1"/>
+      <w:numFmt w:val="bullet"/>
+      <w:lvlText w:val="o"/>
+      <w:lvlJc w:val="left"/>
+      <w:pPr>
+        <w:ind w:left="1440" w:hanging="360"/>
+      </w:pPr>
+      <w:rPr>
+        <w:rFonts w:ascii="Courier New" w:hAnsi="Courier New" w:cs="Courier New" w:hint="default"/>
+      </w:rPr>
+    </w:lvl>
+    <w:lvl w:ilvl="2" w:tplc="040E0005" w:tentative="1">
+      <w:start w:val="1"/>
+      <w:numFmt w:val="bullet"/>
+      <w:lvlText w:val=""/>
+      <w:lvlJc w:val="left"/>
+      <w:pPr>
+        <w:ind w:left="2160" w:hanging="360"/>
+      </w:pPr>
+      <w:rPr>
+        <w:rFonts w:ascii="Wingdings" w:hAnsi="Wingdings" w:hint="default"/>
+      </w:rPr>
+    </w:lvl>
+    <w:lvl w:ilvl="3" w:tplc="040E0001" w:tentative="1">
+      <w:start w:val="1"/>
+      <w:numFmt w:val="bullet"/>
+      <w:lvlText w:val=""/>
+      <w:lvlJc w:val="left"/>
+      <w:pPr>
+        <w:ind w:left="2880" w:hanging="360"/>
+      </w:pPr>
+      <w:rPr>
+        <w:rFonts w:ascii="Symbol" w:hAnsi="Symbol" w:hint="default"/>
+      </w:rPr>
+    </w:lvl>
+    <w:lvl w:ilvl="4" w:tplc="040E0003" w:tentative="1">
+      <w:start w:val="1"/>
+      <w:numFmt w:val="bullet"/>
+      <w:lvlText w:val="o"/>
+      <w:lvlJc w:val="left"/>
+      <w:pPr>
+        <w:ind w:left="3600" w:hanging="360"/>
+      </w:pPr>
+      <w:rPr>
+        <w:rFonts w:ascii="Courier New" w:hAnsi="Courier New" w:cs="Courier New" w:hint="default"/>
+      </w:rPr>
+    </w:lvl>
+    <w:lvl w:ilvl="5" w:tplc="040E0005" w:tentative="1">
+      <w:start w:val="1"/>
+      <w:numFmt w:val="bullet"/>
+      <w:lvlText w:val=""/>
+      <w:lvlJc w:val="left"/>
+      <w:pPr>
+        <w:ind w:left="4320" w:hanging="360"/>
+      </w:pPr>
+      <w:rPr>
+        <w:rFonts w:ascii="Wingdings" w:hAnsi="Wingdings" w:hint="default"/>
+      </w:rPr>
+    </w:lvl>
+    <w:lvl w:ilvl="6" w:tplc="040E0001" w:tentative="1">
+      <w:start w:val="1"/>
+      <w:numFmt w:val="bullet"/>
+      <w:lvlText w:val=""/>
+      <w:lvlJc w:val="left"/>
+      <w:pPr>
+        <w:ind w:left="5040" w:hanging="360"/>
+      </w:pPr>
+      <w:rPr>
+        <w:rFonts w:ascii="Symbol" w:hAnsi="Symbol" w:hint="default"/>
+      </w:rPr>
+    </w:lvl>
+    <w:lvl w:ilvl="7" w:tplc="040E0003" w:tentative="1">
+      <w:start w:val="1"/>
+      <w:numFmt w:val="bullet"/>
+      <w:lvlText w:val="o"/>
+      <w:lvlJc w:val="left"/>
+      <w:pPr>
+        <w:ind w:left="5760" w:hanging="360"/>
+      </w:pPr>
+      <w:rPr>
+        <w:rFonts w:ascii="Courier New" w:hAnsi="Courier New" w:cs="Courier New" w:hint="default"/>
+      </w:rPr>
+    </w:lvl>
+    <w:lvl w:ilvl="8" w:tplc="040E0005" w:tentative="1">
+      <w:start w:val="1"/>
+      <w:numFmt w:val="bullet"/>
+      <w:lvlText w:val=""/>
+      <w:lvlJc w:val="left"/>
+      <w:pPr>
+        <w:ind w:left="6480" w:hanging="360"/>
+      </w:pPr>
+      <w:rPr>
+        <w:rFonts w:ascii="Wingdings" w:hAnsi="Wingdings" w:hint="default"/>
+      </w:rPr>
+    </w:lvl>
+  </w:abstractNum>
+  <w:abstractNum w:abstractNumId="40" w15:restartNumberingAfterBreak="0">
     <w:nsid w:val="77DE47B0"/>
     <w:multiLevelType w:val="hybridMultilevel"/>
     <w:tmpl w:val="DE329EF2"/>
@@ -14722,7 +16111,7 @@
       </w:rPr>
     </w:lvl>
   </w:abstractNum>
-  <w:abstractNum w:abstractNumId="39" w15:restartNumberingAfterBreak="0">
+  <w:abstractNum w:abstractNumId="41" w15:restartNumberingAfterBreak="0">
     <w:nsid w:val="7A5B47BC"/>
     <w:multiLevelType w:val="hybridMultilevel"/>
     <w:tmpl w:val="7A50B630"/>
@@ -14808,7 +16197,7 @@
       </w:pPr>
     </w:lvl>
   </w:abstractNum>
-  <w:abstractNum w:abstractNumId="40" w15:restartNumberingAfterBreak="0">
+  <w:abstractNum w:abstractNumId="42" w15:restartNumberingAfterBreak="0">
     <w:nsid w:val="7D2E2DCA"/>
     <w:multiLevelType w:val="hybridMultilevel"/>
     <w:tmpl w:val="B24CA378"/>
@@ -14922,19 +16311,19 @@
     </w:lvl>
   </w:abstractNum>
   <w:num w:numId="1">
-    <w:abstractNumId w:val="36"/>
+    <w:abstractNumId w:val="37"/>
   </w:num>
   <w:num w:numId="2">
     <w:abstractNumId w:val="7"/>
   </w:num>
   <w:num w:numId="3">
-    <w:abstractNumId w:val="31"/>
+    <w:abstractNumId w:val="32"/>
   </w:num>
   <w:num w:numId="4">
     <w:abstractNumId w:val="9"/>
   </w:num>
   <w:num w:numId="5">
-    <w:abstractNumId w:val="33"/>
+    <w:abstractNumId w:val="34"/>
   </w:num>
   <w:num w:numId="6">
     <w:abstractNumId w:val="14"/>
@@ -14949,19 +16338,19 @@
     <w:abstractNumId w:val="8"/>
   </w:num>
   <w:num w:numId="10">
-    <w:abstractNumId w:val="37"/>
+    <w:abstractNumId w:val="38"/>
   </w:num>
   <w:num w:numId="11">
-    <w:abstractNumId w:val="24"/>
+    <w:abstractNumId w:val="25"/>
   </w:num>
   <w:num w:numId="12">
-    <w:abstractNumId w:val="30"/>
+    <w:abstractNumId w:val="31"/>
   </w:num>
   <w:num w:numId="13">
-    <w:abstractNumId w:val="40"/>
+    <w:abstractNumId w:val="42"/>
   </w:num>
   <w:num w:numId="14">
-    <w:abstractNumId w:val="38"/>
+    <w:abstractNumId w:val="40"/>
   </w:num>
   <w:num w:numId="15">
     <w:abstractNumId w:val="3"/>
@@ -14970,13 +16359,13 @@
     <w:abstractNumId w:val="2"/>
   </w:num>
   <w:num w:numId="17">
-    <w:abstractNumId w:val="34"/>
+    <w:abstractNumId w:val="35"/>
   </w:num>
   <w:num w:numId="18">
     <w:abstractNumId w:val="6"/>
   </w:num>
   <w:num w:numId="19">
-    <w:abstractNumId w:val="21"/>
+    <w:abstractNumId w:val="22"/>
   </w:num>
   <w:num w:numId="20">
     <w:abstractNumId w:val="18"/>
@@ -14988,40 +16377,40 @@
     <w:abstractNumId w:val="0"/>
   </w:num>
   <w:num w:numId="23">
-    <w:abstractNumId w:val="22"/>
+    <w:abstractNumId w:val="23"/>
   </w:num>
   <w:num w:numId="24">
     <w:abstractNumId w:val="11"/>
   </w:num>
   <w:num w:numId="25">
-    <w:abstractNumId w:val="32"/>
+    <w:abstractNumId w:val="33"/>
   </w:num>
   <w:num w:numId="26">
     <w:abstractNumId w:val="19"/>
   </w:num>
   <w:num w:numId="27">
+    <w:abstractNumId w:val="30"/>
+  </w:num>
+  <w:num w:numId="28">
     <w:abstractNumId w:val="29"/>
   </w:num>
-  <w:num w:numId="28">
+  <w:num w:numId="29">
     <w:abstractNumId w:val="28"/>
   </w:num>
-  <w:num w:numId="29">
-    <w:abstractNumId w:val="27"/>
-  </w:num>
   <w:num w:numId="30">
-    <w:abstractNumId w:val="39"/>
+    <w:abstractNumId w:val="41"/>
   </w:num>
   <w:num w:numId="31">
     <w:abstractNumId w:val="17"/>
   </w:num>
   <w:num w:numId="32">
-    <w:abstractNumId w:val="23"/>
+    <w:abstractNumId w:val="24"/>
   </w:num>
   <w:num w:numId="33">
     <w:abstractNumId w:val="10"/>
   </w:num>
   <w:num w:numId="34">
-    <w:abstractNumId w:val="35"/>
+    <w:abstractNumId w:val="36"/>
   </w:num>
   <w:num w:numId="35">
     <w:abstractNumId w:val="4"/>
@@ -15030,7 +16419,7 @@
     <w:abstractNumId w:val="20"/>
   </w:num>
   <w:num w:numId="37">
-    <w:abstractNumId w:val="26"/>
+    <w:abstractNumId w:val="27"/>
   </w:num>
   <w:num w:numId="38">
     <w:abstractNumId w:val="16"/>
@@ -15042,7 +16431,13 @@
     <w:abstractNumId w:val="1"/>
   </w:num>
   <w:num w:numId="41">
-    <w:abstractNumId w:val="25"/>
+    <w:abstractNumId w:val="26"/>
+  </w:num>
+  <w:num w:numId="42">
+    <w:abstractNumId w:val="39"/>
+  </w:num>
+  <w:num w:numId="43">
+    <w:abstractNumId w:val="21"/>
   </w:num>
 </w:numbering>
 </file>
@@ -16142,7 +17537,7 @@
 </file>
 
 <file path=customXml/itemProps1.xml><?xml version="1.0" encoding="utf-8"?>
-<ds:datastoreItem xmlns:ds="http://schemas.openxmlformats.org/officeDocument/2006/customXml" ds:itemID="{43DC115C-3EDD-4484-A3EF-F849325CEF1C}">
+<ds:datastoreItem xmlns:ds="http://schemas.openxmlformats.org/officeDocument/2006/customXml" ds:itemID="{72C47D7A-D914-41FB-BE14-1ACAB5BEEA94}">
   <ds:schemaRefs>
     <ds:schemaRef ds:uri="http://schemas.openxmlformats.org/officeDocument/2006/bibliography"/>
   </ds:schemaRefs>

</xml_diff>

<commit_message>
Problem with data introduction section
</commit_message>
<xml_diff>
--- a/Documents/dolgozat.docx
+++ b/Documents/dolgozat.docx
@@ -10797,10 +10797,7 @@
         <w:jc w:val="both"/>
       </w:pPr>
       <w:r>
-        <w:t>A szervezetek tudják</w:t>
-      </w:r>
-      <w:r>
-        <w:t xml:space="preserve">, hogy </w:t>
+        <w:t xml:space="preserve">A szervezetek tudják, hogy </w:t>
       </w:r>
       <w:proofErr w:type="spellStart"/>
       <w:r>
@@ -10808,16 +10805,7 @@
       </w:r>
       <w:proofErr w:type="spellEnd"/>
       <w:r>
-        <w:t xml:space="preserve"> az adatok</w:t>
-      </w:r>
-      <w:r>
-        <w:t xml:space="preserve">, </w:t>
-      </w:r>
-      <w:r>
-        <w:t>viszont</w:t>
-      </w:r>
-      <w:r>
-        <w:t xml:space="preserve"> gyakran nem tudják, milyen adatok lesznek </w:t>
+        <w:t xml:space="preserve"> az adatok, viszont gyakran nem tudják, milyen adatok lesznek </w:t>
       </w:r>
       <w:proofErr w:type="spellStart"/>
       <w:r>
@@ -10825,129 +10813,78 @@
       </w:r>
       <w:proofErr w:type="spellEnd"/>
       <w:r>
+        <w:t>. Végül túl sok adatot gyűjtenek be. Furcsának tűnhet, hogy a túl sok adat is problémát jelent. Az adatok, amelyekkel dolgozunk, kétféleképpen lehetnek túlzottak.</w:t>
+      </w:r>
+    </w:p>
+    <w:p>
+      <w:pPr>
+        <w:ind w:left="0" w:firstLine="0"/>
+        <w:jc w:val="both"/>
+        <w:rPr>
+          <w:b/>
+          <w:bCs/>
+        </w:rPr>
+      </w:pPr>
+      <w:r>
+        <w:rPr>
+          <w:b/>
+          <w:bCs/>
+        </w:rPr>
+        <w:t>Dimenzió átka</w:t>
+      </w:r>
+    </w:p>
+    <w:p>
+      <w:pPr>
+        <w:ind w:left="0" w:firstLine="0"/>
+        <w:jc w:val="both"/>
+      </w:pPr>
+      <w:r>
+        <w:t xml:space="preserve">Az első a dimenzió átka. </w:t>
+      </w:r>
+      <w:r>
+        <w:t>A sok dimenzió az jelenti, hogy a példányaink az adatkészletben túl sok jellemzője van. Más szóval az adatrekordoknak túl sok oszloppal rendelkezik. H</w:t>
+      </w:r>
+      <w:r>
+        <w:t xml:space="preserve">a </w:t>
+      </w:r>
+      <w:r>
+        <w:t xml:space="preserve">túl sok </w:t>
+      </w:r>
+      <w:r>
+        <w:t>dimenzi</w:t>
+      </w:r>
+      <w:r>
+        <w:t>óval rendelkezik az adatunk</w:t>
+      </w:r>
+      <w:r>
+        <w:t xml:space="preserve">, akkor lényegtelen </w:t>
+      </w:r>
+      <w:r>
+        <w:t>jellemzők vannak.</w:t>
+      </w:r>
+      <w:r>
+        <w:t xml:space="preserve"> </w:t>
+      </w:r>
+      <w:r>
+        <w:t xml:space="preserve">Nem fontos jellemzők </w:t>
+      </w:r>
+      <w:r>
+        <w:t xml:space="preserve">nem igazán segítenek a modellek </w:t>
+      </w:r>
+      <w:r>
+        <w:t>tanításában</w:t>
+      </w:r>
+      <w:r>
         <w:t>.</w:t>
       </w:r>
-      <w:r>
-        <w:t xml:space="preserve"> </w:t>
-      </w:r>
-      <w:r>
-        <w:t>V</w:t>
-      </w:r>
-      <w:r>
-        <w:t>égül túl sok adatot gyűjtenek</w:t>
-      </w:r>
-      <w:r>
-        <w:t xml:space="preserve"> be</w:t>
-      </w:r>
-      <w:r>
-        <w:t xml:space="preserve">. Furcsának tűnhet, hogy a túl sok adat </w:t>
-      </w:r>
-      <w:r>
-        <w:t xml:space="preserve">is </w:t>
-      </w:r>
-      <w:r>
-        <w:t>problémát</w:t>
-      </w:r>
-      <w:r>
-        <w:t xml:space="preserve"> </w:t>
-      </w:r>
-      <w:r>
-        <w:t xml:space="preserve">jelent. </w:t>
-      </w:r>
-      <w:r>
-        <w:t>A</w:t>
-      </w:r>
-      <w:r>
-        <w:t>z adatok, amelyekkel dolgoz</w:t>
-      </w:r>
-      <w:r>
-        <w:t>un</w:t>
-      </w:r>
-      <w:r>
-        <w:t>k, kétféleképpen lehetnek túlzottak.</w:t>
-      </w:r>
     </w:p>
     <w:p>
       <w:pPr>
         <w:ind w:left="0" w:firstLine="0"/>
         <w:jc w:val="both"/>
-        <w:rPr>
-          <w:b/>
-          <w:bCs/>
-        </w:rPr>
-      </w:pPr>
-      <w:r>
-        <w:rPr>
-          <w:b/>
-          <w:bCs/>
-        </w:rPr>
-        <w:t>Dimenzió átka</w:t>
-      </w:r>
-    </w:p>
-    <w:p>
-      <w:pPr>
-        <w:ind w:left="0" w:firstLine="0"/>
-        <w:jc w:val="both"/>
-      </w:pPr>
-      <w:r>
-        <w:t xml:space="preserve">Az első a dimenzió átka. </w:t>
-      </w:r>
-      <w:r>
-        <w:t>A sok dimenzió az jelenti, hogy a példányaink az adatkészletben túl sok jellemzője van. Más szóval az adatrekordoknak túl sok oszloppal rendelkezik. H</w:t>
-      </w:r>
-      <w:r>
-        <w:t xml:space="preserve">a </w:t>
-      </w:r>
-      <w:r>
-        <w:t xml:space="preserve">túl sok </w:t>
-      </w:r>
-      <w:r>
-        <w:t>dimenzi</w:t>
-      </w:r>
-      <w:r>
-        <w:t>óval rendelkezik az adatunk</w:t>
-      </w:r>
-      <w:r>
-        <w:t xml:space="preserve">, akkor lényegtelen </w:t>
-      </w:r>
-      <w:r>
-        <w:t>jellemzők vannak.</w:t>
-      </w:r>
-      <w:r>
-        <w:t xml:space="preserve"> </w:t>
-      </w:r>
-      <w:r>
-        <w:t xml:space="preserve">Nem fontos jellemzők </w:t>
-      </w:r>
-      <w:r>
-        <w:t xml:space="preserve">nem igazán segítenek a modellek </w:t>
-      </w:r>
-      <w:r>
-        <w:t>tanításában</w:t>
-      </w:r>
-      <w:r>
-        <w:t>.</w:t>
-      </w:r>
-    </w:p>
-    <w:p>
-      <w:pPr>
-        <w:ind w:left="0" w:firstLine="0"/>
-        <w:jc w:val="both"/>
-      </w:pPr>
-      <w:r>
-        <w:t>A dimenzió átka hatalmas téma, amelyet az adattudósok részletesen tanulmányoz</w:t>
-      </w:r>
-      <w:r>
-        <w:t>nak</w:t>
-      </w:r>
-      <w:r>
-        <w:t xml:space="preserve">. Két konkrét probléma merül fel, ha túl sok </w:t>
-      </w:r>
-      <w:r>
-        <w:t>dimenzió</w:t>
-      </w:r>
-      <w:r>
-        <w:t xml:space="preserve"> áll rendelkezésre.</w:t>
+      </w:pPr>
+      <w:r>
+        <w:t>A dimenzió átka hatalmas téma, amelyet az adattudósok részletesen tanulmányoznak. Két konkrét probléma merül fel, ha túl sok dimenzió áll rendelkezésre.</w:t>
       </w:r>
     </w:p>
     <w:p>
@@ -10960,10 +10897,7 @@
         <w:jc w:val="both"/>
       </w:pPr>
       <w:r>
-        <w:t>Az első az, hogy valamilyen módon el kell döntenie, hogy mely adatok relevánsak valójában. Ez magába foglalhatja a jellemzők statisztikai technikákkal történő kiválasztását vagy a dimenziócsökkentést</w:t>
-      </w:r>
-      <w:r>
-        <w:t>. Alapvetően oszlopok megszűntetéséről lenne szó.</w:t>
+        <w:t>Az első az, hogy valamilyen módon el kell döntenie, hogy mely adatok relevánsak valójában. Ez magába foglalhatja a jellemzők statisztikai technikákkal történő kiválasztását vagy a dimenziócsökkentést. Alapvetően oszlopok megszűntetéséről lenne szó.</w:t>
       </w:r>
     </w:p>
     <w:p>
@@ -10976,31 +10910,7 @@
         <w:jc w:val="both"/>
       </w:pPr>
       <w:r>
-        <w:t>Lehetséges</w:t>
-      </w:r>
-      <w:r>
-        <w:t>, hogy az adat</w:t>
-      </w:r>
-      <w:r>
-        <w:t>ok</w:t>
-      </w:r>
-      <w:r>
-        <w:t xml:space="preserve"> túlságosan szemcsések ahhoz, hogy az ML modellek felvegyék a mintákat. </w:t>
-      </w:r>
-      <w:r>
-        <w:t>Ilyenkor</w:t>
-      </w:r>
-      <w:r>
-        <w:t xml:space="preserve"> a nagyon alacsony szintű adatokat hasznos </w:t>
-      </w:r>
-      <w:r>
-        <w:t>jellemzőkbe</w:t>
-      </w:r>
-      <w:r>
-        <w:t xml:space="preserve"> kell összesítenie.</w:t>
-      </w:r>
-      <w:r>
-        <w:t xml:space="preserve"> Tehát oszlopokat összevonni értelmes módon.</w:t>
+        <w:t>Lehetséges, hogy az adatok túlságosan szemcsések ahhoz, hogy az ML modellek felvegyék a mintákat. Ilyenkor a nagyon alacsony szintű adatokat hasznos jellemzőkbe kell összesítenie. Tehát oszlopokat összevonni értelmes módon.</w:t>
       </w:r>
     </w:p>
     <w:p>
@@ -11252,13 +11162,7 @@
       </w:r>
       <w:proofErr w:type="spellEnd"/>
       <w:r>
-        <w:t>): S</w:t>
-      </w:r>
-      <w:r>
-        <w:t xml:space="preserve">tatisztikai technikák segítségével </w:t>
-      </w:r>
-      <w:r>
-        <w:t>kiválasztjuk azokat a jellemzőket, amelyek relevánsak számunkra.</w:t>
+        <w:t>): Statisztikai technikák segítségével kiválasztjuk azokat a jellemzőket, amelyek relevánsak számunkra.</w:t>
       </w:r>
     </w:p>
     <w:p>
@@ -11287,55 +11191,7 @@
       </w:r>
       <w:proofErr w:type="spellEnd"/>
       <w:r>
-        <w:t xml:space="preserve">): </w:t>
-      </w:r>
-      <w:r>
-        <w:t xml:space="preserve">A </w:t>
-      </w:r>
-      <w:r>
-        <w:t xml:space="preserve">jellemző </w:t>
-      </w:r>
-      <w:r>
-        <w:t>tervezéssel összevonhatj</w:t>
-      </w:r>
-      <w:r>
-        <w:t>uk</w:t>
-      </w:r>
-      <w:r>
-        <w:t xml:space="preserve"> az alacsony szintű és részletezett </w:t>
-      </w:r>
-      <w:r>
-        <w:t>jellemzőket</w:t>
-      </w:r>
-      <w:r>
-        <w:t xml:space="preserve"> olyan hasznos </w:t>
-      </w:r>
-      <w:r>
-        <w:t>jellemzőkbe</w:t>
-      </w:r>
-      <w:r>
-        <w:t>, amelyek kevésbé szemcsés</w:t>
-      </w:r>
-      <w:r>
-        <w:t>ek.</w:t>
-      </w:r>
-      <w:r>
-        <w:t xml:space="preserve"> Kombinálhatj</w:t>
-      </w:r>
-      <w:r>
-        <w:t>uk</w:t>
-      </w:r>
-      <w:r>
-        <w:t xml:space="preserve"> a funkciókat is, hogy javíts</w:t>
-      </w:r>
-      <w:r>
-        <w:t>uk</w:t>
-      </w:r>
-      <w:r>
-        <w:t xml:space="preserve"> a prediktív erejüket</w:t>
-      </w:r>
-      <w:r>
-        <w:t>.</w:t>
+        <w:t>): A jellemző tervezéssel összevonhatjuk az alacsony szintű és részletezett jellemzőket olyan hasznos jellemzőkbe, amelyek kevésbé szemcsések. Kombinálhatjuk a funkciókat is, hogy javítsuk a prediktív erejüket.</w:t>
       </w:r>
     </w:p>
     <w:p>
@@ -11348,58 +11204,328 @@
         <w:jc w:val="both"/>
       </w:pPr>
       <w:r>
-        <w:t>Dimenzió csökkentés: E</w:t>
-      </w:r>
-      <w:r>
-        <w:t>lvégezhet</w:t>
-      </w:r>
-      <w:r>
-        <w:t>ün</w:t>
+        <w:t>Dimenzió csökkentés: Elvégezhetünk dimenziócsökkentést. Itt csökkenthetjük adatainak bonyolultságát anélkül, hogy elveszítenénk az információkat. Ennek egyik módja az, ha adatokat új tengely mentén kerül átirányításra. Ezáltal elérjük az adatokban meglévő maximális varianciát.</w:t>
+      </w:r>
+    </w:p>
+    <w:p>
+      <w:pPr>
+        <w:ind w:left="0" w:firstLine="0"/>
+        <w:jc w:val="both"/>
+      </w:pPr>
+      <w:r>
+        <w:t>A</w:t>
+      </w:r>
+      <w:r>
+        <w:t xml:space="preserve">mikor ilyen jellegű </w:t>
+      </w:r>
+      <w:r>
+        <w:t>fejlesztést</w:t>
+      </w:r>
+      <w:r>
+        <w:t xml:space="preserve"> végez</w:t>
+      </w:r>
+      <w:r>
+        <w:t>ünk</w:t>
+      </w:r>
+      <w:r>
+        <w:t xml:space="preserve"> az adatok összetettségének csökkentése érdekében,</w:t>
+      </w:r>
+      <w:r>
+        <w:t xml:space="preserve"> akkor</w:t>
+      </w:r>
+      <w:r>
+        <w:t xml:space="preserve"> találkozhat</w:t>
+      </w:r>
+      <w:r>
+        <w:t>unk</w:t>
+      </w:r>
+      <w:r>
+        <w:t xml:space="preserve"> a </w:t>
+      </w:r>
+      <w:r>
+        <w:t xml:space="preserve">koncepció </w:t>
+      </w:r>
+      <w:r>
+        <w:t xml:space="preserve">hierarchia kifejezéssel. Ez egy olyan leképezés, amely nagyon alacsony szintű </w:t>
+      </w:r>
+      <w:r>
+        <w:t>jellemzőket</w:t>
+      </w:r>
+      <w:r>
+        <w:t xml:space="preserve"> kombinálj</w:t>
+      </w:r>
+      <w:r>
+        <w:t>uk</w:t>
+      </w:r>
+      <w:r>
+        <w:t xml:space="preserve"> általánosabban használható </w:t>
+      </w:r>
+      <w:r>
+        <w:t>jellemzőkbe</w:t>
+      </w:r>
+      <w:r>
+        <w:t>. A koncepció hierarchi</w:t>
+      </w:r>
+      <w:r>
+        <w:t>a</w:t>
+      </w:r>
+      <w:r>
+        <w:t xml:space="preserve"> magában foglalja az adatok gyűjtését is, hogy az információk kevésbé </w:t>
+      </w:r>
+      <w:r>
+        <w:t xml:space="preserve">legyenek túl </w:t>
+      </w:r>
+      <w:r>
+        <w:t>részletezett</w:t>
+      </w:r>
+      <w:r>
+        <w:t xml:space="preserve"> </w:t>
+      </w:r>
+      <w:r>
+        <w:t>formátumban.</w:t>
+      </w:r>
+    </w:p>
+    <w:p>
+      <w:pPr>
+        <w:pStyle w:val="Heading3"/>
+        <w:spacing w:before="120" w:after="120"/>
+        <w:ind w:left="11" w:right="6" w:hanging="11"/>
+        <w:rPr>
+          <w:rFonts w:ascii="Arial" w:hAnsi="Arial" w:cs="Arial"/>
+        </w:rPr>
+      </w:pPr>
+      <w:r>
+        <w:rPr>
+          <w:rFonts w:ascii="Arial" w:hAnsi="Arial" w:cs="Arial"/>
+        </w:rPr>
+        <w:t>Nem reprezentatív adatok</w:t>
+      </w:r>
+    </w:p>
+    <w:p>
+      <w:pPr>
+        <w:ind w:left="0" w:firstLine="0"/>
+        <w:jc w:val="both"/>
+      </w:pPr>
+      <w:r>
+        <w:t>A nem reprezentatív adatoknak számos megnyilvánulása van. Az egyik az, hogy csak rossz tulajdonságokat táplál</w:t>
+      </w:r>
+      <w:r>
+        <w:t>unk</w:t>
+      </w:r>
+      <w:r>
+        <w:t xml:space="preserve"> be a modellbe, de vannak más megnyilvánulásai is. Lehetséges, hogy az összegyűjtött adatok hibákat tartalmaznak. Bizonyos szempontból pontatlan és a hibá</w:t>
       </w:r>
       <w:r>
         <w:t>k</w:t>
       </w:r>
       <w:r>
+        <w:t xml:space="preserve"> olyanok, hogy jelentős hatással lehetnek a modellre. Feltétlenül </w:t>
+      </w:r>
+      <w:r>
+        <w:t xml:space="preserve">fontos </w:t>
+      </w:r>
+      <w:r>
+        <w:t>az adatok tisztítás</w:t>
+      </w:r>
+      <w:r>
+        <w:t>a</w:t>
+      </w:r>
+      <w:r>
+        <w:t xml:space="preserve"> és feldolgozás</w:t>
+      </w:r>
+      <w:r>
+        <w:t>a azért,</w:t>
+      </w:r>
+      <w:r>
+        <w:t xml:space="preserve"> hogy az adatok jó állapotba kerüljenek.</w:t>
+      </w:r>
+    </w:p>
+    <w:p>
+      <w:pPr>
+        <w:ind w:left="0" w:firstLine="0"/>
+        <w:jc w:val="both"/>
+      </w:pPr>
+      <w:r>
+        <w:t>Előfordulhat</w:t>
+      </w:r>
+      <w:r>
+        <w:t xml:space="preserve">, hogy </w:t>
+      </w:r>
+      <w:r>
+        <w:t xml:space="preserve">az </w:t>
+      </w:r>
+      <w:r>
+        <w:t>adat</w:t>
+      </w:r>
+      <w:r>
+        <w:t>ok</w:t>
+      </w:r>
+      <w:r>
+        <w:t xml:space="preserve"> nem reprezentatívak, mert </w:t>
+      </w:r>
+      <w:r>
+        <w:t>előítélettel rendelkeznek</w:t>
+      </w:r>
+      <w:r>
+        <w:t xml:space="preserve">. Tegyük fel, hogy öt érzékelőből gyűjt adatokat, öt különböző országban, és van egy olyan érzékelő, amely nem működik mindig. </w:t>
+      </w:r>
+      <w:r>
+        <w:t>Az a</w:t>
+      </w:r>
+      <w:r>
+        <w:t>dat</w:t>
+      </w:r>
+      <w:r>
+        <w:t>ok</w:t>
+      </w:r>
+      <w:r>
         <w:t xml:space="preserve"> </w:t>
       </w:r>
       <w:r>
-        <w:t>dimenziócsökkentést</w:t>
-      </w:r>
-      <w:r>
-        <w:t xml:space="preserve">. </w:t>
-      </w:r>
-      <w:r>
-        <w:t>Itt csökkenthet</w:t>
-      </w:r>
-      <w:r>
-        <w:t xml:space="preserve">jük </w:t>
-      </w:r>
-      <w:r>
-        <w:t>adatainak bonyolultságát anélkül, hogy elveszítené</w:t>
-      </w:r>
-      <w:r>
-        <w:t>nk</w:t>
-      </w:r>
-      <w:r>
-        <w:t xml:space="preserve"> az információkat. Ennek egyik módja az, ha adat</w:t>
-      </w:r>
-      <w:r>
-        <w:t>okat</w:t>
-      </w:r>
-      <w:r>
-        <w:t xml:space="preserve"> új tengely mentén </w:t>
-      </w:r>
-      <w:r>
-        <w:t>kerül átirányításra. Ezáltal</w:t>
+        <w:t>előítéletesek</w:t>
+      </w:r>
+      <w:r>
+        <w:t xml:space="preserve">, mivel nincsenek arányos adatai az egyik érzékelőtől. Ha </w:t>
+      </w:r>
+      <w:r>
+        <w:t>előítéletes</w:t>
+      </w:r>
+      <w:r>
+        <w:t xml:space="preserve"> adatokkal dolgoz</w:t>
+      </w:r>
+      <w:r>
+        <w:t>unk</w:t>
+      </w:r>
+      <w:r>
+        <w:t>,</w:t>
+      </w:r>
+      <w:r>
+        <w:t xml:space="preserve"> akkor</w:t>
+      </w:r>
+      <w:r>
+        <w:t xml:space="preserve"> az </w:t>
+      </w:r>
+      <w:r>
+        <w:t>előítéletes</w:t>
+      </w:r>
+      <w:r>
+        <w:t xml:space="preserve"> gépi tanulási modell</w:t>
+      </w:r>
+      <w:r>
+        <w:t>t</w:t>
       </w:r>
       <w:r>
         <w:t xml:space="preserve"> </w:t>
       </w:r>
       <w:r>
-        <w:t>elérjük</w:t>
-      </w:r>
-      <w:r>
-        <w:t xml:space="preserve"> az adatokban meglévő maximális varianciát.</w:t>
+        <w:t>eredményez.</w:t>
+      </w:r>
+      <w:r>
+        <w:t xml:space="preserve"> </w:t>
+      </w:r>
+      <w:r>
+        <w:t>E</w:t>
+      </w:r>
+      <w:r>
+        <w:t>zek a modellek a gyakorlatban gyengén teljesítenek,</w:t>
+      </w:r>
+      <w:r>
+        <w:t xml:space="preserve"> mivel</w:t>
+      </w:r>
+      <w:r>
+        <w:t xml:space="preserve"> nem tartják szem előtt a</w:t>
+      </w:r>
+      <w:r>
+        <w:t>z össz</w:t>
+      </w:r>
+      <w:r>
+        <w:t>képet. Enyhíthet</w:t>
+      </w:r>
+      <w:r>
+        <w:t>ünk</w:t>
+      </w:r>
+      <w:r>
+        <w:t xml:space="preserve"> a túl- és az almint</w:t>
+      </w:r>
+      <w:r>
+        <w:t>ázás</w:t>
+      </w:r>
+      <w:r>
+        <w:t xml:space="preserve"> segítségével. Tehát, ha kevesebb adata van az egyik érzékelőtől, akkor felülmintázhatj</w:t>
+      </w:r>
+      <w:r>
+        <w:t>uk</w:t>
+      </w:r>
+      <w:r>
+        <w:t xml:space="preserve"> azokat az adatokat</w:t>
+      </w:r>
+      <w:r>
+        <w:t>.</w:t>
+      </w:r>
+      <w:r>
+        <w:t xml:space="preserve"> </w:t>
+      </w:r>
+      <w:r>
+        <w:t>Í</w:t>
+      </w:r>
+      <w:r>
+        <w:t xml:space="preserve">gy reprezentatív </w:t>
+      </w:r>
+      <w:r>
+        <w:lastRenderedPageBreak/>
+        <w:t>mint</w:t>
+      </w:r>
+      <w:r>
+        <w:t>át</w:t>
+      </w:r>
+      <w:r>
+        <w:t xml:space="preserve"> </w:t>
+      </w:r>
+      <w:r>
+        <w:t>érünk el</w:t>
+      </w:r>
+      <w:r>
+        <w:t>. A túl- vagy az al</w:t>
+      </w:r>
+      <w:r>
+        <w:t xml:space="preserve">ul </w:t>
+      </w:r>
+      <w:r>
+        <w:t>mintavétel saját elfogultságot eredményezhet, ezért erre ügyelnie kell.</w:t>
+      </w:r>
+    </w:p>
+    <w:p>
+      <w:pPr>
+        <w:pStyle w:val="Heading3"/>
+        <w:spacing w:before="120" w:after="120"/>
+        <w:ind w:left="11" w:right="6" w:hanging="11"/>
+        <w:rPr>
+          <w:rFonts w:ascii="Arial" w:hAnsi="Arial" w:cs="Arial"/>
+        </w:rPr>
+      </w:pPr>
+      <w:r>
+        <w:rPr>
+          <w:rFonts w:ascii="Arial" w:hAnsi="Arial" w:cs="Arial"/>
+        </w:rPr>
+        <w:t>H</w:t>
+      </w:r>
+      <w:r>
+        <w:rPr>
+          <w:rFonts w:ascii="Arial" w:hAnsi="Arial" w:cs="Arial"/>
+        </w:rPr>
+        <w:t>iányz</w:t>
+      </w:r>
+      <w:r>
+        <w:rPr>
+          <w:rFonts w:ascii="Arial" w:hAnsi="Arial" w:cs="Arial"/>
+        </w:rPr>
+        <w:t>ó</w:t>
+      </w:r>
+      <w:r>
+        <w:rPr>
+          <w:rFonts w:ascii="Arial" w:hAnsi="Arial" w:cs="Arial"/>
+        </w:rPr>
+        <w:t>, kiugró értékek</w:t>
       </w:r>
     </w:p>
     <w:p>
@@ -11408,76 +11534,103 @@
         <w:jc w:val="both"/>
       </w:pPr>
       <w:r>
-        <w:t>A</w:t>
-      </w:r>
-      <w:r>
-        <w:t xml:space="preserve">mikor ilyen jellegű </w:t>
-      </w:r>
-      <w:r>
-        <w:t>fejlesztést</w:t>
-      </w:r>
-      <w:r>
-        <w:t xml:space="preserve"> végez</w:t>
+        <w:t>További problémák, amelyekkel találkozhat</w:t>
+      </w:r>
+      <w:r>
+        <w:t>unk</w:t>
+      </w:r>
+      <w:r>
+        <w:t>, az adatok hiánya és a kiugró értékek jelenléte.</w:t>
+      </w:r>
+      <w:r>
+        <w:t xml:space="preserve"> </w:t>
+      </w:r>
+      <w:r>
+        <w:t xml:space="preserve">Az adattisztítási eljárások jelentősen mérsékelhetik mind a hiányzó adatok, mind a kiugró értékek hatását. </w:t>
+      </w:r>
+      <w:r>
+        <w:t xml:space="preserve">Egy </w:t>
+      </w:r>
+      <w:r>
+        <w:t xml:space="preserve">későbbi </w:t>
+      </w:r>
+      <w:r>
+        <w:t>fejezetben</w:t>
+      </w:r>
+      <w:r>
+        <w:t xml:space="preserve"> </w:t>
+      </w:r>
+      <w:r>
+        <w:t>részletezem</w:t>
+      </w:r>
+      <w:r>
+        <w:t xml:space="preserve"> azokat a konkrét technikákat, amelyekkel kezelhet</w:t>
+      </w:r>
+      <w:r>
+        <w:t>jük</w:t>
+      </w:r>
+      <w:r>
+        <w:t xml:space="preserve"> a hiányzó adatokat és a kiugró értékeket. </w:t>
+      </w:r>
+      <w:r>
+        <w:t>Folytassuk</w:t>
+      </w:r>
+      <w:r>
+        <w:t xml:space="preserve"> és beszéljünk az ismétlődő adatokról.</w:t>
+      </w:r>
+    </w:p>
+    <w:p>
+      <w:pPr>
+        <w:pStyle w:val="Heading3"/>
+        <w:spacing w:before="120" w:after="120"/>
+        <w:ind w:left="11" w:right="6" w:hanging="11"/>
+        <w:rPr>
+          <w:rFonts w:ascii="Arial" w:hAnsi="Arial" w:cs="Arial"/>
+        </w:rPr>
+      </w:pPr>
+      <w:r>
+        <w:rPr>
+          <w:rFonts w:ascii="Arial" w:hAnsi="Arial" w:cs="Arial"/>
+        </w:rPr>
+        <w:t>M</w:t>
+      </w:r>
+      <w:r>
+        <w:rPr>
+          <w:rFonts w:ascii="Arial" w:hAnsi="Arial" w:cs="Arial"/>
+        </w:rPr>
+        <w:t>ásolatok</w:t>
+      </w:r>
+    </w:p>
+    <w:p>
+      <w:pPr>
+        <w:ind w:left="0" w:firstLine="0"/>
+        <w:jc w:val="both"/>
+      </w:pPr>
+      <w:r>
+        <w:t>Ha adatokat gyűjt</w:t>
       </w:r>
       <w:r>
         <w:t>ünk</w:t>
       </w:r>
       <w:r>
-        <w:t xml:space="preserve"> az adatok összetettségének csökkentése érdekében,</w:t>
-      </w:r>
-      <w:r>
-        <w:t xml:space="preserve"> akkor</w:t>
-      </w:r>
-      <w:r>
-        <w:t xml:space="preserve"> találkozhat</w:t>
-      </w:r>
-      <w:r>
-        <w:t>unk</w:t>
-      </w:r>
-      <w:r>
-        <w:t xml:space="preserve"> a </w:t>
-      </w:r>
-      <w:r>
-        <w:t xml:space="preserve">koncepció </w:t>
-      </w:r>
-      <w:r>
-        <w:t xml:space="preserve">hierarchia kifejezéssel. Ez egy olyan leképezés, amely nagyon alacsony szintű </w:t>
-      </w:r>
-      <w:r>
-        <w:t>jellemzőket</w:t>
-      </w:r>
-      <w:r>
-        <w:t xml:space="preserve"> kombinálj</w:t>
-      </w:r>
-      <w:r>
-        <w:t>uk</w:t>
-      </w:r>
-      <w:r>
-        <w:t xml:space="preserve"> általánosabban használható </w:t>
-      </w:r>
-      <w:r>
-        <w:t>jellemzőkbe</w:t>
-      </w:r>
-      <w:r>
-        <w:t>. A koncepció hierarchi</w:t>
-      </w:r>
-      <w:r>
-        <w:t>a</w:t>
-      </w:r>
-      <w:r>
-        <w:t xml:space="preserve"> magában foglalja az adatok gyűjtését is, hogy az információk kevésbé </w:t>
-      </w:r>
-      <w:r>
-        <w:t xml:space="preserve">legyenek túl </w:t>
-      </w:r>
-      <w:r>
-        <w:t>részletezett</w:t>
-      </w:r>
-      <w:r>
-        <w:t xml:space="preserve"> </w:t>
-      </w:r>
-      <w:r>
-        <w:t>formátumban.</w:t>
+        <w:t xml:space="preserve">, előfordulhat, hogy vannak duplikátumok. Ha az adatokat másodpéldányként lehet megjelölni, a problémát nagyon könnyű megoldani. Egyszerűen csak </w:t>
+      </w:r>
+      <w:proofErr w:type="spellStart"/>
+      <w:r>
+        <w:t>deduplikációt</w:t>
+      </w:r>
+      <w:proofErr w:type="spellEnd"/>
+      <w:r>
+        <w:t xml:space="preserve"> kell alkalmaznia az adataira, mielőtt betáplálná őket egy modellbe, de a világ nem ilyen egyszerű. A másolatokat nehéz lehet azonosítani bizonyos alkalmazásokban, konkrétan a valós idejű streaming alkalmazások</w:t>
+      </w:r>
+      <w:r>
+        <w:t>nál</w:t>
+      </w:r>
+      <w:r>
+        <w:t>.</w:t>
+      </w:r>
+      <w:r>
+        <w:t xml:space="preserve"> Mivel az idő folyamatosan változik nem tudjuk érzékelni a másolatokat.</w:t>
       </w:r>
       <w:bookmarkStart w:id="0" w:name="_GoBack"/>
       <w:bookmarkEnd w:id="0"/>
@@ -17537,7 +17690,7 @@
 </file>
 
 <file path=customXml/itemProps1.xml><?xml version="1.0" encoding="utf-8"?>
-<ds:datastoreItem xmlns:ds="http://schemas.openxmlformats.org/officeDocument/2006/customXml" ds:itemID="{72C47D7A-D914-41FB-BE14-1ACAB5BEEA94}">
+<ds:datastoreItem xmlns:ds="http://schemas.openxmlformats.org/officeDocument/2006/customXml" ds:itemID="{56FC11BE-1AA7-47D9-AD0B-8B286AC9FE7D}">
   <ds:schemaRefs>
     <ds:schemaRef ds:uri="http://schemas.openxmlformats.org/officeDocument/2006/bibliography"/>
   </ds:schemaRefs>

</xml_diff>

<commit_message>
Dealing with missing value section
</commit_message>
<xml_diff>
--- a/Documents/dolgozat.docx
+++ b/Documents/dolgozat.docx
@@ -11307,13 +11307,7 @@
         <w:jc w:val="both"/>
       </w:pPr>
       <w:r>
-        <w:t>A nem reprezentatív adatoknak számos megnyilvánulása van. Az egyik az, hogy csak rossz tulajdonságokat táplál</w:t>
-      </w:r>
-      <w:r>
-        <w:t>unk</w:t>
-      </w:r>
-      <w:r>
-        <w:t xml:space="preserve"> be a modellbe, de vannak más megnyilvánulásai is. Lehetséges, hogy az összegyűjtött adatok hibákat tartalmaznak. Bizonyos szempontból pontatlan és a hibá</w:t>
+        <w:t>A nem reprezentatív adatoknak számos megnyilvánulása van. Az egyik az, hogy csak rossz tulajdonságokat táplálunk be a modellbe, de vannak más megnyilvánulásai is. Lehetséges, hogy az összegyűjtött adatok hibákat tartalmaznak. Bizonyos szempontból pontatlan és a hibá</w:t>
       </w:r>
       <w:r>
         <w:t>k</w:t>
@@ -11507,25 +11501,7 @@
         <w:rPr>
           <w:rFonts w:ascii="Arial" w:hAnsi="Arial" w:cs="Arial"/>
         </w:rPr>
-        <w:t>H</w:t>
-      </w:r>
-      <w:r>
-        <w:rPr>
-          <w:rFonts w:ascii="Arial" w:hAnsi="Arial" w:cs="Arial"/>
-        </w:rPr>
-        <w:t>iányz</w:t>
-      </w:r>
-      <w:r>
-        <w:rPr>
-          <w:rFonts w:ascii="Arial" w:hAnsi="Arial" w:cs="Arial"/>
-        </w:rPr>
-        <w:t>ó</w:t>
-      </w:r>
-      <w:r>
-        <w:rPr>
-          <w:rFonts w:ascii="Arial" w:hAnsi="Arial" w:cs="Arial"/>
-        </w:rPr>
-        <w:t>, kiugró értékek</w:t>
+        <w:t>Hiányzó, kiugró értékek</w:t>
       </w:r>
     </w:p>
     <w:p>
@@ -11592,45 +11568,728 @@
         <w:rPr>
           <w:rFonts w:ascii="Arial" w:hAnsi="Arial" w:cs="Arial"/>
         </w:rPr>
+        <w:t>Másolatok</w:t>
+      </w:r>
+    </w:p>
+    <w:p>
+      <w:pPr>
+        <w:ind w:left="0" w:firstLine="0"/>
+        <w:jc w:val="both"/>
+      </w:pPr>
+      <w:r>
+        <w:t>Ha adatokat gyűjt</w:t>
+      </w:r>
+      <w:r>
+        <w:t>ünk</w:t>
+      </w:r>
+      <w:r>
+        <w:t xml:space="preserve">, előfordulhat, hogy vannak duplikátumok. Ha az adatokat másodpéldányként lehet megjelölni, a problémát nagyon könnyű megoldani. Egyszerűen csak </w:t>
+      </w:r>
+      <w:proofErr w:type="spellStart"/>
+      <w:r>
+        <w:t>deduplikációt</w:t>
+      </w:r>
+      <w:proofErr w:type="spellEnd"/>
+      <w:r>
+        <w:t xml:space="preserve"> kell alkalmaznia az adataira, mielőtt betáplálná őket egy modellbe, de a világ nem ilyen egyszerű. A másolatokat nehéz lehet azonosítani bizonyos alkalmazásokban, konkrétan a valós idejű streaming alkalmazások</w:t>
+      </w:r>
+      <w:r>
+        <w:t>nál</w:t>
+      </w:r>
+      <w:r>
+        <w:t>.</w:t>
+      </w:r>
+      <w:r>
+        <w:t xml:space="preserve"> Mivel az idő folyamatosan változik nem tudjuk érzékelni a másolatokat.</w:t>
+      </w:r>
+    </w:p>
+    <w:p>
+      <w:pPr>
+        <w:pStyle w:val="Heading2"/>
+        <w:spacing w:before="240" w:after="240"/>
+        <w:ind w:left="11" w:right="6" w:hanging="11"/>
+        <w:rPr>
+          <w:rFonts w:ascii="Arial" w:hAnsi="Arial" w:cs="Arial"/>
+        </w:rPr>
+      </w:pPr>
+      <w:r>
+        <w:rPr>
+          <w:rFonts w:ascii="Arial" w:hAnsi="Arial" w:cs="Arial"/>
+        </w:rPr>
+        <w:t>Hiányzó adatok kezelése</w:t>
+      </w:r>
+    </w:p>
+    <w:p>
+      <w:pPr>
+        <w:ind w:left="0" w:firstLine="0"/>
+        <w:jc w:val="both"/>
+      </w:pPr>
+      <w:r>
+        <w:t>Adatok gyűjtése és azokkal való munka során előfordulhat, hogy hiányzó adatok vannak a mezők hiányzó értékei formájában</w:t>
+      </w:r>
+      <w:r>
+        <w:t>.</w:t>
+      </w:r>
+      <w:r>
+        <w:t xml:space="preserve"> </w:t>
+      </w:r>
+      <w:r>
+        <w:t>Illetve</w:t>
+      </w:r>
+      <w:r>
+        <w:t xml:space="preserve"> olyan kiugró értékeket tartalmaz</w:t>
+      </w:r>
+      <w:r>
+        <w:t>hat</w:t>
+      </w:r>
+      <w:r>
+        <w:t>, amelyeknek valójában nincs sok értelme.</w:t>
+      </w:r>
+      <w:r>
+        <w:t xml:space="preserve"> Kétféle megközelítést követhetünk, mikor a hiányzó adatokról beszélünk.</w:t>
+      </w:r>
+    </w:p>
+    <w:p>
+      <w:pPr>
+        <w:pStyle w:val="ListParagraph"/>
+        <w:numPr>
+          <w:ilvl w:val="0"/>
+          <w:numId w:val="44"/>
+        </w:numPr>
+        <w:jc w:val="both"/>
+      </w:pPr>
+      <w:r>
+        <w:rPr>
+          <w:b/>
+          <w:bCs/>
+          <w:i/>
+          <w:iCs/>
+        </w:rPr>
+        <w:t>Törlés</w:t>
+      </w:r>
+      <w:r>
+        <w:t xml:space="preserve">: </w:t>
+      </w:r>
+      <w:r>
+        <w:t>Ezek közül az első a törlés, ahol megszabadul az adatoktól, amelyek hiányzó mezőket tartalmaznak,</w:t>
+      </w:r>
+    </w:p>
+    <w:p>
+      <w:pPr>
+        <w:pStyle w:val="ListParagraph"/>
+        <w:numPr>
+          <w:ilvl w:val="0"/>
+          <w:numId w:val="44"/>
+        </w:numPr>
+        <w:jc w:val="both"/>
+      </w:pPr>
+      <w:r>
+        <w:rPr>
+          <w:b/>
+          <w:bCs/>
+          <w:i/>
+          <w:iCs/>
+        </w:rPr>
+        <w:t>Kitöltés</w:t>
+      </w:r>
+      <w:r>
+        <w:t>: A</w:t>
+      </w:r>
+      <w:r>
+        <w:t xml:space="preserve"> másik a </w:t>
+      </w:r>
+      <w:r>
+        <w:t>kitöltés</w:t>
+      </w:r>
+      <w:r>
+        <w:t xml:space="preserve">, ahol a hiányzó értékeket </w:t>
+      </w:r>
+      <w:r>
+        <w:t>valamilyen technikával</w:t>
+      </w:r>
+      <w:r>
+        <w:t xml:space="preserve"> ki</w:t>
+      </w:r>
+      <w:r>
+        <w:t>következtetjük, majd beírjuk a hiányzó helyre</w:t>
+      </w:r>
+      <w:r>
+        <w:t>.</w:t>
+      </w:r>
+    </w:p>
+    <w:p>
+      <w:pPr>
+        <w:ind w:left="0" w:firstLine="0"/>
+        <w:jc w:val="both"/>
+      </w:pPr>
+      <w:r>
+        <w:t>Először beszéljünk a törlésről. A törlés</w:t>
+      </w:r>
+      <w:r>
+        <w:t>t</w:t>
+      </w:r>
+      <w:r>
+        <w:t xml:space="preserve"> listás törlésként</w:t>
+      </w:r>
+      <w:r>
+        <w:t xml:space="preserve"> is nevezik</w:t>
+      </w:r>
+      <w:r>
+        <w:t>. Itt egy teljes rekord</w:t>
+      </w:r>
+      <w:r>
+        <w:t xml:space="preserve"> kerül törlésre</w:t>
+      </w:r>
+      <w:r>
+        <w:t>, amely megfelel az adatkészlet egy sorának</w:t>
+      </w:r>
+      <w:r>
+        <w:t>.</w:t>
+      </w:r>
+      <w:r>
+        <w:t xml:space="preserve"> </w:t>
+      </w:r>
+      <w:r>
+        <w:t>H</w:t>
+      </w:r>
+      <w:r>
+        <w:t xml:space="preserve">a hiányzik </w:t>
+      </w:r>
+      <w:r>
+        <w:t xml:space="preserve">egyetlen egy </w:t>
+      </w:r>
+      <w:r>
+        <w:t xml:space="preserve">érték egy </w:t>
+      </w:r>
+      <w:r>
+        <w:t>jellemzőből (oszlop)</w:t>
+      </w:r>
+      <w:r>
+        <w:t xml:space="preserve">, </w:t>
+      </w:r>
+      <w:r>
+        <w:t>akkor az egész sor törölni kell</w:t>
+      </w:r>
+      <w:r>
+        <w:t>. Ez egy egyszerű, problémamentes technika a hiányzó értékektől való megszabaduláshoz</w:t>
+      </w:r>
+      <w:r>
+        <w:t>. Ugyanakkor</w:t>
+      </w:r>
+      <w:r>
+        <w:t xml:space="preserve"> </w:t>
+      </w:r>
+      <w:r>
+        <w:t>előítélethez</w:t>
+      </w:r>
+      <w:r>
+        <w:t xml:space="preserve"> vezethet, mert megszabadul</w:t>
+      </w:r>
+      <w:r>
+        <w:t>unk</w:t>
+      </w:r>
+      <w:r>
+        <w:t xml:space="preserve"> </w:t>
+      </w:r>
+      <w:r>
+        <w:t>egy</w:t>
+      </w:r>
+      <w:r>
+        <w:t xml:space="preserve"> teljes rekordoktól, még akkor is, ha </w:t>
+      </w:r>
+      <w:r>
+        <w:t xml:space="preserve">csak </w:t>
+      </w:r>
+      <w:r>
+        <w:t>egy irreleváns mezőnek hiányzik az értéke. A listán belüli törlés a gyakorlatban a legelterjedtebb módszer, mert egyszerű</w:t>
+      </w:r>
+      <w:r>
+        <w:t xml:space="preserve">, viszont </w:t>
+      </w:r>
+      <w:r>
+        <w:t xml:space="preserve">ez több problémához is vezethet. </w:t>
+      </w:r>
+    </w:p>
+    <w:p>
+      <w:pPr>
+        <w:ind w:left="0" w:firstLine="0"/>
+        <w:jc w:val="both"/>
+      </w:pPr>
+      <w:r>
+        <w:t>N</w:t>
+      </w:r>
+      <w:r>
+        <w:t>agymértékben csökken</w:t>
+      </w:r>
+      <w:r>
+        <w:t>het</w:t>
+      </w:r>
+      <w:r>
+        <w:t xml:space="preserve"> a minta méret</w:t>
+      </w:r>
+      <w:r>
+        <w:t>e</w:t>
+      </w:r>
+      <w:r>
+        <w:t xml:space="preserve">. Ha nincs sok rekord, akkor olyan helyzetbe kerülhet, hogy nincs elegendő adat a gépi tanulási modell betanításához. </w:t>
+      </w:r>
+      <w:r>
+        <w:t>Például</w:t>
+      </w:r>
+      <w:r>
+        <w:t xml:space="preserve"> </w:t>
+      </w:r>
+      <w:r>
+        <w:t>egy jellemző értékei mind hiányoznak, mert az tegyük fel egy másik érzékelő jegyzi fel azokat.</w:t>
+      </w:r>
+      <w:r>
+        <w:t xml:space="preserve"> </w:t>
+      </w:r>
+      <w:r>
+        <w:t>Miután kidobunk minden rekordot a bizonyos érzékelőről az jelentős torzítást eredményez.</w:t>
+      </w:r>
+    </w:p>
+    <w:p>
+      <w:pPr>
+        <w:ind w:left="0" w:firstLine="0"/>
+        <w:jc w:val="both"/>
+      </w:pPr>
+      <w:r>
+        <w:t xml:space="preserve">Tehát világos, hogy a teljes rekordok eldobása, amelyekből hiányzik néhány mező, nem nagyszerű </w:t>
+      </w:r>
+      <w:r>
+        <w:t>megoldás</w:t>
+      </w:r>
+      <w:r>
+        <w:t xml:space="preserve">, ezért a </w:t>
+      </w:r>
+      <w:r>
+        <w:t>kitöltésre</w:t>
+      </w:r>
+      <w:r>
+        <w:t xml:space="preserve"> térünk át</w:t>
+      </w:r>
+      <w:r>
+        <w:t>.</w:t>
+      </w:r>
+      <w:r>
+        <w:t xml:space="preserve"> </w:t>
+      </w:r>
+      <w:r>
+        <w:t>Ilyenkor a</w:t>
+      </w:r>
+      <w:r>
+        <w:t xml:space="preserve"> hiányzó oszlopértékeket </w:t>
+      </w:r>
+      <w:r>
+        <w:t>egészítjük ki</w:t>
+      </w:r>
+      <w:r>
+        <w:t>, ahelyett, hogy a rekordokat</w:t>
+      </w:r>
+      <w:r>
+        <w:t xml:space="preserve"> törölnénk</w:t>
+      </w:r>
+      <w:r>
+        <w:t xml:space="preserve">. A hiányzó értékek a már rendelkezésre álló adatokból </w:t>
+      </w:r>
+      <w:r>
+        <w:t xml:space="preserve">lehet </w:t>
+      </w:r>
+      <w:r>
+        <w:t>következtet</w:t>
+      </w:r>
+      <w:r>
+        <w:t>ni</w:t>
+      </w:r>
+      <w:r>
+        <w:t xml:space="preserve">. </w:t>
+      </w:r>
+      <w:r>
+        <w:t>S</w:t>
+      </w:r>
+      <w:r>
+        <w:t>zámos módszer közül választhat</w:t>
+      </w:r>
+      <w:r>
+        <w:t>unk</w:t>
+      </w:r>
+      <w:r>
+        <w:t>, amelyek a nagyon egyszerűtől a nagyon összetettig terjednek.</w:t>
+      </w:r>
+    </w:p>
+    <w:p>
+      <w:pPr>
+        <w:pStyle w:val="ListParagraph"/>
+        <w:numPr>
+          <w:ilvl w:val="0"/>
+          <w:numId w:val="45"/>
+        </w:numPr>
+        <w:jc w:val="both"/>
+      </w:pPr>
+      <w:r>
+        <w:rPr>
+          <w:b/>
+          <w:bCs/>
+          <w:i/>
+          <w:iCs/>
+        </w:rPr>
+        <w:lastRenderedPageBreak/>
+        <w:t>Oszlop átlag</w:t>
+      </w:r>
+      <w:r>
+        <w:t xml:space="preserve">: </w:t>
+      </w:r>
+      <w:r>
+        <w:t>A lehető legegyszerűbb módszer az oszlopátlag használata. Feltételezheti, hogy a hiányzó érték lényegében megegyezik az oszlopban vagy az adott szolgáltatásban szereplő átlagértékkel.</w:t>
+      </w:r>
+    </w:p>
+    <w:p>
+      <w:pPr>
+        <w:pStyle w:val="ListParagraph"/>
+        <w:numPr>
+          <w:ilvl w:val="0"/>
+          <w:numId w:val="45"/>
+        </w:numPr>
+        <w:jc w:val="both"/>
+      </w:pPr>
+      <w:r>
+        <w:rPr>
+          <w:b/>
+          <w:bCs/>
+          <w:i/>
+          <w:iCs/>
+        </w:rPr>
+        <w:t>Oszlop medián</w:t>
+      </w:r>
+      <w:r>
+        <w:t xml:space="preserve">: </w:t>
+      </w:r>
+      <w:r>
+        <w:t>További nagyon hasonló lehetőségek az adott oszlop mediánértékének vagy az adott oszlop módjának használata.</w:t>
+      </w:r>
+    </w:p>
+    <w:p>
+      <w:pPr>
+        <w:pStyle w:val="ListParagraph"/>
+        <w:numPr>
+          <w:ilvl w:val="0"/>
+          <w:numId w:val="45"/>
+        </w:numPr>
+        <w:jc w:val="both"/>
+      </w:pPr>
+      <w:r>
+        <w:rPr>
+          <w:b/>
+          <w:bCs/>
+          <w:i/>
+          <w:iCs/>
+        </w:rPr>
+        <w:t>Interpoláció</w:t>
+      </w:r>
+      <w:r>
+        <w:t xml:space="preserve">: </w:t>
+      </w:r>
+      <w:r>
+        <w:t>A hiányzó értékek beszámításának másik módja az interpoláció más közeli értékekből. Ez a technika akkor hasznos, ha a rekordjait valamiféle eredendő sorrendben rendezik.</w:t>
+      </w:r>
+    </w:p>
+    <w:p>
+      <w:pPr>
+        <w:ind w:left="0" w:firstLine="0"/>
+        <w:jc w:val="both"/>
+        <w:rPr>
+          <w:b/>
+          <w:bCs/>
+        </w:rPr>
+      </w:pPr>
+      <w:r>
+        <w:rPr>
+          <w:b/>
+          <w:bCs/>
+        </w:rPr>
+        <w:t>Egyváltozós kitöltés</w:t>
+      </w:r>
+    </w:p>
+    <w:p>
+      <w:pPr>
+        <w:ind w:left="0" w:firstLine="0"/>
+        <w:jc w:val="both"/>
+      </w:pPr>
+      <w:r>
+        <w:t xml:space="preserve">Az egyváltozós </w:t>
+      </w:r>
+      <w:r>
+        <w:t>kitöltés</w:t>
+      </w:r>
+      <w:r>
+        <w:t xml:space="preserve"> csak ugyanazon tulajdonság vagy ugyanazon oszlop ismert értékeire támaszkodik.</w:t>
+      </w:r>
+    </w:p>
+    <w:p>
+      <w:pPr>
+        <w:ind w:left="0" w:firstLine="0"/>
+        <w:jc w:val="both"/>
+        <w:rPr>
+          <w:b/>
+          <w:bCs/>
+        </w:rPr>
+      </w:pPr>
+      <w:r>
+        <w:rPr>
+          <w:b/>
+          <w:bCs/>
+        </w:rPr>
+        <w:t>Többváltozós kitöltés</w:t>
+      </w:r>
+    </w:p>
+    <w:p>
+      <w:pPr>
+        <w:ind w:left="0" w:firstLine="0"/>
+        <w:jc w:val="both"/>
+      </w:pPr>
+      <w:r>
+        <w:t xml:space="preserve">A többváltozós </w:t>
+      </w:r>
+      <w:r>
+        <w:t>kitöltés</w:t>
+      </w:r>
+      <w:r>
+        <w:t xml:space="preserve"> viszont minden ismert adatot felhasznál, amire az adatokból hiányzó értékekre kell következtetnie. Például érdemes az adatok más oszlopaiból regressziós modelleket készíteni, hogy előre jelezze az adott oszlop hiányzó értékeit. Ez egy példa a többváltozós </w:t>
+      </w:r>
+      <w:r>
+        <w:t>kitöltés</w:t>
+      </w:r>
+      <w:r>
+        <w:t>. Ezt iteratív módon megismétli az összes oszlopban, amelyek azonos értékeket tartalmaznak.</w:t>
+      </w:r>
+    </w:p>
+    <w:p>
+      <w:pPr>
+        <w:ind w:left="0" w:firstLine="0"/>
+        <w:jc w:val="both"/>
+        <w:rPr>
+          <w:b/>
+          <w:bCs/>
+        </w:rPr>
+      </w:pPr>
+      <w:r>
+        <w:rPr>
+          <w:b/>
+          <w:bCs/>
+        </w:rPr>
+        <w:t>Kritérium alapú kitöltés</w:t>
+      </w:r>
+    </w:p>
+    <w:p>
+      <w:pPr>
+        <w:ind w:left="0" w:firstLine="0"/>
+        <w:jc w:val="both"/>
+      </w:pPr>
+      <w:r>
+        <w:t xml:space="preserve">Vannak más technikák, amelyek a hiányzó értékek kitöltésére is alkalmazhatók, például a </w:t>
+      </w:r>
+      <w:r>
+        <w:t>kritérium alapú kitöltés</w:t>
+      </w:r>
+      <w:r>
+        <w:t>. Az összes bejegyzést fontos kritériumok alapján rendez</w:t>
+      </w:r>
+      <w:r>
+        <w:t>ük.</w:t>
+      </w:r>
+      <w:r>
+        <w:t xml:space="preserve"> </w:t>
+      </w:r>
+      <w:r>
         <w:t>M</w:t>
       </w:r>
       <w:r>
-        <w:rPr>
-          <w:rFonts w:ascii="Arial" w:hAnsi="Arial" w:cs="Arial"/>
-        </w:rPr>
-        <w:t>ásolatok</w:t>
+        <w:t>inden hiányzó értéknél felhasználhatj</w:t>
+      </w:r>
+      <w:r>
+        <w:t>uk</w:t>
+      </w:r>
+      <w:r>
+        <w:t xml:space="preserve"> közvetlenül </w:t>
+      </w:r>
+      <w:r>
+        <w:t xml:space="preserve">a kritérium szerinti előző </w:t>
+      </w:r>
+      <w:r>
+        <w:t xml:space="preserve">értéket. Ezt </w:t>
+      </w:r>
+      <w:r>
+        <w:t xml:space="preserve">az </w:t>
+      </w:r>
+      <w:r>
+        <w:t>utoljára átvitt megfigyelésnek nevezzük.</w:t>
+      </w:r>
+      <w:r>
+        <w:t xml:space="preserve"> Tehát</w:t>
+      </w:r>
+      <w:r>
+        <w:t xml:space="preserve"> </w:t>
+      </w:r>
+      <w:r>
+        <w:t>a</w:t>
+      </w:r>
+      <w:r>
+        <w:t xml:space="preserve"> rekordok rendezése után </w:t>
+      </w:r>
+      <w:r>
+        <w:t>kitöltjük</w:t>
+      </w:r>
+      <w:r>
+        <w:t xml:space="preserve"> a hiányzó értékeket az előző értékkel. Ez különösen hasznos az idősoros adatoknál, ahol az időbeli előrehaladásnak van értelme.</w:t>
       </w:r>
     </w:p>
     <w:p>
       <w:pPr>
         <w:ind w:left="0" w:firstLine="0"/>
         <w:jc w:val="both"/>
-      </w:pPr>
-      <w:r>
-        <w:t>Ha adatokat gyűjt</w:t>
+        <w:rPr>
+          <w:b/>
+          <w:bCs/>
+        </w:rPr>
+      </w:pPr>
+      <w:r>
+        <w:rPr>
+          <w:b/>
+          <w:bCs/>
+        </w:rPr>
+        <w:t>Átlag helyettesítés</w:t>
+      </w:r>
+    </w:p>
+    <w:p>
+      <w:pPr>
+        <w:ind w:left="0" w:firstLine="0"/>
+        <w:jc w:val="both"/>
+      </w:pPr>
+      <w:r>
+        <w:t xml:space="preserve">Egy általános technika, amelyet gyakran használnak egyváltozós </w:t>
+      </w:r>
+      <w:r>
+        <w:t>kitöltésre</w:t>
+      </w:r>
+      <w:r>
+        <w:t>,</w:t>
+      </w:r>
+      <w:r>
+        <w:t xml:space="preserve"> hogy </w:t>
+      </w:r>
+      <w:r>
+        <w:t>minden hiányzó érték helyett az összes rendelkezésre álló érték átlagát helyettesíti. Az átlagos helyettesítés gyengíti az összefüggéseket az adatok oszlopai között. Amikor lényegében azt mondod, hogy ez egy átlagos adatpont, akkor nincs semmi különös, gyengíted a korrelációkat</w:t>
+      </w:r>
+      <w:r>
+        <w:t>. E</w:t>
+      </w:r>
+      <w:r>
+        <w:t>z problematikus lehet, ha kétváltozós elemzést vagy elemzést végz</w:t>
       </w:r>
       <w:r>
         <w:t>ünk</w:t>
       </w:r>
       <w:r>
-        <w:t xml:space="preserve">, előfordulhat, hogy vannak duplikátumok. Ha az adatokat másodpéldányként lehet megjelölni, a problémát nagyon könnyű megoldani. Egyszerűen csak </w:t>
-      </w:r>
-      <w:proofErr w:type="spellStart"/>
-      <w:r>
-        <w:t>deduplikációt</w:t>
-      </w:r>
-      <w:proofErr w:type="spellEnd"/>
-      <w:r>
-        <w:t xml:space="preserve"> kell alkalmaznia az adataira, mielőtt betáplálná őket egy modellbe, de a világ nem ilyen egyszerű. A másolatokat nehéz lehet azonosítani bizonyos alkalmazásokban, konkrétan a valós idejű streaming alkalmazások</w:t>
-      </w:r>
-      <w:r>
-        <w:t>nál</w:t>
-      </w:r>
-      <w:r>
-        <w:t>.</w:t>
-      </w:r>
-      <w:r>
-        <w:t xml:space="preserve"> Mivel az idő folyamatosan változik nem tudjuk érzékelni a másolatokat.</w:t>
+        <w:t xml:space="preserve"> két változó kapcsolatának meghatározására.</w:t>
+      </w:r>
+    </w:p>
+    <w:p>
+      <w:pPr>
+        <w:ind w:left="0" w:firstLine="0"/>
+        <w:jc w:val="both"/>
+        <w:rPr>
+          <w:b/>
+          <w:bCs/>
+        </w:rPr>
+      </w:pPr>
+      <w:r>
+        <w:rPr>
+          <w:b/>
+          <w:bCs/>
+        </w:rPr>
+        <w:t>Hiányzó adat előrejelzés</w:t>
+      </w:r>
+    </w:p>
+    <w:p>
+      <w:pPr>
+        <w:ind w:left="0" w:firstLine="0"/>
+        <w:jc w:val="both"/>
+      </w:pPr>
+      <w:r>
+        <w:t xml:space="preserve">Ha intelligensen </w:t>
+      </w:r>
+      <w:r>
+        <w:t xml:space="preserve">módon </w:t>
+      </w:r>
+      <w:r>
+        <w:t>meg akarj</w:t>
+      </w:r>
+      <w:r>
+        <w:t>uk</w:t>
+      </w:r>
+      <w:r>
+        <w:t xml:space="preserve"> jósolni az adatok hiányzó értékeit, érdemes </w:t>
+      </w:r>
+      <w:r>
+        <w:t>egy</w:t>
+      </w:r>
+      <w:r>
+        <w:t xml:space="preserve"> gépi tanulás</w:t>
+      </w:r>
+      <w:r>
+        <w:t xml:space="preserve"> </w:t>
+      </w:r>
+      <w:r>
+        <w:t>modell segítségé</w:t>
+      </w:r>
+      <w:r>
+        <w:t>hez fordulni.</w:t>
+      </w:r>
+      <w:r>
+        <w:t xml:space="preserve"> </w:t>
+      </w:r>
+      <w:r>
+        <w:t>A modell előre jelzi</w:t>
+      </w:r>
+      <w:r>
+        <w:t xml:space="preserve"> a hiányzó oszlopokat más oszlopértékek alapján. Ennek a technikának az alkalmazása </w:t>
+      </w:r>
+      <w:r>
+        <w:t>megmutatja</w:t>
+      </w:r>
+      <w:r>
+        <w:t xml:space="preserve"> az adatokban </w:t>
+      </w:r>
+      <w:r>
+        <w:t>meg</w:t>
+      </w:r>
+      <w:r>
+        <w:t>lévő összefüggéseket</w:t>
+      </w:r>
+      <w:r>
+        <w:t>. L</w:t>
+      </w:r>
+      <w:r>
+        <w:t>ényegében látni fogj</w:t>
+      </w:r>
+      <w:r>
+        <w:t>uk</w:t>
+      </w:r>
+      <w:r>
+        <w:t xml:space="preserve">, hogy ez az oszlop függ a többi oszloptól. Így a regressziónak és az átlagos helyettesítésnek </w:t>
+      </w:r>
+      <w:r>
+        <w:t xml:space="preserve">gyengítő hatásai </w:t>
+      </w:r>
+      <w:r>
+        <w:t xml:space="preserve">vannak. Tisztában kell lennie </w:t>
+      </w:r>
+      <w:r>
+        <w:t>a</w:t>
+      </w:r>
+      <w:r>
+        <w:t xml:space="preserve"> technikák alkalmazásának árnyalataival, és meg kell határoznia az adott felhasználási esetet.</w:t>
       </w:r>
       <w:bookmarkStart w:id="0" w:name="_GoBack"/>
       <w:bookmarkEnd w:id="0"/>
@@ -12352,6 +13011,119 @@
     </w:lvl>
   </w:abstractNum>
   <w:abstractNum w:abstractNumId="6" w15:restartNumberingAfterBreak="0">
+    <w:nsid w:val="1F071074"/>
+    <w:multiLevelType w:val="hybridMultilevel"/>
+    <w:tmpl w:val="D3B087FE"/>
+    <w:lvl w:ilvl="0" w:tplc="040E0001">
+      <w:start w:val="1"/>
+      <w:numFmt w:val="bullet"/>
+      <w:lvlText w:val=""/>
+      <w:lvlJc w:val="left"/>
+      <w:pPr>
+        <w:ind w:left="720" w:hanging="360"/>
+      </w:pPr>
+      <w:rPr>
+        <w:rFonts w:ascii="Symbol" w:hAnsi="Symbol" w:hint="default"/>
+      </w:rPr>
+    </w:lvl>
+    <w:lvl w:ilvl="1" w:tplc="040E0003" w:tentative="1">
+      <w:start w:val="1"/>
+      <w:numFmt w:val="bullet"/>
+      <w:lvlText w:val="o"/>
+      <w:lvlJc w:val="left"/>
+      <w:pPr>
+        <w:ind w:left="1440" w:hanging="360"/>
+      </w:pPr>
+      <w:rPr>
+        <w:rFonts w:ascii="Courier New" w:hAnsi="Courier New" w:cs="Courier New" w:hint="default"/>
+      </w:rPr>
+    </w:lvl>
+    <w:lvl w:ilvl="2" w:tplc="040E0005" w:tentative="1">
+      <w:start w:val="1"/>
+      <w:numFmt w:val="bullet"/>
+      <w:lvlText w:val=""/>
+      <w:lvlJc w:val="left"/>
+      <w:pPr>
+        <w:ind w:left="2160" w:hanging="360"/>
+      </w:pPr>
+      <w:rPr>
+        <w:rFonts w:ascii="Wingdings" w:hAnsi="Wingdings" w:hint="default"/>
+      </w:rPr>
+    </w:lvl>
+    <w:lvl w:ilvl="3" w:tplc="040E0001" w:tentative="1">
+      <w:start w:val="1"/>
+      <w:numFmt w:val="bullet"/>
+      <w:lvlText w:val=""/>
+      <w:lvlJc w:val="left"/>
+      <w:pPr>
+        <w:ind w:left="2880" w:hanging="360"/>
+      </w:pPr>
+      <w:rPr>
+        <w:rFonts w:ascii="Symbol" w:hAnsi="Symbol" w:hint="default"/>
+      </w:rPr>
+    </w:lvl>
+    <w:lvl w:ilvl="4" w:tplc="040E0003" w:tentative="1">
+      <w:start w:val="1"/>
+      <w:numFmt w:val="bullet"/>
+      <w:lvlText w:val="o"/>
+      <w:lvlJc w:val="left"/>
+      <w:pPr>
+        <w:ind w:left="3600" w:hanging="360"/>
+      </w:pPr>
+      <w:rPr>
+        <w:rFonts w:ascii="Courier New" w:hAnsi="Courier New" w:cs="Courier New" w:hint="default"/>
+      </w:rPr>
+    </w:lvl>
+    <w:lvl w:ilvl="5" w:tplc="040E0005" w:tentative="1">
+      <w:start w:val="1"/>
+      <w:numFmt w:val="bullet"/>
+      <w:lvlText w:val=""/>
+      <w:lvlJc w:val="left"/>
+      <w:pPr>
+        <w:ind w:left="4320" w:hanging="360"/>
+      </w:pPr>
+      <w:rPr>
+        <w:rFonts w:ascii="Wingdings" w:hAnsi="Wingdings" w:hint="default"/>
+      </w:rPr>
+    </w:lvl>
+    <w:lvl w:ilvl="6" w:tplc="040E0001" w:tentative="1">
+      <w:start w:val="1"/>
+      <w:numFmt w:val="bullet"/>
+      <w:lvlText w:val=""/>
+      <w:lvlJc w:val="left"/>
+      <w:pPr>
+        <w:ind w:left="5040" w:hanging="360"/>
+      </w:pPr>
+      <w:rPr>
+        <w:rFonts w:ascii="Symbol" w:hAnsi="Symbol" w:hint="default"/>
+      </w:rPr>
+    </w:lvl>
+    <w:lvl w:ilvl="7" w:tplc="040E0003" w:tentative="1">
+      <w:start w:val="1"/>
+      <w:numFmt w:val="bullet"/>
+      <w:lvlText w:val="o"/>
+      <w:lvlJc w:val="left"/>
+      <w:pPr>
+        <w:ind w:left="5760" w:hanging="360"/>
+      </w:pPr>
+      <w:rPr>
+        <w:rFonts w:ascii="Courier New" w:hAnsi="Courier New" w:cs="Courier New" w:hint="default"/>
+      </w:rPr>
+    </w:lvl>
+    <w:lvl w:ilvl="8" w:tplc="040E0005" w:tentative="1">
+      <w:start w:val="1"/>
+      <w:numFmt w:val="bullet"/>
+      <w:lvlText w:val=""/>
+      <w:lvlJc w:val="left"/>
+      <w:pPr>
+        <w:ind w:left="6480" w:hanging="360"/>
+      </w:pPr>
+      <w:rPr>
+        <w:rFonts w:ascii="Wingdings" w:hAnsi="Wingdings" w:hint="default"/>
+      </w:rPr>
+    </w:lvl>
+  </w:abstractNum>
+  <w:abstractNum w:abstractNumId="7" w15:restartNumberingAfterBreak="0">
     <w:nsid w:val="20AD5147"/>
     <w:multiLevelType w:val="hybridMultilevel"/>
     <w:tmpl w:val="60948E6C"/>
@@ -12437,7 +13209,7 @@
       </w:pPr>
     </w:lvl>
   </w:abstractNum>
-  <w:abstractNum w:abstractNumId="7" w15:restartNumberingAfterBreak="0">
+  <w:abstractNum w:abstractNumId="8" w15:restartNumberingAfterBreak="0">
     <w:nsid w:val="21A856C0"/>
     <w:multiLevelType w:val="hybridMultilevel"/>
     <w:tmpl w:val="862846A8"/>
@@ -12550,7 +13322,7 @@
       </w:rPr>
     </w:lvl>
   </w:abstractNum>
-  <w:abstractNum w:abstractNumId="8" w15:restartNumberingAfterBreak="0">
+  <w:abstractNum w:abstractNumId="9" w15:restartNumberingAfterBreak="0">
     <w:nsid w:val="25CC3F2F"/>
     <w:multiLevelType w:val="hybridMultilevel"/>
     <w:tmpl w:val="5122E27C"/>
@@ -12663,7 +13435,7 @@
       </w:rPr>
     </w:lvl>
   </w:abstractNum>
-  <w:abstractNum w:abstractNumId="9" w15:restartNumberingAfterBreak="0">
+  <w:abstractNum w:abstractNumId="10" w15:restartNumberingAfterBreak="0">
     <w:nsid w:val="289C2D22"/>
     <w:multiLevelType w:val="hybridMultilevel"/>
     <w:tmpl w:val="60948E6C"/>
@@ -12749,7 +13521,7 @@
       </w:pPr>
     </w:lvl>
   </w:abstractNum>
-  <w:abstractNum w:abstractNumId="10" w15:restartNumberingAfterBreak="0">
+  <w:abstractNum w:abstractNumId="11" w15:restartNumberingAfterBreak="0">
     <w:nsid w:val="28C41879"/>
     <w:multiLevelType w:val="hybridMultilevel"/>
     <w:tmpl w:val="165C3948"/>
@@ -12862,7 +13634,7 @@
       </w:rPr>
     </w:lvl>
   </w:abstractNum>
-  <w:abstractNum w:abstractNumId="11" w15:restartNumberingAfterBreak="0">
+  <w:abstractNum w:abstractNumId="12" w15:restartNumberingAfterBreak="0">
     <w:nsid w:val="2B604047"/>
     <w:multiLevelType w:val="hybridMultilevel"/>
     <w:tmpl w:val="41C81484"/>
@@ -12975,7 +13747,7 @@
       </w:rPr>
     </w:lvl>
   </w:abstractNum>
-  <w:abstractNum w:abstractNumId="12" w15:restartNumberingAfterBreak="0">
+  <w:abstractNum w:abstractNumId="13" w15:restartNumberingAfterBreak="0">
     <w:nsid w:val="2BF81100"/>
     <w:multiLevelType w:val="multilevel"/>
     <w:tmpl w:val="040E001F"/>
@@ -13061,7 +13833,7 @@
       </w:pPr>
     </w:lvl>
   </w:abstractNum>
-  <w:abstractNum w:abstractNumId="13" w15:restartNumberingAfterBreak="0">
+  <w:abstractNum w:abstractNumId="14" w15:restartNumberingAfterBreak="0">
     <w:nsid w:val="2CE50EA9"/>
     <w:multiLevelType w:val="hybridMultilevel"/>
     <w:tmpl w:val="4A38AACC"/>
@@ -13174,7 +13946,7 @@
       </w:rPr>
     </w:lvl>
   </w:abstractNum>
-  <w:abstractNum w:abstractNumId="14" w15:restartNumberingAfterBreak="0">
+  <w:abstractNum w:abstractNumId="15" w15:restartNumberingAfterBreak="0">
     <w:nsid w:val="2E287FB5"/>
     <w:multiLevelType w:val="hybridMultilevel"/>
     <w:tmpl w:val="0FC8D7FE"/>
@@ -13317,7 +14089,7 @@
       </w:rPr>
     </w:lvl>
   </w:abstractNum>
-  <w:abstractNum w:abstractNumId="15" w15:restartNumberingAfterBreak="0">
+  <w:abstractNum w:abstractNumId="16" w15:restartNumberingAfterBreak="0">
     <w:nsid w:val="2E5A7AD0"/>
     <w:multiLevelType w:val="hybridMultilevel"/>
     <w:tmpl w:val="A60204D4"/>
@@ -13430,7 +14202,7 @@
       </w:rPr>
     </w:lvl>
   </w:abstractNum>
-  <w:abstractNum w:abstractNumId="16" w15:restartNumberingAfterBreak="0">
+  <w:abstractNum w:abstractNumId="17" w15:restartNumberingAfterBreak="0">
     <w:nsid w:val="305B456C"/>
     <w:multiLevelType w:val="hybridMultilevel"/>
     <w:tmpl w:val="8FFACB42"/>
@@ -13543,7 +14315,7 @@
       </w:rPr>
     </w:lvl>
   </w:abstractNum>
-  <w:abstractNum w:abstractNumId="17" w15:restartNumberingAfterBreak="0">
+  <w:abstractNum w:abstractNumId="18" w15:restartNumberingAfterBreak="0">
     <w:nsid w:val="31AF50C7"/>
     <w:multiLevelType w:val="hybridMultilevel"/>
     <w:tmpl w:val="ADB2080E"/>
@@ -13632,7 +14404,7 @@
       </w:pPr>
     </w:lvl>
   </w:abstractNum>
-  <w:abstractNum w:abstractNumId="18" w15:restartNumberingAfterBreak="0">
+  <w:abstractNum w:abstractNumId="19" w15:restartNumberingAfterBreak="0">
     <w:nsid w:val="3354560C"/>
     <w:multiLevelType w:val="hybridMultilevel"/>
     <w:tmpl w:val="ACE0B25A"/>
@@ -13745,7 +14517,7 @@
       </w:rPr>
     </w:lvl>
   </w:abstractNum>
-  <w:abstractNum w:abstractNumId="19" w15:restartNumberingAfterBreak="0">
+  <w:abstractNum w:abstractNumId="20" w15:restartNumberingAfterBreak="0">
     <w:nsid w:val="3D145A0F"/>
     <w:multiLevelType w:val="hybridMultilevel"/>
     <w:tmpl w:val="91DE6322"/>
@@ -13858,7 +14630,7 @@
       </w:rPr>
     </w:lvl>
   </w:abstractNum>
-  <w:abstractNum w:abstractNumId="20" w15:restartNumberingAfterBreak="0">
+  <w:abstractNum w:abstractNumId="21" w15:restartNumberingAfterBreak="0">
     <w:nsid w:val="3DF401E1"/>
     <w:multiLevelType w:val="hybridMultilevel"/>
     <w:tmpl w:val="6BE0E1BA"/>
@@ -13971,7 +14743,120 @@
       </w:rPr>
     </w:lvl>
   </w:abstractNum>
-  <w:abstractNum w:abstractNumId="21" w15:restartNumberingAfterBreak="0">
+  <w:abstractNum w:abstractNumId="22" w15:restartNumberingAfterBreak="0">
+    <w:nsid w:val="3E05056E"/>
+    <w:multiLevelType w:val="hybridMultilevel"/>
+    <w:tmpl w:val="DABCF88E"/>
+    <w:lvl w:ilvl="0" w:tplc="040E0001">
+      <w:start w:val="1"/>
+      <w:numFmt w:val="bullet"/>
+      <w:lvlText w:val=""/>
+      <w:lvlJc w:val="left"/>
+      <w:pPr>
+        <w:ind w:left="720" w:hanging="360"/>
+      </w:pPr>
+      <w:rPr>
+        <w:rFonts w:ascii="Symbol" w:hAnsi="Symbol" w:hint="default"/>
+      </w:rPr>
+    </w:lvl>
+    <w:lvl w:ilvl="1" w:tplc="040E0003" w:tentative="1">
+      <w:start w:val="1"/>
+      <w:numFmt w:val="bullet"/>
+      <w:lvlText w:val="o"/>
+      <w:lvlJc w:val="left"/>
+      <w:pPr>
+        <w:ind w:left="1440" w:hanging="360"/>
+      </w:pPr>
+      <w:rPr>
+        <w:rFonts w:ascii="Courier New" w:hAnsi="Courier New" w:cs="Courier New" w:hint="default"/>
+      </w:rPr>
+    </w:lvl>
+    <w:lvl w:ilvl="2" w:tplc="040E0005" w:tentative="1">
+      <w:start w:val="1"/>
+      <w:numFmt w:val="bullet"/>
+      <w:lvlText w:val=""/>
+      <w:lvlJc w:val="left"/>
+      <w:pPr>
+        <w:ind w:left="2160" w:hanging="360"/>
+      </w:pPr>
+      <w:rPr>
+        <w:rFonts w:ascii="Wingdings" w:hAnsi="Wingdings" w:hint="default"/>
+      </w:rPr>
+    </w:lvl>
+    <w:lvl w:ilvl="3" w:tplc="040E0001" w:tentative="1">
+      <w:start w:val="1"/>
+      <w:numFmt w:val="bullet"/>
+      <w:lvlText w:val=""/>
+      <w:lvlJc w:val="left"/>
+      <w:pPr>
+        <w:ind w:left="2880" w:hanging="360"/>
+      </w:pPr>
+      <w:rPr>
+        <w:rFonts w:ascii="Symbol" w:hAnsi="Symbol" w:hint="default"/>
+      </w:rPr>
+    </w:lvl>
+    <w:lvl w:ilvl="4" w:tplc="040E0003" w:tentative="1">
+      <w:start w:val="1"/>
+      <w:numFmt w:val="bullet"/>
+      <w:lvlText w:val="o"/>
+      <w:lvlJc w:val="left"/>
+      <w:pPr>
+        <w:ind w:left="3600" w:hanging="360"/>
+      </w:pPr>
+      <w:rPr>
+        <w:rFonts w:ascii="Courier New" w:hAnsi="Courier New" w:cs="Courier New" w:hint="default"/>
+      </w:rPr>
+    </w:lvl>
+    <w:lvl w:ilvl="5" w:tplc="040E0005" w:tentative="1">
+      <w:start w:val="1"/>
+      <w:numFmt w:val="bullet"/>
+      <w:lvlText w:val=""/>
+      <w:lvlJc w:val="left"/>
+      <w:pPr>
+        <w:ind w:left="4320" w:hanging="360"/>
+      </w:pPr>
+      <w:rPr>
+        <w:rFonts w:ascii="Wingdings" w:hAnsi="Wingdings" w:hint="default"/>
+      </w:rPr>
+    </w:lvl>
+    <w:lvl w:ilvl="6" w:tplc="040E0001" w:tentative="1">
+      <w:start w:val="1"/>
+      <w:numFmt w:val="bullet"/>
+      <w:lvlText w:val=""/>
+      <w:lvlJc w:val="left"/>
+      <w:pPr>
+        <w:ind w:left="5040" w:hanging="360"/>
+      </w:pPr>
+      <w:rPr>
+        <w:rFonts w:ascii="Symbol" w:hAnsi="Symbol" w:hint="default"/>
+      </w:rPr>
+    </w:lvl>
+    <w:lvl w:ilvl="7" w:tplc="040E0003" w:tentative="1">
+      <w:start w:val="1"/>
+      <w:numFmt w:val="bullet"/>
+      <w:lvlText w:val="o"/>
+      <w:lvlJc w:val="left"/>
+      <w:pPr>
+        <w:ind w:left="5760" w:hanging="360"/>
+      </w:pPr>
+      <w:rPr>
+        <w:rFonts w:ascii="Courier New" w:hAnsi="Courier New" w:cs="Courier New" w:hint="default"/>
+      </w:rPr>
+    </w:lvl>
+    <w:lvl w:ilvl="8" w:tplc="040E0005" w:tentative="1">
+      <w:start w:val="1"/>
+      <w:numFmt w:val="bullet"/>
+      <w:lvlText w:val=""/>
+      <w:lvlJc w:val="left"/>
+      <w:pPr>
+        <w:ind w:left="6480" w:hanging="360"/>
+      </w:pPr>
+      <w:rPr>
+        <w:rFonts w:ascii="Wingdings" w:hAnsi="Wingdings" w:hint="default"/>
+      </w:rPr>
+    </w:lvl>
+  </w:abstractNum>
+  <w:abstractNum w:abstractNumId="23" w15:restartNumberingAfterBreak="0">
     <w:nsid w:val="3FA135A1"/>
     <w:multiLevelType w:val="hybridMultilevel"/>
     <w:tmpl w:val="282A484A"/>
@@ -14084,7 +14969,7 @@
       </w:rPr>
     </w:lvl>
   </w:abstractNum>
-  <w:abstractNum w:abstractNumId="22" w15:restartNumberingAfterBreak="0">
+  <w:abstractNum w:abstractNumId="24" w15:restartNumberingAfterBreak="0">
     <w:nsid w:val="3FE16B7D"/>
     <w:multiLevelType w:val="hybridMultilevel"/>
     <w:tmpl w:val="B394B556"/>
@@ -14197,7 +15082,7 @@
       </w:rPr>
     </w:lvl>
   </w:abstractNum>
-  <w:abstractNum w:abstractNumId="23" w15:restartNumberingAfterBreak="0">
+  <w:abstractNum w:abstractNumId="25" w15:restartNumberingAfterBreak="0">
     <w:nsid w:val="401A75C6"/>
     <w:multiLevelType w:val="hybridMultilevel"/>
     <w:tmpl w:val="19C86386"/>
@@ -14286,7 +15171,7 @@
       </w:pPr>
     </w:lvl>
   </w:abstractNum>
-  <w:abstractNum w:abstractNumId="24" w15:restartNumberingAfterBreak="0">
+  <w:abstractNum w:abstractNumId="26" w15:restartNumberingAfterBreak="0">
     <w:nsid w:val="414A7841"/>
     <w:multiLevelType w:val="hybridMultilevel"/>
     <w:tmpl w:val="48ECE840"/>
@@ -14399,7 +15284,7 @@
       </w:rPr>
     </w:lvl>
   </w:abstractNum>
-  <w:abstractNum w:abstractNumId="25" w15:restartNumberingAfterBreak="0">
+  <w:abstractNum w:abstractNumId="27" w15:restartNumberingAfterBreak="0">
     <w:nsid w:val="447333F5"/>
     <w:multiLevelType w:val="hybridMultilevel"/>
     <w:tmpl w:val="E146CA72"/>
@@ -14512,7 +15397,7 @@
       </w:rPr>
     </w:lvl>
   </w:abstractNum>
-  <w:abstractNum w:abstractNumId="26" w15:restartNumberingAfterBreak="0">
+  <w:abstractNum w:abstractNumId="28" w15:restartNumberingAfterBreak="0">
     <w:nsid w:val="4A9E48F3"/>
     <w:multiLevelType w:val="hybridMultilevel"/>
     <w:tmpl w:val="935A7284"/>
@@ -14625,7 +15510,7 @@
       </w:rPr>
     </w:lvl>
   </w:abstractNum>
-  <w:abstractNum w:abstractNumId="27" w15:restartNumberingAfterBreak="0">
+  <w:abstractNum w:abstractNumId="29" w15:restartNumberingAfterBreak="0">
     <w:nsid w:val="4B7466EF"/>
     <w:multiLevelType w:val="multilevel"/>
     <w:tmpl w:val="040E001F"/>
@@ -14711,7 +15596,7 @@
       </w:pPr>
     </w:lvl>
   </w:abstractNum>
-  <w:abstractNum w:abstractNumId="28" w15:restartNumberingAfterBreak="0">
+  <w:abstractNum w:abstractNumId="30" w15:restartNumberingAfterBreak="0">
     <w:nsid w:val="4F652675"/>
     <w:multiLevelType w:val="hybridMultilevel"/>
     <w:tmpl w:val="178E1AA8"/>
@@ -14800,7 +15685,7 @@
       </w:pPr>
     </w:lvl>
   </w:abstractNum>
-  <w:abstractNum w:abstractNumId="29" w15:restartNumberingAfterBreak="0">
+  <w:abstractNum w:abstractNumId="31" w15:restartNumberingAfterBreak="0">
     <w:nsid w:val="52815C3B"/>
     <w:multiLevelType w:val="hybridMultilevel"/>
     <w:tmpl w:val="2CDC4E9C"/>
@@ -14913,7 +15798,7 @@
       </w:rPr>
     </w:lvl>
   </w:abstractNum>
-  <w:abstractNum w:abstractNumId="30" w15:restartNumberingAfterBreak="0">
+  <w:abstractNum w:abstractNumId="32" w15:restartNumberingAfterBreak="0">
     <w:nsid w:val="530E1607"/>
     <w:multiLevelType w:val="hybridMultilevel"/>
     <w:tmpl w:val="960019B6"/>
@@ -15026,7 +15911,7 @@
       </w:rPr>
     </w:lvl>
   </w:abstractNum>
-  <w:abstractNum w:abstractNumId="31" w15:restartNumberingAfterBreak="0">
+  <w:abstractNum w:abstractNumId="33" w15:restartNumberingAfterBreak="0">
     <w:nsid w:val="54CF4BB3"/>
     <w:multiLevelType w:val="hybridMultilevel"/>
     <w:tmpl w:val="D32A7064"/>
@@ -15139,7 +16024,7 @@
       </w:rPr>
     </w:lvl>
   </w:abstractNum>
-  <w:abstractNum w:abstractNumId="32" w15:restartNumberingAfterBreak="0">
+  <w:abstractNum w:abstractNumId="34" w15:restartNumberingAfterBreak="0">
     <w:nsid w:val="586F54A8"/>
     <w:multiLevelType w:val="hybridMultilevel"/>
     <w:tmpl w:val="16CCEC14"/>
@@ -15225,7 +16110,7 @@
       </w:pPr>
     </w:lvl>
   </w:abstractNum>
-  <w:abstractNum w:abstractNumId="33" w15:restartNumberingAfterBreak="0">
+  <w:abstractNum w:abstractNumId="35" w15:restartNumberingAfterBreak="0">
     <w:nsid w:val="5B714379"/>
     <w:multiLevelType w:val="hybridMultilevel"/>
     <w:tmpl w:val="6FE8AD3A"/>
@@ -15338,7 +16223,7 @@
       </w:rPr>
     </w:lvl>
   </w:abstractNum>
-  <w:abstractNum w:abstractNumId="34" w15:restartNumberingAfterBreak="0">
+  <w:abstractNum w:abstractNumId="36" w15:restartNumberingAfterBreak="0">
     <w:nsid w:val="5C6566C5"/>
     <w:multiLevelType w:val="multilevel"/>
     <w:tmpl w:val="0C1A8BA8"/>
@@ -15487,7 +16372,7 @@
       </w:rPr>
     </w:lvl>
   </w:abstractNum>
-  <w:abstractNum w:abstractNumId="35" w15:restartNumberingAfterBreak="0">
+  <w:abstractNum w:abstractNumId="37" w15:restartNumberingAfterBreak="0">
     <w:nsid w:val="5E6519CE"/>
     <w:multiLevelType w:val="hybridMultilevel"/>
     <w:tmpl w:val="37123B5E"/>
@@ -15600,7 +16485,7 @@
       </w:rPr>
     </w:lvl>
   </w:abstractNum>
-  <w:abstractNum w:abstractNumId="36" w15:restartNumberingAfterBreak="0">
+  <w:abstractNum w:abstractNumId="38" w15:restartNumberingAfterBreak="0">
     <w:nsid w:val="66337E22"/>
     <w:multiLevelType w:val="hybridMultilevel"/>
     <w:tmpl w:val="77FA2118"/>
@@ -15713,7 +16598,7 @@
       </w:rPr>
     </w:lvl>
   </w:abstractNum>
-  <w:abstractNum w:abstractNumId="37" w15:restartNumberingAfterBreak="0">
+  <w:abstractNum w:abstractNumId="39" w15:restartNumberingAfterBreak="0">
     <w:nsid w:val="6E80618D"/>
     <w:multiLevelType w:val="hybridMultilevel"/>
     <w:tmpl w:val="5004F840"/>
@@ -15925,7 +16810,7 @@
       </w:rPr>
     </w:lvl>
   </w:abstractNum>
-  <w:abstractNum w:abstractNumId="38" w15:restartNumberingAfterBreak="0">
+  <w:abstractNum w:abstractNumId="40" w15:restartNumberingAfterBreak="0">
     <w:nsid w:val="6F2C3A41"/>
     <w:multiLevelType w:val="hybridMultilevel"/>
     <w:tmpl w:val="3CD42198"/>
@@ -16038,7 +16923,7 @@
       </w:rPr>
     </w:lvl>
   </w:abstractNum>
-  <w:abstractNum w:abstractNumId="39" w15:restartNumberingAfterBreak="0">
+  <w:abstractNum w:abstractNumId="41" w15:restartNumberingAfterBreak="0">
     <w:nsid w:val="75D96214"/>
     <w:multiLevelType w:val="hybridMultilevel"/>
     <w:tmpl w:val="AC049726"/>
@@ -16151,7 +17036,7 @@
       </w:rPr>
     </w:lvl>
   </w:abstractNum>
-  <w:abstractNum w:abstractNumId="40" w15:restartNumberingAfterBreak="0">
+  <w:abstractNum w:abstractNumId="42" w15:restartNumberingAfterBreak="0">
     <w:nsid w:val="77DE47B0"/>
     <w:multiLevelType w:val="hybridMultilevel"/>
     <w:tmpl w:val="DE329EF2"/>
@@ -16264,7 +17149,7 @@
       </w:rPr>
     </w:lvl>
   </w:abstractNum>
-  <w:abstractNum w:abstractNumId="41" w15:restartNumberingAfterBreak="0">
+  <w:abstractNum w:abstractNumId="43" w15:restartNumberingAfterBreak="0">
     <w:nsid w:val="7A5B47BC"/>
     <w:multiLevelType w:val="hybridMultilevel"/>
     <w:tmpl w:val="7A50B630"/>
@@ -16350,7 +17235,7 @@
       </w:pPr>
     </w:lvl>
   </w:abstractNum>
-  <w:abstractNum w:abstractNumId="42" w15:restartNumberingAfterBreak="0">
+  <w:abstractNum w:abstractNumId="44" w15:restartNumberingAfterBreak="0">
     <w:nsid w:val="7D2E2DCA"/>
     <w:multiLevelType w:val="hybridMultilevel"/>
     <w:tmpl w:val="B24CA378"/>
@@ -16464,46 +17349,46 @@
     </w:lvl>
   </w:abstractNum>
   <w:num w:numId="1">
-    <w:abstractNumId w:val="37"/>
+    <w:abstractNumId w:val="39"/>
   </w:num>
   <w:num w:numId="2">
-    <w:abstractNumId w:val="7"/>
+    <w:abstractNumId w:val="8"/>
   </w:num>
   <w:num w:numId="3">
-    <w:abstractNumId w:val="32"/>
+    <w:abstractNumId w:val="34"/>
   </w:num>
   <w:num w:numId="4">
+    <w:abstractNumId w:val="10"/>
+  </w:num>
+  <w:num w:numId="5">
+    <w:abstractNumId w:val="36"/>
+  </w:num>
+  <w:num w:numId="6">
+    <w:abstractNumId w:val="15"/>
+  </w:num>
+  <w:num w:numId="7">
+    <w:abstractNumId w:val="14"/>
+  </w:num>
+  <w:num w:numId="8">
+    <w:abstractNumId w:val="16"/>
+  </w:num>
+  <w:num w:numId="9">
     <w:abstractNumId w:val="9"/>
   </w:num>
-  <w:num w:numId="5">
-    <w:abstractNumId w:val="34"/>
-  </w:num>
-  <w:num w:numId="6">
-    <w:abstractNumId w:val="14"/>
-  </w:num>
-  <w:num w:numId="7">
-    <w:abstractNumId w:val="13"/>
-  </w:num>
-  <w:num w:numId="8">
-    <w:abstractNumId w:val="15"/>
-  </w:num>
-  <w:num w:numId="9">
-    <w:abstractNumId w:val="8"/>
-  </w:num>
   <w:num w:numId="10">
-    <w:abstractNumId w:val="38"/>
+    <w:abstractNumId w:val="40"/>
   </w:num>
   <w:num w:numId="11">
-    <w:abstractNumId w:val="25"/>
+    <w:abstractNumId w:val="27"/>
   </w:num>
   <w:num w:numId="12">
-    <w:abstractNumId w:val="31"/>
+    <w:abstractNumId w:val="33"/>
   </w:num>
   <w:num w:numId="13">
-    <w:abstractNumId w:val="42"/>
+    <w:abstractNumId w:val="44"/>
   </w:num>
   <w:num w:numId="14">
-    <w:abstractNumId w:val="40"/>
+    <w:abstractNumId w:val="42"/>
   </w:num>
   <w:num w:numId="15">
     <w:abstractNumId w:val="3"/>
@@ -16512,16 +17397,16 @@
     <w:abstractNumId w:val="2"/>
   </w:num>
   <w:num w:numId="17">
-    <w:abstractNumId w:val="35"/>
+    <w:abstractNumId w:val="37"/>
   </w:num>
   <w:num w:numId="18">
-    <w:abstractNumId w:val="6"/>
+    <w:abstractNumId w:val="7"/>
   </w:num>
   <w:num w:numId="19">
-    <w:abstractNumId w:val="22"/>
+    <w:abstractNumId w:val="24"/>
   </w:num>
   <w:num w:numId="20">
-    <w:abstractNumId w:val="18"/>
+    <w:abstractNumId w:val="19"/>
   </w:num>
   <w:num w:numId="21">
     <w:abstractNumId w:val="5"/>
@@ -16530,67 +17415,73 @@
     <w:abstractNumId w:val="0"/>
   </w:num>
   <w:num w:numId="23">
-    <w:abstractNumId w:val="23"/>
+    <w:abstractNumId w:val="25"/>
   </w:num>
   <w:num w:numId="24">
+    <w:abstractNumId w:val="12"/>
+  </w:num>
+  <w:num w:numId="25">
+    <w:abstractNumId w:val="35"/>
+  </w:num>
+  <w:num w:numId="26">
+    <w:abstractNumId w:val="20"/>
+  </w:num>
+  <w:num w:numId="27">
+    <w:abstractNumId w:val="32"/>
+  </w:num>
+  <w:num w:numId="28">
+    <w:abstractNumId w:val="31"/>
+  </w:num>
+  <w:num w:numId="29">
+    <w:abstractNumId w:val="30"/>
+  </w:num>
+  <w:num w:numId="30">
+    <w:abstractNumId w:val="43"/>
+  </w:num>
+  <w:num w:numId="31">
+    <w:abstractNumId w:val="18"/>
+  </w:num>
+  <w:num w:numId="32">
+    <w:abstractNumId w:val="26"/>
+  </w:num>
+  <w:num w:numId="33">
     <w:abstractNumId w:val="11"/>
   </w:num>
-  <w:num w:numId="25">
-    <w:abstractNumId w:val="33"/>
-  </w:num>
-  <w:num w:numId="26">
-    <w:abstractNumId w:val="19"/>
-  </w:num>
-  <w:num w:numId="27">
-    <w:abstractNumId w:val="30"/>
-  </w:num>
-  <w:num w:numId="28">
-    <w:abstractNumId w:val="29"/>
-  </w:num>
-  <w:num w:numId="29">
-    <w:abstractNumId w:val="28"/>
-  </w:num>
-  <w:num w:numId="30">
-    <w:abstractNumId w:val="41"/>
-  </w:num>
-  <w:num w:numId="31">
-    <w:abstractNumId w:val="17"/>
-  </w:num>
-  <w:num w:numId="32">
-    <w:abstractNumId w:val="24"/>
-  </w:num>
-  <w:num w:numId="33">
-    <w:abstractNumId w:val="10"/>
-  </w:num>
   <w:num w:numId="34">
-    <w:abstractNumId w:val="36"/>
+    <w:abstractNumId w:val="38"/>
   </w:num>
   <w:num w:numId="35">
     <w:abstractNumId w:val="4"/>
   </w:num>
   <w:num w:numId="36">
-    <w:abstractNumId w:val="20"/>
+    <w:abstractNumId w:val="21"/>
   </w:num>
   <w:num w:numId="37">
-    <w:abstractNumId w:val="27"/>
+    <w:abstractNumId w:val="29"/>
   </w:num>
   <w:num w:numId="38">
-    <w:abstractNumId w:val="16"/>
+    <w:abstractNumId w:val="17"/>
   </w:num>
   <w:num w:numId="39">
-    <w:abstractNumId w:val="12"/>
+    <w:abstractNumId w:val="13"/>
   </w:num>
   <w:num w:numId="40">
     <w:abstractNumId w:val="1"/>
   </w:num>
   <w:num w:numId="41">
-    <w:abstractNumId w:val="26"/>
+    <w:abstractNumId w:val="28"/>
   </w:num>
   <w:num w:numId="42">
-    <w:abstractNumId w:val="39"/>
+    <w:abstractNumId w:val="41"/>
   </w:num>
   <w:num w:numId="43">
-    <w:abstractNumId w:val="21"/>
+    <w:abstractNumId w:val="23"/>
+  </w:num>
+  <w:num w:numId="44">
+    <w:abstractNumId w:val="22"/>
+  </w:num>
+  <w:num w:numId="45">
+    <w:abstractNumId w:val="6"/>
   </w:num>
 </w:numbering>
 </file>
@@ -17690,7 +18581,7 @@
 </file>
 
 <file path=customXml/itemProps1.xml><?xml version="1.0" encoding="utf-8"?>
-<ds:datastoreItem xmlns:ds="http://schemas.openxmlformats.org/officeDocument/2006/customXml" ds:itemID="{56FC11BE-1AA7-47D9-AD0B-8B286AC9FE7D}">
+<ds:datastoreItem xmlns:ds="http://schemas.openxmlformats.org/officeDocument/2006/customXml" ds:itemID="{C53DC72F-4119-47A9-88AA-8A2628A64BB6}">
   <ds:schemaRefs>
     <ds:schemaRef ds:uri="http://schemas.openxmlformats.org/officeDocument/2006/bibliography"/>
   </ds:schemaRefs>

</xml_diff>

<commit_message>
Dealing with outliers subsection
</commit_message>
<xml_diff>
--- a/Documents/dolgozat.docx
+++ b/Documents/dolgozat.docx
@@ -8879,11 +8879,9 @@
       <w:r>
         <w:t xml:space="preserve">készletnek, az utolsó csoportot pedig tesztkészletnek. A kör pontosságát </w:t>
       </w:r>
-      <w:proofErr w:type="gramStart"/>
       <w:r>
         <w:t>Pontosság[</w:t>
       </w:r>
-      <w:proofErr w:type="gramEnd"/>
       <w:r>
         <w:t>1</w:t>
       </w:r>
@@ -8911,11 +8909,9 @@
       <w:r>
         <w:t xml:space="preserve"> a harmadik csoportot tesztkészletnek választjuk. A kör pontosságát </w:t>
       </w:r>
-      <w:proofErr w:type="gramStart"/>
       <w:r>
         <w:t>Pontosság[</w:t>
       </w:r>
-      <w:proofErr w:type="gramEnd"/>
       <w:r>
         <w:t>2</w:t>
       </w:r>
@@ -8937,11 +8933,9 @@
       <w:r>
         <w:t xml:space="preserve"> a második csoportot tesztkészletnek. A pontosságot </w:t>
       </w:r>
-      <w:proofErr w:type="gramStart"/>
       <w:r>
         <w:t>Pontosság[</w:t>
       </w:r>
-      <w:proofErr w:type="gramEnd"/>
       <w:r>
         <w:t>3</w:t>
       </w:r>
@@ -8963,11 +8957,9 @@
       <w:r>
         <w:t xml:space="preserve">készletnek. A kör pontosságát </w:t>
       </w:r>
-      <w:proofErr w:type="gramStart"/>
       <w:r>
         <w:t>Pontosság[</w:t>
       </w:r>
-      <w:proofErr w:type="gramEnd"/>
       <w:r>
         <w:t>4</w:t>
       </w:r>
@@ -11146,7 +11138,16 @@
         <w:jc w:val="both"/>
       </w:pPr>
       <w:r>
-        <w:t>Jellemző kiválasztás (</w:t>
+        <w:rPr>
+          <w:b/>
+          <w:bCs/>
+          <w:i/>
+          <w:iCs/>
+        </w:rPr>
+        <w:t>Jellemző kiválasztás</w:t>
+      </w:r>
+      <w:r>
+        <w:t xml:space="preserve"> (</w:t>
       </w:r>
       <w:proofErr w:type="spellStart"/>
       <w:r>
@@ -11175,7 +11176,16 @@
         <w:jc w:val="both"/>
       </w:pPr>
       <w:r>
-        <w:t>Jellemző tervezés (</w:t>
+        <w:rPr>
+          <w:b/>
+          <w:bCs/>
+          <w:i/>
+          <w:iCs/>
+        </w:rPr>
+        <w:t>Jellemző tervezés</w:t>
+      </w:r>
+      <w:r>
+        <w:t xml:space="preserve"> (</w:t>
       </w:r>
       <w:proofErr w:type="spellStart"/>
       <w:r>
@@ -11204,7 +11214,16 @@
         <w:jc w:val="both"/>
       </w:pPr>
       <w:r>
-        <w:t>Dimenzió csökkentés: Elvégezhetünk dimenziócsökkentést. Itt csökkenthetjük adatainak bonyolultságát anélkül, hogy elveszítenénk az információkat. Ennek egyik módja az, ha adatokat új tengely mentén kerül átirányításra. Ezáltal elérjük az adatokban meglévő maximális varianciát.</w:t>
+        <w:rPr>
+          <w:b/>
+          <w:bCs/>
+          <w:i/>
+          <w:iCs/>
+        </w:rPr>
+        <w:t>Dimenzió csökkentés</w:t>
+      </w:r>
+      <w:r>
+        <w:t>: Elvégezhetünk dimenziócsökkentést. Itt csökkenthetjük adatainak bonyolultságát anélkül, hogy elveszítenénk az információkat. Ennek egyik módja az, ha adatokat új tengely mentén kerül átirányításra. Ezáltal elérjük az adatokban meglévő maximális varianciát.</w:t>
       </w:r>
     </w:p>
     <w:p>
@@ -11719,6 +11738,62 @@
     </w:p>
     <w:p>
       <w:pPr>
+        <w:jc w:val="center"/>
+      </w:pPr>
+      <w:r>
+        <w:rPr>
+          <w:noProof/>
+        </w:rPr>
+        <w:drawing>
+          <wp:inline distT="0" distB="0" distL="0" distR="0" wp14:anchorId="7080EEFA" wp14:editId="25C30BC4">
+            <wp:extent cx="4200525" cy="2009775"/>
+            <wp:effectExtent l="0" t="0" r="9525" b="9525"/>
+            <wp:docPr id="19" name="Picture 19"/>
+            <wp:cNvGraphicFramePr>
+              <a:graphicFrameLocks xmlns:a="http://schemas.openxmlformats.org/drawingml/2006/main" noChangeAspect="1"/>
+            </wp:cNvGraphicFramePr>
+            <a:graphic xmlns:a="http://schemas.openxmlformats.org/drawingml/2006/main">
+              <a:graphicData uri="http://schemas.openxmlformats.org/drawingml/2006/picture">
+                <pic:pic xmlns:pic="http://schemas.openxmlformats.org/drawingml/2006/picture">
+                  <pic:nvPicPr>
+                    <pic:cNvPr id="19" name="missing_data.png"/>
+                    <pic:cNvPicPr/>
+                  </pic:nvPicPr>
+                  <pic:blipFill>
+                    <a:blip r:embed="rId26">
+                      <a:extLst>
+                        <a:ext uri="{28A0092B-C50C-407E-A947-70E740481C1C}">
+                          <a14:useLocalDpi xmlns:a14="http://schemas.microsoft.com/office/drawing/2010/main" val="0"/>
+                        </a:ext>
+                      </a:extLst>
+                    </a:blip>
+                    <a:stretch>
+                      <a:fillRect/>
+                    </a:stretch>
+                  </pic:blipFill>
+                  <pic:spPr>
+                    <a:xfrm>
+                      <a:off x="0" y="0"/>
+                      <a:ext cx="4200525" cy="2009775"/>
+                    </a:xfrm>
+                    <a:prstGeom prst="rect">
+                      <a:avLst/>
+                    </a:prstGeom>
+                  </pic:spPr>
+                </pic:pic>
+              </a:graphicData>
+            </a:graphic>
+          </wp:inline>
+        </w:drawing>
+      </w:r>
+    </w:p>
+    <w:p>
+      <w:pPr>
+        <w:jc w:val="center"/>
+      </w:pPr>
+    </w:p>
+    <w:p>
+      <w:pPr>
         <w:ind w:left="0" w:firstLine="0"/>
         <w:jc w:val="both"/>
       </w:pPr>
@@ -11801,7 +11876,11 @@
         <w:t xml:space="preserve">csak </w:t>
       </w:r>
       <w:r>
-        <w:t>egy irreleváns mezőnek hiányzik az értéke. A listán belüli törlés a gyakorlatban a legelterjedtebb módszer, mert egyszerű</w:t>
+        <w:t xml:space="preserve">egy irreleváns mezőnek hiányzik az értéke. A listán belüli </w:t>
+      </w:r>
+      <w:r>
+        <w:lastRenderedPageBreak/>
+        <w:t>törlés a gyakorlatban a legelterjedtebb módszer, mert egyszerű</w:t>
       </w:r>
       <w:r>
         <w:t xml:space="preserve">, viszont </w:t>
@@ -11934,7 +12013,6 @@
           <w:i/>
           <w:iCs/>
         </w:rPr>
-        <w:lastRenderedPageBreak/>
         <w:t>Oszlop átlag</w:t>
       </w:r>
       <w:r>
@@ -12179,7 +12257,11 @@
         <w:t xml:space="preserve"> hogy </w:t>
       </w:r>
       <w:r>
-        <w:t>minden hiányzó érték helyett az összes rendelkezésre álló érték átlagát helyettesíti. Az átlagos helyettesítés gyengíti az összefüggéseket az adatok oszlopai között. Amikor lényegében azt mondod, hogy ez egy átlagos adatpont, akkor nincs semmi különös, gyengíted a korrelációkat</w:t>
+        <w:t xml:space="preserve">minden hiányzó érték helyett az összes rendelkezésre álló érték átlagát helyettesíti. Az átlagos helyettesítés gyengíti az összefüggéseket az adatok oszlopai között. Amikor lényegében azt mondod, hogy ez egy átlagos adatpont, akkor nincs semmi </w:t>
+      </w:r>
+      <w:r>
+        <w:lastRenderedPageBreak/>
+        <w:t>különös, gyengíted a korrelációkat</w:t>
       </w:r>
       <w:r>
         <w:t>. E</w:t>
@@ -12290,6 +12372,1260 @@
       </w:r>
       <w:r>
         <w:t xml:space="preserve"> technikák alkalmazásának árnyalataival, és meg kell határoznia az adott felhasználási esetet.</w:t>
+      </w:r>
+    </w:p>
+    <w:p>
+      <w:pPr>
+        <w:pStyle w:val="Heading2"/>
+        <w:spacing w:before="240" w:after="240"/>
+        <w:ind w:left="11" w:right="6" w:hanging="11"/>
+        <w:rPr>
+          <w:rFonts w:ascii="Arial" w:hAnsi="Arial" w:cs="Arial"/>
+        </w:rPr>
+      </w:pPr>
+      <w:r>
+        <w:rPr>
+          <w:rFonts w:ascii="Arial" w:hAnsi="Arial" w:cs="Arial"/>
+        </w:rPr>
+        <w:t>Kiugró értékek</w:t>
+      </w:r>
+      <w:r>
+        <w:rPr>
+          <w:rFonts w:ascii="Arial" w:hAnsi="Arial" w:cs="Arial"/>
+        </w:rPr>
+        <w:t xml:space="preserve"> kezelése</w:t>
+      </w:r>
+    </w:p>
+    <w:p>
+      <w:pPr>
+        <w:ind w:left="0" w:firstLine="0"/>
+        <w:jc w:val="both"/>
+      </w:pPr>
+      <w:r>
+        <w:t>Az adatainak feltárása és vizualizálása során előfordulhat, hogy az adatkészletben vannak kiugró értékek</w:t>
+      </w:r>
+      <w:r>
+        <w:t>.</w:t>
+      </w:r>
+      <w:r>
+        <w:t xml:space="preserve"> </w:t>
+      </w:r>
+      <w:r>
+        <w:t>E</w:t>
+      </w:r>
+      <w:r>
+        <w:t xml:space="preserve">z egy olyan adatpont, amely jelentősen eltér az ugyanazon adatkészlet többi adatpontjától. Előfordulhat, hogy a teljes rekord valamilyen módon kiugró érték, vagy vannak olyan mezők, amelyek kiugró értékekkel rendelkeznek. </w:t>
+      </w:r>
+    </w:p>
+    <w:p>
+      <w:pPr>
+        <w:ind w:left="0" w:firstLine="0"/>
+        <w:jc w:val="both"/>
+      </w:pPr>
+      <w:r>
+        <w:t>Két lépést tudunk elkülöníteni, mikor</w:t>
+      </w:r>
+      <w:r>
+        <w:t xml:space="preserve"> kiugró adatokkal </w:t>
+      </w:r>
+      <w:r>
+        <w:t>dolgozunk</w:t>
+      </w:r>
+      <w:r>
+        <w:t>. Az első lépés az adatokban létező kiugró értékek azonosítása</w:t>
+      </w:r>
+      <w:r>
+        <w:t>.</w:t>
+      </w:r>
+      <w:r>
+        <w:t xml:space="preserve"> </w:t>
+      </w:r>
+      <w:r>
+        <w:t>A</w:t>
+      </w:r>
+      <w:r>
+        <w:t xml:space="preserve"> második lépés ezeknek a kiugró értékeknek a kezelés</w:t>
+      </w:r>
+      <w:r>
+        <w:t>e</w:t>
+      </w:r>
+      <w:r>
+        <w:t>.</w:t>
+      </w:r>
+    </w:p>
+    <w:p>
+      <w:pPr>
+        <w:ind w:left="0" w:firstLine="0"/>
+        <w:jc w:val="both"/>
+      </w:pPr>
+      <w:r>
+        <w:t>Csakúgy, mint vannak gépi tanulási algoritmusok, vannak olyan speciális algoritmusok is, amelyeket a kiugró értékek észlelésére építettek</w:t>
+      </w:r>
+      <w:r>
+        <w:t>.</w:t>
+      </w:r>
+      <w:r>
+        <w:t xml:space="preserve"> </w:t>
+      </w:r>
+      <w:r>
+        <w:t>A</w:t>
+      </w:r>
+      <w:r>
+        <w:t xml:space="preserve"> legalapvetőbb azonosít</w:t>
+      </w:r>
+      <w:r>
+        <w:t>ása</w:t>
+      </w:r>
+      <w:r>
+        <w:t xml:space="preserve"> a kiugró értéke</w:t>
+      </w:r>
+      <w:r>
+        <w:t>knek</w:t>
+      </w:r>
+      <w:r>
+        <w:t xml:space="preserve">, hogy </w:t>
+      </w:r>
+      <w:r>
+        <w:t>megmérjük</w:t>
+      </w:r>
+      <w:r>
+        <w:t xml:space="preserve"> az adott adatpont távolságát az adatok átlagátó</w:t>
+      </w:r>
+      <w:r>
+        <w:t>l.</w:t>
+      </w:r>
+      <w:r>
+        <w:t xml:space="preserve"> </w:t>
+      </w:r>
+      <w:r>
+        <w:t xml:space="preserve">Másik módszer, hogy vesszük </w:t>
+      </w:r>
+      <w:r>
+        <w:t>a</w:t>
+      </w:r>
+      <w:r>
+        <w:t xml:space="preserve">z adatpont és a modell által illesztett vonal </w:t>
+      </w:r>
+      <w:r>
+        <w:t>távolság</w:t>
+      </w:r>
+      <w:r>
+        <w:t>á</w:t>
+      </w:r>
+      <w:r>
+        <w:t>t. Miután azonosítot</w:t>
+      </w:r>
+      <w:r>
+        <w:t>tuk</w:t>
+      </w:r>
+      <w:r>
+        <w:t xml:space="preserve"> a kiugró értékeket, három tág </w:t>
+      </w:r>
+      <w:r>
+        <w:t>technika</w:t>
+      </w:r>
+      <w:r>
+        <w:t xml:space="preserve"> segítségével megbirkózhat</w:t>
+      </w:r>
+      <w:r>
+        <w:t>unk</w:t>
+      </w:r>
+      <w:r>
+        <w:t xml:space="preserve"> a kiugró értékekkel. Eldobhat</w:t>
+      </w:r>
+      <w:r>
+        <w:t xml:space="preserve">juk a </w:t>
+      </w:r>
+      <w:r>
+        <w:t>kiugró adatok</w:t>
+      </w:r>
+      <w:r>
+        <w:t>at</w:t>
+      </w:r>
+      <w:r>
+        <w:t>, korlátozhatja a kiugró értékeket vagy beállíthatja a szélső értékeket az átlagos értékre.</w:t>
+      </w:r>
+    </w:p>
+    <w:p>
+      <w:pPr>
+        <w:ind w:left="0" w:firstLine="0"/>
+        <w:jc w:val="both"/>
+      </w:pPr>
+      <w:r>
+        <w:rPr>
+          <w:noProof/>
+        </w:rPr>
+        <w:drawing>
+          <wp:inline distT="0" distB="0" distL="0" distR="0" wp14:anchorId="335F9C7C" wp14:editId="5A9B490D">
+            <wp:extent cx="5579745" cy="2304415"/>
+            <wp:effectExtent l="0" t="0" r="1905" b="635"/>
+            <wp:docPr id="20" name="Picture 20"/>
+            <wp:cNvGraphicFramePr>
+              <a:graphicFrameLocks xmlns:a="http://schemas.openxmlformats.org/drawingml/2006/main" noChangeAspect="1"/>
+            </wp:cNvGraphicFramePr>
+            <a:graphic xmlns:a="http://schemas.openxmlformats.org/drawingml/2006/main">
+              <a:graphicData uri="http://schemas.openxmlformats.org/drawingml/2006/picture">
+                <pic:pic xmlns:pic="http://schemas.openxmlformats.org/drawingml/2006/picture">
+                  <pic:nvPicPr>
+                    <pic:cNvPr id="20" name="outliers.png"/>
+                    <pic:cNvPicPr/>
+                  </pic:nvPicPr>
+                  <pic:blipFill>
+                    <a:blip r:embed="rId27">
+                      <a:extLst>
+                        <a:ext uri="{28A0092B-C50C-407E-A947-70E740481C1C}">
+                          <a14:useLocalDpi xmlns:a14="http://schemas.microsoft.com/office/drawing/2010/main" val="0"/>
+                        </a:ext>
+                      </a:extLst>
+                    </a:blip>
+                    <a:stretch>
+                      <a:fillRect/>
+                    </a:stretch>
+                  </pic:blipFill>
+                  <pic:spPr>
+                    <a:xfrm>
+                      <a:off x="0" y="0"/>
+                      <a:ext cx="5579745" cy="2304415"/>
+                    </a:xfrm>
+                    <a:prstGeom prst="rect">
+                      <a:avLst/>
+                    </a:prstGeom>
+                  </pic:spPr>
+                </pic:pic>
+              </a:graphicData>
+            </a:graphic>
+          </wp:inline>
+        </w:drawing>
+      </w:r>
+    </w:p>
+    <w:p>
+      <w:pPr>
+        <w:ind w:left="0" w:firstLine="0"/>
+        <w:jc w:val="both"/>
+      </w:pPr>
+    </w:p>
+    <w:p>
+      <w:pPr>
+        <w:ind w:left="0" w:firstLine="0"/>
+        <w:jc w:val="both"/>
+        <w:rPr>
+          <w:b/>
+          <w:bCs/>
+        </w:rPr>
+      </w:pPr>
+      <w:r>
+        <w:rPr>
+          <w:b/>
+          <w:bCs/>
+        </w:rPr>
+        <w:t>Észlelés</w:t>
+      </w:r>
+    </w:p>
+    <w:p>
+      <w:pPr>
+        <w:ind w:left="0" w:firstLine="0"/>
+        <w:jc w:val="both"/>
+      </w:pPr>
+      <w:r>
+        <w:lastRenderedPageBreak/>
+        <w:t>Kezdjük azzal, hogy megbeszéljük, hogyan tudjuk azonosítani a kiugró értékeket a két megvitatott technika segítségével.</w:t>
+      </w:r>
+    </w:p>
+    <w:p>
+      <w:pPr>
+        <w:ind w:left="0" w:firstLine="0"/>
+        <w:jc w:val="both"/>
+        <w:rPr>
+          <w:b/>
+          <w:bCs/>
+        </w:rPr>
+      </w:pPr>
+      <w:r>
+        <w:rPr>
+          <w:b/>
+          <w:bCs/>
+        </w:rPr>
+        <w:t>Távolság az átlagtól</w:t>
+      </w:r>
+    </w:p>
+    <w:p>
+      <w:pPr>
+        <w:ind w:left="0" w:firstLine="0"/>
+        <w:jc w:val="both"/>
+      </w:pPr>
+      <w:r>
+        <w:t>Az adatok bármely jellemzőjének átlaga</w:t>
+      </w:r>
+      <w:r>
+        <w:t xml:space="preserve"> </w:t>
+      </w:r>
+      <w:r>
+        <w:t xml:space="preserve">alapvetően a központi </w:t>
+      </w:r>
+      <w:r>
+        <w:t>irányvonal</w:t>
+      </w:r>
+      <w:r>
+        <w:t xml:space="preserve"> mérőszáma. Ez az a pont, amely körül a fennmaradó pontok csoportosulnak. </w:t>
+      </w:r>
+      <w:r>
+        <w:t>Egy</w:t>
+      </w:r>
+      <w:r>
+        <w:t xml:space="preserve"> adatpont, amelynek értéke messze van az átlagtól</w:t>
+      </w:r>
+      <w:r>
+        <w:t>, azt</w:t>
+      </w:r>
+      <w:r>
+        <w:t xml:space="preserve"> kiugrónak tekinthető</w:t>
+      </w:r>
+      <w:r>
+        <w:t>.</w:t>
+      </w:r>
+    </w:p>
+    <w:p>
+      <w:pPr>
+        <w:ind w:left="0" w:firstLine="0"/>
+        <w:jc w:val="both"/>
+      </w:pPr>
+      <w:r>
+        <w:t>Ha gyorsan összefoglalni szeretné</w:t>
+      </w:r>
+      <w:r>
+        <w:t>nk</w:t>
+      </w:r>
+      <w:r>
+        <w:t xml:space="preserve"> az összes olyan adatsort, amellyel dolgoz</w:t>
+      </w:r>
+      <w:r>
+        <w:t>un</w:t>
+      </w:r>
+      <w:r>
+        <w:t>k, akkor az első mérőszám az adatok átlaga. Bármely adat átlagos értéke a</w:t>
+      </w:r>
+      <w:r>
+        <w:t>z a szám</w:t>
+      </w:r>
+      <w:r>
+        <w:t>, amely az összes adatpontot a legjobban képviseli. Bármely adatpont</w:t>
+      </w:r>
+      <w:r>
+        <w:t xml:space="preserve"> </w:t>
+      </w:r>
+      <w:r>
+        <w:t xml:space="preserve">átlaga lényegében az összes szám összege elosztva a </w:t>
+      </w:r>
+      <w:r>
+        <w:t>darabszámmal</w:t>
+      </w:r>
+      <w:r>
+        <w:t>.</w:t>
+      </w:r>
+    </w:p>
+    <w:p>
+      <w:pPr>
+        <w:ind w:left="0" w:firstLine="0"/>
+        <w:jc w:val="both"/>
+      </w:pPr>
+      <m:oMathPara>
+        <m:oMath>
+          <m:acc>
+            <m:accPr>
+              <m:chr m:val="̅"/>
+              <m:ctrlPr>
+                <w:rPr>
+                  <w:rFonts w:ascii="Cambria Math" w:hAnsi="Cambria Math"/>
+                  <w:i/>
+                </w:rPr>
+              </m:ctrlPr>
+            </m:accPr>
+            <m:e>
+              <m:r>
+                <w:rPr>
+                  <w:rFonts w:ascii="Cambria Math" w:hAnsi="Cambria Math"/>
+                </w:rPr>
+                <m:t>X</m:t>
+              </m:r>
+            </m:e>
+          </m:acc>
+          <m:r>
+            <w:rPr>
+              <w:rFonts w:ascii="Cambria Math" w:hAnsi="Cambria Math"/>
+            </w:rPr>
+            <m:t xml:space="preserve">= </m:t>
+          </m:r>
+          <m:f>
+            <m:fPr>
+              <m:ctrlPr>
+                <w:rPr>
+                  <w:rFonts w:ascii="Cambria Math" w:hAnsi="Cambria Math"/>
+                  <w:i/>
+                </w:rPr>
+              </m:ctrlPr>
+            </m:fPr>
+            <m:num>
+              <m:sSub>
+                <m:sSubPr>
+                  <m:ctrlPr>
+                    <w:rPr>
+                      <w:rFonts w:ascii="Cambria Math" w:hAnsi="Cambria Math"/>
+                      <w:i/>
+                    </w:rPr>
+                  </m:ctrlPr>
+                </m:sSubPr>
+                <m:e>
+                  <m:r>
+                    <w:rPr>
+                      <w:rFonts w:ascii="Cambria Math" w:hAnsi="Cambria Math"/>
+                    </w:rPr>
+                    <m:t>X</m:t>
+                  </m:r>
+                </m:e>
+                <m:sub>
+                  <m:r>
+                    <w:rPr>
+                      <w:rFonts w:ascii="Cambria Math" w:hAnsi="Cambria Math"/>
+                    </w:rPr>
+                    <m:t>1</m:t>
+                  </m:r>
+                </m:sub>
+              </m:sSub>
+              <m:r>
+                <w:rPr>
+                  <w:rFonts w:ascii="Cambria Math" w:hAnsi="Cambria Math"/>
+                </w:rPr>
+                <m:t>+</m:t>
+              </m:r>
+              <m:sSub>
+                <m:sSubPr>
+                  <m:ctrlPr>
+                    <w:rPr>
+                      <w:rFonts w:ascii="Cambria Math" w:hAnsi="Cambria Math"/>
+                      <w:i/>
+                    </w:rPr>
+                  </m:ctrlPr>
+                </m:sSubPr>
+                <m:e>
+                  <m:r>
+                    <w:rPr>
+                      <w:rFonts w:ascii="Cambria Math" w:hAnsi="Cambria Math"/>
+                    </w:rPr>
+                    <m:t>X</m:t>
+                  </m:r>
+                </m:e>
+                <m:sub>
+                  <m:r>
+                    <w:rPr>
+                      <w:rFonts w:ascii="Cambria Math" w:hAnsi="Cambria Math"/>
+                    </w:rPr>
+                    <m:t>2</m:t>
+                  </m:r>
+                </m:sub>
+              </m:sSub>
+              <m:r>
+                <w:rPr>
+                  <w:rFonts w:ascii="Cambria Math" w:hAnsi="Cambria Math"/>
+                </w:rPr>
+                <m:t>+…+</m:t>
+              </m:r>
+              <m:sSub>
+                <m:sSubPr>
+                  <m:ctrlPr>
+                    <w:rPr>
+                      <w:rFonts w:ascii="Cambria Math" w:hAnsi="Cambria Math"/>
+                      <w:i/>
+                    </w:rPr>
+                  </m:ctrlPr>
+                </m:sSubPr>
+                <m:e>
+                  <m:r>
+                    <w:rPr>
+                      <w:rFonts w:ascii="Cambria Math" w:hAnsi="Cambria Math"/>
+                    </w:rPr>
+                    <m:t>X</m:t>
+                  </m:r>
+                </m:e>
+                <m:sub>
+                  <m:r>
+                    <w:rPr>
+                      <w:rFonts w:ascii="Cambria Math" w:hAnsi="Cambria Math"/>
+                    </w:rPr>
+                    <m:t>n</m:t>
+                  </m:r>
+                </m:sub>
+              </m:sSub>
+            </m:num>
+            <m:den>
+              <m:r>
+                <w:rPr>
+                  <w:rFonts w:ascii="Cambria Math" w:hAnsi="Cambria Math"/>
+                </w:rPr>
+                <m:t>n</m:t>
+              </m:r>
+            </m:den>
+          </m:f>
+        </m:oMath>
+      </m:oMathPara>
+    </w:p>
+    <w:p>
+      <w:pPr>
+        <w:ind w:left="0" w:firstLine="0"/>
+        <w:jc w:val="both"/>
+      </w:pPr>
+      <w:r>
+        <w:t>Az átlaggal együtt azonban az adatokban meglévő variáció is fontos. A variáció annak mérése, hogy az adat</w:t>
+      </w:r>
+      <w:r>
+        <w:t>pontok</w:t>
+      </w:r>
+      <w:r>
+        <w:t xml:space="preserve"> </w:t>
+      </w:r>
+      <w:r>
+        <w:t>mekkora tartományba mozognak</w:t>
+      </w:r>
+      <w:r>
+        <w:t>. Az adatok változásának egyik fontos mértéke a tartomány, amely egyszerűen a maximális és a minimális érték levonása. Azonban a tartomány teljesen figyelmen kívül hagyja az átlagot, ezért gyakran alkalmaznak egy másik mérőszámot, amely a variancia.</w:t>
+      </w:r>
+    </w:p>
+    <w:p>
+      <w:pPr>
+        <w:ind w:left="0" w:firstLine="0"/>
+        <w:jc w:val="both"/>
+      </w:pPr>
+      <m:oMathPara>
+        <m:oMath>
+          <m:r>
+            <w:rPr>
+              <w:rFonts w:ascii="Cambria Math" w:hAnsi="Cambria Math"/>
+            </w:rPr>
+            <m:t>Range=</m:t>
+          </m:r>
+          <m:sSub>
+            <m:sSubPr>
+              <m:ctrlPr>
+                <w:rPr>
+                  <w:rFonts w:ascii="Cambria Math" w:hAnsi="Cambria Math"/>
+                  <w:i/>
+                </w:rPr>
+              </m:ctrlPr>
+            </m:sSubPr>
+            <m:e>
+              <m:r>
+                <w:rPr>
+                  <w:rFonts w:ascii="Cambria Math" w:hAnsi="Cambria Math"/>
+                </w:rPr>
+                <m:t>X</m:t>
+              </m:r>
+            </m:e>
+            <m:sub>
+              <m:r>
+                <w:rPr>
+                  <w:rFonts w:ascii="Cambria Math" w:hAnsi="Cambria Math"/>
+                </w:rPr>
+                <m:t>max</m:t>
+              </m:r>
+            </m:sub>
+          </m:sSub>
+          <m:r>
+            <w:rPr>
+              <w:rFonts w:ascii="Cambria Math" w:hAnsi="Cambria Math"/>
+            </w:rPr>
+            <m:t xml:space="preserve">- </m:t>
+          </m:r>
+          <m:sSub>
+            <m:sSubPr>
+              <m:ctrlPr>
+                <w:rPr>
+                  <w:rFonts w:ascii="Cambria Math" w:hAnsi="Cambria Math"/>
+                  <w:i/>
+                </w:rPr>
+              </m:ctrlPr>
+            </m:sSubPr>
+            <m:e>
+              <m:r>
+                <w:rPr>
+                  <w:rFonts w:ascii="Cambria Math" w:hAnsi="Cambria Math"/>
+                </w:rPr>
+                <m:t>X</m:t>
+              </m:r>
+            </m:e>
+            <m:sub>
+              <m:r>
+                <w:rPr>
+                  <w:rFonts w:ascii="Cambria Math" w:hAnsi="Cambria Math"/>
+                </w:rPr>
+                <m:t>m</m:t>
+              </m:r>
+              <m:r>
+                <w:rPr>
+                  <w:rFonts w:ascii="Cambria Math" w:hAnsi="Cambria Math"/>
+                </w:rPr>
+                <m:t>in</m:t>
+              </m:r>
+            </m:sub>
+          </m:sSub>
+        </m:oMath>
+      </m:oMathPara>
+    </w:p>
+    <w:p>
+      <w:pPr>
+        <w:ind w:left="0" w:firstLine="0"/>
+        <w:jc w:val="both"/>
+      </w:pPr>
+      <w:r>
+        <w:t xml:space="preserve">Az adatok második legfontosabb </w:t>
+      </w:r>
+      <w:r>
+        <w:t>mérő</w:t>
+      </w:r>
+      <w:r>
+        <w:t>szám, amely összefoglalja az összes pontkészletet</w:t>
+      </w:r>
+      <w:r>
+        <w:t xml:space="preserve"> </w:t>
+      </w:r>
+      <w:r>
+        <w:t>a variancia. A variancia annak mérése, hogy az adatok hogyan</w:t>
+      </w:r>
+      <w:r>
+        <w:t xml:space="preserve"> </w:t>
+      </w:r>
+      <w:r>
+        <w:t>változnak</w:t>
+      </w:r>
+      <w:r>
+        <w:t xml:space="preserve"> az átlagtól</w:t>
+      </w:r>
+      <w:r>
+        <w:t>.</w:t>
+      </w:r>
+      <w:r>
+        <w:t xml:space="preserve"> </w:t>
+      </w:r>
+      <w:r>
+        <w:t xml:space="preserve">Röviden összefoglalják a számok halmazát, bármilyen számkészletet. </w:t>
+      </w:r>
+      <w:r>
+        <w:t>A</w:t>
+      </w:r>
+      <w:r>
+        <w:t xml:space="preserve"> varianciával együtt egy másik kifejezés, amellyel találkozhat</w:t>
+      </w:r>
+      <w:r>
+        <w:t>unk</w:t>
+      </w:r>
+      <w:r>
+        <w:t>, a szórás.</w:t>
+      </w:r>
+    </w:p>
+    <w:p>
+      <w:pPr>
+        <w:ind w:left="0" w:firstLine="0"/>
+        <w:jc w:val="both"/>
+      </w:pPr>
+      <m:oMathPara>
+        <m:oMath>
+          <m:r>
+            <w:rPr>
+              <w:rFonts w:ascii="Cambria Math" w:hAnsi="Cambria Math"/>
+            </w:rPr>
+            <m:t xml:space="preserve">Variance= </m:t>
+          </m:r>
+          <m:f>
+            <m:fPr>
+              <m:ctrlPr>
+                <w:rPr>
+                  <w:rFonts w:ascii="Cambria Math" w:hAnsi="Cambria Math"/>
+                  <w:i/>
+                </w:rPr>
+              </m:ctrlPr>
+            </m:fPr>
+            <m:num>
+              <m:nary>
+                <m:naryPr>
+                  <m:chr m:val="∑"/>
+                  <m:limLoc m:val="undOvr"/>
+                  <m:subHide m:val="1"/>
+                  <m:supHide m:val="1"/>
+                  <m:ctrlPr>
+                    <w:rPr>
+                      <w:rFonts w:ascii="Cambria Math" w:hAnsi="Cambria Math"/>
+                      <w:i/>
+                    </w:rPr>
+                  </m:ctrlPr>
+                </m:naryPr>
+                <m:sub/>
+                <m:sup/>
+                <m:e>
+                  <m:sSup>
+                    <m:sSupPr>
+                      <m:ctrlPr>
+                        <w:rPr>
+                          <w:rFonts w:ascii="Cambria Math" w:hAnsi="Cambria Math"/>
+                          <w:i/>
+                        </w:rPr>
+                      </m:ctrlPr>
+                    </m:sSupPr>
+                    <m:e>
+                      <m:r>
+                        <w:rPr>
+                          <w:rFonts w:ascii="Cambria Math" w:hAnsi="Cambria Math"/>
+                        </w:rPr>
+                        <m:t>(</m:t>
+                      </m:r>
+                      <m:sSub>
+                        <m:sSubPr>
+                          <m:ctrlPr>
+                            <w:rPr>
+                              <w:rFonts w:ascii="Cambria Math" w:hAnsi="Cambria Math"/>
+                              <w:i/>
+                            </w:rPr>
+                          </m:ctrlPr>
+                        </m:sSubPr>
+                        <m:e>
+                          <m:r>
+                            <w:rPr>
+                              <w:rFonts w:ascii="Cambria Math" w:hAnsi="Cambria Math"/>
+                            </w:rPr>
+                            <m:t>x</m:t>
+                          </m:r>
+                        </m:e>
+                        <m:sub>
+                          <m:r>
+                            <w:rPr>
+                              <w:rFonts w:ascii="Cambria Math" w:hAnsi="Cambria Math"/>
+                            </w:rPr>
+                            <m:t>i</m:t>
+                          </m:r>
+                        </m:sub>
+                      </m:sSub>
+                      <m:r>
+                        <w:rPr>
+                          <w:rFonts w:ascii="Cambria Math" w:hAnsi="Cambria Math"/>
+                        </w:rPr>
+                        <m:t>-</m:t>
+                      </m:r>
+                      <m:acc>
+                        <m:accPr>
+                          <m:chr m:val="̅"/>
+                          <m:ctrlPr>
+                            <w:rPr>
+                              <w:rFonts w:ascii="Cambria Math" w:hAnsi="Cambria Math"/>
+                              <w:i/>
+                            </w:rPr>
+                          </m:ctrlPr>
+                        </m:accPr>
+                        <m:e>
+                          <m:r>
+                            <w:rPr>
+                              <w:rFonts w:ascii="Cambria Math" w:hAnsi="Cambria Math"/>
+                            </w:rPr>
+                            <m:t>x</m:t>
+                          </m:r>
+                        </m:e>
+                      </m:acc>
+                      <m:r>
+                        <w:rPr>
+                          <w:rFonts w:ascii="Cambria Math" w:hAnsi="Cambria Math"/>
+                        </w:rPr>
+                        <m:t>)</m:t>
+                      </m:r>
+                    </m:e>
+                    <m:sup>
+                      <m:r>
+                        <w:rPr>
+                          <w:rFonts w:ascii="Cambria Math" w:hAnsi="Cambria Math"/>
+                        </w:rPr>
+                        <m:t>2</m:t>
+                      </m:r>
+                    </m:sup>
+                  </m:sSup>
+                </m:e>
+              </m:nary>
+            </m:num>
+            <m:den>
+              <m:r>
+                <w:rPr>
+                  <w:rFonts w:ascii="Cambria Math" w:hAnsi="Cambria Math"/>
+                </w:rPr>
+                <m:t>n-1</m:t>
+              </m:r>
+            </m:den>
+          </m:f>
+        </m:oMath>
+      </m:oMathPara>
+    </w:p>
+    <w:p>
+      <w:pPr>
+        <w:ind w:left="0" w:firstLine="0"/>
+        <w:jc w:val="both"/>
+      </w:pPr>
+      <w:r>
+        <w:t>A szórás nem más, mint a variancia négyzetgyöke, és az adatok változásának mértéke. A szórás segít kifejezni, hogy egy adott adatpont milyen messze van az átlagtól.</w:t>
+      </w:r>
+    </w:p>
+    <w:p>
+      <w:pPr>
+        <w:ind w:left="0" w:firstLine="0"/>
+        <w:jc w:val="both"/>
+      </w:pPr>
+      <m:oMathPara>
+        <m:oMath>
+          <m:r>
+            <w:rPr>
+              <w:rFonts w:ascii="Cambria Math" w:hAnsi="Cambria Math"/>
+            </w:rPr>
+            <m:t>Std Dev</m:t>
+          </m:r>
+          <m:r>
+            <w:rPr>
+              <w:rFonts w:ascii="Cambria Math" w:hAnsi="Cambria Math"/>
+            </w:rPr>
+            <m:t xml:space="preserve">= </m:t>
+          </m:r>
+          <m:rad>
+            <m:radPr>
+              <m:degHide m:val="1"/>
+              <m:ctrlPr>
+                <w:rPr>
+                  <w:rFonts w:ascii="Cambria Math" w:hAnsi="Cambria Math"/>
+                  <w:i/>
+                </w:rPr>
+              </m:ctrlPr>
+            </m:radPr>
+            <m:deg/>
+            <m:e>
+              <m:f>
+                <m:fPr>
+                  <m:ctrlPr>
+                    <w:rPr>
+                      <w:rFonts w:ascii="Cambria Math" w:hAnsi="Cambria Math"/>
+                      <w:i/>
+                    </w:rPr>
+                  </m:ctrlPr>
+                </m:fPr>
+                <m:num>
+                  <m:nary>
+                    <m:naryPr>
+                      <m:chr m:val="∑"/>
+                      <m:limLoc m:val="undOvr"/>
+                      <m:subHide m:val="1"/>
+                      <m:supHide m:val="1"/>
+                      <m:ctrlPr>
+                        <w:rPr>
+                          <w:rFonts w:ascii="Cambria Math" w:hAnsi="Cambria Math"/>
+                          <w:i/>
+                        </w:rPr>
+                      </m:ctrlPr>
+                    </m:naryPr>
+                    <m:sub/>
+                    <m:sup/>
+                    <m:e>
+                      <m:sSup>
+                        <m:sSupPr>
+                          <m:ctrlPr>
+                            <w:rPr>
+                              <w:rFonts w:ascii="Cambria Math" w:hAnsi="Cambria Math"/>
+                              <w:i/>
+                            </w:rPr>
+                          </m:ctrlPr>
+                        </m:sSupPr>
+                        <m:e>
+                          <m:r>
+                            <w:rPr>
+                              <w:rFonts w:ascii="Cambria Math" w:hAnsi="Cambria Math"/>
+                            </w:rPr>
+                            <m:t>(</m:t>
+                          </m:r>
+                          <m:sSub>
+                            <m:sSubPr>
+                              <m:ctrlPr>
+                                <w:rPr>
+                                  <w:rFonts w:ascii="Cambria Math" w:hAnsi="Cambria Math"/>
+                                  <w:i/>
+                                </w:rPr>
+                              </m:ctrlPr>
+                            </m:sSubPr>
+                            <m:e>
+                              <m:r>
+                                <w:rPr>
+                                  <w:rFonts w:ascii="Cambria Math" w:hAnsi="Cambria Math"/>
+                                </w:rPr>
+                                <m:t>x</m:t>
+                              </m:r>
+                            </m:e>
+                            <m:sub>
+                              <m:r>
+                                <w:rPr>
+                                  <w:rFonts w:ascii="Cambria Math" w:hAnsi="Cambria Math"/>
+                                </w:rPr>
+                                <m:t>i</m:t>
+                              </m:r>
+                            </m:sub>
+                          </m:sSub>
+                          <m:r>
+                            <w:rPr>
+                              <w:rFonts w:ascii="Cambria Math" w:hAnsi="Cambria Math"/>
+                            </w:rPr>
+                            <m:t>-</m:t>
+                          </m:r>
+                          <m:acc>
+                            <m:accPr>
+                              <m:chr m:val="̅"/>
+                              <m:ctrlPr>
+                                <w:rPr>
+                                  <w:rFonts w:ascii="Cambria Math" w:hAnsi="Cambria Math"/>
+                                  <w:i/>
+                                </w:rPr>
+                              </m:ctrlPr>
+                            </m:accPr>
+                            <m:e>
+                              <m:r>
+                                <w:rPr>
+                                  <w:rFonts w:ascii="Cambria Math" w:hAnsi="Cambria Math"/>
+                                </w:rPr>
+                                <m:t>x</m:t>
+                              </m:r>
+                            </m:e>
+                          </m:acc>
+                          <m:r>
+                            <w:rPr>
+                              <w:rFonts w:ascii="Cambria Math" w:hAnsi="Cambria Math"/>
+                            </w:rPr>
+                            <m:t>)</m:t>
+                          </m:r>
+                        </m:e>
+                        <m:sup>
+                          <m:r>
+                            <w:rPr>
+                              <w:rFonts w:ascii="Cambria Math" w:hAnsi="Cambria Math"/>
+                            </w:rPr>
+                            <m:t>2</m:t>
+                          </m:r>
+                        </m:sup>
+                      </m:sSup>
+                    </m:e>
+                  </m:nary>
+                </m:num>
+                <m:den>
+                  <m:r>
+                    <w:rPr>
+                      <w:rFonts w:ascii="Cambria Math" w:hAnsi="Cambria Math"/>
+                    </w:rPr>
+                    <m:t>n-1</m:t>
+                  </m:r>
+                </m:den>
+              </m:f>
+            </m:e>
+          </m:rad>
+        </m:oMath>
+      </m:oMathPara>
+    </w:p>
+    <w:p>
+      <w:pPr>
+        <w:ind w:left="0" w:firstLine="0"/>
+        <w:jc w:val="both"/>
+      </w:pPr>
+    </w:p>
+    <w:p>
+      <w:pPr>
+        <w:ind w:left="0" w:firstLine="0"/>
+        <w:jc w:val="both"/>
+      </w:pPr>
+      <w:r>
+        <w:t>Azokat a pontokat, amelyek háromnál több szórást jelentenek az átlagtól, gyakran kiemelkedőnek tekintünk. A kiugró értékek standard eltérési küszöbértéke gyakran a</w:t>
+      </w:r>
+      <w:r>
+        <w:t xml:space="preserve"> </w:t>
+      </w:r>
+      <w:r>
+        <w:t>felhasználási eset</w:t>
+      </w:r>
+      <w:r>
+        <w:t>e</w:t>
+      </w:r>
+      <w:r>
+        <w:t>n alapul</w:t>
+      </w:r>
+      <w:r>
+        <w:t>.</w:t>
+      </w:r>
+    </w:p>
+    <w:p>
+      <w:pPr>
+        <w:ind w:left="0" w:firstLine="0"/>
+        <w:jc w:val="both"/>
+        <w:rPr>
+          <w:b/>
+          <w:bCs/>
+        </w:rPr>
+      </w:pPr>
+      <w:r>
+        <w:rPr>
+          <w:b/>
+          <w:bCs/>
+        </w:rPr>
+        <w:t>Távolság az illesztett vonaltól</w:t>
+      </w:r>
+    </w:p>
+    <w:p>
+      <w:pPr>
+        <w:ind w:left="0" w:firstLine="0"/>
+        <w:jc w:val="both"/>
+      </w:pPr>
+      <w:r>
+        <w:t xml:space="preserve">Az adataiban szereplő kiugró értékek azonosításának másik módja az, ha megmérjük azok távolságát </w:t>
+      </w:r>
+      <w:r>
+        <w:t>a modell által</w:t>
+      </w:r>
+      <w:r>
+        <w:t xml:space="preserve"> illesztett vonaltól. </w:t>
+      </w:r>
+      <w:r>
+        <w:t>Tegyük fel, hogy van egy kétdimenziós adathalmazunk. Ebben az esetben</w:t>
+      </w:r>
+      <w:r>
+        <w:t xml:space="preserve"> </w:t>
+      </w:r>
+      <w:r>
+        <w:t>a modellünk m</w:t>
+      </w:r>
+      <w:r>
+        <w:t>egpróbál egy sort illeszteni valamilyen regresszió</w:t>
+      </w:r>
+      <w:r>
+        <w:t>s algoritmus</w:t>
+      </w:r>
+      <w:r>
+        <w:t xml:space="preserve"> segítségével. </w:t>
+      </w:r>
+      <w:r>
+        <w:t>A</w:t>
+      </w:r>
+      <w:r>
+        <w:t xml:space="preserve"> kiugró értékek </w:t>
+      </w:r>
+      <w:r>
+        <w:lastRenderedPageBreak/>
+        <w:t xml:space="preserve">lényegében olyan adatpontok, amelyek nem </w:t>
+      </w:r>
+      <w:r>
+        <w:t xml:space="preserve">távol vannak az </w:t>
+      </w:r>
+      <w:r>
+        <w:t>illesz</w:t>
+      </w:r>
+      <w:r>
+        <w:t>tett vonaltól vagy görbétől</w:t>
+      </w:r>
+      <w:r>
+        <w:t>.</w:t>
+      </w:r>
+    </w:p>
+    <w:p>
+      <w:pPr>
+        <w:ind w:left="0" w:firstLine="0"/>
+        <w:jc w:val="both"/>
+        <w:rPr>
+          <w:b/>
+          <w:bCs/>
+        </w:rPr>
+      </w:pPr>
+      <w:r>
+        <w:rPr>
+          <w:b/>
+          <w:bCs/>
+        </w:rPr>
+        <w:t>Kezelés</w:t>
+      </w:r>
+    </w:p>
+    <w:p>
+      <w:pPr>
+        <w:ind w:left="0" w:firstLine="0"/>
+        <w:jc w:val="both"/>
+      </w:pPr>
+      <w:r>
+        <w:t>M</w:t>
+      </w:r>
+      <w:r>
+        <w:t>iután azonosított</w:t>
+      </w:r>
+      <w:r>
+        <w:t>uk a kiugró értékeket</w:t>
+      </w:r>
+      <w:r>
+        <w:t>, ki kell találn</w:t>
+      </w:r>
+      <w:r>
+        <w:t>i</w:t>
+      </w:r>
+      <w:r>
+        <w:t>, hogyan akar</w:t>
+      </w:r>
+      <w:r>
+        <w:t>unk</w:t>
+      </w:r>
+      <w:r>
+        <w:t xml:space="preserve"> velük megbirkózni. </w:t>
+      </w:r>
+      <w:r>
+        <w:t>Igazából nincs konkrét megoldás, számos feltétel szabadhatja meg a kiugró adatok kezelését.</w:t>
+      </w:r>
+      <w:r>
+        <w:t xml:space="preserve"> Meg kell vizsgálnia és meg kell értenie az adat</w:t>
+      </w:r>
+      <w:r>
+        <w:t>ok</w:t>
+      </w:r>
+      <w:r>
+        <w:t xml:space="preserve">ban található kiugró értékeket. Ezek a kiugró értékek helytelen megfigyelések vagy az adatokban előforduló hibák miatt vannak? </w:t>
+      </w:r>
+      <w:r>
+        <w:t>Ekkor é</w:t>
+      </w:r>
+      <w:r>
+        <w:t>rdemes lehet teljesen megszabadulnia ettől a rekordtól, ha a rekord összes attribútuma hibás.</w:t>
+      </w:r>
+    </w:p>
+    <w:p>
+      <w:pPr>
+        <w:ind w:left="0" w:firstLine="0"/>
+        <w:jc w:val="both"/>
+      </w:pPr>
+      <w:r>
+        <w:t>H</w:t>
+      </w:r>
+      <w:r>
+        <w:t xml:space="preserve">a egy sorra vagy egy rekordra vonatkozik, ha úgy érzi, hogy csak egy attribútum van tévesen rögzítve, akkor érdemes ezt a kiugró értéket átlagnak beállítani, és nem </w:t>
+      </w:r>
+      <w:r>
+        <w:t>kidobni</w:t>
+      </w:r>
+      <w:r>
+        <w:t xml:space="preserve"> a rekord egészét.</w:t>
+      </w:r>
+    </w:p>
+    <w:p>
+      <w:pPr>
+        <w:ind w:left="0" w:firstLine="0"/>
+        <w:jc w:val="both"/>
+      </w:pPr>
+      <w:r>
+        <w:t>Feltéve, hogy</w:t>
+      </w:r>
+      <w:r>
+        <w:t xml:space="preserve"> modellt nem torzítj</w:t>
+      </w:r>
+      <w:r>
+        <w:t>ák</w:t>
+      </w:r>
+      <w:r>
+        <w:t xml:space="preserve"> a kiugró értékek jelenléte, akkor hagyj</w:t>
+      </w:r>
+      <w:r>
+        <w:t>uk</w:t>
+      </w:r>
+      <w:r>
+        <w:t xml:space="preserve"> úgy, ahogy van.</w:t>
+      </w:r>
+    </w:p>
+    <w:p>
+      <w:pPr>
+        <w:ind w:left="0" w:firstLine="0"/>
+        <w:jc w:val="both"/>
+      </w:pPr>
+      <w:r>
+        <w:t xml:space="preserve">A kiugró értékek fontos információkat közvetítenek, amelyeket a modelljének esetleg fel kell ismernie. Ehhez szükség lehet arra, hogy </w:t>
+      </w:r>
+      <w:r>
+        <w:t xml:space="preserve">először </w:t>
+      </w:r>
+      <w:r>
+        <w:t>standardizálni</w:t>
+      </w:r>
+      <w:r>
+        <w:t xml:space="preserve"> </w:t>
+      </w:r>
+      <w:r>
+        <w:t xml:space="preserve">az </w:t>
+      </w:r>
+      <w:r>
+        <w:t>adat</w:t>
+      </w:r>
+      <w:r>
+        <w:t>oka</w:t>
+      </w:r>
+      <w:r>
+        <w:t>t</w:t>
+      </w:r>
+      <w:r>
+        <w:t>.</w:t>
+      </w:r>
+      <w:r>
+        <w:t xml:space="preserve"> </w:t>
+      </w:r>
+      <w:r>
+        <w:t>A standardizálás a</w:t>
+      </w:r>
+      <w:r>
+        <w:t>z összes adatpontot kifejezze az átlagtól való eltérés</w:t>
+      </w:r>
+      <w:r>
+        <w:t>s</w:t>
+      </w:r>
+      <w:r>
+        <w:t>el. A standardizálás magában foglalja az összes értékből az átlag levonását, így az eredményül kapott</w:t>
+      </w:r>
+      <w:r>
+        <w:t xml:space="preserve"> érték</w:t>
+      </w:r>
+      <w:r>
+        <w:t xml:space="preserve"> skálázott. </w:t>
+      </w:r>
+      <w:r>
+        <w:t>A</w:t>
+      </w:r>
+      <w:r>
+        <w:t xml:space="preserve"> </w:t>
+      </w:r>
+      <w:r>
+        <w:t>felső</w:t>
+      </w:r>
+      <w:r>
+        <w:t xml:space="preserve"> kiugró értékeket</w:t>
+      </w:r>
+      <w:r>
+        <w:t xml:space="preserve"> pozitív </w:t>
+      </w:r>
+      <w:r>
+        <w:t>három standard eltérésként határozhatj</w:t>
+      </w:r>
+      <w:r>
+        <w:t>uk</w:t>
+      </w:r>
+      <w:r>
+        <w:t xml:space="preserve"> meg az átlagtól</w:t>
+      </w:r>
+      <w:r>
+        <w:t>.</w:t>
+      </w:r>
+      <w:r>
+        <w:t xml:space="preserve"> </w:t>
+      </w:r>
+      <w:r>
+        <w:t xml:space="preserve">Az alsó </w:t>
+      </w:r>
+      <w:r>
+        <w:t xml:space="preserve">kiugró értékeket </w:t>
+      </w:r>
+      <w:r>
+        <w:t>negatív három standard eltérés lehet</w:t>
+      </w:r>
+      <w:r>
+        <w:t>.</w:t>
       </w:r>
       <w:bookmarkStart w:id="0" w:name="_GoBack"/>
       <w:bookmarkEnd w:id="0"/>
@@ -18581,7 +19917,7 @@
 </file>
 
 <file path=customXml/itemProps1.xml><?xml version="1.0" encoding="utf-8"?>
-<ds:datastoreItem xmlns:ds="http://schemas.openxmlformats.org/officeDocument/2006/customXml" ds:itemID="{C53DC72F-4119-47A9-88AA-8A2628A64BB6}">
+<ds:datastoreItem xmlns:ds="http://schemas.openxmlformats.org/officeDocument/2006/customXml" ds:itemID="{899602FA-FB36-4E5C-BAE9-F7EAD966BF33}">
   <ds:schemaRefs>
     <ds:schemaRef ds:uri="http://schemas.openxmlformats.org/officeDocument/2006/bibliography"/>
   </ds:schemaRefs>

</xml_diff>

<commit_message>
Implementation of data cleaning structure
</commit_message>
<xml_diff>
--- a/Documents/dolgozat.docx
+++ b/Documents/dolgozat.docx
@@ -623,12 +623,28 @@
           <w:rFonts w:ascii="Arial" w:hAnsi="Arial" w:cs="Arial"/>
         </w:rPr>
       </w:pPr>
+      <w:commentRangeStart w:id="0"/>
       <w:r>
         <w:rPr>
           <w:rFonts w:ascii="Arial" w:hAnsi="Arial" w:cs="Arial"/>
         </w:rPr>
         <w:lastRenderedPageBreak/>
-        <w:t>Gépi tanulás menete</w:t>
+        <w:t>Gépi</w:t>
+      </w:r>
+      <w:commentRangeEnd w:id="0"/>
+      <w:r>
+        <w:rPr>
+          <w:rStyle w:val="CommentReference"/>
+          <w:rFonts w:ascii="Arial" w:eastAsia="Arial" w:hAnsi="Arial" w:cs="Arial"/>
+          <w:color w:val="000000"/>
+        </w:rPr>
+        <w:commentReference w:id="0"/>
+      </w:r>
+      <w:r>
+        <w:rPr>
+          <w:rFonts w:ascii="Arial" w:hAnsi="Arial" w:cs="Arial"/>
+        </w:rPr>
+        <w:t xml:space="preserve"> tanulás menete</w:t>
       </w:r>
     </w:p>
     <w:p>
@@ -1148,7 +1164,7 @@
                     <pic:cNvPicPr/>
                   </pic:nvPicPr>
                   <pic:blipFill>
-                    <a:blip r:embed="rId9">
+                    <a:blip r:embed="rId12">
                       <a:extLst>
                         <a:ext uri="{28A0092B-C50C-407E-A947-70E740481C1C}">
                           <a14:useLocalDpi xmlns:a14="http://schemas.microsoft.com/office/drawing/2010/main" val="0"/>
@@ -2069,7 +2085,7 @@
                     <pic:cNvPicPr/>
                   </pic:nvPicPr>
                   <pic:blipFill>
-                    <a:blip r:embed="rId10" cstate="print">
+                    <a:blip r:embed="rId13" cstate="print">
                       <a:extLst>
                         <a:ext uri="{28A0092B-C50C-407E-A947-70E740481C1C}">
                           <a14:useLocalDpi xmlns:a14="http://schemas.microsoft.com/office/drawing/2010/main" val="0"/>
@@ -2385,7 +2401,7 @@
                     <pic:cNvPicPr/>
                   </pic:nvPicPr>
                   <pic:blipFill>
-                    <a:blip r:embed="rId11" cstate="print">
+                    <a:blip r:embed="rId14" cstate="print">
                       <a:extLst>
                         <a:ext uri="{28A0092B-C50C-407E-A947-70E740481C1C}">
                           <a14:useLocalDpi xmlns:a14="http://schemas.microsoft.com/office/drawing/2010/main" val="0"/>
@@ -2619,7 +2635,7 @@
                     <pic:cNvPicPr/>
                   </pic:nvPicPr>
                   <pic:blipFill>
-                    <a:blip r:embed="rId12">
+                    <a:blip r:embed="rId15">
                       <a:extLst>
                         <a:ext uri="{28A0092B-C50C-407E-A947-70E740481C1C}">
                           <a14:useLocalDpi xmlns:a14="http://schemas.microsoft.com/office/drawing/2010/main" val="0"/>
@@ -3015,7 +3031,7 @@
                     <pic:cNvPicPr/>
                   </pic:nvPicPr>
                   <pic:blipFill>
-                    <a:blip r:embed="rId13">
+                    <a:blip r:embed="rId16">
                       <a:extLst>
                         <a:ext uri="{28A0092B-C50C-407E-A947-70E740481C1C}">
                           <a14:useLocalDpi xmlns:a14="http://schemas.microsoft.com/office/drawing/2010/main" val="0"/>
@@ -3826,7 +3842,7 @@
                     <pic:cNvPicPr/>
                   </pic:nvPicPr>
                   <pic:blipFill>
-                    <a:blip r:embed="rId14">
+                    <a:blip r:embed="rId17">
                       <a:extLst>
                         <a:ext uri="{28A0092B-C50C-407E-A947-70E740481C1C}">
                           <a14:useLocalDpi xmlns:a14="http://schemas.microsoft.com/office/drawing/2010/main" val="0"/>
@@ -3934,13 +3950,30 @@
         <w:spacing w:after="240"/>
         <w:ind w:left="11" w:right="6" w:hanging="11"/>
       </w:pPr>
+      <w:commentRangeStart w:id="1"/>
       <w:r>
         <w:rPr>
           <w:rStyle w:val="Heading1Char"/>
           <w:rFonts w:ascii="Arial" w:hAnsi="Arial" w:cs="Arial"/>
         </w:rPr>
         <w:lastRenderedPageBreak/>
-        <w:t>Probléma meghatározása</w:t>
+        <w:t>Probléma</w:t>
+      </w:r>
+      <w:commentRangeEnd w:id="1"/>
+      <w:r>
+        <w:rPr>
+          <w:rStyle w:val="CommentReference"/>
+          <w:rFonts w:ascii="Arial" w:eastAsia="Arial" w:hAnsi="Arial" w:cs="Arial"/>
+          <w:color w:val="000000"/>
+        </w:rPr>
+        <w:commentReference w:id="1"/>
+      </w:r>
+      <w:r>
+        <w:rPr>
+          <w:rStyle w:val="Heading1Char"/>
+          <w:rFonts w:ascii="Arial" w:hAnsi="Arial" w:cs="Arial"/>
+        </w:rPr>
+        <w:t xml:space="preserve"> meghatározása</w:t>
       </w:r>
     </w:p>
     <w:p>
@@ -4252,7 +4285,7 @@
                     <pic:cNvPicPr/>
                   </pic:nvPicPr>
                   <pic:blipFill>
-                    <a:blip r:embed="rId15">
+                    <a:blip r:embed="rId18">
                       <a:extLst>
                         <a:ext uri="{28A0092B-C50C-407E-A947-70E740481C1C}">
                           <a14:useLocalDpi xmlns:a14="http://schemas.microsoft.com/office/drawing/2010/main" val="0"/>
@@ -5937,7 +5970,7 @@
                     <pic:cNvPicPr/>
                   </pic:nvPicPr>
                   <pic:blipFill>
-                    <a:blip r:embed="rId16"/>
+                    <a:blip r:embed="rId19"/>
                     <a:stretch>
                       <a:fillRect/>
                     </a:stretch>
@@ -6210,13 +6243,30 @@
           <w:bCs/>
         </w:rPr>
       </w:pPr>
+      <w:commentRangeStart w:id="2"/>
       <w:r>
         <w:rPr>
           <w:b/>
           <w:bCs/>
         </w:rPr>
         <w:lastRenderedPageBreak/>
-        <w:t>Reprezentációs módszerek</w:t>
+        <w:t>Reprezentációs</w:t>
+      </w:r>
+      <w:commentRangeEnd w:id="2"/>
+      <w:r>
+        <w:rPr>
+          <w:rStyle w:val="CommentReference"/>
+          <w:rFonts w:ascii="Arial" w:eastAsia="Arial" w:hAnsi="Arial" w:cs="Arial"/>
+          <w:color w:val="000000"/>
+        </w:rPr>
+        <w:commentReference w:id="2"/>
+      </w:r>
+      <w:r>
+        <w:rPr>
+          <w:b/>
+          <w:bCs/>
+        </w:rPr>
+        <w:t xml:space="preserve"> módszerek</w:t>
       </w:r>
     </w:p>
     <w:p>
@@ -6747,12 +6797,28 @@
           <w:rFonts w:ascii="Arial" w:hAnsi="Arial" w:cs="Arial"/>
         </w:rPr>
       </w:pPr>
+      <w:commentRangeStart w:id="3"/>
       <w:r>
         <w:rPr>
           <w:rFonts w:ascii="Arial" w:hAnsi="Arial" w:cs="Arial"/>
         </w:rPr>
         <w:lastRenderedPageBreak/>
-        <w:t>Adatelemzés lépései és adathalmazok ismertetése</w:t>
+        <w:t>Adatelemzés</w:t>
+      </w:r>
+      <w:commentRangeEnd w:id="3"/>
+      <w:r>
+        <w:rPr>
+          <w:rStyle w:val="CommentReference"/>
+          <w:rFonts w:ascii="Arial" w:eastAsia="Arial" w:hAnsi="Arial" w:cs="Arial"/>
+          <w:color w:val="000000"/>
+        </w:rPr>
+        <w:commentReference w:id="3"/>
+      </w:r>
+      <w:r>
+        <w:rPr>
+          <w:rFonts w:ascii="Arial" w:hAnsi="Arial" w:cs="Arial"/>
+        </w:rPr>
+        <w:t xml:space="preserve"> lépései és adathalmazok ismertetése</w:t>
       </w:r>
     </w:p>
     <w:p>
@@ -6837,7 +6903,7 @@
                     <pic:cNvPicPr/>
                   </pic:nvPicPr>
                   <pic:blipFill>
-                    <a:blip r:embed="rId17" cstate="print">
+                    <a:blip r:embed="rId20" cstate="print">
                       <a:extLst>
                         <a:ext uri="{28A0092B-C50C-407E-A947-70E740481C1C}">
                           <a14:useLocalDpi xmlns:a14="http://schemas.microsoft.com/office/drawing/2010/main" val="0"/>
@@ -7153,7 +7219,7 @@
                     <pic:cNvPicPr/>
                   </pic:nvPicPr>
                   <pic:blipFill>
-                    <a:blip r:embed="rId18">
+                    <a:blip r:embed="rId21">
                       <a:extLst>
                         <a:ext uri="{28A0092B-C50C-407E-A947-70E740481C1C}">
                           <a14:useLocalDpi xmlns:a14="http://schemas.microsoft.com/office/drawing/2010/main" val="0"/>
@@ -7946,7 +8012,7 @@
                     <pic:cNvPicPr/>
                   </pic:nvPicPr>
                   <pic:blipFill>
-                    <a:blip r:embed="rId19">
+                    <a:blip r:embed="rId22">
                       <a:extLst>
                         <a:ext uri="{28A0092B-C50C-407E-A947-70E740481C1C}">
                           <a14:useLocalDpi xmlns:a14="http://schemas.microsoft.com/office/drawing/2010/main" val="0"/>
@@ -8296,7 +8362,7 @@
                     <pic:cNvPicPr/>
                   </pic:nvPicPr>
                   <pic:blipFill>
-                    <a:blip r:embed="rId20">
+                    <a:blip r:embed="rId23">
                       <a:extLst>
                         <a:ext uri="{28A0092B-C50C-407E-A947-70E740481C1C}">
                           <a14:useLocalDpi xmlns:a14="http://schemas.microsoft.com/office/drawing/2010/main" val="0"/>
@@ -8391,7 +8457,7 @@
                     <pic:cNvPicPr/>
                   </pic:nvPicPr>
                   <pic:blipFill>
-                    <a:blip r:embed="rId21">
+                    <a:blip r:embed="rId24">
                       <a:extLst>
                         <a:ext uri="{28A0092B-C50C-407E-A947-70E740481C1C}">
                           <a14:useLocalDpi xmlns:a14="http://schemas.microsoft.com/office/drawing/2010/main" val="0"/>
@@ -8460,7 +8526,7 @@
                     <pic:cNvPicPr/>
                   </pic:nvPicPr>
                   <pic:blipFill>
-                    <a:blip r:embed="rId22">
+                    <a:blip r:embed="rId25">
                       <a:extLst>
                         <a:ext uri="{28A0092B-C50C-407E-A947-70E740481C1C}">
                           <a14:useLocalDpi xmlns:a14="http://schemas.microsoft.com/office/drawing/2010/main" val="0"/>
@@ -8823,7 +8889,7 @@
                     <pic:cNvPicPr/>
                   </pic:nvPicPr>
                   <pic:blipFill>
-                    <a:blip r:embed="rId23">
+                    <a:blip r:embed="rId26">
                       <a:extLst>
                         <a:ext uri="{28A0092B-C50C-407E-A947-70E740481C1C}">
                           <a14:useLocalDpi xmlns:a14="http://schemas.microsoft.com/office/drawing/2010/main" val="0"/>
@@ -8879,9 +8945,11 @@
       <w:r>
         <w:t xml:space="preserve">készletnek, az utolsó csoportot pedig tesztkészletnek. A kör pontosságát </w:t>
       </w:r>
+      <w:proofErr w:type="gramStart"/>
       <w:r>
         <w:t>Pontosság[</w:t>
       </w:r>
+      <w:proofErr w:type="gramEnd"/>
       <w:r>
         <w:t>1</w:t>
       </w:r>
@@ -8909,9 +8977,11 @@
       <w:r>
         <w:t xml:space="preserve"> a harmadik csoportot tesztkészletnek választjuk. A kör pontosságát </w:t>
       </w:r>
+      <w:proofErr w:type="gramStart"/>
       <w:r>
         <w:t>Pontosság[</w:t>
       </w:r>
+      <w:proofErr w:type="gramEnd"/>
       <w:r>
         <w:t>2</w:t>
       </w:r>
@@ -8933,9 +9003,11 @@
       <w:r>
         <w:t xml:space="preserve"> a második csoportot tesztkészletnek. A pontosságot </w:t>
       </w:r>
+      <w:proofErr w:type="gramStart"/>
       <w:r>
         <w:t>Pontosság[</w:t>
       </w:r>
+      <w:proofErr w:type="gramEnd"/>
       <w:r>
         <w:t>3</w:t>
       </w:r>
@@ -8957,9 +9029,11 @@
       <w:r>
         <w:t xml:space="preserve">készletnek. A kör pontosságát </w:t>
       </w:r>
+      <w:proofErr w:type="gramStart"/>
       <w:r>
         <w:t>Pontosság[</w:t>
       </w:r>
+      <w:proofErr w:type="gramEnd"/>
       <w:r>
         <w:t>4</w:t>
       </w:r>
@@ -9336,12 +9410,28 @@
           <w:rFonts w:ascii="Arial" w:hAnsi="Arial" w:cs="Arial"/>
         </w:rPr>
       </w:pPr>
+      <w:commentRangeStart w:id="4"/>
       <w:r>
         <w:rPr>
           <w:rFonts w:ascii="Arial" w:hAnsi="Arial" w:cs="Arial"/>
         </w:rPr>
         <w:lastRenderedPageBreak/>
-        <w:t>Adattisztítási lépések</w:t>
+        <w:t>Adattisztítási</w:t>
+      </w:r>
+      <w:commentRangeEnd w:id="4"/>
+      <w:r>
+        <w:rPr>
+          <w:rStyle w:val="CommentReference"/>
+          <w:rFonts w:ascii="Arial" w:eastAsia="Arial" w:hAnsi="Arial" w:cs="Arial"/>
+          <w:color w:val="000000"/>
+        </w:rPr>
+        <w:commentReference w:id="4"/>
+      </w:r>
+      <w:r>
+        <w:rPr>
+          <w:rFonts w:ascii="Arial" w:hAnsi="Arial" w:cs="Arial"/>
+        </w:rPr>
+        <w:t xml:space="preserve"> lépések</w:t>
       </w:r>
     </w:p>
     <w:p>
@@ -10233,7 +10323,7 @@
                     <pic:cNvPicPr/>
                   </pic:nvPicPr>
                   <pic:blipFill>
-                    <a:blip r:embed="rId24">
+                    <a:blip r:embed="rId27">
                       <a:extLst>
                         <a:ext uri="{28A0092B-C50C-407E-A947-70E740481C1C}">
                           <a14:useLocalDpi xmlns:a14="http://schemas.microsoft.com/office/drawing/2010/main" val="0"/>
@@ -10490,7 +10580,7 @@
                     <pic:cNvPicPr/>
                   </pic:nvPicPr>
                   <pic:blipFill>
-                    <a:blip r:embed="rId25">
+                    <a:blip r:embed="rId28">
                       <a:extLst>
                         <a:ext uri="{28A0092B-C50C-407E-A947-70E740481C1C}">
                           <a14:useLocalDpi xmlns:a14="http://schemas.microsoft.com/office/drawing/2010/main" val="0"/>
@@ -11760,7 +11850,7 @@
                     <pic:cNvPicPr/>
                   </pic:nvPicPr>
                   <pic:blipFill>
-                    <a:blip r:embed="rId26">
+                    <a:blip r:embed="rId29">
                       <a:extLst>
                         <a:ext uri="{28A0092B-C50C-407E-A947-70E740481C1C}">
                           <a14:useLocalDpi xmlns:a14="http://schemas.microsoft.com/office/drawing/2010/main" val="0"/>
@@ -12571,7 +12661,7 @@
                     <pic:cNvPicPr/>
                   </pic:nvPicPr>
                   <pic:blipFill>
-                    <a:blip r:embed="rId27">
+                    <a:blip r:embed="rId30">
                       <a:extLst>
                         <a:ext uri="{28A0092B-C50C-407E-A947-70E740481C1C}">
                           <a14:useLocalDpi xmlns:a14="http://schemas.microsoft.com/office/drawing/2010/main" val="0"/>
@@ -13627,9 +13717,256 @@
       <w:r>
         <w:t>.</w:t>
       </w:r>
-      <w:bookmarkStart w:id="0" w:name="_GoBack"/>
-      <w:bookmarkEnd w:id="0"/>
-    </w:p>
+    </w:p>
+    <w:p>
+      <w:pPr>
+        <w:ind w:left="0" w:firstLine="0"/>
+        <w:jc w:val="both"/>
+        <w:rPr>
+          <w:b/>
+          <w:bCs/>
+        </w:rPr>
+      </w:pPr>
+      <w:r>
+        <w:rPr>
+          <w:b/>
+          <w:bCs/>
+        </w:rPr>
+        <w:t>Az adatok kiegyensúl</w:t>
+      </w:r>
+      <w:r>
+        <w:rPr>
+          <w:b/>
+          <w:bCs/>
+        </w:rPr>
+        <w:t>yozása (t</w:t>
+      </w:r>
+      <w:r>
+        <w:rPr>
+          <w:b/>
+          <w:bCs/>
+        </w:rPr>
+        <w:t>úl</w:t>
+      </w:r>
+      <w:r>
+        <w:rPr>
+          <w:b/>
+          <w:bCs/>
+        </w:rPr>
+        <w:t xml:space="preserve">- és </w:t>
+      </w:r>
+      <w:r>
+        <w:rPr>
+          <w:b/>
+          <w:bCs/>
+        </w:rPr>
+        <w:t>alul</w:t>
+      </w:r>
+      <w:r>
+        <w:rPr>
+          <w:b/>
+          <w:bCs/>
+        </w:rPr>
+        <w:t xml:space="preserve"> </w:t>
+      </w:r>
+      <w:r>
+        <w:rPr>
+          <w:b/>
+          <w:bCs/>
+        </w:rPr>
+        <w:t>mintavétel</w:t>
+      </w:r>
+      <w:r>
+        <w:rPr>
+          <w:b/>
+          <w:bCs/>
+        </w:rPr>
+        <w:t>ezés)</w:t>
+      </w:r>
+    </w:p>
+    <w:p>
+      <w:pPr>
+        <w:ind w:left="0" w:firstLine="0"/>
+        <w:jc w:val="both"/>
+      </w:pPr>
+      <w:proofErr w:type="spellStart"/>
+      <w:r>
+        <w:t>placeholder</w:t>
+      </w:r>
+      <w:proofErr w:type="spellEnd"/>
+      <w:r>
+        <w:t xml:space="preserve"> (meg lehetne említeni?!?!?)</w:t>
+      </w:r>
+    </w:p>
+    <w:p>
+      <w:pPr>
+        <w:pStyle w:val="Heading2"/>
+        <w:spacing w:before="240" w:after="240"/>
+        <w:ind w:left="11" w:right="6" w:hanging="11"/>
+        <w:rPr>
+          <w:rFonts w:ascii="Arial" w:hAnsi="Arial" w:cs="Arial"/>
+        </w:rPr>
+      </w:pPr>
+      <w:bookmarkStart w:id="5" w:name="_GoBack"/>
+      <w:bookmarkEnd w:id="5"/>
+      <w:r>
+        <w:rPr>
+          <w:rFonts w:ascii="Arial" w:hAnsi="Arial" w:cs="Arial"/>
+        </w:rPr>
+        <w:t>Adattisztítás megvalósítása</w:t>
+      </w:r>
+    </w:p>
+    <w:p>
+      <w:pPr>
+        <w:pStyle w:val="Heading3"/>
+        <w:spacing w:before="120" w:after="120"/>
+        <w:ind w:left="11" w:right="6" w:hanging="11"/>
+        <w:rPr>
+          <w:rFonts w:ascii="Arial" w:hAnsi="Arial" w:cs="Arial"/>
+        </w:rPr>
+      </w:pPr>
+      <w:r>
+        <w:rPr>
+          <w:rFonts w:ascii="Arial" w:hAnsi="Arial" w:cs="Arial"/>
+        </w:rPr>
+        <w:t>Numerikus adatok</w:t>
+      </w:r>
+    </w:p>
+    <w:p>
+      <w:pPr>
+        <w:pStyle w:val="Heading3"/>
+        <w:spacing w:before="120" w:after="120"/>
+        <w:ind w:left="11" w:right="6" w:hanging="11"/>
+        <w:rPr>
+          <w:rFonts w:ascii="Arial" w:hAnsi="Arial" w:cs="Arial"/>
+        </w:rPr>
+      </w:pPr>
+      <w:r>
+        <w:rPr>
+          <w:rFonts w:ascii="Arial" w:hAnsi="Arial" w:cs="Arial"/>
+        </w:rPr>
+        <w:t xml:space="preserve">A </w:t>
+      </w:r>
+      <w:r>
+        <w:rPr>
+          <w:rFonts w:ascii="Arial" w:hAnsi="Arial" w:cs="Arial"/>
+        </w:rPr>
+        <w:t>jellemzők</w:t>
+      </w:r>
+      <w:r>
+        <w:rPr>
+          <w:rFonts w:ascii="Arial" w:hAnsi="Arial" w:cs="Arial"/>
+        </w:rPr>
+        <w:t xml:space="preserve"> méretezése és </w:t>
+      </w:r>
+      <w:r>
+        <w:rPr>
+          <w:rFonts w:ascii="Arial" w:hAnsi="Arial" w:cs="Arial"/>
+        </w:rPr>
+        <w:t>standardizálása</w:t>
+      </w:r>
+    </w:p>
+    <w:p>
+      <w:pPr>
+        <w:pStyle w:val="Heading3"/>
+        <w:spacing w:before="120" w:after="120"/>
+        <w:ind w:left="11" w:right="6" w:hanging="11"/>
+        <w:rPr>
+          <w:rFonts w:ascii="Arial" w:hAnsi="Arial" w:cs="Arial"/>
+        </w:rPr>
+      </w:pPr>
+      <w:r>
+        <w:rPr>
+          <w:rFonts w:ascii="Arial" w:hAnsi="Arial" w:cs="Arial"/>
+        </w:rPr>
+        <w:t>Jellemzők n</w:t>
+      </w:r>
+      <w:r>
+        <w:rPr>
+          <w:rFonts w:ascii="Arial" w:hAnsi="Arial" w:cs="Arial"/>
+        </w:rPr>
+        <w:t>ormalizá</w:t>
+      </w:r>
+      <w:r>
+        <w:rPr>
+          <w:rFonts w:ascii="Arial" w:hAnsi="Arial" w:cs="Arial"/>
+        </w:rPr>
+        <w:t>lása</w:t>
+      </w:r>
+    </w:p>
+    <w:p>
+      <w:pPr>
+        <w:pStyle w:val="Heading3"/>
+        <w:spacing w:before="120" w:after="120"/>
+        <w:ind w:left="11" w:right="6" w:hanging="11"/>
+        <w:rPr>
+          <w:rFonts w:ascii="Arial" w:hAnsi="Arial" w:cs="Arial"/>
+        </w:rPr>
+      </w:pPr>
+      <w:r>
+        <w:rPr>
+          <w:rFonts w:ascii="Arial" w:hAnsi="Arial" w:cs="Arial"/>
+        </w:rPr>
+        <w:t>Kategorikus adatok</w:t>
+      </w:r>
+    </w:p>
+    <w:p>
+      <w:pPr>
+        <w:pStyle w:val="Heading3"/>
+        <w:spacing w:before="120" w:after="120"/>
+        <w:ind w:left="11" w:right="6" w:hanging="11"/>
+        <w:rPr>
+          <w:rFonts w:ascii="Arial" w:hAnsi="Arial" w:cs="Arial"/>
+        </w:rPr>
+      </w:pPr>
+      <w:r>
+        <w:rPr>
+          <w:rFonts w:ascii="Arial" w:hAnsi="Arial" w:cs="Arial"/>
+        </w:rPr>
+        <w:t>A kategorikus adatok numerikus kódolása</w:t>
+      </w:r>
+    </w:p>
+    <w:p>
+      <w:pPr>
+        <w:pStyle w:val="Heading3"/>
+        <w:spacing w:before="120" w:after="120"/>
+        <w:ind w:left="11" w:right="6" w:hanging="11"/>
+        <w:rPr>
+          <w:rFonts w:ascii="Arial" w:hAnsi="Arial" w:cs="Arial"/>
+        </w:rPr>
+      </w:pPr>
+      <w:r>
+        <w:rPr>
+          <w:rFonts w:ascii="Arial" w:hAnsi="Arial" w:cs="Arial"/>
+        </w:rPr>
+        <w:t>Címkekódolás és egyszeri kódolás</w:t>
+      </w:r>
+    </w:p>
+    <w:p>
+      <w:pPr>
+        <w:pStyle w:val="Heading3"/>
+        <w:spacing w:before="120" w:after="120"/>
+        <w:ind w:left="11" w:right="6" w:hanging="11"/>
+        <w:rPr>
+          <w:rFonts w:ascii="Arial" w:hAnsi="Arial" w:cs="Arial"/>
+        </w:rPr>
+      </w:pPr>
+      <w:r>
+        <w:rPr>
+          <w:rFonts w:ascii="Arial" w:hAnsi="Arial" w:cs="Arial"/>
+        </w:rPr>
+        <w:t xml:space="preserve">Folyamatos értékek </w:t>
+      </w:r>
+      <w:proofErr w:type="spellStart"/>
+      <w:r>
+        <w:rPr>
+          <w:rFonts w:ascii="Arial" w:hAnsi="Arial" w:cs="Arial"/>
+        </w:rPr>
+        <w:t>diszkretizálása</w:t>
+      </w:r>
+      <w:proofErr w:type="spellEnd"/>
+    </w:p>
+    <w:p/>
     <w:sectPr>
       <w:pgSz w:w="11906" w:h="16838" w:code="9"/>
       <w:pgMar w:top="1418" w:right="1418" w:bottom="1418" w:left="1701" w:header="709" w:footer="709" w:gutter="0"/>
@@ -13638,6 +13975,141 @@
     </w:sectPr>
   </w:body>
 </w:document>
+</file>
+
+<file path=word/comments.xml><?xml version="1.0" encoding="utf-8"?>
+<w:comments xmlns:wpc="http://schemas.microsoft.com/office/word/2010/wordprocessingCanvas" xmlns:cx="http://schemas.microsoft.com/office/drawing/2014/chartex" xmlns:cx1="http://schemas.microsoft.com/office/drawing/2015/9/8/chartex" xmlns:cx2="http://schemas.microsoft.com/office/drawing/2015/10/21/chartex" xmlns:cx3="http://schemas.microsoft.com/office/drawing/2016/5/9/chartex" xmlns:cx4="http://schemas.microsoft.com/office/drawing/2016/5/10/chartex" xmlns:cx5="http://schemas.microsoft.com/office/drawing/2016/5/11/chartex" xmlns:cx6="http://schemas.microsoft.com/office/drawing/2016/5/12/chartex" xmlns:cx7="http://schemas.microsoft.com/office/drawing/2016/5/13/chartex" xmlns:cx8="http://schemas.microsoft.com/office/drawing/2016/5/14/chartex" xmlns:mc="http://schemas.openxmlformats.org/markup-compatibility/2006" xmlns:aink="http://schemas.microsoft.com/office/drawing/2016/ink" xmlns:am3d="http://schemas.microsoft.com/office/drawing/2017/model3d" xmlns:o="urn:schemas-microsoft-com:office:office" xmlns:r="http://schemas.openxmlformats.org/officeDocument/2006/relationships" xmlns:m="http://schemas.openxmlformats.org/officeDocument/2006/math" xmlns:v="urn:schemas-microsoft-com:vml" xmlns:wp14="http://schemas.microsoft.com/office/word/2010/wordprocessingDrawing" xmlns:wp="http://schemas.openxmlformats.org/drawingml/2006/wordprocessingDrawing" xmlns:w10="urn:schemas-microsoft-com:office:word" xmlns:w="http://schemas.openxmlformats.org/wordprocessingml/2006/main" xmlns:w14="http://schemas.microsoft.com/office/word/2010/wordml" xmlns:w15="http://schemas.microsoft.com/office/word/2012/wordml" xmlns:w16cid="http://schemas.microsoft.com/office/word/2016/wordml/cid" xmlns:w16se="http://schemas.microsoft.com/office/word/2015/wordml/symex" xmlns:wpg="http://schemas.microsoft.com/office/word/2010/wordprocessingGroup" xmlns:wpi="http://schemas.microsoft.com/office/word/2010/wordprocessingInk" xmlns:wne="http://schemas.microsoft.com/office/word/2006/wordml" xmlns:wps="http://schemas.microsoft.com/office/word/2010/wordprocessingShape" mc:Ignorable="w14 w15 w16se w16cid wp14">
+  <w:comment w:id="0" w:author="Szilvasi, Peter (ADV D EU HU OPS 4 1)" w:date="2020-12-01T11:39:00Z" w:initials="SP(DEHO41">
+    <w:p>
+      <w:pPr>
+        <w:pStyle w:val="CommentText"/>
+      </w:pPr>
+      <w:r>
+        <w:rPr>
+          <w:rStyle w:val="CommentReference"/>
+        </w:rPr>
+        <w:annotationRef/>
+      </w:r>
+      <w:r>
+        <w:rPr>
+          <w:rStyle w:val="CommentReference"/>
+        </w:rPr>
+        <w:annotationRef/>
+      </w:r>
+      <w:r>
+        <w:t>TODO: Kisebb összegzés a fejezet végén</w:t>
+      </w:r>
+    </w:p>
+  </w:comment>
+  <w:comment w:id="1" w:author="Szilvasi, Peter (ADV D EU HU OPS 4 1)" w:date="2020-12-01T11:39:00Z" w:initials="SP(DEHO41">
+    <w:p>
+      <w:pPr>
+        <w:pStyle w:val="CommentText"/>
+      </w:pPr>
+      <w:r>
+        <w:rPr>
+          <w:rStyle w:val="CommentReference"/>
+        </w:rPr>
+        <w:annotationRef/>
+      </w:r>
+      <w:r>
+        <w:rPr>
+          <w:rStyle w:val="CommentReference"/>
+        </w:rPr>
+        <w:annotationRef/>
+      </w:r>
+      <w:r>
+        <w:t>TODO: Kisebb összegzés a fejezet végén</w:t>
+      </w:r>
+    </w:p>
+  </w:comment>
+  <w:comment w:id="2" w:author="Szilvasi, Peter (ADV D EU HU OPS 4 1)" w:date="2020-12-01T11:39:00Z" w:initials="SP(DEHO41">
+    <w:p>
+      <w:pPr>
+        <w:pStyle w:val="CommentText"/>
+      </w:pPr>
+      <w:r>
+        <w:rPr>
+          <w:rStyle w:val="CommentReference"/>
+        </w:rPr>
+        <w:annotationRef/>
+      </w:r>
+      <w:r>
+        <w:rPr>
+          <w:rStyle w:val="CommentReference"/>
+        </w:rPr>
+        <w:annotationRef/>
+      </w:r>
+      <w:r>
+        <w:t>TODO: Kisebb összegzés a fejezet végén</w:t>
+      </w:r>
+    </w:p>
+  </w:comment>
+  <w:comment w:id="3" w:author="Szilvasi, Peter (ADV D EU HU OPS 4 1)" w:date="2020-12-01T11:38:00Z" w:initials="SP(DEHO41">
+    <w:p>
+      <w:pPr>
+        <w:pStyle w:val="CommentText"/>
+      </w:pPr>
+      <w:r>
+        <w:rPr>
+          <w:rStyle w:val="CommentReference"/>
+        </w:rPr>
+        <w:annotationRef/>
+      </w:r>
+      <w:r>
+        <w:rPr>
+          <w:rStyle w:val="CommentReference"/>
+        </w:rPr>
+        <w:annotationRef/>
+      </w:r>
+      <w:r>
+        <w:t>TODO: Kisebb összegzés a fejezet végén</w:t>
+      </w:r>
+    </w:p>
+  </w:comment>
+  <w:comment w:id="4" w:author="Szilvasi, Peter (ADV D EU HU OPS 4 1)" w:date="2020-12-01T11:37:00Z" w:initials="SP(DEHO41">
+    <w:p>
+      <w:pPr>
+        <w:pStyle w:val="CommentText"/>
+      </w:pPr>
+      <w:r>
+        <w:rPr>
+          <w:rStyle w:val="CommentReference"/>
+        </w:rPr>
+        <w:annotationRef/>
+      </w:r>
+      <w:r>
+        <w:t xml:space="preserve">TODO: </w:t>
+      </w:r>
+      <w:r>
+        <w:t>Kisebb összegzés</w:t>
+      </w:r>
+      <w:r>
+        <w:t xml:space="preserve"> a fejezet végén</w:t>
+      </w:r>
+    </w:p>
+  </w:comment>
+</w:comments>
+</file>
+
+<file path=word/commentsExtended.xml><?xml version="1.0" encoding="utf-8"?>
+<w15:commentsEx xmlns:wpc="http://schemas.microsoft.com/office/word/2010/wordprocessingCanvas" xmlns:cx="http://schemas.microsoft.com/office/drawing/2014/chartex" xmlns:cx1="http://schemas.microsoft.com/office/drawing/2015/9/8/chartex" xmlns:cx2="http://schemas.microsoft.com/office/drawing/2015/10/21/chartex" xmlns:cx3="http://schemas.microsoft.com/office/drawing/2016/5/9/chartex" xmlns:cx4="http://schemas.microsoft.com/office/drawing/2016/5/10/chartex" xmlns:cx5="http://schemas.microsoft.com/office/drawing/2016/5/11/chartex" xmlns:cx6="http://schemas.microsoft.com/office/drawing/2016/5/12/chartex" xmlns:cx7="http://schemas.microsoft.com/office/drawing/2016/5/13/chartex" xmlns:cx8="http://schemas.microsoft.com/office/drawing/2016/5/14/chartex" xmlns:mc="http://schemas.openxmlformats.org/markup-compatibility/2006" xmlns:aink="http://schemas.microsoft.com/office/drawing/2016/ink" xmlns:am3d="http://schemas.microsoft.com/office/drawing/2017/model3d" xmlns:o="urn:schemas-microsoft-com:office:office" xmlns:r="http://schemas.openxmlformats.org/officeDocument/2006/relationships" xmlns:m="http://schemas.openxmlformats.org/officeDocument/2006/math" xmlns:v="urn:schemas-microsoft-com:vml" xmlns:wp14="http://schemas.microsoft.com/office/word/2010/wordprocessingDrawing" xmlns:wp="http://schemas.openxmlformats.org/drawingml/2006/wordprocessingDrawing" xmlns:w10="urn:schemas-microsoft-com:office:word" xmlns:w="http://schemas.openxmlformats.org/wordprocessingml/2006/main" xmlns:w14="http://schemas.microsoft.com/office/word/2010/wordml" xmlns:w15="http://schemas.microsoft.com/office/word/2012/wordml" xmlns:w16cid="http://schemas.microsoft.com/office/word/2016/wordml/cid" xmlns:w16se="http://schemas.microsoft.com/office/word/2015/wordml/symex" xmlns:wpg="http://schemas.microsoft.com/office/word/2010/wordprocessingGroup" xmlns:wpi="http://schemas.microsoft.com/office/word/2010/wordprocessingInk" xmlns:wne="http://schemas.microsoft.com/office/word/2006/wordml" xmlns:wps="http://schemas.microsoft.com/office/word/2010/wordprocessingShape" mc:Ignorable="w14 w15 w16se w16cid wp14">
+  <w15:commentEx w15:paraId="0F091E28" w15:done="0"/>
+  <w15:commentEx w15:paraId="5732F096" w15:done="0"/>
+  <w15:commentEx w15:paraId="30F69E4F" w15:done="0"/>
+  <w15:commentEx w15:paraId="679AF44D" w15:done="0"/>
+  <w15:commentEx w15:paraId="0A9C7E1A" w15:done="0"/>
+</w15:commentsEx>
+</file>
+
+<file path=word/commentsIds.xml><?xml version="1.0" encoding="utf-8"?>
+<w16cid:commentsIds xmlns:wpc="http://schemas.microsoft.com/office/word/2010/wordprocessingCanvas" xmlns:cx="http://schemas.microsoft.com/office/drawing/2014/chartex" xmlns:cx1="http://schemas.microsoft.com/office/drawing/2015/9/8/chartex" xmlns:cx2="http://schemas.microsoft.com/office/drawing/2015/10/21/chartex" xmlns:cx3="http://schemas.microsoft.com/office/drawing/2016/5/9/chartex" xmlns:cx4="http://schemas.microsoft.com/office/drawing/2016/5/10/chartex" xmlns:cx5="http://schemas.microsoft.com/office/drawing/2016/5/11/chartex" xmlns:cx6="http://schemas.microsoft.com/office/drawing/2016/5/12/chartex" xmlns:cx7="http://schemas.microsoft.com/office/drawing/2016/5/13/chartex" xmlns:cx8="http://schemas.microsoft.com/office/drawing/2016/5/14/chartex" xmlns:mc="http://schemas.openxmlformats.org/markup-compatibility/2006" xmlns:aink="http://schemas.microsoft.com/office/drawing/2016/ink" xmlns:am3d="http://schemas.microsoft.com/office/drawing/2017/model3d" xmlns:o="urn:schemas-microsoft-com:office:office" xmlns:r="http://schemas.openxmlformats.org/officeDocument/2006/relationships" xmlns:m="http://schemas.openxmlformats.org/officeDocument/2006/math" xmlns:v="urn:schemas-microsoft-com:vml" xmlns:wp14="http://schemas.microsoft.com/office/word/2010/wordprocessingDrawing" xmlns:wp="http://schemas.openxmlformats.org/drawingml/2006/wordprocessingDrawing" xmlns:w10="urn:schemas-microsoft-com:office:word" xmlns:w="http://schemas.openxmlformats.org/wordprocessingml/2006/main" xmlns:w14="http://schemas.microsoft.com/office/word/2010/wordml" xmlns:w15="http://schemas.microsoft.com/office/word/2012/wordml" xmlns:w16cid="http://schemas.microsoft.com/office/word/2016/wordml/cid" xmlns:w16se="http://schemas.microsoft.com/office/word/2015/wordml/symex" xmlns:wpg="http://schemas.microsoft.com/office/word/2010/wordprocessingGroup" xmlns:wpi="http://schemas.microsoft.com/office/word/2010/wordprocessingInk" xmlns:wne="http://schemas.microsoft.com/office/word/2006/wordml" xmlns:wps="http://schemas.microsoft.com/office/word/2010/wordprocessingShape" mc:Ignorable="w14 w15 w16se w16cid wp14">
+  <w16cid:commentId w16cid:paraId="0F091E28" w16cid:durableId="2370A9EF"/>
+  <w16cid:commentId w16cid:paraId="5732F096" w16cid:durableId="2370A9E8"/>
+  <w16cid:commentId w16cid:paraId="30F69E4F" w16cid:durableId="2370A9D4"/>
+  <w16cid:commentId w16cid:paraId="679AF44D" w16cid:durableId="2370A9C9"/>
+  <w16cid:commentId w16cid:paraId="0A9C7E1A" w16cid:durableId="2370A96A"/>
+</w16cid:commentsIds>
 </file>
 
 <file path=word/endnotes.xml><?xml version="1.0" encoding="utf-8"?>
@@ -18820,6 +19292,14 @@
     <w:abstractNumId w:val="6"/>
   </w:num>
 </w:numbering>
+</file>
+
+<file path=word/people.xml><?xml version="1.0" encoding="utf-8"?>
+<w15:people xmlns:wpc="http://schemas.microsoft.com/office/word/2010/wordprocessingCanvas" xmlns:cx="http://schemas.microsoft.com/office/drawing/2014/chartex" xmlns:cx1="http://schemas.microsoft.com/office/drawing/2015/9/8/chartex" xmlns:cx2="http://schemas.microsoft.com/office/drawing/2015/10/21/chartex" xmlns:cx3="http://schemas.microsoft.com/office/drawing/2016/5/9/chartex" xmlns:cx4="http://schemas.microsoft.com/office/drawing/2016/5/10/chartex" xmlns:cx5="http://schemas.microsoft.com/office/drawing/2016/5/11/chartex" xmlns:cx6="http://schemas.microsoft.com/office/drawing/2016/5/12/chartex" xmlns:cx7="http://schemas.microsoft.com/office/drawing/2016/5/13/chartex" xmlns:cx8="http://schemas.microsoft.com/office/drawing/2016/5/14/chartex" xmlns:mc="http://schemas.openxmlformats.org/markup-compatibility/2006" xmlns:aink="http://schemas.microsoft.com/office/drawing/2016/ink" xmlns:am3d="http://schemas.microsoft.com/office/drawing/2017/model3d" xmlns:o="urn:schemas-microsoft-com:office:office" xmlns:r="http://schemas.openxmlformats.org/officeDocument/2006/relationships" xmlns:m="http://schemas.openxmlformats.org/officeDocument/2006/math" xmlns:v="urn:schemas-microsoft-com:vml" xmlns:wp14="http://schemas.microsoft.com/office/word/2010/wordprocessingDrawing" xmlns:wp="http://schemas.openxmlformats.org/drawingml/2006/wordprocessingDrawing" xmlns:w10="urn:schemas-microsoft-com:office:word" xmlns:w="http://schemas.openxmlformats.org/wordprocessingml/2006/main" xmlns:w14="http://schemas.microsoft.com/office/word/2010/wordml" xmlns:w15="http://schemas.microsoft.com/office/word/2012/wordml" xmlns:w16cid="http://schemas.microsoft.com/office/word/2016/wordml/cid" xmlns:w16se="http://schemas.microsoft.com/office/word/2015/wordml/symex" xmlns:wpg="http://schemas.microsoft.com/office/word/2010/wordprocessingGroup" xmlns:wpi="http://schemas.microsoft.com/office/word/2010/wordprocessingInk" xmlns:wne="http://schemas.microsoft.com/office/word/2006/wordml" xmlns:wps="http://schemas.microsoft.com/office/word/2010/wordprocessingShape" mc:Ignorable="w14 w15 w16se w16cid wp14">
+  <w15:person w15:author="Szilvasi, Peter (ADV D EU HU OPS 4 1)">
+    <w15:presenceInfo w15:providerId="AD" w15:userId="S::peter.szilvasi@evosoft.com::6dd2e106-b852-45d7-bca4-8c9d178654d0"/>
+  </w15:person>
+</w15:people>
 </file>
 
 <file path=word/styles.xml><?xml version="1.0" encoding="utf-8"?>
@@ -19917,7 +20397,7 @@
 </file>
 
 <file path=customXml/itemProps1.xml><?xml version="1.0" encoding="utf-8"?>
-<ds:datastoreItem xmlns:ds="http://schemas.openxmlformats.org/officeDocument/2006/customXml" ds:itemID="{899602FA-FB36-4E5C-BAE9-F7EAD966BF33}">
+<ds:datastoreItem xmlns:ds="http://schemas.openxmlformats.org/officeDocument/2006/customXml" ds:itemID="{0330AACD-19D1-4FD5-9952-F7934075EB00}">
   <ds:schemaRefs>
     <ds:schemaRef ds:uri="http://schemas.openxmlformats.org/officeDocument/2006/bibliography"/>
   </ds:schemaRefs>

</xml_diff>

<commit_message>
Missing value section and rename dataset
</commit_message>
<xml_diff>
--- a/Documents/dolgozat.docx
+++ b/Documents/dolgozat.docx
@@ -12477,13 +12477,7 @@
         <w:rPr>
           <w:rFonts w:ascii="Arial" w:hAnsi="Arial" w:cs="Arial"/>
         </w:rPr>
-        <w:t>Kiugró értékek</w:t>
-      </w:r>
-      <w:r>
-        <w:rPr>
-          <w:rFonts w:ascii="Arial" w:hAnsi="Arial" w:cs="Arial"/>
-        </w:rPr>
-        <w:t xml:space="preserve"> kezelése</w:t>
+        <w:t>Kiugró értékek kezelése</w:t>
       </w:r>
     </w:p>
     <w:p>
@@ -12492,19 +12486,7 @@
         <w:jc w:val="both"/>
       </w:pPr>
       <w:r>
-        <w:t>Az adatainak feltárása és vizualizálása során előfordulhat, hogy az adatkészletben vannak kiugró értékek</w:t>
-      </w:r>
-      <w:r>
-        <w:t>.</w:t>
-      </w:r>
-      <w:r>
-        <w:t xml:space="preserve"> </w:t>
-      </w:r>
-      <w:r>
-        <w:t>E</w:t>
-      </w:r>
-      <w:r>
-        <w:t xml:space="preserve">z egy olyan adatpont, amely jelentősen eltér az ugyanazon adatkészlet többi adatpontjától. Előfordulhat, hogy a teljes rekord valamilyen módon kiugró érték, vagy vannak olyan mezők, amelyek kiugró értékekkel rendelkeznek. </w:t>
+        <w:t xml:space="preserve">Az adatainak feltárása és vizualizálása során előfordulhat, hogy az adatkészletben vannak kiugró értékek. Ez egy olyan adatpont, amely jelentősen eltér az ugyanazon adatkészlet többi adatpontjától. Előfordulhat, hogy a teljes rekord valamilyen módon kiugró érték, vagy vannak olyan mezők, amelyek kiugró értékekkel rendelkeznek. </w:t>
       </w:r>
     </w:p>
     <w:p>
@@ -12513,34 +12495,7 @@
         <w:jc w:val="both"/>
       </w:pPr>
       <w:r>
-        <w:t>Két lépést tudunk elkülöníteni, mikor</w:t>
-      </w:r>
-      <w:r>
-        <w:t xml:space="preserve"> kiugró adatokkal </w:t>
-      </w:r>
-      <w:r>
-        <w:t>dolgozunk</w:t>
-      </w:r>
-      <w:r>
-        <w:t>. Az első lépés az adatokban létező kiugró értékek azonosítása</w:t>
-      </w:r>
-      <w:r>
-        <w:t>.</w:t>
-      </w:r>
-      <w:r>
-        <w:t xml:space="preserve"> </w:t>
-      </w:r>
-      <w:r>
-        <w:t>A</w:t>
-      </w:r>
-      <w:r>
-        <w:t xml:space="preserve"> második lépés ezeknek a kiugró értékeknek a kezelés</w:t>
-      </w:r>
-      <w:r>
-        <w:t>e</w:t>
-      </w:r>
-      <w:r>
-        <w:t>.</w:t>
+        <w:t>Két lépést tudunk elkülöníteni, mikor kiugró adatokkal dolgozunk. Az első lépés az adatokban létező kiugró értékek azonosítása. A második lépés ezeknek a kiugró értékeknek a kezelése.</w:t>
       </w:r>
     </w:p>
     <w:p>
@@ -13046,13 +13001,7 @@
                 <w:rPr>
                   <w:rFonts w:ascii="Cambria Math" w:hAnsi="Cambria Math"/>
                 </w:rPr>
-                <m:t>m</m:t>
-              </m:r>
-              <m:r>
-                <w:rPr>
-                  <w:rFonts w:ascii="Cambria Math" w:hAnsi="Cambria Math"/>
-                </w:rPr>
-                <m:t>in</m:t>
+                <m:t>min</m:t>
               </m:r>
             </m:sub>
           </m:sSub>
@@ -13267,13 +13216,7 @@
             <w:rPr>
               <w:rFonts w:ascii="Cambria Math" w:hAnsi="Cambria Math"/>
             </w:rPr>
-            <m:t>Std Dev</m:t>
-          </m:r>
-          <m:r>
-            <w:rPr>
-              <w:rFonts w:ascii="Cambria Math" w:hAnsi="Cambria Math"/>
-            </w:rPr>
-            <m:t xml:space="preserve">= </m:t>
+            <m:t xml:space="preserve">Std Dev= </m:t>
           </m:r>
           <m:rad>
             <m:radPr>
@@ -13732,14 +13675,7 @@
           <w:b/>
           <w:bCs/>
         </w:rPr>
-        <w:t>Az adatok kiegyensúl</w:t>
-      </w:r>
-      <w:r>
-        <w:rPr>
-          <w:b/>
-          <w:bCs/>
-        </w:rPr>
-        <w:t>yozása (t</w:t>
+        <w:t>Az adatok kiegyensúlyozása (t</w:t>
       </w:r>
       <w:r>
         <w:rPr>
@@ -13807,13 +13743,21 @@
           <w:rFonts w:ascii="Arial" w:hAnsi="Arial" w:cs="Arial"/>
         </w:rPr>
       </w:pPr>
-      <w:bookmarkStart w:id="5" w:name="_GoBack"/>
-      <w:bookmarkEnd w:id="5"/>
+      <w:commentRangeStart w:id="5"/>
       <w:r>
         <w:rPr>
           <w:rFonts w:ascii="Arial" w:hAnsi="Arial" w:cs="Arial"/>
         </w:rPr>
         <w:t>Adattisztítás megvalósítása</w:t>
+      </w:r>
+      <w:commentRangeEnd w:id="5"/>
+      <w:r>
+        <w:rPr>
+          <w:rStyle w:val="CommentReference"/>
+          <w:rFonts w:ascii="Arial" w:eastAsia="Arial" w:hAnsi="Arial" w:cs="Arial"/>
+          <w:color w:val="000000"/>
+        </w:rPr>
+        <w:commentReference w:id="5"/>
       </w:r>
     </w:p>
     <w:p>
@@ -13829,7 +13773,363 @@
         <w:rPr>
           <w:rFonts w:ascii="Arial" w:hAnsi="Arial" w:cs="Arial"/>
         </w:rPr>
-        <w:t>Numerikus adatok</w:t>
+        <w:t>Hiányzó értékek kezelése</w:t>
+      </w:r>
+    </w:p>
+    <w:p>
+      <w:r>
+        <w:t xml:space="preserve">Az alábbi </w:t>
+      </w:r>
+      <w:r>
+        <w:t>bekezdésbe</w:t>
+      </w:r>
+      <w:r>
+        <w:t xml:space="preserve"> egy </w:t>
+      </w:r>
+      <w:r>
+        <w:t>olyan</w:t>
+      </w:r>
+      <w:r>
+        <w:t xml:space="preserve"> adatsor</w:t>
+      </w:r>
+      <w:r>
+        <w:t>ral fogunk foglalkozni, amelyre adattisztítási technikákat kell alkalmazni. Az adatsor kezdeti formába nem áll készen a gépi tanulásra.</w:t>
+      </w:r>
+      <w:r>
+        <w:t xml:space="preserve"> Megtisztítjuk ezt az adatsort, majd feltárjuk, mielőtt illesztenénk egy regressziós modellt.</w:t>
+      </w:r>
+    </w:p>
+    <w:p>
+      <w:r>
+        <w:t>Először be kell o</w:t>
+      </w:r>
+      <w:r>
+        <w:t>lvas</w:t>
+      </w:r>
+      <w:r>
+        <w:t>ni</w:t>
+      </w:r>
+      <w:r>
+        <w:t xml:space="preserve"> </w:t>
+      </w:r>
+      <w:r>
+        <w:t>be</w:t>
+      </w:r>
+      <w:r>
+        <w:t xml:space="preserve"> az adatainkat tartalmazó </w:t>
+      </w:r>
+      <w:proofErr w:type="spellStart"/>
+      <w:r>
+        <w:t>csv</w:t>
+      </w:r>
+      <w:proofErr w:type="spellEnd"/>
+      <w:r>
+        <w:t xml:space="preserve"> fájl</w:t>
+      </w:r>
+      <w:r>
+        <w:t>t</w:t>
+      </w:r>
+      <w:r>
+        <w:t xml:space="preserve">. Adataim a </w:t>
+      </w:r>
+      <w:r>
+        <w:t>2019_PublicDataFile_Students.csv</w:t>
+      </w:r>
+      <w:r>
+        <w:t xml:space="preserve"> fájlban találhatók az adatkészletek mappában. </w:t>
+      </w:r>
+      <w:r>
+        <w:t xml:space="preserve">Az </w:t>
+      </w:r>
+      <w:r>
+        <w:t xml:space="preserve">adatkészlet eredeti forrás </w:t>
+      </w:r>
+      <w:r>
+        <w:t>.</w:t>
+      </w:r>
+      <w:proofErr w:type="spellStart"/>
+      <w:r>
+        <w:t>gov</w:t>
+      </w:r>
+      <w:proofErr w:type="spellEnd"/>
+      <w:r>
+        <w:t xml:space="preserve"> oldalán </w:t>
+      </w:r>
+      <w:r>
+        <w:t>található</w:t>
+      </w:r>
+      <w:r>
+        <w:t xml:space="preserve">. </w:t>
+      </w:r>
+      <w:r>
+        <w:t>Több mezőben hiányzó értéke</w:t>
+      </w:r>
+      <w:r>
+        <w:t>k</w:t>
+      </w:r>
+      <w:r>
+        <w:t xml:space="preserve"> </w:t>
+      </w:r>
+      <w:r>
+        <w:t>találhatóak</w:t>
+      </w:r>
+      <w:r>
+        <w:t>.</w:t>
+      </w:r>
+    </w:p>
+    <w:p>
+      <w:r>
+        <w:t>Ha megnézzük a betöltött adatkészletet, akkor láthatjuk, hogy 11 jellemzőből és 1829 rekordból áll.</w:t>
+      </w:r>
+      <w:r>
+        <w:t xml:space="preserve"> Meg kell állapítani meg a hiányzó értékeket, majd összegezni azokat. Az egyik jellemző összes rekordja üres, ezért azt kidobjuk.</w:t>
+      </w:r>
+    </w:p>
+    <w:p>
+      <w:r>
+        <w:rPr>
+          <w:noProof/>
+        </w:rPr>
+        <w:lastRenderedPageBreak/>
+        <w:drawing>
+          <wp:inline distT="0" distB="0" distL="0" distR="0" wp14:anchorId="5DA8F4CE" wp14:editId="303EE944">
+            <wp:extent cx="5579745" cy="2534920"/>
+            <wp:effectExtent l="0" t="0" r="1905" b="0"/>
+            <wp:docPr id="21" name="Picture 21"/>
+            <wp:cNvGraphicFramePr>
+              <a:graphicFrameLocks xmlns:a="http://schemas.openxmlformats.org/drawingml/2006/main" noChangeAspect="1"/>
+            </wp:cNvGraphicFramePr>
+            <a:graphic xmlns:a="http://schemas.openxmlformats.org/drawingml/2006/main">
+              <a:graphicData uri="http://schemas.openxmlformats.org/drawingml/2006/picture">
+                <pic:pic xmlns:pic="http://schemas.openxmlformats.org/drawingml/2006/picture">
+                  <pic:nvPicPr>
+                    <pic:cNvPr id="21" name="all_missing_value.PNG"/>
+                    <pic:cNvPicPr/>
+                  </pic:nvPicPr>
+                  <pic:blipFill>
+                    <a:blip r:embed="rId31">
+                      <a:extLst>
+                        <a:ext uri="{28A0092B-C50C-407E-A947-70E740481C1C}">
+                          <a14:useLocalDpi xmlns:a14="http://schemas.microsoft.com/office/drawing/2010/main" val="0"/>
+                        </a:ext>
+                      </a:extLst>
+                    </a:blip>
+                    <a:stretch>
+                      <a:fillRect/>
+                    </a:stretch>
+                  </pic:blipFill>
+                  <pic:spPr>
+                    <a:xfrm>
+                      <a:off x="0" y="0"/>
+                      <a:ext cx="5579745" cy="2534920"/>
+                    </a:xfrm>
+                    <a:prstGeom prst="rect">
+                      <a:avLst/>
+                    </a:prstGeom>
+                  </pic:spPr>
+                </pic:pic>
+              </a:graphicData>
+            </a:graphic>
+          </wp:inline>
+        </w:drawing>
+      </w:r>
+    </w:p>
+    <w:p>
+      <w:pPr>
+        <w:rPr>
+          <w:b/>
+          <w:bCs/>
+        </w:rPr>
+      </w:pPr>
+      <w:r>
+        <w:rPr>
+          <w:b/>
+          <w:bCs/>
+        </w:rPr>
+        <w:t>&lt;&lt;Itt járok&gt;&gt;</w:t>
+      </w:r>
+    </w:p>
+    <w:p>
+      <w:r>
+        <w:t xml:space="preserve">Ha megnézi az ezen adatkészlet néhány rekordját, láthatja, hogy ideális regresszióanalízishez. Van egy csomó autójellemzője, és ezeket a jellemzőket felhasználva megpróbáljuk megjósolni az egyes autók futásteljesítményét, mérföld per gallon. Mint már korábban említettem, ez az adatkészlet szennyezett vagy nem igazán tiszta, és először ezt kell kezelnünk, mielőtt ezeket az adatokat feltárnánk. Figyelje meg, hogy egyes mezőkben vannak kérdőjelek, amelyek jelzik, hogy ezek az értékek hiányoznak. Ez néhány olyan kérdés, amelyre ügyelnünk kell, mielőtt felhasználhatnánk ezt az adatsort regresszióanalízishez. Folytassuk és vizsgáljuk tovább ezt az adatsort. Láthatja, hogy körülbelül 400 rekord és összesen 12 oszlop van. Amikor Pandákkal dolgozik, a </w:t>
+      </w:r>
+      <w:proofErr w:type="spellStart"/>
+      <w:r>
+        <w:t>Pandas</w:t>
+      </w:r>
+      <w:proofErr w:type="spellEnd"/>
+      <w:r>
+        <w:t xml:space="preserve"> számos hasznos funkcióval rendelkezik, amelyek a </w:t>
+      </w:r>
+      <w:proofErr w:type="spellStart"/>
+      <w:r>
+        <w:t>nan</w:t>
+      </w:r>
+      <w:proofErr w:type="spellEnd"/>
+      <w:r>
+        <w:t xml:space="preserve"> adattípussal működnek. Tehát cseréljük ki az összes hiányzó mezőnket, amelyekben kérdőjelek vannak, az </w:t>
+      </w:r>
+      <w:proofErr w:type="spellStart"/>
+      <w:r>
+        <w:t>np.nan</w:t>
+      </w:r>
+      <w:proofErr w:type="spellEnd"/>
+      <w:r>
+        <w:t xml:space="preserve"> mezővel. Tehát </w:t>
+      </w:r>
+      <w:proofErr w:type="spellStart"/>
+      <w:r>
+        <w:t>automobile_</w:t>
+      </w:r>
+      <w:proofErr w:type="gramStart"/>
+      <w:r>
+        <w:t>df.pótolni</w:t>
+      </w:r>
+      <w:proofErr w:type="spellEnd"/>
+      <w:proofErr w:type="gramEnd"/>
+      <w:r>
+        <w:t xml:space="preserve">? </w:t>
+      </w:r>
+      <w:proofErr w:type="spellStart"/>
+      <w:r>
+        <w:t>np.nan-nal</w:t>
+      </w:r>
+      <w:proofErr w:type="spellEnd"/>
+      <w:r>
+        <w:t xml:space="preserve">. Ha ez megtörtént, ha egy rekordmintát lát az adatsorunkban, akkor látni fogja, hogy az összes olyan mező, amely korábban kérdőjel volt, ezek hiányzó értékek, mostantól </w:t>
+      </w:r>
+      <w:proofErr w:type="spellStart"/>
+      <w:r>
+        <w:t>NaN</w:t>
+      </w:r>
+      <w:proofErr w:type="spellEnd"/>
+      <w:r>
+        <w:t xml:space="preserve">-re cserélődtek, vagy nem szám </w:t>
+      </w:r>
+      <w:proofErr w:type="gramStart"/>
+      <w:r>
+        <w:t>típusú .</w:t>
+      </w:r>
+      <w:proofErr w:type="gramEnd"/>
+      <w:r>
+        <w:t xml:space="preserve"> A </w:t>
+      </w:r>
+      <w:proofErr w:type="spellStart"/>
+      <w:r>
+        <w:t>Pandas</w:t>
+      </w:r>
+      <w:proofErr w:type="spellEnd"/>
+      <w:r>
+        <w:t xml:space="preserve"> speciális funkciókat kínál, amelyekkel megnézhetjük, hogy hány </w:t>
+      </w:r>
+      <w:proofErr w:type="spellStart"/>
+      <w:r>
+        <w:t>NaN</w:t>
+      </w:r>
+      <w:proofErr w:type="spellEnd"/>
+      <w:r>
+        <w:t xml:space="preserve"> van jelen az adatainkban, és ezt fogjuk használni a következő lépésben. A </w:t>
+      </w:r>
+      <w:proofErr w:type="spellStart"/>
+      <w:proofErr w:type="gramStart"/>
+      <w:r>
+        <w:t>Df.isna</w:t>
+      </w:r>
+      <w:proofErr w:type="spellEnd"/>
+      <w:proofErr w:type="gramEnd"/>
+      <w:r>
+        <w:t xml:space="preserve"> .sum összesíti az összes hiányzó értéket vagy </w:t>
+      </w:r>
+      <w:proofErr w:type="spellStart"/>
+      <w:r>
+        <w:t>NaN</w:t>
+      </w:r>
+      <w:proofErr w:type="spellEnd"/>
+      <w:r>
+        <w:t xml:space="preserve"> értéket adatsorunk minden oszlopában. Ez gyors áttekintést nyújt arról, hogy hány mezőben vannak hiányzó értékek az egyes oszlopokban. Láthatja, hogy 9 érték hiányzik az MPG oszlopból, 2 érték hiányzik a hengerek oszlopból, 2 érték hiányzik a tömörítési arány oszlopból stb. Látunk néhány példát néhány különböző technikára, amelyekkel kezelhetjük ezeket a hiányzó értékeket. Ami a mérföld / gallon mezőt illeti, az összes hiányzó értéket az adatok jelenlegi átlagával fogom pótolni. Lényegében azt látjuk, hogy azoknál az autóknál, amelyeknek nincsenek megtett kilométer-adatai, a </w:t>
+      </w:r>
+      <w:proofErr w:type="spellStart"/>
+      <w:r>
+        <w:t>gallononkénti</w:t>
+      </w:r>
+      <w:proofErr w:type="spellEnd"/>
+      <w:r>
+        <w:t xml:space="preserve"> mérföldük megegyezik az adatkészlet átlagával. A </w:t>
+      </w:r>
+      <w:proofErr w:type="spellStart"/>
+      <w:r>
+        <w:t>Pandas</w:t>
+      </w:r>
+      <w:proofErr w:type="spellEnd"/>
+      <w:r>
+        <w:t xml:space="preserve"> ezt a nagyon hasznos, </w:t>
+      </w:r>
+      <w:proofErr w:type="spellStart"/>
+      <w:r>
+        <w:t>fillna</w:t>
+      </w:r>
+      <w:proofErr w:type="spellEnd"/>
+      <w:r>
+        <w:t xml:space="preserve"> nevű funkciót kínálja, amelyet a hiányzó értékek kitöltésére használhatunk. Most bármely konstans segítségével kitöltheti a hiányzó értékeket. Itt kiszámoljuk az </w:t>
+      </w:r>
+      <w:proofErr w:type="spellStart"/>
+      <w:r>
+        <w:t>mpg</w:t>
+      </w:r>
+      <w:proofErr w:type="spellEnd"/>
+      <w:r>
+        <w:t xml:space="preserve"> átlagértékét minden olyan autóra, amelyről rendelkezésre állnak adatok, és ezt az átlagértéket használjuk a hiányzó mezők kitöltésére.</w:t>
+      </w:r>
+    </w:p>
+    <w:p>
+      <w:r>
+        <w:lastRenderedPageBreak/>
+        <w:t xml:space="preserve">Ezzel végzett, ha még egyszer futtatja az </w:t>
+      </w:r>
+      <w:proofErr w:type="spellStart"/>
+      <w:proofErr w:type="gramStart"/>
+      <w:r>
+        <w:t>isna</w:t>
+      </w:r>
+      <w:proofErr w:type="spellEnd"/>
+      <w:r>
+        <w:t xml:space="preserve"> .sum</w:t>
+      </w:r>
+      <w:proofErr w:type="gramEnd"/>
+      <w:r>
+        <w:t xml:space="preserve"> függvényt, akkor látni fogja, hogy mérföld per gallon, ennek az oszlopnak már nincs hiányzó értéke. Egy másik érvényes stratégia, amelyet a hiányzó értékek kezelésére használhat, az, hogy egyszerűen eldob minden rekordot hiányzó mezőkkel. Ha úgy érzi, hogy elegendő adat áll rendelkezésre a regresszióelemzéshez, és csak néhány rekord hiányzik a mezőkből, akkor ez egy teljesen érvényes lehetőség, és a </w:t>
+      </w:r>
+      <w:proofErr w:type="spellStart"/>
+      <w:r>
+        <w:t>Pandas</w:t>
+      </w:r>
+      <w:proofErr w:type="spellEnd"/>
+      <w:r>
+        <w:t xml:space="preserve"> ezt megkönnyíti azáltal, hogy felajánlja a </w:t>
+      </w:r>
+      <w:proofErr w:type="spellStart"/>
+      <w:r>
+        <w:t>dropna</w:t>
+      </w:r>
+      <w:proofErr w:type="spellEnd"/>
+      <w:r>
+        <w:t xml:space="preserve"> funkciót. Vessünk egy pillantást arra, hogy hány rekord maradt nálunk, és láthatja, hogy 387 rekordunk van, szemben a korábban körülbelül 394 rekorddal. Tehát hét rekord hiányzott mezőkkel került ki az adatkészletünkből. A Panda-ban az </w:t>
+      </w:r>
+      <w:proofErr w:type="spellStart"/>
+      <w:r>
+        <w:t>isna</w:t>
+      </w:r>
+      <w:proofErr w:type="spellEnd"/>
+      <w:r>
+        <w:t xml:space="preserve"> függvény alternatívája az </w:t>
+      </w:r>
+      <w:proofErr w:type="spellStart"/>
+      <w:r>
+        <w:t>isnull</w:t>
+      </w:r>
+      <w:proofErr w:type="spellEnd"/>
+      <w:r>
+        <w:t xml:space="preserve"> függvény. Ez ellenőrzi, hogy nincsenek-e nullértékek az oszlopokban, és a nullértékeket hiányzónak tekintik. Összegezzük az összes nullértéket. Láthatja, hogy 0 nullérték van jelen az adatkészletünkben. Adatkészletünknek már nincsenek hiányzó értékei. Most megvizsgáljuk az adataimban található oszlopokat, és regressziós elemzésemhez úgy érzem, hogy a modelloszlopra nincs igazán szükség. Nem jelentős, ezért megyek előre, és ledobom a modell oszlopot. Vessünk egy pillantást az oszlopokra, amelyeket az adatkészletünkben hagytunk. Három másik oszlop van itt, amelyek úgy érzem, hogy megtehetjük a furatot, a löketet és a tömörítési arányt, ezért megyek előre és dobom ezeket az oszlopokat is. Adataink fennmaradó oszlopait felhasználjuk a regresszió végrehajtására. Így néz ki most az adatunk. Láthatja, hogy még van egy kis takarításunk. Nem csak hiányzó értékekkel kell megküzdenünk. Konkrétan megfigyelheti itt, hogy az évszám és az eredeti oszlopok nem igazán vannak kialakítva. Nézzük meg, hogyan tisztíthatjuk meg ezeket az adatokat a következő lépésben.</w:t>
       </w:r>
     </w:p>
     <w:p>
@@ -13841,29 +14141,29 @@
           <w:rFonts w:ascii="Arial" w:hAnsi="Arial" w:cs="Arial"/>
         </w:rPr>
       </w:pPr>
+      <w:bookmarkStart w:id="6" w:name="_GoBack"/>
+      <w:bookmarkEnd w:id="6"/>
       <w:r>
         <w:rPr>
           <w:rFonts w:ascii="Arial" w:hAnsi="Arial" w:cs="Arial"/>
         </w:rPr>
-        <w:t xml:space="preserve">A </w:t>
-      </w:r>
-      <w:r>
+        <w:t>Numerikus adatok</w:t>
+      </w:r>
+    </w:p>
+    <w:p>
+      <w:pPr>
+        <w:pStyle w:val="Heading3"/>
+        <w:spacing w:before="120" w:after="120"/>
+        <w:ind w:left="11" w:right="6" w:hanging="11"/>
         <w:rPr>
           <w:rFonts w:ascii="Arial" w:hAnsi="Arial" w:cs="Arial"/>
         </w:rPr>
-        <w:t>jellemzők</w:t>
-      </w:r>
+      </w:pPr>
       <w:r>
         <w:rPr>
           <w:rFonts w:ascii="Arial" w:hAnsi="Arial" w:cs="Arial"/>
         </w:rPr>
-        <w:t xml:space="preserve"> méretezése és </w:t>
-      </w:r>
-      <w:r>
-        <w:rPr>
-          <w:rFonts w:ascii="Arial" w:hAnsi="Arial" w:cs="Arial"/>
-        </w:rPr>
-        <w:t>standardizálása</w:t>
+        <w:t>A jellemzők méretezése és standardizálása</w:t>
       </w:r>
     </w:p>
     <w:p>
@@ -14079,13 +14379,23 @@
         <w:annotationRef/>
       </w:r>
       <w:r>
-        <w:t xml:space="preserve">TODO: </w:t>
-      </w:r>
-      <w:r>
-        <w:t>Kisebb összegzés</w:t>
-      </w:r>
-      <w:r>
-        <w:t xml:space="preserve"> a fejezet végén</w:t>
+        <w:t>TODO: Kisebb összegzés a fejezet végén</w:t>
+      </w:r>
+    </w:p>
+  </w:comment>
+  <w:comment w:id="5" w:author="Szilvasi, Peter (ADV D EU HU OPS 4 1)" w:date="2020-12-02T11:52:00Z" w:initials="SP(DEHO41">
+    <w:p>
+      <w:pPr>
+        <w:pStyle w:val="CommentText"/>
+      </w:pPr>
+      <w:r>
+        <w:rPr>
+          <w:rStyle w:val="CommentReference"/>
+        </w:rPr>
+        <w:annotationRef/>
+      </w:r>
+      <w:r>
+        <w:t>Saját kezűleg szennyezni az adatokat, hogy több technikát meg lehessen mutatni</w:t>
       </w:r>
     </w:p>
   </w:comment>
@@ -14099,6 +14409,7 @@
   <w15:commentEx w15:paraId="30F69E4F" w15:done="0"/>
   <w15:commentEx w15:paraId="679AF44D" w15:done="0"/>
   <w15:commentEx w15:paraId="0A9C7E1A" w15:done="0"/>
+  <w15:commentEx w15:paraId="7A75753D" w15:done="0"/>
 </w15:commentsEx>
 </file>
 
@@ -14109,6 +14420,7 @@
   <w16cid:commentId w16cid:paraId="30F69E4F" w16cid:durableId="2370A9D4"/>
   <w16cid:commentId w16cid:paraId="679AF44D" w16cid:durableId="2370A9C9"/>
   <w16cid:commentId w16cid:paraId="0A9C7E1A" w16cid:durableId="2370A96A"/>
+  <w16cid:commentId w16cid:paraId="7A75753D" w16cid:durableId="2371FE6D"/>
 </w16cid:commentsIds>
 </file>
 
@@ -20086,12 +20398,23 @@
     <w:name w:val="Hyperlink"/>
     <w:basedOn w:val="DefaultParagraphFont"/>
     <w:uiPriority w:val="99"/>
-    <w:semiHidden/>
     <w:unhideWhenUsed/>
     <w:rsid w:val="00292D2C"/>
     <w:rPr>
       <w:color w:val="0000FF"/>
       <w:u w:val="single"/>
+    </w:rPr>
+  </w:style>
+  <w:style w:type="character" w:styleId="UnresolvedMention">
+    <w:name w:val="Unresolved Mention"/>
+    <w:basedOn w:val="DefaultParagraphFont"/>
+    <w:uiPriority w:val="99"/>
+    <w:semiHidden/>
+    <w:unhideWhenUsed/>
+    <w:rsid w:val="00F72E05"/>
+    <w:rPr>
+      <w:color w:val="605E5C"/>
+      <w:shd w:val="clear" w:color="auto" w:fill="E1DFDD"/>
     </w:rPr>
   </w:style>
 </w:styles>
@@ -20397,7 +20720,7 @@
 </file>
 
 <file path=customXml/itemProps1.xml><?xml version="1.0" encoding="utf-8"?>
-<ds:datastoreItem xmlns:ds="http://schemas.openxmlformats.org/officeDocument/2006/customXml" ds:itemID="{0330AACD-19D1-4FD5-9952-F7934075EB00}">
+<ds:datastoreItem xmlns:ds="http://schemas.openxmlformats.org/officeDocument/2006/customXml" ds:itemID="{7D117DD9-32C6-4C72-8DE2-B4F3DD4717DA}">
   <ds:schemaRefs>
     <ds:schemaRef ds:uri="http://schemas.openxmlformats.org/officeDocument/2006/bibliography"/>
   </ds:schemaRefs>

</xml_diff>

<commit_message>
Handling missing value documentation
</commit_message>
<xml_diff>
--- a/Documents/dolgozat.docx
+++ b/Documents/dolgozat.docx
@@ -13935,203 +13935,350 @@
       </w:r>
     </w:p>
     <w:p>
-      <w:pPr>
-        <w:rPr>
-          <w:b/>
-          <w:bCs/>
-        </w:rPr>
-      </w:pPr>
-      <w:r>
-        <w:rPr>
-          <w:b/>
-          <w:bCs/>
-        </w:rPr>
-        <w:t>&lt;&lt;Itt járok&gt;&gt;</w:t>
-      </w:r>
-    </w:p>
-    <w:p>
-      <w:r>
-        <w:t xml:space="preserve">Ha megnézi az ezen adatkészlet néhány rekordját, láthatja, hogy ideális regresszióanalízishez. Van egy csomó autójellemzője, és ezeket a jellemzőket felhasználva megpróbáljuk megjósolni az egyes autók futásteljesítményét, mérföld per gallon. Mint már korábban említettem, ez az adatkészlet szennyezett vagy nem igazán tiszta, és először ezt kell kezelnünk, mielőtt ezeket az adatokat feltárnánk. Figyelje meg, hogy egyes mezőkben vannak kérdőjelek, amelyek jelzik, hogy ezek az értékek hiányoznak. Ez néhány olyan kérdés, amelyre ügyelnünk kell, mielőtt felhasználhatnánk ezt az adatsort regresszióanalízishez. Folytassuk és vizsgáljuk tovább ezt az adatsort. Láthatja, hogy körülbelül 400 rekord és összesen 12 oszlop van. Amikor Pandákkal dolgozik, a </w:t>
+      <w:r>
+        <w:rPr>
+          <w:b/>
+          <w:bCs/>
+        </w:rPr>
+        <w:t xml:space="preserve"> </w:t>
+      </w:r>
+    </w:p>
+    <w:p>
+      <w:r>
+        <w:t>Látható, hogy több mint több mint 1000 üres mező van.</w:t>
+      </w:r>
+      <w:r>
+        <w:t xml:space="preserve"> </w:t>
+      </w:r>
+      <w:r>
+        <w:t>K</w:t>
+      </w:r>
+      <w:r>
+        <w:t>ülönböző techniká</w:t>
+      </w:r>
+      <w:r>
+        <w:t>k segítségével</w:t>
+      </w:r>
+      <w:r>
+        <w:t xml:space="preserve"> kezelhetjük ezeket a hiányzó értékeket.</w:t>
+      </w:r>
+      <w:r>
+        <w:t xml:space="preserve"> </w:t>
+      </w:r>
+      <w:r>
+        <w:t>Ha elegendő adat áll rendelkezésre, akkor ez egy teljesen érvényes lehetőség.</w:t>
+      </w:r>
+      <w:r>
+        <w:t xml:space="preserve"> Figyelembe véve az oszlopok hiányzó értékeinek számát a „</w:t>
       </w:r>
       <w:proofErr w:type="spellStart"/>
       <w:r>
-        <w:t>Pandas</w:t>
+        <w:t>Trust</w:t>
       </w:r>
       <w:proofErr w:type="spellEnd"/>
       <w:r>
-        <w:t xml:space="preserve"> számos hasznos funkcióval rendelkezik, amelyek a </w:t>
+        <w:t xml:space="preserve"> </w:t>
       </w:r>
       <w:proofErr w:type="spellStart"/>
       <w:r>
-        <w:t>nan</w:t>
+        <w:t>Score</w:t>
       </w:r>
       <w:proofErr w:type="spellEnd"/>
       <w:r>
-        <w:t xml:space="preserve"> adattípussal működnek. Tehát cseréljük ki az összes hiányzó mezőnket, amelyekben kérdőjelek vannak, az </w:t>
+        <w:t>” jellemzőnek van a legkevesebb üres mezője. Ráadásul ez a jellemző függ legjobban az összes többi oszloptól. Továbbá ez egy célváltozó, egy jellemző, amit</w:t>
+      </w:r>
+      <w:r>
+        <w:t xml:space="preserve"> </w:t>
+      </w:r>
+      <w:r>
+        <w:t>végeredményt reprezentálja</w:t>
+      </w:r>
+      <w:r>
+        <w:t>. Tehát itt egyszerűen eldobom az üres mezőket tartalmazó rekordokat.</w:t>
+      </w:r>
+    </w:p>
+    <w:p>
+      <w:r>
+        <w:t xml:space="preserve">Egy </w:t>
+      </w:r>
+      <w:r>
+        <w:t xml:space="preserve">másik </w:t>
+      </w:r>
+      <w:r>
+        <w:t xml:space="preserve">érvényes stratégia, hogy minden </w:t>
+      </w:r>
+      <w:r>
+        <w:t xml:space="preserve">hiányzó </w:t>
+      </w:r>
+      <w:r>
+        <w:t>mezőt helyére az átlagot helyettesítem be</w:t>
+      </w:r>
+      <w:r>
+        <w:t xml:space="preserve">. </w:t>
+      </w:r>
+      <w:r>
+        <w:t xml:space="preserve">Ami a </w:t>
+      </w:r>
+      <w:r>
+        <w:t>„</w:t>
+      </w:r>
+      <w:r>
+        <w:t xml:space="preserve">Strong </w:t>
       </w:r>
       <w:proofErr w:type="spellStart"/>
       <w:r>
-        <w:t>np.nan</w:t>
+        <w:t>Family-Community</w:t>
       </w:r>
       <w:proofErr w:type="spellEnd"/>
       <w:r>
-        <w:t xml:space="preserve"> mezővel. Tehát </w:t>
+        <w:t xml:space="preserve"> </w:t>
       </w:r>
       <w:proofErr w:type="spellStart"/>
       <w:r>
-        <w:t>automobile_</w:t>
-      </w:r>
-      <w:proofErr w:type="gramStart"/>
-      <w:r>
-        <w:t>df.pótolni</w:t>
+        <w:t>Ties</w:t>
       </w:r>
       <w:proofErr w:type="spellEnd"/>
-      <w:proofErr w:type="gramEnd"/>
-      <w:r>
-        <w:t xml:space="preserve">? </w:t>
+      <w:r>
+        <w:t xml:space="preserve"> </w:t>
       </w:r>
       <w:proofErr w:type="spellStart"/>
       <w:r>
-        <w:t>np.nan-nal</w:t>
+        <w:t>Score</w:t>
       </w:r>
       <w:proofErr w:type="spellEnd"/>
       <w:r>
-        <w:t xml:space="preserve">. Ha ez megtörtént, ha egy rekordmintát lát az adatsorunkban, akkor látni fogja, hogy az összes olyan mező, amely korábban kérdőjel volt, ezek hiányzó értékek, mostantól </w:t>
+        <w:t>”</w:t>
+      </w:r>
+      <w:r>
+        <w:t xml:space="preserve"> oszlopot illeti, az összes hiányzó értéket az adatok jelenlegi átlagával fogom pótolni.</w:t>
+      </w:r>
+      <w:r>
+        <w:t xml:space="preserve"> </w:t>
+      </w:r>
+      <w:r>
+        <w:t>Mivel nincs nagyon sok hiányzó mező</w:t>
+      </w:r>
+      <w:r>
+        <w:t>, így az átlaggal való kitöltés kézenfekvő.</w:t>
+      </w:r>
+      <w:r>
+        <w:t xml:space="preserve"> Hasonló módon jártam el a „</w:t>
       </w:r>
       <w:proofErr w:type="spellStart"/>
       <w:r>
-        <w:t>NaN</w:t>
+        <w:t>Collaborative</w:t>
       </w:r>
       <w:proofErr w:type="spellEnd"/>
       <w:r>
-        <w:t xml:space="preserve">-re cserélődtek, vagy nem szám </w:t>
-      </w:r>
-      <w:proofErr w:type="gramStart"/>
-      <w:r>
-        <w:t>típusú .</w:t>
-      </w:r>
-      <w:proofErr w:type="gramEnd"/>
-      <w:r>
-        <w:t xml:space="preserve"> A </w:t>
+        <w:t xml:space="preserve"> </w:t>
       </w:r>
       <w:proofErr w:type="spellStart"/>
       <w:r>
-        <w:t>Pandas</w:t>
+        <w:t>Teachers</w:t>
       </w:r>
       <w:proofErr w:type="spellEnd"/>
       <w:r>
-        <w:t xml:space="preserve"> speciális funkciókat kínál, amelyekkel megnézhetjük, hogy hány </w:t>
+        <w:t xml:space="preserve"> </w:t>
       </w:r>
       <w:proofErr w:type="spellStart"/>
       <w:r>
-        <w:t>NaN</w:t>
+        <w:t>Score</w:t>
       </w:r>
       <w:proofErr w:type="spellEnd"/>
       <w:r>
-        <w:t xml:space="preserve"> van jelen az adatainkban, és ezt fogjuk használni a következő lépésben. A </w:t>
+        <w:t>” és az „</w:t>
       </w:r>
       <w:proofErr w:type="spellStart"/>
-      <w:proofErr w:type="gramStart"/>
-      <w:r>
-        <w:t>Df.isna</w:t>
+      <w:r>
+        <w:t>Effective</w:t>
       </w:r>
       <w:proofErr w:type="spellEnd"/>
-      <w:proofErr w:type="gramEnd"/>
-      <w:r>
-        <w:t xml:space="preserve"> .sum összesíti az összes hiányzó értéket vagy </w:t>
+      <w:r>
+        <w:t xml:space="preserve"> </w:t>
       </w:r>
       <w:proofErr w:type="spellStart"/>
       <w:r>
-        <w:t>NaN</w:t>
+        <w:t>School</w:t>
       </w:r>
       <w:proofErr w:type="spellEnd"/>
       <w:r>
-        <w:t xml:space="preserve"> értéket adatsorunk minden oszlopában. Ez gyors áttekintést nyújt arról, hogy hány mezőben vannak hiányzó értékek az egyes oszlopokban. Láthatja, hogy 9 érték hiányzik az MPG oszlopból, 2 érték hiányzik a hengerek oszlopból, 2 érték hiányzik a tömörítési arány oszlopból stb. Látunk néhány példát néhány különböző technikára, amelyekkel kezelhetjük ezeket a hiányzó értékeket. Ami a mérföld / gallon mezőt illeti, az összes hiányzó értéket az adatok jelenlegi átlagával fogom pótolni. Lényegében azt látjuk, hogy azoknál az autóknál, amelyeknek nincsenek megtett kilométer-adatai, a </w:t>
+        <w:t xml:space="preserve"> </w:t>
       </w:r>
       <w:proofErr w:type="spellStart"/>
       <w:r>
-        <w:t>gallononkénti</w:t>
+        <w:t>Leadership</w:t>
       </w:r>
       <w:proofErr w:type="spellEnd"/>
       <w:r>
-        <w:t xml:space="preserve"> mérföldük megegyezik az adatkészlet átlagával. A </w:t>
+        <w:t xml:space="preserve"> </w:t>
       </w:r>
       <w:proofErr w:type="spellStart"/>
       <w:r>
-        <w:t>Pandas</w:t>
+        <w:t>Score</w:t>
       </w:r>
       <w:proofErr w:type="spellEnd"/>
       <w:r>
-        <w:t xml:space="preserve"> ezt a nagyon hasznos, </w:t>
+        <w:t>” jellemzőknél.</w:t>
+      </w:r>
+    </w:p>
+    <w:p>
+      <w:r>
+        <w:t>A „</w:t>
       </w:r>
       <w:proofErr w:type="spellStart"/>
       <w:r>
-        <w:t>fillna</w:t>
+        <w:t>Rigorous</w:t>
       </w:r>
       <w:proofErr w:type="spellEnd"/>
       <w:r>
-        <w:t xml:space="preserve"> nevű funkciót kínálja, amelyet a hiányzó értékek kitöltésére használhatunk. Most bármely konstans segítségével kitöltheti a hiányzó értékeket. Itt kiszámoljuk az </w:t>
+        <w:t xml:space="preserve"> </w:t>
       </w:r>
       <w:proofErr w:type="spellStart"/>
       <w:r>
-        <w:t>mpg</w:t>
+        <w:t>Instruction</w:t>
       </w:r>
       <w:proofErr w:type="spellEnd"/>
       <w:r>
-        <w:t xml:space="preserve"> átlagértékét minden olyan autóra, amelyről rendelkezésre állnak adatok, és ezt az átlagértéket használjuk a hiányzó mezők kitöltésére.</w:t>
-      </w:r>
-    </w:p>
-    <w:p>
-      <w:r>
+        <w:t xml:space="preserve"> </w:t>
+      </w:r>
+      <w:proofErr w:type="spellStart"/>
+      <w:r>
+        <w:t>Score</w:t>
+      </w:r>
+      <w:proofErr w:type="spellEnd"/>
+      <w:r>
+        <w:t>” oszlop esetén a leggyakrabban szereplő értéket helyettesítettem be.</w:t>
+      </w:r>
+    </w:p>
+    <w:p>
+      <w:r>
+        <w:t xml:space="preserve">Kifinomultabb megközelítés az </w:t>
+      </w:r>
+      <w:proofErr w:type="spellStart"/>
+      <w:r>
+        <w:t>IterativeImputer</w:t>
+      </w:r>
+      <w:proofErr w:type="spellEnd"/>
+      <w:r>
+        <w:t xml:space="preserve"> osztály használata, amely minden tulajdonságot hiányzó értékekkel modellez a többi jellemző függvényében, és ezt a becslést használja a</w:t>
+      </w:r>
+      <w:r>
+        <w:t xml:space="preserve"> kitöltéshez</w:t>
+      </w:r>
+      <w:r>
+        <w:t xml:space="preserve">. </w:t>
+      </w:r>
+      <w:proofErr w:type="spellStart"/>
+      <w:r>
+        <w:t>Round-robin</w:t>
+      </w:r>
+      <w:proofErr w:type="spellEnd"/>
+      <w:r>
+        <w:t xml:space="preserve"> algoritmus</w:t>
+      </w:r>
+      <w:r>
+        <w:t xml:space="preserve"> </w:t>
+      </w:r>
+      <w:r>
+        <w:t>szerint iterál egy megadott ismétlés számig.</w:t>
+      </w:r>
+    </w:p>
+    <w:p>
+      <w:r>
+        <w:t xml:space="preserve">Az üres értékek eldobása és kitörlése után </w:t>
+      </w:r>
+      <w:r>
+        <w:t>1694</w:t>
+      </w:r>
+      <w:r>
+        <w:t xml:space="preserve"> </w:t>
+      </w:r>
+      <w:r>
+        <w:t xml:space="preserve">rekord van, szemben a kezdeti </w:t>
+      </w:r>
+      <w:r>
+        <w:t xml:space="preserve">387 rekordunk van, szemben a </w:t>
+      </w:r>
+      <w:r>
+        <w:t xml:space="preserve">kezdeti </w:t>
+      </w:r>
+      <w:r>
+        <w:t xml:space="preserve">1829 </w:t>
+      </w:r>
+      <w:r>
+        <w:t>rekorddal.</w:t>
+      </w:r>
+      <w:r>
+        <w:t xml:space="preserve"> Tehát </w:t>
+      </w:r>
+      <w:r>
+        <w:t>135</w:t>
+      </w:r>
+      <w:r>
+        <w:t xml:space="preserve"> rekord</w:t>
+      </w:r>
+      <w:r>
+        <w:t xml:space="preserve"> került ki az</w:t>
+      </w:r>
+      <w:r>
+        <w:t xml:space="preserve"> adatkészletből. </w:t>
+      </w:r>
+      <w:r>
+        <w:t>Ennek ellenére nullára csökkentettük az üres értékek számát.</w:t>
+      </w:r>
+    </w:p>
+    <w:p>
+      <w:bookmarkStart w:id="6" w:name="_GoBack"/>
+      <w:r>
+        <w:rPr>
+          <w:noProof/>
+        </w:rPr>
         <w:lastRenderedPageBreak/>
-        <w:t xml:space="preserve">Ezzel végzett, ha még egyszer futtatja az </w:t>
-      </w:r>
-      <w:proofErr w:type="spellStart"/>
-      <w:proofErr w:type="gramStart"/>
-      <w:r>
-        <w:t>isna</w:t>
-      </w:r>
-      <w:proofErr w:type="spellEnd"/>
-      <w:r>
-        <w:t xml:space="preserve"> .sum</w:t>
-      </w:r>
-      <w:proofErr w:type="gramEnd"/>
-      <w:r>
-        <w:t xml:space="preserve"> függvényt, akkor látni fogja, hogy mérföld per gallon, ennek az oszlopnak már nincs hiányzó értéke. Egy másik érvényes stratégia, amelyet a hiányzó értékek kezelésére használhat, az, hogy egyszerűen eldob minden rekordot hiányzó mezőkkel. Ha úgy érzi, hogy elegendő adat áll rendelkezésre a regresszióelemzéshez, és csak néhány rekord hiányzik a mezőkből, akkor ez egy teljesen érvényes lehetőség, és a </w:t>
-      </w:r>
-      <w:proofErr w:type="spellStart"/>
-      <w:r>
-        <w:t>Pandas</w:t>
-      </w:r>
-      <w:proofErr w:type="spellEnd"/>
-      <w:r>
-        <w:t xml:space="preserve"> ezt megkönnyíti azáltal, hogy felajánlja a </w:t>
-      </w:r>
-      <w:proofErr w:type="spellStart"/>
-      <w:r>
-        <w:t>dropna</w:t>
-      </w:r>
-      <w:proofErr w:type="spellEnd"/>
-      <w:r>
-        <w:t xml:space="preserve"> funkciót. Vessünk egy pillantást arra, hogy hány rekord maradt nálunk, és láthatja, hogy 387 rekordunk van, szemben a korábban körülbelül 394 rekorddal. Tehát hét rekord hiányzott mezőkkel került ki az adatkészletünkből. A Panda-ban az </w:t>
-      </w:r>
-      <w:proofErr w:type="spellStart"/>
-      <w:r>
-        <w:t>isna</w:t>
-      </w:r>
-      <w:proofErr w:type="spellEnd"/>
-      <w:r>
-        <w:t xml:space="preserve"> függvény alternatívája az </w:t>
-      </w:r>
-      <w:proofErr w:type="spellStart"/>
-      <w:r>
-        <w:t>isnull</w:t>
-      </w:r>
-      <w:proofErr w:type="spellEnd"/>
-      <w:r>
-        <w:t xml:space="preserve"> függvény. Ez ellenőrzi, hogy nincsenek-e nullértékek az oszlopokban, és a nullértékeket hiányzónak tekintik. Összegezzük az összes nullértéket. Láthatja, hogy 0 nullérték van jelen az adatkészletünkben. Adatkészletünknek már nincsenek hiányzó értékei. Most megvizsgáljuk az adataimban található oszlopokat, és regressziós elemzésemhez úgy érzem, hogy a modelloszlopra nincs igazán szükség. Nem jelentős, ezért megyek előre, és ledobom a modell oszlopot. Vessünk egy pillantást az oszlopokra, amelyeket az adatkészletünkben hagytunk. Három másik oszlop van itt, amelyek úgy érzem, hogy megtehetjük a furatot, a löketet és a tömörítési arányt, ezért megyek előre és dobom ezeket az oszlopokat is. Adataink fennmaradó oszlopait felhasználjuk a regresszió végrehajtására. Így néz ki most az adatunk. Láthatja, hogy még van egy kis takarításunk. Nem csak hiányzó értékekkel kell megküzdenünk. Konkrétan megfigyelheti itt, hogy az évszám és az eredeti oszlopok nem igazán vannak kialakítva. Nézzük meg, hogyan tisztíthatjuk meg ezeket az adatokat a következő lépésben.</w:t>
-      </w:r>
-    </w:p>
+        <w:drawing>
+          <wp:inline distT="0" distB="0" distL="0" distR="0" wp14:anchorId="566BEF02" wp14:editId="4D0BEEC9">
+            <wp:extent cx="5579745" cy="2412365"/>
+            <wp:effectExtent l="0" t="0" r="1905" b="6985"/>
+            <wp:docPr id="23" name="Picture 23"/>
+            <wp:cNvGraphicFramePr>
+              <a:graphicFrameLocks xmlns:a="http://schemas.openxmlformats.org/drawingml/2006/main" noChangeAspect="1"/>
+            </wp:cNvGraphicFramePr>
+            <a:graphic xmlns:a="http://schemas.openxmlformats.org/drawingml/2006/main">
+              <a:graphicData uri="http://schemas.openxmlformats.org/drawingml/2006/picture">
+                <pic:pic xmlns:pic="http://schemas.openxmlformats.org/drawingml/2006/picture">
+                  <pic:nvPicPr>
+                    <pic:cNvPr id="23" name="all_missing_value_cleaned.PNG"/>
+                    <pic:cNvPicPr/>
+                  </pic:nvPicPr>
+                  <pic:blipFill>
+                    <a:blip r:embed="rId32">
+                      <a:extLst>
+                        <a:ext uri="{28A0092B-C50C-407E-A947-70E740481C1C}">
+                          <a14:useLocalDpi xmlns:a14="http://schemas.microsoft.com/office/drawing/2010/main" val="0"/>
+                        </a:ext>
+                      </a:extLst>
+                    </a:blip>
+                    <a:stretch>
+                      <a:fillRect/>
+                    </a:stretch>
+                  </pic:blipFill>
+                  <pic:spPr>
+                    <a:xfrm>
+                      <a:off x="0" y="0"/>
+                      <a:ext cx="5579745" cy="2412365"/>
+                    </a:xfrm>
+                    <a:prstGeom prst="rect">
+                      <a:avLst/>
+                    </a:prstGeom>
+                  </pic:spPr>
+                </pic:pic>
+              </a:graphicData>
+            </a:graphic>
+          </wp:inline>
+        </w:drawing>
+      </w:r>
+      <w:bookmarkEnd w:id="6"/>
+    </w:p>
+    <w:p/>
     <w:p>
       <w:pPr>
         <w:pStyle w:val="Heading3"/>
@@ -14141,8 +14288,6 @@
           <w:rFonts w:ascii="Arial" w:hAnsi="Arial" w:cs="Arial"/>
         </w:rPr>
       </w:pPr>
-      <w:bookmarkStart w:id="6" w:name="_GoBack"/>
-      <w:bookmarkEnd w:id="6"/>
       <w:r>
         <w:rPr>
           <w:rFonts w:ascii="Arial" w:hAnsi="Arial" w:cs="Arial"/>
@@ -20720,7 +20865,7 @@
 </file>
 
 <file path=customXml/itemProps1.xml><?xml version="1.0" encoding="utf-8"?>
-<ds:datastoreItem xmlns:ds="http://schemas.openxmlformats.org/officeDocument/2006/customXml" ds:itemID="{7D117DD9-32C6-4C72-8DE2-B4F3DD4717DA}">
+<ds:datastoreItem xmlns:ds="http://schemas.openxmlformats.org/officeDocument/2006/customXml" ds:itemID="{046C4EAA-F18A-43A0-8E9E-CE00DCBF27B0}">
   <ds:schemaRefs>
     <ds:schemaRef ds:uri="http://schemas.openxmlformats.org/officeDocument/2006/bibliography"/>
   </ds:schemaRefs>

</xml_diff>

<commit_message>
Binary data encoding code
</commit_message>
<xml_diff>
--- a/Documents/dolgozat.docx
+++ b/Documents/dolgozat.docx
@@ -11835,9 +11835,9 @@
           <w:noProof/>
         </w:rPr>
         <w:drawing>
-          <wp:inline distT="0" distB="0" distL="0" distR="0" wp14:anchorId="7080EEFA" wp14:editId="25C30BC4">
-            <wp:extent cx="4200525" cy="2009775"/>
-            <wp:effectExtent l="0" t="0" r="9525" b="9525"/>
+          <wp:inline distT="0" distB="0" distL="0" distR="0" wp14:anchorId="7080EEFA" wp14:editId="6F03289A">
+            <wp:extent cx="3581400" cy="1713550"/>
+            <wp:effectExtent l="0" t="0" r="0" b="1270"/>
             <wp:docPr id="19" name="Picture 19"/>
             <wp:cNvGraphicFramePr>
               <a:graphicFrameLocks xmlns:a="http://schemas.openxmlformats.org/drawingml/2006/main" noChangeAspect="1"/>
@@ -11864,7 +11864,7 @@
                   <pic:spPr>
                     <a:xfrm>
                       <a:off x="0" y="0"/>
-                      <a:ext cx="4200525" cy="2009775"/>
+                      <a:ext cx="3620966" cy="1732481"/>
                     </a:xfrm>
                     <a:prstGeom prst="rect">
                       <a:avLst/>
@@ -14185,13 +14185,16 @@
     </w:p>
     <w:p>
       <w:r>
-        <w:t xml:space="preserve">Az üres értékek eldobása és kitörlése után </w:t>
-      </w:r>
-      <w:r>
-        <w:t>1694</w:t>
-      </w:r>
-      <w:r>
-        <w:t xml:space="preserve"> </w:t>
+        <w:t>Az üres értékek eldobása és kitöl</w:t>
+      </w:r>
+      <w:r>
+        <w:t>t</w:t>
+      </w:r>
+      <w:r>
+        <w:t xml:space="preserve">ése után </w:t>
+      </w:r>
+      <w:r>
+        <w:t xml:space="preserve">1694 </w:t>
       </w:r>
       <w:r>
         <w:t xml:space="preserve">rekord van, szemben a kezdeti </w:t>
@@ -14200,13 +14203,7 @@
         <w:t xml:space="preserve">387 rekordunk van, szemben a </w:t>
       </w:r>
       <w:r>
-        <w:t xml:space="preserve">kezdeti </w:t>
-      </w:r>
-      <w:r>
-        <w:t xml:space="preserve">1829 </w:t>
-      </w:r>
-      <w:r>
-        <w:t>rekorddal.</w:t>
+        <w:t>kezdeti 1829 rekorddal.</w:t>
       </w:r>
       <w:r>
         <w:t xml:space="preserve"> Tehát </w:t>
@@ -14221,14 +14218,19 @@
         <w:t xml:space="preserve"> került ki az</w:t>
       </w:r>
       <w:r>
-        <w:t xml:space="preserve"> adatkészletből. </w:t>
+        <w:t xml:space="preserve"> adatkészletből</w:t>
+      </w:r>
+      <w:r>
+        <w:t>, ami nem annyira számottevő</w:t>
+      </w:r>
+      <w:r>
+        <w:t xml:space="preserve">. </w:t>
       </w:r>
       <w:r>
         <w:t>Ennek ellenére nullára csökkentettük az üres értékek számát.</w:t>
       </w:r>
     </w:p>
     <w:p>
-      <w:bookmarkStart w:id="6" w:name="_GoBack"/>
       <w:r>
         <w:rPr>
           <w:noProof/>
@@ -14276,9 +14278,26 @@
           </wp:inline>
         </w:drawing>
       </w:r>
+    </w:p>
+    <w:p/>
+    <w:p>
+      <w:pPr>
+        <w:pStyle w:val="Heading3"/>
+        <w:spacing w:before="120" w:after="120"/>
+        <w:ind w:left="11" w:right="6" w:hanging="11"/>
+        <w:rPr>
+          <w:rFonts w:ascii="Arial" w:hAnsi="Arial" w:cs="Arial"/>
+        </w:rPr>
+      </w:pPr>
+      <w:r>
+        <w:rPr>
+          <w:rFonts w:ascii="Arial" w:hAnsi="Arial" w:cs="Arial"/>
+        </w:rPr>
+        <w:t>Bináris adatok kódolása</w:t>
+      </w:r>
+      <w:bookmarkStart w:id="6" w:name="_GoBack"/>
       <w:bookmarkEnd w:id="6"/>
     </w:p>
-    <w:p/>
     <w:p>
       <w:pPr>
         <w:pStyle w:val="Heading3"/>
@@ -20865,7 +20884,7 @@
 </file>
 
 <file path=customXml/itemProps1.xml><?xml version="1.0" encoding="utf-8"?>
-<ds:datastoreItem xmlns:ds="http://schemas.openxmlformats.org/officeDocument/2006/customXml" ds:itemID="{046C4EAA-F18A-43A0-8E9E-CE00DCBF27B0}">
+<ds:datastoreItem xmlns:ds="http://schemas.openxmlformats.org/officeDocument/2006/customXml" ds:itemID="{BE50D8B1-9824-4CD4-99A5-03FC28F13790}">
   <ds:schemaRefs>
     <ds:schemaRef ds:uri="http://schemas.openxmlformats.org/officeDocument/2006/bibliography"/>
   </ds:schemaRefs>

</xml_diff>

<commit_message>
Numeric and categorical data subsection. Label encoding subsection.
</commit_message>
<xml_diff>
--- a/Documents/dolgozat.docx
+++ b/Documents/dolgozat.docx
@@ -12159,7 +12159,19 @@
         <w:t xml:space="preserve">: </w:t>
       </w:r>
       <w:r>
-        <w:t>A hiányzó értékek beszámításának másik módja az interpoláció más közeli értékekből. Ez a technika akkor hasznos, ha a rekordjait valamiféle eredendő sorrendben rendezik.</w:t>
+        <w:t>A hiányzó értékek beszámításának másik módja az interpoláció más közeli értékekből. Ez a technika akkor hasznos, ha a rekord</w:t>
+      </w:r>
+      <w:r>
+        <w:t>oka</w:t>
+      </w:r>
+      <w:r>
+        <w:t>t valamiféle eredendő sorrendben rendezi</w:t>
+      </w:r>
+      <w:r>
+        <w:t>k</w:t>
+      </w:r>
+      <w:r>
+        <w:t>.</w:t>
       </w:r>
     </w:p>
     <w:p>
@@ -13743,6 +13755,327 @@
           <w:rFonts w:ascii="Arial" w:hAnsi="Arial" w:cs="Arial"/>
         </w:rPr>
       </w:pPr>
+      <w:r>
+        <w:rPr>
+          <w:rFonts w:ascii="Arial" w:hAnsi="Arial" w:cs="Arial"/>
+        </w:rPr>
+        <w:t>Numerikus és kategorikus adatok</w:t>
+      </w:r>
+    </w:p>
+    <w:p>
+      <w:r>
+        <w:t>A</w:t>
+      </w:r>
+      <w:r>
+        <w:t>z adatokat</w:t>
+      </w:r>
+      <w:r>
+        <w:t xml:space="preserve"> </w:t>
+      </w:r>
+      <w:r>
+        <w:t xml:space="preserve">két nagy kategóriába lehet sorolni, a kategorikus </w:t>
+      </w:r>
+      <w:r>
+        <w:t xml:space="preserve">és a numerikus </w:t>
+      </w:r>
+      <w:r>
+        <w:t>adatok</w:t>
+      </w:r>
+      <w:r>
+        <w:t>.</w:t>
+      </w:r>
+      <w:r>
+        <w:t xml:space="preserve"> Mi a különbség a kettő között</w:t>
+      </w:r>
+      <w:r>
+        <w:t>?</w:t>
+      </w:r>
+      <w:r>
+        <w:t xml:space="preserve"> </w:t>
+      </w:r>
+    </w:p>
+    <w:p>
+      <w:pPr>
+        <w:rPr>
+          <w:b/>
+          <w:bCs/>
+        </w:rPr>
+      </w:pPr>
+      <w:r>
+        <w:rPr>
+          <w:b/>
+          <w:bCs/>
+        </w:rPr>
+        <w:t>Kategorikus adatok</w:t>
+      </w:r>
+    </w:p>
+    <w:p>
+      <w:pPr>
+        <w:ind w:left="0" w:firstLine="0"/>
+      </w:pPr>
+      <w:r>
+        <w:t>A kategóriák a megengedett értékek véges halmaza.</w:t>
+      </w:r>
+      <w:r>
+        <w:t xml:space="preserve"> </w:t>
+      </w:r>
+      <w:r>
+        <w:t>A diszkrét értékekből vagy kategóriákból álló</w:t>
+      </w:r>
+      <w:r>
+        <w:t xml:space="preserve"> </w:t>
+      </w:r>
+      <w:r>
+        <w:t xml:space="preserve">adatok további két alkategóriára oszthatók, a </w:t>
+      </w:r>
+      <w:r>
+        <w:t>nevesített</w:t>
+      </w:r>
+      <w:r>
+        <w:t xml:space="preserve"> és a </w:t>
+      </w:r>
+      <w:r>
+        <w:t>sorrendi</w:t>
+      </w:r>
+      <w:r>
+        <w:t xml:space="preserve"> adatokra. </w:t>
+      </w:r>
+      <w:r>
+        <w:t>A sorrendi adatok rendezhetők a nevesített adatok, pedig nem.</w:t>
+      </w:r>
+    </w:p>
+    <w:p>
+      <w:r>
+        <w:t>A</w:t>
+      </w:r>
+      <w:r>
+        <w:t xml:space="preserve"> kategorikus adatokat numerikusan kódolni, mielőtt az modellekben felhasználható lenne. </w:t>
+      </w:r>
+      <w:r>
+        <w:t>K</w:t>
+      </w:r>
+      <w:r>
+        <w:t>ét konkrét technik</w:t>
+      </w:r>
+      <w:r>
+        <w:t>a</w:t>
+      </w:r>
+      <w:r>
+        <w:t xml:space="preserve"> a címkekódolás és az </w:t>
+      </w:r>
+      <w:r>
+        <w:t>egycsatornás</w:t>
+      </w:r>
+      <w:r>
+        <w:t xml:space="preserve"> kódolás. </w:t>
+      </w:r>
+    </w:p>
+    <w:p>
+      <w:pPr>
+        <w:rPr>
+          <w:b/>
+          <w:bCs/>
+        </w:rPr>
+      </w:pPr>
+      <w:r>
+        <w:t>A</w:t>
+      </w:r>
+      <w:r>
+        <w:t xml:space="preserve"> kategorikus adatok, amelyek kategóriákból állnak</w:t>
+      </w:r>
+      <w:r>
+        <w:t xml:space="preserve"> például</w:t>
+      </w:r>
+      <w:r>
+        <w:t>: férfi, nő, az év hónapja, a hét napja.</w:t>
+      </w:r>
+    </w:p>
+    <w:p>
+      <w:pPr>
+        <w:rPr>
+          <w:b/>
+          <w:bCs/>
+        </w:rPr>
+      </w:pPr>
+      <w:r>
+        <w:t>A kategorikus értékek osztályozásra használhatóak, mint a K-</w:t>
+      </w:r>
+      <w:proofErr w:type="spellStart"/>
+      <w:r>
+        <w:t>Nearest</w:t>
+      </w:r>
+      <w:proofErr w:type="spellEnd"/>
+      <w:r>
+        <w:t xml:space="preserve"> </w:t>
+      </w:r>
+      <w:proofErr w:type="spellStart"/>
+      <w:r>
+        <w:t>Neighbor</w:t>
+      </w:r>
+      <w:proofErr w:type="spellEnd"/>
+      <w:r>
+        <w:t>.</w:t>
+      </w:r>
+    </w:p>
+    <w:p>
+      <w:pPr>
+        <w:rPr>
+          <w:b/>
+          <w:bCs/>
+        </w:rPr>
+      </w:pPr>
+      <w:r>
+        <w:rPr>
+          <w:b/>
+          <w:bCs/>
+        </w:rPr>
+        <w:t>Numerikus adatok</w:t>
+      </w:r>
+    </w:p>
+    <w:p>
+      <w:r>
+        <w:t>A numerikus adatok tetszőleges értéket vehetnek fel egy végtelen tartományból.</w:t>
+      </w:r>
+      <w:r>
+        <w:t xml:space="preserve"> </w:t>
+      </w:r>
+      <w:r>
+        <w:t xml:space="preserve">Amikor </w:t>
+      </w:r>
+      <w:r>
+        <w:t xml:space="preserve">a </w:t>
+      </w:r>
+      <w:r>
+        <w:t>numerikus adat</w:t>
+      </w:r>
+      <w:r>
+        <w:t>ok különböző skálán vannak</w:t>
+      </w:r>
+      <w:r>
+        <w:t>,</w:t>
+      </w:r>
+      <w:r>
+        <w:t xml:space="preserve"> akkor nem igazán </w:t>
+      </w:r>
+      <w:r>
+        <w:lastRenderedPageBreak/>
+        <w:t>működnek jól a gépi tanulási modellek.</w:t>
+      </w:r>
+      <w:r>
+        <w:t xml:space="preserve"> </w:t>
+      </w:r>
+      <w:r>
+        <w:t>K</w:t>
+      </w:r>
+      <w:r>
+        <w:t>ülönféle technikák segítségével méretezhet</w:t>
+      </w:r>
+      <w:r>
+        <w:t>jük a numerikus adatokat</w:t>
+      </w:r>
+      <w:r>
+        <w:t>.</w:t>
+      </w:r>
+    </w:p>
+    <w:p>
+      <w:r>
+        <w:t>A numerikus értékek mindig nagyságrend szerint rendezhetők, sajátos rendezéssel vagy rangsorolással rendelkeznek.</w:t>
+      </w:r>
+      <w:r>
+        <w:t xml:space="preserve"> Ezért a</w:t>
+      </w:r>
+      <w:r>
+        <w:t xml:space="preserve"> numerikus értékeket folyamatos adatoknak </w:t>
+      </w:r>
+      <w:r>
+        <w:t xml:space="preserve">is </w:t>
+      </w:r>
+      <w:r>
+        <w:t>nevez</w:t>
+      </w:r>
+      <w:r>
+        <w:t>i</w:t>
+      </w:r>
+      <w:r>
+        <w:t>k.</w:t>
+      </w:r>
+      <w:r>
+        <w:t xml:space="preserve"> Például</w:t>
+      </w:r>
+      <w:r>
+        <w:t xml:space="preserve"> </w:t>
+      </w:r>
+      <w:r>
+        <w:t>a</w:t>
+      </w:r>
+      <w:r>
+        <w:t xml:space="preserve"> súly </w:t>
+      </w:r>
+      <w:r>
+        <w:t>(</w:t>
+      </w:r>
+      <w:r>
+        <w:t>kg</w:t>
+      </w:r>
+      <w:r>
+        <w:t>)</w:t>
+      </w:r>
+      <w:r>
+        <w:t xml:space="preserve">, a hőmérséklet </w:t>
+      </w:r>
+      <w:r>
+        <w:t>(</w:t>
+      </w:r>
+      <w:r>
+        <w:t>Fahrenheit</w:t>
+      </w:r>
+      <w:r>
+        <w:t>)</w:t>
+      </w:r>
+      <w:r>
+        <w:t>, a lakásárak.</w:t>
+      </w:r>
+    </w:p>
+    <w:p>
+      <w:r>
+        <w:t>N</w:t>
+      </w:r>
+      <w:r>
+        <w:t>umerikus adatok a folyamatos értékek előrejelzésére használható</w:t>
+      </w:r>
+      <w:r>
+        <w:t xml:space="preserve">, mint a </w:t>
+      </w:r>
+      <w:r>
+        <w:t>regressziós modellek.</w:t>
+      </w:r>
+    </w:p>
+    <w:p>
+      <w:r>
+        <w:t xml:space="preserve">Minden más típusú adatot, a szöveges adatokat, a </w:t>
+      </w:r>
+      <w:r>
+        <w:t>kép adatokat</w:t>
+      </w:r>
+      <w:r>
+        <w:t xml:space="preserve">, át kell alakítani ezen </w:t>
+      </w:r>
+      <w:r>
+        <w:t>adattípusok</w:t>
+      </w:r>
+      <w:r>
+        <w:t xml:space="preserve"> egyikévé.</w:t>
+      </w:r>
+    </w:p>
+    <w:p>
+      <w:pPr>
+        <w:pStyle w:val="Heading2"/>
+        <w:spacing w:before="240" w:after="240"/>
+        <w:ind w:left="11" w:right="6" w:hanging="11"/>
+        <w:rPr>
+          <w:rFonts w:ascii="Arial" w:hAnsi="Arial" w:cs="Arial"/>
+        </w:rPr>
+      </w:pPr>
       <w:commentRangeStart w:id="5"/>
       <w:r>
         <w:rPr>
@@ -13890,7 +14223,6 @@
         <w:rPr>
           <w:noProof/>
         </w:rPr>
-        <w:lastRenderedPageBreak/>
         <w:drawing>
           <wp:inline distT="0" distB="0" distL="0" distR="0" wp14:anchorId="5DA8F4CE" wp14:editId="303EE944">
             <wp:extent cx="5579745" cy="2534920"/>
@@ -13985,7 +14317,11 @@
       </w:r>
       <w:proofErr w:type="spellEnd"/>
       <w:r>
-        <w:t>” jellemzőnek van a legkevesebb üres mezője. Ráadásul ez a jellemző függ legjobban az összes többi oszloptól. Továbbá ez egy célváltozó, egy jellemző, amit</w:t>
+        <w:t xml:space="preserve">” jellemzőnek van a </w:t>
+      </w:r>
+      <w:r>
+        <w:lastRenderedPageBreak/>
+        <w:t>legkevesebb üres mezője. Ráadásul ez a jellemző függ legjobban az összes többi oszloptól. Továbbá ez egy célváltozó, egy jellemző, amit</w:t>
       </w:r>
       <w:r>
         <w:t xml:space="preserve"> </w:t>
@@ -14235,7 +14571,6 @@
         <w:rPr>
           <w:noProof/>
         </w:rPr>
-        <w:lastRenderedPageBreak/>
         <w:drawing>
           <wp:inline distT="0" distB="0" distL="0" distR="0" wp14:anchorId="566BEF02" wp14:editId="4D0BEEC9">
             <wp:extent cx="5579745" cy="2412365"/>
@@ -14293,10 +14628,223 @@
         <w:rPr>
           <w:rFonts w:ascii="Arial" w:hAnsi="Arial" w:cs="Arial"/>
         </w:rPr>
-        <w:t>Bináris adatok kódolása</w:t>
+        <w:t xml:space="preserve">Címkekódolás és </w:t>
+      </w:r>
+      <w:r>
+        <w:rPr>
+          <w:rFonts w:ascii="Arial" w:hAnsi="Arial" w:cs="Arial"/>
+        </w:rPr>
+        <w:t>egycsatornás</w:t>
+      </w:r>
+      <w:r>
+        <w:rPr>
+          <w:rFonts w:ascii="Arial" w:hAnsi="Arial" w:cs="Arial"/>
+        </w:rPr>
+        <w:t xml:space="preserve"> kódolás</w:t>
+      </w:r>
+    </w:p>
+    <w:p>
+      <w:r>
+        <w:t>H</w:t>
+      </w:r>
+      <w:r>
+        <w:t xml:space="preserve">ogyan lehet konvertálni a kategorikus adatokat numerikus formába a címkekódoló és az egycsatornás kódoló segítségével. </w:t>
+      </w:r>
+      <w:r>
+        <w:t>Egy másik diák</w:t>
+      </w:r>
+      <w:r>
+        <w:t xml:space="preserve"> </w:t>
+      </w:r>
+      <w:r>
+        <w:t>adat</w:t>
+      </w:r>
+      <w:r>
+        <w:t xml:space="preserve">halmaz kategorikus adatok átalakítása következik. A konkrét adatkészlet eredeti forrása az alábbi URL-címen található: </w:t>
+      </w:r>
+      <w:hyperlink r:id="rId33" w:history="1">
+        <w:r>
+          <w:rPr>
+            <w:rStyle w:val="Hyperlink"/>
+          </w:rPr>
+          <w:t>https://www.kaggle.com/janiobachmann/math-students</w:t>
+        </w:r>
+      </w:hyperlink>
+      <w:r>
+        <w:t>.</w:t>
+      </w:r>
+    </w:p>
+    <w:p>
+      <w:r>
+        <w:t>Ha megnéz</w:t>
+      </w:r>
+      <w:r>
+        <w:t>zük</w:t>
+      </w:r>
+      <w:r>
+        <w:t xml:space="preserve"> az </w:t>
+      </w:r>
+      <w:r>
+        <w:t>közelebbről,</w:t>
+      </w:r>
+      <w:r>
+        <w:t xml:space="preserve"> láthat</w:t>
+      </w:r>
+      <w:r>
+        <w:t>ó</w:t>
+      </w:r>
+      <w:r>
+        <w:t>, hogy számos kategorikus jellemzővel rendelkezik. A nem</w:t>
+      </w:r>
+      <w:r>
+        <w:t xml:space="preserve">, az </w:t>
+      </w:r>
+      <w:r>
+        <w:t>internet</w:t>
+      </w:r>
+      <w:r>
+        <w:t xml:space="preserve"> hozzáférés, a család mérete.</w:t>
+      </w:r>
+      <w:r>
+        <w:t xml:space="preserve"> </w:t>
+      </w:r>
+      <w:r>
+        <w:t>A</w:t>
+      </w:r>
+      <w:r>
+        <w:t>z adat</w:t>
+      </w:r>
+      <w:r>
+        <w:t>készlet</w:t>
+      </w:r>
+      <w:r>
+        <w:t xml:space="preserve"> </w:t>
+      </w:r>
+      <w:r>
+        <w:t>395</w:t>
+      </w:r>
+      <w:r>
+        <w:t xml:space="preserve"> rekord</w:t>
+      </w:r>
+      <w:r>
+        <w:t>ból és 33 jellemzőből áll</w:t>
+      </w:r>
+      <w:r>
+        <w:t>.</w:t>
+      </w:r>
+    </w:p>
+    <w:p>
+      <w:pPr>
+        <w:rPr>
+          <w:b/>
+          <w:bCs/>
+        </w:rPr>
+      </w:pPr>
+      <w:r>
+        <w:rPr>
+          <w:b/>
+          <w:bCs/>
+        </w:rPr>
+        <w:lastRenderedPageBreak/>
+        <w:t>Címkekódolás</w:t>
+      </w:r>
+    </w:p>
+    <w:p>
+      <w:r>
+        <w:t>Vannak olyan kategorikus adatok, amelyek két diszkrét értéket vehetnek fel. Ilyen például: nem, családi támogatás, romantikus kapcsolat.</w:t>
+      </w:r>
+    </w:p>
+    <w:p>
+      <w:r>
+        <w:t xml:space="preserve">Ezeket egyszerű címkekódolással átalakítom numerikus adattá. A </w:t>
+      </w:r>
+      <w:proofErr w:type="spellStart"/>
+      <w:r>
+        <w:t>LabelEncoder</w:t>
+      </w:r>
+      <w:proofErr w:type="spellEnd"/>
+      <w:r>
+        <w:t xml:space="preserve"> osztály segítségével könnyedén transzformálhatók az adatok. Újra felhasználhatóság érdekében egy függvénybe szerveztem ki a kódolást. A </w:t>
+      </w:r>
+      <w:r>
+        <w:t>címke</w:t>
+      </w:r>
+      <w:r>
+        <w:t>kódoló 0-val és 1-gyel helyettesíti a kategóriákat.</w:t>
+      </w:r>
+    </w:p>
+    <w:p>
+      <w:r>
+        <w:rPr>
+          <w:noProof/>
+        </w:rPr>
+        <w:drawing>
+          <wp:inline distT="0" distB="0" distL="0" distR="0" wp14:anchorId="358542E3" wp14:editId="2E487207">
+            <wp:extent cx="5579745" cy="1744345"/>
+            <wp:effectExtent l="0" t="0" r="1905" b="8255"/>
+            <wp:docPr id="22" name="Picture 22"/>
+            <wp:cNvGraphicFramePr>
+              <a:graphicFrameLocks xmlns:a="http://schemas.openxmlformats.org/drawingml/2006/main" noChangeAspect="1"/>
+            </wp:cNvGraphicFramePr>
+            <a:graphic xmlns:a="http://schemas.openxmlformats.org/drawingml/2006/main">
+              <a:graphicData uri="http://schemas.openxmlformats.org/drawingml/2006/picture">
+                <pic:pic xmlns:pic="http://schemas.openxmlformats.org/drawingml/2006/picture">
+                  <pic:nvPicPr>
+                    <pic:cNvPr id="22" name="label_encoding.PNG"/>
+                    <pic:cNvPicPr/>
+                  </pic:nvPicPr>
+                  <pic:blipFill>
+                    <a:blip r:embed="rId34">
+                      <a:extLst>
+                        <a:ext uri="{28A0092B-C50C-407E-A947-70E740481C1C}">
+                          <a14:useLocalDpi xmlns:a14="http://schemas.microsoft.com/office/drawing/2010/main" val="0"/>
+                        </a:ext>
+                      </a:extLst>
+                    </a:blip>
+                    <a:stretch>
+                      <a:fillRect/>
+                    </a:stretch>
+                  </pic:blipFill>
+                  <pic:spPr>
+                    <a:xfrm>
+                      <a:off x="0" y="0"/>
+                      <a:ext cx="5579745" cy="1744345"/>
+                    </a:xfrm>
+                    <a:prstGeom prst="rect">
+                      <a:avLst/>
+                    </a:prstGeom>
+                  </pic:spPr>
+                </pic:pic>
+              </a:graphicData>
+            </a:graphic>
+          </wp:inline>
+        </w:drawing>
       </w:r>
       <w:bookmarkStart w:id="6" w:name="_GoBack"/>
       <w:bookmarkEnd w:id="6"/>
+    </w:p>
+    <w:p/>
+    <w:p>
+      <w:pPr>
+        <w:rPr>
+          <w:b/>
+          <w:bCs/>
+        </w:rPr>
+      </w:pPr>
+      <w:r>
+        <w:rPr>
+          <w:b/>
+          <w:bCs/>
+        </w:rPr>
+        <w:t>Egycsatornás kódolás</w:t>
+      </w:r>
+    </w:p>
+    <w:p>
+      <w:proofErr w:type="spellStart"/>
+      <w:r>
+        <w:t>placeholder</w:t>
+      </w:r>
+      <w:proofErr w:type="spellEnd"/>
     </w:p>
     <w:p>
       <w:pPr>
@@ -14311,7 +14859,7 @@
         <w:rPr>
           <w:rFonts w:ascii="Arial" w:hAnsi="Arial" w:cs="Arial"/>
         </w:rPr>
-        <w:t>Numerikus adatok</w:t>
+        <w:t>A jellemzők méretezése és standardizálása</w:t>
       </w:r>
     </w:p>
     <w:p>
@@ -14327,83 +14875,19 @@
         <w:rPr>
           <w:rFonts w:ascii="Arial" w:hAnsi="Arial" w:cs="Arial"/>
         </w:rPr>
-        <w:t>A jellemzők méretezése és standardizálása</w:t>
-      </w:r>
-    </w:p>
-    <w:p>
-      <w:pPr>
-        <w:pStyle w:val="Heading3"/>
-        <w:spacing w:before="120" w:after="120"/>
-        <w:ind w:left="11" w:right="6" w:hanging="11"/>
+        <w:t>Jellemzők n</w:t>
+      </w:r>
+      <w:r>
         <w:rPr>
           <w:rFonts w:ascii="Arial" w:hAnsi="Arial" w:cs="Arial"/>
         </w:rPr>
-      </w:pPr>
+        <w:t>ormalizá</w:t>
+      </w:r>
       <w:r>
         <w:rPr>
           <w:rFonts w:ascii="Arial" w:hAnsi="Arial" w:cs="Arial"/>
         </w:rPr>
-        <w:t>Jellemzők n</w:t>
-      </w:r>
-      <w:r>
-        <w:rPr>
-          <w:rFonts w:ascii="Arial" w:hAnsi="Arial" w:cs="Arial"/>
-        </w:rPr>
-        <w:t>ormalizá</w:t>
-      </w:r>
-      <w:r>
-        <w:rPr>
-          <w:rFonts w:ascii="Arial" w:hAnsi="Arial" w:cs="Arial"/>
-        </w:rPr>
         <w:t>lása</w:t>
-      </w:r>
-    </w:p>
-    <w:p>
-      <w:pPr>
-        <w:pStyle w:val="Heading3"/>
-        <w:spacing w:before="120" w:after="120"/>
-        <w:ind w:left="11" w:right="6" w:hanging="11"/>
-        <w:rPr>
-          <w:rFonts w:ascii="Arial" w:hAnsi="Arial" w:cs="Arial"/>
-        </w:rPr>
-      </w:pPr>
-      <w:r>
-        <w:rPr>
-          <w:rFonts w:ascii="Arial" w:hAnsi="Arial" w:cs="Arial"/>
-        </w:rPr>
-        <w:t>Kategorikus adatok</w:t>
-      </w:r>
-    </w:p>
-    <w:p>
-      <w:pPr>
-        <w:pStyle w:val="Heading3"/>
-        <w:spacing w:before="120" w:after="120"/>
-        <w:ind w:left="11" w:right="6" w:hanging="11"/>
-        <w:rPr>
-          <w:rFonts w:ascii="Arial" w:hAnsi="Arial" w:cs="Arial"/>
-        </w:rPr>
-      </w:pPr>
-      <w:r>
-        <w:rPr>
-          <w:rFonts w:ascii="Arial" w:hAnsi="Arial" w:cs="Arial"/>
-        </w:rPr>
-        <w:t>A kategorikus adatok numerikus kódolása</w:t>
-      </w:r>
-    </w:p>
-    <w:p>
-      <w:pPr>
-        <w:pStyle w:val="Heading3"/>
-        <w:spacing w:before="120" w:after="120"/>
-        <w:ind w:left="11" w:right="6" w:hanging="11"/>
-        <w:rPr>
-          <w:rFonts w:ascii="Arial" w:hAnsi="Arial" w:cs="Arial"/>
-        </w:rPr>
-      </w:pPr>
-      <w:r>
-        <w:rPr>
-          <w:rFonts w:ascii="Arial" w:hAnsi="Arial" w:cs="Arial"/>
-        </w:rPr>
-        <w:t>Címkekódolás és egyszeri kódolás</w:t>
       </w:r>
     </w:p>
     <w:p>
@@ -20884,7 +21368,7 @@
 </file>
 
 <file path=customXml/itemProps1.xml><?xml version="1.0" encoding="utf-8"?>
-<ds:datastoreItem xmlns:ds="http://schemas.openxmlformats.org/officeDocument/2006/customXml" ds:itemID="{BE50D8B1-9824-4CD4-99A5-03FC28F13790}">
+<ds:datastoreItem xmlns:ds="http://schemas.openxmlformats.org/officeDocument/2006/customXml" ds:itemID="{D904C8FA-6000-4BBD-920C-D09C0C2858A0}">
   <ds:schemaRefs>
     <ds:schemaRef ds:uri="http://schemas.openxmlformats.org/officeDocument/2006/bibliography"/>
   </ds:schemaRefs>

</xml_diff>

<commit_message>
Code for one-hot encoding. Processed dataset was exported.
</commit_message>
<xml_diff>
--- a/Documents/dolgozat.docx
+++ b/Documents/dolgozat.docx
@@ -14052,13 +14052,7 @@
     </w:p>
     <w:p>
       <w:r>
-        <w:t xml:space="preserve">Minden más típusú adatot, a szöveges adatokat, a </w:t>
-      </w:r>
-      <w:r>
-        <w:t>kép adatokat</w:t>
-      </w:r>
-      <w:r>
-        <w:t xml:space="preserve">, át kell alakítani ezen </w:t>
+        <w:t xml:space="preserve">Minden más típusú adatot, a szöveges adatokat, a kép adatokat, át kell alakítani ezen </w:t>
       </w:r>
       <w:r>
         <w:t>adattípusok</w:t>
@@ -14764,14 +14758,22 @@
       </w:r>
       <w:proofErr w:type="spellEnd"/>
       <w:r>
-        <w:t xml:space="preserve"> osztály segítségével könnyedén transzformálhatók az adatok. Újra felhasználhatóság érdekében egy függvénybe szerveztem ki a kódolást. A </w:t>
+        <w:t xml:space="preserve"> osztály segítségével könnyedén transzformálhatók az adatok. Újra felhasználhatóság érdekében egy függvénybe szerveztem ki a </w:t>
       </w:r>
       <w:r>
         <w:t>címke</w:t>
       </w:r>
       <w:r>
+        <w:t xml:space="preserve">kódolást. A </w:t>
+      </w:r>
+      <w:r>
+        <w:t>címke</w:t>
+      </w:r>
+      <w:r>
         <w:t>kódoló 0-val és 1-gyel helyettesíti a kategóriákat.</w:t>
       </w:r>
+      <w:bookmarkStart w:id="6" w:name="_GoBack"/>
+      <w:bookmarkEnd w:id="6"/>
     </w:p>
     <w:p>
       <w:r>
@@ -14820,8 +14822,6 @@
           </wp:inline>
         </w:drawing>
       </w:r>
-      <w:bookmarkStart w:id="6" w:name="_GoBack"/>
-      <w:bookmarkEnd w:id="6"/>
     </w:p>
     <w:p/>
     <w:p>
@@ -14849,6 +14849,9 @@
     <w:p>
       <w:pPr>
         <w:pStyle w:val="Heading3"/>
+        <w:tabs>
+          <w:tab w:val="left" w:pos="5325"/>
+        </w:tabs>
         <w:spacing w:before="120" w:after="120"/>
         <w:ind w:left="11" w:right="6" w:hanging="11"/>
         <w:rPr>
@@ -21368,7 +21371,7 @@
 </file>
 
 <file path=customXml/itemProps1.xml><?xml version="1.0" encoding="utf-8"?>
-<ds:datastoreItem xmlns:ds="http://schemas.openxmlformats.org/officeDocument/2006/customXml" ds:itemID="{D904C8FA-6000-4BBD-920C-D09C0C2858A0}">
+<ds:datastoreItem xmlns:ds="http://schemas.openxmlformats.org/officeDocument/2006/customXml" ds:itemID="{F73350AD-AF5D-441B-A3A2-9DF5AE3FCC13}">
   <ds:schemaRefs>
     <ds:schemaRef ds:uri="http://schemas.openxmlformats.org/officeDocument/2006/bibliography"/>
   </ds:schemaRefs>

</xml_diff>

<commit_message>
Added get_dummies figure to document
</commit_message>
<xml_diff>
--- a/Documents/dolgozat.docx
+++ b/Documents/dolgozat.docx
@@ -8945,9 +8945,11 @@
       <w:r>
         <w:t xml:space="preserve">készletnek, az utolsó csoportot pedig tesztkészletnek. A kör pontosságát </w:t>
       </w:r>
+      <w:proofErr w:type="gramStart"/>
       <w:r>
         <w:t>Pontosság[</w:t>
       </w:r>
+      <w:proofErr w:type="gramEnd"/>
       <w:r>
         <w:t>1</w:t>
       </w:r>
@@ -8975,9 +8977,11 @@
       <w:r>
         <w:t xml:space="preserve"> a harmadik csoportot tesztkészletnek választjuk. A kör pontosságát </w:t>
       </w:r>
+      <w:proofErr w:type="gramStart"/>
       <w:r>
         <w:t>Pontosság[</w:t>
       </w:r>
+      <w:proofErr w:type="gramEnd"/>
       <w:r>
         <w:t>2</w:t>
       </w:r>
@@ -8999,9 +9003,11 @@
       <w:r>
         <w:t xml:space="preserve"> a második csoportot tesztkészletnek. A pontosságot </w:t>
       </w:r>
+      <w:proofErr w:type="gramStart"/>
       <w:r>
         <w:t>Pontosság[</w:t>
       </w:r>
+      <w:proofErr w:type="gramEnd"/>
       <w:r>
         <w:t>3</w:t>
       </w:r>
@@ -9023,9 +9029,11 @@
       <w:r>
         <w:t xml:space="preserve">készletnek. A kör pontosságát </w:t>
       </w:r>
+      <w:proofErr w:type="gramStart"/>
       <w:r>
         <w:t>Pontosság[</w:t>
       </w:r>
+      <w:proofErr w:type="gramEnd"/>
       <w:r>
         <w:t>4</w:t>
       </w:r>
@@ -15025,8 +15033,54 @@
       <w:r>
         <w:t>Feltérképezi, majd hozzáadja a kódolt oszlopokat az adatkészlethez. A függvény gondoskodik az eredeti kategorikus oszlop eltávolításáról is.</w:t>
       </w:r>
-      <w:bookmarkStart w:id="6" w:name="_GoBack"/>
-      <w:bookmarkEnd w:id="6"/>
+    </w:p>
+    <w:p>
+      <w:r>
+        <w:rPr>
+          <w:noProof/>
+        </w:rPr>
+        <w:drawing>
+          <wp:inline distT="0" distB="0" distL="0" distR="0" wp14:anchorId="4F19943C" wp14:editId="438F071C">
+            <wp:extent cx="5579745" cy="318135"/>
+            <wp:effectExtent l="0" t="0" r="1905" b="5715"/>
+            <wp:docPr id="25" name="Picture 25"/>
+            <wp:cNvGraphicFramePr>
+              <a:graphicFrameLocks xmlns:a="http://schemas.openxmlformats.org/drawingml/2006/main" noChangeAspect="1"/>
+            </wp:cNvGraphicFramePr>
+            <a:graphic xmlns:a="http://schemas.openxmlformats.org/drawingml/2006/main">
+              <a:graphicData uri="http://schemas.openxmlformats.org/drawingml/2006/picture">
+                <pic:pic xmlns:pic="http://schemas.openxmlformats.org/drawingml/2006/picture">
+                  <pic:nvPicPr>
+                    <pic:cNvPr id="25" name="onehot_encoding_getdummies.PNG"/>
+                    <pic:cNvPicPr/>
+                  </pic:nvPicPr>
+                  <pic:blipFill>
+                    <a:blip r:embed="rId35">
+                      <a:extLst>
+                        <a:ext uri="{28A0092B-C50C-407E-A947-70E740481C1C}">
+                          <a14:useLocalDpi xmlns:a14="http://schemas.microsoft.com/office/drawing/2010/main" val="0"/>
+                        </a:ext>
+                      </a:extLst>
+                    </a:blip>
+                    <a:stretch>
+                      <a:fillRect/>
+                    </a:stretch>
+                  </pic:blipFill>
+                  <pic:spPr>
+                    <a:xfrm>
+                      <a:off x="0" y="0"/>
+                      <a:ext cx="5579745" cy="318135"/>
+                    </a:xfrm>
+                    <a:prstGeom prst="rect">
+                      <a:avLst/>
+                    </a:prstGeom>
+                  </pic:spPr>
+                </pic:pic>
+              </a:graphicData>
+            </a:graphic>
+          </wp:inline>
+        </w:drawing>
+      </w:r>
     </w:p>
     <w:p>
       <w:pPr>
@@ -15099,7 +15153,10 @@
       </w:r>
       <w:proofErr w:type="spellEnd"/>
     </w:p>
-    <w:p/>
+    <w:p>
+      <w:bookmarkStart w:id="6" w:name="_GoBack"/>
+      <w:bookmarkEnd w:id="6"/>
+    </w:p>
     <w:sectPr>
       <w:pgSz w:w="11906" w:h="16838" w:code="9"/>
       <w:pgMar w:top="1418" w:right="1418" w:bottom="1418" w:left="1701" w:header="709" w:footer="709" w:gutter="0"/>
@@ -21553,7 +21610,7 @@
 </file>
 
 <file path=customXml/itemProps1.xml><?xml version="1.0" encoding="utf-8"?>
-<ds:datastoreItem xmlns:ds="http://schemas.openxmlformats.org/officeDocument/2006/customXml" ds:itemID="{AFFBC709-107A-442E-A415-8A9EAD13E06F}">
+<ds:datastoreItem xmlns:ds="http://schemas.openxmlformats.org/officeDocument/2006/customXml" ds:itemID="{A30E9F85-01B3-4A57-B742-AA4A8F43BCCB}">
   <ds:schemaRefs>
     <ds:schemaRef ds:uri="http://schemas.openxmlformats.org/officeDocument/2006/bibliography"/>
   </ds:schemaRefs>

</xml_diff>

<commit_message>
Bullet points for the next chapter
</commit_message>
<xml_diff>
--- a/Documents/dolgozat.docx
+++ b/Documents/dolgozat.docx
@@ -699,6 +699,7 @@
           <w:id w:val="31158162"/>
           <w:citation/>
         </w:sdtPr>
+        <w:sdtEndPr/>
         <w:sdtContent>
           <w:r>
             <w:fldChar w:fldCharType="begin"/>
@@ -799,6 +800,7 @@
           <w:id w:val="-51152800"/>
           <w:citation/>
         </w:sdtPr>
+        <w:sdtEndPr/>
         <w:sdtContent>
           <w:r>
             <w:rPr>
@@ -1422,6 +1424,7 @@
           <w:id w:val="-1398048542"/>
           <w:citation/>
         </w:sdtPr>
+        <w:sdtEndPr/>
         <w:sdtContent>
           <w:r>
             <w:rPr>
@@ -1568,6 +1571,7 @@
           <w:id w:val="-1817723262"/>
           <w:citation/>
         </w:sdtPr>
+        <w:sdtEndPr/>
         <w:sdtContent>
           <w:r>
             <w:rPr>
@@ -1717,6 +1721,7 @@
           <w:id w:val="1314458663"/>
           <w:citation/>
         </w:sdtPr>
+        <w:sdtEndPr/>
         <w:sdtContent>
           <w:r>
             <w:rPr>
@@ -2106,6 +2111,7 @@
           <w:id w:val="-830059082"/>
           <w:citation/>
         </w:sdtPr>
+        <w:sdtEndPr/>
         <w:sdtContent>
           <w:r>
             <w:rPr>
@@ -2630,6 +2636,7 @@
           <w:id w:val="2049023900"/>
           <w:citation/>
         </w:sdtPr>
+        <w:sdtEndPr/>
         <w:sdtContent>
           <w:r>
             <w:rPr>
@@ -2984,6 +2991,7 @@
           <w:id w:val="-761445320"/>
           <w:citation/>
         </w:sdtPr>
+        <w:sdtEndPr/>
         <w:sdtContent>
           <w:r>
             <w:rPr>
@@ -3257,6 +3265,7 @@
           <w:id w:val="-967815835"/>
           <w:citation/>
         </w:sdtPr>
+        <w:sdtEndPr/>
         <w:sdtContent>
           <w:r>
             <w:fldChar w:fldCharType="begin"/>
@@ -3441,6 +3450,7 @@
           <w:id w:val="306216991"/>
           <w:citation/>
         </w:sdtPr>
+        <w:sdtEndPr/>
         <w:sdtContent>
           <w:r>
             <w:rPr>
@@ -3887,6 +3897,7 @@
           <w:id w:val="-1415780199"/>
           <w:citation/>
         </w:sdtPr>
+        <w:sdtEndPr/>
         <w:sdtContent>
           <w:r>
             <w:rPr>
@@ -3899,7 +3910,6 @@
             <w:rPr>
               <w:b/>
               <w:bCs/>
-              <w:lang w:val="en-US"/>
             </w:rPr>
             <w:instrText xml:space="preserve"> CITATION Aur19 \l 1033 </w:instrText>
           </w:r>
@@ -3915,14 +3925,12 @@
               <w:b/>
               <w:bCs/>
               <w:noProof/>
-              <w:lang w:val="en-US"/>
             </w:rPr>
             <w:t xml:space="preserve"> </w:t>
           </w:r>
           <w:r>
             <w:rPr>
               <w:noProof/>
-              <w:lang w:val="en-US"/>
             </w:rPr>
             <w:t>[9]</w:t>
           </w:r>
@@ -4110,6 +4118,7 @@
           <w:id w:val="-1500344909"/>
           <w:citation/>
         </w:sdtPr>
+        <w:sdtEndPr/>
         <w:sdtContent>
           <w:r>
             <w:fldChar w:fldCharType="begin"/>
@@ -4325,6 +4334,7 @@
           <w:id w:val="738531306"/>
           <w:citation/>
         </w:sdtPr>
+        <w:sdtEndPr/>
         <w:sdtContent>
           <w:r>
             <w:rPr>
@@ -4337,7 +4347,6 @@
             <w:rPr>
               <w:b/>
               <w:bCs/>
-              <w:lang w:val="en-US"/>
             </w:rPr>
             <w:instrText xml:space="preserve"> CITATION Joe15 \l 1033 </w:instrText>
           </w:r>
@@ -4353,14 +4362,12 @@
               <w:b/>
               <w:bCs/>
               <w:noProof/>
-              <w:lang w:val="en-US"/>
             </w:rPr>
             <w:t xml:space="preserve"> </w:t>
           </w:r>
           <w:r>
             <w:rPr>
               <w:noProof/>
-              <w:lang w:val="en-US"/>
             </w:rPr>
             <w:t>[12]</w:t>
           </w:r>
@@ -4504,6 +4511,7 @@
           <w:id w:val="2109457656"/>
           <w:citation/>
         </w:sdtPr>
+        <w:sdtEndPr/>
         <w:sdtContent>
           <w:r>
             <w:rPr>
@@ -4999,6 +5007,7 @@
           <w:id w:val="-1387875626"/>
           <w:citation/>
         </w:sdtPr>
+        <w:sdtEndPr/>
         <w:sdtContent>
           <w:r>
             <w:rPr>
@@ -5345,6 +5354,7 @@
           <w:id w:val="-372080201"/>
           <w:citation/>
         </w:sdtPr>
+        <w:sdtEndPr/>
         <w:sdtContent>
           <w:r>
             <w:rPr>
@@ -5461,6 +5471,7 @@
           <w:id w:val="-226145408"/>
           <w:citation/>
         </w:sdtPr>
+        <w:sdtEndPr/>
         <w:sdtContent>
           <w:r>
             <w:rPr>
@@ -5596,6 +5607,7 @@
           <w:id w:val="1468245385"/>
           <w:citation/>
         </w:sdtPr>
+        <w:sdtEndPr/>
         <w:sdtContent>
           <w:r>
             <w:rPr>
@@ -5730,6 +5742,7 @@
           <w:id w:val="-2072798970"/>
           <w:citation/>
         </w:sdtPr>
+        <w:sdtEndPr/>
         <w:sdtContent>
           <w:r>
             <w:rPr>
@@ -5965,6 +5978,7 @@
           <w:id w:val="-1878303801"/>
           <w:citation/>
         </w:sdtPr>
+        <w:sdtEndPr/>
         <w:sdtContent>
           <w:r>
             <w:rPr>
@@ -6542,6 +6556,7 @@
           <w:id w:val="-464351323"/>
           <w:citation/>
         </w:sdtPr>
+        <w:sdtEndPr/>
         <w:sdtContent>
           <w:r>
             <w:rPr>
@@ -6866,6 +6881,7 @@
           <w:id w:val="-1833062282"/>
           <w:citation/>
         </w:sdtPr>
+        <w:sdtEndPr/>
         <w:sdtContent>
           <w:r>
             <w:rPr>
@@ -8104,6 +8120,7 @@
           <w:id w:val="1254637579"/>
           <w:citation/>
         </w:sdtPr>
+        <w:sdtEndPr/>
         <w:sdtContent>
           <w:r>
             <w:fldChar w:fldCharType="begin"/>
@@ -8568,6 +8585,7 @@
           <w:id w:val="1545792262"/>
           <w:citation/>
         </w:sdtPr>
+        <w:sdtEndPr/>
         <w:sdtContent>
           <w:r>
             <w:rPr>
@@ -8986,6 +9004,7 @@
           <w:id w:val="-927038944"/>
           <w:citation/>
         </w:sdtPr>
+        <w:sdtEndPr/>
         <w:sdtContent>
           <w:r>
             <w:rPr>
@@ -10131,6 +10150,7 @@
           <w:id w:val="40555671"/>
           <w:citation/>
         </w:sdtPr>
+        <w:sdtEndPr/>
         <w:sdtContent>
           <w:r>
             <w:fldChar w:fldCharType="begin"/>
@@ -11140,6 +11160,7 @@
           <w:id w:val="-1011371847"/>
           <w:citation/>
         </w:sdtPr>
+        <w:sdtEndPr/>
         <w:sdtContent>
           <w:r>
             <w:fldChar w:fldCharType="begin"/>
@@ -11704,10 +11725,13 @@
         <w:t>éni</w:t>
       </w:r>
       <w:r>
-        <w:t xml:space="preserve"> gépi tanulási modellek. Van néhány adata, nincs nagyon sok adata az elején, lehet, hogy számos különböző gépi tanulási modellt képez ugyanazokra az adatokra</w:t>
-      </w:r>
-      <w:r>
-        <w:t>. Például</w:t>
+        <w:t xml:space="preserve"> gépi tanulási modellek.</w:t>
+      </w:r>
+      <w:r>
+        <w:t xml:space="preserve"> </w:t>
+      </w:r>
+      <w:r>
+        <w:t>Például</w:t>
       </w:r>
       <w:r>
         <w:t xml:space="preserve"> logisztikai regresszió</w:t>
@@ -11748,8 +11772,27 @@
         <w:t xml:space="preserve"> stb</w:t>
       </w:r>
       <w:r>
-        <w:t>. Összevonjuk az egyes modellek eredményeit, hogy megkapjuk a végeredményt az együttestől.</w:t>
-      </w:r>
+        <w:t xml:space="preserve">. Összevonjuk az egyes modellek eredményeit, hogy megkapjuk </w:t>
+      </w:r>
+      <w:proofErr w:type="gramStart"/>
+      <w:r>
+        <w:t>a</w:t>
+      </w:r>
+      <w:proofErr w:type="gramEnd"/>
+      <w:r>
+        <w:t xml:space="preserve"> az együttes</w:t>
+      </w:r>
+      <w:r>
+        <w:t xml:space="preserve"> </w:t>
+      </w:r>
+      <w:r>
+        <w:t>végeredményt</w:t>
+      </w:r>
+      <w:r>
+        <w:t>.</w:t>
+      </w:r>
+      <w:bookmarkStart w:id="5" w:name="_GoBack"/>
+      <w:bookmarkEnd w:id="5"/>
     </w:p>
     <w:p>
       <w:pPr>
@@ -15524,21 +15567,21 @@
           <w:rFonts w:ascii="Arial" w:hAnsi="Arial" w:cs="Arial"/>
         </w:rPr>
       </w:pPr>
-      <w:commentRangeStart w:id="5"/>
+      <w:commentRangeStart w:id="6"/>
       <w:r>
         <w:rPr>
           <w:rFonts w:ascii="Arial" w:hAnsi="Arial" w:cs="Arial"/>
         </w:rPr>
         <w:t>Adattisztítás megvalósítása</w:t>
       </w:r>
-      <w:commentRangeEnd w:id="5"/>
+      <w:commentRangeEnd w:id="6"/>
       <w:r>
         <w:rPr>
           <w:rStyle w:val="CommentReference"/>
           <w:rFonts w:ascii="Arial" w:eastAsia="Arial" w:hAnsi="Arial" w:cs="Arial"/>
           <w:color w:val="000000"/>
         </w:rPr>
-        <w:commentReference w:id="5"/>
+        <w:commentReference w:id="6"/>
       </w:r>
     </w:p>
     <w:p>
@@ -16299,6 +16342,7 @@
           <w:id w:val="1431777312"/>
           <w:citation/>
         </w:sdtPr>
+        <w:sdtEndPr/>
         <w:sdtContent>
           <w:r>
             <w:rPr>
@@ -16311,7 +16355,6 @@
             <w:rPr>
               <w:b/>
               <w:bCs/>
-              <w:lang w:val="en-US"/>
             </w:rPr>
             <w:instrText xml:space="preserve"> CITATION And17 \l 1033 </w:instrText>
           </w:r>
@@ -16327,14 +16370,12 @@
               <w:b/>
               <w:bCs/>
               <w:noProof/>
-              <w:lang w:val="en-US"/>
             </w:rPr>
             <w:t xml:space="preserve"> </w:t>
           </w:r>
           <w:r>
             <w:rPr>
               <w:noProof/>
-              <w:lang w:val="en-US"/>
             </w:rPr>
             <w:t>[7]</w:t>
           </w:r>
@@ -16687,6 +16728,7 @@
           <w:docPartUnique/>
         </w:docPartObj>
       </w:sdtPr>
+      <w:sdtEndPr/>
       <w:sdtContent>
         <w:p>
           <w:pPr>
@@ -16701,6 +16743,7 @@
             <w:id w:val="111145805"/>
             <w:bibliography/>
           </w:sdtPr>
+          <w:sdtEndPr/>
           <w:sdtContent>
             <w:p>
               <w:pPr>
@@ -17670,8 +17713,6 @@
                 </w:rPr>
               </w:pPr>
             </w:p>
-            <w:bookmarkStart w:id="6" w:name="_GoBack"/>
-            <w:bookmarkEnd w:id="6"/>
             <w:p>
               <w:r>
                 <w:rPr>
@@ -17806,7 +17847,7 @@
       </w:r>
     </w:p>
   </w:comment>
-  <w:comment w:id="5" w:author="Szilvasi, Peter (ADV D EU HU OPS 4 1)" w:date="2020-12-02T11:52:00Z" w:initials="SP(DEHO41">
+  <w:comment w:id="6" w:author="Szilvasi, Peter (ADV D EU HU OPS 4 1)" w:date="2020-12-02T11:52:00Z" w:initials="SP(DEHO41">
     <w:p>
       <w:pPr>
         <w:pStyle w:val="CommentText"/>
@@ -24588,7 +24629,7 @@
 </file>
 
 <file path=customXml/itemProps1.xml><?xml version="1.0" encoding="utf-8"?>
-<ds:datastoreItem xmlns:ds="http://schemas.openxmlformats.org/officeDocument/2006/customXml" ds:itemID="{90F078D6-D52D-49FA-AE17-8CD0CF6C3B31}">
+<ds:datastoreItem xmlns:ds="http://schemas.openxmlformats.org/officeDocument/2006/customXml" ds:itemID="{ADBB8307-8A71-4C4E-9A78-BC134828B44C}">
   <ds:schemaRefs>
     <ds:schemaRef ds:uri="http://schemas.openxmlformats.org/officeDocument/2006/bibliography"/>
   </ds:schemaRefs>

</xml_diff>

<commit_message>
Update citation. Seperating data and visualization section.
</commit_message>
<xml_diff>
--- a/Documents/dolgozat.docx
+++ b/Documents/dolgozat.docx
@@ -699,7 +699,6 @@
           <w:id w:val="31158162"/>
           <w:citation/>
         </w:sdtPr>
-        <w:sdtEndPr/>
         <w:sdtContent>
           <w:r>
             <w:fldChar w:fldCharType="begin"/>
@@ -800,7 +799,6 @@
           <w:id w:val="-51152800"/>
           <w:citation/>
         </w:sdtPr>
-        <w:sdtEndPr/>
         <w:sdtContent>
           <w:r>
             <w:rPr>
@@ -1424,7 +1422,6 @@
           <w:id w:val="-1398048542"/>
           <w:citation/>
         </w:sdtPr>
-        <w:sdtEndPr/>
         <w:sdtContent>
           <w:r>
             <w:rPr>
@@ -1571,7 +1568,6 @@
           <w:id w:val="-1817723262"/>
           <w:citation/>
         </w:sdtPr>
-        <w:sdtEndPr/>
         <w:sdtContent>
           <w:r>
             <w:rPr>
@@ -1721,7 +1717,6 @@
           <w:id w:val="1314458663"/>
           <w:citation/>
         </w:sdtPr>
-        <w:sdtEndPr/>
         <w:sdtContent>
           <w:r>
             <w:rPr>
@@ -2111,7 +2106,6 @@
           <w:id w:val="-830059082"/>
           <w:citation/>
         </w:sdtPr>
-        <w:sdtEndPr/>
         <w:sdtContent>
           <w:r>
             <w:rPr>
@@ -2636,7 +2630,6 @@
           <w:id w:val="2049023900"/>
           <w:citation/>
         </w:sdtPr>
-        <w:sdtEndPr/>
         <w:sdtContent>
           <w:r>
             <w:rPr>
@@ -2991,7 +2984,6 @@
           <w:id w:val="-761445320"/>
           <w:citation/>
         </w:sdtPr>
-        <w:sdtEndPr/>
         <w:sdtContent>
           <w:r>
             <w:rPr>
@@ -3265,7 +3257,6 @@
           <w:id w:val="-967815835"/>
           <w:citation/>
         </w:sdtPr>
-        <w:sdtEndPr/>
         <w:sdtContent>
           <w:r>
             <w:fldChar w:fldCharType="begin"/>
@@ -3450,7 +3441,6 @@
           <w:id w:val="306216991"/>
           <w:citation/>
         </w:sdtPr>
-        <w:sdtEndPr/>
         <w:sdtContent>
           <w:r>
             <w:rPr>
@@ -3897,7 +3887,6 @@
           <w:id w:val="-1415780199"/>
           <w:citation/>
         </w:sdtPr>
-        <w:sdtEndPr/>
         <w:sdtContent>
           <w:r>
             <w:rPr>
@@ -4118,7 +4107,6 @@
           <w:id w:val="-1500344909"/>
           <w:citation/>
         </w:sdtPr>
-        <w:sdtEndPr/>
         <w:sdtContent>
           <w:r>
             <w:fldChar w:fldCharType="begin"/>
@@ -4334,7 +4322,6 @@
           <w:id w:val="738531306"/>
           <w:citation/>
         </w:sdtPr>
-        <w:sdtEndPr/>
         <w:sdtContent>
           <w:r>
             <w:rPr>
@@ -4511,7 +4498,6 @@
           <w:id w:val="2109457656"/>
           <w:citation/>
         </w:sdtPr>
-        <w:sdtEndPr/>
         <w:sdtContent>
           <w:r>
             <w:rPr>
@@ -5007,7 +4993,6 @@
           <w:id w:val="-1387875626"/>
           <w:citation/>
         </w:sdtPr>
-        <w:sdtEndPr/>
         <w:sdtContent>
           <w:r>
             <w:rPr>
@@ -5354,7 +5339,6 @@
           <w:id w:val="-372080201"/>
           <w:citation/>
         </w:sdtPr>
-        <w:sdtEndPr/>
         <w:sdtContent>
           <w:r>
             <w:rPr>
@@ -5471,7 +5455,6 @@
           <w:id w:val="-226145408"/>
           <w:citation/>
         </w:sdtPr>
-        <w:sdtEndPr/>
         <w:sdtContent>
           <w:r>
             <w:rPr>
@@ -5607,7 +5590,6 @@
           <w:id w:val="1468245385"/>
           <w:citation/>
         </w:sdtPr>
-        <w:sdtEndPr/>
         <w:sdtContent>
           <w:r>
             <w:rPr>
@@ -5742,7 +5724,6 @@
           <w:id w:val="-2072798970"/>
           <w:citation/>
         </w:sdtPr>
-        <w:sdtEndPr/>
         <w:sdtContent>
           <w:r>
             <w:rPr>
@@ -5978,7 +5959,6 @@
           <w:id w:val="-1878303801"/>
           <w:citation/>
         </w:sdtPr>
-        <w:sdtEndPr/>
         <w:sdtContent>
           <w:r>
             <w:rPr>
@@ -6556,7 +6536,6 @@
           <w:id w:val="-464351323"/>
           <w:citation/>
         </w:sdtPr>
-        <w:sdtEndPr/>
         <w:sdtContent>
           <w:r>
             <w:rPr>
@@ -6881,7 +6860,6 @@
           <w:id w:val="-1833062282"/>
           <w:citation/>
         </w:sdtPr>
-        <w:sdtEndPr/>
         <w:sdtContent>
           <w:r>
             <w:rPr>
@@ -7611,6 +7589,38 @@
       <w:r>
         <w:t>.</w:t>
       </w:r>
+      <w:sdt>
+        <w:sdtPr>
+          <w:id w:val="1979106640"/>
+          <w:citation/>
+        </w:sdtPr>
+        <w:sdtContent>
+          <w:r>
+            <w:fldChar w:fldCharType="begin"/>
+          </w:r>
+          <w:r>
+            <w:instrText xml:space="preserve"> CITATION Col15 \l 1033 </w:instrText>
+          </w:r>
+          <w:r>
+            <w:fldChar w:fldCharType="separate"/>
+          </w:r>
+          <w:r>
+            <w:rPr>
+              <w:noProof/>
+            </w:rPr>
+            <w:t xml:space="preserve"> </w:t>
+          </w:r>
+          <w:r>
+            <w:rPr>
+              <w:noProof/>
+            </w:rPr>
+            <w:t>[18]</w:t>
+          </w:r>
+          <w:r>
+            <w:fldChar w:fldCharType="end"/>
+          </w:r>
+        </w:sdtContent>
+      </w:sdt>
     </w:p>
     <w:p>
       <w:pPr>
@@ -7643,6 +7653,38 @@
       <w:r>
         <w:t>A fő cél a nagy adatkészletek vizuális grafikába történő szűrése, hogy lehetővé tegye az adatokon belüli összetett kapcsolatok könnyű megértését.</w:t>
       </w:r>
+      <w:sdt>
+        <w:sdtPr>
+          <w:id w:val="960612175"/>
+          <w:citation/>
+        </w:sdtPr>
+        <w:sdtContent>
+          <w:r>
+            <w:fldChar w:fldCharType="begin"/>
+          </w:r>
+          <w:r>
+            <w:instrText xml:space="preserve"> CITATION Pan14 \l 1033 </w:instrText>
+          </w:r>
+          <w:r>
+            <w:fldChar w:fldCharType="separate"/>
+          </w:r>
+          <w:r>
+            <w:rPr>
+              <w:noProof/>
+            </w:rPr>
+            <w:t xml:space="preserve"> </w:t>
+          </w:r>
+          <w:r>
+            <w:rPr>
+              <w:noProof/>
+            </w:rPr>
+            <w:t>[11]</w:t>
+          </w:r>
+          <w:r>
+            <w:fldChar w:fldCharType="end"/>
+          </w:r>
+        </w:sdtContent>
+      </w:sdt>
     </w:p>
     <w:p>
       <w:pPr>
@@ -7760,6 +7802,63 @@
         </w:rPr>
         <w:t>Az adatmegjelenítés előnyei</w:t>
       </w:r>
+      <w:sdt>
+        <w:sdtPr>
+          <w:rPr>
+            <w:b/>
+            <w:bCs/>
+          </w:rPr>
+          <w:id w:val="1664901124"/>
+          <w:citation/>
+        </w:sdtPr>
+        <w:sdtContent>
+          <w:r>
+            <w:rPr>
+              <w:b/>
+              <w:bCs/>
+            </w:rPr>
+            <w:fldChar w:fldCharType="begin"/>
+          </w:r>
+          <w:r>
+            <w:rPr>
+              <w:b/>
+              <w:bCs/>
+              <w:lang w:val="en-US"/>
+            </w:rPr>
+            <w:instrText xml:space="preserve"> CITATION Col15 \l 1033 </w:instrText>
+          </w:r>
+          <w:r>
+            <w:rPr>
+              <w:b/>
+              <w:bCs/>
+            </w:rPr>
+            <w:fldChar w:fldCharType="separate"/>
+          </w:r>
+          <w:r>
+            <w:rPr>
+              <w:b/>
+              <w:bCs/>
+              <w:noProof/>
+              <w:lang w:val="en-US"/>
+            </w:rPr>
+            <w:t xml:space="preserve"> </w:t>
+          </w:r>
+          <w:r>
+            <w:rPr>
+              <w:noProof/>
+              <w:lang w:val="en-US"/>
+            </w:rPr>
+            <w:t>[18]</w:t>
+          </w:r>
+          <w:r>
+            <w:rPr>
+              <w:b/>
+              <w:bCs/>
+            </w:rPr>
+            <w:fldChar w:fldCharType="end"/>
+          </w:r>
+        </w:sdtContent>
+      </w:sdt>
     </w:p>
     <w:p>
       <w:pPr>
@@ -7831,6 +7930,108 @@
     </w:p>
     <w:p>
       <w:pPr>
+        <w:rPr>
+          <w:b/>
+          <w:bCs/>
+        </w:rPr>
+      </w:pPr>
+      <w:r>
+        <w:rPr>
+          <w:b/>
+          <w:bCs/>
+        </w:rPr>
+        <w:t>&lt;&lt;</w:t>
+      </w:r>
+      <w:proofErr w:type="spellStart"/>
+      <w:r>
+        <w:rPr>
+          <w:b/>
+          <w:bCs/>
+        </w:rPr>
+        <w:t>Ide_mehet</w:t>
+      </w:r>
+      <w:proofErr w:type="spellEnd"/>
+      <w:r>
+        <w:rPr>
+          <w:b/>
+          <w:bCs/>
+        </w:rPr>
+        <w:t xml:space="preserve"> a Data </w:t>
+      </w:r>
+      <w:proofErr w:type="spellStart"/>
+      <w:r>
+        <w:rPr>
+          <w:b/>
+          <w:bCs/>
+        </w:rPr>
+        <w:t>sience</w:t>
+      </w:r>
+      <w:proofErr w:type="spellEnd"/>
+      <w:r>
+        <w:rPr>
+          <w:b/>
+          <w:bCs/>
+        </w:rPr>
+        <w:t xml:space="preserve"> </w:t>
+      </w:r>
+      <w:proofErr w:type="spellStart"/>
+      <w:r>
+        <w:rPr>
+          <w:b/>
+          <w:bCs/>
+        </w:rPr>
+        <w:t>from</w:t>
+      </w:r>
+      <w:proofErr w:type="spellEnd"/>
+      <w:r>
+        <w:rPr>
+          <w:b/>
+          <w:bCs/>
+        </w:rPr>
+        <w:t xml:space="preserve"> </w:t>
+      </w:r>
+      <w:proofErr w:type="spellStart"/>
+      <w:r>
+        <w:rPr>
+          <w:b/>
+          <w:bCs/>
+        </w:rPr>
+        <w:t>Stratch-ből</w:t>
+      </w:r>
+      <w:proofErr w:type="spellEnd"/>
+      <w:r>
+        <w:rPr>
+          <w:b/>
+          <w:bCs/>
+        </w:rPr>
+        <w:t xml:space="preserve"> (</w:t>
+      </w:r>
+      <w:proofErr w:type="spellStart"/>
+      <w:r>
+        <w:rPr>
+          <w:b/>
+          <w:bCs/>
+        </w:rPr>
+        <w:t>Visualizing</w:t>
+      </w:r>
+      <w:proofErr w:type="spellEnd"/>
+      <w:r>
+        <w:rPr>
+          <w:b/>
+          <w:bCs/>
+        </w:rPr>
+        <w:t xml:space="preserve"> Data</w:t>
+      </w:r>
+      <w:r>
+        <w:rPr>
+          <w:b/>
+          <w:bCs/>
+        </w:rPr>
+        <w:t>&gt;&gt;</w:t>
+      </w:r>
+    </w:p>
+    <w:p>
+      <w:pPr>
         <w:jc w:val="both"/>
       </w:pPr>
       <w:r>
@@ -8120,7 +8321,6 @@
           <w:id w:val="1254637579"/>
           <w:citation/>
         </w:sdtPr>
-        <w:sdtEndPr/>
         <w:sdtContent>
           <w:r>
             <w:fldChar w:fldCharType="begin"/>
@@ -8139,7 +8339,7 @@
               <w:noProof/>
               <w:lang w:val="en-US"/>
             </w:rPr>
-            <w:t>[18]</w:t>
+            <w:t>[19]</w:t>
           </w:r>
           <w:r>
             <w:fldChar w:fldCharType="end"/>
@@ -8585,7 +8785,6 @@
           <w:id w:val="1545792262"/>
           <w:citation/>
         </w:sdtPr>
-        <w:sdtEndPr/>
         <w:sdtContent>
           <w:r>
             <w:rPr>
@@ -9004,7 +9203,6 @@
           <w:id w:val="-927038944"/>
           <w:citation/>
         </w:sdtPr>
-        <w:sdtEndPr/>
         <w:sdtContent>
           <w:r>
             <w:rPr>
@@ -9039,7 +9237,7 @@
             <w:rPr>
               <w:noProof/>
             </w:rPr>
-            <w:t>[19]</w:t>
+            <w:t>[20]</w:t>
           </w:r>
           <w:r>
             <w:rPr>
@@ -9178,6 +9376,23 @@
       <w:pPr>
         <w:spacing w:after="160"/>
         <w:ind w:left="0" w:right="0" w:firstLine="0"/>
+        <w:rPr>
+          <w:b/>
+          <w:bCs/>
+        </w:rPr>
+      </w:pPr>
+      <w:r>
+        <w:rPr>
+          <w:b/>
+          <w:bCs/>
+        </w:rPr>
+        <w:t>Előítéletes adat</w:t>
+      </w:r>
+    </w:p>
+    <w:p>
+      <w:pPr>
+        <w:spacing w:after="160"/>
+        <w:ind w:left="0" w:right="0" w:firstLine="0"/>
       </w:pPr>
       <w:r>
         <w:t xml:space="preserve">Érdekes, hogy ez történelem a gépi tanulásban, és két szempont van az adatok felosztásakor. Először is szeretnénk </w:t>
@@ -9230,6 +9445,109 @@
       <w:r>
         <w:t xml:space="preserve"> vezethetünk be.</w:t>
       </w:r>
+      <w:sdt>
+        <w:sdtPr>
+          <w:id w:val="-1888253187"/>
+          <w:citation/>
+        </w:sdtPr>
+        <w:sdtContent>
+          <w:r>
+            <w:fldChar w:fldCharType="begin"/>
+          </w:r>
+          <w:r>
+            <w:instrText xml:space="preserve"> CITATION Joe15 \l 1033 </w:instrText>
+          </w:r>
+          <w:r>
+            <w:fldChar w:fldCharType="separate"/>
+          </w:r>
+          <w:r>
+            <w:rPr>
+              <w:noProof/>
+            </w:rPr>
+            <w:t xml:space="preserve"> </w:t>
+          </w:r>
+          <w:r>
+            <w:rPr>
+              <w:noProof/>
+            </w:rPr>
+            <w:t>[12]</w:t>
+          </w:r>
+          <w:r>
+            <w:fldChar w:fldCharType="end"/>
+          </w:r>
+        </w:sdtContent>
+      </w:sdt>
+    </w:p>
+    <w:p>
+      <w:pPr>
+        <w:spacing w:after="160"/>
+        <w:ind w:left="0" w:right="0" w:firstLine="0"/>
+        <w:rPr>
+          <w:b/>
+          <w:bCs/>
+        </w:rPr>
+      </w:pPr>
+      <w:r>
+        <w:rPr>
+          <w:b/>
+          <w:bCs/>
+        </w:rPr>
+        <w:t>Rosszul illeszkedő adat</w:t>
+      </w:r>
+      <w:sdt>
+        <w:sdtPr>
+          <w:rPr>
+            <w:b/>
+            <w:bCs/>
+          </w:rPr>
+          <w:id w:val="1154406710"/>
+          <w:citation/>
+        </w:sdtPr>
+        <w:sdtContent>
+          <w:r>
+            <w:rPr>
+              <w:b/>
+              <w:bCs/>
+            </w:rPr>
+            <w:fldChar w:fldCharType="begin"/>
+          </w:r>
+          <w:r>
+            <w:rPr>
+              <w:b/>
+              <w:bCs/>
+            </w:rPr>
+            <w:instrText xml:space="preserve"> CITATION Aur19 \l 1033 </w:instrText>
+          </w:r>
+          <w:r>
+            <w:rPr>
+              <w:b/>
+              <w:bCs/>
+            </w:rPr>
+            <w:fldChar w:fldCharType="separate"/>
+          </w:r>
+          <w:r>
+            <w:rPr>
+              <w:b/>
+              <w:bCs/>
+              <w:noProof/>
+            </w:rPr>
+            <w:t xml:space="preserve"> </w:t>
+          </w:r>
+          <w:r>
+            <w:rPr>
+              <w:noProof/>
+            </w:rPr>
+            <w:t>[9]</w:t>
+          </w:r>
+          <w:r>
+            <w:rPr>
+              <w:b/>
+              <w:bCs/>
+            </w:rPr>
+            <w:fldChar w:fldCharType="end"/>
+          </w:r>
+        </w:sdtContent>
+      </w:sdt>
     </w:p>
     <w:p>
       <w:pPr>
@@ -9597,6 +9915,55 @@
       <w:r>
         <w:t>. A képzési teszt általában 70-80% -ot vesz igénybe az adatkészletünkből, míg a tesztkészlet általában 20-30% -ot vesz igénybe.</w:t>
       </w:r>
+      <w:sdt>
+        <w:sdtPr>
+          <w:id w:val="-1555073608"/>
+          <w:citation/>
+        </w:sdtPr>
+        <w:sdtContent>
+          <w:r>
+            <w:fldChar w:fldCharType="begin"/>
+          </w:r>
+          <w:r>
+            <w:instrText xml:space="preserve"> CITATION Ame20 \l 1033 </w:instrText>
+          </w:r>
+          <w:r>
+            <w:fldChar w:fldCharType="separate"/>
+          </w:r>
+          <w:r>
+            <w:rPr>
+              <w:noProof/>
+            </w:rPr>
+            <w:t xml:space="preserve"> </w:t>
+          </w:r>
+          <w:r>
+            <w:rPr>
+              <w:noProof/>
+            </w:rPr>
+            <w:t>[10]</w:t>
+          </w:r>
+          <w:r>
+            <w:fldChar w:fldCharType="end"/>
+          </w:r>
+        </w:sdtContent>
+      </w:sdt>
+    </w:p>
+    <w:p>
+      <w:pPr>
+        <w:spacing w:after="160"/>
+        <w:ind w:left="0" w:right="0" w:firstLine="0"/>
+        <w:rPr>
+          <w:b/>
+          <w:bCs/>
+        </w:rPr>
+      </w:pPr>
+      <w:r>
+        <w:rPr>
+          <w:b/>
+          <w:bCs/>
+        </w:rPr>
+        <w:t>Diák adatok felosztása</w:t>
+      </w:r>
     </w:p>
     <w:p>
       <w:pPr>
@@ -10147,10 +10514,9 @@
       </w:r>
       <w:sdt>
         <w:sdtPr>
-          <w:id w:val="40555671"/>
+          <w:id w:val="1793787583"/>
           <w:citation/>
         </w:sdtPr>
-        <w:sdtEndPr/>
         <w:sdtContent>
           <w:r>
             <w:fldChar w:fldCharType="begin"/>
@@ -10159,7 +10525,7 @@
             <w:rPr>
               <w:lang w:val="en-US"/>
             </w:rPr>
-            <w:instrText xml:space="preserve"> CITATION Aur19 \l 1033 </w:instrText>
+            <w:instrText xml:space="preserve"> CITATION And17 \l 1033 </w:instrText>
           </w:r>
           <w:r>
             <w:fldChar w:fldCharType="separate"/>
@@ -10176,7 +10542,7 @@
               <w:noProof/>
               <w:lang w:val="en-US"/>
             </w:rPr>
-            <w:t>[9]</w:t>
+            <w:t>[7]</w:t>
           </w:r>
           <w:r>
             <w:fldChar w:fldCharType="end"/>
@@ -10275,10 +10641,28 @@
     </w:p>
     <w:p>
       <w:pPr>
+        <w:spacing w:before="120" w:after="120"/>
+        <w:ind w:left="11" w:right="0" w:hanging="11"/>
+        <w:rPr>
+          <w:b/>
+          <w:bCs/>
+        </w:rPr>
+      </w:pPr>
+      <w:r>
+        <w:rPr>
+          <w:b/>
+          <w:bCs/>
+        </w:rPr>
+        <w:t>Diák adatok K-Fold keresztellenőrzéssel</w:t>
+      </w:r>
+    </w:p>
+    <w:p>
+      <w:pPr>
         <w:spacing w:after="160"/>
         <w:ind w:right="0"/>
       </w:pPr>
       <w:r>
+        <w:lastRenderedPageBreak/>
         <w:t xml:space="preserve">Lássuk ezt működés közben. Vegyünk példát </w:t>
       </w:r>
       <w:r>
@@ -10387,11 +10771,9 @@
       <w:r>
         <w:t xml:space="preserve">készletnek, az utolsó csoportot pedig tesztkészletnek. A kör pontosságát </w:t>
       </w:r>
-      <w:proofErr w:type="gramStart"/>
       <w:r>
         <w:t>Pontosság[</w:t>
       </w:r>
-      <w:proofErr w:type="gramEnd"/>
       <w:r>
         <w:t>1</w:t>
       </w:r>
@@ -10419,11 +10801,9 @@
       <w:r>
         <w:t xml:space="preserve"> a harmadik csoportot tesztkészletnek választjuk. A kör pontosságát </w:t>
       </w:r>
-      <w:proofErr w:type="gramStart"/>
       <w:r>
         <w:t>Pontosság[</w:t>
       </w:r>
-      <w:proofErr w:type="gramEnd"/>
       <w:r>
         <w:t>2</w:t>
       </w:r>
@@ -10445,11 +10825,9 @@
       <w:r>
         <w:t xml:space="preserve"> a második csoportot tesztkészletnek. A pontosságot </w:t>
       </w:r>
-      <w:proofErr w:type="gramStart"/>
       <w:r>
         <w:t>Pontosság[</w:t>
       </w:r>
-      <w:proofErr w:type="gramEnd"/>
       <w:r>
         <w:t>3</w:t>
       </w:r>
@@ -10471,11 +10849,9 @@
       <w:r>
         <w:t xml:space="preserve">készletnek. A kör pontosságát </w:t>
       </w:r>
-      <w:proofErr w:type="gramStart"/>
       <w:r>
         <w:t>Pontosság[</w:t>
       </w:r>
-      <w:proofErr w:type="gramEnd"/>
       <w:r>
         <w:t>4</w:t>
       </w:r>
@@ -10667,7 +11043,11 @@
         <w:t xml:space="preserve">mely szerint az adatok 20% a tesztelésre és 80% a </w:t>
       </w:r>
       <w:r>
-        <w:t>tanításra kell osztani. Szokták még</w:t>
+        <w:t xml:space="preserve">tanításra kell </w:t>
+      </w:r>
+      <w:r>
+        <w:lastRenderedPageBreak/>
+        <w:t>osztani. Szokták még</w:t>
       </w:r>
       <w:r>
         <w:t xml:space="preserve"> 30% tesztelésre és 70%</w:t>
@@ -10736,11 +11116,7 @@
         <w:t>vannak</w:t>
       </w:r>
       <w:r>
-        <w:t xml:space="preserve">, mivel </w:t>
-      </w:r>
-      <w:r>
-        <w:lastRenderedPageBreak/>
-        <w:t>ugyanabban az időkeretben helyezked</w:t>
+        <w:t>, mivel ugyanabban az időkeretben helyezked</w:t>
       </w:r>
       <w:r>
         <w:t>nek</w:t>
@@ -11160,7 +11536,6 @@
           <w:id w:val="-1011371847"/>
           <w:citation/>
         </w:sdtPr>
-        <w:sdtEndPr/>
         <w:sdtContent>
           <w:r>
             <w:fldChar w:fldCharType="begin"/>
@@ -11772,15 +12147,7 @@
         <w:t xml:space="preserve"> stb</w:t>
       </w:r>
       <w:r>
-        <w:t xml:space="preserve">. Összevonjuk az egyes modellek eredményeit, hogy megkapjuk </w:t>
-      </w:r>
-      <w:proofErr w:type="gramStart"/>
-      <w:r>
-        <w:t>a</w:t>
-      </w:r>
-      <w:proofErr w:type="gramEnd"/>
-      <w:r>
-        <w:t xml:space="preserve"> az együttes</w:t>
+        <w:t>. Összevonjuk az egyes modellek eredményeit, hogy megkapjuk a az együttes</w:t>
       </w:r>
       <w:r>
         <w:t xml:space="preserve"> </w:t>
@@ -11791,8 +12158,6 @@
       <w:r>
         <w:t>.</w:t>
       </w:r>
-      <w:bookmarkStart w:id="5" w:name="_GoBack"/>
-      <w:bookmarkEnd w:id="5"/>
     </w:p>
     <w:p>
       <w:pPr>
@@ -12411,6 +12776,60 @@
         </w:rPr>
         <w:t>Dimenzió átka</w:t>
       </w:r>
+      <w:sdt>
+        <w:sdtPr>
+          <w:rPr>
+            <w:b/>
+            <w:bCs/>
+          </w:rPr>
+          <w:id w:val="1860469068"/>
+          <w:citation/>
+        </w:sdtPr>
+        <w:sdtContent>
+          <w:r>
+            <w:rPr>
+              <w:b/>
+              <w:bCs/>
+            </w:rPr>
+            <w:fldChar w:fldCharType="begin"/>
+          </w:r>
+          <w:r>
+            <w:rPr>
+              <w:b/>
+              <w:bCs/>
+            </w:rPr>
+            <w:instrText xml:space="preserve"> CITATION Aur19 \l 1033 </w:instrText>
+          </w:r>
+          <w:r>
+            <w:rPr>
+              <w:b/>
+              <w:bCs/>
+            </w:rPr>
+            <w:fldChar w:fldCharType="separate"/>
+          </w:r>
+          <w:r>
+            <w:rPr>
+              <w:b/>
+              <w:bCs/>
+              <w:noProof/>
+            </w:rPr>
+            <w:t xml:space="preserve"> </w:t>
+          </w:r>
+          <w:r>
+            <w:rPr>
+              <w:noProof/>
+            </w:rPr>
+            <w:t>[9]</w:t>
+          </w:r>
+          <w:r>
+            <w:rPr>
+              <w:b/>
+              <w:bCs/>
+            </w:rPr>
+            <w:fldChar w:fldCharType="end"/>
+          </w:r>
+        </w:sdtContent>
+      </w:sdt>
     </w:p>
     <w:p>
       <w:pPr>
@@ -12508,6 +12927,65 @@
         </w:rPr>
         <w:t>Elavult adatok</w:t>
       </w:r>
+      <w:sdt>
+        <w:sdtPr>
+          <w:rPr>
+            <w:b/>
+            <w:bCs/>
+          </w:rPr>
+          <w:id w:val="195514432"/>
+          <w:citation/>
+        </w:sdtPr>
+        <w:sdtContent>
+          <w:r>
+            <w:rPr>
+              <w:b/>
+              <w:bCs/>
+            </w:rPr>
+            <w:fldChar w:fldCharType="begin"/>
+          </w:r>
+          <w:r>
+            <w:rPr>
+              <w:b/>
+              <w:bCs/>
+              <w:lang w:val="en-US"/>
+            </w:rPr>
+            <w:instrText xml:space="preserve"> CITATION McC13 \l 1033 </w:instrText>
+          </w:r>
+          <w:r>
+            <w:rPr>
+              <w:b/>
+              <w:bCs/>
+            </w:rPr>
+            <w:fldChar w:fldCharType="separate"/>
+          </w:r>
+          <w:r>
+            <w:rPr>
+              <w:b/>
+              <w:bCs/>
+              <w:noProof/>
+              <w:lang w:val="en-US"/>
+            </w:rPr>
+            <w:t xml:space="preserve"> </w:t>
+          </w:r>
+          <w:r>
+            <w:rPr>
+              <w:noProof/>
+              <w:lang w:val="en-US"/>
+            </w:rPr>
+            <w:t>[21]</w:t>
+          </w:r>
+          <w:r>
+            <w:rPr>
+              <w:b/>
+              <w:bCs/>
+            </w:rPr>
+            <w:fldChar w:fldCharType="end"/>
+          </w:r>
+        </w:sdtContent>
+      </w:sdt>
+      <w:bookmarkStart w:id="5" w:name="_GoBack"/>
+      <w:bookmarkEnd w:id="5"/>
     </w:p>
     <w:p>
       <w:pPr>
@@ -12705,6 +13183,63 @@
         </w:rPr>
         <w:t>egoldási technikák</w:t>
       </w:r>
+      <w:sdt>
+        <w:sdtPr>
+          <w:rPr>
+            <w:b/>
+            <w:bCs/>
+          </w:rPr>
+          <w:id w:val="2107843956"/>
+          <w:citation/>
+        </w:sdtPr>
+        <w:sdtContent>
+          <w:r>
+            <w:rPr>
+              <w:b/>
+              <w:bCs/>
+            </w:rPr>
+            <w:fldChar w:fldCharType="begin"/>
+          </w:r>
+          <w:r>
+            <w:rPr>
+              <w:b/>
+              <w:bCs/>
+              <w:lang w:val="en-US"/>
+            </w:rPr>
+            <w:instrText xml:space="preserve"> CITATION Aur19 \l 1033 </w:instrText>
+          </w:r>
+          <w:r>
+            <w:rPr>
+              <w:b/>
+              <w:bCs/>
+            </w:rPr>
+            <w:fldChar w:fldCharType="separate"/>
+          </w:r>
+          <w:r>
+            <w:rPr>
+              <w:b/>
+              <w:bCs/>
+              <w:noProof/>
+              <w:lang w:val="en-US"/>
+            </w:rPr>
+            <w:t xml:space="preserve"> </w:t>
+          </w:r>
+          <w:r>
+            <w:rPr>
+              <w:noProof/>
+              <w:lang w:val="en-US"/>
+            </w:rPr>
+            <w:t>[9]</w:t>
+          </w:r>
+          <w:r>
+            <w:rPr>
+              <w:b/>
+              <w:bCs/>
+            </w:rPr>
+            <w:fldChar w:fldCharType="end"/>
+          </w:r>
+        </w:sdtContent>
+      </w:sdt>
     </w:p>
     <w:p>
       <w:pPr>
@@ -16239,6 +16774,63 @@
         <w:lastRenderedPageBreak/>
         <w:t>Címkekódolás</w:t>
       </w:r>
+      <w:sdt>
+        <w:sdtPr>
+          <w:rPr>
+            <w:b/>
+            <w:bCs/>
+          </w:rPr>
+          <w:id w:val="-1825809681"/>
+          <w:citation/>
+        </w:sdtPr>
+        <w:sdtContent>
+          <w:r>
+            <w:rPr>
+              <w:b/>
+              <w:bCs/>
+            </w:rPr>
+            <w:fldChar w:fldCharType="begin"/>
+          </w:r>
+          <w:r>
+            <w:rPr>
+              <w:b/>
+              <w:bCs/>
+              <w:lang w:val="en-US"/>
+            </w:rPr>
+            <w:instrText xml:space="preserve"> CITATION Din19 \l 1033 </w:instrText>
+          </w:r>
+          <w:r>
+            <w:rPr>
+              <w:b/>
+              <w:bCs/>
+            </w:rPr>
+            <w:fldChar w:fldCharType="separate"/>
+          </w:r>
+          <w:r>
+            <w:rPr>
+              <w:b/>
+              <w:bCs/>
+              <w:noProof/>
+              <w:lang w:val="en-US"/>
+            </w:rPr>
+            <w:t xml:space="preserve"> </w:t>
+          </w:r>
+          <w:r>
+            <w:rPr>
+              <w:noProof/>
+              <w:lang w:val="en-US"/>
+            </w:rPr>
+            <w:t>[21]</w:t>
+          </w:r>
+          <w:r>
+            <w:rPr>
+              <w:b/>
+              <w:bCs/>
+            </w:rPr>
+            <w:fldChar w:fldCharType="end"/>
+          </w:r>
+        </w:sdtContent>
+      </w:sdt>
     </w:p>
     <w:p>
       <w:r>
@@ -16342,7 +16934,6 @@
           <w:id w:val="1431777312"/>
           <w:citation/>
         </w:sdtPr>
-        <w:sdtEndPr/>
         <w:sdtContent>
           <w:r>
             <w:rPr>
@@ -16728,7 +17319,6 @@
           <w:docPartUnique/>
         </w:docPartObj>
       </w:sdtPr>
-      <w:sdtEndPr/>
       <w:sdtContent>
         <w:p>
           <w:pPr>
@@ -16743,7 +17333,6 @@
             <w:id w:val="111145805"/>
             <w:bibliography/>
           </w:sdtPr>
-          <w:sdtEndPr/>
           <w:sdtContent>
             <w:p>
               <w:pPr>
@@ -16783,7 +17372,7 @@
               </w:tblGrid>
               <w:tr>
                 <w:trPr>
-                  <w:divId w:val="883180943"/>
+                  <w:divId w:val="1179583302"/>
                   <w:tblCellSpacing w:w="15" w:type="dxa"/>
                 </w:trPr>
                 <w:tc>
@@ -16830,7 +17419,7 @@
               </w:tr>
               <w:tr>
                 <w:trPr>
-                  <w:divId w:val="883180943"/>
+                  <w:divId w:val="1179583302"/>
                   <w:tblCellSpacing w:w="15" w:type="dxa"/>
                 </w:trPr>
                 <w:tc>
@@ -16876,7 +17465,7 @@
               </w:tr>
               <w:tr>
                 <w:trPr>
-                  <w:divId w:val="883180943"/>
+                  <w:divId w:val="1179583302"/>
                   <w:tblCellSpacing w:w="15" w:type="dxa"/>
                 </w:trPr>
                 <w:tc>
@@ -16922,7 +17511,7 @@
               </w:tr>
               <w:tr>
                 <w:trPr>
-                  <w:divId w:val="883180943"/>
+                  <w:divId w:val="1179583302"/>
                   <w:tblCellSpacing w:w="15" w:type="dxa"/>
                 </w:trPr>
                 <w:tc>
@@ -16968,7 +17557,7 @@
               </w:tr>
               <w:tr>
                 <w:trPr>
-                  <w:divId w:val="883180943"/>
+                  <w:divId w:val="1179583302"/>
                   <w:tblCellSpacing w:w="15" w:type="dxa"/>
                 </w:trPr>
                 <w:tc>
@@ -17014,7 +17603,7 @@
               </w:tr>
               <w:tr>
                 <w:trPr>
-                  <w:divId w:val="883180943"/>
+                  <w:divId w:val="1179583302"/>
                   <w:tblCellSpacing w:w="15" w:type="dxa"/>
                 </w:trPr>
                 <w:tc>
@@ -17060,7 +17649,7 @@
               </w:tr>
               <w:tr>
                 <w:trPr>
-                  <w:divId w:val="883180943"/>
+                  <w:divId w:val="1179583302"/>
                   <w:tblCellSpacing w:w="15" w:type="dxa"/>
                 </w:trPr>
                 <w:tc>
@@ -17106,7 +17695,7 @@
               </w:tr>
               <w:tr>
                 <w:trPr>
-                  <w:divId w:val="883180943"/>
+                  <w:divId w:val="1179583302"/>
                   <w:tblCellSpacing w:w="15" w:type="dxa"/>
                 </w:trPr>
                 <w:tc>
@@ -17152,7 +17741,7 @@
               </w:tr>
               <w:tr>
                 <w:trPr>
-                  <w:divId w:val="883180943"/>
+                  <w:divId w:val="1179583302"/>
                   <w:tblCellSpacing w:w="15" w:type="dxa"/>
                 </w:trPr>
                 <w:tc>
@@ -17198,7 +17787,7 @@
               </w:tr>
               <w:tr>
                 <w:trPr>
-                  <w:divId w:val="883180943"/>
+                  <w:divId w:val="1179583302"/>
                   <w:tblCellSpacing w:w="15" w:type="dxa"/>
                 </w:trPr>
                 <w:tc>
@@ -17244,7 +17833,7 @@
               </w:tr>
               <w:tr>
                 <w:trPr>
-                  <w:divId w:val="883180943"/>
+                  <w:divId w:val="1179583302"/>
                   <w:tblCellSpacing w:w="15" w:type="dxa"/>
                 </w:trPr>
                 <w:tc>
@@ -17290,7 +17879,7 @@
               </w:tr>
               <w:tr>
                 <w:trPr>
-                  <w:divId w:val="883180943"/>
+                  <w:divId w:val="1179583302"/>
                   <w:tblCellSpacing w:w="15" w:type="dxa"/>
                 </w:trPr>
                 <w:tc>
@@ -17336,7 +17925,7 @@
               </w:tr>
               <w:tr>
                 <w:trPr>
-                  <w:divId w:val="883180943"/>
+                  <w:divId w:val="1179583302"/>
                   <w:tblCellSpacing w:w="15" w:type="dxa"/>
                 </w:trPr>
                 <w:tc>
@@ -17382,7 +17971,7 @@
               </w:tr>
               <w:tr>
                 <w:trPr>
-                  <w:divId w:val="883180943"/>
+                  <w:divId w:val="1179583302"/>
                   <w:tblCellSpacing w:w="15" w:type="dxa"/>
                 </w:trPr>
                 <w:tc>
@@ -17428,7 +18017,7 @@
               </w:tr>
               <w:tr>
                 <w:trPr>
-                  <w:divId w:val="883180943"/>
+                  <w:divId w:val="1179583302"/>
                   <w:tblCellSpacing w:w="15" w:type="dxa"/>
                 </w:trPr>
                 <w:tc>
@@ -17474,7 +18063,7 @@
               </w:tr>
               <w:tr>
                 <w:trPr>
-                  <w:divId w:val="883180943"/>
+                  <w:divId w:val="1179583302"/>
                   <w:tblCellSpacing w:w="15" w:type="dxa"/>
                 </w:trPr>
                 <w:tc>
@@ -17520,7 +18109,7 @@
               </w:tr>
               <w:tr>
                 <w:trPr>
-                  <w:divId w:val="883180943"/>
+                  <w:divId w:val="1179583302"/>
                   <w:tblCellSpacing w:w="15" w:type="dxa"/>
                 </w:trPr>
                 <w:tc>
@@ -17567,7 +18156,7 @@
               </w:tr>
               <w:tr>
                 <w:trPr>
-                  <w:divId w:val="883180943"/>
+                  <w:divId w:val="1179583302"/>
                   <w:tblCellSpacing w:w="15" w:type="dxa"/>
                 </w:trPr>
                 <w:tc>
@@ -17606,14 +18195,14 @@
                       <w:rPr>
                         <w:noProof/>
                       </w:rPr>
-                      <w:t>J. Brownlee, „Data, Learning and Modeling: Machine learning mastery,” 6 January 2017. [Online]. Available: https://machinelearningmastery.com.</w:t>
+                      <w:t xml:space="preserve">C. N. Knaflic, Storytelling with data, New Jersey: John Wiley &amp; Sons, Inc., 2015. </w:t>
                     </w:r>
                   </w:p>
                 </w:tc>
               </w:tr>
               <w:tr>
                 <w:trPr>
-                  <w:divId w:val="883180943"/>
+                  <w:divId w:val="1179583302"/>
                   <w:tblCellSpacing w:w="15" w:type="dxa"/>
                 </w:trPr>
                 <w:tc>
@@ -17652,14 +18241,14 @@
                       <w:rPr>
                         <w:noProof/>
                       </w:rPr>
-                      <w:t xml:space="preserve">H. I. Rhys, Machine Learning with R, the tidyverse, and mlr, New York: Manning Publications, 2020. </w:t>
+                      <w:t>J. Brownlee, „Data, Learning and Modeling: Machine learning mastery,” 6 January 2017. [Online]. Available: https://machinelearningmastery.com.</w:t>
                     </w:r>
                   </w:p>
                 </w:tc>
               </w:tr>
               <w:tr>
                 <w:trPr>
-                  <w:divId w:val="883180943"/>
+                  <w:divId w:val="1179583302"/>
                   <w:tblCellSpacing w:w="15" w:type="dxa"/>
                 </w:trPr>
                 <w:tc>
@@ -17698,6 +18287,98 @@
                       <w:rPr>
                         <w:noProof/>
                       </w:rPr>
+                      <w:t xml:space="preserve">H. I. Rhys, Machine Learning with R, the tidyverse, and mlr, New York: Manning Publications, 2020. </w:t>
+                    </w:r>
+                  </w:p>
+                </w:tc>
+              </w:tr>
+              <w:tr>
+                <w:trPr>
+                  <w:divId w:val="1179583302"/>
+                  <w:tblCellSpacing w:w="15" w:type="dxa"/>
+                </w:trPr>
+                <w:tc>
+                  <w:tcPr>
+                    <w:tcW w:w="50" w:type="pct"/>
+                    <w:hideMark/>
+                  </w:tcPr>
+                  <w:p>
+                    <w:pPr>
+                      <w:pStyle w:val="Bibliography"/>
+                      <w:rPr>
+                        <w:noProof/>
+                      </w:rPr>
+                    </w:pPr>
+                    <w:r>
+                      <w:rPr>
+                        <w:noProof/>
+                      </w:rPr>
+                      <w:t xml:space="preserve">[21] </w:t>
+                    </w:r>
+                  </w:p>
+                </w:tc>
+                <w:tc>
+                  <w:tcPr>
+                    <w:tcW w:w="0" w:type="auto"/>
+                    <w:hideMark/>
+                  </w:tcPr>
+                  <w:p>
+                    <w:pPr>
+                      <w:pStyle w:val="Bibliography"/>
+                      <w:rPr>
+                        <w:noProof/>
+                      </w:rPr>
+                    </w:pPr>
+                    <w:r>
+                      <w:rPr>
+                        <w:noProof/>
+                      </w:rPr>
+                      <w:t>D. Yadav, „Categorical Encoding using Label Encoding and One Hot Encoder,” 9 Dec 2019. [Online]. Available: https://towardsdatascience.com/.</w:t>
+                    </w:r>
+                  </w:p>
+                </w:tc>
+              </w:tr>
+              <w:tr>
+                <w:trPr>
+                  <w:divId w:val="1179583302"/>
+                  <w:tblCellSpacing w:w="15" w:type="dxa"/>
+                </w:trPr>
+                <w:tc>
+                  <w:tcPr>
+                    <w:tcW w:w="50" w:type="pct"/>
+                    <w:hideMark/>
+                  </w:tcPr>
+                  <w:p>
+                    <w:pPr>
+                      <w:pStyle w:val="Bibliography"/>
+                      <w:rPr>
+                        <w:noProof/>
+                      </w:rPr>
+                    </w:pPr>
+                    <w:r>
+                      <w:rPr>
+                        <w:noProof/>
+                      </w:rPr>
+                      <w:t xml:space="preserve">[22] </w:t>
+                    </w:r>
+                  </w:p>
+                </w:tc>
+                <w:tc>
+                  <w:tcPr>
+                    <w:tcW w:w="0" w:type="auto"/>
+                    <w:hideMark/>
+                  </w:tcPr>
+                  <w:p>
+                    <w:pPr>
+                      <w:pStyle w:val="Bibliography"/>
+                      <w:rPr>
+                        <w:noProof/>
+                      </w:rPr>
+                    </w:pPr>
+                    <w:r>
+                      <w:rPr>
+                        <w:noProof/>
+                      </w:rPr>
                       <w:t>T. Mills, „AI.io: Medium web site,” 3 Jul 2019. [Online]. Available: https://medium.com/ai-io/why-big-data-and-machine-learning-are-important-in-our-society-b4e708d2c654.</w:t>
                     </w:r>
                   </w:p>
@@ -17706,7 +18387,7 @@
             </w:tbl>
             <w:p>
               <w:pPr>
-                <w:divId w:val="883180943"/>
+                <w:divId w:val="1179583302"/>
                 <w:rPr>
                   <w:rFonts w:eastAsia="Times New Roman"/>
                   <w:noProof/>
@@ -24293,7 +24974,7 @@
     <b:Month>January</b:Month>
     <b:Day>6</b:Day>
     <b:URL>https://machinelearningmastery.com</b:URL>
-    <b:RefOrder>18</b:RefOrder>
+    <b:RefOrder>19</b:RefOrder>
   </b:Source>
   <b:Source>
     <b:Tag>Nat18</b:Tag>
@@ -24337,7 +25018,7 @@
         </b:NameList>
       </b:Author>
     </b:Author>
-    <b:RefOrder>20</b:RefOrder>
+    <b:RefOrder>23</b:RefOrder>
   </b:Source>
   <b:Source>
     <b:Tag>Hel19</b:Tag>
@@ -24446,7 +25127,7 @@
     <b:Year>2020</b:Year>
     <b:City>New York</b:City>
     <b:Publisher>Manning Publications</b:Publisher>
-    <b:RefOrder>19</b:RefOrder>
+    <b:RefOrder>20</b:RefOrder>
   </b:Source>
   <b:Source>
     <b:Tag>Moh20</b:Tag>
@@ -24625,11 +25306,74 @@
     <b:Publisher>Pearson Education</b:Publisher>
     <b:RefOrder>11</b:RefOrder>
   </b:Source>
+  <b:Source>
+    <b:Tag>Col15</b:Tag>
+    <b:SourceType>Book</b:SourceType>
+    <b:Guid>{18C29A59-4C55-4F37-ABDD-945D5792A02A}</b:Guid>
+    <b:Author>
+      <b:Author>
+        <b:NameList>
+          <b:Person>
+            <b:Last>Knaflic</b:Last>
+            <b:First>Cole</b:First>
+            <b:Middle>Nussbaumer</b:Middle>
+          </b:Person>
+        </b:NameList>
+      </b:Author>
+    </b:Author>
+    <b:Title>Storytelling with data</b:Title>
+    <b:Year>2015</b:Year>
+    <b:City>New Jersey</b:City>
+    <b:Publisher>John Wiley &amp; Sons, Inc.</b:Publisher>
+    <b:RefOrder>18</b:RefOrder>
+  </b:Source>
+  <b:Source>
+    <b:Tag>Din19</b:Tag>
+    <b:SourceType>InternetSite</b:SourceType>
+    <b:Guid>{A2B80C2C-AB5F-4EE2-A691-C43B5B8155BA}</b:Guid>
+    <b:Title>Categorical Encoding using Label Encoding and One Hot Encoder</b:Title>
+    <b:Year>2019</b:Year>
+    <b:Author>
+      <b:Author>
+        <b:NameList>
+          <b:Person>
+            <b:Last>Yadav</b:Last>
+            <b:First>Dinesh</b:First>
+          </b:Person>
+        </b:NameList>
+      </b:Author>
+    </b:Author>
+    <b:Month>Dec</b:Month>
+    <b:Day>9</b:Day>
+    <b:URL>https://towardsdatascience.com/</b:URL>
+    <b:RefOrder>22</b:RefOrder>
+  </b:Source>
+  <b:Source>
+    <b:Tag>McC13</b:Tag>
+    <b:SourceType>Book</b:SourceType>
+    <b:Guid>{A742CC04-60C0-4F00-94B4-3CFF17F55557}</b:Guid>
+    <b:Title>Bad Data Handbook</b:Title>
+    <b:Year>2013</b:Year>
+    <b:Author>
+      <b:Author>
+        <b:NameList>
+          <b:Person>
+            <b:Last>McCallum</b:Last>
+            <b:First>Q.</b:First>
+            <b:Middle>Ethan</b:Middle>
+          </b:Person>
+        </b:NameList>
+      </b:Author>
+    </b:Author>
+    <b:City>USA</b:City>
+    <b:Publisher>O’Reilly Media</b:Publisher>
+    <b:RefOrder>21</b:RefOrder>
+  </b:Source>
 </b:Sources>
 </file>
 
 <file path=customXml/itemProps1.xml><?xml version="1.0" encoding="utf-8"?>
-<ds:datastoreItem xmlns:ds="http://schemas.openxmlformats.org/officeDocument/2006/customXml" ds:itemID="{ADBB8307-8A71-4C4E-9A78-BC134828B44C}">
+<ds:datastoreItem xmlns:ds="http://schemas.openxmlformats.org/officeDocument/2006/customXml" ds:itemID="{546ED8F5-5516-48DC-A3B9-963820780910}">
   <ds:schemaRefs>
     <ds:schemaRef ds:uri="http://schemas.openxmlformats.org/officeDocument/2006/bibliography"/>
   </ds:schemaRefs>

</xml_diff>

<commit_message>
Update data cleaning citation.
</commit_message>
<xml_diff>
--- a/Documents/dolgozat.docx
+++ b/Documents/dolgozat.docx
@@ -1492,6 +1492,8 @@
           </w:r>
         </w:sdtContent>
       </w:sdt>
+      <w:bookmarkStart w:id="1" w:name="_GoBack"/>
+      <w:bookmarkEnd w:id="1"/>
     </w:p>
     <w:p>
       <w:pPr>
@@ -4755,7 +4757,7 @@
         <w:spacing w:after="240"/>
         <w:ind w:left="11" w:right="6" w:hanging="11"/>
       </w:pPr>
-      <w:commentRangeStart w:id="1"/>
+      <w:commentRangeStart w:id="2"/>
       <w:r>
         <w:rPr>
           <w:rStyle w:val="Heading1Char"/>
@@ -4764,14 +4766,14 @@
         <w:lastRenderedPageBreak/>
         <w:t>Probléma</w:t>
       </w:r>
-      <w:commentRangeEnd w:id="1"/>
+      <w:commentRangeEnd w:id="2"/>
       <w:r>
         <w:rPr>
           <w:rStyle w:val="CommentReference"/>
           <w:rFonts w:ascii="Arial" w:eastAsia="Arial" w:hAnsi="Arial" w:cs="Arial"/>
           <w:color w:val="000000"/>
         </w:rPr>
-        <w:commentReference w:id="1"/>
+        <w:commentReference w:id="2"/>
       </w:r>
       <w:r>
         <w:rPr>
@@ -7482,7 +7484,7 @@
           <w:bCs/>
         </w:rPr>
       </w:pPr>
-      <w:commentRangeStart w:id="2"/>
+      <w:commentRangeStart w:id="3"/>
       <w:r>
         <w:rPr>
           <w:b/>
@@ -7491,14 +7493,14 @@
         <w:lastRenderedPageBreak/>
         <w:t>Reprezentációs</w:t>
       </w:r>
-      <w:commentRangeEnd w:id="2"/>
+      <w:commentRangeEnd w:id="3"/>
       <w:r>
         <w:rPr>
           <w:rStyle w:val="CommentReference"/>
           <w:rFonts w:ascii="Arial" w:eastAsia="Arial" w:hAnsi="Arial" w:cs="Arial"/>
           <w:color w:val="000000"/>
         </w:rPr>
-        <w:commentReference w:id="2"/>
+        <w:commentReference w:id="3"/>
       </w:r>
       <w:r>
         <w:rPr>
@@ -7823,7 +7825,6 @@
             <w:rPr>
               <w:b/>
               <w:bCs/>
-              <w:lang w:val="en-US"/>
             </w:rPr>
             <w:instrText xml:space="preserve"> CITATION Col15 \l 1033 </w:instrText>
           </w:r>
@@ -7839,14 +7840,12 @@
               <w:b/>
               <w:bCs/>
               <w:noProof/>
-              <w:lang w:val="en-US"/>
             </w:rPr>
             <w:t xml:space="preserve"> </w:t>
           </w:r>
           <w:r>
             <w:rPr>
               <w:noProof/>
-              <w:lang w:val="en-US"/>
             </w:rPr>
             <w:t>[18]</w:t>
           </w:r>
@@ -8259,7 +8258,7 @@
           <w:rFonts w:ascii="Arial" w:hAnsi="Arial" w:cs="Arial"/>
         </w:rPr>
       </w:pPr>
-      <w:commentRangeStart w:id="3"/>
+      <w:commentRangeStart w:id="4"/>
       <w:r>
         <w:rPr>
           <w:rFonts w:ascii="Arial" w:hAnsi="Arial" w:cs="Arial"/>
@@ -8267,14 +8266,14 @@
         <w:lastRenderedPageBreak/>
         <w:t>Adatelemzés</w:t>
       </w:r>
-      <w:commentRangeEnd w:id="3"/>
+      <w:commentRangeEnd w:id="4"/>
       <w:r>
         <w:rPr>
           <w:rStyle w:val="CommentReference"/>
           <w:rFonts w:ascii="Arial" w:eastAsia="Arial" w:hAnsi="Arial" w:cs="Arial"/>
           <w:color w:val="000000"/>
         </w:rPr>
-        <w:commentReference w:id="3"/>
+        <w:commentReference w:id="4"/>
       </w:r>
       <w:r>
         <w:rPr>
@@ -10771,9 +10770,11 @@
       <w:r>
         <w:t xml:space="preserve">készletnek, az utolsó csoportot pedig tesztkészletnek. A kör pontosságát </w:t>
       </w:r>
+      <w:proofErr w:type="gramStart"/>
       <w:r>
         <w:t>Pontosság[</w:t>
       </w:r>
+      <w:proofErr w:type="gramEnd"/>
       <w:r>
         <w:t>1</w:t>
       </w:r>
@@ -10801,9 +10802,11 @@
       <w:r>
         <w:t xml:space="preserve"> a harmadik csoportot tesztkészletnek választjuk. A kör pontosságát </w:t>
       </w:r>
+      <w:proofErr w:type="gramStart"/>
       <w:r>
         <w:t>Pontosság[</w:t>
       </w:r>
+      <w:proofErr w:type="gramEnd"/>
       <w:r>
         <w:t>2</w:t>
       </w:r>
@@ -10825,9 +10828,11 @@
       <w:r>
         <w:t xml:space="preserve"> a második csoportot tesztkészletnek. A pontosságot </w:t>
       </w:r>
+      <w:proofErr w:type="gramStart"/>
       <w:r>
         <w:t>Pontosság[</w:t>
       </w:r>
+      <w:proofErr w:type="gramEnd"/>
       <w:r>
         <w:t>3</w:t>
       </w:r>
@@ -10849,9 +10854,11 @@
       <w:r>
         <w:t xml:space="preserve">készletnek. A kör pontosságát </w:t>
       </w:r>
+      <w:proofErr w:type="gramStart"/>
       <w:r>
         <w:t>Pontosság[</w:t>
       </w:r>
+      <w:proofErr w:type="gramEnd"/>
       <w:r>
         <w:t>4</w:t>
       </w:r>
@@ -11228,7 +11235,7 @@
           <w:rFonts w:ascii="Arial" w:hAnsi="Arial" w:cs="Arial"/>
         </w:rPr>
       </w:pPr>
-      <w:commentRangeStart w:id="4"/>
+      <w:commentRangeStart w:id="5"/>
       <w:r>
         <w:rPr>
           <w:rFonts w:ascii="Arial" w:hAnsi="Arial" w:cs="Arial"/>
@@ -11236,14 +11243,14 @@
         <w:lastRenderedPageBreak/>
         <w:t>Adattisztítási</w:t>
       </w:r>
-      <w:commentRangeEnd w:id="4"/>
+      <w:commentRangeEnd w:id="5"/>
       <w:r>
         <w:rPr>
           <w:rStyle w:val="CommentReference"/>
           <w:rFonts w:ascii="Arial" w:eastAsia="Arial" w:hAnsi="Arial" w:cs="Arial"/>
           <w:color w:val="000000"/>
         </w:rPr>
-        <w:commentReference w:id="4"/>
+        <w:commentReference w:id="5"/>
       </w:r>
       <w:r>
         <w:rPr>
@@ -11382,6 +11389,38 @@
       <w:r>
         <w:t>.</w:t>
       </w:r>
+      <w:sdt>
+        <w:sdtPr>
+          <w:id w:val="-2025314328"/>
+          <w:citation/>
+        </w:sdtPr>
+        <w:sdtContent>
+          <w:r>
+            <w:fldChar w:fldCharType="begin"/>
+          </w:r>
+          <w:r>
+            <w:instrText xml:space="preserve"> CITATION McC13 \l 1033 </w:instrText>
+          </w:r>
+          <w:r>
+            <w:fldChar w:fldCharType="separate"/>
+          </w:r>
+          <w:r>
+            <w:rPr>
+              <w:noProof/>
+            </w:rPr>
+            <w:t xml:space="preserve"> </w:t>
+          </w:r>
+          <w:r>
+            <w:rPr>
+              <w:noProof/>
+            </w:rPr>
+            <w:t>[21]</w:t>
+          </w:r>
+          <w:r>
+            <w:fldChar w:fldCharType="end"/>
+          </w:r>
+        </w:sdtContent>
+      </w:sdt>
     </w:p>
     <w:p>
       <w:r>
@@ -11885,7 +11924,49 @@
         <w:t xml:space="preserve">: </w:t>
       </w:r>
       <w:r>
-        <w:t>Ha ideghálózatokkal vagy mély tanulási technikákkal dolgozik, akkor használhatja az átviteli tanulást, ahol egy előre felépített modellt használ, amelyet aztán módosít a meglévő kis adatkészleten.</w:t>
+        <w:t xml:space="preserve">Ha </w:t>
+      </w:r>
+      <w:r>
+        <w:t>neurális</w:t>
+      </w:r>
+      <w:r>
+        <w:t>hálózatokkal vagy mély tanulási technikákkal dolgoz</w:t>
+      </w:r>
+      <w:r>
+        <w:t>un</w:t>
+      </w:r>
+      <w:r>
+        <w:t>k, akkor használhatj</w:t>
+      </w:r>
+      <w:r>
+        <w:t>uk</w:t>
+      </w:r>
+      <w:r>
+        <w:t xml:space="preserve"> az átviteli tanulást</w:t>
+      </w:r>
+      <w:r>
+        <w:t>.</w:t>
+      </w:r>
+      <w:r>
+        <w:t xml:space="preserve"> </w:t>
+      </w:r>
+      <w:r>
+        <w:t>E</w:t>
+      </w:r>
+      <w:r>
+        <w:t>gy előre felépített modellt használ</w:t>
+      </w:r>
+      <w:r>
+        <w:t>unk</w:t>
+      </w:r>
+      <w:r>
+        <w:t>, amelyet aztán módosít</w:t>
+      </w:r>
+      <w:r>
+        <w:t>unk</w:t>
+      </w:r>
+      <w:r>
+        <w:t xml:space="preserve"> a meglévő kis adatkészleten.</w:t>
       </w:r>
     </w:p>
     <w:p>
@@ -11954,6 +12035,63 @@
         </w:rPr>
         <w:t>Modell leegyszerűsítés</w:t>
       </w:r>
+      <w:sdt>
+        <w:sdtPr>
+          <w:rPr>
+            <w:b/>
+            <w:bCs/>
+          </w:rPr>
+          <w:id w:val="-509909217"/>
+          <w:citation/>
+        </w:sdtPr>
+        <w:sdtContent>
+          <w:r>
+            <w:rPr>
+              <w:b/>
+              <w:bCs/>
+            </w:rPr>
+            <w:fldChar w:fldCharType="begin"/>
+          </w:r>
+          <w:r>
+            <w:rPr>
+              <w:b/>
+              <w:bCs/>
+              <w:lang w:val="en-US"/>
+            </w:rPr>
+            <w:instrText xml:space="preserve"> CITATION Aur19 \l 1033 </w:instrText>
+          </w:r>
+          <w:r>
+            <w:rPr>
+              <w:b/>
+              <w:bCs/>
+            </w:rPr>
+            <w:fldChar w:fldCharType="separate"/>
+          </w:r>
+          <w:r>
+            <w:rPr>
+              <w:b/>
+              <w:bCs/>
+              <w:noProof/>
+              <w:lang w:val="en-US"/>
+            </w:rPr>
+            <w:t xml:space="preserve"> </w:t>
+          </w:r>
+          <w:r>
+            <w:rPr>
+              <w:noProof/>
+              <w:lang w:val="en-US"/>
+            </w:rPr>
+            <w:t>[9]</w:t>
+          </w:r>
+          <w:r>
+            <w:rPr>
+              <w:b/>
+              <w:bCs/>
+            </w:rPr>
+            <w:fldChar w:fldCharType="end"/>
+          </w:r>
+        </w:sdtContent>
+      </w:sdt>
     </w:p>
     <w:p>
       <w:pPr>
@@ -12147,7 +12285,15 @@
         <w:t xml:space="preserve"> stb</w:t>
       </w:r>
       <w:r>
-        <w:t>. Összevonjuk az egyes modellek eredményeit, hogy megkapjuk a az együttes</w:t>
+        <w:t xml:space="preserve">. Összevonjuk az egyes modellek eredményeit, hogy megkapjuk </w:t>
+      </w:r>
+      <w:proofErr w:type="gramStart"/>
+      <w:r>
+        <w:t>a</w:t>
+      </w:r>
+      <w:proofErr w:type="gramEnd"/>
+      <w:r>
+        <w:t xml:space="preserve"> az együttes</w:t>
       </w:r>
       <w:r>
         <w:t xml:space="preserve"> </w:t>
@@ -12598,6 +12744,63 @@
         </w:rPr>
         <w:t>Adatszintézis</w:t>
       </w:r>
+      <w:sdt>
+        <w:sdtPr>
+          <w:rPr>
+            <w:b/>
+            <w:bCs/>
+          </w:rPr>
+          <w:id w:val="1483115250"/>
+          <w:citation/>
+        </w:sdtPr>
+        <w:sdtContent>
+          <w:r>
+            <w:rPr>
+              <w:b/>
+              <w:bCs/>
+            </w:rPr>
+            <w:fldChar w:fldCharType="begin"/>
+          </w:r>
+          <w:r>
+            <w:rPr>
+              <w:b/>
+              <w:bCs/>
+              <w:lang w:val="en-US"/>
+            </w:rPr>
+            <w:instrText xml:space="preserve"> CITATION Ame20 \l 1033 </w:instrText>
+          </w:r>
+          <w:r>
+            <w:rPr>
+              <w:b/>
+              <w:bCs/>
+            </w:rPr>
+            <w:fldChar w:fldCharType="separate"/>
+          </w:r>
+          <w:r>
+            <w:rPr>
+              <w:b/>
+              <w:bCs/>
+              <w:noProof/>
+              <w:lang w:val="en-US"/>
+            </w:rPr>
+            <w:t xml:space="preserve"> </w:t>
+          </w:r>
+          <w:r>
+            <w:rPr>
+              <w:noProof/>
+              <w:lang w:val="en-US"/>
+            </w:rPr>
+            <w:t>[10]</w:t>
+          </w:r>
+          <w:r>
+            <w:rPr>
+              <w:b/>
+              <w:bCs/>
+            </w:rPr>
+            <w:fldChar w:fldCharType="end"/>
+          </w:r>
+        </w:sdtContent>
+      </w:sdt>
     </w:p>
     <w:p>
       <w:pPr>
@@ -12984,8 +13187,6 @@
           </w:r>
         </w:sdtContent>
       </w:sdt>
-      <w:bookmarkStart w:id="5" w:name="_GoBack"/>
-      <w:bookmarkEnd w:id="5"/>
     </w:p>
     <w:p>
       <w:pPr>
@@ -13204,7 +13405,6 @@
             <w:rPr>
               <w:b/>
               <w:bCs/>
-              <w:lang w:val="en-US"/>
             </w:rPr>
             <w:instrText xml:space="preserve"> CITATION Aur19 \l 1033 </w:instrText>
           </w:r>
@@ -13220,14 +13420,12 @@
               <w:b/>
               <w:bCs/>
               <w:noProof/>
-              <w:lang w:val="en-US"/>
             </w:rPr>
             <w:t xml:space="preserve"> </w:t>
           </w:r>
           <w:r>
             <w:rPr>
               <w:noProof/>
-              <w:lang w:val="en-US"/>
             </w:rPr>
             <w:t>[9]</w:t>
           </w:r>
@@ -13628,6 +13826,38 @@
       <w:r>
         <w:t>mintavétel saját elfogultságot eredményezhet, ezért erre ügyelnie kell.</w:t>
       </w:r>
+      <w:sdt>
+        <w:sdtPr>
+          <w:id w:val="1555435649"/>
+          <w:citation/>
+        </w:sdtPr>
+        <w:sdtContent>
+          <w:r>
+            <w:fldChar w:fldCharType="begin"/>
+          </w:r>
+          <w:r>
+            <w:instrText xml:space="preserve"> CITATION Aur19 \l 1033 </w:instrText>
+          </w:r>
+          <w:r>
+            <w:fldChar w:fldCharType="separate"/>
+          </w:r>
+          <w:r>
+            <w:rPr>
+              <w:noProof/>
+            </w:rPr>
+            <w:t xml:space="preserve"> </w:t>
+          </w:r>
+          <w:r>
+            <w:rPr>
+              <w:noProof/>
+            </w:rPr>
+            <w:t>[9]</w:t>
+          </w:r>
+          <w:r>
+            <w:fldChar w:fldCharType="end"/>
+          </w:r>
+        </w:sdtContent>
+      </w:sdt>
     </w:p>
     <w:p>
       <w:pPr>
@@ -13726,13 +13956,23 @@
       <w:r>
         <w:t xml:space="preserve">, előfordulhat, hogy vannak duplikátumok. Ha az adatokat másodpéldányként lehet megjelölni, a problémát nagyon könnyű megoldani. Egyszerűen csak </w:t>
       </w:r>
-      <w:proofErr w:type="spellStart"/>
-      <w:r>
-        <w:t>deduplikációt</w:t>
-      </w:r>
-      <w:proofErr w:type="spellEnd"/>
-      <w:r>
-        <w:t xml:space="preserve"> kell alkalmaznia az adataira, mielőtt betáplálná őket egy modellbe, de a világ nem ilyen egyszerű. A másolatokat nehéz lehet azonosítani bizonyos alkalmazásokban, konkrétan a valós idejű streaming alkalmazások</w:t>
+      <w:r>
+        <w:t>másolatot</w:t>
+      </w:r>
+      <w:r>
+        <w:t xml:space="preserve"> kell alkalmaznia az adat</w:t>
+      </w:r>
+      <w:r>
+        <w:t>ok</w:t>
+      </w:r>
+      <w:r>
+        <w:t>ra, mielőtt betáplálná</w:t>
+      </w:r>
+      <w:r>
+        <w:t>nk</w:t>
+      </w:r>
+      <w:r>
+        <w:t xml:space="preserve"> őket egy modellbe, de a világ nem ilyen egyszerű. A másolatokat nehéz lehet azonosítani bizonyos alkalmazásokban, konkrétan a valós idejű streaming alkalmazások</w:t>
       </w:r>
       <w:r>
         <w:t>nál</w:t>
@@ -13789,6 +14029,43 @@
       <w:r>
         <w:t xml:space="preserve"> Kétféle megközelítést követhetünk, mikor a hiányzó adatokról beszélünk.</w:t>
       </w:r>
+      <w:sdt>
+        <w:sdtPr>
+          <w:id w:val="344530206"/>
+          <w:citation/>
+        </w:sdtPr>
+        <w:sdtContent>
+          <w:r>
+            <w:fldChar w:fldCharType="begin"/>
+          </w:r>
+          <w:r>
+            <w:rPr>
+              <w:lang w:val="en-US"/>
+            </w:rPr>
+            <w:instrText xml:space="preserve"> CITATION Wes17 \l 1033 </w:instrText>
+          </w:r>
+          <w:r>
+            <w:fldChar w:fldCharType="separate"/>
+          </w:r>
+          <w:r>
+            <w:rPr>
+              <w:noProof/>
+              <w:lang w:val="en-US"/>
+            </w:rPr>
+            <w:t xml:space="preserve"> </w:t>
+          </w:r>
+          <w:r>
+            <w:rPr>
+              <w:noProof/>
+              <w:lang w:val="en-US"/>
+            </w:rPr>
+            <w:t>[22]</w:t>
+          </w:r>
+          <w:r>
+            <w:fldChar w:fldCharType="end"/>
+          </w:r>
+        </w:sdtContent>
+      </w:sdt>
     </w:p>
     <w:p>
       <w:pPr>
@@ -14118,6 +14395,38 @@
       <w:r>
         <w:t>, amelyek a nagyon egyszerűtől a nagyon összetettig terjednek.</w:t>
       </w:r>
+      <w:sdt>
+        <w:sdtPr>
+          <w:id w:val="-723916508"/>
+          <w:citation/>
+        </w:sdtPr>
+        <w:sdtContent>
+          <w:r>
+            <w:fldChar w:fldCharType="begin"/>
+          </w:r>
+          <w:r>
+            <w:instrText xml:space="preserve"> CITATION Wes17 \l 1033 </w:instrText>
+          </w:r>
+          <w:r>
+            <w:fldChar w:fldCharType="separate"/>
+          </w:r>
+          <w:r>
+            <w:rPr>
+              <w:noProof/>
+            </w:rPr>
+            <w:t xml:space="preserve"> </w:t>
+          </w:r>
+          <w:r>
+            <w:rPr>
+              <w:noProof/>
+            </w:rPr>
+            <w:t>[22]</w:t>
+          </w:r>
+          <w:r>
+            <w:fldChar w:fldCharType="end"/>
+          </w:r>
+        </w:sdtContent>
+      </w:sdt>
     </w:p>
     <w:p>
       <w:pPr>
@@ -14355,6 +14664,38 @@
       <w:r>
         <w:t xml:space="preserve"> a hiányzó értékeket az előző értékkel. Ez különösen hasznos az idősoros adatoknál, ahol az időbeli előrehaladásnak van értelme.</w:t>
       </w:r>
+      <w:sdt>
+        <w:sdtPr>
+          <w:id w:val="1047644617"/>
+          <w:citation/>
+        </w:sdtPr>
+        <w:sdtContent>
+          <w:r>
+            <w:fldChar w:fldCharType="begin"/>
+          </w:r>
+          <w:r>
+            <w:instrText xml:space="preserve"> CITATION Wes17 \l 1033 </w:instrText>
+          </w:r>
+          <w:r>
+            <w:fldChar w:fldCharType="separate"/>
+          </w:r>
+          <w:r>
+            <w:rPr>
+              <w:noProof/>
+            </w:rPr>
+            <w:t xml:space="preserve"> </w:t>
+          </w:r>
+          <w:r>
+            <w:rPr>
+              <w:noProof/>
+            </w:rPr>
+            <w:t>[22]</w:t>
+          </w:r>
+          <w:r>
+            <w:fldChar w:fldCharType="end"/>
+          </w:r>
+        </w:sdtContent>
+      </w:sdt>
     </w:p>
     <w:p>
       <w:pPr>
@@ -14409,6 +14750,38 @@
       <w:r>
         <w:t xml:space="preserve"> két változó kapcsolatának meghatározására.</w:t>
       </w:r>
+      <w:sdt>
+        <w:sdtPr>
+          <w:id w:val="290717701"/>
+          <w:citation/>
+        </w:sdtPr>
+        <w:sdtContent>
+          <w:r>
+            <w:fldChar w:fldCharType="begin"/>
+          </w:r>
+          <w:r>
+            <w:instrText xml:space="preserve"> CITATION Wes17 \l 1033 </w:instrText>
+          </w:r>
+          <w:r>
+            <w:fldChar w:fldCharType="separate"/>
+          </w:r>
+          <w:r>
+            <w:rPr>
+              <w:noProof/>
+            </w:rPr>
+            <w:t xml:space="preserve"> </w:t>
+          </w:r>
+          <w:r>
+            <w:rPr>
+              <w:noProof/>
+            </w:rPr>
+            <w:t>[22]</w:t>
+          </w:r>
+          <w:r>
+            <w:fldChar w:fldCharType="end"/>
+          </w:r>
+        </w:sdtContent>
+      </w:sdt>
     </w:p>
     <w:p>
       <w:pPr>
@@ -14634,6 +15007,38 @@
       <w:r>
         <w:t>, korlátozhatja a kiugró értékeket vagy beállíthatja a szélső értékeket az átlagos értékre.</w:t>
       </w:r>
+      <w:sdt>
+        <w:sdtPr>
+          <w:id w:val="1195351480"/>
+          <w:citation/>
+        </w:sdtPr>
+        <w:sdtContent>
+          <w:r>
+            <w:fldChar w:fldCharType="begin"/>
+          </w:r>
+          <w:r>
+            <w:instrText xml:space="preserve"> CITATION Wes17 \l 1033 </w:instrText>
+          </w:r>
+          <w:r>
+            <w:fldChar w:fldCharType="separate"/>
+          </w:r>
+          <w:r>
+            <w:rPr>
+              <w:noProof/>
+            </w:rPr>
+            <w:t xml:space="preserve"> </w:t>
+          </w:r>
+          <w:r>
+            <w:rPr>
+              <w:noProof/>
+            </w:rPr>
+            <w:t>[22]</w:t>
+          </w:r>
+          <w:r>
+            <w:fldChar w:fldCharType="end"/>
+          </w:r>
+        </w:sdtContent>
+      </w:sdt>
     </w:p>
     <w:p>
       <w:pPr>
@@ -14736,6 +15141,60 @@
         </w:rPr>
         <w:t>Távolság az átlagtól</w:t>
       </w:r>
+      <w:sdt>
+        <w:sdtPr>
+          <w:rPr>
+            <w:b/>
+            <w:bCs/>
+          </w:rPr>
+          <w:id w:val="-1952466411"/>
+          <w:citation/>
+        </w:sdtPr>
+        <w:sdtContent>
+          <w:r>
+            <w:rPr>
+              <w:b/>
+              <w:bCs/>
+            </w:rPr>
+            <w:fldChar w:fldCharType="begin"/>
+          </w:r>
+          <w:r>
+            <w:rPr>
+              <w:b/>
+              <w:bCs/>
+            </w:rPr>
+            <w:instrText xml:space="preserve"> CITATION Jas18 \l 1033 </w:instrText>
+          </w:r>
+          <w:r>
+            <w:rPr>
+              <w:b/>
+              <w:bCs/>
+            </w:rPr>
+            <w:fldChar w:fldCharType="separate"/>
+          </w:r>
+          <w:r>
+            <w:rPr>
+              <w:b/>
+              <w:bCs/>
+              <w:noProof/>
+            </w:rPr>
+            <w:t xml:space="preserve"> </w:t>
+          </w:r>
+          <w:r>
+            <w:rPr>
+              <w:noProof/>
+            </w:rPr>
+            <w:t>[23]</w:t>
+          </w:r>
+          <w:r>
+            <w:rPr>
+              <w:b/>
+              <w:bCs/>
+            </w:rPr>
+            <w:fldChar w:fldCharType="end"/>
+          </w:r>
+        </w:sdtContent>
+      </w:sdt>
     </w:p>
     <w:p>
       <w:pPr>
@@ -15518,6 +15977,63 @@
         </w:rPr>
         <w:t>Kezelés</w:t>
       </w:r>
+      <w:sdt>
+        <w:sdtPr>
+          <w:rPr>
+            <w:b/>
+            <w:bCs/>
+          </w:rPr>
+          <w:id w:val="-1636087873"/>
+          <w:citation/>
+        </w:sdtPr>
+        <w:sdtContent>
+          <w:r>
+            <w:rPr>
+              <w:b/>
+              <w:bCs/>
+            </w:rPr>
+            <w:fldChar w:fldCharType="begin"/>
+          </w:r>
+          <w:r>
+            <w:rPr>
+              <w:b/>
+              <w:bCs/>
+              <w:lang w:val="en-US"/>
+            </w:rPr>
+            <w:instrText xml:space="preserve"> CITATION Jas18 \l 1033 </w:instrText>
+          </w:r>
+          <w:r>
+            <w:rPr>
+              <w:b/>
+              <w:bCs/>
+            </w:rPr>
+            <w:fldChar w:fldCharType="separate"/>
+          </w:r>
+          <w:r>
+            <w:rPr>
+              <w:b/>
+              <w:bCs/>
+              <w:noProof/>
+              <w:lang w:val="en-US"/>
+            </w:rPr>
+            <w:t xml:space="preserve"> </w:t>
+          </w:r>
+          <w:r>
+            <w:rPr>
+              <w:noProof/>
+              <w:lang w:val="en-US"/>
+            </w:rPr>
+            <w:t>[23]</w:t>
+          </w:r>
+          <w:r>
+            <w:rPr>
+              <w:b/>
+              <w:bCs/>
+            </w:rPr>
+            <w:fldChar w:fldCharType="end"/>
+          </w:r>
+        </w:sdtContent>
+      </w:sdt>
     </w:p>
     <w:p>
       <w:pPr>
@@ -15840,6 +16356,63 @@
         </w:rPr>
         <w:t>Kategorikus adatok</w:t>
       </w:r>
+      <w:sdt>
+        <w:sdtPr>
+          <w:rPr>
+            <w:b/>
+            <w:bCs/>
+          </w:rPr>
+          <w:id w:val="1604764673"/>
+          <w:citation/>
+        </w:sdtPr>
+        <w:sdtContent>
+          <w:r>
+            <w:rPr>
+              <w:b/>
+              <w:bCs/>
+            </w:rPr>
+            <w:fldChar w:fldCharType="begin"/>
+          </w:r>
+          <w:r>
+            <w:rPr>
+              <w:b/>
+              <w:bCs/>
+              <w:lang w:val="en-US"/>
+            </w:rPr>
+            <w:instrText xml:space="preserve"> CITATION Wes17 \l 1033 </w:instrText>
+          </w:r>
+          <w:r>
+            <w:rPr>
+              <w:b/>
+              <w:bCs/>
+            </w:rPr>
+            <w:fldChar w:fldCharType="separate"/>
+          </w:r>
+          <w:r>
+            <w:rPr>
+              <w:b/>
+              <w:bCs/>
+              <w:noProof/>
+              <w:lang w:val="en-US"/>
+            </w:rPr>
+            <w:t xml:space="preserve"> </w:t>
+          </w:r>
+          <w:r>
+            <w:rPr>
+              <w:noProof/>
+              <w:lang w:val="en-US"/>
+            </w:rPr>
+            <w:t>[22]</w:t>
+          </w:r>
+          <w:r>
+            <w:rPr>
+              <w:b/>
+              <w:bCs/>
+            </w:rPr>
+            <w:fldChar w:fldCharType="end"/>
+          </w:r>
+        </w:sdtContent>
+      </w:sdt>
     </w:p>
     <w:p>
       <w:pPr>
@@ -15963,6 +16536,63 @@
         </w:rPr>
         <w:t>Numerikus adatok</w:t>
       </w:r>
+      <w:sdt>
+        <w:sdtPr>
+          <w:rPr>
+            <w:b/>
+            <w:bCs/>
+          </w:rPr>
+          <w:id w:val="907504938"/>
+          <w:citation/>
+        </w:sdtPr>
+        <w:sdtContent>
+          <w:r>
+            <w:rPr>
+              <w:b/>
+              <w:bCs/>
+            </w:rPr>
+            <w:fldChar w:fldCharType="begin"/>
+          </w:r>
+          <w:r>
+            <w:rPr>
+              <w:b/>
+              <w:bCs/>
+              <w:lang w:val="en-US"/>
+            </w:rPr>
+            <w:instrText xml:space="preserve"> CITATION Wes17 \l 1033 </w:instrText>
+          </w:r>
+          <w:r>
+            <w:rPr>
+              <w:b/>
+              <w:bCs/>
+            </w:rPr>
+            <w:fldChar w:fldCharType="separate"/>
+          </w:r>
+          <w:r>
+            <w:rPr>
+              <w:b/>
+              <w:bCs/>
+              <w:noProof/>
+              <w:lang w:val="en-US"/>
+            </w:rPr>
+            <w:t xml:space="preserve"> </w:t>
+          </w:r>
+          <w:r>
+            <w:rPr>
+              <w:noProof/>
+              <w:lang w:val="en-US"/>
+            </w:rPr>
+            <w:t>[22]</w:t>
+          </w:r>
+          <w:r>
+            <w:rPr>
+              <w:b/>
+              <w:bCs/>
+            </w:rPr>
+            <w:fldChar w:fldCharType="end"/>
+          </w:r>
+        </w:sdtContent>
+      </w:sdt>
     </w:p>
     <w:p>
       <w:r>
@@ -16795,7 +17425,6 @@
             <w:rPr>
               <w:b/>
               <w:bCs/>
-              <w:lang w:val="en-US"/>
             </w:rPr>
             <w:instrText xml:space="preserve"> CITATION Din19 \l 1033 </w:instrText>
           </w:r>
@@ -16811,16 +17440,14 @@
               <w:b/>
               <w:bCs/>
               <w:noProof/>
-              <w:lang w:val="en-US"/>
             </w:rPr>
             <w:t xml:space="preserve"> </w:t>
           </w:r>
           <w:r>
             <w:rPr>
               <w:noProof/>
-              <w:lang w:val="en-US"/>
             </w:rPr>
-            <w:t>[21]</w:t>
+            <w:t>[24]</w:t>
           </w:r>
           <w:r>
             <w:rPr>
@@ -17372,7 +17999,7 @@
               </w:tblGrid>
               <w:tr>
                 <w:trPr>
-                  <w:divId w:val="1179583302"/>
+                  <w:divId w:val="1808932919"/>
                   <w:tblCellSpacing w:w="15" w:type="dxa"/>
                 </w:trPr>
                 <w:tc>
@@ -17419,7 +18046,7 @@
               </w:tr>
               <w:tr>
                 <w:trPr>
-                  <w:divId w:val="1179583302"/>
+                  <w:divId w:val="1808932919"/>
                   <w:tblCellSpacing w:w="15" w:type="dxa"/>
                 </w:trPr>
                 <w:tc>
@@ -17465,7 +18092,7 @@
               </w:tr>
               <w:tr>
                 <w:trPr>
-                  <w:divId w:val="1179583302"/>
+                  <w:divId w:val="1808932919"/>
                   <w:tblCellSpacing w:w="15" w:type="dxa"/>
                 </w:trPr>
                 <w:tc>
@@ -17511,7 +18138,7 @@
               </w:tr>
               <w:tr>
                 <w:trPr>
-                  <w:divId w:val="1179583302"/>
+                  <w:divId w:val="1808932919"/>
                   <w:tblCellSpacing w:w="15" w:type="dxa"/>
                 </w:trPr>
                 <w:tc>
@@ -17557,7 +18184,7 @@
               </w:tr>
               <w:tr>
                 <w:trPr>
-                  <w:divId w:val="1179583302"/>
+                  <w:divId w:val="1808932919"/>
                   <w:tblCellSpacing w:w="15" w:type="dxa"/>
                 </w:trPr>
                 <w:tc>
@@ -17603,7 +18230,7 @@
               </w:tr>
               <w:tr>
                 <w:trPr>
-                  <w:divId w:val="1179583302"/>
+                  <w:divId w:val="1808932919"/>
                   <w:tblCellSpacing w:w="15" w:type="dxa"/>
                 </w:trPr>
                 <w:tc>
@@ -17649,7 +18276,7 @@
               </w:tr>
               <w:tr>
                 <w:trPr>
-                  <w:divId w:val="1179583302"/>
+                  <w:divId w:val="1808932919"/>
                   <w:tblCellSpacing w:w="15" w:type="dxa"/>
                 </w:trPr>
                 <w:tc>
@@ -17695,7 +18322,7 @@
               </w:tr>
               <w:tr>
                 <w:trPr>
-                  <w:divId w:val="1179583302"/>
+                  <w:divId w:val="1808932919"/>
                   <w:tblCellSpacing w:w="15" w:type="dxa"/>
                 </w:trPr>
                 <w:tc>
@@ -17741,7 +18368,7 @@
               </w:tr>
               <w:tr>
                 <w:trPr>
-                  <w:divId w:val="1179583302"/>
+                  <w:divId w:val="1808932919"/>
                   <w:tblCellSpacing w:w="15" w:type="dxa"/>
                 </w:trPr>
                 <w:tc>
@@ -17787,7 +18414,7 @@
               </w:tr>
               <w:tr>
                 <w:trPr>
-                  <w:divId w:val="1179583302"/>
+                  <w:divId w:val="1808932919"/>
                   <w:tblCellSpacing w:w="15" w:type="dxa"/>
                 </w:trPr>
                 <w:tc>
@@ -17833,7 +18460,7 @@
               </w:tr>
               <w:tr>
                 <w:trPr>
-                  <w:divId w:val="1179583302"/>
+                  <w:divId w:val="1808932919"/>
                   <w:tblCellSpacing w:w="15" w:type="dxa"/>
                 </w:trPr>
                 <w:tc>
@@ -17879,7 +18506,7 @@
               </w:tr>
               <w:tr>
                 <w:trPr>
-                  <w:divId w:val="1179583302"/>
+                  <w:divId w:val="1808932919"/>
                   <w:tblCellSpacing w:w="15" w:type="dxa"/>
                 </w:trPr>
                 <w:tc>
@@ -17925,7 +18552,7 @@
               </w:tr>
               <w:tr>
                 <w:trPr>
-                  <w:divId w:val="1179583302"/>
+                  <w:divId w:val="1808932919"/>
                   <w:tblCellSpacing w:w="15" w:type="dxa"/>
                 </w:trPr>
                 <w:tc>
@@ -17971,7 +18598,7 @@
               </w:tr>
               <w:tr>
                 <w:trPr>
-                  <w:divId w:val="1179583302"/>
+                  <w:divId w:val="1808932919"/>
                   <w:tblCellSpacing w:w="15" w:type="dxa"/>
                 </w:trPr>
                 <w:tc>
@@ -18017,7 +18644,7 @@
               </w:tr>
               <w:tr>
                 <w:trPr>
-                  <w:divId w:val="1179583302"/>
+                  <w:divId w:val="1808932919"/>
                   <w:tblCellSpacing w:w="15" w:type="dxa"/>
                 </w:trPr>
                 <w:tc>
@@ -18063,7 +18690,7 @@
               </w:tr>
               <w:tr>
                 <w:trPr>
-                  <w:divId w:val="1179583302"/>
+                  <w:divId w:val="1808932919"/>
                   <w:tblCellSpacing w:w="15" w:type="dxa"/>
                 </w:trPr>
                 <w:tc>
@@ -18109,7 +18736,7 @@
               </w:tr>
               <w:tr>
                 <w:trPr>
-                  <w:divId w:val="1179583302"/>
+                  <w:divId w:val="1808932919"/>
                   <w:tblCellSpacing w:w="15" w:type="dxa"/>
                 </w:trPr>
                 <w:tc>
@@ -18156,7 +18783,7 @@
               </w:tr>
               <w:tr>
                 <w:trPr>
-                  <w:divId w:val="1179583302"/>
+                  <w:divId w:val="1808932919"/>
                   <w:tblCellSpacing w:w="15" w:type="dxa"/>
                 </w:trPr>
                 <w:tc>
@@ -18202,7 +18829,7 @@
               </w:tr>
               <w:tr>
                 <w:trPr>
-                  <w:divId w:val="1179583302"/>
+                  <w:divId w:val="1808932919"/>
                   <w:tblCellSpacing w:w="15" w:type="dxa"/>
                 </w:trPr>
                 <w:tc>
@@ -18248,7 +18875,7 @@
               </w:tr>
               <w:tr>
                 <w:trPr>
-                  <w:divId w:val="1179583302"/>
+                  <w:divId w:val="1808932919"/>
                   <w:tblCellSpacing w:w="15" w:type="dxa"/>
                 </w:trPr>
                 <w:tc>
@@ -18294,7 +18921,7 @@
               </w:tr>
               <w:tr>
                 <w:trPr>
-                  <w:divId w:val="1179583302"/>
+                  <w:divId w:val="1808932919"/>
                   <w:tblCellSpacing w:w="15" w:type="dxa"/>
                 </w:trPr>
                 <w:tc>
@@ -18333,14 +18960,14 @@
                       <w:rPr>
                         <w:noProof/>
                       </w:rPr>
-                      <w:t>D. Yadav, „Categorical Encoding using Label Encoding and One Hot Encoder,” 9 Dec 2019. [Online]. Available: https://towardsdatascience.com/.</w:t>
+                      <w:t xml:space="preserve">Q. E. McCallum, Bad Data Handbook, USA: O’Reilly Media, 2013. </w:t>
                     </w:r>
                   </w:p>
                 </w:tc>
               </w:tr>
               <w:tr>
                 <w:trPr>
-                  <w:divId w:val="1179583302"/>
+                  <w:divId w:val="1808932919"/>
                   <w:tblCellSpacing w:w="15" w:type="dxa"/>
                 </w:trPr>
                 <w:tc>
@@ -18379,6 +19006,144 @@
                       <w:rPr>
                         <w:noProof/>
                       </w:rPr>
+                      <w:t xml:space="preserve">W. McKinney, Python for Data Analysis, USA: O’Reilly Media, 2017. </w:t>
+                    </w:r>
+                  </w:p>
+                </w:tc>
+              </w:tr>
+              <w:tr>
+                <w:trPr>
+                  <w:divId w:val="1808932919"/>
+                  <w:tblCellSpacing w:w="15" w:type="dxa"/>
+                </w:trPr>
+                <w:tc>
+                  <w:tcPr>
+                    <w:tcW w:w="50" w:type="pct"/>
+                    <w:hideMark/>
+                  </w:tcPr>
+                  <w:p>
+                    <w:pPr>
+                      <w:pStyle w:val="Bibliography"/>
+                      <w:rPr>
+                        <w:noProof/>
+                      </w:rPr>
+                    </w:pPr>
+                    <w:r>
+                      <w:rPr>
+                        <w:noProof/>
+                      </w:rPr>
+                      <w:t xml:space="preserve">[23] </w:t>
+                    </w:r>
+                  </w:p>
+                </w:tc>
+                <w:tc>
+                  <w:tcPr>
+                    <w:tcW w:w="0" w:type="auto"/>
+                    <w:hideMark/>
+                  </w:tcPr>
+                  <w:p>
+                    <w:pPr>
+                      <w:pStyle w:val="Bibliography"/>
+                      <w:rPr>
+                        <w:noProof/>
+                      </w:rPr>
+                    </w:pPr>
+                    <w:r>
+                      <w:rPr>
+                        <w:noProof/>
+                      </w:rPr>
+                      <w:t>J. Brownlee, „How to Remove Outliers for Machine Learning: Machine learning mastery,” 25 April 2018. [Online]. Available: https://machinelearningmastery.com/.</w:t>
+                    </w:r>
+                  </w:p>
+                </w:tc>
+              </w:tr>
+              <w:tr>
+                <w:trPr>
+                  <w:divId w:val="1808932919"/>
+                  <w:tblCellSpacing w:w="15" w:type="dxa"/>
+                </w:trPr>
+                <w:tc>
+                  <w:tcPr>
+                    <w:tcW w:w="50" w:type="pct"/>
+                    <w:hideMark/>
+                  </w:tcPr>
+                  <w:p>
+                    <w:pPr>
+                      <w:pStyle w:val="Bibliography"/>
+                      <w:rPr>
+                        <w:noProof/>
+                      </w:rPr>
+                    </w:pPr>
+                    <w:r>
+                      <w:rPr>
+                        <w:noProof/>
+                      </w:rPr>
+                      <w:t xml:space="preserve">[24] </w:t>
+                    </w:r>
+                  </w:p>
+                </w:tc>
+                <w:tc>
+                  <w:tcPr>
+                    <w:tcW w:w="0" w:type="auto"/>
+                    <w:hideMark/>
+                  </w:tcPr>
+                  <w:p>
+                    <w:pPr>
+                      <w:pStyle w:val="Bibliography"/>
+                      <w:rPr>
+                        <w:noProof/>
+                      </w:rPr>
+                    </w:pPr>
+                    <w:r>
+                      <w:rPr>
+                        <w:noProof/>
+                      </w:rPr>
+                      <w:t>D. Yadav, „Categorical Encoding using Label Encoding and One Hot Encoder,” 9 Dec 2019. [Online]. Available: https://towardsdatascience.com/.</w:t>
+                    </w:r>
+                  </w:p>
+                </w:tc>
+              </w:tr>
+              <w:tr>
+                <w:trPr>
+                  <w:divId w:val="1808932919"/>
+                  <w:tblCellSpacing w:w="15" w:type="dxa"/>
+                </w:trPr>
+                <w:tc>
+                  <w:tcPr>
+                    <w:tcW w:w="50" w:type="pct"/>
+                    <w:hideMark/>
+                  </w:tcPr>
+                  <w:p>
+                    <w:pPr>
+                      <w:pStyle w:val="Bibliography"/>
+                      <w:rPr>
+                        <w:noProof/>
+                      </w:rPr>
+                    </w:pPr>
+                    <w:r>
+                      <w:rPr>
+                        <w:noProof/>
+                      </w:rPr>
+                      <w:t xml:space="preserve">[25] </w:t>
+                    </w:r>
+                  </w:p>
+                </w:tc>
+                <w:tc>
+                  <w:tcPr>
+                    <w:tcW w:w="0" w:type="auto"/>
+                    <w:hideMark/>
+                  </w:tcPr>
+                  <w:p>
+                    <w:pPr>
+                      <w:pStyle w:val="Bibliography"/>
+                      <w:rPr>
+                        <w:noProof/>
+                      </w:rPr>
+                    </w:pPr>
+                    <w:r>
+                      <w:rPr>
+                        <w:noProof/>
+                      </w:rPr>
                       <w:t>T. Mills, „AI.io: Medium web site,” 3 Jul 2019. [Online]. Available: https://medium.com/ai-io/why-big-data-and-machine-learning-are-important-in-our-society-b4e708d2c654.</w:t>
                     </w:r>
                   </w:p>
@@ -18387,7 +19152,7 @@
             </w:tbl>
             <w:p>
               <w:pPr>
-                <w:divId w:val="1179583302"/>
+                <w:divId w:val="1808932919"/>
                 <w:rPr>
                   <w:rFonts w:eastAsia="Times New Roman"/>
                   <w:noProof/>
@@ -18446,7 +19211,7 @@
       </w:r>
     </w:p>
   </w:comment>
-  <w:comment w:id="1" w:author="Szilvasi, Peter (ADV D EU HU OPS 4 1)" w:date="2020-12-01T11:39:00Z" w:initials="SP(DEHO41">
+  <w:comment w:id="2" w:author="Szilvasi, Peter (ADV D EU HU OPS 4 1)" w:date="2020-12-01T11:39:00Z" w:initials="SP(DEHO41">
     <w:p>
       <w:pPr>
         <w:pStyle w:val="CommentText"/>
@@ -18468,7 +19233,7 @@
       </w:r>
     </w:p>
   </w:comment>
-  <w:comment w:id="2" w:author="Szilvasi, Peter (ADV D EU HU OPS 4 1)" w:date="2020-12-01T11:39:00Z" w:initials="SP(DEHO41">
+  <w:comment w:id="3" w:author="Szilvasi, Peter (ADV D EU HU OPS 4 1)" w:date="2020-12-01T11:39:00Z" w:initials="SP(DEHO41">
     <w:p>
       <w:pPr>
         <w:pStyle w:val="CommentText"/>
@@ -18490,7 +19255,7 @@
       </w:r>
     </w:p>
   </w:comment>
-  <w:comment w:id="3" w:author="Szilvasi, Peter (ADV D EU HU OPS 4 1)" w:date="2020-12-01T11:38:00Z" w:initials="SP(DEHO41">
+  <w:comment w:id="4" w:author="Szilvasi, Peter (ADV D EU HU OPS 4 1)" w:date="2020-12-01T11:38:00Z" w:initials="SP(DEHO41">
     <w:p>
       <w:pPr>
         <w:pStyle w:val="CommentText"/>
@@ -18512,7 +19277,7 @@
       </w:r>
     </w:p>
   </w:comment>
-  <w:comment w:id="4" w:author="Szilvasi, Peter (ADV D EU HU OPS 4 1)" w:date="2020-12-01T11:37:00Z" w:initials="SP(DEHO41">
+  <w:comment w:id="5" w:author="Szilvasi, Peter (ADV D EU HU OPS 4 1)" w:date="2020-12-01T11:37:00Z" w:initials="SP(DEHO41">
     <w:p>
       <w:pPr>
         <w:pStyle w:val="CommentText"/>
@@ -25018,7 +25783,7 @@
         </b:NameList>
       </b:Author>
     </b:Author>
-    <b:RefOrder>23</b:RefOrder>
+    <b:RefOrder>25</b:RefOrder>
   </b:Source>
   <b:Source>
     <b:Tag>Hel19</b:Tag>
@@ -25346,7 +26111,7 @@
     <b:Month>Dec</b:Month>
     <b:Day>9</b:Day>
     <b:URL>https://towardsdatascience.com/</b:URL>
-    <b:RefOrder>22</b:RefOrder>
+    <b:RefOrder>24</b:RefOrder>
   </b:Source>
   <b:Source>
     <b:Tag>McC13</b:Tag>
@@ -25369,11 +26134,52 @@
     <b:Publisher>O’Reilly Media</b:Publisher>
     <b:RefOrder>21</b:RefOrder>
   </b:Source>
+  <b:Source>
+    <b:Tag>Wes17</b:Tag>
+    <b:SourceType>Book</b:SourceType>
+    <b:Guid>{74967C5F-0B55-47E0-9B17-4306DF611EA4}</b:Guid>
+    <b:Author>
+      <b:Author>
+        <b:NameList>
+          <b:Person>
+            <b:Last>McKinney</b:Last>
+            <b:First>Wes</b:First>
+          </b:Person>
+        </b:NameList>
+      </b:Author>
+    </b:Author>
+    <b:Title>Python for Data Analysis</b:Title>
+    <b:Year>2017</b:Year>
+    <b:City>USA</b:City>
+    <b:Publisher>O’Reilly Media</b:Publisher>
+    <b:RefOrder>22</b:RefOrder>
+  </b:Source>
+  <b:Source>
+    <b:Tag>Jas18</b:Tag>
+    <b:SourceType>InternetSite</b:SourceType>
+    <b:Guid>{070E3F35-1176-4C47-BC87-F2416E429F89}</b:Guid>
+    <b:Title>How to Remove Outliers for Machine Learning: Machine learning mastery</b:Title>
+    <b:Year>2018</b:Year>
+    <b:Author>
+      <b:Author>
+        <b:NameList>
+          <b:Person>
+            <b:Last>Brownlee</b:Last>
+            <b:First>Jason</b:First>
+          </b:Person>
+        </b:NameList>
+      </b:Author>
+    </b:Author>
+    <b:Month>April</b:Month>
+    <b:Day>25</b:Day>
+    <b:URL>https://machinelearningmastery.com/</b:URL>
+    <b:RefOrder>23</b:RefOrder>
+  </b:Source>
 </b:Sources>
 </file>
 
 <file path=customXml/itemProps1.xml><?xml version="1.0" encoding="utf-8"?>
-<ds:datastoreItem xmlns:ds="http://schemas.openxmlformats.org/officeDocument/2006/customXml" ds:itemID="{546ED8F5-5516-48DC-A3B9-963820780910}">
+<ds:datastoreItem xmlns:ds="http://schemas.openxmlformats.org/officeDocument/2006/customXml" ds:itemID="{98FEDC50-8FAA-4217-BE6D-C90887B41671}">
   <ds:schemaRefs>
     <ds:schemaRef ds:uri="http://schemas.openxmlformats.org/officeDocument/2006/bibliography"/>
   </ds:schemaRefs>

</xml_diff>

<commit_message>
Update ML pipelines - Frameworks section. Describe Tensorflow and Keras frameworks.
</commit_message>
<xml_diff>
--- a/Documents/dolgozat.docx
+++ b/Documents/dolgozat.docx
@@ -1492,8 +1492,6 @@
           </w:r>
         </w:sdtContent>
       </w:sdt>
-      <w:bookmarkStart w:id="1" w:name="_GoBack"/>
-      <w:bookmarkEnd w:id="1"/>
     </w:p>
     <w:p>
       <w:pPr>
@@ -1855,16 +1853,12 @@
     </w:p>
     <w:p>
       <w:pPr>
-        <w:jc w:val="both"/>
-        <w:rPr>
-          <w:b/>
-          <w:bCs/>
-        </w:rPr>
-      </w:pPr>
-      <w:r>
-        <w:rPr>
-          <w:b/>
-          <w:bCs/>
+        <w:pStyle w:val="Heading2"/>
+      </w:pPr>
+      <w:r>
+        <w:rPr>
+          <w:rStyle w:val="Heading2Char"/>
+          <w:rFonts w:ascii="Arial" w:hAnsi="Arial" w:cs="Arial"/>
         </w:rPr>
         <w:t>Keretrendszerek</w:t>
       </w:r>
@@ -1873,40 +1867,160 @@
           <w:b/>
           <w:bCs/>
         </w:rPr>
-        <w:t xml:space="preserve"> [</w:t>
+        <w:tab/>
+      </w:r>
+    </w:p>
+    <w:p>
+      <w:pPr>
+        <w:jc w:val="both"/>
+      </w:pPr>
+      <w:r>
+        <w:t>A</w:t>
+      </w:r>
+      <w:r>
+        <w:t xml:space="preserve"> hagyományos programozásban a logika egyszerű és </w:t>
+      </w:r>
+      <w:r>
+        <w:t>egyértelmű</w:t>
+      </w:r>
+      <w:r>
+        <w:t>. Könnyen elolvashatjuk a forráskódot, hogy megtaláljuk az igazságot. A gépi tanulás homályos és bonyolult bizonyos matematikai algoritmusok alapján</w:t>
+      </w:r>
+      <w:r>
+        <w:t>.</w:t>
+      </w:r>
+      <w:r>
+        <w:t xml:space="preserve"> </w:t>
+      </w:r>
+      <w:r>
+        <w:t>Á</w:t>
+      </w:r>
+      <w:r>
+        <w:t xml:space="preserve">ltalában könyvtárak vagy olyan keretrendszerek, például </w:t>
+      </w:r>
+      <w:r>
+        <w:t>a</w:t>
+      </w:r>
+      <w:r>
+        <w:t xml:space="preserve"> </w:t>
       </w:r>
       <w:proofErr w:type="spellStart"/>
       <w:r>
-        <w:rPr>
-          <w:b/>
-          <w:bCs/>
-        </w:rPr>
-        <w:t>Citation</w:t>
+        <w:t>scikit-learn</w:t>
       </w:r>
       <w:proofErr w:type="spellEnd"/>
       <w:r>
-        <w:rPr>
-          <w:b/>
-          <w:bCs/>
-        </w:rPr>
+        <w:t xml:space="preserve">, </w:t>
+      </w:r>
+      <w:proofErr w:type="spellStart"/>
+      <w:r>
+        <w:t>tensorflow</w:t>
+      </w:r>
+      <w:proofErr w:type="spellEnd"/>
+      <w:r>
+        <w:t xml:space="preserve"> és</w:t>
+      </w:r>
+      <w:r>
+        <w:t xml:space="preserve"> a</w:t>
+      </w:r>
+      <w:r>
         <w:t xml:space="preserve"> </w:t>
       </w:r>
       <w:proofErr w:type="spellStart"/>
       <w:r>
-        <w:rPr>
-          <w:b/>
-          <w:bCs/>
-        </w:rPr>
-        <w:t>from</w:t>
+        <w:t>Keras</w:t>
       </w:r>
       <w:proofErr w:type="spellEnd"/>
       <w:r>
-        <w:rPr>
-          <w:b/>
-          <w:bCs/>
-        </w:rPr>
-        <w:t xml:space="preserve"> Python]</w:t>
-      </w:r>
+        <w:t xml:space="preserve"> segítségével </w:t>
+      </w:r>
+      <w:r>
+        <w:t>elvonatkoztathatunk a gépi tanulás mögötti bonyolultságtól</w:t>
+      </w:r>
+      <w:r>
+        <w:t>.</w:t>
+      </w:r>
+      <w:r>
+        <w:t xml:space="preserve"> A keretrendszerek absztrakciós rétegek, amelyek hozzájárulnak a gyors és egyszerű fejlesztéshez</w:t>
+      </w:r>
+      <w:r>
+        <w:t>.</w:t>
+      </w:r>
+    </w:p>
+    <w:p>
+      <w:pPr>
+        <w:jc w:val="both"/>
+        <w:rPr>
+          <w:b/>
+          <w:bCs/>
+        </w:rPr>
+      </w:pPr>
+      <w:proofErr w:type="spellStart"/>
+      <w:r>
+        <w:rPr>
+          <w:b/>
+          <w:bCs/>
+        </w:rPr>
+        <w:t>Tensorflow</w:t>
+      </w:r>
+      <w:proofErr w:type="spellEnd"/>
+      <w:sdt>
+        <w:sdtPr>
+          <w:rPr>
+            <w:b/>
+            <w:bCs/>
+          </w:rPr>
+          <w:id w:val="1814444614"/>
+          <w:citation/>
+        </w:sdtPr>
+        <w:sdtContent>
+          <w:r>
+            <w:rPr>
+              <w:b/>
+              <w:bCs/>
+            </w:rPr>
+            <w:fldChar w:fldCharType="begin"/>
+          </w:r>
+          <w:r>
+            <w:rPr>
+              <w:b/>
+              <w:bCs/>
+              <w:lang w:val="en-US"/>
+            </w:rPr>
+            <w:instrText xml:space="preserve"> CITATION Aur19 \l 1033 </w:instrText>
+          </w:r>
+          <w:r>
+            <w:rPr>
+              <w:b/>
+              <w:bCs/>
+            </w:rPr>
+            <w:fldChar w:fldCharType="separate"/>
+          </w:r>
+          <w:r>
+            <w:rPr>
+              <w:b/>
+              <w:bCs/>
+              <w:noProof/>
+              <w:lang w:val="en-US"/>
+            </w:rPr>
+            <w:t xml:space="preserve"> </w:t>
+          </w:r>
+          <w:r>
+            <w:rPr>
+              <w:noProof/>
+              <w:lang w:val="en-US"/>
+            </w:rPr>
+            <w:t>[6]</w:t>
+          </w:r>
+          <w:r>
+            <w:rPr>
+              <w:b/>
+              <w:bCs/>
+            </w:rPr>
+            <w:fldChar w:fldCharType="end"/>
+          </w:r>
+        </w:sdtContent>
+      </w:sdt>
     </w:p>
     <w:p>
       <w:pPr>
@@ -1916,13 +2030,138 @@
         <w:t>A</w:t>
       </w:r>
       <w:r>
-        <w:t xml:space="preserve"> hagyományos programozásban a logika egyszerű és </w:t>
-      </w:r>
-      <w:r>
-        <w:t>egyértelmű</w:t>
-      </w:r>
-      <w:r>
-        <w:t>. Könnyen elolvashatjuk a forráskódot, hogy megtaláljuk az igazságot. A gépi tanulás homályos és bonyolult bizonyos matematikai algoritmusok alapján</w:t>
+        <w:t xml:space="preserve"> </w:t>
+      </w:r>
+      <w:proofErr w:type="spellStart"/>
+      <w:r>
+        <w:t>TensorFlow</w:t>
+      </w:r>
+      <w:proofErr w:type="spellEnd"/>
+      <w:r>
+        <w:t xml:space="preserve"> egy erőteljes könyvtár a numerikus számításhoz, különösen</w:t>
+      </w:r>
+      <w:r>
+        <w:t xml:space="preserve"> </w:t>
+      </w:r>
+      <w:r>
+        <w:t>jól illeszkedik és a nagyszabású gépi tanuláshoz</w:t>
+      </w:r>
+      <w:r>
+        <w:t xml:space="preserve">. </w:t>
+      </w:r>
+      <w:r>
+        <w:t xml:space="preserve">A Google </w:t>
+      </w:r>
+      <w:proofErr w:type="spellStart"/>
+      <w:r>
+        <w:t>Brain</w:t>
+      </w:r>
+      <w:proofErr w:type="spellEnd"/>
+      <w:r>
+        <w:t xml:space="preserve"> </w:t>
+      </w:r>
+      <w:r>
+        <w:t>csapata</w:t>
+      </w:r>
+      <w:r>
+        <w:t xml:space="preserve"> fejlesztette ki</w:t>
+      </w:r>
+      <w:r>
+        <w:t>. S</w:t>
+      </w:r>
+      <w:r>
+        <w:t xml:space="preserve">zámtalan projekt használja a </w:t>
+      </w:r>
+      <w:proofErr w:type="spellStart"/>
+      <w:r>
+        <w:t>TensorFlow</w:t>
+      </w:r>
+      <w:proofErr w:type="spellEnd"/>
+      <w:r>
+        <w:t>-t mindenféle gépi tanulási feladathoz, például képosztályozáshoz, természetes nyelv feldolgozásához (NLP), ajánló rendszerekhez, idősoros előrejelzésekhez és még sok máshoz.</w:t>
+      </w:r>
+    </w:p>
+    <w:p>
+      <w:pPr>
+        <w:jc w:val="both"/>
+      </w:pPr>
+      <w:r>
+        <w:t xml:space="preserve">Tehát mit kínál a </w:t>
+      </w:r>
+      <w:proofErr w:type="spellStart"/>
+      <w:r>
+        <w:t>TensorFlow</w:t>
+      </w:r>
+      <w:proofErr w:type="spellEnd"/>
+      <w:r>
+        <w:t xml:space="preserve"> valójában?</w:t>
+      </w:r>
+    </w:p>
+    <w:p>
+      <w:pPr>
+        <w:pStyle w:val="ListParagraph"/>
+        <w:numPr>
+          <w:ilvl w:val="0"/>
+          <w:numId w:val="46"/>
+        </w:numPr>
+        <w:jc w:val="both"/>
+      </w:pPr>
+      <w:r>
+        <w:t xml:space="preserve">Magja nagyon hasonlít a </w:t>
+      </w:r>
+      <w:proofErr w:type="spellStart"/>
+      <w:r>
+        <w:t>NumPy-hez</w:t>
+      </w:r>
+      <w:proofErr w:type="spellEnd"/>
+      <w:r>
+        <w:t>, de GPU támogatással rendelkezik.</w:t>
+      </w:r>
+    </w:p>
+    <w:p>
+      <w:pPr>
+        <w:pStyle w:val="ListParagraph"/>
+        <w:numPr>
+          <w:ilvl w:val="0"/>
+          <w:numId w:val="46"/>
+        </w:numPr>
+        <w:jc w:val="both"/>
+      </w:pPr>
+      <w:r>
+        <w:t>Támogatja az elosztott számítást (több eszközön és szerveren is).</w:t>
+      </w:r>
+    </w:p>
+    <w:p>
+      <w:pPr>
+        <w:pStyle w:val="ListParagraph"/>
+        <w:numPr>
+          <w:ilvl w:val="0"/>
+          <w:numId w:val="46"/>
+        </w:numPr>
+        <w:jc w:val="both"/>
+      </w:pPr>
+      <w:r>
+        <w:lastRenderedPageBreak/>
+        <w:t>E</w:t>
+      </w:r>
+      <w:r>
+        <w:t xml:space="preserve">gyfajta </w:t>
+      </w:r>
+      <w:proofErr w:type="spellStart"/>
+      <w:r>
+        <w:t>just</w:t>
+      </w:r>
+      <w:proofErr w:type="spellEnd"/>
+      <w:r>
+        <w:t>-in-</w:t>
+      </w:r>
+      <w:proofErr w:type="spellStart"/>
+      <w:r>
+        <w:t>time</w:t>
+      </w:r>
+      <w:proofErr w:type="spellEnd"/>
+      <w:r>
+        <w:t xml:space="preserve"> (JIT) fordítót tartalmaz, amely lehetővé teszi a számítások optimalizálását a sebesség és a memóriahasználat szempontjából</w:t>
       </w:r>
       <w:r>
         <w:t>.</w:t>
@@ -1931,72 +2170,427 @@
         <w:t xml:space="preserve"> </w:t>
       </w:r>
       <w:r>
-        <w:t>Á</w:t>
-      </w:r>
-      <w:r>
-        <w:t xml:space="preserve">ltalában könyvtárak vagy olyan keretrendszerek, például </w:t>
-      </w:r>
-      <w:r>
-        <w:t>a</w:t>
-      </w:r>
+        <w:t>Ú</w:t>
+      </w:r>
+      <w:r>
+        <w:t>gy működik, hogy a Python függvényből kivonja a számítási grafikont, majd optimalizálja azt</w:t>
+      </w:r>
+      <w:r>
+        <w:t>.</w:t>
+      </w:r>
+    </w:p>
+    <w:p>
+      <w:pPr>
+        <w:pStyle w:val="ListParagraph"/>
+        <w:numPr>
+          <w:ilvl w:val="0"/>
+          <w:numId w:val="46"/>
+        </w:numPr>
+        <w:jc w:val="both"/>
+      </w:pPr>
+      <w:r>
+        <w:t xml:space="preserve">A </w:t>
+      </w:r>
+      <w:proofErr w:type="spellStart"/>
+      <w:r>
+        <w:t>TensorFlow</w:t>
+      </w:r>
+      <w:proofErr w:type="spellEnd"/>
+      <w:r>
+        <w:t xml:space="preserve"> sokkal több olyan funkciót kínál, amelyek ezekre az alapvető jellemzőkre épülnek: a legfontosabb természetesen a </w:t>
+      </w:r>
+      <w:proofErr w:type="spellStart"/>
+      <w:r>
+        <w:t>Keras</w:t>
+      </w:r>
+      <w:proofErr w:type="spellEnd"/>
+      <w:r>
+        <w:t>, de rendelkezik adatbetöltési</w:t>
+      </w:r>
+      <w:r>
+        <w:t xml:space="preserve">, </w:t>
+      </w:r>
+      <w:r>
+        <w:t>előfeldolgozási</w:t>
+      </w:r>
+      <w:r>
+        <w:t>, k</w:t>
+      </w:r>
+      <w:r>
+        <w:t xml:space="preserve">épfeldolgozási </w:t>
+      </w:r>
+      <w:r>
+        <w:t>operációkkal.</w:t>
+      </w:r>
+    </w:p>
+    <w:p>
+      <w:pPr>
+        <w:jc w:val="both"/>
+      </w:pPr>
+      <w:r>
+        <w:t xml:space="preserve">A legalacsonyabb szinten az egyes </w:t>
+      </w:r>
+      <w:proofErr w:type="spellStart"/>
+      <w:r>
+        <w:t>TensorFlow</w:t>
+      </w:r>
+      <w:proofErr w:type="spellEnd"/>
+      <w:r>
+        <w:t xml:space="preserve"> műveletek rendkívül hatékony C++ kód felhasználásával valósulnak meg. Számos műveletnek több megvalósítása is van, úgynevezett kernelek: mindegyik kernel egy adott eszköztípus</w:t>
+      </w:r>
+      <w:r>
+        <w:t>ra</w:t>
+      </w:r>
+      <w:r>
+        <w:t xml:space="preserve"> van </w:t>
+      </w:r>
+      <w:r>
+        <w:t>címezve</w:t>
+      </w:r>
+      <w:r>
+        <w:t>, például CPU, GPU vagy TPU (</w:t>
+      </w:r>
+      <w:proofErr w:type="spellStart"/>
+      <w:r>
+        <w:t>Tensor</w:t>
+      </w:r>
+      <w:proofErr w:type="spellEnd"/>
       <w:r>
         <w:t xml:space="preserve"> </w:t>
       </w:r>
       <w:proofErr w:type="spellStart"/>
       <w:r>
-        <w:t>scikit-learn</w:t>
+        <w:t>Processing</w:t>
       </w:r>
       <w:proofErr w:type="spellEnd"/>
       <w:r>
-        <w:t xml:space="preserve">, </w:t>
+        <w:t xml:space="preserve"> </w:t>
       </w:r>
       <w:proofErr w:type="spellStart"/>
       <w:r>
-        <w:t>tensorflow</w:t>
+        <w:t>Units</w:t>
       </w:r>
       <w:proofErr w:type="spellEnd"/>
       <w:r>
-        <w:t xml:space="preserve"> és</w:t>
-      </w:r>
-      <w:r>
-        <w:t xml:space="preserve"> a</w:t>
-      </w:r>
-      <w:r>
-        <w:t xml:space="preserve"> </w:t>
-      </w:r>
+        <w:t>).</w:t>
+      </w:r>
+    </w:p>
+    <w:p>
+      <w:pPr>
+        <w:jc w:val="both"/>
+      </w:pPr>
+    </w:p>
+    <w:p>
+      <w:pPr>
+        <w:jc w:val="center"/>
+      </w:pPr>
+      <w:r>
+        <w:rPr>
+          <w:noProof/>
+        </w:rPr>
+        <w:drawing>
+          <wp:inline distT="0" distB="0" distL="0" distR="0" wp14:anchorId="0099276A" wp14:editId="05C0BCD6">
+            <wp:extent cx="4686300" cy="3987649"/>
+            <wp:effectExtent l="0" t="0" r="0" b="0"/>
+            <wp:docPr id="26" name="Picture 26"/>
+            <wp:cNvGraphicFramePr>
+              <a:graphicFrameLocks xmlns:a="http://schemas.openxmlformats.org/drawingml/2006/main" noChangeAspect="1"/>
+            </wp:cNvGraphicFramePr>
+            <a:graphic xmlns:a="http://schemas.openxmlformats.org/drawingml/2006/main">
+              <a:graphicData uri="http://schemas.openxmlformats.org/drawingml/2006/picture">
+                <pic:pic xmlns:pic="http://schemas.openxmlformats.org/drawingml/2006/picture">
+                  <pic:nvPicPr>
+                    <pic:cNvPr id="26" name="tensorflow_framework.png"/>
+                    <pic:cNvPicPr/>
+                  </pic:nvPicPr>
+                  <pic:blipFill>
+                    <a:blip r:embed="rId13">
+                      <a:extLst>
+                        <a:ext uri="{28A0092B-C50C-407E-A947-70E740481C1C}">
+                          <a14:useLocalDpi xmlns:a14="http://schemas.microsoft.com/office/drawing/2010/main" val="0"/>
+                        </a:ext>
+                      </a:extLst>
+                    </a:blip>
+                    <a:stretch>
+                      <a:fillRect/>
+                    </a:stretch>
+                  </pic:blipFill>
+                  <pic:spPr>
+                    <a:xfrm>
+                      <a:off x="0" y="0"/>
+                      <a:ext cx="4726333" cy="4021714"/>
+                    </a:xfrm>
+                    <a:prstGeom prst="rect">
+                      <a:avLst/>
+                    </a:prstGeom>
+                  </pic:spPr>
+                </pic:pic>
+              </a:graphicData>
+            </a:graphic>
+          </wp:inline>
+        </w:drawing>
+      </w:r>
+    </w:p>
+    <w:p>
+      <w:pPr>
+        <w:jc w:val="center"/>
+      </w:pPr>
+    </w:p>
+    <w:p>
+      <w:pPr>
+        <w:jc w:val="both"/>
+        <w:rPr>
+          <w:b/>
+          <w:bCs/>
+        </w:rPr>
+      </w:pPr>
       <w:proofErr w:type="spellStart"/>
       <w:r>
+        <w:rPr>
+          <w:b/>
+          <w:bCs/>
+        </w:rPr>
         <w:t>Keras</w:t>
       </w:r>
       <w:proofErr w:type="spellEnd"/>
-      <w:r>
-        <w:t xml:space="preserve"> segítségével </w:t>
-      </w:r>
-      <w:r>
-        <w:t>elvonatkoztathatunk a gépi tanulás mögötti bonyolultságtól</w:t>
+      <w:sdt>
+        <w:sdtPr>
+          <w:rPr>
+            <w:b/>
+            <w:bCs/>
+          </w:rPr>
+          <w:id w:val="1160975809"/>
+          <w:citation/>
+        </w:sdtPr>
+        <w:sdtContent>
+          <w:r>
+            <w:rPr>
+              <w:b/>
+              <w:bCs/>
+            </w:rPr>
+            <w:fldChar w:fldCharType="begin"/>
+          </w:r>
+          <w:r>
+            <w:rPr>
+              <w:b/>
+              <w:bCs/>
+              <w:lang w:val="en-US"/>
+            </w:rPr>
+            <w:instrText xml:space="preserve"> CITATION Fra20 \l 1033 </w:instrText>
+          </w:r>
+          <w:r>
+            <w:rPr>
+              <w:b/>
+              <w:bCs/>
+            </w:rPr>
+            <w:fldChar w:fldCharType="separate"/>
+          </w:r>
+          <w:r>
+            <w:rPr>
+              <w:b/>
+              <w:bCs/>
+              <w:noProof/>
+              <w:lang w:val="en-US"/>
+            </w:rPr>
+            <w:t xml:space="preserve"> </w:t>
+          </w:r>
+          <w:r>
+            <w:rPr>
+              <w:noProof/>
+              <w:lang w:val="en-US"/>
+            </w:rPr>
+            <w:t>[6]</w:t>
+          </w:r>
+          <w:r>
+            <w:rPr>
+              <w:b/>
+              <w:bCs/>
+            </w:rPr>
+            <w:fldChar w:fldCharType="end"/>
+          </w:r>
+        </w:sdtContent>
+      </w:sdt>
+    </w:p>
+    <w:p>
+      <w:pPr>
+        <w:jc w:val="both"/>
+      </w:pPr>
+      <w:r>
+        <w:t xml:space="preserve">A </w:t>
+      </w:r>
+      <w:proofErr w:type="spellStart"/>
+      <w:r>
+        <w:t>Keras</w:t>
+      </w:r>
+      <w:proofErr w:type="spellEnd"/>
+      <w:r>
+        <w:t xml:space="preserve"> egy mély tanulási API a </w:t>
+      </w:r>
+      <w:proofErr w:type="spellStart"/>
+      <w:r>
+        <w:t>TensorFlow</w:t>
+      </w:r>
+      <w:proofErr w:type="spellEnd"/>
+      <w:r>
+        <w:t xml:space="preserve"> gépi tanulási platform tetején fut.</w:t>
+      </w:r>
+      <w:r>
+        <w:t xml:space="preserve"> Azért fejlesztették, hogy gyors kísérletezéseket érjünk el. Az ötletből eredményeket érjünk el, amilyen gyorsan csak lehetséges. </w:t>
+      </w:r>
+      <w:r>
+        <w:t xml:space="preserve">Számos mély tanulási keretrendszer áll rendelkezésre ma. Miért érdemes a </w:t>
+      </w:r>
+      <w:proofErr w:type="spellStart"/>
+      <w:r>
+        <w:t>Keras</w:t>
+      </w:r>
+      <w:proofErr w:type="spellEnd"/>
+      <w:r>
+        <w:t>-t használni, mint bármely másikat?</w:t>
+      </w:r>
+    </w:p>
+    <w:p>
+      <w:pPr>
+        <w:pStyle w:val="ListParagraph"/>
+        <w:numPr>
+          <w:ilvl w:val="0"/>
+          <w:numId w:val="47"/>
+        </w:numPr>
+        <w:jc w:val="both"/>
+      </w:pPr>
+      <w:r>
+        <w:t xml:space="preserve">A </w:t>
+      </w:r>
+      <w:proofErr w:type="spellStart"/>
+      <w:r>
+        <w:t>Keras</w:t>
+      </w:r>
+      <w:proofErr w:type="spellEnd"/>
+      <w:r>
+        <w:t xml:space="preserve"> egy API, amelyet emberek, nem pedig gépek számára terveztek. A </w:t>
+      </w:r>
+      <w:proofErr w:type="spellStart"/>
+      <w:r>
+        <w:t>Keras</w:t>
+      </w:r>
+      <w:proofErr w:type="spellEnd"/>
+      <w:r>
+        <w:t xml:space="preserve"> a kognitív terhelés csökkentésének bevált módszereit követi: következetes és egyszerű API-</w:t>
+      </w:r>
+      <w:proofErr w:type="spellStart"/>
+      <w:r>
+        <w:t>kat</w:t>
+      </w:r>
+      <w:proofErr w:type="spellEnd"/>
+      <w:r>
+        <w:t xml:space="preserve"> kínál, minimalizálja a gyakori használati </w:t>
+      </w:r>
+      <w:r>
+        <w:lastRenderedPageBreak/>
+        <w:t>esetekhez szükséges felhasználói műveletek számát, és egyértelmű és cselekvőképes visszajelzést ad a felhasználói hibákról.</w:t>
+      </w:r>
+    </w:p>
+    <w:p>
+      <w:pPr>
+        <w:pStyle w:val="ListParagraph"/>
+        <w:numPr>
+          <w:ilvl w:val="0"/>
+          <w:numId w:val="47"/>
+        </w:numPr>
+        <w:jc w:val="both"/>
+      </w:pPr>
+      <w:r>
+        <w:t xml:space="preserve">Ez megkönnyíti a </w:t>
+      </w:r>
+      <w:proofErr w:type="spellStart"/>
+      <w:r>
+        <w:t>Keras</w:t>
+      </w:r>
+      <w:proofErr w:type="spellEnd"/>
+      <w:r>
+        <w:t xml:space="preserve"> megtanulását és használatát. </w:t>
+      </w:r>
+      <w:proofErr w:type="spellStart"/>
+      <w:r>
+        <w:t>Keras</w:t>
+      </w:r>
+      <w:proofErr w:type="spellEnd"/>
+      <w:r>
+        <w:t xml:space="preserve"> felhasználóként produktívabb vagy, lehetővé téve, hogy több ötletet </w:t>
+      </w:r>
+      <w:r>
+        <w:t>kipróbálhassunk</w:t>
+      </w:r>
+      <w:r>
+        <w:t xml:space="preserve"> gyorsabban.</w:t>
+      </w:r>
+    </w:p>
+    <w:p>
+      <w:pPr>
+        <w:pStyle w:val="ListParagraph"/>
+        <w:numPr>
+          <w:ilvl w:val="0"/>
+          <w:numId w:val="47"/>
+        </w:numPr>
+        <w:jc w:val="both"/>
+      </w:pPr>
+      <w:r>
+        <w:t>Ez az egyszerű használat nem jár csökkent</w:t>
+      </w:r>
+      <w:r>
+        <w:t>et</w:t>
+      </w:r>
+      <w:r>
+        <w:t xml:space="preserve"> rugalmasság</w:t>
+      </w:r>
+      <w:r>
+        <w:t>gal</w:t>
+      </w:r>
+      <w:r>
+        <w:t xml:space="preserve">: mivel a </w:t>
+      </w:r>
+      <w:proofErr w:type="spellStart"/>
+      <w:r>
+        <w:t>Keras</w:t>
+      </w:r>
+      <w:proofErr w:type="spellEnd"/>
+      <w:r>
+        <w:t xml:space="preserve"> mélyen integrálódik az alacsony szintű </w:t>
+      </w:r>
+      <w:proofErr w:type="spellStart"/>
+      <w:r>
+        <w:t>TensorFlow</w:t>
+      </w:r>
+      <w:proofErr w:type="spellEnd"/>
+      <w:r>
+        <w:t xml:space="preserve"> funkcionalitás</w:t>
+      </w:r>
+      <w:r>
+        <w:t>okhoz. Lehetséges</w:t>
+      </w:r>
+      <w:r>
+        <w:t xml:space="preserve"> olyan feltörhető munkafolyamatok </w:t>
+      </w:r>
+      <w:r>
+        <w:t>kiki</w:t>
+      </w:r>
+      <w:r>
+        <w:t>fejles</w:t>
+      </w:r>
+      <w:r>
+        <w:t>zteni</w:t>
+      </w:r>
+      <w:r>
+        <w:t xml:space="preserve">, ahol a funkcionalitás bármely része </w:t>
+      </w:r>
+      <w:r>
+        <w:t>testre szabható</w:t>
       </w:r>
       <w:r>
         <w:t>.</w:t>
       </w:r>
-      <w:r>
-        <w:t xml:space="preserve"> A keretrendszerek absztrakciós rétegek, amelyek hozzájárulnak a gyors és egyszerű fejlesztéshez.</w:t>
-      </w:r>
-    </w:p>
-    <w:p>
-      <w:pPr>
-        <w:jc w:val="both"/>
-      </w:pPr>
-      <w:r>
-        <w:t>&lt;&lt;Kibővíteni, többet a keretrendszerekről&gt;&gt;</w:t>
-      </w:r>
-    </w:p>
-    <w:p>
-      <w:pPr>
-        <w:jc w:val="both"/>
-      </w:pPr>
-      <w:r>
-        <w:t>&lt;&lt;Összehasonlítani egyik keretrendszert a másikkal&gt;&gt;</w:t>
-      </w:r>
+      <w:bookmarkStart w:id="1" w:name="_GoBack"/>
+      <w:bookmarkEnd w:id="1"/>
     </w:p>
     <w:p>
       <w:pPr>
@@ -2068,11 +2662,7 @@
         <w:t xml:space="preserve">tanulásra. Alapvetően három csoportot különíthetünk el: a </w:t>
       </w:r>
       <w:r>
-        <w:t xml:space="preserve">felügyelt tanulási </w:t>
-      </w:r>
-      <w:r>
-        <w:lastRenderedPageBreak/>
-        <w:t xml:space="preserve">algoritmusok, a felügyelet nélküli tanulási algoritmusok és a megerősítő tanulási algoritmusok. </w:t>
+        <w:t xml:space="preserve">felügyelt tanulási algoritmusok, a felügyelet nélküli tanulási algoritmusok és a megerősítő tanulási algoritmusok. </w:t>
       </w:r>
       <w:r>
         <w:t>N</w:t>
@@ -2480,6 +3070,7 @@
         <w:rPr>
           <w:noProof/>
         </w:rPr>
+        <w:lastRenderedPageBreak/>
         <w:drawing>
           <wp:inline distT="0" distB="0" distL="0" distR="0" wp14:anchorId="45B6127E" wp14:editId="6FE48CF0">
             <wp:extent cx="5579745" cy="3138805"/>
@@ -2496,7 +3087,7 @@
                     <pic:cNvPicPr/>
                   </pic:nvPicPr>
                   <pic:blipFill>
-                    <a:blip r:embed="rId13" cstate="print">
+                    <a:blip r:embed="rId14" cstate="print">
                       <a:extLst>
                         <a:ext uri="{28A0092B-C50C-407E-A947-70E740481C1C}">
                           <a14:useLocalDpi xmlns:a14="http://schemas.microsoft.com/office/drawing/2010/main" val="0"/>
@@ -2551,11 +3142,7 @@
         <w:t>előre jelzett</w:t>
       </w:r>
       <w:r>
-        <w:t xml:space="preserve"> érték folyamatos jellegű, bármi egy bizonyos </w:t>
-      </w:r>
-      <w:r>
-        <w:lastRenderedPageBreak/>
-        <w:t xml:space="preserve">tartományban. Az eladási előrejelzések bármilyen értéket feltételezhetnek, </w:t>
+        <w:t xml:space="preserve"> érték folyamatos jellegű, bármi egy bizonyos tartományban. Az eladási előrejelzések bármilyen értéket feltételezhetnek, </w:t>
       </w:r>
       <w:r>
         <w:t>50</w:t>
@@ -2793,7 +3380,11 @@
         <w:t>Ennek értelmében</w:t>
       </w:r>
       <w:r>
-        <w:t xml:space="preserve"> a felügyelet nélküli algoritmusok ahelyett, hogy a visszajelzésekre támaszkodnának, mint a felügyelt algoritmusok, a felügyelet nélküli algoritmusok a közös vonások azonosításán alapulnak</w:t>
+        <w:t xml:space="preserve"> a felügyelet nélküli algoritmusok ahelyett, hogy a </w:t>
+      </w:r>
+      <w:r>
+        <w:lastRenderedPageBreak/>
+        <w:t>visszajelzésekre támaszkodnának, mint a felügyelt algoritmusok, a felügyelet nélküli algoritmusok a közös vonások azonosításán alapulnak</w:t>
       </w:r>
       <w:r>
         <w:t>.</w:t>
@@ -2866,7 +3457,7 @@
                     <pic:cNvPicPr/>
                   </pic:nvPicPr>
                   <pic:blipFill>
-                    <a:blip r:embed="rId14" cstate="print">
+                    <a:blip r:embed="rId15" cstate="print">
                       <a:extLst>
                         <a:ext uri="{28A0092B-C50C-407E-A947-70E740481C1C}">
                           <a14:useLocalDpi xmlns:a14="http://schemas.microsoft.com/office/drawing/2010/main" val="0"/>
@@ -3127,7 +3718,11 @@
         <w:t xml:space="preserve"> jutalmak</w:t>
       </w:r>
       <w:r>
-        <w:t xml:space="preserve"> alkalmazásával fokozatosan javítják a teljesítményt. A megerősítő algoritmusokat általában olyan autonóm rendszerekben használják, amelyek emberi útmutatás nélkül hoznak döntéseket. A megerősítő algoritmusokat szintén fejlett témának tekintik.</w:t>
+        <w:t xml:space="preserve"> alkalmazásával fokozatosan javítják a teljesítményt. A megerősítő algoritmusokat általában olyan autonóm rendszerekben használják, amelyek emberi útmutatás </w:t>
+      </w:r>
+      <w:r>
+        <w:lastRenderedPageBreak/>
+        <w:t>nélkül hoznak döntéseket. A megerősítő algoritmusokat szintén fejlett témának tekintik.</w:t>
       </w:r>
     </w:p>
     <w:p>
@@ -3154,7 +3749,7 @@
                     <pic:cNvPicPr/>
                   </pic:nvPicPr>
                   <pic:blipFill>
-                    <a:blip r:embed="rId15">
+                    <a:blip r:embed="rId16">
                       <a:extLst>
                         <a:ext uri="{28A0092B-C50C-407E-A947-70E740481C1C}">
                           <a14:useLocalDpi xmlns:a14="http://schemas.microsoft.com/office/drawing/2010/main" val="0"/>
@@ -3203,11 +3798,7 @@
         <w:t>:</w:t>
       </w:r>
       <w:r>
-        <w:t xml:space="preserve"> objektív és tanulási forrásból. A felügyelt algoritmusok célja </w:t>
-      </w:r>
-      <w:r>
-        <w:lastRenderedPageBreak/>
-        <w:t>a jövőbeli értékek vagy kategóriák előrejelzése, és tanulási forrásuk a kimeneti adatkészlet. A felügyelet nélküli algoritmusok célja az adatok rendszerezése az alapul szolgáló struktúra alapján és a tanulási forrás az a</w:t>
+        <w:t xml:space="preserve"> objektív és tanulási forrásból. A felügyelt algoritmusok célja a jövőbeli értékek vagy kategóriák előrejelzése, és tanulási forrásuk a kimeneti adatkészlet. A felügyelet nélküli algoritmusok célja az adatok rendszerezése az alapul szolgáló struktúra alapján és a tanulási forrás az a</w:t>
       </w:r>
       <w:r>
         <w:t xml:space="preserve"> bemeneti</w:t>
@@ -3404,7 +3995,11 @@
         <w:t>I</w:t>
       </w:r>
       <w:r>
-        <w:t xml:space="preserve">tt az ideje, hogy egy kicsit elmélyüljünk és megértsük, hogyan valósítjuk meg valójában a gépi tanulást. </w:t>
+        <w:t xml:space="preserve">tt az ideje, hogy egy kicsit elmélyüljünk és </w:t>
+      </w:r>
+      <w:r>
+        <w:lastRenderedPageBreak/>
+        <w:t xml:space="preserve">megértsük, hogyan valósítjuk meg valójában a gépi tanulást. </w:t>
       </w:r>
       <w:r>
         <w:t xml:space="preserve">A következő részben bemutatásra kerül </w:t>
@@ -3619,7 +4214,6 @@
         <w:rPr>
           <w:noProof/>
         </w:rPr>
-        <w:lastRenderedPageBreak/>
         <w:drawing>
           <wp:inline distT="0" distB="0" distL="0" distR="0" wp14:anchorId="6EABC534" wp14:editId="72489E87">
             <wp:extent cx="5579745" cy="3778885"/>
@@ -3636,7 +4230,7 @@
                     <pic:cNvPicPr/>
                   </pic:nvPicPr>
                   <pic:blipFill>
-                    <a:blip r:embed="rId16">
+                    <a:blip r:embed="rId17">
                       <a:extLst>
                         <a:ext uri="{28A0092B-C50C-407E-A947-70E740481C1C}">
                           <a14:useLocalDpi xmlns:a14="http://schemas.microsoft.com/office/drawing/2010/main" val="0"/>
@@ -3801,6 +4395,7 @@
         <w:jc w:val="both"/>
       </w:pPr>
       <w:r>
+        <w:lastRenderedPageBreak/>
         <w:t xml:space="preserve">Mennyiségre vonatkozó kérdések: </w:t>
       </w:r>
       <w:r>
@@ -3940,7 +4535,6 @@
         <w:jc w:val="both"/>
       </w:pPr>
       <w:r>
-        <w:lastRenderedPageBreak/>
         <w:t>A</w:t>
       </w:r>
       <w:r>
@@ -4249,6 +4843,7 @@
         <w:jc w:val="both"/>
       </w:pPr>
       <w:r>
+        <w:lastRenderedPageBreak/>
         <w:t>Amíg nem megfelelőek az adatok, addig nem érdemes elkezdeni a modell tanítását. Hiszen a nem egyértelmű vagy használhatatlan adatokkal való tanítás, értelmetlen és haszontalan modellt eredményezz. Informatikában gyakran használt kifejezés erre, hogy „Szemét be szemét ki”.</w:t>
       </w:r>
     </w:p>
@@ -4287,11 +4882,7 @@
         <w:t>.</w:t>
       </w:r>
       <w:r>
-        <w:t xml:space="preserve"> Kétségtelen, hogy az algoritmus jobban fog teljesíteni a képzési </w:t>
-      </w:r>
-      <w:r>
-        <w:lastRenderedPageBreak/>
-        <w:t>adatokon mint a tesztadatokon. Voltaképp memorizálta a megoldást, nem pedig „megértette” a megoldáshoz vezető utat.</w:t>
+        <w:t xml:space="preserve"> Kétségtelen, hogy az algoritmus jobban fog teljesíteni a képzési adatokon mint a tesztadatokon. Voltaképp memorizálta a megoldást, nem pedig „megértette” a megoldáshoz vezető utat.</w:t>
       </w:r>
       <w:r>
         <w:t xml:space="preserve"> </w:t>
@@ -4633,6 +5224,7 @@
         <w:rPr>
           <w:noProof/>
         </w:rPr>
+        <w:lastRenderedPageBreak/>
         <w:drawing>
           <wp:inline distT="0" distB="0" distL="0" distR="0" wp14:anchorId="1CD972B8" wp14:editId="707C016D">
             <wp:extent cx="4772025" cy="581025"/>
@@ -4649,7 +5241,7 @@
                     <pic:cNvPicPr/>
                   </pic:nvPicPr>
                   <pic:blipFill>
-                    <a:blip r:embed="rId17">
+                    <a:blip r:embed="rId18">
                       <a:extLst>
                         <a:ext uri="{28A0092B-C50C-407E-A947-70E740481C1C}">
                           <a14:useLocalDpi xmlns:a14="http://schemas.microsoft.com/office/drawing/2010/main" val="0"/>
@@ -4712,11 +5304,7 @@
         <w:t>P</w:t>
       </w:r>
       <w:r>
-        <w:t xml:space="preserve">éldául mennyire pontosak az előrejelzései, a válaszidő, a használt funkciók eloszlása ​​stb. Ez az értékes információ visszajuttatható gépi tanulási folyamatunkba annak jövőbeni </w:t>
-      </w:r>
-      <w:r>
-        <w:lastRenderedPageBreak/>
-        <w:t xml:space="preserve">teljesítményének javítása érdekében. A modellek kiépítését és felügyeletét együttesen </w:t>
+        <w:t xml:space="preserve">éldául mennyire pontosak az előrejelzései, a válaszidő, a használt funkciók eloszlása ​​stb. Ez az értékes információ visszajuttatható gépi tanulási folyamatunkba annak jövőbeni teljesítményének javítása érdekében. A modellek kiépítését és felügyeletét együttesen </w:t>
       </w:r>
       <w:r>
         <w:t>gépi tanulás üzemeltetésnek (</w:t>
@@ -4884,6 +5472,21 @@
       </w:r>
     </w:p>
     <w:p>
+      <w:pPr>
+        <w:rPr>
+          <w:b/>
+          <w:bCs/>
+        </w:rPr>
+      </w:pPr>
+      <w:r>
+        <w:rPr>
+          <w:b/>
+          <w:bCs/>
+        </w:rPr>
+        <w:t>&lt;&lt;Ha lesz egyetemi adathalmaz azt bemutatni&gt;&gt;</w:t>
+      </w:r>
+    </w:p>
+    <w:p>
       <w:r>
         <w:t>A cél az</w:t>
       </w:r>
@@ -4891,7 +5494,16 @@
         <w:t>, hogy az adatokból kinyerjük, hogy milyen kontextusba tanulnak a legmegfelelőben a diákok</w:t>
       </w:r>
       <w:r>
-        <w:t>. Ha felidézi a korábban bevezetett gépi tanulási folyamatot,</w:t>
+        <w:t xml:space="preserve">. Ha </w:t>
+      </w:r>
+      <w:r>
+        <w:t>felidéz</w:t>
+      </w:r>
+      <w:r>
+        <w:t>zük</w:t>
+      </w:r>
+      <w:r>
+        <w:t xml:space="preserve"> a korábban bevezetett gépi tanulási folyamatot,</w:t>
       </w:r>
       <w:r>
         <w:t xml:space="preserve"> akkor</w:t>
@@ -4936,7 +5548,7 @@
         <w:t xml:space="preserve"> adatkészlete képezi majd az alapot, amelyre a gépi tanulási folyamatot alkalmazzuk. A gépi tanulás folyamatát lépésről lépésre fogjuk használni az adatkészletünkön egy gépi tanulási megoldás megvalósításához</w:t>
       </w:r>
       <w:r>
-        <w:t xml:space="preserve">. </w:t>
+        <w:t>.</w:t>
       </w:r>
     </w:p>
     <w:p>
@@ -5146,7 +5758,7 @@
                     <pic:cNvPicPr/>
                   </pic:nvPicPr>
                   <pic:blipFill>
-                    <a:blip r:embed="rId18">
+                    <a:blip r:embed="rId19">
                       <a:extLst>
                         <a:ext uri="{28A0092B-C50C-407E-A947-70E740481C1C}">
                           <a14:useLocalDpi xmlns:a14="http://schemas.microsoft.com/office/drawing/2010/main" val="0"/>
@@ -5187,7 +5799,6 @@
         </w:rPr>
       </w:pPr>
       <w:r>
-        <w:lastRenderedPageBreak/>
         <w:t>Vegyünk egy példát! Egy</w:t>
       </w:r>
       <w:r>
@@ -7211,7 +7822,7 @@
                     <pic:cNvPicPr/>
                   </pic:nvPicPr>
                   <pic:blipFill>
-                    <a:blip r:embed="rId19"/>
+                    <a:blip r:embed="rId20"/>
                     <a:stretch>
                       <a:fillRect/>
                     </a:stretch>
@@ -8397,7 +9008,7 @@
                     <pic:cNvPicPr/>
                   </pic:nvPicPr>
                   <pic:blipFill>
-                    <a:blip r:embed="rId20" cstate="print">
+                    <a:blip r:embed="rId21" cstate="print">
                       <a:extLst>
                         <a:ext uri="{28A0092B-C50C-407E-A947-70E740481C1C}">
                           <a14:useLocalDpi xmlns:a14="http://schemas.microsoft.com/office/drawing/2010/main" val="0"/>
@@ -8713,7 +9324,7 @@
                     <pic:cNvPicPr/>
                   </pic:nvPicPr>
                   <pic:blipFill>
-                    <a:blip r:embed="rId21">
+                    <a:blip r:embed="rId22">
                       <a:extLst>
                         <a:ext uri="{28A0092B-C50C-407E-A947-70E740481C1C}">
                           <a14:useLocalDpi xmlns:a14="http://schemas.microsoft.com/office/drawing/2010/main" val="0"/>
@@ -9733,7 +10344,7 @@
                     <pic:cNvPicPr/>
                   </pic:nvPicPr>
                   <pic:blipFill>
-                    <a:blip r:embed="rId22">
+                    <a:blip r:embed="rId23">
                       <a:extLst>
                         <a:ext uri="{28A0092B-C50C-407E-A947-70E740481C1C}">
                           <a14:useLocalDpi xmlns:a14="http://schemas.microsoft.com/office/drawing/2010/main" val="0"/>
@@ -10132,7 +10743,7 @@
                     <pic:cNvPicPr/>
                   </pic:nvPicPr>
                   <pic:blipFill>
-                    <a:blip r:embed="rId23">
+                    <a:blip r:embed="rId24">
                       <a:extLst>
                         <a:ext uri="{28A0092B-C50C-407E-A947-70E740481C1C}">
                           <a14:useLocalDpi xmlns:a14="http://schemas.microsoft.com/office/drawing/2010/main" val="0"/>
@@ -10224,75 +10835,6 @@
                 <pic:pic xmlns:pic="http://schemas.openxmlformats.org/drawingml/2006/picture">
                   <pic:nvPicPr>
                     <pic:cNvPr id="12" name="random_state1_test.png"/>
-                    <pic:cNvPicPr/>
-                  </pic:nvPicPr>
-                  <pic:blipFill>
-                    <a:blip r:embed="rId24">
-                      <a:extLst>
-                        <a:ext uri="{28A0092B-C50C-407E-A947-70E740481C1C}">
-                          <a14:useLocalDpi xmlns:a14="http://schemas.microsoft.com/office/drawing/2010/main" val="0"/>
-                        </a:ext>
-                      </a:extLst>
-                    </a:blip>
-                    <a:stretch>
-                      <a:fillRect/>
-                    </a:stretch>
-                  </pic:blipFill>
-                  <pic:spPr>
-                    <a:xfrm>
-                      <a:off x="0" y="0"/>
-                      <a:ext cx="3859200" cy="2880000"/>
-                    </a:xfrm>
-                    <a:prstGeom prst="rect">
-                      <a:avLst/>
-                    </a:prstGeom>
-                  </pic:spPr>
-                </pic:pic>
-              </a:graphicData>
-            </a:graphic>
-          </wp:inline>
-        </w:drawing>
-      </w:r>
-    </w:p>
-    <w:p>
-      <w:pPr>
-        <w:spacing w:after="160"/>
-        <w:ind w:left="0" w:right="0" w:firstLine="0"/>
-      </w:pPr>
-      <w:r>
-        <w:t>A hibát a betanított gépi tanulási algoritmusunk által becsült tényleges érték és a tesztelési adatok közötti távolság határozza meg. Számos technika létezik egy betanított algoritmus hibájának kiszámításához. A hiba kiszámításának egyik technikája a hibák négyzetének összege. A hibákat négyzetre osztjuk, így eltávolítjuk a negatív hibák hatását, mivel csak a hiba nagysága érdekel, nem pedig az iránya.</w:t>
-      </w:r>
-      <w:r>
-        <w:t xml:space="preserve"> </w:t>
-      </w:r>
-      <w:r>
-        <w:t>Most pedig próbáljuk meg más módon felosztani az adatkészletünket.</w:t>
-      </w:r>
-    </w:p>
-    <w:p>
-      <w:pPr>
-        <w:spacing w:after="160"/>
-        <w:ind w:left="0" w:right="0" w:firstLine="0"/>
-        <w:jc w:val="center"/>
-      </w:pPr>
-      <w:r>
-        <w:rPr>
-          <w:noProof/>
-        </w:rPr>
-        <w:lastRenderedPageBreak/>
-        <w:drawing>
-          <wp:inline distT="0" distB="0" distL="0" distR="0" wp14:anchorId="78BB4E37" wp14:editId="776508A7">
-            <wp:extent cx="3859200" cy="2880000"/>
-            <wp:effectExtent l="0" t="0" r="8255" b="0"/>
-            <wp:docPr id="14" name="Picture 14"/>
-            <wp:cNvGraphicFramePr>
-              <a:graphicFrameLocks xmlns:a="http://schemas.openxmlformats.org/drawingml/2006/main" noChangeAspect="1"/>
-            </wp:cNvGraphicFramePr>
-            <a:graphic xmlns:a="http://schemas.openxmlformats.org/drawingml/2006/main">
-              <a:graphicData uri="http://schemas.openxmlformats.org/drawingml/2006/picture">
-                <pic:pic xmlns:pic="http://schemas.openxmlformats.org/drawingml/2006/picture">
-                  <pic:nvPicPr>
-                    <pic:cNvPr id="14" name="random_state7_test.png"/>
                     <pic:cNvPicPr/>
                   </pic:nvPicPr>
                   <pic:blipFill>
@@ -10329,6 +10871,75 @@
         <w:ind w:left="0" w:right="0" w:firstLine="0"/>
       </w:pPr>
       <w:r>
+        <w:t>A hibát a betanított gépi tanulási algoritmusunk által becsült tényleges érték és a tesztelési adatok közötti távolság határozza meg. Számos technika létezik egy betanított algoritmus hibájának kiszámításához. A hiba kiszámításának egyik technikája a hibák négyzetének összege. A hibákat négyzetre osztjuk, így eltávolítjuk a negatív hibák hatását, mivel csak a hiba nagysága érdekel, nem pedig az iránya.</w:t>
+      </w:r>
+      <w:r>
+        <w:t xml:space="preserve"> </w:t>
+      </w:r>
+      <w:r>
+        <w:t>Most pedig próbáljuk meg más módon felosztani az adatkészletünket.</w:t>
+      </w:r>
+    </w:p>
+    <w:p>
+      <w:pPr>
+        <w:spacing w:after="160"/>
+        <w:ind w:left="0" w:right="0" w:firstLine="0"/>
+        <w:jc w:val="center"/>
+      </w:pPr>
+      <w:r>
+        <w:rPr>
+          <w:noProof/>
+        </w:rPr>
+        <w:lastRenderedPageBreak/>
+        <w:drawing>
+          <wp:inline distT="0" distB="0" distL="0" distR="0" wp14:anchorId="78BB4E37" wp14:editId="776508A7">
+            <wp:extent cx="3859200" cy="2880000"/>
+            <wp:effectExtent l="0" t="0" r="8255" b="0"/>
+            <wp:docPr id="14" name="Picture 14"/>
+            <wp:cNvGraphicFramePr>
+              <a:graphicFrameLocks xmlns:a="http://schemas.openxmlformats.org/drawingml/2006/main" noChangeAspect="1"/>
+            </wp:cNvGraphicFramePr>
+            <a:graphic xmlns:a="http://schemas.openxmlformats.org/drawingml/2006/main">
+              <a:graphicData uri="http://schemas.openxmlformats.org/drawingml/2006/picture">
+                <pic:pic xmlns:pic="http://schemas.openxmlformats.org/drawingml/2006/picture">
+                  <pic:nvPicPr>
+                    <pic:cNvPr id="14" name="random_state7_test.png"/>
+                    <pic:cNvPicPr/>
+                  </pic:nvPicPr>
+                  <pic:blipFill>
+                    <a:blip r:embed="rId26">
+                      <a:extLst>
+                        <a:ext uri="{28A0092B-C50C-407E-A947-70E740481C1C}">
+                          <a14:useLocalDpi xmlns:a14="http://schemas.microsoft.com/office/drawing/2010/main" val="0"/>
+                        </a:ext>
+                      </a:extLst>
+                    </a:blip>
+                    <a:stretch>
+                      <a:fillRect/>
+                    </a:stretch>
+                  </pic:blipFill>
+                  <pic:spPr>
+                    <a:xfrm>
+                      <a:off x="0" y="0"/>
+                      <a:ext cx="3859200" cy="2880000"/>
+                    </a:xfrm>
+                    <a:prstGeom prst="rect">
+                      <a:avLst/>
+                    </a:prstGeom>
+                  </pic:spPr>
+                </pic:pic>
+              </a:graphicData>
+            </a:graphic>
+          </wp:inline>
+        </w:drawing>
+      </w:r>
+    </w:p>
+    <w:p>
+      <w:pPr>
+        <w:spacing w:after="160"/>
+        <w:ind w:left="0" w:right="0" w:firstLine="0"/>
+      </w:pPr>
+      <w:r>
         <w:t>T</w:t>
       </w:r>
       <w:r>
@@ -10714,7 +11325,7 @@
                     <pic:cNvPicPr/>
                   </pic:nvPicPr>
                   <pic:blipFill>
-                    <a:blip r:embed="rId26">
+                    <a:blip r:embed="rId27">
                       <a:extLst>
                         <a:ext uri="{28A0092B-C50C-407E-A947-70E740481C1C}">
                           <a14:useLocalDpi xmlns:a14="http://schemas.microsoft.com/office/drawing/2010/main" val="0"/>
@@ -12056,7 +12667,6 @@
             <w:rPr>
               <w:b/>
               <w:bCs/>
-              <w:lang w:val="en-US"/>
             </w:rPr>
             <w:instrText xml:space="preserve"> CITATION Aur19 \l 1033 </w:instrText>
           </w:r>
@@ -12072,14 +12682,12 @@
               <w:b/>
               <w:bCs/>
               <w:noProof/>
-              <w:lang w:val="en-US"/>
             </w:rPr>
             <w:t xml:space="preserve"> </w:t>
           </w:r>
           <w:r>
             <w:rPr>
               <w:noProof/>
-              <w:lang w:val="en-US"/>
             </w:rPr>
             <w:t>[9]</w:t>
           </w:r>
@@ -12331,7 +12939,7 @@
                     <pic:cNvPicPr/>
                   </pic:nvPicPr>
                   <pic:blipFill>
-                    <a:blip r:embed="rId27">
+                    <a:blip r:embed="rId28">
                       <a:extLst>
                         <a:ext uri="{28A0092B-C50C-407E-A947-70E740481C1C}">
                           <a14:useLocalDpi xmlns:a14="http://schemas.microsoft.com/office/drawing/2010/main" val="0"/>
@@ -12588,7 +13196,7 @@
                     <pic:cNvPicPr/>
                   </pic:nvPicPr>
                   <pic:blipFill>
-                    <a:blip r:embed="rId28">
+                    <a:blip r:embed="rId29">
                       <a:extLst>
                         <a:ext uri="{28A0092B-C50C-407E-A947-70E740481C1C}">
                           <a14:useLocalDpi xmlns:a14="http://schemas.microsoft.com/office/drawing/2010/main" val="0"/>
@@ -12765,7 +13373,6 @@
             <w:rPr>
               <w:b/>
               <w:bCs/>
-              <w:lang w:val="en-US"/>
             </w:rPr>
             <w:instrText xml:space="preserve"> CITATION Ame20 \l 1033 </w:instrText>
           </w:r>
@@ -12781,14 +13388,12 @@
               <w:b/>
               <w:bCs/>
               <w:noProof/>
-              <w:lang w:val="en-US"/>
             </w:rPr>
             <w:t xml:space="preserve"> </w:t>
           </w:r>
           <w:r>
             <w:rPr>
               <w:noProof/>
-              <w:lang w:val="en-US"/>
             </w:rPr>
             <w:t>[10]</w:t>
           </w:r>
@@ -14159,7 +14764,7 @@
                     <pic:cNvPicPr/>
                   </pic:nvPicPr>
                   <pic:blipFill>
-                    <a:blip r:embed="rId29">
+                    <a:blip r:embed="rId30">
                       <a:extLst>
                         <a:ext uri="{28A0092B-C50C-407E-A947-70E740481C1C}">
                           <a14:useLocalDpi xmlns:a14="http://schemas.microsoft.com/office/drawing/2010/main" val="0"/>
@@ -15065,7 +15670,7 @@
                     <pic:cNvPicPr/>
                   </pic:nvPicPr>
                   <pic:blipFill>
-                    <a:blip r:embed="rId30">
+                    <a:blip r:embed="rId31">
                       <a:extLst>
                         <a:ext uri="{28A0092B-C50C-407E-A947-70E740481C1C}">
                           <a14:useLocalDpi xmlns:a14="http://schemas.microsoft.com/office/drawing/2010/main" val="0"/>
@@ -15998,7 +16603,6 @@
             <w:rPr>
               <w:b/>
               <w:bCs/>
-              <w:lang w:val="en-US"/>
             </w:rPr>
             <w:instrText xml:space="preserve"> CITATION Jas18 \l 1033 </w:instrText>
           </w:r>
@@ -16014,14 +16618,12 @@
               <w:b/>
               <w:bCs/>
               <w:noProof/>
-              <w:lang w:val="en-US"/>
             </w:rPr>
             <w:t xml:space="preserve"> </w:t>
           </w:r>
           <w:r>
             <w:rPr>
               <w:noProof/>
-              <w:lang w:val="en-US"/>
             </w:rPr>
             <w:t>[23]</w:t>
           </w:r>
@@ -16377,7 +16979,6 @@
             <w:rPr>
               <w:b/>
               <w:bCs/>
-              <w:lang w:val="en-US"/>
             </w:rPr>
             <w:instrText xml:space="preserve"> CITATION Wes17 \l 1033 </w:instrText>
           </w:r>
@@ -16393,14 +16994,12 @@
               <w:b/>
               <w:bCs/>
               <w:noProof/>
-              <w:lang w:val="en-US"/>
             </w:rPr>
             <w:t xml:space="preserve"> </w:t>
           </w:r>
           <w:r>
             <w:rPr>
               <w:noProof/>
-              <w:lang w:val="en-US"/>
             </w:rPr>
             <w:t>[22]</w:t>
           </w:r>
@@ -16557,7 +17156,6 @@
             <w:rPr>
               <w:b/>
               <w:bCs/>
-              <w:lang w:val="en-US"/>
             </w:rPr>
             <w:instrText xml:space="preserve"> CITATION Wes17 \l 1033 </w:instrText>
           </w:r>
@@ -16573,14 +17171,12 @@
               <w:b/>
               <w:bCs/>
               <w:noProof/>
-              <w:lang w:val="en-US"/>
             </w:rPr>
             <w:t xml:space="preserve"> </w:t>
           </w:r>
           <w:r>
             <w:rPr>
               <w:noProof/>
-              <w:lang w:val="en-US"/>
             </w:rPr>
             <w:t>[22]</w:t>
           </w:r>
@@ -16895,7 +17491,7 @@
                     <pic:cNvPicPr/>
                   </pic:nvPicPr>
                   <pic:blipFill>
-                    <a:blip r:embed="rId31">
+                    <a:blip r:embed="rId32">
                       <a:extLst>
                         <a:ext uri="{28A0092B-C50C-407E-A947-70E740481C1C}">
                           <a14:useLocalDpi xmlns:a14="http://schemas.microsoft.com/office/drawing/2010/main" val="0"/>
@@ -17243,7 +17839,7 @@
                     <pic:cNvPicPr/>
                   </pic:nvPicPr>
                   <pic:blipFill>
-                    <a:blip r:embed="rId32">
+                    <a:blip r:embed="rId33">
                       <a:extLst>
                         <a:ext uri="{28A0092B-C50C-407E-A947-70E740481C1C}">
                           <a14:useLocalDpi xmlns:a14="http://schemas.microsoft.com/office/drawing/2010/main" val="0"/>
@@ -17318,7 +17914,7 @@
       <w:r>
         <w:t xml:space="preserve">halmaz kategorikus adatok átalakítása következik. A konkrét adatkészlet eredeti forrása az alábbi URL-címen található: </w:t>
       </w:r>
-      <w:hyperlink r:id="rId33" w:history="1">
+      <w:hyperlink r:id="rId34" w:history="1">
         <w:r>
           <w:rPr>
             <w:rStyle w:val="Hyperlink"/>
@@ -17510,7 +18106,7 @@
                     <pic:cNvPicPr/>
                   </pic:nvPicPr>
                   <pic:blipFill>
-                    <a:blip r:embed="rId34">
+                    <a:blip r:embed="rId35">
                       <a:extLst>
                         <a:ext uri="{28A0092B-C50C-407E-A947-70E740481C1C}">
                           <a14:useLocalDpi xmlns:a14="http://schemas.microsoft.com/office/drawing/2010/main" val="0"/>
@@ -17825,7 +18421,7 @@
                     <pic:cNvPicPr/>
                   </pic:nvPicPr>
                   <pic:blipFill>
-                    <a:blip r:embed="rId35">
+                    <a:blip r:embed="rId36">
                       <a:extLst>
                         <a:ext uri="{28A0092B-C50C-407E-A947-70E740481C1C}">
                           <a14:useLocalDpi xmlns:a14="http://schemas.microsoft.com/office/drawing/2010/main" val="0"/>
@@ -19387,6 +19983,119 @@
 <file path=word/numbering.xml><?xml version="1.0" encoding="utf-8"?>
 <w:numbering xmlns:wpc="http://schemas.microsoft.com/office/word/2010/wordprocessingCanvas" xmlns:cx="http://schemas.microsoft.com/office/drawing/2014/chartex" xmlns:cx1="http://schemas.microsoft.com/office/drawing/2015/9/8/chartex" xmlns:cx2="http://schemas.microsoft.com/office/drawing/2015/10/21/chartex" xmlns:cx3="http://schemas.microsoft.com/office/drawing/2016/5/9/chartex" xmlns:cx4="http://schemas.microsoft.com/office/drawing/2016/5/10/chartex" xmlns:cx5="http://schemas.microsoft.com/office/drawing/2016/5/11/chartex" xmlns:cx6="http://schemas.microsoft.com/office/drawing/2016/5/12/chartex" xmlns:cx7="http://schemas.microsoft.com/office/drawing/2016/5/13/chartex" xmlns:cx8="http://schemas.microsoft.com/office/drawing/2016/5/14/chartex" xmlns:mc="http://schemas.openxmlformats.org/markup-compatibility/2006" xmlns:aink="http://schemas.microsoft.com/office/drawing/2016/ink" xmlns:am3d="http://schemas.microsoft.com/office/drawing/2017/model3d" xmlns:o="urn:schemas-microsoft-com:office:office" xmlns:r="http://schemas.openxmlformats.org/officeDocument/2006/relationships" xmlns:m="http://schemas.openxmlformats.org/officeDocument/2006/math" xmlns:v="urn:schemas-microsoft-com:vml" xmlns:wp14="http://schemas.microsoft.com/office/word/2010/wordprocessingDrawing" xmlns:wp="http://schemas.openxmlformats.org/drawingml/2006/wordprocessingDrawing" xmlns:w10="urn:schemas-microsoft-com:office:word" xmlns:w="http://schemas.openxmlformats.org/wordprocessingml/2006/main" xmlns:w14="http://schemas.microsoft.com/office/word/2010/wordml" xmlns:w15="http://schemas.microsoft.com/office/word/2012/wordml" xmlns:w16cid="http://schemas.microsoft.com/office/word/2016/wordml/cid" xmlns:w16se="http://schemas.microsoft.com/office/word/2015/wordml/symex" xmlns:wpg="http://schemas.microsoft.com/office/word/2010/wordprocessingGroup" xmlns:wpi="http://schemas.microsoft.com/office/word/2010/wordprocessingInk" xmlns:wne="http://schemas.microsoft.com/office/word/2006/wordml" xmlns:wps="http://schemas.microsoft.com/office/word/2010/wordprocessingShape" mc:Ignorable="w14 w15 w16se w16cid wp14">
   <w:abstractNum w:abstractNumId="0" w15:restartNumberingAfterBreak="0">
+    <w:nsid w:val="03E633C8"/>
+    <w:multiLevelType w:val="hybridMultilevel"/>
+    <w:tmpl w:val="5F0488F4"/>
+    <w:lvl w:ilvl="0" w:tplc="040E0001">
+      <w:start w:val="1"/>
+      <w:numFmt w:val="bullet"/>
+      <w:lvlText w:val=""/>
+      <w:lvlJc w:val="left"/>
+      <w:pPr>
+        <w:ind w:left="720" w:hanging="360"/>
+      </w:pPr>
+      <w:rPr>
+        <w:rFonts w:ascii="Symbol" w:hAnsi="Symbol" w:hint="default"/>
+      </w:rPr>
+    </w:lvl>
+    <w:lvl w:ilvl="1" w:tplc="040E0003" w:tentative="1">
+      <w:start w:val="1"/>
+      <w:numFmt w:val="bullet"/>
+      <w:lvlText w:val="o"/>
+      <w:lvlJc w:val="left"/>
+      <w:pPr>
+        <w:ind w:left="1440" w:hanging="360"/>
+      </w:pPr>
+      <w:rPr>
+        <w:rFonts w:ascii="Courier New" w:hAnsi="Courier New" w:cs="Courier New" w:hint="default"/>
+      </w:rPr>
+    </w:lvl>
+    <w:lvl w:ilvl="2" w:tplc="040E0005" w:tentative="1">
+      <w:start w:val="1"/>
+      <w:numFmt w:val="bullet"/>
+      <w:lvlText w:val=""/>
+      <w:lvlJc w:val="left"/>
+      <w:pPr>
+        <w:ind w:left="2160" w:hanging="360"/>
+      </w:pPr>
+      <w:rPr>
+        <w:rFonts w:ascii="Wingdings" w:hAnsi="Wingdings" w:hint="default"/>
+      </w:rPr>
+    </w:lvl>
+    <w:lvl w:ilvl="3" w:tplc="040E0001" w:tentative="1">
+      <w:start w:val="1"/>
+      <w:numFmt w:val="bullet"/>
+      <w:lvlText w:val=""/>
+      <w:lvlJc w:val="left"/>
+      <w:pPr>
+        <w:ind w:left="2880" w:hanging="360"/>
+      </w:pPr>
+      <w:rPr>
+        <w:rFonts w:ascii="Symbol" w:hAnsi="Symbol" w:hint="default"/>
+      </w:rPr>
+    </w:lvl>
+    <w:lvl w:ilvl="4" w:tplc="040E0003" w:tentative="1">
+      <w:start w:val="1"/>
+      <w:numFmt w:val="bullet"/>
+      <w:lvlText w:val="o"/>
+      <w:lvlJc w:val="left"/>
+      <w:pPr>
+        <w:ind w:left="3600" w:hanging="360"/>
+      </w:pPr>
+      <w:rPr>
+        <w:rFonts w:ascii="Courier New" w:hAnsi="Courier New" w:cs="Courier New" w:hint="default"/>
+      </w:rPr>
+    </w:lvl>
+    <w:lvl w:ilvl="5" w:tplc="040E0005" w:tentative="1">
+      <w:start w:val="1"/>
+      <w:numFmt w:val="bullet"/>
+      <w:lvlText w:val=""/>
+      <w:lvlJc w:val="left"/>
+      <w:pPr>
+        <w:ind w:left="4320" w:hanging="360"/>
+      </w:pPr>
+      <w:rPr>
+        <w:rFonts w:ascii="Wingdings" w:hAnsi="Wingdings" w:hint="default"/>
+      </w:rPr>
+    </w:lvl>
+    <w:lvl w:ilvl="6" w:tplc="040E0001" w:tentative="1">
+      <w:start w:val="1"/>
+      <w:numFmt w:val="bullet"/>
+      <w:lvlText w:val=""/>
+      <w:lvlJc w:val="left"/>
+      <w:pPr>
+        <w:ind w:left="5040" w:hanging="360"/>
+      </w:pPr>
+      <w:rPr>
+        <w:rFonts w:ascii="Symbol" w:hAnsi="Symbol" w:hint="default"/>
+      </w:rPr>
+    </w:lvl>
+    <w:lvl w:ilvl="7" w:tplc="040E0003" w:tentative="1">
+      <w:start w:val="1"/>
+      <w:numFmt w:val="bullet"/>
+      <w:lvlText w:val="o"/>
+      <w:lvlJc w:val="left"/>
+      <w:pPr>
+        <w:ind w:left="5760" w:hanging="360"/>
+      </w:pPr>
+      <w:rPr>
+        <w:rFonts w:ascii="Courier New" w:hAnsi="Courier New" w:cs="Courier New" w:hint="default"/>
+      </w:rPr>
+    </w:lvl>
+    <w:lvl w:ilvl="8" w:tplc="040E0005" w:tentative="1">
+      <w:start w:val="1"/>
+      <w:numFmt w:val="bullet"/>
+      <w:lvlText w:val=""/>
+      <w:lvlJc w:val="left"/>
+      <w:pPr>
+        <w:ind w:left="6480" w:hanging="360"/>
+      </w:pPr>
+      <w:rPr>
+        <w:rFonts w:ascii="Wingdings" w:hAnsi="Wingdings" w:hint="default"/>
+      </w:rPr>
+    </w:lvl>
+  </w:abstractNum>
+  <w:abstractNum w:abstractNumId="1" w15:restartNumberingAfterBreak="0">
     <w:nsid w:val="04FA1F8F"/>
     <w:multiLevelType w:val="hybridMultilevel"/>
     <w:tmpl w:val="BD22318C"/>
@@ -19499,7 +20208,120 @@
       </w:rPr>
     </w:lvl>
   </w:abstractNum>
-  <w:abstractNum w:abstractNumId="1" w15:restartNumberingAfterBreak="0">
+  <w:abstractNum w:abstractNumId="2" w15:restartNumberingAfterBreak="0">
+    <w:nsid w:val="0B9873EC"/>
+    <w:multiLevelType w:val="hybridMultilevel"/>
+    <w:tmpl w:val="09AE9828"/>
+    <w:lvl w:ilvl="0" w:tplc="040E0001">
+      <w:start w:val="1"/>
+      <w:numFmt w:val="bullet"/>
+      <w:lvlText w:val=""/>
+      <w:lvlJc w:val="left"/>
+      <w:pPr>
+        <w:ind w:left="720" w:hanging="360"/>
+      </w:pPr>
+      <w:rPr>
+        <w:rFonts w:ascii="Symbol" w:hAnsi="Symbol" w:hint="default"/>
+      </w:rPr>
+    </w:lvl>
+    <w:lvl w:ilvl="1" w:tplc="040E0003" w:tentative="1">
+      <w:start w:val="1"/>
+      <w:numFmt w:val="bullet"/>
+      <w:lvlText w:val="o"/>
+      <w:lvlJc w:val="left"/>
+      <w:pPr>
+        <w:ind w:left="1440" w:hanging="360"/>
+      </w:pPr>
+      <w:rPr>
+        <w:rFonts w:ascii="Courier New" w:hAnsi="Courier New" w:cs="Courier New" w:hint="default"/>
+      </w:rPr>
+    </w:lvl>
+    <w:lvl w:ilvl="2" w:tplc="040E0005" w:tentative="1">
+      <w:start w:val="1"/>
+      <w:numFmt w:val="bullet"/>
+      <w:lvlText w:val=""/>
+      <w:lvlJc w:val="left"/>
+      <w:pPr>
+        <w:ind w:left="2160" w:hanging="360"/>
+      </w:pPr>
+      <w:rPr>
+        <w:rFonts w:ascii="Wingdings" w:hAnsi="Wingdings" w:hint="default"/>
+      </w:rPr>
+    </w:lvl>
+    <w:lvl w:ilvl="3" w:tplc="040E0001" w:tentative="1">
+      <w:start w:val="1"/>
+      <w:numFmt w:val="bullet"/>
+      <w:lvlText w:val=""/>
+      <w:lvlJc w:val="left"/>
+      <w:pPr>
+        <w:ind w:left="2880" w:hanging="360"/>
+      </w:pPr>
+      <w:rPr>
+        <w:rFonts w:ascii="Symbol" w:hAnsi="Symbol" w:hint="default"/>
+      </w:rPr>
+    </w:lvl>
+    <w:lvl w:ilvl="4" w:tplc="040E0003" w:tentative="1">
+      <w:start w:val="1"/>
+      <w:numFmt w:val="bullet"/>
+      <w:lvlText w:val="o"/>
+      <w:lvlJc w:val="left"/>
+      <w:pPr>
+        <w:ind w:left="3600" w:hanging="360"/>
+      </w:pPr>
+      <w:rPr>
+        <w:rFonts w:ascii="Courier New" w:hAnsi="Courier New" w:cs="Courier New" w:hint="default"/>
+      </w:rPr>
+    </w:lvl>
+    <w:lvl w:ilvl="5" w:tplc="040E0005" w:tentative="1">
+      <w:start w:val="1"/>
+      <w:numFmt w:val="bullet"/>
+      <w:lvlText w:val=""/>
+      <w:lvlJc w:val="left"/>
+      <w:pPr>
+        <w:ind w:left="4320" w:hanging="360"/>
+      </w:pPr>
+      <w:rPr>
+        <w:rFonts w:ascii="Wingdings" w:hAnsi="Wingdings" w:hint="default"/>
+      </w:rPr>
+    </w:lvl>
+    <w:lvl w:ilvl="6" w:tplc="040E0001" w:tentative="1">
+      <w:start w:val="1"/>
+      <w:numFmt w:val="bullet"/>
+      <w:lvlText w:val=""/>
+      <w:lvlJc w:val="left"/>
+      <w:pPr>
+        <w:ind w:left="5040" w:hanging="360"/>
+      </w:pPr>
+      <w:rPr>
+        <w:rFonts w:ascii="Symbol" w:hAnsi="Symbol" w:hint="default"/>
+      </w:rPr>
+    </w:lvl>
+    <w:lvl w:ilvl="7" w:tplc="040E0003" w:tentative="1">
+      <w:start w:val="1"/>
+      <w:numFmt w:val="bullet"/>
+      <w:lvlText w:val="o"/>
+      <w:lvlJc w:val="left"/>
+      <w:pPr>
+        <w:ind w:left="5760" w:hanging="360"/>
+      </w:pPr>
+      <w:rPr>
+        <w:rFonts w:ascii="Courier New" w:hAnsi="Courier New" w:cs="Courier New" w:hint="default"/>
+      </w:rPr>
+    </w:lvl>
+    <w:lvl w:ilvl="8" w:tplc="040E0005" w:tentative="1">
+      <w:start w:val="1"/>
+      <w:numFmt w:val="bullet"/>
+      <w:lvlText w:val=""/>
+      <w:lvlJc w:val="left"/>
+      <w:pPr>
+        <w:ind w:left="6480" w:hanging="360"/>
+      </w:pPr>
+      <w:rPr>
+        <w:rFonts w:ascii="Wingdings" w:hAnsi="Wingdings" w:hint="default"/>
+      </w:rPr>
+    </w:lvl>
+  </w:abstractNum>
+  <w:abstractNum w:abstractNumId="3" w15:restartNumberingAfterBreak="0">
     <w:nsid w:val="0BA56C5D"/>
     <w:multiLevelType w:val="hybridMultilevel"/>
     <w:tmpl w:val="D8E0874E"/>
@@ -19588,7 +20410,7 @@
       </w:pPr>
     </w:lvl>
   </w:abstractNum>
-  <w:abstractNum w:abstractNumId="2" w15:restartNumberingAfterBreak="0">
+  <w:abstractNum w:abstractNumId="4" w15:restartNumberingAfterBreak="0">
     <w:nsid w:val="118E2D99"/>
     <w:multiLevelType w:val="hybridMultilevel"/>
     <w:tmpl w:val="FBDE22FE"/>
@@ -19701,7 +20523,7 @@
       </w:rPr>
     </w:lvl>
   </w:abstractNum>
-  <w:abstractNum w:abstractNumId="3" w15:restartNumberingAfterBreak="0">
+  <w:abstractNum w:abstractNumId="5" w15:restartNumberingAfterBreak="0">
     <w:nsid w:val="142F0280"/>
     <w:multiLevelType w:val="hybridMultilevel"/>
     <w:tmpl w:val="0CBE502E"/>
@@ -19814,7 +20636,7 @@
       </w:rPr>
     </w:lvl>
   </w:abstractNum>
-  <w:abstractNum w:abstractNumId="4" w15:restartNumberingAfterBreak="0">
+  <w:abstractNum w:abstractNumId="6" w15:restartNumberingAfterBreak="0">
     <w:nsid w:val="19186DEE"/>
     <w:multiLevelType w:val="multilevel"/>
     <w:tmpl w:val="040E001D"/>
@@ -19927,7 +20749,7 @@
       </w:rPr>
     </w:lvl>
   </w:abstractNum>
-  <w:abstractNum w:abstractNumId="5" w15:restartNumberingAfterBreak="0">
+  <w:abstractNum w:abstractNumId="7" w15:restartNumberingAfterBreak="0">
     <w:nsid w:val="1E3A4559"/>
     <w:multiLevelType w:val="hybridMultilevel"/>
     <w:tmpl w:val="324E5F1E"/>
@@ -20040,7 +20862,7 @@
       </w:rPr>
     </w:lvl>
   </w:abstractNum>
-  <w:abstractNum w:abstractNumId="6" w15:restartNumberingAfterBreak="0">
+  <w:abstractNum w:abstractNumId="8" w15:restartNumberingAfterBreak="0">
     <w:nsid w:val="1F071074"/>
     <w:multiLevelType w:val="hybridMultilevel"/>
     <w:tmpl w:val="D3B087FE"/>
@@ -20153,7 +20975,7 @@
       </w:rPr>
     </w:lvl>
   </w:abstractNum>
-  <w:abstractNum w:abstractNumId="7" w15:restartNumberingAfterBreak="0">
+  <w:abstractNum w:abstractNumId="9" w15:restartNumberingAfterBreak="0">
     <w:nsid w:val="20AD5147"/>
     <w:multiLevelType w:val="hybridMultilevel"/>
     <w:tmpl w:val="60948E6C"/>
@@ -20239,7 +21061,7 @@
       </w:pPr>
     </w:lvl>
   </w:abstractNum>
-  <w:abstractNum w:abstractNumId="8" w15:restartNumberingAfterBreak="0">
+  <w:abstractNum w:abstractNumId="10" w15:restartNumberingAfterBreak="0">
     <w:nsid w:val="21A856C0"/>
     <w:multiLevelType w:val="hybridMultilevel"/>
     <w:tmpl w:val="862846A8"/>
@@ -20352,7 +21174,7 @@
       </w:rPr>
     </w:lvl>
   </w:abstractNum>
-  <w:abstractNum w:abstractNumId="9" w15:restartNumberingAfterBreak="0">
+  <w:abstractNum w:abstractNumId="11" w15:restartNumberingAfterBreak="0">
     <w:nsid w:val="25CC3F2F"/>
     <w:multiLevelType w:val="hybridMultilevel"/>
     <w:tmpl w:val="5122E27C"/>
@@ -20465,7 +21287,7 @@
       </w:rPr>
     </w:lvl>
   </w:abstractNum>
-  <w:abstractNum w:abstractNumId="10" w15:restartNumberingAfterBreak="0">
+  <w:abstractNum w:abstractNumId="12" w15:restartNumberingAfterBreak="0">
     <w:nsid w:val="289C2D22"/>
     <w:multiLevelType w:val="hybridMultilevel"/>
     <w:tmpl w:val="60948E6C"/>
@@ -20551,7 +21373,7 @@
       </w:pPr>
     </w:lvl>
   </w:abstractNum>
-  <w:abstractNum w:abstractNumId="11" w15:restartNumberingAfterBreak="0">
+  <w:abstractNum w:abstractNumId="13" w15:restartNumberingAfterBreak="0">
     <w:nsid w:val="28C41879"/>
     <w:multiLevelType w:val="hybridMultilevel"/>
     <w:tmpl w:val="165C3948"/>
@@ -20664,7 +21486,7 @@
       </w:rPr>
     </w:lvl>
   </w:abstractNum>
-  <w:abstractNum w:abstractNumId="12" w15:restartNumberingAfterBreak="0">
+  <w:abstractNum w:abstractNumId="14" w15:restartNumberingAfterBreak="0">
     <w:nsid w:val="2B604047"/>
     <w:multiLevelType w:val="hybridMultilevel"/>
     <w:tmpl w:val="41C81484"/>
@@ -20777,7 +21599,7 @@
       </w:rPr>
     </w:lvl>
   </w:abstractNum>
-  <w:abstractNum w:abstractNumId="13" w15:restartNumberingAfterBreak="0">
+  <w:abstractNum w:abstractNumId="15" w15:restartNumberingAfterBreak="0">
     <w:nsid w:val="2BF81100"/>
     <w:multiLevelType w:val="multilevel"/>
     <w:tmpl w:val="040E001F"/>
@@ -20863,7 +21685,7 @@
       </w:pPr>
     </w:lvl>
   </w:abstractNum>
-  <w:abstractNum w:abstractNumId="14" w15:restartNumberingAfterBreak="0">
+  <w:abstractNum w:abstractNumId="16" w15:restartNumberingAfterBreak="0">
     <w:nsid w:val="2CE50EA9"/>
     <w:multiLevelType w:val="hybridMultilevel"/>
     <w:tmpl w:val="4A38AACC"/>
@@ -20976,7 +21798,7 @@
       </w:rPr>
     </w:lvl>
   </w:abstractNum>
-  <w:abstractNum w:abstractNumId="15" w15:restartNumberingAfterBreak="0">
+  <w:abstractNum w:abstractNumId="17" w15:restartNumberingAfterBreak="0">
     <w:nsid w:val="2E287FB5"/>
     <w:multiLevelType w:val="hybridMultilevel"/>
     <w:tmpl w:val="0FC8D7FE"/>
@@ -21119,7 +21941,7 @@
       </w:rPr>
     </w:lvl>
   </w:abstractNum>
-  <w:abstractNum w:abstractNumId="16" w15:restartNumberingAfterBreak="0">
+  <w:abstractNum w:abstractNumId="18" w15:restartNumberingAfterBreak="0">
     <w:nsid w:val="2E5A7AD0"/>
     <w:multiLevelType w:val="hybridMultilevel"/>
     <w:tmpl w:val="A60204D4"/>
@@ -21232,7 +22054,7 @@
       </w:rPr>
     </w:lvl>
   </w:abstractNum>
-  <w:abstractNum w:abstractNumId="17" w15:restartNumberingAfterBreak="0">
+  <w:abstractNum w:abstractNumId="19" w15:restartNumberingAfterBreak="0">
     <w:nsid w:val="305B456C"/>
     <w:multiLevelType w:val="hybridMultilevel"/>
     <w:tmpl w:val="8FFACB42"/>
@@ -21345,7 +22167,7 @@
       </w:rPr>
     </w:lvl>
   </w:abstractNum>
-  <w:abstractNum w:abstractNumId="18" w15:restartNumberingAfterBreak="0">
+  <w:abstractNum w:abstractNumId="20" w15:restartNumberingAfterBreak="0">
     <w:nsid w:val="31AF50C7"/>
     <w:multiLevelType w:val="hybridMultilevel"/>
     <w:tmpl w:val="ADB2080E"/>
@@ -21434,7 +22256,7 @@
       </w:pPr>
     </w:lvl>
   </w:abstractNum>
-  <w:abstractNum w:abstractNumId="19" w15:restartNumberingAfterBreak="0">
+  <w:abstractNum w:abstractNumId="21" w15:restartNumberingAfterBreak="0">
     <w:nsid w:val="3354560C"/>
     <w:multiLevelType w:val="hybridMultilevel"/>
     <w:tmpl w:val="ACE0B25A"/>
@@ -21547,7 +22369,7 @@
       </w:rPr>
     </w:lvl>
   </w:abstractNum>
-  <w:abstractNum w:abstractNumId="20" w15:restartNumberingAfterBreak="0">
+  <w:abstractNum w:abstractNumId="22" w15:restartNumberingAfterBreak="0">
     <w:nsid w:val="3D145A0F"/>
     <w:multiLevelType w:val="hybridMultilevel"/>
     <w:tmpl w:val="91DE6322"/>
@@ -21660,7 +22482,7 @@
       </w:rPr>
     </w:lvl>
   </w:abstractNum>
-  <w:abstractNum w:abstractNumId="21" w15:restartNumberingAfterBreak="0">
+  <w:abstractNum w:abstractNumId="23" w15:restartNumberingAfterBreak="0">
     <w:nsid w:val="3DF401E1"/>
     <w:multiLevelType w:val="hybridMultilevel"/>
     <w:tmpl w:val="6BE0E1BA"/>
@@ -21773,7 +22595,7 @@
       </w:rPr>
     </w:lvl>
   </w:abstractNum>
-  <w:abstractNum w:abstractNumId="22" w15:restartNumberingAfterBreak="0">
+  <w:abstractNum w:abstractNumId="24" w15:restartNumberingAfterBreak="0">
     <w:nsid w:val="3E05056E"/>
     <w:multiLevelType w:val="hybridMultilevel"/>
     <w:tmpl w:val="DABCF88E"/>
@@ -21886,7 +22708,7 @@
       </w:rPr>
     </w:lvl>
   </w:abstractNum>
-  <w:abstractNum w:abstractNumId="23" w15:restartNumberingAfterBreak="0">
+  <w:abstractNum w:abstractNumId="25" w15:restartNumberingAfterBreak="0">
     <w:nsid w:val="3FA135A1"/>
     <w:multiLevelType w:val="hybridMultilevel"/>
     <w:tmpl w:val="282A484A"/>
@@ -21999,7 +22821,7 @@
       </w:rPr>
     </w:lvl>
   </w:abstractNum>
-  <w:abstractNum w:abstractNumId="24" w15:restartNumberingAfterBreak="0">
+  <w:abstractNum w:abstractNumId="26" w15:restartNumberingAfterBreak="0">
     <w:nsid w:val="3FE16B7D"/>
     <w:multiLevelType w:val="hybridMultilevel"/>
     <w:tmpl w:val="B394B556"/>
@@ -22112,7 +22934,7 @@
       </w:rPr>
     </w:lvl>
   </w:abstractNum>
-  <w:abstractNum w:abstractNumId="25" w15:restartNumberingAfterBreak="0">
+  <w:abstractNum w:abstractNumId="27" w15:restartNumberingAfterBreak="0">
     <w:nsid w:val="401A75C6"/>
     <w:multiLevelType w:val="hybridMultilevel"/>
     <w:tmpl w:val="19C86386"/>
@@ -22201,7 +23023,7 @@
       </w:pPr>
     </w:lvl>
   </w:abstractNum>
-  <w:abstractNum w:abstractNumId="26" w15:restartNumberingAfterBreak="0">
+  <w:abstractNum w:abstractNumId="28" w15:restartNumberingAfterBreak="0">
     <w:nsid w:val="414A7841"/>
     <w:multiLevelType w:val="hybridMultilevel"/>
     <w:tmpl w:val="48ECE840"/>
@@ -22314,7 +23136,7 @@
       </w:rPr>
     </w:lvl>
   </w:abstractNum>
-  <w:abstractNum w:abstractNumId="27" w15:restartNumberingAfterBreak="0">
+  <w:abstractNum w:abstractNumId="29" w15:restartNumberingAfterBreak="0">
     <w:nsid w:val="447333F5"/>
     <w:multiLevelType w:val="hybridMultilevel"/>
     <w:tmpl w:val="E146CA72"/>
@@ -22427,7 +23249,7 @@
       </w:rPr>
     </w:lvl>
   </w:abstractNum>
-  <w:abstractNum w:abstractNumId="28" w15:restartNumberingAfterBreak="0">
+  <w:abstractNum w:abstractNumId="30" w15:restartNumberingAfterBreak="0">
     <w:nsid w:val="4A9E48F3"/>
     <w:multiLevelType w:val="hybridMultilevel"/>
     <w:tmpl w:val="935A7284"/>
@@ -22540,7 +23362,7 @@
       </w:rPr>
     </w:lvl>
   </w:abstractNum>
-  <w:abstractNum w:abstractNumId="29" w15:restartNumberingAfterBreak="0">
+  <w:abstractNum w:abstractNumId="31" w15:restartNumberingAfterBreak="0">
     <w:nsid w:val="4B7466EF"/>
     <w:multiLevelType w:val="multilevel"/>
     <w:tmpl w:val="040E001F"/>
@@ -22626,7 +23448,7 @@
       </w:pPr>
     </w:lvl>
   </w:abstractNum>
-  <w:abstractNum w:abstractNumId="30" w15:restartNumberingAfterBreak="0">
+  <w:abstractNum w:abstractNumId="32" w15:restartNumberingAfterBreak="0">
     <w:nsid w:val="4F652675"/>
     <w:multiLevelType w:val="hybridMultilevel"/>
     <w:tmpl w:val="178E1AA8"/>
@@ -22715,7 +23537,7 @@
       </w:pPr>
     </w:lvl>
   </w:abstractNum>
-  <w:abstractNum w:abstractNumId="31" w15:restartNumberingAfterBreak="0">
+  <w:abstractNum w:abstractNumId="33" w15:restartNumberingAfterBreak="0">
     <w:nsid w:val="52815C3B"/>
     <w:multiLevelType w:val="hybridMultilevel"/>
     <w:tmpl w:val="2CDC4E9C"/>
@@ -22828,7 +23650,7 @@
       </w:rPr>
     </w:lvl>
   </w:abstractNum>
-  <w:abstractNum w:abstractNumId="32" w15:restartNumberingAfterBreak="0">
+  <w:abstractNum w:abstractNumId="34" w15:restartNumberingAfterBreak="0">
     <w:nsid w:val="530E1607"/>
     <w:multiLevelType w:val="hybridMultilevel"/>
     <w:tmpl w:val="960019B6"/>
@@ -22941,7 +23763,7 @@
       </w:rPr>
     </w:lvl>
   </w:abstractNum>
-  <w:abstractNum w:abstractNumId="33" w15:restartNumberingAfterBreak="0">
+  <w:abstractNum w:abstractNumId="35" w15:restartNumberingAfterBreak="0">
     <w:nsid w:val="54CF4BB3"/>
     <w:multiLevelType w:val="hybridMultilevel"/>
     <w:tmpl w:val="D32A7064"/>
@@ -23054,7 +23876,7 @@
       </w:rPr>
     </w:lvl>
   </w:abstractNum>
-  <w:abstractNum w:abstractNumId="34" w15:restartNumberingAfterBreak="0">
+  <w:abstractNum w:abstractNumId="36" w15:restartNumberingAfterBreak="0">
     <w:nsid w:val="586F54A8"/>
     <w:multiLevelType w:val="hybridMultilevel"/>
     <w:tmpl w:val="16CCEC14"/>
@@ -23140,7 +23962,7 @@
       </w:pPr>
     </w:lvl>
   </w:abstractNum>
-  <w:abstractNum w:abstractNumId="35" w15:restartNumberingAfterBreak="0">
+  <w:abstractNum w:abstractNumId="37" w15:restartNumberingAfterBreak="0">
     <w:nsid w:val="5B714379"/>
     <w:multiLevelType w:val="hybridMultilevel"/>
     <w:tmpl w:val="6FE8AD3A"/>
@@ -23253,7 +24075,7 @@
       </w:rPr>
     </w:lvl>
   </w:abstractNum>
-  <w:abstractNum w:abstractNumId="36" w15:restartNumberingAfterBreak="0">
+  <w:abstractNum w:abstractNumId="38" w15:restartNumberingAfterBreak="0">
     <w:nsid w:val="5C6566C5"/>
     <w:multiLevelType w:val="multilevel"/>
     <w:tmpl w:val="0C1A8BA8"/>
@@ -23402,7 +24224,7 @@
       </w:rPr>
     </w:lvl>
   </w:abstractNum>
-  <w:abstractNum w:abstractNumId="37" w15:restartNumberingAfterBreak="0">
+  <w:abstractNum w:abstractNumId="39" w15:restartNumberingAfterBreak="0">
     <w:nsid w:val="5E6519CE"/>
     <w:multiLevelType w:val="hybridMultilevel"/>
     <w:tmpl w:val="37123B5E"/>
@@ -23515,7 +24337,7 @@
       </w:rPr>
     </w:lvl>
   </w:abstractNum>
-  <w:abstractNum w:abstractNumId="38" w15:restartNumberingAfterBreak="0">
+  <w:abstractNum w:abstractNumId="40" w15:restartNumberingAfterBreak="0">
     <w:nsid w:val="66337E22"/>
     <w:multiLevelType w:val="hybridMultilevel"/>
     <w:tmpl w:val="77FA2118"/>
@@ -23628,7 +24450,7 @@
       </w:rPr>
     </w:lvl>
   </w:abstractNum>
-  <w:abstractNum w:abstractNumId="39" w15:restartNumberingAfterBreak="0">
+  <w:abstractNum w:abstractNumId="41" w15:restartNumberingAfterBreak="0">
     <w:nsid w:val="6E80618D"/>
     <w:multiLevelType w:val="hybridMultilevel"/>
     <w:tmpl w:val="5004F840"/>
@@ -23840,7 +24662,7 @@
       </w:rPr>
     </w:lvl>
   </w:abstractNum>
-  <w:abstractNum w:abstractNumId="40" w15:restartNumberingAfterBreak="0">
+  <w:abstractNum w:abstractNumId="42" w15:restartNumberingAfterBreak="0">
     <w:nsid w:val="6F2C3A41"/>
     <w:multiLevelType w:val="hybridMultilevel"/>
     <w:tmpl w:val="3CD42198"/>
@@ -23953,7 +24775,7 @@
       </w:rPr>
     </w:lvl>
   </w:abstractNum>
-  <w:abstractNum w:abstractNumId="41" w15:restartNumberingAfterBreak="0">
+  <w:abstractNum w:abstractNumId="43" w15:restartNumberingAfterBreak="0">
     <w:nsid w:val="75D96214"/>
     <w:multiLevelType w:val="hybridMultilevel"/>
     <w:tmpl w:val="AC049726"/>
@@ -24066,7 +24888,7 @@
       </w:rPr>
     </w:lvl>
   </w:abstractNum>
-  <w:abstractNum w:abstractNumId="42" w15:restartNumberingAfterBreak="0">
+  <w:abstractNum w:abstractNumId="44" w15:restartNumberingAfterBreak="0">
     <w:nsid w:val="77DE47B0"/>
     <w:multiLevelType w:val="hybridMultilevel"/>
     <w:tmpl w:val="DE329EF2"/>
@@ -24179,7 +25001,7 @@
       </w:rPr>
     </w:lvl>
   </w:abstractNum>
-  <w:abstractNum w:abstractNumId="43" w15:restartNumberingAfterBreak="0">
+  <w:abstractNum w:abstractNumId="45" w15:restartNumberingAfterBreak="0">
     <w:nsid w:val="7A5B47BC"/>
     <w:multiLevelType w:val="hybridMultilevel"/>
     <w:tmpl w:val="7A50B630"/>
@@ -24265,7 +25087,7 @@
       </w:pPr>
     </w:lvl>
   </w:abstractNum>
-  <w:abstractNum w:abstractNumId="44" w15:restartNumberingAfterBreak="0">
+  <w:abstractNum w:abstractNumId="46" w15:restartNumberingAfterBreak="0">
     <w:nsid w:val="7D2E2DCA"/>
     <w:multiLevelType w:val="hybridMultilevel"/>
     <w:tmpl w:val="B24CA378"/>
@@ -24379,139 +25201,145 @@
     </w:lvl>
   </w:abstractNum>
   <w:num w:numId="1">
+    <w:abstractNumId w:val="41"/>
+  </w:num>
+  <w:num w:numId="2">
+    <w:abstractNumId w:val="10"/>
+  </w:num>
+  <w:num w:numId="3">
+    <w:abstractNumId w:val="36"/>
+  </w:num>
+  <w:num w:numId="4">
+    <w:abstractNumId w:val="12"/>
+  </w:num>
+  <w:num w:numId="5">
+    <w:abstractNumId w:val="38"/>
+  </w:num>
+  <w:num w:numId="6">
+    <w:abstractNumId w:val="17"/>
+  </w:num>
+  <w:num w:numId="7">
+    <w:abstractNumId w:val="16"/>
+  </w:num>
+  <w:num w:numId="8">
+    <w:abstractNumId w:val="18"/>
+  </w:num>
+  <w:num w:numId="9">
+    <w:abstractNumId w:val="11"/>
+  </w:num>
+  <w:num w:numId="10">
+    <w:abstractNumId w:val="42"/>
+  </w:num>
+  <w:num w:numId="11">
+    <w:abstractNumId w:val="29"/>
+  </w:num>
+  <w:num w:numId="12">
+    <w:abstractNumId w:val="35"/>
+  </w:num>
+  <w:num w:numId="13">
+    <w:abstractNumId w:val="46"/>
+  </w:num>
+  <w:num w:numId="14">
+    <w:abstractNumId w:val="44"/>
+  </w:num>
+  <w:num w:numId="15">
+    <w:abstractNumId w:val="5"/>
+  </w:num>
+  <w:num w:numId="16">
+    <w:abstractNumId w:val="4"/>
+  </w:num>
+  <w:num w:numId="17">
     <w:abstractNumId w:val="39"/>
   </w:num>
-  <w:num w:numId="2">
+  <w:num w:numId="18">
+    <w:abstractNumId w:val="9"/>
+  </w:num>
+  <w:num w:numId="19">
+    <w:abstractNumId w:val="26"/>
+  </w:num>
+  <w:num w:numId="20">
+    <w:abstractNumId w:val="21"/>
+  </w:num>
+  <w:num w:numId="21">
+    <w:abstractNumId w:val="7"/>
+  </w:num>
+  <w:num w:numId="22">
+    <w:abstractNumId w:val="1"/>
+  </w:num>
+  <w:num w:numId="23">
+    <w:abstractNumId w:val="27"/>
+  </w:num>
+  <w:num w:numId="24">
+    <w:abstractNumId w:val="14"/>
+  </w:num>
+  <w:num w:numId="25">
+    <w:abstractNumId w:val="37"/>
+  </w:num>
+  <w:num w:numId="26">
+    <w:abstractNumId w:val="22"/>
+  </w:num>
+  <w:num w:numId="27">
+    <w:abstractNumId w:val="34"/>
+  </w:num>
+  <w:num w:numId="28">
+    <w:abstractNumId w:val="33"/>
+  </w:num>
+  <w:num w:numId="29">
+    <w:abstractNumId w:val="32"/>
+  </w:num>
+  <w:num w:numId="30">
+    <w:abstractNumId w:val="45"/>
+  </w:num>
+  <w:num w:numId="31">
+    <w:abstractNumId w:val="20"/>
+  </w:num>
+  <w:num w:numId="32">
+    <w:abstractNumId w:val="28"/>
+  </w:num>
+  <w:num w:numId="33">
+    <w:abstractNumId w:val="13"/>
+  </w:num>
+  <w:num w:numId="34">
+    <w:abstractNumId w:val="40"/>
+  </w:num>
+  <w:num w:numId="35">
+    <w:abstractNumId w:val="6"/>
+  </w:num>
+  <w:num w:numId="36">
+    <w:abstractNumId w:val="23"/>
+  </w:num>
+  <w:num w:numId="37">
+    <w:abstractNumId w:val="31"/>
+  </w:num>
+  <w:num w:numId="38">
+    <w:abstractNumId w:val="19"/>
+  </w:num>
+  <w:num w:numId="39">
+    <w:abstractNumId w:val="15"/>
+  </w:num>
+  <w:num w:numId="40">
+    <w:abstractNumId w:val="3"/>
+  </w:num>
+  <w:num w:numId="41">
+    <w:abstractNumId w:val="30"/>
+  </w:num>
+  <w:num w:numId="42">
+    <w:abstractNumId w:val="43"/>
+  </w:num>
+  <w:num w:numId="43">
+    <w:abstractNumId w:val="25"/>
+  </w:num>
+  <w:num w:numId="44">
+    <w:abstractNumId w:val="24"/>
+  </w:num>
+  <w:num w:numId="45">
     <w:abstractNumId w:val="8"/>
   </w:num>
-  <w:num w:numId="3">
-    <w:abstractNumId w:val="34"/>
-  </w:num>
-  <w:num w:numId="4">
-    <w:abstractNumId w:val="10"/>
-  </w:num>
-  <w:num w:numId="5">
-    <w:abstractNumId w:val="36"/>
-  </w:num>
-  <w:num w:numId="6">
-    <w:abstractNumId w:val="15"/>
-  </w:num>
-  <w:num w:numId="7">
-    <w:abstractNumId w:val="14"/>
-  </w:num>
-  <w:num w:numId="8">
-    <w:abstractNumId w:val="16"/>
-  </w:num>
-  <w:num w:numId="9">
-    <w:abstractNumId w:val="9"/>
-  </w:num>
-  <w:num w:numId="10">
-    <w:abstractNumId w:val="40"/>
-  </w:num>
-  <w:num w:numId="11">
-    <w:abstractNumId w:val="27"/>
-  </w:num>
-  <w:num w:numId="12">
-    <w:abstractNumId w:val="33"/>
-  </w:num>
-  <w:num w:numId="13">
-    <w:abstractNumId w:val="44"/>
-  </w:num>
-  <w:num w:numId="14">
-    <w:abstractNumId w:val="42"/>
-  </w:num>
-  <w:num w:numId="15">
-    <w:abstractNumId w:val="3"/>
-  </w:num>
-  <w:num w:numId="16">
-    <w:abstractNumId w:val="2"/>
-  </w:num>
-  <w:num w:numId="17">
-    <w:abstractNumId w:val="37"/>
-  </w:num>
-  <w:num w:numId="18">
-    <w:abstractNumId w:val="7"/>
-  </w:num>
-  <w:num w:numId="19">
-    <w:abstractNumId w:val="24"/>
-  </w:num>
-  <w:num w:numId="20">
-    <w:abstractNumId w:val="19"/>
-  </w:num>
-  <w:num w:numId="21">
-    <w:abstractNumId w:val="5"/>
-  </w:num>
-  <w:num w:numId="22">
+  <w:num w:numId="46">
     <w:abstractNumId w:val="0"/>
   </w:num>
-  <w:num w:numId="23">
-    <w:abstractNumId w:val="25"/>
-  </w:num>
-  <w:num w:numId="24">
-    <w:abstractNumId w:val="12"/>
-  </w:num>
-  <w:num w:numId="25">
-    <w:abstractNumId w:val="35"/>
-  </w:num>
-  <w:num w:numId="26">
-    <w:abstractNumId w:val="20"/>
-  </w:num>
-  <w:num w:numId="27">
-    <w:abstractNumId w:val="32"/>
-  </w:num>
-  <w:num w:numId="28">
-    <w:abstractNumId w:val="31"/>
-  </w:num>
-  <w:num w:numId="29">
-    <w:abstractNumId w:val="30"/>
-  </w:num>
-  <w:num w:numId="30">
-    <w:abstractNumId w:val="43"/>
-  </w:num>
-  <w:num w:numId="31">
-    <w:abstractNumId w:val="18"/>
-  </w:num>
-  <w:num w:numId="32">
-    <w:abstractNumId w:val="26"/>
-  </w:num>
-  <w:num w:numId="33">
-    <w:abstractNumId w:val="11"/>
-  </w:num>
-  <w:num w:numId="34">
-    <w:abstractNumId w:val="38"/>
-  </w:num>
-  <w:num w:numId="35">
-    <w:abstractNumId w:val="4"/>
-  </w:num>
-  <w:num w:numId="36">
-    <w:abstractNumId w:val="21"/>
-  </w:num>
-  <w:num w:numId="37">
-    <w:abstractNumId w:val="29"/>
-  </w:num>
-  <w:num w:numId="38">
-    <w:abstractNumId w:val="17"/>
-  </w:num>
-  <w:num w:numId="39">
-    <w:abstractNumId w:val="13"/>
-  </w:num>
-  <w:num w:numId="40">
-    <w:abstractNumId w:val="1"/>
-  </w:num>
-  <w:num w:numId="41">
-    <w:abstractNumId w:val="28"/>
-  </w:num>
-  <w:num w:numId="42">
-    <w:abstractNumId w:val="41"/>
-  </w:num>
-  <w:num w:numId="43">
-    <w:abstractNumId w:val="23"/>
-  </w:num>
-  <w:num w:numId="44">
-    <w:abstractNumId w:val="22"/>
-  </w:num>
-  <w:num w:numId="45">
-    <w:abstractNumId w:val="6"/>
+  <w:num w:numId="47">
+    <w:abstractNumId w:val="2"/>
   </w:num>
 </w:numbering>
 </file>
@@ -25653,7 +26481,7 @@
         </b:NameList>
       </b:Author>
     </b:Author>
-    <b:RefOrder>9</b:RefOrder>
+    <b:RefOrder>6</b:RefOrder>
   </b:Source>
   <b:Source>
     <b:Tag>Joe15</b:Tag>
@@ -25673,7 +26501,7 @@
     <b:Year>2015</b:Year>
     <b:City>USA</b:City>
     <b:Publisher>O'Reilly Media</b:Publisher>
-    <b:RefOrder>12</b:RefOrder>
+    <b:RefOrder>13</b:RefOrder>
   </b:Source>
   <b:Source>
     <b:Tag>HTi20</b:Tag>
@@ -25695,7 +26523,7 @@
     <b:Month>May </b:Month>
     <b:Day>11</b:Day>
     <b:URL>https://www.mygreatlearning.com/blog/sources-for-analytics-and-machine-learning-datasets/</b:URL>
-    <b:RefOrder>16</b:RefOrder>
+    <b:RefOrder>17</b:RefOrder>
   </b:Source>
   <b:Source>
     <b:Tag>Teh20</b:Tag>
@@ -25717,7 +26545,7 @@
     <b:Month>November</b:Month>
     <b:Day>4</b:Day>
     <b:URL>https://www.astera.com/type/blog/structured-semi-structured-and-unstructured-data/</b:URL>
-    <b:RefOrder>14</b:RefOrder>
+    <b:RefOrder>15</b:RefOrder>
   </b:Source>
   <b:Source>
     <b:Tag>Jas17</b:Tag>
@@ -25739,7 +26567,7 @@
     <b:Month>January</b:Month>
     <b:Day>6</b:Day>
     <b:URL>https://machinelearningmastery.com</b:URL>
-    <b:RefOrder>19</b:RefOrder>
+    <b:RefOrder>20</b:RefOrder>
   </b:Source>
   <b:Source>
     <b:Tag>Nat18</b:Tag>
@@ -25761,7 +26589,7 @@
     <b:Month>Sep</b:Month>
     <b:Day>5</b:Day>
     <b:URL>https://www.blog.google/products/search/making-it-easier-discover-datasets/</b:URL>
-    <b:RefOrder>17</b:RefOrder>
+    <b:RefOrder>18</b:RefOrder>
   </b:Source>
   <b:Source>
     <b:Tag>AIi19</b:Tag>
@@ -25783,7 +26611,7 @@
         </b:NameList>
       </b:Author>
     </b:Author>
-    <b:RefOrder>25</b:RefOrder>
+    <b:RefOrder>26</b:RefOrder>
   </b:Source>
   <b:Source>
     <b:Tag>Hel19</b:Tag>
@@ -25825,7 +26653,7 @@
     <b:Month>Jan</b:Month>
     <b:Day>13</b:Day>
     <b:URL>https://towardsdatascience.com</b:URL>
-    <b:RefOrder>15</b:RefOrder>
+    <b:RefOrder>16</b:RefOrder>
   </b:Source>
   <b:Source>
     <b:Tag>Art20</b:Tag>
@@ -25892,7 +26720,7 @@
     <b:Year>2020</b:Year>
     <b:City>New York</b:City>
     <b:Publisher>Manning Publications</b:Publisher>
-    <b:RefOrder>20</b:RefOrder>
+    <b:RefOrder>21</b:RefOrder>
   </b:Source>
   <b:Source>
     <b:Tag>Moh20</b:Tag>
@@ -25914,7 +26742,7 @@
     <b:Month>May</b:Month>
     <b:Day>17</b:Day>
     <b:URL>https://www.geeksforgeeks.org/</b:URL>
-    <b:RefOrder>13</b:RefOrder>
+    <b:RefOrder>14</b:RefOrder>
   </b:Source>
   <b:Source>
     <b:Tag>Ade18</b:Tag>
@@ -25974,7 +26802,7 @@
     <b:Year>2020</b:Year>
     <b:City>USA</b:City>
     <b:Publisher>O'Reilly Media</b:Publisher>
-    <b:RefOrder>10</b:RefOrder>
+    <b:RefOrder>11</b:RefOrder>
   </b:Source>
   <b:Source>
     <b:Tag>Set19</b:Tag>
@@ -25994,7 +26822,7 @@
     <b:Year>2019</b:Year>
     <b:City>USA</b:City>
     <b:Publisher>O’Reilly Media</b:Publisher>
-    <b:RefOrder>6</b:RefOrder>
+    <b:RefOrder>8</b:RefOrder>
   </b:Source>
   <b:Source>
     <b:Tag>And17</b:Tag>
@@ -26019,7 +26847,7 @@
     <b:Year>2017</b:Year>
     <b:City>USA</b:City>
     <b:Publisher>O’Reilly Media</b:Publisher>
-    <b:RefOrder>7</b:RefOrder>
+    <b:RefOrder>9</b:RefOrder>
   </b:Source>
   <b:Source>
     <b:Tag>Dav15</b:Tag>
@@ -26041,7 +26869,7 @@
     <b:Month>May</b:Month>
     <b:Day>31</b:Day>
     <b:URL>https://www.davidsilver.uk</b:URL>
-    <b:RefOrder>8</b:RefOrder>
+    <b:RefOrder>10</b:RefOrder>
   </b:Source>
   <b:Source>
     <b:Tag>Pan14</b:Tag>
@@ -26069,7 +26897,7 @@
     <b:Year>2014</b:Year>
     <b:City>Edinburgh Gate</b:City>
     <b:Publisher>Pearson Education</b:Publisher>
-    <b:RefOrder>11</b:RefOrder>
+    <b:RefOrder>12</b:RefOrder>
   </b:Source>
   <b:Source>
     <b:Tag>Col15</b:Tag>
@@ -26090,7 +26918,7 @@
     <b:Year>2015</b:Year>
     <b:City>New Jersey</b:City>
     <b:Publisher>John Wiley &amp; Sons, Inc.</b:Publisher>
-    <b:RefOrder>18</b:RefOrder>
+    <b:RefOrder>19</b:RefOrder>
   </b:Source>
   <b:Source>
     <b:Tag>Din19</b:Tag>
@@ -26111,7 +26939,7 @@
     <b:Month>Dec</b:Month>
     <b:Day>9</b:Day>
     <b:URL>https://towardsdatascience.com/</b:URL>
-    <b:RefOrder>24</b:RefOrder>
+    <b:RefOrder>25</b:RefOrder>
   </b:Source>
   <b:Source>
     <b:Tag>McC13</b:Tag>
@@ -26132,7 +26960,7 @@
     </b:Author>
     <b:City>USA</b:City>
     <b:Publisher>O’Reilly Media</b:Publisher>
-    <b:RefOrder>21</b:RefOrder>
+    <b:RefOrder>22</b:RefOrder>
   </b:Source>
   <b:Source>
     <b:Tag>Wes17</b:Tag>
@@ -26152,7 +26980,7 @@
     <b:Year>2017</b:Year>
     <b:City>USA</b:City>
     <b:Publisher>O’Reilly Media</b:Publisher>
-    <b:RefOrder>22</b:RefOrder>
+    <b:RefOrder>23</b:RefOrder>
   </b:Source>
   <b:Source>
     <b:Tag>Jas18</b:Tag>
@@ -26173,13 +27001,35 @@
     <b:Month>April</b:Month>
     <b:Day>25</b:Day>
     <b:URL>https://machinelearningmastery.com/</b:URL>
-    <b:RefOrder>23</b:RefOrder>
+    <b:RefOrder>24</b:RefOrder>
+  </b:Source>
+  <b:Source>
+    <b:Tag>Fra20</b:Tag>
+    <b:SourceType>InternetSite</b:SourceType>
+    <b:Guid>{CF947068-C360-4DD2-9F49-634224400D11}</b:Guid>
+    <b:Author>
+      <b:Author>
+        <b:NameList>
+          <b:Person>
+            <b:Last>Chollet</b:Last>
+            <b:First>François</b:First>
+          </b:Person>
+        </b:NameList>
+      </b:Author>
+    </b:Author>
+    <b:Title>Why choose Keras?: keras.io</b:Title>
+    <b:ProductionCompany>Google</b:ProductionCompany>
+    <b:Year>2020</b:Year>
+    <b:Month>March</b:Month>
+    <b:Day>22</b:Day>
+    <b:URL>https://keras.io/</b:URL>
+    <b:RefOrder>7</b:RefOrder>
   </b:Source>
 </b:Sources>
 </file>
 
 <file path=customXml/itemProps1.xml><?xml version="1.0" encoding="utf-8"?>
-<ds:datastoreItem xmlns:ds="http://schemas.openxmlformats.org/officeDocument/2006/customXml" ds:itemID="{98FEDC50-8FAA-4217-BE6D-C90887B41671}">
+<ds:datastoreItem xmlns:ds="http://schemas.openxmlformats.org/officeDocument/2006/customXml" ds:itemID="{2E34BA8D-3E7E-490E-8F3F-A5A55A336E4B}">
   <ds:schemaRefs>
     <ds:schemaRef ds:uri="http://schemas.openxmlformats.org/officeDocument/2006/bibliography"/>
   </ds:schemaRefs>

</xml_diff>

<commit_message>
Documentation visualization type composition, distribution and whisker box
</commit_message>
<xml_diff>
--- a/Documents/dolgozat.docx
+++ b/Documents/dolgozat.docx
@@ -8791,7 +8791,6 @@
             <w:rPr>
               <w:b/>
               <w:bCs/>
-              <w:lang w:val="en-US"/>
             </w:rPr>
             <w:instrText xml:space="preserve"> CITATION Joe15 \l 1033 </w:instrText>
           </w:r>
@@ -8807,14 +8806,12 @@
               <w:b/>
               <w:bCs/>
               <w:noProof/>
-              <w:lang w:val="en-US"/>
             </w:rPr>
             <w:t xml:space="preserve"> </w:t>
           </w:r>
           <w:r>
             <w:rPr>
               <w:noProof/>
-              <w:lang w:val="en-US"/>
             </w:rPr>
             <w:t>[13]</w:t>
           </w:r>
@@ -9069,7 +9066,6 @@
             <w:rPr>
               <w:b/>
               <w:bCs/>
-              <w:lang w:val="en-US"/>
             </w:rPr>
             <w:instrText xml:space="preserve"> CITATION Wes17 \l 1033 </w:instrText>
           </w:r>
@@ -9085,14 +9081,12 @@
               <w:b/>
               <w:bCs/>
               <w:noProof/>
-              <w:lang w:val="en-US"/>
             </w:rPr>
             <w:t xml:space="preserve"> </w:t>
           </w:r>
           <w:r>
             <w:rPr>
               <w:noProof/>
-              <w:lang w:val="en-US"/>
             </w:rPr>
             <w:t>[20]</w:t>
           </w:r>
@@ -9105,8 +9099,6 @@
           </w:r>
         </w:sdtContent>
       </w:sdt>
-      <w:bookmarkStart w:id="3" w:name="_GoBack"/>
-      <w:bookmarkEnd w:id="3"/>
     </w:p>
     <w:p>
       <w:pPr>
@@ -9404,11 +9396,16 @@
     <w:p>
       <w:pPr>
         <w:jc w:val="both"/>
-        <w:rPr>
-          <w:b/>
-          <w:bCs/>
-        </w:rPr>
-      </w:pPr>
+      </w:pPr>
+      <w:r>
+        <w:t>A vizualizáció harmadik típusa az összetett vizualizáció, amely megkönnyíti számunkra a dolgok kombinálását. Gyakori példa a kördiagram. A kördiagram, amint azt a neve is jelzi, általában különböző kategóriákat képviselnek százalékos arányban, arányos méretben egy különböző színű tortában, és minden szín más kategóriát képvisel.</w:t>
+      </w:r>
+      <w:r>
+        <w:t xml:space="preserve"> </w:t>
+      </w:r>
+      <w:r>
+        <w:t>Tehát a kördiagramok megkönnyítik a százalékos eloszlás megértését, és megkönnyítik számunkra annak megértését, hogy az adott kategória különböző értékei hogyan oszlanak meg az adatkészletünkön.</w:t>
+      </w:r>
     </w:p>
     <w:p>
       <w:pPr>
@@ -9439,96 +9436,429 @@
         </w:rPr>
         <w:t>vizualizációk</w:t>
       </w:r>
-    </w:p>
-    <w:p>
-      <w:pPr>
-        <w:jc w:val="both"/>
-        <w:rPr>
-          <w:b/>
-          <w:bCs/>
-        </w:rPr>
-      </w:pPr>
-    </w:p>
-    <w:p>
-      <w:pPr>
-        <w:jc w:val="both"/>
-      </w:pPr>
-      <w:r>
-        <w:rPr>
-          <w:b/>
-          <w:bCs/>
-        </w:rPr>
-        <w:t>különböző</w:t>
-      </w:r>
-      <w:r>
-        <w:rPr>
-          <w:b/>
-          <w:bCs/>
-        </w:rPr>
-        <w:t xml:space="preserve"> tulajdonságok</w:t>
-      </w:r>
-      <w:r>
-        <w:t>at</w:t>
-      </w:r>
-      <w:r>
-        <w:t xml:space="preserve"> ugyanazon a koordinátán való ábrázolása</w:t>
-      </w:r>
-    </w:p>
-    <w:p>
-      <w:pPr>
-        <w:jc w:val="both"/>
-        <w:rPr>
-          <w:b/>
-          <w:bCs/>
-        </w:rPr>
-      </w:pPr>
-      <w:r>
-        <w:rPr>
-          <w:b/>
-          <w:bCs/>
-        </w:rPr>
-        <w:t>2d</w:t>
-      </w:r>
-    </w:p>
-    <w:p>
-      <w:pPr>
-        <w:jc w:val="both"/>
-        <w:rPr>
-          <w:b/>
-          <w:bCs/>
-        </w:rPr>
-      </w:pPr>
-      <w:r>
-        <w:rPr>
-          <w:b/>
-          <w:bCs/>
-        </w:rPr>
-        <w:t>3d</w:t>
-      </w:r>
-    </w:p>
-    <w:p>
-      <w:pPr>
-        <w:jc w:val="both"/>
-        <w:rPr>
-          <w:b/>
-          <w:bCs/>
-        </w:rPr>
-      </w:pPr>
-      <w:r>
-        <w:rPr>
-          <w:b/>
-          <w:bCs/>
-        </w:rPr>
-        <w:t>Hogyan tudunk háromnál több dimenziót ábrázolni?</w:t>
-      </w:r>
-    </w:p>
-    <w:p>
-      <w:pPr>
-        <w:jc w:val="both"/>
-      </w:pPr>
-      <w:r>
-        <w:t>...</w:t>
-      </w:r>
+      <w:sdt>
+        <w:sdtPr>
+          <w:rPr>
+            <w:b/>
+            <w:bCs/>
+          </w:rPr>
+          <w:id w:val="1607920975"/>
+          <w:citation/>
+        </w:sdtPr>
+        <w:sdtContent>
+          <w:r>
+            <w:rPr>
+              <w:b/>
+              <w:bCs/>
+            </w:rPr>
+            <w:fldChar w:fldCharType="begin"/>
+          </w:r>
+          <w:r>
+            <w:rPr>
+              <w:b/>
+              <w:bCs/>
+              <w:lang w:val="en-US"/>
+            </w:rPr>
+            <w:instrText xml:space="preserve"> CITATION Wes17 \l 1033 </w:instrText>
+          </w:r>
+          <w:r>
+            <w:rPr>
+              <w:b/>
+              <w:bCs/>
+            </w:rPr>
+            <w:fldChar w:fldCharType="separate"/>
+          </w:r>
+          <w:r>
+            <w:rPr>
+              <w:b/>
+              <w:bCs/>
+              <w:noProof/>
+              <w:lang w:val="en-US"/>
+            </w:rPr>
+            <w:t xml:space="preserve"> </w:t>
+          </w:r>
+          <w:r>
+            <w:rPr>
+              <w:noProof/>
+              <w:lang w:val="en-US"/>
+            </w:rPr>
+            <w:t>[20]</w:t>
+          </w:r>
+          <w:r>
+            <w:rPr>
+              <w:b/>
+              <w:bCs/>
+            </w:rPr>
+            <w:fldChar w:fldCharType="end"/>
+          </w:r>
+        </w:sdtContent>
+      </w:sdt>
+    </w:p>
+    <w:p>
+      <w:pPr>
+        <w:jc w:val="both"/>
+      </w:pPr>
+      <w:r>
+        <w:t>A vizualizáció utolsó kategóriája a</w:t>
+      </w:r>
+      <w:r>
+        <w:t>z</w:t>
+      </w:r>
+      <w:r>
+        <w:t xml:space="preserve"> </w:t>
+      </w:r>
+      <w:r>
+        <w:t>eloszlási</w:t>
+      </w:r>
+      <w:r>
+        <w:t xml:space="preserve"> vizualizációk, amelyek lehetővé teszik számunkra, hogy megértsük, hogyan oszlik meg adatkészletünk különböző értéktartományok között. Például láthatjuk, hogy a </w:t>
+      </w:r>
+      <w:r>
+        <w:t>8</w:t>
+      </w:r>
+      <w:r>
+        <w:t xml:space="preserve"> és </w:t>
+      </w:r>
+      <w:r>
+        <w:t>12 pont</w:t>
+      </w:r>
+      <w:r>
+        <w:t xml:space="preserve"> közötti értékek</w:t>
+      </w:r>
+      <w:r>
+        <w:t xml:space="preserve"> </w:t>
+      </w:r>
+      <w:r>
+        <w:t>fordultak elő</w:t>
+      </w:r>
+      <w:r>
+        <w:t xml:space="preserve"> a legtöbbször</w:t>
+      </w:r>
+      <w:r>
+        <w:t xml:space="preserve">, míg a </w:t>
+      </w:r>
+      <w:r>
+        <w:t>0 pont fele annyiszor fordult elő</w:t>
+      </w:r>
+      <w:r>
+        <w:t>.</w:t>
+      </w:r>
+      <w:r>
+        <w:t xml:space="preserve"> Látszódik, hogy az eloszlás az átlag </w:t>
+      </w:r>
+      <w:r>
+        <w:t>10.41</w:t>
+      </w:r>
+      <w:r>
+        <w:t xml:space="preserve"> felé tendál.</w:t>
+      </w:r>
+      <w:r>
+        <w:t xml:space="preserve"> Tehát a hisztogram hasznos a teljes </w:t>
+      </w:r>
+      <w:r>
+        <w:lastRenderedPageBreak/>
+        <w:t>adateloszlás megértéséhez és az értékek nagy részének megismeréséhez. Különösen hasznos a kiugró értékek felderítés</w:t>
+      </w:r>
+      <w:r>
+        <w:t>ére</w:t>
+      </w:r>
+      <w:r>
+        <w:t>.</w:t>
+      </w:r>
+    </w:p>
+    <w:p>
+      <w:pPr>
+        <w:jc w:val="center"/>
+      </w:pPr>
+      <w:r>
+        <w:rPr>
+          <w:noProof/>
+        </w:rPr>
+        <w:drawing>
+          <wp:inline distT="0" distB="0" distL="0" distR="0" wp14:anchorId="7B640E5C" wp14:editId="1F055599">
+            <wp:extent cx="3629025" cy="2533650"/>
+            <wp:effectExtent l="0" t="0" r="0" b="0"/>
+            <wp:docPr id="30" name="Picture 30"/>
+            <wp:cNvGraphicFramePr>
+              <a:graphicFrameLocks xmlns:a="http://schemas.openxmlformats.org/drawingml/2006/main" noChangeAspect="1"/>
+            </wp:cNvGraphicFramePr>
+            <a:graphic xmlns:a="http://schemas.openxmlformats.org/drawingml/2006/main">
+              <a:graphicData uri="http://schemas.openxmlformats.org/drawingml/2006/picture">
+                <pic:pic xmlns:pic="http://schemas.openxmlformats.org/drawingml/2006/picture">
+                  <pic:nvPicPr>
+                    <pic:cNvPr id="30" name="distplot.png"/>
+                    <pic:cNvPicPr/>
+                  </pic:nvPicPr>
+                  <pic:blipFill>
+                    <a:blip r:embed="rId25">
+                      <a:extLst>
+                        <a:ext uri="{28A0092B-C50C-407E-A947-70E740481C1C}">
+                          <a14:useLocalDpi xmlns:a14="http://schemas.microsoft.com/office/drawing/2010/main" val="0"/>
+                        </a:ext>
+                      </a:extLst>
+                    </a:blip>
+                    <a:stretch>
+                      <a:fillRect/>
+                    </a:stretch>
+                  </pic:blipFill>
+                  <pic:spPr>
+                    <a:xfrm>
+                      <a:off x="0" y="0"/>
+                      <a:ext cx="3629025" cy="2533650"/>
+                    </a:xfrm>
+                    <a:prstGeom prst="rect">
+                      <a:avLst/>
+                    </a:prstGeom>
+                  </pic:spPr>
+                </pic:pic>
+              </a:graphicData>
+            </a:graphic>
+          </wp:inline>
+        </w:drawing>
+      </w:r>
+    </w:p>
+    <w:p>
+      <w:pPr>
+        <w:jc w:val="both"/>
+        <w:rPr>
+          <w:b/>
+          <w:bCs/>
+        </w:rPr>
+      </w:pPr>
+      <w:r>
+        <w:rPr>
+          <w:b/>
+          <w:bCs/>
+        </w:rPr>
+        <w:t>Adat statisztika leíró ábrázolás</w:t>
+      </w:r>
+    </w:p>
+    <w:p>
+      <w:pPr>
+        <w:jc w:val="both"/>
+      </w:pPr>
+      <w:r>
+        <w:t>A</w:t>
+      </w:r>
+      <w:r>
+        <w:t xml:space="preserve">z egyik vizualizáció, amely összefoglalja a leíró statisztikákat, </w:t>
+      </w:r>
+      <w:r>
+        <w:t>a</w:t>
+      </w:r>
+      <w:r>
+        <w:t xml:space="preserve">z a </w:t>
+      </w:r>
+      <w:r>
+        <w:t>daru</w:t>
+      </w:r>
+      <w:r>
+        <w:t xml:space="preserve"> és doboz diagram</w:t>
+      </w:r>
+      <w:r>
+        <w:t xml:space="preserve"> (</w:t>
+      </w:r>
+      <w:proofErr w:type="spellStart"/>
+      <w:r>
+        <w:t>whisker</w:t>
+      </w:r>
+      <w:proofErr w:type="spellEnd"/>
+      <w:r>
+        <w:t xml:space="preserve"> </w:t>
+      </w:r>
+      <w:proofErr w:type="spellStart"/>
+      <w:r>
+        <w:t>box</w:t>
+      </w:r>
+      <w:proofErr w:type="spellEnd"/>
+      <w:r>
+        <w:t>)</w:t>
+      </w:r>
+      <w:r>
+        <w:t xml:space="preserve">. A </w:t>
+      </w:r>
+      <w:r>
+        <w:t>diagram</w:t>
+      </w:r>
+      <w:r>
+        <w:t xml:space="preserve"> egyetlen adatmegjelenítésben összefoglalja az adatok több aspektusát, a medián, a felső </w:t>
+      </w:r>
+      <w:proofErr w:type="spellStart"/>
+      <w:r>
+        <w:t>kvartilis</w:t>
+      </w:r>
+      <w:proofErr w:type="spellEnd"/>
+      <w:r>
+        <w:t xml:space="preserve"> (</w:t>
+      </w:r>
+      <w:r>
+        <w:t>75</w:t>
+      </w:r>
+      <w:r>
+        <w:t>%)</w:t>
+      </w:r>
+      <w:r>
+        <w:t xml:space="preserve">, az alsó </w:t>
+      </w:r>
+      <w:proofErr w:type="spellStart"/>
+      <w:r>
+        <w:t>kvartilis</w:t>
+      </w:r>
+      <w:proofErr w:type="spellEnd"/>
+      <w:r>
+        <w:t xml:space="preserve"> (25%). A</w:t>
+      </w:r>
+      <w:r>
+        <w:t xml:space="preserve"> felső szélső érték, amelyet felső </w:t>
+      </w:r>
+      <w:r>
+        <w:t>negyed</w:t>
+      </w:r>
+      <w:r>
+        <w:t xml:space="preserve"> plusz 1,5 </w:t>
+      </w:r>
+      <w:proofErr w:type="spellStart"/>
+      <w:r>
+        <w:t>interkvartilis</w:t>
+      </w:r>
+      <w:proofErr w:type="spellEnd"/>
+      <w:r>
+        <w:t xml:space="preserve"> tartományként határozunk meg. Az </w:t>
+      </w:r>
+      <w:proofErr w:type="spellStart"/>
+      <w:r>
+        <w:t>interkvartilis</w:t>
+      </w:r>
+      <w:proofErr w:type="spellEnd"/>
+      <w:r>
+        <w:t xml:space="preserve"> tartomány a felső és az alsó </w:t>
+      </w:r>
+      <w:proofErr w:type="spellStart"/>
+      <w:r>
+        <w:t>kvartilis</w:t>
+      </w:r>
+      <w:proofErr w:type="spellEnd"/>
+      <w:r>
+        <w:t xml:space="preserve"> közötti intervallum. A szélső érték, amely az alsó </w:t>
+      </w:r>
+      <w:proofErr w:type="spellStart"/>
+      <w:r>
+        <w:t>kvartilis</w:t>
+      </w:r>
+      <w:proofErr w:type="spellEnd"/>
+      <w:r>
+        <w:t xml:space="preserve"> mínusz 1,5 </w:t>
+      </w:r>
+      <w:proofErr w:type="spellStart"/>
+      <w:r>
+        <w:t>interkvartilis</w:t>
+      </w:r>
+      <w:proofErr w:type="spellEnd"/>
+      <w:r>
+        <w:t xml:space="preserve"> tartomány. A </w:t>
+      </w:r>
+      <w:r>
+        <w:t>daru szakasz</w:t>
+      </w:r>
+      <w:r>
+        <w:t xml:space="preserve"> a felső és a felső </w:t>
+      </w:r>
+      <w:proofErr w:type="spellStart"/>
+      <w:r>
+        <w:t>kvartilis</w:t>
+      </w:r>
+      <w:proofErr w:type="spellEnd"/>
+      <w:r>
+        <w:t xml:space="preserve">, valamint az alsó és az alsó </w:t>
+      </w:r>
+      <w:proofErr w:type="spellStart"/>
+      <w:r>
+        <w:t>kvartilis</w:t>
+      </w:r>
+      <w:proofErr w:type="spellEnd"/>
+      <w:r>
+        <w:t xml:space="preserve"> között húzódó vonal. Végül a kiugró értékek a felső és az alsó szélsőségeken kívül eső értékek. A </w:t>
+      </w:r>
+      <w:r>
+        <w:t>daru</w:t>
+      </w:r>
+      <w:r>
+        <w:t xml:space="preserve"> és a doboz</w:t>
+      </w:r>
+      <w:r>
+        <w:t xml:space="preserve"> </w:t>
+      </w:r>
+      <w:r>
+        <w:t>diagram segít összefoglalni a leíró statisztikákat. Hasznos az adatkészlet potenciális kiugró értékeinek felderítése is.</w:t>
+      </w:r>
+    </w:p>
+    <w:p>
+      <w:pPr>
+        <w:jc w:val="center"/>
+        <w:rPr>
+          <w:b/>
+          <w:bCs/>
+        </w:rPr>
+      </w:pPr>
+      <w:r>
+        <w:rPr>
+          <w:b/>
+          <w:bCs/>
+          <w:noProof/>
+        </w:rPr>
+        <w:drawing>
+          <wp:inline distT="0" distB="0" distL="0" distR="0" wp14:anchorId="30644568" wp14:editId="377D304B">
+            <wp:extent cx="3705225" cy="2266950"/>
+            <wp:effectExtent l="0" t="0" r="9525" b="0"/>
+            <wp:docPr id="31" name="Picture 31"/>
+            <wp:cNvGraphicFramePr>
+              <a:graphicFrameLocks xmlns:a="http://schemas.openxmlformats.org/drawingml/2006/main" noChangeAspect="1"/>
+            </wp:cNvGraphicFramePr>
+            <a:graphic xmlns:a="http://schemas.openxmlformats.org/drawingml/2006/main">
+              <a:graphicData uri="http://schemas.openxmlformats.org/drawingml/2006/picture">
+                <pic:pic xmlns:pic="http://schemas.openxmlformats.org/drawingml/2006/picture">
+                  <pic:nvPicPr>
+                    <pic:cNvPr id="31" name="whisker_plot.png"/>
+                    <pic:cNvPicPr/>
+                  </pic:nvPicPr>
+                  <pic:blipFill>
+                    <a:blip r:embed="rId26">
+                      <a:extLst>
+                        <a:ext uri="{28A0092B-C50C-407E-A947-70E740481C1C}">
+                          <a14:useLocalDpi xmlns:a14="http://schemas.microsoft.com/office/drawing/2010/main" val="0"/>
+                        </a:ext>
+                      </a:extLst>
+                    </a:blip>
+                    <a:stretch>
+                      <a:fillRect/>
+                    </a:stretch>
+                  </pic:blipFill>
+                  <pic:spPr>
+                    <a:xfrm>
+                      <a:off x="0" y="0"/>
+                      <a:ext cx="3705225" cy="2266950"/>
+                    </a:xfrm>
+                    <a:prstGeom prst="rect">
+                      <a:avLst/>
+                    </a:prstGeom>
+                  </pic:spPr>
+                </pic:pic>
+              </a:graphicData>
+            </a:graphic>
+          </wp:inline>
+        </w:drawing>
+      </w:r>
+    </w:p>
+    <w:p>
+      <w:pPr>
+        <w:jc w:val="center"/>
+        <w:rPr>
+          <w:b/>
+          <w:bCs/>
+        </w:rPr>
+      </w:pPr>
+      <w:bookmarkStart w:id="3" w:name="_GoBack"/>
+      <w:bookmarkEnd w:id="3"/>
     </w:p>
     <w:p>
       <w:pPr>
@@ -9542,36 +9872,36 @@
         <w:rPr>
           <w:rFonts w:ascii="Arial" w:hAnsi="Arial" w:cs="Arial"/>
         </w:rPr>
+        <w:t>Saját adathalmazon bemutatása</w:t>
+      </w:r>
+    </w:p>
+    <w:p>
+      <w:pPr>
+        <w:ind w:left="0" w:firstLine="0"/>
+        <w:jc w:val="both"/>
+      </w:pPr>
+      <w:r>
+        <w:rPr>
+          <w:b/>
+          <w:bCs/>
+        </w:rPr>
+        <w:t>Saját adathalmazon ábrázolása</w:t>
+      </w:r>
+      <w:r>
+        <w:t>: Milyen megjelenítést használtam, több adathalmaz bemutatása, észrevételek, következtetések stb.</w:t>
+      </w:r>
+    </w:p>
+    <w:p>
+      <w:pPr>
+        <w:ind w:left="0" w:firstLine="0"/>
+        <w:jc w:val="both"/>
+      </w:pPr>
+      <w:r>
+        <w:rPr>
+          <w:b/>
+          <w:bCs/>
+        </w:rPr>
         <w:lastRenderedPageBreak/>
-        <w:t>Saját adathalmazon bemutatása</w:t>
-      </w:r>
-    </w:p>
-    <w:p>
-      <w:pPr>
-        <w:ind w:left="0" w:firstLine="0"/>
-        <w:jc w:val="both"/>
-      </w:pPr>
-      <w:r>
-        <w:rPr>
-          <w:b/>
-          <w:bCs/>
-        </w:rPr>
-        <w:t>Saját adathalmazon ábrázolása</w:t>
-      </w:r>
-      <w:r>
-        <w:t>: Milyen megjelenítést használtam, több adathalmaz bemutatása, észrevételek, következtetések stb.</w:t>
-      </w:r>
-    </w:p>
-    <w:p>
-      <w:pPr>
-        <w:ind w:left="0" w:firstLine="0"/>
-        <w:jc w:val="both"/>
-      </w:pPr>
-      <w:r>
-        <w:rPr>
-          <w:b/>
-          <w:bCs/>
-        </w:rPr>
         <w:t>Megjelenítési forma bemutatása</w:t>
       </w:r>
       <w:r>
@@ -9791,7 +10121,7 @@
                     <pic:cNvPicPr/>
                   </pic:nvPicPr>
                   <pic:blipFill>
-                    <a:blip r:embed="rId25" cstate="print">
+                    <a:blip r:embed="rId27" cstate="print">
                       <a:extLst>
                         <a:ext uri="{28A0092B-C50C-407E-A947-70E740481C1C}">
                           <a14:useLocalDpi xmlns:a14="http://schemas.microsoft.com/office/drawing/2010/main" val="0"/>
@@ -10107,7 +10437,7 @@
                     <pic:cNvPicPr/>
                   </pic:nvPicPr>
                   <pic:blipFill>
-                    <a:blip r:embed="rId26">
+                    <a:blip r:embed="rId28">
                       <a:extLst>
                         <a:ext uri="{28A0092B-C50C-407E-A947-70E740481C1C}">
                           <a14:useLocalDpi xmlns:a14="http://schemas.microsoft.com/office/drawing/2010/main" val="0"/>
@@ -11127,7 +11457,7 @@
                     <pic:cNvPicPr/>
                   </pic:nvPicPr>
                   <pic:blipFill>
-                    <a:blip r:embed="rId27">
+                    <a:blip r:embed="rId29">
                       <a:extLst>
                         <a:ext uri="{28A0092B-C50C-407E-A947-70E740481C1C}">
                           <a14:useLocalDpi xmlns:a14="http://schemas.microsoft.com/office/drawing/2010/main" val="0"/>
@@ -11526,7 +11856,7 @@
                     <pic:cNvPicPr/>
                   </pic:nvPicPr>
                   <pic:blipFill>
-                    <a:blip r:embed="rId28">
+                    <a:blip r:embed="rId30">
                       <a:extLst>
                         <a:ext uri="{28A0092B-C50C-407E-A947-70E740481C1C}">
                           <a14:useLocalDpi xmlns:a14="http://schemas.microsoft.com/office/drawing/2010/main" val="0"/>
@@ -11621,7 +11951,7 @@
                     <pic:cNvPicPr/>
                   </pic:nvPicPr>
                   <pic:blipFill>
-                    <a:blip r:embed="rId29">
+                    <a:blip r:embed="rId31">
                       <a:extLst>
                         <a:ext uri="{28A0092B-C50C-407E-A947-70E740481C1C}">
                           <a14:useLocalDpi xmlns:a14="http://schemas.microsoft.com/office/drawing/2010/main" val="0"/>
@@ -11690,7 +12020,7 @@
                     <pic:cNvPicPr/>
                   </pic:nvPicPr>
                   <pic:blipFill>
-                    <a:blip r:embed="rId30">
+                    <a:blip r:embed="rId32">
                       <a:extLst>
                         <a:ext uri="{28A0092B-C50C-407E-A947-70E740481C1C}">
                           <a14:useLocalDpi xmlns:a14="http://schemas.microsoft.com/office/drawing/2010/main" val="0"/>
@@ -12108,7 +12438,7 @@
                     <pic:cNvPicPr/>
                   </pic:nvPicPr>
                   <pic:blipFill>
-                    <a:blip r:embed="rId31">
+                    <a:blip r:embed="rId33">
                       <a:extLst>
                         <a:ext uri="{28A0092B-C50C-407E-A947-70E740481C1C}">
                           <a14:useLocalDpi xmlns:a14="http://schemas.microsoft.com/office/drawing/2010/main" val="0"/>
@@ -12164,9 +12494,11 @@
       <w:r>
         <w:t xml:space="preserve">készletnek, az utolsó csoportot pedig tesztkészletnek. A kör pontosságát </w:t>
       </w:r>
+      <w:proofErr w:type="gramStart"/>
       <w:r>
         <w:t>Pontosság[</w:t>
       </w:r>
+      <w:proofErr w:type="gramEnd"/>
       <w:r>
         <w:t>1</w:t>
       </w:r>
@@ -12194,9 +12526,11 @@
       <w:r>
         <w:t xml:space="preserve"> a harmadik csoportot tesztkészletnek választjuk. A kör pontosságát </w:t>
       </w:r>
+      <w:proofErr w:type="gramStart"/>
       <w:r>
         <w:t>Pontosság[</w:t>
       </w:r>
+      <w:proofErr w:type="gramEnd"/>
       <w:r>
         <w:t>2</w:t>
       </w:r>
@@ -12218,9 +12552,11 @@
       <w:r>
         <w:t xml:space="preserve"> a második csoportot tesztkészletnek. A pontosságot </w:t>
       </w:r>
+      <w:proofErr w:type="gramStart"/>
       <w:r>
         <w:t>Pontosság[</w:t>
       </w:r>
+      <w:proofErr w:type="gramEnd"/>
       <w:r>
         <w:t>3</w:t>
       </w:r>
@@ -12242,9 +12578,11 @@
       <w:r>
         <w:t xml:space="preserve">készletnek. A kör pontosságát </w:t>
       </w:r>
+      <w:proofErr w:type="gramStart"/>
       <w:r>
         <w:t>Pontosság[</w:t>
       </w:r>
+      <w:proofErr w:type="gramEnd"/>
       <w:r>
         <w:t>4</w:t>
       </w:r>
@@ -13668,7 +14006,15 @@
         <w:t xml:space="preserve"> stb</w:t>
       </w:r>
       <w:r>
-        <w:t>. Összevonjuk az egyes modellek eredményeit, hogy megkapjuk a az együttes</w:t>
+        <w:t xml:space="preserve">. Összevonjuk az egyes modellek eredményeit, hogy megkapjuk </w:t>
+      </w:r>
+      <w:proofErr w:type="gramStart"/>
+      <w:r>
+        <w:t>a</w:t>
+      </w:r>
+      <w:proofErr w:type="gramEnd"/>
+      <w:r>
+        <w:t xml:space="preserve"> az együttes</w:t>
       </w:r>
       <w:r>
         <w:t xml:space="preserve"> </w:t>
@@ -13706,7 +14052,7 @@
                     <pic:cNvPicPr/>
                   </pic:nvPicPr>
                   <pic:blipFill>
-                    <a:blip r:embed="rId32">
+                    <a:blip r:embed="rId34">
                       <a:extLst>
                         <a:ext uri="{28A0092B-C50C-407E-A947-70E740481C1C}">
                           <a14:useLocalDpi xmlns:a14="http://schemas.microsoft.com/office/drawing/2010/main" val="0"/>
@@ -13963,7 +14309,7 @@
                     <pic:cNvPicPr/>
                   </pic:nvPicPr>
                   <pic:blipFill>
-                    <a:blip r:embed="rId33">
+                    <a:blip r:embed="rId35">
                       <a:extLst>
                         <a:ext uri="{28A0092B-C50C-407E-A947-70E740481C1C}">
                           <a14:useLocalDpi xmlns:a14="http://schemas.microsoft.com/office/drawing/2010/main" val="0"/>
@@ -15531,7 +15877,7 @@
                     <pic:cNvPicPr/>
                   </pic:nvPicPr>
                   <pic:blipFill>
-                    <a:blip r:embed="rId34">
+                    <a:blip r:embed="rId36">
                       <a:extLst>
                         <a:ext uri="{28A0092B-C50C-407E-A947-70E740481C1C}">
                           <a14:useLocalDpi xmlns:a14="http://schemas.microsoft.com/office/drawing/2010/main" val="0"/>
@@ -16437,7 +16783,7 @@
                     <pic:cNvPicPr/>
                   </pic:nvPicPr>
                   <pic:blipFill>
-                    <a:blip r:embed="rId35">
+                    <a:blip r:embed="rId37">
                       <a:extLst>
                         <a:ext uri="{28A0092B-C50C-407E-A947-70E740481C1C}">
                           <a14:useLocalDpi xmlns:a14="http://schemas.microsoft.com/office/drawing/2010/main" val="0"/>
@@ -18258,7 +18604,7 @@
                     <pic:cNvPicPr/>
                   </pic:nvPicPr>
                   <pic:blipFill>
-                    <a:blip r:embed="rId36">
+                    <a:blip r:embed="rId38">
                       <a:extLst>
                         <a:ext uri="{28A0092B-C50C-407E-A947-70E740481C1C}">
                           <a14:useLocalDpi xmlns:a14="http://schemas.microsoft.com/office/drawing/2010/main" val="0"/>
@@ -18606,7 +18952,7 @@
                     <pic:cNvPicPr/>
                   </pic:nvPicPr>
                   <pic:blipFill>
-                    <a:blip r:embed="rId37">
+                    <a:blip r:embed="rId39">
                       <a:extLst>
                         <a:ext uri="{28A0092B-C50C-407E-A947-70E740481C1C}">
                           <a14:useLocalDpi xmlns:a14="http://schemas.microsoft.com/office/drawing/2010/main" val="0"/>
@@ -18681,7 +19027,7 @@
       <w:r>
         <w:t xml:space="preserve">halmaz kategorikus adatok átalakítása következik. A konkrét adatkészlet eredeti forrása az alábbi URL-címen található: </w:t>
       </w:r>
-      <w:hyperlink r:id="rId38" w:history="1">
+      <w:hyperlink r:id="rId40" w:history="1">
         <w:r>
           <w:rPr>
             <w:rStyle w:val="Hyperlink"/>
@@ -18873,7 +19219,7 @@
                     <pic:cNvPicPr/>
                   </pic:nvPicPr>
                   <pic:blipFill>
-                    <a:blip r:embed="rId39">
+                    <a:blip r:embed="rId41">
                       <a:extLst>
                         <a:ext uri="{28A0092B-C50C-407E-A947-70E740481C1C}">
                           <a14:useLocalDpi xmlns:a14="http://schemas.microsoft.com/office/drawing/2010/main" val="0"/>
@@ -19188,7 +19534,7 @@
                     <pic:cNvPicPr/>
                   </pic:nvPicPr>
                   <pic:blipFill>
-                    <a:blip r:embed="rId40">
+                    <a:blip r:embed="rId42">
                       <a:extLst>
                         <a:ext uri="{28A0092B-C50C-407E-A947-70E740481C1C}">
                           <a14:useLocalDpi xmlns:a14="http://schemas.microsoft.com/office/drawing/2010/main" val="0"/>
@@ -27924,7 +28270,7 @@
 </file>
 
 <file path=customXml/itemProps1.xml><?xml version="1.0" encoding="utf-8"?>
-<ds:datastoreItem xmlns:ds="http://schemas.openxmlformats.org/officeDocument/2006/customXml" ds:itemID="{F6099E38-ACC6-4B28-9333-D4CB8D639D0C}">
+<ds:datastoreItem xmlns:ds="http://schemas.openxmlformats.org/officeDocument/2006/customXml" ds:itemID="{4843B985-52A3-4AAC-AF31-3366FD432214}">
   <ds:schemaRefs>
     <ds:schemaRef ds:uri="http://schemas.openxmlformats.org/officeDocument/2006/bibliography"/>
   </ds:schemaRefs>

</xml_diff>

<commit_message>
Little clean-up. Insert new images.
</commit_message>
<xml_diff>
--- a/Documents/dolgozat.docx
+++ b/Documents/dolgozat.docx
@@ -699,6 +699,7 @@
           <w:id w:val="31158162"/>
           <w:citation/>
         </w:sdtPr>
+        <w:sdtEndPr/>
         <w:sdtContent>
           <w:r>
             <w:fldChar w:fldCharType="begin"/>
@@ -799,6 +800,7 @@
           <w:id w:val="-51152800"/>
           <w:citation/>
         </w:sdtPr>
+        <w:sdtEndPr/>
         <w:sdtContent>
           <w:r>
             <w:rPr>
@@ -1422,6 +1424,7 @@
           <w:id w:val="-1398048542"/>
           <w:citation/>
         </w:sdtPr>
+        <w:sdtEndPr/>
         <w:sdtContent>
           <w:r>
             <w:rPr>
@@ -1568,6 +1571,7 @@
           <w:id w:val="-1817723262"/>
           <w:citation/>
         </w:sdtPr>
+        <w:sdtEndPr/>
         <w:sdtContent>
           <w:r>
             <w:rPr>
@@ -1717,6 +1721,7 @@
           <w:id w:val="1314458663"/>
           <w:citation/>
         </w:sdtPr>
+        <w:sdtEndPr/>
         <w:sdtContent>
           <w:r>
             <w:rPr>
@@ -1973,6 +1978,7 @@
           <w:id w:val="1814444614"/>
           <w:citation/>
         </w:sdtPr>
+        <w:sdtEndPr/>
         <w:sdtContent>
           <w:r>
             <w:rPr>
@@ -2347,6 +2353,7 @@
           <w:id w:val="1160975809"/>
           <w:citation/>
         </w:sdtPr>
+        <w:sdtEndPr/>
         <w:sdtContent>
           <w:r>
             <w:rPr>
@@ -2384,7 +2391,7 @@
               <w:noProof/>
               <w:lang w:val="en-US"/>
             </w:rPr>
-            <w:t>[6]</w:t>
+            <w:t>[7]</w:t>
           </w:r>
           <w:r>
             <w:rPr>
@@ -2639,6 +2646,7 @@
           <w:id w:val="-830059082"/>
           <w:citation/>
         </w:sdtPr>
+        <w:sdtEndPr/>
         <w:sdtContent>
           <w:r>
             <w:rPr>
@@ -2673,7 +2681,7 @@
             <w:rPr>
               <w:noProof/>
             </w:rPr>
-            <w:t>[6]</w:t>
+            <w:t>[8]</w:t>
           </w:r>
           <w:r>
             <w:rPr>
@@ -3007,16 +3015,21 @@
       <w:pPr>
         <w:jc w:val="center"/>
       </w:pPr>
+    </w:p>
+    <w:p>
+      <w:pPr>
+        <w:jc w:val="center"/>
+      </w:pPr>
       <w:r>
         <w:rPr>
           <w:noProof/>
         </w:rPr>
         <w:lastRenderedPageBreak/>
         <w:drawing>
-          <wp:inline distT="0" distB="0" distL="0" distR="0" wp14:anchorId="45B6127E" wp14:editId="6FE48CF0">
-            <wp:extent cx="5579745" cy="3138805"/>
-            <wp:effectExtent l="0" t="0" r="1905" b="4445"/>
-            <wp:docPr id="4" name="Picture 4"/>
+          <wp:inline distT="0" distB="0" distL="0" distR="0" wp14:anchorId="33B0CE5D" wp14:editId="7A0798E0">
+            <wp:extent cx="5579745" cy="3742055"/>
+            <wp:effectExtent l="0" t="0" r="1905" b="0"/>
+            <wp:docPr id="32" name="Picture 32"/>
             <wp:cNvGraphicFramePr>
               <a:graphicFrameLocks xmlns:a="http://schemas.openxmlformats.org/drawingml/2006/main" noChangeAspect="1"/>
             </wp:cNvGraphicFramePr>
@@ -3024,11 +3037,11 @@
               <a:graphicData uri="http://schemas.openxmlformats.org/drawingml/2006/picture">
                 <pic:pic xmlns:pic="http://schemas.openxmlformats.org/drawingml/2006/picture">
                   <pic:nvPicPr>
-                    <pic:cNvPr id="4" name="felugyelt_tanulas.png"/>
+                    <pic:cNvPr id="32" name="supervised_learning.png"/>
                     <pic:cNvPicPr/>
                   </pic:nvPicPr>
                   <pic:blipFill>
-                    <a:blip r:embed="rId14" cstate="print">
+                    <a:blip r:embed="rId14">
                       <a:extLst>
                         <a:ext uri="{28A0092B-C50C-407E-A947-70E740481C1C}">
                           <a14:useLocalDpi xmlns:a14="http://schemas.microsoft.com/office/drawing/2010/main" val="0"/>
@@ -3042,7 +3055,7 @@
                   <pic:spPr>
                     <a:xfrm>
                       <a:off x="0" y="0"/>
-                      <a:ext cx="5579745" cy="3138805"/>
+                      <a:ext cx="5579745" cy="3742055"/>
                     </a:xfrm>
                     <a:prstGeom prst="rect">
                       <a:avLst/>
@@ -3160,6 +3173,7 @@
           <w:id w:val="2049023900"/>
           <w:citation/>
         </w:sdtPr>
+        <w:sdtEndPr/>
         <w:sdtContent>
           <w:r>
             <w:rPr>
@@ -3194,7 +3208,7 @@
             <w:rPr>
               <w:noProof/>
             </w:rPr>
-            <w:t>[7]</w:t>
+            <w:t>[9]</w:t>
           </w:r>
           <w:r>
             <w:rPr>
@@ -3309,7 +3323,11 @@
         <w:t>ba</w:t>
       </w:r>
       <w:r>
-        <w:t>, amely kiszámítja az egyes autókkal kapcsolatos összefüggéseket. És akkor ebből lesz egy gépi tanulási modellünk. A gépi tanulási modell lehet jövőbeli autók számára</w:t>
+        <w:t xml:space="preserve">, amely kiszámítja az egyes autókkal kapcsolatos </w:t>
+      </w:r>
+      <w:r>
+        <w:lastRenderedPageBreak/>
+        <w:t>összefüggéseket. És akkor ebből lesz egy gépi tanulási modellünk. A gépi tanulási modell lehet jövőbeli autók számára</w:t>
       </w:r>
       <w:r>
         <w:t xml:space="preserve"> </w:t>
@@ -3321,11 +3339,7 @@
         <w:t>Ennek értelmében</w:t>
       </w:r>
       <w:r>
-        <w:t xml:space="preserve"> a felügyelet nélküli algoritmusok ahelyett, hogy a </w:t>
-      </w:r>
-      <w:r>
-        <w:lastRenderedPageBreak/>
-        <w:t>visszajelzésekre támaszkodnának, mint a felügyelt algoritmusok, a felügyelet nélküli algoritmusok a közös vonások azonosításán alapulnak</w:t>
+        <w:t xml:space="preserve"> a felügyelet nélküli algoritmusok ahelyett, hogy a visszajelzésekre támaszkodnának, mint a felügyelt algoritmusok, a felügyelet nélküli algoritmusok a közös vonások azonosításán alapulnak</w:t>
       </w:r>
       <w:r>
         <w:t>.</w:t>
@@ -3375,18 +3389,29 @@
         <w:jc w:val="center"/>
         <w:rPr>
           <w:rFonts w:eastAsiaTheme="majorEastAsia"/>
+          <w:lang w:val="en-UM"/>
+        </w:rPr>
+      </w:pPr>
+    </w:p>
+    <w:p>
+      <w:pPr>
+        <w:jc w:val="center"/>
+        <w:rPr>
+          <w:rFonts w:eastAsiaTheme="majorEastAsia"/>
+          <w:lang w:val="en-UM"/>
         </w:rPr>
       </w:pPr>
       <w:r>
         <w:rPr>
           <w:rFonts w:eastAsiaTheme="majorEastAsia"/>
           <w:noProof/>
+          <w:lang w:val="en-UM"/>
         </w:rPr>
         <w:drawing>
-          <wp:inline distT="0" distB="0" distL="0" distR="0" wp14:anchorId="43BE3C6A" wp14:editId="099F8D6B">
-            <wp:extent cx="5438775" cy="3059414"/>
-            <wp:effectExtent l="0" t="0" r="0" b="8255"/>
-            <wp:docPr id="6" name="Picture 6"/>
+          <wp:inline distT="0" distB="0" distL="0" distR="0" wp14:anchorId="01284E18" wp14:editId="23E66B2C">
+            <wp:extent cx="5579745" cy="3547745"/>
+            <wp:effectExtent l="0" t="0" r="1905" b="0"/>
+            <wp:docPr id="33" name="Picture 33"/>
             <wp:cNvGraphicFramePr>
               <a:graphicFrameLocks xmlns:a="http://schemas.openxmlformats.org/drawingml/2006/main" noChangeAspect="1"/>
             </wp:cNvGraphicFramePr>
@@ -3394,11 +3419,11 @@
               <a:graphicData uri="http://schemas.openxmlformats.org/drawingml/2006/picture">
                 <pic:pic xmlns:pic="http://schemas.openxmlformats.org/drawingml/2006/picture">
                   <pic:nvPicPr>
-                    <pic:cNvPr id="6" name="felugyelet_nelkuli_tanulas.png"/>
+                    <pic:cNvPr id="33" name="unsupervised_learning.png"/>
                     <pic:cNvPicPr/>
                   </pic:nvPicPr>
                   <pic:blipFill>
-                    <a:blip r:embed="rId15" cstate="print">
+                    <a:blip r:embed="rId15">
                       <a:extLst>
                         <a:ext uri="{28A0092B-C50C-407E-A947-70E740481C1C}">
                           <a14:useLocalDpi xmlns:a14="http://schemas.microsoft.com/office/drawing/2010/main" val="0"/>
@@ -3412,7 +3437,7 @@
                   <pic:spPr>
                     <a:xfrm>
                       <a:off x="0" y="0"/>
-                      <a:ext cx="6160335" cy="3465305"/>
+                      <a:ext cx="5579745" cy="3547745"/>
                     </a:xfrm>
                     <a:prstGeom prst="rect">
                       <a:avLst/>
@@ -3518,6 +3543,7 @@
           <w:id w:val="-761445320"/>
           <w:citation/>
         </w:sdtPr>
+        <w:sdtEndPr/>
         <w:sdtContent>
           <w:r>
             <w:rPr>
@@ -3552,7 +3578,7 @@
             <w:rPr>
               <w:noProof/>
             </w:rPr>
-            <w:t>[8]</w:t>
+            <w:t>[10]</w:t>
           </w:r>
           <w:r>
             <w:rPr>
@@ -3605,7 +3631,11 @@
         <w:t>ágens</w:t>
       </w:r>
       <w:r>
-        <w:t xml:space="preserve"> úgy dönt, hogy végrehajt egy műveletet a környezetben, majd tanul ebből a műveletből. A tanulás visszavezethető környezeti állapot és jutalom formájában. Ennek felhasználásával az </w:t>
+        <w:t xml:space="preserve"> úgy dönt, hogy végrehajt egy műveletet a környezetben, majd tanul ebből a műveletből. A tanulás visszavezethető környezeti állapot és jutalom formájában. Ennek </w:t>
+      </w:r>
+      <w:r>
+        <w:lastRenderedPageBreak/>
+        <w:t xml:space="preserve">felhasználásával az </w:t>
       </w:r>
       <w:r>
         <w:t>ágens</w:t>
@@ -3659,11 +3689,7 @@
         <w:t xml:space="preserve"> jutalmak</w:t>
       </w:r>
       <w:r>
-        <w:t xml:space="preserve"> alkalmazásával fokozatosan javítják a teljesítményt. A megerősítő algoritmusokat általában olyan autonóm rendszerekben használják, amelyek emberi útmutatás </w:t>
-      </w:r>
-      <w:r>
-        <w:lastRenderedPageBreak/>
-        <w:t>nélkül hoznak döntéseket. A megerősítő algoritmusokat szintén fejlett témának tekintik.</w:t>
+        <w:t xml:space="preserve"> alkalmazásával fokozatosan javítják a teljesítményt. A megerősítő algoritmusokat általában olyan autonóm rendszerekben használják, amelyek emberi útmutatás nélkül hoznak döntéseket. A megerősítő algoritmusokat szintén fejlett témának tekintik.</w:t>
       </w:r>
     </w:p>
     <w:p>
@@ -3791,6 +3817,7 @@
           <w:id w:val="-967815835"/>
           <w:citation/>
         </w:sdtPr>
+        <w:sdtEndPr/>
         <w:sdtContent>
           <w:r>
             <w:fldChar w:fldCharType="begin"/>
@@ -3811,7 +3838,7 @@
             <w:rPr>
               <w:noProof/>
             </w:rPr>
-            <w:t>[9]</w:t>
+            <w:t>[6]</w:t>
           </w:r>
           <w:r>
             <w:fldChar w:fldCharType="end"/>
@@ -3895,6 +3922,7 @@
         <w:rPr>
           <w:rFonts w:ascii="Arial" w:hAnsi="Arial" w:cs="Arial"/>
         </w:rPr>
+        <w:lastRenderedPageBreak/>
         <w:t>A gépi tanulás folyamata</w:t>
       </w:r>
     </w:p>
@@ -3936,11 +3964,7 @@
         <w:t>I</w:t>
       </w:r>
       <w:r>
-        <w:t xml:space="preserve">tt az ideje, hogy egy kicsit elmélyüljünk és </w:t>
-      </w:r>
-      <w:r>
-        <w:lastRenderedPageBreak/>
-        <w:t xml:space="preserve">megértsük, hogyan valósítjuk meg valójában a gépi tanulást. </w:t>
+        <w:t xml:space="preserve">tt az ideje, hogy egy kicsit elmélyüljünk és megértsük, hogyan valósítjuk meg valójában a gépi tanulást. </w:t>
       </w:r>
       <w:r>
         <w:t xml:space="preserve">A következő részben bemutatásra kerül </w:t>
@@ -3979,6 +4003,7 @@
           <w:id w:val="306216991"/>
           <w:citation/>
         </w:sdtPr>
+        <w:sdtEndPr/>
         <w:sdtContent>
           <w:r>
             <w:rPr>
@@ -4013,7 +4038,7 @@
             <w:rPr>
               <w:noProof/>
             </w:rPr>
-            <w:t>[10]</w:t>
+            <w:t>[11]</w:t>
           </w:r>
           <w:r>
             <w:rPr>
@@ -4229,7 +4254,11 @@
         <w:t xml:space="preserve">A probléma-meghatározási szakasz az első szakasz a gépi tanulási folyamatban. A gépi tanulás problémájának első és legfontosabb lépése az üzleti kérdés egyértelmű meghatározása, amelyre választ szeretnénk adni. Megpróbáljuk </w:t>
       </w:r>
       <w:r>
-        <w:t>előre jelezni</w:t>
+        <w:t xml:space="preserve">előre </w:t>
+      </w:r>
+      <w:r>
+        <w:lastRenderedPageBreak/>
+        <w:t>jelezni</w:t>
       </w:r>
       <w:r>
         <w:t xml:space="preserve"> a következő hónap eladásait a készletelőzmények alapján? Vagy talán a demográfiai információk alapján kategorizálni tervezzük ügyfélkörünket.</w:t>
@@ -4336,7 +4365,6 @@
         <w:jc w:val="both"/>
       </w:pPr>
       <w:r>
-        <w:lastRenderedPageBreak/>
         <w:t xml:space="preserve">Mennyiségre vonatkozó kérdések: </w:t>
       </w:r>
       <w:r>
@@ -4425,6 +4453,7 @@
           <w:id w:val="-1415780199"/>
           <w:citation/>
         </w:sdtPr>
+        <w:sdtEndPr/>
         <w:sdtContent>
           <w:r>
             <w:rPr>
@@ -4459,7 +4488,7 @@
             <w:rPr>
               <w:noProof/>
             </w:rPr>
-            <w:t>[9]</w:t>
+            <w:t>[6]</w:t>
           </w:r>
           <w:r>
             <w:rPr>
@@ -4644,6 +4673,7 @@
           <w:id w:val="-1500344909"/>
           <w:citation/>
         </w:sdtPr>
+        <w:sdtEndPr/>
         <w:sdtContent>
           <w:r>
             <w:fldChar w:fldCharType="begin"/>
@@ -4669,7 +4699,7 @@
               <w:noProof/>
               <w:lang w:val="en-US"/>
             </w:rPr>
-            <w:t>[11]</w:t>
+            <w:t>[12]</w:t>
           </w:r>
           <w:r>
             <w:fldChar w:fldCharType="end"/>
@@ -4746,6 +4776,7 @@
         <w:jc w:val="both"/>
       </w:pPr>
       <w:r>
+        <w:lastRenderedPageBreak/>
         <w:t xml:space="preserve">Ennek a lépésnek a fő célja, hogy </w:t>
       </w:r>
       <w:r>
@@ -4784,7 +4815,6 @@
         <w:jc w:val="both"/>
       </w:pPr>
       <w:r>
-        <w:lastRenderedPageBreak/>
         <w:t>Amíg nem megfelelőek az adatok, addig nem érdemes elkezdeni a modell tanítását. Hiszen a nem egyértelmű vagy használhatatlan adatokkal való tanítás, értelmetlen és haszontalan modellt eredményezz. Informatikában gyakran használt kifejezés erre, hogy „Szemét be szemét ki”.</w:t>
       </w:r>
     </w:p>
@@ -4856,6 +4886,7 @@
           <w:id w:val="738531306"/>
           <w:citation/>
         </w:sdtPr>
+        <w:sdtEndPr/>
         <w:sdtContent>
           <w:r>
             <w:rPr>
@@ -4890,7 +4921,7 @@
             <w:rPr>
               <w:noProof/>
             </w:rPr>
-            <w:t>[12]</w:t>
+            <w:t>[13]</w:t>
           </w:r>
           <w:r>
             <w:rPr>
@@ -5032,6 +5063,7 @@
           <w:id w:val="2109457656"/>
           <w:citation/>
         </w:sdtPr>
+        <w:sdtEndPr/>
         <w:sdtContent>
           <w:r>
             <w:rPr>
@@ -5069,7 +5101,7 @@
               <w:noProof/>
               <w:lang w:val="en-US"/>
             </w:rPr>
-            <w:t>[10]</w:t>
+            <w:t>[11]</w:t>
           </w:r>
           <w:r>
             <w:rPr>
@@ -5096,7 +5128,11 @@
         <w:t xml:space="preserve"> </w:t>
       </w:r>
       <w:r>
-        <w:t>és elégedettek vagyunk a teljesítményével, eljött az ideje, hogy ezt a felhasználók és az üzleti élet számára is felhasználjuk. A gépi tanulási modell általában elfogadja az</w:t>
+        <w:t xml:space="preserve">és elégedettek vagyunk a teljesítményével, eljött az ideje, hogy ezt a felhasználók és az üzleti élet számára is felhasználjuk. A gépi tanulási modell </w:t>
+      </w:r>
+      <w:r>
+        <w:lastRenderedPageBreak/>
+        <w:t>általában elfogadja az</w:t>
       </w:r>
       <w:r>
         <w:t xml:space="preserve"> független</w:t>
@@ -5165,7 +5201,6 @@
         <w:rPr>
           <w:noProof/>
         </w:rPr>
-        <w:lastRenderedPageBreak/>
         <w:drawing>
           <wp:inline distT="0" distB="0" distL="0" distR="0" wp14:anchorId="1CD972B8" wp14:editId="707C016D">
             <wp:extent cx="4772025" cy="581025"/>
@@ -5548,6 +5583,7 @@
           <w:id w:val="-1387875626"/>
           <w:citation/>
         </w:sdtPr>
+        <w:sdtEndPr/>
         <w:sdtContent>
           <w:r>
             <w:rPr>
@@ -5582,7 +5618,7 @@
             <w:rPr>
               <w:noProof/>
             </w:rPr>
-            <w:t>[13]</w:t>
+            <w:t>[14]</w:t>
           </w:r>
           <w:r>
             <w:rPr>
@@ -5893,6 +5929,7 @@
           <w:id w:val="-372080201"/>
           <w:citation/>
         </w:sdtPr>
+        <w:sdtEndPr/>
         <w:sdtContent>
           <w:r>
             <w:rPr>
@@ -6009,6 +6046,7 @@
           <w:id w:val="-226145408"/>
           <w:citation/>
         </w:sdtPr>
+        <w:sdtEndPr/>
         <w:sdtContent>
           <w:r>
             <w:rPr>
@@ -6144,6 +6182,7 @@
           <w:id w:val="1468245385"/>
           <w:citation/>
         </w:sdtPr>
+        <w:sdtEndPr/>
         <w:sdtContent>
           <w:r>
             <w:rPr>
@@ -6278,6 +6317,7 @@
           <w:id w:val="-2072798970"/>
           <w:citation/>
         </w:sdtPr>
+        <w:sdtEndPr/>
         <w:sdtContent>
           <w:r>
             <w:rPr>
@@ -6304,7 +6344,7 @@
             <w:rPr>
               <w:noProof/>
             </w:rPr>
-            <w:t>[14]</w:t>
+            <w:t>[15]</w:t>
           </w:r>
           <w:r>
             <w:rPr>
@@ -6513,6 +6553,7 @@
           <w:id w:val="-1878303801"/>
           <w:citation/>
         </w:sdtPr>
+        <w:sdtEndPr/>
         <w:sdtContent>
           <w:r>
             <w:rPr>
@@ -6547,7 +6588,7 @@
             <w:rPr>
               <w:noProof/>
             </w:rPr>
-            <w:t>[15]</w:t>
+            <w:t>[16]</w:t>
           </w:r>
           <w:r>
             <w:rPr>
@@ -7090,6 +7131,7 @@
           <w:id w:val="-464351323"/>
           <w:citation/>
         </w:sdtPr>
+        <w:sdtEndPr/>
         <w:sdtContent>
           <w:r>
             <w:rPr>
@@ -7127,7 +7169,7 @@
               <w:noProof/>
               <w:lang w:val="en-US"/>
             </w:rPr>
-            <w:t>[16]</w:t>
+            <w:t>[17]</w:t>
           </w:r>
           <w:r>
             <w:rPr>
@@ -7414,6 +7456,7 @@
           <w:id w:val="-1833062282"/>
           <w:citation/>
         </w:sdtPr>
+        <w:sdtEndPr/>
         <w:sdtContent>
           <w:r>
             <w:rPr>
@@ -7448,7 +7491,7 @@
             <w:rPr>
               <w:noProof/>
             </w:rPr>
-            <w:t>[17]</w:t>
+            <w:t>[18]</w:t>
           </w:r>
           <w:r>
             <w:rPr>
@@ -8148,6 +8191,7 @@
           <w:id w:val="1979106640"/>
           <w:citation/>
         </w:sdtPr>
+        <w:sdtEndPr/>
         <w:sdtContent>
           <w:r>
             <w:fldChar w:fldCharType="begin"/>
@@ -8168,7 +8212,7 @@
             <w:rPr>
               <w:noProof/>
             </w:rPr>
-            <w:t>[18]</w:t>
+            <w:t>[19]</w:t>
           </w:r>
           <w:r>
             <w:fldChar w:fldCharType="end"/>
@@ -8212,6 +8256,7 @@
           <w:id w:val="960612175"/>
           <w:citation/>
         </w:sdtPr>
+        <w:sdtEndPr/>
         <w:sdtContent>
           <w:r>
             <w:fldChar w:fldCharType="begin"/>
@@ -8232,7 +8277,7 @@
             <w:rPr>
               <w:noProof/>
             </w:rPr>
-            <w:t>[11]</w:t>
+            <w:t>[12]</w:t>
           </w:r>
           <w:r>
             <w:fldChar w:fldCharType="end"/>
@@ -8365,6 +8410,7 @@
           <w:id w:val="1664901124"/>
           <w:citation/>
         </w:sdtPr>
+        <w:sdtEndPr/>
         <w:sdtContent>
           <w:r>
             <w:rPr>
@@ -8399,7 +8445,7 @@
             <w:rPr>
               <w:noProof/>
             </w:rPr>
-            <w:t>[18]</w:t>
+            <w:t>[19]</w:t>
           </w:r>
           <w:r>
             <w:rPr>
@@ -8477,108 +8523,6 @@
           <w:rFonts w:ascii="Arial" w:hAnsi="Arial" w:cs="Arial"/>
         </w:rPr>
         <w:t>Ábrázolási formák</w:t>
-      </w:r>
-    </w:p>
-    <w:p>
-      <w:pPr>
-        <w:rPr>
-          <w:b/>
-          <w:bCs/>
-        </w:rPr>
-      </w:pPr>
-      <w:r>
-        <w:rPr>
-          <w:b/>
-          <w:bCs/>
-        </w:rPr>
-        <w:t>&lt;&lt;</w:t>
-      </w:r>
-      <w:proofErr w:type="spellStart"/>
-      <w:r>
-        <w:rPr>
-          <w:b/>
-          <w:bCs/>
-        </w:rPr>
-        <w:t>Ide_mehet</w:t>
-      </w:r>
-      <w:proofErr w:type="spellEnd"/>
-      <w:r>
-        <w:rPr>
-          <w:b/>
-          <w:bCs/>
-        </w:rPr>
-        <w:t xml:space="preserve"> a Data </w:t>
-      </w:r>
-      <w:proofErr w:type="spellStart"/>
-      <w:r>
-        <w:rPr>
-          <w:b/>
-          <w:bCs/>
-        </w:rPr>
-        <w:t>sience</w:t>
-      </w:r>
-      <w:proofErr w:type="spellEnd"/>
-      <w:r>
-        <w:rPr>
-          <w:b/>
-          <w:bCs/>
-        </w:rPr>
-        <w:t xml:space="preserve"> </w:t>
-      </w:r>
-      <w:proofErr w:type="spellStart"/>
-      <w:r>
-        <w:rPr>
-          <w:b/>
-          <w:bCs/>
-        </w:rPr>
-        <w:t>from</w:t>
-      </w:r>
-      <w:proofErr w:type="spellEnd"/>
-      <w:r>
-        <w:rPr>
-          <w:b/>
-          <w:bCs/>
-        </w:rPr>
-        <w:t xml:space="preserve"> </w:t>
-      </w:r>
-      <w:proofErr w:type="spellStart"/>
-      <w:r>
-        <w:rPr>
-          <w:b/>
-          <w:bCs/>
-        </w:rPr>
-        <w:t>Stratch-ből</w:t>
-      </w:r>
-      <w:proofErr w:type="spellEnd"/>
-      <w:r>
-        <w:rPr>
-          <w:b/>
-          <w:bCs/>
-        </w:rPr>
-        <w:t xml:space="preserve"> (</w:t>
-      </w:r>
-      <w:proofErr w:type="spellStart"/>
-      <w:r>
-        <w:rPr>
-          <w:b/>
-          <w:bCs/>
-        </w:rPr>
-        <w:t>Visualizing</w:t>
-      </w:r>
-      <w:proofErr w:type="spellEnd"/>
-      <w:r>
-        <w:rPr>
-          <w:b/>
-          <w:bCs/>
-        </w:rPr>
-        <w:t xml:space="preserve"> Data</w:t>
-      </w:r>
-      <w:r>
-        <w:rPr>
-          <w:b/>
-          <w:bCs/>
-        </w:rPr>
-        <w:t>&gt;&gt;</w:t>
       </w:r>
     </w:p>
     <w:p>
@@ -8779,6 +8723,7 @@
           <w:id w:val="-1187282842"/>
           <w:citation/>
         </w:sdtPr>
+        <w:sdtEndPr/>
         <w:sdtContent>
           <w:r>
             <w:rPr>
@@ -9054,6 +8999,7 @@
           <w:id w:val="-103116397"/>
           <w:citation/>
         </w:sdtPr>
+        <w:sdtEndPr/>
         <w:sdtContent>
           <w:r>
             <w:rPr>
@@ -9445,6 +9391,7 @@
           <w:id w:val="1607920975"/>
           <w:citation/>
         </w:sdtPr>
+        <w:sdtEndPr/>
         <w:sdtContent>
           <w:r>
             <w:rPr>
@@ -9457,7 +9404,6 @@
             <w:rPr>
               <w:b/>
               <w:bCs/>
-              <w:lang w:val="en-US"/>
             </w:rPr>
             <w:instrText xml:space="preserve"> CITATION Wes17 \l 1033 </w:instrText>
           </w:r>
@@ -9473,14 +9419,12 @@
               <w:b/>
               <w:bCs/>
               <w:noProof/>
-              <w:lang w:val="en-US"/>
             </w:rPr>
             <w:t xml:space="preserve"> </w:t>
           </w:r>
           <w:r>
             <w:rPr>
               <w:noProof/>
-              <w:lang w:val="en-US"/>
             </w:rPr>
             <w:t>[20]</w:t>
           </w:r>
@@ -9632,6 +9576,61 @@
         </w:rPr>
         <w:t>Adat statisztika leíró ábrázolás</w:t>
       </w:r>
+      <w:sdt>
+        <w:sdtPr>
+          <w:rPr>
+            <w:b/>
+            <w:bCs/>
+          </w:rPr>
+          <w:id w:val="683474801"/>
+          <w:citation/>
+        </w:sdtPr>
+        <w:sdtEndPr/>
+        <w:sdtContent>
+          <w:r>
+            <w:rPr>
+              <w:b/>
+              <w:bCs/>
+            </w:rPr>
+            <w:fldChar w:fldCharType="begin"/>
+          </w:r>
+          <w:r>
+            <w:rPr>
+              <w:b/>
+              <w:bCs/>
+            </w:rPr>
+            <w:instrText xml:space="preserve"> CITATION Ali18 \l 1033 </w:instrText>
+          </w:r>
+          <w:r>
+            <w:rPr>
+              <w:b/>
+              <w:bCs/>
+            </w:rPr>
+            <w:fldChar w:fldCharType="separate"/>
+          </w:r>
+          <w:r>
+            <w:rPr>
+              <w:b/>
+              <w:bCs/>
+              <w:noProof/>
+            </w:rPr>
+            <w:t xml:space="preserve"> </w:t>
+          </w:r>
+          <w:r>
+            <w:rPr>
+              <w:noProof/>
+            </w:rPr>
+            <w:t>[21]</w:t>
+          </w:r>
+          <w:r>
+            <w:rPr>
+              <w:b/>
+              <w:bCs/>
+            </w:rPr>
+            <w:fldChar w:fldCharType="end"/>
+          </w:r>
+        </w:sdtContent>
+      </w:sdt>
     </w:p>
     <w:p>
       <w:pPr>
@@ -9857,17 +9856,17 @@
           <w:bCs/>
         </w:rPr>
       </w:pPr>
+    </w:p>
+    <w:p>
+      <w:pPr>
+        <w:pStyle w:val="Heading2"/>
+        <w:jc w:val="both"/>
+        <w:rPr>
+          <w:rFonts w:ascii="Arial" w:hAnsi="Arial" w:cs="Arial"/>
+        </w:rPr>
+      </w:pPr>
       <w:bookmarkStart w:id="3" w:name="_GoBack"/>
       <w:bookmarkEnd w:id="3"/>
-    </w:p>
-    <w:p>
-      <w:pPr>
-        <w:pStyle w:val="Heading2"/>
-        <w:jc w:val="both"/>
-        <w:rPr>
-          <w:rFonts w:ascii="Arial" w:hAnsi="Arial" w:cs="Arial"/>
-        </w:rPr>
-      </w:pPr>
       <w:r>
         <w:rPr>
           <w:rFonts w:ascii="Arial" w:hAnsi="Arial" w:cs="Arial"/>
@@ -10044,6 +10043,7 @@
           <w:id w:val="1254637579"/>
           <w:citation/>
         </w:sdtPr>
+        <w:sdtEndPr/>
         <w:sdtContent>
           <w:r>
             <w:fldChar w:fldCharType="begin"/>
@@ -10062,7 +10062,7 @@
               <w:noProof/>
               <w:lang w:val="en-US"/>
             </w:rPr>
-            <w:t>[19]</w:t>
+            <w:t>[22]</w:t>
           </w:r>
           <w:r>
             <w:fldChar w:fldCharType="end"/>
@@ -10508,6 +10508,7 @@
           <w:id w:val="1545792262"/>
           <w:citation/>
         </w:sdtPr>
+        <w:sdtEndPr/>
         <w:sdtContent>
           <w:r>
             <w:rPr>
@@ -10534,7 +10535,7 @@
             <w:rPr>
               <w:noProof/>
             </w:rPr>
-            <w:t>[12]</w:t>
+            <w:t>[13]</w:t>
           </w:r>
           <w:r>
             <w:rPr>
@@ -10926,6 +10927,7 @@
           <w:id w:val="-927038944"/>
           <w:citation/>
         </w:sdtPr>
+        <w:sdtEndPr/>
         <w:sdtContent>
           <w:r>
             <w:rPr>
@@ -10960,7 +10962,7 @@
             <w:rPr>
               <w:noProof/>
             </w:rPr>
-            <w:t>[20]</w:t>
+            <w:t>[23]</w:t>
           </w:r>
           <w:r>
             <w:rPr>
@@ -11173,6 +11175,7 @@
           <w:id w:val="-1888253187"/>
           <w:citation/>
         </w:sdtPr>
+        <w:sdtEndPr/>
         <w:sdtContent>
           <w:r>
             <w:fldChar w:fldCharType="begin"/>
@@ -11193,7 +11196,7 @@
             <w:rPr>
               <w:noProof/>
             </w:rPr>
-            <w:t>[12]</w:t>
+            <w:t>[13]</w:t>
           </w:r>
           <w:r>
             <w:fldChar w:fldCharType="end"/>
@@ -11226,6 +11229,7 @@
           <w:id w:val="1154406710"/>
           <w:citation/>
         </w:sdtPr>
+        <w:sdtEndPr/>
         <w:sdtContent>
           <w:r>
             <w:rPr>
@@ -11260,7 +11264,7 @@
             <w:rPr>
               <w:noProof/>
             </w:rPr>
-            <w:t>[9]</w:t>
+            <w:t>[6]</w:t>
           </w:r>
           <w:r>
             <w:rPr>
@@ -11643,6 +11647,7 @@
           <w:id w:val="-1555073608"/>
           <w:citation/>
         </w:sdtPr>
+        <w:sdtEndPr/>
         <w:sdtContent>
           <w:r>
             <w:fldChar w:fldCharType="begin"/>
@@ -11663,7 +11668,7 @@
             <w:rPr>
               <w:noProof/>
             </w:rPr>
-            <w:t>[10]</w:t>
+            <w:t>[11]</w:t>
           </w:r>
           <w:r>
             <w:fldChar w:fldCharType="end"/>
@@ -12240,6 +12245,7 @@
           <w:id w:val="1793787583"/>
           <w:citation/>
         </w:sdtPr>
+        <w:sdtEndPr/>
         <w:sdtContent>
           <w:r>
             <w:fldChar w:fldCharType="begin"/>
@@ -12265,7 +12271,7 @@
               <w:noProof/>
               <w:lang w:val="en-US"/>
             </w:rPr>
-            <w:t>[7]</w:t>
+            <w:t>[9]</w:t>
           </w:r>
           <w:r>
             <w:fldChar w:fldCharType="end"/>
@@ -13118,6 +13124,7 @@
           <w:id w:val="-2025314328"/>
           <w:citation/>
         </w:sdtPr>
+        <w:sdtEndPr/>
         <w:sdtContent>
           <w:r>
             <w:fldChar w:fldCharType="begin"/>
@@ -13138,7 +13145,7 @@
             <w:rPr>
               <w:noProof/>
             </w:rPr>
-            <w:t>[21]</w:t>
+            <w:t>[24]</w:t>
           </w:r>
           <w:r>
             <w:fldChar w:fldCharType="end"/>
@@ -13299,6 +13306,7 @@
           <w:id w:val="-1011371847"/>
           <w:citation/>
         </w:sdtPr>
+        <w:sdtEndPr/>
         <w:sdtContent>
           <w:r>
             <w:fldChar w:fldCharType="begin"/>
@@ -13319,7 +13327,7 @@
             <w:rPr>
               <w:noProof/>
             </w:rPr>
-            <w:t>[12]</w:t>
+            <w:t>[13]</w:t>
           </w:r>
           <w:r>
             <w:fldChar w:fldCharType="end"/>
@@ -13768,6 +13776,7 @@
           <w:id w:val="-509909217"/>
           <w:citation/>
         </w:sdtPr>
+        <w:sdtEndPr/>
         <w:sdtContent>
           <w:r>
             <w:rPr>
@@ -13802,7 +13811,7 @@
             <w:rPr>
               <w:noProof/>
             </w:rPr>
-            <w:t>[9]</w:t>
+            <w:t>[6]</w:t>
           </w:r>
           <w:r>
             <w:rPr>
@@ -14474,6 +14483,7 @@
           <w:id w:val="1483115250"/>
           <w:citation/>
         </w:sdtPr>
+        <w:sdtEndPr/>
         <w:sdtContent>
           <w:r>
             <w:rPr>
@@ -14508,7 +14518,7 @@
             <w:rPr>
               <w:noProof/>
             </w:rPr>
-            <w:t>[10]</w:t>
+            <w:t>[11]</w:t>
           </w:r>
           <w:r>
             <w:rPr>
@@ -14706,6 +14716,7 @@
           <w:id w:val="1860469068"/>
           <w:citation/>
         </w:sdtPr>
+        <w:sdtEndPr/>
         <w:sdtContent>
           <w:r>
             <w:rPr>
@@ -14740,7 +14751,7 @@
             <w:rPr>
               <w:noProof/>
             </w:rPr>
-            <w:t>[9]</w:t>
+            <w:t>[6]</w:t>
           </w:r>
           <w:r>
             <w:rPr>
@@ -14857,6 +14868,7 @@
           <w:id w:val="195514432"/>
           <w:citation/>
         </w:sdtPr>
+        <w:sdtEndPr/>
         <w:sdtContent>
           <w:r>
             <w:rPr>
@@ -14894,7 +14906,7 @@
               <w:noProof/>
               <w:lang w:val="en-US"/>
             </w:rPr>
-            <w:t>[21]</w:t>
+            <w:t>[24]</w:t>
           </w:r>
           <w:r>
             <w:rPr>
@@ -15111,6 +15123,7 @@
           <w:id w:val="2107843956"/>
           <w:citation/>
         </w:sdtPr>
+        <w:sdtEndPr/>
         <w:sdtContent>
           <w:r>
             <w:rPr>
@@ -15145,7 +15158,7 @@
             <w:rPr>
               <w:noProof/>
             </w:rPr>
-            <w:t>[9]</w:t>
+            <w:t>[6]</w:t>
           </w:r>
           <w:r>
             <w:rPr>
@@ -15549,6 +15562,7 @@
           <w:id w:val="1555435649"/>
           <w:citation/>
         </w:sdtPr>
+        <w:sdtEndPr/>
         <w:sdtContent>
           <w:r>
             <w:fldChar w:fldCharType="begin"/>
@@ -15569,7 +15583,7 @@
             <w:rPr>
               <w:noProof/>
             </w:rPr>
-            <w:t>[9]</w:t>
+            <w:t>[6]</w:t>
           </w:r>
           <w:r>
             <w:fldChar w:fldCharType="end"/>
@@ -15752,6 +15766,7 @@
           <w:id w:val="344530206"/>
           <w:citation/>
         </w:sdtPr>
+        <w:sdtEndPr/>
         <w:sdtContent>
           <w:r>
             <w:fldChar w:fldCharType="begin"/>
@@ -15777,7 +15792,7 @@
               <w:noProof/>
               <w:lang w:val="en-US"/>
             </w:rPr>
-            <w:t>[22]</w:t>
+            <w:t>[20]</w:t>
           </w:r>
           <w:r>
             <w:fldChar w:fldCharType="end"/>
@@ -16118,6 +16133,7 @@
           <w:id w:val="-723916508"/>
           <w:citation/>
         </w:sdtPr>
+        <w:sdtEndPr/>
         <w:sdtContent>
           <w:r>
             <w:fldChar w:fldCharType="begin"/>
@@ -16138,7 +16154,7 @@
             <w:rPr>
               <w:noProof/>
             </w:rPr>
-            <w:t>[22]</w:t>
+            <w:t>[20]</w:t>
           </w:r>
           <w:r>
             <w:fldChar w:fldCharType="end"/>
@@ -16387,6 +16403,7 @@
           <w:id w:val="1047644617"/>
           <w:citation/>
         </w:sdtPr>
+        <w:sdtEndPr/>
         <w:sdtContent>
           <w:r>
             <w:fldChar w:fldCharType="begin"/>
@@ -16407,7 +16424,7 @@
             <w:rPr>
               <w:noProof/>
             </w:rPr>
-            <w:t>[22]</w:t>
+            <w:t>[20]</w:t>
           </w:r>
           <w:r>
             <w:fldChar w:fldCharType="end"/>
@@ -16473,6 +16490,7 @@
           <w:id w:val="290717701"/>
           <w:citation/>
         </w:sdtPr>
+        <w:sdtEndPr/>
         <w:sdtContent>
           <w:r>
             <w:fldChar w:fldCharType="begin"/>
@@ -16493,7 +16511,7 @@
             <w:rPr>
               <w:noProof/>
             </w:rPr>
-            <w:t>[22]</w:t>
+            <w:t>[20]</w:t>
           </w:r>
           <w:r>
             <w:fldChar w:fldCharType="end"/>
@@ -16730,6 +16748,7 @@
           <w:id w:val="1195351480"/>
           <w:citation/>
         </w:sdtPr>
+        <w:sdtEndPr/>
         <w:sdtContent>
           <w:r>
             <w:fldChar w:fldCharType="begin"/>
@@ -16750,7 +16769,7 @@
             <w:rPr>
               <w:noProof/>
             </w:rPr>
-            <w:t>[22]</w:t>
+            <w:t>[20]</w:t>
           </w:r>
           <w:r>
             <w:fldChar w:fldCharType="end"/>
@@ -16868,6 +16887,7 @@
           <w:id w:val="-1952466411"/>
           <w:citation/>
         </w:sdtPr>
+        <w:sdtEndPr/>
         <w:sdtContent>
           <w:r>
             <w:rPr>
@@ -16902,7 +16922,7 @@
             <w:rPr>
               <w:noProof/>
             </w:rPr>
-            <w:t>[23]</w:t>
+            <w:t>[25]</w:t>
           </w:r>
           <w:r>
             <w:rPr>
@@ -17704,6 +17724,7 @@
           <w:id w:val="-1636087873"/>
           <w:citation/>
         </w:sdtPr>
+        <w:sdtEndPr/>
         <w:sdtContent>
           <w:r>
             <w:rPr>
@@ -17738,7 +17759,7 @@
             <w:rPr>
               <w:noProof/>
             </w:rPr>
-            <w:t>[23]</w:t>
+            <w:t>[25]</w:t>
           </w:r>
           <w:r>
             <w:rPr>
@@ -18080,6 +18101,7 @@
           <w:id w:val="1604764673"/>
           <w:citation/>
         </w:sdtPr>
+        <w:sdtEndPr/>
         <w:sdtContent>
           <w:r>
             <w:rPr>
@@ -18114,7 +18136,7 @@
             <w:rPr>
               <w:noProof/>
             </w:rPr>
-            <w:t>[22]</w:t>
+            <w:t>[20]</w:t>
           </w:r>
           <w:r>
             <w:rPr>
@@ -18257,6 +18279,7 @@
           <w:id w:val="907504938"/>
           <w:citation/>
         </w:sdtPr>
+        <w:sdtEndPr/>
         <w:sdtContent>
           <w:r>
             <w:rPr>
@@ -18291,7 +18314,7 @@
             <w:rPr>
               <w:noProof/>
             </w:rPr>
-            <w:t>[22]</w:t>
+            <w:t>[20]</w:t>
           </w:r>
           <w:r>
             <w:rPr>
@@ -19122,6 +19145,7 @@
           <w:id w:val="-1825809681"/>
           <w:citation/>
         </w:sdtPr>
+        <w:sdtEndPr/>
         <w:sdtContent>
           <w:r>
             <w:rPr>
@@ -19156,7 +19180,7 @@
             <w:rPr>
               <w:noProof/>
             </w:rPr>
-            <w:t>[24]</w:t>
+            <w:t>[26]</w:t>
           </w:r>
           <w:r>
             <w:rPr>
@@ -19270,6 +19294,7 @@
           <w:id w:val="1431777312"/>
           <w:citation/>
         </w:sdtPr>
+        <w:sdtEndPr/>
         <w:sdtContent>
           <w:r>
             <w:rPr>
@@ -19304,7 +19329,7 @@
             <w:rPr>
               <w:noProof/>
             </w:rPr>
-            <w:t>[7]</w:t>
+            <w:t>[9]</w:t>
           </w:r>
           <w:r>
             <w:rPr>
@@ -19561,83 +19586,39 @@
         </w:drawing>
       </w:r>
     </w:p>
-    <w:p>
-      <w:pPr>
-        <w:pStyle w:val="Heading3"/>
-        <w:tabs>
-          <w:tab w:val="left" w:pos="5325"/>
-        </w:tabs>
-        <w:spacing w:before="120" w:after="120"/>
-        <w:ind w:left="11" w:right="6" w:hanging="11"/>
-        <w:rPr>
-          <w:rFonts w:ascii="Arial" w:hAnsi="Arial" w:cs="Arial"/>
-        </w:rPr>
-      </w:pPr>
-      <w:r>
-        <w:rPr>
-          <w:rFonts w:ascii="Arial" w:hAnsi="Arial" w:cs="Arial"/>
-        </w:rPr>
-        <w:t>A jellemzők méretezése és standardizálása</w:t>
-      </w:r>
-    </w:p>
-    <w:p>
-      <w:pPr>
-        <w:pStyle w:val="Heading3"/>
-        <w:spacing w:before="120" w:after="120"/>
-        <w:ind w:left="11" w:right="6" w:hanging="11"/>
-        <w:rPr>
-          <w:rFonts w:ascii="Arial" w:hAnsi="Arial" w:cs="Arial"/>
-        </w:rPr>
-      </w:pPr>
-      <w:r>
-        <w:rPr>
-          <w:rFonts w:ascii="Arial" w:hAnsi="Arial" w:cs="Arial"/>
-        </w:rPr>
-        <w:t>Jellemzők n</w:t>
-      </w:r>
-      <w:r>
-        <w:rPr>
-          <w:rFonts w:ascii="Arial" w:hAnsi="Arial" w:cs="Arial"/>
-        </w:rPr>
-        <w:t>ormalizá</w:t>
-      </w:r>
-      <w:r>
-        <w:rPr>
-          <w:rFonts w:ascii="Arial" w:hAnsi="Arial" w:cs="Arial"/>
-        </w:rPr>
-        <w:t>lása</w:t>
-      </w:r>
-    </w:p>
-    <w:p>
-      <w:pPr>
-        <w:pStyle w:val="Heading3"/>
-        <w:spacing w:before="120" w:after="120"/>
-        <w:ind w:left="11" w:right="6" w:hanging="11"/>
-        <w:rPr>
-          <w:rFonts w:ascii="Arial" w:hAnsi="Arial" w:cs="Arial"/>
-        </w:rPr>
-      </w:pPr>
-      <w:r>
-        <w:rPr>
-          <w:rFonts w:ascii="Arial" w:hAnsi="Arial" w:cs="Arial"/>
-        </w:rPr>
-        <w:t xml:space="preserve">Folyamatos értékek </w:t>
-      </w:r>
+    <w:p/>
+    <w:p>
+      <w:pPr>
+        <w:rPr>
+          <w:b/>
+          <w:bCs/>
+        </w:rPr>
+      </w:pPr>
+      <w:r>
+        <w:rPr>
+          <w:b/>
+          <w:bCs/>
+        </w:rPr>
+        <w:t>Kiugró értékek kezelése</w:t>
+      </w:r>
+    </w:p>
+    <w:p>
+      <w:pPr>
+        <w:rPr>
+          <w:b/>
+          <w:bCs/>
+        </w:rPr>
+      </w:pPr>
       <w:proofErr w:type="spellStart"/>
       <w:r>
-        <w:rPr>
-          <w:rFonts w:ascii="Arial" w:hAnsi="Arial" w:cs="Arial"/>
-        </w:rPr>
-        <w:t>diszkretizálása</w:t>
+        <w:t>placeholder</w:t>
       </w:r>
       <w:proofErr w:type="spellEnd"/>
-    </w:p>
-    <w:p>
-      <w:pPr>
-        <w:spacing w:after="160"/>
-        <w:ind w:left="0" w:right="0" w:firstLine="0"/>
-      </w:pPr>
-      <w:r>
+      <w:r>
+        <w:rPr>
+          <w:b/>
+          <w:bCs/>
+        </w:rPr>
         <w:br w:type="page"/>
       </w:r>
     </w:p>
@@ -19655,6 +19636,7 @@
           <w:docPartUnique/>
         </w:docPartObj>
       </w:sdtPr>
+      <w:sdtEndPr/>
       <w:sdtContent>
         <w:p>
           <w:pPr>
@@ -19669,6 +19651,7 @@
             <w:id w:val="111145805"/>
             <w:bibliography/>
           </w:sdtPr>
+          <w:sdtEndPr/>
           <w:sdtContent>
             <w:p>
               <w:pPr>
@@ -19708,7 +19691,7 @@
               </w:tblGrid>
               <w:tr>
                 <w:trPr>
-                  <w:divId w:val="1808932919"/>
+                  <w:divId w:val="1919246208"/>
                   <w:tblCellSpacing w:w="15" w:type="dxa"/>
                 </w:trPr>
                 <w:tc>
@@ -19755,7 +19738,7 @@
               </w:tr>
               <w:tr>
                 <w:trPr>
-                  <w:divId w:val="1808932919"/>
+                  <w:divId w:val="1919246208"/>
                   <w:tblCellSpacing w:w="15" w:type="dxa"/>
                 </w:trPr>
                 <w:tc>
@@ -19801,7 +19784,7 @@
               </w:tr>
               <w:tr>
                 <w:trPr>
-                  <w:divId w:val="1808932919"/>
+                  <w:divId w:val="1919246208"/>
                   <w:tblCellSpacing w:w="15" w:type="dxa"/>
                 </w:trPr>
                 <w:tc>
@@ -19847,7 +19830,7 @@
               </w:tr>
               <w:tr>
                 <w:trPr>
-                  <w:divId w:val="1808932919"/>
+                  <w:divId w:val="1919246208"/>
                   <w:tblCellSpacing w:w="15" w:type="dxa"/>
                 </w:trPr>
                 <w:tc>
@@ -19893,7 +19876,7 @@
               </w:tr>
               <w:tr>
                 <w:trPr>
-                  <w:divId w:val="1808932919"/>
+                  <w:divId w:val="1919246208"/>
                   <w:tblCellSpacing w:w="15" w:type="dxa"/>
                 </w:trPr>
                 <w:tc>
@@ -19939,7 +19922,7 @@
               </w:tr>
               <w:tr>
                 <w:trPr>
-                  <w:divId w:val="1808932919"/>
+                  <w:divId w:val="1919246208"/>
                   <w:tblCellSpacing w:w="15" w:type="dxa"/>
                 </w:trPr>
                 <w:tc>
@@ -19978,14 +19961,14 @@
                       <w:rPr>
                         <w:noProof/>
                       </w:rPr>
-                      <w:t xml:space="preserve">S. Weidman, Deep Learning from Scratch, USA: O’Reilly Media, 2019. </w:t>
+                      <w:t xml:space="preserve">A. Geron, Hands-on Machine Learning with Scikit-Learn, Keras, and TensorFlow, USA: O'Reilly Media, 2019. </w:t>
                     </w:r>
                   </w:p>
                 </w:tc>
               </w:tr>
               <w:tr>
                 <w:trPr>
-                  <w:divId w:val="1808932919"/>
+                  <w:divId w:val="1919246208"/>
                   <w:tblCellSpacing w:w="15" w:type="dxa"/>
                 </w:trPr>
                 <w:tc>
@@ -20024,14 +20007,14 @@
                       <w:rPr>
                         <w:noProof/>
                       </w:rPr>
-                      <w:t xml:space="preserve">A. C. Müller és S. Guido, Introduction to Machine Learning with Python, USA: O’Reilly Media, 2017. </w:t>
+                      <w:t>F. Chollet, „Why choose Keras?: keras.io,” Google, 22 March 2020. [Online]. Available: https://keras.io/.</w:t>
                     </w:r>
                   </w:p>
                 </w:tc>
               </w:tr>
               <w:tr>
                 <w:trPr>
-                  <w:divId w:val="1808932919"/>
+                  <w:divId w:val="1919246208"/>
                   <w:tblCellSpacing w:w="15" w:type="dxa"/>
                 </w:trPr>
                 <w:tc>
@@ -20070,14 +20053,14 @@
                       <w:rPr>
                         <w:noProof/>
                       </w:rPr>
-                      <w:t>D. Silver, „Teaching: david silver,” University College London, 31 May 2015. [Online]. Available: https://www.davidsilver.uk.</w:t>
+                      <w:t xml:space="preserve">S. Weidman, Deep Learning from Scratch, USA: O’Reilly Media, 2019. </w:t>
                     </w:r>
                   </w:p>
                 </w:tc>
               </w:tr>
               <w:tr>
                 <w:trPr>
-                  <w:divId w:val="1808932919"/>
+                  <w:divId w:val="1919246208"/>
                   <w:tblCellSpacing w:w="15" w:type="dxa"/>
                 </w:trPr>
                 <w:tc>
@@ -20116,14 +20099,14 @@
                       <w:rPr>
                         <w:noProof/>
                       </w:rPr>
-                      <w:t xml:space="preserve">A. Geron, Hands-on Machine Learning with Scikit-Learn, Keras, and TensorFlow, USA: O'Reilly Media, 2019. </w:t>
+                      <w:t xml:space="preserve">A. C. Müller és S. Guido, Introduction to Machine Learning with Python, USA: O’Reilly Media, 2017. </w:t>
                     </w:r>
                   </w:p>
                 </w:tc>
               </w:tr>
               <w:tr>
                 <w:trPr>
-                  <w:divId w:val="1808932919"/>
+                  <w:divId w:val="1919246208"/>
                   <w:tblCellSpacing w:w="15" w:type="dxa"/>
                 </w:trPr>
                 <w:tc>
@@ -20162,14 +20145,14 @@
                       <w:rPr>
                         <w:noProof/>
                       </w:rPr>
-                      <w:t xml:space="preserve">E. Ameisen, Building Machine Learning Powered Applications, USA: O'Reilly Media, 2020. </w:t>
+                      <w:t>D. Silver, „Teaching: david silver,” University College London, 31 May 2015. [Online]. Available: https://www.davidsilver.uk.</w:t>
                     </w:r>
                   </w:p>
                 </w:tc>
               </w:tr>
               <w:tr>
                 <w:trPr>
-                  <w:divId w:val="1808932919"/>
+                  <w:divId w:val="1919246208"/>
                   <w:tblCellSpacing w:w="15" w:type="dxa"/>
                 </w:trPr>
                 <w:tc>
@@ -20208,14 +20191,14 @@
                       <w:rPr>
                         <w:noProof/>
                       </w:rPr>
-                      <w:t xml:space="preserve">P.-N. Tan, M. Steinbach és V. Kumar, Introduction to Data Mining, Edinburgh Gate: Pearson Education, 2014. </w:t>
+                      <w:t xml:space="preserve">E. Ameisen, Building Machine Learning Powered Applications, USA: O'Reilly Media, 2020. </w:t>
                     </w:r>
                   </w:p>
                 </w:tc>
               </w:tr>
               <w:tr>
                 <w:trPr>
-                  <w:divId w:val="1808932919"/>
+                  <w:divId w:val="1919246208"/>
                   <w:tblCellSpacing w:w="15" w:type="dxa"/>
                 </w:trPr>
                 <w:tc>
@@ -20254,14 +20237,14 @@
                       <w:rPr>
                         <w:noProof/>
                       </w:rPr>
-                      <w:t xml:space="preserve">J. Grus, Data Science from Scratch, USA: O'Reilly Media, 2015. </w:t>
+                      <w:t xml:space="preserve">P.-N. Tan, M. Steinbach és V. Kumar, Introduction to Data Mining, Edinburgh Gate: Pearson Education, 2014. </w:t>
                     </w:r>
                   </w:p>
                 </w:tc>
               </w:tr>
               <w:tr>
                 <w:trPr>
-                  <w:divId w:val="1808932919"/>
+                  <w:divId w:val="1919246208"/>
                   <w:tblCellSpacing w:w="15" w:type="dxa"/>
                 </w:trPr>
                 <w:tc>
@@ -20300,14 +20283,14 @@
                       <w:rPr>
                         <w:noProof/>
                       </w:rPr>
-                      <w:t>S. H. Mohit Gupta, „Introduction Data Machine Learning: Geeks for geeks,” 17 May 2020. [Online]. Available: https://www.geeksforgeeks.org/.</w:t>
+                      <w:t xml:space="preserve">J. Grus, Data Science from Scratch, USA: O'Reilly Media, 2015. </w:t>
                     </w:r>
                   </w:p>
                 </w:tc>
               </w:tr>
               <w:tr>
                 <w:trPr>
-                  <w:divId w:val="1808932919"/>
+                  <w:divId w:val="1919246208"/>
                   <w:tblCellSpacing w:w="15" w:type="dxa"/>
                 </w:trPr>
                 <w:tc>
@@ -20346,14 +20329,14 @@
                       <w:rPr>
                         <w:noProof/>
                       </w:rPr>
-                      <w:t>T. Naeem, „Blog: Astera website,” 4 November 2020. [Online]. Available: https://www.astera.com/type/blog/structured-semi-structured-and-unstructured-data/.</w:t>
+                      <w:t>S. H. Mohit Gupta, „Introduction Data Machine Learning: Geeks for geeks,” 17 May 2020. [Online]. Available: https://www.geeksforgeeks.org/.</w:t>
                     </w:r>
                   </w:p>
                 </w:tc>
               </w:tr>
               <w:tr>
                 <w:trPr>
-                  <w:divId w:val="1808932919"/>
+                  <w:divId w:val="1919246208"/>
                   <w:tblCellSpacing w:w="15" w:type="dxa"/>
                 </w:trPr>
                 <w:tc>
@@ -20392,14 +20375,14 @@
                       <w:rPr>
                         <w:noProof/>
                       </w:rPr>
-                      <w:t>W. Badr, „Top Sources For Machine Learning Datasets: Towards Data Science,” 13 Jan 2019. [Online]. Available: https://towardsdatascience.com.</w:t>
+                      <w:t>T. Naeem, „Blog: Astera website,” 4 November 2020. [Online]. Available: https://www.astera.com/type/blog/structured-semi-structured-and-unstructured-data/.</w:t>
                     </w:r>
                   </w:p>
                 </w:tc>
               </w:tr>
               <w:tr>
                 <w:trPr>
-                  <w:divId w:val="1808932919"/>
+                  <w:divId w:val="1919246208"/>
                   <w:tblCellSpacing w:w="15" w:type="dxa"/>
                 </w:trPr>
                 <w:tc>
@@ -20438,14 +20421,14 @@
                       <w:rPr>
                         <w:noProof/>
                       </w:rPr>
-                      <w:t>H. Timothy, „Blog: Great learning web site,” 11 May 2020. [Online]. Available: https://www.mygreatlearning.com/blog/sources-for-analytics-and-machine-learning-datasets/.</w:t>
+                      <w:t>W. Badr, „Top Sources For Machine Learning Datasets: Towards Data Science,” 13 Jan 2019. [Online]. Available: https://towardsdatascience.com.</w:t>
                     </w:r>
                   </w:p>
                 </w:tc>
               </w:tr>
               <w:tr>
                 <w:trPr>
-                  <w:divId w:val="1808932919"/>
+                  <w:divId w:val="1919246208"/>
                   <w:tblCellSpacing w:w="15" w:type="dxa"/>
                 </w:trPr>
                 <w:tc>
@@ -20485,14 +20468,14 @@
                       <w:rPr>
                         <w:noProof/>
                       </w:rPr>
-                      <w:t>N. Noy, „Blog: Google,” 5 Sep 2018. [Online]. Available: https://www.blog.google/products/search/making-it-easier-discover-datasets/.</w:t>
+                      <w:t>H. Timothy, „Blog: Great learning web site,” 11 May 2020. [Online]. Available: https://www.mygreatlearning.com/blog/sources-for-analytics-and-machine-learning-datasets/.</w:t>
                     </w:r>
                   </w:p>
                 </w:tc>
               </w:tr>
               <w:tr>
                 <w:trPr>
-                  <w:divId w:val="1808932919"/>
+                  <w:divId w:val="1919246208"/>
                   <w:tblCellSpacing w:w="15" w:type="dxa"/>
                 </w:trPr>
                 <w:tc>
@@ -20531,14 +20514,14 @@
                       <w:rPr>
                         <w:noProof/>
                       </w:rPr>
-                      <w:t xml:space="preserve">C. N. Knaflic, Storytelling with data, New Jersey: John Wiley &amp; Sons, Inc., 2015. </w:t>
+                      <w:t>N. Noy, „Blog: Google,” 5 Sep 2018. [Online]. Available: https://www.blog.google/products/search/making-it-easier-discover-datasets/.</w:t>
                     </w:r>
                   </w:p>
                 </w:tc>
               </w:tr>
               <w:tr>
                 <w:trPr>
-                  <w:divId w:val="1808932919"/>
+                  <w:divId w:val="1919246208"/>
                   <w:tblCellSpacing w:w="15" w:type="dxa"/>
                 </w:trPr>
                 <w:tc>
@@ -20577,14 +20560,14 @@
                       <w:rPr>
                         <w:noProof/>
                       </w:rPr>
-                      <w:t>J. Brownlee, „Data, Learning and Modeling: Machine learning mastery,” 6 January 2017. [Online]. Available: https://machinelearningmastery.com.</w:t>
+                      <w:t xml:space="preserve">C. N. Knaflic, Storytelling with data, New Jersey: John Wiley &amp; Sons, Inc., 2015. </w:t>
                     </w:r>
                   </w:p>
                 </w:tc>
               </w:tr>
               <w:tr>
                 <w:trPr>
-                  <w:divId w:val="1808932919"/>
+                  <w:divId w:val="1919246208"/>
                   <w:tblCellSpacing w:w="15" w:type="dxa"/>
                 </w:trPr>
                 <w:tc>
@@ -20623,14 +20606,14 @@
                       <w:rPr>
                         <w:noProof/>
                       </w:rPr>
-                      <w:t xml:space="preserve">H. I. Rhys, Machine Learning with R, the tidyverse, and mlr, New York: Manning Publications, 2020. </w:t>
+                      <w:t xml:space="preserve">W. McKinney, Python for Data Analysis, USA: O’Reilly Media, 2017. </w:t>
                     </w:r>
                   </w:p>
                 </w:tc>
               </w:tr>
               <w:tr>
                 <w:trPr>
-                  <w:divId w:val="1808932919"/>
+                  <w:divId w:val="1919246208"/>
                   <w:tblCellSpacing w:w="15" w:type="dxa"/>
                 </w:trPr>
                 <w:tc>
@@ -20669,14 +20652,14 @@
                       <w:rPr>
                         <w:noProof/>
                       </w:rPr>
-                      <w:t xml:space="preserve">Q. E. McCallum, Bad Data Handbook, USA: O’Reilly Media, 2013. </w:t>
+                      <w:t xml:space="preserve">A. Zheng és A. Casari, Feature Engineering for Machine Learning, USA: O’Reilly Media, 2018. </w:t>
                     </w:r>
                   </w:p>
                 </w:tc>
               </w:tr>
               <w:tr>
                 <w:trPr>
-                  <w:divId w:val="1808932919"/>
+                  <w:divId w:val="1919246208"/>
                   <w:tblCellSpacing w:w="15" w:type="dxa"/>
                 </w:trPr>
                 <w:tc>
@@ -20715,14 +20698,14 @@
                       <w:rPr>
                         <w:noProof/>
                       </w:rPr>
-                      <w:t xml:space="preserve">W. McKinney, Python for Data Analysis, USA: O’Reilly Media, 2017. </w:t>
+                      <w:t>J. Brownlee, „Data, Learning and Modeling: Machine learning mastery,” 6 January 2017. [Online]. Available: https://machinelearningmastery.com.</w:t>
                     </w:r>
                   </w:p>
                 </w:tc>
               </w:tr>
               <w:tr>
                 <w:trPr>
-                  <w:divId w:val="1808932919"/>
+                  <w:divId w:val="1919246208"/>
                   <w:tblCellSpacing w:w="15" w:type="dxa"/>
                 </w:trPr>
                 <w:tc>
@@ -20761,14 +20744,14 @@
                       <w:rPr>
                         <w:noProof/>
                       </w:rPr>
-                      <w:t>J. Brownlee, „How to Remove Outliers for Machine Learning: Machine learning mastery,” 25 April 2018. [Online]. Available: https://machinelearningmastery.com/.</w:t>
+                      <w:t xml:space="preserve">H. I. Rhys, Machine Learning with R, the tidyverse, and mlr, New York: Manning Publications, 2020. </w:t>
                     </w:r>
                   </w:p>
                 </w:tc>
               </w:tr>
               <w:tr>
                 <w:trPr>
-                  <w:divId w:val="1808932919"/>
+                  <w:divId w:val="1919246208"/>
                   <w:tblCellSpacing w:w="15" w:type="dxa"/>
                 </w:trPr>
                 <w:tc>
@@ -20807,14 +20790,14 @@
                       <w:rPr>
                         <w:noProof/>
                       </w:rPr>
-                      <w:t>D. Yadav, „Categorical Encoding using Label Encoding and One Hot Encoder,” 9 Dec 2019. [Online]. Available: https://towardsdatascience.com/.</w:t>
+                      <w:t xml:space="preserve">Q. E. McCallum, Bad Data Handbook, USA: O’Reilly Media, 2013. </w:t>
                     </w:r>
                   </w:p>
                 </w:tc>
               </w:tr>
               <w:tr>
                 <w:trPr>
-                  <w:divId w:val="1808932919"/>
+                  <w:divId w:val="1919246208"/>
                   <w:tblCellSpacing w:w="15" w:type="dxa"/>
                 </w:trPr>
                 <w:tc>
@@ -20853,6 +20836,98 @@
                       <w:rPr>
                         <w:noProof/>
                       </w:rPr>
+                      <w:t>J. Brownlee, „How to Remove Outliers for Machine Learning: Machine learning mastery,” 25 April 2018. [Online]. Available: https://machinelearningmastery.com/.</w:t>
+                    </w:r>
+                  </w:p>
+                </w:tc>
+              </w:tr>
+              <w:tr>
+                <w:trPr>
+                  <w:divId w:val="1919246208"/>
+                  <w:tblCellSpacing w:w="15" w:type="dxa"/>
+                </w:trPr>
+                <w:tc>
+                  <w:tcPr>
+                    <w:tcW w:w="50" w:type="pct"/>
+                    <w:hideMark/>
+                  </w:tcPr>
+                  <w:p>
+                    <w:pPr>
+                      <w:pStyle w:val="Bibliography"/>
+                      <w:rPr>
+                        <w:noProof/>
+                      </w:rPr>
+                    </w:pPr>
+                    <w:r>
+                      <w:rPr>
+                        <w:noProof/>
+                      </w:rPr>
+                      <w:t xml:space="preserve">[26] </w:t>
+                    </w:r>
+                  </w:p>
+                </w:tc>
+                <w:tc>
+                  <w:tcPr>
+                    <w:tcW w:w="0" w:type="auto"/>
+                    <w:hideMark/>
+                  </w:tcPr>
+                  <w:p>
+                    <w:pPr>
+                      <w:pStyle w:val="Bibliography"/>
+                      <w:rPr>
+                        <w:noProof/>
+                      </w:rPr>
+                    </w:pPr>
+                    <w:r>
+                      <w:rPr>
+                        <w:noProof/>
+                      </w:rPr>
+                      <w:t>D. Yadav, „Categorical Encoding using Label Encoding and One Hot Encoder,” 9 Dec 2019. [Online]. Available: https://towardsdatascience.com/.</w:t>
+                    </w:r>
+                  </w:p>
+                </w:tc>
+              </w:tr>
+              <w:tr>
+                <w:trPr>
+                  <w:divId w:val="1919246208"/>
+                  <w:tblCellSpacing w:w="15" w:type="dxa"/>
+                </w:trPr>
+                <w:tc>
+                  <w:tcPr>
+                    <w:tcW w:w="50" w:type="pct"/>
+                    <w:hideMark/>
+                  </w:tcPr>
+                  <w:p>
+                    <w:pPr>
+                      <w:pStyle w:val="Bibliography"/>
+                      <w:rPr>
+                        <w:noProof/>
+                      </w:rPr>
+                    </w:pPr>
+                    <w:r>
+                      <w:rPr>
+                        <w:noProof/>
+                      </w:rPr>
+                      <w:t xml:space="preserve">[27] </w:t>
+                    </w:r>
+                  </w:p>
+                </w:tc>
+                <w:tc>
+                  <w:tcPr>
+                    <w:tcW w:w="0" w:type="auto"/>
+                    <w:hideMark/>
+                  </w:tcPr>
+                  <w:p>
+                    <w:pPr>
+                      <w:pStyle w:val="Bibliography"/>
+                      <w:rPr>
+                        <w:noProof/>
+                      </w:rPr>
+                    </w:pPr>
+                    <w:r>
+                      <w:rPr>
+                        <w:noProof/>
+                      </w:rPr>
                       <w:t>T. Mills, „AI.io: Medium web site,” 3 Jul 2019. [Online]. Available: https://medium.com/ai-io/why-big-data-and-machine-learning-are-important-in-our-society-b4e708d2c654.</w:t>
                     </w:r>
                   </w:p>
@@ -20861,7 +20936,7 @@
             </w:tbl>
             <w:p>
               <w:pPr>
-                <w:divId w:val="1808932919"/>
+                <w:divId w:val="1919246208"/>
                 <w:rPr>
                   <w:rFonts w:eastAsia="Times New Roman"/>
                   <w:noProof/>
@@ -27808,7 +27883,7 @@
     <b:Month>January</b:Month>
     <b:Day>6</b:Day>
     <b:URL>https://machinelearningmastery.com</b:URL>
-    <b:RefOrder>21</b:RefOrder>
+    <b:RefOrder>22</b:RefOrder>
   </b:Source>
   <b:Source>
     <b:Tag>Nat18</b:Tag>
@@ -27852,7 +27927,7 @@
         </b:NameList>
       </b:Author>
     </b:Author>
-    <b:RefOrder>26</b:RefOrder>
+    <b:RefOrder>27</b:RefOrder>
   </b:Source>
   <b:Source>
     <b:Tag>Hel19</b:Tag>
@@ -27961,7 +28036,7 @@
     <b:Year>2020</b:Year>
     <b:City>New York</b:City>
     <b:Publisher>Manning Publications</b:Publisher>
-    <b:RefOrder>22</b:RefOrder>
+    <b:RefOrder>23</b:RefOrder>
   </b:Source>
   <b:Source>
     <b:Tag>Moh20</b:Tag>
@@ -28180,7 +28255,7 @@
     <b:Month>Dec</b:Month>
     <b:Day>9</b:Day>
     <b:URL>https://towardsdatascience.com/</b:URL>
-    <b:RefOrder>25</b:RefOrder>
+    <b:RefOrder>26</b:RefOrder>
   </b:Source>
   <b:Source>
     <b:Tag>McC13</b:Tag>
@@ -28201,7 +28276,7 @@
     </b:Author>
     <b:City>USA</b:City>
     <b:Publisher>O’Reilly Media</b:Publisher>
-    <b:RefOrder>23</b:RefOrder>
+    <b:RefOrder>24</b:RefOrder>
   </b:Source>
   <b:Source>
     <b:Tag>Wes17</b:Tag>
@@ -28242,7 +28317,7 @@
     <b:Month>April</b:Month>
     <b:Day>25</b:Day>
     <b:URL>https://machinelearningmastery.com/</b:URL>
-    <b:RefOrder>24</b:RefOrder>
+    <b:RefOrder>25</b:RefOrder>
   </b:Source>
   <b:Source>
     <b:Tag>Fra20</b:Tag>
@@ -28266,11 +28341,35 @@
     <b:URL>https://keras.io/</b:URL>
     <b:RefOrder>7</b:RefOrder>
   </b:Source>
+  <b:Source>
+    <b:Tag>Ali18</b:Tag>
+    <b:SourceType>Book</b:SourceType>
+    <b:Guid>{35DD3E1E-1458-4987-804A-7EFCF2DEE73C}</b:Guid>
+    <b:Title>Feature Engineering for Machine Learning</b:Title>
+    <b:Year>2018</b:Year>
+    <b:Author>
+      <b:Author>
+        <b:NameList>
+          <b:Person>
+            <b:Last>Zheng</b:Last>
+            <b:First>Alice</b:First>
+          </b:Person>
+          <b:Person>
+            <b:Last>Casari</b:Last>
+            <b:First>Amanda</b:First>
+          </b:Person>
+        </b:NameList>
+      </b:Author>
+    </b:Author>
+    <b:City>USA</b:City>
+    <b:Publisher>O’Reilly Media</b:Publisher>
+    <b:RefOrder>21</b:RefOrder>
+  </b:Source>
 </b:Sources>
 </file>
 
 <file path=customXml/itemProps1.xml><?xml version="1.0" encoding="utf-8"?>
-<ds:datastoreItem xmlns:ds="http://schemas.openxmlformats.org/officeDocument/2006/customXml" ds:itemID="{4843B985-52A3-4AAC-AF31-3366FD432214}">
+<ds:datastoreItem xmlns:ds="http://schemas.openxmlformats.org/officeDocument/2006/customXml" ds:itemID="{D838BF26-8F4D-412E-B8ED-17074F5C4328}">
   <ds:schemaRefs>
     <ds:schemaRef ds:uri="http://schemas.openxmlformats.org/officeDocument/2006/bibliography"/>
   </ds:schemaRefs>

</xml_diff>

<commit_message>
Problem definition - intro and own data description
</commit_message>
<xml_diff>
--- a/Documents/dolgozat.docx
+++ b/Documents/dolgozat.docx
@@ -315,23 +315,13 @@
           <w:szCs w:val="32"/>
         </w:rPr>
       </w:pPr>
-      <w:proofErr w:type="spellStart"/>
       <w:r>
         <w:rPr>
           <w:color w:val="222A35" w:themeColor="text2" w:themeShade="80"/>
           <w:sz w:val="32"/>
           <w:szCs w:val="32"/>
         </w:rPr>
-        <w:t>Szilvási</w:t>
-      </w:r>
-      <w:proofErr w:type="spellEnd"/>
-      <w:r>
-        <w:rPr>
-          <w:color w:val="222A35" w:themeColor="text2" w:themeShade="80"/>
-          <w:sz w:val="32"/>
-          <w:szCs w:val="32"/>
-        </w:rPr>
-        <w:t xml:space="preserve"> Péter</w:t>
+        <w:t>Szilvási Péter</w:t>
       </w:r>
     </w:p>
     <w:p>
@@ -347,7 +337,6 @@
           <w:shd w:val="clear" w:color="auto" w:fill="FFFFFF"/>
         </w:rPr>
       </w:pPr>
-      <w:proofErr w:type="spellStart"/>
       <w:r>
         <w:rPr>
           <w:i/>
@@ -356,10 +345,14 @@
           <w:sz w:val="22"/>
           <w:shd w:val="clear" w:color="auto" w:fill="FFFFFF"/>
         </w:rPr>
-        <w:t>MSc</w:t>
-      </w:r>
-      <w:proofErr w:type="spellEnd"/>
-      <w:r>
+        <w:t>MSc szintű mérnökinformatika szakos</w:t>
+      </w:r>
+    </w:p>
+    <w:p>
+      <w:pPr>
+        <w:spacing w:after="1440"/>
+        <w:ind w:left="0" w:right="0" w:firstLine="0"/>
+        <w:jc w:val="center"/>
         <w:rPr>
           <w:i/>
           <w:iCs/>
@@ -367,14 +360,8 @@
           <w:sz w:val="22"/>
           <w:shd w:val="clear" w:color="auto" w:fill="FFFFFF"/>
         </w:rPr>
-        <w:t xml:space="preserve"> szintű mérnökinformatika szakos</w:t>
-      </w:r>
-    </w:p>
-    <w:p>
-      <w:pPr>
-        <w:spacing w:after="1440"/>
-        <w:ind w:left="0" w:right="0" w:firstLine="0"/>
-        <w:jc w:val="center"/>
+      </w:pPr>
+      <w:r>
         <w:rPr>
           <w:i/>
           <w:iCs/>
@@ -382,15 +369,6 @@
           <w:sz w:val="22"/>
           <w:shd w:val="clear" w:color="auto" w:fill="FFFFFF"/>
         </w:rPr>
-      </w:pPr>
-      <w:r>
-        <w:rPr>
-          <w:i/>
-          <w:iCs/>
-          <w:color w:val="24292E"/>
-          <w:sz w:val="22"/>
-          <w:shd w:val="clear" w:color="auto" w:fill="FFFFFF"/>
-        </w:rPr>
         <w:t>Alkalmazásfejlesztő szakirányos hallgató</w:t>
       </w:r>
     </w:p>
@@ -524,11 +502,9 @@
       <w:pPr>
         <w:jc w:val="both"/>
       </w:pPr>
-      <w:proofErr w:type="spellStart"/>
       <w:r>
         <w:t>placeholder</w:t>
       </w:r>
-      <w:proofErr w:type="spellEnd"/>
     </w:p>
     <w:p>
       <w:pPr>
@@ -549,11 +525,9 @@
       <w:pPr>
         <w:jc w:val="both"/>
       </w:pPr>
-      <w:proofErr w:type="spellStart"/>
       <w:r>
         <w:t>placeholder</w:t>
       </w:r>
-      <w:proofErr w:type="spellEnd"/>
     </w:p>
     <w:p>
       <w:pPr>
@@ -574,11 +548,9 @@
       <w:pPr>
         <w:jc w:val="both"/>
       </w:pPr>
-      <w:proofErr w:type="spellStart"/>
       <w:r>
         <w:t>placeholder</w:t>
       </w:r>
-      <w:proofErr w:type="spellEnd"/>
     </w:p>
     <w:p>
       <w:pPr>
@@ -599,11 +571,9 @@
       <w:pPr>
         <w:jc w:val="both"/>
       </w:pPr>
-      <w:proofErr w:type="spellStart"/>
       <w:r>
         <w:t>placeholder</w:t>
       </w:r>
-      <w:proofErr w:type="spellEnd"/>
     </w:p>
     <w:p>
       <w:pPr>
@@ -699,7 +669,6 @@
           <w:id w:val="31158162"/>
           <w:citation/>
         </w:sdtPr>
-        <w:sdtEndPr/>
         <w:sdtContent>
           <w:r>
             <w:fldChar w:fldCharType="begin"/>
@@ -800,7 +769,6 @@
           <w:id w:val="-51152800"/>
           <w:citation/>
         </w:sdtPr>
-        <w:sdtEndPr/>
         <w:sdtContent>
           <w:r>
             <w:rPr>
@@ -1424,7 +1392,6 @@
           <w:id w:val="-1398048542"/>
           <w:citation/>
         </w:sdtPr>
-        <w:sdtEndPr/>
         <w:sdtContent>
           <w:r>
             <w:rPr>
@@ -1571,7 +1538,6 @@
           <w:id w:val="-1817723262"/>
           <w:citation/>
         </w:sdtPr>
-        <w:sdtEndPr/>
         <w:sdtContent>
           <w:r>
             <w:rPr>
@@ -1669,11 +1635,9 @@
       <w:r>
         <w:t>tartomány (</w:t>
       </w:r>
-      <w:proofErr w:type="spellStart"/>
       <w:r>
         <w:t>domain</w:t>
       </w:r>
-      <w:proofErr w:type="spellEnd"/>
       <w:r>
         <w:t>)</w:t>
       </w:r>
@@ -1721,7 +1685,6 @@
           <w:id w:val="1314458663"/>
           <w:citation/>
         </w:sdtPr>
-        <w:sdtEndPr/>
         <w:sdtContent>
           <w:r>
             <w:rPr>
@@ -1907,21 +1870,11 @@
         <w:t>a</w:t>
       </w:r>
       <w:r>
-        <w:t xml:space="preserve"> </w:t>
-      </w:r>
-      <w:proofErr w:type="spellStart"/>
-      <w:r>
-        <w:t>scikit-learn</w:t>
-      </w:r>
-      <w:proofErr w:type="spellEnd"/>
-      <w:r>
-        <w:t xml:space="preserve">, </w:t>
-      </w:r>
-      <w:proofErr w:type="spellStart"/>
-      <w:r>
-        <w:t>tensorflow</w:t>
-      </w:r>
-      <w:proofErr w:type="spellEnd"/>
+        <w:t xml:space="preserve"> scikit-learn</w:t>
+      </w:r>
+      <w:r>
+        <w:t>, tensorflow</w:t>
+      </w:r>
       <w:r>
         <w:t xml:space="preserve"> és</w:t>
       </w:r>
@@ -1929,15 +1882,7 @@
         <w:t xml:space="preserve"> a</w:t>
       </w:r>
       <w:r>
-        <w:t xml:space="preserve"> </w:t>
-      </w:r>
-      <w:proofErr w:type="spellStart"/>
-      <w:r>
-        <w:t>Keras</w:t>
-      </w:r>
-      <w:proofErr w:type="spellEnd"/>
-      <w:r>
-        <w:t xml:space="preserve"> segítségével </w:t>
+        <w:t xml:space="preserve"> Keras segítségével </w:t>
       </w:r>
       <w:r>
         <w:t>elvonatkoztathatunk a gépi tanulás mögötti bonyolultságtól</w:t>
@@ -1960,7 +1905,6 @@
           <w:bCs/>
         </w:rPr>
       </w:pPr>
-      <w:proofErr w:type="spellStart"/>
       <w:r>
         <w:rPr>
           <w:b/>
@@ -1968,7 +1912,6 @@
         </w:rPr>
         <w:t>Tensorflow</w:t>
       </w:r>
-      <w:proofErr w:type="spellEnd"/>
       <w:sdt>
         <w:sdtPr>
           <w:rPr>
@@ -1978,7 +1921,6 @@
           <w:id w:val="1814444614"/>
           <w:citation/>
         </w:sdtPr>
-        <w:sdtEndPr/>
         <w:sdtContent>
           <w:r>
             <w:rPr>
@@ -2030,26 +1972,10 @@
         <w:jc w:val="both"/>
       </w:pPr>
       <w:r>
-        <w:t xml:space="preserve">A </w:t>
-      </w:r>
-      <w:proofErr w:type="spellStart"/>
-      <w:r>
-        <w:t>TensorFlow</w:t>
-      </w:r>
-      <w:proofErr w:type="spellEnd"/>
-      <w:r>
-        <w:t xml:space="preserve"> egy erőteljes könyvtár a numerikus számításhoz, különösen jól illeszkedik és a nagyszabású gépi tanuláshoz. </w:t>
-      </w:r>
-      <w:r>
-        <w:t xml:space="preserve">A Google </w:t>
-      </w:r>
-      <w:proofErr w:type="spellStart"/>
-      <w:r>
-        <w:t>Brain</w:t>
-      </w:r>
-      <w:proofErr w:type="spellEnd"/>
-      <w:r>
-        <w:t xml:space="preserve"> </w:t>
+        <w:t xml:space="preserve">A TensorFlow egy erőteljes könyvtár a numerikus számításhoz, különösen jól illeszkedik és a nagyszabású gépi tanuláshoz. </w:t>
+      </w:r>
+      <w:r>
+        <w:t xml:space="preserve">A Google Brain </w:t>
       </w:r>
       <w:r>
         <w:t>csapata</w:t>
@@ -2061,31 +1987,15 @@
         <w:t>. S</w:t>
       </w:r>
       <w:r>
-        <w:t xml:space="preserve">zámtalan projekt használja a </w:t>
-      </w:r>
-      <w:proofErr w:type="spellStart"/>
-      <w:r>
-        <w:t>TensorFlow</w:t>
-      </w:r>
-      <w:proofErr w:type="spellEnd"/>
-      <w:r>
-        <w:t>-t mindenféle gépi tanulási feladathoz, például képosztályozáshoz, természetes nyelv feldolgozásához (NLP), ajánló rendszerekhez, idősoros előrejelzésekhez és még sok máshoz.</w:t>
-      </w:r>
-    </w:p>
-    <w:p>
-      <w:pPr>
-        <w:jc w:val="both"/>
-      </w:pPr>
-      <w:r>
-        <w:t xml:space="preserve">Tehát mit kínál a </w:t>
-      </w:r>
-      <w:proofErr w:type="spellStart"/>
-      <w:r>
-        <w:t>TensorFlow</w:t>
-      </w:r>
-      <w:proofErr w:type="spellEnd"/>
-      <w:r>
-        <w:t xml:space="preserve"> valójában?</w:t>
+        <w:t>zámtalan projekt használja a TensorFlow-t mindenféle gépi tanulási feladathoz, például képosztályozáshoz, természetes nyelv feldolgozásához (NLP), ajánló rendszerekhez, idősoros előrejelzésekhez és még sok máshoz.</w:t>
+      </w:r>
+    </w:p>
+    <w:p>
+      <w:pPr>
+        <w:jc w:val="both"/>
+      </w:pPr>
+      <w:r>
+        <w:t>Tehát mit kínál a TensorFlow valójában?</w:t>
       </w:r>
     </w:p>
     <w:p>
@@ -2098,15 +2008,7 @@
         <w:jc w:val="both"/>
       </w:pPr>
       <w:r>
-        <w:t xml:space="preserve">Magja nagyon hasonlít a </w:t>
-      </w:r>
-      <w:proofErr w:type="spellStart"/>
-      <w:r>
-        <w:t>NumPy-hez</w:t>
-      </w:r>
-      <w:proofErr w:type="spellEnd"/>
-      <w:r>
-        <w:t>, de GPU támogatással rendelkezik.</w:t>
+        <w:t>Magja nagyon hasonlít a NumPy-hez, de GPU támogatással rendelkezik.</w:t>
       </w:r>
     </w:p>
     <w:p>
@@ -2136,23 +2038,7 @@
         <w:t>E</w:t>
       </w:r>
       <w:r>
-        <w:t xml:space="preserve">gyfajta </w:t>
-      </w:r>
-      <w:proofErr w:type="spellStart"/>
-      <w:r>
-        <w:t>just</w:t>
-      </w:r>
-      <w:proofErr w:type="spellEnd"/>
-      <w:r>
-        <w:t>-in-</w:t>
-      </w:r>
-      <w:proofErr w:type="spellStart"/>
-      <w:r>
-        <w:t>time</w:t>
-      </w:r>
-      <w:proofErr w:type="spellEnd"/>
-      <w:r>
-        <w:t xml:space="preserve"> (JIT) fordítót tartalmaz, amely lehetővé teszi a számítások optimalizálását a sebesség és a memóriahasználat szempontjából</w:t>
+        <w:t>gyfajta just-in-time (JIT) fordítót tartalmaz, amely lehetővé teszi a számítások optimalizálását a sebesség és a memóriahasználat szempontjából</w:t>
       </w:r>
       <w:r>
         <w:t>.</w:t>
@@ -2180,21 +2066,11 @@
         <w:jc w:val="both"/>
       </w:pPr>
       <w:r>
-        <w:t xml:space="preserve">A </w:t>
-      </w:r>
-      <w:proofErr w:type="spellStart"/>
-      <w:r>
-        <w:t>TensorFlow</w:t>
-      </w:r>
-      <w:proofErr w:type="spellEnd"/>
-      <w:r>
-        <w:t xml:space="preserve"> sokkal több olyan funkciót kínál, amelyek ezekre az alapvető jellemzőkre épülnek: a legfontosabb természetesen a </w:t>
-      </w:r>
-      <w:proofErr w:type="spellStart"/>
+        <w:t xml:space="preserve">A TensorFlow sokkal több olyan funkciót kínál, amelyek ezekre az alapvető jellemzőkre épülnek: a legfontosabb természetesen a </w:t>
+      </w:r>
       <w:r>
         <w:t>Keras</w:t>
       </w:r>
-      <w:proofErr w:type="spellEnd"/>
       <w:r>
         <w:t>, de rendelkezik adatbetöltési</w:t>
       </w:r>
@@ -2219,15 +2095,7 @@
         <w:jc w:val="both"/>
       </w:pPr>
       <w:r>
-        <w:t xml:space="preserve">A legalacsonyabb szinten az egyes </w:t>
-      </w:r>
-      <w:proofErr w:type="spellStart"/>
-      <w:r>
-        <w:t>TensorFlow</w:t>
-      </w:r>
-      <w:proofErr w:type="spellEnd"/>
-      <w:r>
-        <w:t xml:space="preserve"> műveletek rendkívül hatékony C++ kód felhasználásával valósulnak meg. Számos műveletnek több megvalósítása is van, úgynevezett kernelek: mindegyik kernel egy adott eszköztípus</w:t>
+        <w:t>A legalacsonyabb szinten az egyes TensorFlow műveletek rendkívül hatékony C++ kód felhasználásával valósulnak meg. Számos műveletnek több megvalósítása is van, úgynevezett kernelek: mindegyik kernel egy adott eszköztípus</w:t>
       </w:r>
       <w:r>
         <w:t>ra</w:t>
@@ -2239,31 +2107,7 @@
         <w:t>címezve</w:t>
       </w:r>
       <w:r>
-        <w:t>, például CPU, GPU vagy TPU (</w:t>
-      </w:r>
-      <w:proofErr w:type="spellStart"/>
-      <w:r>
-        <w:t>Tensor</w:t>
-      </w:r>
-      <w:proofErr w:type="spellEnd"/>
-      <w:r>
-        <w:t xml:space="preserve"> </w:t>
-      </w:r>
-      <w:proofErr w:type="spellStart"/>
-      <w:r>
-        <w:t>Processing</w:t>
-      </w:r>
-      <w:proofErr w:type="spellEnd"/>
-      <w:r>
-        <w:t xml:space="preserve"> </w:t>
-      </w:r>
-      <w:proofErr w:type="spellStart"/>
-      <w:r>
-        <w:t>Units</w:t>
-      </w:r>
-      <w:proofErr w:type="spellEnd"/>
-      <w:r>
-        <w:t>).</w:t>
+        <w:t>, például CPU, GPU vagy TPU (Tensor Processing Units).</w:t>
       </w:r>
     </w:p>
     <w:p>
@@ -2335,7 +2179,6 @@
           <w:bCs/>
         </w:rPr>
       </w:pPr>
-      <w:proofErr w:type="spellStart"/>
       <w:r>
         <w:rPr>
           <w:b/>
@@ -2343,7 +2186,6 @@
         </w:rPr>
         <w:t>Keras</w:t>
       </w:r>
-      <w:proofErr w:type="spellEnd"/>
       <w:sdt>
         <w:sdtPr>
           <w:rPr>
@@ -2353,7 +2195,6 @@
           <w:id w:val="1160975809"/>
           <w:citation/>
         </w:sdtPr>
-        <w:sdtEndPr/>
         <w:sdtContent>
           <w:r>
             <w:rPr>
@@ -2408,37 +2249,13 @@
         <w:jc w:val="both"/>
       </w:pPr>
       <w:r>
-        <w:t xml:space="preserve">A </w:t>
-      </w:r>
-      <w:proofErr w:type="spellStart"/>
-      <w:r>
-        <w:t>Keras</w:t>
-      </w:r>
-      <w:proofErr w:type="spellEnd"/>
-      <w:r>
-        <w:t xml:space="preserve"> egy mély tanulási API a </w:t>
-      </w:r>
-      <w:proofErr w:type="spellStart"/>
-      <w:r>
-        <w:t>TensorFlow</w:t>
-      </w:r>
-      <w:proofErr w:type="spellEnd"/>
-      <w:r>
-        <w:t xml:space="preserve"> gépi tanulási platform tetején fut.</w:t>
+        <w:t>A Keras egy mély tanulási API a TensorFlow gépi tanulási platform tetején fut.</w:t>
       </w:r>
       <w:r>
         <w:t xml:space="preserve"> Azért fejlesztették, hogy gyors kísérletezéseket érjünk el. Az ötletből eredményeket érjünk el, amilyen gyorsan csak lehetséges. </w:t>
       </w:r>
       <w:r>
-        <w:t xml:space="preserve">Számos mély tanulási keretrendszer áll rendelkezésre ma. Miért érdemes a </w:t>
-      </w:r>
-      <w:proofErr w:type="spellStart"/>
-      <w:r>
-        <w:t>Keras</w:t>
-      </w:r>
-      <w:proofErr w:type="spellEnd"/>
-      <w:r>
-        <w:t>-t használni, mint bármely másikat?</w:t>
+        <w:t>Számos mély tanulási keretrendszer áll rendelkezésre ma. Miért érdemes a Keras-t használni, mint bármely másikat?</w:t>
       </w:r>
     </w:p>
     <w:p>
@@ -2451,31 +2268,7 @@
         <w:jc w:val="both"/>
       </w:pPr>
       <w:r>
-        <w:t xml:space="preserve">A </w:t>
-      </w:r>
-      <w:proofErr w:type="spellStart"/>
-      <w:r>
-        <w:t>Keras</w:t>
-      </w:r>
-      <w:proofErr w:type="spellEnd"/>
-      <w:r>
-        <w:t xml:space="preserve"> egy API, amelyet emberek, nem pedig gépek számára terveztek. A </w:t>
-      </w:r>
-      <w:proofErr w:type="spellStart"/>
-      <w:r>
-        <w:t>Keras</w:t>
-      </w:r>
-      <w:proofErr w:type="spellEnd"/>
-      <w:r>
-        <w:t xml:space="preserve"> a kognitív terhelés csökkentésének bevált módszereit követi: következetes és egyszerű API-</w:t>
-      </w:r>
-      <w:proofErr w:type="spellStart"/>
-      <w:r>
-        <w:t>kat</w:t>
-      </w:r>
-      <w:proofErr w:type="spellEnd"/>
-      <w:r>
-        <w:t xml:space="preserve"> kínál, minimalizálja a gyakori használati </w:t>
+        <w:t xml:space="preserve">A Keras egy API, amelyet emberek, nem pedig gépek számára terveztek. A Keras a kognitív terhelés csökkentésének bevált módszereit követi: következetes és egyszerű API-kat kínál, minimalizálja a gyakori használati </w:t>
       </w:r>
       <w:r>
         <w:lastRenderedPageBreak/>
@@ -2492,23 +2285,7 @@
         <w:jc w:val="both"/>
       </w:pPr>
       <w:r>
-        <w:t xml:space="preserve">Ez megkönnyíti a </w:t>
-      </w:r>
-      <w:proofErr w:type="spellStart"/>
-      <w:r>
-        <w:t>Keras</w:t>
-      </w:r>
-      <w:proofErr w:type="spellEnd"/>
-      <w:r>
-        <w:t xml:space="preserve"> megtanulását és használatát. </w:t>
-      </w:r>
-      <w:proofErr w:type="spellStart"/>
-      <w:r>
-        <w:t>Keras</w:t>
-      </w:r>
-      <w:proofErr w:type="spellEnd"/>
-      <w:r>
-        <w:t xml:space="preserve"> felhasználóként produktívabb vagy, lehetővé téve, hogy több ötletet kipróbálhassunk gyorsabban.</w:t>
+        <w:t>Ez megkönnyíti a Keras megtanulását és használatát. Keras felhasználóként produktívabb vagy, lehetővé téve, hogy több ötletet kipróbálhassunk gyorsabban.</w:t>
       </w:r>
     </w:p>
     <w:p>
@@ -2521,23 +2298,7 @@
         <w:jc w:val="both"/>
       </w:pPr>
       <w:r>
-        <w:t xml:space="preserve">Ez az egyszerű használat nem jár csökkentet rugalmassággal: mivel a </w:t>
-      </w:r>
-      <w:proofErr w:type="spellStart"/>
-      <w:r>
-        <w:t>Keras</w:t>
-      </w:r>
-      <w:proofErr w:type="spellEnd"/>
-      <w:r>
-        <w:t xml:space="preserve"> mélyen integrálódik az alacsony szintű </w:t>
-      </w:r>
-      <w:proofErr w:type="spellStart"/>
-      <w:r>
-        <w:t>TensorFlow</w:t>
-      </w:r>
-      <w:proofErr w:type="spellEnd"/>
-      <w:r>
-        <w:t xml:space="preserve"> funkcionalitásokhoz. Lehetséges olyan feltörhető munkafolyamatok kikifejleszteni, ahol a funkcionalitás bármely része testre szabható.</w:t>
+        <w:t>Ez az egyszerű használat nem jár csökkentet rugalmassággal: mivel a Keras mélyen integrálódik az alacsony szintű TensorFlow funkcionalitásokhoz. Lehetséges olyan feltörhető munkafolyamatok kikifejleszteni, ahol a funkcionalitás bármely része testre szabható.</w:t>
       </w:r>
     </w:p>
     <w:p>
@@ -2646,7 +2407,6 @@
           <w:id w:val="-830059082"/>
           <w:citation/>
         </w:sdtPr>
-        <w:sdtEndPr/>
         <w:sdtContent>
           <w:r>
             <w:rPr>
@@ -2862,23 +2622,7 @@
         <w:t xml:space="preserve"> függvénynek</w:t>
       </w:r>
       <w:r>
-        <w:t xml:space="preserve"> (</w:t>
-      </w:r>
-      <w:proofErr w:type="spellStart"/>
-      <w:r>
-        <w:t>mapping</w:t>
-      </w:r>
-      <w:proofErr w:type="spellEnd"/>
-      <w:r>
-        <w:t xml:space="preserve"> </w:t>
-      </w:r>
-      <w:proofErr w:type="spellStart"/>
-      <w:r>
-        <w:t>function</w:t>
-      </w:r>
-      <w:proofErr w:type="spellEnd"/>
-      <w:r>
-        <w:t>)</w:t>
+        <w:t xml:space="preserve"> (mapping function)</w:t>
       </w:r>
       <w:r>
         <w:t xml:space="preserve"> is nevezik,</w:t>
@@ -3173,7 +2917,6 @@
           <w:id w:val="2049023900"/>
           <w:citation/>
         </w:sdtPr>
-        <w:sdtEndPr/>
         <w:sdtContent>
           <w:r>
             <w:rPr>
@@ -3487,15 +3230,7 @@
         <w:t>címezzék</w:t>
       </w:r>
       <w:r>
-        <w:t xml:space="preserve">. A </w:t>
-      </w:r>
-      <w:proofErr w:type="spellStart"/>
-      <w:r>
-        <w:t>klaszterező</w:t>
-      </w:r>
-      <w:proofErr w:type="spellEnd"/>
-      <w:r>
-        <w:t xml:space="preserve"> algoritmus felismeri az ügyfél jellemzőit, mint például az életkor, a lakóterület, a jövedel</w:t>
+        <w:t>. A klaszterező algoritmus felismeri az ügyfél jellemzőit, mint például az életkor, a lakóterület, a jövedel</w:t>
       </w:r>
       <w:r>
         <w:t>e</w:t>
@@ -3543,7 +3278,6 @@
           <w:id w:val="-761445320"/>
           <w:citation/>
         </w:sdtPr>
-        <w:sdtEndPr/>
         <w:sdtContent>
           <w:r>
             <w:rPr>
@@ -3817,7 +3551,6 @@
           <w:id w:val="-967815835"/>
           <w:citation/>
         </w:sdtPr>
-        <w:sdtEndPr/>
         <w:sdtContent>
           <w:r>
             <w:fldChar w:fldCharType="begin"/>
@@ -4003,7 +3736,6 @@
           <w:id w:val="306216991"/>
           <w:citation/>
         </w:sdtPr>
-        <w:sdtEndPr/>
         <w:sdtContent>
           <w:r>
             <w:rPr>
@@ -4453,7 +4185,6 @@
           <w:id w:val="-1415780199"/>
           <w:citation/>
         </w:sdtPr>
-        <w:sdtEndPr/>
         <w:sdtContent>
           <w:r>
             <w:rPr>
@@ -4570,15 +4301,7 @@
         <w:t>több különböző</w:t>
       </w:r>
       <w:r>
-        <w:t xml:space="preserve"> rendszerben vannak szétszórva. Például egy HR-rendszer, amely beszélhet REST-</w:t>
-      </w:r>
-      <w:proofErr w:type="spellStart"/>
-      <w:r>
-        <w:t>ről</w:t>
-      </w:r>
-      <w:proofErr w:type="spellEnd"/>
-      <w:r>
-        <w:t xml:space="preserve">, egy 30 éves pénzügyi rendszer, amely csak a fájlintegrációt érti, egy CRM-rendszer, amely SOAP-t </w:t>
+        <w:t xml:space="preserve"> rendszerben vannak szétszórva. Például egy HR-rendszer, amely beszélhet REST-ről, egy 30 éves pénzügyi rendszer, amely csak a fájlintegrációt érti, egy CRM-rendszer, amely SOAP-t </w:t>
       </w:r>
       <w:r>
         <w:t xml:space="preserve">protokollon keresztül kommunikál. Tegyük fel </w:t>
@@ -4673,7 +4396,6 @@
           <w:id w:val="-1500344909"/>
           <w:citation/>
         </w:sdtPr>
-        <w:sdtEndPr/>
         <w:sdtContent>
           <w:r>
             <w:fldChar w:fldCharType="begin"/>
@@ -4886,7 +4608,6 @@
           <w:id w:val="738531306"/>
           <w:citation/>
         </w:sdtPr>
-        <w:sdtEndPr/>
         <w:sdtContent>
           <w:r>
             <w:rPr>
@@ -4959,15 +4680,7 @@
         <w:t>előreláthatóan</w:t>
       </w:r>
       <w:r>
-        <w:t xml:space="preserve"> a megadott paraméterek alapján módosítják belső paramétereit. A gépi tanulási algoritmusok általában a polcon található receptek, amelyeket a megfelelő üzleti problémákra, például osztályozásra, lineáris regresszióra és </w:t>
-      </w:r>
-      <w:proofErr w:type="spellStart"/>
-      <w:r>
-        <w:t>klaszterezésre</w:t>
-      </w:r>
-      <w:proofErr w:type="spellEnd"/>
-      <w:r>
-        <w:t xml:space="preserve"> vonatkozó problémákra alkalmaz. Ez a lépés magában foglalhatja egynél több gépi tanulási algoritmus kipróbálását, mivel nem tudjuk előre, hogy melyik algoritmus illik valójában a mögöttes adat</w:t>
+        <w:t xml:space="preserve"> a megadott paraméterek alapján módosítják belső paramétereit. A gépi tanulási algoritmusok általában a polcon található receptek, amelyeket a megfelelő üzleti problémákra, például osztályozásra, lineáris regresszióra és klaszterezésre vonatkozó problémákra alkalmaz. Ez a lépés magában foglalhatja egynél több gépi tanulási algoritmus kipróbálását, mivel nem tudjuk előre, hogy melyik algoritmus illik valójában a mögöttes adat</w:t>
       </w:r>
       <w:r>
         <w:t xml:space="preserve"> jellemzőkre</w:t>
@@ -5017,21 +4730,8 @@
         <w:t xml:space="preserve"> (</w:t>
       </w:r>
       <w:r>
-        <w:t>Robinson–</w:t>
-      </w:r>
-      <w:proofErr w:type="spellStart"/>
-      <w:r>
-        <w:t>Schensted</w:t>
-      </w:r>
-      <w:proofErr w:type="spellEnd"/>
-      <w:r>
-        <w:t>–</w:t>
-      </w:r>
-      <w:proofErr w:type="spellStart"/>
-      <w:r>
-        <w:t>Knuth</w:t>
-      </w:r>
-      <w:proofErr w:type="spellEnd"/>
+        <w:t>Robinson–Schensted–Knuth</w:t>
+      </w:r>
       <w:r>
         <w:t>)</w:t>
       </w:r>
@@ -5063,7 +4763,6 @@
           <w:id w:val="2109457656"/>
           <w:citation/>
         </w:sdtPr>
-        <w:sdtEndPr/>
         <w:sdtContent>
           <w:r>
             <w:rPr>
@@ -5141,15 +4840,7 @@
         <w:t xml:space="preserve"> rendszerek bemenetét</w:t>
       </w:r>
       <w:r>
-        <w:t xml:space="preserve"> (</w:t>
-      </w:r>
-      <w:proofErr w:type="spellStart"/>
-      <w:r>
-        <w:t>upstream</w:t>
-      </w:r>
-      <w:proofErr w:type="spellEnd"/>
-      <w:r>
-        <w:t>)</w:t>
+        <w:t xml:space="preserve"> (upstream)</w:t>
       </w:r>
       <w:r>
         <w:t>, alkalmazza a gépi tanulá</w:t>
@@ -5173,15 +4864,7 @@
         <w:t>rendszereknek</w:t>
       </w:r>
       <w:r>
-        <w:t xml:space="preserve"> (</w:t>
-      </w:r>
-      <w:proofErr w:type="spellStart"/>
-      <w:r>
-        <w:t>downstream</w:t>
-      </w:r>
-      <w:proofErr w:type="spellEnd"/>
-      <w:r>
-        <w:t>)</w:t>
+        <w:t xml:space="preserve"> (downstream)</w:t>
       </w:r>
       <w:r>
         <w:t>.</w:t>
@@ -5283,15 +4966,7 @@
         <w:t xml:space="preserve">éldául mennyire pontosak az előrejelzései, a válaszidő, a használt funkciók eloszlása ​​stb. Ez az értékes információ visszajuttatható gépi tanulási folyamatunkba annak jövőbeni teljesítményének javítása érdekében. A modellek kiépítését és felügyeletét együttesen </w:t>
       </w:r>
       <w:r>
-        <w:t>gépi tanulás üzemeltetésnek (</w:t>
-      </w:r>
-      <w:proofErr w:type="spellStart"/>
-      <w:r>
-        <w:t>MLOps</w:t>
-      </w:r>
-      <w:proofErr w:type="spellEnd"/>
-      <w:r>
-        <w:t>)</w:t>
+        <w:t>gépi tanulás üzemeltetésnek (MLOps)</w:t>
       </w:r>
       <w:r>
         <w:t xml:space="preserve"> nevezik</w:t>
@@ -5366,34 +5041,61 @@
     </w:p>
     <w:p>
       <w:r>
-        <w:t xml:space="preserve">Az adatkészlet az </w:t>
-      </w:r>
-      <w:proofErr w:type="spellStart"/>
-      <w:r>
-        <w:t>Kaggle</w:t>
-      </w:r>
-      <w:proofErr w:type="spellEnd"/>
-      <w:r>
-        <w:t xml:space="preserve"> adattárból származik, amely a gépi tanulási közösség által használt empirikus elemzéshez használt adatbázisok</w:t>
-      </w:r>
-      <w:r>
-        <w:t>at</w:t>
+        <w:t>A cél az</w:t>
+      </w:r>
+      <w:r>
+        <w:t>, hogy az adatokból kinyerjük, hogy milyen kontextusba tanulnak a legmegfelelőben a diákok</w:t>
+      </w:r>
+      <w:r>
+        <w:t>. Ha felidéz</w:t>
+      </w:r>
+      <w:r>
+        <w:t>zük</w:t>
+      </w:r>
+      <w:r>
+        <w:t xml:space="preserve"> a korábban bevezetett gépi tanulási folyamatot,</w:t>
+      </w:r>
+      <w:r>
+        <w:t xml:space="preserve"> akkor</w:t>
+      </w:r>
+      <w:r>
+        <w:t xml:space="preserve"> ez a múlt</w:t>
+      </w:r>
+      <w:r>
+        <w:t>béli adatokból való</w:t>
       </w:r>
       <w:r>
         <w:t xml:space="preserve"> </w:t>
       </w:r>
       <w:r>
-        <w:t xml:space="preserve">és </w:t>
-      </w:r>
-      <w:r>
-        <w:t>vetélkedési lehetőségeket</w:t>
-      </w:r>
-      <w:r>
-        <w:t xml:space="preserve"> tartalmaz</w:t>
-      </w:r>
-      <w:r>
-        <w:t xml:space="preserve">. Az adatállomány </w:t>
-      </w:r>
+        <w:t>tanulás</w:t>
+      </w:r>
+      <w:r>
+        <w:t>.</w:t>
+      </w:r>
+    </w:p>
+    <w:p>
+      <w:pPr>
+        <w:rPr>
+          <w:b/>
+          <w:bCs/>
+        </w:rPr>
+      </w:pPr>
+      <w:r>
+        <w:rPr>
+          <w:b/>
+          <w:bCs/>
+        </w:rPr>
+        <w:t>&lt;&lt;Ha lesz egyetemi adathalmaz azt bemutatni&gt;&gt;</w:t>
+      </w:r>
+    </w:p>
+    <w:p>
+      <w:pPr>
+        <w:rPr>
+          <w:b/>
+          <w:bCs/>
+        </w:rPr>
+      </w:pPr>
       <w:r>
         <w:rPr>
           <w:b/>
@@ -5401,22 +5103,13 @@
         </w:rPr>
         <w:t>&lt;&lt;</w:t>
       </w:r>
-      <w:proofErr w:type="spellStart"/>
-      <w:r>
-        <w:rPr>
-          <w:b/>
-          <w:bCs/>
-        </w:rPr>
-        <w:t>ide_a_rekord</w:t>
-      </w:r>
-      <w:r>
-        <w:rPr>
-          <w:b/>
-          <w:bCs/>
-        </w:rPr>
-        <w:t>_szám</w:t>
-      </w:r>
-      <w:proofErr w:type="spellEnd"/>
+      <w:r>
+        <w:rPr>
+          <w:b/>
+          <w:bCs/>
+        </w:rPr>
+        <w:t>Különösen milyen típusú kérdésre próbálunk választ adni?</w:t>
+      </w:r>
       <w:r>
         <w:rPr>
           <w:b/>
@@ -5424,115 +5117,67 @@
         </w:rPr>
         <w:t>&gt;&gt;</w:t>
       </w:r>
-      <w:r>
-        <w:t xml:space="preserve"> rekordot ír le az előrejelzésekről a</w:t>
-      </w:r>
-      <w:r>
-        <w:t xml:space="preserve"> diák teljesítményére mutatnak</w:t>
+    </w:p>
+    <w:p>
+      <w:pPr>
+        <w:rPr>
+          <w:b/>
+          <w:bCs/>
+        </w:rPr>
+      </w:pPr>
+      <w:r>
+        <w:rPr>
+          <w:b/>
+          <w:bCs/>
+        </w:rPr>
+        <w:t>&lt;&lt;</w:t>
+      </w:r>
+      <w:r>
+        <w:rPr>
+          <w:b/>
+          <w:bCs/>
+        </w:rPr>
+        <w:t>Milyen üzleti probléma típus? (regresszió, klasszifikáció)</w:t>
+      </w:r>
+      <w:r>
+        <w:rPr>
+          <w:b/>
+          <w:bCs/>
+        </w:rPr>
+        <w:t>&gt;&gt;</w:t>
+      </w:r>
+    </w:p>
+    <w:p>
+      <w:pPr>
+        <w:ind w:left="0" w:firstLine="0"/>
+        <w:rPr>
+          <w:b/>
+          <w:bCs/>
+        </w:rPr>
+      </w:pPr>
+      <w:r>
+        <w:rPr>
+          <w:b/>
+          <w:bCs/>
+        </w:rPr>
+        <w:t>&lt;&lt;Milyen tanulási algoritmus/algoritmusokkal?&gt;&gt;</w:t>
+      </w:r>
+    </w:p>
+    <w:p>
+      <w:pPr>
+        <w:ind w:left="0" w:firstLine="0"/>
+      </w:pPr>
+      <w:r>
+        <w:t xml:space="preserve">Miután meghatároztuk problémánkat, az </w:t>
+      </w:r>
+      <w:r>
+        <w:t>diákok</w:t>
+      </w:r>
+      <w:r>
+        <w:t xml:space="preserve"> adatkészlete képezi majd az alapot, amelyre a gépi tanulási folyamatot alkalmazzuk. A gépi tanulás folyamatát lépésről lépésre fogjuk használni az adatkészletünkön egy gépi tanulási megoldás megvalósításához</w:t>
       </w:r>
       <w:r>
         <w:t>.</w:t>
-      </w:r>
-      <w:r>
-        <w:t xml:space="preserve"> </w:t>
-      </w:r>
-      <w:r>
-        <w:rPr>
-          <w:b/>
-          <w:bCs/>
-        </w:rPr>
-        <w:t>&lt;&lt;Mutatók bemutatása&gt;&gt;</w:t>
-      </w:r>
-      <w:r>
-        <w:t>.</w:t>
-      </w:r>
-    </w:p>
-    <w:p>
-      <w:pPr>
-        <w:rPr>
-          <w:b/>
-          <w:bCs/>
-        </w:rPr>
-      </w:pPr>
-      <w:r>
-        <w:rPr>
-          <w:b/>
-          <w:bCs/>
-        </w:rPr>
-        <w:t>&lt;&lt;Ha lesz egyetemi adathalmaz azt bemutatni&gt;&gt;</w:t>
-      </w:r>
-    </w:p>
-    <w:p>
-      <w:r>
-        <w:t>A cél az</w:t>
-      </w:r>
-      <w:r>
-        <w:t>, hogy az adatokból kinyerjük, hogy milyen kontextusba tanulnak a legmegfelelőben a diákok</w:t>
-      </w:r>
-      <w:r>
-        <w:t xml:space="preserve">. Ha </w:t>
-      </w:r>
-      <w:r>
-        <w:t>felidéz</w:t>
-      </w:r>
-      <w:r>
-        <w:t>zük</w:t>
-      </w:r>
-      <w:r>
-        <w:t xml:space="preserve"> a korábban bevezetett gépi tanulási folyamatot,</w:t>
-      </w:r>
-      <w:r>
-        <w:t xml:space="preserve"> akkor</w:t>
-      </w:r>
-      <w:r>
-        <w:t xml:space="preserve"> ez a múlt</w:t>
-      </w:r>
-      <w:r>
-        <w:t>béli adatokból való</w:t>
-      </w:r>
-      <w:r>
-        <w:t xml:space="preserve"> </w:t>
-      </w:r>
-      <w:r>
-        <w:t>tanulás</w:t>
-      </w:r>
-      <w:r>
-        <w:t>.</w:t>
-      </w:r>
-    </w:p>
-    <w:p>
-      <w:r>
-        <w:t>Különösen milyen típusú kérdésre próbálunk választ adni?</w:t>
-      </w:r>
-    </w:p>
-    <w:p>
-      <w:r>
-        <w:t>Milyen üzleti probléma típus? (regresszió, klasszifikáció)</w:t>
-      </w:r>
-    </w:p>
-    <w:p>
-      <w:pPr>
-        <w:ind w:left="0" w:firstLine="0"/>
-      </w:pPr>
-      <w:r>
-        <w:t xml:space="preserve">Miután meghatároztuk problémánkat, az </w:t>
-      </w:r>
-      <w:r>
-        <w:t>diákok</w:t>
-      </w:r>
-      <w:r>
-        <w:t xml:space="preserve"> adatkészlete képezi majd az alapot, amelyre a gépi tanulási folyamatot alkalmazzuk. A gépi tanulás folyamatát lépésről lépésre fogjuk használni az adatkészletünkön egy gépi tanulási megoldás megvalósításához</w:t>
-      </w:r>
-      <w:r>
-        <w:t>.</w:t>
-      </w:r>
-    </w:p>
-    <w:p>
-      <w:pPr>
-        <w:ind w:left="0" w:firstLine="0"/>
-      </w:pPr>
-      <w:r>
-        <w:t>Milyen tanulási algoritmus/algoritmusokkal?</w:t>
       </w:r>
     </w:p>
     <w:p>
@@ -5583,7 +5228,6 @@
           <w:id w:val="-1387875626"/>
           <w:citation/>
         </w:sdtPr>
-        <w:sdtEndPr/>
         <w:sdtContent>
           <w:r>
             <w:rPr>
@@ -5821,7 +5465,11 @@
         <w:t>M</w:t>
       </w:r>
       <w:r>
-        <w:t>inden alkalommal, amikor bármire következtetni akar</w:t>
+        <w:t xml:space="preserve">inden alkalommal, amikor bármire következtetni </w:t>
+      </w:r>
+      <w:r>
+        <w:lastRenderedPageBreak/>
+        <w:t>akar</w:t>
       </w:r>
       <w:r>
         <w:t>, akkor az ügyfelek miden egyes kér</w:t>
@@ -5929,7 +5577,6 @@
           <w:id w:val="-372080201"/>
           <w:citation/>
         </w:sdtPr>
-        <w:sdtEndPr/>
         <w:sdtContent>
           <w:r>
             <w:rPr>
@@ -6046,7 +5693,6 @@
           <w:id w:val="-226145408"/>
           <w:citation/>
         </w:sdtPr>
-        <w:sdtEndPr/>
         <w:sdtContent>
           <w:r>
             <w:rPr>
@@ -6105,14 +5751,12 @@
       <w:pPr>
         <w:jc w:val="both"/>
       </w:pPr>
-    </w:p>
-    <w:p>
-      <w:pPr>
-        <w:jc w:val="both"/>
-      </w:pPr>
+      <w:r>
+        <w:t xml:space="preserve">A félig strukturált adatokra példa a tagolt fájlok. Olyan elemeket tartalmaz, amelyek külön hierarchiákra bonthatják az adatokat. Hasonlóképpen, a digitális fényképeken a képnek sincs előre meghatározott struktúrája. Ennek ellenére, ha okostelefonról veszik, akkor strukturált attribútumai vannak, például helyazonosító, </w:t>
+      </w:r>
       <w:r>
         <w:lastRenderedPageBreak/>
-        <w:t>A félig strukturált adatokra példa a tagolt fájlok. Olyan elemeket tartalmaz, amelyek külön hierarchiákra bonthatják az adatokat. Hasonlóképpen, a digitális fényképeken a képnek sincs előre meghatározott struktúrája. Ennek ellenére, ha okostelefonról veszik, akkor strukturált attribútumai vannak, például helyazonosító, eszközazonosító és dátum. Tárolás után a képekhez hozzárendelhetők olyan címkék is, mint a „háziállat” vagy a „kutya”, hogy struktúrát adjanak.</w:t>
+        <w:t>eszközazonosító és dátum. Tárolás után a képekhez hozzárendelhetők olyan címkék is, mint a „háziállat” vagy a „kutya”, hogy struktúrát adjanak.</w:t>
       </w:r>
     </w:p>
     <w:p>
@@ -6147,15 +5791,7 @@
         <w:t>n</w:t>
       </w:r>
       <w:r>
-        <w:t xml:space="preserve">aplófájlok, JSON fájlok, érzékelő adatok, </w:t>
-      </w:r>
-      <w:proofErr w:type="spellStart"/>
-      <w:r>
-        <w:t>csv</w:t>
-      </w:r>
-      <w:proofErr w:type="spellEnd"/>
-      <w:r>
-        <w:t xml:space="preserve"> fájlok stb.</w:t>
+        <w:t>aplófájlok, JSON fájlok, érzékelő adatok, csv fájlok stb.</w:t>
       </w:r>
     </w:p>
     <w:p>
@@ -6182,7 +5818,6 @@
           <w:id w:val="1468245385"/>
           <w:citation/>
         </w:sdtPr>
-        <w:sdtEndPr/>
         <w:sdtContent>
           <w:r>
             <w:rPr>
@@ -6237,15 +5872,7 @@
         <w:t xml:space="preserve">Az abszolút nyers formában jelen lévő adatokat strukturálatlannak nevezzük. Ezeket az adatokat összetett elrendezése és formázása miatt nehéz feldolgozni. A strukturálatlan adatok sokféle formát ölthetnek, beleértve a közösségi média bejegyzéseket, csevegéseket, műholdas képeket, </w:t>
       </w:r>
       <w:r>
-        <w:t xml:space="preserve">Internet of </w:t>
-      </w:r>
-      <w:proofErr w:type="spellStart"/>
-      <w:r>
-        <w:t>Things</w:t>
-      </w:r>
-      <w:proofErr w:type="spellEnd"/>
-      <w:r>
-        <w:t xml:space="preserve"> (IOT) </w:t>
+        <w:t xml:space="preserve">Internet of Things (IOT) </w:t>
       </w:r>
       <w:r>
         <w:t>érzékelő adatokat, e-maileket és prezentációkat.</w:t>
@@ -6317,7 +5944,6 @@
           <w:id w:val="-2072798970"/>
           <w:citation/>
         </w:sdtPr>
-        <w:sdtEndPr/>
         <w:sdtContent>
           <w:r>
             <w:rPr>
@@ -6369,15 +5995,7 @@
         <w:jc w:val="both"/>
       </w:pPr>
       <w:r>
-        <w:t xml:space="preserve">Egy strukturálatlan formátumú interjúban a feltett kérdések teljesen az </w:t>
-      </w:r>
-      <w:proofErr w:type="spellStart"/>
-      <w:r>
-        <w:t>interjúztató</w:t>
-      </w:r>
-      <w:proofErr w:type="spellEnd"/>
-      <w:r>
-        <w:t xml:space="preserve"> választása. Ő eldöntheti azokat a kérdéseket, amelyeket fel akar tenni, és azok sorrendjét. A strukturálatlan kérdések népszerű példái: „mesélj magadról” és „írd le ideális szerepedet”.</w:t>
+        <w:t>Egy strukturálatlan formátumú interjúban a feltett kérdések teljesen az interjúztató választása. Ő eldöntheti azokat a kérdéseket, amelyeket fel akar tenni, és azok sorrendjét. A strukturálatlan kérdések népszerű példái: „mesélj magadról” és „írd le ideális szerepedet”.</w:t>
       </w:r>
     </w:p>
     <w:p>
@@ -6423,11 +6041,7 @@
         <w:t>Szervezet</w:t>
       </w:r>
       <w:r>
-        <w:t xml:space="preserve">: A strukturált adatok jól szervezettek, ezért rendelkeznek a legmagasabb szintű szervezettséggel. Míg a félig strukturált adatok részben </w:t>
-      </w:r>
-      <w:r>
-        <w:lastRenderedPageBreak/>
-        <w:t>szervezettek, ezért a szervezés szintje alacsonyabb, mint a strukturált adatoké, de magasabb, mint a strukturálatlan adatoké. Végül a strukturálatlan adatokat egyáltalán nem rendezik.</w:t>
+        <w:t>: A strukturált adatok jól szervezettek, ezért rendelkeznek a legmagasabb szintű szervezettséggel. Míg a félig strukturált adatok részben szervezettek, ezért a szervezés szintje alacsonyabb, mint a strukturált adatoké, de magasabb, mint a strukturálatlan adatoké. Végül a strukturálatlan adatokat egyáltalán nem rendezik.</w:t>
       </w:r>
     </w:p>
     <w:p>
@@ -6446,6 +6060,7 @@
           <w:i/>
           <w:iCs/>
         </w:rPr>
+        <w:lastRenderedPageBreak/>
         <w:t>Rugalmasság és méretezhetőség</w:t>
       </w:r>
       <w:r>
@@ -6493,15 +6108,7 @@
         <w:t>Tranzakciókezelés</w:t>
       </w:r>
       <w:r>
-        <w:t>: A strukturált adatokban az adatok egyidejűsége érhető el, ezért általában előnyben részesítik a többfeladatos folyamat során. Míg a félig strukturált adattranzakciók a DBMS-</w:t>
-      </w:r>
-      <w:proofErr w:type="spellStart"/>
-      <w:r>
-        <w:t>től</w:t>
-      </w:r>
-      <w:proofErr w:type="spellEnd"/>
-      <w:r>
-        <w:t xml:space="preserve"> adaptálódnak, de az adatok egyidejűsége nem áll rendelkezésre. Végül a strukturált adatokban sem a tranzakciókezelés, sem az adatok egyidejűsége nincs jelen.</w:t>
+        <w:t>: A strukturált adatokban az adatok egyidejűsége érhető el, ezért általában előnyben részesítik a többfeladatos folyamat során. Míg a félig strukturált adattranzakciók a DBMS-től adaptálódnak, de az adatok egyidejűsége nem áll rendelkezésre. Végül a strukturált adatokban sem a tranzakciókezelés, sem az adatok egyidejűsége nincs jelen.</w:t>
       </w:r>
     </w:p>
     <w:p>
@@ -6553,7 +6160,6 @@
           <w:id w:val="-1878303801"/>
           <w:citation/>
         </w:sdtPr>
-        <w:sdtEndPr/>
         <w:sdtContent>
           <w:r>
             <w:rPr>
@@ -6643,11 +6249,9 @@
       <w:r>
         <w:t xml:space="preserve"> az </w:t>
       </w:r>
-      <w:proofErr w:type="spellStart"/>
       <w:r>
         <w:t>előrejelzett</w:t>
       </w:r>
-      <w:proofErr w:type="spellEnd"/>
       <w:r>
         <w:t xml:space="preserve"> eredményeket.</w:t>
       </w:r>
@@ -6803,47 +6407,7 @@
           <w:i/>
           <w:iCs/>
         </w:rPr>
-        <w:t xml:space="preserve"> (</w:t>
-      </w:r>
-      <w:proofErr w:type="spellStart"/>
-      <w:r>
-        <w:rPr>
-          <w:b/>
-          <w:bCs/>
-          <w:i/>
-          <w:iCs/>
-        </w:rPr>
-        <w:t>deep</w:t>
-      </w:r>
-      <w:proofErr w:type="spellEnd"/>
-      <w:r>
-        <w:rPr>
-          <w:b/>
-          <w:bCs/>
-          <w:i/>
-          <w:iCs/>
-        </w:rPr>
-        <w:t xml:space="preserve"> </w:t>
-      </w:r>
-      <w:proofErr w:type="spellStart"/>
-      <w:r>
-        <w:rPr>
-          <w:b/>
-          <w:bCs/>
-          <w:i/>
-          <w:iCs/>
-        </w:rPr>
-        <w:t>learning</w:t>
-      </w:r>
-      <w:proofErr w:type="spellEnd"/>
-      <w:r>
-        <w:rPr>
-          <w:b/>
-          <w:bCs/>
-          <w:i/>
-          <w:iCs/>
-        </w:rPr>
-        <w:t>)</w:t>
+        <w:t xml:space="preserve"> (deep learning)</w:t>
       </w:r>
       <w:r>
         <w:t xml:space="preserve">: Az általános gépi tanulástól némileg különböző a mély tanulás. Alapvetően a mély tanulás </w:t>
@@ -6925,23 +6489,7 @@
         <w:t>ellenőrzését</w:t>
       </w:r>
       <w:r>
-        <w:t xml:space="preserve"> (</w:t>
-      </w:r>
-      <w:proofErr w:type="spellStart"/>
-      <w:r>
-        <w:t>sanity</w:t>
-      </w:r>
-      <w:proofErr w:type="spellEnd"/>
-      <w:r>
-        <w:t xml:space="preserve"> </w:t>
-      </w:r>
-      <w:proofErr w:type="spellStart"/>
-      <w:r>
-        <w:t>check</w:t>
-      </w:r>
-      <w:proofErr w:type="spellEnd"/>
-      <w:r>
-        <w:t>)</w:t>
+        <w:t xml:space="preserve"> (sanity check)</w:t>
       </w:r>
       <w:r>
         <w:t>.</w:t>
@@ -6969,7 +6517,6 @@
           <w:i/>
           <w:iCs/>
         </w:rPr>
-        <w:lastRenderedPageBreak/>
         <w:t>Adat</w:t>
       </w:r>
       <w:r>
@@ -7031,6 +6578,7 @@
           <w:i/>
           <w:iCs/>
         </w:rPr>
+        <w:lastRenderedPageBreak/>
         <w:t>Adatkészletek az ajánló rendszerek számára</w:t>
       </w:r>
       <w:r>
@@ -7043,21 +6591,11 @@
         <w:t>Remek példa az ajánló rendszerekre a Facebook, az</w:t>
       </w:r>
       <w:r>
-        <w:t xml:space="preserve"> Amazon, a </w:t>
-      </w:r>
-      <w:proofErr w:type="spellStart"/>
-      <w:r>
-        <w:t>Netflix</w:t>
-      </w:r>
-      <w:proofErr w:type="spellEnd"/>
-      <w:r>
-        <w:t xml:space="preserve"> és a </w:t>
-      </w:r>
-      <w:proofErr w:type="spellStart"/>
+        <w:t xml:space="preserve"> Amazon, a Netflix és a </w:t>
+      </w:r>
       <w:r>
         <w:t>Youtube</w:t>
       </w:r>
-      <w:proofErr w:type="spellEnd"/>
       <w:r>
         <w:t>.</w:t>
       </w:r>
@@ -7131,7 +6669,6 @@
           <w:id w:val="-464351323"/>
           <w:citation/>
         </w:sdtPr>
-        <w:sdtEndPr/>
         <w:sdtContent>
           <w:r>
             <w:rPr>
@@ -7212,15 +6749,7 @@
         <w:t xml:space="preserve">segítenek </w:t>
       </w:r>
       <w:r>
-        <w:t xml:space="preserve">nekünk megtalálni az adathalmazokat. A keresőmotor nagyszerű munkát végez a kulcsszavakhoz kapcsolódó adatkészletek megszerzésében különböző forrásokból, ideértve a kormányzati weboldalakat, a </w:t>
-      </w:r>
-      <w:proofErr w:type="spellStart"/>
-      <w:r>
-        <w:t>Kaggle</w:t>
-      </w:r>
-      <w:proofErr w:type="spellEnd"/>
-      <w:r>
-        <w:t>-t és más nyílt forráskódú adattárakat.</w:t>
+        <w:t>nekünk megtalálni az adathalmazokat. A keresőmotor nagyszerű munkát végez a kulcsszavakhoz kapcsolódó adatkészletek megszerzésében különböző forrásokból, ideértve a kormányzati weboldalakat, a Kaggle-t és más nyílt forráskódú adattárakat.</w:t>
       </w:r>
     </w:p>
     <w:p>
@@ -7233,15 +6762,7 @@
         <w:jc w:val="both"/>
       </w:pPr>
       <w:r>
-        <w:t>.</w:t>
-      </w:r>
-      <w:proofErr w:type="spellStart"/>
-      <w:r>
-        <w:t>gov</w:t>
-      </w:r>
-      <w:proofErr w:type="spellEnd"/>
-      <w:r>
-        <w:t xml:space="preserve"> adatkészletek</w:t>
+        <w:t>.gov adatkészletek</w:t>
       </w:r>
     </w:p>
     <w:p>
@@ -7262,13 +6783,8 @@
         </w:numPr>
         <w:jc w:val="both"/>
       </w:pPr>
-      <w:proofErr w:type="spellStart"/>
-      <w:r>
-        <w:t>Kaggle</w:t>
-      </w:r>
-      <w:proofErr w:type="spellEnd"/>
-      <w:r>
-        <w:t xml:space="preserve"> adatkészletek</w:t>
+      <w:r>
+        <w:t>Kaggle adatkészletek</w:t>
       </w:r>
     </w:p>
     <w:p>
@@ -7277,31 +6793,7 @@
         <w:jc w:val="both"/>
       </w:pPr>
       <w:r>
-        <w:t xml:space="preserve">A </w:t>
-      </w:r>
-      <w:proofErr w:type="spellStart"/>
-      <w:r>
-        <w:t>Kaggle</w:t>
-      </w:r>
-      <w:proofErr w:type="spellEnd"/>
-      <w:r>
-        <w:t xml:space="preserve"> a gépi tanulás és a mély tanulási kihívások tárhelyéről ismert. A </w:t>
-      </w:r>
-      <w:proofErr w:type="spellStart"/>
-      <w:r>
-        <w:t>Kaggle</w:t>
-      </w:r>
-      <w:proofErr w:type="spellEnd"/>
-      <w:r>
-        <w:t xml:space="preserve"> relevanciája ebben az összefüggésben az, hogy adatkészleteket nyújt, és egyúttal a tanulók és az gépi tanulási szakemberek közösségét is biztosítja. Nagyban elősegíti a fejlődésüket a jövendő adattudósoknak. Minden kihívásnak külön adatkészlete van és általában megtisztítják az adatokat, hogy ne kelljen szükségszerűen a takarítás munkáját elvégeznünk. Helyett az algoritmus finomítására összpontosíthatunk. Az adatkészletek könnyen letölthetők. Az erőforrások részben előfeltételek és linkek találhatók a tananyaghoz, amely segít nekünk, amikor elakadunk akár az algoritmusnál, akár a megvalósításnál. A </w:t>
-      </w:r>
-      <w:proofErr w:type="spellStart"/>
-      <w:r>
-        <w:t>Kaggle</w:t>
-      </w:r>
-      <w:proofErr w:type="spellEnd"/>
-      <w:r>
-        <w:t xml:space="preserve"> egy fantasztikus webhely a kezdők számára, akik belevághatnak a gépi tanulás és a mélytanulás alkalmazásaiba</w:t>
+        <w:t>A Kaggle a gépi tanulás és a mély tanulási kihívások tárhelyéről ismert. A Kaggle relevanciája ebben az összefüggésben az, hogy adatkészleteket nyújt, és egyúttal a tanulók és az gépi tanulási szakemberek közösségét is biztosítja. Nagyban elősegíti a fejlődésüket a jövendő adattudósoknak. Minden kihívásnak külön adatkészlete van és általában megtisztítják az adatokat, hogy ne kelljen szükségszerűen a takarítás munkáját elvégeznünk. Helyett az algoritmus finomítására összpontosíthatunk. Az adatkészletek könnyen letölthetők. Az erőforrások részben előfeltételek és linkek találhatók a tananyaghoz, amely segít nekünk, amikor elakadunk akár az algoritmusnál, akár a megvalósításnál. A Kaggle egy fantasztikus webhely a kezdők számára, akik belevághatnak a gépi tanulás és a mélytanulás alkalmazásaiba</w:t>
       </w:r>
       <w:r>
         <w:t>.</w:t>
@@ -7350,19 +6842,10 @@
         <w:t xml:space="preserve">Az Amazon nyilvántartásba vette a szervereiken elérhető néhány adatkészletet. Egyik nagy előnye, hogy amikor </w:t>
       </w:r>
       <w:r>
-        <w:t xml:space="preserve">Amazon Web </w:t>
-      </w:r>
-      <w:proofErr w:type="spellStart"/>
-      <w:r>
-        <w:t>Services</w:t>
-      </w:r>
-      <w:proofErr w:type="spellEnd"/>
-      <w:r>
-        <w:t xml:space="preserve"> (AWS) erőforrásokat használunk a modellek kalibrálásához és módosításához, akkor lokális adatokat használunk. A helyileg elérhető adatkészleteknek a használata több tízszer gyorsítja az adatbetöltési folyamatot. A nyilvántartás számos adatkészletet </w:t>
-      </w:r>
-      <w:r>
-        <w:lastRenderedPageBreak/>
-        <w:t>tartalmaz az alkalmazások területe szerint, például műholdas képek, ökológiai erőforrások stb.</w:t>
+        <w:t>Amazon Web Services</w:t>
+      </w:r>
+      <w:r>
+        <w:t xml:space="preserve"> (AWS) erőforrásokat használunk a modellek kalibrálásához és módosításához, akkor lokális adatokat használunk. A helyileg elérhető adatkészleteknek a használata több tízszer gyorsítja az adatbetöltési folyamatot. A nyilvántartás számos adatkészletet tartalmaz az alkalmazások területe szerint, például műholdas képek, ökológiai erőforrások stb.</w:t>
       </w:r>
     </w:p>
     <w:p>
@@ -7375,29 +6858,8 @@
         <w:jc w:val="both"/>
       </w:pPr>
       <w:r>
-        <w:t xml:space="preserve">UCI </w:t>
-      </w:r>
-      <w:proofErr w:type="spellStart"/>
-      <w:r>
-        <w:t>Machine</w:t>
-      </w:r>
-      <w:proofErr w:type="spellEnd"/>
-      <w:r>
-        <w:t xml:space="preserve"> </w:t>
-      </w:r>
-      <w:proofErr w:type="spellStart"/>
-      <w:r>
-        <w:t>Learning</w:t>
-      </w:r>
-      <w:proofErr w:type="spellEnd"/>
-      <w:r>
-        <w:t xml:space="preserve"> </w:t>
-      </w:r>
-      <w:proofErr w:type="spellStart"/>
-      <w:r>
-        <w:t>Repository</w:t>
-      </w:r>
-      <w:proofErr w:type="spellEnd"/>
+        <w:t>UCI Machine Learning Repository</w:t>
+      </w:r>
     </w:p>
     <w:p>
       <w:pPr>
@@ -7405,31 +6867,8 @@
         <w:jc w:val="both"/>
       </w:pPr>
       <w:r>
-        <w:t xml:space="preserve">Az UCI </w:t>
-      </w:r>
-      <w:proofErr w:type="spellStart"/>
-      <w:r>
-        <w:t>Machine</w:t>
-      </w:r>
-      <w:proofErr w:type="spellEnd"/>
-      <w:r>
-        <w:t xml:space="preserve"> </w:t>
-      </w:r>
-      <w:proofErr w:type="spellStart"/>
-      <w:r>
-        <w:t>Learning</w:t>
-      </w:r>
-      <w:proofErr w:type="spellEnd"/>
-      <w:r>
-        <w:t xml:space="preserve"> </w:t>
-      </w:r>
-      <w:proofErr w:type="spellStart"/>
-      <w:r>
-        <w:t>Repository</w:t>
-      </w:r>
-      <w:proofErr w:type="spellEnd"/>
-      <w:r>
-        <w:t xml:space="preserve"> könnyen kezelhető és tisztított adatkészleteket kínál. Ezek már régóta az egyik leggyakrabban használt adathalmazok a tudományos területeken.</w:t>
+        <w:lastRenderedPageBreak/>
+        <w:t>Az UCI Machine Learning Repository könnyen kezelhető és tisztított adatkészleteket kínál. Ezek már régóta az egyik leggyakrabban használt adathalmazok a tudományos területeken.</w:t>
       </w:r>
     </w:p>
     <w:p>
@@ -7456,7 +6895,6 @@
           <w:id w:val="-1833062282"/>
           <w:citation/>
         </w:sdtPr>
-        <w:sdtEndPr/>
         <w:sdtContent>
           <w:r>
             <w:rPr>
@@ -7753,43 +7191,43 @@
         <w:jc w:val="both"/>
       </w:pPr>
       <w:r>
+        <w:t>Például, ha elemezni szeretné</w:t>
+      </w:r>
+      <w:r>
+        <w:t>nk</w:t>
+      </w:r>
+      <w:r>
+        <w:t xml:space="preserve"> a </w:t>
+      </w:r>
+      <w:r>
+        <w:t xml:space="preserve">diákok teljesítményére vonatkozó </w:t>
+      </w:r>
+      <w:r>
+        <w:t>rekordokat, kipróbálhatj</w:t>
+      </w:r>
+      <w:r>
+        <w:t>uk</w:t>
+      </w:r>
+      <w:r>
+        <w:t xml:space="preserve"> ezt a lekérdezést az </w:t>
+      </w:r>
+      <w:r>
+        <w:t>a</w:t>
+      </w:r>
+      <w:r>
+        <w:t>datkészlet keresésben:</w:t>
+      </w:r>
+    </w:p>
+    <w:p>
+      <w:pPr>
+        <w:ind w:left="0" w:firstLine="0"/>
+        <w:jc w:val="both"/>
+      </w:pPr>
+      <w:r>
+        <w:rPr>
+          <w:noProof/>
+        </w:rPr>
         <w:lastRenderedPageBreak/>
-        <w:t>Például, ha elemezni szeretné</w:t>
-      </w:r>
-      <w:r>
-        <w:t>nk</w:t>
-      </w:r>
-      <w:r>
-        <w:t xml:space="preserve"> a </w:t>
-      </w:r>
-      <w:r>
-        <w:t xml:space="preserve">diákok teljesítményére vonatkozó </w:t>
-      </w:r>
-      <w:r>
-        <w:t>rekordokat, kipróbálhatj</w:t>
-      </w:r>
-      <w:r>
-        <w:t>uk</w:t>
-      </w:r>
-      <w:r>
-        <w:t xml:space="preserve"> ezt a lekérdezést az </w:t>
-      </w:r>
-      <w:r>
-        <w:t>a</w:t>
-      </w:r>
-      <w:r>
-        <w:t>datkészlet keresésben:</w:t>
-      </w:r>
-    </w:p>
-    <w:p>
-      <w:pPr>
-        <w:ind w:left="0" w:firstLine="0"/>
-        <w:jc w:val="both"/>
-      </w:pPr>
-      <w:r>
-        <w:rPr>
-          <w:noProof/>
-        </w:rPr>
         <w:drawing>
           <wp:inline distT="0" distB="0" distL="0" distR="0" wp14:anchorId="01474DDC" wp14:editId="00E7C057">
             <wp:extent cx="5579745" cy="3145155"/>
@@ -7841,34 +7279,16 @@
       <w:r>
         <w:t xml:space="preserve">Látni fogjuk a </w:t>
       </w:r>
-      <w:proofErr w:type="spellStart"/>
-      <w:r>
-        <w:t>Kaggle</w:t>
-      </w:r>
-      <w:proofErr w:type="spellEnd"/>
-      <w:r>
-        <w:t xml:space="preserve"> által szolgáltatott</w:t>
+      <w:r>
+        <w:t>Kaggle által szolgáltatott</w:t>
       </w:r>
       <w:r>
         <w:t xml:space="preserve"> adatait, valamint olyan tudományos adattárakat, mint például a Harvard Dataverse és a</w:t>
       </w:r>
       <w:r>
-        <w:t xml:space="preserve"> </w:t>
-      </w:r>
-      <w:proofErr w:type="spellStart"/>
-      <w:r>
-        <w:t>Statista</w:t>
-      </w:r>
-      <w:proofErr w:type="spellEnd"/>
-      <w:r>
-        <w:fldChar w:fldCharType="begin"/>
-      </w:r>
-      <w:r>
-        <w:instrText xml:space="preserve"> HYPERLINK "https://de.statista.com/" \t "_blank" </w:instrText>
-      </w:r>
-      <w:r>
-        <w:fldChar w:fldCharType="end"/>
-      </w:r>
+        <w:t xml:space="preserve"> Statista</w:t>
+      </w:r>
+      <w:hyperlink r:id="rId21" w:tgtFrame="_blank" w:history="1"/>
       <w:r>
         <w:t xml:space="preserve">. </w:t>
       </w:r>
@@ -8003,26 +7423,239 @@
         <w:jc w:val="both"/>
       </w:pPr>
       <w:r>
-        <w:t xml:space="preserve">Adat alapvetően: </w:t>
-      </w:r>
-      <w:r>
-        <w:t>Ált leírás: null érték, zajok</w:t>
-      </w:r>
-    </w:p>
-    <w:p>
-      <w:pPr>
-        <w:jc w:val="both"/>
-      </w:pPr>
-      <w:r>
-        <w:t>Adathalmaz ismertetése</w:t>
-      </w:r>
-    </w:p>
-    <w:p>
-      <w:pPr>
-        <w:jc w:val="both"/>
-      </w:pPr>
-      <w:r>
-        <w:t>Átvezetés:</w:t>
+        <w:t>Több adatforrással is fogok foglalkozni a diplomamunka során. Mindegyik adatforrás diákokkal kapcsolatos információt tartalmazzák.</w:t>
+      </w:r>
+    </w:p>
+    <w:p>
+      <w:pPr>
+        <w:rPr>
+          <w:b/>
+          <w:bCs/>
+        </w:rPr>
+      </w:pPr>
+      <w:r>
+        <w:rPr>
+          <w:b/>
+          <w:bCs/>
+        </w:rPr>
+        <w:t>Matematikai teljesítmény</w:t>
+      </w:r>
+    </w:p>
+    <w:p>
+      <w:r>
+        <w:t xml:space="preserve">Az adatkészlet az </w:t>
+      </w:r>
+      <w:r>
+        <w:t>Kaggle</w:t>
+      </w:r>
+      <w:r>
+        <w:t xml:space="preserve"> adattárból származik. Az adatállomány </w:t>
+      </w:r>
+      <w:r>
+        <w:t>395</w:t>
+      </w:r>
+      <w:r>
+        <w:t xml:space="preserve"> rekordot ír le az előrejelzésekről a</w:t>
+      </w:r>
+      <w:r>
+        <w:t xml:space="preserve"> diák teljesítményére mutatnak</w:t>
+      </w:r>
+      <w:r>
+        <w:t>.</w:t>
+      </w:r>
+      <w:r>
+        <w:t xml:space="preserve"> Az adatforrás a </w:t>
+      </w:r>
+      <w:r>
+        <w:rPr>
+          <w:b/>
+          <w:bCs/>
+        </w:rPr>
+        <w:t>student-mat.csv</w:t>
+      </w:r>
+      <w:r>
+        <w:t xml:space="preserve"> néven található meg.</w:t>
+      </w:r>
+    </w:p>
+    <w:p>
+      <w:r>
+        <w:t xml:space="preserve">Ez az adatkészlet a tanulók végeredményeit tartalmazza a matematikai </w:t>
+      </w:r>
+      <w:r>
+        <w:t>periódusok</w:t>
+      </w:r>
+      <w:r>
+        <w:t xml:space="preserve"> végén, számos olyan funkcióval, amelyek befolyásolhatják vagy nem </w:t>
+      </w:r>
+      <w:r>
+        <w:lastRenderedPageBreak/>
+        <w:t>befolyásolhatják hallgatók jövőbeli eredményeit.</w:t>
+      </w:r>
+      <w:r>
+        <w:t xml:space="preserve"> Az attribútumok leírását az alábbi linken elérhető: </w:t>
+      </w:r>
+      <w:hyperlink r:id="rId22" w:history="1">
+        <w:r>
+          <w:rPr>
+            <w:rStyle w:val="Hyperlink"/>
+          </w:rPr>
+          <w:t>https://www.kaggle.com/janiobachmann/math-students</w:t>
+        </w:r>
+      </w:hyperlink>
+      <w:r>
+        <w:t>.</w:t>
+      </w:r>
+    </w:p>
+    <w:p>
+      <w:pPr>
+        <w:jc w:val="both"/>
+      </w:pPr>
+      <w:r>
+        <w:t>Az eredeti adatforrás számos kategorikus értékkel rendelkezik. Továbbá sok jellemzővel rendelkezik összes 33 oszlopa van az adatkészletnek. Numerikus jellemzőkből 16, binárisból 13</w:t>
+      </w:r>
+      <w:r>
+        <w:t xml:space="preserve"> és </w:t>
+      </w:r>
+      <w:r>
+        <w:t>szövegesből</w:t>
+      </w:r>
+      <w:r>
+        <w:t xml:space="preserve"> pedig 4 darab található.</w:t>
+      </w:r>
+    </w:p>
+    <w:p>
+      <w:pPr>
+        <w:jc w:val="both"/>
+        <w:rPr>
+          <w:b/>
+          <w:bCs/>
+        </w:rPr>
+      </w:pPr>
+      <w:r>
+        <w:rPr>
+          <w:b/>
+          <w:bCs/>
+        </w:rPr>
+        <w:t>Diák bizalom</w:t>
+      </w:r>
+    </w:p>
+    <w:p>
+      <w:pPr>
+        <w:jc w:val="both"/>
+      </w:pPr>
+      <w:r>
+        <w:t xml:space="preserve">Az adatkészlet a data.gov </w:t>
+      </w:r>
+      <w:r>
+        <w:t xml:space="preserve">adattárban található. Az adatállomány 1829 rekordból áll és megmutatja mekkora bizalma van a diáknak az adott iskolával szemben. Az adatok a </w:t>
+      </w:r>
+      <w:r>
+        <w:rPr>
+          <w:b/>
+          <w:bCs/>
+        </w:rPr>
+        <w:t>2019_PublicDataFile_Students.csv</w:t>
+      </w:r>
+      <w:r>
+        <w:rPr>
+          <w:b/>
+          <w:bCs/>
+        </w:rPr>
+        <w:t xml:space="preserve"> </w:t>
+      </w:r>
+      <w:r>
+        <w:t xml:space="preserve">fájlban fellelhetők. Link: </w:t>
+      </w:r>
+      <w:hyperlink r:id="rId23" w:history="1">
+        <w:r>
+          <w:rPr>
+            <w:rStyle w:val="Hyperlink"/>
+          </w:rPr>
+          <w:t>https://catalog-next.data.gov/dataset/2019-public-data-file-students</w:t>
+        </w:r>
+      </w:hyperlink>
+    </w:p>
+    <w:p>
+      <w:pPr>
+        <w:jc w:val="both"/>
+      </w:pPr>
+      <w:r>
+        <w:t xml:space="preserve">Elősegíti a családok felfogásának, a diákok és a tanárok megértésének megkönnyítését iskolájukkal kapcsolatban. </w:t>
+      </w:r>
+      <w:r>
+        <w:t>A</w:t>
+      </w:r>
+      <w:r>
+        <w:t xml:space="preserve"> 6-12. </w:t>
+      </w:r>
+      <w:r>
+        <w:t>o</w:t>
+      </w:r>
+      <w:r>
+        <w:t xml:space="preserve">sztály </w:t>
+      </w:r>
+      <w:r>
+        <w:t>tanulói vettek részt a felmérésben.</w:t>
+      </w:r>
+    </w:p>
+    <w:p>
+      <w:pPr>
+        <w:jc w:val="both"/>
+      </w:pPr>
+      <w:r>
+        <w:t>Továbbá 11 oszlopot, jellemzőt tartalmazz az adatkészlet. Ebből 9 numerikus és 2 darab szöveges értékből áll össze. Számos nem definiált, üres értkéket tartalmaznak. Ezektől az értékektől az adattisztítás során kell megszabadulni.</w:t>
+      </w:r>
+    </w:p>
+    <w:p>
+      <w:pPr>
+        <w:ind w:left="0" w:firstLine="0"/>
+        <w:jc w:val="both"/>
+        <w:rPr>
+          <w:b/>
+          <w:bCs/>
+        </w:rPr>
+      </w:pPr>
+      <w:r>
+        <w:rPr>
+          <w:b/>
+          <w:bCs/>
+        </w:rPr>
+        <w:t xml:space="preserve">&lt;&lt;Ha van még megemlítendő adatforrás az mehet ide&gt;&gt; </w:t>
+      </w:r>
+    </w:p>
+    <w:p>
+      <w:pPr>
+        <w:ind w:left="0" w:firstLine="0"/>
+        <w:jc w:val="both"/>
+        <w:rPr>
+          <w:b/>
+          <w:bCs/>
+        </w:rPr>
+      </w:pPr>
+      <w:r>
+        <w:rPr>
+          <w:b/>
+          <w:bCs/>
+        </w:rPr>
+        <w:t>Mit mondanak az adatok?</w:t>
+      </w:r>
+    </w:p>
+    <w:p>
+      <w:pPr>
+        <w:ind w:left="0" w:firstLine="0"/>
+        <w:jc w:val="both"/>
+      </w:pPr>
+      <w:r>
+        <w:t>Nehéz következtetéseket leszűrni az adatokból. Akár napokig is nézhetjük a csv fájlokat, de valós konzekvenciát nem fogunk kinyerni belőle. Az ember egyik hasznos fegyvere az intuíció. Ez a fegyver néha félre, máskor rávezetnek a probléma megoldáshoz.</w:t>
+      </w:r>
+    </w:p>
+    <w:p>
+      <w:pPr>
+        <w:ind w:left="0" w:firstLine="0"/>
+        <w:jc w:val="both"/>
+      </w:pPr>
+      <w:r>
+        <w:t>Ahhoz, hogy megtudjunk bizonyosodni a megérzésünk érvényeségéről vizualizációt és adatelemzési lépéseket alkalmazunk. A következő fejezetben az adatok vizualizációját fejtem ki. Hiszen:</w:t>
       </w:r>
     </w:p>
     <w:p>
@@ -8039,24 +7672,40 @@
           <w:i/>
           <w:iCs/>
         </w:rPr>
-        <w:t>Többet mond egy kép</w:t>
-      </w:r>
-    </w:p>
-    <w:p>
-      <w:pPr>
-        <w:jc w:val="both"/>
+        <w:t>„T</w:t>
+      </w:r>
+      <w:r>
         <w:rPr>
           <w:i/>
           <w:iCs/>
         </w:rPr>
-      </w:pPr>
-      <w:r>
+        <w:t>öbbet mond egy kép</w:t>
+      </w:r>
+    </w:p>
+    <w:p>
+      <w:pPr>
+        <w:jc w:val="both"/>
         <w:rPr>
           <w:i/>
           <w:iCs/>
         </w:rPr>
+      </w:pPr>
+      <w:r>
+        <w:rPr>
+          <w:i/>
+          <w:iCs/>
+        </w:rPr>
         <w:t>mint száz bekezdés</w:t>
       </w:r>
+      <w:r>
+        <w:rPr>
+          <w:i/>
+          <w:iCs/>
+        </w:rPr>
+        <w:t>”</w:t>
+      </w:r>
+      <w:bookmarkStart w:id="2" w:name="_GoBack"/>
+      <w:bookmarkEnd w:id="2"/>
     </w:p>
     <w:p>
       <w:pPr>
@@ -8079,7 +7728,7 @@
           <w:bCs/>
         </w:rPr>
       </w:pPr>
-      <w:commentRangeStart w:id="2"/>
+      <w:commentRangeStart w:id="3"/>
       <w:r>
         <w:rPr>
           <w:b/>
@@ -8088,14 +7737,14 @@
         <w:lastRenderedPageBreak/>
         <w:t>Reprezentációs</w:t>
       </w:r>
-      <w:commentRangeEnd w:id="2"/>
+      <w:commentRangeEnd w:id="3"/>
       <w:r>
         <w:rPr>
           <w:rStyle w:val="CommentReference"/>
           <w:rFonts w:ascii="Arial" w:eastAsia="Arial" w:hAnsi="Arial" w:cs="Arial"/>
           <w:color w:val="000000"/>
         </w:rPr>
-        <w:commentReference w:id="2"/>
+        <w:commentReference w:id="3"/>
       </w:r>
       <w:r>
         <w:rPr>
@@ -8137,15 +7786,7 @@
         <w:jc w:val="both"/>
       </w:pPr>
       <w:r>
-        <w:t>Ez nem azt jelenti, hogy a gépi tanulás ismerete elhanyagolandó. Nyilvánvalóan a legjobb adattudós könnyedén eligazodik a gépi tanulási algoritmusok nagy részével. Mindenesetre az adattudomány nem korlátozódik le a gépi tanulásra, inkább az egy képesség. A készség alatt azt kell érteni, hogy mennyire érted a probléma területet (</w:t>
-      </w:r>
-      <w:proofErr w:type="spellStart"/>
-      <w:r>
-        <w:t>domain</w:t>
-      </w:r>
-      <w:proofErr w:type="spellEnd"/>
-      <w:r>
-        <w:t xml:space="preserve">), mennyire tudsz elmélyülni az adatokban. Elkapni a rejtett </w:t>
+        <w:t xml:space="preserve">Ez nem azt jelenti, hogy a gépi tanulás ismerete elhanyagolandó. Nyilvánvalóan a legjobb adattudós könnyedén eligazodik a gépi tanulási algoritmusok nagy részével. Mindenesetre az adattudomány nem korlátozódik le a gépi tanulásra, inkább az egy képesség. A készség alatt azt kell érteni, hogy mennyire érted a probléma területet (domain), mennyire tudsz elmélyülni az adatokban. Elkapni a rejtett </w:t>
       </w:r>
       <w:r>
         <w:t>összefüggéseket</w:t>
@@ -8191,7 +7832,6 @@
           <w:id w:val="1979106640"/>
           <w:citation/>
         </w:sdtPr>
-        <w:sdtEndPr/>
         <w:sdtContent>
           <w:r>
             <w:fldChar w:fldCharType="begin"/>
@@ -8256,7 +7896,6 @@
           <w:id w:val="960612175"/>
           <w:citation/>
         </w:sdtPr>
-        <w:sdtEndPr/>
         <w:sdtContent>
           <w:r>
             <w:fldChar w:fldCharType="begin"/>
@@ -8410,7 +8049,6 @@
           <w:id w:val="1664901124"/>
           <w:citation/>
         </w:sdtPr>
-        <w:sdtEndPr/>
         <w:sdtContent>
           <w:r>
             <w:rPr>
@@ -8544,15 +8182,7 @@
         <w:t xml:space="preserve">Az évek során az ember leginkább két dimenzióba ábrázolt információkat. Majd a mélység bevezetésével a három dimenziót is képesek vagyunk imitálni. Az agyunk maximum három dimenziót képes értelmezni. Ennek ellenére az adatokban rejlő dimenzió </w:t>
       </w:r>
       <w:r>
-        <w:t xml:space="preserve">számtalan lehet. Gondoljunk egy emberre, mint adatdimenziókra. A dimenziók ebben az esetben év, név, nem. Viszont ez a három jellemző nem sok mindent mond el az emberről, ezért sokkal több attribútumot vizsgálunk (vérkép, családi körülmény, étkezés, magasság, sport tevékenység, </w:t>
-      </w:r>
-      <w:proofErr w:type="spellStart"/>
-      <w:r>
-        <w:t>stb</w:t>
-      </w:r>
-      <w:proofErr w:type="spellEnd"/>
-      <w:r>
-        <w:t>).</w:t>
+        <w:t>számtalan lehet. Gondoljunk egy emberre, mint adatdimenziókra. A dimenziók ebben az esetben év, név, nem. Viszont ez a három jellemző nem sok mindent mond el az emberről, ezért sokkal több attribútumot vizsgálunk (vérkép, családi körülmény, étkezés, magasság, sport tevékenység, stb).</w:t>
       </w:r>
     </w:p>
     <w:p>
@@ -8723,7 +8353,6 @@
           <w:id w:val="-1187282842"/>
           <w:citation/>
         </w:sdtPr>
-        <w:sdtEndPr/>
         <w:sdtContent>
           <w:r>
             <w:rPr>
@@ -8836,7 +8465,7 @@
                     <pic:cNvPicPr/>
                   </pic:nvPicPr>
                   <pic:blipFill>
-                    <a:blip r:embed="rId21">
+                    <a:blip r:embed="rId24">
                       <a:extLst>
                         <a:ext uri="{28A0092B-C50C-407E-A947-70E740481C1C}">
                           <a14:useLocalDpi xmlns:a14="http://schemas.microsoft.com/office/drawing/2010/main" val="0"/>
@@ -8928,7 +8557,7 @@
                     <pic:cNvPicPr/>
                   </pic:nvPicPr>
                   <pic:blipFill>
-                    <a:blip r:embed="rId22">
+                    <a:blip r:embed="rId25">
                       <a:extLst>
                         <a:ext uri="{28A0092B-C50C-407E-A947-70E740481C1C}">
                           <a14:useLocalDpi xmlns:a14="http://schemas.microsoft.com/office/drawing/2010/main" val="0"/>
@@ -8999,7 +8628,6 @@
           <w:id w:val="-103116397"/>
           <w:citation/>
         </w:sdtPr>
-        <w:sdtEndPr/>
         <w:sdtContent>
           <w:r>
             <w:rPr>
@@ -9061,15 +8689,7 @@
         <w:t>Az egyik példa a hőtérkép</w:t>
       </w:r>
       <w:r>
-        <w:t xml:space="preserve"> (</w:t>
-      </w:r>
-      <w:proofErr w:type="spellStart"/>
-      <w:r>
-        <w:t>heatmap</w:t>
-      </w:r>
-      <w:proofErr w:type="spellEnd"/>
-      <w:r>
-        <w:t>)</w:t>
+        <w:t xml:space="preserve"> (heatmap)</w:t>
       </w:r>
       <w:r>
         <w:t>. A hőtérkép egyszerűen két változó korrelációs mátrixából áll. De ahelyett, hogy korrelációs értékeket adna az érték mezőbe, egy színt használunk a korreláció erősségének kijelölésére. Általában minél sötétebb a szín, annál erősebb a korreláció. Vessünk egy pillantást az itt látható hőtérképre</w:t>
@@ -9105,7 +8725,7 @@
                     <pic:cNvPicPr/>
                   </pic:nvPicPr>
                   <pic:blipFill>
-                    <a:blip r:embed="rId23" cstate="print">
+                    <a:blip r:embed="rId26" cstate="print">
                       <a:extLst>
                         <a:ext uri="{28A0092B-C50C-407E-A947-70E740481C1C}">
                           <a14:useLocalDpi xmlns:a14="http://schemas.microsoft.com/office/drawing/2010/main" val="0"/>
@@ -9195,23 +8815,7 @@
         <w:t xml:space="preserve"> szóródási ábra</w:t>
       </w:r>
       <w:r>
-        <w:t xml:space="preserve"> (</w:t>
-      </w:r>
-      <w:proofErr w:type="spellStart"/>
-      <w:r>
-        <w:t>scatter</w:t>
-      </w:r>
-      <w:proofErr w:type="spellEnd"/>
-      <w:r>
-        <w:t xml:space="preserve"> </w:t>
-      </w:r>
-      <w:proofErr w:type="spellStart"/>
-      <w:r>
-        <w:t>plot</w:t>
-      </w:r>
-      <w:proofErr w:type="spellEnd"/>
-      <w:r>
-        <w:t>)</w:t>
+        <w:t xml:space="preserve"> (scatter plot)</w:t>
       </w:r>
       <w:r>
         <w:t xml:space="preserve">. Például van ez a grafikon, ahol az x tengely tartalmazza </w:t>
@@ -9271,7 +8875,7 @@
                     <pic:cNvPicPr/>
                   </pic:nvPicPr>
                   <pic:blipFill>
-                    <a:blip r:embed="rId24">
+                    <a:blip r:embed="rId27">
                       <a:extLst>
                         <a:ext uri="{28A0092B-C50C-407E-A947-70E740481C1C}">
                           <a14:useLocalDpi xmlns:a14="http://schemas.microsoft.com/office/drawing/2010/main" val="0"/>
@@ -9391,7 +8995,6 @@
           <w:id w:val="1607920975"/>
           <w:citation/>
         </w:sdtPr>
-        <w:sdtEndPr/>
         <w:sdtContent>
           <w:r>
             <w:rPr>
@@ -9534,7 +9137,7 @@
                     <pic:cNvPicPr/>
                   </pic:nvPicPr>
                   <pic:blipFill>
-                    <a:blip r:embed="rId25">
+                    <a:blip r:embed="rId28">
                       <a:extLst>
                         <a:ext uri="{28A0092B-C50C-407E-A947-70E740481C1C}">
                           <a14:useLocalDpi xmlns:a14="http://schemas.microsoft.com/office/drawing/2010/main" val="0"/>
@@ -9585,7 +9188,6 @@
           <w:id w:val="683474801"/>
           <w:citation/>
         </w:sdtPr>
-        <w:sdtEndPr/>
         <w:sdtContent>
           <w:r>
             <w:rPr>
@@ -9655,41 +9257,20 @@
         <w:t xml:space="preserve"> és doboz diagram</w:t>
       </w:r>
       <w:r>
+        <w:t xml:space="preserve"> (whisker box)</w:t>
+      </w:r>
+      <w:r>
+        <w:t xml:space="preserve">. A </w:t>
+      </w:r>
+      <w:r>
+        <w:t>diagram</w:t>
+      </w:r>
+      <w:r>
+        <w:t xml:space="preserve"> egyetlen adatmegjelenítésben összefoglalja az adatok több aspektusát, a medián, a felső kvartilis</w:t>
+      </w:r>
+      <w:r>
         <w:t xml:space="preserve"> (</w:t>
       </w:r>
-      <w:proofErr w:type="spellStart"/>
-      <w:r>
-        <w:t>whisker</w:t>
-      </w:r>
-      <w:proofErr w:type="spellEnd"/>
-      <w:r>
-        <w:t xml:space="preserve"> </w:t>
-      </w:r>
-      <w:proofErr w:type="spellStart"/>
-      <w:r>
-        <w:t>box</w:t>
-      </w:r>
-      <w:proofErr w:type="spellEnd"/>
-      <w:r>
-        <w:t>)</w:t>
-      </w:r>
-      <w:r>
-        <w:t xml:space="preserve">. A </w:t>
-      </w:r>
-      <w:r>
-        <w:t>diagram</w:t>
-      </w:r>
-      <w:r>
-        <w:t xml:space="preserve"> egyetlen adatmegjelenítésben összefoglalja az adatok több aspektusát, a medián, a felső </w:t>
-      </w:r>
-      <w:proofErr w:type="spellStart"/>
-      <w:r>
-        <w:t>kvartilis</w:t>
-      </w:r>
-      <w:proofErr w:type="spellEnd"/>
-      <w:r>
-        <w:t xml:space="preserve"> (</w:t>
-      </w:r>
       <w:r>
         <w:t>75</w:t>
       </w:r>
@@ -9697,13 +9278,8 @@
         <w:t>%)</w:t>
       </w:r>
       <w:r>
-        <w:t xml:space="preserve">, az alsó </w:t>
-      </w:r>
-      <w:proofErr w:type="spellStart"/>
-      <w:r>
-        <w:t>kvartilis</w:t>
-      </w:r>
-      <w:proofErr w:type="spellEnd"/>
+        <w:t>, az alsó kvartilis</w:t>
+      </w:r>
       <w:r>
         <w:t xml:space="preserve"> (25%). A</w:t>
       </w:r>
@@ -9714,69 +9290,13 @@
         <w:t>negyed</w:t>
       </w:r>
       <w:r>
-        <w:t xml:space="preserve"> plusz 1,5 </w:t>
-      </w:r>
-      <w:proofErr w:type="spellStart"/>
-      <w:r>
-        <w:t>interkvartilis</w:t>
-      </w:r>
-      <w:proofErr w:type="spellEnd"/>
-      <w:r>
-        <w:t xml:space="preserve"> tartományként határozunk meg. Az </w:t>
-      </w:r>
-      <w:proofErr w:type="spellStart"/>
-      <w:r>
-        <w:t>interkvartilis</w:t>
-      </w:r>
-      <w:proofErr w:type="spellEnd"/>
-      <w:r>
-        <w:t xml:space="preserve"> tartomány a felső és az alsó </w:t>
-      </w:r>
-      <w:proofErr w:type="spellStart"/>
-      <w:r>
-        <w:t>kvartilis</w:t>
-      </w:r>
-      <w:proofErr w:type="spellEnd"/>
-      <w:r>
-        <w:t xml:space="preserve"> közötti intervallum. A szélső érték, amely az alsó </w:t>
-      </w:r>
-      <w:proofErr w:type="spellStart"/>
-      <w:r>
-        <w:t>kvartilis</w:t>
-      </w:r>
-      <w:proofErr w:type="spellEnd"/>
-      <w:r>
-        <w:t xml:space="preserve"> mínusz 1,5 </w:t>
-      </w:r>
-      <w:proofErr w:type="spellStart"/>
-      <w:r>
-        <w:t>interkvartilis</w:t>
-      </w:r>
-      <w:proofErr w:type="spellEnd"/>
-      <w:r>
-        <w:t xml:space="preserve"> tartomány. A </w:t>
+        <w:t xml:space="preserve"> plusz 1,5 interkvartilis tartományként határozunk meg. Az interkvartilis tartomány a felső és az alsó kvartilis közötti intervallum. A szélső érték, amely az alsó kvartilis mínusz 1,5 interkvartilis tartomány. A </w:t>
       </w:r>
       <w:r>
         <w:t>daru szakasz</w:t>
       </w:r>
       <w:r>
-        <w:t xml:space="preserve"> a felső és a felső </w:t>
-      </w:r>
-      <w:proofErr w:type="spellStart"/>
-      <w:r>
-        <w:t>kvartilis</w:t>
-      </w:r>
-      <w:proofErr w:type="spellEnd"/>
-      <w:r>
-        <w:t xml:space="preserve">, valamint az alsó és az alsó </w:t>
-      </w:r>
-      <w:proofErr w:type="spellStart"/>
-      <w:r>
-        <w:t>kvartilis</w:t>
-      </w:r>
-      <w:proofErr w:type="spellEnd"/>
-      <w:r>
-        <w:t xml:space="preserve"> között húzódó vonal. Végül a kiugró értékek a felső és az alsó szélsőségeken kívül eső értékek. A </w:t>
+        <w:t xml:space="preserve"> a felső és a felső kvartilis, valamint az alsó és az alsó kvartilis között húzódó vonal. Végül a kiugró értékek a felső és az alsó szélsőségeken kívül eső értékek. A </w:t>
       </w:r>
       <w:r>
         <w:t>daru</w:t>
@@ -9821,7 +9341,7 @@
                     <pic:cNvPicPr/>
                   </pic:nvPicPr>
                   <pic:blipFill>
-                    <a:blip r:embed="rId26">
+                    <a:blip r:embed="rId29">
                       <a:extLst>
                         <a:ext uri="{28A0092B-C50C-407E-A947-70E740481C1C}">
                           <a14:useLocalDpi xmlns:a14="http://schemas.microsoft.com/office/drawing/2010/main" val="0"/>
@@ -9865,8 +9385,6 @@
           <w:rFonts w:ascii="Arial" w:hAnsi="Arial" w:cs="Arial"/>
         </w:rPr>
       </w:pPr>
-      <w:bookmarkStart w:id="3" w:name="_GoBack"/>
-      <w:bookmarkEnd w:id="3"/>
       <w:r>
         <w:rPr>
           <w:rFonts w:ascii="Arial" w:hAnsi="Arial" w:cs="Arial"/>
@@ -9934,15 +9452,7 @@
         <w:t>?</w:t>
       </w:r>
       <w:r>
-        <w:t xml:space="preserve"> Ábráról leszűrt következtetések. Célszerű stratégiák megfogalmazása: </w:t>
-      </w:r>
-      <w:proofErr w:type="spellStart"/>
-      <w:r>
-        <w:t>outlier</w:t>
-      </w:r>
-      <w:proofErr w:type="spellEnd"/>
-      <w:r>
-        <w:t xml:space="preserve"> eltávolítása, dimenzió csökkentés/növelés, adat csökkentés/növelés stb.</w:t>
+        <w:t xml:space="preserve"> Ábráról leszűrt következtetések. Célszerű stratégiák megfogalmazása: outlier eltávolítása, dimenzió csökkentés/növelés, adat csökkentés/növelés stb.</w:t>
       </w:r>
     </w:p>
     <w:p>
@@ -10043,7 +9553,6 @@
           <w:id w:val="1254637579"/>
           <w:citation/>
         </w:sdtPr>
-        <w:sdtEndPr/>
         <w:sdtContent>
           <w:r>
             <w:fldChar w:fldCharType="begin"/>
@@ -10121,7 +9630,7 @@
                     <pic:cNvPicPr/>
                   </pic:nvPicPr>
                   <pic:blipFill>
-                    <a:blip r:embed="rId27" cstate="print">
+                    <a:blip r:embed="rId30" cstate="print">
                       <a:extLst>
                         <a:ext uri="{28A0092B-C50C-407E-A947-70E740481C1C}">
                           <a14:useLocalDpi xmlns:a14="http://schemas.microsoft.com/office/drawing/2010/main" val="0"/>
@@ -10375,11 +9884,7 @@
         <w:t>I</w:t>
       </w:r>
       <w:r>
-        <w:t xml:space="preserve">lleszkedik a képzési adatkészletbe, valamint javítja az érintett </w:t>
-      </w:r>
-      <w:proofErr w:type="spellStart"/>
-      <w:r>
-        <w:t>h</w:t>
+        <w:t>lleszkedik a képzési adatkészletbe, valamint javítja az érintett h</w:t>
       </w:r>
       <w:r>
         <w:t>i</w:t>
@@ -10387,7 +9892,6 @@
       <w:r>
         <w:t>per</w:t>
       </w:r>
-      <w:proofErr w:type="spellEnd"/>
       <w:r>
         <w:t>-</w:t>
       </w:r>
@@ -10437,7 +9941,7 @@
                     <pic:cNvPicPr/>
                   </pic:nvPicPr>
                   <pic:blipFill>
-                    <a:blip r:embed="rId28">
+                    <a:blip r:embed="rId31">
                       <a:extLst>
                         <a:ext uri="{28A0092B-C50C-407E-A947-70E740481C1C}">
                           <a14:useLocalDpi xmlns:a14="http://schemas.microsoft.com/office/drawing/2010/main" val="0"/>
@@ -10508,7 +10012,6 @@
           <w:id w:val="1545792262"/>
           <w:citation/>
         </w:sdtPr>
-        <w:sdtEndPr/>
         <w:sdtContent>
           <w:r>
             <w:rPr>
@@ -10588,23 +10091,7 @@
         <w:t xml:space="preserve"> felhőalapú számítástechnikai, az I</w:t>
       </w:r>
       <w:r>
-        <w:t xml:space="preserve">nternet of </w:t>
-      </w:r>
-      <w:proofErr w:type="spellStart"/>
-      <w:r>
-        <w:t>Things</w:t>
-      </w:r>
-      <w:proofErr w:type="spellEnd"/>
-      <w:r>
-        <w:t xml:space="preserve"> (</w:t>
-      </w:r>
-      <w:proofErr w:type="spellStart"/>
-      <w:r>
-        <w:t>IoT</w:t>
-      </w:r>
-      <w:proofErr w:type="spellEnd"/>
-      <w:r>
-        <w:t>) szolgáltatások</w:t>
+        <w:t>nternet of Things (IoT) szolgáltatások</w:t>
       </w:r>
       <w:r>
         <w:t xml:space="preserve">, a mobilforgalomnak </w:t>
@@ -10662,15 +10149,7 @@
         <w:t xml:space="preserve"> </w:t>
       </w:r>
       <w:r>
-        <w:t xml:space="preserve">Az adatok halmozódásának sebességére vonatkozik. Ennek oka elsősorban az </w:t>
-      </w:r>
-      <w:proofErr w:type="spellStart"/>
-      <w:r>
-        <w:t>IoT</w:t>
-      </w:r>
-      <w:proofErr w:type="spellEnd"/>
-      <w:r>
-        <w:t>, a mobil adat, a közösségi média stb.</w:t>
+        <w:t>Az adatok halmozódásának sebességére vonatkozik. Ennek oka elsősorban az IoT, a mobil adat, a közösségi média stb.</w:t>
       </w:r>
     </w:p>
     <w:p>
@@ -10927,7 +10406,6 @@
           <w:id w:val="-927038944"/>
           <w:citation/>
         </w:sdtPr>
-        <w:sdtEndPr/>
         <w:sdtContent>
           <w:r>
             <w:rPr>
@@ -11122,7 +10600,6 @@
       <w:r>
         <w:t xml:space="preserve">Érdekes, hogy ez történelem a gépi tanulásban, és két szempont van az adatok felosztásakor. Először is szeretnénk </w:t>
       </w:r>
-      <w:proofErr w:type="spellStart"/>
       <w:r>
         <w:rPr>
           <w:b/>
@@ -11130,7 +10607,6 @@
         </w:rPr>
         <w:t>randomizálni</w:t>
       </w:r>
-      <w:proofErr w:type="spellEnd"/>
       <w:r>
         <w:t xml:space="preserve"> az adatkészletünket, hogy a hasonló értékek ne oszlanak fel ugyanazon halmazra. </w:t>
       </w:r>
@@ -11157,15 +10633,7 @@
         <w:t xml:space="preserve"> a tesztkészletben. Ellenkező esetben </w:t>
       </w:r>
       <w:r>
-        <w:t>előítéletet (</w:t>
-      </w:r>
-      <w:proofErr w:type="spellStart"/>
-      <w:r>
-        <w:t>bias</w:t>
-      </w:r>
-      <w:proofErr w:type="spellEnd"/>
-      <w:r>
-        <w:t>)</w:t>
+        <w:t>előítéletet (bias)</w:t>
       </w:r>
       <w:r>
         <w:t xml:space="preserve"> vezethetünk be.</w:t>
@@ -11175,7 +10643,6 @@
           <w:id w:val="-1888253187"/>
           <w:citation/>
         </w:sdtPr>
-        <w:sdtEndPr/>
         <w:sdtContent>
           <w:r>
             <w:fldChar w:fldCharType="begin"/>
@@ -11229,7 +10696,6 @@
           <w:id w:val="1154406710"/>
           <w:citation/>
         </w:sdtPr>
-        <w:sdtEndPr/>
         <w:sdtContent>
           <w:r>
             <w:rPr>
@@ -11461,7 +10927,7 @@
                     <pic:cNvPicPr/>
                   </pic:nvPicPr>
                   <pic:blipFill>
-                    <a:blip r:embed="rId29">
+                    <a:blip r:embed="rId32">
                       <a:extLst>
                         <a:ext uri="{28A0092B-C50C-407E-A947-70E740481C1C}">
                           <a14:useLocalDpi xmlns:a14="http://schemas.microsoft.com/office/drawing/2010/main" val="0"/>
@@ -11647,7 +11113,6 @@
           <w:id w:val="-1555073608"/>
           <w:citation/>
         </w:sdtPr>
-        <w:sdtEndPr/>
         <w:sdtContent>
           <w:r>
             <w:fldChar w:fldCharType="begin"/>
@@ -11861,7 +11326,7 @@
                     <pic:cNvPicPr/>
                   </pic:nvPicPr>
                   <pic:blipFill>
-                    <a:blip r:embed="rId30">
+                    <a:blip r:embed="rId33">
                       <a:extLst>
                         <a:ext uri="{28A0092B-C50C-407E-A947-70E740481C1C}">
                           <a14:useLocalDpi xmlns:a14="http://schemas.microsoft.com/office/drawing/2010/main" val="0"/>
@@ -11956,7 +11421,7 @@
                     <pic:cNvPicPr/>
                   </pic:nvPicPr>
                   <pic:blipFill>
-                    <a:blip r:embed="rId31">
+                    <a:blip r:embed="rId34">
                       <a:extLst>
                         <a:ext uri="{28A0092B-C50C-407E-A947-70E740481C1C}">
                           <a14:useLocalDpi xmlns:a14="http://schemas.microsoft.com/office/drawing/2010/main" val="0"/>
@@ -12025,7 +11490,7 @@
                     <pic:cNvPicPr/>
                   </pic:nvPicPr>
                   <pic:blipFill>
-                    <a:blip r:embed="rId32">
+                    <a:blip r:embed="rId35">
                       <a:extLst>
                         <a:ext uri="{28A0092B-C50C-407E-A947-70E740481C1C}">
                           <a14:useLocalDpi xmlns:a14="http://schemas.microsoft.com/office/drawing/2010/main" val="0"/>
@@ -12245,7 +11710,6 @@
           <w:id w:val="1793787583"/>
           <w:citation/>
         </w:sdtPr>
-        <w:sdtEndPr/>
         <w:sdtContent>
           <w:r>
             <w:fldChar w:fldCharType="begin"/>
@@ -12444,7 +11908,7 @@
                     <pic:cNvPicPr/>
                   </pic:nvPicPr>
                   <pic:blipFill>
-                    <a:blip r:embed="rId33">
+                    <a:blip r:embed="rId36">
                       <a:extLst>
                         <a:ext uri="{28A0092B-C50C-407E-A947-70E740481C1C}">
                           <a14:useLocalDpi xmlns:a14="http://schemas.microsoft.com/office/drawing/2010/main" val="0"/>
@@ -12500,11 +11964,9 @@
       <w:r>
         <w:t xml:space="preserve">készletnek, az utolsó csoportot pedig tesztkészletnek. A kör pontosságát </w:t>
       </w:r>
-      <w:proofErr w:type="gramStart"/>
       <w:r>
         <w:t>Pontosság[</w:t>
       </w:r>
-      <w:proofErr w:type="gramEnd"/>
       <w:r>
         <w:t>1</w:t>
       </w:r>
@@ -12532,11 +11994,9 @@
       <w:r>
         <w:t xml:space="preserve"> a harmadik csoportot tesztkészletnek választjuk. A kör pontosságát </w:t>
       </w:r>
-      <w:proofErr w:type="gramStart"/>
       <w:r>
         <w:t>Pontosság[</w:t>
       </w:r>
-      <w:proofErr w:type="gramEnd"/>
       <w:r>
         <w:t>2</w:t>
       </w:r>
@@ -12558,11 +12018,9 @@
       <w:r>
         <w:t xml:space="preserve"> a második csoportot tesztkészletnek. A pontosságot </w:t>
       </w:r>
-      <w:proofErr w:type="gramStart"/>
       <w:r>
         <w:t>Pontosság[</w:t>
       </w:r>
-      <w:proofErr w:type="gramEnd"/>
       <w:r>
         <w:t>3</w:t>
       </w:r>
@@ -12584,11 +12042,9 @@
       <w:r>
         <w:t xml:space="preserve">készletnek. A kör pontosságát </w:t>
       </w:r>
-      <w:proofErr w:type="gramStart"/>
       <w:r>
         <w:t>Pontosság[</w:t>
       </w:r>
-      <w:proofErr w:type="gramEnd"/>
       <w:r>
         <w:t>4</w:t>
       </w:r>
@@ -12757,15 +12213,7 @@
         <w:t>és</w:t>
       </w:r>
       <w:r>
-        <w:t xml:space="preserve"> teszt felosztás használata esetén ajánlott az úgynevezett </w:t>
-      </w:r>
-      <w:proofErr w:type="spellStart"/>
-      <w:r>
-        <w:t>Pareto</w:t>
-      </w:r>
-      <w:proofErr w:type="spellEnd"/>
-      <w:r>
-        <w:t xml:space="preserve"> elv követése</w:t>
+        <w:t xml:space="preserve"> teszt felosztás használata esetén ajánlott az úgynevezett Pareto elv követése</w:t>
       </w:r>
       <w:r>
         <w:t>.</w:t>
@@ -13124,7 +12572,6 @@
           <w:id w:val="-2025314328"/>
           <w:citation/>
         </w:sdtPr>
-        <w:sdtEndPr/>
         <w:sdtContent>
           <w:r>
             <w:fldChar w:fldCharType="begin"/>
@@ -13306,7 +12753,6 @@
           <w:id w:val="-1011371847"/>
           <w:citation/>
         </w:sdtPr>
-        <w:sdtEndPr/>
         <w:sdtContent>
           <w:r>
             <w:fldChar w:fldCharType="begin"/>
@@ -13610,47 +13056,7 @@
           <w:i/>
           <w:iCs/>
         </w:rPr>
-        <w:t>Átviteli tanulás (</w:t>
-      </w:r>
-      <w:proofErr w:type="spellStart"/>
-      <w:r>
-        <w:rPr>
-          <w:b/>
-          <w:bCs/>
-          <w:i/>
-          <w:iCs/>
-        </w:rPr>
-        <w:t>transfer</w:t>
-      </w:r>
-      <w:proofErr w:type="spellEnd"/>
-      <w:r>
-        <w:rPr>
-          <w:b/>
-          <w:bCs/>
-          <w:i/>
-          <w:iCs/>
-        </w:rPr>
-        <w:t xml:space="preserve"> </w:t>
-      </w:r>
-      <w:proofErr w:type="spellStart"/>
-      <w:r>
-        <w:rPr>
-          <w:b/>
-          <w:bCs/>
-          <w:i/>
-          <w:iCs/>
-        </w:rPr>
-        <w:t>learning</w:t>
-      </w:r>
-      <w:proofErr w:type="spellEnd"/>
-      <w:r>
-        <w:rPr>
-          <w:b/>
-          <w:bCs/>
-          <w:i/>
-          <w:iCs/>
-        </w:rPr>
-        <w:t>)</w:t>
+        <w:t>Átviteli tanulás (transfer learning)</w:t>
       </w:r>
       <w:r>
         <w:t xml:space="preserve">: </w:t>
@@ -13776,7 +13182,6 @@
           <w:id w:val="-509909217"/>
           <w:citation/>
         </w:sdtPr>
-        <w:sdtEndPr/>
         <w:sdtContent>
           <w:r>
             <w:rPr>
@@ -13909,71 +13314,61 @@
       <w:r>
         <w:t>együttes tanítás (</w:t>
       </w:r>
-      <w:proofErr w:type="spellStart"/>
-      <w:r>
-        <w:t>ensemble</w:t>
-      </w:r>
-      <w:proofErr w:type="spellEnd"/>
+      <w:r>
+        <w:t>ensemble training</w:t>
+      </w:r>
+      <w:r>
+        <w:t>) alkalmazunk a kis adatkészleten</w:t>
+      </w:r>
+      <w:r>
+        <w:t xml:space="preserve">. Az együttes </w:t>
+      </w:r>
+      <w:r>
+        <w:t>tanítás</w:t>
+      </w:r>
+      <w:r>
+        <w:t xml:space="preserve"> nem támaszkodnak egyetlen gépi tanulási modellre, sok egyéni </w:t>
+      </w:r>
+      <w:r>
+        <w:t>modellt</w:t>
+      </w:r>
       <w:r>
         <w:t xml:space="preserve"> </w:t>
       </w:r>
-      <w:proofErr w:type="spellStart"/>
-      <w:r>
-        <w:t>training</w:t>
-      </w:r>
-      <w:proofErr w:type="spellEnd"/>
-      <w:r>
-        <w:t>) alkalmazunk a kis adatkészleten</w:t>
-      </w:r>
-      <w:r>
-        <w:t xml:space="preserve">. Az együttes </w:t>
+      <w:r>
+        <w:t>tanítanak</w:t>
+      </w:r>
+      <w:r>
+        <w:t xml:space="preserve"> és a modell végső előrejelzése az egyes </w:t>
+      </w:r>
+      <w:r>
+        <w:t>modellek</w:t>
+      </w:r>
+      <w:r>
+        <w:t xml:space="preserve"> összesített előrejelzése. Mivel az együttes </w:t>
       </w:r>
       <w:r>
         <w:t>tanítás</w:t>
       </w:r>
       <w:r>
-        <w:t xml:space="preserve"> nem támaszkodnak egyetlen gépi tanulási modellre, sok egyéni </w:t>
-      </w:r>
-      <w:r>
-        <w:t>modellt</w:t>
+        <w:t xml:space="preserve"> sok egyéni </w:t>
+      </w:r>
+      <w:r>
+        <w:t>előrejelzés</w:t>
+      </w:r>
+      <w:r>
+        <w:t xml:space="preserve"> eredményeit összesítik, gyakran jobb teljesítményt nyújtanak, mint az egy</w:t>
+      </w:r>
+      <w:r>
+        <w:t>éni</w:t>
+      </w:r>
+      <w:r>
+        <w:t xml:space="preserve"> gépi tanulási modellek.</w:t>
       </w:r>
       <w:r>
         <w:t xml:space="preserve"> </w:t>
       </w:r>
       <w:r>
-        <w:t>tanítanak</w:t>
-      </w:r>
-      <w:r>
-        <w:t xml:space="preserve"> és a modell végső előrejelzése az egyes </w:t>
-      </w:r>
-      <w:r>
-        <w:t>modellek</w:t>
-      </w:r>
-      <w:r>
-        <w:t xml:space="preserve"> összesített előrejelzése. Mivel az együttes </w:t>
-      </w:r>
-      <w:r>
-        <w:t>tanítás</w:t>
-      </w:r>
-      <w:r>
-        <w:t xml:space="preserve"> sok egyéni </w:t>
-      </w:r>
-      <w:r>
-        <w:t>előrejelzés</w:t>
-      </w:r>
-      <w:r>
-        <w:t xml:space="preserve"> eredményeit összesítik, gyakran jobb teljesítményt nyújtanak, mint az egy</w:t>
-      </w:r>
-      <w:r>
-        <w:t>éni</w:t>
-      </w:r>
-      <w:r>
-        <w:t xml:space="preserve"> gépi tanulási modellek.</w:t>
-      </w:r>
-      <w:r>
-        <w:t xml:space="preserve"> </w:t>
-      </w:r>
-      <w:r>
         <w:t>Például</w:t>
       </w:r>
       <w:r>
@@ -13997,16 +13392,11 @@
       <w:r>
         <w:t xml:space="preserve">aiv </w:t>
       </w:r>
-      <w:proofErr w:type="spellStart"/>
       <w:r>
         <w:t>B</w:t>
       </w:r>
       <w:r>
-        <w:t>ayes</w:t>
-      </w:r>
-      <w:proofErr w:type="spellEnd"/>
-      <w:r>
-        <w:t xml:space="preserve"> </w:t>
+        <w:t xml:space="preserve">ayes </w:t>
       </w:r>
       <w:r>
         <w:t>osztályozóra</w:t>
@@ -14015,15 +13405,7 @@
         <w:t xml:space="preserve"> stb</w:t>
       </w:r>
       <w:r>
-        <w:t xml:space="preserve">. Összevonjuk az egyes modellek eredményeit, hogy megkapjuk </w:t>
-      </w:r>
-      <w:proofErr w:type="gramStart"/>
-      <w:r>
-        <w:t>a</w:t>
-      </w:r>
-      <w:proofErr w:type="gramEnd"/>
-      <w:r>
-        <w:t xml:space="preserve"> az együttes</w:t>
+        <w:t>. Összevonjuk az egyes modellek eredményeit, hogy megkapjuk a az együttes</w:t>
       </w:r>
       <w:r>
         <w:t xml:space="preserve"> </w:t>
@@ -14061,7 +13443,7 @@
                     <pic:cNvPicPr/>
                   </pic:nvPicPr>
                   <pic:blipFill>
-                    <a:blip r:embed="rId34">
+                    <a:blip r:embed="rId37">
                       <a:extLst>
                         <a:ext uri="{28A0092B-C50C-407E-A947-70E740481C1C}">
                           <a14:useLocalDpi xmlns:a14="http://schemas.microsoft.com/office/drawing/2010/main" val="0"/>
@@ -14318,7 +13700,7 @@
                     <pic:cNvPicPr/>
                   </pic:nvPicPr>
                   <pic:blipFill>
-                    <a:blip r:embed="rId35">
+                    <a:blip r:embed="rId38">
                       <a:extLst>
                         <a:ext uri="{28A0092B-C50C-407E-A947-70E740481C1C}">
                           <a14:useLocalDpi xmlns:a14="http://schemas.microsoft.com/office/drawing/2010/main" val="0"/>
@@ -14438,15 +13820,7 @@
         <w:t xml:space="preserve">ltalában képadatokhoz használják. </w:t>
       </w:r>
       <w:r>
-        <w:t xml:space="preserve">Új képek előállításához az eredeti képeket kell manipulálni. Például </w:t>
-      </w:r>
-      <w:proofErr w:type="spellStart"/>
-      <w:r>
-        <w:t>zajosíthatjuk</w:t>
-      </w:r>
-      <w:proofErr w:type="spellEnd"/>
-      <w:r>
-        <w:t>, méretezhetjük, forgathatjuk.</w:t>
+        <w:t>Új képek előállításához az eredeti képeket kell manipulálni. Például zajosíthatjuk, méretezhetjük, forgathatjuk.</w:t>
       </w:r>
       <w:r>
         <w:t xml:space="preserve"> Ezekkel további mintákat is lehet készíteni, amelyekkel </w:t>
@@ -14483,7 +13857,6 @@
           <w:id w:val="1483115250"/>
           <w:citation/>
         </w:sdtPr>
-        <w:sdtEndPr/>
         <w:sdtContent>
           <w:r>
             <w:rPr>
@@ -14672,23 +14045,7 @@
         <w:jc w:val="both"/>
       </w:pPr>
       <w:r>
-        <w:t xml:space="preserve">A szervezetek tudják, hogy </w:t>
-      </w:r>
-      <w:proofErr w:type="spellStart"/>
-      <w:r>
-        <w:t>fontosak</w:t>
-      </w:r>
-      <w:proofErr w:type="spellEnd"/>
-      <w:r>
-        <w:t xml:space="preserve"> az adatok, viszont gyakran nem tudják, milyen adatok lesznek </w:t>
-      </w:r>
-      <w:proofErr w:type="spellStart"/>
-      <w:r>
-        <w:t>fontosak</w:t>
-      </w:r>
-      <w:proofErr w:type="spellEnd"/>
-      <w:r>
-        <w:t>. Végül túl sok adatot gyűjtenek be. Furcsának tűnhet, hogy a túl sok adat is problémát jelent. Az adatok, amelyekkel dolgozunk, kétféleképpen lehetnek túlzottak.</w:t>
+        <w:t>A szervezetek tudják, hogy fontosak az adatok, viszont gyakran nem tudják, milyen adatok lesznek fontosak. Végül túl sok adatot gyűjtenek be. Furcsának tűnhet, hogy a túl sok adat is problémát jelent. Az adatok, amelyekkel dolgozunk, kétféleképpen lehetnek túlzottak.</w:t>
       </w:r>
     </w:p>
     <w:p>
@@ -14716,7 +14073,6 @@
           <w:id w:val="1860469068"/>
           <w:citation/>
         </w:sdtPr>
-        <w:sdtEndPr/>
         <w:sdtContent>
           <w:r>
             <w:rPr>
@@ -14868,7 +14224,6 @@
           <w:id w:val="195514432"/>
           <w:citation/>
         </w:sdtPr>
-        <w:sdtEndPr/>
         <w:sdtContent>
           <w:r>
             <w:rPr>
@@ -14951,15 +14306,7 @@
         <w:t xml:space="preserve"> van, amelyek közül sok lényegtelen. A történeti adatokkal való munka egyfajta kétélű kard. </w:t>
       </w:r>
       <w:r>
-        <w:t xml:space="preserve">Mennyire </w:t>
-      </w:r>
-      <w:proofErr w:type="spellStart"/>
-      <w:r>
-        <w:t>fontosak</w:t>
-      </w:r>
-      <w:proofErr w:type="spellEnd"/>
-      <w:r>
-        <w:t xml:space="preserve"> a történelmi adatok? </w:t>
+        <w:t xml:space="preserve">Mennyire fontosak a történelmi adatok? </w:t>
       </w:r>
       <w:r>
         <w:t>Ha</w:t>
@@ -15068,15 +14415,7 @@
         <w:t xml:space="preserve">körültekintően kell használni. </w:t>
       </w:r>
       <w:r>
-        <w:t xml:space="preserve">A történelmi adatok </w:t>
-      </w:r>
-      <w:proofErr w:type="spellStart"/>
-      <w:r>
-        <w:t>fontosak</w:t>
-      </w:r>
-      <w:proofErr w:type="spellEnd"/>
-      <w:r>
-        <w:t xml:space="preserve">, de valamiféle ítéletet kell használnia, hogy kiderítse, valójában milyen </w:t>
+        <w:t xml:space="preserve">A történelmi adatok fontosak, de valamiféle ítéletet kell használnia, hogy kiderítse, valójában milyen </w:t>
       </w:r>
       <w:r>
         <w:t>rekordok</w:t>
@@ -15123,7 +14462,6 @@
           <w:id w:val="2107843956"/>
           <w:citation/>
         </w:sdtPr>
-        <w:sdtEndPr/>
         <w:sdtContent>
           <w:r>
             <w:rPr>
@@ -15198,23 +14536,7 @@
         <w:t>Jellemző kiválasztás</w:t>
       </w:r>
       <w:r>
-        <w:t xml:space="preserve"> (</w:t>
-      </w:r>
-      <w:proofErr w:type="spellStart"/>
-      <w:r>
-        <w:t>feature</w:t>
-      </w:r>
-      <w:proofErr w:type="spellEnd"/>
-      <w:r>
-        <w:t xml:space="preserve"> </w:t>
-      </w:r>
-      <w:proofErr w:type="spellStart"/>
-      <w:r>
-        <w:t>selection</w:t>
-      </w:r>
-      <w:proofErr w:type="spellEnd"/>
-      <w:r>
-        <w:t>): Statisztikai technikák segítségével kiválasztjuk azokat a jellemzőket, amelyek relevánsak számunkra.</w:t>
+        <w:t xml:space="preserve"> (feature selection): Statisztikai technikák segítségével kiválasztjuk azokat a jellemzőket, amelyek relevánsak számunkra.</w:t>
       </w:r>
     </w:p>
     <w:p>
@@ -15236,23 +14558,7 @@
         <w:t>Jellemző tervezés</w:t>
       </w:r>
       <w:r>
-        <w:t xml:space="preserve"> (</w:t>
-      </w:r>
-      <w:proofErr w:type="spellStart"/>
-      <w:r>
-        <w:t>feature</w:t>
-      </w:r>
-      <w:proofErr w:type="spellEnd"/>
-      <w:r>
-        <w:t xml:space="preserve"> </w:t>
-      </w:r>
-      <w:proofErr w:type="spellStart"/>
-      <w:r>
-        <w:t>engineering</w:t>
-      </w:r>
-      <w:proofErr w:type="spellEnd"/>
-      <w:r>
-        <w:t>): A jellemző tervezéssel összevonhatjuk az alacsony szintű és részletezett jellemzőket olyan hasznos jellemzőkbe, amelyek kevésbé szemcsések. Kombinálhatjuk a funkciókat is, hogy javítsuk a prediktív erejüket.</w:t>
+        <w:t xml:space="preserve"> (feature engineering): A jellemző tervezéssel összevonhatjuk az alacsony szintű és részletezett jellemzőket olyan hasznos jellemzőkbe, amelyek kevésbé szemcsések. Kombinálhatjuk a funkciókat is, hogy javítsuk a prediktív erejüket.</w:t>
       </w:r>
     </w:p>
     <w:p>
@@ -15562,7 +14868,6 @@
           <w:id w:val="1555435649"/>
           <w:citation/>
         </w:sdtPr>
-        <w:sdtEndPr/>
         <w:sdtContent>
           <w:r>
             <w:fldChar w:fldCharType="begin"/>
@@ -15766,7 +15071,6 @@
           <w:id w:val="344530206"/>
           <w:citation/>
         </w:sdtPr>
-        <w:sdtEndPr/>
         <w:sdtContent>
           <w:r>
             <w:fldChar w:fldCharType="begin"/>
@@ -15892,7 +15196,7 @@
                     <pic:cNvPicPr/>
                   </pic:nvPicPr>
                   <pic:blipFill>
-                    <a:blip r:embed="rId36">
+                    <a:blip r:embed="rId39">
                       <a:extLst>
                         <a:ext uri="{28A0092B-C50C-407E-A947-70E740481C1C}">
                           <a14:useLocalDpi xmlns:a14="http://schemas.microsoft.com/office/drawing/2010/main" val="0"/>
@@ -16133,7 +15437,6 @@
           <w:id w:val="-723916508"/>
           <w:citation/>
         </w:sdtPr>
-        <w:sdtEndPr/>
         <w:sdtContent>
           <w:r>
             <w:fldChar w:fldCharType="begin"/>
@@ -16403,7 +15706,6 @@
           <w:id w:val="1047644617"/>
           <w:citation/>
         </w:sdtPr>
-        <w:sdtEndPr/>
         <w:sdtContent>
           <w:r>
             <w:fldChar w:fldCharType="begin"/>
@@ -16490,7 +15792,6 @@
           <w:id w:val="290717701"/>
           <w:citation/>
         </w:sdtPr>
-        <w:sdtEndPr/>
         <w:sdtContent>
           <w:r>
             <w:fldChar w:fldCharType="begin"/>
@@ -16748,7 +16049,6 @@
           <w:id w:val="1195351480"/>
           <w:citation/>
         </w:sdtPr>
-        <w:sdtEndPr/>
         <w:sdtContent>
           <w:r>
             <w:fldChar w:fldCharType="begin"/>
@@ -16802,7 +16102,7 @@
                     <pic:cNvPicPr/>
                   </pic:nvPicPr>
                   <pic:blipFill>
-                    <a:blip r:embed="rId37">
+                    <a:blip r:embed="rId40">
                       <a:extLst>
                         <a:ext uri="{28A0092B-C50C-407E-A947-70E740481C1C}">
                           <a14:useLocalDpi xmlns:a14="http://schemas.microsoft.com/office/drawing/2010/main" val="0"/>
@@ -16887,7 +16187,6 @@
           <w:id w:val="-1952466411"/>
           <w:citation/>
         </w:sdtPr>
-        <w:sdtEndPr/>
         <w:sdtContent>
           <w:r>
             <w:rPr>
@@ -17724,7 +17023,6 @@
           <w:id w:val="-1636087873"/>
           <w:citation/>
         </w:sdtPr>
-        <w:sdtEndPr/>
         <w:sdtContent>
           <w:r>
             <w:rPr>
@@ -18021,13 +17319,8 @@
         <w:ind w:left="0" w:firstLine="0"/>
         <w:jc w:val="both"/>
       </w:pPr>
-      <w:proofErr w:type="spellStart"/>
-      <w:r>
-        <w:t>placeholder</w:t>
-      </w:r>
-      <w:proofErr w:type="spellEnd"/>
-      <w:r>
-        <w:t xml:space="preserve"> (meg lehetne említeni?!?!?)</w:t>
+      <w:r>
+        <w:t>placeholder (meg lehetne említeni?!?!?)</w:t>
       </w:r>
     </w:p>
     <w:p>
@@ -18101,7 +17394,6 @@
           <w:id w:val="1604764673"/>
           <w:citation/>
         </w:sdtPr>
-        <w:sdtEndPr/>
         <w:sdtContent>
           <w:r>
             <w:rPr>
@@ -18237,23 +17529,7 @@
         </w:rPr>
       </w:pPr>
       <w:r>
-        <w:t>A kategorikus értékek osztályozásra használhatóak, mint a K-</w:t>
-      </w:r>
-      <w:proofErr w:type="spellStart"/>
-      <w:r>
-        <w:t>Nearest</w:t>
-      </w:r>
-      <w:proofErr w:type="spellEnd"/>
-      <w:r>
-        <w:t xml:space="preserve"> </w:t>
-      </w:r>
-      <w:proofErr w:type="spellStart"/>
-      <w:r>
-        <w:t>Neighbor</w:t>
-      </w:r>
-      <w:proofErr w:type="spellEnd"/>
-      <w:r>
-        <w:t>.</w:t>
+        <w:t>A kategorikus értékek osztályozásra használhatóak, mint a K-Nearest Neighbor.</w:t>
       </w:r>
     </w:p>
     <w:p>
@@ -18279,7 +17555,6 @@
           <w:id w:val="907504938"/>
           <w:citation/>
         </w:sdtPr>
-        <w:sdtEndPr/>
         <w:sdtContent>
           <w:r>
             <w:rPr>
@@ -18537,15 +17812,7 @@
         <w:t>be</w:t>
       </w:r>
       <w:r>
-        <w:t xml:space="preserve"> az adatainkat tartalmazó </w:t>
-      </w:r>
-      <w:proofErr w:type="spellStart"/>
-      <w:r>
-        <w:t>csv</w:t>
-      </w:r>
-      <w:proofErr w:type="spellEnd"/>
-      <w:r>
-        <w:t xml:space="preserve"> fájl</w:t>
+        <w:t xml:space="preserve"> az adatainkat tartalmazó csv fájl</w:t>
       </w:r>
       <w:r>
         <w:t>t</w:t>
@@ -18554,6 +17821,10 @@
         <w:t xml:space="preserve">. Adataim a </w:t>
       </w:r>
       <w:r>
+        <w:rPr>
+          <w:b/>
+          <w:bCs/>
+        </w:rPr>
         <w:t>2019_PublicDataFile_Students.csv</w:t>
       </w:r>
       <w:r>
@@ -18566,15 +17837,7 @@
         <w:t xml:space="preserve">adatkészlet eredeti forrás </w:t>
       </w:r>
       <w:r>
-        <w:t>.</w:t>
-      </w:r>
-      <w:proofErr w:type="spellStart"/>
-      <w:r>
-        <w:t>gov</w:t>
-      </w:r>
-      <w:proofErr w:type="spellEnd"/>
-      <w:r>
-        <w:t xml:space="preserve"> oldalán </w:t>
+        <w:t xml:space="preserve">.gov oldalán </w:t>
       </w:r>
       <w:r>
         <w:t>található</w:t>
@@ -18627,7 +17890,7 @@
                     <pic:cNvPicPr/>
                   </pic:nvPicPr>
                   <pic:blipFill>
-                    <a:blip r:embed="rId38">
+                    <a:blip r:embed="rId41">
                       <a:extLst>
                         <a:ext uri="{28A0092B-C50C-407E-A947-70E740481C1C}">
                           <a14:useLocalDpi xmlns:a14="http://schemas.microsoft.com/office/drawing/2010/main" val="0"/>
@@ -18689,23 +17952,7 @@
         <w:t>Ha elegendő adat áll rendelkezésre, akkor ez egy teljesen érvényes lehetőség.</w:t>
       </w:r>
       <w:r>
-        <w:t xml:space="preserve"> Figyelembe véve az oszlopok hiányzó értékeinek számát a „</w:t>
-      </w:r>
-      <w:proofErr w:type="spellStart"/>
-      <w:r>
-        <w:t>Trust</w:t>
-      </w:r>
-      <w:proofErr w:type="spellEnd"/>
-      <w:r>
-        <w:t xml:space="preserve"> </w:t>
-      </w:r>
-      <w:proofErr w:type="spellStart"/>
-      <w:r>
-        <w:t>Score</w:t>
-      </w:r>
-      <w:proofErr w:type="spellEnd"/>
-      <w:r>
-        <w:t xml:space="preserve">” jellemzőnek van a </w:t>
+        <w:t xml:space="preserve"> Figyelembe véve az oszlopok hiányzó értékeinek számát a „Trust Score” jellemzőnek van a </w:t>
       </w:r>
       <w:r>
         <w:lastRenderedPageBreak/>
@@ -18747,38 +17994,17 @@
         <w:t>„</w:t>
       </w:r>
       <w:r>
-        <w:t xml:space="preserve">Strong </w:t>
-      </w:r>
-      <w:proofErr w:type="spellStart"/>
-      <w:r>
-        <w:t>Family-Community</w:t>
-      </w:r>
-      <w:proofErr w:type="spellEnd"/>
+        <w:t>Strong Family-Community Ties Score</w:t>
+      </w:r>
+      <w:r>
+        <w:t>”</w:t>
+      </w:r>
+      <w:r>
+        <w:t xml:space="preserve"> oszlopot illeti, az összes hiányzó értéket az adatok jelenlegi átlagával fogom pótolni.</w:t>
+      </w:r>
       <w:r>
         <w:t xml:space="preserve"> </w:t>
       </w:r>
-      <w:proofErr w:type="spellStart"/>
-      <w:r>
-        <w:t>Ties</w:t>
-      </w:r>
-      <w:proofErr w:type="spellEnd"/>
-      <w:r>
-        <w:t xml:space="preserve"> </w:t>
-      </w:r>
-      <w:proofErr w:type="spellStart"/>
-      <w:r>
-        <w:t>Score</w:t>
-      </w:r>
-      <w:proofErr w:type="spellEnd"/>
-      <w:r>
-        <w:t>”</w:t>
-      </w:r>
-      <w:r>
-        <w:t xml:space="preserve"> oszlopot illeti, az összes hiányzó értéket az adatok jelenlegi átlagával fogom pótolni.</w:t>
-      </w:r>
-      <w:r>
-        <w:t xml:space="preserve"> </w:t>
-      </w:r>
       <w:r>
         <w:t>Mivel nincs nagyon sok hiányzó mező</w:t>
       </w:r>
@@ -18788,59 +18014,15 @@
       <w:r>
         <w:t xml:space="preserve"> Hasonló módon jártam el a „</w:t>
       </w:r>
-      <w:proofErr w:type="spellStart"/>
-      <w:r>
-        <w:t>Collaborative</w:t>
-      </w:r>
-      <w:proofErr w:type="spellEnd"/>
-      <w:r>
-        <w:t xml:space="preserve"> </w:t>
-      </w:r>
-      <w:proofErr w:type="spellStart"/>
-      <w:r>
-        <w:t>Teachers</w:t>
-      </w:r>
-      <w:proofErr w:type="spellEnd"/>
-      <w:r>
-        <w:t xml:space="preserve"> </w:t>
-      </w:r>
-      <w:proofErr w:type="spellStart"/>
-      <w:r>
-        <w:t>Score</w:t>
-      </w:r>
-      <w:proofErr w:type="spellEnd"/>
+      <w:r>
+        <w:t>Collaborative Teachers Score</w:t>
+      </w:r>
       <w:r>
         <w:t>” és az „</w:t>
       </w:r>
-      <w:proofErr w:type="spellStart"/>
-      <w:r>
-        <w:t>Effective</w:t>
-      </w:r>
-      <w:proofErr w:type="spellEnd"/>
-      <w:r>
-        <w:t xml:space="preserve"> </w:t>
-      </w:r>
-      <w:proofErr w:type="spellStart"/>
-      <w:r>
-        <w:t>School</w:t>
-      </w:r>
-      <w:proofErr w:type="spellEnd"/>
-      <w:r>
-        <w:t xml:space="preserve"> </w:t>
-      </w:r>
-      <w:proofErr w:type="spellStart"/>
-      <w:r>
-        <w:t>Leadership</w:t>
-      </w:r>
-      <w:proofErr w:type="spellEnd"/>
-      <w:r>
-        <w:t xml:space="preserve"> </w:t>
-      </w:r>
-      <w:proofErr w:type="spellStart"/>
-      <w:r>
-        <w:t>Score</w:t>
-      </w:r>
-      <w:proofErr w:type="spellEnd"/>
+      <w:r>
+        <w:t>Effective School Leadership Score</w:t>
+      </w:r>
       <w:r>
         <w:t>” jellemzőknél.</w:t>
       </w:r>
@@ -18849,42 +18031,16 @@
       <w:r>
         <w:t>A „</w:t>
       </w:r>
-      <w:proofErr w:type="spellStart"/>
-      <w:r>
-        <w:t>Rigorous</w:t>
-      </w:r>
-      <w:proofErr w:type="spellEnd"/>
-      <w:r>
-        <w:t xml:space="preserve"> </w:t>
-      </w:r>
-      <w:proofErr w:type="spellStart"/>
-      <w:r>
-        <w:t>Instruction</w:t>
-      </w:r>
-      <w:proofErr w:type="spellEnd"/>
-      <w:r>
-        <w:t xml:space="preserve"> </w:t>
-      </w:r>
-      <w:proofErr w:type="spellStart"/>
-      <w:r>
-        <w:t>Score</w:t>
-      </w:r>
-      <w:proofErr w:type="spellEnd"/>
+      <w:r>
+        <w:t>Rigorous Instruction Score</w:t>
+      </w:r>
       <w:r>
         <w:t>” oszlop esetén a leggyakrabban szereplő értéket helyettesítettem be.</w:t>
       </w:r>
     </w:p>
     <w:p>
       <w:r>
-        <w:t xml:space="preserve">Kifinomultabb megközelítés az </w:t>
-      </w:r>
-      <w:proofErr w:type="spellStart"/>
-      <w:r>
-        <w:t>IterativeImputer</w:t>
-      </w:r>
-      <w:proofErr w:type="spellEnd"/>
-      <w:r>
-        <w:t xml:space="preserve"> osztály használata, amely minden tulajdonságot hiányzó értékekkel modellez a többi jellemző függvényében, és ezt a becslést használja a</w:t>
+        <w:t>Kifinomultabb megközelítés az IterativeImputer osztály használata, amely minden tulajdonságot hiányzó értékekkel modellez a többi jellemző függvényében, és ezt a becslést használja a</w:t>
       </w:r>
       <w:r>
         <w:t xml:space="preserve"> kitöltéshez</w:t>
@@ -18892,13 +18048,8 @@
       <w:r>
         <w:t xml:space="preserve">. </w:t>
       </w:r>
-      <w:proofErr w:type="spellStart"/>
-      <w:r>
-        <w:t>Round-robin</w:t>
-      </w:r>
-      <w:proofErr w:type="spellEnd"/>
-      <w:r>
-        <w:t xml:space="preserve"> algoritmus</w:t>
+      <w:r>
+        <w:t>Round-robin algoritmus</w:t>
       </w:r>
       <w:r>
         <w:t xml:space="preserve"> </w:t>
@@ -18975,7 +18126,7 @@
                     <pic:cNvPicPr/>
                   </pic:nvPicPr>
                   <pic:blipFill>
-                    <a:blip r:embed="rId39">
+                    <a:blip r:embed="rId42">
                       <a:extLst>
                         <a:ext uri="{28A0092B-C50C-407E-A947-70E740481C1C}">
                           <a14:useLocalDpi xmlns:a14="http://schemas.microsoft.com/office/drawing/2010/main" val="0"/>
@@ -19050,7 +18201,7 @@
       <w:r>
         <w:t xml:space="preserve">halmaz kategorikus adatok átalakítása következik. A konkrét adatkészlet eredeti forrása az alábbi URL-címen található: </w:t>
       </w:r>
-      <w:hyperlink r:id="rId40" w:history="1">
+      <w:hyperlink r:id="rId43" w:history="1">
         <w:r>
           <w:rPr>
             <w:rStyle w:val="Hyperlink"/>
@@ -19145,7 +18296,6 @@
           <w:id w:val="-1825809681"/>
           <w:citation/>
         </w:sdtPr>
-        <w:sdtEndPr/>
         <w:sdtContent>
           <w:r>
             <w:rPr>
@@ -19201,11 +18351,9 @@
       <w:r>
         <w:t xml:space="preserve">Ezeket egyszerű címkekódolással átalakítom numerikus adattá. A </w:t>
       </w:r>
-      <w:proofErr w:type="spellStart"/>
       <w:r>
         <w:t>LabelEncoder</w:t>
       </w:r>
-      <w:proofErr w:type="spellEnd"/>
       <w:r>
         <w:t xml:space="preserve"> osztály segítségével könnyedén transzformálhatók az adatok. Újra felhasználhatóság érdekében egy függvénybe szerveztem ki a </w:t>
       </w:r>
@@ -19243,7 +18391,7 @@
                     <pic:cNvPicPr/>
                   </pic:nvPicPr>
                   <pic:blipFill>
-                    <a:blip r:embed="rId41">
+                    <a:blip r:embed="rId44">
                       <a:extLst>
                         <a:ext uri="{28A0092B-C50C-407E-A947-70E740481C1C}">
                           <a14:useLocalDpi xmlns:a14="http://schemas.microsoft.com/office/drawing/2010/main" val="0"/>
@@ -19294,7 +18442,6 @@
           <w:id w:val="1431777312"/>
           <w:citation/>
         </w:sdtPr>
-        <w:sdtEndPr/>
         <w:sdtContent>
           <w:r>
             <w:rPr>
@@ -19346,184 +18493,123 @@
         <w:t xml:space="preserve">Egy másik kategorikus jellemző, a </w:t>
       </w:r>
       <w:r>
-        <w:t>’gyám’ (</w:t>
-      </w:r>
-      <w:proofErr w:type="spellStart"/>
+        <w:t>’gyám’ (guardian)</w:t>
+      </w:r>
+      <w:r>
+        <w:t>. Ha megnéz</w:t>
+      </w:r>
+      <w:r>
+        <w:t>ünk</w:t>
+      </w:r>
+      <w:r>
+        <w:t xml:space="preserve"> egy mintát, </w:t>
+      </w:r>
+      <w:r>
+        <w:t>látható</w:t>
+      </w:r>
+      <w:r>
+        <w:t xml:space="preserve">, hogy a </w:t>
+      </w:r>
+      <w:r>
+        <w:t>gyám</w:t>
+      </w:r>
+      <w:r>
+        <w:t xml:space="preserve"> lehet </w:t>
+      </w:r>
+      <w:r>
+        <w:t>apa, anya vagy egyéb</w:t>
+      </w:r>
+      <w:r>
+        <w:t>. Ha az adatok kategóriáiban nincs implicit sorrend</w:t>
+      </w:r>
+      <w:r>
+        <w:t>, akkor é</w:t>
+      </w:r>
+      <w:r>
+        <w:t>rdemes lehet egy</w:t>
+      </w:r>
+      <w:r>
+        <w:t xml:space="preserve">csatornás </w:t>
+      </w:r>
+      <w:r>
+        <w:t xml:space="preserve">kódolással </w:t>
+      </w:r>
+      <w:r>
+        <w:t>használni (one-hot encoder)</w:t>
+      </w:r>
+      <w:r>
+        <w:t xml:space="preserve">. </w:t>
+      </w:r>
+      <w:r>
+        <w:t>Ilyenkor különböző oszlopokba kerülnek a kategóriák, a mi esetünkbe: guardian_father, guardian_mother, guardian_other.</w:t>
+      </w:r>
+      <w:r>
+        <w:t xml:space="preserve"> Ha a </w:t>
+      </w:r>
+      <w:r>
+        <w:t>diák gyámja az apja</w:t>
+      </w:r>
+      <w:r>
+        <w:t xml:space="preserve"> házas, akkor a </w:t>
+      </w:r>
       <w:r>
         <w:t>guardian</w:t>
       </w:r>
-      <w:proofErr w:type="spellEnd"/>
-      <w:r>
-        <w:t>)</w:t>
-      </w:r>
-      <w:r>
-        <w:t>. Ha megnéz</w:t>
-      </w:r>
-      <w:r>
-        <w:t>ünk</w:t>
-      </w:r>
-      <w:r>
-        <w:t xml:space="preserve"> egy mintát, </w:t>
-      </w:r>
-      <w:r>
-        <w:t>látható</w:t>
-      </w:r>
-      <w:r>
-        <w:t xml:space="preserve">, hogy a </w:t>
-      </w:r>
-      <w:r>
-        <w:t>gyám</w:t>
-      </w:r>
-      <w:r>
-        <w:t xml:space="preserve"> lehet </w:t>
-      </w:r>
-      <w:r>
-        <w:t>apa, anya vagy egyéb</w:t>
-      </w:r>
-      <w:r>
-        <w:t>. Ha az adatok kategóriáiban nincs implicit sorrend</w:t>
-      </w:r>
-      <w:r>
-        <w:t>, akkor é</w:t>
-      </w:r>
-      <w:r>
-        <w:t>rdemes lehet egy</w:t>
-      </w:r>
-      <w:r>
-        <w:t xml:space="preserve">csatornás </w:t>
-      </w:r>
-      <w:r>
-        <w:t xml:space="preserve">kódolással </w:t>
-      </w:r>
-      <w:r>
-        <w:t>használni (</w:t>
-      </w:r>
-      <w:proofErr w:type="spellStart"/>
-      <w:r>
-        <w:t>one</w:t>
-      </w:r>
-      <w:proofErr w:type="spellEnd"/>
-      <w:r>
-        <w:t xml:space="preserve">-hot </w:t>
-      </w:r>
-      <w:proofErr w:type="spellStart"/>
-      <w:r>
-        <w:t>encoder</w:t>
-      </w:r>
-      <w:proofErr w:type="spellEnd"/>
-      <w:r>
-        <w:t>)</w:t>
-      </w:r>
-      <w:r>
-        <w:t xml:space="preserve">. </w:t>
-      </w:r>
-      <w:r>
-        <w:t xml:space="preserve">Ilyenkor különböző oszlopokba kerülnek a kategóriák, a mi esetünkbe: </w:t>
-      </w:r>
-      <w:proofErr w:type="spellStart"/>
-      <w:r>
-        <w:t>guardian_father</w:t>
-      </w:r>
-      <w:proofErr w:type="spellEnd"/>
-      <w:r>
-        <w:t xml:space="preserve">, </w:t>
-      </w:r>
-      <w:proofErr w:type="spellStart"/>
-      <w:r>
-        <w:t>guardian_mother</w:t>
-      </w:r>
-      <w:proofErr w:type="spellEnd"/>
-      <w:r>
-        <w:t xml:space="preserve">, </w:t>
-      </w:r>
-      <w:proofErr w:type="spellStart"/>
-      <w:r>
-        <w:t>guardian_other</w:t>
-      </w:r>
-      <w:proofErr w:type="spellEnd"/>
+      <w:r>
+        <w:t>_</w:t>
+      </w:r>
+      <w:r>
+        <w:t>father oszlop</w:t>
+      </w:r>
+      <w:r>
+        <w:t xml:space="preserve"> alatt 1-es érték</w:t>
+      </w:r>
+      <w:r>
+        <w:t xml:space="preserve"> és </w:t>
+      </w:r>
+      <w:r>
+        <w:t xml:space="preserve">az összes többi oszlop értéke 0 lesz. </w:t>
+      </w:r>
+      <w:r>
+        <w:t>Ezt követően</w:t>
+      </w:r>
+      <w:r>
+        <w:t xml:space="preserve"> az eredeti </w:t>
+      </w:r>
+      <w:r>
+        <w:t xml:space="preserve">’gyám’ </w:t>
+      </w:r>
+      <w:r>
+        <w:t>oszlopot eldob</w:t>
+      </w:r>
+      <w:r>
+        <w:t>hatjuk</w:t>
+      </w:r>
+      <w:r>
+        <w:t xml:space="preserve"> az</w:t>
+      </w:r>
+      <w:r>
+        <w:t xml:space="preserve"> </w:t>
+      </w:r>
+      <w:r>
+        <w:t>adat</w:t>
+      </w:r>
+      <w:r>
+        <w:t>készletből. Majd beillesztjük</w:t>
+      </w:r>
+      <w:r>
+        <w:t xml:space="preserve"> </w:t>
+      </w:r>
+      <w:r>
+        <w:t>a kódolt változatott</w:t>
+      </w:r>
       <w:r>
         <w:t>.</w:t>
       </w:r>
-      <w:r>
-        <w:t xml:space="preserve"> Ha a </w:t>
-      </w:r>
-      <w:r>
-        <w:t>diák gyámja az apja</w:t>
-      </w:r>
-      <w:r>
-        <w:t xml:space="preserve"> házas, akkor a </w:t>
-      </w:r>
-      <w:proofErr w:type="spellStart"/>
-      <w:r>
-        <w:t>guardian</w:t>
-      </w:r>
-      <w:r>
-        <w:t>_</w:t>
-      </w:r>
-      <w:r>
-        <w:t>father</w:t>
-      </w:r>
-      <w:proofErr w:type="spellEnd"/>
-      <w:r>
-        <w:t xml:space="preserve"> oszlop</w:t>
-      </w:r>
-      <w:r>
-        <w:t xml:space="preserve"> alatt 1-es érték</w:t>
-      </w:r>
-      <w:r>
-        <w:t xml:space="preserve"> és </w:t>
-      </w:r>
-      <w:r>
-        <w:t xml:space="preserve">az összes többi oszlop értéke 0 lesz. </w:t>
-      </w:r>
-      <w:r>
-        <w:t>Ezt követően</w:t>
-      </w:r>
-      <w:r>
-        <w:t xml:space="preserve"> az eredeti </w:t>
-      </w:r>
-      <w:r>
-        <w:t xml:space="preserve">’gyám’ </w:t>
-      </w:r>
-      <w:r>
-        <w:t>oszlopot eldob</w:t>
-      </w:r>
-      <w:r>
-        <w:t>hatjuk</w:t>
-      </w:r>
-      <w:r>
-        <w:t xml:space="preserve"> az</w:t>
-      </w:r>
-      <w:r>
-        <w:t xml:space="preserve"> </w:t>
-      </w:r>
-      <w:r>
-        <w:t>adat</w:t>
-      </w:r>
-      <w:r>
-        <w:t>készletből. Majd beillesztjük</w:t>
-      </w:r>
-      <w:r>
-        <w:t xml:space="preserve"> </w:t>
-      </w:r>
-      <w:r>
-        <w:t>a kódolt változatott</w:t>
-      </w:r>
-      <w:r>
-        <w:t>.</w:t>
-      </w:r>
-    </w:p>
-    <w:p>
-      <w:r>
-        <w:t>Egyszerűbb módja az egycsatornás kódolásnak, ha a panda keretrendszerbe létrehozott „</w:t>
-      </w:r>
-      <w:proofErr w:type="spellStart"/>
-      <w:r>
-        <w:t>get_dummies</w:t>
-      </w:r>
-      <w:proofErr w:type="spellEnd"/>
-      <w:r>
-        <w:t>” függvényt használjuk.</w:t>
+    </w:p>
+    <w:p>
+      <w:r>
+        <w:t>Egyszerűbb módja az egycsatornás kódolásnak, ha a panda keretrendszerbe létrehozott „get_dummies” függvényt használjuk.</w:t>
       </w:r>
       <w:r>
         <w:t xml:space="preserve"> Csak át kell adnia az eredeti adatkeretet, és meg kell adnia azt az oszlopot, amelyet egyszerre szeretne kódolni. </w:t>
@@ -19559,7 +18645,7 @@
                     <pic:cNvPicPr/>
                   </pic:nvPicPr>
                   <pic:blipFill>
-                    <a:blip r:embed="rId42">
+                    <a:blip r:embed="rId45">
                       <a:extLst>
                         <a:ext uri="{28A0092B-C50C-407E-A947-70E740481C1C}">
                           <a14:useLocalDpi xmlns:a14="http://schemas.microsoft.com/office/drawing/2010/main" val="0"/>
@@ -19589,36 +18675,85 @@
     <w:p/>
     <w:p>
       <w:pPr>
-        <w:rPr>
-          <w:b/>
-          <w:bCs/>
-        </w:rPr>
-      </w:pPr>
-      <w:r>
-        <w:rPr>
-          <w:b/>
-          <w:bCs/>
+        <w:pStyle w:val="Heading3"/>
+        <w:rPr>
+          <w:rFonts w:ascii="Arial" w:hAnsi="Arial" w:cs="Arial"/>
+        </w:rPr>
+      </w:pPr>
+      <w:r>
+        <w:rPr>
+          <w:rFonts w:ascii="Arial" w:hAnsi="Arial" w:cs="Arial"/>
         </w:rPr>
         <w:t>Kiugró értékek kezelése</w:t>
       </w:r>
     </w:p>
     <w:p>
-      <w:pPr>
-        <w:rPr>
-          <w:b/>
-          <w:bCs/>
-        </w:rPr>
-      </w:pPr>
-      <w:proofErr w:type="spellStart"/>
       <w:r>
         <w:t>placeholder</w:t>
       </w:r>
-      <w:proofErr w:type="spellEnd"/>
-      <w:r>
-        <w:rPr>
-          <w:b/>
-          <w:bCs/>
-        </w:rPr>
+    </w:p>
+    <w:p>
+      <w:pPr>
+        <w:pStyle w:val="Heading3"/>
+        <w:rPr>
+          <w:rFonts w:ascii="Arial" w:hAnsi="Arial" w:cs="Arial"/>
+        </w:rPr>
+      </w:pPr>
+      <w:r>
+        <w:rPr>
+          <w:rFonts w:ascii="Arial" w:hAnsi="Arial" w:cs="Arial"/>
+        </w:rPr>
+        <w:t xml:space="preserve">A </w:t>
+      </w:r>
+      <w:r>
+        <w:rPr>
+          <w:rFonts w:ascii="Arial" w:hAnsi="Arial" w:cs="Arial"/>
+        </w:rPr>
+        <w:t>jellemzők</w:t>
+      </w:r>
+      <w:r>
+        <w:rPr>
+          <w:rFonts w:ascii="Arial" w:hAnsi="Arial" w:cs="Arial"/>
+        </w:rPr>
+        <w:t xml:space="preserve"> méretezése és szabványosítása</w:t>
+      </w:r>
+      <w:r>
+        <w:rPr>
+          <w:rFonts w:ascii="Arial" w:hAnsi="Arial" w:cs="Arial"/>
+        </w:rPr>
+        <w:t xml:space="preserve"> (scaling &amp; standardization)</w:t>
+      </w:r>
+    </w:p>
+    <w:p>
+      <w:r>
+        <w:t>placeholder</w:t>
+      </w:r>
+    </w:p>
+    <w:p>
+      <w:pPr>
+        <w:pStyle w:val="Heading3"/>
+        <w:rPr>
+          <w:rFonts w:ascii="Arial" w:hAnsi="Arial" w:cs="Arial"/>
+        </w:rPr>
+      </w:pPr>
+      <w:r>
+        <w:rPr>
+          <w:rFonts w:ascii="Arial" w:hAnsi="Arial" w:cs="Arial"/>
+        </w:rPr>
+        <w:t>Normalizá</w:t>
+      </w:r>
+      <w:r>
+        <w:rPr>
+          <w:rFonts w:ascii="Arial" w:hAnsi="Arial" w:cs="Arial"/>
+        </w:rPr>
+        <w:t>ció</w:t>
+      </w:r>
+    </w:p>
+    <w:p>
+      <w:r>
+        <w:t>placeholder</w:t>
+      </w:r>
+      <w:r>
         <w:br w:type="page"/>
       </w:r>
     </w:p>
@@ -19636,7 +18771,6 @@
           <w:docPartUnique/>
         </w:docPartObj>
       </w:sdtPr>
-      <w:sdtEndPr/>
       <w:sdtContent>
         <w:p>
           <w:pPr>
@@ -19651,7 +18785,6 @@
             <w:id w:val="111145805"/>
             <w:bibliography/>
           </w:sdtPr>
-          <w:sdtEndPr/>
           <w:sdtContent>
             <w:p>
               <w:pPr>
@@ -21017,7 +20150,7 @@
       </w:r>
     </w:p>
   </w:comment>
-  <w:comment w:id="2" w:author="Szilvasi, Peter (ADV D EU HU OPS 4 1)" w:date="2020-12-01T11:39:00Z" w:initials="SP(DEHO41">
+  <w:comment w:id="3" w:author="Szilvasi, Peter (ADV D EU HU OPS 4 1)" w:date="2020-12-01T11:39:00Z" w:initials="SP(DEHO41">
     <w:p>
       <w:pPr>
         <w:pStyle w:val="CommentText"/>
@@ -28369,7 +27502,7 @@
 </file>
 
 <file path=customXml/itemProps1.xml><?xml version="1.0" encoding="utf-8"?>
-<ds:datastoreItem xmlns:ds="http://schemas.openxmlformats.org/officeDocument/2006/customXml" ds:itemID="{D838BF26-8F4D-412E-B8ED-17074F5C4328}">
+<ds:datastoreItem xmlns:ds="http://schemas.openxmlformats.org/officeDocument/2006/customXml" ds:itemID="{EEB576EE-2241-4AEB-8A42-21A43D675287}">
   <ds:schemaRefs>
     <ds:schemaRef ds:uri="http://schemas.openxmlformats.org/officeDocument/2006/bibliography"/>
   </ds:schemaRefs>

</xml_diff>

<commit_message>
Visualization conclusion section. Comparison and relation visualiazation.
</commit_message>
<xml_diff>
--- a/Documents/dolgozat.docx
+++ b/Documents/dolgozat.docx
@@ -315,13 +315,23 @@
           <w:szCs w:val="32"/>
         </w:rPr>
       </w:pPr>
+      <w:proofErr w:type="spellStart"/>
       <w:r>
         <w:rPr>
           <w:color w:val="222A35" w:themeColor="text2" w:themeShade="80"/>
           <w:sz w:val="32"/>
           <w:szCs w:val="32"/>
         </w:rPr>
-        <w:t>Szilvási Péter</w:t>
+        <w:t>Szilvási</w:t>
+      </w:r>
+      <w:proofErr w:type="spellEnd"/>
+      <w:r>
+        <w:rPr>
+          <w:color w:val="222A35" w:themeColor="text2" w:themeShade="80"/>
+          <w:sz w:val="32"/>
+          <w:szCs w:val="32"/>
+        </w:rPr>
+        <w:t xml:space="preserve"> Péter</w:t>
       </w:r>
     </w:p>
     <w:p>
@@ -337,6 +347,7 @@
           <w:shd w:val="clear" w:color="auto" w:fill="FFFFFF"/>
         </w:rPr>
       </w:pPr>
+      <w:proofErr w:type="spellStart"/>
       <w:r>
         <w:rPr>
           <w:i/>
@@ -345,14 +356,10 @@
           <w:sz w:val="22"/>
           <w:shd w:val="clear" w:color="auto" w:fill="FFFFFF"/>
         </w:rPr>
-        <w:t>MSc szintű mérnökinformatika szakos</w:t>
-      </w:r>
-    </w:p>
-    <w:p>
-      <w:pPr>
-        <w:spacing w:after="1440"/>
-        <w:ind w:left="0" w:right="0" w:firstLine="0"/>
-        <w:jc w:val="center"/>
+        <w:t>MSc</w:t>
+      </w:r>
+      <w:proofErr w:type="spellEnd"/>
+      <w:r>
         <w:rPr>
           <w:i/>
           <w:iCs/>
@@ -360,8 +367,14 @@
           <w:sz w:val="22"/>
           <w:shd w:val="clear" w:color="auto" w:fill="FFFFFF"/>
         </w:rPr>
-      </w:pPr>
-      <w:r>
+        <w:t xml:space="preserve"> szintű mérnökinformatika szakos</w:t>
+      </w:r>
+    </w:p>
+    <w:p>
+      <w:pPr>
+        <w:spacing w:after="1440"/>
+        <w:ind w:left="0" w:right="0" w:firstLine="0"/>
+        <w:jc w:val="center"/>
         <w:rPr>
           <w:i/>
           <w:iCs/>
@@ -369,6 +382,15 @@
           <w:sz w:val="22"/>
           <w:shd w:val="clear" w:color="auto" w:fill="FFFFFF"/>
         </w:rPr>
+      </w:pPr>
+      <w:r>
+        <w:rPr>
+          <w:i/>
+          <w:iCs/>
+          <w:color w:val="24292E"/>
+          <w:sz w:val="22"/>
+          <w:shd w:val="clear" w:color="auto" w:fill="FFFFFF"/>
+        </w:rPr>
         <w:t>Alkalmazásfejlesztő szakirányos hallgató</w:t>
       </w:r>
     </w:p>
@@ -502,9 +524,11 @@
       <w:pPr>
         <w:jc w:val="both"/>
       </w:pPr>
+      <w:proofErr w:type="spellStart"/>
       <w:r>
         <w:t>placeholder</w:t>
       </w:r>
+      <w:proofErr w:type="spellEnd"/>
     </w:p>
     <w:p>
       <w:pPr>
@@ -525,9 +549,11 @@
       <w:pPr>
         <w:jc w:val="both"/>
       </w:pPr>
+      <w:proofErr w:type="spellStart"/>
       <w:r>
         <w:t>placeholder</w:t>
       </w:r>
+      <w:proofErr w:type="spellEnd"/>
     </w:p>
     <w:p>
       <w:pPr>
@@ -548,9 +574,11 @@
       <w:pPr>
         <w:jc w:val="both"/>
       </w:pPr>
+      <w:proofErr w:type="spellStart"/>
       <w:r>
         <w:t>placeholder</w:t>
       </w:r>
+      <w:proofErr w:type="spellEnd"/>
     </w:p>
     <w:p>
       <w:pPr>
@@ -571,9 +599,11 @@
       <w:pPr>
         <w:jc w:val="both"/>
       </w:pPr>
+      <w:proofErr w:type="spellStart"/>
       <w:r>
         <w:t>placeholder</w:t>
       </w:r>
+      <w:proofErr w:type="spellEnd"/>
     </w:p>
     <w:p>
       <w:pPr>
@@ -1635,9 +1665,11 @@
       <w:r>
         <w:t>tartomány (</w:t>
       </w:r>
+      <w:proofErr w:type="spellStart"/>
       <w:r>
         <w:t>domain</w:t>
       </w:r>
+      <w:proofErr w:type="spellEnd"/>
       <w:r>
         <w:t>)</w:t>
       </w:r>
@@ -1870,11 +1902,21 @@
         <w:t>a</w:t>
       </w:r>
       <w:r>
-        <w:t xml:space="preserve"> scikit-learn</w:t>
-      </w:r>
-      <w:r>
-        <w:t>, tensorflow</w:t>
-      </w:r>
+        <w:t xml:space="preserve"> </w:t>
+      </w:r>
+      <w:proofErr w:type="spellStart"/>
+      <w:r>
+        <w:t>scikit-learn</w:t>
+      </w:r>
+      <w:proofErr w:type="spellEnd"/>
+      <w:r>
+        <w:t xml:space="preserve">, </w:t>
+      </w:r>
+      <w:proofErr w:type="spellStart"/>
+      <w:r>
+        <w:t>tensorflow</w:t>
+      </w:r>
+      <w:proofErr w:type="spellEnd"/>
       <w:r>
         <w:t xml:space="preserve"> és</w:t>
       </w:r>
@@ -1882,7 +1924,15 @@
         <w:t xml:space="preserve"> a</w:t>
       </w:r>
       <w:r>
-        <w:t xml:space="preserve"> Keras segítségével </w:t>
+        <w:t xml:space="preserve"> </w:t>
+      </w:r>
+      <w:proofErr w:type="spellStart"/>
+      <w:r>
+        <w:t>Keras</w:t>
+      </w:r>
+      <w:proofErr w:type="spellEnd"/>
+      <w:r>
+        <w:t xml:space="preserve"> segítségével </w:t>
       </w:r>
       <w:r>
         <w:t>elvonatkoztathatunk a gépi tanulás mögötti bonyolultságtól</w:t>
@@ -1905,6 +1955,7 @@
           <w:bCs/>
         </w:rPr>
       </w:pPr>
+      <w:proofErr w:type="spellStart"/>
       <w:r>
         <w:rPr>
           <w:b/>
@@ -1912,6 +1963,7 @@
         </w:rPr>
         <w:t>Tensorflow</w:t>
       </w:r>
+      <w:proofErr w:type="spellEnd"/>
       <w:sdt>
         <w:sdtPr>
           <w:rPr>
@@ -1972,10 +2024,26 @@
         <w:jc w:val="both"/>
       </w:pPr>
       <w:r>
-        <w:t xml:space="preserve">A TensorFlow egy erőteljes könyvtár a numerikus számításhoz, különösen jól illeszkedik és a nagyszabású gépi tanuláshoz. </w:t>
-      </w:r>
-      <w:r>
-        <w:t xml:space="preserve">A Google Brain </w:t>
+        <w:t xml:space="preserve">A </w:t>
+      </w:r>
+      <w:proofErr w:type="spellStart"/>
+      <w:r>
+        <w:t>TensorFlow</w:t>
+      </w:r>
+      <w:proofErr w:type="spellEnd"/>
+      <w:r>
+        <w:t xml:space="preserve"> egy erőteljes könyvtár a numerikus számításhoz, különösen jól illeszkedik és a nagyszabású gépi tanuláshoz. </w:t>
+      </w:r>
+      <w:r>
+        <w:t xml:space="preserve">A Google </w:t>
+      </w:r>
+      <w:proofErr w:type="spellStart"/>
+      <w:r>
+        <w:t>Brain</w:t>
+      </w:r>
+      <w:proofErr w:type="spellEnd"/>
+      <w:r>
+        <w:t xml:space="preserve"> </w:t>
       </w:r>
       <w:r>
         <w:t>csapata</w:t>
@@ -1987,15 +2055,31 @@
         <w:t>. S</w:t>
       </w:r>
       <w:r>
-        <w:t>zámtalan projekt használja a TensorFlow-t mindenféle gépi tanulási feladathoz, például képosztályozáshoz, természetes nyelv feldolgozásához (NLP), ajánló rendszerekhez, idősoros előrejelzésekhez és még sok máshoz.</w:t>
-      </w:r>
-    </w:p>
-    <w:p>
-      <w:pPr>
-        <w:jc w:val="both"/>
-      </w:pPr>
-      <w:r>
-        <w:t>Tehát mit kínál a TensorFlow valójában?</w:t>
+        <w:t xml:space="preserve">zámtalan projekt használja a </w:t>
+      </w:r>
+      <w:proofErr w:type="spellStart"/>
+      <w:r>
+        <w:t>TensorFlow</w:t>
+      </w:r>
+      <w:proofErr w:type="spellEnd"/>
+      <w:r>
+        <w:t>-t mindenféle gépi tanulási feladathoz, például képosztályozáshoz, természetes nyelv feldolgozásához (NLP), ajánló rendszerekhez, idősoros előrejelzésekhez és még sok máshoz.</w:t>
+      </w:r>
+    </w:p>
+    <w:p>
+      <w:pPr>
+        <w:jc w:val="both"/>
+      </w:pPr>
+      <w:r>
+        <w:t xml:space="preserve">Tehát mit kínál a </w:t>
+      </w:r>
+      <w:proofErr w:type="spellStart"/>
+      <w:r>
+        <w:t>TensorFlow</w:t>
+      </w:r>
+      <w:proofErr w:type="spellEnd"/>
+      <w:r>
+        <w:t xml:space="preserve"> valójában?</w:t>
       </w:r>
     </w:p>
     <w:p>
@@ -2008,7 +2092,15 @@
         <w:jc w:val="both"/>
       </w:pPr>
       <w:r>
-        <w:t>Magja nagyon hasonlít a NumPy-hez, de GPU támogatással rendelkezik.</w:t>
+        <w:t xml:space="preserve">Magja nagyon hasonlít a </w:t>
+      </w:r>
+      <w:proofErr w:type="spellStart"/>
+      <w:r>
+        <w:t>NumPy-hez</w:t>
+      </w:r>
+      <w:proofErr w:type="spellEnd"/>
+      <w:r>
+        <w:t>, de GPU támogatással rendelkezik.</w:t>
       </w:r>
     </w:p>
     <w:p>
@@ -2038,7 +2130,23 @@
         <w:t>E</w:t>
       </w:r>
       <w:r>
-        <w:t>gyfajta just-in-time (JIT) fordítót tartalmaz, amely lehetővé teszi a számítások optimalizálását a sebesség és a memóriahasználat szempontjából</w:t>
+        <w:t xml:space="preserve">gyfajta </w:t>
+      </w:r>
+      <w:proofErr w:type="spellStart"/>
+      <w:r>
+        <w:t>just</w:t>
+      </w:r>
+      <w:proofErr w:type="spellEnd"/>
+      <w:r>
+        <w:t>-in-</w:t>
+      </w:r>
+      <w:proofErr w:type="spellStart"/>
+      <w:r>
+        <w:t>time</w:t>
+      </w:r>
+      <w:proofErr w:type="spellEnd"/>
+      <w:r>
+        <w:t xml:space="preserve"> (JIT) fordítót tartalmaz, amely lehetővé teszi a számítások optimalizálását a sebesség és a memóriahasználat szempontjából</w:t>
       </w:r>
       <w:r>
         <w:t>.</w:t>
@@ -2066,11 +2174,21 @@
         <w:jc w:val="both"/>
       </w:pPr>
       <w:r>
-        <w:t xml:space="preserve">A TensorFlow sokkal több olyan funkciót kínál, amelyek ezekre az alapvető jellemzőkre épülnek: a legfontosabb természetesen a </w:t>
-      </w:r>
+        <w:t xml:space="preserve">A </w:t>
+      </w:r>
+      <w:proofErr w:type="spellStart"/>
+      <w:r>
+        <w:t>TensorFlow</w:t>
+      </w:r>
+      <w:proofErr w:type="spellEnd"/>
+      <w:r>
+        <w:t xml:space="preserve"> sokkal több olyan funkciót kínál, amelyek ezekre az alapvető jellemzőkre épülnek: a legfontosabb természetesen a </w:t>
+      </w:r>
+      <w:proofErr w:type="spellStart"/>
       <w:r>
         <w:t>Keras</w:t>
       </w:r>
+      <w:proofErr w:type="spellEnd"/>
       <w:r>
         <w:t>, de rendelkezik adatbetöltési</w:t>
       </w:r>
@@ -2095,7 +2213,15 @@
         <w:jc w:val="both"/>
       </w:pPr>
       <w:r>
-        <w:t>A legalacsonyabb szinten az egyes TensorFlow műveletek rendkívül hatékony C++ kód felhasználásával valósulnak meg. Számos műveletnek több megvalósítása is van, úgynevezett kernelek: mindegyik kernel egy adott eszköztípus</w:t>
+        <w:t xml:space="preserve">A legalacsonyabb szinten az egyes </w:t>
+      </w:r>
+      <w:proofErr w:type="spellStart"/>
+      <w:r>
+        <w:t>TensorFlow</w:t>
+      </w:r>
+      <w:proofErr w:type="spellEnd"/>
+      <w:r>
+        <w:t xml:space="preserve"> műveletek rendkívül hatékony C++ kód felhasználásával valósulnak meg. Számos műveletnek több megvalósítása is van, úgynevezett kernelek: mindegyik kernel egy adott eszköztípus</w:t>
       </w:r>
       <w:r>
         <w:t>ra</w:t>
@@ -2107,7 +2233,31 @@
         <w:t>címezve</w:t>
       </w:r>
       <w:r>
-        <w:t>, például CPU, GPU vagy TPU (Tensor Processing Units).</w:t>
+        <w:t>, például CPU, GPU vagy TPU (</w:t>
+      </w:r>
+      <w:proofErr w:type="spellStart"/>
+      <w:r>
+        <w:t>Tensor</w:t>
+      </w:r>
+      <w:proofErr w:type="spellEnd"/>
+      <w:r>
+        <w:t xml:space="preserve"> </w:t>
+      </w:r>
+      <w:proofErr w:type="spellStart"/>
+      <w:r>
+        <w:t>Processing</w:t>
+      </w:r>
+      <w:proofErr w:type="spellEnd"/>
+      <w:r>
+        <w:t xml:space="preserve"> </w:t>
+      </w:r>
+      <w:proofErr w:type="spellStart"/>
+      <w:r>
+        <w:t>Units</w:t>
+      </w:r>
+      <w:proofErr w:type="spellEnd"/>
+      <w:r>
+        <w:t>).</w:t>
       </w:r>
     </w:p>
     <w:p>
@@ -2179,6 +2329,7 @@
           <w:bCs/>
         </w:rPr>
       </w:pPr>
+      <w:proofErr w:type="spellStart"/>
       <w:r>
         <w:rPr>
           <w:b/>
@@ -2186,6 +2337,7 @@
         </w:rPr>
         <w:t>Keras</w:t>
       </w:r>
+      <w:proofErr w:type="spellEnd"/>
       <w:sdt>
         <w:sdtPr>
           <w:rPr>
@@ -2249,13 +2401,37 @@
         <w:jc w:val="both"/>
       </w:pPr>
       <w:r>
-        <w:t>A Keras egy mély tanulási API a TensorFlow gépi tanulási platform tetején fut.</w:t>
+        <w:t xml:space="preserve">A </w:t>
+      </w:r>
+      <w:proofErr w:type="spellStart"/>
+      <w:r>
+        <w:t>Keras</w:t>
+      </w:r>
+      <w:proofErr w:type="spellEnd"/>
+      <w:r>
+        <w:t xml:space="preserve"> egy mély tanulási API a </w:t>
+      </w:r>
+      <w:proofErr w:type="spellStart"/>
+      <w:r>
+        <w:t>TensorFlow</w:t>
+      </w:r>
+      <w:proofErr w:type="spellEnd"/>
+      <w:r>
+        <w:t xml:space="preserve"> gépi tanulási platform tetején fut.</w:t>
       </w:r>
       <w:r>
         <w:t xml:space="preserve"> Azért fejlesztették, hogy gyors kísérletezéseket érjünk el. Az ötletből eredményeket érjünk el, amilyen gyorsan csak lehetséges. </w:t>
       </w:r>
       <w:r>
-        <w:t>Számos mély tanulási keretrendszer áll rendelkezésre ma. Miért érdemes a Keras-t használni, mint bármely másikat?</w:t>
+        <w:t xml:space="preserve">Számos mély tanulási keretrendszer áll rendelkezésre ma. Miért érdemes a </w:t>
+      </w:r>
+      <w:proofErr w:type="spellStart"/>
+      <w:r>
+        <w:t>Keras</w:t>
+      </w:r>
+      <w:proofErr w:type="spellEnd"/>
+      <w:r>
+        <w:t>-t használni, mint bármely másikat?</w:t>
       </w:r>
     </w:p>
     <w:p>
@@ -2268,7 +2444,31 @@
         <w:jc w:val="both"/>
       </w:pPr>
       <w:r>
-        <w:t xml:space="preserve">A Keras egy API, amelyet emberek, nem pedig gépek számára terveztek. A Keras a kognitív terhelés csökkentésének bevált módszereit követi: következetes és egyszerű API-kat kínál, minimalizálja a gyakori használati </w:t>
+        <w:t xml:space="preserve">A </w:t>
+      </w:r>
+      <w:proofErr w:type="spellStart"/>
+      <w:r>
+        <w:t>Keras</w:t>
+      </w:r>
+      <w:proofErr w:type="spellEnd"/>
+      <w:r>
+        <w:t xml:space="preserve"> egy API, amelyet emberek, nem pedig gépek számára terveztek. A </w:t>
+      </w:r>
+      <w:proofErr w:type="spellStart"/>
+      <w:r>
+        <w:t>Keras</w:t>
+      </w:r>
+      <w:proofErr w:type="spellEnd"/>
+      <w:r>
+        <w:t xml:space="preserve"> a kognitív terhelés csökkentésének bevált módszereit követi: következetes és egyszerű API-</w:t>
+      </w:r>
+      <w:proofErr w:type="spellStart"/>
+      <w:r>
+        <w:t>kat</w:t>
+      </w:r>
+      <w:proofErr w:type="spellEnd"/>
+      <w:r>
+        <w:t xml:space="preserve"> kínál, minimalizálja a gyakori használati </w:t>
       </w:r>
       <w:r>
         <w:lastRenderedPageBreak/>
@@ -2285,7 +2485,23 @@
         <w:jc w:val="both"/>
       </w:pPr>
       <w:r>
-        <w:t>Ez megkönnyíti a Keras megtanulását és használatát. Keras felhasználóként produktívabb vagy, lehetővé téve, hogy több ötletet kipróbálhassunk gyorsabban.</w:t>
+        <w:t xml:space="preserve">Ez megkönnyíti a </w:t>
+      </w:r>
+      <w:proofErr w:type="spellStart"/>
+      <w:r>
+        <w:t>Keras</w:t>
+      </w:r>
+      <w:proofErr w:type="spellEnd"/>
+      <w:r>
+        <w:t xml:space="preserve"> megtanulását és használatát. </w:t>
+      </w:r>
+      <w:proofErr w:type="spellStart"/>
+      <w:r>
+        <w:t>Keras</w:t>
+      </w:r>
+      <w:proofErr w:type="spellEnd"/>
+      <w:r>
+        <w:t xml:space="preserve"> felhasználóként produktívabb vagy, lehetővé téve, hogy több ötletet kipróbálhassunk gyorsabban.</w:t>
       </w:r>
     </w:p>
     <w:p>
@@ -2298,7 +2514,23 @@
         <w:jc w:val="both"/>
       </w:pPr>
       <w:r>
-        <w:t>Ez az egyszerű használat nem jár csökkentet rugalmassággal: mivel a Keras mélyen integrálódik az alacsony szintű TensorFlow funkcionalitásokhoz. Lehetséges olyan feltörhető munkafolyamatok kikifejleszteni, ahol a funkcionalitás bármely része testre szabható.</w:t>
+        <w:t xml:space="preserve">Ez az egyszerű használat nem jár csökkentet rugalmassággal: mivel a </w:t>
+      </w:r>
+      <w:proofErr w:type="spellStart"/>
+      <w:r>
+        <w:t>Keras</w:t>
+      </w:r>
+      <w:proofErr w:type="spellEnd"/>
+      <w:r>
+        <w:t xml:space="preserve"> mélyen integrálódik az alacsony szintű </w:t>
+      </w:r>
+      <w:proofErr w:type="spellStart"/>
+      <w:r>
+        <w:t>TensorFlow</w:t>
+      </w:r>
+      <w:proofErr w:type="spellEnd"/>
+      <w:r>
+        <w:t xml:space="preserve"> funkcionalitásokhoz. Lehetséges olyan feltörhető munkafolyamatok kikifejleszteni, ahol a funkcionalitás bármely része testre szabható.</w:t>
       </w:r>
     </w:p>
     <w:p>
@@ -2622,7 +2854,23 @@
         <w:t xml:space="preserve"> függvénynek</w:t>
       </w:r>
       <w:r>
-        <w:t xml:space="preserve"> (mapping function)</w:t>
+        <w:t xml:space="preserve"> (</w:t>
+      </w:r>
+      <w:proofErr w:type="spellStart"/>
+      <w:r>
+        <w:t>mapping</w:t>
+      </w:r>
+      <w:proofErr w:type="spellEnd"/>
+      <w:r>
+        <w:t xml:space="preserve"> </w:t>
+      </w:r>
+      <w:proofErr w:type="spellStart"/>
+      <w:r>
+        <w:t>function</w:t>
+      </w:r>
+      <w:proofErr w:type="spellEnd"/>
+      <w:r>
+        <w:t>)</w:t>
       </w:r>
       <w:r>
         <w:t xml:space="preserve"> is nevezik,</w:t>
@@ -3230,7 +3478,15 @@
         <w:t>címezzék</w:t>
       </w:r>
       <w:r>
-        <w:t>. A klaszterező algoritmus felismeri az ügyfél jellemzőit, mint például az életkor, a lakóterület, a jövedel</w:t>
+        <w:t xml:space="preserve">. A </w:t>
+      </w:r>
+      <w:proofErr w:type="spellStart"/>
+      <w:r>
+        <w:t>klaszterező</w:t>
+      </w:r>
+      <w:proofErr w:type="spellEnd"/>
+      <w:r>
+        <w:t xml:space="preserve"> algoritmus felismeri az ügyfél jellemzőit, mint például az életkor, a lakóterület, a jövedel</w:t>
       </w:r>
       <w:r>
         <w:t>e</w:t>
@@ -4301,7 +4557,15 @@
         <w:t>több különböző</w:t>
       </w:r>
       <w:r>
-        <w:t xml:space="preserve"> rendszerben vannak szétszórva. Például egy HR-rendszer, amely beszélhet REST-ről, egy 30 éves pénzügyi rendszer, amely csak a fájlintegrációt érti, egy CRM-rendszer, amely SOAP-t </w:t>
+        <w:t xml:space="preserve"> rendszerben vannak szétszórva. Például egy HR-rendszer, amely beszélhet REST-</w:t>
+      </w:r>
+      <w:proofErr w:type="spellStart"/>
+      <w:r>
+        <w:t>ről</w:t>
+      </w:r>
+      <w:proofErr w:type="spellEnd"/>
+      <w:r>
+        <w:t xml:space="preserve">, egy 30 éves pénzügyi rendszer, amely csak a fájlintegrációt érti, egy CRM-rendszer, amely SOAP-t </w:t>
       </w:r>
       <w:r>
         <w:t xml:space="preserve">protokollon keresztül kommunikál. Tegyük fel </w:t>
@@ -4680,7 +4944,15 @@
         <w:t>előreláthatóan</w:t>
       </w:r>
       <w:r>
-        <w:t xml:space="preserve"> a megadott paraméterek alapján módosítják belső paramétereit. A gépi tanulási algoritmusok általában a polcon található receptek, amelyeket a megfelelő üzleti problémákra, például osztályozásra, lineáris regresszióra és klaszterezésre vonatkozó problémákra alkalmaz. Ez a lépés magában foglalhatja egynél több gépi tanulási algoritmus kipróbálását, mivel nem tudjuk előre, hogy melyik algoritmus illik valójában a mögöttes adat</w:t>
+        <w:t xml:space="preserve"> a megadott paraméterek alapján módosítják belső paramétereit. A gépi tanulási algoritmusok általában a polcon található receptek, amelyeket a megfelelő üzleti problémákra, például osztályozásra, lineáris regresszióra és </w:t>
+      </w:r>
+      <w:proofErr w:type="spellStart"/>
+      <w:r>
+        <w:t>klaszterezésre</w:t>
+      </w:r>
+      <w:proofErr w:type="spellEnd"/>
+      <w:r>
+        <w:t xml:space="preserve"> vonatkozó problémákra alkalmaz. Ez a lépés magában foglalhatja egynél több gépi tanulási algoritmus kipróbálását, mivel nem tudjuk előre, hogy melyik algoritmus illik valójában a mögöttes adat</w:t>
       </w:r>
       <w:r>
         <w:t xml:space="preserve"> jellemzőkre</w:t>
@@ -4730,8 +5002,21 @@
         <w:t xml:space="preserve"> (</w:t>
       </w:r>
       <w:r>
-        <w:t>Robinson–Schensted–Knuth</w:t>
-      </w:r>
+        <w:t>Robinson–</w:t>
+      </w:r>
+      <w:proofErr w:type="spellStart"/>
+      <w:r>
+        <w:t>Schensted</w:t>
+      </w:r>
+      <w:proofErr w:type="spellEnd"/>
+      <w:r>
+        <w:t>–</w:t>
+      </w:r>
+      <w:proofErr w:type="spellStart"/>
+      <w:r>
+        <w:t>Knuth</w:t>
+      </w:r>
+      <w:proofErr w:type="spellEnd"/>
       <w:r>
         <w:t>)</w:t>
       </w:r>
@@ -4840,7 +5125,15 @@
         <w:t xml:space="preserve"> rendszerek bemenetét</w:t>
       </w:r>
       <w:r>
-        <w:t xml:space="preserve"> (upstream)</w:t>
+        <w:t xml:space="preserve"> (</w:t>
+      </w:r>
+      <w:proofErr w:type="spellStart"/>
+      <w:r>
+        <w:t>upstream</w:t>
+      </w:r>
+      <w:proofErr w:type="spellEnd"/>
+      <w:r>
+        <w:t>)</w:t>
       </w:r>
       <w:r>
         <w:t>, alkalmazza a gépi tanulá</w:t>
@@ -4864,7 +5157,15 @@
         <w:t>rendszereknek</w:t>
       </w:r>
       <w:r>
-        <w:t xml:space="preserve"> (downstream)</w:t>
+        <w:t xml:space="preserve"> (</w:t>
+      </w:r>
+      <w:proofErr w:type="spellStart"/>
+      <w:r>
+        <w:t>downstream</w:t>
+      </w:r>
+      <w:proofErr w:type="spellEnd"/>
+      <w:r>
+        <w:t>)</w:t>
       </w:r>
       <w:r>
         <w:t>.</w:t>
@@ -4966,7 +5267,15 @@
         <w:t xml:space="preserve">éldául mennyire pontosak az előrejelzései, a válaszidő, a használt funkciók eloszlása ​​stb. Ez az értékes információ visszajuttatható gépi tanulási folyamatunkba annak jövőbeni teljesítményének javítása érdekében. A modellek kiépítését és felügyeletét együttesen </w:t>
       </w:r>
       <w:r>
-        <w:t>gépi tanulás üzemeltetésnek (MLOps)</w:t>
+        <w:t>gépi tanulás üzemeltetésnek (</w:t>
+      </w:r>
+      <w:proofErr w:type="spellStart"/>
+      <w:r>
+        <w:t>MLOps</w:t>
+      </w:r>
+      <w:proofErr w:type="spellEnd"/>
+      <w:r>
+        <w:t>)</w:t>
       </w:r>
       <w:r>
         <w:t xml:space="preserve"> nevezik</w:t>
@@ -5791,7 +6100,15 @@
         <w:t>n</w:t>
       </w:r>
       <w:r>
-        <w:t>aplófájlok, JSON fájlok, érzékelő adatok, csv fájlok stb.</w:t>
+        <w:t xml:space="preserve">aplófájlok, JSON fájlok, érzékelő adatok, </w:t>
+      </w:r>
+      <w:proofErr w:type="spellStart"/>
+      <w:r>
+        <w:t>csv</w:t>
+      </w:r>
+      <w:proofErr w:type="spellEnd"/>
+      <w:r>
+        <w:t xml:space="preserve"> fájlok stb.</w:t>
       </w:r>
     </w:p>
     <w:p>
@@ -5872,7 +6189,15 @@
         <w:t xml:space="preserve">Az abszolút nyers formában jelen lévő adatokat strukturálatlannak nevezzük. Ezeket az adatokat összetett elrendezése és formázása miatt nehéz feldolgozni. A strukturálatlan adatok sokféle formát ölthetnek, beleértve a közösségi média bejegyzéseket, csevegéseket, műholdas képeket, </w:t>
       </w:r>
       <w:r>
-        <w:t xml:space="preserve">Internet of Things (IOT) </w:t>
+        <w:t xml:space="preserve">Internet of </w:t>
+      </w:r>
+      <w:proofErr w:type="spellStart"/>
+      <w:r>
+        <w:t>Things</w:t>
+      </w:r>
+      <w:proofErr w:type="spellEnd"/>
+      <w:r>
+        <w:t xml:space="preserve"> (IOT) </w:t>
       </w:r>
       <w:r>
         <w:t>érzékelő adatokat, e-maileket és prezentációkat.</w:t>
@@ -5995,7 +6320,15 @@
         <w:jc w:val="both"/>
       </w:pPr>
       <w:r>
-        <w:t>Egy strukturálatlan formátumú interjúban a feltett kérdések teljesen az interjúztató választása. Ő eldöntheti azokat a kérdéseket, amelyeket fel akar tenni, és azok sorrendjét. A strukturálatlan kérdések népszerű példái: „mesélj magadról” és „írd le ideális szerepedet”.</w:t>
+        <w:t xml:space="preserve">Egy strukturálatlan formátumú interjúban a feltett kérdések teljesen az </w:t>
+      </w:r>
+      <w:proofErr w:type="spellStart"/>
+      <w:r>
+        <w:t>interjúztató</w:t>
+      </w:r>
+      <w:proofErr w:type="spellEnd"/>
+      <w:r>
+        <w:t xml:space="preserve"> választása. Ő eldöntheti azokat a kérdéseket, amelyeket fel akar tenni, és azok sorrendjét. A strukturálatlan kérdések népszerű példái: „mesélj magadról” és „írd le ideális szerepedet”.</w:t>
       </w:r>
     </w:p>
     <w:p>
@@ -6108,7 +6441,15 @@
         <w:t>Tranzakciókezelés</w:t>
       </w:r>
       <w:r>
-        <w:t>: A strukturált adatokban az adatok egyidejűsége érhető el, ezért általában előnyben részesítik a többfeladatos folyamat során. Míg a félig strukturált adattranzakciók a DBMS-től adaptálódnak, de az adatok egyidejűsége nem áll rendelkezésre. Végül a strukturált adatokban sem a tranzakciókezelés, sem az adatok egyidejűsége nincs jelen.</w:t>
+        <w:t>: A strukturált adatokban az adatok egyidejűsége érhető el, ezért általában előnyben részesítik a többfeladatos folyamat során. Míg a félig strukturált adattranzakciók a DBMS-</w:t>
+      </w:r>
+      <w:proofErr w:type="spellStart"/>
+      <w:r>
+        <w:t>től</w:t>
+      </w:r>
+      <w:proofErr w:type="spellEnd"/>
+      <w:r>
+        <w:t xml:space="preserve"> adaptálódnak, de az adatok egyidejűsége nem áll rendelkezésre. Végül a strukturált adatokban sem a tranzakciókezelés, sem az adatok egyidejűsége nincs jelen.</w:t>
       </w:r>
     </w:p>
     <w:p>
@@ -6249,9 +6590,11 @@
       <w:r>
         <w:t xml:space="preserve"> az </w:t>
       </w:r>
+      <w:proofErr w:type="spellStart"/>
       <w:r>
         <w:t>előrejelzett</w:t>
       </w:r>
+      <w:proofErr w:type="spellEnd"/>
       <w:r>
         <w:t xml:space="preserve"> eredményeket.</w:t>
       </w:r>
@@ -6407,7 +6750,47 @@
           <w:i/>
           <w:iCs/>
         </w:rPr>
-        <w:t xml:space="preserve"> (deep learning)</w:t>
+        <w:t xml:space="preserve"> (</w:t>
+      </w:r>
+      <w:proofErr w:type="spellStart"/>
+      <w:r>
+        <w:rPr>
+          <w:b/>
+          <w:bCs/>
+          <w:i/>
+          <w:iCs/>
+        </w:rPr>
+        <w:t>deep</w:t>
+      </w:r>
+      <w:proofErr w:type="spellEnd"/>
+      <w:r>
+        <w:rPr>
+          <w:b/>
+          <w:bCs/>
+          <w:i/>
+          <w:iCs/>
+        </w:rPr>
+        <w:t xml:space="preserve"> </w:t>
+      </w:r>
+      <w:proofErr w:type="spellStart"/>
+      <w:r>
+        <w:rPr>
+          <w:b/>
+          <w:bCs/>
+          <w:i/>
+          <w:iCs/>
+        </w:rPr>
+        <w:t>learning</w:t>
+      </w:r>
+      <w:proofErr w:type="spellEnd"/>
+      <w:r>
+        <w:rPr>
+          <w:b/>
+          <w:bCs/>
+          <w:i/>
+          <w:iCs/>
+        </w:rPr>
+        <w:t>)</w:t>
       </w:r>
       <w:r>
         <w:t xml:space="preserve">: Az általános gépi tanulástól némileg különböző a mély tanulás. Alapvetően a mély tanulás </w:t>
@@ -6489,7 +6872,23 @@
         <w:t>ellenőrzését</w:t>
       </w:r>
       <w:r>
-        <w:t xml:space="preserve"> (sanity check)</w:t>
+        <w:t xml:space="preserve"> (</w:t>
+      </w:r>
+      <w:proofErr w:type="spellStart"/>
+      <w:r>
+        <w:t>sanity</w:t>
+      </w:r>
+      <w:proofErr w:type="spellEnd"/>
+      <w:r>
+        <w:t xml:space="preserve"> </w:t>
+      </w:r>
+      <w:proofErr w:type="spellStart"/>
+      <w:r>
+        <w:t>check</w:t>
+      </w:r>
+      <w:proofErr w:type="spellEnd"/>
+      <w:r>
+        <w:t>)</w:t>
       </w:r>
       <w:r>
         <w:t>.</w:t>
@@ -6591,11 +6990,21 @@
         <w:t>Remek példa az ajánló rendszerekre a Facebook, az</w:t>
       </w:r>
       <w:r>
-        <w:t xml:space="preserve"> Amazon, a Netflix és a </w:t>
-      </w:r>
+        <w:t xml:space="preserve"> Amazon, a </w:t>
+      </w:r>
+      <w:proofErr w:type="spellStart"/>
+      <w:r>
+        <w:t>Netflix</w:t>
+      </w:r>
+      <w:proofErr w:type="spellEnd"/>
+      <w:r>
+        <w:t xml:space="preserve"> és a </w:t>
+      </w:r>
+      <w:proofErr w:type="spellStart"/>
       <w:r>
         <w:t>Youtube</w:t>
       </w:r>
+      <w:proofErr w:type="spellEnd"/>
       <w:r>
         <w:t>.</w:t>
       </w:r>
@@ -6749,7 +7158,15 @@
         <w:t xml:space="preserve">segítenek </w:t>
       </w:r>
       <w:r>
-        <w:t>nekünk megtalálni az adathalmazokat. A keresőmotor nagyszerű munkát végez a kulcsszavakhoz kapcsolódó adatkészletek megszerzésében különböző forrásokból, ideértve a kormányzati weboldalakat, a Kaggle-t és más nyílt forráskódú adattárakat.</w:t>
+        <w:t xml:space="preserve">nekünk megtalálni az adathalmazokat. A keresőmotor nagyszerű munkát végez a kulcsszavakhoz kapcsolódó adatkészletek megszerzésében különböző forrásokból, ideértve a kormányzati weboldalakat, a </w:t>
+      </w:r>
+      <w:proofErr w:type="spellStart"/>
+      <w:r>
+        <w:t>Kaggle</w:t>
+      </w:r>
+      <w:proofErr w:type="spellEnd"/>
+      <w:r>
+        <w:t>-t és más nyílt forráskódú adattárakat.</w:t>
       </w:r>
     </w:p>
     <w:p>
@@ -6762,7 +7179,15 @@
         <w:jc w:val="both"/>
       </w:pPr>
       <w:r>
-        <w:t>.gov adatkészletek</w:t>
+        <w:t>.</w:t>
+      </w:r>
+      <w:proofErr w:type="spellStart"/>
+      <w:r>
+        <w:t>gov</w:t>
+      </w:r>
+      <w:proofErr w:type="spellEnd"/>
+      <w:r>
+        <w:t xml:space="preserve"> adatkészletek</w:t>
       </w:r>
     </w:p>
     <w:p>
@@ -6783,8 +7208,13 @@
         </w:numPr>
         <w:jc w:val="both"/>
       </w:pPr>
-      <w:r>
-        <w:t>Kaggle adatkészletek</w:t>
+      <w:proofErr w:type="spellStart"/>
+      <w:r>
+        <w:t>Kaggle</w:t>
+      </w:r>
+      <w:proofErr w:type="spellEnd"/>
+      <w:r>
+        <w:t xml:space="preserve"> adatkészletek</w:t>
       </w:r>
     </w:p>
     <w:p>
@@ -6793,7 +7223,31 @@
         <w:jc w:val="both"/>
       </w:pPr>
       <w:r>
-        <w:t>A Kaggle a gépi tanulás és a mély tanulási kihívások tárhelyéről ismert. A Kaggle relevanciája ebben az összefüggésben az, hogy adatkészleteket nyújt, és egyúttal a tanulók és az gépi tanulási szakemberek közösségét is biztosítja. Nagyban elősegíti a fejlődésüket a jövendő adattudósoknak. Minden kihívásnak külön adatkészlete van és általában megtisztítják az adatokat, hogy ne kelljen szükségszerűen a takarítás munkáját elvégeznünk. Helyett az algoritmus finomítására összpontosíthatunk. Az adatkészletek könnyen letölthetők. Az erőforrások részben előfeltételek és linkek találhatók a tananyaghoz, amely segít nekünk, amikor elakadunk akár az algoritmusnál, akár a megvalósításnál. A Kaggle egy fantasztikus webhely a kezdők számára, akik belevághatnak a gépi tanulás és a mélytanulás alkalmazásaiba</w:t>
+        <w:t xml:space="preserve">A </w:t>
+      </w:r>
+      <w:proofErr w:type="spellStart"/>
+      <w:r>
+        <w:t>Kaggle</w:t>
+      </w:r>
+      <w:proofErr w:type="spellEnd"/>
+      <w:r>
+        <w:t xml:space="preserve"> a gépi tanulás és a mély tanulási kihívások tárhelyéről ismert. A </w:t>
+      </w:r>
+      <w:proofErr w:type="spellStart"/>
+      <w:r>
+        <w:t>Kaggle</w:t>
+      </w:r>
+      <w:proofErr w:type="spellEnd"/>
+      <w:r>
+        <w:t xml:space="preserve"> relevanciája ebben az összefüggésben az, hogy adatkészleteket nyújt, és egyúttal a tanulók és az gépi tanulási szakemberek közösségét is biztosítja. Nagyban elősegíti a fejlődésüket a jövendő adattudósoknak. Minden kihívásnak külön adatkészlete van és általában megtisztítják az adatokat, hogy ne kelljen szükségszerűen a takarítás munkáját elvégeznünk. Helyett az algoritmus finomítására összpontosíthatunk. Az adatkészletek könnyen letölthetők. Az erőforrások részben előfeltételek és linkek találhatók a tananyaghoz, amely segít nekünk, amikor elakadunk akár az algoritmusnál, akár a megvalósításnál. A </w:t>
+      </w:r>
+      <w:proofErr w:type="spellStart"/>
+      <w:r>
+        <w:t>Kaggle</w:t>
+      </w:r>
+      <w:proofErr w:type="spellEnd"/>
+      <w:r>
+        <w:t xml:space="preserve"> egy fantasztikus webhely a kezdők számára, akik belevághatnak a gépi tanulás és a mélytanulás alkalmazásaiba</w:t>
       </w:r>
       <w:r>
         <w:t>.</w:t>
@@ -6842,8 +7296,13 @@
         <w:t xml:space="preserve">Az Amazon nyilvántartásba vette a szervereiken elérhető néhány adatkészletet. Egyik nagy előnye, hogy amikor </w:t>
       </w:r>
       <w:r>
-        <w:t>Amazon Web Services</w:t>
-      </w:r>
+        <w:t xml:space="preserve">Amazon Web </w:t>
+      </w:r>
+      <w:proofErr w:type="spellStart"/>
+      <w:r>
+        <w:t>Services</w:t>
+      </w:r>
+      <w:proofErr w:type="spellEnd"/>
       <w:r>
         <w:t xml:space="preserve"> (AWS) erőforrásokat használunk a modellek kalibrálásához és módosításához, akkor lokális adatokat használunk. A helyileg elérhető adatkészleteknek a használata több tízszer gyorsítja az adatbetöltési folyamatot. A nyilvántartás számos adatkészletet tartalmaz az alkalmazások területe szerint, például műholdas képek, ökológiai erőforrások stb.</w:t>
       </w:r>
@@ -6858,8 +7317,29 @@
         <w:jc w:val="both"/>
       </w:pPr>
       <w:r>
-        <w:t>UCI Machine Learning Repository</w:t>
-      </w:r>
+        <w:t xml:space="preserve">UCI </w:t>
+      </w:r>
+      <w:proofErr w:type="spellStart"/>
+      <w:r>
+        <w:t>Machine</w:t>
+      </w:r>
+      <w:proofErr w:type="spellEnd"/>
+      <w:r>
+        <w:t xml:space="preserve"> </w:t>
+      </w:r>
+      <w:proofErr w:type="spellStart"/>
+      <w:r>
+        <w:t>Learning</w:t>
+      </w:r>
+      <w:proofErr w:type="spellEnd"/>
+      <w:r>
+        <w:t xml:space="preserve"> </w:t>
+      </w:r>
+      <w:proofErr w:type="spellStart"/>
+      <w:r>
+        <w:t>Repository</w:t>
+      </w:r>
+      <w:proofErr w:type="spellEnd"/>
     </w:p>
     <w:p>
       <w:pPr>
@@ -6868,7 +7348,31 @@
       </w:pPr>
       <w:r>
         <w:lastRenderedPageBreak/>
-        <w:t>Az UCI Machine Learning Repository könnyen kezelhető és tisztított adatkészleteket kínál. Ezek már régóta az egyik leggyakrabban használt adathalmazok a tudományos területeken.</w:t>
+        <w:t xml:space="preserve">Az UCI </w:t>
+      </w:r>
+      <w:proofErr w:type="spellStart"/>
+      <w:r>
+        <w:t>Machine</w:t>
+      </w:r>
+      <w:proofErr w:type="spellEnd"/>
+      <w:r>
+        <w:t xml:space="preserve"> </w:t>
+      </w:r>
+      <w:proofErr w:type="spellStart"/>
+      <w:r>
+        <w:t>Learning</w:t>
+      </w:r>
+      <w:proofErr w:type="spellEnd"/>
+      <w:r>
+        <w:t xml:space="preserve"> </w:t>
+      </w:r>
+      <w:proofErr w:type="spellStart"/>
+      <w:r>
+        <w:t>Repository</w:t>
+      </w:r>
+      <w:proofErr w:type="spellEnd"/>
+      <w:r>
+        <w:t xml:space="preserve"> könnyen kezelhető és tisztított adatkészleteket kínál. Ezek már régóta az egyik leggyakrabban használt adathalmazok a tudományos területeken.</w:t>
       </w:r>
     </w:p>
     <w:p>
@@ -7279,16 +7783,37 @@
       <w:r>
         <w:t xml:space="preserve">Látni fogjuk a </w:t>
       </w:r>
-      <w:r>
-        <w:t>Kaggle által szolgáltatott</w:t>
+      <w:proofErr w:type="spellStart"/>
+      <w:r>
+        <w:t>Kaggle</w:t>
+      </w:r>
+      <w:proofErr w:type="spellEnd"/>
+      <w:r>
+        <w:t xml:space="preserve"> által szolgáltatott</w:t>
       </w:r>
       <w:r>
         <w:t xml:space="preserve"> adatait, valamint olyan tudományos adattárakat, mint például a Harvard Dataverse és a</w:t>
       </w:r>
       <w:r>
-        <w:t xml:space="preserve"> Statista</w:t>
-      </w:r>
-      <w:hyperlink r:id="rId21" w:tgtFrame="_blank" w:history="1"/>
+        <w:t xml:space="preserve"> </w:t>
+      </w:r>
+      <w:proofErr w:type="spellStart"/>
+      <w:r>
+        <w:t>Statista</w:t>
+      </w:r>
+      <w:proofErr w:type="spellEnd"/>
+      <w:r>
+        <w:fldChar w:fldCharType="begin"/>
+      </w:r>
+      <w:r>
+        <w:instrText xml:space="preserve"> HYPERLINK "https://de.statista.com/" \t "_blank" </w:instrText>
+      </w:r>
+      <w:r>
+        <w:fldChar w:fldCharType="separate"/>
+      </w:r>
+      <w:r>
+        <w:fldChar w:fldCharType="end"/>
+      </w:r>
       <w:r>
         <w:t xml:space="preserve">. </w:t>
       </w:r>
@@ -7445,9 +7970,11 @@
       <w:r>
         <w:t xml:space="preserve">Az adatkészlet az </w:t>
       </w:r>
+      <w:proofErr w:type="spellStart"/>
       <w:r>
         <w:t>Kaggle</w:t>
       </w:r>
+      <w:proofErr w:type="spellEnd"/>
       <w:r>
         <w:t xml:space="preserve"> adattárból származik. Az adatállomány </w:t>
       </w:r>
@@ -7494,7 +8021,7 @@
       <w:r>
         <w:t xml:space="preserve"> Az attribútumok leírását az alábbi linken elérhető: </w:t>
       </w:r>
-      <w:hyperlink r:id="rId22" w:history="1">
+      <w:hyperlink r:id="rId21" w:history="1">
         <w:r>
           <w:rPr>
             <w:rStyle w:val="Hyperlink"/>
@@ -7566,7 +8093,7 @@
       <w:r>
         <w:t xml:space="preserve">fájlban fellelhetők. Link: </w:t>
       </w:r>
-      <w:hyperlink r:id="rId23" w:history="1">
+      <w:hyperlink r:id="rId22" w:history="1">
         <w:r>
           <w:rPr>
             <w:rStyle w:val="Hyperlink"/>
@@ -7620,7 +8147,7 @@
           <w:b/>
           <w:bCs/>
         </w:rPr>
-        <w:t xml:space="preserve">&lt;&lt;Ha van még megemlítendő adatforrás az mehet ide&gt;&gt; </w:t>
+        <w:t>&lt;&lt;Ha van még megemlítendő adatforrás az mehet ide&gt;&gt;</w:t>
       </w:r>
     </w:p>
     <w:p>
@@ -7637,7 +8164,7 @@
           <w:b/>
           <w:bCs/>
         </w:rPr>
-        <w:t>Mit mondanak az adatok?</w:t>
+        <w:t>A Képek ereje</w:t>
       </w:r>
     </w:p>
     <w:p>
@@ -7646,7 +8173,15 @@
         <w:jc w:val="both"/>
       </w:pPr>
       <w:r>
-        <w:t>Nehéz következtetéseket leszűrni az adatokból. Akár napokig is nézhetjük a csv fájlokat, de valós konzekvenciát nem fogunk kinyerni belőle. Az ember egyik hasznos fegyvere az intuíció. Ez a fegyver néha félre, máskor rávezetnek a probléma megoldáshoz.</w:t>
+        <w:t xml:space="preserve">Nehéz következtetéseket leszűrni az adatokból. Akár napokig is nézhetjük a </w:t>
+      </w:r>
+      <w:proofErr w:type="spellStart"/>
+      <w:r>
+        <w:t>csv</w:t>
+      </w:r>
+      <w:proofErr w:type="spellEnd"/>
+      <w:r>
+        <w:t xml:space="preserve"> fájlokat, de valós konzekvenciát nem fogunk kinyerni belőle. Az ember egyik hasznos fegyvere az intuíció. Ez a fegyver néha félre, máskor rávezetnek a probléma megoldáshoz.</w:t>
       </w:r>
     </w:p>
     <w:p>
@@ -7704,8 +8239,6 @@
         </w:rPr>
         <w:t>”</w:t>
       </w:r>
-      <w:bookmarkStart w:id="2" w:name="_GoBack"/>
-      <w:bookmarkEnd w:id="2"/>
     </w:p>
     <w:p>
       <w:pPr>
@@ -7728,7 +8261,7 @@
           <w:bCs/>
         </w:rPr>
       </w:pPr>
-      <w:commentRangeStart w:id="3"/>
+      <w:commentRangeStart w:id="2"/>
       <w:r>
         <w:rPr>
           <w:b/>
@@ -7737,14 +8270,14 @@
         <w:lastRenderedPageBreak/>
         <w:t>Reprezentációs</w:t>
       </w:r>
-      <w:commentRangeEnd w:id="3"/>
+      <w:commentRangeEnd w:id="2"/>
       <w:r>
         <w:rPr>
           <w:rStyle w:val="CommentReference"/>
           <w:rFonts w:ascii="Arial" w:eastAsia="Arial" w:hAnsi="Arial" w:cs="Arial"/>
           <w:color w:val="000000"/>
         </w:rPr>
-        <w:commentReference w:id="3"/>
+        <w:commentReference w:id="2"/>
       </w:r>
       <w:r>
         <w:rPr>
@@ -7786,7 +8319,15 @@
         <w:jc w:val="both"/>
       </w:pPr>
       <w:r>
-        <w:t xml:space="preserve">Ez nem azt jelenti, hogy a gépi tanulás ismerete elhanyagolandó. Nyilvánvalóan a legjobb adattudós könnyedén eligazodik a gépi tanulási algoritmusok nagy részével. Mindenesetre az adattudomány nem korlátozódik le a gépi tanulásra, inkább az egy képesség. A készség alatt azt kell érteni, hogy mennyire érted a probléma területet (domain), mennyire tudsz elmélyülni az adatokban. Elkapni a rejtett </w:t>
+        <w:t>Ez nem azt jelenti, hogy a gépi tanulás ismerete elhanyagolandó. Nyilvánvalóan a legjobb adattudós könnyedén eligazodik a gépi tanulási algoritmusok nagy részével. Mindenesetre az adattudomány nem korlátozódik le a gépi tanulásra, inkább az egy képesség. A készség alatt azt kell érteni, hogy mennyire érted a probléma területet (</w:t>
+      </w:r>
+      <w:proofErr w:type="spellStart"/>
+      <w:r>
+        <w:t>domain</w:t>
+      </w:r>
+      <w:proofErr w:type="spellEnd"/>
+      <w:r>
+        <w:t xml:space="preserve">), mennyire tudsz elmélyülni az adatokban. Elkapni a rejtett </w:t>
       </w:r>
       <w:r>
         <w:t>összefüggéseket</w:t>
@@ -8182,7 +8723,15 @@
         <w:t xml:space="preserve">Az évek során az ember leginkább két dimenzióba ábrázolt információkat. Majd a mélység bevezetésével a három dimenziót is képesek vagyunk imitálni. Az agyunk maximum három dimenziót képes értelmezni. Ennek ellenére az adatokban rejlő dimenzió </w:t>
       </w:r>
       <w:r>
-        <w:t>számtalan lehet. Gondoljunk egy emberre, mint adatdimenziókra. A dimenziók ebben az esetben év, név, nem. Viszont ez a három jellemző nem sok mindent mond el az emberről, ezért sokkal több attribútumot vizsgálunk (vérkép, családi körülmény, étkezés, magasság, sport tevékenység, stb).</w:t>
+        <w:t xml:space="preserve">számtalan lehet. Gondoljunk egy emberre, mint adatdimenziókra. A dimenziók ebben az esetben év, név, nem. Viszont ez a három jellemző nem sok mindent mond el az emberről, ezért sokkal több attribútumot vizsgálunk (vérkép, családi körülmény, étkezés, magasság, sport tevékenység, </w:t>
+      </w:r>
+      <w:proofErr w:type="spellStart"/>
+      <w:r>
+        <w:t>stb</w:t>
+      </w:r>
+      <w:proofErr w:type="spellEnd"/>
+      <w:r>
+        <w:t>).</w:t>
       </w:r>
     </w:p>
     <w:p>
@@ -8465,7 +9014,7 @@
                     <pic:cNvPicPr/>
                   </pic:nvPicPr>
                   <pic:blipFill>
-                    <a:blip r:embed="rId24">
+                    <a:blip r:embed="rId23">
                       <a:extLst>
                         <a:ext uri="{28A0092B-C50C-407E-A947-70E740481C1C}">
                           <a14:useLocalDpi xmlns:a14="http://schemas.microsoft.com/office/drawing/2010/main" val="0"/>
@@ -8557,7 +9106,7 @@
                     <pic:cNvPicPr/>
                   </pic:nvPicPr>
                   <pic:blipFill>
-                    <a:blip r:embed="rId25">
+                    <a:blip r:embed="rId24">
                       <a:extLst>
                         <a:ext uri="{28A0092B-C50C-407E-A947-70E740481C1C}">
                           <a14:useLocalDpi xmlns:a14="http://schemas.microsoft.com/office/drawing/2010/main" val="0"/>
@@ -8689,7 +9238,15 @@
         <w:t>Az egyik példa a hőtérkép</w:t>
       </w:r>
       <w:r>
-        <w:t xml:space="preserve"> (heatmap)</w:t>
+        <w:t xml:space="preserve"> (</w:t>
+      </w:r>
+      <w:proofErr w:type="spellStart"/>
+      <w:r>
+        <w:t>heatmap</w:t>
+      </w:r>
+      <w:proofErr w:type="spellEnd"/>
+      <w:r>
+        <w:t>)</w:t>
       </w:r>
       <w:r>
         <w:t>. A hőtérkép egyszerűen két változó korrelációs mátrixából áll. De ahelyett, hogy korrelációs értékeket adna az érték mezőbe, egy színt használunk a korreláció erősségének kijelölésére. Általában minél sötétebb a szín, annál erősebb a korreláció. Vessünk egy pillantást az itt látható hőtérképre</w:t>
@@ -8725,7 +9282,7 @@
                     <pic:cNvPicPr/>
                   </pic:nvPicPr>
                   <pic:blipFill>
-                    <a:blip r:embed="rId26" cstate="print">
+                    <a:blip r:embed="rId25" cstate="print">
                       <a:extLst>
                         <a:ext uri="{28A0092B-C50C-407E-A947-70E740481C1C}">
                           <a14:useLocalDpi xmlns:a14="http://schemas.microsoft.com/office/drawing/2010/main" val="0"/>
@@ -8815,7 +9372,23 @@
         <w:t xml:space="preserve"> szóródási ábra</w:t>
       </w:r>
       <w:r>
-        <w:t xml:space="preserve"> (scatter plot)</w:t>
+        <w:t xml:space="preserve"> (</w:t>
+      </w:r>
+      <w:proofErr w:type="spellStart"/>
+      <w:r>
+        <w:t>scatter</w:t>
+      </w:r>
+      <w:proofErr w:type="spellEnd"/>
+      <w:r>
+        <w:t xml:space="preserve"> </w:t>
+      </w:r>
+      <w:proofErr w:type="spellStart"/>
+      <w:r>
+        <w:t>plot</w:t>
+      </w:r>
+      <w:proofErr w:type="spellEnd"/>
+      <w:r>
+        <w:t>)</w:t>
       </w:r>
       <w:r>
         <w:t xml:space="preserve">. Például van ez a grafikon, ahol az x tengely tartalmazza </w:t>
@@ -8875,7 +9448,7 @@
                     <pic:cNvPicPr/>
                   </pic:nvPicPr>
                   <pic:blipFill>
-                    <a:blip r:embed="rId27">
+                    <a:blip r:embed="rId26">
                       <a:extLst>
                         <a:ext uri="{28A0092B-C50C-407E-A947-70E740481C1C}">
                           <a14:useLocalDpi xmlns:a14="http://schemas.microsoft.com/office/drawing/2010/main" val="0"/>
@@ -8917,11 +9490,6 @@
     </w:p>
     <w:p>
       <w:pPr>
-        <w:jc w:val="center"/>
-      </w:pPr>
-    </w:p>
-    <w:p>
-      <w:pPr>
         <w:jc w:val="both"/>
         <w:rPr>
           <w:b/>
@@ -9137,7 +9705,7 @@
                     <pic:cNvPicPr/>
                   </pic:nvPicPr>
                   <pic:blipFill>
-                    <a:blip r:embed="rId28">
+                    <a:blip r:embed="rId27">
                       <a:extLst>
                         <a:ext uri="{28A0092B-C50C-407E-A947-70E740481C1C}">
                           <a14:useLocalDpi xmlns:a14="http://schemas.microsoft.com/office/drawing/2010/main" val="0"/>
@@ -9257,7 +9825,23 @@
         <w:t xml:space="preserve"> és doboz diagram</w:t>
       </w:r>
       <w:r>
-        <w:t xml:space="preserve"> (whisker box)</w:t>
+        <w:t xml:space="preserve"> (</w:t>
+      </w:r>
+      <w:proofErr w:type="spellStart"/>
+      <w:r>
+        <w:t>whisker</w:t>
+      </w:r>
+      <w:proofErr w:type="spellEnd"/>
+      <w:r>
+        <w:t xml:space="preserve"> </w:t>
+      </w:r>
+      <w:proofErr w:type="spellStart"/>
+      <w:r>
+        <w:t>box</w:t>
+      </w:r>
+      <w:proofErr w:type="spellEnd"/>
+      <w:r>
+        <w:t>)</w:t>
       </w:r>
       <w:r>
         <w:t xml:space="preserve">. A </w:t>
@@ -9266,8 +9850,13 @@
         <w:t>diagram</w:t>
       </w:r>
       <w:r>
-        <w:t xml:space="preserve"> egyetlen adatmegjelenítésben összefoglalja az adatok több aspektusát, a medián, a felső kvartilis</w:t>
-      </w:r>
+        <w:t xml:space="preserve"> egyetlen adatmegjelenítésben összefoglalja az adatok több aspektusát, a medián, a felső </w:t>
+      </w:r>
+      <w:proofErr w:type="spellStart"/>
+      <w:r>
+        <w:t>kvartilis</w:t>
+      </w:r>
+      <w:proofErr w:type="spellEnd"/>
       <w:r>
         <w:t xml:space="preserve"> (</w:t>
       </w:r>
@@ -9278,8 +9867,13 @@
         <w:t>%)</w:t>
       </w:r>
       <w:r>
-        <w:t>, az alsó kvartilis</w:t>
-      </w:r>
+        <w:t xml:space="preserve">, az alsó </w:t>
+      </w:r>
+      <w:proofErr w:type="spellStart"/>
+      <w:r>
+        <w:t>kvartilis</w:t>
+      </w:r>
+      <w:proofErr w:type="spellEnd"/>
       <w:r>
         <w:t xml:space="preserve"> (25%). A</w:t>
       </w:r>
@@ -9290,13 +9884,69 @@
         <w:t>negyed</w:t>
       </w:r>
       <w:r>
-        <w:t xml:space="preserve"> plusz 1,5 interkvartilis tartományként határozunk meg. Az interkvartilis tartomány a felső és az alsó kvartilis közötti intervallum. A szélső érték, amely az alsó kvartilis mínusz 1,5 interkvartilis tartomány. A </w:t>
+        <w:t xml:space="preserve"> plusz 1,5 </w:t>
+      </w:r>
+      <w:proofErr w:type="spellStart"/>
+      <w:r>
+        <w:t>interkvartilis</w:t>
+      </w:r>
+      <w:proofErr w:type="spellEnd"/>
+      <w:r>
+        <w:t xml:space="preserve"> tartományként határozunk meg. Az </w:t>
+      </w:r>
+      <w:proofErr w:type="spellStart"/>
+      <w:r>
+        <w:t>interkvartilis</w:t>
+      </w:r>
+      <w:proofErr w:type="spellEnd"/>
+      <w:r>
+        <w:t xml:space="preserve"> tartomány a felső és az alsó </w:t>
+      </w:r>
+      <w:proofErr w:type="spellStart"/>
+      <w:r>
+        <w:t>kvartilis</w:t>
+      </w:r>
+      <w:proofErr w:type="spellEnd"/>
+      <w:r>
+        <w:t xml:space="preserve"> közötti intervallum. A szélső érték, amely az alsó </w:t>
+      </w:r>
+      <w:proofErr w:type="spellStart"/>
+      <w:r>
+        <w:t>kvartilis</w:t>
+      </w:r>
+      <w:proofErr w:type="spellEnd"/>
+      <w:r>
+        <w:t xml:space="preserve"> mínusz 1,5 </w:t>
+      </w:r>
+      <w:proofErr w:type="spellStart"/>
+      <w:r>
+        <w:t>interkvartilis</w:t>
+      </w:r>
+      <w:proofErr w:type="spellEnd"/>
+      <w:r>
+        <w:t xml:space="preserve"> tartomány. A </w:t>
       </w:r>
       <w:r>
         <w:t>daru szakasz</w:t>
       </w:r>
       <w:r>
-        <w:t xml:space="preserve"> a felső és a felső kvartilis, valamint az alsó és az alsó kvartilis között húzódó vonal. Végül a kiugró értékek a felső és az alsó szélsőségeken kívül eső értékek. A </w:t>
+        <w:t xml:space="preserve"> a felső és a felső </w:t>
+      </w:r>
+      <w:proofErr w:type="spellStart"/>
+      <w:r>
+        <w:t>kvartilis</w:t>
+      </w:r>
+      <w:proofErr w:type="spellEnd"/>
+      <w:r>
+        <w:t xml:space="preserve">, valamint az alsó és az alsó </w:t>
+      </w:r>
+      <w:proofErr w:type="spellStart"/>
+      <w:r>
+        <w:t>kvartilis</w:t>
+      </w:r>
+      <w:proofErr w:type="spellEnd"/>
+      <w:r>
+        <w:t xml:space="preserve"> között húzódó vonal. Végül a kiugró értékek a felső és az alsó szélsőségeken kívül eső értékek. A </w:t>
       </w:r>
       <w:r>
         <w:t>daru</w:t>
@@ -9341,7 +9991,7 @@
                     <pic:cNvPicPr/>
                   </pic:nvPicPr>
                   <pic:blipFill>
-                    <a:blip r:embed="rId29">
+                    <a:blip r:embed="rId28">
                       <a:extLst>
                         <a:ext uri="{28A0092B-C50C-407E-A947-70E740481C1C}">
                           <a14:useLocalDpi xmlns:a14="http://schemas.microsoft.com/office/drawing/2010/main" val="0"/>
@@ -9380,6 +10030,8 @@
     <w:p>
       <w:pPr>
         <w:pStyle w:val="Heading2"/>
+        <w:spacing w:before="240" w:after="240"/>
+        <w:ind w:left="11" w:right="6" w:hanging="11"/>
         <w:jc w:val="both"/>
         <w:rPr>
           <w:rFonts w:ascii="Arial" w:hAnsi="Arial" w:cs="Arial"/>
@@ -9389,23 +10041,159 @@
         <w:rPr>
           <w:rFonts w:ascii="Arial" w:hAnsi="Arial" w:cs="Arial"/>
         </w:rPr>
-        <w:t>Saját adathalmazon bemutatása</w:t>
+        <w:t xml:space="preserve">Következtetések az </w:t>
+      </w:r>
+      <w:proofErr w:type="spellStart"/>
+      <w:r>
+        <w:rPr>
+          <w:rFonts w:ascii="Arial" w:hAnsi="Arial" w:cs="Arial"/>
+        </w:rPr>
+        <w:t>abrákból</w:t>
+      </w:r>
+      <w:proofErr w:type="spellEnd"/>
+    </w:p>
+    <w:p>
+      <w:pPr>
+        <w:rPr>
+          <w:b/>
+          <w:bCs/>
+        </w:rPr>
+      </w:pPr>
+      <w:r>
+        <w:rPr>
+          <w:b/>
+          <w:bCs/>
+        </w:rPr>
+        <w:t>Összehasonlítás</w:t>
+      </w:r>
+      <w:r>
+        <w:rPr>
+          <w:b/>
+          <w:bCs/>
+        </w:rPr>
+        <w:t xml:space="preserve"> következtetés</w:t>
+      </w:r>
+    </w:p>
+    <w:p>
+      <w:r>
+        <w:lastRenderedPageBreak/>
+        <w:t>A diák adatkészletnél</w:t>
+      </w:r>
+      <w:r>
+        <w:t xml:space="preserve"> (student_mat.csv)</w:t>
+      </w:r>
+      <w:r>
+        <w:t xml:space="preserve"> a jellemzők érték típusának számossága jól kiegyensúlyozott. </w:t>
+      </w:r>
+      <w:r>
+        <w:t>Az egyedüli jellemző, aminek nincs jó aránya az extra oktatási támogatás attribútum (</w:t>
+      </w:r>
+      <w:proofErr w:type="spellStart"/>
+      <w:r>
+        <w:t>schoolsup</w:t>
+      </w:r>
+      <w:proofErr w:type="spellEnd"/>
+      <w:r>
+        <w:t>). Itt az arány közelítőleg 85% nem vesz igénybe plusz segítséget, míg 15% igen. Kiegyensúlyozni az adatkészletet túl vagy alul mintavételezéssel lehet.</w:t>
+      </w:r>
+    </w:p>
+    <w:p>
+      <w:pPr>
+        <w:rPr>
+          <w:b/>
+          <w:bCs/>
+        </w:rPr>
+      </w:pPr>
+      <w:r>
+        <w:rPr>
+          <w:b/>
+          <w:bCs/>
+        </w:rPr>
+        <w:t>Kapcsolat</w:t>
+      </w:r>
+      <w:r>
+        <w:rPr>
+          <w:b/>
+          <w:bCs/>
+        </w:rPr>
+        <w:t xml:space="preserve"> következtetés</w:t>
+      </w:r>
+    </w:p>
+    <w:p>
+      <w:r>
+        <w:t>A kapcsolat feltérképezése a jellemzők között nagyon fontos. Alapvetően kettő vagy több jellemző közötti korreláció megmutatja, hogy az egyik jellemző milyen valószínűséggel idézi elő a másik jellemzőt. Például a hőmérséklet a fagylalt eladások ára.</w:t>
+      </w:r>
+    </w:p>
+    <w:p>
+      <w:r>
+        <w:t xml:space="preserve">Ha az attribútumok erősen (pozitívan) függenek egymástól az kihat a modell teljesítményére. A probléma az úgynevezett </w:t>
+      </w:r>
+      <w:proofErr w:type="spellStart"/>
+      <w:r>
+        <w:t>multikollinearítás</w:t>
+      </w:r>
+      <w:proofErr w:type="spellEnd"/>
+      <w:r>
+        <w:t>. Bekövetkezik, ha egy bementi érték előre jelezz több értéket nagy precizitással. Ez torz vagy félrevezető eredményekhez vezethet.</w:t>
+      </w:r>
+      <w:sdt>
+        <w:sdtPr>
+          <w:id w:val="922689783"/>
+          <w:citation/>
+        </w:sdtPr>
+        <w:sdtContent>
+          <w:r>
+            <w:fldChar w:fldCharType="begin"/>
+          </w:r>
+          <w:r>
+            <w:rPr>
+              <w:lang w:val="en-US"/>
+            </w:rPr>
+            <w:instrText xml:space="preserve"> CITATION Wil191 \l 1033 </w:instrText>
+          </w:r>
+          <w:r>
+            <w:fldChar w:fldCharType="separate"/>
+          </w:r>
+          <w:r>
+            <w:rPr>
+              <w:noProof/>
+              <w:lang w:val="en-US"/>
+            </w:rPr>
+            <w:t xml:space="preserve"> </w:t>
+          </w:r>
+          <w:r>
+            <w:rPr>
+              <w:noProof/>
+              <w:lang w:val="en-US"/>
+            </w:rPr>
+            <w:t>[22]</w:t>
+          </w:r>
+          <w:r>
+            <w:fldChar w:fldCharType="end"/>
+          </w:r>
+        </w:sdtContent>
+      </w:sdt>
+    </w:p>
+    <w:p>
+      <w:r>
+        <w:t xml:space="preserve">Szerencsére a hőtérképről egyszerűen leolvasható, hogy egyik attribútum sem függ nagyon erősen egymástól. </w:t>
       </w:r>
     </w:p>
     <w:p>
       <w:pPr>
         <w:ind w:left="0" w:firstLine="0"/>
         <w:jc w:val="both"/>
-      </w:pPr>
-      <w:r>
-        <w:rPr>
-          <w:b/>
-          <w:bCs/>
-        </w:rPr>
-        <w:t>Saját adathalmazon ábrázolása</w:t>
-      </w:r>
-      <w:r>
-        <w:t>: Milyen megjelenítést használtam, több adathalmaz bemutatása, észrevételek, következtetések stb.</w:t>
+        <w:rPr>
+          <w:b/>
+          <w:bCs/>
+        </w:rPr>
+      </w:pPr>
+      <w:r>
+        <w:rPr>
+          <w:b/>
+          <w:bCs/>
+        </w:rPr>
+        <w:t>Eloszlás következtetés</w:t>
       </w:r>
     </w:p>
     <w:p>
@@ -9413,17 +10201,13 @@
         <w:ind w:left="0" w:firstLine="0"/>
         <w:jc w:val="both"/>
       </w:pPr>
-      <w:r>
-        <w:rPr>
-          <w:b/>
-          <w:bCs/>
-        </w:rPr>
-        <w:lastRenderedPageBreak/>
-        <w:t>Megjelenítési forma bemutatása</w:t>
-      </w:r>
-      <w:r>
-        <w:t>: Miért ezt választottam. Mi mit jelent rajta. Hány db adat. Színek, csoportok leírása stb.</w:t>
-      </w:r>
+      <w:proofErr w:type="spellStart"/>
+      <w:r>
+        <w:t>placeholder</w:t>
+      </w:r>
+      <w:bookmarkStart w:id="3" w:name="_GoBack"/>
+      <w:bookmarkEnd w:id="3"/>
+      <w:proofErr w:type="spellEnd"/>
     </w:p>
     <w:p>
       <w:pPr>
@@ -9452,7 +10236,15 @@
         <w:t>?</w:t>
       </w:r>
       <w:r>
-        <w:t xml:space="preserve"> Ábráról leszűrt következtetések. Célszerű stratégiák megfogalmazása: outlier eltávolítása, dimenzió csökkentés/növelés, adat csökkentés/növelés stb.</w:t>
+        <w:t xml:space="preserve"> Ábráról leszűrt következtetések. Célszerű stratégiák megfogalmazása: </w:t>
+      </w:r>
+      <w:proofErr w:type="spellStart"/>
+      <w:r>
+        <w:t>outlier</w:t>
+      </w:r>
+      <w:proofErr w:type="spellEnd"/>
+      <w:r>
+        <w:t xml:space="preserve"> eltávolítása, dimenzió csökkentés/növelés, adat csökkentés/növelés stb.</w:t>
       </w:r>
     </w:p>
     <w:p>
@@ -9630,7 +10422,7 @@
                     <pic:cNvPicPr/>
                   </pic:nvPicPr>
                   <pic:blipFill>
-                    <a:blip r:embed="rId30" cstate="print">
+                    <a:blip r:embed="rId29" cstate="print">
                       <a:extLst>
                         <a:ext uri="{28A0092B-C50C-407E-A947-70E740481C1C}">
                           <a14:useLocalDpi xmlns:a14="http://schemas.microsoft.com/office/drawing/2010/main" val="0"/>
@@ -9884,7 +10676,11 @@
         <w:t>I</w:t>
       </w:r>
       <w:r>
-        <w:t>lleszkedik a képzési adatkészletbe, valamint javítja az érintett h</w:t>
+        <w:t xml:space="preserve">lleszkedik a képzési adatkészletbe, valamint javítja az érintett </w:t>
+      </w:r>
+      <w:proofErr w:type="spellStart"/>
+      <w:r>
+        <w:t>h</w:t>
       </w:r>
       <w:r>
         <w:t>i</w:t>
@@ -9892,6 +10688,7 @@
       <w:r>
         <w:t>per</w:t>
       </w:r>
+      <w:proofErr w:type="spellEnd"/>
       <w:r>
         <w:t>-</w:t>
       </w:r>
@@ -9941,7 +10738,7 @@
                     <pic:cNvPicPr/>
                   </pic:nvPicPr>
                   <pic:blipFill>
-                    <a:blip r:embed="rId31">
+                    <a:blip r:embed="rId30">
                       <a:extLst>
                         <a:ext uri="{28A0092B-C50C-407E-A947-70E740481C1C}">
                           <a14:useLocalDpi xmlns:a14="http://schemas.microsoft.com/office/drawing/2010/main" val="0"/>
@@ -10091,7 +10888,23 @@
         <w:t xml:space="preserve"> felhőalapú számítástechnikai, az I</w:t>
       </w:r>
       <w:r>
-        <w:t>nternet of Things (IoT) szolgáltatások</w:t>
+        <w:t xml:space="preserve">nternet of </w:t>
+      </w:r>
+      <w:proofErr w:type="spellStart"/>
+      <w:r>
+        <w:t>Things</w:t>
+      </w:r>
+      <w:proofErr w:type="spellEnd"/>
+      <w:r>
+        <w:t xml:space="preserve"> (</w:t>
+      </w:r>
+      <w:proofErr w:type="spellStart"/>
+      <w:r>
+        <w:t>IoT</w:t>
+      </w:r>
+      <w:proofErr w:type="spellEnd"/>
+      <w:r>
+        <w:t>) szolgáltatások</w:t>
       </w:r>
       <w:r>
         <w:t xml:space="preserve">, a mobilforgalomnak </w:t>
@@ -10149,7 +10962,15 @@
         <w:t xml:space="preserve"> </w:t>
       </w:r>
       <w:r>
-        <w:t>Az adatok halmozódásának sebességére vonatkozik. Ennek oka elsősorban az IoT, a mobil adat, a közösségi média stb.</w:t>
+        <w:t xml:space="preserve">Az adatok halmozódásának sebességére vonatkozik. Ennek oka elsősorban az </w:t>
+      </w:r>
+      <w:proofErr w:type="spellStart"/>
+      <w:r>
+        <w:t>IoT</w:t>
+      </w:r>
+      <w:proofErr w:type="spellEnd"/>
+      <w:r>
+        <w:t>, a mobil adat, a közösségi média stb.</w:t>
       </w:r>
     </w:p>
     <w:p>
@@ -10600,6 +11421,7 @@
       <w:r>
         <w:t xml:space="preserve">Érdekes, hogy ez történelem a gépi tanulásban, és két szempont van az adatok felosztásakor. Először is szeretnénk </w:t>
       </w:r>
+      <w:proofErr w:type="spellStart"/>
       <w:r>
         <w:rPr>
           <w:b/>
@@ -10607,6 +11429,7 @@
         </w:rPr>
         <w:t>randomizálni</w:t>
       </w:r>
+      <w:proofErr w:type="spellEnd"/>
       <w:r>
         <w:t xml:space="preserve"> az adatkészletünket, hogy a hasonló értékek ne oszlanak fel ugyanazon halmazra. </w:t>
       </w:r>
@@ -10633,7 +11456,15 @@
         <w:t xml:space="preserve"> a tesztkészletben. Ellenkező esetben </w:t>
       </w:r>
       <w:r>
-        <w:t>előítéletet (bias)</w:t>
+        <w:t>előítéletet (</w:t>
+      </w:r>
+      <w:proofErr w:type="spellStart"/>
+      <w:r>
+        <w:t>bias</w:t>
+      </w:r>
+      <w:proofErr w:type="spellEnd"/>
+      <w:r>
+        <w:t>)</w:t>
       </w:r>
       <w:r>
         <w:t xml:space="preserve"> vezethetünk be.</w:t>
@@ -10927,7 +11758,7 @@
                     <pic:cNvPicPr/>
                   </pic:nvPicPr>
                   <pic:blipFill>
-                    <a:blip r:embed="rId32">
+                    <a:blip r:embed="rId31">
                       <a:extLst>
                         <a:ext uri="{28A0092B-C50C-407E-A947-70E740481C1C}">
                           <a14:useLocalDpi xmlns:a14="http://schemas.microsoft.com/office/drawing/2010/main" val="0"/>
@@ -11326,7 +12157,7 @@
                     <pic:cNvPicPr/>
                   </pic:nvPicPr>
                   <pic:blipFill>
-                    <a:blip r:embed="rId33">
+                    <a:blip r:embed="rId32">
                       <a:extLst>
                         <a:ext uri="{28A0092B-C50C-407E-A947-70E740481C1C}">
                           <a14:useLocalDpi xmlns:a14="http://schemas.microsoft.com/office/drawing/2010/main" val="0"/>
@@ -11418,6 +12249,75 @@
                 <pic:pic xmlns:pic="http://schemas.openxmlformats.org/drawingml/2006/picture">
                   <pic:nvPicPr>
                     <pic:cNvPr id="12" name="random_state1_test.png"/>
+                    <pic:cNvPicPr/>
+                  </pic:nvPicPr>
+                  <pic:blipFill>
+                    <a:blip r:embed="rId33">
+                      <a:extLst>
+                        <a:ext uri="{28A0092B-C50C-407E-A947-70E740481C1C}">
+                          <a14:useLocalDpi xmlns:a14="http://schemas.microsoft.com/office/drawing/2010/main" val="0"/>
+                        </a:ext>
+                      </a:extLst>
+                    </a:blip>
+                    <a:stretch>
+                      <a:fillRect/>
+                    </a:stretch>
+                  </pic:blipFill>
+                  <pic:spPr>
+                    <a:xfrm>
+                      <a:off x="0" y="0"/>
+                      <a:ext cx="3859200" cy="2880000"/>
+                    </a:xfrm>
+                    <a:prstGeom prst="rect">
+                      <a:avLst/>
+                    </a:prstGeom>
+                  </pic:spPr>
+                </pic:pic>
+              </a:graphicData>
+            </a:graphic>
+          </wp:inline>
+        </w:drawing>
+      </w:r>
+    </w:p>
+    <w:p>
+      <w:pPr>
+        <w:spacing w:after="160"/>
+        <w:ind w:left="0" w:right="0" w:firstLine="0"/>
+      </w:pPr>
+      <w:r>
+        <w:t>A hibát a betanított gépi tanulási algoritmusunk által becsült tényleges érték és a tesztelési adatok közötti távolság határozza meg. Számos technika létezik egy betanított algoritmus hibájának kiszámításához. A hiba kiszámításának egyik technikája a hibák négyzetének összege. A hibákat négyzetre osztjuk, így eltávolítjuk a negatív hibák hatását, mivel csak a hiba nagysága érdekel, nem pedig az iránya.</w:t>
+      </w:r>
+      <w:r>
+        <w:t xml:space="preserve"> </w:t>
+      </w:r>
+      <w:r>
+        <w:t>Most pedig próbáljuk meg más módon felosztani az adatkészletünket.</w:t>
+      </w:r>
+    </w:p>
+    <w:p>
+      <w:pPr>
+        <w:spacing w:after="160"/>
+        <w:ind w:left="0" w:right="0" w:firstLine="0"/>
+        <w:jc w:val="center"/>
+      </w:pPr>
+      <w:r>
+        <w:rPr>
+          <w:noProof/>
+        </w:rPr>
+        <w:lastRenderedPageBreak/>
+        <w:drawing>
+          <wp:inline distT="0" distB="0" distL="0" distR="0" wp14:anchorId="78BB4E37" wp14:editId="776508A7">
+            <wp:extent cx="3859200" cy="2880000"/>
+            <wp:effectExtent l="0" t="0" r="8255" b="0"/>
+            <wp:docPr id="14" name="Picture 14"/>
+            <wp:cNvGraphicFramePr>
+              <a:graphicFrameLocks xmlns:a="http://schemas.openxmlformats.org/drawingml/2006/main" noChangeAspect="1"/>
+            </wp:cNvGraphicFramePr>
+            <a:graphic xmlns:a="http://schemas.openxmlformats.org/drawingml/2006/main">
+              <a:graphicData uri="http://schemas.openxmlformats.org/drawingml/2006/picture">
+                <pic:pic xmlns:pic="http://schemas.openxmlformats.org/drawingml/2006/picture">
+                  <pic:nvPicPr>
+                    <pic:cNvPr id="14" name="random_state7_test.png"/>
                     <pic:cNvPicPr/>
                   </pic:nvPicPr>
                   <pic:blipFill>
@@ -11454,75 +12354,6 @@
         <w:ind w:left="0" w:right="0" w:firstLine="0"/>
       </w:pPr>
       <w:r>
-        <w:t>A hibát a betanított gépi tanulási algoritmusunk által becsült tényleges érték és a tesztelési adatok közötti távolság határozza meg. Számos technika létezik egy betanított algoritmus hibájának kiszámításához. A hiba kiszámításának egyik technikája a hibák négyzetének összege. A hibákat négyzetre osztjuk, így eltávolítjuk a negatív hibák hatását, mivel csak a hiba nagysága érdekel, nem pedig az iránya.</w:t>
-      </w:r>
-      <w:r>
-        <w:t xml:space="preserve"> </w:t>
-      </w:r>
-      <w:r>
-        <w:t>Most pedig próbáljuk meg más módon felosztani az adatkészletünket.</w:t>
-      </w:r>
-    </w:p>
-    <w:p>
-      <w:pPr>
-        <w:spacing w:after="160"/>
-        <w:ind w:left="0" w:right="0" w:firstLine="0"/>
-        <w:jc w:val="center"/>
-      </w:pPr>
-      <w:r>
-        <w:rPr>
-          <w:noProof/>
-        </w:rPr>
-        <w:lastRenderedPageBreak/>
-        <w:drawing>
-          <wp:inline distT="0" distB="0" distL="0" distR="0" wp14:anchorId="78BB4E37" wp14:editId="776508A7">
-            <wp:extent cx="3859200" cy="2880000"/>
-            <wp:effectExtent l="0" t="0" r="8255" b="0"/>
-            <wp:docPr id="14" name="Picture 14"/>
-            <wp:cNvGraphicFramePr>
-              <a:graphicFrameLocks xmlns:a="http://schemas.openxmlformats.org/drawingml/2006/main" noChangeAspect="1"/>
-            </wp:cNvGraphicFramePr>
-            <a:graphic xmlns:a="http://schemas.openxmlformats.org/drawingml/2006/main">
-              <a:graphicData uri="http://schemas.openxmlformats.org/drawingml/2006/picture">
-                <pic:pic xmlns:pic="http://schemas.openxmlformats.org/drawingml/2006/picture">
-                  <pic:nvPicPr>
-                    <pic:cNvPr id="14" name="random_state7_test.png"/>
-                    <pic:cNvPicPr/>
-                  </pic:nvPicPr>
-                  <pic:blipFill>
-                    <a:blip r:embed="rId35">
-                      <a:extLst>
-                        <a:ext uri="{28A0092B-C50C-407E-A947-70E740481C1C}">
-                          <a14:useLocalDpi xmlns:a14="http://schemas.microsoft.com/office/drawing/2010/main" val="0"/>
-                        </a:ext>
-                      </a:extLst>
-                    </a:blip>
-                    <a:stretch>
-                      <a:fillRect/>
-                    </a:stretch>
-                  </pic:blipFill>
-                  <pic:spPr>
-                    <a:xfrm>
-                      <a:off x="0" y="0"/>
-                      <a:ext cx="3859200" cy="2880000"/>
-                    </a:xfrm>
-                    <a:prstGeom prst="rect">
-                      <a:avLst/>
-                    </a:prstGeom>
-                  </pic:spPr>
-                </pic:pic>
-              </a:graphicData>
-            </a:graphic>
-          </wp:inline>
-        </w:drawing>
-      </w:r>
-    </w:p>
-    <w:p>
-      <w:pPr>
-        <w:spacing w:after="160"/>
-        <w:ind w:left="0" w:right="0" w:firstLine="0"/>
-      </w:pPr>
-      <w:r>
         <w:t>T</w:t>
       </w:r>
       <w:r>
@@ -11908,7 +12739,7 @@
                     <pic:cNvPicPr/>
                   </pic:nvPicPr>
                   <pic:blipFill>
-                    <a:blip r:embed="rId36">
+                    <a:blip r:embed="rId35">
                       <a:extLst>
                         <a:ext uri="{28A0092B-C50C-407E-A947-70E740481C1C}">
                           <a14:useLocalDpi xmlns:a14="http://schemas.microsoft.com/office/drawing/2010/main" val="0"/>
@@ -11964,9 +12795,11 @@
       <w:r>
         <w:t xml:space="preserve">készletnek, az utolsó csoportot pedig tesztkészletnek. A kör pontosságát </w:t>
       </w:r>
+      <w:proofErr w:type="gramStart"/>
       <w:r>
         <w:t>Pontosság[</w:t>
       </w:r>
+      <w:proofErr w:type="gramEnd"/>
       <w:r>
         <w:t>1</w:t>
       </w:r>
@@ -11994,9 +12827,11 @@
       <w:r>
         <w:t xml:space="preserve"> a harmadik csoportot tesztkészletnek választjuk. A kör pontosságát </w:t>
       </w:r>
+      <w:proofErr w:type="gramStart"/>
       <w:r>
         <w:t>Pontosság[</w:t>
       </w:r>
+      <w:proofErr w:type="gramEnd"/>
       <w:r>
         <w:t>2</w:t>
       </w:r>
@@ -12018,9 +12853,11 @@
       <w:r>
         <w:t xml:space="preserve"> a második csoportot tesztkészletnek. A pontosságot </w:t>
       </w:r>
+      <w:proofErr w:type="gramStart"/>
       <w:r>
         <w:t>Pontosság[</w:t>
       </w:r>
+      <w:proofErr w:type="gramEnd"/>
       <w:r>
         <w:t>3</w:t>
       </w:r>
@@ -12042,9 +12879,11 @@
       <w:r>
         <w:t xml:space="preserve">készletnek. A kör pontosságát </w:t>
       </w:r>
+      <w:proofErr w:type="gramStart"/>
       <w:r>
         <w:t>Pontosság[</w:t>
       </w:r>
+      <w:proofErr w:type="gramEnd"/>
       <w:r>
         <w:t>4</w:t>
       </w:r>
@@ -12213,7 +13052,15 @@
         <w:t>és</w:t>
       </w:r>
       <w:r>
-        <w:t xml:space="preserve"> teszt felosztás használata esetén ajánlott az úgynevezett Pareto elv követése</w:t>
+        <w:t xml:space="preserve"> teszt felosztás használata esetén ajánlott az úgynevezett </w:t>
+      </w:r>
+      <w:proofErr w:type="spellStart"/>
+      <w:r>
+        <w:t>Pareto</w:t>
+      </w:r>
+      <w:proofErr w:type="spellEnd"/>
+      <w:r>
+        <w:t xml:space="preserve"> elv követése</w:t>
       </w:r>
       <w:r>
         <w:t>.</w:t>
@@ -12271,7 +13118,13 @@
         <w:t xml:space="preserve">, hogy a hasonló adatkészletek </w:t>
       </w:r>
       <w:r>
-        <w:t>szomszédosok</w:t>
+        <w:t>szomszédos</w:t>
+      </w:r>
+      <w:r>
+        <w:t>o</w:t>
+      </w:r>
+      <w:r>
+        <w:t>k</w:t>
       </w:r>
       <w:r>
         <w:t>, például</w:t>
@@ -13056,7 +13909,47 @@
           <w:i/>
           <w:iCs/>
         </w:rPr>
-        <w:t>Átviteli tanulás (transfer learning)</w:t>
+        <w:t>Átviteli tanulás (</w:t>
+      </w:r>
+      <w:proofErr w:type="spellStart"/>
+      <w:r>
+        <w:rPr>
+          <w:b/>
+          <w:bCs/>
+          <w:i/>
+          <w:iCs/>
+        </w:rPr>
+        <w:t>transfer</w:t>
+      </w:r>
+      <w:proofErr w:type="spellEnd"/>
+      <w:r>
+        <w:rPr>
+          <w:b/>
+          <w:bCs/>
+          <w:i/>
+          <w:iCs/>
+        </w:rPr>
+        <w:t xml:space="preserve"> </w:t>
+      </w:r>
+      <w:proofErr w:type="spellStart"/>
+      <w:r>
+        <w:rPr>
+          <w:b/>
+          <w:bCs/>
+          <w:i/>
+          <w:iCs/>
+        </w:rPr>
+        <w:t>learning</w:t>
+      </w:r>
+      <w:proofErr w:type="spellEnd"/>
+      <w:r>
+        <w:rPr>
+          <w:b/>
+          <w:bCs/>
+          <w:i/>
+          <w:iCs/>
+        </w:rPr>
+        <w:t>)</w:t>
       </w:r>
       <w:r>
         <w:t xml:space="preserve">: </w:t>
@@ -13314,9 +14207,19 @@
       <w:r>
         <w:t>együttes tanítás (</w:t>
       </w:r>
-      <w:r>
-        <w:t>ensemble training</w:t>
-      </w:r>
+      <w:proofErr w:type="spellStart"/>
+      <w:r>
+        <w:t>ensemble</w:t>
+      </w:r>
+      <w:proofErr w:type="spellEnd"/>
+      <w:r>
+        <w:t xml:space="preserve"> </w:t>
+      </w:r>
+      <w:proofErr w:type="spellStart"/>
+      <w:r>
+        <w:t>training</w:t>
+      </w:r>
+      <w:proofErr w:type="spellEnd"/>
       <w:r>
         <w:t>) alkalmazunk a kis adatkészleten</w:t>
       </w:r>
@@ -13392,11 +14295,16 @@
       <w:r>
         <w:t xml:space="preserve">aiv </w:t>
       </w:r>
+      <w:proofErr w:type="spellStart"/>
       <w:r>
         <w:t>B</w:t>
       </w:r>
       <w:r>
-        <w:t xml:space="preserve">ayes </w:t>
+        <w:t>ayes</w:t>
+      </w:r>
+      <w:proofErr w:type="spellEnd"/>
+      <w:r>
+        <w:t xml:space="preserve"> </w:t>
       </w:r>
       <w:r>
         <w:t>osztályozóra</w:t>
@@ -13405,7 +14313,15 @@
         <w:t xml:space="preserve"> stb</w:t>
       </w:r>
       <w:r>
-        <w:t>. Összevonjuk az egyes modellek eredményeit, hogy megkapjuk a az együttes</w:t>
+        <w:t xml:space="preserve">. Összevonjuk az egyes modellek eredményeit, hogy megkapjuk </w:t>
+      </w:r>
+      <w:proofErr w:type="gramStart"/>
+      <w:r>
+        <w:t>a</w:t>
+      </w:r>
+      <w:proofErr w:type="gramEnd"/>
+      <w:r>
+        <w:t xml:space="preserve"> az együttes</w:t>
       </w:r>
       <w:r>
         <w:t xml:space="preserve"> </w:t>
@@ -13443,7 +14359,7 @@
                     <pic:cNvPicPr/>
                   </pic:nvPicPr>
                   <pic:blipFill>
-                    <a:blip r:embed="rId37">
+                    <a:blip r:embed="rId36">
                       <a:extLst>
                         <a:ext uri="{28A0092B-C50C-407E-A947-70E740481C1C}">
                           <a14:useLocalDpi xmlns:a14="http://schemas.microsoft.com/office/drawing/2010/main" val="0"/>
@@ -13700,7 +14616,7 @@
                     <pic:cNvPicPr/>
                   </pic:nvPicPr>
                   <pic:blipFill>
-                    <a:blip r:embed="rId38">
+                    <a:blip r:embed="rId37">
                       <a:extLst>
                         <a:ext uri="{28A0092B-C50C-407E-A947-70E740481C1C}">
                           <a14:useLocalDpi xmlns:a14="http://schemas.microsoft.com/office/drawing/2010/main" val="0"/>
@@ -13820,7 +14736,15 @@
         <w:t xml:space="preserve">ltalában képadatokhoz használják. </w:t>
       </w:r>
       <w:r>
-        <w:t>Új képek előállításához az eredeti képeket kell manipulálni. Például zajosíthatjuk, méretezhetjük, forgathatjuk.</w:t>
+        <w:t xml:space="preserve">Új képek előállításához az eredeti képeket kell manipulálni. Például </w:t>
+      </w:r>
+      <w:proofErr w:type="spellStart"/>
+      <w:r>
+        <w:t>zajosíthatjuk</w:t>
+      </w:r>
+      <w:proofErr w:type="spellEnd"/>
+      <w:r>
+        <w:t>, méretezhetjük, forgathatjuk.</w:t>
       </w:r>
       <w:r>
         <w:t xml:space="preserve"> Ezekkel további mintákat is lehet készíteni, amelyekkel </w:t>
@@ -14045,7 +14969,23 @@
         <w:jc w:val="both"/>
       </w:pPr>
       <w:r>
-        <w:t>A szervezetek tudják, hogy fontosak az adatok, viszont gyakran nem tudják, milyen adatok lesznek fontosak. Végül túl sok adatot gyűjtenek be. Furcsának tűnhet, hogy a túl sok adat is problémát jelent. Az adatok, amelyekkel dolgozunk, kétféleképpen lehetnek túlzottak.</w:t>
+        <w:t xml:space="preserve">A szervezetek tudják, hogy </w:t>
+      </w:r>
+      <w:proofErr w:type="spellStart"/>
+      <w:r>
+        <w:t>fontosak</w:t>
+      </w:r>
+      <w:proofErr w:type="spellEnd"/>
+      <w:r>
+        <w:t xml:space="preserve"> az adatok, viszont gyakran nem tudják, milyen adatok lesznek </w:t>
+      </w:r>
+      <w:proofErr w:type="spellStart"/>
+      <w:r>
+        <w:t>fontosak</w:t>
+      </w:r>
+      <w:proofErr w:type="spellEnd"/>
+      <w:r>
+        <w:t>. Végül túl sok adatot gyűjtenek be. Furcsának tűnhet, hogy a túl sok adat is problémát jelent. Az adatok, amelyekkel dolgozunk, kétféleképpen lehetnek túlzottak.</w:t>
       </w:r>
     </w:p>
     <w:p>
@@ -14306,7 +15246,15 @@
         <w:t xml:space="preserve"> van, amelyek közül sok lényegtelen. A történeti adatokkal való munka egyfajta kétélű kard. </w:t>
       </w:r>
       <w:r>
-        <w:t xml:space="preserve">Mennyire fontosak a történelmi adatok? </w:t>
+        <w:t xml:space="preserve">Mennyire </w:t>
+      </w:r>
+      <w:proofErr w:type="spellStart"/>
+      <w:r>
+        <w:t>fontosak</w:t>
+      </w:r>
+      <w:proofErr w:type="spellEnd"/>
+      <w:r>
+        <w:t xml:space="preserve"> a történelmi adatok? </w:t>
       </w:r>
       <w:r>
         <w:t>Ha</w:t>
@@ -14415,7 +15363,15 @@
         <w:t xml:space="preserve">körültekintően kell használni. </w:t>
       </w:r>
       <w:r>
-        <w:t xml:space="preserve">A történelmi adatok fontosak, de valamiféle ítéletet kell használnia, hogy kiderítse, valójában milyen </w:t>
+        <w:t xml:space="preserve">A történelmi adatok </w:t>
+      </w:r>
+      <w:proofErr w:type="spellStart"/>
+      <w:r>
+        <w:t>fontosak</w:t>
+      </w:r>
+      <w:proofErr w:type="spellEnd"/>
+      <w:r>
+        <w:t xml:space="preserve">, de valamiféle ítéletet kell használnia, hogy kiderítse, valójában milyen </w:t>
       </w:r>
       <w:r>
         <w:t>rekordok</w:t>
@@ -14536,7 +15492,23 @@
         <w:t>Jellemző kiválasztás</w:t>
       </w:r>
       <w:r>
-        <w:t xml:space="preserve"> (feature selection): Statisztikai technikák segítségével kiválasztjuk azokat a jellemzőket, amelyek relevánsak számunkra.</w:t>
+        <w:t xml:space="preserve"> (</w:t>
+      </w:r>
+      <w:proofErr w:type="spellStart"/>
+      <w:r>
+        <w:t>feature</w:t>
+      </w:r>
+      <w:proofErr w:type="spellEnd"/>
+      <w:r>
+        <w:t xml:space="preserve"> </w:t>
+      </w:r>
+      <w:proofErr w:type="spellStart"/>
+      <w:r>
+        <w:t>selection</w:t>
+      </w:r>
+      <w:proofErr w:type="spellEnd"/>
+      <w:r>
+        <w:t>): Statisztikai technikák segítségével kiválasztjuk azokat a jellemzőket, amelyek relevánsak számunkra.</w:t>
       </w:r>
     </w:p>
     <w:p>
@@ -14558,7 +15530,23 @@
         <w:t>Jellemző tervezés</w:t>
       </w:r>
       <w:r>
-        <w:t xml:space="preserve"> (feature engineering): A jellemző tervezéssel összevonhatjuk az alacsony szintű és részletezett jellemzőket olyan hasznos jellemzőkbe, amelyek kevésbé szemcsések. Kombinálhatjuk a funkciókat is, hogy javítsuk a prediktív erejüket.</w:t>
+        <w:t xml:space="preserve"> (</w:t>
+      </w:r>
+      <w:proofErr w:type="spellStart"/>
+      <w:r>
+        <w:t>feature</w:t>
+      </w:r>
+      <w:proofErr w:type="spellEnd"/>
+      <w:r>
+        <w:t xml:space="preserve"> </w:t>
+      </w:r>
+      <w:proofErr w:type="spellStart"/>
+      <w:r>
+        <w:t>engineering</w:t>
+      </w:r>
+      <w:proofErr w:type="spellEnd"/>
+      <w:r>
+        <w:t>): A jellemző tervezéssel összevonhatjuk az alacsony szintű és részletezett jellemzőket olyan hasznos jellemzőkbe, amelyek kevésbé szemcsések. Kombinálhatjuk a funkciókat is, hogy javítsuk a prediktív erejüket.</w:t>
       </w:r>
     </w:p>
     <w:p>
@@ -15196,7 +16184,7 @@
                     <pic:cNvPicPr/>
                   </pic:nvPicPr>
                   <pic:blipFill>
-                    <a:blip r:embed="rId39">
+                    <a:blip r:embed="rId38">
                       <a:extLst>
                         <a:ext uri="{28A0092B-C50C-407E-A947-70E740481C1C}">
                           <a14:useLocalDpi xmlns:a14="http://schemas.microsoft.com/office/drawing/2010/main" val="0"/>
@@ -16102,7 +17090,7 @@
                     <pic:cNvPicPr/>
                   </pic:nvPicPr>
                   <pic:blipFill>
-                    <a:blip r:embed="rId40">
+                    <a:blip r:embed="rId39">
                       <a:extLst>
                         <a:ext uri="{28A0092B-C50C-407E-A947-70E740481C1C}">
                           <a14:useLocalDpi xmlns:a14="http://schemas.microsoft.com/office/drawing/2010/main" val="0"/>
@@ -17319,8 +18307,13 @@
         <w:ind w:left="0" w:firstLine="0"/>
         <w:jc w:val="both"/>
       </w:pPr>
-      <w:r>
-        <w:t>placeholder (meg lehetne említeni?!?!?)</w:t>
+      <w:proofErr w:type="spellStart"/>
+      <w:r>
+        <w:t>placeholder</w:t>
+      </w:r>
+      <w:proofErr w:type="spellEnd"/>
+      <w:r>
+        <w:t xml:space="preserve"> (meg lehetne említeni?!?!?)</w:t>
       </w:r>
     </w:p>
     <w:p>
@@ -17529,7 +18522,23 @@
         </w:rPr>
       </w:pPr>
       <w:r>
-        <w:t>A kategorikus értékek osztályozásra használhatóak, mint a K-Nearest Neighbor.</w:t>
+        <w:t>A kategorikus értékek osztályozásra használhatóak, mint a K-</w:t>
+      </w:r>
+      <w:proofErr w:type="spellStart"/>
+      <w:r>
+        <w:t>Nearest</w:t>
+      </w:r>
+      <w:proofErr w:type="spellEnd"/>
+      <w:r>
+        <w:t xml:space="preserve"> </w:t>
+      </w:r>
+      <w:proofErr w:type="spellStart"/>
+      <w:r>
+        <w:t>Neighbor</w:t>
+      </w:r>
+      <w:proofErr w:type="spellEnd"/>
+      <w:r>
+        <w:t>.</w:t>
       </w:r>
     </w:p>
     <w:p>
@@ -17812,7 +18821,15 @@
         <w:t>be</w:t>
       </w:r>
       <w:r>
-        <w:t xml:space="preserve"> az adatainkat tartalmazó csv fájl</w:t>
+        <w:t xml:space="preserve"> az adatainkat tartalmazó </w:t>
+      </w:r>
+      <w:proofErr w:type="spellStart"/>
+      <w:r>
+        <w:t>csv</w:t>
+      </w:r>
+      <w:proofErr w:type="spellEnd"/>
+      <w:r>
+        <w:t xml:space="preserve"> fájl</w:t>
       </w:r>
       <w:r>
         <w:t>t</w:t>
@@ -17837,7 +18854,15 @@
         <w:t xml:space="preserve">adatkészlet eredeti forrás </w:t>
       </w:r>
       <w:r>
-        <w:t xml:space="preserve">.gov oldalán </w:t>
+        <w:t>.</w:t>
+      </w:r>
+      <w:proofErr w:type="spellStart"/>
+      <w:r>
+        <w:t>gov</w:t>
+      </w:r>
+      <w:proofErr w:type="spellEnd"/>
+      <w:r>
+        <w:t xml:space="preserve"> oldalán </w:t>
       </w:r>
       <w:r>
         <w:t>található</w:t>
@@ -17890,7 +18915,7 @@
                     <pic:cNvPicPr/>
                   </pic:nvPicPr>
                   <pic:blipFill>
-                    <a:blip r:embed="rId41">
+                    <a:blip r:embed="rId40">
                       <a:extLst>
                         <a:ext uri="{28A0092B-C50C-407E-A947-70E740481C1C}">
                           <a14:useLocalDpi xmlns:a14="http://schemas.microsoft.com/office/drawing/2010/main" val="0"/>
@@ -17952,7 +18977,23 @@
         <w:t>Ha elegendő adat áll rendelkezésre, akkor ez egy teljesen érvényes lehetőség.</w:t>
       </w:r>
       <w:r>
-        <w:t xml:space="preserve"> Figyelembe véve az oszlopok hiányzó értékeinek számát a „Trust Score” jellemzőnek van a </w:t>
+        <w:t xml:space="preserve"> Figyelembe véve az oszlopok hiányzó értékeinek számát a „</w:t>
+      </w:r>
+      <w:proofErr w:type="spellStart"/>
+      <w:r>
+        <w:t>Trust</w:t>
+      </w:r>
+      <w:proofErr w:type="spellEnd"/>
+      <w:r>
+        <w:t xml:space="preserve"> </w:t>
+      </w:r>
+      <w:proofErr w:type="spellStart"/>
+      <w:r>
+        <w:t>Score</w:t>
+      </w:r>
+      <w:proofErr w:type="spellEnd"/>
+      <w:r>
+        <w:t xml:space="preserve">” jellemzőnek van a </w:t>
       </w:r>
       <w:r>
         <w:lastRenderedPageBreak/>
@@ -17994,8 +19035,29 @@
         <w:t>„</w:t>
       </w:r>
       <w:r>
-        <w:t>Strong Family-Community Ties Score</w:t>
-      </w:r>
+        <w:t xml:space="preserve">Strong </w:t>
+      </w:r>
+      <w:proofErr w:type="spellStart"/>
+      <w:r>
+        <w:t>Family-Community</w:t>
+      </w:r>
+      <w:proofErr w:type="spellEnd"/>
+      <w:r>
+        <w:t xml:space="preserve"> </w:t>
+      </w:r>
+      <w:proofErr w:type="spellStart"/>
+      <w:r>
+        <w:t>Ties</w:t>
+      </w:r>
+      <w:proofErr w:type="spellEnd"/>
+      <w:r>
+        <w:t xml:space="preserve"> </w:t>
+      </w:r>
+      <w:proofErr w:type="spellStart"/>
+      <w:r>
+        <w:t>Score</w:t>
+      </w:r>
+      <w:proofErr w:type="spellEnd"/>
       <w:r>
         <w:t>”</w:t>
       </w:r>
@@ -18014,15 +19076,59 @@
       <w:r>
         <w:t xml:space="preserve"> Hasonló módon jártam el a „</w:t>
       </w:r>
-      <w:r>
-        <w:t>Collaborative Teachers Score</w:t>
-      </w:r>
+      <w:proofErr w:type="spellStart"/>
+      <w:r>
+        <w:t>Collaborative</w:t>
+      </w:r>
+      <w:proofErr w:type="spellEnd"/>
+      <w:r>
+        <w:t xml:space="preserve"> </w:t>
+      </w:r>
+      <w:proofErr w:type="spellStart"/>
+      <w:r>
+        <w:t>Teachers</w:t>
+      </w:r>
+      <w:proofErr w:type="spellEnd"/>
+      <w:r>
+        <w:t xml:space="preserve"> </w:t>
+      </w:r>
+      <w:proofErr w:type="spellStart"/>
+      <w:r>
+        <w:t>Score</w:t>
+      </w:r>
+      <w:proofErr w:type="spellEnd"/>
       <w:r>
         <w:t>” és az „</w:t>
       </w:r>
-      <w:r>
-        <w:t>Effective School Leadership Score</w:t>
-      </w:r>
+      <w:proofErr w:type="spellStart"/>
+      <w:r>
+        <w:t>Effective</w:t>
+      </w:r>
+      <w:proofErr w:type="spellEnd"/>
+      <w:r>
+        <w:t xml:space="preserve"> </w:t>
+      </w:r>
+      <w:proofErr w:type="spellStart"/>
+      <w:r>
+        <w:t>School</w:t>
+      </w:r>
+      <w:proofErr w:type="spellEnd"/>
+      <w:r>
+        <w:t xml:space="preserve"> </w:t>
+      </w:r>
+      <w:proofErr w:type="spellStart"/>
+      <w:r>
+        <w:t>Leadership</w:t>
+      </w:r>
+      <w:proofErr w:type="spellEnd"/>
+      <w:r>
+        <w:t xml:space="preserve"> </w:t>
+      </w:r>
+      <w:proofErr w:type="spellStart"/>
+      <w:r>
+        <w:t>Score</w:t>
+      </w:r>
+      <w:proofErr w:type="spellEnd"/>
       <w:r>
         <w:t>” jellemzőknél.</w:t>
       </w:r>
@@ -18031,16 +19137,42 @@
       <w:r>
         <w:t>A „</w:t>
       </w:r>
-      <w:r>
-        <w:t>Rigorous Instruction Score</w:t>
-      </w:r>
+      <w:proofErr w:type="spellStart"/>
+      <w:r>
+        <w:t>Rigorous</w:t>
+      </w:r>
+      <w:proofErr w:type="spellEnd"/>
+      <w:r>
+        <w:t xml:space="preserve"> </w:t>
+      </w:r>
+      <w:proofErr w:type="spellStart"/>
+      <w:r>
+        <w:t>Instruction</w:t>
+      </w:r>
+      <w:proofErr w:type="spellEnd"/>
+      <w:r>
+        <w:t xml:space="preserve"> </w:t>
+      </w:r>
+      <w:proofErr w:type="spellStart"/>
+      <w:r>
+        <w:t>Score</w:t>
+      </w:r>
+      <w:proofErr w:type="spellEnd"/>
       <w:r>
         <w:t>” oszlop esetén a leggyakrabban szereplő értéket helyettesítettem be.</w:t>
       </w:r>
     </w:p>
     <w:p>
       <w:r>
-        <w:t>Kifinomultabb megközelítés az IterativeImputer osztály használata, amely minden tulajdonságot hiányzó értékekkel modellez a többi jellemző függvényében, és ezt a becslést használja a</w:t>
+        <w:t xml:space="preserve">Kifinomultabb megközelítés az </w:t>
+      </w:r>
+      <w:proofErr w:type="spellStart"/>
+      <w:r>
+        <w:t>IterativeImputer</w:t>
+      </w:r>
+      <w:proofErr w:type="spellEnd"/>
+      <w:r>
+        <w:t xml:space="preserve"> osztály használata, amely minden tulajdonságot hiányzó értékekkel modellez a többi jellemző függvényében, és ezt a becslést használja a</w:t>
       </w:r>
       <w:r>
         <w:t xml:space="preserve"> kitöltéshez</w:t>
@@ -18048,8 +19180,13 @@
       <w:r>
         <w:t xml:space="preserve">. </w:t>
       </w:r>
-      <w:r>
-        <w:t>Round-robin algoritmus</w:t>
+      <w:proofErr w:type="spellStart"/>
+      <w:r>
+        <w:t>Round-robin</w:t>
+      </w:r>
+      <w:proofErr w:type="spellEnd"/>
+      <w:r>
+        <w:t xml:space="preserve"> algoritmus</w:t>
       </w:r>
       <w:r>
         <w:t xml:space="preserve"> </w:t>
@@ -18126,7 +19263,7 @@
                     <pic:cNvPicPr/>
                   </pic:nvPicPr>
                   <pic:blipFill>
-                    <a:blip r:embed="rId42">
+                    <a:blip r:embed="rId41">
                       <a:extLst>
                         <a:ext uri="{28A0092B-C50C-407E-A947-70E740481C1C}">
                           <a14:useLocalDpi xmlns:a14="http://schemas.microsoft.com/office/drawing/2010/main" val="0"/>
@@ -18201,7 +19338,7 @@
       <w:r>
         <w:t xml:space="preserve">halmaz kategorikus adatok átalakítása következik. A konkrét adatkészlet eredeti forrása az alábbi URL-címen található: </w:t>
       </w:r>
-      <w:hyperlink r:id="rId43" w:history="1">
+      <w:hyperlink r:id="rId42" w:history="1">
         <w:r>
           <w:rPr>
             <w:rStyle w:val="Hyperlink"/>
@@ -18351,9 +19488,11 @@
       <w:r>
         <w:t xml:space="preserve">Ezeket egyszerű címkekódolással átalakítom numerikus adattá. A </w:t>
       </w:r>
+      <w:proofErr w:type="spellStart"/>
       <w:r>
         <w:t>LabelEncoder</w:t>
       </w:r>
+      <w:proofErr w:type="spellEnd"/>
       <w:r>
         <w:t xml:space="preserve"> osztály segítségével könnyedén transzformálhatók az adatok. Újra felhasználhatóság érdekében egy függvénybe szerveztem ki a </w:t>
       </w:r>
@@ -18391,7 +19530,7 @@
                     <pic:cNvPicPr/>
                   </pic:nvPicPr>
                   <pic:blipFill>
-                    <a:blip r:embed="rId44">
+                    <a:blip r:embed="rId43">
                       <a:extLst>
                         <a:ext uri="{28A0092B-C50C-407E-A947-70E740481C1C}">
                           <a14:useLocalDpi xmlns:a14="http://schemas.microsoft.com/office/drawing/2010/main" val="0"/>
@@ -18493,7 +19632,15 @@
         <w:t xml:space="preserve">Egy másik kategorikus jellemző, a </w:t>
       </w:r>
       <w:r>
-        <w:t>’gyám’ (guardian)</w:t>
+        <w:t>’gyám’ (</w:t>
+      </w:r>
+      <w:proofErr w:type="spellStart"/>
+      <w:r>
+        <w:t>guardian</w:t>
+      </w:r>
+      <w:proofErr w:type="spellEnd"/>
+      <w:r>
+        <w:t>)</w:t>
       </w:r>
       <w:r>
         <w:t>. Ha megnéz</w:t>
@@ -18535,13 +19682,53 @@
         <w:t xml:space="preserve">kódolással </w:t>
       </w:r>
       <w:r>
-        <w:t>használni (one-hot encoder)</w:t>
+        <w:t>használni (</w:t>
+      </w:r>
+      <w:proofErr w:type="spellStart"/>
+      <w:r>
+        <w:t>one</w:t>
+      </w:r>
+      <w:proofErr w:type="spellEnd"/>
+      <w:r>
+        <w:t xml:space="preserve">-hot </w:t>
+      </w:r>
+      <w:proofErr w:type="spellStart"/>
+      <w:r>
+        <w:t>encoder</w:t>
+      </w:r>
+      <w:proofErr w:type="spellEnd"/>
+      <w:r>
+        <w:t>)</w:t>
       </w:r>
       <w:r>
         <w:t xml:space="preserve">. </w:t>
       </w:r>
       <w:r>
-        <w:t>Ilyenkor különböző oszlopokba kerülnek a kategóriák, a mi esetünkbe: guardian_father, guardian_mother, guardian_other.</w:t>
+        <w:t xml:space="preserve">Ilyenkor különböző oszlopokba kerülnek a kategóriák, a mi esetünkbe: </w:t>
+      </w:r>
+      <w:proofErr w:type="spellStart"/>
+      <w:r>
+        <w:t>guardian_father</w:t>
+      </w:r>
+      <w:proofErr w:type="spellEnd"/>
+      <w:r>
+        <w:t xml:space="preserve">, </w:t>
+      </w:r>
+      <w:proofErr w:type="spellStart"/>
+      <w:r>
+        <w:t>guardian_mother</w:t>
+      </w:r>
+      <w:proofErr w:type="spellEnd"/>
+      <w:r>
+        <w:t xml:space="preserve">, </w:t>
+      </w:r>
+      <w:proofErr w:type="spellStart"/>
+      <w:r>
+        <w:t>guardian_other</w:t>
+      </w:r>
+      <w:proofErr w:type="spellEnd"/>
+      <w:r>
+        <w:t>.</w:t>
       </w:r>
       <w:r>
         <w:t xml:space="preserve"> Ha a </w:t>
@@ -18552,6 +19739,7 @@
       <w:r>
         <w:t xml:space="preserve"> házas, akkor a </w:t>
       </w:r>
+      <w:proofErr w:type="spellStart"/>
       <w:r>
         <w:t>guardian</w:t>
       </w:r>
@@ -18559,7 +19747,11 @@
         <w:t>_</w:t>
       </w:r>
       <w:r>
-        <w:t>father oszlop</w:t>
+        <w:t>father</w:t>
+      </w:r>
+      <w:proofErr w:type="spellEnd"/>
+      <w:r>
+        <w:t xml:space="preserve"> oszlop</w:t>
       </w:r>
       <w:r>
         <w:t xml:space="preserve"> alatt 1-es érték</w:t>
@@ -18609,7 +19801,15 @@
     </w:p>
     <w:p>
       <w:r>
-        <w:t>Egyszerűbb módja az egycsatornás kódolásnak, ha a panda keretrendszerbe létrehozott „get_dummies” függvényt használjuk.</w:t>
+        <w:t>Egyszerűbb módja az egycsatornás kódolásnak, ha a panda keretrendszerbe létrehozott „</w:t>
+      </w:r>
+      <w:proofErr w:type="spellStart"/>
+      <w:r>
+        <w:t>get_dummies</w:t>
+      </w:r>
+      <w:proofErr w:type="spellEnd"/>
+      <w:r>
+        <w:t>” függvényt használjuk.</w:t>
       </w:r>
       <w:r>
         <w:t xml:space="preserve"> Csak át kell adnia az eredeti adatkeretet, és meg kell adnia azt az oszlopot, amelyet egyszerre szeretne kódolni. </w:t>
@@ -18645,7 +19845,7 @@
                     <pic:cNvPicPr/>
                   </pic:nvPicPr>
                   <pic:blipFill>
-                    <a:blip r:embed="rId45">
+                    <a:blip r:embed="rId44">
                       <a:extLst>
                         <a:ext uri="{28A0092B-C50C-407E-A947-70E740481C1C}">
                           <a14:useLocalDpi xmlns:a14="http://schemas.microsoft.com/office/drawing/2010/main" val="0"/>
@@ -18688,9 +19888,11 @@
       </w:r>
     </w:p>
     <w:p>
+      <w:proofErr w:type="spellStart"/>
       <w:r>
         <w:t>placeholder</w:t>
       </w:r>
+      <w:proofErr w:type="spellEnd"/>
     </w:p>
     <w:p>
       <w:pPr>
@@ -18703,31 +19905,43 @@
         <w:rPr>
           <w:rFonts w:ascii="Arial" w:hAnsi="Arial" w:cs="Arial"/>
         </w:rPr>
-        <w:t xml:space="preserve">A </w:t>
-      </w:r>
+        <w:t>A jellemzők méretezése és szabványosítása (</w:t>
+      </w:r>
+      <w:proofErr w:type="spellStart"/>
       <w:r>
         <w:rPr>
           <w:rFonts w:ascii="Arial" w:hAnsi="Arial" w:cs="Arial"/>
         </w:rPr>
-        <w:t>jellemzők</w:t>
-      </w:r>
+        <w:t>scaling</w:t>
+      </w:r>
+      <w:proofErr w:type="spellEnd"/>
       <w:r>
         <w:rPr>
           <w:rFonts w:ascii="Arial" w:hAnsi="Arial" w:cs="Arial"/>
         </w:rPr>
-        <w:t xml:space="preserve"> méretezése és szabványosítása</w:t>
-      </w:r>
+        <w:t xml:space="preserve"> &amp; </w:t>
+      </w:r>
+      <w:proofErr w:type="spellStart"/>
       <w:r>
         <w:rPr>
           <w:rFonts w:ascii="Arial" w:hAnsi="Arial" w:cs="Arial"/>
         </w:rPr>
-        <w:t xml:space="preserve"> (scaling &amp; standardization)</w:t>
-      </w:r>
-    </w:p>
-    <w:p>
+        <w:t>standardization</w:t>
+      </w:r>
+      <w:proofErr w:type="spellEnd"/>
+      <w:r>
+        <w:rPr>
+          <w:rFonts w:ascii="Arial" w:hAnsi="Arial" w:cs="Arial"/>
+        </w:rPr>
+        <w:t>)</w:t>
+      </w:r>
+    </w:p>
+    <w:p>
+      <w:proofErr w:type="spellStart"/>
       <w:r>
         <w:t>placeholder</w:t>
       </w:r>
+      <w:proofErr w:type="spellEnd"/>
     </w:p>
     <w:p>
       <w:pPr>
@@ -18736,6 +19950,7 @@
           <w:rFonts w:ascii="Arial" w:hAnsi="Arial" w:cs="Arial"/>
         </w:rPr>
       </w:pPr>
+      <w:proofErr w:type="spellStart"/>
       <w:r>
         <w:rPr>
           <w:rFonts w:ascii="Arial" w:hAnsi="Arial" w:cs="Arial"/>
@@ -18748,11 +19963,14 @@
         </w:rPr>
         <w:t>ció</w:t>
       </w:r>
-    </w:p>
-    <w:p>
+      <w:proofErr w:type="spellEnd"/>
+    </w:p>
+    <w:p>
+      <w:proofErr w:type="spellStart"/>
       <w:r>
         <w:t>placeholder</w:t>
       </w:r>
+      <w:proofErr w:type="spellEnd"/>
       <w:r>
         <w:br w:type="page"/>
       </w:r>
@@ -20150,7 +21368,7 @@
       </w:r>
     </w:p>
   </w:comment>
-  <w:comment w:id="3" w:author="Szilvasi, Peter (ADV D EU HU OPS 4 1)" w:date="2020-12-01T11:39:00Z" w:initials="SP(DEHO41">
+  <w:comment w:id="2" w:author="Szilvasi, Peter (ADV D EU HU OPS 4 1)" w:date="2020-12-01T11:39:00Z" w:initials="SP(DEHO41">
     <w:p>
       <w:pPr>
         <w:pStyle w:val="CommentText"/>
@@ -27016,7 +28234,7 @@
     <b:Month>January</b:Month>
     <b:Day>6</b:Day>
     <b:URL>https://machinelearningmastery.com</b:URL>
-    <b:RefOrder>22</b:RefOrder>
+    <b:RefOrder>23</b:RefOrder>
   </b:Source>
   <b:Source>
     <b:Tag>Nat18</b:Tag>
@@ -27060,7 +28278,7 @@
         </b:NameList>
       </b:Author>
     </b:Author>
-    <b:RefOrder>27</b:RefOrder>
+    <b:RefOrder>28</b:RefOrder>
   </b:Source>
   <b:Source>
     <b:Tag>Hel19</b:Tag>
@@ -27169,7 +28387,7 @@
     <b:Year>2020</b:Year>
     <b:City>New York</b:City>
     <b:Publisher>Manning Publications</b:Publisher>
-    <b:RefOrder>23</b:RefOrder>
+    <b:RefOrder>24</b:RefOrder>
   </b:Source>
   <b:Source>
     <b:Tag>Moh20</b:Tag>
@@ -27388,7 +28606,7 @@
     <b:Month>Dec</b:Month>
     <b:Day>9</b:Day>
     <b:URL>https://towardsdatascience.com/</b:URL>
-    <b:RefOrder>26</b:RefOrder>
+    <b:RefOrder>27</b:RefOrder>
   </b:Source>
   <b:Source>
     <b:Tag>McC13</b:Tag>
@@ -27409,7 +28627,7 @@
     </b:Author>
     <b:City>USA</b:City>
     <b:Publisher>O’Reilly Media</b:Publisher>
-    <b:RefOrder>24</b:RefOrder>
+    <b:RefOrder>25</b:RefOrder>
   </b:Source>
   <b:Source>
     <b:Tag>Wes17</b:Tag>
@@ -27450,7 +28668,7 @@
     <b:Month>April</b:Month>
     <b:Day>25</b:Day>
     <b:URL>https://machinelearningmastery.com/</b:URL>
-    <b:RefOrder>25</b:RefOrder>
+    <b:RefOrder>26</b:RefOrder>
   </b:Source>
   <b:Source>
     <b:Tag>Fra20</b:Tag>
@@ -27498,11 +28716,32 @@
     <b:Publisher>O’Reilly Media</b:Publisher>
     <b:RefOrder>21</b:RefOrder>
   </b:Source>
+  <b:Source>
+    <b:Tag>Wil191</b:Tag>
+    <b:SourceType>InternetSite</b:SourceType>
+    <b:Guid>{6380A824-A3DA-49F8-BEEA-9F74CF88ADA9}</b:Guid>
+    <b:Title>Why feature correlation matters a lot: Towards datascience</b:Title>
+    <b:Year>2019</b:Year>
+    <b:Author>
+      <b:Author>
+        <b:NameList>
+          <b:Person>
+            <b:Last>Badr</b:Last>
+            <b:First>Will</b:First>
+          </b:Person>
+        </b:NameList>
+      </b:Author>
+    </b:Author>
+    <b:Month>Jan</b:Month>
+    <b:Day>18</b:Day>
+    <b:URL>https://towardsdatascience.com/</b:URL>
+    <b:RefOrder>22</b:RefOrder>
+  </b:Source>
 </b:Sources>
 </file>
 
 <file path=customXml/itemProps1.xml><?xml version="1.0" encoding="utf-8"?>
-<ds:datastoreItem xmlns:ds="http://schemas.openxmlformats.org/officeDocument/2006/customXml" ds:itemID="{EEB576EE-2241-4AEB-8A42-21A43D675287}">
+<ds:datastoreItem xmlns:ds="http://schemas.openxmlformats.org/officeDocument/2006/customXml" ds:itemID="{02AB30AD-3BFB-4E2C-BAA5-E11166A9BF45}">
   <ds:schemaRefs>
     <ds:schemaRef ds:uri="http://schemas.openxmlformats.org/officeDocument/2006/bibliography"/>
   </ds:schemaRefs>

</xml_diff>

<commit_message>
Visualization - Conclusion - distribution + statistics
</commit_message>
<xml_diff>
--- a/Documents/dolgozat.docx
+++ b/Documents/dolgozat.docx
@@ -10043,14 +10043,14 @@
         </w:rPr>
         <w:t xml:space="preserve">Következtetések az </w:t>
       </w:r>
-      <w:proofErr w:type="spellStart"/>
       <w:r>
         <w:rPr>
           <w:rFonts w:ascii="Arial" w:hAnsi="Arial" w:cs="Arial"/>
         </w:rPr>
-        <w:t>abrákból</w:t>
-      </w:r>
-      <w:proofErr w:type="spellEnd"/>
+        <w:t>ábrákból</w:t>
+      </w:r>
+      <w:bookmarkStart w:id="3" w:name="_GoBack"/>
+      <w:bookmarkEnd w:id="3"/>
     </w:p>
     <w:p>
       <w:pPr>
@@ -10094,7 +10094,28 @@
       </w:r>
       <w:proofErr w:type="spellEnd"/>
       <w:r>
-        <w:t>). Itt az arány közelítőleg 85% nem vesz igénybe plusz segítséget, míg 15% igen. Kiegyensúlyozni az adatkészletet túl vagy alul mintavételezéssel lehet.</w:t>
+        <w:t xml:space="preserve">). Itt az arány közelítőleg 85% nem vesz igénybe plusz segítséget, míg 15% igen. </w:t>
+      </w:r>
+      <w:r>
+        <w:t>Adatkészlet k</w:t>
+      </w:r>
+      <w:r>
+        <w:t>iegyensúlyoz</w:t>
+      </w:r>
+      <w:r>
+        <w:t>ásához</w:t>
+      </w:r>
+      <w:r>
+        <w:t xml:space="preserve"> túl vagy alul mintavételezés</w:t>
+      </w:r>
+      <w:r>
+        <w:t>i</w:t>
+      </w:r>
+      <w:r>
+        <w:t xml:space="preserve"> </w:t>
+      </w:r>
+      <w:r>
+        <w:t>technikák alkalmazhatók.</w:t>
       </w:r>
     </w:p>
     <w:p>
@@ -10176,7 +10197,7 @@
     </w:p>
     <w:p>
       <w:r>
-        <w:t xml:space="preserve">Szerencsére a hőtérképről egyszerűen leolvasható, hogy egyik attribútum sem függ nagyon erősen egymástól. </w:t>
+        <w:t>Szerencsére a hőtérképről egyszerűen leolvasható, hogy egyik attribútum sem függ nagyon erősen egymástól.</w:t>
       </w:r>
     </w:p>
     <w:p>
@@ -10201,13 +10222,9 @@
         <w:ind w:left="0" w:firstLine="0"/>
         <w:jc w:val="both"/>
       </w:pPr>
-      <w:proofErr w:type="spellStart"/>
-      <w:r>
-        <w:t>placeholder</w:t>
-      </w:r>
-      <w:bookmarkStart w:id="3" w:name="_GoBack"/>
-      <w:bookmarkEnd w:id="3"/>
-      <w:proofErr w:type="spellEnd"/>
+      <w:r>
+        <w:t>Tudni, hogy milyen eloszlása van az adatunknak alapvető. Miért jó tudni, hogy a minták mennyire térnek el az átlagtól?</w:t>
+      </w:r>
     </w:p>
     <w:p>
       <w:pPr>
@@ -10215,36 +10232,7 @@
         <w:jc w:val="both"/>
       </w:pPr>
       <w:r>
-        <w:rPr>
-          <w:b/>
-          <w:bCs/>
-        </w:rPr>
-        <w:t>Mit mond a</w:t>
-      </w:r>
-      <w:r>
-        <w:rPr>
-          <w:b/>
-          <w:bCs/>
-        </w:rPr>
-        <w:t>z ábra</w:t>
-      </w:r>
-      <w:r>
-        <w:rPr>
-          <w:b/>
-          <w:bCs/>
-        </w:rPr>
-        <w:t>?</w:t>
-      </w:r>
-      <w:r>
-        <w:t xml:space="preserve"> Ábráról leszűrt következtetések. Célszerű stratégiák megfogalmazása: </w:t>
-      </w:r>
-      <w:proofErr w:type="spellStart"/>
-      <w:r>
-        <w:t>outlier</w:t>
-      </w:r>
-      <w:proofErr w:type="spellEnd"/>
-      <w:r>
-        <w:t xml:space="preserve"> eltávolítása, dimenzió csökkentés/növelés, adat csökkentés/növelés stb.</w:t>
+        <w:t>Első sorban nagyon jól lehet detektálni a kiugró értékeket.</w:t>
       </w:r>
     </w:p>
     <w:p>
@@ -10253,21 +10241,66 @@
         <w:jc w:val="both"/>
       </w:pPr>
       <w:r>
-        <w:rPr>
-          <w:b/>
-          <w:bCs/>
-        </w:rPr>
-        <w:t>Az ábrázolás az érme egyik oldala</w:t>
-      </w:r>
-      <w:r>
-        <w:t>: ábrázolás + statisztika. Az ábrázolás lehet megtévesztő. Mikor lehet megtévesztő és miért? Átvezetés: Nem szabad hinni mindig a szemünkben. Az ember képes beleesni az optikai illúziók csapdáiban. Ennek érdekében nyújthat segítséget az adatok statisztikai elemzése.</w:t>
+        <w:t>Továbbá újabb és újabb minták gyűjtésénél, egy minta átlaga konvergál az összes minták átlagával. Ez azt jelenti, hogy pontos előrejelzéseket tudunk adni a normális eloszlás alapján.</w:t>
+      </w:r>
+    </w:p>
+    <w:p>
+      <w:pPr>
+        <w:ind w:left="0" w:firstLine="0"/>
+        <w:jc w:val="both"/>
+        <w:rPr>
+          <w:b/>
+          <w:bCs/>
+        </w:rPr>
+      </w:pPr>
+      <w:r>
+        <w:rPr>
+          <w:b/>
+          <w:bCs/>
+        </w:rPr>
+        <w:t>Statisztikai elemzés</w:t>
+      </w:r>
+    </w:p>
+    <w:p>
+      <w:pPr>
+        <w:ind w:left="0" w:firstLine="0"/>
+        <w:jc w:val="both"/>
+      </w:pPr>
+      <w:r>
+        <w:t>A képek és az ábrák nagyon jól segítenek egy összképet adni az adatokról. Jól tudjuk vele reprezentálni az attribútumok összefüggését, eloszlását, kategóriáját. A képekkel való ábrázolás az érme egyik oldala.</w:t>
+      </w:r>
+    </w:p>
+    <w:p>
+      <w:pPr>
+        <w:ind w:left="0" w:firstLine="0"/>
+        <w:jc w:val="both"/>
+      </w:pPr>
+      <w:r>
+        <w:t>Szükségünk van statisztikai leírásokra is. Mivel a gép az ábrákból nem tudd kinyerni magas szintű következtetéseket, így maradnak neki a számok. Ahhoz, hogy a gép által is értelmezhető összefüggéseket készítsünk</w:t>
+      </w:r>
+      <w:r>
+        <w:t xml:space="preserve">, </w:t>
+      </w:r>
+      <w:r>
+        <w:t>statisztikai elemzés</w:t>
+      </w:r>
+      <w:r>
+        <w:t>i</w:t>
+      </w:r>
+      <w:r>
+        <w:t xml:space="preserve"> </w:t>
+      </w:r>
+      <w:r>
+        <w:t>technikákat alkalmazhatunk</w:t>
+      </w:r>
+      <w:r>
+        <w:t>.</w:t>
       </w:r>
     </w:p>
     <w:p>
       <w:pPr>
         <w:spacing w:after="160"/>
         <w:ind w:left="0" w:right="0" w:firstLine="0"/>
-        <w:jc w:val="both"/>
       </w:pPr>
       <w:r>
         <w:br w:type="page"/>
@@ -12795,11 +12828,9 @@
       <w:r>
         <w:t xml:space="preserve">készletnek, az utolsó csoportot pedig tesztkészletnek. A kör pontosságát </w:t>
       </w:r>
-      <w:proofErr w:type="gramStart"/>
       <w:r>
         <w:t>Pontosság[</w:t>
       </w:r>
-      <w:proofErr w:type="gramEnd"/>
       <w:r>
         <w:t>1</w:t>
       </w:r>
@@ -12827,11 +12858,9 @@
       <w:r>
         <w:t xml:space="preserve"> a harmadik csoportot tesztkészletnek választjuk. A kör pontosságát </w:t>
       </w:r>
-      <w:proofErr w:type="gramStart"/>
       <w:r>
         <w:t>Pontosság[</w:t>
       </w:r>
-      <w:proofErr w:type="gramEnd"/>
       <w:r>
         <w:t>2</w:t>
       </w:r>
@@ -12853,11 +12882,9 @@
       <w:r>
         <w:t xml:space="preserve"> a második csoportot tesztkészletnek. A pontosságot </w:t>
       </w:r>
-      <w:proofErr w:type="gramStart"/>
       <w:r>
         <w:t>Pontosság[</w:t>
       </w:r>
-      <w:proofErr w:type="gramEnd"/>
       <w:r>
         <w:t>3</w:t>
       </w:r>
@@ -12879,11 +12906,9 @@
       <w:r>
         <w:t xml:space="preserve">készletnek. A kör pontosságát </w:t>
       </w:r>
-      <w:proofErr w:type="gramStart"/>
       <w:r>
         <w:t>Pontosság[</w:t>
       </w:r>
-      <w:proofErr w:type="gramEnd"/>
       <w:r>
         <w:t>4</w:t>
       </w:r>
@@ -14313,15 +14338,7 @@
         <w:t xml:space="preserve"> stb</w:t>
       </w:r>
       <w:r>
-        <w:t xml:space="preserve">. Összevonjuk az egyes modellek eredményeit, hogy megkapjuk </w:t>
-      </w:r>
-      <w:proofErr w:type="gramStart"/>
-      <w:r>
-        <w:t>a</w:t>
-      </w:r>
-      <w:proofErr w:type="gramEnd"/>
-      <w:r>
-        <w:t xml:space="preserve"> az együttes</w:t>
+        <w:t>. Összevonjuk az egyes modellek eredményeit, hogy megkapjuk a az együttes</w:t>
       </w:r>
       <w:r>
         <w:t xml:space="preserve"> </w:t>
@@ -28741,7 +28758,7 @@
 </file>
 
 <file path=customXml/itemProps1.xml><?xml version="1.0" encoding="utf-8"?>
-<ds:datastoreItem xmlns:ds="http://schemas.openxmlformats.org/officeDocument/2006/customXml" ds:itemID="{02AB30AD-3BFB-4E2C-BAA5-E11166A9BF45}">
+<ds:datastoreItem xmlns:ds="http://schemas.openxmlformats.org/officeDocument/2006/customXml" ds:itemID="{1E0E7AF4-610B-4B81-A3A1-30F4658DE206}">
   <ds:schemaRefs>
     <ds:schemaRef ds:uri="http://schemas.openxmlformats.org/officeDocument/2006/bibliography"/>
   </ds:schemaRefs>

</xml_diff>

<commit_message>
Bivariate analysis. Correlation between go-out and freetime
</commit_message>
<xml_diff>
--- a/Documents/dolgozat.docx
+++ b/Documents/dolgozat.docx
@@ -315,13 +315,23 @@
           <w:szCs w:val="32"/>
         </w:rPr>
       </w:pPr>
+      <w:proofErr w:type="spellStart"/>
       <w:r>
         <w:rPr>
           <w:color w:val="222A35" w:themeColor="text2" w:themeShade="80"/>
           <w:sz w:val="32"/>
           <w:szCs w:val="32"/>
         </w:rPr>
-        <w:t>Szilvási Péter</w:t>
+        <w:t>Szilvási</w:t>
+      </w:r>
+      <w:proofErr w:type="spellEnd"/>
+      <w:r>
+        <w:rPr>
+          <w:color w:val="222A35" w:themeColor="text2" w:themeShade="80"/>
+          <w:sz w:val="32"/>
+          <w:szCs w:val="32"/>
+        </w:rPr>
+        <w:t xml:space="preserve"> Péter</w:t>
       </w:r>
     </w:p>
     <w:p>
@@ -337,6 +347,7 @@
           <w:shd w:val="clear" w:color="auto" w:fill="FFFFFF"/>
         </w:rPr>
       </w:pPr>
+      <w:proofErr w:type="spellStart"/>
       <w:r>
         <w:rPr>
           <w:i/>
@@ -345,14 +356,10 @@
           <w:sz w:val="22"/>
           <w:shd w:val="clear" w:color="auto" w:fill="FFFFFF"/>
         </w:rPr>
-        <w:t>MSc szintű mérnökinformatika szakos</w:t>
-      </w:r>
-    </w:p>
-    <w:p>
-      <w:pPr>
-        <w:spacing w:after="1440"/>
-        <w:ind w:left="0" w:right="0" w:firstLine="0"/>
-        <w:jc w:val="center"/>
+        <w:t>MSc</w:t>
+      </w:r>
+      <w:proofErr w:type="spellEnd"/>
+      <w:r>
         <w:rPr>
           <w:i/>
           <w:iCs/>
@@ -360,8 +367,14 @@
           <w:sz w:val="22"/>
           <w:shd w:val="clear" w:color="auto" w:fill="FFFFFF"/>
         </w:rPr>
-      </w:pPr>
-      <w:r>
+        <w:t xml:space="preserve"> szintű mérnökinformatika szakos</w:t>
+      </w:r>
+    </w:p>
+    <w:p>
+      <w:pPr>
+        <w:spacing w:after="1440"/>
+        <w:ind w:left="0" w:right="0" w:firstLine="0"/>
+        <w:jc w:val="center"/>
         <w:rPr>
           <w:i/>
           <w:iCs/>
@@ -369,6 +382,15 @@
           <w:sz w:val="22"/>
           <w:shd w:val="clear" w:color="auto" w:fill="FFFFFF"/>
         </w:rPr>
+      </w:pPr>
+      <w:r>
+        <w:rPr>
+          <w:i/>
+          <w:iCs/>
+          <w:color w:val="24292E"/>
+          <w:sz w:val="22"/>
+          <w:shd w:val="clear" w:color="auto" w:fill="FFFFFF"/>
+        </w:rPr>
         <w:t>Alkalmazásfejlesztő szakirányos hallgató</w:t>
       </w:r>
     </w:p>
@@ -502,9 +524,11 @@
       <w:pPr>
         <w:jc w:val="both"/>
       </w:pPr>
+      <w:proofErr w:type="spellStart"/>
       <w:r>
         <w:t>placeholder</w:t>
       </w:r>
+      <w:proofErr w:type="spellEnd"/>
     </w:p>
     <w:p>
       <w:pPr>
@@ -525,9 +549,11 @@
       <w:pPr>
         <w:jc w:val="both"/>
       </w:pPr>
+      <w:proofErr w:type="spellStart"/>
       <w:r>
         <w:t>placeholder</w:t>
       </w:r>
+      <w:proofErr w:type="spellEnd"/>
     </w:p>
     <w:p>
       <w:pPr>
@@ -548,9 +574,11 @@
       <w:pPr>
         <w:jc w:val="both"/>
       </w:pPr>
+      <w:proofErr w:type="spellStart"/>
       <w:r>
         <w:t>placeholder</w:t>
       </w:r>
+      <w:proofErr w:type="spellEnd"/>
     </w:p>
     <w:p>
       <w:pPr>
@@ -571,9 +599,11 @@
       <w:pPr>
         <w:jc w:val="both"/>
       </w:pPr>
+      <w:proofErr w:type="spellStart"/>
       <w:r>
         <w:t>placeholder</w:t>
       </w:r>
+      <w:proofErr w:type="spellEnd"/>
     </w:p>
     <w:p>
       <w:pPr>
@@ -1635,9 +1665,11 @@
       <w:r>
         <w:t>tartomány (</w:t>
       </w:r>
+      <w:proofErr w:type="spellStart"/>
       <w:r>
         <w:t>domain</w:t>
       </w:r>
+      <w:proofErr w:type="spellEnd"/>
       <w:r>
         <w:t>)</w:t>
       </w:r>
@@ -1870,11 +1902,21 @@
         <w:t>a</w:t>
       </w:r>
       <w:r>
-        <w:t xml:space="preserve"> scikit-learn</w:t>
-      </w:r>
-      <w:r>
-        <w:t>, tensorflow</w:t>
-      </w:r>
+        <w:t xml:space="preserve"> </w:t>
+      </w:r>
+      <w:proofErr w:type="spellStart"/>
+      <w:r>
+        <w:t>scikit-learn</w:t>
+      </w:r>
+      <w:proofErr w:type="spellEnd"/>
+      <w:r>
+        <w:t xml:space="preserve">, </w:t>
+      </w:r>
+      <w:proofErr w:type="spellStart"/>
+      <w:r>
+        <w:t>tensorflow</w:t>
+      </w:r>
+      <w:proofErr w:type="spellEnd"/>
       <w:r>
         <w:t xml:space="preserve"> és</w:t>
       </w:r>
@@ -1882,7 +1924,15 @@
         <w:t xml:space="preserve"> a</w:t>
       </w:r>
       <w:r>
-        <w:t xml:space="preserve"> Keras segítségével </w:t>
+        <w:t xml:space="preserve"> </w:t>
+      </w:r>
+      <w:proofErr w:type="spellStart"/>
+      <w:r>
+        <w:t>Keras</w:t>
+      </w:r>
+      <w:proofErr w:type="spellEnd"/>
+      <w:r>
+        <w:t xml:space="preserve"> segítségével </w:t>
       </w:r>
       <w:r>
         <w:t>elvonatkoztathatunk a gépi tanulás mögötti bonyolultságtól</w:t>
@@ -1905,6 +1955,7 @@
           <w:bCs/>
         </w:rPr>
       </w:pPr>
+      <w:proofErr w:type="spellStart"/>
       <w:r>
         <w:rPr>
           <w:b/>
@@ -1912,6 +1963,7 @@
         </w:rPr>
         <w:t>Tensorflow</w:t>
       </w:r>
+      <w:proofErr w:type="spellEnd"/>
       <w:sdt>
         <w:sdtPr>
           <w:rPr>
@@ -1972,10 +2024,26 @@
         <w:jc w:val="both"/>
       </w:pPr>
       <w:r>
-        <w:t xml:space="preserve">A TensorFlow egy erőteljes könyvtár a numerikus számításhoz, különösen jól illeszkedik és a nagyszabású gépi tanuláshoz. </w:t>
-      </w:r>
-      <w:r>
-        <w:t xml:space="preserve">A Google Brain </w:t>
+        <w:t xml:space="preserve">A </w:t>
+      </w:r>
+      <w:proofErr w:type="spellStart"/>
+      <w:r>
+        <w:t>TensorFlow</w:t>
+      </w:r>
+      <w:proofErr w:type="spellEnd"/>
+      <w:r>
+        <w:t xml:space="preserve"> egy erőteljes könyvtár a numerikus számításhoz, különösen jól illeszkedik és a nagyszabású gépi tanuláshoz. </w:t>
+      </w:r>
+      <w:r>
+        <w:t xml:space="preserve">A Google </w:t>
+      </w:r>
+      <w:proofErr w:type="spellStart"/>
+      <w:r>
+        <w:t>Brain</w:t>
+      </w:r>
+      <w:proofErr w:type="spellEnd"/>
+      <w:r>
+        <w:t xml:space="preserve"> </w:t>
       </w:r>
       <w:r>
         <w:t>csapata</w:t>
@@ -1987,15 +2055,31 @@
         <w:t>. S</w:t>
       </w:r>
       <w:r>
-        <w:t>zámtalan projekt használja a TensorFlow-t mindenféle gépi tanulási feladathoz, például képosztályozáshoz, természetes nyelv feldolgozásához (NLP), ajánló rendszerekhez, idősoros előrejelzésekhez és még sok máshoz.</w:t>
-      </w:r>
-    </w:p>
-    <w:p>
-      <w:pPr>
-        <w:jc w:val="both"/>
-      </w:pPr>
-      <w:r>
-        <w:t>Tehát mit kínál a TensorFlow valójában?</w:t>
+        <w:t xml:space="preserve">zámtalan projekt használja a </w:t>
+      </w:r>
+      <w:proofErr w:type="spellStart"/>
+      <w:r>
+        <w:t>TensorFlow</w:t>
+      </w:r>
+      <w:proofErr w:type="spellEnd"/>
+      <w:r>
+        <w:t>-t mindenféle gépi tanulási feladathoz, például képosztályozáshoz, természetes nyelv feldolgozásához (NLP), ajánló rendszerekhez, idősoros előrejelzésekhez és még sok máshoz.</w:t>
+      </w:r>
+    </w:p>
+    <w:p>
+      <w:pPr>
+        <w:jc w:val="both"/>
+      </w:pPr>
+      <w:r>
+        <w:t xml:space="preserve">Tehát mit kínál a </w:t>
+      </w:r>
+      <w:proofErr w:type="spellStart"/>
+      <w:r>
+        <w:t>TensorFlow</w:t>
+      </w:r>
+      <w:proofErr w:type="spellEnd"/>
+      <w:r>
+        <w:t xml:space="preserve"> valójában?</w:t>
       </w:r>
     </w:p>
     <w:p>
@@ -2008,7 +2092,15 @@
         <w:jc w:val="both"/>
       </w:pPr>
       <w:r>
-        <w:t>Magja nagyon hasonlít a NumPy-hez, de GPU támogatással rendelkezik.</w:t>
+        <w:t xml:space="preserve">Magja nagyon hasonlít a </w:t>
+      </w:r>
+      <w:proofErr w:type="spellStart"/>
+      <w:r>
+        <w:t>NumPy-hez</w:t>
+      </w:r>
+      <w:proofErr w:type="spellEnd"/>
+      <w:r>
+        <w:t>, de GPU támogatással rendelkezik.</w:t>
       </w:r>
     </w:p>
     <w:p>
@@ -2038,7 +2130,23 @@
         <w:t>E</w:t>
       </w:r>
       <w:r>
-        <w:t>gyfajta just-in-time (JIT) fordítót tartalmaz, amely lehetővé teszi a számítások optimalizálását a sebesség és a memóriahasználat szempontjából</w:t>
+        <w:t xml:space="preserve">gyfajta </w:t>
+      </w:r>
+      <w:proofErr w:type="spellStart"/>
+      <w:r>
+        <w:t>just</w:t>
+      </w:r>
+      <w:proofErr w:type="spellEnd"/>
+      <w:r>
+        <w:t>-in-</w:t>
+      </w:r>
+      <w:proofErr w:type="spellStart"/>
+      <w:r>
+        <w:t>time</w:t>
+      </w:r>
+      <w:proofErr w:type="spellEnd"/>
+      <w:r>
+        <w:t xml:space="preserve"> (JIT) fordítót tartalmaz, amely lehetővé teszi a számítások optimalizálását a sebesség és a memóriahasználat szempontjából</w:t>
       </w:r>
       <w:r>
         <w:t>.</w:t>
@@ -2066,11 +2174,21 @@
         <w:jc w:val="both"/>
       </w:pPr>
       <w:r>
-        <w:t xml:space="preserve">A TensorFlow sokkal több olyan funkciót kínál, amelyek ezekre az alapvető jellemzőkre épülnek: a legfontosabb természetesen a </w:t>
-      </w:r>
+        <w:t xml:space="preserve">A </w:t>
+      </w:r>
+      <w:proofErr w:type="spellStart"/>
+      <w:r>
+        <w:t>TensorFlow</w:t>
+      </w:r>
+      <w:proofErr w:type="spellEnd"/>
+      <w:r>
+        <w:t xml:space="preserve"> sokkal több olyan funkciót kínál, amelyek ezekre az alapvető jellemzőkre épülnek: a legfontosabb természetesen a </w:t>
+      </w:r>
+      <w:proofErr w:type="spellStart"/>
       <w:r>
         <w:t>Keras</w:t>
       </w:r>
+      <w:proofErr w:type="spellEnd"/>
       <w:r>
         <w:t>, de rendelkezik adatbetöltési</w:t>
       </w:r>
@@ -2095,7 +2213,15 @@
         <w:jc w:val="both"/>
       </w:pPr>
       <w:r>
-        <w:t>A legalacsonyabb szinten az egyes TensorFlow műveletek rendkívül hatékony C++ kód felhasználásával valósulnak meg. Számos műveletnek több megvalósítása is van, úgynevezett kernelek: mindegyik kernel egy adott eszköztípus</w:t>
+        <w:t xml:space="preserve">A legalacsonyabb szinten az egyes </w:t>
+      </w:r>
+      <w:proofErr w:type="spellStart"/>
+      <w:r>
+        <w:t>TensorFlow</w:t>
+      </w:r>
+      <w:proofErr w:type="spellEnd"/>
+      <w:r>
+        <w:t xml:space="preserve"> műveletek rendkívül hatékony C++ kód felhasználásával valósulnak meg. Számos műveletnek több megvalósítása is van, úgynevezett kernelek: mindegyik kernel egy adott eszköztípus</w:t>
       </w:r>
       <w:r>
         <w:t>ra</w:t>
@@ -2107,7 +2233,31 @@
         <w:t>címezve</w:t>
       </w:r>
       <w:r>
-        <w:t>, például CPU, GPU vagy TPU (Tensor Processing Units).</w:t>
+        <w:t>, például CPU, GPU vagy TPU (</w:t>
+      </w:r>
+      <w:proofErr w:type="spellStart"/>
+      <w:r>
+        <w:t>Tensor</w:t>
+      </w:r>
+      <w:proofErr w:type="spellEnd"/>
+      <w:r>
+        <w:t xml:space="preserve"> </w:t>
+      </w:r>
+      <w:proofErr w:type="spellStart"/>
+      <w:r>
+        <w:t>Processing</w:t>
+      </w:r>
+      <w:proofErr w:type="spellEnd"/>
+      <w:r>
+        <w:t xml:space="preserve"> </w:t>
+      </w:r>
+      <w:proofErr w:type="spellStart"/>
+      <w:r>
+        <w:t>Units</w:t>
+      </w:r>
+      <w:proofErr w:type="spellEnd"/>
+      <w:r>
+        <w:t>).</w:t>
       </w:r>
     </w:p>
     <w:p>
@@ -2179,6 +2329,7 @@
           <w:bCs/>
         </w:rPr>
       </w:pPr>
+      <w:proofErr w:type="spellStart"/>
       <w:r>
         <w:rPr>
           <w:b/>
@@ -2186,6 +2337,7 @@
         </w:rPr>
         <w:t>Keras</w:t>
       </w:r>
+      <w:proofErr w:type="spellEnd"/>
       <w:sdt>
         <w:sdtPr>
           <w:rPr>
@@ -2249,13 +2401,37 @@
         <w:jc w:val="both"/>
       </w:pPr>
       <w:r>
-        <w:t>A Keras egy mély tanulási API a TensorFlow gépi tanulási platform tetején fut.</w:t>
+        <w:t xml:space="preserve">A </w:t>
+      </w:r>
+      <w:proofErr w:type="spellStart"/>
+      <w:r>
+        <w:t>Keras</w:t>
+      </w:r>
+      <w:proofErr w:type="spellEnd"/>
+      <w:r>
+        <w:t xml:space="preserve"> egy mély tanulási API a </w:t>
+      </w:r>
+      <w:proofErr w:type="spellStart"/>
+      <w:r>
+        <w:t>TensorFlow</w:t>
+      </w:r>
+      <w:proofErr w:type="spellEnd"/>
+      <w:r>
+        <w:t xml:space="preserve"> gépi tanulási platform tetején fut.</w:t>
       </w:r>
       <w:r>
         <w:t xml:space="preserve"> Azért fejlesztették, hogy gyors kísérletezéseket érjünk el. Az ötletből eredményeket érjünk el, amilyen gyorsan csak lehetséges. </w:t>
       </w:r>
       <w:r>
-        <w:t>Számos mély tanulási keretrendszer áll rendelkezésre ma. Miért érdemes a Keras-t használni, mint bármely másikat?</w:t>
+        <w:t xml:space="preserve">Számos mély tanulási keretrendszer áll rendelkezésre ma. Miért érdemes a </w:t>
+      </w:r>
+      <w:proofErr w:type="spellStart"/>
+      <w:r>
+        <w:t>Keras</w:t>
+      </w:r>
+      <w:proofErr w:type="spellEnd"/>
+      <w:r>
+        <w:t>-t használni, mint bármely másikat?</w:t>
       </w:r>
     </w:p>
     <w:p>
@@ -2268,7 +2444,31 @@
         <w:jc w:val="both"/>
       </w:pPr>
       <w:r>
-        <w:t xml:space="preserve">A Keras egy API, amelyet emberek, nem pedig gépek számára terveztek. A Keras a kognitív terhelés csökkentésének bevált módszereit követi: következetes és egyszerű API-kat kínál, minimalizálja a gyakori használati </w:t>
+        <w:t xml:space="preserve">A </w:t>
+      </w:r>
+      <w:proofErr w:type="spellStart"/>
+      <w:r>
+        <w:t>Keras</w:t>
+      </w:r>
+      <w:proofErr w:type="spellEnd"/>
+      <w:r>
+        <w:t xml:space="preserve"> egy API, amelyet emberek, nem pedig gépek számára terveztek. A </w:t>
+      </w:r>
+      <w:proofErr w:type="spellStart"/>
+      <w:r>
+        <w:t>Keras</w:t>
+      </w:r>
+      <w:proofErr w:type="spellEnd"/>
+      <w:r>
+        <w:t xml:space="preserve"> a kognitív terhelés csökkentésének bevált módszereit követi: következetes és egyszerű API-</w:t>
+      </w:r>
+      <w:proofErr w:type="spellStart"/>
+      <w:r>
+        <w:t>kat</w:t>
+      </w:r>
+      <w:proofErr w:type="spellEnd"/>
+      <w:r>
+        <w:t xml:space="preserve"> kínál, minimalizálja a gyakori használati </w:t>
       </w:r>
       <w:r>
         <w:lastRenderedPageBreak/>
@@ -2285,7 +2485,23 @@
         <w:jc w:val="both"/>
       </w:pPr>
       <w:r>
-        <w:t>Ez megkönnyíti a Keras megtanulását és használatát. Keras felhasználóként produktívabb vagy, lehetővé téve, hogy több ötletet kipróbálhassunk gyorsabban.</w:t>
+        <w:t xml:space="preserve">Ez megkönnyíti a </w:t>
+      </w:r>
+      <w:proofErr w:type="spellStart"/>
+      <w:r>
+        <w:t>Keras</w:t>
+      </w:r>
+      <w:proofErr w:type="spellEnd"/>
+      <w:r>
+        <w:t xml:space="preserve"> megtanulását és használatát. </w:t>
+      </w:r>
+      <w:proofErr w:type="spellStart"/>
+      <w:r>
+        <w:t>Keras</w:t>
+      </w:r>
+      <w:proofErr w:type="spellEnd"/>
+      <w:r>
+        <w:t xml:space="preserve"> felhasználóként produktívabb vagy, lehetővé téve, hogy több ötletet kipróbálhassunk gyorsabban.</w:t>
       </w:r>
     </w:p>
     <w:p>
@@ -2298,7 +2514,23 @@
         <w:jc w:val="both"/>
       </w:pPr>
       <w:r>
-        <w:t>Ez az egyszerű használat nem jár csökkentet rugalmassággal: mivel a Keras mélyen integrálódik az alacsony szintű TensorFlow funkcionalitásokhoz. Lehetséges olyan feltörhető munkafolyamatok kikifejleszteni, ahol a funkcionalitás bármely része testre szabható.</w:t>
+        <w:t xml:space="preserve">Ez az egyszerű használat nem jár csökkentet rugalmassággal: mivel a </w:t>
+      </w:r>
+      <w:proofErr w:type="spellStart"/>
+      <w:r>
+        <w:t>Keras</w:t>
+      </w:r>
+      <w:proofErr w:type="spellEnd"/>
+      <w:r>
+        <w:t xml:space="preserve"> mélyen integrálódik az alacsony szintű </w:t>
+      </w:r>
+      <w:proofErr w:type="spellStart"/>
+      <w:r>
+        <w:t>TensorFlow</w:t>
+      </w:r>
+      <w:proofErr w:type="spellEnd"/>
+      <w:r>
+        <w:t xml:space="preserve"> funkcionalitásokhoz. Lehetséges olyan feltörhető munkafolyamatok kikifejleszteni, ahol a funkcionalitás bármely része testre szabható.</w:t>
       </w:r>
     </w:p>
     <w:p>
@@ -2622,7 +2854,23 @@
         <w:t xml:space="preserve"> függvénynek</w:t>
       </w:r>
       <w:r>
-        <w:t xml:space="preserve"> (mapping function)</w:t>
+        <w:t xml:space="preserve"> (</w:t>
+      </w:r>
+      <w:proofErr w:type="spellStart"/>
+      <w:r>
+        <w:t>mapping</w:t>
+      </w:r>
+      <w:proofErr w:type="spellEnd"/>
+      <w:r>
+        <w:t xml:space="preserve"> </w:t>
+      </w:r>
+      <w:proofErr w:type="spellStart"/>
+      <w:r>
+        <w:t>function</w:t>
+      </w:r>
+      <w:proofErr w:type="spellEnd"/>
+      <w:r>
+        <w:t>)</w:t>
       </w:r>
       <w:r>
         <w:t xml:space="preserve"> is nevezik,</w:t>
@@ -3230,7 +3478,15 @@
         <w:t>címezzék</w:t>
       </w:r>
       <w:r>
-        <w:t>. A klaszterező algoritmus felismeri az ügyfél jellemzőit, mint például az életkor, a lakóterület, a jövedel</w:t>
+        <w:t xml:space="preserve">. A </w:t>
+      </w:r>
+      <w:proofErr w:type="spellStart"/>
+      <w:r>
+        <w:t>klaszterező</w:t>
+      </w:r>
+      <w:proofErr w:type="spellEnd"/>
+      <w:r>
+        <w:t xml:space="preserve"> algoritmus felismeri az ügyfél jellemzőit, mint például az életkor, a lakóterület, a jövedel</w:t>
       </w:r>
       <w:r>
         <w:t>e</w:t>
@@ -4301,7 +4557,15 @@
         <w:t>több különböző</w:t>
       </w:r>
       <w:r>
-        <w:t xml:space="preserve"> rendszerben vannak szétszórva. Például egy HR-rendszer, amely beszélhet REST-ről, egy 30 éves pénzügyi rendszer, amely csak a fájlintegrációt érti, egy CRM-rendszer, amely SOAP-t </w:t>
+        <w:t xml:space="preserve"> rendszerben vannak szétszórva. Például egy HR-rendszer, amely beszélhet REST-</w:t>
+      </w:r>
+      <w:proofErr w:type="spellStart"/>
+      <w:r>
+        <w:t>ről</w:t>
+      </w:r>
+      <w:proofErr w:type="spellEnd"/>
+      <w:r>
+        <w:t xml:space="preserve">, egy 30 éves pénzügyi rendszer, amely csak a fájlintegrációt érti, egy CRM-rendszer, amely SOAP-t </w:t>
       </w:r>
       <w:r>
         <w:t xml:space="preserve">protokollon keresztül kommunikál. Tegyük fel </w:t>
@@ -4680,7 +4944,15 @@
         <w:t>előreláthatóan</w:t>
       </w:r>
       <w:r>
-        <w:t xml:space="preserve"> a megadott paraméterek alapján módosítják belső paramétereit. A gépi tanulási algoritmusok általában a polcon található receptek, amelyeket a megfelelő üzleti problémákra, például osztályozásra, lineáris regresszióra és klaszterezésre vonatkozó problémákra alkalmaz. Ez a lépés magában foglalhatja egynél több gépi tanulási algoritmus kipróbálását, mivel nem tudjuk előre, hogy melyik algoritmus illik valójában a mögöttes adat</w:t>
+        <w:t xml:space="preserve"> a megadott paraméterek alapján módosítják belső paramétereit. A gépi tanulási algoritmusok általában a polcon található receptek, amelyeket a megfelelő üzleti problémákra, például osztályozásra, lineáris regresszióra és </w:t>
+      </w:r>
+      <w:proofErr w:type="spellStart"/>
+      <w:r>
+        <w:t>klaszterezésre</w:t>
+      </w:r>
+      <w:proofErr w:type="spellEnd"/>
+      <w:r>
+        <w:t xml:space="preserve"> vonatkozó problémákra alkalmaz. Ez a lépés magában foglalhatja egynél több gépi tanulási algoritmus kipróbálását, mivel nem tudjuk előre, hogy melyik algoritmus illik valójában a mögöttes adat</w:t>
       </w:r>
       <w:r>
         <w:t xml:space="preserve"> jellemzőkre</w:t>
@@ -4730,8 +5002,21 @@
         <w:t xml:space="preserve"> (</w:t>
       </w:r>
       <w:r>
-        <w:t>Robinson–Schensted–Knuth</w:t>
-      </w:r>
+        <w:t>Robinson–</w:t>
+      </w:r>
+      <w:proofErr w:type="spellStart"/>
+      <w:r>
+        <w:t>Schensted</w:t>
+      </w:r>
+      <w:proofErr w:type="spellEnd"/>
+      <w:r>
+        <w:t>–</w:t>
+      </w:r>
+      <w:proofErr w:type="spellStart"/>
+      <w:r>
+        <w:t>Knuth</w:t>
+      </w:r>
+      <w:proofErr w:type="spellEnd"/>
       <w:r>
         <w:t>)</w:t>
       </w:r>
@@ -4840,7 +5125,15 @@
         <w:t xml:space="preserve"> rendszerek bemenetét</w:t>
       </w:r>
       <w:r>
-        <w:t xml:space="preserve"> (upstream)</w:t>
+        <w:t xml:space="preserve"> (</w:t>
+      </w:r>
+      <w:proofErr w:type="spellStart"/>
+      <w:r>
+        <w:t>upstream</w:t>
+      </w:r>
+      <w:proofErr w:type="spellEnd"/>
+      <w:r>
+        <w:t>)</w:t>
       </w:r>
       <w:r>
         <w:t>, alkalmazza a gépi tanulá</w:t>
@@ -4864,7 +5157,15 @@
         <w:t>rendszereknek</w:t>
       </w:r>
       <w:r>
-        <w:t xml:space="preserve"> (downstream)</w:t>
+        <w:t xml:space="preserve"> (</w:t>
+      </w:r>
+      <w:proofErr w:type="spellStart"/>
+      <w:r>
+        <w:t>downstream</w:t>
+      </w:r>
+      <w:proofErr w:type="spellEnd"/>
+      <w:r>
+        <w:t>)</w:t>
       </w:r>
       <w:r>
         <w:t>.</w:t>
@@ -4966,7 +5267,15 @@
         <w:t xml:space="preserve">éldául mennyire pontosak az előrejelzései, a válaszidő, a használt funkciók eloszlása ​​stb. Ez az értékes információ visszajuttatható gépi tanulási folyamatunkba annak jövőbeni teljesítményének javítása érdekében. A modellek kiépítését és felügyeletét együttesen </w:t>
       </w:r>
       <w:r>
-        <w:t>gépi tanulás üzemeltetésnek (MLOps)</w:t>
+        <w:t>gépi tanulás üzemeltetésnek (</w:t>
+      </w:r>
+      <w:proofErr w:type="spellStart"/>
+      <w:r>
+        <w:t>MLOps</w:t>
+      </w:r>
+      <w:proofErr w:type="spellEnd"/>
+      <w:r>
+        <w:t>)</w:t>
       </w:r>
       <w:r>
         <w:t xml:space="preserve"> nevezik</w:t>
@@ -5791,7 +6100,15 @@
         <w:t>n</w:t>
       </w:r>
       <w:r>
-        <w:t>aplófájlok, JSON fájlok, érzékelő adatok, csv fájlok stb.</w:t>
+        <w:t xml:space="preserve">aplófájlok, JSON fájlok, érzékelő adatok, </w:t>
+      </w:r>
+      <w:proofErr w:type="spellStart"/>
+      <w:r>
+        <w:t>csv</w:t>
+      </w:r>
+      <w:proofErr w:type="spellEnd"/>
+      <w:r>
+        <w:t xml:space="preserve"> fájlok stb.</w:t>
       </w:r>
     </w:p>
     <w:p>
@@ -5872,7 +6189,15 @@
         <w:t xml:space="preserve">Az abszolút nyers formában jelen lévő adatokat strukturálatlannak nevezzük. Ezeket az adatokat összetett elrendezése és formázása miatt nehéz feldolgozni. A strukturálatlan adatok sokféle formát ölthetnek, beleértve a közösségi média bejegyzéseket, csevegéseket, műholdas képeket, </w:t>
       </w:r>
       <w:r>
-        <w:t xml:space="preserve">Internet of Things (IOT) </w:t>
+        <w:t xml:space="preserve">Internet of </w:t>
+      </w:r>
+      <w:proofErr w:type="spellStart"/>
+      <w:r>
+        <w:t>Things</w:t>
+      </w:r>
+      <w:proofErr w:type="spellEnd"/>
+      <w:r>
+        <w:t xml:space="preserve"> (IOT) </w:t>
       </w:r>
       <w:r>
         <w:t>érzékelő adatokat, e-maileket és prezentációkat.</w:t>
@@ -5995,7 +6320,15 @@
         <w:jc w:val="both"/>
       </w:pPr>
       <w:r>
-        <w:t>Egy strukturálatlan formátumú interjúban a feltett kérdések teljesen az interjúztató választása. Ő eldöntheti azokat a kérdéseket, amelyeket fel akar tenni, és azok sorrendjét. A strukturálatlan kérdések népszerű példái: „mesélj magadról” és „írd le ideális szerepedet”.</w:t>
+        <w:t xml:space="preserve">Egy strukturálatlan formátumú interjúban a feltett kérdések teljesen az </w:t>
+      </w:r>
+      <w:proofErr w:type="spellStart"/>
+      <w:r>
+        <w:t>interjúztató</w:t>
+      </w:r>
+      <w:proofErr w:type="spellEnd"/>
+      <w:r>
+        <w:t xml:space="preserve"> választása. Ő eldöntheti azokat a kérdéseket, amelyeket fel akar tenni, és azok sorrendjét. A strukturálatlan kérdések népszerű példái: „mesélj magadról” és „írd le ideális szerepedet”.</w:t>
       </w:r>
     </w:p>
     <w:p>
@@ -6108,7 +6441,15 @@
         <w:t>Tranzakciókezelés</w:t>
       </w:r>
       <w:r>
-        <w:t>: A strukturált adatokban az adatok egyidejűsége érhető el, ezért általában előnyben részesítik a többfeladatos folyamat során. Míg a félig strukturált adattranzakciók a DBMS-től adaptálódnak, de az adatok egyidejűsége nem áll rendelkezésre. Végül a strukturált adatokban sem a tranzakciókezelés, sem az adatok egyidejűsége nincs jelen.</w:t>
+        <w:t>: A strukturált adatokban az adatok egyidejűsége érhető el, ezért általában előnyben részesítik a többfeladatos folyamat során. Míg a félig strukturált adattranzakciók a DBMS-</w:t>
+      </w:r>
+      <w:proofErr w:type="spellStart"/>
+      <w:r>
+        <w:t>től</w:t>
+      </w:r>
+      <w:proofErr w:type="spellEnd"/>
+      <w:r>
+        <w:t xml:space="preserve"> adaptálódnak, de az adatok egyidejűsége nem áll rendelkezésre. Végül a strukturált adatokban sem a tranzakciókezelés, sem az adatok egyidejűsége nincs jelen.</w:t>
       </w:r>
     </w:p>
     <w:p>
@@ -6249,9 +6590,11 @@
       <w:r>
         <w:t xml:space="preserve"> az </w:t>
       </w:r>
+      <w:proofErr w:type="spellStart"/>
       <w:r>
         <w:t>előrejelzett</w:t>
       </w:r>
+      <w:proofErr w:type="spellEnd"/>
       <w:r>
         <w:t xml:space="preserve"> eredményeket.</w:t>
       </w:r>
@@ -6407,7 +6750,47 @@
           <w:i/>
           <w:iCs/>
         </w:rPr>
-        <w:t xml:space="preserve"> (deep learning)</w:t>
+        <w:t xml:space="preserve"> (</w:t>
+      </w:r>
+      <w:proofErr w:type="spellStart"/>
+      <w:r>
+        <w:rPr>
+          <w:b/>
+          <w:bCs/>
+          <w:i/>
+          <w:iCs/>
+        </w:rPr>
+        <w:t>deep</w:t>
+      </w:r>
+      <w:proofErr w:type="spellEnd"/>
+      <w:r>
+        <w:rPr>
+          <w:b/>
+          <w:bCs/>
+          <w:i/>
+          <w:iCs/>
+        </w:rPr>
+        <w:t xml:space="preserve"> </w:t>
+      </w:r>
+      <w:proofErr w:type="spellStart"/>
+      <w:r>
+        <w:rPr>
+          <w:b/>
+          <w:bCs/>
+          <w:i/>
+          <w:iCs/>
+        </w:rPr>
+        <w:t>learning</w:t>
+      </w:r>
+      <w:proofErr w:type="spellEnd"/>
+      <w:r>
+        <w:rPr>
+          <w:b/>
+          <w:bCs/>
+          <w:i/>
+          <w:iCs/>
+        </w:rPr>
+        <w:t>)</w:t>
       </w:r>
       <w:r>
         <w:t xml:space="preserve">: Az általános gépi tanulástól némileg különböző a mély tanulás. Alapvetően a mély tanulás </w:t>
@@ -6489,7 +6872,23 @@
         <w:t>ellenőrzését</w:t>
       </w:r>
       <w:r>
-        <w:t xml:space="preserve"> (sanity check)</w:t>
+        <w:t xml:space="preserve"> (</w:t>
+      </w:r>
+      <w:proofErr w:type="spellStart"/>
+      <w:r>
+        <w:t>sanity</w:t>
+      </w:r>
+      <w:proofErr w:type="spellEnd"/>
+      <w:r>
+        <w:t xml:space="preserve"> </w:t>
+      </w:r>
+      <w:proofErr w:type="spellStart"/>
+      <w:r>
+        <w:t>check</w:t>
+      </w:r>
+      <w:proofErr w:type="spellEnd"/>
+      <w:r>
+        <w:t>)</w:t>
       </w:r>
       <w:r>
         <w:t>.</w:t>
@@ -6591,11 +6990,21 @@
         <w:t>Remek példa az ajánló rendszerekre a Facebook, az</w:t>
       </w:r>
       <w:r>
-        <w:t xml:space="preserve"> Amazon, a Netflix és a </w:t>
-      </w:r>
+        <w:t xml:space="preserve"> Amazon, a </w:t>
+      </w:r>
+      <w:proofErr w:type="spellStart"/>
+      <w:r>
+        <w:t>Netflix</w:t>
+      </w:r>
+      <w:proofErr w:type="spellEnd"/>
+      <w:r>
+        <w:t xml:space="preserve"> és a </w:t>
+      </w:r>
+      <w:proofErr w:type="spellStart"/>
       <w:r>
         <w:t>Youtube</w:t>
       </w:r>
+      <w:proofErr w:type="spellEnd"/>
       <w:r>
         <w:t>.</w:t>
       </w:r>
@@ -6749,7 +7158,15 @@
         <w:t xml:space="preserve">segítenek </w:t>
       </w:r>
       <w:r>
-        <w:t>nekünk megtalálni az adathalmazokat. A keresőmotor nagyszerű munkát végez a kulcsszavakhoz kapcsolódó adatkészletek megszerzésében különböző forrásokból, ideértve a kormányzati weboldalakat, a Kaggle-t és más nyílt forráskódú adattárakat.</w:t>
+        <w:t xml:space="preserve">nekünk megtalálni az adathalmazokat. A keresőmotor nagyszerű munkát végez a kulcsszavakhoz kapcsolódó adatkészletek megszerzésében különböző forrásokból, ideértve a kormányzati weboldalakat, a </w:t>
+      </w:r>
+      <w:proofErr w:type="spellStart"/>
+      <w:r>
+        <w:t>Kaggle</w:t>
+      </w:r>
+      <w:proofErr w:type="spellEnd"/>
+      <w:r>
+        <w:t>-t és más nyílt forráskódú adattárakat.</w:t>
       </w:r>
     </w:p>
     <w:p>
@@ -6762,7 +7179,15 @@
         <w:jc w:val="both"/>
       </w:pPr>
       <w:r>
-        <w:t>.gov adatkészletek</w:t>
+        <w:t>.</w:t>
+      </w:r>
+      <w:proofErr w:type="spellStart"/>
+      <w:r>
+        <w:t>gov</w:t>
+      </w:r>
+      <w:proofErr w:type="spellEnd"/>
+      <w:r>
+        <w:t xml:space="preserve"> adatkészletek</w:t>
       </w:r>
     </w:p>
     <w:p>
@@ -6783,8 +7208,13 @@
         </w:numPr>
         <w:jc w:val="both"/>
       </w:pPr>
-      <w:r>
-        <w:t>Kaggle adatkészletek</w:t>
+      <w:proofErr w:type="spellStart"/>
+      <w:r>
+        <w:t>Kaggle</w:t>
+      </w:r>
+      <w:proofErr w:type="spellEnd"/>
+      <w:r>
+        <w:t xml:space="preserve"> adatkészletek</w:t>
       </w:r>
     </w:p>
     <w:p>
@@ -6793,7 +7223,31 @@
         <w:jc w:val="both"/>
       </w:pPr>
       <w:r>
-        <w:t>A Kaggle a gépi tanulás és a mély tanulási kihívások tárhelyéről ismert. A Kaggle relevanciája ebben az összefüggésben az, hogy adatkészleteket nyújt, és egyúttal a tanulók és az gépi tanulási szakemberek közösségét is biztosítja. Nagyban elősegíti a fejlődésüket a jövendő adattudósoknak. Minden kihívásnak külön adatkészlete van és általában megtisztítják az adatokat, hogy ne kelljen szükségszerűen a takarítás munkáját elvégeznünk. Helyett az algoritmus finomítására összpontosíthatunk. Az adatkészletek könnyen letölthetők. Az erőforrások részben előfeltételek és linkek találhatók a tananyaghoz, amely segít nekünk, amikor elakadunk akár az algoritmusnál, akár a megvalósításnál. A Kaggle egy fantasztikus webhely a kezdők számára, akik belevághatnak a gépi tanulás és a mélytanulás alkalmazásaiba</w:t>
+        <w:t xml:space="preserve">A </w:t>
+      </w:r>
+      <w:proofErr w:type="spellStart"/>
+      <w:r>
+        <w:t>Kaggle</w:t>
+      </w:r>
+      <w:proofErr w:type="spellEnd"/>
+      <w:r>
+        <w:t xml:space="preserve"> a gépi tanulás és a mély tanulási kihívások tárhelyéről ismert. A </w:t>
+      </w:r>
+      <w:proofErr w:type="spellStart"/>
+      <w:r>
+        <w:t>Kaggle</w:t>
+      </w:r>
+      <w:proofErr w:type="spellEnd"/>
+      <w:r>
+        <w:t xml:space="preserve"> relevanciája ebben az összefüggésben az, hogy adatkészleteket nyújt, és egyúttal a tanulók és az gépi tanulási szakemberek közösségét is biztosítja. Nagyban elősegíti a fejlődésüket a jövendő adattudósoknak. Minden kihívásnak külön adatkészlete van és általában megtisztítják az adatokat, hogy ne kelljen szükségszerűen a takarítás munkáját elvégeznünk. Helyett az algoritmus finomítására összpontosíthatunk. Az adatkészletek könnyen letölthetők. Az erőforrások részben előfeltételek és linkek találhatók a tananyaghoz, amely segít nekünk, amikor elakadunk akár az algoritmusnál, akár a megvalósításnál. A </w:t>
+      </w:r>
+      <w:proofErr w:type="spellStart"/>
+      <w:r>
+        <w:t>Kaggle</w:t>
+      </w:r>
+      <w:proofErr w:type="spellEnd"/>
+      <w:r>
+        <w:t xml:space="preserve"> egy fantasztikus webhely a kezdők számára, akik belevághatnak a gépi tanulás és a mélytanulás alkalmazásaiba</w:t>
       </w:r>
       <w:r>
         <w:t>.</w:t>
@@ -6842,8 +7296,13 @@
         <w:t xml:space="preserve">Az Amazon nyilvántartásba vette a szervereiken elérhető néhány adatkészletet. Egyik nagy előnye, hogy amikor </w:t>
       </w:r>
       <w:r>
-        <w:t>Amazon Web Services</w:t>
-      </w:r>
+        <w:t xml:space="preserve">Amazon Web </w:t>
+      </w:r>
+      <w:proofErr w:type="spellStart"/>
+      <w:r>
+        <w:t>Services</w:t>
+      </w:r>
+      <w:proofErr w:type="spellEnd"/>
       <w:r>
         <w:t xml:space="preserve"> (AWS) erőforrásokat használunk a modellek kalibrálásához és módosításához, akkor lokális adatokat használunk. A helyileg elérhető adatkészleteknek a használata több tízszer gyorsítja az adatbetöltési folyamatot. A nyilvántartás számos adatkészletet tartalmaz az alkalmazások területe szerint, például műholdas képek, ökológiai erőforrások stb.</w:t>
       </w:r>
@@ -6858,8 +7317,29 @@
         <w:jc w:val="both"/>
       </w:pPr>
       <w:r>
-        <w:t>UCI Machine Learning Repository</w:t>
-      </w:r>
+        <w:t xml:space="preserve">UCI </w:t>
+      </w:r>
+      <w:proofErr w:type="spellStart"/>
+      <w:r>
+        <w:t>Machine</w:t>
+      </w:r>
+      <w:proofErr w:type="spellEnd"/>
+      <w:r>
+        <w:t xml:space="preserve"> </w:t>
+      </w:r>
+      <w:proofErr w:type="spellStart"/>
+      <w:r>
+        <w:t>Learning</w:t>
+      </w:r>
+      <w:proofErr w:type="spellEnd"/>
+      <w:r>
+        <w:t xml:space="preserve"> </w:t>
+      </w:r>
+      <w:proofErr w:type="spellStart"/>
+      <w:r>
+        <w:t>Repository</w:t>
+      </w:r>
+      <w:proofErr w:type="spellEnd"/>
     </w:p>
     <w:p>
       <w:pPr>
@@ -6868,7 +7348,31 @@
       </w:pPr>
       <w:r>
         <w:lastRenderedPageBreak/>
-        <w:t>Az UCI Machine Learning Repository könnyen kezelhető és tisztított adatkészleteket kínál. Ezek már régóta az egyik leggyakrabban használt adathalmazok a tudományos területeken.</w:t>
+        <w:t xml:space="preserve">Az UCI </w:t>
+      </w:r>
+      <w:proofErr w:type="spellStart"/>
+      <w:r>
+        <w:t>Machine</w:t>
+      </w:r>
+      <w:proofErr w:type="spellEnd"/>
+      <w:r>
+        <w:t xml:space="preserve"> </w:t>
+      </w:r>
+      <w:proofErr w:type="spellStart"/>
+      <w:r>
+        <w:t>Learning</w:t>
+      </w:r>
+      <w:proofErr w:type="spellEnd"/>
+      <w:r>
+        <w:t xml:space="preserve"> </w:t>
+      </w:r>
+      <w:proofErr w:type="spellStart"/>
+      <w:r>
+        <w:t>Repository</w:t>
+      </w:r>
+      <w:proofErr w:type="spellEnd"/>
+      <w:r>
+        <w:t xml:space="preserve"> könnyen kezelhető és tisztított adatkészleteket kínál. Ezek már régóta az egyik leggyakrabban használt adathalmazok a tudományos területeken.</w:t>
       </w:r>
     </w:p>
     <w:p>
@@ -7279,16 +7783,34 @@
       <w:r>
         <w:t xml:space="preserve">Látni fogjuk a </w:t>
       </w:r>
-      <w:r>
-        <w:t>Kaggle által szolgáltatott</w:t>
+      <w:proofErr w:type="spellStart"/>
+      <w:r>
+        <w:t>Kaggle</w:t>
+      </w:r>
+      <w:proofErr w:type="spellEnd"/>
+      <w:r>
+        <w:t xml:space="preserve"> által szolgáltatott</w:t>
       </w:r>
       <w:r>
         <w:t xml:space="preserve"> adatait, valamint olyan tudományos adattárakat, mint például a Harvard Dataverse és a</w:t>
       </w:r>
       <w:r>
-        <w:t xml:space="preserve"> Statista</w:t>
-      </w:r>
-      <w:hyperlink r:id="rId21" w:tgtFrame="_blank" w:history="1"/>
+        <w:t xml:space="preserve"> </w:t>
+      </w:r>
+      <w:proofErr w:type="spellStart"/>
+      <w:r>
+        <w:t>Statista</w:t>
+      </w:r>
+      <w:proofErr w:type="spellEnd"/>
+      <w:r>
+        <w:fldChar w:fldCharType="begin"/>
+      </w:r>
+      <w:r>
+        <w:instrText xml:space="preserve"> HYPERLINK "https://de.statista.com/" \t "_blank" </w:instrText>
+      </w:r>
+      <w:r>
+        <w:fldChar w:fldCharType="end"/>
+      </w:r>
       <w:r>
         <w:t xml:space="preserve">. </w:t>
       </w:r>
@@ -7445,9 +7967,11 @@
       <w:r>
         <w:t xml:space="preserve">Az adatkészlet az </w:t>
       </w:r>
+      <w:proofErr w:type="spellStart"/>
       <w:r>
         <w:t>Kaggle</w:t>
       </w:r>
+      <w:proofErr w:type="spellEnd"/>
       <w:r>
         <w:t xml:space="preserve"> adattárból származik. Az adatállomány </w:t>
       </w:r>
@@ -7494,7 +8018,7 @@
       <w:r>
         <w:t xml:space="preserve"> Az attribútumok leírását az alábbi linken elérhető: </w:t>
       </w:r>
-      <w:hyperlink r:id="rId22" w:history="1">
+      <w:hyperlink r:id="rId21" w:history="1">
         <w:r>
           <w:rPr>
             <w:rStyle w:val="Hyperlink"/>
@@ -7566,7 +8090,7 @@
       <w:r>
         <w:t xml:space="preserve">fájlban fellelhetők. Link: </w:t>
       </w:r>
-      <w:hyperlink r:id="rId23" w:history="1">
+      <w:hyperlink r:id="rId22" w:history="1">
         <w:r>
           <w:rPr>
             <w:rStyle w:val="Hyperlink"/>
@@ -7646,7 +8170,15 @@
         <w:jc w:val="both"/>
       </w:pPr>
       <w:r>
-        <w:t>Nehéz következtetéseket leszűrni az adatokból. Akár napokig is nézhetjük a csv fájlokat, de valós konzekvenciát nem fogunk kinyerni belőle. Az ember egyik hasznos fegyvere az intuíció. Ez a fegyver néha félre, máskor rávezetnek a probléma megoldáshoz.</w:t>
+        <w:t xml:space="preserve">Nehéz következtetéseket leszűrni az adatokból. Akár napokig is nézhetjük a </w:t>
+      </w:r>
+      <w:proofErr w:type="spellStart"/>
+      <w:r>
+        <w:t>csv</w:t>
+      </w:r>
+      <w:proofErr w:type="spellEnd"/>
+      <w:r>
+        <w:t xml:space="preserve"> fájlokat, de valós konzekvenciát nem fogunk kinyerni belőle. Az ember egyik hasznos fegyvere az intuíció. Ez a fegyver néha félre, máskor rávezetnek a probléma megoldáshoz.</w:t>
       </w:r>
     </w:p>
     <w:p>
@@ -7784,7 +8316,15 @@
         <w:jc w:val="both"/>
       </w:pPr>
       <w:r>
-        <w:t xml:space="preserve">Ez nem azt jelenti, hogy a gépi tanulás ismerete elhanyagolandó. Nyilvánvalóan a legjobb adattudós könnyedén eligazodik a gépi tanulási algoritmusok nagy részével. Mindenesetre az adattudomány nem korlátozódik le a gépi tanulásra, inkább az egy képesség. A készség alatt azt kell érteni, hogy mennyire érted a probléma területet (domain), mennyire tudsz elmélyülni az adatokban. Elkapni a rejtett </w:t>
+        <w:t>Ez nem azt jelenti, hogy a gépi tanulás ismerete elhanyagolandó. Nyilvánvalóan a legjobb adattudós könnyedén eligazodik a gépi tanulási algoritmusok nagy részével. Mindenesetre az adattudomány nem korlátozódik le a gépi tanulásra, inkább az egy képesség. A készség alatt azt kell érteni, hogy mennyire érted a probléma területet (</w:t>
+      </w:r>
+      <w:proofErr w:type="spellStart"/>
+      <w:r>
+        <w:t>domain</w:t>
+      </w:r>
+      <w:proofErr w:type="spellEnd"/>
+      <w:r>
+        <w:t xml:space="preserve">), mennyire tudsz elmélyülni az adatokban. Elkapni a rejtett </w:t>
       </w:r>
       <w:r>
         <w:t>összefüggéseket</w:t>
@@ -8180,7 +8720,15 @@
         <w:t xml:space="preserve">Az évek során az ember leginkább két dimenzióba ábrázolt információkat. Majd a mélység bevezetésével a három dimenziót is képesek vagyunk imitálni. Az agyunk maximum három dimenziót képes értelmezni. Ennek ellenére az adatokban rejlő dimenzió </w:t>
       </w:r>
       <w:r>
-        <w:t>számtalan lehet. Gondoljunk egy emberre, mint adatdimenziókra. A dimenziók ebben az esetben év, név, nem. Viszont ez a három jellemző nem sok mindent mond el az emberről, ezért sokkal több attribútumot vizsgálunk (vérkép, családi körülmény, étkezés, magasság, sport tevékenység, stb).</w:t>
+        <w:t xml:space="preserve">számtalan lehet. Gondoljunk egy emberre, mint adatdimenziókra. A dimenziók ebben az esetben év, név, nem. Viszont ez a három jellemző nem sok mindent mond el az emberről, ezért sokkal több attribútumot vizsgálunk (vérkép, családi körülmény, étkezés, magasság, sport tevékenység, </w:t>
+      </w:r>
+      <w:proofErr w:type="spellStart"/>
+      <w:r>
+        <w:t>stb</w:t>
+      </w:r>
+      <w:proofErr w:type="spellEnd"/>
+      <w:r>
+        <w:t>).</w:t>
       </w:r>
     </w:p>
     <w:p>
@@ -8463,7 +9011,7 @@
                     <pic:cNvPicPr/>
                   </pic:nvPicPr>
                   <pic:blipFill>
-                    <a:blip r:embed="rId24">
+                    <a:blip r:embed="rId23">
                       <a:extLst>
                         <a:ext uri="{28A0092B-C50C-407E-A947-70E740481C1C}">
                           <a14:useLocalDpi xmlns:a14="http://schemas.microsoft.com/office/drawing/2010/main" val="0"/>
@@ -8555,7 +9103,7 @@
                     <pic:cNvPicPr/>
                   </pic:nvPicPr>
                   <pic:blipFill>
-                    <a:blip r:embed="rId25">
+                    <a:blip r:embed="rId24">
                       <a:extLst>
                         <a:ext uri="{28A0092B-C50C-407E-A947-70E740481C1C}">
                           <a14:useLocalDpi xmlns:a14="http://schemas.microsoft.com/office/drawing/2010/main" val="0"/>
@@ -8687,7 +9235,15 @@
         <w:t>Az egyik példa a hőtérkép</w:t>
       </w:r>
       <w:r>
-        <w:t xml:space="preserve"> (heatmap)</w:t>
+        <w:t xml:space="preserve"> (</w:t>
+      </w:r>
+      <w:proofErr w:type="spellStart"/>
+      <w:r>
+        <w:t>heatmap</w:t>
+      </w:r>
+      <w:proofErr w:type="spellEnd"/>
+      <w:r>
+        <w:t>)</w:t>
       </w:r>
       <w:r>
         <w:t>. A hőtérkép egyszerűen két változó korrelációs mátrixából áll. De ahelyett, hogy korrelációs értékeket adna az érték mezőbe, egy színt használunk a korreláció erősségének kijelölésére. Általában minél sötétebb a szín, annál erősebb a korreláció. Vessünk egy pillantást az itt látható hőtérképre</w:t>
@@ -8723,7 +9279,7 @@
                     <pic:cNvPicPr/>
                   </pic:nvPicPr>
                   <pic:blipFill>
-                    <a:blip r:embed="rId26" cstate="print">
+                    <a:blip r:embed="rId25" cstate="print">
                       <a:extLst>
                         <a:ext uri="{28A0092B-C50C-407E-A947-70E740481C1C}">
                           <a14:useLocalDpi xmlns:a14="http://schemas.microsoft.com/office/drawing/2010/main" val="0"/>
@@ -8813,7 +9369,23 @@
         <w:t xml:space="preserve"> szóródási ábra</w:t>
       </w:r>
       <w:r>
-        <w:t xml:space="preserve"> (scatter plot)</w:t>
+        <w:t xml:space="preserve"> (</w:t>
+      </w:r>
+      <w:proofErr w:type="spellStart"/>
+      <w:r>
+        <w:t>scatter</w:t>
+      </w:r>
+      <w:proofErr w:type="spellEnd"/>
+      <w:r>
+        <w:t xml:space="preserve"> </w:t>
+      </w:r>
+      <w:proofErr w:type="spellStart"/>
+      <w:r>
+        <w:t>plot</w:t>
+      </w:r>
+      <w:proofErr w:type="spellEnd"/>
+      <w:r>
+        <w:t>)</w:t>
       </w:r>
       <w:r>
         <w:t xml:space="preserve">. Például van ez a grafikon, ahol az x tengely tartalmazza </w:t>
@@ -8873,7 +9445,7 @@
                     <pic:cNvPicPr/>
                   </pic:nvPicPr>
                   <pic:blipFill>
-                    <a:blip r:embed="rId27">
+                    <a:blip r:embed="rId26">
                       <a:extLst>
                         <a:ext uri="{28A0092B-C50C-407E-A947-70E740481C1C}">
                           <a14:useLocalDpi xmlns:a14="http://schemas.microsoft.com/office/drawing/2010/main" val="0"/>
@@ -9130,7 +9702,7 @@
                     <pic:cNvPicPr/>
                   </pic:nvPicPr>
                   <pic:blipFill>
-                    <a:blip r:embed="rId28">
+                    <a:blip r:embed="rId27">
                       <a:extLst>
                         <a:ext uri="{28A0092B-C50C-407E-A947-70E740481C1C}">
                           <a14:useLocalDpi xmlns:a14="http://schemas.microsoft.com/office/drawing/2010/main" val="0"/>
@@ -9250,7 +9822,23 @@
         <w:t xml:space="preserve"> és doboz diagram</w:t>
       </w:r>
       <w:r>
-        <w:t xml:space="preserve"> (whisker box)</w:t>
+        <w:t xml:space="preserve"> (</w:t>
+      </w:r>
+      <w:proofErr w:type="spellStart"/>
+      <w:r>
+        <w:t>whisker</w:t>
+      </w:r>
+      <w:proofErr w:type="spellEnd"/>
+      <w:r>
+        <w:t xml:space="preserve"> </w:t>
+      </w:r>
+      <w:proofErr w:type="spellStart"/>
+      <w:r>
+        <w:t>box</w:t>
+      </w:r>
+      <w:proofErr w:type="spellEnd"/>
+      <w:r>
+        <w:t>)</w:t>
       </w:r>
       <w:r>
         <w:t xml:space="preserve">. A </w:t>
@@ -9259,8 +9847,13 @@
         <w:t>diagram</w:t>
       </w:r>
       <w:r>
-        <w:t xml:space="preserve"> egyetlen adatmegjelenítésben összefoglalja az adatok több aspektusát, a medián, a felső kvartilis</w:t>
-      </w:r>
+        <w:t xml:space="preserve"> egyetlen adatmegjelenítésben összefoglalja az adatok több aspektusát, a medián, a felső </w:t>
+      </w:r>
+      <w:proofErr w:type="spellStart"/>
+      <w:r>
+        <w:t>kvartilis</w:t>
+      </w:r>
+      <w:proofErr w:type="spellEnd"/>
       <w:r>
         <w:t xml:space="preserve"> (</w:t>
       </w:r>
@@ -9271,8 +9864,13 @@
         <w:t>%)</w:t>
       </w:r>
       <w:r>
-        <w:t>, az alsó kvartilis</w:t>
-      </w:r>
+        <w:t xml:space="preserve">, az alsó </w:t>
+      </w:r>
+      <w:proofErr w:type="spellStart"/>
+      <w:r>
+        <w:t>kvartilis</w:t>
+      </w:r>
+      <w:proofErr w:type="spellEnd"/>
       <w:r>
         <w:t xml:space="preserve"> (25%). A</w:t>
       </w:r>
@@ -9283,13 +9881,69 @@
         <w:t>negyed</w:t>
       </w:r>
       <w:r>
-        <w:t xml:space="preserve"> plusz 1,5 interkvartilis tartományként határozunk meg. Az interkvartilis tartomány a felső és az alsó kvartilis közötti intervallum. A szélső érték, amely az alsó kvartilis mínusz 1,5 interkvartilis tartomány. A </w:t>
+        <w:t xml:space="preserve"> plusz 1,5 </w:t>
+      </w:r>
+      <w:proofErr w:type="spellStart"/>
+      <w:r>
+        <w:t>interkvartilis</w:t>
+      </w:r>
+      <w:proofErr w:type="spellEnd"/>
+      <w:r>
+        <w:t xml:space="preserve"> tartományként határozunk meg. Az </w:t>
+      </w:r>
+      <w:proofErr w:type="spellStart"/>
+      <w:r>
+        <w:t>interkvartilis</w:t>
+      </w:r>
+      <w:proofErr w:type="spellEnd"/>
+      <w:r>
+        <w:t xml:space="preserve"> tartomány a felső és az alsó </w:t>
+      </w:r>
+      <w:proofErr w:type="spellStart"/>
+      <w:r>
+        <w:t>kvartilis</w:t>
+      </w:r>
+      <w:proofErr w:type="spellEnd"/>
+      <w:r>
+        <w:t xml:space="preserve"> közötti intervallum. A szélső érték, amely az alsó </w:t>
+      </w:r>
+      <w:proofErr w:type="spellStart"/>
+      <w:r>
+        <w:t>kvartilis</w:t>
+      </w:r>
+      <w:proofErr w:type="spellEnd"/>
+      <w:r>
+        <w:t xml:space="preserve"> mínusz 1,5 </w:t>
+      </w:r>
+      <w:proofErr w:type="spellStart"/>
+      <w:r>
+        <w:t>interkvartilis</w:t>
+      </w:r>
+      <w:proofErr w:type="spellEnd"/>
+      <w:r>
+        <w:t xml:space="preserve"> tartomány. A </w:t>
       </w:r>
       <w:r>
         <w:t>daru szakasz</w:t>
       </w:r>
       <w:r>
-        <w:t xml:space="preserve"> a felső és a felső kvartilis, valamint az alsó és az alsó kvartilis között húzódó vonal. Végül a kiugró értékek a felső és az alsó szélsőségeken kívül eső értékek. A </w:t>
+        <w:t xml:space="preserve"> a felső és a felső </w:t>
+      </w:r>
+      <w:proofErr w:type="spellStart"/>
+      <w:r>
+        <w:t>kvartilis</w:t>
+      </w:r>
+      <w:proofErr w:type="spellEnd"/>
+      <w:r>
+        <w:t xml:space="preserve">, valamint az alsó és az alsó </w:t>
+      </w:r>
+      <w:proofErr w:type="spellStart"/>
+      <w:r>
+        <w:t>kvartilis</w:t>
+      </w:r>
+      <w:proofErr w:type="spellEnd"/>
+      <w:r>
+        <w:t xml:space="preserve"> között húzódó vonal. Végül a kiugró értékek a felső és az alsó szélsőségeken kívül eső értékek. A </w:t>
       </w:r>
       <w:r>
         <w:t>daru</w:t>
@@ -9334,7 +9988,7 @@
                     <pic:cNvPicPr/>
                   </pic:nvPicPr>
                   <pic:blipFill>
-                    <a:blip r:embed="rId29">
+                    <a:blip r:embed="rId28">
                       <a:extLst>
                         <a:ext uri="{28A0092B-C50C-407E-A947-70E740481C1C}">
                           <a14:useLocalDpi xmlns:a14="http://schemas.microsoft.com/office/drawing/2010/main" val="0"/>
@@ -9429,9 +10083,11 @@
       <w:r>
         <w:t>Az egyedüli jellemző, aminek nincs jó aránya az extra oktatási támogatás attribútum (</w:t>
       </w:r>
+      <w:proofErr w:type="spellStart"/>
       <w:r>
         <w:t>schoolsup</w:t>
       </w:r>
+      <w:proofErr w:type="spellEnd"/>
       <w:r>
         <w:t xml:space="preserve">). Itt az arány közelítőleg 85% nem vesz igénybe plusz segítséget, míg 15% igen. </w:t>
       </w:r>
@@ -9479,8 +10135,13 @@
     </w:p>
     <w:p>
       <w:r>
-        <w:t>Ha az attribútumok erősen (pozitívan) függenek egymástól az kihat a modell teljesítményére. A probléma az úgynevezett multikollinearítás</w:t>
-      </w:r>
+        <w:t xml:space="preserve">Ha az attribútumok erősen (pozitívan) függenek egymástól az kihat a modell teljesítményére. A probléma az úgynevezett </w:t>
+      </w:r>
+      <w:proofErr w:type="spellStart"/>
+      <w:r>
+        <w:t>multikollinearítás</w:t>
+      </w:r>
+      <w:proofErr w:type="spellEnd"/>
       <w:r>
         <w:t>. Bekövetkezik, ha egy bementi érték előre jelezz több értéket nagy precizitással. Ez torz vagy félrevezető eredményekhez vezethet.</w:t>
       </w:r>
@@ -9503,7 +10164,13 @@
             <w:rPr>
               <w:noProof/>
             </w:rPr>
-            <w:t xml:space="preserve"> [22]</w:t>
+            <w:t xml:space="preserve"> </w:t>
+          </w:r>
+          <w:r>
+            <w:rPr>
+              <w:noProof/>
+            </w:rPr>
+            <w:t>[22]</w:t>
           </w:r>
           <w:r>
             <w:fldChar w:fldCharType="end"/>
@@ -9767,7 +10434,7 @@
                     <pic:cNvPicPr/>
                   </pic:nvPicPr>
                   <pic:blipFill>
-                    <a:blip r:embed="rId30" cstate="print">
+                    <a:blip r:embed="rId29" cstate="print">
                       <a:extLst>
                         <a:ext uri="{28A0092B-C50C-407E-A947-70E740481C1C}">
                           <a14:useLocalDpi xmlns:a14="http://schemas.microsoft.com/office/drawing/2010/main" val="0"/>
@@ -10021,7 +10688,11 @@
         <w:t>I</w:t>
       </w:r>
       <w:r>
-        <w:t>lleszkedik a képzési adatkészletbe, valamint javítja az érintett h</w:t>
+        <w:t xml:space="preserve">lleszkedik a képzési adatkészletbe, valamint javítja az érintett </w:t>
+      </w:r>
+      <w:proofErr w:type="spellStart"/>
+      <w:r>
+        <w:t>h</w:t>
       </w:r>
       <w:r>
         <w:t>i</w:t>
@@ -10029,6 +10700,7 @@
       <w:r>
         <w:t>per</w:t>
       </w:r>
+      <w:proofErr w:type="spellEnd"/>
       <w:r>
         <w:t>-</w:t>
       </w:r>
@@ -10078,7 +10750,7 @@
                     <pic:cNvPicPr/>
                   </pic:nvPicPr>
                   <pic:blipFill>
-                    <a:blip r:embed="rId31">
+                    <a:blip r:embed="rId30">
                       <a:extLst>
                         <a:ext uri="{28A0092B-C50C-407E-A947-70E740481C1C}">
                           <a14:useLocalDpi xmlns:a14="http://schemas.microsoft.com/office/drawing/2010/main" val="0"/>
@@ -10104,6 +10776,9 @@
           </wp:inline>
         </w:drawing>
       </w:r>
+      <w:r>
+        <w:t xml:space="preserve"> </w:t>
+      </w:r>
     </w:p>
     <w:p>
       <w:pPr>
@@ -10228,7 +10903,23 @@
         <w:t xml:space="preserve"> felhőalapú számítástechnikai, az I</w:t>
       </w:r>
       <w:r>
-        <w:t>nternet of Things (IoT) szolgáltatások</w:t>
+        <w:t xml:space="preserve">nternet of </w:t>
+      </w:r>
+      <w:proofErr w:type="spellStart"/>
+      <w:r>
+        <w:t>Things</w:t>
+      </w:r>
+      <w:proofErr w:type="spellEnd"/>
+      <w:r>
+        <w:t xml:space="preserve"> (</w:t>
+      </w:r>
+      <w:proofErr w:type="spellStart"/>
+      <w:r>
+        <w:t>IoT</w:t>
+      </w:r>
+      <w:proofErr w:type="spellEnd"/>
+      <w:r>
+        <w:t>) szolgáltatások</w:t>
       </w:r>
       <w:r>
         <w:t xml:space="preserve">, a mobilforgalomnak </w:t>
@@ -10286,7 +10977,15 @@
         <w:t xml:space="preserve"> </w:t>
       </w:r>
       <w:r>
-        <w:t>Az adatok halmozódásának sebességére vonatkozik. Ennek oka elsősorban az IoT, a mobil adat, a közösségi média stb.</w:t>
+        <w:t xml:space="preserve">Az adatok halmozódásának sebességére vonatkozik. Ennek oka elsősorban az </w:t>
+      </w:r>
+      <w:proofErr w:type="spellStart"/>
+      <w:r>
+        <w:t>IoT</w:t>
+      </w:r>
+      <w:proofErr w:type="spellEnd"/>
+      <w:r>
+        <w:t>, a mobil adat, a közösségi média stb.</w:t>
       </w:r>
     </w:p>
     <w:p>
@@ -10406,6 +11105,63 @@
         </w:rPr>
         <w:t>Alapvető statisztikai leírók</w:t>
       </w:r>
+      <w:sdt>
+        <w:sdtPr>
+          <w:rPr>
+            <w:b/>
+            <w:bCs/>
+          </w:rPr>
+          <w:id w:val="1693801908"/>
+          <w:citation/>
+        </w:sdtPr>
+        <w:sdtContent>
+          <w:r>
+            <w:rPr>
+              <w:b/>
+              <w:bCs/>
+            </w:rPr>
+            <w:fldChar w:fldCharType="begin"/>
+          </w:r>
+          <w:r>
+            <w:rPr>
+              <w:b/>
+              <w:bCs/>
+              <w:lang w:val="en-US"/>
+            </w:rPr>
+            <w:instrText xml:space="preserve"> CITATION Pan14 \l 1033 </w:instrText>
+          </w:r>
+          <w:r>
+            <w:rPr>
+              <w:b/>
+              <w:bCs/>
+            </w:rPr>
+            <w:fldChar w:fldCharType="separate"/>
+          </w:r>
+          <w:r>
+            <w:rPr>
+              <w:b/>
+              <w:bCs/>
+              <w:noProof/>
+              <w:lang w:val="en-US"/>
+            </w:rPr>
+            <w:t xml:space="preserve"> </w:t>
+          </w:r>
+          <w:r>
+            <w:rPr>
+              <w:noProof/>
+              <w:lang w:val="en-US"/>
+            </w:rPr>
+            <w:t>[12]</w:t>
+          </w:r>
+          <w:r>
+            <w:rPr>
+              <w:b/>
+              <w:bCs/>
+            </w:rPr>
+            <w:fldChar w:fldCharType="end"/>
+          </w:r>
+        </w:sdtContent>
+      </w:sdt>
     </w:p>
     <w:p>
       <w:pPr>
@@ -11040,7 +11796,7 @@
                     <pic:cNvPicPr/>
                   </pic:nvPicPr>
                   <pic:blipFill>
-                    <a:blip r:embed="rId32">
+                    <a:blip r:embed="rId31">
                       <a:extLst>
                         <a:ext uri="{28A0092B-C50C-407E-A947-70E740481C1C}">
                           <a14:useLocalDpi xmlns:a14="http://schemas.microsoft.com/office/drawing/2010/main" val="0"/>
@@ -11085,7 +11841,15 @@
         <w:t xml:space="preserve">ul: </w:t>
       </w:r>
       <w:r>
-        <w:t>átlag, medián, percentilis és egy</w:t>
+        <w:t xml:space="preserve">átlag, medián, </w:t>
+      </w:r>
+      <w:proofErr w:type="spellStart"/>
+      <w:r>
+        <w:t>percentilis</w:t>
+      </w:r>
+      <w:proofErr w:type="spellEnd"/>
+      <w:r>
+        <w:t xml:space="preserve"> és egy</w:t>
       </w:r>
       <w:r>
         <w:t>ebek</w:t>
@@ -11096,6 +11860,36 @@
       <w:r>
         <w:t xml:space="preserve"> </w:t>
       </w:r>
+      <w:sdt>
+        <w:sdtPr>
+          <w:id w:val="-81228253"/>
+          <w:citation/>
+        </w:sdtPr>
+        <w:sdtContent>
+          <w:r>
+            <w:fldChar w:fldCharType="begin"/>
+          </w:r>
+          <w:r>
+            <w:rPr>
+              <w:lang w:val="en-US"/>
+            </w:rPr>
+            <w:instrText xml:space="preserve"> CITATION Ara18 \l 1033 </w:instrText>
+          </w:r>
+          <w:r>
+            <w:fldChar w:fldCharType="separate"/>
+          </w:r>
+          <w:r>
+            <w:rPr>
+              <w:noProof/>
+              <w:lang w:val="en-US"/>
+            </w:rPr>
+            <w:t>[24]</w:t>
+          </w:r>
+          <w:r>
+            <w:fldChar w:fldCharType="end"/>
+          </w:r>
+        </w:sdtContent>
+      </w:sdt>
     </w:p>
     <w:p>
       <w:pPr>
@@ -11125,7 +11919,7 @@
                     <pic:cNvPicPr/>
                   </pic:nvPicPr>
                   <pic:blipFill>
-                    <a:blip r:embed="rId33">
+                    <a:blip r:embed="rId32">
                       <a:extLst>
                         <a:ext uri="{28A0092B-C50C-407E-A947-70E740481C1C}">
                           <a14:useLocalDpi xmlns:a14="http://schemas.microsoft.com/office/drawing/2010/main" val="0"/>
@@ -11173,31 +11967,212 @@
         </w:rPr>
         <w:t>Látható, hogy a barátokkal való szórakozás és a szabadidő egyváltozós elemzési értékek nagyon hasonlóak. A szabadidő és a barátokkal töltött idő átlagosan 3, azaz közepes érték felé tendál. A barátokkal való szórakozásnak kicsit nagyobb a szórása mint a szabadidőnek, mivel a szabadidő rögzítettebb.</w:t>
       </w:r>
+    </w:p>
+    <w:p>
+      <w:pPr>
+        <w:spacing w:after="160"/>
+        <w:ind w:left="0" w:right="0" w:firstLine="0"/>
+        <w:rPr>
+          <w:b/>
+          <w:bCs/>
+        </w:rPr>
+      </w:pPr>
+      <w:r>
+        <w:rPr>
+          <w:b/>
+          <w:bCs/>
+        </w:rPr>
+        <w:t>Kétváltozós numerikus elemzés</w:t>
+      </w:r>
+    </w:p>
+    <w:p>
+      <w:pPr>
+        <w:ind w:left="0" w:firstLine="0"/>
+      </w:pPr>
+      <w:r>
+        <w:t>Az ilyen típusú</w:t>
+      </w:r>
+      <w:r>
+        <w:t xml:space="preserve"> elemzésnél</w:t>
+      </w:r>
+      <w:r>
+        <w:t xml:space="preserve"> két különböző változót </w:t>
+      </w:r>
+      <w:r>
+        <w:t>figyelünk</w:t>
+      </w:r>
+      <w:r>
+        <w:t>. Az elemzés az okokkal és összefüggésekkel foglalkozik</w:t>
+      </w:r>
+      <w:r>
+        <w:t>. K</w:t>
+      </w:r>
+      <w:r>
+        <w:t xml:space="preserve">ét </w:t>
+      </w:r>
+      <w:r>
+        <w:t>jellemző</w:t>
+      </w:r>
+      <w:r>
+        <w:t xml:space="preserve"> közötti kapcsolat kiderítésére </w:t>
+      </w:r>
+      <w:r>
+        <w:t>használják</w:t>
+      </w:r>
+      <w:r>
+        <w:t>.</w:t>
+      </w:r>
+      <w:sdt>
+        <w:sdtPr>
+          <w:id w:val="1685473975"/>
+          <w:citation/>
+        </w:sdtPr>
+        <w:sdtContent>
+          <w:r>
+            <w:fldChar w:fldCharType="begin"/>
+          </w:r>
+          <w:r>
+            <w:rPr>
+              <w:lang w:val="en-US"/>
+            </w:rPr>
+            <w:instrText xml:space="preserve"> CITATION Ara18 \l 1033 </w:instrText>
+          </w:r>
+          <w:r>
+            <w:fldChar w:fldCharType="separate"/>
+          </w:r>
+          <w:r>
+            <w:rPr>
+              <w:noProof/>
+              <w:lang w:val="en-US"/>
+            </w:rPr>
+            <w:t xml:space="preserve"> </w:t>
+          </w:r>
+          <w:r>
+            <w:rPr>
+              <w:noProof/>
+              <w:lang w:val="en-US"/>
+            </w:rPr>
+            <w:t>[24]</w:t>
+          </w:r>
+          <w:r>
+            <w:fldChar w:fldCharType="end"/>
+          </w:r>
+        </w:sdtContent>
+      </w:sdt>
+    </w:p>
+    <w:p>
+      <w:pPr>
+        <w:ind w:left="0" w:firstLine="0"/>
+      </w:pPr>
+      <w:r>
+        <w:rPr>
+          <w:noProof/>
+        </w:rPr>
+        <w:drawing>
+          <wp:inline distT="0" distB="0" distL="0" distR="0" wp14:anchorId="6AEABFF8" wp14:editId="27C78D63">
+            <wp:extent cx="5579745" cy="585470"/>
+            <wp:effectExtent l="0" t="0" r="1905" b="5080"/>
+            <wp:docPr id="41" name="Picture 41"/>
+            <wp:cNvGraphicFramePr>
+              <a:graphicFrameLocks xmlns:a="http://schemas.openxmlformats.org/drawingml/2006/main" noChangeAspect="1"/>
+            </wp:cNvGraphicFramePr>
+            <a:graphic xmlns:a="http://schemas.openxmlformats.org/drawingml/2006/main">
+              <a:graphicData uri="http://schemas.openxmlformats.org/drawingml/2006/picture">
+                <pic:pic xmlns:pic="http://schemas.openxmlformats.org/drawingml/2006/picture">
+                  <pic:nvPicPr>
+                    <pic:cNvPr id="41" name="Bivariate_analysis_correlation.PNG"/>
+                    <pic:cNvPicPr/>
+                  </pic:nvPicPr>
+                  <pic:blipFill>
+                    <a:blip r:embed="rId33">
+                      <a:extLst>
+                        <a:ext uri="{28A0092B-C50C-407E-A947-70E740481C1C}">
+                          <a14:useLocalDpi xmlns:a14="http://schemas.microsoft.com/office/drawing/2010/main" val="0"/>
+                        </a:ext>
+                      </a:extLst>
+                    </a:blip>
+                    <a:stretch>
+                      <a:fillRect/>
+                    </a:stretch>
+                  </pic:blipFill>
+                  <pic:spPr>
+                    <a:xfrm>
+                      <a:off x="0" y="0"/>
+                      <a:ext cx="5579745" cy="585470"/>
+                    </a:xfrm>
+                    <a:prstGeom prst="rect">
+                      <a:avLst/>
+                    </a:prstGeom>
+                  </pic:spPr>
+                </pic:pic>
+              </a:graphicData>
+            </a:graphic>
+          </wp:inline>
+        </w:drawing>
+      </w:r>
+    </w:p>
+    <w:p>
+      <w:pPr>
+        <w:ind w:left="0" w:firstLine="0"/>
+      </w:pPr>
+    </w:p>
+    <w:p>
+      <w:pPr>
+        <w:ind w:left="0" w:firstLine="0"/>
+      </w:pPr>
+      <w:r>
+        <w:t>Visszatekintve az előző példára, a szabadidő és a barátokkal töltött idő korrelációját nézem meg. Megfigyelhető, hogy pozitív összefüggés van a két jellemző között. Több barátokkal való időtöltés, több rendelkezésre álló szabadidőt jelenthet.</w:t>
+      </w:r>
+    </w:p>
+    <w:p>
+      <w:pPr>
+        <w:ind w:left="0" w:firstLine="0"/>
+      </w:pPr>
+      <w:r>
+        <w:t>Fontos kiemelni, hogy az összefüggés nem jelent okozatot. Ezt a korrelációs politika mondja ki. A mi esetünkbe nem feltétlen</w:t>
+      </w:r>
+      <w:r>
+        <w:t>ül</w:t>
+      </w:r>
+      <w:r>
+        <w:t xml:space="preserve"> a szabadidő miatt fog több időt tölteni egy diák a barátaival. Inkább a </w:t>
+      </w:r>
+      <w:r>
+        <w:t xml:space="preserve">diák </w:t>
+      </w:r>
+      <w:r>
+        <w:t xml:space="preserve">személyiségéből </w:t>
+      </w:r>
+      <w:r>
+        <w:t>adódik, extrovertált vagy introvertált.</w:t>
+      </w:r>
+    </w:p>
+    <w:p>
+      <w:pPr>
+        <w:ind w:left="0" w:firstLine="0"/>
+        <w:rPr>
+          <w:b/>
+          <w:bCs/>
+        </w:rPr>
+      </w:pPr>
+      <w:r>
+        <w:rPr>
+          <w:b/>
+          <w:bCs/>
+        </w:rPr>
+        <w:t>Többváltozós numerikus elemzés</w:t>
+      </w:r>
+    </w:p>
+    <w:p>
+      <w:pPr>
+        <w:ind w:left="0" w:firstLine="0"/>
+        <w:rPr>
+          <w:b/>
+          <w:bCs/>
+        </w:rPr>
+      </w:pPr>
       <w:bookmarkStart w:id="4" w:name="_GoBack"/>
       <w:bookmarkEnd w:id="4"/>
-    </w:p>
-    <w:p>
-      <w:pPr>
-        <w:spacing w:after="160"/>
-        <w:ind w:left="0" w:right="0" w:firstLine="0"/>
-        <w:rPr>
-          <w:b/>
-          <w:bCs/>
-        </w:rPr>
-      </w:pPr>
-      <w:r>
-        <w:rPr>
-          <w:b/>
-          <w:bCs/>
-        </w:rPr>
-        <w:t>Kétváltozós numerikus elemzés</w:t>
-      </w:r>
-    </w:p>
-    <w:p>
-      <w:pPr>
-        <w:ind w:left="0" w:firstLine="0"/>
-        <w:jc w:val="both"/>
-      </w:pPr>
     </w:p>
     <w:p>
       <w:pPr>
@@ -11301,7 +12276,7 @@
             <w:rPr>
               <w:noProof/>
             </w:rPr>
-            <w:t>[24]</w:t>
+            <w:t>[25]</w:t>
           </w:r>
           <w:r>
             <w:rPr>
@@ -11340,7 +12315,11 @@
         <w:t>Felmerül a kérdés, hogy miért kell szétválasztani az adatokat.</w:t>
       </w:r>
       <w:r>
-        <w:t xml:space="preserve"> Megvan a gépi tanulási algoritmusunk, amelyet egy adott üzleti kérdés megválaszolásához szeretnénk használni. A cél az, hogy sikeresen általánosítson </w:t>
+        <w:t xml:space="preserve"> Megvan a gépi tanulási algoritmusunk, amelyet egy adott üzleti kérdés megválaszolásához szeretnénk </w:t>
+      </w:r>
+      <w:r>
+        <w:lastRenderedPageBreak/>
+        <w:t xml:space="preserve">használni. A cél az, hogy sikeresen általánosítson </w:t>
       </w:r>
       <w:r>
         <w:t>egy</w:t>
@@ -11461,6 +12440,7 @@
       <w:r>
         <w:t xml:space="preserve">Érdekes, hogy ez történelem a gépi tanulásban, és két szempont van az adatok felosztásakor. Először is szeretnénk </w:t>
       </w:r>
+      <w:proofErr w:type="spellStart"/>
       <w:r>
         <w:rPr>
           <w:b/>
@@ -11468,12 +12448,9 @@
         </w:rPr>
         <w:t>randomizálni</w:t>
       </w:r>
-      <w:r>
-        <w:t xml:space="preserve"> az adatkészletünket, hogy a </w:t>
-      </w:r>
-      <w:r>
-        <w:lastRenderedPageBreak/>
-        <w:t xml:space="preserve">hasonló értékek ne oszlanak fel ugyanazon halmazra. </w:t>
+      <w:proofErr w:type="spellEnd"/>
+      <w:r>
+        <w:t xml:space="preserve"> az adatkészletünket, hogy a hasonló értékek ne oszlanak fel ugyanazon halmazra. </w:t>
       </w:r>
       <w:r>
         <w:t>N</w:t>
@@ -11494,7 +12471,15 @@
         <w:t xml:space="preserve"> a tesztkészletben. Ellenkező esetben </w:t>
       </w:r>
       <w:r>
-        <w:t>előítéletet (bias)</w:t>
+        <w:t>előítéletet (</w:t>
+      </w:r>
+      <w:proofErr w:type="spellStart"/>
+      <w:r>
+        <w:t>bias</w:t>
+      </w:r>
+      <w:proofErr w:type="spellEnd"/>
+      <w:r>
+        <w:t>)</w:t>
       </w:r>
       <w:r>
         <w:t xml:space="preserve"> vezethetünk be.</w:t>
@@ -11708,6 +12693,7 @@
         <w:ind w:left="0" w:right="0" w:firstLine="0"/>
       </w:pPr>
       <w:r>
+        <w:lastRenderedPageBreak/>
         <w:t>A</w:t>
       </w:r>
       <w:r>
@@ -11771,7 +12757,6 @@
         <w:rPr>
           <w:noProof/>
         </w:rPr>
-        <w:lastRenderedPageBreak/>
         <w:drawing>
           <wp:inline distT="0" distB="0" distL="0" distR="0" wp14:anchorId="59E54584" wp14:editId="3C22456B">
             <wp:extent cx="5579745" cy="3063875"/>
@@ -12145,7 +13130,11 @@
         <w:t xml:space="preserve"> meg</w:t>
       </w:r>
       <w:r>
-        <w:t>, hogyan különbözik az algoritmus teljesítménye</w:t>
+        <w:t xml:space="preserve">, hogyan </w:t>
+      </w:r>
+      <w:r>
+        <w:lastRenderedPageBreak/>
+        <w:t>különbözik az algoritmus teljesítménye</w:t>
       </w:r>
       <w:r>
         <w:t>!</w:t>
@@ -12170,7 +13159,6 @@
         <w:rPr>
           <w:noProof/>
         </w:rPr>
-        <w:lastRenderedPageBreak/>
         <w:drawing>
           <wp:inline distT="0" distB="0" distL="0" distR="0" wp14:anchorId="25BDF392" wp14:editId="3F368892">
             <wp:extent cx="3855600" cy="2880000"/>
@@ -12825,9 +13813,11 @@
       <w:r>
         <w:t xml:space="preserve">készletnek, az utolsó csoportot pedig tesztkészletnek. A kör pontosságát </w:t>
       </w:r>
+      <w:proofErr w:type="gramStart"/>
       <w:r>
         <w:t>Pontosság[</w:t>
       </w:r>
+      <w:proofErr w:type="gramEnd"/>
       <w:r>
         <w:t>1</w:t>
       </w:r>
@@ -12855,9 +13845,11 @@
       <w:r>
         <w:t xml:space="preserve"> a harmadik csoportot tesztkészletnek választjuk. A kör pontosságát </w:t>
       </w:r>
+      <w:proofErr w:type="gramStart"/>
       <w:r>
         <w:t>Pontosság[</w:t>
       </w:r>
+      <w:proofErr w:type="gramEnd"/>
       <w:r>
         <w:t>2</w:t>
       </w:r>
@@ -12879,9 +13871,11 @@
       <w:r>
         <w:t xml:space="preserve"> a második csoportot tesztkészletnek. A pontosságot </w:t>
       </w:r>
+      <w:proofErr w:type="gramStart"/>
       <w:r>
         <w:t>Pontosság[</w:t>
       </w:r>
+      <w:proofErr w:type="gramEnd"/>
       <w:r>
         <w:t>3</w:t>
       </w:r>
@@ -12903,9 +13897,11 @@
       <w:r>
         <w:t xml:space="preserve">készletnek. A kör pontosságát </w:t>
       </w:r>
+      <w:proofErr w:type="gramStart"/>
       <w:r>
         <w:t>Pontosság[</w:t>
       </w:r>
+      <w:proofErr w:type="gramEnd"/>
       <w:r>
         <w:t>4</w:t>
       </w:r>
@@ -13074,7 +14070,15 @@
         <w:t>és</w:t>
       </w:r>
       <w:r>
-        <w:t xml:space="preserve"> teszt felosztás használata esetén ajánlott az úgynevezett Pareto elv követése</w:t>
+        <w:t xml:space="preserve"> teszt felosztás használata esetén ajánlott az úgynevezett </w:t>
+      </w:r>
+      <w:proofErr w:type="spellStart"/>
+      <w:r>
+        <w:t>Pareto</w:t>
+      </w:r>
+      <w:proofErr w:type="spellEnd"/>
+      <w:r>
+        <w:t xml:space="preserve"> elv követése</w:t>
       </w:r>
       <w:r>
         <w:t>.</w:t>
@@ -13459,7 +14463,7 @@
             <w:rPr>
               <w:noProof/>
             </w:rPr>
-            <w:t>[25]</w:t>
+            <w:t>[26]</w:t>
           </w:r>
           <w:r>
             <w:fldChar w:fldCharType="end"/>
@@ -13923,7 +14927,47 @@
           <w:i/>
           <w:iCs/>
         </w:rPr>
-        <w:t>Átviteli tanulás (transfer learning)</w:t>
+        <w:t>Átviteli tanulás (</w:t>
+      </w:r>
+      <w:proofErr w:type="spellStart"/>
+      <w:r>
+        <w:rPr>
+          <w:b/>
+          <w:bCs/>
+          <w:i/>
+          <w:iCs/>
+        </w:rPr>
+        <w:t>transfer</w:t>
+      </w:r>
+      <w:proofErr w:type="spellEnd"/>
+      <w:r>
+        <w:rPr>
+          <w:b/>
+          <w:bCs/>
+          <w:i/>
+          <w:iCs/>
+        </w:rPr>
+        <w:t xml:space="preserve"> </w:t>
+      </w:r>
+      <w:proofErr w:type="spellStart"/>
+      <w:r>
+        <w:rPr>
+          <w:b/>
+          <w:bCs/>
+          <w:i/>
+          <w:iCs/>
+        </w:rPr>
+        <w:t>learning</w:t>
+      </w:r>
+      <w:proofErr w:type="spellEnd"/>
+      <w:r>
+        <w:rPr>
+          <w:b/>
+          <w:bCs/>
+          <w:i/>
+          <w:iCs/>
+        </w:rPr>
+        <w:t>)</w:t>
       </w:r>
       <w:r>
         <w:t xml:space="preserve">: </w:t>
@@ -14181,9 +15225,19 @@
       <w:r>
         <w:t>együttes tanítás (</w:t>
       </w:r>
-      <w:r>
-        <w:t>ensemble training</w:t>
-      </w:r>
+      <w:proofErr w:type="spellStart"/>
+      <w:r>
+        <w:t>ensemble</w:t>
+      </w:r>
+      <w:proofErr w:type="spellEnd"/>
+      <w:r>
+        <w:t xml:space="preserve"> </w:t>
+      </w:r>
+      <w:proofErr w:type="spellStart"/>
+      <w:r>
+        <w:t>training</w:t>
+      </w:r>
+      <w:proofErr w:type="spellEnd"/>
       <w:r>
         <w:t>) alkalmazunk a kis adatkészleten</w:t>
       </w:r>
@@ -14259,11 +15313,16 @@
       <w:r>
         <w:t xml:space="preserve">aiv </w:t>
       </w:r>
+      <w:proofErr w:type="spellStart"/>
       <w:r>
         <w:t>B</w:t>
       </w:r>
       <w:r>
-        <w:t xml:space="preserve">ayes </w:t>
+        <w:t>ayes</w:t>
+      </w:r>
+      <w:proofErr w:type="spellEnd"/>
+      <w:r>
+        <w:t xml:space="preserve"> </w:t>
       </w:r>
       <w:r>
         <w:t>osztályozóra</w:t>
@@ -14272,7 +15331,15 @@
         <w:t xml:space="preserve"> stb</w:t>
       </w:r>
       <w:r>
-        <w:t>. Összevonjuk az egyes modellek eredményeit, hogy megkapjuk a az együttes</w:t>
+        <w:t xml:space="preserve">. Összevonjuk az egyes modellek eredményeit, hogy megkapjuk </w:t>
+      </w:r>
+      <w:proofErr w:type="gramStart"/>
+      <w:r>
+        <w:t>a</w:t>
+      </w:r>
+      <w:proofErr w:type="gramEnd"/>
+      <w:r>
+        <w:t xml:space="preserve"> az együttes</w:t>
       </w:r>
       <w:r>
         <w:t xml:space="preserve"> </w:t>
@@ -14687,7 +15754,15 @@
         <w:t xml:space="preserve">ltalában képadatokhoz használják. </w:t>
       </w:r>
       <w:r>
-        <w:t>Új képek előállításához az eredeti képeket kell manipulálni. Például zajosíthatjuk, méretezhetjük, forgathatjuk.</w:t>
+        <w:t xml:space="preserve">Új képek előállításához az eredeti képeket kell manipulálni. Például </w:t>
+      </w:r>
+      <w:proofErr w:type="spellStart"/>
+      <w:r>
+        <w:t>zajosíthatjuk</w:t>
+      </w:r>
+      <w:proofErr w:type="spellEnd"/>
+      <w:r>
+        <w:t>, méretezhetjük, forgathatjuk.</w:t>
       </w:r>
       <w:r>
         <w:t xml:space="preserve"> Ezekkel további mintákat is lehet készíteni, amelyekkel </w:t>
@@ -14912,7 +15987,23 @@
         <w:jc w:val="both"/>
       </w:pPr>
       <w:r>
-        <w:t>A szervezetek tudják, hogy fontosak az adatok, viszont gyakran nem tudják, milyen adatok lesznek fontosak. Végül túl sok adatot gyűjtenek be. Furcsának tűnhet, hogy a túl sok adat is problémát jelent. Az adatok, amelyekkel dolgozunk, kétféleképpen lehetnek túlzottak.</w:t>
+        <w:t xml:space="preserve">A szervezetek tudják, hogy </w:t>
+      </w:r>
+      <w:proofErr w:type="spellStart"/>
+      <w:r>
+        <w:t>fontosak</w:t>
+      </w:r>
+      <w:proofErr w:type="spellEnd"/>
+      <w:r>
+        <w:t xml:space="preserve"> az adatok, viszont gyakran nem tudják, milyen adatok lesznek </w:t>
+      </w:r>
+      <w:proofErr w:type="spellStart"/>
+      <w:r>
+        <w:t>fontosak</w:t>
+      </w:r>
+      <w:proofErr w:type="spellEnd"/>
+      <w:r>
+        <w:t>. Végül túl sok adatot gyűjtenek be. Furcsának tűnhet, hogy a túl sok adat is problémát jelent. Az adatok, amelyekkel dolgozunk, kétféleképpen lehetnek túlzottak.</w:t>
       </w:r>
     </w:p>
     <w:p>
@@ -15128,7 +16219,7 @@
               <w:noProof/>
               <w:lang w:val="en-US"/>
             </w:rPr>
-            <w:t>[25]</w:t>
+            <w:t>[26]</w:t>
           </w:r>
           <w:r>
             <w:rPr>
@@ -15173,7 +16264,15 @@
         <w:t xml:space="preserve"> van, amelyek közül sok lényegtelen. A történeti adatokkal való munka egyfajta kétélű kard. </w:t>
       </w:r>
       <w:r>
-        <w:t xml:space="preserve">Mennyire fontosak a történelmi adatok? </w:t>
+        <w:t xml:space="preserve">Mennyire </w:t>
+      </w:r>
+      <w:proofErr w:type="spellStart"/>
+      <w:r>
+        <w:t>fontosak</w:t>
+      </w:r>
+      <w:proofErr w:type="spellEnd"/>
+      <w:r>
+        <w:t xml:space="preserve"> a történelmi adatok? </w:t>
       </w:r>
       <w:r>
         <w:t>Ha</w:t>
@@ -15282,7 +16381,15 @@
         <w:t xml:space="preserve">körültekintően kell használni. </w:t>
       </w:r>
       <w:r>
-        <w:t xml:space="preserve">A történelmi adatok fontosak, de valamiféle ítéletet kell használnia, hogy kiderítse, valójában milyen </w:t>
+        <w:t xml:space="preserve">A történelmi adatok </w:t>
+      </w:r>
+      <w:proofErr w:type="spellStart"/>
+      <w:r>
+        <w:t>fontosak</w:t>
+      </w:r>
+      <w:proofErr w:type="spellEnd"/>
+      <w:r>
+        <w:t xml:space="preserve">, de valamiféle ítéletet kell használnia, hogy kiderítse, valójában milyen </w:t>
       </w:r>
       <w:r>
         <w:t>rekordok</w:t>
@@ -15403,7 +16510,23 @@
         <w:t>Jellemző kiválasztás</w:t>
       </w:r>
       <w:r>
-        <w:t xml:space="preserve"> (feature selection): Statisztikai technikák segítségével kiválasztjuk azokat a jellemzőket, amelyek relevánsak számunkra.</w:t>
+        <w:t xml:space="preserve"> (</w:t>
+      </w:r>
+      <w:proofErr w:type="spellStart"/>
+      <w:r>
+        <w:t>feature</w:t>
+      </w:r>
+      <w:proofErr w:type="spellEnd"/>
+      <w:r>
+        <w:t xml:space="preserve"> </w:t>
+      </w:r>
+      <w:proofErr w:type="spellStart"/>
+      <w:r>
+        <w:t>selection</w:t>
+      </w:r>
+      <w:proofErr w:type="spellEnd"/>
+      <w:r>
+        <w:t>): Statisztikai technikák segítségével kiválasztjuk azokat a jellemzőket, amelyek relevánsak számunkra.</w:t>
       </w:r>
     </w:p>
     <w:p>
@@ -15425,7 +16548,23 @@
         <w:t>Jellemző tervezés</w:t>
       </w:r>
       <w:r>
-        <w:t xml:space="preserve"> (feature engineering): A jellemző tervezéssel összevonhatjuk az alacsony szintű és részletezett jellemzőket olyan hasznos jellemzőkbe, amelyek kevésbé szemcsések. Kombinálhatjuk a funkciókat is, hogy javítsuk a prediktív erejüket.</w:t>
+        <w:t xml:space="preserve"> (</w:t>
+      </w:r>
+      <w:proofErr w:type="spellStart"/>
+      <w:r>
+        <w:t>feature</w:t>
+      </w:r>
+      <w:proofErr w:type="spellEnd"/>
+      <w:r>
+        <w:t xml:space="preserve"> </w:t>
+      </w:r>
+      <w:proofErr w:type="spellStart"/>
+      <w:r>
+        <w:t>engineering</w:t>
+      </w:r>
+      <w:proofErr w:type="spellEnd"/>
+      <w:r>
+        <w:t>): A jellemző tervezéssel összevonhatjuk az alacsony szintű és részletezett jellemzőket olyan hasznos jellemzőkbe, amelyek kevésbé szemcsések. Kombinálhatjuk a funkciókat is, hogy javítsuk a prediktív erejüket.</w:t>
       </w:r>
     </w:p>
     <w:p>
@@ -17106,7 +18245,7 @@
             <w:rPr>
               <w:noProof/>
             </w:rPr>
-            <w:t>[26]</w:t>
+            <w:t>[27]</w:t>
           </w:r>
           <w:r>
             <w:fldChar w:fldCharType="end"/>
@@ -17241,7 +18380,7 @@
             <w:rPr>
               <w:noProof/>
             </w:rPr>
-            <w:t>[26]</w:t>
+            <w:t>[27]</w:t>
           </w:r>
           <w:r>
             <w:rPr>
@@ -17503,8 +18642,13 @@
         <w:ind w:left="0" w:firstLine="0"/>
         <w:jc w:val="both"/>
       </w:pPr>
-      <w:r>
-        <w:t>placeholder (meg lehetne említeni?!?!?)</w:t>
+      <w:proofErr w:type="spellStart"/>
+      <w:r>
+        <w:t>placeholder</w:t>
+      </w:r>
+      <w:proofErr w:type="spellEnd"/>
+      <w:r>
+        <w:t xml:space="preserve"> (meg lehetne említeni?!?!?)</w:t>
       </w:r>
     </w:p>
     <w:p>
@@ -17714,7 +18858,23 @@
         </w:rPr>
       </w:pPr>
       <w:r>
-        <w:t>A kategorikus értékek osztályozásra használhatóak, mint a K-Nearest Neighbor.</w:t>
+        <w:t>A kategorikus értékek osztályozásra használhatóak, mint a K-</w:t>
+      </w:r>
+      <w:proofErr w:type="spellStart"/>
+      <w:r>
+        <w:t>Nearest</w:t>
+      </w:r>
+      <w:proofErr w:type="spellEnd"/>
+      <w:r>
+        <w:t xml:space="preserve"> </w:t>
+      </w:r>
+      <w:proofErr w:type="spellStart"/>
+      <w:r>
+        <w:t>Neighbor</w:t>
+      </w:r>
+      <w:proofErr w:type="spellEnd"/>
+      <w:r>
+        <w:t>.</w:t>
       </w:r>
     </w:p>
     <w:p>
@@ -17993,7 +19153,15 @@
         <w:t>be</w:t>
       </w:r>
       <w:r>
-        <w:t xml:space="preserve"> az adatainkat tartalmazó csv fájl</w:t>
+        <w:t xml:space="preserve"> az adatainkat tartalmazó </w:t>
+      </w:r>
+      <w:proofErr w:type="spellStart"/>
+      <w:r>
+        <w:t>csv</w:t>
+      </w:r>
+      <w:proofErr w:type="spellEnd"/>
+      <w:r>
+        <w:t xml:space="preserve"> fájl</w:t>
       </w:r>
       <w:r>
         <w:t>t</w:t>
@@ -18018,7 +19186,15 @@
         <w:t xml:space="preserve">adatkészlet eredeti forrás </w:t>
       </w:r>
       <w:r>
-        <w:t xml:space="preserve">.gov oldalán </w:t>
+        <w:t>.</w:t>
+      </w:r>
+      <w:proofErr w:type="spellStart"/>
+      <w:r>
+        <w:t>gov</w:t>
+      </w:r>
+      <w:proofErr w:type="spellEnd"/>
+      <w:r>
+        <w:t xml:space="preserve"> oldalán </w:t>
       </w:r>
       <w:r>
         <w:t>található</w:t>
@@ -18134,11 +19310,27 @@
         <w:t>Ha elegendő adat áll rendelkezésre, akkor ez egy teljesen érvényes lehetőség.</w:t>
       </w:r>
       <w:r>
-        <w:t xml:space="preserve"> Figyelembe véve az oszlopok hiányzó értékeinek számát a „Trust Score” jellemzőnek van a legkevesebb üres mezője. Ráadásul ez a jellemző függ legjobban az összes többi oszloptól. Továbbá ez egy célváltozó, egy jellemző, amit</w:t>
-      </w:r>
+        <w:t xml:space="preserve"> Figyelembe véve az oszlopok hiányzó értékeinek számát a „</w:t>
+      </w:r>
+      <w:proofErr w:type="spellStart"/>
+      <w:r>
+        <w:t>Trust</w:t>
+      </w:r>
+      <w:proofErr w:type="spellEnd"/>
       <w:r>
         <w:t xml:space="preserve"> </w:t>
       </w:r>
+      <w:proofErr w:type="spellStart"/>
+      <w:r>
+        <w:t>Score</w:t>
+      </w:r>
+      <w:proofErr w:type="spellEnd"/>
+      <w:r>
+        <w:t>” jellemzőnek van a legkevesebb üres mezője. Ráadásul ez a jellemző függ legjobban az összes többi oszloptól. Továbbá ez egy célváltozó, egy jellemző, amit</w:t>
+      </w:r>
+      <w:r>
+        <w:t xml:space="preserve"> </w:t>
+      </w:r>
       <w:r>
         <w:t>végeredményt reprezentálja</w:t>
       </w:r>
@@ -18172,8 +19364,29 @@
         <w:t>„</w:t>
       </w:r>
       <w:r>
-        <w:t>Strong Family-Community Ties Score</w:t>
-      </w:r>
+        <w:t xml:space="preserve">Strong </w:t>
+      </w:r>
+      <w:proofErr w:type="spellStart"/>
+      <w:r>
+        <w:t>Family-Community</w:t>
+      </w:r>
+      <w:proofErr w:type="spellEnd"/>
+      <w:r>
+        <w:t xml:space="preserve"> </w:t>
+      </w:r>
+      <w:proofErr w:type="spellStart"/>
+      <w:r>
+        <w:t>Ties</w:t>
+      </w:r>
+      <w:proofErr w:type="spellEnd"/>
+      <w:r>
+        <w:t xml:space="preserve"> </w:t>
+      </w:r>
+      <w:proofErr w:type="spellStart"/>
+      <w:r>
+        <w:t>Score</w:t>
+      </w:r>
+      <w:proofErr w:type="spellEnd"/>
       <w:r>
         <w:t>”</w:t>
       </w:r>
@@ -18192,15 +19405,59 @@
       <w:r>
         <w:t xml:space="preserve"> Hasonló módon jártam el a „</w:t>
       </w:r>
-      <w:r>
-        <w:t>Collaborative Teachers Score</w:t>
-      </w:r>
+      <w:proofErr w:type="spellStart"/>
+      <w:r>
+        <w:t>Collaborative</w:t>
+      </w:r>
+      <w:proofErr w:type="spellEnd"/>
+      <w:r>
+        <w:t xml:space="preserve"> </w:t>
+      </w:r>
+      <w:proofErr w:type="spellStart"/>
+      <w:r>
+        <w:t>Teachers</w:t>
+      </w:r>
+      <w:proofErr w:type="spellEnd"/>
+      <w:r>
+        <w:t xml:space="preserve"> </w:t>
+      </w:r>
+      <w:proofErr w:type="spellStart"/>
+      <w:r>
+        <w:t>Score</w:t>
+      </w:r>
+      <w:proofErr w:type="spellEnd"/>
       <w:r>
         <w:t>” és az „</w:t>
       </w:r>
-      <w:r>
-        <w:t>Effective School Leadership Score</w:t>
-      </w:r>
+      <w:proofErr w:type="spellStart"/>
+      <w:r>
+        <w:t>Effective</w:t>
+      </w:r>
+      <w:proofErr w:type="spellEnd"/>
+      <w:r>
+        <w:t xml:space="preserve"> </w:t>
+      </w:r>
+      <w:proofErr w:type="spellStart"/>
+      <w:r>
+        <w:t>School</w:t>
+      </w:r>
+      <w:proofErr w:type="spellEnd"/>
+      <w:r>
+        <w:t xml:space="preserve"> </w:t>
+      </w:r>
+      <w:proofErr w:type="spellStart"/>
+      <w:r>
+        <w:t>Leadership</w:t>
+      </w:r>
+      <w:proofErr w:type="spellEnd"/>
+      <w:r>
+        <w:t xml:space="preserve"> </w:t>
+      </w:r>
+      <w:proofErr w:type="spellStart"/>
+      <w:r>
+        <w:t>Score</w:t>
+      </w:r>
+      <w:proofErr w:type="spellEnd"/>
       <w:r>
         <w:t>” jellemzőknél.</w:t>
       </w:r>
@@ -18209,16 +19466,42 @@
       <w:r>
         <w:t>A „</w:t>
       </w:r>
-      <w:r>
-        <w:t>Rigorous Instruction Score</w:t>
-      </w:r>
+      <w:proofErr w:type="spellStart"/>
+      <w:r>
+        <w:t>Rigorous</w:t>
+      </w:r>
+      <w:proofErr w:type="spellEnd"/>
+      <w:r>
+        <w:t xml:space="preserve"> </w:t>
+      </w:r>
+      <w:proofErr w:type="spellStart"/>
+      <w:r>
+        <w:t>Instruction</w:t>
+      </w:r>
+      <w:proofErr w:type="spellEnd"/>
+      <w:r>
+        <w:t xml:space="preserve"> </w:t>
+      </w:r>
+      <w:proofErr w:type="spellStart"/>
+      <w:r>
+        <w:t>Score</w:t>
+      </w:r>
+      <w:proofErr w:type="spellEnd"/>
       <w:r>
         <w:t>” oszlop esetén a leggyakrabban szereplő értéket helyettesítettem be.</w:t>
       </w:r>
     </w:p>
     <w:p>
       <w:r>
-        <w:t>Kifinomultabb megközelítés az IterativeImputer osztály használata, amely minden tulajdonságot hiányzó értékekkel modellez a többi jellemző függvényében, és ezt a becslést használja a</w:t>
+        <w:t xml:space="preserve">Kifinomultabb megközelítés az </w:t>
+      </w:r>
+      <w:proofErr w:type="spellStart"/>
+      <w:r>
+        <w:t>IterativeImputer</w:t>
+      </w:r>
+      <w:proofErr w:type="spellEnd"/>
+      <w:r>
+        <w:t xml:space="preserve"> osztály használata, amely minden tulajdonságot hiányzó értékekkel modellez a többi jellemző függvényében, és ezt a becslést használja a</w:t>
       </w:r>
       <w:r>
         <w:t xml:space="preserve"> kitöltéshez</w:t>
@@ -18226,8 +19509,13 @@
       <w:r>
         <w:t xml:space="preserve">. </w:t>
       </w:r>
-      <w:r>
-        <w:t>Round-robin algoritmus</w:t>
+      <w:proofErr w:type="spellStart"/>
+      <w:r>
+        <w:t>Round-robin</w:t>
+      </w:r>
+      <w:proofErr w:type="spellEnd"/>
+      <w:r>
+        <w:t xml:space="preserve"> algoritmus</w:t>
       </w:r>
       <w:r>
         <w:t xml:space="preserve"> </w:t>
@@ -18508,7 +19796,7 @@
             <w:rPr>
               <w:noProof/>
             </w:rPr>
-            <w:t>[27]</w:t>
+            <w:t>[28]</w:t>
           </w:r>
           <w:r>
             <w:rPr>
@@ -18529,9 +19817,11 @@
       <w:r>
         <w:t xml:space="preserve">Ezeket egyszerű címkekódolással átalakítom numerikus adattá. A </w:t>
       </w:r>
+      <w:proofErr w:type="spellStart"/>
       <w:r>
         <w:t>LabelEncoder</w:t>
       </w:r>
+      <w:proofErr w:type="spellEnd"/>
       <w:r>
         <w:t xml:space="preserve"> osztály segítségével könnyedén transzformálhatók az adatok. Újra felhasználhatóság érdekében egy függvénybe szerveztem ki a </w:t>
       </w:r>
@@ -18672,7 +19962,15 @@
         <w:t xml:space="preserve">Egy másik kategorikus jellemző, a </w:t>
       </w:r>
       <w:r>
-        <w:t>’gyám’ (guardian)</w:t>
+        <w:t>’gyám’ (</w:t>
+      </w:r>
+      <w:proofErr w:type="spellStart"/>
+      <w:r>
+        <w:t>guardian</w:t>
+      </w:r>
+      <w:proofErr w:type="spellEnd"/>
+      <w:r>
+        <w:t>)</w:t>
       </w:r>
       <w:r>
         <w:t>. Ha megnéz</w:t>
@@ -18714,13 +20012,53 @@
         <w:t xml:space="preserve">kódolással </w:t>
       </w:r>
       <w:r>
-        <w:t>használni (one-hot encoder)</w:t>
+        <w:t>használni (</w:t>
+      </w:r>
+      <w:proofErr w:type="spellStart"/>
+      <w:r>
+        <w:t>one</w:t>
+      </w:r>
+      <w:proofErr w:type="spellEnd"/>
+      <w:r>
+        <w:t xml:space="preserve">-hot </w:t>
+      </w:r>
+      <w:proofErr w:type="spellStart"/>
+      <w:r>
+        <w:t>encoder</w:t>
+      </w:r>
+      <w:proofErr w:type="spellEnd"/>
+      <w:r>
+        <w:t>)</w:t>
       </w:r>
       <w:r>
         <w:t xml:space="preserve">. </w:t>
       </w:r>
       <w:r>
-        <w:t>Ilyenkor különböző oszlopokba kerülnek a kategóriák, a mi esetünkbe: guardian_father, guardian_mother, guardian_other.</w:t>
+        <w:t xml:space="preserve">Ilyenkor különböző oszlopokba kerülnek a kategóriák, a mi esetünkbe: </w:t>
+      </w:r>
+      <w:proofErr w:type="spellStart"/>
+      <w:r>
+        <w:t>guardian_father</w:t>
+      </w:r>
+      <w:proofErr w:type="spellEnd"/>
+      <w:r>
+        <w:t xml:space="preserve">, </w:t>
+      </w:r>
+      <w:proofErr w:type="spellStart"/>
+      <w:r>
+        <w:t>guardian_mother</w:t>
+      </w:r>
+      <w:proofErr w:type="spellEnd"/>
+      <w:r>
+        <w:t xml:space="preserve">, </w:t>
+      </w:r>
+      <w:proofErr w:type="spellStart"/>
+      <w:r>
+        <w:t>guardian_other</w:t>
+      </w:r>
+      <w:proofErr w:type="spellEnd"/>
+      <w:r>
+        <w:t>.</w:t>
       </w:r>
       <w:r>
         <w:t xml:space="preserve"> Ha a </w:t>
@@ -18731,6 +20069,7 @@
       <w:r>
         <w:t xml:space="preserve"> házas, akkor a </w:t>
       </w:r>
+      <w:proofErr w:type="spellStart"/>
       <w:r>
         <w:t>guardian</w:t>
       </w:r>
@@ -18738,7 +20077,11 @@
         <w:t>_</w:t>
       </w:r>
       <w:r>
-        <w:t>father oszlop</w:t>
+        <w:t>father</w:t>
+      </w:r>
+      <w:proofErr w:type="spellEnd"/>
+      <w:r>
+        <w:t xml:space="preserve"> oszlop</w:t>
       </w:r>
       <w:r>
         <w:t xml:space="preserve"> alatt 1-es érték</w:t>
@@ -18788,7 +20131,15 @@
     </w:p>
     <w:p>
       <w:r>
-        <w:t>Egyszerűbb módja az egycsatornás kódolásnak, ha a panda keretrendszerbe létrehozott „get_dummies” függvényt használjuk.</w:t>
+        <w:t>Egyszerűbb módja az egycsatornás kódolásnak, ha a panda keretrendszerbe létrehozott „</w:t>
+      </w:r>
+      <w:proofErr w:type="spellStart"/>
+      <w:r>
+        <w:t>get_dummies</w:t>
+      </w:r>
+      <w:proofErr w:type="spellEnd"/>
+      <w:r>
+        <w:t>” függvényt használjuk.</w:t>
       </w:r>
       <w:r>
         <w:t xml:space="preserve"> Csak át kell adnia az eredeti adatkeretet, és meg kell adnia azt az oszlopot, amelyet egyszerre szeretne kódolni. </w:t>
@@ -18867,9 +20218,11 @@
       </w:r>
     </w:p>
     <w:p>
+      <w:proofErr w:type="spellStart"/>
       <w:r>
         <w:t>placeholder</w:t>
       </w:r>
+      <w:proofErr w:type="spellEnd"/>
     </w:p>
     <w:p>
       <w:pPr>
@@ -18882,13 +20235,43 @@
         <w:rPr>
           <w:rFonts w:ascii="Arial" w:hAnsi="Arial" w:cs="Arial"/>
         </w:rPr>
-        <w:t>A jellemzők méretezése és szabványosítása (scaling &amp; standardization)</w:t>
-      </w:r>
-    </w:p>
-    <w:p>
+        <w:t>A jellemzők méretezése és szabványosítása (</w:t>
+      </w:r>
+      <w:proofErr w:type="spellStart"/>
+      <w:r>
+        <w:rPr>
+          <w:rFonts w:ascii="Arial" w:hAnsi="Arial" w:cs="Arial"/>
+        </w:rPr>
+        <w:t>scaling</w:t>
+      </w:r>
+      <w:proofErr w:type="spellEnd"/>
+      <w:r>
+        <w:rPr>
+          <w:rFonts w:ascii="Arial" w:hAnsi="Arial" w:cs="Arial"/>
+        </w:rPr>
+        <w:t xml:space="preserve"> &amp; </w:t>
+      </w:r>
+      <w:proofErr w:type="spellStart"/>
+      <w:r>
+        <w:rPr>
+          <w:rFonts w:ascii="Arial" w:hAnsi="Arial" w:cs="Arial"/>
+        </w:rPr>
+        <w:t>standardization</w:t>
+      </w:r>
+      <w:proofErr w:type="spellEnd"/>
+      <w:r>
+        <w:rPr>
+          <w:rFonts w:ascii="Arial" w:hAnsi="Arial" w:cs="Arial"/>
+        </w:rPr>
+        <w:t>)</w:t>
+      </w:r>
+    </w:p>
+    <w:p>
+      <w:proofErr w:type="spellStart"/>
       <w:r>
         <w:t>placeholder</w:t>
       </w:r>
+      <w:proofErr w:type="spellEnd"/>
     </w:p>
     <w:p>
       <w:pPr>
@@ -18897,6 +20280,7 @@
           <w:rFonts w:ascii="Arial" w:hAnsi="Arial" w:cs="Arial"/>
         </w:rPr>
       </w:pPr>
+      <w:proofErr w:type="spellStart"/>
       <w:r>
         <w:rPr>
           <w:rFonts w:ascii="Arial" w:hAnsi="Arial" w:cs="Arial"/>
@@ -18909,11 +20293,14 @@
         </w:rPr>
         <w:t>ció</w:t>
       </w:r>
-    </w:p>
-    <w:p>
+      <w:proofErr w:type="spellEnd"/>
+    </w:p>
+    <w:p>
+      <w:proofErr w:type="spellStart"/>
       <w:r>
         <w:t>placeholder</w:t>
       </w:r>
+      <w:proofErr w:type="spellEnd"/>
       <w:r>
         <w:br w:type="page"/>
       </w:r>
@@ -18985,7 +20372,7 @@
               </w:tblGrid>
               <w:tr>
                 <w:trPr>
-                  <w:divId w:val="788014755"/>
+                  <w:divId w:val="1641763963"/>
                   <w:tblCellSpacing w:w="15" w:type="dxa"/>
                 </w:trPr>
                 <w:tc>
@@ -19032,7 +20419,7 @@
               </w:tr>
               <w:tr>
                 <w:trPr>
-                  <w:divId w:val="788014755"/>
+                  <w:divId w:val="1641763963"/>
                   <w:tblCellSpacing w:w="15" w:type="dxa"/>
                 </w:trPr>
                 <w:tc>
@@ -19078,7 +20465,7 @@
               </w:tr>
               <w:tr>
                 <w:trPr>
-                  <w:divId w:val="788014755"/>
+                  <w:divId w:val="1641763963"/>
                   <w:tblCellSpacing w:w="15" w:type="dxa"/>
                 </w:trPr>
                 <w:tc>
@@ -19124,7 +20511,7 @@
               </w:tr>
               <w:tr>
                 <w:trPr>
-                  <w:divId w:val="788014755"/>
+                  <w:divId w:val="1641763963"/>
                   <w:tblCellSpacing w:w="15" w:type="dxa"/>
                 </w:trPr>
                 <w:tc>
@@ -19170,7 +20557,7 @@
               </w:tr>
               <w:tr>
                 <w:trPr>
-                  <w:divId w:val="788014755"/>
+                  <w:divId w:val="1641763963"/>
                   <w:tblCellSpacing w:w="15" w:type="dxa"/>
                 </w:trPr>
                 <w:tc>
@@ -19216,7 +20603,7 @@
               </w:tr>
               <w:tr>
                 <w:trPr>
-                  <w:divId w:val="788014755"/>
+                  <w:divId w:val="1641763963"/>
                   <w:tblCellSpacing w:w="15" w:type="dxa"/>
                 </w:trPr>
                 <w:tc>
@@ -19262,7 +20649,7 @@
               </w:tr>
               <w:tr>
                 <w:trPr>
-                  <w:divId w:val="788014755"/>
+                  <w:divId w:val="1641763963"/>
                   <w:tblCellSpacing w:w="15" w:type="dxa"/>
                 </w:trPr>
                 <w:tc>
@@ -19308,7 +20695,7 @@
               </w:tr>
               <w:tr>
                 <w:trPr>
-                  <w:divId w:val="788014755"/>
+                  <w:divId w:val="1641763963"/>
                   <w:tblCellSpacing w:w="15" w:type="dxa"/>
                 </w:trPr>
                 <w:tc>
@@ -19354,7 +20741,7 @@
               </w:tr>
               <w:tr>
                 <w:trPr>
-                  <w:divId w:val="788014755"/>
+                  <w:divId w:val="1641763963"/>
                   <w:tblCellSpacing w:w="15" w:type="dxa"/>
                 </w:trPr>
                 <w:tc>
@@ -19400,7 +20787,7 @@
               </w:tr>
               <w:tr>
                 <w:trPr>
-                  <w:divId w:val="788014755"/>
+                  <w:divId w:val="1641763963"/>
                   <w:tblCellSpacing w:w="15" w:type="dxa"/>
                 </w:trPr>
                 <w:tc>
@@ -19446,7 +20833,7 @@
               </w:tr>
               <w:tr>
                 <w:trPr>
-                  <w:divId w:val="788014755"/>
+                  <w:divId w:val="1641763963"/>
                   <w:tblCellSpacing w:w="15" w:type="dxa"/>
                 </w:trPr>
                 <w:tc>
@@ -19492,7 +20879,7 @@
               </w:tr>
               <w:tr>
                 <w:trPr>
-                  <w:divId w:val="788014755"/>
+                  <w:divId w:val="1641763963"/>
                   <w:tblCellSpacing w:w="15" w:type="dxa"/>
                 </w:trPr>
                 <w:tc>
@@ -19538,7 +20925,7 @@
               </w:tr>
               <w:tr>
                 <w:trPr>
-                  <w:divId w:val="788014755"/>
+                  <w:divId w:val="1641763963"/>
                   <w:tblCellSpacing w:w="15" w:type="dxa"/>
                 </w:trPr>
                 <w:tc>
@@ -19584,7 +20971,7 @@
               </w:tr>
               <w:tr>
                 <w:trPr>
-                  <w:divId w:val="788014755"/>
+                  <w:divId w:val="1641763963"/>
                   <w:tblCellSpacing w:w="15" w:type="dxa"/>
                 </w:trPr>
                 <w:tc>
@@ -19630,7 +21017,7 @@
               </w:tr>
               <w:tr>
                 <w:trPr>
-                  <w:divId w:val="788014755"/>
+                  <w:divId w:val="1641763963"/>
                   <w:tblCellSpacing w:w="15" w:type="dxa"/>
                 </w:trPr>
                 <w:tc>
@@ -19676,7 +21063,7 @@
               </w:tr>
               <w:tr>
                 <w:trPr>
-                  <w:divId w:val="788014755"/>
+                  <w:divId w:val="1641763963"/>
                   <w:tblCellSpacing w:w="15" w:type="dxa"/>
                 </w:trPr>
                 <w:tc>
@@ -19722,7 +21109,7 @@
               </w:tr>
               <w:tr>
                 <w:trPr>
-                  <w:divId w:val="788014755"/>
+                  <w:divId w:val="1641763963"/>
                   <w:tblCellSpacing w:w="15" w:type="dxa"/>
                 </w:trPr>
                 <w:tc>
@@ -19769,7 +21156,7 @@
               </w:tr>
               <w:tr>
                 <w:trPr>
-                  <w:divId w:val="788014755"/>
+                  <w:divId w:val="1641763963"/>
                   <w:tblCellSpacing w:w="15" w:type="dxa"/>
                 </w:trPr>
                 <w:tc>
@@ -19815,7 +21202,7 @@
               </w:tr>
               <w:tr>
                 <w:trPr>
-                  <w:divId w:val="788014755"/>
+                  <w:divId w:val="1641763963"/>
                   <w:tblCellSpacing w:w="15" w:type="dxa"/>
                 </w:trPr>
                 <w:tc>
@@ -19861,7 +21248,7 @@
               </w:tr>
               <w:tr>
                 <w:trPr>
-                  <w:divId w:val="788014755"/>
+                  <w:divId w:val="1641763963"/>
                   <w:tblCellSpacing w:w="15" w:type="dxa"/>
                 </w:trPr>
                 <w:tc>
@@ -19907,7 +21294,7 @@
               </w:tr>
               <w:tr>
                 <w:trPr>
-                  <w:divId w:val="788014755"/>
+                  <w:divId w:val="1641763963"/>
                   <w:tblCellSpacing w:w="15" w:type="dxa"/>
                 </w:trPr>
                 <w:tc>
@@ -19953,7 +21340,7 @@
               </w:tr>
               <w:tr>
                 <w:trPr>
-                  <w:divId w:val="788014755"/>
+                  <w:divId w:val="1641763963"/>
                   <w:tblCellSpacing w:w="15" w:type="dxa"/>
                 </w:trPr>
                 <w:tc>
@@ -19999,7 +21386,7 @@
               </w:tr>
               <w:tr>
                 <w:trPr>
-                  <w:divId w:val="788014755"/>
+                  <w:divId w:val="1641763963"/>
                   <w:tblCellSpacing w:w="15" w:type="dxa"/>
                 </w:trPr>
                 <w:tc>
@@ -20045,7 +21432,7 @@
               </w:tr>
               <w:tr>
                 <w:trPr>
-                  <w:divId w:val="788014755"/>
+                  <w:divId w:val="1641763963"/>
                   <w:tblCellSpacing w:w="15" w:type="dxa"/>
                 </w:trPr>
                 <w:tc>
@@ -20084,14 +21471,14 @@
                       <w:rPr>
                         <w:noProof/>
                       </w:rPr>
-                      <w:t xml:space="preserve">H. I. Rhys, Machine Learning with R, the tidyverse, and mlr, New York: Manning Publications, 2020. </w:t>
+                      <w:t>A. Thapliyal, „Univariate bivariate and multivariate data and its analysis: Geeks for geeks,” 14 August 2018. [Online]. Available: https://www.geeksforgeeks.org/.</w:t>
                     </w:r>
                   </w:p>
                 </w:tc>
               </w:tr>
               <w:tr>
                 <w:trPr>
-                  <w:divId w:val="788014755"/>
+                  <w:divId w:val="1641763963"/>
                   <w:tblCellSpacing w:w="15" w:type="dxa"/>
                 </w:trPr>
                 <w:tc>
@@ -20130,14 +21517,14 @@
                       <w:rPr>
                         <w:noProof/>
                       </w:rPr>
-                      <w:t xml:space="preserve">Q. E. McCallum, Bad Data Handbook, USA: O’Reilly Media, 2013. </w:t>
+                      <w:t xml:space="preserve">H. I. Rhys, Machine Learning with R, the tidyverse, and mlr, New York: Manning Publications, 2020. </w:t>
                     </w:r>
                   </w:p>
                 </w:tc>
               </w:tr>
               <w:tr>
                 <w:trPr>
-                  <w:divId w:val="788014755"/>
+                  <w:divId w:val="1641763963"/>
                   <w:tblCellSpacing w:w="15" w:type="dxa"/>
                 </w:trPr>
                 <w:tc>
@@ -20176,14 +21563,14 @@
                       <w:rPr>
                         <w:noProof/>
                       </w:rPr>
-                      <w:t>J. Brownlee, „How to Remove Outliers for Machine Learning: Machine learning mastery,” 25 April 2018. [Online]. Available: https://machinelearningmastery.com/.</w:t>
+                      <w:t xml:space="preserve">Q. E. McCallum, Bad Data Handbook, USA: O’Reilly Media, 2013. </w:t>
                     </w:r>
                   </w:p>
                 </w:tc>
               </w:tr>
               <w:tr>
                 <w:trPr>
-                  <w:divId w:val="788014755"/>
+                  <w:divId w:val="1641763963"/>
                   <w:tblCellSpacing w:w="15" w:type="dxa"/>
                 </w:trPr>
                 <w:tc>
@@ -20222,14 +21609,14 @@
                       <w:rPr>
                         <w:noProof/>
                       </w:rPr>
-                      <w:t>D. Yadav, „Categorical Encoding using Label Encoding and One Hot Encoder,” 9 Dec 2019. [Online]. Available: https://towardsdatascience.com/.</w:t>
+                      <w:t>J. Brownlee, „How to Remove Outliers for Machine Learning: Machine learning mastery,” 25 April 2018. [Online]. Available: https://machinelearningmastery.com/.</w:t>
                     </w:r>
                   </w:p>
                 </w:tc>
               </w:tr>
               <w:tr>
                 <w:trPr>
-                  <w:divId w:val="788014755"/>
+                  <w:divId w:val="1641763963"/>
                   <w:tblCellSpacing w:w="15" w:type="dxa"/>
                 </w:trPr>
                 <w:tc>
@@ -20268,6 +21655,52 @@
                       <w:rPr>
                         <w:noProof/>
                       </w:rPr>
+                      <w:t>D. Yadav, „Categorical Encoding using Label Encoding and One Hot Encoder,” 9 Dec 2019. [Online]. Available: https://towardsdatascience.com/.</w:t>
+                    </w:r>
+                  </w:p>
+                </w:tc>
+              </w:tr>
+              <w:tr>
+                <w:trPr>
+                  <w:divId w:val="1641763963"/>
+                  <w:tblCellSpacing w:w="15" w:type="dxa"/>
+                </w:trPr>
+                <w:tc>
+                  <w:tcPr>
+                    <w:tcW w:w="50" w:type="pct"/>
+                    <w:hideMark/>
+                  </w:tcPr>
+                  <w:p>
+                    <w:pPr>
+                      <w:pStyle w:val="Bibliography"/>
+                      <w:rPr>
+                        <w:noProof/>
+                      </w:rPr>
+                    </w:pPr>
+                    <w:r>
+                      <w:rPr>
+                        <w:noProof/>
+                      </w:rPr>
+                      <w:t xml:space="preserve">[29] </w:t>
+                    </w:r>
+                  </w:p>
+                </w:tc>
+                <w:tc>
+                  <w:tcPr>
+                    <w:tcW w:w="0" w:type="auto"/>
+                    <w:hideMark/>
+                  </w:tcPr>
+                  <w:p>
+                    <w:pPr>
+                      <w:pStyle w:val="Bibliography"/>
+                      <w:rPr>
+                        <w:noProof/>
+                      </w:rPr>
+                    </w:pPr>
+                    <w:r>
+                      <w:rPr>
+                        <w:noProof/>
+                      </w:rPr>
                       <w:t>T. Mills, „AI.io: Medium web site,” 3 Jul 2019. [Online]. Available: https://medium.com/ai-io/why-big-data-and-machine-learning-are-important-in-our-society-b4e708d2c654.</w:t>
                     </w:r>
                   </w:p>
@@ -20276,7 +21709,7 @@
             </w:tbl>
             <w:p>
               <w:pPr>
-                <w:divId w:val="788014755"/>
+                <w:divId w:val="1641763963"/>
                 <w:rPr>
                   <w:rFonts w:eastAsia="Times New Roman"/>
                   <w:noProof/>
@@ -27266,7 +28699,7 @@
         </b:NameList>
       </b:Author>
     </b:Author>
-    <b:RefOrder>28</b:RefOrder>
+    <b:RefOrder>29</b:RefOrder>
   </b:Source>
   <b:Source>
     <b:Tag>Hel19</b:Tag>
@@ -27375,7 +28808,7 @@
     <b:Year>2020</b:Year>
     <b:City>New York</b:City>
     <b:Publisher>Manning Publications</b:Publisher>
-    <b:RefOrder>24</b:RefOrder>
+    <b:RefOrder>25</b:RefOrder>
   </b:Source>
   <b:Source>
     <b:Tag>Moh20</b:Tag>
@@ -27594,7 +29027,7 @@
     <b:Month>Dec</b:Month>
     <b:Day>9</b:Day>
     <b:URL>https://towardsdatascience.com/</b:URL>
-    <b:RefOrder>27</b:RefOrder>
+    <b:RefOrder>28</b:RefOrder>
   </b:Source>
   <b:Source>
     <b:Tag>McC13</b:Tag>
@@ -27615,7 +29048,7 @@
     </b:Author>
     <b:City>USA</b:City>
     <b:Publisher>O’Reilly Media</b:Publisher>
-    <b:RefOrder>25</b:RefOrder>
+    <b:RefOrder>26</b:RefOrder>
   </b:Source>
   <b:Source>
     <b:Tag>Wes17</b:Tag>
@@ -27656,7 +29089,7 @@
     <b:Month>April</b:Month>
     <b:Day>25</b:Day>
     <b:URL>https://machinelearningmastery.com/</b:URL>
-    <b:RefOrder>26</b:RefOrder>
+    <b:RefOrder>27</b:RefOrder>
   </b:Source>
   <b:Source>
     <b:Tag>Fra20</b:Tag>
@@ -27725,11 +29158,32 @@
     <b:URL>https://towardsdatascience.com/</b:URL>
     <b:RefOrder>22</b:RefOrder>
   </b:Source>
+  <b:Source>
+    <b:Tag>Ara18</b:Tag>
+    <b:SourceType>InternetSite</b:SourceType>
+    <b:Guid>{5CBAE110-7E1E-4096-BDFF-712654F84DDD}</b:Guid>
+    <b:Author>
+      <b:Author>
+        <b:NameList>
+          <b:Person>
+            <b:Last>Thapliyal</b:Last>
+            <b:First>Aradhana</b:First>
+          </b:Person>
+        </b:NameList>
+      </b:Author>
+    </b:Author>
+    <b:Title>Univariate bivariate and multivariate data and its analysis: Geeks for geeks</b:Title>
+    <b:Year>2018</b:Year>
+    <b:Month>August</b:Month>
+    <b:Day>14</b:Day>
+    <b:URL>https://www.geeksforgeeks.org/</b:URL>
+    <b:RefOrder>24</b:RefOrder>
+  </b:Source>
 </b:Sources>
 </file>
 
 <file path=customXml/itemProps1.xml><?xml version="1.0" encoding="utf-8"?>
-<ds:datastoreItem xmlns:ds="http://schemas.openxmlformats.org/officeDocument/2006/customXml" ds:itemID="{684DE169-30EB-408B-958C-CFA5417D9885}">
+<ds:datastoreItem xmlns:ds="http://schemas.openxmlformats.org/officeDocument/2006/customXml" ds:itemID="{214D5B37-5E36-4F63-AC52-1F02B0D3E701}">
   <ds:schemaRefs>
     <ds:schemaRef ds:uri="http://schemas.openxmlformats.org/officeDocument/2006/bibliography"/>
   </ds:schemaRefs>

</xml_diff>

<commit_message>
Look through + clean up: Pipeline - Frameworks
</commit_message>
<xml_diff>
--- a/Documents/dolgozat.docx
+++ b/Documents/dolgozat.docx
@@ -746,15 +746,60 @@
         <w:jc w:val="both"/>
       </w:pPr>
       <w:r>
-        <w:t>Algoritmusokra és statisztikai modellekre támaszkodik, amelyek azt mondják nekünk, hogy ha el akarjuk sajátítani a gépi tanulást, akkor az algoritmusok, a statisztikák és a valószínűségek átfogó megértését kell kialakítanunk. Célja egy meghatározott feladat végrehajtása, amely elmondja, hogy a gépi tanulási megoldásnak van egy bizonyos hatóköre, például előrejelzés és ajánlás.</w:t>
-      </w:r>
-    </w:p>
-    <w:p>
-      <w:pPr>
-        <w:jc w:val="both"/>
-      </w:pPr>
-      <w:r>
-        <w:t>Kifejezett utasítások nélkül, ami azt mondja nekünk, hogy a gépi tanulási megoldást nem szabad pontosan beprogramozni a dolgok megtanítására. Mintákra és következtetésekre támaszkod</w:t>
+        <w:rPr>
+          <w:b/>
+          <w:bCs/>
+          <w:i/>
+          <w:iCs/>
+        </w:rPr>
+        <w:t>Algoritmusokra</w:t>
+      </w:r>
+      <w:r>
+        <w:t xml:space="preserve"> és statisztikai modellekre támaszkodik, amelyek azt mondják nekünk, hogy ha el akarjuk sajátítani a gépi tanulást, akkor az algoritmusok, a statisztikák és a valószínűségek átfogó megértését kell kialakítanunk. Célja egy meghatározott feladat végrehajtása</w:t>
+      </w:r>
+      <w:r>
+        <w:t>. Tehát</w:t>
+      </w:r>
+      <w:r>
+        <w:t xml:space="preserve"> </w:t>
+      </w:r>
+      <w:r>
+        <w:t>a</w:t>
+      </w:r>
+      <w:r>
+        <w:t xml:space="preserve"> gépi tanulási megoldásnak van egy bizonyos hatóköre, például előrejelzés</w:t>
+      </w:r>
+      <w:r>
+        <w:t>,</w:t>
+      </w:r>
+      <w:r>
+        <w:t xml:space="preserve"> ajánlás</w:t>
+      </w:r>
+      <w:r>
+        <w:t xml:space="preserve"> vagy osztályozás</w:t>
+      </w:r>
+      <w:r>
+        <w:t>.</w:t>
+      </w:r>
+    </w:p>
+    <w:p>
+      <w:pPr>
+        <w:jc w:val="both"/>
+      </w:pPr>
+      <w:r>
+        <w:t xml:space="preserve">Kifejezett utasítások nélkül, ami azt mondja nekünk, hogy a gépi tanulási megoldást nem szabad pontosan beprogramozni a dolgok megtanítására. </w:t>
+      </w:r>
+      <w:r>
+        <w:rPr>
+          <w:b/>
+          <w:bCs/>
+          <w:i/>
+          <w:iCs/>
+        </w:rPr>
+        <w:t>Mintákra</w:t>
+      </w:r>
+      <w:r>
+        <w:t xml:space="preserve"> és következtetésekre támaszkod</w:t>
       </w:r>
       <w:r>
         <w:t>ik. Tehát</w:t>
@@ -869,7 +914,19 @@
         <w:t>A</w:t>
       </w:r>
       <w:r>
-        <w:t xml:space="preserve"> képfelismerés. </w:t>
+        <w:t xml:space="preserve"> </w:t>
+      </w:r>
+      <w:r>
+        <w:rPr>
+          <w:b/>
+          <w:bCs/>
+          <w:i/>
+          <w:iCs/>
+        </w:rPr>
+        <w:t>képfelismerés</w:t>
+      </w:r>
+      <w:r>
+        <w:t xml:space="preserve">. </w:t>
       </w:r>
       <w:r>
         <w:t>Hogyan tudja a</w:t>
@@ -944,10 +1001,10 @@
         <w:t xml:space="preserve"> tanulási algoritmus</w:t>
       </w:r>
       <w:r>
-        <w:t>on kell kiterjeszteni.</w:t>
-      </w:r>
-      <w:r>
-        <w:t xml:space="preserve"> </w:t>
+        <w:t>ra</w:t>
+      </w:r>
+      <w:r>
+        <w:t xml:space="preserve"> kell kiterjeszteni.</w:t>
       </w:r>
     </w:p>
     <w:p>
@@ -963,7 +1020,19 @@
         <w:t>A</w:t>
       </w:r>
       <w:r>
-        <w:t xml:space="preserve"> rosszindulatú programok észlelése, ahol</w:t>
+        <w:t xml:space="preserve"> </w:t>
+      </w:r>
+      <w:r>
+        <w:rPr>
+          <w:b/>
+          <w:bCs/>
+          <w:i/>
+          <w:iCs/>
+        </w:rPr>
+        <w:t>rosszindulatú programok észlelése</w:t>
+      </w:r>
+      <w:r>
+        <w:t>, ahol</w:t>
       </w:r>
       <w:r>
         <w:t xml:space="preserve"> </w:t>
@@ -997,107 +1066,7 @@
         <w:t>A</w:t>
       </w:r>
       <w:r>
-        <w:t xml:space="preserve"> hangfelismerés. Egy másik jól ismert példa, amely a gépi tanulást használja. Legyen szó mobiltelefonról vagy </w:t>
-      </w:r>
-      <w:r>
-        <w:t xml:space="preserve">okos </w:t>
-      </w:r>
-      <w:r>
-        <w:t>otthon</w:t>
-      </w:r>
-      <w:r>
-        <w:t>ról</w:t>
-      </w:r>
-      <w:r>
-        <w:t>, a gépi tanulás lehetővé teszi a felhasználó hatékony azonosítását</w:t>
-      </w:r>
-      <w:r>
-        <w:t>.</w:t>
-      </w:r>
-    </w:p>
-    <w:p>
-      <w:pPr>
-        <w:jc w:val="both"/>
-      </w:pPr>
-      <w:r>
-        <w:t>A gépi tanulás terén szerzett kompetenciák és készségek fejlesztésével fantasztikus megoldásokat tud</w:t>
-      </w:r>
-      <w:r>
-        <w:t>unk</w:t>
-      </w:r>
-      <w:r>
-        <w:t xml:space="preserve"> kidolgozni, amelyek a valós problémákkal foglalkoznak és értéket képviselnek az emberiség számára.</w:t>
-      </w:r>
-    </w:p>
-    <w:p>
-      <w:pPr>
-        <w:jc w:val="both"/>
-      </w:pPr>
-      <w:r>
-        <w:t xml:space="preserve">Végül érdemes megvitatni, hogy a gépi tanulás miért vált manapság ilyen vonzóvá. </w:t>
-      </w:r>
-      <w:r>
-        <w:t>Nem is gondolná az ember, hogy már</w:t>
-      </w:r>
-      <w:r>
-        <w:t xml:space="preserve"> a 60-as évek óta </w:t>
-      </w:r>
-      <w:r>
-        <w:t>létezik</w:t>
-      </w:r>
-      <w:r>
-        <w:t>. Azt állíthatjuk, hogy az alapstatisztika és a valószínűség valamiféle gépi tanulás. Az elmúlt években azonban volt néhány mozgatóerő.</w:t>
-      </w:r>
-    </w:p>
-    <w:p>
-      <w:pPr>
-        <w:jc w:val="both"/>
-        <w:rPr>
-          <w:b/>
-          <w:bCs/>
-        </w:rPr>
-      </w:pPr>
-      <w:r>
-        <w:rPr>
-          <w:b/>
-          <w:bCs/>
-        </w:rPr>
-        <w:t>Adat túlcsordulás</w:t>
-      </w:r>
-    </w:p>
-    <w:p>
-      <w:pPr>
-        <w:jc w:val="both"/>
-      </w:pPr>
-      <w:r>
-        <w:t>Először is</w:t>
-      </w:r>
-      <w:r>
-        <w:t>,</w:t>
-      </w:r>
-      <w:r>
-        <w:t xml:space="preserve"> a problémák nagy</w:t>
-      </w:r>
-      <w:r>
         <w:t xml:space="preserve"> </w:t>
-      </w:r>
-      <w:r>
-        <w:t>mér</w:t>
-      </w:r>
-      <w:r>
-        <w:t>etűvé</w:t>
-      </w:r>
-      <w:r>
-        <w:t xml:space="preserve"> vál</w:t>
-      </w:r>
-      <w:r>
-        <w:t>t</w:t>
-      </w:r>
-      <w:r>
-        <w:t>a</w:t>
-      </w:r>
-      <w:r>
-        <w:t xml:space="preserve">k: </w:t>
       </w:r>
       <w:r>
         <w:rPr>
@@ -1106,6 +1075,124 @@
           <w:i/>
           <w:iCs/>
         </w:rPr>
+        <w:t>hangfelismerés</w:t>
+      </w:r>
+      <w:r>
+        <w:t>. Egy másik jól ismert példa,</w:t>
+      </w:r>
+      <w:r>
+        <w:t xml:space="preserve"> amikor hang alapján azonosítani tudunk egy személyt. </w:t>
+      </w:r>
+      <w:r>
+        <w:t xml:space="preserve">Legyen szó mobiltelefonról vagy </w:t>
+      </w:r>
+      <w:r>
+        <w:t xml:space="preserve">okos </w:t>
+      </w:r>
+      <w:r>
+        <w:t>otthon</w:t>
+      </w:r>
+      <w:r>
+        <w:t>ról</w:t>
+      </w:r>
+      <w:r>
+        <w:t>, a gépi tanulás lehetővé teszi a felhasználó hatékony azonosítását</w:t>
+      </w:r>
+      <w:r>
+        <w:t>.</w:t>
+      </w:r>
+    </w:p>
+    <w:p>
+      <w:pPr>
+        <w:jc w:val="both"/>
+      </w:pPr>
+      <w:r>
+        <w:t>A gépi tanulás terén szerzett kompetenciák és készségek fejlesztésével fantasztikus megoldásokat tud</w:t>
+      </w:r>
+      <w:r>
+        <w:t>unk</w:t>
+      </w:r>
+      <w:r>
+        <w:t xml:space="preserve"> kidolgozni, amelyek a valós problémákkal foglalkoznak és értéket képviselnek az emberiség számára.</w:t>
+      </w:r>
+    </w:p>
+    <w:p>
+      <w:pPr>
+        <w:jc w:val="both"/>
+      </w:pPr>
+      <w:r>
+        <w:t xml:space="preserve">Végül érdemes megvitatni, hogy a gépi tanulás miért vált manapság ilyen vonzóvá. </w:t>
+      </w:r>
+      <w:r>
+        <w:t>Nem is gondolná az ember, hogy már</w:t>
+      </w:r>
+      <w:r>
+        <w:t xml:space="preserve"> a 60-as évek óta </w:t>
+      </w:r>
+      <w:r>
+        <w:t>létezik</w:t>
+      </w:r>
+      <w:r>
+        <w:t>. Az elmúlt években azonban volt néhány mozgatóerő.</w:t>
+      </w:r>
+    </w:p>
+    <w:p>
+      <w:pPr>
+        <w:jc w:val="both"/>
+        <w:rPr>
+          <w:b/>
+          <w:bCs/>
+        </w:rPr>
+      </w:pPr>
+      <w:r>
+        <w:rPr>
+          <w:b/>
+          <w:bCs/>
+        </w:rPr>
+        <w:t>Adat túlcsordulás</w:t>
+      </w:r>
+    </w:p>
+    <w:p>
+      <w:pPr>
+        <w:jc w:val="both"/>
+      </w:pPr>
+      <w:r>
+        <w:t>Először is</w:t>
+      </w:r>
+      <w:r>
+        <w:t>,</w:t>
+      </w:r>
+      <w:r>
+        <w:t xml:space="preserve"> a problémák nagy</w:t>
+      </w:r>
+      <w:r>
+        <w:t xml:space="preserve"> </w:t>
+      </w:r>
+      <w:r>
+        <w:t>mér</w:t>
+      </w:r>
+      <w:r>
+        <w:t>etűvé</w:t>
+      </w:r>
+      <w:r>
+        <w:t xml:space="preserve"> vál</w:t>
+      </w:r>
+      <w:r>
+        <w:t>t</w:t>
+      </w:r>
+      <w:r>
+        <w:t>a</w:t>
+      </w:r>
+      <w:r>
+        <w:t xml:space="preserve">k: </w:t>
+      </w:r>
+      <w:r>
+        <w:rPr>
+          <w:b/>
+          <w:bCs/>
+          <w:i/>
+          <w:iCs/>
+        </w:rPr>
         <w:t>nagy dimenziószám</w:t>
       </w:r>
       <w:r>
@@ -1124,17 +1211,29 @@
         <w:t xml:space="preserve"> adat</w:t>
       </w:r>
       <w:r>
-        <w:t xml:space="preserve">, amelynek túl sok jellemzője van, ami szinte </w:t>
+        <w:t xml:space="preserve">, amelynek túl sok jellemzője van, ami szinte lehetetlenné teszi a hagyományos programozással történő elemzést. A nagy </w:t>
       </w:r>
       <w:r>
         <w:lastRenderedPageBreak/>
-        <w:t>lehetetlenné teszi a hagyományos programozással történő elemzést. A nagy dimenziós adatra példa a páciens egészség</w:t>
+        <w:t>dimenziós adatra példa a páciens egészség</w:t>
       </w:r>
       <w:r>
         <w:t>i</w:t>
       </w:r>
       <w:r>
-        <w:t xml:space="preserve"> állapota, ahol számos jellemző, például az immunrendszer állapota, a genetikai háttér, a táplálkozás, a</w:t>
+        <w:t xml:space="preserve"> állapota, ahol </w:t>
+      </w:r>
+      <w:r>
+        <w:rPr>
+          <w:b/>
+          <w:bCs/>
+          <w:i/>
+          <w:iCs/>
+        </w:rPr>
+        <w:t>számos jellemző</w:t>
+      </w:r>
+      <w:r>
+        <w:t>, például az immunrendszer állapota, a genetikai háttér, a táplálkozás, a</w:t>
       </w:r>
       <w:r>
         <w:t>z operációk</w:t>
@@ -1148,13 +1247,37 @@
         <w:jc w:val="both"/>
       </w:pPr>
       <w:r>
-        <w:t>Hatalmas adat</w:t>
-      </w:r>
-      <w:r>
+        <w:t xml:space="preserve">Hatalmas </w:t>
+      </w:r>
+      <w:r>
+        <w:rPr>
+          <w:b/>
+          <w:bCs/>
+          <w:i/>
+          <w:iCs/>
+        </w:rPr>
+        <w:t>adat</w:t>
+      </w:r>
+      <w:r>
+        <w:rPr>
+          <w:b/>
+          <w:bCs/>
+          <w:i/>
+          <w:iCs/>
+        </w:rPr>
         <w:t xml:space="preserve"> </w:t>
       </w:r>
       <w:r>
-        <w:t>túlcsordulás van, például hírcsatornák, webszolgáltatások, adatbázisok, e-mailek, felmérések</w:t>
+        <w:rPr>
+          <w:b/>
+          <w:bCs/>
+          <w:i/>
+          <w:iCs/>
+        </w:rPr>
+        <w:t>túlcsordulás</w:t>
+      </w:r>
+      <w:r>
+        <w:t xml:space="preserve"> van, például hírcsatornák, webszolgáltatások, adatbázisok, e-mailek, felmérések</w:t>
       </w:r>
       <w:r>
         <w:t xml:space="preserve"> adatforrásain</w:t>
@@ -1189,7 +1312,19 @@
         </w:rPr>
       </w:pPr>
       <w:r>
-        <w:t>A számítástechnika fejlődése, valamint a számítási és tárolási erőforrások folyamatos csökkenése, például a felhőalapú számítástechnikában hatékonyabbá tette a gépi tanulási algoritmusok megvalósítását</w:t>
+        <w:t xml:space="preserve">A </w:t>
+      </w:r>
+      <w:r>
+        <w:rPr>
+          <w:b/>
+          <w:bCs/>
+          <w:i/>
+          <w:iCs/>
+        </w:rPr>
+        <w:t>számítástechnika fejlődése</w:t>
+      </w:r>
+      <w:r>
+        <w:t>, valamint a számítási és tárolási erőforrások folyamatos csökkenése, például a felhőalapú számítástechnikában hatékonyabbá tette a gépi tanulási algoritmusok megvalósítását</w:t>
       </w:r>
       <w:r>
         <w:t>.</w:t>
@@ -1760,7 +1895,31 @@
         <w:jc w:val="both"/>
       </w:pPr>
       <w:r>
-        <w:t xml:space="preserve">A hagyományos programozás során a teljes tartományú üzleti logikát olyan üzleti szabályok formájában rögzítjük, amelyek kifejezetten programozhatók a kódunkba. Például, ha egy adott vállalat fizetését szeretnénk kiszámítani, akkor minden </w:t>
+        <w:t xml:space="preserve">A </w:t>
+      </w:r>
+      <w:r>
+        <w:t>hagyományos programozás</w:t>
+      </w:r>
+      <w:r>
+        <w:t xml:space="preserve"> során a teljes tartományú üzleti logikát olyan </w:t>
+      </w:r>
+      <w:r>
+        <w:rPr>
+          <w:b/>
+          <w:bCs/>
+          <w:i/>
+          <w:iCs/>
+        </w:rPr>
+        <w:t>üzleti szabályok</w:t>
+      </w:r>
+      <w:r>
+        <w:t xml:space="preserve"> formájában rögzítjük, amelyek kifejezetten programozhatók </w:t>
+      </w:r>
+      <w:r>
+        <w:t>kód szinten</w:t>
+      </w:r>
+      <w:r>
+        <w:t xml:space="preserve">. Például, ha egy adott vállalat fizetését szeretnénk kiszámítani, akkor minden </w:t>
       </w:r>
       <w:r>
         <w:lastRenderedPageBreak/>
@@ -1776,15 +1935,36 @@
         <w:t xml:space="preserve"> </w:t>
       </w:r>
       <w:r>
-        <w:t>Teljes mértékben megértjük az üzleti területet.</w:t>
-      </w:r>
-    </w:p>
-    <w:p>
-      <w:pPr>
-        <w:jc w:val="both"/>
-      </w:pPr>
-      <w:r>
-        <w:t>Míg a gépi tanulás során nem teljesen értjük a tartománymodellt, valamennyire tudjuk, hogyan reagál a rendszer bizonyos bemenetekre és kimenetekre</w:t>
+        <w:rPr>
+          <w:b/>
+          <w:bCs/>
+          <w:i/>
+          <w:iCs/>
+        </w:rPr>
+        <w:t>Teljes mértékben megértjük</w:t>
+      </w:r>
+      <w:r>
+        <w:t xml:space="preserve"> az üzleti területet.</w:t>
+      </w:r>
+    </w:p>
+    <w:p>
+      <w:pPr>
+        <w:jc w:val="both"/>
+      </w:pPr>
+      <w:r>
+        <w:t xml:space="preserve">Míg a </w:t>
+      </w:r>
+      <w:r>
+        <w:t>gépi tanulás</w:t>
+      </w:r>
+      <w:r>
+        <w:t xml:space="preserve"> során </w:t>
+      </w:r>
+      <w:r>
+        <w:t>nem teljesen értjük</w:t>
+      </w:r>
+      <w:r>
+        <w:t xml:space="preserve"> a tartományt, valamennyire tudjuk, hogyan reagál a rendszer bizonyos bemenetekre és kimenetekre</w:t>
       </w:r>
       <w:r>
         <w:t>.</w:t>
@@ -1793,19 +1973,33 @@
         <w:t xml:space="preserve"> </w:t>
       </w:r>
       <w:r>
+        <w:rPr>
+          <w:b/>
+          <w:bCs/>
+        </w:rPr>
         <w:t>N</w:t>
       </w:r>
       <w:r>
-        <w:t>em igazán értjük teljesen a mögöttes bonyolult kapcsolatokat a bemenet és a kimenet között. Például egy gépi tanulási algoritmus a vásárlási viselkedés hasonlósága alapján különböző csoportokba sorolhatja az ügyfeleket, annak ellenére, hogy nem értjük teljesen az alapul szolgáló komplex összefüggést</w:t>
-      </w:r>
-      <w:r>
-        <w:t>. A</w:t>
-      </w:r>
-      <w:r>
-        <w:t xml:space="preserve"> feladat egy gépi tanulási algoritmusra</w:t>
-      </w:r>
-      <w:r>
-        <w:t xml:space="preserve"> van delegálva</w:t>
+        <w:rPr>
+          <w:b/>
+          <w:bCs/>
+        </w:rPr>
+        <w:t>em</w:t>
+      </w:r>
+      <w:r>
+        <w:t xml:space="preserve"> igazán </w:t>
+      </w:r>
+      <w:r>
+        <w:rPr>
+          <w:b/>
+          <w:bCs/>
+          <w:i/>
+          <w:iCs/>
+        </w:rPr>
+        <w:t>értjük teljesen</w:t>
+      </w:r>
+      <w:r>
+        <w:t xml:space="preserve"> a mögöttes bonyolult kapcsolatokat a bemenet és a kimenet között. Például egy gépi tanulási algoritmus a vásárlási viselkedés hasonlósága alapján különböző csoportokba sorolhatja az ügyfeleket, annak ellenére, hogy nem értjük teljesen az alapul szolgáló komplex összefüggést</w:t>
       </w:r>
       <w:r>
         <w:t>.</w:t>
@@ -1816,21 +2010,49 @@
         <w:jc w:val="both"/>
       </w:pPr>
       <w:r>
-        <w:t xml:space="preserve">A hagyományos programozásban a rendszer </w:t>
+        <w:t xml:space="preserve">A </w:t>
+      </w:r>
+      <w:r>
+        <w:t>hagyományos programozásban</w:t>
+      </w:r>
+      <w:r>
+        <w:t xml:space="preserve"> a rendszer </w:t>
       </w:r>
       <w:r>
         <w:t>kidolgozott</w:t>
       </w:r>
       <w:r>
-        <w:t>. A változtatásokat kifejezetten a forráskód vagy a konfiguráció megváltoztatásával kell végrehajtani. Például, ha új szabályt szeretnénk hozzáadni a fizetési rendszerünkhöz, módosítanunk kell a forráskódot. De a gépi tanulásban a rendszer dinamikus és folyamatosan tanul, és a bemenetek és az új tanúsítványok alapján igazodik. Az ügyfelek ápolására szolgáló algoritmusunk idővel jobbá válhat, mivel több trendet tanul meg.</w:t>
-      </w:r>
-    </w:p>
-    <w:p>
-      <w:pPr>
-        <w:jc w:val="both"/>
-      </w:pPr>
-      <w:r>
-        <w:t>Egy másik különbség az, hogy a hagyományos programozásnál nincs szükségünk semmilyen történelmi adatra vagy tanulási fázisra. A logika pontosan tudja, mit kell tennie. Bérszámítási rendszerünk megfelelően működhet anélkül, hogy úgymond képzési fizetést biztosítanánk. Míg a gépi tanulás során sok történelmi adatra van szükségünk ahhoz, hogy tanulhassunk belőle</w:t>
+        <w:t xml:space="preserve">. A </w:t>
+      </w:r>
+      <w:r>
+        <w:rPr>
+          <w:b/>
+          <w:bCs/>
+          <w:i/>
+          <w:iCs/>
+        </w:rPr>
+        <w:t>változtatások</w:t>
+      </w:r>
+      <w:r>
+        <w:t xml:space="preserve">at kifejezetten a forráskód vagy a konfiguráció megváltoztatásával kell végrehajtani. Például, ha új szabályt szeretnénk hozzáadni a fizetési rendszerünkhöz, módosítanunk kell a forráskódot. De a </w:t>
+      </w:r>
+      <w:r>
+        <w:t>gépi tanulásban</w:t>
+      </w:r>
+      <w:r>
+        <w:t xml:space="preserve"> a rendszer </w:t>
+      </w:r>
+      <w:r>
+        <w:rPr>
+          <w:b/>
+          <w:bCs/>
+          <w:i/>
+          <w:iCs/>
+        </w:rPr>
+        <w:t>dinamikus</w:t>
+      </w:r>
+      <w:r>
+        <w:t xml:space="preserve"> és folyamatosan tanul</w:t>
       </w:r>
       <w:r>
         <w:t>.</w:t>
@@ -1839,10 +2061,85 @@
         <w:t xml:space="preserve"> </w:t>
       </w:r>
       <w:r>
+        <w:t>A</w:t>
+      </w:r>
+      <w:r>
+        <w:t xml:space="preserve"> bemenetek és az új </w:t>
+      </w:r>
+      <w:r>
+        <w:t>adatok</w:t>
+      </w:r>
+      <w:r>
+        <w:t xml:space="preserve"> alapján igazodik. Az ügyfelek ápolására szolgáló algoritmus idővel jobbá válhat, mivel több </w:t>
+      </w:r>
+      <w:r>
+        <w:t xml:space="preserve">adat </w:t>
+      </w:r>
+      <w:r>
+        <w:t>trendet tanul meg.</w:t>
+      </w:r>
+    </w:p>
+    <w:p>
+      <w:pPr>
+        <w:jc w:val="both"/>
+      </w:pPr>
+      <w:r>
+        <w:t xml:space="preserve">Egy másik különbség az, hogy a hagyományos programozásnál nincs szükségünk semmilyen </w:t>
+      </w:r>
+      <w:r>
+        <w:rPr>
+          <w:b/>
+          <w:bCs/>
+        </w:rPr>
+        <w:t>történelmi adat</w:t>
+      </w:r>
+      <w:r>
+        <w:t xml:space="preserve">ra vagy tanulási fázisra. A logika pontosan tudja, mit kell tennie. Bérszámítási rendszerünk megfelelően működhet anélkül, hogy </w:t>
+      </w:r>
+      <w:r>
+        <w:t>tanító fizetési adatokat</w:t>
+      </w:r>
+      <w:r>
+        <w:t xml:space="preserve"> biztosítanánk. Míg a gépi tanulás során sok történelmi adatra van szükségünk ahhoz, hogy tanulhassunk belőle</w:t>
+      </w:r>
+      <w:r>
+        <w:t>.</w:t>
+      </w:r>
+      <w:r>
+        <w:t xml:space="preserve"> </w:t>
+      </w:r>
+      <w:r>
         <w:t>P</w:t>
       </w:r>
       <w:r>
-        <w:t xml:space="preserve">éldául ügyfeleink megfelelő osztályozásához, a gépi tanulási algoritmusunknak elegendő mintát kell látnia az alapul szolgáló kapcsolatok megértéséhez. Ügyfélápoló algoritmusunknak történelmi adatokra van szüksége, hogy tanuljanak belőlük. </w:t>
+        <w:t xml:space="preserve">éldául </w:t>
+      </w:r>
+      <w:r>
+        <w:t xml:space="preserve">egy </w:t>
+      </w:r>
+      <w:r>
+        <w:t>ügyf</w:t>
+      </w:r>
+      <w:r>
+        <w:t>él</w:t>
+      </w:r>
+      <w:r>
+        <w:t xml:space="preserve"> megfelelő osztályozásához, a gépi tanulási algoritmus</w:t>
+      </w:r>
+      <w:r>
+        <w:t>nak</w:t>
+      </w:r>
+      <w:r>
+        <w:t xml:space="preserve"> elegendő mintát kell látnia a</w:t>
+      </w:r>
+      <w:r>
+        <w:t xml:space="preserve"> </w:t>
+      </w:r>
+      <w:r>
+        <w:t>kapcsolatok megértéséhez.</w:t>
+      </w:r>
+      <w:r>
+        <w:t xml:space="preserve"> </w:t>
       </w:r>
       <w:r>
         <w:t>Az embernél is hasonló a tanulás, múltbeli eseményekből vonnunk le következtetéseket, majd próbáljuk megjósolni a jövőt</w:t>
@@ -1854,6 +2151,8 @@
     <w:p>
       <w:pPr>
         <w:pStyle w:val="Heading2"/>
+        <w:spacing w:before="240" w:after="240"/>
+        <w:ind w:left="11" w:right="6" w:hanging="11"/>
       </w:pPr>
       <w:r>
         <w:rPr>
@@ -1862,13 +2161,6 @@
         </w:rPr>
         <w:t>Keretrendszerek</w:t>
       </w:r>
-      <w:r>
-        <w:rPr>
-          <w:b/>
-          <w:bCs/>
-        </w:rPr>
-        <w:tab/>
-      </w:r>
     </w:p>
     <w:p>
       <w:pPr>
@@ -1941,7 +2233,31 @@
         <w:t>.</w:t>
       </w:r>
       <w:r>
-        <w:t xml:space="preserve"> A keretrendszerek absztrakciós rétegek, amelyek hozzájárulnak a gyors és egyszerű fejlesztéshez</w:t>
+        <w:t xml:space="preserve"> A keretrendszerek </w:t>
+      </w:r>
+      <w:r>
+        <w:rPr>
+          <w:b/>
+          <w:bCs/>
+          <w:i/>
+          <w:iCs/>
+        </w:rPr>
+        <w:t>absztrakciós</w:t>
+      </w:r>
+      <w:r>
+        <w:t xml:space="preserve"> </w:t>
+      </w:r>
+      <w:r>
+        <w:rPr>
+          <w:b/>
+          <w:bCs/>
+          <w:i/>
+          <w:iCs/>
+        </w:rPr>
+        <w:t>rétegek</w:t>
+      </w:r>
+      <w:r>
+        <w:t>, amelyek hozzájárulnak a gyors és egyszerű fejlesztéshez</w:t>
       </w:r>
       <w:r>
         <w:t>.</w:t>
@@ -2032,7 +2348,13 @@
       </w:r>
       <w:proofErr w:type="spellEnd"/>
       <w:r>
-        <w:t xml:space="preserve"> egy erőteljes könyvtár a numerikus számításhoz, különösen jól illeszkedik és a nagyszabású gépi tanuláshoz. </w:t>
+        <w:t xml:space="preserve"> egy erőteljes könyvtár a numerikus számításhoz, különösen jól illeszkedik és a </w:t>
+      </w:r>
+      <w:r>
+        <w:t>nagyszabású gépi tanuláshoz</w:t>
+      </w:r>
+      <w:r>
+        <w:t xml:space="preserve">. </w:t>
       </w:r>
       <w:r>
         <w:t xml:space="preserve">A Google </w:t>
@@ -2100,7 +2422,19 @@
       </w:r>
       <w:proofErr w:type="spellEnd"/>
       <w:r>
-        <w:t>, de GPU támogatással rendelkezik.</w:t>
+        <w:t xml:space="preserve">, de </w:t>
+      </w:r>
+      <w:r>
+        <w:rPr>
+          <w:b/>
+          <w:bCs/>
+          <w:i/>
+          <w:iCs/>
+        </w:rPr>
+        <w:t>GPU támogatással</w:t>
+      </w:r>
+      <w:r>
+        <w:t xml:space="preserve"> rendelkezik.</w:t>
       </w:r>
     </w:p>
     <w:p>
@@ -2126,27 +2460,42 @@
         <w:jc w:val="both"/>
       </w:pPr>
       <w:r>
+        <w:t>E</w:t>
+      </w:r>
+      <w:r>
+        <w:t xml:space="preserve">gyfajta </w:t>
+      </w:r>
+      <w:proofErr w:type="spellStart"/>
+      <w:r>
+        <w:t>just</w:t>
+      </w:r>
+      <w:proofErr w:type="spellEnd"/>
+      <w:r>
+        <w:t>-in-</w:t>
+      </w:r>
+      <w:proofErr w:type="spellStart"/>
+      <w:r>
+        <w:t>time</w:t>
+      </w:r>
+      <w:proofErr w:type="spellEnd"/>
+      <w:r>
+        <w:t xml:space="preserve"> (</w:t>
+      </w:r>
+      <w:r>
+        <w:rPr>
+          <w:b/>
+          <w:bCs/>
+          <w:i/>
+          <w:iCs/>
+        </w:rPr>
+        <w:t>JIT</w:t>
+      </w:r>
+      <w:r>
+        <w:t xml:space="preserve">) fordítót tartalmaz, amely lehetővé teszi a számítások optimalizálását a sebesség és a memóriahasználat </w:t>
+      </w:r>
+      <w:r>
         <w:lastRenderedPageBreak/>
-        <w:t>E</w:t>
-      </w:r>
-      <w:r>
-        <w:t xml:space="preserve">gyfajta </w:t>
-      </w:r>
-      <w:proofErr w:type="spellStart"/>
-      <w:r>
-        <w:t>just</w:t>
-      </w:r>
-      <w:proofErr w:type="spellEnd"/>
-      <w:r>
-        <w:t>-in-</w:t>
-      </w:r>
-      <w:proofErr w:type="spellStart"/>
-      <w:r>
-        <w:t>time</w:t>
-      </w:r>
-      <w:proofErr w:type="spellEnd"/>
-      <w:r>
-        <w:t xml:space="preserve"> (JIT) fordítót tartalmaz, amely lehetővé teszi a számítások optimalizálását a sebesség és a memóriahasználat szempontjából</w:t>
+        <w:t>szempontjából</w:t>
       </w:r>
       <w:r>
         <w:t>.</w:t>
@@ -2190,19 +2539,43 @@
       </w:r>
       <w:proofErr w:type="spellEnd"/>
       <w:r>
-        <w:t>, de rendelkezik adatbetöltési</w:t>
+        <w:t xml:space="preserve">, de rendelkezik </w:t>
+      </w:r>
+      <w:r>
+        <w:rPr>
+          <w:b/>
+          <w:bCs/>
+          <w:i/>
+          <w:iCs/>
+        </w:rPr>
+        <w:t>adatbetöltési</w:t>
       </w:r>
       <w:r>
         <w:t xml:space="preserve">, </w:t>
       </w:r>
       <w:r>
+        <w:rPr>
+          <w:b/>
+          <w:bCs/>
+          <w:i/>
+          <w:iCs/>
+        </w:rPr>
         <w:t>előfeldolgozási</w:t>
       </w:r>
       <w:r>
-        <w:t>, k</w:t>
-      </w:r>
-      <w:r>
-        <w:t xml:space="preserve">épfeldolgozási </w:t>
+        <w:t xml:space="preserve">, </w:t>
+      </w:r>
+      <w:r>
+        <w:rPr>
+          <w:b/>
+          <w:bCs/>
+          <w:i/>
+          <w:iCs/>
+        </w:rPr>
+        <w:t>képfeldolgozási</w:t>
+      </w:r>
+      <w:r>
+        <w:t xml:space="preserve"> </w:t>
       </w:r>
       <w:r>
         <w:t>operációkkal.</w:t>
@@ -2221,7 +2594,19 @@
       </w:r>
       <w:proofErr w:type="spellEnd"/>
       <w:r>
-        <w:t xml:space="preserve"> műveletek rendkívül hatékony C++ kód felhasználásával valósulnak meg. Számos műveletnek több megvalósítása is van, úgynevezett kernelek: mindegyik kernel egy adott eszköztípus</w:t>
+        <w:t xml:space="preserve"> műveletek rendkívül hatékony C++ kód felhasználásával valósulnak meg. Számos műveletnek több megvalósítása is van, úgynevezett </w:t>
+      </w:r>
+      <w:r>
+        <w:rPr>
+          <w:b/>
+          <w:bCs/>
+          <w:i/>
+          <w:iCs/>
+        </w:rPr>
+        <w:t>kernelek</w:t>
+      </w:r>
+      <w:r>
+        <w:t>: mindegyik kernel egy adott eszköztípus</w:t>
       </w:r>
       <w:r>
         <w:t>ra</w:t>
@@ -2233,7 +2618,43 @@
         <w:t>címezve</w:t>
       </w:r>
       <w:r>
-        <w:t>, például CPU, GPU vagy TPU (</w:t>
+        <w:t xml:space="preserve">, például </w:t>
+      </w:r>
+      <w:r>
+        <w:rPr>
+          <w:b/>
+          <w:bCs/>
+          <w:i/>
+          <w:iCs/>
+        </w:rPr>
+        <w:t>CPU</w:t>
+      </w:r>
+      <w:r>
+        <w:t xml:space="preserve">, </w:t>
+      </w:r>
+      <w:r>
+        <w:rPr>
+          <w:b/>
+          <w:bCs/>
+          <w:i/>
+          <w:iCs/>
+        </w:rPr>
+        <w:t>GPU</w:t>
+      </w:r>
+      <w:r>
+        <w:t xml:space="preserve"> vagy </w:t>
+      </w:r>
+      <w:r>
+        <w:rPr>
+          <w:b/>
+          <w:bCs/>
+          <w:i/>
+          <w:iCs/>
+        </w:rPr>
+        <w:t>TPU</w:t>
+      </w:r>
+      <w:r>
+        <w:t xml:space="preserve"> (</w:t>
       </w:r>
       <w:proofErr w:type="spellStart"/>
       <w:r>
@@ -2405,11 +2826,29 @@
       </w:r>
       <w:proofErr w:type="spellStart"/>
       <w:r>
+        <w:rPr>
+          <w:b/>
+          <w:bCs/>
+          <w:i/>
+          <w:iCs/>
+        </w:rPr>
         <w:t>Keras</w:t>
       </w:r>
       <w:proofErr w:type="spellEnd"/>
       <w:r>
-        <w:t xml:space="preserve"> egy mély tanulási API a </w:t>
+        <w:t xml:space="preserve"> egy mély tanulási </w:t>
+      </w:r>
+      <w:r>
+        <w:rPr>
+          <w:b/>
+          <w:bCs/>
+          <w:i/>
+          <w:iCs/>
+        </w:rPr>
+        <w:t>API</w:t>
+      </w:r>
+      <w:r>
+        <w:t xml:space="preserve"> a </w:t>
       </w:r>
       <w:proofErr w:type="spellStart"/>
       <w:r>
@@ -2460,7 +2899,19 @@
       </w:r>
       <w:proofErr w:type="spellEnd"/>
       <w:r>
-        <w:t xml:space="preserve"> a kognitív terhelés csökkentésének bevált módszereit követi: következetes és egyszerű API-</w:t>
+        <w:t xml:space="preserve"> a kognitív terhelés csökkentésének bevált módszereit követi: következetes és </w:t>
+      </w:r>
+      <w:r>
+        <w:rPr>
+          <w:b/>
+          <w:bCs/>
+          <w:i/>
+          <w:iCs/>
+        </w:rPr>
+        <w:t>egyszerű</w:t>
+      </w:r>
+      <w:r>
+        <w:t xml:space="preserve"> API-</w:t>
       </w:r>
       <w:proofErr w:type="spellStart"/>
       <w:r>
@@ -2468,11 +2919,31 @@
       </w:r>
       <w:proofErr w:type="spellEnd"/>
       <w:r>
-        <w:t xml:space="preserve"> kínál, minimalizálja a gyakori használati </w:t>
-      </w:r>
-      <w:r>
-        <w:lastRenderedPageBreak/>
-        <w:t>esetekhez szükséges felhasználói műveletek számát, és egyértelmű és cselekvőképes visszajelzést ad a felhasználói hibákról.</w:t>
+        <w:t xml:space="preserve"> kínál, minimalizálja a gyakori használati esetekhez szükséges felhasználói műveletek számát, és </w:t>
+      </w:r>
+      <w:r>
+        <w:rPr>
+          <w:b/>
+          <w:bCs/>
+          <w:i/>
+          <w:iCs/>
+        </w:rPr>
+        <w:t>egyértelmű</w:t>
+      </w:r>
+      <w:r>
+        <w:t xml:space="preserve"> és cselekvőképes </w:t>
+      </w:r>
+      <w:r>
+        <w:rPr>
+          <w:b/>
+          <w:bCs/>
+          <w:i/>
+          <w:iCs/>
+        </w:rPr>
+        <w:t>visszajelzést</w:t>
+      </w:r>
+      <w:r>
+        <w:t xml:space="preserve"> ad a felhasználói hibákról.</w:t>
       </w:r>
     </w:p>
     <w:p>
@@ -2485,6 +2956,7 @@
         <w:jc w:val="both"/>
       </w:pPr>
       <w:r>
+        <w:lastRenderedPageBreak/>
         <w:t xml:space="preserve">Ez megkönnyíti a </w:t>
       </w:r>
       <w:proofErr w:type="spellStart"/>
@@ -2530,7 +3002,37 @@
       </w:r>
       <w:proofErr w:type="spellEnd"/>
       <w:r>
-        <w:t xml:space="preserve"> funkcionalitásokhoz. Lehetséges olyan feltörhető munkafolyamatok kikifejleszteni, ahol a funkcionalitás bármely része testre szabható.</w:t>
+        <w:t xml:space="preserve"> funkcionalitásokhoz. Lehetséges olyan feltörhető munkafolyamatok kikifejleszteni, ahol a funkcionalitás bármely része </w:t>
+      </w:r>
+      <w:r>
+        <w:rPr>
+          <w:b/>
+          <w:bCs/>
+          <w:i/>
+          <w:iCs/>
+        </w:rPr>
+        <w:t>testre</w:t>
+      </w:r>
+      <w:r>
+        <w:rPr>
+          <w:b/>
+          <w:bCs/>
+          <w:i/>
+          <w:iCs/>
+        </w:rPr>
+        <w:t xml:space="preserve"> </w:t>
+      </w:r>
+      <w:r>
+        <w:rPr>
+          <w:b/>
+          <w:bCs/>
+          <w:i/>
+          <w:iCs/>
+        </w:rPr>
+        <w:t>szabható</w:t>
+      </w:r>
+      <w:r>
+        <w:t>.</w:t>
       </w:r>
     </w:p>
     <w:p>
@@ -2555,31 +3057,7 @@
         <w:jc w:val="both"/>
       </w:pPr>
       <w:r>
-        <w:t>Miután meg</w:t>
-      </w:r>
-      <w:r>
-        <w:t>ismertük</w:t>
-      </w:r>
-      <w:r>
-        <w:t>,</w:t>
-      </w:r>
-      <w:r>
-        <w:t xml:space="preserve"> hogy</w:t>
-      </w:r>
-      <w:r>
-        <w:t xml:space="preserve"> mi a gépi tanulás és miben különbözik a </w:t>
-      </w:r>
-      <w:r>
-        <w:t>tradicionális</w:t>
-      </w:r>
-      <w:r>
-        <w:t xml:space="preserve"> programozási megközelítéstől, </w:t>
-      </w:r>
-      <w:r>
-        <w:t>f</w:t>
-      </w:r>
-      <w:r>
-        <w:t>ontos</w:t>
+        <w:t>Fontos</w:t>
       </w:r>
       <w:r>
         <w:t xml:space="preserve"> tisztában</w:t>
@@ -2597,7 +3075,13 @@
         <w:t>val</w:t>
       </w:r>
       <w:r>
-        <w:t xml:space="preserve">. Minden algoritmuscsoportnak megvan a maga módszere a </w:t>
+        <w:t>. Minden algoritmuscsoportnak meg</w:t>
+      </w:r>
+      <w:r>
+        <w:t xml:space="preserve"> </w:t>
+      </w:r>
+      <w:r>
+        <w:t xml:space="preserve">van a maga módszere a </w:t>
       </w:r>
       <w:r>
         <w:t xml:space="preserve">tanulásra. Alapvetően három csoportot különíthetünk el: a </w:t>
@@ -2614,6 +3098,8 @@
       <w:r>
         <w:t>!</w:t>
       </w:r>
+      <w:bookmarkStart w:id="1" w:name="_GoBack"/>
+      <w:bookmarkEnd w:id="1"/>
     </w:p>
     <w:p>
       <w:pPr>
@@ -5305,7 +5791,7 @@
         <w:spacing w:after="240"/>
         <w:ind w:left="11" w:right="6" w:hanging="11"/>
       </w:pPr>
-      <w:commentRangeStart w:id="1"/>
+      <w:commentRangeStart w:id="2"/>
       <w:r>
         <w:rPr>
           <w:rStyle w:val="Heading1Char"/>
@@ -5314,14 +5800,14 @@
         <w:lastRenderedPageBreak/>
         <w:t>Probléma</w:t>
       </w:r>
-      <w:commentRangeEnd w:id="1"/>
+      <w:commentRangeEnd w:id="2"/>
       <w:r>
         <w:rPr>
           <w:rStyle w:val="CommentReference"/>
           <w:rFonts w:ascii="Arial" w:eastAsia="Arial" w:hAnsi="Arial" w:cs="Arial"/>
           <w:color w:val="000000"/>
         </w:rPr>
-        <w:commentReference w:id="1"/>
+        <w:commentReference w:id="2"/>
       </w:r>
       <w:r>
         <w:rPr>
@@ -8258,7 +8744,7 @@
           <w:bCs/>
         </w:rPr>
       </w:pPr>
-      <w:commentRangeStart w:id="2"/>
+      <w:commentRangeStart w:id="3"/>
       <w:r>
         <w:rPr>
           <w:b/>
@@ -8267,14 +8753,14 @@
         <w:lastRenderedPageBreak/>
         <w:t>Reprezentációs</w:t>
       </w:r>
-      <w:commentRangeEnd w:id="2"/>
+      <w:commentRangeEnd w:id="3"/>
       <w:r>
         <w:rPr>
           <w:rStyle w:val="CommentReference"/>
           <w:rFonts w:ascii="Arial" w:eastAsia="Arial" w:hAnsi="Arial" w:cs="Arial"/>
           <w:color w:val="000000"/>
         </w:rPr>
-        <w:commentReference w:id="2"/>
+        <w:commentReference w:id="3"/>
       </w:r>
       <w:r>
         <w:rPr>
@@ -10299,7 +10785,7 @@
           <w:rFonts w:ascii="Arial" w:hAnsi="Arial" w:cs="Arial"/>
         </w:rPr>
       </w:pPr>
-      <w:commentRangeStart w:id="3"/>
+      <w:commentRangeStart w:id="4"/>
       <w:r>
         <w:rPr>
           <w:rFonts w:ascii="Arial" w:hAnsi="Arial" w:cs="Arial"/>
@@ -10307,14 +10793,14 @@
         <w:lastRenderedPageBreak/>
         <w:t>Adatelemzés</w:t>
       </w:r>
-      <w:commentRangeEnd w:id="3"/>
+      <w:commentRangeEnd w:id="4"/>
       <w:r>
         <w:rPr>
           <w:rStyle w:val="CommentReference"/>
           <w:rFonts w:ascii="Arial" w:eastAsia="Arial" w:hAnsi="Arial" w:cs="Arial"/>
           <w:color w:val="000000"/>
         </w:rPr>
-        <w:commentReference w:id="3"/>
+        <w:commentReference w:id="4"/>
       </w:r>
       <w:r>
         <w:rPr>
@@ -11126,7 +11612,6 @@
             <w:rPr>
               <w:b/>
               <w:bCs/>
-              <w:lang w:val="en-US"/>
             </w:rPr>
             <w:instrText xml:space="preserve"> CITATION Pan14 \l 1033 </w:instrText>
           </w:r>
@@ -11142,14 +11627,12 @@
               <w:b/>
               <w:bCs/>
               <w:noProof/>
-              <w:lang w:val="en-US"/>
             </w:rPr>
             <w:t xml:space="preserve"> </w:t>
           </w:r>
           <w:r>
             <w:rPr>
               <w:noProof/>
-              <w:lang w:val="en-US"/>
             </w:rPr>
             <w:t>[12]</w:t>
           </w:r>
@@ -11870,9 +12353,6 @@
             <w:fldChar w:fldCharType="begin"/>
           </w:r>
           <w:r>
-            <w:rPr>
-              <w:lang w:val="en-US"/>
-            </w:rPr>
             <w:instrText xml:space="preserve"> CITATION Ara18 \l 1033 </w:instrText>
           </w:r>
           <w:r>
@@ -12166,13 +12646,130 @@
     <w:p>
       <w:pPr>
         <w:ind w:left="0" w:firstLine="0"/>
-        <w:rPr>
-          <w:b/>
-          <w:bCs/>
-        </w:rPr>
-      </w:pPr>
-      <w:bookmarkStart w:id="4" w:name="_GoBack"/>
-      <w:bookmarkEnd w:id="4"/>
+      </w:pPr>
+      <w:r>
+        <w:t xml:space="preserve">Ha három vagy több változót </w:t>
+      </w:r>
+      <w:r>
+        <w:t>elemzünk</w:t>
+      </w:r>
+      <w:r>
+        <w:t xml:space="preserve">, akkor többváltozós </w:t>
+      </w:r>
+      <w:r>
+        <w:t>elemzésről</w:t>
+      </w:r>
+      <w:r>
+        <w:t xml:space="preserve"> </w:t>
+      </w:r>
+      <w:r>
+        <w:t>beszélünk</w:t>
+      </w:r>
+      <w:r>
+        <w:t xml:space="preserve">. Hasonló a kétváltozóshoz, de több függő változót tartalmaz. Az </w:t>
+      </w:r>
+      <w:r>
+        <w:t>elemzés</w:t>
+      </w:r>
+      <w:r>
+        <w:t xml:space="preserve"> módja az elérendő céloktól függ. Néhány technika a regresszióanalízis, az útelemzés, a faktoranalízis és a többváltozós varianciaanalízis.</w:t>
+      </w:r>
+      <w:sdt>
+        <w:sdtPr>
+          <w:id w:val="-132100326"/>
+          <w:citation/>
+        </w:sdtPr>
+        <w:sdtContent>
+          <w:r>
+            <w:fldChar w:fldCharType="begin"/>
+          </w:r>
+          <w:r>
+            <w:instrText xml:space="preserve"> CITATION Ara18 \l 1033 </w:instrText>
+          </w:r>
+          <w:r>
+            <w:fldChar w:fldCharType="separate"/>
+          </w:r>
+          <w:r>
+            <w:rPr>
+              <w:noProof/>
+            </w:rPr>
+            <w:t xml:space="preserve"> </w:t>
+          </w:r>
+          <w:r>
+            <w:rPr>
+              <w:noProof/>
+              <w:lang w:val="en-US"/>
+            </w:rPr>
+            <w:t>[24]</w:t>
+          </w:r>
+          <w:r>
+            <w:fldChar w:fldCharType="end"/>
+          </w:r>
+        </w:sdtContent>
+      </w:sdt>
+    </w:p>
+    <w:p>
+      <w:pPr>
+        <w:ind w:left="0" w:firstLine="0"/>
+      </w:pPr>
+      <w:r>
+        <w:rPr>
+          <w:noProof/>
+        </w:rPr>
+        <w:drawing>
+          <wp:inline distT="0" distB="0" distL="0" distR="0" wp14:anchorId="12416B01" wp14:editId="13EB5654">
+            <wp:extent cx="5579745" cy="886460"/>
+            <wp:effectExtent l="0" t="0" r="1905" b="8890"/>
+            <wp:docPr id="42" name="Picture 42"/>
+            <wp:cNvGraphicFramePr>
+              <a:graphicFrameLocks xmlns:a="http://schemas.openxmlformats.org/drawingml/2006/main" noChangeAspect="1"/>
+            </wp:cNvGraphicFramePr>
+            <a:graphic xmlns:a="http://schemas.openxmlformats.org/drawingml/2006/main">
+              <a:graphicData uri="http://schemas.openxmlformats.org/drawingml/2006/picture">
+                <pic:pic xmlns:pic="http://schemas.openxmlformats.org/drawingml/2006/picture">
+                  <pic:nvPicPr>
+                    <pic:cNvPr id="42" name="Multivariate_analysis_regression.PNG"/>
+                    <pic:cNvPicPr/>
+                  </pic:nvPicPr>
+                  <pic:blipFill>
+                    <a:blip r:embed="rId34">
+                      <a:extLst>
+                        <a:ext uri="{28A0092B-C50C-407E-A947-70E740481C1C}">
+                          <a14:useLocalDpi xmlns:a14="http://schemas.microsoft.com/office/drawing/2010/main" val="0"/>
+                        </a:ext>
+                      </a:extLst>
+                    </a:blip>
+                    <a:stretch>
+                      <a:fillRect/>
+                    </a:stretch>
+                  </pic:blipFill>
+                  <pic:spPr>
+                    <a:xfrm>
+                      <a:off x="0" y="0"/>
+                      <a:ext cx="5579745" cy="886460"/>
+                    </a:xfrm>
+                    <a:prstGeom prst="rect">
+                      <a:avLst/>
+                    </a:prstGeom>
+                  </pic:spPr>
+                </pic:pic>
+              </a:graphicData>
+            </a:graphic>
+          </wp:inline>
+        </w:drawing>
+      </w:r>
+    </w:p>
+    <w:p>
+      <w:pPr>
+        <w:ind w:left="0" w:firstLine="0"/>
+      </w:pPr>
+      <w:r>
+        <w:lastRenderedPageBreak/>
+        <w:t xml:space="preserve">A regressziós analízis szerint gyorsan kiderül, hogy a szabadidő és a barátokkal eltöltött idő egyáltalán nem befolyásolja az </w:t>
+      </w:r>
+      <w:r>
+        <w:t>érdemjegyet.</w:t>
+      </w:r>
     </w:p>
     <w:p>
       <w:pPr>
@@ -12315,11 +12912,7 @@
         <w:t>Felmerül a kérdés, hogy miért kell szétválasztani az adatokat.</w:t>
       </w:r>
       <w:r>
-        <w:t xml:space="preserve"> Megvan a gépi tanulási algoritmusunk, amelyet egy adott üzleti kérdés megválaszolásához szeretnénk </w:t>
-      </w:r>
-      <w:r>
-        <w:lastRenderedPageBreak/>
-        <w:t xml:space="preserve">használni. A cél az, hogy sikeresen általánosítson </w:t>
+        <w:t xml:space="preserve"> Megvan a gépi tanulási algoritmusunk, amelyet egy adott üzleti kérdés megválaszolásához szeretnénk használni. A cél az, hogy sikeresen általánosítson </w:t>
       </w:r>
       <w:r>
         <w:t>egy</w:t>
@@ -12636,7 +13229,11 @@
         <w:t xml:space="preserve"> </w:t>
       </w:r>
       <w:r>
-        <w:t>Azokat a vizsga kérdéseket, amelyeket még nem látott nem tudja megválaszolni.</w:t>
+        <w:t xml:space="preserve">Azokat a vizsga kérdéseket, amelyeket még nem látott nem tudja </w:t>
+      </w:r>
+      <w:r>
+        <w:lastRenderedPageBreak/>
+        <w:t>megválaszolni.</w:t>
       </w:r>
       <w:r>
         <w:t xml:space="preserve"> Egyszerűen </w:t>
@@ -12693,7 +13290,6 @@
         <w:ind w:left="0" w:right="0" w:firstLine="0"/>
       </w:pPr>
       <w:r>
-        <w:lastRenderedPageBreak/>
         <w:t>A</w:t>
       </w:r>
       <w:r>
@@ -12773,7 +13369,7 @@
                     <pic:cNvPicPr/>
                   </pic:nvPicPr>
                   <pic:blipFill>
-                    <a:blip r:embed="rId34">
+                    <a:blip r:embed="rId35">
                       <a:extLst>
                         <a:ext uri="{28A0092B-C50C-407E-A947-70E740481C1C}">
                           <a14:useLocalDpi xmlns:a14="http://schemas.microsoft.com/office/drawing/2010/main" val="0"/>
@@ -12952,7 +13548,11 @@
         <w:t xml:space="preserve"> az összes adatból</w:t>
       </w:r>
       <w:r>
-        <w:t>. A képzési teszt általában 70-80% -ot vesz igénybe az adatkészletünkből, míg a tesztkészlet általában 20-30% -ot vesz igénybe.</w:t>
+        <w:t xml:space="preserve">. A képzési teszt </w:t>
+      </w:r>
+      <w:r>
+        <w:lastRenderedPageBreak/>
+        <w:t>általában 70-80% -ot vesz igénybe az adatkészletünkből, míg a tesztkészlet általában 20-30% -ot vesz igénybe.</w:t>
       </w:r>
       <w:sdt>
         <w:sdtPr>
@@ -13130,11 +13730,7 @@
         <w:t xml:space="preserve"> meg</w:t>
       </w:r>
       <w:r>
-        <w:t xml:space="preserve">, hogyan </w:t>
-      </w:r>
-      <w:r>
-        <w:lastRenderedPageBreak/>
-        <w:t>különbözik az algoritmus teljesítménye</w:t>
+        <w:t>, hogyan különbözik az algoritmus teljesítménye</w:t>
       </w:r>
       <w:r>
         <w:t>!</w:t>
@@ -13175,7 +13771,7 @@
                     <pic:cNvPicPr/>
                   </pic:nvPicPr>
                   <pic:blipFill>
-                    <a:blip r:embed="rId35">
+                    <a:blip r:embed="rId36">
                       <a:extLst>
                         <a:ext uri="{28A0092B-C50C-407E-A947-70E740481C1C}">
                           <a14:useLocalDpi xmlns:a14="http://schemas.microsoft.com/office/drawing/2010/main" val="0"/>
@@ -13254,6 +13850,7 @@
         <w:rPr>
           <w:noProof/>
         </w:rPr>
+        <w:lastRenderedPageBreak/>
         <w:drawing>
           <wp:inline distT="0" distB="0" distL="0" distR="0" wp14:anchorId="090B5612" wp14:editId="2A220D4D">
             <wp:extent cx="3859200" cy="2880000"/>
@@ -13267,75 +13864,6 @@
                 <pic:pic xmlns:pic="http://schemas.openxmlformats.org/drawingml/2006/picture">
                   <pic:nvPicPr>
                     <pic:cNvPr id="12" name="random_state1_test.png"/>
-                    <pic:cNvPicPr/>
-                  </pic:nvPicPr>
-                  <pic:blipFill>
-                    <a:blip r:embed="rId36">
-                      <a:extLst>
-                        <a:ext uri="{28A0092B-C50C-407E-A947-70E740481C1C}">
-                          <a14:useLocalDpi xmlns:a14="http://schemas.microsoft.com/office/drawing/2010/main" val="0"/>
-                        </a:ext>
-                      </a:extLst>
-                    </a:blip>
-                    <a:stretch>
-                      <a:fillRect/>
-                    </a:stretch>
-                  </pic:blipFill>
-                  <pic:spPr>
-                    <a:xfrm>
-                      <a:off x="0" y="0"/>
-                      <a:ext cx="3859200" cy="2880000"/>
-                    </a:xfrm>
-                    <a:prstGeom prst="rect">
-                      <a:avLst/>
-                    </a:prstGeom>
-                  </pic:spPr>
-                </pic:pic>
-              </a:graphicData>
-            </a:graphic>
-          </wp:inline>
-        </w:drawing>
-      </w:r>
-    </w:p>
-    <w:p>
-      <w:pPr>
-        <w:spacing w:after="160"/>
-        <w:ind w:left="0" w:right="0" w:firstLine="0"/>
-      </w:pPr>
-      <w:r>
-        <w:t>A hibát a betanított gépi tanulási algoritmusunk által becsült tényleges érték és a tesztelési adatok közötti távolság határozza meg. Számos technika létezik egy betanított algoritmus hibájának kiszámításához. A hiba kiszámításának egyik technikája a hibák négyzetének összege. A hibákat négyzetre osztjuk, így eltávolítjuk a negatív hibák hatását, mivel csak a hiba nagysága érdekel, nem pedig az iránya.</w:t>
-      </w:r>
-      <w:r>
-        <w:t xml:space="preserve"> </w:t>
-      </w:r>
-      <w:r>
-        <w:t>Most pedig próbáljuk meg más módon felosztani az adatkészletünket.</w:t>
-      </w:r>
-    </w:p>
-    <w:p>
-      <w:pPr>
-        <w:spacing w:after="160"/>
-        <w:ind w:left="0" w:right="0" w:firstLine="0"/>
-        <w:jc w:val="center"/>
-      </w:pPr>
-      <w:r>
-        <w:rPr>
-          <w:noProof/>
-        </w:rPr>
-        <w:lastRenderedPageBreak/>
-        <w:drawing>
-          <wp:inline distT="0" distB="0" distL="0" distR="0" wp14:anchorId="78BB4E37" wp14:editId="776508A7">
-            <wp:extent cx="3859200" cy="2880000"/>
-            <wp:effectExtent l="0" t="0" r="8255" b="0"/>
-            <wp:docPr id="14" name="Picture 14"/>
-            <wp:cNvGraphicFramePr>
-              <a:graphicFrameLocks xmlns:a="http://schemas.openxmlformats.org/drawingml/2006/main" noChangeAspect="1"/>
-            </wp:cNvGraphicFramePr>
-            <a:graphic xmlns:a="http://schemas.openxmlformats.org/drawingml/2006/main">
-              <a:graphicData uri="http://schemas.openxmlformats.org/drawingml/2006/picture">
-                <pic:pic xmlns:pic="http://schemas.openxmlformats.org/drawingml/2006/picture">
-                  <pic:nvPicPr>
-                    <pic:cNvPr id="14" name="random_state7_test.png"/>
                     <pic:cNvPicPr/>
                   </pic:nvPicPr>
                   <pic:blipFill>
@@ -13372,45 +13900,66 @@
         <w:ind w:left="0" w:right="0" w:firstLine="0"/>
       </w:pPr>
       <w:r>
-        <w:t>T</w:t>
-      </w:r>
-      <w:r>
-        <w:t>eszteljük az adatsort a második kombinációban.</w:t>
-      </w:r>
-      <w:r>
-        <w:t xml:space="preserve"> Jól észrevehető</w:t>
-      </w:r>
-      <w:r>
-        <w:t>,</w:t>
-      </w:r>
-      <w:r>
-        <w:t xml:space="preserve"> hogy</w:t>
-      </w:r>
-      <w:r>
-        <w:t xml:space="preserve"> más lesz az értéke</w:t>
-      </w:r>
-      <w:r>
-        <w:t xml:space="preserve"> a hibaösszegnek</w:t>
-      </w:r>
-      <w:r>
-        <w:t>.</w:t>
+        <w:t>A hibát a betanított gépi tanulási algoritmusunk által becsült tényleges érték és a tesztelési adatok közötti távolság határozza meg. Számos technika létezik egy betanított algoritmus hibájának kiszámításához. A hiba kiszámításának egyik technikája a hibák négyzetének összege. A hibákat négyzetre osztjuk, így eltávolítjuk a negatív hibák hatását, mivel csak a hiba nagysága érdekel, nem pedig az iránya.</w:t>
+      </w:r>
+      <w:r>
+        <w:t xml:space="preserve"> </w:t>
+      </w:r>
+      <w:r>
+        <w:t>Most pedig próbáljuk meg más módon felosztani az adatkészletünket.</w:t>
       </w:r>
     </w:p>
     <w:p>
       <w:pPr>
         <w:spacing w:after="160"/>
         <w:ind w:left="0" w:right="0" w:firstLine="0"/>
-        <w:rPr>
-          <w:b/>
-          <w:bCs/>
-        </w:rPr>
-      </w:pPr>
-      <w:r>
-        <w:rPr>
-          <w:b/>
-          <w:bCs/>
-        </w:rPr>
-        <w:t>&lt;&lt;ide mehet az error_outputs.txt megfigyelései&gt;&gt;</w:t>
+        <w:jc w:val="center"/>
+      </w:pPr>
+      <w:r>
+        <w:rPr>
+          <w:noProof/>
+        </w:rPr>
+        <w:drawing>
+          <wp:inline distT="0" distB="0" distL="0" distR="0" wp14:anchorId="78BB4E37" wp14:editId="776508A7">
+            <wp:extent cx="3859200" cy="2880000"/>
+            <wp:effectExtent l="0" t="0" r="8255" b="0"/>
+            <wp:docPr id="14" name="Picture 14"/>
+            <wp:cNvGraphicFramePr>
+              <a:graphicFrameLocks xmlns:a="http://schemas.openxmlformats.org/drawingml/2006/main" noChangeAspect="1"/>
+            </wp:cNvGraphicFramePr>
+            <a:graphic xmlns:a="http://schemas.openxmlformats.org/drawingml/2006/main">
+              <a:graphicData uri="http://schemas.openxmlformats.org/drawingml/2006/picture">
+                <pic:pic xmlns:pic="http://schemas.openxmlformats.org/drawingml/2006/picture">
+                  <pic:nvPicPr>
+                    <pic:cNvPr id="14" name="random_state7_test.png"/>
+                    <pic:cNvPicPr/>
+                  </pic:nvPicPr>
+                  <pic:blipFill>
+                    <a:blip r:embed="rId38">
+                      <a:extLst>
+                        <a:ext uri="{28A0092B-C50C-407E-A947-70E740481C1C}">
+                          <a14:useLocalDpi xmlns:a14="http://schemas.microsoft.com/office/drawing/2010/main" val="0"/>
+                        </a:ext>
+                      </a:extLst>
+                    </a:blip>
+                    <a:stretch>
+                      <a:fillRect/>
+                    </a:stretch>
+                  </pic:blipFill>
+                  <pic:spPr>
+                    <a:xfrm>
+                      <a:off x="0" y="0"/>
+                      <a:ext cx="3859200" cy="2880000"/>
+                    </a:xfrm>
+                    <a:prstGeom prst="rect">
+                      <a:avLst/>
+                    </a:prstGeom>
+                  </pic:spPr>
+                </pic:pic>
+              </a:graphicData>
+            </a:graphic>
+          </wp:inline>
+        </w:drawing>
       </w:r>
     </w:p>
     <w:p>
@@ -13419,6 +13968,53 @@
         <w:ind w:left="0" w:right="0" w:firstLine="0"/>
       </w:pPr>
       <w:r>
+        <w:t>T</w:t>
+      </w:r>
+      <w:r>
+        <w:t>eszteljük az adatsort a második kombinációban.</w:t>
+      </w:r>
+      <w:r>
+        <w:t xml:space="preserve"> Jól észrevehető</w:t>
+      </w:r>
+      <w:r>
+        <w:t>,</w:t>
+      </w:r>
+      <w:r>
+        <w:t xml:space="preserve"> hogy</w:t>
+      </w:r>
+      <w:r>
+        <w:t xml:space="preserve"> más lesz az értéke</w:t>
+      </w:r>
+      <w:r>
+        <w:t xml:space="preserve"> a hibaösszegnek</w:t>
+      </w:r>
+      <w:r>
+        <w:t>.</w:t>
+      </w:r>
+    </w:p>
+    <w:p>
+      <w:pPr>
+        <w:spacing w:after="160"/>
+        <w:ind w:left="0" w:right="0" w:firstLine="0"/>
+        <w:rPr>
+          <w:b/>
+          <w:bCs/>
+        </w:rPr>
+      </w:pPr>
+      <w:r>
+        <w:rPr>
+          <w:b/>
+          <w:bCs/>
+        </w:rPr>
+        <w:t>&lt;&lt;ide mehet az error_outputs.txt megfigyelései&gt;&gt;</w:t>
+      </w:r>
+    </w:p>
+    <w:p>
+      <w:pPr>
+        <w:spacing w:after="160"/>
+        <w:ind w:left="0" w:right="0" w:firstLine="0"/>
+      </w:pPr>
+      <w:r>
         <w:t>Nagy különbség a hibaösszegek között nem ígéretes a modellünk szempontjából. E</w:t>
       </w:r>
       <w:r>
@@ -13431,6 +14027,7 @@
         <w:t xml:space="preserve"> és tesztkészletre, jelentős hatással van </w:t>
       </w:r>
       <w:r>
+        <w:lastRenderedPageBreak/>
         <w:t>a modell</w:t>
       </w:r>
       <w:r>
@@ -13704,7 +14301,6 @@
         <w:ind w:right="0"/>
       </w:pPr>
       <w:r>
-        <w:lastRenderedPageBreak/>
         <w:t xml:space="preserve">Lássuk ezt működés közben. Vegyünk példát </w:t>
       </w:r>
       <w:r>
@@ -13757,7 +14353,7 @@
                     <pic:cNvPicPr/>
                   </pic:nvPicPr>
                   <pic:blipFill>
-                    <a:blip r:embed="rId38">
+                    <a:blip r:embed="rId39">
                       <a:extLst>
                         <a:ext uri="{28A0092B-C50C-407E-A947-70E740481C1C}">
                           <a14:useLocalDpi xmlns:a14="http://schemas.microsoft.com/office/drawing/2010/main" val="0"/>
@@ -13796,6 +14392,7 @@
         <w:ind w:right="0"/>
       </w:pPr>
       <w:r>
+        <w:lastRenderedPageBreak/>
         <w:t>A</w:t>
       </w:r>
       <w:r>
@@ -14093,11 +14690,7 @@
         <w:t xml:space="preserve">mely szerint az adatok 20% a tesztelésre és 80% a </w:t>
       </w:r>
       <w:r>
-        <w:t xml:space="preserve">tanításra kell </w:t>
-      </w:r>
-      <w:r>
-        <w:lastRenderedPageBreak/>
-        <w:t>osztani. Szokták még</w:t>
+        <w:t>tanításra kell osztani. Szokták még</w:t>
       </w:r>
       <w:r>
         <w:t xml:space="preserve"> 30% tesztelésre és 70%</w:t>
@@ -15377,7 +15970,7 @@
                     <pic:cNvPicPr/>
                   </pic:nvPicPr>
                   <pic:blipFill>
-                    <a:blip r:embed="rId39">
+                    <a:blip r:embed="rId40">
                       <a:extLst>
                         <a:ext uri="{28A0092B-C50C-407E-A947-70E740481C1C}">
                           <a14:useLocalDpi xmlns:a14="http://schemas.microsoft.com/office/drawing/2010/main" val="0"/>
@@ -15634,7 +16227,7 @@
                     <pic:cNvPicPr/>
                   </pic:nvPicPr>
                   <pic:blipFill>
-                    <a:blip r:embed="rId40">
+                    <a:blip r:embed="rId41">
                       <a:extLst>
                         <a:ext uri="{28A0092B-C50C-407E-A947-70E740481C1C}">
                           <a14:useLocalDpi xmlns:a14="http://schemas.microsoft.com/office/drawing/2010/main" val="0"/>
@@ -17202,7 +17795,7 @@
                     <pic:cNvPicPr/>
                   </pic:nvPicPr>
                   <pic:blipFill>
-                    <a:blip r:embed="rId41">
+                    <a:blip r:embed="rId42">
                       <a:extLst>
                         <a:ext uri="{28A0092B-C50C-407E-A947-70E740481C1C}">
                           <a14:useLocalDpi xmlns:a14="http://schemas.microsoft.com/office/drawing/2010/main" val="0"/>
@@ -18108,7 +18701,7 @@
                     <pic:cNvPicPr/>
                   </pic:nvPicPr>
                   <pic:blipFill>
-                    <a:blip r:embed="rId42">
+                    <a:blip r:embed="rId43">
                       <a:extLst>
                         <a:ext uri="{28A0092B-C50C-407E-A947-70E740481C1C}">
                           <a14:useLocalDpi xmlns:a14="http://schemas.microsoft.com/office/drawing/2010/main" val="0"/>
@@ -19248,7 +19841,7 @@
                     <pic:cNvPicPr/>
                   </pic:nvPicPr>
                   <pic:blipFill>
-                    <a:blip r:embed="rId43">
+                    <a:blip r:embed="rId44">
                       <a:extLst>
                         <a:ext uri="{28A0092B-C50C-407E-A947-70E740481C1C}">
                           <a14:useLocalDpi xmlns:a14="http://schemas.microsoft.com/office/drawing/2010/main" val="0"/>
@@ -19593,7 +20186,7 @@
                     <pic:cNvPicPr/>
                   </pic:nvPicPr>
                   <pic:blipFill>
-                    <a:blip r:embed="rId44">
+                    <a:blip r:embed="rId45">
                       <a:extLst>
                         <a:ext uri="{28A0092B-C50C-407E-A947-70E740481C1C}">
                           <a14:useLocalDpi xmlns:a14="http://schemas.microsoft.com/office/drawing/2010/main" val="0"/>
@@ -19668,7 +20261,7 @@
       <w:r>
         <w:t xml:space="preserve">halmaz kategorikus adatok átalakítása következik. A konkrét adatkészlet eredeti forrása az alábbi URL-címen található: </w:t>
       </w:r>
-      <w:hyperlink r:id="rId45" w:history="1">
+      <w:hyperlink r:id="rId46" w:history="1">
         <w:r>
           <w:rPr>
             <w:rStyle w:val="Hyperlink"/>
@@ -19859,7 +20452,7 @@
                     <pic:cNvPicPr/>
                   </pic:nvPicPr>
                   <pic:blipFill>
-                    <a:blip r:embed="rId46">
+                    <a:blip r:embed="rId47">
                       <a:extLst>
                         <a:ext uri="{28A0092B-C50C-407E-A947-70E740481C1C}">
                           <a14:useLocalDpi xmlns:a14="http://schemas.microsoft.com/office/drawing/2010/main" val="0"/>
@@ -20175,7 +20768,7 @@
                     <pic:cNvPicPr/>
                   </pic:nvPicPr>
                   <pic:blipFill>
-                    <a:blip r:embed="rId47">
+                    <a:blip r:embed="rId48">
                       <a:extLst>
                         <a:ext uri="{28A0092B-C50C-407E-A947-70E740481C1C}">
                           <a14:useLocalDpi xmlns:a14="http://schemas.microsoft.com/office/drawing/2010/main" val="0"/>
@@ -21768,7 +22361,7 @@
       </w:r>
     </w:p>
   </w:comment>
-  <w:comment w:id="1" w:author="Szilvasi, Peter (ADV D EU HU OPS 4 1)" w:date="2020-12-01T11:39:00Z" w:initials="SP(DEHO41">
+  <w:comment w:id="2" w:author="Szilvasi, Peter (ADV D EU HU OPS 4 1)" w:date="2020-12-01T11:39:00Z" w:initials="SP(DEHO41">
     <w:p>
       <w:pPr>
         <w:pStyle w:val="CommentText"/>
@@ -21790,7 +22383,7 @@
       </w:r>
     </w:p>
   </w:comment>
-  <w:comment w:id="2" w:author="Szilvasi, Peter (ADV D EU HU OPS 4 1)" w:date="2020-12-01T11:39:00Z" w:initials="SP(DEHO41">
+  <w:comment w:id="3" w:author="Szilvasi, Peter (ADV D EU HU OPS 4 1)" w:date="2020-12-01T11:39:00Z" w:initials="SP(DEHO41">
     <w:p>
       <w:pPr>
         <w:pStyle w:val="CommentText"/>
@@ -21812,7 +22405,7 @@
       </w:r>
     </w:p>
   </w:comment>
-  <w:comment w:id="3" w:author="Szilvasi, Peter (ADV D EU HU OPS 4 1)" w:date="2020-12-01T11:38:00Z" w:initials="SP(DEHO41">
+  <w:comment w:id="4" w:author="Szilvasi, Peter (ADV D EU HU OPS 4 1)" w:date="2020-12-01T11:38:00Z" w:initials="SP(DEHO41">
     <w:p>
       <w:pPr>
         <w:pStyle w:val="CommentText"/>
@@ -27906,6 +28499,7 @@
   <w:style w:type="character" w:default="1" w:styleId="DefaultParagraphFont">
     <w:name w:val="Default Paragraph Font"/>
     <w:uiPriority w:val="1"/>
+    <w:semiHidden/>
     <w:unhideWhenUsed/>
   </w:style>
   <w:style w:type="table" w:default="1" w:styleId="TableNormal">
@@ -29183,7 +29777,7 @@
 </file>
 
 <file path=customXml/itemProps1.xml><?xml version="1.0" encoding="utf-8"?>
-<ds:datastoreItem xmlns:ds="http://schemas.openxmlformats.org/officeDocument/2006/customXml" ds:itemID="{214D5B37-5E36-4F63-AC52-1F02B0D3E701}">
+<ds:datastoreItem xmlns:ds="http://schemas.openxmlformats.org/officeDocument/2006/customXml" ds:itemID="{560D9035-4813-491F-AF8B-8622FC75CEC8}">
   <ds:schemaRefs>
     <ds:schemaRef ds:uri="http://schemas.openxmlformats.org/officeDocument/2006/bibliography"/>
   </ds:schemaRefs>

</xml_diff>

<commit_message>
Look through, reread: ML pipeline - learning types
</commit_message>
<xml_diff>
--- a/Documents/dolgozat.docx
+++ b/Documents/dolgozat.docx
@@ -1,6 +1,6 @@
 
 <file path=word/document.xml><?xml version="1.0" encoding="utf-8"?>
-<w:document xmlns:wpc="http://schemas.microsoft.com/office/word/2010/wordprocessingCanvas" xmlns:cx="http://schemas.microsoft.com/office/drawing/2014/chartex" xmlns:cx1="http://schemas.microsoft.com/office/drawing/2015/9/8/chartex" xmlns:cx2="http://schemas.microsoft.com/office/drawing/2015/10/21/chartex" xmlns:cx3="http://schemas.microsoft.com/office/drawing/2016/5/9/chartex" xmlns:cx4="http://schemas.microsoft.com/office/drawing/2016/5/10/chartex" xmlns:cx5="http://schemas.microsoft.com/office/drawing/2016/5/11/chartex" xmlns:cx6="http://schemas.microsoft.com/office/drawing/2016/5/12/chartex" xmlns:cx7="http://schemas.microsoft.com/office/drawing/2016/5/13/chartex" xmlns:cx8="http://schemas.microsoft.com/office/drawing/2016/5/14/chartex" xmlns:mc="http://schemas.openxmlformats.org/markup-compatibility/2006" xmlns:aink="http://schemas.microsoft.com/office/drawing/2016/ink" xmlns:am3d="http://schemas.microsoft.com/office/drawing/2017/model3d" xmlns:o="urn:schemas-microsoft-com:office:office" xmlns:r="http://schemas.openxmlformats.org/officeDocument/2006/relationships" xmlns:m="http://schemas.openxmlformats.org/officeDocument/2006/math" xmlns:v="urn:schemas-microsoft-com:vml" xmlns:wp14="http://schemas.microsoft.com/office/word/2010/wordprocessingDrawing" xmlns:wp="http://schemas.openxmlformats.org/drawingml/2006/wordprocessingDrawing" xmlns:w10="urn:schemas-microsoft-com:office:word" xmlns:w="http://schemas.openxmlformats.org/wordprocessingml/2006/main" xmlns:w14="http://schemas.microsoft.com/office/word/2010/wordml" xmlns:w15="http://schemas.microsoft.com/office/word/2012/wordml" xmlns:w16cid="http://schemas.microsoft.com/office/word/2016/wordml/cid" xmlns:w16se="http://schemas.microsoft.com/office/word/2015/wordml/symex" xmlns:wpg="http://schemas.microsoft.com/office/word/2010/wordprocessingGroup" xmlns:wpi="http://schemas.microsoft.com/office/word/2010/wordprocessingInk" xmlns:wne="http://schemas.microsoft.com/office/word/2006/wordml" xmlns:wps="http://schemas.microsoft.com/office/word/2010/wordprocessingShape" mc:Ignorable="w14 w15 w16se w16cid wp14">
+<w:document xmlns:wpc="http://schemas.microsoft.com/office/word/2010/wordprocessingCanvas" xmlns:cx="http://schemas.microsoft.com/office/drawing/2014/chartex" xmlns:cx1="http://schemas.microsoft.com/office/drawing/2015/9/8/chartex" xmlns:cx2="http://schemas.microsoft.com/office/drawing/2015/10/21/chartex" xmlns:cx3="http://schemas.microsoft.com/office/drawing/2016/5/9/chartex" xmlns:cx4="http://schemas.microsoft.com/office/drawing/2016/5/10/chartex" xmlns:cx5="http://schemas.microsoft.com/office/drawing/2016/5/11/chartex" xmlns:cx6="http://schemas.microsoft.com/office/drawing/2016/5/12/chartex" xmlns:cx7="http://schemas.microsoft.com/office/drawing/2016/5/13/chartex" xmlns:cx8="http://schemas.microsoft.com/office/drawing/2016/5/14/chartex" xmlns:mc="http://schemas.openxmlformats.org/markup-compatibility/2006" xmlns:aink="http://schemas.microsoft.com/office/drawing/2016/ink" xmlns:am3d="http://schemas.microsoft.com/office/drawing/2017/model3d" xmlns:o="urn:schemas-microsoft-com:office:office" xmlns:r="http://schemas.openxmlformats.org/officeDocument/2006/relationships" xmlns:m="http://schemas.openxmlformats.org/officeDocument/2006/math" xmlns:v="urn:schemas-microsoft-com:vml" xmlns:wp14="http://schemas.microsoft.com/office/word/2010/wordprocessingDrawing" xmlns:wp="http://schemas.openxmlformats.org/drawingml/2006/wordprocessingDrawing" xmlns:w10="urn:schemas-microsoft-com:office:word" xmlns:w="http://schemas.openxmlformats.org/wordprocessingml/2006/main" xmlns:w14="http://schemas.microsoft.com/office/word/2010/wordml" xmlns:w15="http://schemas.microsoft.com/office/word/2012/wordml" xmlns:w16cex="http://schemas.microsoft.com/office/word/2018/wordml/cex" xmlns:w16cid="http://schemas.microsoft.com/office/word/2016/wordml/cid" xmlns:w16="http://schemas.microsoft.com/office/word/2018/wordml" xmlns:w16se="http://schemas.microsoft.com/office/word/2015/wordml/symex" xmlns:wpg="http://schemas.microsoft.com/office/word/2010/wordprocessingGroup" xmlns:wpi="http://schemas.microsoft.com/office/word/2010/wordprocessingInk" xmlns:wne="http://schemas.microsoft.com/office/word/2006/wordml" xmlns:wps="http://schemas.microsoft.com/office/word/2010/wordprocessingShape" mc:Ignorable="w14 w15 w16se w16cid w16 w16cex wp14">
   <w:body>
     <w:p>
       <w:pPr>
@@ -3087,7 +3087,40 @@
         <w:t xml:space="preserve">tanulásra. Alapvetően három csoportot különíthetünk el: a </w:t>
       </w:r>
       <w:r>
-        <w:t xml:space="preserve">felügyelt tanulási algoritmusok, a felügyelet nélküli tanulási algoritmusok és a megerősítő tanulási algoritmusok. </w:t>
+        <w:rPr>
+          <w:b/>
+          <w:bCs/>
+          <w:i/>
+          <w:iCs/>
+        </w:rPr>
+        <w:t>felügyelt</w:t>
+      </w:r>
+      <w:r>
+        <w:t xml:space="preserve"> tanulási, a </w:t>
+      </w:r>
+      <w:r>
+        <w:rPr>
+          <w:b/>
+          <w:bCs/>
+          <w:i/>
+          <w:iCs/>
+        </w:rPr>
+        <w:t>felügyelet nélküli</w:t>
+      </w:r>
+      <w:r>
+        <w:t xml:space="preserve"> és a </w:t>
+      </w:r>
+      <w:r>
+        <w:rPr>
+          <w:b/>
+          <w:bCs/>
+          <w:i/>
+          <w:iCs/>
+        </w:rPr>
+        <w:t>megerősítő</w:t>
+      </w:r>
+      <w:r>
+        <w:t xml:space="preserve"> tanulási algoritmusok. </w:t>
       </w:r>
       <w:r>
         <w:t>N</w:t>
@@ -3098,8 +3131,6 @@
       <w:r>
         <w:t>!</w:t>
       </w:r>
-      <w:bookmarkStart w:id="1" w:name="_GoBack"/>
-      <w:bookmarkEnd w:id="1"/>
     </w:p>
     <w:p>
       <w:pPr>
@@ -3188,10 +3219,28 @@
         <w:t>hogy</w:t>
       </w:r>
       <w:r>
-        <w:t xml:space="preserve"> egy adott bemenet</w:t>
-      </w:r>
-      <w:r>
-        <w:t>re (</w:t>
+        <w:t xml:space="preserve"> egy </w:t>
+      </w:r>
+      <w:r>
+        <w:rPr>
+          <w:b/>
+          <w:bCs/>
+          <w:i/>
+          <w:iCs/>
+        </w:rPr>
+        <w:t>adott bemenet</w:t>
+      </w:r>
+      <w:r>
+        <w:rPr>
+          <w:b/>
+          <w:bCs/>
+          <w:i/>
+          <w:iCs/>
+        </w:rPr>
+        <w:t>re</w:t>
+      </w:r>
+      <w:r>
+        <w:t xml:space="preserve"> (</w:t>
       </w:r>
       <m:oMath>
         <m:r>
@@ -3211,10 +3260,28 @@
         <w:t>egy</w:t>
       </w:r>
       <w:r>
-        <w:t xml:space="preserve"> megfelelő kimenet</w:t>
-      </w:r>
-      <w:r>
-        <w:t>et (</w:t>
+        <w:t xml:space="preserve"> </w:t>
+      </w:r>
+      <w:r>
+        <w:rPr>
+          <w:b/>
+          <w:bCs/>
+          <w:i/>
+          <w:iCs/>
+        </w:rPr>
+        <w:t>megfelelő kimenet</w:t>
+      </w:r>
+      <w:r>
+        <w:rPr>
+          <w:b/>
+          <w:bCs/>
+          <w:i/>
+          <w:iCs/>
+        </w:rPr>
+        <w:t>et</w:t>
+      </w:r>
+      <w:r>
+        <w:t xml:space="preserve"> (</w:t>
       </w:r>
       <m:oMath>
         <m:r>
@@ -3231,7 +3298,13 @@
         <w:t xml:space="preserve"> </w:t>
       </w:r>
       <w:r>
-        <w:t>eredményez.</w:t>
+        <w:t>eredményez</w:t>
+      </w:r>
+      <w:r>
+        <w:t>nek</w:t>
+      </w:r>
+      <w:r>
+        <w:t>.</w:t>
       </w:r>
       <w:r>
         <w:t xml:space="preserve"> </w:t>
@@ -3334,10 +3407,31 @@
         <w:t xml:space="preserve"> függvényt </w:t>
       </w:r>
       <w:r>
+        <w:rPr>
+          <w:b/>
+          <w:bCs/>
+          <w:i/>
+          <w:iCs/>
+        </w:rPr>
         <w:t>leképezési</w:t>
       </w:r>
       <w:r>
-        <w:t xml:space="preserve"> függvénynek</w:t>
+        <w:rPr>
+          <w:b/>
+          <w:bCs/>
+          <w:i/>
+          <w:iCs/>
+        </w:rPr>
+        <w:t xml:space="preserve"> </w:t>
+      </w:r>
+      <w:r>
+        <w:rPr>
+          <w:b/>
+          <w:bCs/>
+          <w:i/>
+          <w:iCs/>
+        </w:rPr>
+        <w:t>függvénynek</w:t>
       </w:r>
       <w:r>
         <w:t xml:space="preserve"> (</w:t>
@@ -3486,7 +3580,13 @@
         <w:t>előre jelezhetjük</w:t>
       </w:r>
       <w:r>
-        <w:t xml:space="preserve"> a jövőbeni értékesítési és vásárlói profilokat. A felügyelt tanulásban előzetesen tudjuk a helyes választ, ami azt jelenti, hogy megfelelő eladásokkal és kategóriákkal rendelkezünk, amelyeket algoritmusunk tanulhat és fejleszthet belőle.</w:t>
+        <w:t xml:space="preserve"> a jövőbeni értékesítési és vásárlói profilokat. A felügyelt tanulásban előzetesen tudjuk a helyes választ, ami azt jelenti, hogy megfelelő eladásokkal és kategóriákkal rendelkezünk, amelyeket algoritmusunk tanulhat és fejl</w:t>
+      </w:r>
+      <w:r>
+        <w:t>ődhet</w:t>
+      </w:r>
+      <w:r>
+        <w:t xml:space="preserve"> belőle.</w:t>
       </w:r>
     </w:p>
     <w:p>
@@ -3574,7 +3674,13 @@
         <w:t>előre jelzett</w:t>
       </w:r>
       <w:r>
-        <w:t xml:space="preserve"> érték folyamatos jellegű, bármi egy bizonyos tartományban. Az eladási előrejelzések bármilyen értéket feltételezhetnek, </w:t>
+        <w:t xml:space="preserve"> érték folyamatos egy bizonyos tartományban. Az előrejelzések bármilyen értéket </w:t>
+      </w:r>
+      <w:r>
+        <w:t>felvehetnek:</w:t>
+      </w:r>
+      <w:r>
+        <w:t xml:space="preserve"> </w:t>
       </w:r>
       <w:r>
         <w:t>50</w:t>
@@ -3606,7 +3712,19 @@
         <w:t>előre jelzett</w:t>
       </w:r>
       <w:r>
-        <w:t xml:space="preserve"> érték diszkrét jellegű</w:t>
+        <w:t xml:space="preserve"> </w:t>
+      </w:r>
+      <w:r>
+        <w:rPr>
+          <w:b/>
+          <w:bCs/>
+          <w:i/>
+          <w:iCs/>
+        </w:rPr>
+        <w:t>érték diszkrét</w:t>
+      </w:r>
+      <w:r>
+        <w:t xml:space="preserve"> jellegű</w:t>
       </w:r>
       <w:r>
         <w:t>.</w:t>
@@ -3624,7 +3742,19 @@
         <w:t>előre jelzett</w:t>
       </w:r>
       <w:r>
-        <w:t xml:space="preserve"> érték lehetséges opcióival rendelkezik. Például egy kiskereskedelmi üzlet minősítheti az ügyfeleket kiemelt, közepes és normális vásárlóknak.</w:t>
+        <w:t xml:space="preserve"> érték lehetséges </w:t>
+      </w:r>
+      <w:r>
+        <w:rPr>
+          <w:b/>
+          <w:bCs/>
+          <w:i/>
+          <w:iCs/>
+        </w:rPr>
+        <w:t>opcióival rendelkezik</w:t>
+      </w:r>
+      <w:r>
+        <w:t>. Például egy kiskereskedelmi üzlet minősítheti az ügyfeleket kiemelt, közepes és normális vásárlóknak.</w:t>
       </w:r>
     </w:p>
     <w:p>
@@ -3702,7 +3832,19 @@
         <w:jc w:val="both"/>
       </w:pPr>
       <w:r>
-        <w:t xml:space="preserve">Felügyelet nélküli algoritmusok azok, amikor csak bemeneti adatok vannak, és nincsenek kimeneti adatok. </w:t>
+        <w:t xml:space="preserve">Felügyelet nélküli algoritmusok azok, amikor </w:t>
+      </w:r>
+      <w:r>
+        <w:rPr>
+          <w:b/>
+          <w:bCs/>
+          <w:i/>
+          <w:iCs/>
+        </w:rPr>
+        <w:t>csak bemeneti adatok</w:t>
+      </w:r>
+      <w:r>
+        <w:t xml:space="preserve"> vannak, és nincsenek kimeneti adatok. </w:t>
       </w:r>
       <w:r>
         <w:t>N</w:t>
@@ -3711,16 +3853,46 @@
         <w:t xml:space="preserve">incs </w:t>
       </w:r>
       <w:r>
-        <w:t>alapfeltevés</w:t>
-      </w:r>
-      <w:r>
-        <w:t xml:space="preserve"> igazság</w:t>
-      </w:r>
-      <w:r>
-        <w:t>, tehát az adott bemenetre nincs hozzátartozó kimenet</w:t>
-      </w:r>
-      <w:r>
-        <w:t xml:space="preserve">. A cél általában az adatszerkezet megértése az adatok helyes felhasználása érdekében. Ezeket az algoritmusokat önszerveződő algoritmusoknak is nevezzük. Tegyük fel, hogy van egy bizonyos adatkészletünk, amelyet A – L betűkkel jelölünk, és szeretnénk megismerni ezeknek az adatkészlet-tagoknak a kapcsolatát vagy asszociációit egy felügyelet nélküli tanulási algoritmus segítségével. Az algoritmus a következő csoportot hozhatja létre az általa kitalált más kapcsolatok vagy asszociációk alapján. </w:t>
+        <w:t>alapfeltevés, tehát az adott bemenetre nincs hozzátartozó kimenet</w:t>
+      </w:r>
+      <w:r>
+        <w:t xml:space="preserve">. A cél általában az adatszerkezet megértése az adatok helyes felhasználása érdekében. Ezeket </w:t>
+      </w:r>
+      <w:r>
+        <w:rPr>
+          <w:b/>
+          <w:bCs/>
+          <w:i/>
+          <w:iCs/>
+        </w:rPr>
+        <w:t>önszerveződő</w:t>
+      </w:r>
+      <w:r>
+        <w:t xml:space="preserve"> algoritmusoknak is nevezzük. Tegyük fel, hogy van egy bizonyos adatkészletünk, amelyet A – L betűkkel jelölünk, és szeretnénk megismerni ezeknek az adattagoknak a kapcsolatát</w:t>
+      </w:r>
+      <w:r>
+        <w:t xml:space="preserve"> és </w:t>
+      </w:r>
+      <w:r>
+        <w:t>asszociációit</w:t>
+      </w:r>
+      <w:r>
+        <w:t>.</w:t>
+      </w:r>
+      <w:r>
+        <w:t xml:space="preserve"> Az algoritmus a következő csoportot hozhatja létre az általa </w:t>
+      </w:r>
+      <w:r>
+        <w:t>felfedezett</w:t>
+      </w:r>
+      <w:r>
+        <w:t xml:space="preserve"> kapcsolatok</w:t>
+      </w:r>
+      <w:r>
+        <w:t xml:space="preserve"> </w:t>
+      </w:r>
+      <w:r>
+        <w:t xml:space="preserve">alapján. </w:t>
       </w:r>
       <w:r>
         <w:t>[</w:t>
@@ -3768,7 +3940,25 @@
         <w:t>]</w:t>
       </w:r>
       <w:r>
-        <w:t>. Az, hogy miként szervezzük ezeket a kapcsolatokat és asszociációkat, az általunk használt, felügyelet nélküli tanulási algoritmus típusától függ.</w:t>
+        <w:t xml:space="preserve">. </w:t>
+      </w:r>
+      <w:r>
+        <w:t>A</w:t>
+      </w:r>
+      <w:r>
+        <w:t>z általunk használt felügyelet nélküli tanulási algoritmus típusától függ</w:t>
+      </w:r>
+      <w:r>
+        <w:t>, hogy m</w:t>
+      </w:r>
+      <w:r>
+        <w:t>iként szervez</w:t>
+      </w:r>
+      <w:r>
+        <w:t>i</w:t>
+      </w:r>
+      <w:r>
+        <w:t xml:space="preserve"> ezeket a kapcsolatokat és asszociációkat.</w:t>
       </w:r>
     </w:p>
     <w:p>
@@ -3800,23 +3990,41 @@
         <w:t>ba</w:t>
       </w:r>
       <w:r>
-        <w:t xml:space="preserve">, amely kiszámítja az egyes autókkal kapcsolatos </w:t>
+        <w:t xml:space="preserve">, amely kiszámítja az egyes autókkal kapcsolatos összefüggéseket. </w:t>
+      </w:r>
+      <w:r>
+        <w:t>E</w:t>
+      </w:r>
+      <w:r>
+        <w:t>bből lesz egy gépi tanulási modellünk. A gépi tanulási modell</w:t>
+      </w:r>
+      <w:r>
+        <w:t xml:space="preserve"> </w:t>
+      </w:r>
+      <w:r>
+        <w:t xml:space="preserve">felhasználható a jövőbeli minták előrejelzésére. </w:t>
+      </w:r>
+      <w:r>
+        <w:t>Ennek értelmében</w:t>
+      </w:r>
+      <w:r>
+        <w:t xml:space="preserve"> a felügyelet </w:t>
       </w:r>
       <w:r>
         <w:lastRenderedPageBreak/>
-        <w:t>összefüggéseket. És akkor ebből lesz egy gépi tanulási modellünk. A gépi tanulási modell lehet jövőbeli autók számára</w:t>
+        <w:t>nélküli algoritmusok ahelyett, hogy a visszajelzésekre támaszkodnának, mint a felügyelt algoritmusok</w:t>
+      </w:r>
+      <w:r>
+        <w:t>.</w:t>
       </w:r>
       <w:r>
         <w:t xml:space="preserve"> </w:t>
       </w:r>
       <w:r>
-        <w:t xml:space="preserve">és felhasználható a jövőbeli minták előrejelzésére. </w:t>
-      </w:r>
-      <w:r>
-        <w:t>Ennek értelmében</w:t>
-      </w:r>
-      <w:r>
-        <w:t xml:space="preserve"> a felügyelet nélküli algoritmusok ahelyett, hogy a visszajelzésekre támaszkodnának, mint a felügyelt algoritmusok, a felügyelet nélküli algoritmusok a közös vonások azonosításán alapulnak</w:t>
+        <w:t>A</w:t>
+      </w:r>
+      <w:r>
+        <w:t xml:space="preserve"> felügyelet nélküli algoritmusok a közös vonások azonosításán alapulnak</w:t>
       </w:r>
       <w:r>
         <w:t>.</w:t>
@@ -3952,13 +4160,46 @@
         <w:t xml:space="preserve"> a</w:t>
       </w:r>
       <w:r>
-        <w:t xml:space="preserve"> csoportos</w:t>
-      </w:r>
-      <w:r>
+        <w:t xml:space="preserve"> </w:t>
+      </w:r>
+      <w:r>
+        <w:rPr>
+          <w:b/>
+          <w:bCs/>
+          <w:i/>
+          <w:iCs/>
+        </w:rPr>
+        <w:t>csoportos</w:t>
+      </w:r>
+      <w:r>
+        <w:rPr>
+          <w:b/>
+          <w:bCs/>
+          <w:i/>
+          <w:iCs/>
+        </w:rPr>
         <w:t>ító algoritmusok</w:t>
       </w:r>
       <w:r>
-        <w:t xml:space="preserve">. Ezt a típusú algoritmust akkor használják, ha egy adott adatbevitelt csoportosítani kívánunk. Például az ügyfelek csoportok szerinti szegmentálása, hogy a hirdetések megfelelő módon </w:t>
+        <w:t>. Ezt a típusú algoritmust akkor használják, ha egy adott adat</w:t>
+      </w:r>
+      <w:r>
+        <w:t>ot</w:t>
+      </w:r>
+      <w:r>
+        <w:t xml:space="preserve"> csoportosítani kívánunk. Például az ügyfelek csoportok szerinti </w:t>
+      </w:r>
+      <w:r>
+        <w:t>szétválasztása</w:t>
+      </w:r>
+      <w:r>
+        <w:t>, hogy a hirdetések</w:t>
+      </w:r>
+      <w:r>
+        <w:t>et</w:t>
+      </w:r>
+      <w:r>
+        <w:t xml:space="preserve"> megfelelő módon </w:t>
       </w:r>
       <w:r>
         <w:t>címezzék</w:t>
@@ -3972,28 +4213,58 @@
       </w:r>
       <w:proofErr w:type="spellEnd"/>
       <w:r>
-        <w:t xml:space="preserve"> algoritmus felismeri az ügyfél jellemzőit, mint például az életkor, a lakóterület, a jövedel</w:t>
-      </w:r>
-      <w:r>
-        <w:t>e</w:t>
-      </w:r>
-      <w:r>
-        <w:t xml:space="preserve">m. Számos különböző </w:t>
+        <w:t xml:space="preserve"> algoritmus felismeri az ügyfél jellemző</w:t>
+      </w:r>
+      <w:r>
+        <w:t>i közötti mintázatot</w:t>
+      </w:r>
+      <w:r>
+        <w:t xml:space="preserve">. Számos különböző </w:t>
       </w:r>
       <w:r>
         <w:t>csoportosító</w:t>
       </w:r>
       <w:r>
-        <w:t xml:space="preserve"> algoritmus létezik, mint például a k-csoportosítás. </w:t>
-      </w:r>
-      <w:r>
-        <w:t xml:space="preserve">A másik algoritmus csoport az asszociáció. </w:t>
+        <w:t xml:space="preserve"> algoritmus létezik, mint például a </w:t>
+      </w:r>
+      <w:r>
+        <w:t>K</w:t>
+      </w:r>
+      <w:r>
+        <w:t xml:space="preserve">-csoportosítás. </w:t>
+      </w:r>
+      <w:r>
+        <w:t xml:space="preserve">A másik algoritmus csoport az </w:t>
+      </w:r>
+      <w:r>
+        <w:rPr>
+          <w:b/>
+          <w:bCs/>
+          <w:i/>
+          <w:iCs/>
+        </w:rPr>
+        <w:t>asszociáció</w:t>
+      </w:r>
+      <w:r>
+        <w:t xml:space="preserve">. </w:t>
       </w:r>
       <w:r>
         <w:t>A</w:t>
       </w:r>
       <w:r>
-        <w:t>z ilyen típusú algoritmusok célja, hogy asszociációkat hozzanak létre nagy adatbázis adatelemei között. Célja a változók közötti hasznos kapcsolatok feltárása.</w:t>
+        <w:t xml:space="preserve">z ilyen típusú </w:t>
+      </w:r>
+      <w:r>
+        <w:rPr>
+          <w:b/>
+          <w:bCs/>
+          <w:i/>
+          <w:iCs/>
+        </w:rPr>
+        <w:t>algoritmusok</w:t>
+      </w:r>
+      <w:r>
+        <w:t xml:space="preserve"> célja, hogy asszociációkat hozzanak létre nagy adatbázis adatelemei között. Célja a változók közötti hasznos kapcsolatok feltárása.</w:t>
       </w:r>
     </w:p>
     <w:p>
@@ -4071,7 +4342,7 @@
         <w:jc w:val="both"/>
       </w:pPr>
       <w:r>
-        <w:t xml:space="preserve">A gépi tanulási algoritmus harmadik típusa a megerősítő tanulás, más néven célorientált tanulás. Az ilyen típusú algoritmusok célja </w:t>
+        <w:t xml:space="preserve">A gépi tanulási algoritmus harmadik típusa a megerősítő tanulás, másnéven célorientált tanulás. Az ilyen típusú algoritmusok célja </w:t>
       </w:r>
       <w:r>
         <w:t>egy közvetítő</w:t>
@@ -4080,16 +4351,28 @@
         <w:t xml:space="preserve"> előállítása, </w:t>
       </w:r>
       <w:r>
-        <w:t>más néven az ágens</w:t>
+        <w:t>úgynevezett</w:t>
+      </w:r>
+      <w:r>
+        <w:t xml:space="preserve"> az </w:t>
+      </w:r>
+      <w:r>
+        <w:rPr>
+          <w:b/>
+          <w:bCs/>
+          <w:i/>
+          <w:iCs/>
+        </w:rPr>
+        <w:t>ágens</w:t>
       </w:r>
       <w:r>
         <w:t xml:space="preserve">. </w:t>
       </w:r>
       <w:r>
-        <w:t>T</w:t>
-      </w:r>
-      <w:r>
-        <w:t>anulási algoritmusok, amelyek a</w:t>
+        <w:t>A t</w:t>
+      </w:r>
+      <w:r>
+        <w:t>anulási algoritmus a</w:t>
       </w:r>
       <w:r>
         <w:t>z időben</w:t>
@@ -4098,74 +4381,164 @@
         <w:t xml:space="preserve"> </w:t>
       </w:r>
       <w:r>
+        <w:rPr>
+          <w:b/>
+          <w:bCs/>
+          <w:i/>
+          <w:iCs/>
+        </w:rPr>
         <w:t>változó</w:t>
       </w:r>
       <w:r>
-        <w:t xml:space="preserve"> jutalmak felhasználásával megtanulják a környezetükből tanult feladatot. Az </w:t>
+        <w:rPr>
+          <w:b/>
+          <w:bCs/>
+          <w:i/>
+          <w:iCs/>
+        </w:rPr>
+        <w:t xml:space="preserve"> jutalmak</w:t>
+      </w:r>
+      <w:r>
+        <w:t xml:space="preserve"> </w:t>
+      </w:r>
+      <w:r>
+        <w:t>alapján</w:t>
+      </w:r>
+      <w:r>
+        <w:t xml:space="preserve"> megtanulják a környezetükből </w:t>
+      </w:r>
+      <w:r>
+        <w:t>a</w:t>
+      </w:r>
+      <w:r>
+        <w:t xml:space="preserve"> feladatot. Az </w:t>
       </w:r>
       <w:r>
         <w:t>ágens</w:t>
       </w:r>
       <w:r>
-        <w:t xml:space="preserve"> úgy dönt, hogy végrehajt egy műveletet a környezetben, majd tanul ebből a műveletből. A tanulás visszavezethető környezeti állapot és jutalom formájában. Ennek </w:t>
+        <w:t xml:space="preserve"> végrehajt egy műveletet a környezetben, majd tanul ebből a műveletből. A tanulás visszavezethető </w:t>
+      </w:r>
+      <w:r>
+        <w:rPr>
+          <w:b/>
+          <w:bCs/>
+          <w:i/>
+          <w:iCs/>
+        </w:rPr>
+        <w:t>környezeti állapot</w:t>
+      </w:r>
+      <w:r>
+        <w:t xml:space="preserve"> és jutalom formájában. Ennek felhasználásával az </w:t>
+      </w:r>
+      <w:r>
+        <w:rPr>
+          <w:b/>
+          <w:bCs/>
+          <w:i/>
+          <w:iCs/>
+        </w:rPr>
+        <w:t>ágens</w:t>
+      </w:r>
+      <w:r>
+        <w:t xml:space="preserve"> törli és </w:t>
+      </w:r>
+      <w:r>
+        <w:rPr>
+          <w:b/>
+          <w:bCs/>
+          <w:i/>
+          <w:iCs/>
+        </w:rPr>
+        <w:t xml:space="preserve">frissíti belső </w:t>
+      </w:r>
+      <w:r>
+        <w:rPr>
+          <w:b/>
+          <w:bCs/>
+          <w:i/>
+          <w:iCs/>
+        </w:rPr>
+        <w:t>szabályrendszerét</w:t>
+      </w:r>
+      <w:r>
+        <w:t>,</w:t>
+      </w:r>
+      <w:r>
+        <w:t xml:space="preserve"> hogy egyre </w:t>
+      </w:r>
+      <w:r>
+        <w:t>több tapasztalatot szerez. Az ilyen típusú algoritmusok célja a sok lépés</w:t>
+      </w:r>
+      <w:r>
+        <w:t>es</w:t>
+      </w:r>
+      <w:r>
+        <w:t xml:space="preserve"> komplex problémá</w:t>
+      </w:r>
+      <w:r>
+        <w:t>k</w:t>
+      </w:r>
+      <w:r>
+        <w:t xml:space="preserve"> megoldása</w:t>
+      </w:r>
+      <w:r>
+        <w:t>.</w:t>
+      </w:r>
+      <w:r>
+        <w:t xml:space="preserve"> </w:t>
+      </w:r>
+      <w:r>
+        <w:t>P</w:t>
+      </w:r>
+      <w:r>
+        <w:t xml:space="preserve">éldául </w:t>
+      </w:r>
+      <w:r>
+        <w:t>egy</w:t>
+      </w:r>
+      <w:r>
+        <w:t xml:space="preserve"> összetett játék megoldása. A </w:t>
+      </w:r>
+      <w:r>
+        <w:t>megerősítő tanulási</w:t>
+      </w:r>
+      <w:r>
+        <w:t xml:space="preserve"> algoritmusok üres állapotból indulnak ki</w:t>
+      </w:r>
+      <w:r>
+        <w:t xml:space="preserve">. A </w:t>
+      </w:r>
+      <w:r>
+        <w:t>megfelelő</w:t>
+      </w:r>
+      <w:r>
+        <w:t xml:space="preserve"> jutalmak</w:t>
+      </w:r>
+      <w:r>
+        <w:t xml:space="preserve"> alkalmazásával fokozatosan javítják a </w:t>
       </w:r>
       <w:r>
         <w:lastRenderedPageBreak/>
-        <w:t xml:space="preserve">felhasználásával az </w:t>
-      </w:r>
-      <w:r>
-        <w:t>ágens</w:t>
-      </w:r>
-      <w:r>
-        <w:t xml:space="preserve"> törli és frissíti belső </w:t>
-      </w:r>
-      <w:r>
-        <w:t>szabályrendszerét</w:t>
-      </w:r>
-      <w:r>
-        <w:t>,</w:t>
-      </w:r>
-      <w:r>
-        <w:t xml:space="preserve"> hogy egyre </w:t>
-      </w:r>
-      <w:r>
-        <w:t>több tapasztalatot szerez. Az ilyen típusú algoritmusok célja a sok lépés</w:t>
-      </w:r>
-      <w:r>
-        <w:t>es</w:t>
-      </w:r>
-      <w:r>
-        <w:t xml:space="preserve"> komplex problémá</w:t>
-      </w:r>
-      <w:r>
-        <w:t>k</w:t>
-      </w:r>
-      <w:r>
-        <w:t xml:space="preserve"> megoldása, például </w:t>
-      </w:r>
-      <w:r>
-        <w:t>egy</w:t>
-      </w:r>
-      <w:r>
-        <w:t xml:space="preserve"> összetett játék megoldása. A </w:t>
-      </w:r>
-      <w:r>
-        <w:t>megerősítő tanulási</w:t>
-      </w:r>
-      <w:r>
-        <w:t xml:space="preserve"> algoritmusok üres állapotból indulnak ki</w:t>
-      </w:r>
-      <w:r>
-        <w:t xml:space="preserve">. A </w:t>
-      </w:r>
-      <w:r>
-        <w:t>megfelelő</w:t>
-      </w:r>
-      <w:r>
-        <w:t xml:space="preserve"> jutalmak</w:t>
-      </w:r>
-      <w:r>
-        <w:t xml:space="preserve"> alkalmazásával fokozatosan javítják a teljesítményt. A megerősítő algoritmusokat általában olyan autonóm rendszerekben használják, amelyek emberi útmutatás nélkül hoznak döntéseket. A megerősítő algoritmusokat szintén fejlett témának tekintik.</w:t>
+        <w:t xml:space="preserve">teljesítményt. A megerősítő algoritmusokat általában olyan autonóm rendszerekben használják, amelyek </w:t>
+      </w:r>
+      <w:r>
+        <w:rPr>
+          <w:b/>
+          <w:bCs/>
+          <w:i/>
+          <w:iCs/>
+        </w:rPr>
+        <w:t>emberi útmutatás nélkül</w:t>
+      </w:r>
+      <w:r>
+        <w:t xml:space="preserve"> </w:t>
+      </w:r>
+      <w:r>
+        <w:t>döntenek</w:t>
+      </w:r>
+      <w:r>
+        <w:t>.</w:t>
       </w:r>
     </w:p>
     <w:p>
@@ -4227,47 +4600,6 @@
     <w:p>
       <w:pPr>
         <w:jc w:val="both"/>
-      </w:pPr>
-      <w:r>
-        <w:t xml:space="preserve">Végül hasznos összehasonlítani és </w:t>
-      </w:r>
-      <w:r>
-        <w:t>szembe állítani</w:t>
-      </w:r>
-      <w:r>
-        <w:t xml:space="preserve"> a tanulási típusokat két különböző dimenzióból</w:t>
-      </w:r>
-      <w:r>
-        <w:t>:</w:t>
-      </w:r>
-      <w:r>
-        <w:t xml:space="preserve"> objektív és tanulási forrásból. A felügyelt algoritmusok célja a jövőbeli értékek vagy kategóriák előrejelzése, és tanulási forrásuk a kimeneti adatkészlet. A felügyelet nélküli algoritmusok célja az adatok rendszerezése az alapul szolgáló struktúra alapján és a tanulási forrás az a</w:t>
-      </w:r>
-      <w:r>
-        <w:t xml:space="preserve"> bemeneti</w:t>
-      </w:r>
-      <w:r>
-        <w:t xml:space="preserve"> adat, amel</w:t>
-      </w:r>
-      <w:r>
-        <w:t>lyel visszatérünk</w:t>
-      </w:r>
-      <w:r>
-        <w:t>, a csoportosított adat</w:t>
-      </w:r>
-      <w:r>
-        <w:t xml:space="preserve">. A megerősítő algoritmusok a környezetből származó haszon és </w:t>
-      </w:r>
-      <w:r>
-        <w:t xml:space="preserve">a környezeti </w:t>
-      </w:r>
-      <w:r>
-        <w:t>állapot alapján adaptálódnak. A tanulási forrás természetesen a környező környezet és a haszon.</w:t>
-      </w:r>
-    </w:p>
-    <w:p>
-      <w:pPr>
-        <w:jc w:val="both"/>
         <w:rPr>
           <w:b/>
           <w:bCs/>
@@ -4397,7 +4729,6 @@
         <w:rPr>
           <w:rFonts w:ascii="Arial" w:hAnsi="Arial" w:cs="Arial"/>
         </w:rPr>
-        <w:lastRenderedPageBreak/>
         <w:t>A gépi tanulás folyamata</w:t>
       </w:r>
     </w:p>
@@ -4580,6 +4911,7 @@
           <w:i/>
           <w:iCs/>
         </w:rPr>
+        <w:lastRenderedPageBreak/>
         <w:t>Adatszerzés</w:t>
       </w:r>
       <w:r>
@@ -4728,11 +5060,7 @@
         <w:t xml:space="preserve">A probléma-meghatározási szakasz az első szakasz a gépi tanulási folyamatban. A gépi tanulás problémájának első és legfontosabb lépése az üzleti kérdés egyértelmű meghatározása, amelyre választ szeretnénk adni. Megpróbáljuk </w:t>
       </w:r>
       <w:r>
-        <w:t xml:space="preserve">előre </w:t>
-      </w:r>
-      <w:r>
-        <w:lastRenderedPageBreak/>
-        <w:t>jelezni</w:t>
+        <w:t>előre jelezni</w:t>
       </w:r>
       <w:r>
         <w:t xml:space="preserve"> a következő hónap eladásait a készletelőzmények alapján? Vagy talán a demográfiai információk alapján kategorizálni tervezzük ügyfélkörünket.</w:t>
@@ -4897,6 +5225,7 @@
         <w:jc w:val="both"/>
       </w:pPr>
       <w:r>
+        <w:lastRenderedPageBreak/>
         <w:t>A probléma megfogalmazása egy kérdéssel kezdődik. A kérdésre való választ, pedig a gépi tanulás során fogjuk megkapni. Előfordul, hogy a folyamatosan fejlődő világban ugyan arra a kérdésre később más válasz társul. Esetemben több kérdés forma is megmutatkozik. „X” vagy „Y” tananyagot/forrás válaszam a tanulásra? Napi hány óra tanulást töltsek gyakorlattal vagy elmélettel? Milyen típusú tanuló vagyok?</w:t>
       </w:r>
       <w:r>
@@ -5248,63 +5577,66 @@
         <w:jc w:val="both"/>
       </w:pPr>
       <w:r>
+        <w:t xml:space="preserve">Ennek a lépésnek a fő célja, hogy </w:t>
+      </w:r>
+      <w:r>
+        <w:t xml:space="preserve">az adatokat </w:t>
+      </w:r>
+      <w:r>
+        <w:t>a gépi tanulási algoritmusokhoz</w:t>
+      </w:r>
+      <w:r>
+        <w:t xml:space="preserve"> illesszük</w:t>
+      </w:r>
+      <w:r>
+        <w:t>. A gépi tanulás algoritmusnak konkrét elvárásaik vannak a beléjük adott adatformátumok tekintetében. Például egyes gépi tanulási algoritmusok normálisan elosztott adatokat igényelnek. Meglepő módon ezt a lépést tartják a legidőigényesebb lépésnek egy gépi tanulási folyamatban</w:t>
+      </w:r>
+      <w:r>
+        <w:t>.</w:t>
+      </w:r>
+      <w:r>
+        <w:t xml:space="preserve"> </w:t>
+      </w:r>
+      <w:r>
+        <w:t>N</w:t>
+      </w:r>
+      <w:r>
+        <w:t>éhány adatkutató azt állítja, hogy idejének 60-80% -át tölti</w:t>
+      </w:r>
+      <w:r>
+        <w:t xml:space="preserve"> az adatbányászattal és adatelőkészítéssel</w:t>
+      </w:r>
+      <w:r>
+        <w:t>.</w:t>
+      </w:r>
+    </w:p>
+    <w:p>
+      <w:pPr>
+        <w:jc w:val="both"/>
+      </w:pPr>
+      <w:r>
+        <w:t>Amíg nem megfelelőek az adatok, addig nem érdemes elkezdeni a modell tanítását. Hiszen a nem egyértelmű vagy használhatatlan adatokkal való tanítás, értelmetlen és haszontalan modellt eredményezz. Informatikában gyakran használt kifejezés erre, hogy „Szemét be szemét ki”.</w:t>
+      </w:r>
+    </w:p>
+    <w:p>
+      <w:pPr>
+        <w:jc w:val="both"/>
+      </w:pPr>
+      <w:r>
+        <w:t>Előkészítést követő feladat az</w:t>
+      </w:r>
+      <w:r>
+        <w:t xml:space="preserve"> adato</w:t>
+      </w:r>
+      <w:r>
+        <w:t>k szétválasztása</w:t>
+      </w:r>
+      <w:r>
+        <w:t xml:space="preserve">. Az adatszegregáció abból áll, hogy az adatokat két halmazra osztjuk. Képzési készlet, amelyet a gépi tanulási </w:t>
+      </w:r>
+      <w:r>
         <w:lastRenderedPageBreak/>
-        <w:t xml:space="preserve">Ennek a lépésnek a fő célja, hogy </w:t>
-      </w:r>
-      <w:r>
-        <w:t xml:space="preserve">az adatokat </w:t>
-      </w:r>
-      <w:r>
-        <w:t>a gépi tanulási algoritmusokhoz</w:t>
-      </w:r>
-      <w:r>
-        <w:t xml:space="preserve"> illesszük</w:t>
-      </w:r>
-      <w:r>
-        <w:t>. A gépi tanulás algoritmusnak konkrét elvárásaik vannak a beléjük adott adatformátumok tekintetében. Például egyes gépi tanulási algoritmusok normálisan elosztott adatokat igényelnek. Meglepő módon ezt a lépést tartják a legidőigényesebb lépésnek egy gépi tanulási folyamatban</w:t>
-      </w:r>
-      <w:r>
-        <w:t>.</w:t>
-      </w:r>
-      <w:r>
-        <w:t xml:space="preserve"> </w:t>
-      </w:r>
-      <w:r>
-        <w:t>N</w:t>
-      </w:r>
-      <w:r>
-        <w:t>éhány adatkutató azt állítja, hogy idejének 60-80% -át tölti</w:t>
-      </w:r>
-      <w:r>
-        <w:t xml:space="preserve"> az adatbányászattal és adatelőkészítéssel</w:t>
-      </w:r>
-      <w:r>
-        <w:t>.</w:t>
-      </w:r>
-    </w:p>
-    <w:p>
-      <w:pPr>
-        <w:jc w:val="both"/>
-      </w:pPr>
-      <w:r>
-        <w:t>Amíg nem megfelelőek az adatok, addig nem érdemes elkezdeni a modell tanítását. Hiszen a nem egyértelmű vagy használhatatlan adatokkal való tanítás, értelmetlen és haszontalan modellt eredményezz. Informatikában gyakran használt kifejezés erre, hogy „Szemét be szemét ki”.</w:t>
-      </w:r>
-    </w:p>
-    <w:p>
-      <w:pPr>
-        <w:jc w:val="both"/>
-      </w:pPr>
-      <w:r>
-        <w:t>Előkészítést követő feladat az</w:t>
-      </w:r>
-      <w:r>
-        <w:t xml:space="preserve"> adato</w:t>
-      </w:r>
-      <w:r>
-        <w:t>k szétválasztása</w:t>
-      </w:r>
-      <w:r>
-        <w:t xml:space="preserve">. Az adatszegregáció abból áll, hogy az adatokat két halmazra osztjuk. Képzési készlet, amelyet a gépi tanulási algoritmus megtanulására és megtanítására használnak. A gépi tanulási algoritmus kiképzése az algoritmus bizonyos belső paramétereinek beállításának folyamata. Tesztkészlet, amelyet a gépi tanulási algoritmus teljes teljesítményének és általánosításának értékelésére használnak. </w:t>
+        <w:t xml:space="preserve">algoritmus megtanulására és megtanítására használnak. A gépi tanulási algoritmus kiképzése az algoritmus bizonyos belső paramétereinek beállításának folyamata. Tesztkészlet, amelyet a gépi tanulási algoritmus teljes teljesítményének és általánosításának értékelésére használnak. </w:t>
       </w:r>
       <w:r>
         <w:t>A teszt adatokat</w:t>
@@ -5598,11 +5930,7 @@
         <w:t xml:space="preserve"> </w:t>
       </w:r>
       <w:r>
-        <w:t xml:space="preserve">és elégedettek vagyunk a teljesítményével, eljött az ideje, hogy ezt a felhasználók és az üzleti élet számára is felhasználjuk. A gépi tanulási modell </w:t>
-      </w:r>
-      <w:r>
-        <w:lastRenderedPageBreak/>
-        <w:t>általában elfogadja az</w:t>
+        <w:t>és elégedettek vagyunk a teljesítményével, eljött az ideje, hogy ezt a felhasználók és az üzleti élet számára is felhasználjuk. A gépi tanulási modell általában elfogadja az</w:t>
       </w:r>
       <w:r>
         <w:t xml:space="preserve"> független</w:t>
@@ -5735,6 +6063,7 @@
         <w:jc w:val="both"/>
       </w:pPr>
       <w:r>
+        <w:lastRenderedPageBreak/>
         <w:t>V</w:t>
       </w:r>
       <w:r>
@@ -5791,7 +6120,7 @@
         <w:spacing w:after="240"/>
         <w:ind w:left="11" w:right="6" w:hanging="11"/>
       </w:pPr>
-      <w:commentRangeStart w:id="2"/>
+      <w:commentRangeStart w:id="1"/>
       <w:r>
         <w:rPr>
           <w:rStyle w:val="Heading1Char"/>
@@ -5800,14 +6129,14 @@
         <w:lastRenderedPageBreak/>
         <w:t>Probléma</w:t>
       </w:r>
-      <w:commentRangeEnd w:id="2"/>
+      <w:commentRangeEnd w:id="1"/>
       <w:r>
         <w:rPr>
           <w:rStyle w:val="CommentReference"/>
           <w:rFonts w:ascii="Arial" w:eastAsia="Arial" w:hAnsi="Arial" w:cs="Arial"/>
           <w:color w:val="000000"/>
         </w:rPr>
-        <w:commentReference w:id="2"/>
+        <w:commentReference w:id="1"/>
       </w:r>
       <w:r>
         <w:rPr>
@@ -8744,7 +9073,7 @@
           <w:bCs/>
         </w:rPr>
       </w:pPr>
-      <w:commentRangeStart w:id="3"/>
+      <w:commentRangeStart w:id="2"/>
       <w:r>
         <w:rPr>
           <w:b/>
@@ -8753,14 +9082,14 @@
         <w:lastRenderedPageBreak/>
         <w:t>Reprezentációs</w:t>
       </w:r>
-      <w:commentRangeEnd w:id="3"/>
+      <w:commentRangeEnd w:id="2"/>
       <w:r>
         <w:rPr>
           <w:rStyle w:val="CommentReference"/>
           <w:rFonts w:ascii="Arial" w:eastAsia="Arial" w:hAnsi="Arial" w:cs="Arial"/>
           <w:color w:val="000000"/>
         </w:rPr>
-        <w:commentReference w:id="3"/>
+        <w:commentReference w:id="2"/>
       </w:r>
       <w:r>
         <w:rPr>
@@ -10785,7 +11114,7 @@
           <w:rFonts w:ascii="Arial" w:hAnsi="Arial" w:cs="Arial"/>
         </w:rPr>
       </w:pPr>
-      <w:commentRangeStart w:id="4"/>
+      <w:commentRangeStart w:id="3"/>
       <w:r>
         <w:rPr>
           <w:rFonts w:ascii="Arial" w:hAnsi="Arial" w:cs="Arial"/>
@@ -10793,14 +11122,14 @@
         <w:lastRenderedPageBreak/>
         <w:t>Adatelemzés</w:t>
       </w:r>
-      <w:commentRangeEnd w:id="4"/>
+      <w:commentRangeEnd w:id="3"/>
       <w:r>
         <w:rPr>
           <w:rStyle w:val="CommentReference"/>
           <w:rFonts w:ascii="Arial" w:eastAsia="Arial" w:hAnsi="Arial" w:cs="Arial"/>
           <w:color w:val="000000"/>
         </w:rPr>
-        <w:commentReference w:id="4"/>
+        <w:commentReference w:id="3"/>
       </w:r>
       <w:r>
         <w:rPr>
@@ -14410,11 +14739,9 @@
       <w:r>
         <w:t xml:space="preserve">készletnek, az utolsó csoportot pedig tesztkészletnek. A kör pontosságát </w:t>
       </w:r>
-      <w:proofErr w:type="gramStart"/>
       <w:r>
         <w:t>Pontosság[</w:t>
       </w:r>
-      <w:proofErr w:type="gramEnd"/>
       <w:r>
         <w:t>1</w:t>
       </w:r>
@@ -14442,11 +14769,9 @@
       <w:r>
         <w:t xml:space="preserve"> a harmadik csoportot tesztkészletnek választjuk. A kör pontosságát </w:t>
       </w:r>
-      <w:proofErr w:type="gramStart"/>
       <w:r>
         <w:t>Pontosság[</w:t>
       </w:r>
-      <w:proofErr w:type="gramEnd"/>
       <w:r>
         <w:t>2</w:t>
       </w:r>
@@ -14468,11 +14793,9 @@
       <w:r>
         <w:t xml:space="preserve"> a második csoportot tesztkészletnek. A pontosságot </w:t>
       </w:r>
-      <w:proofErr w:type="gramStart"/>
       <w:r>
         <w:t>Pontosság[</w:t>
       </w:r>
-      <w:proofErr w:type="gramEnd"/>
       <w:r>
         <w:t>3</w:t>
       </w:r>
@@ -14494,11 +14817,9 @@
       <w:r>
         <w:t xml:space="preserve">készletnek. A kör pontosságát </w:t>
       </w:r>
-      <w:proofErr w:type="gramStart"/>
       <w:r>
         <w:t>Pontosság[</w:t>
       </w:r>
-      <w:proofErr w:type="gramEnd"/>
       <w:r>
         <w:t>4</w:t>
       </w:r>
@@ -14877,7 +15198,7 @@
           <w:rFonts w:ascii="Arial" w:hAnsi="Arial" w:cs="Arial"/>
         </w:rPr>
       </w:pPr>
-      <w:commentRangeStart w:id="5"/>
+      <w:commentRangeStart w:id="4"/>
       <w:r>
         <w:rPr>
           <w:rFonts w:ascii="Arial" w:hAnsi="Arial" w:cs="Arial"/>
@@ -14885,14 +15206,14 @@
         <w:lastRenderedPageBreak/>
         <w:t>Adattisztítási</w:t>
       </w:r>
-      <w:commentRangeEnd w:id="5"/>
+      <w:commentRangeEnd w:id="4"/>
       <w:r>
         <w:rPr>
           <w:rStyle w:val="CommentReference"/>
           <w:rFonts w:ascii="Arial" w:eastAsia="Arial" w:hAnsi="Arial" w:cs="Arial"/>
           <w:color w:val="000000"/>
         </w:rPr>
-        <w:commentReference w:id="5"/>
+        <w:commentReference w:id="4"/>
       </w:r>
       <w:r>
         <w:rPr>
@@ -15924,15 +16245,7 @@
         <w:t xml:space="preserve"> stb</w:t>
       </w:r>
       <w:r>
-        <w:t xml:space="preserve">. Összevonjuk az egyes modellek eredményeit, hogy megkapjuk </w:t>
-      </w:r>
-      <w:proofErr w:type="gramStart"/>
-      <w:r>
-        <w:t>a</w:t>
-      </w:r>
-      <w:proofErr w:type="gramEnd"/>
-      <w:r>
-        <w:t xml:space="preserve"> az együttes</w:t>
+        <w:t>. Összevonjuk az egyes modellek eredményeit, hogy megkapjuk a az együttes</w:t>
       </w:r>
       <w:r>
         <w:t xml:space="preserve"> </w:t>
@@ -19673,21 +19986,21 @@
           <w:rFonts w:ascii="Arial" w:hAnsi="Arial" w:cs="Arial"/>
         </w:rPr>
       </w:pPr>
-      <w:commentRangeStart w:id="6"/>
+      <w:commentRangeStart w:id="5"/>
       <w:r>
         <w:rPr>
           <w:rFonts w:ascii="Arial" w:hAnsi="Arial" w:cs="Arial"/>
         </w:rPr>
         <w:t>Adattisztítás megvalósítása</w:t>
       </w:r>
-      <w:commentRangeEnd w:id="6"/>
+      <w:commentRangeEnd w:id="5"/>
       <w:r>
         <w:rPr>
           <w:rStyle w:val="CommentReference"/>
           <w:rFonts w:ascii="Arial" w:eastAsia="Arial" w:hAnsi="Arial" w:cs="Arial"/>
           <w:color w:val="000000"/>
         </w:rPr>
-        <w:commentReference w:id="6"/>
+        <w:commentReference w:id="5"/>
       </w:r>
     </w:p>
     <w:p>
@@ -22338,8 +22651,30 @@
 </file>
 
 <file path=word/comments.xml><?xml version="1.0" encoding="utf-8"?>
-<w:comments xmlns:wpc="http://schemas.microsoft.com/office/word/2010/wordprocessingCanvas" xmlns:cx="http://schemas.microsoft.com/office/drawing/2014/chartex" xmlns:cx1="http://schemas.microsoft.com/office/drawing/2015/9/8/chartex" xmlns:cx2="http://schemas.microsoft.com/office/drawing/2015/10/21/chartex" xmlns:cx3="http://schemas.microsoft.com/office/drawing/2016/5/9/chartex" xmlns:cx4="http://schemas.microsoft.com/office/drawing/2016/5/10/chartex" xmlns:cx5="http://schemas.microsoft.com/office/drawing/2016/5/11/chartex" xmlns:cx6="http://schemas.microsoft.com/office/drawing/2016/5/12/chartex" xmlns:cx7="http://schemas.microsoft.com/office/drawing/2016/5/13/chartex" xmlns:cx8="http://schemas.microsoft.com/office/drawing/2016/5/14/chartex" xmlns:mc="http://schemas.openxmlformats.org/markup-compatibility/2006" xmlns:aink="http://schemas.microsoft.com/office/drawing/2016/ink" xmlns:am3d="http://schemas.microsoft.com/office/drawing/2017/model3d" xmlns:o="urn:schemas-microsoft-com:office:office" xmlns:r="http://schemas.openxmlformats.org/officeDocument/2006/relationships" xmlns:m="http://schemas.openxmlformats.org/officeDocument/2006/math" xmlns:v="urn:schemas-microsoft-com:vml" xmlns:wp14="http://schemas.microsoft.com/office/word/2010/wordprocessingDrawing" xmlns:wp="http://schemas.openxmlformats.org/drawingml/2006/wordprocessingDrawing" xmlns:w10="urn:schemas-microsoft-com:office:word" xmlns:w="http://schemas.openxmlformats.org/wordprocessingml/2006/main" xmlns:w14="http://schemas.microsoft.com/office/word/2010/wordml" xmlns:w15="http://schemas.microsoft.com/office/word/2012/wordml" xmlns:w16cid="http://schemas.microsoft.com/office/word/2016/wordml/cid" xmlns:w16se="http://schemas.microsoft.com/office/word/2015/wordml/symex" xmlns:wpg="http://schemas.microsoft.com/office/word/2010/wordprocessingGroup" xmlns:wpi="http://schemas.microsoft.com/office/word/2010/wordprocessingInk" xmlns:wne="http://schemas.microsoft.com/office/word/2006/wordml" xmlns:wps="http://schemas.microsoft.com/office/word/2010/wordprocessingShape" mc:Ignorable="w14 w15 w16se w16cid wp14">
+<w:comments xmlns:wpc="http://schemas.microsoft.com/office/word/2010/wordprocessingCanvas" xmlns:cx="http://schemas.microsoft.com/office/drawing/2014/chartex" xmlns:cx1="http://schemas.microsoft.com/office/drawing/2015/9/8/chartex" xmlns:cx2="http://schemas.microsoft.com/office/drawing/2015/10/21/chartex" xmlns:cx3="http://schemas.microsoft.com/office/drawing/2016/5/9/chartex" xmlns:cx4="http://schemas.microsoft.com/office/drawing/2016/5/10/chartex" xmlns:cx5="http://schemas.microsoft.com/office/drawing/2016/5/11/chartex" xmlns:cx6="http://schemas.microsoft.com/office/drawing/2016/5/12/chartex" xmlns:cx7="http://schemas.microsoft.com/office/drawing/2016/5/13/chartex" xmlns:cx8="http://schemas.microsoft.com/office/drawing/2016/5/14/chartex" xmlns:mc="http://schemas.openxmlformats.org/markup-compatibility/2006" xmlns:aink="http://schemas.microsoft.com/office/drawing/2016/ink" xmlns:am3d="http://schemas.microsoft.com/office/drawing/2017/model3d" xmlns:o="urn:schemas-microsoft-com:office:office" xmlns:r="http://schemas.openxmlformats.org/officeDocument/2006/relationships" xmlns:m="http://schemas.openxmlformats.org/officeDocument/2006/math" xmlns:v="urn:schemas-microsoft-com:vml" xmlns:wp14="http://schemas.microsoft.com/office/word/2010/wordprocessingDrawing" xmlns:wp="http://schemas.openxmlformats.org/drawingml/2006/wordprocessingDrawing" xmlns:w10="urn:schemas-microsoft-com:office:word" xmlns:w="http://schemas.openxmlformats.org/wordprocessingml/2006/main" xmlns:w14="http://schemas.microsoft.com/office/word/2010/wordml" xmlns:w15="http://schemas.microsoft.com/office/word/2012/wordml" xmlns:w16cex="http://schemas.microsoft.com/office/word/2018/wordml/cex" xmlns:w16cid="http://schemas.microsoft.com/office/word/2016/wordml/cid" xmlns:w16="http://schemas.microsoft.com/office/word/2018/wordml" xmlns:w16se="http://schemas.microsoft.com/office/word/2015/wordml/symex" xmlns:wpg="http://schemas.microsoft.com/office/word/2010/wordprocessingGroup" xmlns:wpi="http://schemas.microsoft.com/office/word/2010/wordprocessingInk" xmlns:wne="http://schemas.microsoft.com/office/word/2006/wordml" xmlns:wps="http://schemas.microsoft.com/office/word/2010/wordprocessingShape" mc:Ignorable="w14 w15 w16se w16cid w16 w16cex wp14">
   <w:comment w:id="0" w:author="Szilvasi, Peter (ADV D EU HU OPS 4 1)" w:date="2020-12-01T11:39:00Z" w:initials="SP(DEHO41">
+    <w:p>
+      <w:pPr>
+        <w:pStyle w:val="CommentText"/>
+      </w:pPr>
+      <w:r>
+        <w:rPr>
+          <w:rStyle w:val="CommentReference"/>
+        </w:rPr>
+        <w:annotationRef/>
+      </w:r>
+      <w:r>
+        <w:rPr>
+          <w:rStyle w:val="CommentReference"/>
+        </w:rPr>
+        <w:annotationRef/>
+      </w:r>
+      <w:r>
+        <w:t>TODO: Kisebb összegzés a fejezet végén</w:t>
+      </w:r>
+    </w:p>
+  </w:comment>
+  <w:comment w:id="1" w:author="Szilvasi, Peter (ADV D EU HU OPS 4 1)" w:date="2020-12-01T11:39:00Z" w:initials="SP(DEHO41">
     <w:p>
       <w:pPr>
         <w:pStyle w:val="CommentText"/>
@@ -22383,7 +22718,7 @@
       </w:r>
     </w:p>
   </w:comment>
-  <w:comment w:id="3" w:author="Szilvasi, Peter (ADV D EU HU OPS 4 1)" w:date="2020-12-01T11:39:00Z" w:initials="SP(DEHO41">
+  <w:comment w:id="3" w:author="Szilvasi, Peter (ADV D EU HU OPS 4 1)" w:date="2020-12-01T11:38:00Z" w:initials="SP(DEHO41">
     <w:p>
       <w:pPr>
         <w:pStyle w:val="CommentText"/>
@@ -22405,7 +22740,7 @@
       </w:r>
     </w:p>
   </w:comment>
-  <w:comment w:id="4" w:author="Szilvasi, Peter (ADV D EU HU OPS 4 1)" w:date="2020-12-01T11:38:00Z" w:initials="SP(DEHO41">
+  <w:comment w:id="4" w:author="Szilvasi, Peter (ADV D EU HU OPS 4 1)" w:date="2020-12-01T11:37:00Z" w:initials="SP(DEHO41">
     <w:p>
       <w:pPr>
         <w:pStyle w:val="CommentText"/>
@@ -22417,33 +22752,11 @@
         <w:annotationRef/>
       </w:r>
       <w:r>
-        <w:rPr>
-          <w:rStyle w:val="CommentReference"/>
-        </w:rPr>
-        <w:annotationRef/>
-      </w:r>
-      <w:r>
         <w:t>TODO: Kisebb összegzés a fejezet végén</w:t>
       </w:r>
     </w:p>
   </w:comment>
-  <w:comment w:id="5" w:author="Szilvasi, Peter (ADV D EU HU OPS 4 1)" w:date="2020-12-01T11:37:00Z" w:initials="SP(DEHO41">
-    <w:p>
-      <w:pPr>
-        <w:pStyle w:val="CommentText"/>
-      </w:pPr>
-      <w:r>
-        <w:rPr>
-          <w:rStyle w:val="CommentReference"/>
-        </w:rPr>
-        <w:annotationRef/>
-      </w:r>
-      <w:r>
-        <w:t>TODO: Kisebb összegzés a fejezet végén</w:t>
-      </w:r>
-    </w:p>
-  </w:comment>
-  <w:comment w:id="6" w:author="Szilvasi, Peter (ADV D EU HU OPS 4 1)" w:date="2020-12-02T11:52:00Z" w:initials="SP(DEHO41">
+  <w:comment w:id="5" w:author="Szilvasi, Peter (ADV D EU HU OPS 4 1)" w:date="2020-12-02T11:52:00Z" w:initials="SP(DEHO41">
     <w:p>
       <w:pPr>
         <w:pStyle w:val="CommentText"/>
@@ -22463,7 +22776,7 @@
 </file>
 
 <file path=word/commentsExtended.xml><?xml version="1.0" encoding="utf-8"?>
-<w15:commentsEx xmlns:wpc="http://schemas.microsoft.com/office/word/2010/wordprocessingCanvas" xmlns:cx="http://schemas.microsoft.com/office/drawing/2014/chartex" xmlns:cx1="http://schemas.microsoft.com/office/drawing/2015/9/8/chartex" xmlns:cx2="http://schemas.microsoft.com/office/drawing/2015/10/21/chartex" xmlns:cx3="http://schemas.microsoft.com/office/drawing/2016/5/9/chartex" xmlns:cx4="http://schemas.microsoft.com/office/drawing/2016/5/10/chartex" xmlns:cx5="http://schemas.microsoft.com/office/drawing/2016/5/11/chartex" xmlns:cx6="http://schemas.microsoft.com/office/drawing/2016/5/12/chartex" xmlns:cx7="http://schemas.microsoft.com/office/drawing/2016/5/13/chartex" xmlns:cx8="http://schemas.microsoft.com/office/drawing/2016/5/14/chartex" xmlns:mc="http://schemas.openxmlformats.org/markup-compatibility/2006" xmlns:aink="http://schemas.microsoft.com/office/drawing/2016/ink" xmlns:am3d="http://schemas.microsoft.com/office/drawing/2017/model3d" xmlns:o="urn:schemas-microsoft-com:office:office" xmlns:r="http://schemas.openxmlformats.org/officeDocument/2006/relationships" xmlns:m="http://schemas.openxmlformats.org/officeDocument/2006/math" xmlns:v="urn:schemas-microsoft-com:vml" xmlns:wp14="http://schemas.microsoft.com/office/word/2010/wordprocessingDrawing" xmlns:wp="http://schemas.openxmlformats.org/drawingml/2006/wordprocessingDrawing" xmlns:w10="urn:schemas-microsoft-com:office:word" xmlns:w="http://schemas.openxmlformats.org/wordprocessingml/2006/main" xmlns:w14="http://schemas.microsoft.com/office/word/2010/wordml" xmlns:w15="http://schemas.microsoft.com/office/word/2012/wordml" xmlns:w16cid="http://schemas.microsoft.com/office/word/2016/wordml/cid" xmlns:w16se="http://schemas.microsoft.com/office/word/2015/wordml/symex" xmlns:wpg="http://schemas.microsoft.com/office/word/2010/wordprocessingGroup" xmlns:wpi="http://schemas.microsoft.com/office/word/2010/wordprocessingInk" xmlns:wne="http://schemas.microsoft.com/office/word/2006/wordml" xmlns:wps="http://schemas.microsoft.com/office/word/2010/wordprocessingShape" mc:Ignorable="w14 w15 w16se w16cid wp14">
+<w15:commentsEx xmlns:wpc="http://schemas.microsoft.com/office/word/2010/wordprocessingCanvas" xmlns:cx="http://schemas.microsoft.com/office/drawing/2014/chartex" xmlns:cx1="http://schemas.microsoft.com/office/drawing/2015/9/8/chartex" xmlns:cx2="http://schemas.microsoft.com/office/drawing/2015/10/21/chartex" xmlns:cx3="http://schemas.microsoft.com/office/drawing/2016/5/9/chartex" xmlns:cx4="http://schemas.microsoft.com/office/drawing/2016/5/10/chartex" xmlns:cx5="http://schemas.microsoft.com/office/drawing/2016/5/11/chartex" xmlns:cx6="http://schemas.microsoft.com/office/drawing/2016/5/12/chartex" xmlns:cx7="http://schemas.microsoft.com/office/drawing/2016/5/13/chartex" xmlns:cx8="http://schemas.microsoft.com/office/drawing/2016/5/14/chartex" xmlns:mc="http://schemas.openxmlformats.org/markup-compatibility/2006" xmlns:aink="http://schemas.microsoft.com/office/drawing/2016/ink" xmlns:am3d="http://schemas.microsoft.com/office/drawing/2017/model3d" xmlns:o="urn:schemas-microsoft-com:office:office" xmlns:r="http://schemas.openxmlformats.org/officeDocument/2006/relationships" xmlns:m="http://schemas.openxmlformats.org/officeDocument/2006/math" xmlns:v="urn:schemas-microsoft-com:vml" xmlns:wp14="http://schemas.microsoft.com/office/word/2010/wordprocessingDrawing" xmlns:wp="http://schemas.openxmlformats.org/drawingml/2006/wordprocessingDrawing" xmlns:w10="urn:schemas-microsoft-com:office:word" xmlns:w="http://schemas.openxmlformats.org/wordprocessingml/2006/main" xmlns:w14="http://schemas.microsoft.com/office/word/2010/wordml" xmlns:w15="http://schemas.microsoft.com/office/word/2012/wordml" xmlns:w16cex="http://schemas.microsoft.com/office/word/2018/wordml/cex" xmlns:w16cid="http://schemas.microsoft.com/office/word/2016/wordml/cid" xmlns:w16="http://schemas.microsoft.com/office/word/2018/wordml" xmlns:w16se="http://schemas.microsoft.com/office/word/2015/wordml/symex" xmlns:wpg="http://schemas.microsoft.com/office/word/2010/wordprocessingGroup" xmlns:wpi="http://schemas.microsoft.com/office/word/2010/wordprocessingInk" xmlns:wne="http://schemas.microsoft.com/office/word/2006/wordml" xmlns:wps="http://schemas.microsoft.com/office/word/2010/wordprocessingShape" mc:Ignorable="w14 w15 w16se w16cid w16 w16cex wp14">
   <w15:commentEx w15:paraId="0F091E28" w15:done="0"/>
   <w15:commentEx w15:paraId="5732F096" w15:done="0"/>
   <w15:commentEx w15:paraId="30F69E4F" w15:done="0"/>
@@ -22474,7 +22787,7 @@
 </file>
 
 <file path=word/commentsIds.xml><?xml version="1.0" encoding="utf-8"?>
-<w16cid:commentsIds xmlns:wpc="http://schemas.microsoft.com/office/word/2010/wordprocessingCanvas" xmlns:cx="http://schemas.microsoft.com/office/drawing/2014/chartex" xmlns:cx1="http://schemas.microsoft.com/office/drawing/2015/9/8/chartex" xmlns:cx2="http://schemas.microsoft.com/office/drawing/2015/10/21/chartex" xmlns:cx3="http://schemas.microsoft.com/office/drawing/2016/5/9/chartex" xmlns:cx4="http://schemas.microsoft.com/office/drawing/2016/5/10/chartex" xmlns:cx5="http://schemas.microsoft.com/office/drawing/2016/5/11/chartex" xmlns:cx6="http://schemas.microsoft.com/office/drawing/2016/5/12/chartex" xmlns:cx7="http://schemas.microsoft.com/office/drawing/2016/5/13/chartex" xmlns:cx8="http://schemas.microsoft.com/office/drawing/2016/5/14/chartex" xmlns:mc="http://schemas.openxmlformats.org/markup-compatibility/2006" xmlns:aink="http://schemas.microsoft.com/office/drawing/2016/ink" xmlns:am3d="http://schemas.microsoft.com/office/drawing/2017/model3d" xmlns:o="urn:schemas-microsoft-com:office:office" xmlns:r="http://schemas.openxmlformats.org/officeDocument/2006/relationships" xmlns:m="http://schemas.openxmlformats.org/officeDocument/2006/math" xmlns:v="urn:schemas-microsoft-com:vml" xmlns:wp14="http://schemas.microsoft.com/office/word/2010/wordprocessingDrawing" xmlns:wp="http://schemas.openxmlformats.org/drawingml/2006/wordprocessingDrawing" xmlns:w10="urn:schemas-microsoft-com:office:word" xmlns:w="http://schemas.openxmlformats.org/wordprocessingml/2006/main" xmlns:w14="http://schemas.microsoft.com/office/word/2010/wordml" xmlns:w15="http://schemas.microsoft.com/office/word/2012/wordml" xmlns:w16cid="http://schemas.microsoft.com/office/word/2016/wordml/cid" xmlns:w16se="http://schemas.microsoft.com/office/word/2015/wordml/symex" xmlns:wpg="http://schemas.microsoft.com/office/word/2010/wordprocessingGroup" xmlns:wpi="http://schemas.microsoft.com/office/word/2010/wordprocessingInk" xmlns:wne="http://schemas.microsoft.com/office/word/2006/wordml" xmlns:wps="http://schemas.microsoft.com/office/word/2010/wordprocessingShape" mc:Ignorable="w14 w15 w16se w16cid wp14">
+<w16cid:commentsIds xmlns:wpc="http://schemas.microsoft.com/office/word/2010/wordprocessingCanvas" xmlns:cx="http://schemas.microsoft.com/office/drawing/2014/chartex" xmlns:cx1="http://schemas.microsoft.com/office/drawing/2015/9/8/chartex" xmlns:cx2="http://schemas.microsoft.com/office/drawing/2015/10/21/chartex" xmlns:cx3="http://schemas.microsoft.com/office/drawing/2016/5/9/chartex" xmlns:cx4="http://schemas.microsoft.com/office/drawing/2016/5/10/chartex" xmlns:cx5="http://schemas.microsoft.com/office/drawing/2016/5/11/chartex" xmlns:cx6="http://schemas.microsoft.com/office/drawing/2016/5/12/chartex" xmlns:cx7="http://schemas.microsoft.com/office/drawing/2016/5/13/chartex" xmlns:cx8="http://schemas.microsoft.com/office/drawing/2016/5/14/chartex" xmlns:mc="http://schemas.openxmlformats.org/markup-compatibility/2006" xmlns:aink="http://schemas.microsoft.com/office/drawing/2016/ink" xmlns:am3d="http://schemas.microsoft.com/office/drawing/2017/model3d" xmlns:o="urn:schemas-microsoft-com:office:office" xmlns:r="http://schemas.openxmlformats.org/officeDocument/2006/relationships" xmlns:m="http://schemas.openxmlformats.org/officeDocument/2006/math" xmlns:v="urn:schemas-microsoft-com:vml" xmlns:wp14="http://schemas.microsoft.com/office/word/2010/wordprocessingDrawing" xmlns:wp="http://schemas.openxmlformats.org/drawingml/2006/wordprocessingDrawing" xmlns:w10="urn:schemas-microsoft-com:office:word" xmlns:w="http://schemas.openxmlformats.org/wordprocessingml/2006/main" xmlns:w14="http://schemas.microsoft.com/office/word/2010/wordml" xmlns:w15="http://schemas.microsoft.com/office/word/2012/wordml" xmlns:w16cex="http://schemas.microsoft.com/office/word/2018/wordml/cex" xmlns:w16cid="http://schemas.microsoft.com/office/word/2016/wordml/cid" xmlns:w16="http://schemas.microsoft.com/office/word/2018/wordml" xmlns:w16se="http://schemas.microsoft.com/office/word/2015/wordml/symex" xmlns:wpg="http://schemas.microsoft.com/office/word/2010/wordprocessingGroup" xmlns:wpi="http://schemas.microsoft.com/office/word/2010/wordprocessingInk" xmlns:wne="http://schemas.microsoft.com/office/word/2006/wordml" xmlns:wps="http://schemas.microsoft.com/office/word/2010/wordprocessingShape" mc:Ignorable="w14 w15 w16se w16cid w16 w16cex wp14">
   <w16cid:commentId w16cid:paraId="0F091E28" w16cid:durableId="2370A9EF"/>
   <w16cid:commentId w16cid:paraId="5732F096" w16cid:durableId="2370A9E8"/>
   <w16cid:commentId w16cid:paraId="30F69E4F" w16cid:durableId="2370A9D4"/>
@@ -22485,7 +22798,7 @@
 </file>
 
 <file path=word/endnotes.xml><?xml version="1.0" encoding="utf-8"?>
-<w:endnotes xmlns:wpc="http://schemas.microsoft.com/office/word/2010/wordprocessingCanvas" xmlns:cx="http://schemas.microsoft.com/office/drawing/2014/chartex" xmlns:cx1="http://schemas.microsoft.com/office/drawing/2015/9/8/chartex" xmlns:cx2="http://schemas.microsoft.com/office/drawing/2015/10/21/chartex" xmlns:cx3="http://schemas.microsoft.com/office/drawing/2016/5/9/chartex" xmlns:cx4="http://schemas.microsoft.com/office/drawing/2016/5/10/chartex" xmlns:cx5="http://schemas.microsoft.com/office/drawing/2016/5/11/chartex" xmlns:cx6="http://schemas.microsoft.com/office/drawing/2016/5/12/chartex" xmlns:cx7="http://schemas.microsoft.com/office/drawing/2016/5/13/chartex" xmlns:cx8="http://schemas.microsoft.com/office/drawing/2016/5/14/chartex" xmlns:mc="http://schemas.openxmlformats.org/markup-compatibility/2006" xmlns:aink="http://schemas.microsoft.com/office/drawing/2016/ink" xmlns:am3d="http://schemas.microsoft.com/office/drawing/2017/model3d" xmlns:o="urn:schemas-microsoft-com:office:office" xmlns:r="http://schemas.openxmlformats.org/officeDocument/2006/relationships" xmlns:m="http://schemas.openxmlformats.org/officeDocument/2006/math" xmlns:v="urn:schemas-microsoft-com:vml" xmlns:wp14="http://schemas.microsoft.com/office/word/2010/wordprocessingDrawing" xmlns:wp="http://schemas.openxmlformats.org/drawingml/2006/wordprocessingDrawing" xmlns:w10="urn:schemas-microsoft-com:office:word" xmlns:w="http://schemas.openxmlformats.org/wordprocessingml/2006/main" xmlns:w14="http://schemas.microsoft.com/office/word/2010/wordml" xmlns:w15="http://schemas.microsoft.com/office/word/2012/wordml" xmlns:w16cid="http://schemas.microsoft.com/office/word/2016/wordml/cid" xmlns:w16se="http://schemas.microsoft.com/office/word/2015/wordml/symex" xmlns:wpg="http://schemas.microsoft.com/office/word/2010/wordprocessingGroup" xmlns:wpi="http://schemas.microsoft.com/office/word/2010/wordprocessingInk" xmlns:wne="http://schemas.microsoft.com/office/word/2006/wordml" xmlns:wps="http://schemas.microsoft.com/office/word/2010/wordprocessingShape" mc:Ignorable="w14 w15 w16se w16cid wp14">
+<w:endnotes xmlns:wpc="http://schemas.microsoft.com/office/word/2010/wordprocessingCanvas" xmlns:cx="http://schemas.microsoft.com/office/drawing/2014/chartex" xmlns:cx1="http://schemas.microsoft.com/office/drawing/2015/9/8/chartex" xmlns:cx2="http://schemas.microsoft.com/office/drawing/2015/10/21/chartex" xmlns:cx3="http://schemas.microsoft.com/office/drawing/2016/5/9/chartex" xmlns:cx4="http://schemas.microsoft.com/office/drawing/2016/5/10/chartex" xmlns:cx5="http://schemas.microsoft.com/office/drawing/2016/5/11/chartex" xmlns:cx6="http://schemas.microsoft.com/office/drawing/2016/5/12/chartex" xmlns:cx7="http://schemas.microsoft.com/office/drawing/2016/5/13/chartex" xmlns:cx8="http://schemas.microsoft.com/office/drawing/2016/5/14/chartex" xmlns:mc="http://schemas.openxmlformats.org/markup-compatibility/2006" xmlns:aink="http://schemas.microsoft.com/office/drawing/2016/ink" xmlns:am3d="http://schemas.microsoft.com/office/drawing/2017/model3d" xmlns:o="urn:schemas-microsoft-com:office:office" xmlns:r="http://schemas.openxmlformats.org/officeDocument/2006/relationships" xmlns:m="http://schemas.openxmlformats.org/officeDocument/2006/math" xmlns:v="urn:schemas-microsoft-com:vml" xmlns:wp14="http://schemas.microsoft.com/office/word/2010/wordprocessingDrawing" xmlns:wp="http://schemas.openxmlformats.org/drawingml/2006/wordprocessingDrawing" xmlns:w10="urn:schemas-microsoft-com:office:word" xmlns:w="http://schemas.openxmlformats.org/wordprocessingml/2006/main" xmlns:w14="http://schemas.microsoft.com/office/word/2010/wordml" xmlns:w15="http://schemas.microsoft.com/office/word/2012/wordml" xmlns:w16cex="http://schemas.microsoft.com/office/word/2018/wordml/cex" xmlns:w16cid="http://schemas.microsoft.com/office/word/2016/wordml/cid" xmlns:w16="http://schemas.microsoft.com/office/word/2018/wordml" xmlns:w16se="http://schemas.microsoft.com/office/word/2015/wordml/symex" xmlns:wpg="http://schemas.microsoft.com/office/word/2010/wordprocessingGroup" xmlns:wpi="http://schemas.microsoft.com/office/word/2010/wordprocessingInk" xmlns:wne="http://schemas.microsoft.com/office/word/2006/wordml" xmlns:wps="http://schemas.microsoft.com/office/word/2010/wordprocessingShape" mc:Ignorable="w14 w15 w16se w16cid w16 w16cex wp14">
   <w:endnote w:type="separator" w:id="-1">
     <w:p>
       <w:pPr>
@@ -22510,7 +22823,7 @@
 </file>
 
 <file path=word/footnotes.xml><?xml version="1.0" encoding="utf-8"?>
-<w:footnotes xmlns:wpc="http://schemas.microsoft.com/office/word/2010/wordprocessingCanvas" xmlns:cx="http://schemas.microsoft.com/office/drawing/2014/chartex" xmlns:cx1="http://schemas.microsoft.com/office/drawing/2015/9/8/chartex" xmlns:cx2="http://schemas.microsoft.com/office/drawing/2015/10/21/chartex" xmlns:cx3="http://schemas.microsoft.com/office/drawing/2016/5/9/chartex" xmlns:cx4="http://schemas.microsoft.com/office/drawing/2016/5/10/chartex" xmlns:cx5="http://schemas.microsoft.com/office/drawing/2016/5/11/chartex" xmlns:cx6="http://schemas.microsoft.com/office/drawing/2016/5/12/chartex" xmlns:cx7="http://schemas.microsoft.com/office/drawing/2016/5/13/chartex" xmlns:cx8="http://schemas.microsoft.com/office/drawing/2016/5/14/chartex" xmlns:mc="http://schemas.openxmlformats.org/markup-compatibility/2006" xmlns:aink="http://schemas.microsoft.com/office/drawing/2016/ink" xmlns:am3d="http://schemas.microsoft.com/office/drawing/2017/model3d" xmlns:o="urn:schemas-microsoft-com:office:office" xmlns:r="http://schemas.openxmlformats.org/officeDocument/2006/relationships" xmlns:m="http://schemas.openxmlformats.org/officeDocument/2006/math" xmlns:v="urn:schemas-microsoft-com:vml" xmlns:wp14="http://schemas.microsoft.com/office/word/2010/wordprocessingDrawing" xmlns:wp="http://schemas.openxmlformats.org/drawingml/2006/wordprocessingDrawing" xmlns:w10="urn:schemas-microsoft-com:office:word" xmlns:w="http://schemas.openxmlformats.org/wordprocessingml/2006/main" xmlns:w14="http://schemas.microsoft.com/office/word/2010/wordml" xmlns:w15="http://schemas.microsoft.com/office/word/2012/wordml" xmlns:w16cid="http://schemas.microsoft.com/office/word/2016/wordml/cid" xmlns:w16se="http://schemas.microsoft.com/office/word/2015/wordml/symex" xmlns:wpg="http://schemas.microsoft.com/office/word/2010/wordprocessingGroup" xmlns:wpi="http://schemas.microsoft.com/office/word/2010/wordprocessingInk" xmlns:wne="http://schemas.microsoft.com/office/word/2006/wordml" xmlns:wps="http://schemas.microsoft.com/office/word/2010/wordprocessingShape" mc:Ignorable="w14 w15 w16se w16cid wp14">
+<w:footnotes xmlns:wpc="http://schemas.microsoft.com/office/word/2010/wordprocessingCanvas" xmlns:cx="http://schemas.microsoft.com/office/drawing/2014/chartex" xmlns:cx1="http://schemas.microsoft.com/office/drawing/2015/9/8/chartex" xmlns:cx2="http://schemas.microsoft.com/office/drawing/2015/10/21/chartex" xmlns:cx3="http://schemas.microsoft.com/office/drawing/2016/5/9/chartex" xmlns:cx4="http://schemas.microsoft.com/office/drawing/2016/5/10/chartex" xmlns:cx5="http://schemas.microsoft.com/office/drawing/2016/5/11/chartex" xmlns:cx6="http://schemas.microsoft.com/office/drawing/2016/5/12/chartex" xmlns:cx7="http://schemas.microsoft.com/office/drawing/2016/5/13/chartex" xmlns:cx8="http://schemas.microsoft.com/office/drawing/2016/5/14/chartex" xmlns:mc="http://schemas.openxmlformats.org/markup-compatibility/2006" xmlns:aink="http://schemas.microsoft.com/office/drawing/2016/ink" xmlns:am3d="http://schemas.microsoft.com/office/drawing/2017/model3d" xmlns:o="urn:schemas-microsoft-com:office:office" xmlns:r="http://schemas.openxmlformats.org/officeDocument/2006/relationships" xmlns:m="http://schemas.openxmlformats.org/officeDocument/2006/math" xmlns:v="urn:schemas-microsoft-com:vml" xmlns:wp14="http://schemas.microsoft.com/office/word/2010/wordprocessingDrawing" xmlns:wp="http://schemas.openxmlformats.org/drawingml/2006/wordprocessingDrawing" xmlns:w10="urn:schemas-microsoft-com:office:word" xmlns:w="http://schemas.openxmlformats.org/wordprocessingml/2006/main" xmlns:w14="http://schemas.microsoft.com/office/word/2010/wordml" xmlns:w15="http://schemas.microsoft.com/office/word/2012/wordml" xmlns:w16cex="http://schemas.microsoft.com/office/word/2018/wordml/cex" xmlns:w16cid="http://schemas.microsoft.com/office/word/2016/wordml/cid" xmlns:w16="http://schemas.microsoft.com/office/word/2018/wordml" xmlns:w16se="http://schemas.microsoft.com/office/word/2015/wordml/symex" xmlns:wpg="http://schemas.microsoft.com/office/word/2010/wordprocessingGroup" xmlns:wpi="http://schemas.microsoft.com/office/word/2010/wordprocessingInk" xmlns:wne="http://schemas.microsoft.com/office/word/2006/wordml" xmlns:wps="http://schemas.microsoft.com/office/word/2010/wordprocessingShape" mc:Ignorable="w14 w15 w16se w16cid w16 w16cex wp14">
   <w:footnote w:type="separator" w:id="-1">
     <w:p>
       <w:pPr>
@@ -22535,7 +22848,7 @@
 </file>
 
 <file path=word/numbering.xml><?xml version="1.0" encoding="utf-8"?>
-<w:numbering xmlns:wpc="http://schemas.microsoft.com/office/word/2010/wordprocessingCanvas" xmlns:cx="http://schemas.microsoft.com/office/drawing/2014/chartex" xmlns:cx1="http://schemas.microsoft.com/office/drawing/2015/9/8/chartex" xmlns:cx2="http://schemas.microsoft.com/office/drawing/2015/10/21/chartex" xmlns:cx3="http://schemas.microsoft.com/office/drawing/2016/5/9/chartex" xmlns:cx4="http://schemas.microsoft.com/office/drawing/2016/5/10/chartex" xmlns:cx5="http://schemas.microsoft.com/office/drawing/2016/5/11/chartex" xmlns:cx6="http://schemas.microsoft.com/office/drawing/2016/5/12/chartex" xmlns:cx7="http://schemas.microsoft.com/office/drawing/2016/5/13/chartex" xmlns:cx8="http://schemas.microsoft.com/office/drawing/2016/5/14/chartex" xmlns:mc="http://schemas.openxmlformats.org/markup-compatibility/2006" xmlns:aink="http://schemas.microsoft.com/office/drawing/2016/ink" xmlns:am3d="http://schemas.microsoft.com/office/drawing/2017/model3d" xmlns:o="urn:schemas-microsoft-com:office:office" xmlns:r="http://schemas.openxmlformats.org/officeDocument/2006/relationships" xmlns:m="http://schemas.openxmlformats.org/officeDocument/2006/math" xmlns:v="urn:schemas-microsoft-com:vml" xmlns:wp14="http://schemas.microsoft.com/office/word/2010/wordprocessingDrawing" xmlns:wp="http://schemas.openxmlformats.org/drawingml/2006/wordprocessingDrawing" xmlns:w10="urn:schemas-microsoft-com:office:word" xmlns:w="http://schemas.openxmlformats.org/wordprocessingml/2006/main" xmlns:w14="http://schemas.microsoft.com/office/word/2010/wordml" xmlns:w15="http://schemas.microsoft.com/office/word/2012/wordml" xmlns:w16cid="http://schemas.microsoft.com/office/word/2016/wordml/cid" xmlns:w16se="http://schemas.microsoft.com/office/word/2015/wordml/symex" xmlns:wpg="http://schemas.microsoft.com/office/word/2010/wordprocessingGroup" xmlns:wpi="http://schemas.microsoft.com/office/word/2010/wordprocessingInk" xmlns:wne="http://schemas.microsoft.com/office/word/2006/wordml" xmlns:wps="http://schemas.microsoft.com/office/word/2010/wordprocessingShape" mc:Ignorable="w14 w15 w16se w16cid wp14">
+<w:numbering xmlns:wpc="http://schemas.microsoft.com/office/word/2010/wordprocessingCanvas" xmlns:cx="http://schemas.microsoft.com/office/drawing/2014/chartex" xmlns:cx1="http://schemas.microsoft.com/office/drawing/2015/9/8/chartex" xmlns:cx2="http://schemas.microsoft.com/office/drawing/2015/10/21/chartex" xmlns:cx3="http://schemas.microsoft.com/office/drawing/2016/5/9/chartex" xmlns:cx4="http://schemas.microsoft.com/office/drawing/2016/5/10/chartex" xmlns:cx5="http://schemas.microsoft.com/office/drawing/2016/5/11/chartex" xmlns:cx6="http://schemas.microsoft.com/office/drawing/2016/5/12/chartex" xmlns:cx7="http://schemas.microsoft.com/office/drawing/2016/5/13/chartex" xmlns:cx8="http://schemas.microsoft.com/office/drawing/2016/5/14/chartex" xmlns:mc="http://schemas.openxmlformats.org/markup-compatibility/2006" xmlns:aink="http://schemas.microsoft.com/office/drawing/2016/ink" xmlns:am3d="http://schemas.microsoft.com/office/drawing/2017/model3d" xmlns:o="urn:schemas-microsoft-com:office:office" xmlns:r="http://schemas.openxmlformats.org/officeDocument/2006/relationships" xmlns:m="http://schemas.openxmlformats.org/officeDocument/2006/math" xmlns:v="urn:schemas-microsoft-com:vml" xmlns:wp14="http://schemas.microsoft.com/office/word/2010/wordprocessingDrawing" xmlns:wp="http://schemas.openxmlformats.org/drawingml/2006/wordprocessingDrawing" xmlns:w10="urn:schemas-microsoft-com:office:word" xmlns:w="http://schemas.openxmlformats.org/wordprocessingml/2006/main" xmlns:w14="http://schemas.microsoft.com/office/word/2010/wordml" xmlns:w15="http://schemas.microsoft.com/office/word/2012/wordml" xmlns:w16cex="http://schemas.microsoft.com/office/word/2018/wordml/cex" xmlns:w16cid="http://schemas.microsoft.com/office/word/2016/wordml/cid" xmlns:w16="http://schemas.microsoft.com/office/word/2018/wordml" xmlns:w16se="http://schemas.microsoft.com/office/word/2015/wordml/symex" xmlns:wpg="http://schemas.microsoft.com/office/word/2010/wordprocessingGroup" xmlns:wpi="http://schemas.microsoft.com/office/word/2010/wordprocessingInk" xmlns:wne="http://schemas.microsoft.com/office/word/2006/wordml" xmlns:wps="http://schemas.microsoft.com/office/word/2010/wordprocessingShape" mc:Ignorable="w14 w15 w16se w16cid w16 w16cex wp14">
   <w:abstractNum w:abstractNumId="0" w15:restartNumberingAfterBreak="0">
     <w:nsid w:val="03E633C8"/>
     <w:multiLevelType w:val="hybridMultilevel"/>
@@ -28015,7 +28328,7 @@
 </file>
 
 <file path=word/people.xml><?xml version="1.0" encoding="utf-8"?>
-<w15:people xmlns:wpc="http://schemas.microsoft.com/office/word/2010/wordprocessingCanvas" xmlns:cx="http://schemas.microsoft.com/office/drawing/2014/chartex" xmlns:cx1="http://schemas.microsoft.com/office/drawing/2015/9/8/chartex" xmlns:cx2="http://schemas.microsoft.com/office/drawing/2015/10/21/chartex" xmlns:cx3="http://schemas.microsoft.com/office/drawing/2016/5/9/chartex" xmlns:cx4="http://schemas.microsoft.com/office/drawing/2016/5/10/chartex" xmlns:cx5="http://schemas.microsoft.com/office/drawing/2016/5/11/chartex" xmlns:cx6="http://schemas.microsoft.com/office/drawing/2016/5/12/chartex" xmlns:cx7="http://schemas.microsoft.com/office/drawing/2016/5/13/chartex" xmlns:cx8="http://schemas.microsoft.com/office/drawing/2016/5/14/chartex" xmlns:mc="http://schemas.openxmlformats.org/markup-compatibility/2006" xmlns:aink="http://schemas.microsoft.com/office/drawing/2016/ink" xmlns:am3d="http://schemas.microsoft.com/office/drawing/2017/model3d" xmlns:o="urn:schemas-microsoft-com:office:office" xmlns:r="http://schemas.openxmlformats.org/officeDocument/2006/relationships" xmlns:m="http://schemas.openxmlformats.org/officeDocument/2006/math" xmlns:v="urn:schemas-microsoft-com:vml" xmlns:wp14="http://schemas.microsoft.com/office/word/2010/wordprocessingDrawing" xmlns:wp="http://schemas.openxmlformats.org/drawingml/2006/wordprocessingDrawing" xmlns:w10="urn:schemas-microsoft-com:office:word" xmlns:w="http://schemas.openxmlformats.org/wordprocessingml/2006/main" xmlns:w14="http://schemas.microsoft.com/office/word/2010/wordml" xmlns:w15="http://schemas.microsoft.com/office/word/2012/wordml" xmlns:w16cid="http://schemas.microsoft.com/office/word/2016/wordml/cid" xmlns:w16se="http://schemas.microsoft.com/office/word/2015/wordml/symex" xmlns:wpg="http://schemas.microsoft.com/office/word/2010/wordprocessingGroup" xmlns:wpi="http://schemas.microsoft.com/office/word/2010/wordprocessingInk" xmlns:wne="http://schemas.microsoft.com/office/word/2006/wordml" xmlns:wps="http://schemas.microsoft.com/office/word/2010/wordprocessingShape" mc:Ignorable="w14 w15 w16se w16cid wp14">
+<w15:people xmlns:wpc="http://schemas.microsoft.com/office/word/2010/wordprocessingCanvas" xmlns:cx="http://schemas.microsoft.com/office/drawing/2014/chartex" xmlns:cx1="http://schemas.microsoft.com/office/drawing/2015/9/8/chartex" xmlns:cx2="http://schemas.microsoft.com/office/drawing/2015/10/21/chartex" xmlns:cx3="http://schemas.microsoft.com/office/drawing/2016/5/9/chartex" xmlns:cx4="http://schemas.microsoft.com/office/drawing/2016/5/10/chartex" xmlns:cx5="http://schemas.microsoft.com/office/drawing/2016/5/11/chartex" xmlns:cx6="http://schemas.microsoft.com/office/drawing/2016/5/12/chartex" xmlns:cx7="http://schemas.microsoft.com/office/drawing/2016/5/13/chartex" xmlns:cx8="http://schemas.microsoft.com/office/drawing/2016/5/14/chartex" xmlns:mc="http://schemas.openxmlformats.org/markup-compatibility/2006" xmlns:aink="http://schemas.microsoft.com/office/drawing/2016/ink" xmlns:am3d="http://schemas.microsoft.com/office/drawing/2017/model3d" xmlns:o="urn:schemas-microsoft-com:office:office" xmlns:r="http://schemas.openxmlformats.org/officeDocument/2006/relationships" xmlns:m="http://schemas.openxmlformats.org/officeDocument/2006/math" xmlns:v="urn:schemas-microsoft-com:vml" xmlns:wp14="http://schemas.microsoft.com/office/word/2010/wordprocessingDrawing" xmlns:wp="http://schemas.openxmlformats.org/drawingml/2006/wordprocessingDrawing" xmlns:w10="urn:schemas-microsoft-com:office:word" xmlns:w="http://schemas.openxmlformats.org/wordprocessingml/2006/main" xmlns:w14="http://schemas.microsoft.com/office/word/2010/wordml" xmlns:w15="http://schemas.microsoft.com/office/word/2012/wordml" xmlns:w16cex="http://schemas.microsoft.com/office/word/2018/wordml/cex" xmlns:w16cid="http://schemas.microsoft.com/office/word/2016/wordml/cid" xmlns:w16="http://schemas.microsoft.com/office/word/2018/wordml" xmlns:w16se="http://schemas.microsoft.com/office/word/2015/wordml/symex" xmlns:wpg="http://schemas.microsoft.com/office/word/2010/wordprocessingGroup" xmlns:wpi="http://schemas.microsoft.com/office/word/2010/wordprocessingInk" xmlns:wne="http://schemas.microsoft.com/office/word/2006/wordml" xmlns:wps="http://schemas.microsoft.com/office/word/2010/wordprocessingShape" mc:Ignorable="w14 w15 w16se w16cid w16 w16cex wp14">
   <w15:person w15:author="Szilvasi, Peter (ADV D EU HU OPS 4 1)">
     <w15:presenceInfo w15:providerId="AD" w15:userId="S::peter.szilvasi@evosoft.com::6dd2e106-b852-45d7-bca4-8c9d178654d0"/>
   </w15:person>
@@ -28023,7 +28336,7 @@
 </file>
 
 <file path=word/styles.xml><?xml version="1.0" encoding="utf-8"?>
-<w:styles xmlns:mc="http://schemas.openxmlformats.org/markup-compatibility/2006" xmlns:r="http://schemas.openxmlformats.org/officeDocument/2006/relationships" xmlns:w="http://schemas.openxmlformats.org/wordprocessingml/2006/main" xmlns:w14="http://schemas.microsoft.com/office/word/2010/wordml" xmlns:w15="http://schemas.microsoft.com/office/word/2012/wordml" xmlns:w16cid="http://schemas.microsoft.com/office/word/2016/wordml/cid" xmlns:w16se="http://schemas.microsoft.com/office/word/2015/wordml/symex" mc:Ignorable="w14 w15 w16se w16cid">
+<w:styles xmlns:mc="http://schemas.openxmlformats.org/markup-compatibility/2006" xmlns:r="http://schemas.openxmlformats.org/officeDocument/2006/relationships" xmlns:w="http://schemas.openxmlformats.org/wordprocessingml/2006/main" xmlns:w14="http://schemas.microsoft.com/office/word/2010/wordml" xmlns:w15="http://schemas.microsoft.com/office/word/2012/wordml" xmlns:w16cex="http://schemas.microsoft.com/office/word/2018/wordml/cex" xmlns:w16cid="http://schemas.microsoft.com/office/word/2016/wordml/cid" xmlns:w16="http://schemas.microsoft.com/office/word/2018/wordml" xmlns:w16se="http://schemas.microsoft.com/office/word/2015/wordml/symex" mc:Ignorable="w14 w15 w16se w16cid w16 w16cex">
   <w:docDefaults>
     <w:rPrDefault>
       <w:rPr>

</xml_diff>

<commit_message>
Look through, cleanup: ML pipeline - learning types
</commit_message>
<xml_diff>
--- a/Documents/dolgozat.docx
+++ b/Documents/dolgozat.docx
@@ -4620,6 +4620,9 @@
       <w:r>
         <w:t>A gépi tanulás módjai két nagy csoportba válaszhatjuk szét</w:t>
       </w:r>
+      <w:r>
+        <w:t>:</w:t>
+      </w:r>
       <w:sdt>
         <w:sdtPr>
           <w:id w:val="-967815835"/>
@@ -4655,15 +4658,80 @@
     </w:p>
     <w:p>
       <w:pPr>
-        <w:pStyle w:val="ListParagraph"/>
-        <w:numPr>
-          <w:ilvl w:val="0"/>
-          <w:numId w:val="24"/>
-        </w:numPr>
-        <w:jc w:val="both"/>
-      </w:pPr>
-      <w:r>
-        <w:t>Kötegelt vagy offline tanulási módszerek. Ezek gépi tanulási módszerek, amelyeket végpontok közötti gépi tanulási rendszerekben alkalmaznak</w:t>
+        <w:jc w:val="both"/>
+        <w:rPr>
+          <w:b/>
+          <w:bCs/>
+        </w:rPr>
+      </w:pPr>
+      <w:r>
+        <w:rPr>
+          <w:b/>
+          <w:bCs/>
+        </w:rPr>
+        <w:t>Offline</w:t>
+      </w:r>
+    </w:p>
+    <w:p>
+      <w:pPr>
+        <w:jc w:val="both"/>
+      </w:pPr>
+      <w:r>
+        <w:t xml:space="preserve">Kötegelt vagy </w:t>
+      </w:r>
+      <w:r>
+        <w:rPr>
+          <w:b/>
+          <w:bCs/>
+          <w:i/>
+          <w:iCs/>
+        </w:rPr>
+        <w:t>offline</w:t>
+      </w:r>
+      <w:r>
+        <w:t xml:space="preserve"> tanulási módszerek.</w:t>
+      </w:r>
+      <w:r>
+        <w:t xml:space="preserve"> </w:t>
+      </w:r>
+      <w:r>
+        <w:rPr>
+          <w:b/>
+          <w:bCs/>
+          <w:i/>
+          <w:iCs/>
+        </w:rPr>
+        <w:t>N</w:t>
+      </w:r>
+      <w:r>
+        <w:rPr>
+          <w:b/>
+          <w:bCs/>
+          <w:i/>
+          <w:iCs/>
+        </w:rPr>
+        <w:t>em</w:t>
+      </w:r>
+      <w:r>
+        <w:t xml:space="preserve"> képes </w:t>
+      </w:r>
+      <w:r>
+        <w:rPr>
+          <w:b/>
+          <w:bCs/>
+          <w:i/>
+          <w:iCs/>
+        </w:rPr>
+        <w:t>fokozatosan</w:t>
+      </w:r>
+      <w:r>
+        <w:t xml:space="preserve"> tanulni: az összes rendelkezésre álló adat felhasználásával kell </w:t>
+      </w:r>
+      <w:r>
+        <w:t>ki</w:t>
+      </w:r>
+      <w:r>
+        <w:t>képezni. Ez általában sok időt és számítási erőforrásokat igényel. Először a rendszert betanítják, majd elindítják a termelésbe</w:t>
       </w:r>
       <w:r>
         <w:t>.</w:t>
@@ -4672,13 +4740,19 @@
         <w:t xml:space="preserve"> </w:t>
       </w:r>
       <w:r>
-        <w:t>Itt</w:t>
-      </w:r>
-      <w:r>
-        <w:t xml:space="preserve"> a modellt az összes rendelkezésre álló képzési adat felhasználásával képezik egy</w:t>
-      </w:r>
-      <w:r>
-        <w:t>szerre</w:t>
+        <w:t>T</w:t>
+      </w:r>
+      <w:r>
+        <w:t xml:space="preserve">anulás nélkül futnak csak </w:t>
+      </w:r>
+      <w:r>
+        <w:t>alkalmaz</w:t>
+      </w:r>
+      <w:r>
+        <w:t>zák</w:t>
+      </w:r>
+      <w:r>
+        <w:t xml:space="preserve"> a tanultakat</w:t>
       </w:r>
       <w:r>
         <w:t>.</w:t>
@@ -4686,33 +4760,185 @@
     </w:p>
     <w:p>
       <w:pPr>
-        <w:pStyle w:val="ListParagraph"/>
-        <w:numPr>
-          <w:ilvl w:val="0"/>
-          <w:numId w:val="24"/>
-        </w:numPr>
-        <w:jc w:val="both"/>
-      </w:pPr>
-      <w:r>
-        <w:t xml:space="preserve">Az online képzési módszerek a kötegelt tanuláshoz képest más módon működnek. A </w:t>
-      </w:r>
-      <w:r>
-        <w:t xml:space="preserve">képzés </w:t>
-      </w:r>
-      <w:r>
-        <w:t>adatokat általában több növekményes kötegben teszik az algoritmusba. Ezeket a tételeket mini kötegeknek</w:t>
-      </w:r>
-      <w:r>
-        <w:t xml:space="preserve"> (batch)</w:t>
-      </w:r>
-      <w:r>
-        <w:t xml:space="preserve"> nevezzük. Dióhéjban az a különbség a kötegelt tanulás és az online tanulás között, hogy miként tápláljuk a</w:t>
-      </w:r>
-      <w:r>
-        <w:t xml:space="preserve"> képzési </w:t>
-      </w:r>
-      <w:r>
-        <w:t>adatait.</w:t>
+        <w:jc w:val="both"/>
+        <w:rPr>
+          <w:b/>
+          <w:bCs/>
+        </w:rPr>
+      </w:pPr>
+      <w:r>
+        <w:rPr>
+          <w:b/>
+          <w:bCs/>
+        </w:rPr>
+        <w:t>Online</w:t>
+      </w:r>
+    </w:p>
+    <w:p>
+      <w:pPr>
+        <w:jc w:val="both"/>
+      </w:pPr>
+      <w:r>
+        <w:t xml:space="preserve">Az </w:t>
+      </w:r>
+      <w:r>
+        <w:rPr>
+          <w:b/>
+          <w:bCs/>
+          <w:i/>
+          <w:iCs/>
+        </w:rPr>
+        <w:t>online</w:t>
+      </w:r>
+      <w:r>
+        <w:rPr>
+          <w:b/>
+          <w:bCs/>
+          <w:i/>
+          <w:iCs/>
+        </w:rPr>
+        <w:t xml:space="preserve"> </w:t>
+      </w:r>
+      <w:r>
+        <w:t>tanulási</w:t>
+      </w:r>
+      <w:r>
+        <w:t xml:space="preserve"> módszerek. </w:t>
+      </w:r>
+      <w:r>
+        <w:rPr>
+          <w:b/>
+          <w:bCs/>
+          <w:i/>
+          <w:iCs/>
+        </w:rPr>
+        <w:t>I</w:t>
+      </w:r>
+      <w:r>
+        <w:rPr>
+          <w:b/>
+          <w:bCs/>
+          <w:i/>
+          <w:iCs/>
+        </w:rPr>
+        <w:t>nkrementálisan</w:t>
+      </w:r>
+      <w:r>
+        <w:t xml:space="preserve"> </w:t>
+      </w:r>
+      <w:r>
+        <w:t>tanul</w:t>
+      </w:r>
+      <w:r>
+        <w:t xml:space="preserve"> az adatpéldányok egymás utáni adagolásával mini</w:t>
+      </w:r>
+      <w:r>
+        <w:t xml:space="preserve"> </w:t>
+      </w:r>
+      <w:r>
+        <w:t>kötegek</w:t>
+      </w:r>
+      <w:r>
+        <w:t xml:space="preserve"> (</w:t>
+      </w:r>
+      <w:r>
+        <w:rPr>
+          <w:b/>
+          <w:bCs/>
+          <w:i/>
+          <w:iCs/>
+        </w:rPr>
+        <w:t>batch</w:t>
+      </w:r>
+      <w:r>
+        <w:t>)</w:t>
+      </w:r>
+      <w:r>
+        <w:t xml:space="preserve"> formájában. Minden tanulási lépés gyors és olcsó, így a rendszer menet közben </w:t>
+      </w:r>
+      <w:r>
+        <w:t>tanul</w:t>
+      </w:r>
+      <w:r>
+        <w:t xml:space="preserve"> az új adatok</w:t>
+      </w:r>
+      <w:r>
+        <w:t>ból.</w:t>
+      </w:r>
+    </w:p>
+    <w:p>
+      <w:pPr>
+        <w:jc w:val="both"/>
+      </w:pPr>
+      <w:r>
+        <w:t>Az online tanulási rendszerek egyik fontos paramétere, hogy milyen gyorsan kell alkalmazkodniuk a változó adatokhoz: ezt nevezzük tanulási aránynak</w:t>
+      </w:r>
+      <w:r>
+        <w:t xml:space="preserve"> (</w:t>
+      </w:r>
+      <w:proofErr w:type="spellStart"/>
+      <w:r>
+        <w:rPr>
+          <w:b/>
+          <w:bCs/>
+          <w:i/>
+          <w:iCs/>
+        </w:rPr>
+        <w:t>learning</w:t>
+      </w:r>
+      <w:proofErr w:type="spellEnd"/>
+      <w:r>
+        <w:rPr>
+          <w:b/>
+          <w:bCs/>
+          <w:i/>
+          <w:iCs/>
+        </w:rPr>
+        <w:t xml:space="preserve"> </w:t>
+      </w:r>
+      <w:proofErr w:type="spellStart"/>
+      <w:r>
+        <w:rPr>
+          <w:b/>
+          <w:bCs/>
+          <w:i/>
+          <w:iCs/>
+        </w:rPr>
+        <w:t>rate</w:t>
+      </w:r>
+      <w:proofErr w:type="spellEnd"/>
+      <w:r>
+        <w:t>)</w:t>
+      </w:r>
+      <w:r>
+        <w:t>. Ha magas tanulási arányt állít</w:t>
+      </w:r>
+      <w:r>
+        <w:t>unk</w:t>
+      </w:r>
+      <w:r>
+        <w:t xml:space="preserve"> be, akkor a rendszere gyorsan alkalmazkodni fog az új adatokhoz, de hajlamos gyorsan elfelejteni a régi adatokat is</w:t>
+      </w:r>
+      <w:r>
+        <w:t>.</w:t>
+      </w:r>
+      <w:r>
+        <w:t xml:space="preserve"> </w:t>
+      </w:r>
+      <w:r>
+        <w:t xml:space="preserve">Az online tanulás nagy kihívása, hogy ha </w:t>
+      </w:r>
+      <w:r>
+        <w:rPr>
+          <w:b/>
+          <w:bCs/>
+          <w:i/>
+          <w:iCs/>
+        </w:rPr>
+        <w:t>rossz adatokat</w:t>
+      </w:r>
+      <w:r>
+        <w:t xml:space="preserve"> táplálnak be a rendszerbe, akkor a rendszer teljesítménye fokozatosan csökken.</w:t>
       </w:r>
     </w:p>
     <w:p>
@@ -4770,7 +4996,11 @@
         <w:t>I</w:t>
       </w:r>
       <w:r>
-        <w:t xml:space="preserve">tt az ideje, hogy egy kicsit elmélyüljünk és megértsük, hogyan valósítjuk meg valójában a gépi tanulást. </w:t>
+        <w:t xml:space="preserve">tt az ideje, hogy egy kicsit elmélyüljünk és </w:t>
+      </w:r>
+      <w:r>
+        <w:lastRenderedPageBreak/>
+        <w:t xml:space="preserve">megértsük, hogyan valósítjuk meg valójában a gépi tanulást. </w:t>
       </w:r>
       <w:r>
         <w:t xml:space="preserve">A következő részben bemutatásra kerül </w:t>
@@ -4911,7 +5141,6 @@
           <w:i/>
           <w:iCs/>
         </w:rPr>
-        <w:lastRenderedPageBreak/>
         <w:t>Adatszerzés</w:t>
       </w:r>
       <w:r>
@@ -5167,6 +5396,7 @@
         <w:jc w:val="both"/>
       </w:pPr>
       <w:r>
+        <w:lastRenderedPageBreak/>
         <w:t xml:space="preserve">Mennyiségre vonatkozó kérdések: </w:t>
       </w:r>
       <w:r>
@@ -5225,7 +5455,6 @@
         <w:jc w:val="both"/>
       </w:pPr>
       <w:r>
-        <w:lastRenderedPageBreak/>
         <w:t>A probléma megfogalmazása egy kérdéssel kezdődik. A kérdésre való választ, pedig a gépi tanulás során fogjuk megkapni. Előfordul, hogy a folyamatosan fejlődő világban ugyan arra a kérdésre később más válasz társul. Esetemben több kérdés forma is megmutatkozik. „X” vagy „Y” tananyagot/forrás válaszam a tanulásra? Napi hány óra tanulást töltsek gyakorlattal vagy elmélettel? Milyen típusú tanuló vagyok?</w:t>
       </w:r>
       <w:r>
@@ -5615,6 +5844,7 @@
         <w:jc w:val="both"/>
       </w:pPr>
       <w:r>
+        <w:lastRenderedPageBreak/>
         <w:t>Amíg nem megfelelőek az adatok, addig nem érdemes elkezdeni a modell tanítását. Hiszen a nem egyértelmű vagy használhatatlan adatokkal való tanítás, értelmetlen és haszontalan modellt eredményezz. Informatikában gyakran használt kifejezés erre, hogy „Szemét be szemét ki”.</w:t>
       </w:r>
     </w:p>
@@ -5632,11 +5862,7 @@
         <w:t>k szétválasztása</w:t>
       </w:r>
       <w:r>
-        <w:t xml:space="preserve">. Az adatszegregáció abból áll, hogy az adatokat két halmazra osztjuk. Képzési készlet, amelyet a gépi tanulási </w:t>
-      </w:r>
-      <w:r>
-        <w:lastRenderedPageBreak/>
-        <w:t xml:space="preserve">algoritmus megtanulására és megtanítására használnak. A gépi tanulási algoritmus kiképzése az algoritmus bizonyos belső paramétereinek beállításának folyamata. Tesztkészlet, amelyet a gépi tanulási algoritmus teljes teljesítményének és általánosításának értékelésére használnak. </w:t>
+        <w:t xml:space="preserve">. Az adatszegregáció abból áll, hogy az adatokat két halmazra osztjuk. Képzési készlet, amelyet a gépi tanulási algoritmus megtanulására és megtanítására használnak. A gépi tanulási algoritmus kiképzése az algoritmus bizonyos belső paramétereinek beállításának folyamata. Tesztkészlet, amelyet a gépi tanulási algoritmus teljes teljesítményének és általánosításának értékelésére használnak. </w:t>
       </w:r>
       <w:r>
         <w:t>A teszt adatokat</w:t>
@@ -5999,6 +6225,7 @@
         <w:rPr>
           <w:noProof/>
         </w:rPr>
+        <w:lastRenderedPageBreak/>
         <w:drawing>
           <wp:inline distT="0" distB="0" distL="0" distR="0" wp14:anchorId="1CD972B8" wp14:editId="707C016D">
             <wp:extent cx="4772025" cy="581025"/>
@@ -6063,7 +6290,6 @@
         <w:jc w:val="both"/>
       </w:pPr>
       <w:r>
-        <w:lastRenderedPageBreak/>
         <w:t>V</w:t>
       </w:r>
       <w:r>
@@ -14739,9 +14965,11 @@
       <w:r>
         <w:t xml:space="preserve">készletnek, az utolsó csoportot pedig tesztkészletnek. A kör pontosságát </w:t>
       </w:r>
+      <w:proofErr w:type="gramStart"/>
       <w:r>
         <w:t>Pontosság[</w:t>
       </w:r>
+      <w:proofErr w:type="gramEnd"/>
       <w:r>
         <w:t>1</w:t>
       </w:r>
@@ -14769,9 +14997,11 @@
       <w:r>
         <w:t xml:space="preserve"> a harmadik csoportot tesztkészletnek választjuk. A kör pontosságát </w:t>
       </w:r>
+      <w:proofErr w:type="gramStart"/>
       <w:r>
         <w:t>Pontosság[</w:t>
       </w:r>
+      <w:proofErr w:type="gramEnd"/>
       <w:r>
         <w:t>2</w:t>
       </w:r>
@@ -14793,9 +15023,11 @@
       <w:r>
         <w:t xml:space="preserve"> a második csoportot tesztkészletnek. A pontosságot </w:t>
       </w:r>
+      <w:proofErr w:type="gramStart"/>
       <w:r>
         <w:t>Pontosság[</w:t>
       </w:r>
+      <w:proofErr w:type="gramEnd"/>
       <w:r>
         <w:t>3</w:t>
       </w:r>
@@ -14817,9 +15049,11 @@
       <w:r>
         <w:t xml:space="preserve">készletnek. A kör pontosságát </w:t>
       </w:r>
+      <w:proofErr w:type="gramStart"/>
       <w:r>
         <w:t>Pontosság[</w:t>
       </w:r>
+      <w:proofErr w:type="gramEnd"/>
       <w:r>
         <w:t>4</w:t>
       </w:r>
@@ -16245,7 +16479,15 @@
         <w:t xml:space="preserve"> stb</w:t>
       </w:r>
       <w:r>
-        <w:t>. Összevonjuk az egyes modellek eredményeit, hogy megkapjuk a az együttes</w:t>
+        <w:t xml:space="preserve">. Összevonjuk az egyes modellek eredményeit, hogy megkapjuk </w:t>
+      </w:r>
+      <w:proofErr w:type="gramStart"/>
+      <w:r>
+        <w:t>a</w:t>
+      </w:r>
+      <w:proofErr w:type="gramEnd"/>
+      <w:r>
+        <w:t xml:space="preserve"> az együttes</w:t>
       </w:r>
       <w:r>
         <w:t xml:space="preserve"> </w:t>

</xml_diff>

<commit_message>
Look through and clean up - ML pipeline - ML pipeline
</commit_message>
<xml_diff>
--- a/Documents/dolgozat.docx
+++ b/Documents/dolgozat.docx
@@ -4701,7 +4701,10 @@
           <w:i/>
           <w:iCs/>
         </w:rPr>
-        <w:t>N</w:t>
+        <w:t>Nem</w:t>
+      </w:r>
+      <w:r>
+        <w:t xml:space="preserve"> képes </w:t>
       </w:r>
       <w:r>
         <w:rPr>
@@ -4710,10 +4713,64 @@
           <w:i/>
           <w:iCs/>
         </w:rPr>
-        <w:t>em</w:t>
-      </w:r>
-      <w:r>
-        <w:t xml:space="preserve"> képes </w:t>
+        <w:t>fokozatosan</w:t>
+      </w:r>
+      <w:r>
+        <w:t xml:space="preserve"> tanulni: az összes rendelkezésre álló adat felhasználásával kell </w:t>
+      </w:r>
+      <w:r>
+        <w:t>ki</w:t>
+      </w:r>
+      <w:r>
+        <w:t>képezni. Ez általában sok időt és számítási erőforrásokat igényel. Először a rendszert betanítják, majd elindítják a termelésbe</w:t>
+      </w:r>
+      <w:r>
+        <w:t>.</w:t>
+      </w:r>
+      <w:r>
+        <w:t xml:space="preserve"> </w:t>
+      </w:r>
+      <w:r>
+        <w:t>T</w:t>
+      </w:r>
+      <w:r>
+        <w:t xml:space="preserve">anulás nélkül futnak csak </w:t>
+      </w:r>
+      <w:r>
+        <w:t>alkalmaz</w:t>
+      </w:r>
+      <w:r>
+        <w:t>zák</w:t>
+      </w:r>
+      <w:r>
+        <w:t xml:space="preserve"> a tanultakat</w:t>
+      </w:r>
+      <w:r>
+        <w:t>.</w:t>
+      </w:r>
+    </w:p>
+    <w:p>
+      <w:pPr>
+        <w:jc w:val="both"/>
+        <w:rPr>
+          <w:b/>
+          <w:bCs/>
+        </w:rPr>
+      </w:pPr>
+      <w:r>
+        <w:rPr>
+          <w:b/>
+          <w:bCs/>
+        </w:rPr>
+        <w:t>Online</w:t>
+      </w:r>
+    </w:p>
+    <w:p>
+      <w:pPr>
+        <w:jc w:val="both"/>
+      </w:pPr>
+      <w:r>
+        <w:t xml:space="preserve">Az </w:t>
       </w:r>
       <w:r>
         <w:rPr>
@@ -4722,64 +4779,7 @@
           <w:i/>
           <w:iCs/>
         </w:rPr>
-        <w:t>fokozatosan</w:t>
-      </w:r>
-      <w:r>
-        <w:t xml:space="preserve"> tanulni: az összes rendelkezésre álló adat felhasználásával kell </w:t>
-      </w:r>
-      <w:r>
-        <w:t>ki</w:t>
-      </w:r>
-      <w:r>
-        <w:t>képezni. Ez általában sok időt és számítási erőforrásokat igényel. Először a rendszert betanítják, majd elindítják a termelésbe</w:t>
-      </w:r>
-      <w:r>
-        <w:t>.</w:t>
-      </w:r>
-      <w:r>
-        <w:t xml:space="preserve"> </w:t>
-      </w:r>
-      <w:r>
-        <w:t>T</w:t>
-      </w:r>
-      <w:r>
-        <w:t xml:space="preserve">anulás nélkül futnak csak </w:t>
-      </w:r>
-      <w:r>
-        <w:t>alkalmaz</w:t>
-      </w:r>
-      <w:r>
-        <w:t>zák</w:t>
-      </w:r>
-      <w:r>
-        <w:t xml:space="preserve"> a tanultakat</w:t>
-      </w:r>
-      <w:r>
-        <w:t>.</w:t>
-      </w:r>
-    </w:p>
-    <w:p>
-      <w:pPr>
-        <w:jc w:val="both"/>
-        <w:rPr>
-          <w:b/>
-          <w:bCs/>
-        </w:rPr>
-      </w:pPr>
-      <w:r>
-        <w:rPr>
-          <w:b/>
-          <w:bCs/>
-        </w:rPr>
-        <w:t>Online</w:t>
-      </w:r>
-    </w:p>
-    <w:p>
-      <w:pPr>
-        <w:jc w:val="both"/>
-      </w:pPr>
-      <w:r>
-        <w:t xml:space="preserve">Az </w:t>
+        <w:t>online</w:t>
       </w:r>
       <w:r>
         <w:rPr>
@@ -4788,7 +4788,13 @@
           <w:i/>
           <w:iCs/>
         </w:rPr>
-        <w:t>online</w:t>
+        <w:t xml:space="preserve"> </w:t>
+      </w:r>
+      <w:r>
+        <w:t>tanulási</w:t>
+      </w:r>
+      <w:r>
+        <w:t xml:space="preserve"> módszerek. </w:t>
       </w:r>
       <w:r>
         <w:rPr>
@@ -4797,31 +4803,7 @@
           <w:i/>
           <w:iCs/>
         </w:rPr>
-        <w:t xml:space="preserve"> </w:t>
-      </w:r>
-      <w:r>
-        <w:t>tanulási</w:t>
-      </w:r>
-      <w:r>
-        <w:t xml:space="preserve"> módszerek. </w:t>
-      </w:r>
-      <w:r>
-        <w:rPr>
-          <w:b/>
-          <w:bCs/>
-          <w:i/>
-          <w:iCs/>
-        </w:rPr>
-        <w:t>I</w:t>
-      </w:r>
-      <w:r>
-        <w:rPr>
-          <w:b/>
-          <w:bCs/>
-          <w:i/>
-          <w:iCs/>
-        </w:rPr>
-        <w:t>nkrementálisan</w:t>
+        <w:t>Inkrementálisan</w:t>
       </w:r>
       <w:r>
         <w:t xml:space="preserve"> </w:t>
@@ -5147,10 +5129,10 @@
         <w:t xml:space="preserve">: </w:t>
       </w:r>
       <w:r>
-        <w:t>Ezután folytatjuk az adatszerzés szakaszát, és előkészítjük az adatokat. Ezt követően el kell végeznünk néhány adatszegregációt</w:t>
-      </w:r>
-      <w:r>
-        <w:t>.</w:t>
+        <w:t xml:space="preserve">Ezután folytatjuk az adatszerzés szakaszát, és előkészítjük az adatokat. Ezt követően </w:t>
+      </w:r>
+      <w:r>
+        <w:t>szét kell választanunk az adatot tanító és tesztelő halmazra.</w:t>
       </w:r>
     </w:p>
     <w:p>
@@ -5176,7 +5158,13 @@
         <w:t>Modell tanítás</w:t>
       </w:r>
       <w:r>
-        <w:t>: Miután meg vannak a megfelelően előkészített adatok, neki láthatunk a modellünk betanítására. A tanítás befejezése után kiértékeljük a modellt, hogy mennyire felel meg az adott probléma megoldására.</w:t>
+        <w:t>: Miután meg vannak a megfelelően előkészített adatok, neki láthatunk a model</w:t>
+      </w:r>
+      <w:r>
+        <w:t>l</w:t>
+      </w:r>
+      <w:r>
+        <w:t xml:space="preserve"> betanítására. A tanítás befejezése után kiértékeljük a modellt, hogy mennyire felel meg az adott probléma megoldására.</w:t>
       </w:r>
     </w:p>
     <w:p>
@@ -5207,7 +5195,13 @@
         <w:t>: Az utolsó fázis a modell telepítés. Ekkor kerül használatba</w:t>
       </w:r>
       <w:r>
-        <w:t xml:space="preserve"> a betanított modell. Ide tartozik a még a modell karbantartása is.</w:t>
+        <w:t xml:space="preserve"> a betanított modell. Ide tartozik még a</w:t>
+      </w:r>
+      <w:r>
+        <w:t xml:space="preserve"> </w:t>
+      </w:r>
+      <w:r>
+        <w:t>modell karbantartása is.</w:t>
       </w:r>
     </w:p>
     <w:p>
@@ -5286,13 +5280,31 @@
         <w:jc w:val="both"/>
       </w:pPr>
       <w:r>
-        <w:t xml:space="preserve">A probléma-meghatározási szakasz az első szakasz a gépi tanulási folyamatban. A gépi tanulás problémájának első és legfontosabb lépése az üzleti kérdés egyértelmű meghatározása, amelyre választ szeretnénk adni. Megpróbáljuk </w:t>
+        <w:t xml:space="preserve">A probléma-meghatározási szakasz az első szakasz a gépi tanulási folyamatban. A gépi tanulás problémájának első és legfontosabb lépése az </w:t>
+      </w:r>
+      <w:r>
+        <w:rPr>
+          <w:b/>
+          <w:bCs/>
+          <w:i/>
+          <w:iCs/>
+        </w:rPr>
+        <w:t>üzleti kérdés</w:t>
+      </w:r>
+      <w:r>
+        <w:t xml:space="preserve"> egyértelmű meghatározása, amelyre választ szeretnénk adni. Megpróbáljuk </w:t>
       </w:r>
       <w:r>
         <w:t>előre jelezni</w:t>
       </w:r>
       <w:r>
-        <w:t xml:space="preserve"> a következő hónap eladásait a készletelőzmények alapján? Vagy talán a demográfiai információk alapján kategorizálni tervezzük ügyfélkörünket.</w:t>
+        <w:t xml:space="preserve"> a következő hónap eladásait a készletelőzmények alapján? Vagy a demográfiai információk alapján kategorizálni </w:t>
+      </w:r>
+      <w:r>
+        <w:t xml:space="preserve">az </w:t>
+      </w:r>
+      <w:r>
+        <w:t>ügyfélkörünket.</w:t>
       </w:r>
     </w:p>
     <w:p>
@@ -5371,6 +5383,7 @@
         <w:jc w:val="both"/>
       </w:pPr>
       <w:r>
+        <w:lastRenderedPageBreak/>
         <w:t xml:space="preserve">Eldöntendő kérdések: </w:t>
       </w:r>
       <w:r>
@@ -5396,7 +5409,6 @@
         <w:jc w:val="both"/>
       </w:pPr>
       <w:r>
-        <w:lastRenderedPageBreak/>
         <w:t xml:space="preserve">Mennyiségre vonatkozó kérdések: </w:t>
       </w:r>
       <w:r>
@@ -5542,7 +5554,13 @@
         <w:t xml:space="preserve"> második szakasz az</w:t>
       </w:r>
       <w:r>
-        <w:t xml:space="preserve"> adatforrás </w:t>
+        <w:t xml:space="preserve"> adatforrás</w:t>
+      </w:r>
+      <w:r>
+        <w:t>sal</w:t>
+      </w:r>
+      <w:r>
+        <w:t xml:space="preserve"> </w:t>
       </w:r>
       <w:r>
         <w:t>kapcsolatos lépésekkel foglalkozik</w:t>
@@ -5560,10 +5578,40 @@
         <w:t>tevékenykedik</w:t>
       </w:r>
       <w:r>
-        <w:t>, amelyeket megtanul és felhasznál a problémák megoldására. Ezért ezeket az adatokat egy gépi tanulási folyamatba kell táplálnunk.</w:t>
-      </w:r>
-      <w:r>
-        <w:t xml:space="preserve"> Tehát először be kell gyűjtenünk a probléma megoldásához szükséges adatokat. </w:t>
+        <w:t xml:space="preserve">, amelyeket megtanul és felhasznál a problémák megoldására. </w:t>
+      </w:r>
+      <w:r>
+        <w:t>A</w:t>
+      </w:r>
+      <w:r>
+        <w:t>z adatokat egy gépi tanulási folyamatba kell táplálnunk.</w:t>
+      </w:r>
+      <w:r>
+        <w:t xml:space="preserve"> Tehát először a probléma megoldásához szükséges </w:t>
+      </w:r>
+      <w:r>
+        <w:rPr>
+          <w:b/>
+          <w:bCs/>
+          <w:i/>
+          <w:iCs/>
+        </w:rPr>
+        <w:t>adat</w:t>
+      </w:r>
+      <w:r>
+        <w:rPr>
+          <w:b/>
+          <w:bCs/>
+          <w:i/>
+          <w:iCs/>
+        </w:rPr>
+        <w:t>begyűjtés</w:t>
+      </w:r>
+      <w:r>
+        <w:t xml:space="preserve"> feladatával kell foglalkozni</w:t>
+      </w:r>
+      <w:r>
+        <w:t xml:space="preserve">. </w:t>
       </w:r>
     </w:p>
     <w:p>
@@ -5592,6 +5640,12 @@
         <w:t xml:space="preserve">történeti </w:t>
       </w:r>
       <w:r>
+        <w:rPr>
+          <w:b/>
+          <w:bCs/>
+          <w:i/>
+          <w:iCs/>
+        </w:rPr>
         <w:t>adatok</w:t>
       </w:r>
       <w:r>
@@ -5601,7 +5655,19 @@
         <w:t>több különböző</w:t>
       </w:r>
       <w:r>
-        <w:t xml:space="preserve"> rendszerben vannak szétszórva. Például egy HR-rendszer, amely beszélhet REST-</w:t>
+        <w:t xml:space="preserve"> rendszerben vannak </w:t>
+      </w:r>
+      <w:r>
+        <w:rPr>
+          <w:b/>
+          <w:bCs/>
+          <w:i/>
+          <w:iCs/>
+        </w:rPr>
+        <w:t>szétszórva</w:t>
+      </w:r>
+      <w:r>
+        <w:t>. Például egy HR-rendszer, amely beszélhet REST-</w:t>
       </w:r>
       <w:proofErr w:type="spellStart"/>
       <w:r>
@@ -5647,42 +5713,25 @@
         <w:jc w:val="both"/>
       </w:pPr>
       <w:r>
-        <w:t xml:space="preserve">Mindezen adattípusokat, amelyekről beszéltünk, strukturált adatoknak nevezünk, ami azt jelenti, hogy meghatározott elrendezésűek, általában táblázatosak. A gépi tanulási folyamat nem strukturális adatokon is működik, például </w:t>
-      </w:r>
-      <w:r>
-        <w:t>orvosi feljegyzések</w:t>
-      </w:r>
-      <w:r>
-        <w:t>en,</w:t>
-      </w:r>
-      <w:r>
-        <w:t xml:space="preserve"> e</w:t>
-      </w:r>
-      <w:r>
-        <w:t>-</w:t>
-      </w:r>
-      <w:r>
-        <w:t>mail</w:t>
-      </w:r>
-      <w:r>
-        <w:t>eken</w:t>
-      </w:r>
-      <w:r>
-        <w:t>, képeken és videókon.</w:t>
-      </w:r>
-    </w:p>
-    <w:p>
-      <w:pPr>
-        <w:jc w:val="both"/>
-      </w:pPr>
-      <w:r>
-        <w:t xml:space="preserve">Miután begyűjtöttük az adatokat a következő lépés, hogy </w:t>
-      </w:r>
-      <w:r>
-        <w:t>előkészítés</w:t>
-      </w:r>
-      <w:r>
-        <w:t>ük azokat a tanulási algoritmus bemenetére</w:t>
+        <w:t>Miután begyűjtöttük az adatokat a következő lépés</w:t>
+      </w:r>
+      <w:r>
+        <w:t xml:space="preserve"> az </w:t>
+      </w:r>
+      <w:r>
+        <w:rPr>
+          <w:b/>
+          <w:bCs/>
+          <w:i/>
+          <w:iCs/>
+        </w:rPr>
+        <w:t>adatelőkészítés</w:t>
+      </w:r>
+      <w:r>
+        <w:t xml:space="preserve"> egy</w:t>
+      </w:r>
+      <w:r>
+        <w:t xml:space="preserve"> tanulási algoritmus bemenetére</w:t>
       </w:r>
       <w:r>
         <w:t xml:space="preserve">. </w:t>
@@ -5747,7 +5796,19 @@
         <w:jc w:val="both"/>
       </w:pPr>
       <w:r>
-        <w:t>a hiányzó adatok azonosításával és kezelésével</w:t>
+        <w:t xml:space="preserve">a </w:t>
+      </w:r>
+      <w:r>
+        <w:rPr>
+          <w:b/>
+          <w:bCs/>
+          <w:i/>
+          <w:iCs/>
+        </w:rPr>
+        <w:t>hiányzó adatok</w:t>
+      </w:r>
+      <w:r>
+        <w:t xml:space="preserve"> azonosításával és kezelésével</w:t>
       </w:r>
     </w:p>
     <w:p>
@@ -5760,7 +5821,37 @@
         <w:jc w:val="both"/>
       </w:pPr>
       <w:r>
-        <w:t>az adatokban lévő felesleges attribútumok eldobásával</w:t>
+        <w:t xml:space="preserve">az adatokban lévő felesleges </w:t>
+      </w:r>
+      <w:r>
+        <w:rPr>
+          <w:b/>
+          <w:bCs/>
+          <w:i/>
+          <w:iCs/>
+        </w:rPr>
+        <w:t>attribútumok</w:t>
+      </w:r>
+      <w:r>
+        <w:t xml:space="preserve"> </w:t>
+      </w:r>
+      <w:r>
+        <w:rPr>
+          <w:b/>
+          <w:bCs/>
+          <w:i/>
+          <w:iCs/>
+        </w:rPr>
+        <w:t>eldobás</w:t>
+      </w:r>
+      <w:r>
+        <w:rPr>
+          <w:b/>
+          <w:bCs/>
+          <w:i/>
+          <w:iCs/>
+        </w:rPr>
+        <w:t>a</w:t>
       </w:r>
     </w:p>
     <w:p>
@@ -5776,10 +5867,28 @@
         <w:t>a</w:t>
       </w:r>
       <w:r>
-        <w:t xml:space="preserve"> kiemelkedő </w:t>
-      </w:r>
-      <w:r>
-        <w:t>adatok azonosítás</w:t>
+        <w:t xml:space="preserve"> </w:t>
+      </w:r>
+      <w:r>
+        <w:rPr>
+          <w:b/>
+          <w:bCs/>
+          <w:i/>
+          <w:iCs/>
+        </w:rPr>
+        <w:t xml:space="preserve">kiemelkedő </w:t>
+      </w:r>
+      <w:r>
+        <w:rPr>
+          <w:b/>
+          <w:bCs/>
+          <w:i/>
+          <w:iCs/>
+        </w:rPr>
+        <w:t>adatok</w:t>
+      </w:r>
+      <w:r>
+        <w:t xml:space="preserve"> azonosítás</w:t>
       </w:r>
       <w:r>
         <w:t>ával</w:t>
@@ -5795,10 +5904,25 @@
         <w:jc w:val="both"/>
       </w:pPr>
       <w:r>
-        <w:t>az adatok transzformációj</w:t>
-      </w:r>
-      <w:r>
-        <w:t>ával</w:t>
+        <w:t xml:space="preserve">az </w:t>
+      </w:r>
+      <w:r>
+        <w:rPr>
+          <w:b/>
+          <w:bCs/>
+          <w:i/>
+          <w:iCs/>
+        </w:rPr>
+        <w:t>adatok transzformációj</w:t>
+      </w:r>
+      <w:r>
+        <w:rPr>
+          <w:b/>
+          <w:bCs/>
+          <w:i/>
+          <w:iCs/>
+        </w:rPr>
+        <w:t>a</w:t>
       </w:r>
     </w:p>
     <w:p>
@@ -5818,7 +5942,19 @@
         <w:t xml:space="preserve"> illesszük</w:t>
       </w:r>
       <w:r>
-        <w:t>. A gépi tanulás algoritmusnak konkrét elvárásaik vannak a beléjük adott adatformátumok tekintetében. Például egyes gépi tanulási algoritmusok normálisan elosztott adatokat igényelnek. Meglepő módon ezt a lépést tartják a legidőigényesebb lépésnek egy gépi tanulási folyamatban</w:t>
+        <w:t xml:space="preserve">. A gépi tanulás algoritmusnak konkrét elvárásaik vannak a beléjük adott adatformátumok tekintetében. Például egyes gépi tanulási algoritmusok normálisan elosztott adatokat igényelnek. Meglepő módon ezt a lépést tartják a </w:t>
+      </w:r>
+      <w:r>
+        <w:rPr>
+          <w:b/>
+          <w:bCs/>
+          <w:i/>
+          <w:iCs/>
+        </w:rPr>
+        <w:t>legidőigényesebb lépésnek</w:t>
+      </w:r>
+      <w:r>
+        <w:t xml:space="preserve"> egy gépi tanulási folyamatban</w:t>
       </w:r>
       <w:r>
         <w:t>.</w:t>
@@ -5844,25 +5980,76 @@
         <w:jc w:val="both"/>
       </w:pPr>
       <w:r>
+        <w:t>Amíg nem megfelelőek az adatok, addig nem érdemes elkezdeni a modell tanítását. Hiszen a nem egyértelmű vagy használhatatlan adatokkal való tanítás, értelmetlen és haszontalan modellt eredményezz. Informatikában gyakran használt kifejezés erre, hogy „</w:t>
+      </w:r>
+      <w:r>
+        <w:rPr>
+          <w:b/>
+          <w:bCs/>
+          <w:i/>
+          <w:iCs/>
+        </w:rPr>
+        <w:t>Szemét be szemét ki</w:t>
+      </w:r>
+      <w:r>
+        <w:t>”.</w:t>
+      </w:r>
+    </w:p>
+    <w:p>
+      <w:pPr>
+        <w:jc w:val="both"/>
+      </w:pPr>
+      <w:r>
         <w:lastRenderedPageBreak/>
-        <w:t>Amíg nem megfelelőek az adatok, addig nem érdemes elkezdeni a modell tanítását. Hiszen a nem egyértelmű vagy használhatatlan adatokkal való tanítás, értelmetlen és haszontalan modellt eredményezz. Informatikában gyakran használt kifejezés erre, hogy „Szemét be szemét ki”.</w:t>
-      </w:r>
-    </w:p>
-    <w:p>
-      <w:pPr>
-        <w:jc w:val="both"/>
-      </w:pPr>
-      <w:r>
         <w:t>Előkészítést követő feladat az</w:t>
       </w:r>
       <w:r>
-        <w:t xml:space="preserve"> adato</w:t>
-      </w:r>
-      <w:r>
+        <w:t xml:space="preserve"> </w:t>
+      </w:r>
+      <w:r>
+        <w:rPr>
+          <w:b/>
+          <w:bCs/>
+          <w:i/>
+          <w:iCs/>
+        </w:rPr>
+        <w:t>adato</w:t>
+      </w:r>
+      <w:r>
+        <w:rPr>
+          <w:b/>
+          <w:bCs/>
+          <w:i/>
+          <w:iCs/>
+        </w:rPr>
         <w:t>k szétválasztása</w:t>
       </w:r>
       <w:r>
-        <w:t xml:space="preserve">. Az adatszegregáció abból áll, hogy az adatokat két halmazra osztjuk. Képzési készlet, amelyet a gépi tanulási algoritmus megtanulására és megtanítására használnak. A gépi tanulási algoritmus kiképzése az algoritmus bizonyos belső paramétereinek beállításának folyamata. Tesztkészlet, amelyet a gépi tanulási algoritmus teljes teljesítményének és általánosításának értékelésére használnak. </w:t>
+        <w:t xml:space="preserve">. Az adatszegregáció abból áll, hogy az adatokat két halmazra osztjuk. </w:t>
+      </w:r>
+      <w:r>
+        <w:rPr>
+          <w:b/>
+          <w:bCs/>
+          <w:i/>
+          <w:iCs/>
+        </w:rPr>
+        <w:t>Képzési készlet</w:t>
+      </w:r>
+      <w:r>
+        <w:t xml:space="preserve">, amelyet a gépi tanulási algoritmus megtanulására és megtanítására használnak. A gépi tanulási algoritmus kiképzése az algoritmus bizonyos belső paramétereinek beállításának folyamata. </w:t>
+      </w:r>
+      <w:r>
+        <w:rPr>
+          <w:b/>
+          <w:bCs/>
+          <w:i/>
+          <w:iCs/>
+        </w:rPr>
+        <w:t>Tesztkészlet</w:t>
+      </w:r>
+      <w:r>
+        <w:t xml:space="preserve">, amelyet a gépi tanulási algoritmus teljes teljesítményének és általánosításának értékelésére használnak. </w:t>
       </w:r>
       <w:r>
         <w:t>A teszt adatokat</w:t>
@@ -5967,7 +6154,13 @@
         <w:jc w:val="both"/>
       </w:pPr>
       <w:r>
-        <w:t xml:space="preserve">Miután meg vannak az adatok következhet a </w:t>
+        <w:t>Miután az adatok</w:t>
+      </w:r>
+      <w:r>
+        <w:t xml:space="preserve"> rendelkezésre állnak,</w:t>
+      </w:r>
+      <w:r>
+        <w:t xml:space="preserve"> következhet a </w:t>
       </w:r>
       <w:r>
         <w:t>modellképzés</w:t>
@@ -5988,7 +6181,19 @@
         <w:t>előreláthatóan</w:t>
       </w:r>
       <w:r>
-        <w:t xml:space="preserve"> a megadott paraméterek alapján módosítják belső paramétereit. A gépi tanulási algoritmusok általában a polcon található receptek, amelyeket a megfelelő üzleti problémákra, például osztályozásra, lineáris regresszióra és </w:t>
+        <w:t xml:space="preserve"> a megadott paraméterek alapján </w:t>
+      </w:r>
+      <w:r>
+        <w:rPr>
+          <w:b/>
+          <w:bCs/>
+          <w:i/>
+          <w:iCs/>
+        </w:rPr>
+        <w:t>módosítják belső paramétereit</w:t>
+      </w:r>
+      <w:r>
+        <w:t xml:space="preserve">. A gépi tanulási algoritmusok általában a polcon található receptek, amelyeket a megfelelő üzleti problémákra, például osztályozásra, lineáris regresszióra és </w:t>
       </w:r>
       <w:proofErr w:type="spellStart"/>
       <w:r>
@@ -5996,7 +6201,31 @@
       </w:r>
       <w:proofErr w:type="spellEnd"/>
       <w:r>
-        <w:t xml:space="preserve"> vonatkozó problémákra alkalmaz. Ez a lépés magában foglalhatja egynél több gépi tanulási algoritmus kipróbálását, mivel nem tudjuk előre, hogy melyik algoritmus illik valójában a mögöttes adat</w:t>
+        <w:t xml:space="preserve"> vonatkozó problémákra alkalmaz. Ez a lépés magában foglalhatja egynél </w:t>
+      </w:r>
+      <w:r>
+        <w:rPr>
+          <w:b/>
+          <w:bCs/>
+          <w:i/>
+          <w:iCs/>
+        </w:rPr>
+        <w:t>több</w:t>
+      </w:r>
+      <w:r>
+        <w:t xml:space="preserve"> gépi tanulási </w:t>
+      </w:r>
+      <w:r>
+        <w:rPr>
+          <w:b/>
+          <w:bCs/>
+          <w:i/>
+          <w:iCs/>
+        </w:rPr>
+        <w:t>algoritmus kipróbálását</w:t>
+      </w:r>
+      <w:r>
+        <w:t>, mivel nem tudjuk előre, hogy melyik algoritmus illik valójában a mögöttes adat</w:t>
       </w:r>
       <w:r>
         <w:t xml:space="preserve"> jellemzőkre</w:t>
@@ -6016,7 +6245,19 @@
         <w:t xml:space="preserve">tanítás után történik </w:t>
       </w:r>
       <w:r>
-        <w:t xml:space="preserve">a modell kiértékelése. Miután betanítottuk a gépi tanulási modellünket, </w:t>
+        <w:t xml:space="preserve">a </w:t>
+      </w:r>
+      <w:r>
+        <w:rPr>
+          <w:b/>
+          <w:bCs/>
+          <w:i/>
+          <w:iCs/>
+        </w:rPr>
+        <w:t>modell kiértékelése</w:t>
+      </w:r>
+      <w:r>
+        <w:t xml:space="preserve">. Miután betanítottuk a gépi tanulási modellünket, </w:t>
       </w:r>
       <w:r>
         <w:t>itt</w:t>
@@ -6025,10 +6266,31 @@
         <w:t xml:space="preserve"> az ideje, hogy teszteljük és értékeljük a teljesítményünket. Elég gyakori, hogy több gépi tanulási modellünk van, amelyek közül szeretnénk választani, és összehasonlítjuk teljesítményüket</w:t>
       </w:r>
       <w:r>
-        <w:t>. Ezért hasznos, ha az adatot szétválasztjuk több validációs adatkészletre</w:t>
-      </w:r>
-      <w:r>
-        <w:t>. Vannak bizonyos teljesítményértékelési mutatók, amelyek objektíven felhasználhatók a gépi tanulási algoritmusok teljesítményének összehasonlítására</w:t>
+        <w:t xml:space="preserve">. Ezért hasznos, ha az adatot szétválasztjuk több </w:t>
+      </w:r>
+      <w:r>
+        <w:rPr>
+          <w:b/>
+          <w:bCs/>
+          <w:i/>
+          <w:iCs/>
+        </w:rPr>
+        <w:t>validációs adatkészletre</w:t>
+      </w:r>
+      <w:r>
+        <w:t xml:space="preserve">. Vannak </w:t>
+      </w:r>
+      <w:r>
+        <w:rPr>
+          <w:b/>
+          <w:bCs/>
+          <w:i/>
+          <w:iCs/>
+        </w:rPr>
+        <w:t>teljesítményértékelési</w:t>
+      </w:r>
+      <w:r>
+        <w:t xml:space="preserve"> mutatók, amelyek objektíven felhasználhatók a gépi tanulási algoritmusok teljesítményének összehasonlítására</w:t>
       </w:r>
       <w:r>
         <w:t>.</w:t>
@@ -6169,6 +6431,12 @@
       </w:r>
       <w:proofErr w:type="spellStart"/>
       <w:r>
+        <w:rPr>
+          <w:b/>
+          <w:bCs/>
+          <w:i/>
+          <w:iCs/>
+        </w:rPr>
         <w:t>upstream</w:t>
       </w:r>
       <w:proofErr w:type="spellEnd"/>
@@ -6201,6 +6469,12 @@
       </w:r>
       <w:proofErr w:type="spellStart"/>
       <w:r>
+        <w:rPr>
+          <w:b/>
+          <w:bCs/>
+          <w:i/>
+          <w:iCs/>
+        </w:rPr>
         <w:t>downstream</w:t>
       </w:r>
       <w:proofErr w:type="spellEnd"/>
@@ -6225,7 +6499,6 @@
         <w:rPr>
           <w:noProof/>
         </w:rPr>
-        <w:lastRenderedPageBreak/>
         <w:drawing>
           <wp:inline distT="0" distB="0" distL="0" distR="0" wp14:anchorId="1CD972B8" wp14:editId="707C016D">
             <wp:extent cx="4772025" cy="581025"/>
@@ -6279,10 +6552,35 @@
         <w:jc w:val="both"/>
       </w:pPr>
       <w:r>
-        <w:t>Lehetőség van kiterjeszteni a</w:t>
-      </w:r>
-      <w:r>
-        <w:t xml:space="preserve"> gépi tanulási modelljeinket API-k, háttérfeldolgozási feladatok vagy bármilyen más megfelelő mechanizmus formájában.</w:t>
+        <w:lastRenderedPageBreak/>
+        <w:t xml:space="preserve">Lehetőség van </w:t>
+      </w:r>
+      <w:r>
+        <w:rPr>
+          <w:b/>
+          <w:bCs/>
+          <w:i/>
+          <w:iCs/>
+        </w:rPr>
+        <w:t>kiterjeszteni</w:t>
+      </w:r>
+      <w:r>
+        <w:t xml:space="preserve"> a</w:t>
+      </w:r>
+      <w:r>
+        <w:t xml:space="preserve"> gépi tanulási modelljeinket </w:t>
+      </w:r>
+      <w:r>
+        <w:rPr>
+          <w:b/>
+          <w:bCs/>
+          <w:i/>
+          <w:iCs/>
+        </w:rPr>
+        <w:t>API</w:t>
+      </w:r>
+      <w:r>
+        <w:t>-k, háttérfeldolgozási feladatok vagy bármilyen más megfelelő mechanizmus formájában.</w:t>
       </w:r>
     </w:p>
     <w:p>
@@ -6293,7 +6591,43 @@
         <w:t>V</w:t>
       </w:r>
       <w:r>
-        <w:t>égül a modell figyelése. A modell üzembe helyezése és működése után a történet még nem fejeződött be. A gépi tanulási modellek nem jelentenek kivételt azoktól az általános szoftveres megoldásoktól, amelyek karbantartást és üzemeltetési gondozást igényelnek. Ebben az utolsó lépésben a modell teljesítményünket a teljesítmény helyessége alapján mérjük</w:t>
+        <w:t xml:space="preserve">égül a </w:t>
+      </w:r>
+      <w:r>
+        <w:rPr>
+          <w:b/>
+          <w:bCs/>
+          <w:i/>
+          <w:iCs/>
+        </w:rPr>
+        <w:t>modell figyelése</w:t>
+      </w:r>
+      <w:r>
+        <w:t xml:space="preserve">. A modell üzembe helyezése és működése után a történet még nem fejeződött be. A gépi tanulási modellek nem jelentenek kivételt azoktól az általános szoftveres megoldásoktól, amelyek </w:t>
+      </w:r>
+      <w:r>
+        <w:rPr>
+          <w:b/>
+          <w:bCs/>
+          <w:i/>
+          <w:iCs/>
+        </w:rPr>
+        <w:t>karbantartást</w:t>
+      </w:r>
+      <w:r>
+        <w:t xml:space="preserve"> és </w:t>
+      </w:r>
+      <w:r>
+        <w:rPr>
+          <w:b/>
+          <w:bCs/>
+          <w:i/>
+          <w:iCs/>
+        </w:rPr>
+        <w:t>üzemeltetési</w:t>
+      </w:r>
+      <w:r>
+        <w:t xml:space="preserve"> gondozást igényelnek. Ebben az utolsó lépésben a modell teljesítményünket a teljesítmény helyessége alapján mérjük</w:t>
       </w:r>
       <w:r>
         <w:t>.</w:t>
@@ -6312,6 +6646,12 @@
       </w:r>
       <w:proofErr w:type="spellStart"/>
       <w:r>
+        <w:rPr>
+          <w:b/>
+          <w:bCs/>
+          <w:i/>
+          <w:iCs/>
+        </w:rPr>
         <w:t>MLOps</w:t>
       </w:r>
       <w:proofErr w:type="spellEnd"/>

</xml_diff>

<commit_message>
Look through + cleanup: Data structure types
</commit_message>
<xml_diff>
--- a/Documents/dolgozat.docx
+++ b/Documents/dolgozat.docx
@@ -6562,7 +6562,10 @@
           <w:i/>
           <w:iCs/>
         </w:rPr>
-        <w:t>kiterjeszteni</w:t>
+        <w:t>kiterjeszt</w:t>
+      </w:r>
+      <w:r>
+        <w:t>eni</w:t>
       </w:r>
       <w:r>
         <w:t xml:space="preserve"> a</w:t>
@@ -6714,7 +6717,22 @@
     </w:p>
     <w:p>
       <w:r>
-        <w:t xml:space="preserve">És itt az ideje bemutatni azt az üzleti problémát, amelyet a gépi tanulási megoldásunk megvalósításához fogunk használni. </w:t>
+        <w:t>Itt</w:t>
+      </w:r>
+      <w:r>
+        <w:t xml:space="preserve"> az ideje bemutatni azt az </w:t>
+      </w:r>
+      <w:r>
+        <w:rPr>
+          <w:b/>
+          <w:bCs/>
+          <w:i/>
+          <w:iCs/>
+        </w:rPr>
+        <w:t>üzleti problémát</w:t>
+      </w:r>
+      <w:r>
+        <w:t xml:space="preserve">, amelyet a gépi tanulási megoldásunk megvalósításához fogunk használni. </w:t>
       </w:r>
       <w:r>
         <w:t xml:space="preserve">Diákokkal kapcsolatos </w:t>
@@ -6726,7 +6744,13 @@
         <w:t>készletet</w:t>
       </w:r>
       <w:r>
-        <w:t xml:space="preserve"> fogunk használni.</w:t>
+        <w:t xml:space="preserve"> fogunk</w:t>
+      </w:r>
+      <w:r>
+        <w:t xml:space="preserve"> igénybe venni</w:t>
+      </w:r>
+      <w:r>
+        <w:t>.</w:t>
       </w:r>
     </w:p>
     <w:p>
@@ -6979,7 +7003,13 @@
         <w:t>adat</w:t>
       </w:r>
       <w:r>
-        <w:t>ok az összes adatelemzés, gépi tanulás, mesterséges intelligencia legfontosabb része. Adatok nélkül nem képezhetünk egyetlen modellt sem, és minden korszerű kutatás és automatizálás hiábavaló lesz. A nagyvállalkozások rengeteg pénzt költenek csak azért, hogy minél több biztos adatot gyűjtsenek.</w:t>
+        <w:t>ok az összes adatelemzés, gépi tanulás, mesterséges intelligencia legfontosabb része. Adatok nélkül nem képezhetünk egyetlen modellt sem</w:t>
+      </w:r>
+      <w:r>
+        <w:t xml:space="preserve"> és m</w:t>
+      </w:r>
+      <w:r>
+        <w:t>inden korszerű kutatás és automatizálás hiábavaló lesz. A nagyvállalkozások rengeteg pénzt költenek csak azért, hogy minél több biztos adatot gyűjtsenek.</w:t>
       </w:r>
     </w:p>
     <w:p>
@@ -7028,16 +7058,16 @@
         <w:t>tudás</w:t>
       </w:r>
       <w:r>
-        <w:t>, ami az információ után következik. A megszerzett tudás k</w:t>
-      </w:r>
-      <w:r>
-        <w:t xml:space="preserve">övetkeztetett információk, tapasztalatok, tanulás és meglátások kombinációja. Eredménye egy személy vagy </w:t>
-      </w:r>
-      <w:r>
-        <w:t xml:space="preserve">szervezet </w:t>
-      </w:r>
-      <w:r>
-        <w:t>koncepciójának kiépítése.</w:t>
+        <w:t xml:space="preserve">, ami az információ után következik. A megszerzett tudás </w:t>
+      </w:r>
+      <w:r>
+        <w:t xml:space="preserve">a </w:t>
+      </w:r>
+      <w:r>
+        <w:t>k</w:t>
+      </w:r>
+      <w:r>
+        <w:t>övetkeztetett információk, tapasztalatok, tanulás és meglátások kombinációja. Eredménye egy koncepció kiépítése.</w:t>
       </w:r>
     </w:p>
     <w:p>
@@ -7143,7 +7173,19 @@
         <w:t>. A</w:t>
       </w:r>
       <w:r>
-        <w:t xml:space="preserve"> kérdések és válaszok listája </w:t>
+        <w:t xml:space="preserve"> </w:t>
+      </w:r>
+      <w:r>
+        <w:rPr>
+          <w:b/>
+          <w:bCs/>
+          <w:i/>
+          <w:iCs/>
+        </w:rPr>
+        <w:t>kérdések és válaszok listája</w:t>
+      </w:r>
+      <w:r>
+        <w:t xml:space="preserve"> </w:t>
       </w:r>
       <w:r>
         <w:t>maga az adat</w:t>
@@ -7186,7 +7228,19 @@
         <w:t>A</w:t>
       </w:r>
       <w:r>
-        <w:t xml:space="preserve"> manipulált adatokból levont következtetés </w:t>
+        <w:t xml:space="preserve"> manipulált </w:t>
+      </w:r>
+      <w:r>
+        <w:rPr>
+          <w:b/>
+          <w:bCs/>
+          <w:i/>
+          <w:iCs/>
+        </w:rPr>
+        <w:t>adatokból levont következtetés</w:t>
+      </w:r>
+      <w:r>
+        <w:t xml:space="preserve"> </w:t>
       </w:r>
       <w:r>
         <w:t>az i</w:t>
@@ -7210,13 +7264,67 @@
         <w:t>A</w:t>
       </w:r>
       <w:r>
-        <w:t xml:space="preserve"> tudásnak szerepe van abban, hogy különbséget tegy</w:t>
+        <w:t xml:space="preserve"> tudásnak szerepe van abban, hogy </w:t>
+      </w:r>
+      <w:r>
+        <w:rPr>
+          <w:b/>
+          <w:bCs/>
+          <w:i/>
+          <w:iCs/>
+        </w:rPr>
+        <w:t>különbség</w:t>
+      </w:r>
+      <w:r>
+        <w:t>et</w:t>
+      </w:r>
+      <w:r>
+        <w:t xml:space="preserve"> tegy</w:t>
       </w:r>
       <w:r>
         <w:t>ünk</w:t>
       </w:r>
       <w:r>
-        <w:t xml:space="preserve"> két egyforma információval rendelkező egyén között. A tudás valójában nem technikai tartalom, hanem az emberi gondolkodási folyamathoz kapcsolódik.</w:t>
+        <w:t xml:space="preserve"> </w:t>
+      </w:r>
+      <w:r>
+        <w:rPr>
+          <w:b/>
+          <w:bCs/>
+          <w:i/>
+          <w:iCs/>
+        </w:rPr>
+        <w:t>két</w:t>
+      </w:r>
+      <w:r>
+        <w:t xml:space="preserve"> egyforma </w:t>
+      </w:r>
+      <w:r>
+        <w:rPr>
+          <w:b/>
+          <w:bCs/>
+          <w:i/>
+          <w:iCs/>
+        </w:rPr>
+        <w:t>információ</w:t>
+      </w:r>
+      <w:r>
+        <w:t>val</w:t>
+      </w:r>
+      <w:r>
+        <w:t xml:space="preserve"> rendelkező egyén </w:t>
+      </w:r>
+      <w:r>
+        <w:rPr>
+          <w:b/>
+          <w:bCs/>
+          <w:i/>
+          <w:iCs/>
+        </w:rPr>
+        <w:t>között</w:t>
+      </w:r>
+      <w:r>
+        <w:t>. A tudás valójában nem technikai tartalom, hanem az emberi gondolkodási folyamathoz kapcsolódik.</w:t>
       </w:r>
     </w:p>
     <w:p>
@@ -7318,15 +7426,39 @@
         <w:jc w:val="both"/>
       </w:pPr>
       <w:r>
-        <w:t>A strukturált adatok olyan információk, amelyeket formáztak és jól definiált adatmodellekké alakítottak. A nyers adatok előre megtervezett mezőkbe vannak leképezve, amelyeket később kibonthatnak és könnyedén beolvashatnak. Az SQL relációs adatbázisok, amelyek sorokból és oszlopokból álló táblákból állnak, tökéletes példa a strukturált adatokra.</w:t>
-      </w:r>
-    </w:p>
-    <w:p>
-      <w:pPr>
-        <w:jc w:val="both"/>
-      </w:pPr>
-      <w:r>
-        <w:t>A strukturált adatok relációs modellje kihasználja a memóriát, mivel ez minimalizálja az adatok redundanciáját. Ez azonban azt is jelenti, hogy a strukturált adatok jobban függenek egymástól és kevésbé rugalmasak.</w:t>
+        <w:t xml:space="preserve">A strukturált adatok olyan információk, amelyeket </w:t>
+      </w:r>
+      <w:r>
+        <w:rPr>
+          <w:b/>
+          <w:bCs/>
+          <w:i/>
+          <w:iCs/>
+        </w:rPr>
+        <w:t>formáztak</w:t>
+      </w:r>
+      <w:r>
+        <w:t xml:space="preserve"> és jól definiált adatmodellekké alakítottak. A nyers adatok előre megtervezett mezőkbe vannak leképezve, amelyeket később kibonthatnak és könnyedén beolvashatnak. Az SQL relációs adatbázisok, amelyek sorokból és oszlopokból álló táblákból állnak, tökéletes példa a strukturált adatokra.</w:t>
+      </w:r>
+    </w:p>
+    <w:p>
+      <w:pPr>
+        <w:jc w:val="both"/>
+      </w:pPr>
+      <w:r>
+        <w:t xml:space="preserve">A strukturált adatok relációs modellje kihasználja a memóriát, mivel ez minimalizálja az adatok redundanciáját. Ez azonban azt is jelenti, hogy a strukturált adatok jobban függenek egymástól és </w:t>
+      </w:r>
+      <w:r>
+        <w:rPr>
+          <w:b/>
+          <w:bCs/>
+          <w:i/>
+          <w:iCs/>
+        </w:rPr>
+        <w:t>kevésbé rugalmas</w:t>
+      </w:r>
+      <w:r>
+        <w:t>ak.</w:t>
       </w:r>
     </w:p>
     <w:p>
@@ -7349,7 +7481,22 @@
         <w:t>bankszámlakivonat, amely tartalmazza a dátumot, az időt, az összeget stb.</w:t>
       </w:r>
       <w:r>
-        <w:t xml:space="preserve"> Hasonlóképpen, bárki, aki az adatokon dolgozik, életében egyszer használta a táblázatokat, ami az emberek által generált strukturált adatok klasszikus esete. A strukturált adatok szervezése miatt könnyebb elemezni, mint a félig strukturált és a strukturálatlan adatokat.</w:t>
+        <w:t xml:space="preserve"> </w:t>
+      </w:r>
+      <w:r>
+        <w:t xml:space="preserve">A strukturált adatok szervezése miatt </w:t>
+      </w:r>
+      <w:r>
+        <w:rPr>
+          <w:b/>
+          <w:bCs/>
+          <w:i/>
+          <w:iCs/>
+        </w:rPr>
+        <w:t>könnyebb elemezni</w:t>
+      </w:r>
+      <w:r>
+        <w:t>, mint a félig strukturált és a strukturálatlan adatokat.</w:t>
       </w:r>
     </w:p>
     <w:p>
@@ -7434,19 +7581,111 @@
         <w:jc w:val="both"/>
       </w:pPr>
       <w:r>
-        <w:t>Adatai nem mindig lehetnek strukturáltak vagy strukturálatlanok - a félig strukturált adatok a kettő között egy másik, részben strukturált kategóriába tartoznak. Az ilyen adatok félig strukturáltak. A félig strukturált adatok olyan adattípusok, amelyek bizonyos következetes és határozott jellemzőkkel bírnak, nem korlátozódnak olyan merev struktúrába, mint amilyen a relációs adatbázisokhoz szükséges. Az olyan szervezeti tulajdonságokat, mint a metaadatok vagy a szemantikai címkék, félig strukturált adatokkal együtt kezelhetőbbé teszik, azonban továbbra is tartalmaz némi változékonyságot és következetlenséget.</w:t>
-      </w:r>
-    </w:p>
-    <w:p>
-      <w:pPr>
-        <w:jc w:val="both"/>
-      </w:pPr>
-      <w:r>
-        <w:t xml:space="preserve">A félig strukturált adatokra példa a tagolt fájlok. Olyan elemeket tartalmaz, amelyek külön hierarchiákra bonthatják az adatokat. Hasonlóképpen, a digitális fényképeken a képnek sincs előre meghatározott struktúrája. Ennek ellenére, ha okostelefonról veszik, akkor strukturált attribútumai vannak, például helyazonosító, </w:t>
-      </w:r>
-      <w:r>
-        <w:lastRenderedPageBreak/>
-        <w:t>eszközazonosító és dátum. Tárolás után a képekhez hozzárendelhetők olyan címkék is, mint a „háziállat” vagy a „kutya”, hogy struktúrát adjanak.</w:t>
+        <w:t>Az ilyen adatok félig strukturáltak. A félig strukturált adatok olyan adattípusok, amelyek bizonyos jellemzőkkel bírnak</w:t>
+      </w:r>
+      <w:r>
+        <w:t xml:space="preserve">. </w:t>
+      </w:r>
+      <w:r>
+        <w:rPr>
+          <w:b/>
+          <w:bCs/>
+          <w:i/>
+          <w:iCs/>
+        </w:rPr>
+        <w:t>N</w:t>
+      </w:r>
+      <w:r>
+        <w:rPr>
+          <w:b/>
+          <w:bCs/>
+          <w:i/>
+          <w:iCs/>
+        </w:rPr>
+        <w:t>em</w:t>
+      </w:r>
+      <w:r>
+        <w:t xml:space="preserve"> korlátozódnak olyan </w:t>
+      </w:r>
+      <w:r>
+        <w:rPr>
+          <w:b/>
+          <w:bCs/>
+          <w:i/>
+          <w:iCs/>
+        </w:rPr>
+        <w:t>merev</w:t>
+      </w:r>
+      <w:r>
+        <w:t xml:space="preserve"> struktúrába, mint amilyen a relációs adatbázisokhoz szükséges.</w:t>
+      </w:r>
+    </w:p>
+    <w:p>
+      <w:pPr>
+        <w:jc w:val="both"/>
+      </w:pPr>
+      <w:r>
+        <w:t>A félig strukturált adatokra példa a fényképek</w:t>
+      </w:r>
+      <w:r>
+        <w:t>.</w:t>
+      </w:r>
+      <w:r>
+        <w:t xml:space="preserve"> </w:t>
+      </w:r>
+      <w:r>
+        <w:t>A</w:t>
+      </w:r>
+      <w:r>
+        <w:t xml:space="preserve"> képnek sincs előre meghatározott struktúrája</w:t>
+      </w:r>
+      <w:r>
+        <w:t>.</w:t>
+      </w:r>
+      <w:r>
+        <w:t xml:space="preserve"> Ennek ellenére</w:t>
+      </w:r>
+      <w:r>
+        <w:t xml:space="preserve"> </w:t>
+      </w:r>
+      <w:r>
+        <w:t>strukturált attribútumai vannak</w:t>
+      </w:r>
+      <w:r>
+        <w:t xml:space="preserve"> (</w:t>
+      </w:r>
+      <w:r>
+        <w:t xml:space="preserve">helyazonosító, </w:t>
+      </w:r>
+      <w:r>
+        <w:t>eszköz</w:t>
+      </w:r>
+      <w:r>
+        <w:t>azonosító</w:t>
+      </w:r>
+      <w:r>
+        <w:t xml:space="preserve">, </w:t>
+      </w:r>
+      <w:r>
+        <w:t>dátum</w:t>
+      </w:r>
+      <w:r>
+        <w:t>)</w:t>
+      </w:r>
+      <w:r>
+        <w:t>. Tárolás után a képekhez hozzárendelhetők címkék</w:t>
+      </w:r>
+      <w:r>
+        <w:t>et</w:t>
+      </w:r>
+      <w:r>
+        <w:t xml:space="preserve"> is, mint a „háziállat” vagy a „kutya”,</w:t>
+      </w:r>
+      <w:r>
+        <w:t xml:space="preserve"> </w:t>
+      </w:r>
+      <w:r>
+        <w:t>hogy struktúrát adjanak.</w:t>
       </w:r>
     </w:p>
     <w:p>
@@ -7456,15 +7695,9 @@
       <w:r>
         <w:t>Bizonyos esetekben a strukturálatlan adatokat félig strukturáltnak minősítik, mert egy vagy több osztályozó attribútummal rendelkeznek.</w:t>
       </w:r>
-    </w:p>
-    <w:p>
-      <w:pPr>
-        <w:jc w:val="both"/>
-        <w:rPr>
-          <w:b/>
-          <w:bCs/>
-        </w:rPr>
-      </w:pPr>
+      <w:r>
+        <w:t xml:space="preserve"> </w:t>
+      </w:r>
       <w:r>
         <w:t>Ilyenek lehetnek p</w:t>
       </w:r>
@@ -7567,7 +7800,47 @@
         <w:jc w:val="both"/>
       </w:pPr>
       <w:r>
-        <w:t xml:space="preserve">Az abszolút nyers formában jelen lévő adatokat strukturálatlannak nevezzük. Ezeket az adatokat összetett elrendezése és formázása miatt nehéz feldolgozni. A strukturálatlan adatok sokféle formát ölthetnek, beleértve a közösségi média bejegyzéseket, csevegéseket, műholdas képeket, </w:t>
+        <w:t xml:space="preserve">Az abszolút </w:t>
+      </w:r>
+      <w:r>
+        <w:rPr>
+          <w:b/>
+          <w:bCs/>
+          <w:i/>
+          <w:iCs/>
+        </w:rPr>
+        <w:t>nyers</w:t>
+      </w:r>
+      <w:r>
+        <w:t xml:space="preserve"> formában jelen lévő </w:t>
+      </w:r>
+      <w:r>
+        <w:rPr>
+          <w:b/>
+          <w:bCs/>
+          <w:i/>
+          <w:iCs/>
+        </w:rPr>
+        <w:t>adatok</w:t>
+      </w:r>
+      <w:r>
+        <w:t xml:space="preserve">at strukturálatlannak nevezzük. Ezeket az adatokat összetett elrendezése és formázása miatt </w:t>
+      </w:r>
+      <w:r>
+        <w:rPr>
+          <w:b/>
+          <w:bCs/>
+          <w:i/>
+          <w:iCs/>
+        </w:rPr>
+        <w:t>nehéz feldolgozni</w:t>
+      </w:r>
+      <w:r>
+        <w:t xml:space="preserve">. A strukturálatlan adatok sokféle formát ölthetnek, beleértve a közösségi média </w:t>
+      </w:r>
+      <w:r>
+        <w:lastRenderedPageBreak/>
+        <w:t xml:space="preserve">bejegyzéseket, csevegéseket, műholdas képeket, </w:t>
       </w:r>
       <w:r>
         <w:t xml:space="preserve">Internet of </w:t>
@@ -7581,7 +7854,13 @@
         <w:t xml:space="preserve"> (IOT) </w:t>
       </w:r>
       <w:r>
-        <w:t>érzékelő adatokat, e-maileket és prezentációkat.</w:t>
+        <w:t>érzékelő adatokat</w:t>
+      </w:r>
+      <w:r>
+        <w:t xml:space="preserve"> és </w:t>
+      </w:r>
+      <w:r>
+        <w:t>e-maileket.</w:t>
       </w:r>
     </w:p>
     <w:p>
@@ -7610,7 +7889,13 @@
         <w:t>s</w:t>
       </w:r>
       <w:r>
-        <w:t xml:space="preserve">zöveges fájlok, e-mailek, képek, videók, hangposták, </w:t>
+        <w:t>zöveges fájlok,</w:t>
+      </w:r>
+      <w:r>
+        <w:t xml:space="preserve"> </w:t>
+      </w:r>
+      <w:r>
+        <w:t xml:space="preserve">képek, videók, hangposták, </w:t>
       </w:r>
       <w:r>
         <w:t>hang</w:t>
@@ -7701,31 +7986,127 @@
         <w:jc w:val="both"/>
       </w:pPr>
       <w:r>
-        <w:t xml:space="preserve">Egy strukturálatlan formátumú interjúban a feltett kérdések teljesen az </w:t>
+        <w:t xml:space="preserve">Egy strukturálatlan formátumú interjúban a feltett </w:t>
+      </w:r>
+      <w:r>
+        <w:rPr>
+          <w:b/>
+          <w:bCs/>
+          <w:i/>
+          <w:iCs/>
+        </w:rPr>
+        <w:t>kérdések</w:t>
+      </w:r>
+      <w:r>
+        <w:t xml:space="preserve"> teljesen </w:t>
+      </w:r>
+      <w:r>
+        <w:rPr>
+          <w:b/>
+          <w:bCs/>
+          <w:i/>
+          <w:iCs/>
+        </w:rPr>
+        <w:t>az</w:t>
+      </w:r>
+      <w:r>
+        <w:t xml:space="preserve"> </w:t>
       </w:r>
       <w:proofErr w:type="spellStart"/>
       <w:r>
+        <w:rPr>
+          <w:b/>
+          <w:bCs/>
+          <w:i/>
+          <w:iCs/>
+        </w:rPr>
         <w:t>interjúztató</w:t>
       </w:r>
       <w:proofErr w:type="spellEnd"/>
       <w:r>
-        <w:t xml:space="preserve"> választása. Ő eldöntheti azokat a kérdéseket, amelyeket fel akar tenni, és azok sorrendjét. A strukturálatlan kérdések népszerű példái: „mesélj magadról” és „írd le ideális szerepedet”.</w:t>
-      </w:r>
-    </w:p>
-    <w:p>
-      <w:pPr>
-        <w:jc w:val="both"/>
-      </w:pPr>
-      <w:r>
-        <w:t>Egy másik típus a strukturált interjú. Ebben az esetben a kérdező szigorúan követni fogja a HR osztály által létrehozott forgatókönyvet, és ugyanazt a forgatókönyvet fogja használni minden pályázó számára.</w:t>
-      </w:r>
-    </w:p>
-    <w:p>
-      <w:pPr>
-        <w:jc w:val="both"/>
-      </w:pPr>
-      <w:r>
-        <w:t>A harmadik típus félig strukturált. Egy félig strukturált interjúban az interjúkészítő egyesíti a strukturálatlan és a strukturált interjú elemeit. Ez magában foglalná a strukturált interjúhoz hasonlóan a mennyiségi és a következetességi elemeket. Ugyanakkor rugalmasan alkalmazhatja a kérdéseket a helyzetnek megfelelően, ami a strukturálatlan interjú egyik aspektusa. Megismételve azonban, a strukturálatlan és félig strukturált adatok közötti fő különbség az, hogy a strukturálatlan adatok nem követnek előre meghatározott formátumot, míg a félig strukturált adatok csak részben strukturálatlanok.</w:t>
+        <w:t xml:space="preserve"> </w:t>
+      </w:r>
+      <w:r>
+        <w:rPr>
+          <w:b/>
+          <w:bCs/>
+          <w:i/>
+          <w:iCs/>
+        </w:rPr>
+        <w:t>választása</w:t>
+      </w:r>
+      <w:r>
+        <w:t>. Ő eldöntheti azokat a kérdéseket, amelyeket fel akar tenni, és azok sorrendjét. A strukturálatlan kérdések népszerű példái: „mesélj magadról” és „írd le ideális szerepedet”.</w:t>
+      </w:r>
+    </w:p>
+    <w:p>
+      <w:pPr>
+        <w:jc w:val="both"/>
+      </w:pPr>
+      <w:r>
+        <w:t xml:space="preserve">Egy másik típus a strukturált interjú. Ebben az esetben a kérdező szigorúan követni fogja a </w:t>
+      </w:r>
+      <w:r>
+        <w:rPr>
+          <w:b/>
+          <w:bCs/>
+          <w:i/>
+          <w:iCs/>
+        </w:rPr>
+        <w:t>HR</w:t>
+      </w:r>
+      <w:r>
+        <w:t xml:space="preserve"> osztály által létrehozott </w:t>
+      </w:r>
+      <w:r>
+        <w:rPr>
+          <w:b/>
+          <w:bCs/>
+          <w:i/>
+          <w:iCs/>
+        </w:rPr>
+        <w:t>forgatókönyv</w:t>
+      </w:r>
+      <w:r>
+        <w:t>et, és ugyanazt a forgatókönyvet fogja használni minden pályázó számára.</w:t>
+      </w:r>
+    </w:p>
+    <w:p>
+      <w:pPr>
+        <w:jc w:val="both"/>
+      </w:pPr>
+      <w:r>
+        <w:t xml:space="preserve">A harmadik típus félig strukturált. Egy félig strukturált interjúban az interjúkészítő egyesíti a strukturálatlan és a strukturált interjú elemeit. Ez magában foglalná a strukturált interjúhoz hasonlóan </w:t>
+      </w:r>
+      <w:r>
+        <w:t xml:space="preserve">a kötelező </w:t>
+      </w:r>
+      <w:r>
+        <w:t xml:space="preserve">elemeket. Ugyanakkor </w:t>
+      </w:r>
+      <w:r>
+        <w:rPr>
+          <w:b/>
+          <w:bCs/>
+          <w:i/>
+          <w:iCs/>
+        </w:rPr>
+        <w:t>rugalmasan</w:t>
+      </w:r>
+      <w:r>
+        <w:t xml:space="preserve"> alkalmazhatja a </w:t>
+      </w:r>
+      <w:r>
+        <w:rPr>
+          <w:b/>
+          <w:bCs/>
+          <w:i/>
+          <w:iCs/>
+        </w:rPr>
+        <w:t>kérdések</w:t>
+      </w:r>
+      <w:r>
+        <w:t>et a helyzetnek megfelelően, ami a strukturálatlan interjú egyik aspektusa.</w:t>
       </w:r>
     </w:p>
     <w:p>
@@ -7755,7 +8136,25 @@
         <w:t>Szervezet</w:t>
       </w:r>
       <w:r>
-        <w:t>: A strukturált adatok jól szervezettek, ezért rendelkeznek a legmagasabb szintű szervezettséggel. Míg a félig strukturált adatok részben szervezettek, ezért a szervezés szintje alacsonyabb, mint a strukturált adatoké, de magasabb, mint a strukturálatlan adatoké. Végül a strukturálatlan adatokat egyáltalán nem rendezik.</w:t>
+        <w:t xml:space="preserve">: A strukturált adatok rendelkeznek a legmagasabb szintű </w:t>
+      </w:r>
+      <w:r>
+        <w:t>szervezettség</w:t>
+      </w:r>
+      <w:r>
+        <w:t>gel. Míg a félig strukturált adatok részben szervezettek</w:t>
+      </w:r>
+      <w:r>
+        <w:t xml:space="preserve">. </w:t>
+      </w:r>
+      <w:r>
+        <w:t>Végül a strukturálatlan adatokat egyáltalán nem rendezik</w:t>
+      </w:r>
+      <w:r>
+        <w:t xml:space="preserve"> szervezettséggel</w:t>
+      </w:r>
+      <w:r>
+        <w:t>.</w:t>
       </w:r>
     </w:p>
     <w:p>
@@ -7774,11 +8173,22 @@
           <w:i/>
           <w:iCs/>
         </w:rPr>
-        <w:lastRenderedPageBreak/>
         <w:t>Rugalmasság és méretezhetőség</w:t>
       </w:r>
       <w:r>
-        <w:t>: A strukturált adatok relációs adatbázisoktól vagy sémáktól függenek, ezért kevésbé rugalmasak és nehezen méretezhetők. Míg a félig strukturált adatok rugalmasabbak és egyszerűbbek a méretezéshez, mint a strukturált adatok. A strukturálatlan adatoknak azonban nincs olyan sémájuk, amely a legrugalmasabbá és méretezhetőbbé tenné a másik kettő közül.</w:t>
+        <w:t>: A strukturált adatok</w:t>
+      </w:r>
+      <w:r>
+        <w:t xml:space="preserve"> </w:t>
+      </w:r>
+      <w:r>
+        <w:t>kevésbé rugalmasak és nehezen méretezhetők. Míg a félig strukturált adatok rugalmasabbak és méretez</w:t>
+      </w:r>
+      <w:r>
+        <w:t>hetők</w:t>
+      </w:r>
+      <w:r>
+        <w:t>. A strukturálatlan adatoknak nincs sémájuk, amely a legrugalmasabbá és méretezhetőbbé tenné a másik kettő közül.</w:t>
       </w:r>
     </w:p>
     <w:p>
@@ -7800,7 +8210,37 @@
         <w:t>Változatkészítés</w:t>
       </w:r>
       <w:r>
-        <w:t>: Mivel a strukturált adatok relációs adatbázison alapulnak, a verziószámcsomagok, sorok és táblák felett történik. Másrészről félig strukturált adatokban sorok vagy grafikonok lehetségesek, mivel csak egy részleges adatbázis támogatott. Végül a strukturálatlan adatokban a verziók valószínűleg teljes adatok, mivel az adatbázis nem támogatott.</w:t>
+        <w:t xml:space="preserve">: </w:t>
+      </w:r>
+      <w:r>
+        <w:t>A</w:t>
+      </w:r>
+      <w:r>
+        <w:t xml:space="preserve"> strukturált adatok relációs adatbázison alapulnak,</w:t>
+      </w:r>
+      <w:r>
+        <w:t xml:space="preserve"> </w:t>
+      </w:r>
+      <w:r>
+        <w:t>verziószámcsomagok</w:t>
+      </w:r>
+      <w:r>
+        <w:t xml:space="preserve"> állnak rendelkezésre</w:t>
+      </w:r>
+      <w:r>
+        <w:t>. Másrészről félig strukturált adatokban csak részleges adatbázis</w:t>
+      </w:r>
+      <w:r>
+        <w:t>t</w:t>
+      </w:r>
+      <w:r>
+        <w:t xml:space="preserve"> támogat. Végül a strukturálatlan adatok</w:t>
+      </w:r>
+      <w:r>
+        <w:t xml:space="preserve">at </w:t>
+      </w:r>
+      <w:r>
+        <w:t>az adatbázis nem támogatott.</w:t>
       </w:r>
     </w:p>
     <w:p>
@@ -7822,7 +8262,13 @@
         <w:t>Tranzakciókezelés</w:t>
       </w:r>
       <w:r>
-        <w:t>: A strukturált adatokban az adatok egyidejűsége érhető el, ezért általában előnyben részesítik a többfeladatos folyamat során. Míg a félig strukturált adattranzakciók a DBMS-</w:t>
+        <w:t>: A strukturált adatok</w:t>
+      </w:r>
+      <w:r>
+        <w:t>ban jelen van a tranzakció kezelés és az egyidejűség</w:t>
+      </w:r>
+      <w:r>
+        <w:t>. Míg a félig strukturált adattranzakciók a DBMS-</w:t>
       </w:r>
       <w:proofErr w:type="spellStart"/>
       <w:r>
@@ -7830,7 +8276,13 @@
       </w:r>
       <w:proofErr w:type="spellEnd"/>
       <w:r>
-        <w:t xml:space="preserve"> adaptálódnak, de az adatok egyidejűsége nem áll rendelkezésre. Végül a strukturált adatokban sem a tranzakciókezelés, sem az adatok egyidejűsége nincs jelen.</w:t>
+        <w:t xml:space="preserve"> </w:t>
+      </w:r>
+      <w:r>
+        <w:t xml:space="preserve">függenek és </w:t>
+      </w:r>
+      <w:r>
+        <w:t>az adatok egyidejűsége nem áll rendelkezésre. Végül a strukturált adatokban sem a tranzakciókezelés, sem az adatok egyidejűsége nincs jelen.</w:t>
       </w:r>
     </w:p>
     <w:p>
@@ -7848,6 +8300,7 @@
         <w:rPr>
           <w:rFonts w:ascii="Arial" w:hAnsi="Arial" w:cs="Arial"/>
         </w:rPr>
+        <w:lastRenderedPageBreak/>
         <w:t>Hogy szerezünk adatokat?</w:t>
       </w:r>
     </w:p>
@@ -7936,7 +8389,10 @@
         <w:t>Az adattudományi projekt kialakítása során többen azt</w:t>
       </w:r>
       <w:r>
-        <w:t xml:space="preserve"> gondoljuk vagy feltételezük</w:t>
+        <w:t xml:space="preserve"> feltételez</w:t>
+      </w:r>
+      <w:r>
+        <w:t>ik</w:t>
       </w:r>
       <w:r>
         <w:t xml:space="preserve">, hogy </w:t>
@@ -7971,11 +8427,9 @@
       <w:r>
         <w:t xml:space="preserve"> az </w:t>
       </w:r>
-      <w:proofErr w:type="spellStart"/>
-      <w:r>
-        <w:t>előrejelzett</w:t>
-      </w:r>
-      <w:proofErr w:type="spellEnd"/>
+      <w:r>
+        <w:t>előre jelzett</w:t>
+      </w:r>
       <w:r>
         <w:t xml:space="preserve"> eredményeket.</w:t>
       </w:r>
@@ -7989,7 +8443,13 @@
         <w:t>ezeket a lépéseket elkezdnénk</w:t>
       </w:r>
       <w:r>
-        <w:t>, nemcsak a megfelelő adatokat kell</w:t>
+        <w:t>, nemcsak a megfelelő adato</w:t>
+      </w:r>
+      <w:r>
+        <w:t>t</w:t>
+      </w:r>
+      <w:r>
+        <w:t xml:space="preserve"> kell</w:t>
       </w:r>
       <w:r>
         <w:t xml:space="preserve"> </w:t>
@@ -8358,7 +8818,6 @@
           <w:i/>
           <w:iCs/>
         </w:rPr>
-        <w:lastRenderedPageBreak/>
         <w:t>Adatkészletek az ajánló rendszerek számára</w:t>
       </w:r>
       <w:r>
@@ -8577,6 +9036,7 @@
         <w:jc w:val="both"/>
       </w:pPr>
       <w:r>
+        <w:lastRenderedPageBreak/>
         <w:t>Mivel az Egyesült Államok, Kína és még sok más ország Mesterséges intelligencia nagyhatalommá válik, az adatok demokratizálódnak. Az ezen adatkészletekre vonatkozó szabályok és előírások általában szigorúak, mivel a nemzet különböző szektoraiból gyűjtött tényleges adatok. Ezért óvatos használat ajánlott. Van néhány olyan ország, amelyek nyíltan megosztják adataikat.</w:t>
       </w:r>
     </w:p>
@@ -8728,7 +9188,6 @@
         <w:jc w:val="both"/>
       </w:pPr>
       <w:r>
-        <w:lastRenderedPageBreak/>
         <w:t xml:space="preserve">Az UCI </w:t>
       </w:r>
       <w:proofErr w:type="spellStart"/>
@@ -8841,7 +9300,11 @@
         <w:jc w:val="both"/>
       </w:pPr>
       <w:r>
-        <w:t>A Google Tudós működéséhez hasonlóan az adatkészlet keresés lehetővé teszi az adatkészletek megtalálását, bárhol is tárolják őket. Legyen szó kiadói webhelyről, digitális könyvtárról vagy a szerző személyes weboldaláról. Az adatkészlet keresés létrehozásához irányelveket dolgoztak ki az adatforrás szolgáltatók számára. Olyan értelemben írják le az adataikat, hogy a Google (és más keresőmotorok) jobban megértsék oldalaik tartalmát. Ezek az irányelvek kiemelkedő információkat tartalmaznak az adatkészletekről:</w:t>
+        <w:t xml:space="preserve">A Google Tudós működéséhez hasonlóan az adatkészlet keresés lehetővé teszi az adatkészletek megtalálását, bárhol is tárolják őket. Legyen szó kiadói webhelyről, digitális könyvtárról vagy a szerző személyes weboldaláról. Az adatkészlet keresés </w:t>
+      </w:r>
+      <w:r>
+        <w:lastRenderedPageBreak/>
+        <w:t>létrehozásához irányelveket dolgoztak ki az adatforrás szolgáltatók számára. Olyan értelemben írják le az adataikat, hogy a Google (és más keresőmotorok) jobban megértsék oldalaik tartalmát. Ezek az irányelvek kiemelkedő információkat tartalmaznak az adatkészletekről:</w:t>
       </w:r>
     </w:p>
     <w:p>
@@ -9112,7 +9575,6 @@
         <w:rPr>
           <w:noProof/>
         </w:rPr>
-        <w:lastRenderedPageBreak/>
         <w:drawing>
           <wp:inline distT="0" distB="0" distL="0" distR="0" wp14:anchorId="01474DDC" wp14:editId="00E7C057">
             <wp:extent cx="5579745" cy="3145155"/>
@@ -9162,6 +9624,7 @@
         <w:jc w:val="both"/>
       </w:pPr>
       <w:r>
+        <w:lastRenderedPageBreak/>
         <w:t xml:space="preserve">Látni fogjuk a </w:t>
       </w:r>
       <w:proofErr w:type="spellStart"/>
@@ -9390,11 +9853,7 @@
         <w:t>periódusok</w:t>
       </w:r>
       <w:r>
-        <w:t xml:space="preserve"> végén, számos olyan funkcióval, amelyek befolyásolhatják vagy nem </w:t>
-      </w:r>
-      <w:r>
-        <w:lastRenderedPageBreak/>
-        <w:t>befolyásolhatják hallgatók jövőbeli eredményeit.</w:t>
+        <w:t xml:space="preserve"> végén, számos olyan funkcióval, amelyek befolyásolhatják vagy nem befolyásolhatják hallgatók jövőbeli eredményeit.</w:t>
       </w:r>
       <w:r>
         <w:t xml:space="preserve"> Az attribútumok leírását az alábbi linken elérhető: </w:t>
@@ -9542,6 +10001,7 @@
           <w:b/>
           <w:bCs/>
         </w:rPr>
+        <w:lastRenderedPageBreak/>
         <w:t>A Képek ereje</w:t>
       </w:r>
     </w:p>

</xml_diff>

<commit_message>
Look through + clean up: Collect datasets
</commit_message>
<xml_diff>
--- a/Documents/dolgozat.docx
+++ b/Documents/dolgozat.docx
@@ -8091,7 +8091,10 @@
           <w:i/>
           <w:iCs/>
         </w:rPr>
-        <w:t>rugalmasan</w:t>
+        <w:t>rugalmas</w:t>
+      </w:r>
+      <w:r>
+        <w:t>an</w:t>
       </w:r>
       <w:r>
         <w:t xml:space="preserve"> alkalmazhatja a </w:t>
@@ -8461,7 +8464,34 @@
         <w:t xml:space="preserve"> megfelelő címkézéssel van ellátva</w:t>
       </w:r>
       <w:r>
-        <w:t>. Még akkor is, ha nincs szükség konkrét adatok gyűjtésére, sok idő</w:t>
+        <w:t xml:space="preserve">. </w:t>
+      </w:r>
+      <w:r>
+        <w:t>H</w:t>
+      </w:r>
+      <w:r>
+        <w:t xml:space="preserve">a nincs szükség konkrét </w:t>
+      </w:r>
+      <w:r>
+        <w:rPr>
+          <w:b/>
+          <w:bCs/>
+          <w:i/>
+          <w:iCs/>
+        </w:rPr>
+        <w:t>adatgyűjtés</w:t>
+      </w:r>
+      <w:r>
+        <w:t>re</w:t>
+      </w:r>
+      <w:r>
+        <w:t>,</w:t>
+      </w:r>
+      <w:r>
+        <w:t xml:space="preserve"> akkor is</w:t>
+      </w:r>
+      <w:r>
+        <w:t xml:space="preserve"> sok idő</w:t>
       </w:r>
       <w:r>
         <w:t xml:space="preserve">be telhet </w:t>
@@ -8473,7 +8503,13 @@
         <w:t>forrás megtalálása</w:t>
       </w:r>
       <w:r>
-        <w:t>, amely a legjobban megfelel a projektnek.</w:t>
+        <w:t>, amely a legjobban felel</w:t>
+      </w:r>
+      <w:r>
+        <w:t xml:space="preserve"> meg</w:t>
+      </w:r>
+      <w:r>
+        <w:t xml:space="preserve"> a projektnek.</w:t>
       </w:r>
     </w:p>
     <w:p>
@@ -8484,7 +8520,16 @@
         <w:t xml:space="preserve">Több ezer nyilvános adatkészlet különböző témákban </w:t>
       </w:r>
       <w:r>
-        <w:t>elérhető online.</w:t>
+        <w:t xml:space="preserve">érhető </w:t>
+      </w:r>
+      <w:r>
+        <w:t>el</w:t>
+      </w:r>
+      <w:r>
+        <w:t xml:space="preserve"> </w:t>
+      </w:r>
+      <w:r>
+        <w:t>online.</w:t>
       </w:r>
     </w:p>
     <w:p>
@@ -8775,7 +8820,25 @@
           <w:i/>
           <w:iCs/>
         </w:rPr>
-        <w:t xml:space="preserve"> az idősor-elemzéshez</w:t>
+        <w:t xml:space="preserve"> az idő</w:t>
+      </w:r>
+      <w:r>
+        <w:rPr>
+          <w:b/>
+          <w:bCs/>
+          <w:i/>
+          <w:iCs/>
+        </w:rPr>
+        <w:t xml:space="preserve">sor </w:t>
+      </w:r>
+      <w:r>
+        <w:rPr>
+          <w:b/>
+          <w:bCs/>
+          <w:i/>
+          <w:iCs/>
+        </w:rPr>
+        <w:t>elemzéshez</w:t>
       </w:r>
       <w:r>
         <w:t xml:space="preserve">: </w:t>
@@ -8884,7 +8947,31 @@
         <w:t xml:space="preserve"> meg.</w:t>
       </w:r>
       <w:r>
-        <w:t xml:space="preserve"> A továbbiakban részletezem, hogy hol tudunk a gépi tanulási projektekhez nyilvánosan elérhető adatforrást találni.</w:t>
+        <w:t xml:space="preserve"> A továbbiakban részletezem, hogy hol tudunk a gépi tanulási projektekhez </w:t>
+      </w:r>
+      <w:r>
+        <w:rPr>
+          <w:b/>
+          <w:bCs/>
+          <w:i/>
+          <w:iCs/>
+        </w:rPr>
+        <w:t>nyilvános</w:t>
+      </w:r>
+      <w:r>
+        <w:t xml:space="preserve">an elérhető </w:t>
+      </w:r>
+      <w:r>
+        <w:rPr>
+          <w:b/>
+          <w:bCs/>
+          <w:i/>
+          <w:iCs/>
+        </w:rPr>
+        <w:t>adatforrás</w:t>
+      </w:r>
+      <w:r>
+        <w:t>t találni.</w:t>
       </w:r>
     </w:p>
     <w:p>
@@ -8977,7 +9064,7 @@
         <w:jc w:val="both"/>
       </w:pPr>
       <w:r>
-        <w:t>A Google adatkészlet-keresője</w:t>
+        <w:t>Google adatkészlet-kereső</w:t>
       </w:r>
     </w:p>
     <w:p>
@@ -8986,19 +9073,61 @@
         <w:jc w:val="both"/>
       </w:pPr>
       <w:r>
-        <w:t xml:space="preserve">A Google a keresőmotor óriás volt, és az összes </w:t>
+        <w:t>A Google a keresőmotor</w:t>
+      </w:r>
+      <w:r>
+        <w:t>ok</w:t>
+      </w:r>
+      <w:r>
+        <w:t xml:space="preserve"> óriás</w:t>
+      </w:r>
+      <w:r>
+        <w:t xml:space="preserve">a. A </w:t>
       </w:r>
       <w:r>
         <w:t xml:space="preserve">gépi tanulással foglalkozó </w:t>
       </w:r>
       <w:r>
-        <w:t xml:space="preserve">szakembert segítették azzal, hogy </w:t>
+        <w:t>szakember</w:t>
+      </w:r>
+      <w:r>
+        <w:t xml:space="preserve">eknek </w:t>
       </w:r>
       <w:r>
         <w:t xml:space="preserve">segítenek </w:t>
       </w:r>
       <w:r>
-        <w:t xml:space="preserve">nekünk megtalálni az adathalmazokat. A keresőmotor nagyszerű munkát végez a kulcsszavakhoz kapcsolódó adatkészletek megszerzésében különböző forrásokból, ideértve a kormányzati weboldalakat, a </w:t>
+        <w:t>megtalálni a</w:t>
+      </w:r>
+      <w:r>
+        <w:t xml:space="preserve"> megfelelő</w:t>
+      </w:r>
+      <w:r>
+        <w:t xml:space="preserve"> adathalmazokat. A </w:t>
+      </w:r>
+      <w:r>
+        <w:rPr>
+          <w:b/>
+          <w:bCs/>
+          <w:i/>
+          <w:iCs/>
+        </w:rPr>
+        <w:t>keresőmotor</w:t>
+      </w:r>
+      <w:r>
+        <w:t xml:space="preserve"> nagyszerű munkát végez a kulcsszavakhoz kapcsolódó adatkészletek megszerzésében különböző forrásokból</w:t>
+      </w:r>
+      <w:r>
+        <w:t>.</w:t>
+      </w:r>
+      <w:r>
+        <w:t xml:space="preserve"> </w:t>
+      </w:r>
+      <w:r>
+        <w:t>I</w:t>
+      </w:r>
+      <w:r>
+        <w:t xml:space="preserve">deértve a kormányzati weboldalakat, a </w:t>
       </w:r>
       <w:proofErr w:type="spellStart"/>
       <w:r>
@@ -9006,7 +9135,13 @@
       </w:r>
       <w:proofErr w:type="spellEnd"/>
       <w:r>
-        <w:t>-t és más nyílt forráskódú adattárakat.</w:t>
+        <w:t>-t és más nyílt forrás</w:t>
+      </w:r>
+      <w:r>
+        <w:t>ú</w:t>
+      </w:r>
+      <w:r>
+        <w:t xml:space="preserve"> adattárakat.</w:t>
       </w:r>
     </w:p>
     <w:p>
@@ -9037,7 +9172,52 @@
       </w:pPr>
       <w:r>
         <w:lastRenderedPageBreak/>
-        <w:t>Mivel az Egyesült Államok, Kína és még sok más ország Mesterséges intelligencia nagyhatalommá válik, az adatok demokratizálódnak. Az ezen adatkészletekre vonatkozó szabályok és előírások általában szigorúak, mivel a nemzet különböző szektoraiból gyűjtött tényleges adatok. Ezért óvatos használat ajánlott. Van néhány olyan ország, amelyek nyíltan megosztják adataikat.</w:t>
+        <w:t xml:space="preserve">Mivel az Egyesült Államok, Kína és még sok más ország </w:t>
+      </w:r>
+      <w:r>
+        <w:t>m</w:t>
+      </w:r>
+      <w:r>
+        <w:t>esterséges intelligencia nagyhatalommá válik, az adatok demokratizálódnak. Az ezen adatkészletekre vonatkozó szabályok és előírások általában szigorúak</w:t>
+      </w:r>
+      <w:r>
+        <w:t>.</w:t>
+      </w:r>
+      <w:r>
+        <w:t xml:space="preserve"> </w:t>
+      </w:r>
+      <w:r>
+        <w:t xml:space="preserve">A </w:t>
+      </w:r>
+      <w:r>
+        <w:rPr>
+          <w:b/>
+          <w:bCs/>
+          <w:i/>
+          <w:iCs/>
+        </w:rPr>
+        <w:t>nemzet</w:t>
+      </w:r>
+      <w:r>
+        <w:t xml:space="preserve"> különböző szektoraiból </w:t>
+      </w:r>
+      <w:r>
+        <w:t>származnak az</w:t>
+      </w:r>
+      <w:r>
+        <w:t xml:space="preserve"> </w:t>
+      </w:r>
+      <w:r>
+        <w:rPr>
+          <w:b/>
+          <w:bCs/>
+          <w:i/>
+          <w:iCs/>
+        </w:rPr>
+        <w:t>adatok</w:t>
+      </w:r>
+      <w:r>
+        <w:t>. Ezért óvatos használat ajánlott. Van néhány olyan ország, amelyek nyíltan megosztják adataikat.</w:t>
       </w:r>
     </w:p>
     <w:p>
@@ -9080,7 +9260,73 @@
       </w:r>
       <w:proofErr w:type="spellEnd"/>
       <w:r>
-        <w:t xml:space="preserve"> relevanciája ebben az összefüggésben az, hogy adatkészleteket nyújt, és egyúttal a tanulók és az gépi tanulási szakemberek közösségét is biztosítja. Nagyban elősegíti a fejlődésüket a jövendő adattudósoknak. Minden kihívásnak külön adatkészlete van és általában megtisztítják az adatokat, hogy ne kelljen szükségszerűen a takarítás munkáját elvégeznünk. Helyett az algoritmus finomítására összpontosíthatunk. Az adatkészletek könnyen letölthetők. Az erőforrások részben előfeltételek és linkek találhatók a tananyaghoz, amely segít nekünk, amikor elakadunk akár az algoritmusnál, akár a megvalósításnál. A </w:t>
+        <w:t xml:space="preserve"> relevanciája, hogy </w:t>
+      </w:r>
+      <w:r>
+        <w:rPr>
+          <w:b/>
+          <w:bCs/>
+          <w:i/>
+          <w:iCs/>
+        </w:rPr>
+        <w:t>adatkészlet</w:t>
+      </w:r>
+      <w:r>
+        <w:t xml:space="preserve">eket nyújt, és egyúttal a tanulók és az gépi tanulási szakemberek </w:t>
+      </w:r>
+      <w:r>
+        <w:rPr>
+          <w:b/>
+          <w:bCs/>
+          <w:i/>
+          <w:iCs/>
+        </w:rPr>
+        <w:t>közösség</w:t>
+      </w:r>
+      <w:r>
+        <w:t xml:space="preserve">ét is biztosítja. Nagyban elősegíti a fejlődésüket a jövendő adattudósoknak. Minden </w:t>
+      </w:r>
+      <w:r>
+        <w:rPr>
+          <w:b/>
+          <w:bCs/>
+          <w:i/>
+          <w:iCs/>
+        </w:rPr>
+        <w:t>kihívás</w:t>
+      </w:r>
+      <w:r>
+        <w:t>nak külön adatkészlete van és általában megtisztítják az adatokat, hogy ne kelljen</w:t>
+      </w:r>
+      <w:r>
+        <w:t xml:space="preserve"> </w:t>
+      </w:r>
+      <w:r>
+        <w:t>a t</w:t>
+      </w:r>
+      <w:r>
+        <w:t>isztítást</w:t>
+      </w:r>
+      <w:r>
+        <w:t xml:space="preserve"> elvégezn</w:t>
+      </w:r>
+      <w:r>
+        <w:t>i</w:t>
+      </w:r>
+      <w:r>
+        <w:t>. Helyett</w:t>
+      </w:r>
+      <w:r>
+        <w:t>e</w:t>
+      </w:r>
+      <w:r>
+        <w:t xml:space="preserve"> az algoritmus finomítására összpontosíthatunk. Az adatkészletek könnyen letölthetők. Az erőforrások részben előfeltételek és linkek találhatók a</w:t>
+      </w:r>
+      <w:r>
+        <w:t xml:space="preserve">z </w:t>
+      </w:r>
+      <w:r>
+        <w:t xml:space="preserve">anyaghoz. A </w:t>
       </w:r>
       <w:proofErr w:type="spellStart"/>
       <w:r>
@@ -9145,7 +9391,58 @@
       </w:r>
       <w:proofErr w:type="spellEnd"/>
       <w:r>
-        <w:t xml:space="preserve"> (AWS) erőforrásokat használunk a modellek kalibrálásához és módosításához, akkor lokális adatokat használunk. A helyileg elérhető adatkészleteknek a használata több tízszer gyorsítja az adatbetöltési folyamatot. A nyilvántartás számos adatkészletet tartalmaz az alkalmazások területe szerint, például műholdas képek, ökológiai erőforrások stb.</w:t>
+        <w:t xml:space="preserve"> (</w:t>
+      </w:r>
+      <w:r>
+        <w:rPr>
+          <w:b/>
+          <w:bCs/>
+          <w:i/>
+          <w:iCs/>
+        </w:rPr>
+        <w:t>AWS</w:t>
+      </w:r>
+      <w:r>
+        <w:t xml:space="preserve">) erőforrásokat használunk a modellek kalibrálásához és módosításához, akkor </w:t>
+      </w:r>
+      <w:r>
+        <w:rPr>
+          <w:b/>
+          <w:bCs/>
+          <w:i/>
+          <w:iCs/>
+        </w:rPr>
+        <w:t>lokális adatok</w:t>
+      </w:r>
+      <w:r>
+        <w:t>at használunk. A helyileg elérhető adatkészleteknek a használata több</w:t>
+      </w:r>
+      <w:r>
+        <w:t xml:space="preserve">szörösen </w:t>
+      </w:r>
+      <w:r>
+        <w:rPr>
+          <w:b/>
+          <w:bCs/>
+          <w:i/>
+          <w:iCs/>
+        </w:rPr>
+        <w:t>gyors</w:t>
+      </w:r>
+      <w:r>
+        <w:t xml:space="preserve">ítja az </w:t>
+      </w:r>
+      <w:r>
+        <w:rPr>
+          <w:b/>
+          <w:bCs/>
+          <w:i/>
+          <w:iCs/>
+        </w:rPr>
+        <w:t>adatbetöltés</w:t>
+      </w:r>
+      <w:r>
+        <w:t>i folyamatot. A nyilvántartás számos adatkészletet tartalmaz az alkalmazások területe szerint, például műholdas képek, ökológiai erőforrások stb.</w:t>
       </w:r>
     </w:p>
     <w:p>
@@ -9212,7 +9509,31 @@
       </w:r>
       <w:proofErr w:type="spellEnd"/>
       <w:r>
-        <w:t xml:space="preserve"> könnyen kezelhető és tisztított adatkészleteket kínál. Ezek már régóta az egyik leggyakrabban használt adathalmazok a tudományos területeken.</w:t>
+        <w:t xml:space="preserve"> könnyen kezelhető és tisztított adatkészleteket kínál. Ezek már </w:t>
+      </w:r>
+      <w:r>
+        <w:rPr>
+          <w:b/>
+          <w:bCs/>
+          <w:i/>
+          <w:iCs/>
+        </w:rPr>
+        <w:t>régóta</w:t>
+      </w:r>
+      <w:r>
+        <w:t xml:space="preserve"> az egyik leggyakrabban </w:t>
+      </w:r>
+      <w:r>
+        <w:rPr>
+          <w:b/>
+          <w:bCs/>
+          <w:i/>
+          <w:iCs/>
+        </w:rPr>
+        <w:t>használt</w:t>
+      </w:r>
+      <w:r>
+        <w:t xml:space="preserve"> adathalmazok a tudományos területeken.</w:t>
       </w:r>
     </w:p>
     <w:p>
@@ -9291,7 +9612,34 @@
         <w:jc w:val="both"/>
       </w:pPr>
       <w:r>
-        <w:t>A mai világban sok tudományterület tudósai és egyre több elemző, újságíró gyűjt és állít elő adatokat. Az interneten sok ezer adattár található, amelyek milliónyi adatkészlethez nyújtanak hozzáférést. A helyi és nemzeti kormányok világszerte közzéteszik adataikat is. Az adatokhoz való könnyű hozzáférés érdekében elindították az adatkészlet keresést. Elősegítve, hogy a tudósok, az újságírók, az adatkezelők vagy bárki más megtalálhassa a munkájához és történeteihez szükséges adatokat, vagy csak egyszerűen kielégítse intellektuális kíváncsiságukat.</w:t>
+        <w:t xml:space="preserve">A mai világban sok tudományterület tudósai és egyre több elemző, újságíró gyűjt és állít elő adatokat. Az interneten sok ezer adattár található, amelyek milliónyi adatkészlethez nyújtanak hozzáférést. A helyi és nemzeti kormányok világszerte közzéteszik adataikat is. Az adatokhoz való könnyű </w:t>
+      </w:r>
+      <w:r>
+        <w:rPr>
+          <w:b/>
+          <w:bCs/>
+          <w:i/>
+          <w:iCs/>
+        </w:rPr>
+        <w:t>hozzáférés</w:t>
+      </w:r>
+      <w:r>
+        <w:t xml:space="preserve"> érdekében elindították az </w:t>
+      </w:r>
+      <w:r>
+        <w:rPr>
+          <w:b/>
+          <w:bCs/>
+          <w:i/>
+          <w:iCs/>
+        </w:rPr>
+        <w:t>adatkészlet keresés</w:t>
+      </w:r>
+      <w:r>
+        <w:t>t. Elősegítve, hogy a tudósok, az újságírók, az adatkezelők vagy bárki más megtalálhassa a munkájához szükséges adatokat</w:t>
+      </w:r>
+      <w:r>
+        <w:t>.</w:t>
       </w:r>
     </w:p>
     <w:p>
@@ -9300,11 +9648,55 @@
         <w:jc w:val="both"/>
       </w:pPr>
       <w:r>
-        <w:t xml:space="preserve">A Google Tudós működéséhez hasonlóan az adatkészlet keresés lehetővé teszi az adatkészletek megtalálását, bárhol is tárolják őket. Legyen szó kiadói webhelyről, digitális könyvtárról vagy a szerző személyes weboldaláról. Az adatkészlet keresés </w:t>
-      </w:r>
-      <w:r>
-        <w:lastRenderedPageBreak/>
-        <w:t>létrehozásához irányelveket dolgoztak ki az adatforrás szolgáltatók számára. Olyan értelemben írják le az adataikat, hogy a Google (és más keresőmotorok) jobban megértsék oldalaik tartalmát. Ezek az irányelvek kiemelkedő információkat tartalmaznak az adatkészletekről:</w:t>
+        <w:t xml:space="preserve">A </w:t>
+      </w:r>
+      <w:r>
+        <w:rPr>
+          <w:b/>
+          <w:bCs/>
+          <w:i/>
+          <w:iCs/>
+        </w:rPr>
+        <w:t>Google Tudós</w:t>
+      </w:r>
+      <w:r>
+        <w:t xml:space="preserve"> működéséhez </w:t>
+      </w:r>
+      <w:r>
+        <w:rPr>
+          <w:b/>
+          <w:bCs/>
+          <w:i/>
+          <w:iCs/>
+        </w:rPr>
+        <w:t>hasonlóan</w:t>
+      </w:r>
+      <w:r>
+        <w:t xml:space="preserve"> az adatkészlet keresés lehetővé teszi az adatkészletek megtalálását, bárhol is tárolják őket. Legyen szó kiadói webhelyről, digitális könyvtárról vagy a szerző személyes weboldaláról. Az adatkészlet keresés létrehozásához </w:t>
+      </w:r>
+      <w:r>
+        <w:rPr>
+          <w:b/>
+          <w:bCs/>
+          <w:i/>
+          <w:iCs/>
+        </w:rPr>
+        <w:t>irányelvek</w:t>
+      </w:r>
+      <w:r>
+        <w:t xml:space="preserve">et dolgoztak ki az adatforrás szolgáltatók számára. Olyan értelemben írják le az adataikat, hogy a Google (és más keresőmotorok) jobban megértsék oldalaik tartalmát. Ezek az irányelvek </w:t>
+      </w:r>
+      <w:r>
+        <w:rPr>
+          <w:b/>
+          <w:bCs/>
+          <w:i/>
+          <w:iCs/>
+        </w:rPr>
+        <w:t>kiemelkedő információk</w:t>
+      </w:r>
+      <w:r>
+        <w:t>at tartalmaznak az adatkészletekről:</w:t>
       </w:r>
     </w:p>
     <w:p>
@@ -9330,6 +9722,7 @@
         <w:jc w:val="both"/>
       </w:pPr>
       <w:r>
+        <w:lastRenderedPageBreak/>
         <w:t>Mikor jelent meg?</w:t>
       </w:r>
     </w:p>
@@ -9624,77 +10017,77 @@
         <w:jc w:val="both"/>
       </w:pPr>
       <w:r>
+        <w:t xml:space="preserve">Látni fogjuk a </w:t>
+      </w:r>
+      <w:proofErr w:type="spellStart"/>
+      <w:r>
+        <w:t>Kaggle</w:t>
+      </w:r>
+      <w:proofErr w:type="spellEnd"/>
+      <w:r>
+        <w:t xml:space="preserve"> által szolgáltatott</w:t>
+      </w:r>
+      <w:r>
+        <w:t xml:space="preserve"> adatait, valamint olyan tudományos adattárakat, mint például a Harvard Dataverse és a</w:t>
+      </w:r>
+      <w:r>
+        <w:t xml:space="preserve"> </w:t>
+      </w:r>
+      <w:proofErr w:type="spellStart"/>
+      <w:r>
+        <w:t>Statista</w:t>
+      </w:r>
+      <w:proofErr w:type="spellEnd"/>
+      <w:r>
+        <w:fldChar w:fldCharType="begin"/>
+      </w:r>
+      <w:r>
+        <w:instrText xml:space="preserve"> HYPERLINK "https://de.statista.com/" \t "_blank" </w:instrText>
+      </w:r>
+      <w:r>
+        <w:fldChar w:fldCharType="end"/>
+      </w:r>
+      <w:r>
+        <w:t xml:space="preserve">. </w:t>
+      </w:r>
+      <w:r>
+        <w:t>Számos adattárak célja, hogy</w:t>
+      </w:r>
+      <w:r>
+        <w:t xml:space="preserve"> támoga</w:t>
+      </w:r>
+      <w:r>
+        <w:t>ssa</w:t>
+      </w:r>
+      <w:r>
+        <w:t xml:space="preserve"> a projektet</w:t>
+      </w:r>
+      <w:r>
+        <w:t xml:space="preserve"> </w:t>
+      </w:r>
+      <w:r>
+        <w:t>és segít</w:t>
+      </w:r>
+      <w:r>
+        <w:t>se</w:t>
+      </w:r>
+      <w:r>
+        <w:t>, hogy számos adatkészletét kereshetővé tegye</w:t>
+      </w:r>
+      <w:r>
+        <w:t>n</w:t>
+      </w:r>
+      <w:r>
+        <w:t xml:space="preserve"> ebben az eszközben.</w:t>
+      </w:r>
+    </w:p>
+    <w:p>
+      <w:pPr>
+        <w:ind w:left="0" w:firstLine="0"/>
+        <w:jc w:val="both"/>
+      </w:pPr>
+      <w:r>
         <w:lastRenderedPageBreak/>
-        <w:t xml:space="preserve">Látni fogjuk a </w:t>
-      </w:r>
-      <w:proofErr w:type="spellStart"/>
-      <w:r>
-        <w:t>Kaggle</w:t>
-      </w:r>
-      <w:proofErr w:type="spellEnd"/>
-      <w:r>
-        <w:t xml:space="preserve"> által szolgáltatott</w:t>
-      </w:r>
-      <w:r>
-        <w:t xml:space="preserve"> adatait, valamint olyan tudományos adattárakat, mint például a Harvard Dataverse és a</w:t>
-      </w:r>
-      <w:r>
-        <w:t xml:space="preserve"> </w:t>
-      </w:r>
-      <w:proofErr w:type="spellStart"/>
-      <w:r>
-        <w:t>Statista</w:t>
-      </w:r>
-      <w:proofErr w:type="spellEnd"/>
-      <w:r>
-        <w:fldChar w:fldCharType="begin"/>
-      </w:r>
-      <w:r>
-        <w:instrText xml:space="preserve"> HYPERLINK "https://de.statista.com/" \t "_blank" </w:instrText>
-      </w:r>
-      <w:r>
-        <w:fldChar w:fldCharType="end"/>
-      </w:r>
-      <w:r>
-        <w:t xml:space="preserve">. </w:t>
-      </w:r>
-      <w:r>
-        <w:t>Számos adattárak célja, hogy</w:t>
-      </w:r>
-      <w:r>
-        <w:t xml:space="preserve"> támoga</w:t>
-      </w:r>
-      <w:r>
-        <w:t>ssa</w:t>
-      </w:r>
-      <w:r>
-        <w:t xml:space="preserve"> a projektet</w:t>
-      </w:r>
-      <w:r>
-        <w:t xml:space="preserve"> </w:t>
-      </w:r>
-      <w:r>
-        <w:t>és segít</w:t>
-      </w:r>
-      <w:r>
-        <w:t>se</w:t>
-      </w:r>
-      <w:r>
-        <w:t>, hogy számos adatkészletét kereshetővé tegye</w:t>
-      </w:r>
-      <w:r>
-        <w:t>n</w:t>
-      </w:r>
-      <w:r>
-        <w:t xml:space="preserve"> ebben az eszközben.</w:t>
-      </w:r>
-    </w:p>
-    <w:p>
-      <w:pPr>
-        <w:ind w:left="0" w:firstLine="0"/>
-        <w:jc w:val="both"/>
-      </w:pPr>
-      <w:r>
         <w:t>Ez a</w:t>
       </w:r>
       <w:r>
@@ -10001,25 +10394,28 @@
           <w:b/>
           <w:bCs/>
         </w:rPr>
+        <w:t>A Képek ereje</w:t>
+      </w:r>
+    </w:p>
+    <w:p>
+      <w:pPr>
+        <w:ind w:left="0" w:firstLine="0"/>
+        <w:jc w:val="both"/>
+      </w:pPr>
+      <w:r>
+        <w:t xml:space="preserve">Nehéz következtetéseket leszűrni az adatokból. Akár napokig is nézhetjük a </w:t>
+      </w:r>
+      <w:proofErr w:type="spellStart"/>
+      <w:r>
+        <w:t>csv</w:t>
+      </w:r>
+      <w:proofErr w:type="spellEnd"/>
+      <w:r>
+        <w:t xml:space="preserve"> fájlokat, de valós konzekvenciát nem fogunk kinyerni belőle. Az ember egyik </w:t>
+      </w:r>
+      <w:r>
         <w:lastRenderedPageBreak/>
-        <w:t>A Képek ereje</w:t>
-      </w:r>
-    </w:p>
-    <w:p>
-      <w:pPr>
-        <w:ind w:left="0" w:firstLine="0"/>
-        <w:jc w:val="both"/>
-      </w:pPr>
-      <w:r>
-        <w:t xml:space="preserve">Nehéz következtetéseket leszűrni az adatokból. Akár napokig is nézhetjük a </w:t>
-      </w:r>
-      <w:proofErr w:type="spellStart"/>
-      <w:r>
-        <w:t>csv</w:t>
-      </w:r>
-      <w:proofErr w:type="spellEnd"/>
-      <w:r>
-        <w:t xml:space="preserve"> fájlokat, de valós konzekvenciát nem fogunk kinyerni belőle. Az ember egyik hasznos fegyvere az intuíció. Ez a fegyver néha félre, máskor rávezetnek a probléma megoldáshoz.</w:t>
+        <w:t>hasznos fegyvere az intuíció. Ez a fegyver néha félre, máskor rávezetnek a probléma megoldáshoz.</w:t>
       </w:r>
     </w:p>
     <w:p>

</xml_diff>

<commit_message>
Look through + cleanup - Problem definition
</commit_message>
<xml_diff>
--- a/Documents/dolgozat.docx
+++ b/Documents/dolgozat.docx
@@ -8523,10 +8523,7 @@
         <w:t xml:space="preserve">érhető </w:t>
       </w:r>
       <w:r>
-        <w:t>el</w:t>
-      </w:r>
-      <w:r>
-        <w:t xml:space="preserve"> </w:t>
+        <w:t xml:space="preserve">el </w:t>
       </w:r>
       <w:r>
         <w:t>online.</w:t>
@@ -9764,12 +9761,6 @@
         <w:t>ött</w:t>
       </w:r>
       <w:r>
-        <w:t xml:space="preserve"> és összekapcsol</w:t>
-      </w:r>
-      <w:r>
-        <w:t>t</w:t>
-      </w:r>
-      <w:r>
         <w:t xml:space="preserve"> információkat </w:t>
       </w:r>
       <w:r>
@@ -9791,22 +9782,46 @@
         <w:t xml:space="preserve"> olyan publikációkat, amelyek leírják vagy megvitatják az adatkészletet. </w:t>
       </w:r>
       <w:r>
-        <w:t>A m</w:t>
-      </w:r>
-      <w:r>
-        <w:t>egközelítés</w:t>
-      </w:r>
-      <w:r>
-        <w:t xml:space="preserve"> az </w:t>
-      </w:r>
-      <w:r>
-        <w:t>információk leírásának nyílt szabvány alap</w:t>
-      </w:r>
-      <w:r>
-        <w:t xml:space="preserve">ú. Tehát </w:t>
-      </w:r>
-      <w:r>
-        <w:t>bárki, aki adatokat publikál, leírhatja az adatkészletét így. Arra ösztönöz</w:t>
+        <w:t>A</w:t>
+      </w:r>
+      <w:r>
+        <w:t xml:space="preserve">z </w:t>
+      </w:r>
+      <w:r>
+        <w:t>információk leírás</w:t>
+      </w:r>
+      <w:r>
+        <w:t>a</w:t>
+      </w:r>
+      <w:r>
+        <w:t xml:space="preserve"> </w:t>
+      </w:r>
+      <w:r>
+        <w:rPr>
+          <w:b/>
+          <w:bCs/>
+          <w:i/>
+          <w:iCs/>
+        </w:rPr>
+        <w:t>nyílt szabvány</w:t>
+      </w:r>
+      <w:r>
+        <w:t xml:space="preserve"> alap</w:t>
+      </w:r>
+      <w:r>
+        <w:t xml:space="preserve">ú. </w:t>
+      </w:r>
+      <w:r>
+        <w:t>A</w:t>
+      </w:r>
+      <w:r>
+        <w:t>ki adatokat publikál, leírhatja az adatkészlet</w:t>
+      </w:r>
+      <w:r>
+        <w:t>ét a szabvány alapján</w:t>
+      </w:r>
+      <w:r>
+        <w:t>. Arra ösztönöz</w:t>
       </w:r>
       <w:r>
         <w:t>ve</w:t>
@@ -9821,7 +9836,40 @@
         <w:jc w:val="both"/>
       </w:pPr>
       <w:r>
-        <w:t>Ebben az új kiadásban megtalálhatók a legtöbb környezeti és társadalomtudományi adatkészlet, valamint más tudományágak adatai</w:t>
+        <w:t>Továbbá</w:t>
+      </w:r>
+      <w:r>
+        <w:t xml:space="preserve"> megtalálható</w:t>
+      </w:r>
+      <w:r>
+        <w:t xml:space="preserve"> </w:t>
+      </w:r>
+      <w:r>
+        <w:rPr>
+          <w:b/>
+          <w:bCs/>
+          <w:i/>
+          <w:iCs/>
+        </w:rPr>
+        <w:t>több</w:t>
+      </w:r>
+      <w:r>
+        <w:t xml:space="preserve"> </w:t>
+      </w:r>
+      <w:r>
+        <w:t xml:space="preserve">környezeti és társadalomtudományi adatkészlet, valamint más </w:t>
+      </w:r>
+      <w:r>
+        <w:rPr>
+          <w:b/>
+          <w:bCs/>
+          <w:i/>
+          <w:iCs/>
+        </w:rPr>
+        <w:t>tudományág</w:t>
+      </w:r>
+      <w:r>
+        <w:t>ak adatai</w:t>
       </w:r>
       <w:r>
         <w:t>. I</w:t>
@@ -9833,7 +9881,13 @@
         <w:t xml:space="preserve"> </w:t>
       </w:r>
       <w:r>
-        <w:t xml:space="preserve">által szolgáltatott adatokat. Mivel egyre több adattár használja </w:t>
+        <w:t xml:space="preserve">által szolgáltatott adatokat. </w:t>
+      </w:r>
+      <w:r>
+        <w:t>E</w:t>
+      </w:r>
+      <w:r>
+        <w:t xml:space="preserve">gyre több adattár használja </w:t>
       </w:r>
       <w:r>
         <w:t>a közös</w:t>
@@ -9896,7 +9950,25 @@
         <w:t xml:space="preserve"> </w:t>
       </w:r>
       <w:r>
-        <w:t xml:space="preserve">keresés több nyelven működik, hamarosan további nyelvek támogatásával. Egyszerűen </w:t>
+        <w:t xml:space="preserve">keresés </w:t>
+      </w:r>
+      <w:r>
+        <w:rPr>
+          <w:b/>
+          <w:bCs/>
+          <w:i/>
+          <w:iCs/>
+        </w:rPr>
+        <w:t>több nyelven</w:t>
+      </w:r>
+      <w:r>
+        <w:t xml:space="preserve"> működik</w:t>
+      </w:r>
+      <w:r>
+        <w:t xml:space="preserve">. </w:t>
+      </w:r>
+      <w:r>
+        <w:t xml:space="preserve">Egyszerűen </w:t>
       </w:r>
       <w:r>
         <w:t>be kell írni</w:t>
@@ -10087,77 +10159,62 @@
         <w:jc w:val="both"/>
       </w:pPr>
       <w:r>
+        <w:t>Ez a</w:t>
+      </w:r>
+      <w:r>
+        <w:t>z adatkészlet keresés</w:t>
+      </w:r>
+      <w:r>
+        <w:t xml:space="preserve"> bevezetés azon kezdeményezések egyike, amelyek célja az adat</w:t>
+      </w:r>
+      <w:r>
+        <w:t>forrásokat</w:t>
+      </w:r>
+      <w:r>
+        <w:t xml:space="preserve"> </w:t>
+      </w:r>
+      <w:r>
+        <w:t>könnyebben</w:t>
+      </w:r>
+      <w:r>
+        <w:t xml:space="preserve"> </w:t>
+      </w:r>
+      <w:r>
+        <w:t>beépítsük</w:t>
+      </w:r>
+      <w:r>
+        <w:t xml:space="preserve"> a </w:t>
+      </w:r>
+      <w:r>
+        <w:t>projektjeinkbe és termékeinkbe</w:t>
+      </w:r>
+      <w:r>
+        <w:t>.</w:t>
+      </w:r>
+      <w:r>
+        <w:t xml:space="preserve"> </w:t>
+      </w:r>
+      <w:r>
+        <w:t>Remélhetőleg</w:t>
+      </w:r>
+      <w:r>
+        <w:t xml:space="preserve"> sokan a nyílt szabványokat használják az adatok leírására</w:t>
+      </w:r>
+      <w:r>
+        <w:t>.</w:t>
+      </w:r>
+      <w:r>
+        <w:t xml:space="preserve"> </w:t>
+      </w:r>
+      <w:r>
+        <w:t>L</w:t>
+      </w:r>
+      <w:r>
+        <w:t xml:space="preserve">ehetővé </w:t>
+      </w:r>
+      <w:r>
         <w:lastRenderedPageBreak/>
-        <w:t>Ez a</w:t>
-      </w:r>
-      <w:r>
-        <w:t>z adatkészlet keresés</w:t>
-      </w:r>
-      <w:r>
-        <w:t xml:space="preserve"> bevezetés azon kezdeményezések egyike, amelyek célja az adat</w:t>
-      </w:r>
-      <w:r>
-        <w:t>forrásokat</w:t>
-      </w:r>
-      <w:r>
-        <w:t xml:space="preserve"> </w:t>
-      </w:r>
-      <w:r>
-        <w:t>könnyebben</w:t>
-      </w:r>
-      <w:r>
-        <w:t xml:space="preserve"> </w:t>
-      </w:r>
-      <w:r>
-        <w:t>beépítsük</w:t>
-      </w:r>
-      <w:r>
-        <w:t xml:space="preserve"> a </w:t>
-      </w:r>
-      <w:r>
-        <w:t>projektjeinkbe és termékeinkbe</w:t>
-      </w:r>
-      <w:r>
-        <w:t>.</w:t>
-      </w:r>
-      <w:r>
-        <w:t xml:space="preserve"> </w:t>
-      </w:r>
-      <w:r>
-        <w:t>Míg ez a kezdeményezés inkább a hírszervezetekre és az adatújságírókra összpontosított, az adatkészlet</w:t>
-      </w:r>
-      <w:r>
-        <w:t xml:space="preserve"> </w:t>
-      </w:r>
-      <w:r>
-        <w:t>keresés sokkal szélesebb közönség számára lehet hasznos, függetlenül attól, hogy tudományos adatokat, kormányzati adatokat vagy hírszervezetek által szolgáltatott adatokat keres.</w:t>
-      </w:r>
-    </w:p>
-    <w:p>
-      <w:pPr>
-        <w:ind w:left="0" w:firstLine="0"/>
-        <w:jc w:val="both"/>
-      </w:pPr>
-      <w:r>
-        <w:t xml:space="preserve">Az ehhez hasonló keresőeszköz csak olyan jó, mint azok a metaadatok, amelyeket az adatkiadók hajlandók megadni. </w:t>
-      </w:r>
-      <w:r>
-        <w:t>Remélhetőleg</w:t>
-      </w:r>
-      <w:r>
-        <w:t xml:space="preserve"> sokan a nyílt szabványokat használják az adatok leírására</w:t>
-      </w:r>
-      <w:r>
-        <w:t>.</w:t>
-      </w:r>
-      <w:r>
-        <w:t xml:space="preserve"> </w:t>
-      </w:r>
-      <w:r>
-        <w:t>L</w:t>
-      </w:r>
-      <w:r>
-        <w:t>ehetővé téve a felhasználók ​​számára, hogy megtalálják azokat az adatokat, amelyeket keresnek.</w:t>
+        <w:t>téve a felhasználók ​​számára, hogy megtalálják azokat az adatokat, amelyeket keresnek.</w:t>
       </w:r>
     </w:p>
     <w:p>
@@ -10206,6 +10263,12 @@
       </w:r>
       <w:proofErr w:type="spellStart"/>
       <w:r>
+        <w:rPr>
+          <w:b/>
+          <w:bCs/>
+          <w:i/>
+          <w:iCs/>
+        </w:rPr>
         <w:t>Kaggle</w:t>
       </w:r>
       <w:proofErr w:type="spellEnd"/>
@@ -10213,10 +10276,28 @@
         <w:t xml:space="preserve"> adattárból származik. Az adatállomány </w:t>
       </w:r>
       <w:r>
+        <w:rPr>
+          <w:b/>
+          <w:bCs/>
+          <w:i/>
+          <w:iCs/>
+        </w:rPr>
         <w:t>395</w:t>
       </w:r>
       <w:r>
-        <w:t xml:space="preserve"> rekordot ír le az előrejelzésekről a</w:t>
+        <w:t xml:space="preserve"> </w:t>
+      </w:r>
+      <w:r>
+        <w:rPr>
+          <w:b/>
+          <w:bCs/>
+          <w:i/>
+          <w:iCs/>
+        </w:rPr>
+        <w:t>rekord</w:t>
+      </w:r>
+      <w:r>
+        <w:t>ot ír le az előrejelzésekről a</w:t>
       </w:r>
       <w:r>
         <w:t xml:space="preserve"> diák teljesítményére mutatnak</w:t>
@@ -10268,7 +10349,34 @@
         <w:jc w:val="both"/>
       </w:pPr>
       <w:r>
-        <w:t>Az eredeti adatforrás számos kategorikus értékkel rendelkezik. Továbbá sok jellemzővel rendelkezik összes 33 oszlopa van az adatkészletnek. Numerikus jellemzőkből 16, binárisból 13</w:t>
+        <w:t xml:space="preserve">Az eredeti adatforrás számos kategorikus értékkel rendelkezik. Továbbá sok jellemzővel rendelkezik összes </w:t>
+      </w:r>
+      <w:r>
+        <w:rPr>
+          <w:b/>
+          <w:bCs/>
+          <w:i/>
+          <w:iCs/>
+        </w:rPr>
+        <w:t>33</w:t>
+      </w:r>
+      <w:r>
+        <w:t xml:space="preserve"> </w:t>
+      </w:r>
+      <w:r>
+        <w:rPr>
+          <w:b/>
+          <w:bCs/>
+          <w:i/>
+          <w:iCs/>
+        </w:rPr>
+        <w:t>oszlop</w:t>
+      </w:r>
+      <w:r>
+        <w:t>a</w:t>
+      </w:r>
+      <w:r>
+        <w:t xml:space="preserve"> van az adatkészletnek. Numerikus jellemzőkből 16, binárisból 13</w:t>
       </w:r>
       <w:r>
         <w:t xml:space="preserve"> és </w:t>
@@ -10301,10 +10409,34 @@
         <w:jc w:val="both"/>
       </w:pPr>
       <w:r>
-        <w:t xml:space="preserve">Az adatkészlet a data.gov </w:t>
-      </w:r>
-      <w:r>
-        <w:t xml:space="preserve">adattárban található. Az adatállomány 1829 rekordból áll és megmutatja mekkora bizalma van a diáknak az adott iskolával szemben. Az adatok a </w:t>
+        <w:t xml:space="preserve">Az adatkészlet a </w:t>
+      </w:r>
+      <w:r>
+        <w:rPr>
+          <w:b/>
+          <w:bCs/>
+          <w:i/>
+          <w:iCs/>
+        </w:rPr>
+        <w:t>data.gov</w:t>
+      </w:r>
+      <w:r>
+        <w:t xml:space="preserve"> </w:t>
+      </w:r>
+      <w:r>
+        <w:t xml:space="preserve">adattárban található. Az adatállomány </w:t>
+      </w:r>
+      <w:r>
+        <w:rPr>
+          <w:b/>
+          <w:bCs/>
+          <w:i/>
+          <w:iCs/>
+        </w:rPr>
+        <w:t>1829 rekord</w:t>
+      </w:r>
+      <w:r>
+        <w:t xml:space="preserve">ból áll és megmutatja mekkora bizalma van a diáknak az adott iskolával szemben. Az adatok a </w:t>
       </w:r>
       <w:r>
         <w:rPr>
@@ -10360,7 +10492,19 @@
         <w:jc w:val="both"/>
       </w:pPr>
       <w:r>
-        <w:t>Továbbá 11 oszlopot, jellemzőt tartalmazz az adatkészlet. Ebből 9 numerikus és 2 darab szöveges értékből áll össze. Számos nem definiált, üres értkéket tartalmaznak. Ezektől az értékektől az adattisztítás során kell megszabadulni.</w:t>
+        <w:t xml:space="preserve">Továbbá </w:t>
+      </w:r>
+      <w:r>
+        <w:rPr>
+          <w:b/>
+          <w:bCs/>
+          <w:i/>
+          <w:iCs/>
+        </w:rPr>
+        <w:t>11 oszlop</w:t>
+      </w:r>
+      <w:r>
+        <w:t>ot, jellemzőt tartalmazz az adatkészlet. Ebből 9 numerikus és 2 darab szöveges értékből áll össze. Számos nem definiált, üres értkéket tartalmaznak. Ezektől az értékektől az adattisztítás során kell megszabadulni.</w:t>
       </w:r>
     </w:p>
     <w:p>
@@ -10411,11 +10555,19 @@
       </w:r>
       <w:proofErr w:type="spellEnd"/>
       <w:r>
-        <w:t xml:space="preserve"> fájlokat, de valós konzekvenciát nem fogunk kinyerni belőle. Az ember egyik </w:t>
-      </w:r>
-      <w:r>
-        <w:lastRenderedPageBreak/>
-        <w:t>hasznos fegyvere az intuíció. Ez a fegyver néha félre, máskor rávezetnek a probléma megoldáshoz.</w:t>
+        <w:t xml:space="preserve"> fájlokat, de valós konzekvenciát nem fogunk kinyerni belőle. Az ember egyik hasznos fegyvere az </w:t>
+      </w:r>
+      <w:r>
+        <w:rPr>
+          <w:b/>
+          <w:bCs/>
+          <w:i/>
+          <w:iCs/>
+        </w:rPr>
+        <w:t>intuíció</w:t>
+      </w:r>
+      <w:r>
+        <w:t>. Ez a fegyver néha félre, máskor rávezetnek a probléma megoldáshoz.</w:t>
       </w:r>
     </w:p>
     <w:p>
@@ -10424,7 +10576,19 @@
         <w:jc w:val="both"/>
       </w:pPr>
       <w:r>
-        <w:t>Ahhoz, hogy megtudjunk bizonyosodni a megérzésünk érvényeségéről vizualizációt és adatelemzési lépéseket alkalmazunk. A következő fejezetben az adatok vizualizációját fejtem ki. Hiszen:</w:t>
+        <w:t xml:space="preserve">Ahhoz, hogy megtudjunk bizonyosodni a megérzésünk érvényeségéről </w:t>
+      </w:r>
+      <w:r>
+        <w:rPr>
+          <w:b/>
+          <w:bCs/>
+          <w:i/>
+          <w:iCs/>
+        </w:rPr>
+        <w:t>vizualizáció</w:t>
+      </w:r>
+      <w:r>
+        <w:t>t és adatelemzési lépéseket alkalmazunk. A következő fejezetben az adatok vizualizációját fejtem ki. Hiszen:</w:t>
       </w:r>
     </w:p>
     <w:p>

</xml_diff>

<commit_message>
Look through + cleanup - Visualization
</commit_message>
<xml_diff>
--- a/Documents/dolgozat.docx
+++ b/Documents/dolgozat.docx
@@ -5758,9 +5758,6 @@
             <w:fldChar w:fldCharType="begin"/>
           </w:r>
           <w:r>
-            <w:rPr>
-              <w:lang w:val="en-US"/>
-            </w:rPr>
             <w:instrText xml:space="preserve"> CITATION Pan14 \l 1033 </w:instrText>
           </w:r>
           <w:r>
@@ -5769,14 +5766,12 @@
           <w:r>
             <w:rPr>
               <w:noProof/>
-              <w:lang w:val="en-US"/>
             </w:rPr>
             <w:t xml:space="preserve"> </w:t>
           </w:r>
           <w:r>
             <w:rPr>
               <w:noProof/>
-              <w:lang w:val="en-US"/>
             </w:rPr>
             <w:t>[12]</w:t>
           </w:r>
@@ -10709,7 +10704,13 @@
         <w:jc w:val="both"/>
       </w:pPr>
       <w:r>
-        <w:t>Az adattudományban az egyik legfontosabb készség az adatok eloszlásának és összetettségének vizualizálása és megértése. Manapság azonban az online tanfolyamok nagy része elsősorban a gépi tanulásra és az algoritmus működésére összpontosít.</w:t>
+        <w:t>Az adattudományban az egyik legfontosabb készség az adatok eloszlásának és összetettségének vizualizálása és megértése. Manapság</w:t>
+      </w:r>
+      <w:r>
+        <w:t xml:space="preserve"> </w:t>
+      </w:r>
+      <w:r>
+        <w:t>elsősorban a gépi tanulásra és az algoritmus működésére összpontosít.</w:t>
       </w:r>
     </w:p>
     <w:p>
@@ -10725,10 +10726,28 @@
       </w:r>
       <w:proofErr w:type="spellEnd"/>
       <w:r>
-        <w:t xml:space="preserve">), mennyire tudsz elmélyülni az adatokban. Elkapni a rejtett </w:t>
-      </w:r>
-      <w:r>
-        <w:t>összefüggéseket</w:t>
+        <w:t xml:space="preserve">), mennyire tudsz elmélyülni az adatokban. Elkapni a </w:t>
+      </w:r>
+      <w:r>
+        <w:rPr>
+          <w:b/>
+          <w:bCs/>
+          <w:i/>
+          <w:iCs/>
+        </w:rPr>
+        <w:t xml:space="preserve">rejtett </w:t>
+      </w:r>
+      <w:r>
+        <w:rPr>
+          <w:b/>
+          <w:bCs/>
+          <w:i/>
+          <w:iCs/>
+        </w:rPr>
+        <w:t>összefüggések</w:t>
+      </w:r>
+      <w:r>
+        <w:t>et</w:t>
       </w:r>
       <w:r>
         <w:t xml:space="preserve"> és </w:t>
@@ -10828,7 +10847,43 @@
         <w:t xml:space="preserve"> </w:t>
       </w:r>
       <w:r>
-        <w:t>A fő cél a nagy adatkészletek vizuális grafikába történő szűrése, hogy lehetővé tegye az adatokon belüli összetett kapcsolatok könnyű megértését.</w:t>
+        <w:t xml:space="preserve">A fő cél a nagy adatkészletek vizuális </w:t>
+      </w:r>
+      <w:r>
+        <w:t xml:space="preserve">formába </w:t>
+      </w:r>
+      <w:r>
+        <w:t xml:space="preserve">történő </w:t>
+      </w:r>
+      <w:r>
+        <w:t>megjelenítés</w:t>
+      </w:r>
+      <w:r>
+        <w:t xml:space="preserve">, hogy lehetővé tegye az adatokon belüli összetett </w:t>
+      </w:r>
+      <w:r>
+        <w:rPr>
+          <w:b/>
+          <w:bCs/>
+          <w:i/>
+          <w:iCs/>
+        </w:rPr>
+        <w:t>kapcsolatok</w:t>
+      </w:r>
+      <w:r>
+        <w:t xml:space="preserve"> könnyű </w:t>
+      </w:r>
+      <w:r>
+        <w:rPr>
+          <w:b/>
+          <w:bCs/>
+          <w:i/>
+          <w:iCs/>
+        </w:rPr>
+        <w:t>megértését</w:t>
+      </w:r>
+      <w:r>
+        <w:t>.</w:t>
       </w:r>
       <w:sdt>
         <w:sdtPr>
@@ -10912,54 +10967,93 @@
         <w:t xml:space="preserve"> </w:t>
       </w:r>
       <w:r>
-        <w:t>F</w:t>
-      </w:r>
-      <w:r>
-        <w:t>igyelemmel</w:t>
-      </w:r>
-      <w:r>
-        <w:t xml:space="preserve"> kell</w:t>
-      </w:r>
-      <w:r>
-        <w:t xml:space="preserve"> kísér</w:t>
-      </w:r>
-      <w:r>
-        <w:t>ni</w:t>
-      </w:r>
-      <w:r>
-        <w:t xml:space="preserve"> és módosít</w:t>
-      </w:r>
-      <w:r>
-        <w:t>ani</w:t>
-      </w:r>
-      <w:r>
-        <w:t xml:space="preserve"> folyamat</w:t>
-      </w:r>
-      <w:r>
-        <w:t>ot</w:t>
-      </w:r>
-      <w:r>
-        <w:t xml:space="preserve"> annak biztosítása érdekében, hogy</w:t>
-      </w:r>
-      <w:r>
-        <w:t xml:space="preserve"> megfelelően funkcionáljon</w:t>
-      </w:r>
-      <w:r>
-        <w:t xml:space="preserve">. Az adatmegjelenítés megkönnyíti az adatcsoportok mintáinak, </w:t>
-      </w:r>
-      <w:r>
-        <w:t>előítéleteinek</w:t>
-      </w:r>
-      <w:r>
-        <w:t xml:space="preserve"> és kiugró értékeinek észlelését is.</w:t>
-      </w:r>
-    </w:p>
-    <w:p>
-      <w:pPr>
-        <w:jc w:val="both"/>
-      </w:pPr>
-      <w:r>
-        <w:t>A célközönség vezetése arra, hogy az üzleti felismerésekre összpontosítson, hogy felfedezzék a figyelmet igénylő területeket. Korábban észrevétlen kulcsfontosságú tények feltárása az adatforrásokkal kapcsolatban, hogy a döntéshozók segítsenek adatelemzési jelentések elkészítésében. Segít az érdekelt feleknek és a csapat többi tagjának minőségi információkkal szolgálni azáltal, hogy hatalmas mennyiségű adatot könnyen érthető képpé és grafikává alakít.</w:t>
+        <w:t xml:space="preserve">Az adatmegjelenítés megkönnyíti az adatcsoportok mintáinak, </w:t>
+      </w:r>
+      <w:r>
+        <w:rPr>
+          <w:b/>
+          <w:bCs/>
+          <w:i/>
+          <w:iCs/>
+        </w:rPr>
+        <w:t>előítélet</w:t>
+      </w:r>
+      <w:r>
+        <w:t>einek</w:t>
+      </w:r>
+      <w:r>
+        <w:t xml:space="preserve"> és </w:t>
+      </w:r>
+      <w:r>
+        <w:rPr>
+          <w:b/>
+          <w:bCs/>
+          <w:i/>
+          <w:iCs/>
+        </w:rPr>
+        <w:t>kiugró érték</w:t>
+      </w:r>
+      <w:r>
+        <w:t xml:space="preserve">einek </w:t>
+      </w:r>
+      <w:r>
+        <w:rPr>
+          <w:b/>
+          <w:bCs/>
+          <w:i/>
+          <w:iCs/>
+        </w:rPr>
+        <w:t>észlelés</w:t>
+      </w:r>
+      <w:r>
+        <w:t>ét is.</w:t>
+      </w:r>
+    </w:p>
+    <w:p>
+      <w:pPr>
+        <w:jc w:val="both"/>
+      </w:pPr>
+      <w:r>
+        <w:t xml:space="preserve">Továbbá vezeti a </w:t>
+      </w:r>
+      <w:r>
+        <w:t>célközönség</w:t>
+      </w:r>
+      <w:r>
+        <w:t>et</w:t>
+      </w:r>
+      <w:r>
+        <w:t xml:space="preserve">, hogy felfedezzék a figyelmet igénylő területeket. Korábban észrevétlen kulcsfontosságú </w:t>
+      </w:r>
+      <w:r>
+        <w:rPr>
+          <w:b/>
+          <w:bCs/>
+          <w:i/>
+          <w:iCs/>
+        </w:rPr>
+        <w:t>tények feltárása</w:t>
+      </w:r>
+      <w:r>
+        <w:t xml:space="preserve"> az adatforrásokkal kapcsolatban. Segít az érdekelt feleknek minőségi információkkal szolgálni azáltal, hogy hatalmas mennyiségű adato</w:t>
+      </w:r>
+      <w:r>
+        <w:t>kat</w:t>
+      </w:r>
+      <w:r>
+        <w:t xml:space="preserve"> </w:t>
+      </w:r>
+      <w:r>
+        <w:rPr>
+          <w:b/>
+          <w:bCs/>
+          <w:i/>
+          <w:iCs/>
+        </w:rPr>
+        <w:t>könnyen érthető kép</w:t>
+      </w:r>
+      <w:r>
+        <w:t>pé és grafikává alakít.</w:t>
       </w:r>
     </w:p>
     <w:p>
@@ -11052,7 +11146,22 @@
         <w:jc w:val="both"/>
       </w:pPr>
       <w:r>
-        <w:t>Segít felismerni a legújabb fejlesztéseket a termék fejlesztése és az üzleti nyereség növelése érdekében.</w:t>
+        <w:t xml:space="preserve">Segít felismerni a legújabb </w:t>
+      </w:r>
+      <w:r>
+        <w:rPr>
+          <w:b/>
+          <w:bCs/>
+          <w:i/>
+          <w:iCs/>
+        </w:rPr>
+        <w:t>trend</w:t>
+      </w:r>
+      <w:r>
+        <w:t>eket</w:t>
+      </w:r>
+      <w:r>
+        <w:t xml:space="preserve"> az üzleti nyereség növelése érdekében.</w:t>
       </w:r>
     </w:p>
     <w:p>
@@ -11065,7 +11174,19 @@
         <w:jc w:val="both"/>
       </w:pPr>
       <w:r>
-        <w:t>Az adatmegjelenítések megkönnyítik a kis és nagy adatok megértését az emberi agy számára, ami jobb elemzéshez vezet.</w:t>
+        <w:t xml:space="preserve">Az adatmegjelenítések megkönnyítik a kis és nagy adatok </w:t>
+      </w:r>
+      <w:r>
+        <w:rPr>
+          <w:b/>
+          <w:bCs/>
+          <w:i/>
+          <w:iCs/>
+        </w:rPr>
+        <w:t>megértés</w:t>
+      </w:r>
+      <w:r>
+        <w:t>ét az emberi agy számára, ami jobb elemzéshez vezet.</w:t>
       </w:r>
     </w:p>
     <w:p>
@@ -11078,7 +11199,6 @@
         <w:jc w:val="both"/>
       </w:pPr>
       <w:r>
-        <w:lastRenderedPageBreak/>
         <w:t>Segít megérteni a történetet - Az emberi agy nem képes egyszerre nagy mennyiségű számot vagy szöveget megérteni, sőt csak elképzelni. Szüksége van egy vizuális ábrázolásra, hogy értelmezze őket, és ennek következtében a nyers adatokat kézzelfogható fogalommá alakítsa</w:t>
       </w:r>
       <w:r>
@@ -11099,6 +11219,7 @@
         <w:rPr>
           <w:rFonts w:ascii="Arial" w:hAnsi="Arial" w:cs="Arial"/>
         </w:rPr>
+        <w:lastRenderedPageBreak/>
         <w:t>Ábrázolási formák</w:t>
       </w:r>
     </w:p>
@@ -11118,10 +11239,60 @@
         <w:jc w:val="both"/>
       </w:pPr>
       <w:r>
-        <w:t xml:space="preserve">Az évek során az ember leginkább két dimenzióba ábrázolt információkat. Majd a mélység bevezetésével a három dimenziót is képesek vagyunk imitálni. Az agyunk maximum három dimenziót képes értelmezni. Ennek ellenére az adatokban rejlő dimenzió </w:t>
-      </w:r>
-      <w:r>
-        <w:t xml:space="preserve">számtalan lehet. Gondoljunk egy emberre, mint adatdimenziókra. A dimenziók ebben az esetben év, név, nem. Viszont ez a három jellemző nem sok mindent mond el az emberről, ezért sokkal több attribútumot vizsgálunk (vérkép, családi körülmény, étkezés, magasság, sport tevékenység, </w:t>
+        <w:t xml:space="preserve">Az évek során az ember leginkább két dimenzióba ábrázolt információkat. </w:t>
+      </w:r>
+      <w:r>
+        <w:t>A</w:t>
+      </w:r>
+      <w:r>
+        <w:t xml:space="preserve"> mélység bevezetésével a három dimenziót is képesek vagyunk imitálni. Az agyunk maximum </w:t>
+      </w:r>
+      <w:r>
+        <w:rPr>
+          <w:b/>
+          <w:bCs/>
+          <w:i/>
+          <w:iCs/>
+        </w:rPr>
+        <w:t>három dimenzió</w:t>
+      </w:r>
+      <w:r>
+        <w:t xml:space="preserve">t képes </w:t>
+      </w:r>
+      <w:r>
+        <w:rPr>
+          <w:b/>
+          <w:bCs/>
+          <w:i/>
+          <w:iCs/>
+        </w:rPr>
+        <w:t>értelmezni</w:t>
+      </w:r>
+      <w:r>
+        <w:t xml:space="preserve">. Ennek ellenére az adatokban rejlő dimenzió </w:t>
+      </w:r>
+      <w:r>
+        <w:t>számtalan lehet.</w:t>
+      </w:r>
+    </w:p>
+    <w:p>
+      <w:pPr>
+        <w:jc w:val="both"/>
+      </w:pPr>
+      <w:r>
+        <w:t xml:space="preserve">Gondoljunk egy emberre, mint </w:t>
+      </w:r>
+      <w:r>
+        <w:rPr>
+          <w:b/>
+          <w:bCs/>
+          <w:i/>
+          <w:iCs/>
+        </w:rPr>
+        <w:t>adatdimenziók</w:t>
+      </w:r>
+      <w:r>
+        <w:t xml:space="preserve">ra. A dimenziók ebben az esetben év, név, nem. Viszont ez a három jellemző nem sok mindent mond el az emberről, ezért sokkal több attribútumot vizsgálunk (vérkép, családi körülmény, étkezés, magasság, sport tevékenység, </w:t>
       </w:r>
       <w:proofErr w:type="spellStart"/>
       <w:r>
@@ -11291,41 +11462,88 @@
         </w:rPr>
         <w:t>vizualizációk</w:t>
       </w:r>
+    </w:p>
+    <w:p>
+      <w:pPr>
+        <w:jc w:val="both"/>
+      </w:pPr>
+      <w:r>
+        <w:t xml:space="preserve">Az </w:t>
+      </w:r>
+      <w:r>
+        <w:t>összehasonlító grafikonok egyik típus</w:t>
+      </w:r>
+      <w:r>
+        <w:t>a</w:t>
+      </w:r>
+      <w:r>
+        <w:t xml:space="preserve"> az </w:t>
+      </w:r>
+      <w:r>
+        <w:rPr>
+          <w:b/>
+          <w:bCs/>
+          <w:i/>
+          <w:iCs/>
+        </w:rPr>
+        <w:t>oszlopdiagram</w:t>
+      </w:r>
+      <w:r>
+        <w:t>. Az oszlopdiagram</w:t>
+      </w:r>
+      <w:r>
+        <w:t>on</w:t>
+      </w:r>
+      <w:r>
+        <w:t xml:space="preserve"> az x tengely különböző kategóriáiból áll</w:t>
+      </w:r>
+      <w:r>
+        <w:t xml:space="preserve"> például a diák neme</w:t>
+      </w:r>
+      <w:r>
+        <w:t>,</w:t>
+      </w:r>
+      <w:r>
+        <w:t xml:space="preserve"> az y tengely értéket mutat például a számosság diák nemenként</w:t>
+      </w:r>
+      <w:r>
+        <w:t xml:space="preserve">. </w:t>
+      </w:r>
+      <w:r>
+        <w:t>Az</w:t>
+      </w:r>
+      <w:r>
+        <w:t xml:space="preserve"> oszlopdiagram arra szolgál, hogy összehasonlítsuk a különböző </w:t>
+      </w:r>
+      <w:r>
+        <w:rPr>
+          <w:b/>
+          <w:bCs/>
+          <w:i/>
+          <w:iCs/>
+        </w:rPr>
+        <w:t>értékeket egy adott dimenzió felett</w:t>
+      </w:r>
+      <w:r>
+        <w:t>. Az adatelemzési kontextusban segít összehasonlítani egy adott tulajdonságot a megfigyelésekkel.</w:t>
+      </w:r>
       <w:sdt>
         <w:sdtPr>
-          <w:rPr>
-            <w:b/>
-            <w:bCs/>
-          </w:rPr>
-          <w:id w:val="-1187282842"/>
+          <w:id w:val="429868028"/>
           <w:citation/>
         </w:sdtPr>
         <w:sdtContent>
           <w:r>
+            <w:fldChar w:fldCharType="begin"/>
+          </w:r>
+          <w:r>
+            <w:instrText xml:space="preserve"> CITATION Joe15 \l 1033 </w:instrText>
+          </w:r>
+          <w:r>
+            <w:fldChar w:fldCharType="separate"/>
+          </w:r>
+          <w:r>
             <w:rPr>
-              <w:b/>
-              <w:bCs/>
-            </w:rPr>
-            <w:fldChar w:fldCharType="begin"/>
-          </w:r>
-          <w:r>
-            <w:rPr>
-              <w:b/>
-              <w:bCs/>
-            </w:rPr>
-            <w:instrText xml:space="preserve"> CITATION Joe15 \l 1033 </w:instrText>
-          </w:r>
-          <w:r>
-            <w:rPr>
-              <w:b/>
-              <w:bCs/>
-            </w:rPr>
-            <w:fldChar w:fldCharType="separate"/>
-          </w:r>
-          <w:r>
-            <w:rPr>
-              <w:b/>
-              <w:bCs/>
               <w:noProof/>
             </w:rPr>
             <w:t xml:space="preserve"> </w:t>
@@ -11337,55 +11555,10 @@
             <w:t>[13]</w:t>
           </w:r>
           <w:r>
-            <w:rPr>
-              <w:b/>
-              <w:bCs/>
-            </w:rPr>
             <w:fldChar w:fldCharType="end"/>
           </w:r>
         </w:sdtContent>
       </w:sdt>
-    </w:p>
-    <w:p>
-      <w:pPr>
-        <w:jc w:val="both"/>
-      </w:pPr>
-      <w:r>
-        <w:t xml:space="preserve">Az </w:t>
-      </w:r>
-      <w:r>
-        <w:t>összehasonlító grafikonok egyik típus</w:t>
-      </w:r>
-      <w:r>
-        <w:t>a</w:t>
-      </w:r>
-      <w:r>
-        <w:t xml:space="preserve"> az oszlopdiagram. Az oszlopdiagram</w:t>
-      </w:r>
-      <w:r>
-        <w:t>on</w:t>
-      </w:r>
-      <w:r>
-        <w:t xml:space="preserve"> az x tengely különböző kategóriáiból áll</w:t>
-      </w:r>
-      <w:r>
-        <w:t xml:space="preserve"> például a diák neme</w:t>
-      </w:r>
-      <w:r>
-        <w:t>,</w:t>
-      </w:r>
-      <w:r>
-        <w:t xml:space="preserve"> az y tengely értéket mutat például a számosság diák nemenként</w:t>
-      </w:r>
-      <w:r>
-        <w:t xml:space="preserve">. </w:t>
-      </w:r>
-      <w:r>
-        <w:t>Az</w:t>
-      </w:r>
-      <w:r>
-        <w:t xml:space="preserve"> oszlopdiagram arra szolgál, hogy összehasonlítsuk a különböző értékeket egy adott dimenzió felett. Az adatelemzési kontextusban segít összehasonlítani egy adott tulajdonságot a megfigyelésekkel.</w:t>
-      </w:r>
     </w:p>
     <w:p>
       <w:pPr>
@@ -11452,7 +11625,19 @@
         <w:jc w:val="both"/>
       </w:pPr>
       <w:r>
-        <w:t>Az összehasonlítási vizualizációk másik típusa a vonaldiagram, amely általában az idő előrehaladásával társul. Például a</w:t>
+        <w:t xml:space="preserve">Az összehasonlítási vizualizációk másik típusa a </w:t>
+      </w:r>
+      <w:r>
+        <w:rPr>
+          <w:b/>
+          <w:bCs/>
+          <w:i/>
+          <w:iCs/>
+        </w:rPr>
+        <w:t>vonaldiagram</w:t>
+      </w:r>
+      <w:r>
+        <w:t>, amely általában az idő előrehaladásával társul. Például a</w:t>
       </w:r>
       <w:r>
         <w:t xml:space="preserve"> pontok az adott félévben</w:t>
@@ -11473,10 +11658,34 @@
         <w:t>. Érdekes módon azt a tendenciát láthatjuk, hogy a</w:t>
       </w:r>
       <w:r>
-        <w:t xml:space="preserve"> pontok száma az idő haladásával se nem nő se nem csökken. A</w:t>
-      </w:r>
-      <w:r>
-        <w:t xml:space="preserve"> vonaldiagramok alapvetően trendvonalak, és az adatelemzés keretében segítenek azonosítani az idő hatását egy adott tulajdonságra.</w:t>
+        <w:t xml:space="preserve"> pontok száma az </w:t>
+      </w:r>
+      <w:r>
+        <w:rPr>
+          <w:b/>
+          <w:bCs/>
+          <w:i/>
+          <w:iCs/>
+        </w:rPr>
+        <w:t>idő haladás</w:t>
+      </w:r>
+      <w:r>
+        <w:t>ával se nem nő se nem csökken. A</w:t>
+      </w:r>
+      <w:r>
+        <w:t xml:space="preserve"> vonaldiagramok alapvetően </w:t>
+      </w:r>
+      <w:r>
+        <w:rPr>
+          <w:b/>
+          <w:bCs/>
+          <w:i/>
+          <w:iCs/>
+        </w:rPr>
+        <w:t>trendvonal</w:t>
+      </w:r>
+      <w:r>
+        <w:t>ak, és az adatelemzés keretében segítenek azonosítani az idő hatását egy adott tulajdonságra.</w:t>
       </w:r>
     </w:p>
     <w:p>
@@ -11566,95 +11775,116 @@
         </w:rPr>
         <w:t>vizualizációk</w:t>
       </w:r>
+    </w:p>
+    <w:p>
+      <w:pPr>
+        <w:jc w:val="both"/>
+      </w:pPr>
+      <w:r>
+        <w:lastRenderedPageBreak/>
+        <w:t xml:space="preserve">A vizualizációk második kategóriája a kapcsolati vizualizációk, amelyek segítenek azonosítani </w:t>
+      </w:r>
+      <w:r>
+        <w:rPr>
+          <w:b/>
+          <w:bCs/>
+          <w:i/>
+          <w:iCs/>
+        </w:rPr>
+        <w:t>két vagy több változó</w:t>
+      </w:r>
+      <w:r>
+        <w:t xml:space="preserve"> közötti lehetséges ok-okozati </w:t>
+      </w:r>
+      <w:r>
+        <w:rPr>
+          <w:b/>
+          <w:bCs/>
+          <w:i/>
+          <w:iCs/>
+        </w:rPr>
+        <w:t>összefüggés</w:t>
+      </w:r>
+      <w:r>
+        <w:t>t.</w:t>
+      </w:r>
+      <w:r>
+        <w:t xml:space="preserve"> </w:t>
+      </w:r>
+      <w:r>
+        <w:t xml:space="preserve">Az egyik példa a </w:t>
+      </w:r>
+      <w:r>
+        <w:rPr>
+          <w:b/>
+          <w:bCs/>
+          <w:i/>
+          <w:iCs/>
+        </w:rPr>
+        <w:t>hőtérkép</w:t>
+      </w:r>
+      <w:r>
+        <w:t xml:space="preserve"> (</w:t>
+      </w:r>
+      <w:proofErr w:type="spellStart"/>
+      <w:r>
+        <w:t>heatmap</w:t>
+      </w:r>
+      <w:proofErr w:type="spellEnd"/>
+      <w:r>
+        <w:t>)</w:t>
+      </w:r>
+      <w:r>
+        <w:t xml:space="preserve">. A hőtérkép egyszerűen két változó </w:t>
+      </w:r>
+      <w:r>
+        <w:rPr>
+          <w:b/>
+          <w:bCs/>
+          <w:i/>
+          <w:iCs/>
+        </w:rPr>
+        <w:t>korrelációs mátrix</w:t>
+      </w:r>
+      <w:r>
+        <w:t>ából áll. De ahelyett, hogy korrelációs értékeket adna az érték mezőbe, egy színt használunk a korreláció erősségének kijelölésére. Általában minél sötétebb a szín, annál erősebb a korreláció. Vessünk egy pillantást az itt látható hőtérképre</w:t>
+      </w:r>
+      <w:r>
+        <w:t>!</w:t>
+      </w:r>
+      <w:r>
+        <w:t xml:space="preserve"> </w:t>
+      </w:r>
       <w:sdt>
         <w:sdtPr>
-          <w:rPr>
-            <w:b/>
-            <w:bCs/>
-          </w:rPr>
-          <w:id w:val="-103116397"/>
+          <w:id w:val="-183210623"/>
           <w:citation/>
         </w:sdtPr>
         <w:sdtContent>
           <w:r>
+            <w:fldChar w:fldCharType="begin"/>
+          </w:r>
+          <w:r>
             <w:rPr>
-              <w:b/>
-              <w:bCs/>
-            </w:rPr>
-            <w:fldChar w:fldCharType="begin"/>
-          </w:r>
-          <w:r>
-            <w:rPr>
-              <w:b/>
-              <w:bCs/>
+              <w:lang w:val="en-US"/>
             </w:rPr>
             <w:instrText xml:space="preserve"> CITATION Wes17 \l 1033 </w:instrText>
           </w:r>
           <w:r>
-            <w:rPr>
-              <w:b/>
-              <w:bCs/>
-            </w:rPr>
             <w:fldChar w:fldCharType="separate"/>
-          </w:r>
-          <w:r>
-            <w:rPr>
-              <w:b/>
-              <w:bCs/>
-              <w:noProof/>
-            </w:rPr>
-            <w:t xml:space="preserve"> </w:t>
           </w:r>
           <w:r>
             <w:rPr>
               <w:noProof/>
+              <w:lang w:val="en-US"/>
             </w:rPr>
             <w:t>[20]</w:t>
           </w:r>
           <w:r>
-            <w:rPr>
-              <w:b/>
-              <w:bCs/>
-            </w:rPr>
             <w:fldChar w:fldCharType="end"/>
           </w:r>
         </w:sdtContent>
       </w:sdt>
-    </w:p>
-    <w:p>
-      <w:pPr>
-        <w:jc w:val="both"/>
-      </w:pPr>
-      <w:r>
-        <w:lastRenderedPageBreak/>
-        <w:t>A vizualizációk második kategóriája a kapcsolati vizualizációk, amelyek segítenek azonosítani két vagy több változó közötti lehetséges ok-okozati összefüggést.</w:t>
-      </w:r>
-      <w:r>
-        <w:t xml:space="preserve"> </w:t>
-      </w:r>
-      <w:r>
-        <w:t>Az egyik példa a hőtérkép</w:t>
-      </w:r>
-      <w:r>
-        <w:t xml:space="preserve"> (</w:t>
-      </w:r>
-      <w:proofErr w:type="spellStart"/>
-      <w:r>
-        <w:t>heatmap</w:t>
-      </w:r>
-      <w:proofErr w:type="spellEnd"/>
-      <w:r>
-        <w:t>)</w:t>
-      </w:r>
-      <w:r>
-        <w:t>. A hőtérkép egyszerűen két változó korrelációs mátrixából áll. De ahelyett, hogy korrelációs értékeket adna az érték mezőbe, egy színt használunk a korreláció erősségének kijelölésére. Általában minél sötétebb a szín, annál erősebb a korreláció. Vessünk egy pillantást az itt látható hőtérképre</w:t>
-      </w:r>
-      <w:r>
-        <w:t>!</w:t>
-      </w:r>
-      <w:r>
-        <w:t xml:space="preserve"> </w:t>
-      </w:r>
     </w:p>
     <w:p>
       <w:pPr>
@@ -11740,20 +11970,38 @@
         <w:t xml:space="preserve">. Gyorsan észrevesszük, hogy </w:t>
       </w:r>
       <w:r>
-        <w:t>az eredmények periódusonként (G1, G2, G2) erősen összefüggenek. Ez érthető, aki egyik időszakban jó jegyek produkált az nagy valószínűséggel a következőben is jól fog. Látható, hogy az anya és apa oktatási szintje is összefügg</w:t>
+        <w:t>az eredmények periódusonként (G1, G2, G2) erősen összefüggenek. Ez érthető, aki egyik időszakban jó jegyek</w:t>
+      </w:r>
+      <w:r>
+        <w:t>et</w:t>
+      </w:r>
+      <w:r>
+        <w:t xml:space="preserve"> produkált az nagy valószínűséggel a következőben is jó</w:t>
+      </w:r>
+      <w:r>
+        <w:t>kat</w:t>
+      </w:r>
+      <w:r>
+        <w:t xml:space="preserve"> fog. Látható, hogy az anya és apa oktatási szintje is összefügg</w:t>
       </w:r>
       <w:r>
         <w:t>.</w:t>
       </w:r>
       <w:r>
-        <w:t xml:space="preserve"> A magasabb végzettségű szintű szülők hasonló végzettségű partner fognak választani. </w:t>
-      </w:r>
-      <w:r>
-        <w:t xml:space="preserve">Tehát egy hőtérkép megmutatja nekünk a két változó közötti kapcsolat erősségét. Ezért </w:t>
+        <w:t xml:space="preserve"> A magasabb végzettségű szintű szülők hasonló végzettségű partner</w:t>
+      </w:r>
+      <w:r>
+        <w:t>t</w:t>
+      </w:r>
+      <w:r>
+        <w:t xml:space="preserve"> fognak választani. </w:t>
+      </w:r>
+      <w:r>
+        <w:t xml:space="preserve">Tehát </w:t>
       </w:r>
       <w:r>
         <w:lastRenderedPageBreak/>
-        <w:t>megkönnyíti számunkra az összefüggő jellemzők azonosítását, amelyek véleményünk szerint a legfontosabbak képzési céljaink szempontjából. A hőtérkép szép tulajdonsága, hogy olvashatóbb, mint a korrelációs mutatók által bemutatott egyszerű szám.</w:t>
+        <w:t>egy hőtérkép megmutatja nekünk a két változó közötti kapcsolat erősségét. Ezért megkönnyíti számunkra az összefüggő jellemzők azonosítását, amelyek véleményünk szerint a legfontosabbak képzési céljaink szempontjából. A hőtérkép szép tulajdonsága, hogy olvashatóbb, mint a korrelációs mutatók által bemutatott egyszerű szám.</w:t>
       </w:r>
     </w:p>
     <w:p>
@@ -11767,7 +12015,16 @@
         <w:t xml:space="preserve"> a</w:t>
       </w:r>
       <w:r>
-        <w:t xml:space="preserve"> szóródási ábra</w:t>
+        <w:t xml:space="preserve"> </w:t>
+      </w:r>
+      <w:r>
+        <w:rPr>
+          <w:b/>
+          <w:bCs/>
+          <w:i/>
+          <w:iCs/>
+        </w:rPr>
+        <w:t>szóródási ábra</w:t>
       </w:r>
       <w:r>
         <w:t xml:space="preserve"> (</w:t>
@@ -11819,7 +12076,49 @@
         <w:t>bukások számának csökkenésével nő a végső érdemjegy pontja.</w:t>
       </w:r>
       <w:r>
-        <w:t xml:space="preserve"> Ezt általában trendvonalon keresztül hangsúlyozzák, megmutatva a kapcsolat irányát. Tehát a szóródási ábrák segítenek megérteni a két változó kapcsolatát, és az adatelemzés összefüggésében felhasználják őket a két tulajdonság közötti lineáris kapcsolat természetének megértésére.</w:t>
+        <w:t xml:space="preserve"> Ezt általában </w:t>
+      </w:r>
+      <w:r>
+        <w:rPr>
+          <w:b/>
+          <w:bCs/>
+          <w:i/>
+          <w:iCs/>
+        </w:rPr>
+        <w:t>trendvonal</w:t>
+      </w:r>
+      <w:r>
+        <w:t xml:space="preserve">on keresztül hangsúlyozzák, megmutatva a kapcsolat irányát. Tehát a szóródási ábrák segítenek megérteni a </w:t>
+      </w:r>
+      <w:r>
+        <w:t>két változó kapcsolatát</w:t>
+      </w:r>
+      <w:r>
+        <w:t xml:space="preserve">, és az adatelemzés összefüggésében felhasználják őket a </w:t>
+      </w:r>
+      <w:r>
+        <w:rPr>
+          <w:b/>
+          <w:bCs/>
+          <w:i/>
+          <w:iCs/>
+        </w:rPr>
+        <w:t>két tulajdonság</w:t>
+      </w:r>
+      <w:r>
+        <w:t xml:space="preserve"> közötti </w:t>
+      </w:r>
+      <w:r>
+        <w:rPr>
+          <w:b/>
+          <w:bCs/>
+          <w:i/>
+          <w:iCs/>
+        </w:rPr>
+        <w:t>lineáris kapcsolat</w:t>
+      </w:r>
+      <w:r>
+        <w:t xml:space="preserve"> természetének megértésére.</w:t>
       </w:r>
     </w:p>
     <w:p>
@@ -11914,13 +12213,37 @@
         <w:jc w:val="both"/>
       </w:pPr>
       <w:r>
-        <w:t>A vizualizáció harmadik típusa az összetett vizualizáció, amely megkönnyíti számunkra a dolgok kombinálását. Gyakori példa a kördiagram. A kördiagram, amint azt a neve is jelzi, általában különböző kategóriákat képviselnek százalékos arányban, arányos méretben egy különböző színű tortában, és minden szín más kategóriát képvisel.</w:t>
+        <w:t xml:space="preserve">A vizualizáció harmadik típusa az összetett vizualizáció, amely megkönnyíti számunkra a dolgok kombinálását. Gyakori példa a </w:t>
+      </w:r>
+      <w:r>
+        <w:rPr>
+          <w:b/>
+          <w:bCs/>
+          <w:i/>
+          <w:iCs/>
+        </w:rPr>
+        <w:t>kördiagram</w:t>
+      </w:r>
+      <w:r>
+        <w:t>. A kördiagram, amint azt a neve is jelzi, általában különböző kategóriákat képviselnek százalékos arányban, arányos méretben egy különböző színű tortában, és minden szín más kategóriát képvisel.</w:t>
       </w:r>
       <w:r>
         <w:t xml:space="preserve"> </w:t>
       </w:r>
       <w:r>
-        <w:t>Tehát a kördiagramok megkönnyítik a százalékos eloszlás megértését, és megkönnyítik számunkra annak megértését, hogy az adott kategória különböző értékei hogyan oszlanak meg az adatkészletünkön.</w:t>
+        <w:t xml:space="preserve">Tehát a kördiagramok megkönnyítik a </w:t>
+      </w:r>
+      <w:r>
+        <w:rPr>
+          <w:b/>
+          <w:bCs/>
+          <w:i/>
+          <w:iCs/>
+        </w:rPr>
+        <w:t>százalékos eloszlás</w:t>
+      </w:r>
+      <w:r>
+        <w:t xml:space="preserve"> megértését, és megkönnyítik számunkra annak megértését, hogy az adott kategória különböző értékei hogyan oszlanak meg az adatkészletünkön.</w:t>
       </w:r>
     </w:p>
     <w:p>
@@ -11951,42 +12274,50 @@
           <w:bCs/>
         </w:rPr>
         <w:t>vizualizációk</w:t>
+      </w:r>
+    </w:p>
+    <w:p>
+      <w:pPr>
+        <w:jc w:val="both"/>
+      </w:pPr>
+      <w:r>
+        <w:t>A vizualizáció utolsó kategóriája a</w:t>
+      </w:r>
+      <w:r>
+        <w:t>z</w:t>
+      </w:r>
+      <w:r>
+        <w:t xml:space="preserve"> </w:t>
+      </w:r>
+      <w:r>
+        <w:rPr>
+          <w:b/>
+          <w:bCs/>
+          <w:i/>
+          <w:iCs/>
+        </w:rPr>
+        <w:t>eloszlási vizualizáció</w:t>
+      </w:r>
+      <w:r>
+        <w:t>k, amelyek lehetővé teszik számunkra, hogy megértsük, hogyan oszlik meg adatkészletünk különböző értéktartományok között</w:t>
       </w:r>
       <w:sdt>
         <w:sdtPr>
-          <w:rPr>
-            <w:b/>
-            <w:bCs/>
-          </w:rPr>
-          <w:id w:val="1607920975"/>
+          <w:id w:val="-597696"/>
           <w:citation/>
         </w:sdtPr>
         <w:sdtContent>
           <w:r>
+            <w:fldChar w:fldCharType="begin"/>
+          </w:r>
+          <w:r>
+            <w:instrText xml:space="preserve"> CITATION Wes17 \l 1033 </w:instrText>
+          </w:r>
+          <w:r>
+            <w:fldChar w:fldCharType="separate"/>
+          </w:r>
+          <w:r>
             <w:rPr>
-              <w:b/>
-              <w:bCs/>
-            </w:rPr>
-            <w:fldChar w:fldCharType="begin"/>
-          </w:r>
-          <w:r>
-            <w:rPr>
-              <w:b/>
-              <w:bCs/>
-            </w:rPr>
-            <w:instrText xml:space="preserve"> CITATION Wes17 \l 1033 </w:instrText>
-          </w:r>
-          <w:r>
-            <w:rPr>
-              <w:b/>
-              <w:bCs/>
-            </w:rPr>
-            <w:fldChar w:fldCharType="separate"/>
-          </w:r>
-          <w:r>
-            <w:rPr>
-              <w:b/>
-              <w:bCs/>
               <w:noProof/>
             </w:rPr>
             <w:t xml:space="preserve"> </w:t>
@@ -11998,33 +12329,18 @@
             <w:t>[20]</w:t>
           </w:r>
           <w:r>
-            <w:rPr>
-              <w:b/>
-              <w:bCs/>
-            </w:rPr>
             <w:fldChar w:fldCharType="end"/>
           </w:r>
         </w:sdtContent>
       </w:sdt>
-    </w:p>
-    <w:p>
-      <w:pPr>
-        <w:jc w:val="both"/>
-      </w:pPr>
-      <w:r>
-        <w:t>A vizualizáció utolsó kategóriája a</w:t>
-      </w:r>
-      <w:r>
-        <w:t>z</w:t>
+      <w:r>
+        <w:t>.</w:t>
       </w:r>
       <w:r>
         <w:t xml:space="preserve"> </w:t>
       </w:r>
       <w:r>
-        <w:t>eloszlási</w:t>
-      </w:r>
-      <w:r>
-        <w:t xml:space="preserve"> vizualizációk, amelyek lehetővé teszik számunkra, hogy megértsük, hogyan oszlik meg adatkészletünk különböző értéktartományok között. Például láthatjuk, hogy a </w:t>
+        <w:t xml:space="preserve">Például láthatjuk, hogy a </w:t>
       </w:r>
       <w:r>
         <w:t>8</w:t>
@@ -12069,8 +12385,38 @@
         <w:t xml:space="preserve"> Tehát a hisztogram hasznos a teljes </w:t>
       </w:r>
       <w:r>
+        <w:rPr>
+          <w:b/>
+          <w:bCs/>
+          <w:i/>
+          <w:iCs/>
+        </w:rPr>
         <w:lastRenderedPageBreak/>
-        <w:t>adateloszlás megértéséhez és az értékek nagy részének megismeréséhez. Különösen hasznos a kiugró értékek felderítés</w:t>
+        <w:t>adateloszlás</w:t>
+      </w:r>
+      <w:r>
+        <w:t xml:space="preserve"> megértéséhez és az értékek nagy részének megismeréséhez. Különösen hasznos a </w:t>
+      </w:r>
+      <w:r>
+        <w:rPr>
+          <w:b/>
+          <w:bCs/>
+          <w:i/>
+          <w:iCs/>
+        </w:rPr>
+        <w:t>kiugró érték</w:t>
+      </w:r>
+      <w:r>
+        <w:t xml:space="preserve">ek </w:t>
+      </w:r>
+      <w:r>
+        <w:rPr>
+          <w:b/>
+          <w:bCs/>
+          <w:i/>
+          <w:iCs/>
+        </w:rPr>
+        <w:t>felderítés</w:t>
       </w:r>
       <w:r>
         <w:t>ére</w:t>
@@ -12145,41 +12491,263 @@
         </w:rPr>
         <w:t>Adat statisztika leíró ábrázolás</w:t>
       </w:r>
+    </w:p>
+    <w:p>
+      <w:pPr>
+        <w:jc w:val="both"/>
+      </w:pPr>
+      <w:r>
+        <w:t>A</w:t>
+      </w:r>
+      <w:r>
+        <w:t xml:space="preserve">z egyik vizualizáció, amely összefoglalja a leíró statisztikákat, </w:t>
+      </w:r>
+      <w:r>
+        <w:t>a</w:t>
+      </w:r>
+      <w:r>
+        <w:t xml:space="preserve">z a </w:t>
+      </w:r>
+      <w:r>
+        <w:rPr>
+          <w:b/>
+          <w:bCs/>
+          <w:i/>
+          <w:iCs/>
+        </w:rPr>
+        <w:t>daru és doboz diagram</w:t>
+      </w:r>
+      <w:r>
+        <w:t xml:space="preserve"> (</w:t>
+      </w:r>
+      <w:proofErr w:type="spellStart"/>
+      <w:r>
+        <w:t>whisker</w:t>
+      </w:r>
+      <w:proofErr w:type="spellEnd"/>
+      <w:r>
+        <w:t xml:space="preserve"> </w:t>
+      </w:r>
+      <w:proofErr w:type="spellStart"/>
+      <w:r>
+        <w:t>box</w:t>
+      </w:r>
+      <w:proofErr w:type="spellEnd"/>
+      <w:r>
+        <w:t>)</w:t>
+      </w:r>
+      <w:r>
+        <w:t xml:space="preserve">. A </w:t>
+      </w:r>
+      <w:r>
+        <w:t>diagram</w:t>
+      </w:r>
+      <w:r>
+        <w:t xml:space="preserve"> egyetlen adatmegjelenítésben összefoglalja az adatok több aspektusát, a medián, a </w:t>
+      </w:r>
+      <w:r>
+        <w:rPr>
+          <w:b/>
+          <w:bCs/>
+          <w:i/>
+          <w:iCs/>
+        </w:rPr>
+        <w:t>felső</w:t>
+      </w:r>
+      <w:r>
+        <w:t xml:space="preserve"> </w:t>
+      </w:r>
+      <w:proofErr w:type="spellStart"/>
+      <w:r>
+        <w:t>kvartilis</w:t>
+      </w:r>
+      <w:proofErr w:type="spellEnd"/>
+      <w:r>
+        <w:t xml:space="preserve"> (</w:t>
+      </w:r>
+      <w:r>
+        <w:t>75</w:t>
+      </w:r>
+      <w:r>
+        <w:t>%)</w:t>
+      </w:r>
+      <w:r>
+        <w:t xml:space="preserve">, az </w:t>
+      </w:r>
+      <w:r>
+        <w:rPr>
+          <w:b/>
+          <w:bCs/>
+          <w:i/>
+          <w:iCs/>
+        </w:rPr>
+        <w:t>alsó</w:t>
+      </w:r>
+      <w:r>
+        <w:t xml:space="preserve"> </w:t>
+      </w:r>
+      <w:proofErr w:type="spellStart"/>
+      <w:r>
+        <w:t>kvartilis</w:t>
+      </w:r>
+      <w:proofErr w:type="spellEnd"/>
+      <w:r>
+        <w:t xml:space="preserve"> (25%). A</w:t>
+      </w:r>
+      <w:r>
+        <w:t xml:space="preserve"> felső szélső érték, amelyet felső </w:t>
+      </w:r>
+      <w:r>
+        <w:t>negyed</w:t>
+      </w:r>
+      <w:r>
+        <w:t xml:space="preserve"> plusz 1,5 </w:t>
+      </w:r>
+      <w:proofErr w:type="spellStart"/>
+      <w:r>
+        <w:t>interkvartilis</w:t>
+      </w:r>
+      <w:proofErr w:type="spellEnd"/>
+      <w:r>
+        <w:t xml:space="preserve"> tartományként határozunk meg. Az </w:t>
+      </w:r>
+      <w:proofErr w:type="spellStart"/>
+      <w:r>
+        <w:rPr>
+          <w:b/>
+          <w:bCs/>
+          <w:i/>
+          <w:iCs/>
+        </w:rPr>
+        <w:t>interkvartilis</w:t>
+      </w:r>
+      <w:proofErr w:type="spellEnd"/>
+      <w:r>
+        <w:t xml:space="preserve"> tartomány a felső és az alsó </w:t>
+      </w:r>
+      <w:proofErr w:type="spellStart"/>
+      <w:r>
+        <w:t>kvartilis</w:t>
+      </w:r>
+      <w:proofErr w:type="spellEnd"/>
+      <w:r>
+        <w:t xml:space="preserve"> közötti intervallum. A szélső érték, amely az alsó </w:t>
+      </w:r>
+      <w:proofErr w:type="spellStart"/>
+      <w:r>
+        <w:rPr>
+          <w:b/>
+          <w:bCs/>
+          <w:i/>
+          <w:iCs/>
+        </w:rPr>
+        <w:t>kvartilis</w:t>
+      </w:r>
+      <w:proofErr w:type="spellEnd"/>
+      <w:r>
+        <w:t xml:space="preserve"> mínusz 1,5 </w:t>
+      </w:r>
+      <w:proofErr w:type="spellStart"/>
+      <w:r>
+        <w:t>interkvartilis</w:t>
+      </w:r>
+      <w:proofErr w:type="spellEnd"/>
+      <w:r>
+        <w:t xml:space="preserve"> tartomány. A </w:t>
+      </w:r>
+      <w:r>
+        <w:t>daru szakasz</w:t>
+      </w:r>
+      <w:r>
+        <w:t xml:space="preserve"> a felső és a felső </w:t>
+      </w:r>
+      <w:proofErr w:type="spellStart"/>
+      <w:r>
+        <w:t>kvartilis</w:t>
+      </w:r>
+      <w:proofErr w:type="spellEnd"/>
+      <w:r>
+        <w:t xml:space="preserve">, valamint az alsó és az alsó </w:t>
+      </w:r>
+      <w:proofErr w:type="spellStart"/>
+      <w:r>
+        <w:t>kvartilis</w:t>
+      </w:r>
+      <w:proofErr w:type="spellEnd"/>
+      <w:r>
+        <w:t xml:space="preserve"> között húzódó vonal. Végül a </w:t>
+      </w:r>
+      <w:r>
+        <w:t>kiugró érték</w:t>
+      </w:r>
+      <w:r>
+        <w:t xml:space="preserve">ek a felső és az alsó szélsőségeken kívül eső értékek. A </w:t>
+      </w:r>
+      <w:r>
+        <w:t>daru</w:t>
+      </w:r>
+      <w:r>
+        <w:t xml:space="preserve"> és a doboz</w:t>
+      </w:r>
+      <w:r>
+        <w:t xml:space="preserve"> </w:t>
+      </w:r>
+      <w:r>
+        <w:t xml:space="preserve">diagram segít </w:t>
+      </w:r>
+      <w:r>
+        <w:rPr>
+          <w:b/>
+          <w:bCs/>
+          <w:i/>
+          <w:iCs/>
+        </w:rPr>
+        <w:t>összefoglal</w:t>
+      </w:r>
+      <w:r>
+        <w:t xml:space="preserve">ni a </w:t>
+      </w:r>
+      <w:r>
+        <w:rPr>
+          <w:b/>
+          <w:bCs/>
+          <w:i/>
+          <w:iCs/>
+        </w:rPr>
+        <w:t>leíró statisztikát</w:t>
+      </w:r>
+      <w:r>
+        <w:t xml:space="preserve">. Hasznos az adatkészlet potenciális </w:t>
+      </w:r>
+      <w:r>
+        <w:rPr>
+          <w:b/>
+          <w:bCs/>
+          <w:i/>
+          <w:iCs/>
+        </w:rPr>
+        <w:t>kiugró érték</w:t>
+      </w:r>
+      <w:r>
+        <w:t>einek felderítése is.</w:t>
+      </w:r>
       <w:sdt>
         <w:sdtPr>
-          <w:rPr>
-            <w:b/>
-            <w:bCs/>
-          </w:rPr>
-          <w:id w:val="683474801"/>
+          <w:id w:val="1974557484"/>
           <w:citation/>
         </w:sdtPr>
         <w:sdtContent>
           <w:r>
+            <w:fldChar w:fldCharType="begin"/>
+          </w:r>
+          <w:r>
+            <w:instrText xml:space="preserve"> CITATION Ali18 \l 1033 </w:instrText>
+          </w:r>
+          <w:r>
+            <w:fldChar w:fldCharType="separate"/>
+          </w:r>
+          <w:r>
             <w:rPr>
-              <w:b/>
-              <w:bCs/>
-            </w:rPr>
-            <w:fldChar w:fldCharType="begin"/>
-          </w:r>
-          <w:r>
-            <w:rPr>
-              <w:b/>
-              <w:bCs/>
-            </w:rPr>
-            <w:instrText xml:space="preserve"> CITATION Ali18 \l 1033 </w:instrText>
-          </w:r>
-          <w:r>
-            <w:rPr>
-              <w:b/>
-              <w:bCs/>
-            </w:rPr>
-            <w:fldChar w:fldCharType="separate"/>
-          </w:r>
-          <w:r>
-            <w:rPr>
-              <w:b/>
-              <w:bCs/>
               <w:noProof/>
             </w:rPr>
             <w:t xml:space="preserve"> </w:t>
@@ -12191,173 +12759,10 @@
             <w:t>[21]</w:t>
           </w:r>
           <w:r>
-            <w:rPr>
-              <w:b/>
-              <w:bCs/>
-            </w:rPr>
             <w:fldChar w:fldCharType="end"/>
           </w:r>
         </w:sdtContent>
       </w:sdt>
-    </w:p>
-    <w:p>
-      <w:pPr>
-        <w:jc w:val="both"/>
-      </w:pPr>
-      <w:r>
-        <w:t>A</w:t>
-      </w:r>
-      <w:r>
-        <w:t xml:space="preserve">z egyik vizualizáció, amely összefoglalja a leíró statisztikákat, </w:t>
-      </w:r>
-      <w:r>
-        <w:t>a</w:t>
-      </w:r>
-      <w:r>
-        <w:t xml:space="preserve">z a </w:t>
-      </w:r>
-      <w:r>
-        <w:t>daru</w:t>
-      </w:r>
-      <w:r>
-        <w:t xml:space="preserve"> és doboz diagram</w:t>
-      </w:r>
-      <w:r>
-        <w:t xml:space="preserve"> (</w:t>
-      </w:r>
-      <w:proofErr w:type="spellStart"/>
-      <w:r>
-        <w:t>whisker</w:t>
-      </w:r>
-      <w:proofErr w:type="spellEnd"/>
-      <w:r>
-        <w:t xml:space="preserve"> </w:t>
-      </w:r>
-      <w:proofErr w:type="spellStart"/>
-      <w:r>
-        <w:t>box</w:t>
-      </w:r>
-      <w:proofErr w:type="spellEnd"/>
-      <w:r>
-        <w:t>)</w:t>
-      </w:r>
-      <w:r>
-        <w:t xml:space="preserve">. A </w:t>
-      </w:r>
-      <w:r>
-        <w:t>diagram</w:t>
-      </w:r>
-      <w:r>
-        <w:t xml:space="preserve"> egyetlen adatmegjelenítésben összefoglalja az adatok több aspektusát, a medián, a felső </w:t>
-      </w:r>
-      <w:proofErr w:type="spellStart"/>
-      <w:r>
-        <w:t>kvartilis</w:t>
-      </w:r>
-      <w:proofErr w:type="spellEnd"/>
-      <w:r>
-        <w:t xml:space="preserve"> (</w:t>
-      </w:r>
-      <w:r>
-        <w:t>75</w:t>
-      </w:r>
-      <w:r>
-        <w:t>%)</w:t>
-      </w:r>
-      <w:r>
-        <w:t xml:space="preserve">, az alsó </w:t>
-      </w:r>
-      <w:proofErr w:type="spellStart"/>
-      <w:r>
-        <w:t>kvartilis</w:t>
-      </w:r>
-      <w:proofErr w:type="spellEnd"/>
-      <w:r>
-        <w:t xml:space="preserve"> (25%). A</w:t>
-      </w:r>
-      <w:r>
-        <w:t xml:space="preserve"> felső szélső érték, amelyet felső </w:t>
-      </w:r>
-      <w:r>
-        <w:t>negyed</w:t>
-      </w:r>
-      <w:r>
-        <w:t xml:space="preserve"> plusz 1,5 </w:t>
-      </w:r>
-      <w:proofErr w:type="spellStart"/>
-      <w:r>
-        <w:t>interkvartilis</w:t>
-      </w:r>
-      <w:proofErr w:type="spellEnd"/>
-      <w:r>
-        <w:t xml:space="preserve"> tartományként határozunk meg. Az </w:t>
-      </w:r>
-      <w:proofErr w:type="spellStart"/>
-      <w:r>
-        <w:t>interkvartilis</w:t>
-      </w:r>
-      <w:proofErr w:type="spellEnd"/>
-      <w:r>
-        <w:t xml:space="preserve"> tartomány a felső és az alsó </w:t>
-      </w:r>
-      <w:proofErr w:type="spellStart"/>
-      <w:r>
-        <w:t>kvartilis</w:t>
-      </w:r>
-      <w:proofErr w:type="spellEnd"/>
-      <w:r>
-        <w:t xml:space="preserve"> közötti intervallum. A szélső érték, amely az alsó </w:t>
-      </w:r>
-      <w:proofErr w:type="spellStart"/>
-      <w:r>
-        <w:t>kvartilis</w:t>
-      </w:r>
-      <w:proofErr w:type="spellEnd"/>
-      <w:r>
-        <w:t xml:space="preserve"> mínusz 1,5 </w:t>
-      </w:r>
-      <w:proofErr w:type="spellStart"/>
-      <w:r>
-        <w:t>interkvartilis</w:t>
-      </w:r>
-      <w:proofErr w:type="spellEnd"/>
-      <w:r>
-        <w:t xml:space="preserve"> tartomány. A </w:t>
-      </w:r>
-      <w:r>
-        <w:t>daru szakasz</w:t>
-      </w:r>
-      <w:r>
-        <w:t xml:space="preserve"> a felső és a felső </w:t>
-      </w:r>
-      <w:proofErr w:type="spellStart"/>
-      <w:r>
-        <w:t>kvartilis</w:t>
-      </w:r>
-      <w:proofErr w:type="spellEnd"/>
-      <w:r>
-        <w:t xml:space="preserve">, valamint az alsó és az alsó </w:t>
-      </w:r>
-      <w:proofErr w:type="spellStart"/>
-      <w:r>
-        <w:t>kvartilis</w:t>
-      </w:r>
-      <w:proofErr w:type="spellEnd"/>
-      <w:r>
-        <w:t xml:space="preserve"> között húzódó vonal. Végül a kiugró értékek a felső és az alsó szélsőségeken kívül eső értékek. A </w:t>
-      </w:r>
-      <w:r>
-        <w:t>daru</w:t>
-      </w:r>
-      <w:r>
-        <w:t xml:space="preserve"> és a doboz</w:t>
-      </w:r>
-      <w:r>
-        <w:t xml:space="preserve"> </w:t>
-      </w:r>
-      <w:r>
-        <w:t>diagram segít összefoglalni a leíró statisztikákat. Hasznos az adatkészlet potenciális kiugró értékeinek felderítése is.</w:t>
-      </w:r>
     </w:p>
     <w:p>
       <w:pPr>
@@ -12486,20 +12891,74 @@
       </w:r>
       <w:proofErr w:type="spellStart"/>
       <w:r>
+        <w:rPr>
+          <w:b/>
+          <w:bCs/>
+          <w:i/>
+          <w:iCs/>
+        </w:rPr>
         <w:t>schoolsup</w:t>
       </w:r>
       <w:proofErr w:type="spellEnd"/>
       <w:r>
-        <w:t xml:space="preserve">). Itt az arány közelítőleg 85% nem vesz igénybe plusz segítséget, míg 15% igen. </w:t>
-      </w:r>
-      <w:r>
-        <w:t>Adatkészlet k</w:t>
-      </w:r>
-      <w:r>
+        <w:t xml:space="preserve">). Itt az arány közelítőleg </w:t>
+      </w:r>
+      <w:r>
+        <w:rPr>
+          <w:b/>
+          <w:bCs/>
+          <w:i/>
+          <w:iCs/>
+        </w:rPr>
+        <w:t>85% nem</w:t>
+      </w:r>
+      <w:r>
+        <w:t xml:space="preserve"> vesz igénybe plusz segítséget, míg </w:t>
+      </w:r>
+      <w:r>
+        <w:rPr>
+          <w:b/>
+          <w:bCs/>
+          <w:i/>
+          <w:iCs/>
+        </w:rPr>
+        <w:t>15% igen</w:t>
+      </w:r>
+      <w:r>
+        <w:t xml:space="preserve">. </w:t>
+      </w:r>
+      <w:r>
+        <w:t xml:space="preserve">Adatkészlet </w:t>
+      </w:r>
+      <w:r>
+        <w:rPr>
+          <w:b/>
+          <w:bCs/>
+          <w:i/>
+          <w:iCs/>
+        </w:rPr>
+        <w:t>k</w:t>
+      </w:r>
+      <w:r>
+        <w:rPr>
+          <w:b/>
+          <w:bCs/>
+          <w:i/>
+          <w:iCs/>
+        </w:rPr>
         <w:t>iegyensúlyoz</w:t>
       </w:r>
       <w:r>
-        <w:t>ásához</w:t>
+        <w:rPr>
+          <w:b/>
+          <w:bCs/>
+          <w:i/>
+          <w:iCs/>
+        </w:rPr>
+        <w:t>ás</w:t>
+      </w:r>
+      <w:r>
+        <w:t>ához</w:t>
       </w:r>
       <w:r>
         <w:t xml:space="preserve"> túl vagy alul mintavételezés</w:t>
@@ -12531,7 +12990,19 @@
     </w:p>
     <w:p>
       <w:r>
-        <w:t>A kapcsolat feltérképezése a jellemzők között nagyon fontos. Alapvetően kettő vagy több jellemző közötti korreláció megmutatja, hogy az egyik jellemző milyen valószínűséggel idézi elő a másik jellemzőt. Például a hőmérséklet a fagylalt eladások ára.</w:t>
+        <w:t xml:space="preserve">A kapcsolat feltérképezése a jellemzők között nagyon fontos. Alapvetően kettő vagy több jellemző közötti </w:t>
+      </w:r>
+      <w:r>
+        <w:rPr>
+          <w:b/>
+          <w:bCs/>
+          <w:i/>
+          <w:iCs/>
+        </w:rPr>
+        <w:t>korreláció</w:t>
+      </w:r>
+      <w:r>
+        <w:t xml:space="preserve"> megmutatja, hogy az egyik jellemző milyen valószínűséggel idézi elő a másik jellemzőt. Például a hőmérséklet a fagylalt eladások ára.</w:t>
       </w:r>
     </w:p>
     <w:p>
@@ -12540,11 +13011,41 @@
       </w:r>
       <w:proofErr w:type="spellStart"/>
       <w:r>
+        <w:rPr>
+          <w:b/>
+          <w:bCs/>
+          <w:i/>
+          <w:iCs/>
+        </w:rPr>
         <w:t>multikollinearítás</w:t>
       </w:r>
       <w:proofErr w:type="spellEnd"/>
       <w:r>
-        <w:t>. Bekövetkezik, ha egy bementi érték előre jelezz több értéket nagy precizitással. Ez torz vagy félrevezető eredményekhez vezethet.</w:t>
+        <w:t xml:space="preserve">. Bekövetkezik, ha egy bementi érték előre jelezz több értéket nagy precizitással. Ez </w:t>
+      </w:r>
+      <w:r>
+        <w:rPr>
+          <w:b/>
+          <w:bCs/>
+          <w:i/>
+          <w:iCs/>
+        </w:rPr>
+        <w:t>torz</w:t>
+      </w:r>
+      <w:r>
+        <w:t xml:space="preserve"> vagy félrevezető </w:t>
+      </w:r>
+      <w:r>
+        <w:rPr>
+          <w:b/>
+          <w:bCs/>
+          <w:i/>
+          <w:iCs/>
+        </w:rPr>
+        <w:t>eredmények</w:t>
+      </w:r>
+      <w:r>
+        <w:t>hez vezethet.</w:t>
       </w:r>
       <w:sdt>
         <w:sdtPr>
@@ -12581,7 +13082,25 @@
     </w:p>
     <w:p>
       <w:r>
-        <w:t>Szerencsére a hőtérképről egyszerűen leolvasható, hogy egyik attribútum sem függ nagyon erősen egymástól.</w:t>
+        <w:t xml:space="preserve">Szerencsére a hőtérképről egyszerűen leolvasható, hogy </w:t>
+      </w:r>
+      <w:r>
+        <w:t>az</w:t>
+      </w:r>
+      <w:r>
+        <w:t xml:space="preserve"> attribútum</w:t>
+      </w:r>
+      <w:r>
+        <w:t>ok többsége</w:t>
+      </w:r>
+      <w:r>
+        <w:t xml:space="preserve"> </w:t>
+      </w:r>
+      <w:r>
+        <w:t>nem</w:t>
+      </w:r>
+      <w:r>
+        <w:t xml:space="preserve"> függ nagyon erősen egymástól.</w:t>
       </w:r>
     </w:p>
     <w:p>
@@ -12616,7 +13135,19 @@
         <w:jc w:val="both"/>
       </w:pPr>
       <w:r>
-        <w:t>Első sorban nagyon jól lehet detektálni a kiugró értékeket.</w:t>
+        <w:t xml:space="preserve">Első sorban nagyon jól lehet detektálni a </w:t>
+      </w:r>
+      <w:r>
+        <w:rPr>
+          <w:b/>
+          <w:bCs/>
+          <w:i/>
+          <w:iCs/>
+        </w:rPr>
+        <w:t>kiugró érték</w:t>
+      </w:r>
+      <w:r>
+        <w:t>eket.</w:t>
       </w:r>
     </w:p>
     <w:p>
@@ -12625,7 +13156,31 @@
         <w:jc w:val="both"/>
       </w:pPr>
       <w:r>
-        <w:t>Továbbá újabb és újabb minták gyűjtésénél, egy minta átlaga konvergál az összes minták átlagával. Ez azt jelenti, hogy pontos előrejelzéseket tudunk adni a normális eloszlás alapján.</w:t>
+        <w:t xml:space="preserve">Továbbá újabb és újabb minták gyűjtésénél, egy minta átlaga </w:t>
+      </w:r>
+      <w:r>
+        <w:rPr>
+          <w:b/>
+          <w:bCs/>
+          <w:i/>
+          <w:iCs/>
+        </w:rPr>
+        <w:t>konvergál</w:t>
+      </w:r>
+      <w:r>
+        <w:t xml:space="preserve"> az összes minták </w:t>
+      </w:r>
+      <w:r>
+        <w:rPr>
+          <w:b/>
+          <w:bCs/>
+          <w:i/>
+          <w:iCs/>
+        </w:rPr>
+        <w:t>átlag</w:t>
+      </w:r>
+      <w:r>
+        <w:t>ával. Ez azt jelenti, hogy pontos előrejelzéseket tudunk adni a normális eloszlás alapján.</w:t>
       </w:r>
     </w:p>
     <w:p>
@@ -12660,7 +13215,31 @@
         <w:jc w:val="both"/>
       </w:pPr>
       <w:r>
-        <w:t>Szükségünk van statisztikai leírásokra is. Mivel a gép az ábrákból nem tudd kinyerni magas szintű következtetéseket, így maradnak neki a számok. Ahhoz, hogy a gép által is értelmezhető összefüggéseket készítsünk</w:t>
+        <w:t xml:space="preserve">Szükségünk van statisztikai leírásokra is. Mivel a </w:t>
+      </w:r>
+      <w:r>
+        <w:rPr>
+          <w:b/>
+          <w:bCs/>
+          <w:i/>
+          <w:iCs/>
+        </w:rPr>
+        <w:t>gép</w:t>
+      </w:r>
+      <w:r>
+        <w:t xml:space="preserve"> az ábrákból nem tudd kinyerni magas szintű következtetéseket, így maradnak neki a </w:t>
+      </w:r>
+      <w:r>
+        <w:rPr>
+          <w:b/>
+          <w:bCs/>
+          <w:i/>
+          <w:iCs/>
+        </w:rPr>
+        <w:t>számok</w:t>
+      </w:r>
+      <w:r>
+        <w:t>. Ahhoz, hogy a gép által is értelmezhető összefüggéseket készítsünk</w:t>
       </w:r>
       <w:r>
         <w:t xml:space="preserve">, </w:t>
@@ -14276,7 +14855,6 @@
           <w:r>
             <w:rPr>
               <w:noProof/>
-              <w:lang w:val="en-US"/>
             </w:rPr>
             <w:t>[24]</w:t>
           </w:r>
@@ -14613,7 +15191,6 @@
           <w:r>
             <w:rPr>
               <w:noProof/>
-              <w:lang w:val="en-US"/>
             </w:rPr>
             <w:t>[24]</w:t>
           </w:r>
@@ -22880,7 +23457,7 @@
               </w:tblGrid>
               <w:tr>
                 <w:trPr>
-                  <w:divId w:val="1641763963"/>
+                  <w:divId w:val="1000278839"/>
                   <w:tblCellSpacing w:w="15" w:type="dxa"/>
                 </w:trPr>
                 <w:tc>
@@ -22927,7 +23504,7 @@
               </w:tr>
               <w:tr>
                 <w:trPr>
-                  <w:divId w:val="1641763963"/>
+                  <w:divId w:val="1000278839"/>
                   <w:tblCellSpacing w:w="15" w:type="dxa"/>
                 </w:trPr>
                 <w:tc>
@@ -22973,7 +23550,7 @@
               </w:tr>
               <w:tr>
                 <w:trPr>
-                  <w:divId w:val="1641763963"/>
+                  <w:divId w:val="1000278839"/>
                   <w:tblCellSpacing w:w="15" w:type="dxa"/>
                 </w:trPr>
                 <w:tc>
@@ -23019,7 +23596,7 @@
               </w:tr>
               <w:tr>
                 <w:trPr>
-                  <w:divId w:val="1641763963"/>
+                  <w:divId w:val="1000278839"/>
                   <w:tblCellSpacing w:w="15" w:type="dxa"/>
                 </w:trPr>
                 <w:tc>
@@ -23065,7 +23642,7 @@
               </w:tr>
               <w:tr>
                 <w:trPr>
-                  <w:divId w:val="1641763963"/>
+                  <w:divId w:val="1000278839"/>
                   <w:tblCellSpacing w:w="15" w:type="dxa"/>
                 </w:trPr>
                 <w:tc>
@@ -23111,7 +23688,7 @@
               </w:tr>
               <w:tr>
                 <w:trPr>
-                  <w:divId w:val="1641763963"/>
+                  <w:divId w:val="1000278839"/>
                   <w:tblCellSpacing w:w="15" w:type="dxa"/>
                 </w:trPr>
                 <w:tc>
@@ -23157,7 +23734,7 @@
               </w:tr>
               <w:tr>
                 <w:trPr>
-                  <w:divId w:val="1641763963"/>
+                  <w:divId w:val="1000278839"/>
                   <w:tblCellSpacing w:w="15" w:type="dxa"/>
                 </w:trPr>
                 <w:tc>
@@ -23203,7 +23780,7 @@
               </w:tr>
               <w:tr>
                 <w:trPr>
-                  <w:divId w:val="1641763963"/>
+                  <w:divId w:val="1000278839"/>
                   <w:tblCellSpacing w:w="15" w:type="dxa"/>
                 </w:trPr>
                 <w:tc>
@@ -23249,7 +23826,7 @@
               </w:tr>
               <w:tr>
                 <w:trPr>
-                  <w:divId w:val="1641763963"/>
+                  <w:divId w:val="1000278839"/>
                   <w:tblCellSpacing w:w="15" w:type="dxa"/>
                 </w:trPr>
                 <w:tc>
@@ -23295,7 +23872,7 @@
               </w:tr>
               <w:tr>
                 <w:trPr>
-                  <w:divId w:val="1641763963"/>
+                  <w:divId w:val="1000278839"/>
                   <w:tblCellSpacing w:w="15" w:type="dxa"/>
                 </w:trPr>
                 <w:tc>
@@ -23341,7 +23918,7 @@
               </w:tr>
               <w:tr>
                 <w:trPr>
-                  <w:divId w:val="1641763963"/>
+                  <w:divId w:val="1000278839"/>
                   <w:tblCellSpacing w:w="15" w:type="dxa"/>
                 </w:trPr>
                 <w:tc>
@@ -23387,7 +23964,7 @@
               </w:tr>
               <w:tr>
                 <w:trPr>
-                  <w:divId w:val="1641763963"/>
+                  <w:divId w:val="1000278839"/>
                   <w:tblCellSpacing w:w="15" w:type="dxa"/>
                 </w:trPr>
                 <w:tc>
@@ -23433,7 +24010,7 @@
               </w:tr>
               <w:tr>
                 <w:trPr>
-                  <w:divId w:val="1641763963"/>
+                  <w:divId w:val="1000278839"/>
                   <w:tblCellSpacing w:w="15" w:type="dxa"/>
                 </w:trPr>
                 <w:tc>
@@ -23479,7 +24056,7 @@
               </w:tr>
               <w:tr>
                 <w:trPr>
-                  <w:divId w:val="1641763963"/>
+                  <w:divId w:val="1000278839"/>
                   <w:tblCellSpacing w:w="15" w:type="dxa"/>
                 </w:trPr>
                 <w:tc>
@@ -23525,7 +24102,7 @@
               </w:tr>
               <w:tr>
                 <w:trPr>
-                  <w:divId w:val="1641763963"/>
+                  <w:divId w:val="1000278839"/>
                   <w:tblCellSpacing w:w="15" w:type="dxa"/>
                 </w:trPr>
                 <w:tc>
@@ -23571,7 +24148,7 @@
               </w:tr>
               <w:tr>
                 <w:trPr>
-                  <w:divId w:val="1641763963"/>
+                  <w:divId w:val="1000278839"/>
                   <w:tblCellSpacing w:w="15" w:type="dxa"/>
                 </w:trPr>
                 <w:tc>
@@ -23617,7 +24194,7 @@
               </w:tr>
               <w:tr>
                 <w:trPr>
-                  <w:divId w:val="1641763963"/>
+                  <w:divId w:val="1000278839"/>
                   <w:tblCellSpacing w:w="15" w:type="dxa"/>
                 </w:trPr>
                 <w:tc>
@@ -23664,7 +24241,7 @@
               </w:tr>
               <w:tr>
                 <w:trPr>
-                  <w:divId w:val="1641763963"/>
+                  <w:divId w:val="1000278839"/>
                   <w:tblCellSpacing w:w="15" w:type="dxa"/>
                 </w:trPr>
                 <w:tc>
@@ -23710,7 +24287,7 @@
               </w:tr>
               <w:tr>
                 <w:trPr>
-                  <w:divId w:val="1641763963"/>
+                  <w:divId w:val="1000278839"/>
                   <w:tblCellSpacing w:w="15" w:type="dxa"/>
                 </w:trPr>
                 <w:tc>
@@ -23756,7 +24333,7 @@
               </w:tr>
               <w:tr>
                 <w:trPr>
-                  <w:divId w:val="1641763963"/>
+                  <w:divId w:val="1000278839"/>
                   <w:tblCellSpacing w:w="15" w:type="dxa"/>
                 </w:trPr>
                 <w:tc>
@@ -23802,7 +24379,7 @@
               </w:tr>
               <w:tr>
                 <w:trPr>
-                  <w:divId w:val="1641763963"/>
+                  <w:divId w:val="1000278839"/>
                   <w:tblCellSpacing w:w="15" w:type="dxa"/>
                 </w:trPr>
                 <w:tc>
@@ -23848,7 +24425,7 @@
               </w:tr>
               <w:tr>
                 <w:trPr>
-                  <w:divId w:val="1641763963"/>
+                  <w:divId w:val="1000278839"/>
                   <w:tblCellSpacing w:w="15" w:type="dxa"/>
                 </w:trPr>
                 <w:tc>
@@ -23894,7 +24471,7 @@
               </w:tr>
               <w:tr>
                 <w:trPr>
-                  <w:divId w:val="1641763963"/>
+                  <w:divId w:val="1000278839"/>
                   <w:tblCellSpacing w:w="15" w:type="dxa"/>
                 </w:trPr>
                 <w:tc>
@@ -23940,7 +24517,7 @@
               </w:tr>
               <w:tr>
                 <w:trPr>
-                  <w:divId w:val="1641763963"/>
+                  <w:divId w:val="1000278839"/>
                   <w:tblCellSpacing w:w="15" w:type="dxa"/>
                 </w:trPr>
                 <w:tc>
@@ -23986,7 +24563,7 @@
               </w:tr>
               <w:tr>
                 <w:trPr>
-                  <w:divId w:val="1641763963"/>
+                  <w:divId w:val="1000278839"/>
                   <w:tblCellSpacing w:w="15" w:type="dxa"/>
                 </w:trPr>
                 <w:tc>
@@ -24032,7 +24609,7 @@
               </w:tr>
               <w:tr>
                 <w:trPr>
-                  <w:divId w:val="1641763963"/>
+                  <w:divId w:val="1000278839"/>
                   <w:tblCellSpacing w:w="15" w:type="dxa"/>
                 </w:trPr>
                 <w:tc>
@@ -24078,7 +24655,7 @@
               </w:tr>
               <w:tr>
                 <w:trPr>
-                  <w:divId w:val="1641763963"/>
+                  <w:divId w:val="1000278839"/>
                   <w:tblCellSpacing w:w="15" w:type="dxa"/>
                 </w:trPr>
                 <w:tc>
@@ -24124,7 +24701,7 @@
               </w:tr>
               <w:tr>
                 <w:trPr>
-                  <w:divId w:val="1641763963"/>
+                  <w:divId w:val="1000278839"/>
                   <w:tblCellSpacing w:w="15" w:type="dxa"/>
                 </w:trPr>
                 <w:tc>
@@ -24170,7 +24747,7 @@
               </w:tr>
               <w:tr>
                 <w:trPr>
-                  <w:divId w:val="1641763963"/>
+                  <w:divId w:val="1000278839"/>
                   <w:tblCellSpacing w:w="15" w:type="dxa"/>
                 </w:trPr>
                 <w:tc>
@@ -24217,7 +24794,7 @@
             </w:tbl>
             <w:p>
               <w:pPr>
-                <w:divId w:val="1641763963"/>
+                <w:divId w:val="1000278839"/>
                 <w:rPr>
                   <w:rFonts w:eastAsia="Times New Roman"/>
                   <w:noProof/>
@@ -31692,7 +32269,7 @@
 </file>
 
 <file path=customXml/itemProps1.xml><?xml version="1.0" encoding="utf-8"?>
-<ds:datastoreItem xmlns:ds="http://schemas.openxmlformats.org/officeDocument/2006/customXml" ds:itemID="{560D9035-4813-491F-AF8B-8622FC75CEC8}">
+<ds:datastoreItem xmlns:ds="http://schemas.openxmlformats.org/officeDocument/2006/customXml" ds:itemID="{61AE6079-3A12-4EE4-BF0A-CE51143DB45D}">
   <ds:schemaRefs>
     <ds:schemaRef ds:uri="http://schemas.openxmlformats.org/officeDocument/2006/bibliography"/>
   </ds:schemaRefs>

</xml_diff>

<commit_message>
Look through + cleanup - Data statistics
</commit_message>
<xml_diff>
--- a/Documents/dolgozat.docx
+++ b/Documents/dolgozat.docx
@@ -11865,9 +11865,6 @@
             <w:fldChar w:fldCharType="begin"/>
           </w:r>
           <w:r>
-            <w:rPr>
-              <w:lang w:val="en-US"/>
-            </w:rPr>
             <w:instrText xml:space="preserve"> CITATION Wes17 \l 1033 </w:instrText>
           </w:r>
           <w:r>
@@ -13374,15 +13371,51 @@
         <w:t>megismerhetjük</w:t>
       </w:r>
       <w:r>
-        <w:t xml:space="preserve"> a gépi tanulásban használt terminológiát, amikor az adatokra hivatkozik.</w:t>
-      </w:r>
-    </w:p>
-    <w:p>
-      <w:pPr>
-        <w:jc w:val="both"/>
-      </w:pPr>
-      <w:r>
-        <w:t>Ha az adatokra gondolok, akkor sorokra és oszlopokra gondolok, például egy adatbázis táblára vagy egy Excel táblázatra. Ez egy hagyományos adatstruktúra, és ez általános a gépi tanulás területén. Egyéb adatok, például képek, videók és szöveg, az úgynevezett strukturálatlan adatok egyelőre nem vesszük figyelembe.</w:t>
+        <w:t xml:space="preserve"> a gépi tanulásban használt </w:t>
+      </w:r>
+      <w:r>
+        <w:t>definíciókat</w:t>
+      </w:r>
+      <w:r>
+        <w:t>, amikor az adatokra hivatkozik.</w:t>
+      </w:r>
+    </w:p>
+    <w:p>
+      <w:pPr>
+        <w:jc w:val="both"/>
+      </w:pPr>
+      <w:r>
+        <w:t xml:space="preserve">Ha az </w:t>
+      </w:r>
+      <w:r>
+        <w:t>adat</w:t>
+      </w:r>
+      <w:r>
+        <w:t xml:space="preserve">okra gondolok, akkor </w:t>
+      </w:r>
+      <w:r>
+        <w:rPr>
+          <w:b/>
+          <w:bCs/>
+          <w:i/>
+          <w:iCs/>
+        </w:rPr>
+        <w:t>sor</w:t>
+      </w:r>
+      <w:r>
+        <w:t xml:space="preserve">okra és </w:t>
+      </w:r>
+      <w:r>
+        <w:rPr>
+          <w:b/>
+          <w:bCs/>
+          <w:i/>
+          <w:iCs/>
+        </w:rPr>
+        <w:t>oszlop</w:t>
+      </w:r>
+      <w:r>
+        <w:t>okra gondolok, például egy adatbázis táblára vagy egy Excel táblázatra. Ez egy hagyományos adatstruktúra, és ez általános a gépi tanulás területén. Egyéb adatok, például képek, videók és szöveg, az úgynevezett strukturálatlan adatok egyelőre nem vesszük figyelembe.</w:t>
       </w:r>
     </w:p>
     <w:p>
@@ -13489,7 +13522,13 @@
         <w:t>jellemzőnek</w:t>
       </w:r>
       <w:r>
-        <w:t>. Ez egy megfigyelés összetevője, és adatpéldány attribútumának is nevezik. Egyes jellemzők lehetnek bemenetek egy modellhez, mások pedig kimenetek vagy a megjósolható jellemzők.</w:t>
+        <w:t>. Ez egy megfigyelés összetevője, és adatpéldány attribútumának is nevezik. Egyes jellemzők lehetnek bemenetek egy modellhez</w:t>
+      </w:r>
+      <w:r>
+        <w:t>, mások</w:t>
+      </w:r>
+      <w:r>
+        <w:t xml:space="preserve"> pedig kimenetek vagy a megjósolt jellemzők.</w:t>
       </w:r>
     </w:p>
     <w:p>
@@ -13675,7 +13714,7 @@
         <w:t>h</w:t>
       </w:r>
       <w:r>
-        <w:t>i</w:t>
+        <w:t>í</w:t>
       </w:r>
       <w:r>
         <w:t>per</w:t>
@@ -13862,10 +13901,22 @@
         <w:t>a növekedése</w:t>
       </w:r>
       <w:r>
-        <w:t xml:space="preserve"> óriási adatok </w:t>
-      </w:r>
-      <w:r>
-        <w:t>produkálnak</w:t>
+        <w:t xml:space="preserve"> óriási </w:t>
+      </w:r>
+      <w:r>
+        <w:t xml:space="preserve">mennyiségű </w:t>
+      </w:r>
+      <w:r>
+        <w:t>adat</w:t>
+      </w:r>
+      <w:r>
+        <w:t>ot</w:t>
+      </w:r>
+      <w:r>
+        <w:t xml:space="preserve"> </w:t>
+      </w:r>
+      <w:r>
+        <w:t>produkál</w:t>
       </w:r>
       <w:r>
         <w:t xml:space="preserve"> minden </w:t>
@@ -13934,7 +13985,7 @@
         <w:t xml:space="preserve"> </w:t>
       </w:r>
       <w:r>
-        <w:t>Strukturált, félig strukturált és strukturálatlan adatokra utal, különféle adatforrások következtében, akár emberek, akár gépek generálják.</w:t>
+        <w:t>Strukturált, félig strukturált és strukturálatlan adatokra utal, különféle adatforrások, akár emberek, akár gépek generálják.</w:t>
       </w:r>
     </w:p>
     <w:p>
@@ -14000,11 +14051,17 @@
         <w:t xml:space="preserve"> </w:t>
       </w:r>
       <w:r>
-        <w:t xml:space="preserve">Csak azért, mert rengeteg adatot gyűjtöttünk, nincs értéke, hacsak nem gyűjtünk belőle némi betekintést. Az érték arra utal, hogy az </w:t>
+        <w:t xml:space="preserve">Csak azért, mert rengeteg adatot gyűjtöttünk, nincs értéke, hacsak nem </w:t>
+      </w:r>
+      <w:r>
+        <w:t>szerzünk</w:t>
+      </w:r>
+      <w:r>
+        <w:t xml:space="preserve"> belőle betekintést. Az érték arra utal, hogy az adatok </w:t>
       </w:r>
       <w:r>
         <w:lastRenderedPageBreak/>
-        <w:t>adatok mennyire hasznosak a döntéshozatalban. Megfelelő elemzéssel kell kinyernünk a</w:t>
+        <w:t>mennyire hasznosak a döntéshozatalban. Megfelelő elemzéssel kell kinyernünk a</w:t>
       </w:r>
       <w:r>
         <w:t>z adat</w:t>
@@ -14146,7 +14203,43 @@
         <w:jc w:val="both"/>
       </w:pPr>
       <w:r>
-        <w:t>Ha gyorsan összefoglalni szeretnénk az összes olyan adatsort, amellyel dolgozunk, akkor az első mérőszám az adatok átlaga. Bármely adat átlagos értéke az a szám, amely az összes adatpontot a legjobban képviseli. Bármely adatpont átlaga lényegében az összes szám összege elosztva a darabszámmal.</w:t>
+        <w:t xml:space="preserve">Ha gyorsan összefoglalni szeretnénk az összes olyan adatsort, amellyel dolgozunk, akkor az első mérőszám az </w:t>
+      </w:r>
+      <w:r>
+        <w:rPr>
+          <w:b/>
+          <w:bCs/>
+          <w:i/>
+          <w:iCs/>
+        </w:rPr>
+        <w:t>adatok átlaga</w:t>
+      </w:r>
+      <w:r>
+        <w:t xml:space="preserve">. Bármely adat átlagos értéke az a szám, amely az </w:t>
+      </w:r>
+      <w:r>
+        <w:rPr>
+          <w:b/>
+          <w:bCs/>
+          <w:i/>
+          <w:iCs/>
+        </w:rPr>
+        <w:t>összes adatpontot</w:t>
+      </w:r>
+      <w:r>
+        <w:t xml:space="preserve"> a legjobban </w:t>
+      </w:r>
+      <w:r>
+        <w:rPr>
+          <w:b/>
+          <w:bCs/>
+          <w:i/>
+          <w:iCs/>
+        </w:rPr>
+        <w:t>képviseli</w:t>
+      </w:r>
+      <w:r>
+        <w:t>. Bármely adatpont átlaga lényegében az összes szám összege elosztva a darabszámmal.</w:t>
       </w:r>
     </w:p>
     <w:p>
@@ -14300,7 +14393,40 @@
         <w:jc w:val="both"/>
       </w:pPr>
       <w:r>
-        <w:t>Az átlaggal együtt azonban az adatokban meglévő variáció is fontos. A variáció annak mérése, hogy az adatpontok mekkora tartományba mozognak. Az adatok változásának egyik fontos mértéke a tartomány, amely egyszerűen a maximális és a minimális érték levonása. Azonban a tartomány teljesen figyelmen kívül hagyja az átlagot, ezért gyakran alkalmaznak egy másik mérőszámot, amely a variancia.</w:t>
+        <w:t xml:space="preserve">Az átlaggal együtt azonban az adatokban meglévő </w:t>
+      </w:r>
+      <w:r>
+        <w:rPr>
+          <w:b/>
+          <w:bCs/>
+          <w:i/>
+          <w:iCs/>
+        </w:rPr>
+        <w:t>variáció</w:t>
+      </w:r>
+      <w:r>
+        <w:t xml:space="preserve"> is fontos. A variáció annak mérése, hogy az adatpontok mekkora tartományba mozognak. Az </w:t>
+      </w:r>
+      <w:r>
+        <w:rPr>
+          <w:b/>
+          <w:bCs/>
+          <w:i/>
+          <w:iCs/>
+        </w:rPr>
+        <w:t>adatok változás</w:t>
+      </w:r>
+      <w:r>
+        <w:rPr>
+          <w:b/>
+          <w:bCs/>
+          <w:i/>
+          <w:iCs/>
+        </w:rPr>
+        <w:t>a</w:t>
+      </w:r>
+      <w:r>
+        <w:t xml:space="preserve"> egyik fontos mértéke a tartomány, amely egyszerűen a maximális és a minimális érték levonása. Azonban a tartomány teljesen figyelmen kívül hagyja az átlagot, ezért gyakran alkalmaznak egy másik mérőszámot, amely a variancia.</w:t>
       </w:r>
     </w:p>
     <w:p>
@@ -14383,7 +14509,55 @@
         <w:jc w:val="both"/>
       </w:pPr>
       <w:r>
-        <w:t>Az adatok második legfontosabb mérőszám, amely összefoglalja az összes pontkészletet a variancia. A variancia annak mérése, hogy az adatok hogyan változnak az átlagtól. Röviden összefoglalják a számok halmazát, bármilyen számkészletet. A varianciával együtt egy másik kifejezés, amellyel találkozhatunk, a szórás.</w:t>
+        <w:t xml:space="preserve">Az adatok második legfontosabb mérőszám, amely összefoglalja az összes pontkészletet a </w:t>
+      </w:r>
+      <w:r>
+        <w:rPr>
+          <w:b/>
+          <w:bCs/>
+          <w:i/>
+          <w:iCs/>
+        </w:rPr>
+        <w:t>variancia</w:t>
+      </w:r>
+      <w:r>
+        <w:t xml:space="preserve">. A variancia annak mérése, hogy az </w:t>
+      </w:r>
+      <w:r>
+        <w:rPr>
+          <w:b/>
+          <w:bCs/>
+          <w:i/>
+          <w:iCs/>
+        </w:rPr>
+        <w:t>adat</w:t>
+      </w:r>
+      <w:r>
+        <w:t xml:space="preserve">ok hogyan </w:t>
+      </w:r>
+      <w:r>
+        <w:rPr>
+          <w:b/>
+          <w:bCs/>
+          <w:i/>
+          <w:iCs/>
+        </w:rPr>
+        <w:t>változ</w:t>
+      </w:r>
+      <w:r>
+        <w:t xml:space="preserve">nak az </w:t>
+      </w:r>
+      <w:r>
+        <w:rPr>
+          <w:b/>
+          <w:bCs/>
+          <w:i/>
+          <w:iCs/>
+        </w:rPr>
+        <w:t>átlag</w:t>
+      </w:r>
+      <w:r>
+        <w:t>tól. Röviden összefoglalják a számok halmazát, bármilyen számkészletet. A varianciával együtt egy másik kifejezés, amellyel találkozhatunk, a szórás.</w:t>
       </w:r>
     </w:p>
     <w:p>
@@ -14529,7 +14703,31 @@
         <w:jc w:val="both"/>
       </w:pPr>
       <w:r>
-        <w:t>A szórás nem más, mint a variancia négyzetgyöke, és az adatok változásának mértéke. A szórás segít kifejezni, hogy egy adott adatpont milyen messze van az átlagtól.</w:t>
+        <w:t xml:space="preserve">A </w:t>
+      </w:r>
+      <w:r>
+        <w:rPr>
+          <w:b/>
+          <w:bCs/>
+          <w:i/>
+          <w:iCs/>
+        </w:rPr>
+        <w:t>szórás</w:t>
+      </w:r>
+      <w:r>
+        <w:t xml:space="preserve"> nem más, mint a </w:t>
+      </w:r>
+      <w:r>
+        <w:rPr>
+          <w:b/>
+          <w:bCs/>
+          <w:i/>
+          <w:iCs/>
+        </w:rPr>
+        <w:t>variancia négyzetgyöke</w:t>
+      </w:r>
+      <w:r>
+        <w:t>, és az adatok változásának mértéke. A szórás segít kifejezni, hogy egy adott adatpont milyen messze van az átlagtól.</w:t>
       </w:r>
     </w:p>
     <w:p>
@@ -14695,7 +14893,43 @@
         <w:jc w:val="both"/>
       </w:pPr>
       <w:r>
-        <w:t>Azokat a pontokat, amelyek háromnál több szórást jelentenek az átlagtól, gyakran kiemelkedőnek tekintünk. A kiugró értékek eltérési küszöbértéke gyakran a felhasználási eseten alapul.</w:t>
+        <w:t xml:space="preserve">Azokat a pontokat, amelyek </w:t>
+      </w:r>
+      <w:r>
+        <w:rPr>
+          <w:b/>
+          <w:bCs/>
+          <w:i/>
+          <w:iCs/>
+        </w:rPr>
+        <w:t>három</w:t>
+      </w:r>
+      <w:r>
+        <w:t xml:space="preserve">nál több </w:t>
+      </w:r>
+      <w:r>
+        <w:rPr>
+          <w:b/>
+          <w:bCs/>
+          <w:i/>
+          <w:iCs/>
+        </w:rPr>
+        <w:t>szórás</w:t>
+      </w:r>
+      <w:r>
+        <w:t xml:space="preserve">t jelentenek az átlagtól, gyakran </w:t>
+      </w:r>
+      <w:r>
+        <w:rPr>
+          <w:b/>
+          <w:bCs/>
+          <w:i/>
+          <w:iCs/>
+        </w:rPr>
+        <w:t>kiemelkedő</w:t>
+      </w:r>
+      <w:r>
+        <w:t>nek tekintünk. A kiugró értékek eltérési küszöbértéke gyakran a felhasználási eseten alapul.</w:t>
       </w:r>
     </w:p>
     <w:p>
@@ -14727,7 +14961,16 @@
         <w:t>nál</w:t>
       </w:r>
       <w:r>
-        <w:t xml:space="preserve"> csak egy változó</w:t>
+        <w:t xml:space="preserve"> csak </w:t>
+      </w:r>
+      <w:r>
+        <w:rPr>
+          <w:b/>
+          <w:bCs/>
+          <w:i/>
+          <w:iCs/>
+        </w:rPr>
+        <w:t>egy változó</w:t>
       </w:r>
       <w:r>
         <w:t>t</w:t>
@@ -14969,13 +15212,61 @@
         <w:t xml:space="preserve"> elemzésnél</w:t>
       </w:r>
       <w:r>
-        <w:t xml:space="preserve"> két különböző változót </w:t>
+        <w:t xml:space="preserve"> </w:t>
+      </w:r>
+      <w:r>
+        <w:rPr>
+          <w:b/>
+          <w:bCs/>
+          <w:i/>
+          <w:iCs/>
+        </w:rPr>
+        <w:t>két</w:t>
+      </w:r>
+      <w:r>
+        <w:t xml:space="preserve"> különböző </w:t>
+      </w:r>
+      <w:r>
+        <w:rPr>
+          <w:b/>
+          <w:bCs/>
+          <w:i/>
+          <w:iCs/>
+        </w:rPr>
+        <w:t>változó</w:t>
+      </w:r>
+      <w:r>
+        <w:t xml:space="preserve">t </w:t>
       </w:r>
       <w:r>
         <w:t>figyelünk</w:t>
       </w:r>
       <w:r>
-        <w:t>. Az elemzés az okokkal és összefüggésekkel foglalkozik</w:t>
+        <w:t xml:space="preserve">. Az elemzés az </w:t>
+      </w:r>
+      <w:r>
+        <w:rPr>
+          <w:b/>
+          <w:bCs/>
+          <w:i/>
+          <w:iCs/>
+        </w:rPr>
+        <w:t>ok</w:t>
+      </w:r>
+      <w:r>
+        <w:t xml:space="preserve">okkal és </w:t>
+      </w:r>
+      <w:r>
+        <w:rPr>
+          <w:b/>
+          <w:bCs/>
+          <w:i/>
+          <w:iCs/>
+        </w:rPr>
+        <w:t>összefüggés</w:t>
+      </w:r>
+      <w:r>
+        <w:t>ekkel foglalkozik</w:t>
       </w:r>
       <w:r>
         <w:t>. K</w:t>
@@ -15102,7 +15393,31 @@
         <w:ind w:left="0" w:firstLine="0"/>
       </w:pPr>
       <w:r>
-        <w:t>Fontos kiemelni, hogy az összefüggés nem jelent okozatot. Ezt a korrelációs politika mondja ki. A mi esetünkbe nem feltétlen</w:t>
+        <w:t xml:space="preserve">Fontos kiemelni, hogy az </w:t>
+      </w:r>
+      <w:r>
+        <w:rPr>
+          <w:b/>
+          <w:bCs/>
+          <w:i/>
+          <w:iCs/>
+        </w:rPr>
+        <w:t>összefüggés nem jelent okozatot</w:t>
+      </w:r>
+      <w:r>
+        <w:t xml:space="preserve">. Ezt a </w:t>
+      </w:r>
+      <w:r>
+        <w:rPr>
+          <w:b/>
+          <w:bCs/>
+          <w:i/>
+          <w:iCs/>
+        </w:rPr>
+        <w:t>korrelációs politika</w:t>
+      </w:r>
+      <w:r>
+        <w:t xml:space="preserve"> mondja ki. A mi esetünkbe nem feltétlen</w:t>
       </w:r>
       <w:r>
         <w:t>ül</w:t>
@@ -15141,7 +15456,19 @@
         <w:ind w:left="0" w:firstLine="0"/>
       </w:pPr>
       <w:r>
-        <w:t xml:space="preserve">Ha három vagy több változót </w:t>
+        <w:t xml:space="preserve">Ha három vagy </w:t>
+      </w:r>
+      <w:r>
+        <w:rPr>
+          <w:b/>
+          <w:bCs/>
+          <w:i/>
+          <w:iCs/>
+        </w:rPr>
+        <w:t>több változó</w:t>
+      </w:r>
+      <w:r>
+        <w:t xml:space="preserve">t </w:t>
       </w:r>
       <w:r>
         <w:t>elemzünk</w:t>
@@ -15401,58 +15728,10 @@
         <w:t xml:space="preserve">. </w:t>
       </w:r>
       <w:r>
-        <w:t>Felmerül a kérdés, hogy miért kell szétválasztani az adatokat.</w:t>
-      </w:r>
-      <w:r>
-        <w:t xml:space="preserve"> Megvan a gépi tanulási algoritmusunk, amelyet egy adott üzleti kérdés megválaszolásához szeretnénk használni. A cél az, hogy sikeresen általánosítson </w:t>
-      </w:r>
-      <w:r>
-        <w:t>egy</w:t>
-      </w:r>
-      <w:r>
-        <w:t xml:space="preserve"> </w:t>
-      </w:r>
-      <w:r>
-        <w:t>nem ismert</w:t>
-      </w:r>
-      <w:r>
-        <w:t xml:space="preserve"> adatbevitel</w:t>
-      </w:r>
-      <w:r>
-        <w:t>re</w:t>
-      </w:r>
-      <w:r>
-        <w:t xml:space="preserve">. Nevezzük a mintán kívüli adatoknak. Mielőtt azonban felhasználhatnánk az algoritmust vagy a modellt, először be kell </w:t>
-      </w:r>
-      <w:r>
-        <w:t>tanítanunk</w:t>
-      </w:r>
-      <w:r>
-        <w:t xml:space="preserve"> az adatkészletünkbe. </w:t>
-      </w:r>
-      <w:r>
-        <w:t>A</w:t>
-      </w:r>
-      <w:r>
-        <w:t xml:space="preserve"> </w:t>
-      </w:r>
-      <w:r>
-        <w:t>tanítás</w:t>
-      </w:r>
-      <w:r>
-        <w:t xml:space="preserve"> után is szeretnénk kipróbálni, hogy </w:t>
-      </w:r>
-      <w:r>
-        <w:t>megnézzük annak</w:t>
-      </w:r>
-      <w:r>
-        <w:t xml:space="preserve"> teljesítményé</w:t>
-      </w:r>
-      <w:r>
-        <w:t>t</w:t>
-      </w:r>
-      <w:r>
-        <w:t>.</w:t>
+        <w:t>Felmerül a kérdés, hogy miért kell szétválasztani az adatokat</w:t>
+      </w:r>
+      <w:r>
+        <w:t>?</w:t>
       </w:r>
     </w:p>
     <w:p>
@@ -15473,25 +15752,85 @@
         <w:t>egy</w:t>
       </w:r>
       <w:r>
-        <w:t xml:space="preserve"> adatkészlet. </w:t>
-      </w:r>
-      <w:r>
-        <w:t>Az adatkészletet tekinthetjük már elkészítettnek. A</w:t>
-      </w:r>
-      <w:r>
-        <w:t>z adatokat szét fogjuk osztani egy olyan képzési halmazra, amely képezni fogja algoritmusunkat. A másik rész pedig mint tesztkészlet lesz felosztva, amelyet az algoritmusunk tesztelésére használunk. A tesztelési eredményekből olyan mutatókat kapunk, amelyek segítenek eldönteni, hogy egy adott modell hogyan teljesítene a mintán kívüli adatokon</w:t>
+        <w:t xml:space="preserve"> adatkészlet</w:t>
+      </w:r>
+      <w:r>
+        <w:t>. A</w:t>
+      </w:r>
+      <w:r>
+        <w:t xml:space="preserve">z adatokat szét fogjuk osztani egy olyan </w:t>
+      </w:r>
+      <w:r>
+        <w:rPr>
+          <w:b/>
+          <w:bCs/>
+          <w:i/>
+          <w:iCs/>
+        </w:rPr>
+        <w:t>képzési</w:t>
+      </w:r>
+      <w:r>
+        <w:t xml:space="preserve"> </w:t>
+      </w:r>
+      <w:r>
+        <w:rPr>
+          <w:b/>
+          <w:bCs/>
+          <w:i/>
+          <w:iCs/>
+        </w:rPr>
+        <w:t>halmaz</w:t>
+      </w:r>
+      <w:r>
+        <w:t xml:space="preserve">ra, amely </w:t>
+      </w:r>
+      <w:r>
+        <w:t>tanítani</w:t>
+      </w:r>
+      <w:r>
+        <w:t xml:space="preserve"> fogja </w:t>
+      </w:r>
+      <w:r>
+        <w:t xml:space="preserve">az </w:t>
+      </w:r>
+      <w:r>
+        <w:t>algoritmusunkat. A másik rész pedig</w:t>
+      </w:r>
+      <w:r>
+        <w:t>,</w:t>
+      </w:r>
+      <w:r>
+        <w:t xml:space="preserve"> mint </w:t>
+      </w:r>
+      <w:r>
+        <w:rPr>
+          <w:b/>
+          <w:bCs/>
+          <w:i/>
+          <w:iCs/>
+        </w:rPr>
+        <w:t>tesztkészlet</w:t>
+      </w:r>
+      <w:r>
+        <w:t xml:space="preserve"> lesz felosztva, amelyet az algoritmusunk tesztelésére használunk. A tesztelési eredményekből olyan </w:t>
+      </w:r>
+      <w:r>
+        <w:rPr>
+          <w:b/>
+          <w:bCs/>
+          <w:i/>
+          <w:iCs/>
+        </w:rPr>
+        <w:t>mutatók</w:t>
+      </w:r>
+      <w:r>
+        <w:t>at kapunk, amelyek segítenek eldönteni, hogy egy adott modell hogyan teljesítene a mintán kívüli adatokon</w:t>
       </w:r>
       <w:r>
         <w:t>.</w:t>
       </w:r>
       <w:r>
-        <w:t xml:space="preserve"> Ezen mutatók alapján eldönthetjük, melyik modell lesz alkalmas a választott problémánkra. Az algoritmus jellegétől függően sok mutató van.</w:t>
-      </w:r>
-      <w:r>
-        <w:t xml:space="preserve"> </w:t>
-      </w:r>
-      <w:r>
-        <w:t xml:space="preserve">Azonban az egymillió </w:t>
+        <w:t xml:space="preserve"> Ezen mutatók alapján eldönthetjük, melyik modell lesz alkalmas a választott problémánkra. Azonban az egymillió </w:t>
       </w:r>
       <w:r>
         <w:t>forintos</w:t>
@@ -15523,7 +15862,10 @@
         <w:ind w:left="0" w:right="0" w:firstLine="0"/>
       </w:pPr>
       <w:r>
-        <w:t xml:space="preserve">Érdekes, hogy ez történelem a gépi tanulásban, és két szempont van az adatok felosztásakor. Először is szeretnénk </w:t>
+        <w:t>Két</w:t>
+      </w:r>
+      <w:r>
+        <w:t xml:space="preserve"> szempont van az adatok felosztásakor. Először is szeretnénk </w:t>
       </w:r>
       <w:proofErr w:type="spellStart"/>
       <w:r>
@@ -15556,7 +15898,16 @@
         <w:t xml:space="preserve"> a tesztkészletben. Ellenkező esetben </w:t>
       </w:r>
       <w:r>
-        <w:t>előítéletet (</w:t>
+        <w:rPr>
+          <w:b/>
+          <w:bCs/>
+          <w:i/>
+          <w:iCs/>
+        </w:rPr>
+        <w:t>előítélet</w:t>
+      </w:r>
+      <w:r>
+        <w:t>et (</w:t>
       </w:r>
       <w:proofErr w:type="spellStart"/>
       <w:r>
@@ -15679,7 +16030,16 @@
         <w:ind w:left="0" w:right="0" w:firstLine="0"/>
       </w:pPr>
       <w:r>
-        <w:t>Másodszor, van egy kompromisszum. Minél nagyobb a képzési készletünk, annál nagyobb a bizalom a modell tanulás iránt. Minél nagyobb a tesztkészletünk, annál nagyobb a bizalom a modelltesztelés iránt. Tehát az, hogy hogyan kell kettéválasztanunk, egy másik probléma. Lehetséges, mégis logikus kérdés, amelyet fel lehet tenni, hogy miért van gondunk az adatkészlet felosztásával? Miért nem csak a gépi tanulási algoritmust képezzük ki az egész adathalmazba, és így garantáljuk az algoritmusunk számára a lehetséges teszt tanulást.</w:t>
+        <w:t xml:space="preserve">Másodszor van egy kompromisszum. Minél nagyobb a képzési készletünk, annál nagyobb a bizalom a modell tanulás iránt. Minél nagyobb a tesztkészletünk, annál nagyobb a bizalom a modelltesztelés iránt. Tehát az, hogy hogyan kell kettéválasztanunk, egy másik probléma. Miért nem </w:t>
+      </w:r>
+      <w:r>
+        <w:t xml:space="preserve">képezük ki az egész adathalmazzal </w:t>
+      </w:r>
+      <w:r>
+        <w:t>a gépi tanulási algoritmust</w:t>
+      </w:r>
+      <w:r>
+        <w:t>?</w:t>
       </w:r>
     </w:p>
     <w:p>
@@ -15688,7 +16048,16 @@
         <w:ind w:left="0" w:right="0" w:firstLine="0"/>
       </w:pPr>
       <w:r>
-        <w:t>Az ugyanazon az adatkészleten végzett képzés és tesztelés az úgynevezett túlillesztés</w:t>
+        <w:t xml:space="preserve">Az ugyanazon az adatkészleten végzett képzés és tesztelés az úgynevezett </w:t>
+      </w:r>
+      <w:r>
+        <w:rPr>
+          <w:b/>
+          <w:bCs/>
+          <w:i/>
+          <w:iCs/>
+        </w:rPr>
+        <w:t>túlillesztés</w:t>
       </w:r>
       <w:r>
         <w:t xml:space="preserve"> (overfitting)</w:t>
@@ -15697,50 +16066,34 @@
         <w:t xml:space="preserve"> eredményét fogja eredményezni. Ekkor egy modell inkább </w:t>
       </w:r>
       <w:r>
-        <w:t>a tanító</w:t>
-      </w:r>
-      <w:r>
-        <w:t xml:space="preserve"> adatait kezdi megjegyezni, mintsem általánosítani.</w:t>
-      </w:r>
-      <w:r>
-        <w:t xml:space="preserve"> Úgy is értelmezhetjük</w:t>
-      </w:r>
-      <w:r>
-        <w:t xml:space="preserve">, mint </w:t>
-      </w:r>
-      <w:r>
-        <w:t xml:space="preserve">egy </w:t>
-      </w:r>
-      <w:r>
-        <w:t>olyan hallgató, aki megjegyzi az oktatóanyagokat, de nem képes általánosítani</w:t>
-      </w:r>
-      <w:r>
-        <w:t>.</w:t>
-      </w:r>
-      <w:r>
-        <w:t xml:space="preserve"> </w:t>
-      </w:r>
-      <w:r>
-        <w:t xml:space="preserve">Azokat a vizsga kérdéseket, amelyeket még nem látott nem tudja </w:t>
-      </w:r>
-      <w:r>
-        <w:lastRenderedPageBreak/>
-        <w:t>megválaszolni.</w:t>
-      </w:r>
-      <w:r>
-        <w:t xml:space="preserve"> Egyszerűen </w:t>
-      </w:r>
-      <w:r>
-        <w:t>bemagolja a tananyagot a vizsgára, ami</w:t>
-      </w:r>
-      <w:r>
-        <w:t xml:space="preserve"> </w:t>
-      </w:r>
-      <w:r>
-        <w:t>n</w:t>
-      </w:r>
-      <w:r>
-        <w:t xml:space="preserve">em jó. De a gépi tanulási modellt és a hallgatót új, eddig nem látott adatokkal kell tesztelni, hogy biztonságosan megállapíthassuk, hogy megfelelően tanultak-e. </w:t>
+        <w:t xml:space="preserve">a </w:t>
+      </w:r>
+      <w:r>
+        <w:rPr>
+          <w:b/>
+          <w:bCs/>
+          <w:i/>
+          <w:iCs/>
+        </w:rPr>
+        <w:t>tanító</w:t>
+      </w:r>
+      <w:r>
+        <w:rPr>
+          <w:b/>
+          <w:bCs/>
+          <w:i/>
+          <w:iCs/>
+        </w:rPr>
+        <w:t xml:space="preserve"> adatait</w:t>
+      </w:r>
+      <w:r>
+        <w:t xml:space="preserve"> kezdi </w:t>
+      </w:r>
+      <w:r>
+        <w:t>megjegyez</w:t>
+      </w:r>
+      <w:r>
+        <w:t>ni, mintsem általánosítani.</w:t>
       </w:r>
     </w:p>
     <w:p>
@@ -15749,31 +16102,52 @@
         <w:ind w:left="0" w:right="0" w:firstLine="0"/>
       </w:pPr>
       <w:r>
-        <w:t>Mivel elkezdtük megvitatni a túlillesztést, be kell vezetnünk a</w:t>
-      </w:r>
-      <w:r>
-        <w:t>z alul illesztést a teljesség érdekében</w:t>
-      </w:r>
-      <w:r>
-        <w:t xml:space="preserve">. Az </w:t>
-      </w:r>
-      <w:r>
-        <w:t xml:space="preserve">alul illesztést </w:t>
-      </w:r>
-      <w:r>
-        <w:t xml:space="preserve">akkor következik be, amikor a gépi tanulási algoritmusok nem tanultak eléggé a bemeneti adatokra, ezért nem tudják megfelelően megbecsülni a jövőbeli bemeneti értékeket. </w:t>
-      </w:r>
-      <w:r>
-        <w:t>Elképzelhetjük úgy</w:t>
+        <w:t>Úgy is értelmezhetjük</w:t>
       </w:r>
       <w:r>
         <w:t xml:space="preserve">, mint </w:t>
       </w:r>
       <w:r>
-        <w:t>egy</w:t>
-      </w:r>
-      <w:r>
-        <w:t xml:space="preserve"> hallgató, aki nem tanulmányozta megfelelően a korábbi vizsga kérdéseit. </w:t>
+        <w:t xml:space="preserve">egy </w:t>
+      </w:r>
+      <w:r>
+        <w:t xml:space="preserve">olyan hallgató, aki </w:t>
+      </w:r>
+      <w:r>
+        <w:rPr>
+          <w:b/>
+          <w:bCs/>
+          <w:i/>
+          <w:iCs/>
+        </w:rPr>
+        <w:t>megjegyzi</w:t>
+      </w:r>
+      <w:r>
+        <w:t xml:space="preserve"> az oktatóanyagokat, de nem képes általánosítani</w:t>
+      </w:r>
+      <w:r>
+        <w:t>.</w:t>
+      </w:r>
+      <w:r>
+        <w:t xml:space="preserve"> </w:t>
+      </w:r>
+      <w:r>
+        <w:t>Azokat a vizsga kérdéseket, amelyeket még nem látott nem tudja megválaszolni.</w:t>
+      </w:r>
+      <w:r>
+        <w:t xml:space="preserve"> Egyszerűen </w:t>
+      </w:r>
+      <w:r>
+        <w:t>bemagolja a tananyagot a vizsgára, ami</w:t>
+      </w:r>
+      <w:r>
+        <w:t xml:space="preserve"> </w:t>
+      </w:r>
+      <w:r>
+        <w:t>n</w:t>
+      </w:r>
+      <w:r>
+        <w:t xml:space="preserve">em jó. De a gépi tanulási modellt és a hallgatót új, eddig nem látott adatokkal kell tesztelni, hogy biztonságosan megállapíthassuk, hogy megfelelően tanultak-e. </w:t>
       </w:r>
     </w:p>
     <w:p>
@@ -15782,19 +16156,154 @@
         <w:ind w:left="0" w:right="0" w:firstLine="0"/>
       </w:pPr>
       <w:r>
+        <w:t>Mivel elkezdtük megvitatni a túlillesztést, be kell vezetnünk a</w:t>
+      </w:r>
+      <w:r>
+        <w:t xml:space="preserve">z </w:t>
+      </w:r>
+      <w:r>
+        <w:rPr>
+          <w:b/>
+          <w:bCs/>
+          <w:i/>
+          <w:iCs/>
+        </w:rPr>
+        <w:t>alul illesztés</w:t>
+      </w:r>
+      <w:r>
+        <w:t>t a teljesség érdekében</w:t>
+      </w:r>
+      <w:r>
+        <w:t xml:space="preserve">. Az </w:t>
+      </w:r>
+      <w:r>
+        <w:t xml:space="preserve">alul illesztést </w:t>
+      </w:r>
+      <w:r>
+        <w:t>akkor következik be, amikor a gépi tanulási algoritmusok nem tanultak e</w:t>
+      </w:r>
+      <w:r>
+        <w:t>le</w:t>
+      </w:r>
+      <w:r>
+        <w:t>g</w:t>
+      </w:r>
+      <w:r>
+        <w:t>et</w:t>
+      </w:r>
+      <w:r>
+        <w:t xml:space="preserve"> a bemeneti adatok</w:t>
+      </w:r>
+      <w:r>
+        <w:t>ból</w:t>
+      </w:r>
+      <w:r>
+        <w:t>, ezért nem tudják megfelelően megbecsülni a jövőbeli értékeket.</w:t>
+      </w:r>
+    </w:p>
+    <w:p>
+      <w:pPr>
+        <w:spacing w:after="160"/>
+        <w:ind w:left="0" w:right="0" w:firstLine="0"/>
+      </w:pPr>
+      <w:r>
+        <w:t>Elképzelhetjük úgy</w:t>
+      </w:r>
+      <w:r>
+        <w:t xml:space="preserve">, mint </w:t>
+      </w:r>
+      <w:r>
+        <w:t>egy</w:t>
+      </w:r>
+      <w:r>
+        <w:t xml:space="preserve"> hallgató, aki </w:t>
+      </w:r>
+      <w:r>
+        <w:rPr>
+          <w:b/>
+          <w:bCs/>
+          <w:i/>
+          <w:iCs/>
+        </w:rPr>
+        <w:t>nem tanul</w:t>
+      </w:r>
+      <w:r>
+        <w:rPr>
+          <w:b/>
+          <w:bCs/>
+          <w:i/>
+          <w:iCs/>
+        </w:rPr>
+        <w:t xml:space="preserve">t </w:t>
+      </w:r>
+      <w:r>
+        <w:rPr>
+          <w:b/>
+          <w:bCs/>
+          <w:i/>
+          <w:iCs/>
+        </w:rPr>
+        <w:t>megfelelően</w:t>
+      </w:r>
+      <w:r>
+        <w:t xml:space="preserve"> a korábbi vizsga kérdéseit. </w:t>
+      </w:r>
+    </w:p>
+    <w:p>
+      <w:pPr>
+        <w:spacing w:after="160"/>
+        <w:ind w:left="0" w:right="0" w:firstLine="0"/>
+      </w:pPr>
+      <w:r>
+        <w:lastRenderedPageBreak/>
         <w:t>A</w:t>
       </w:r>
       <w:r>
-        <w:t xml:space="preserve"> megfelelő</w:t>
-      </w:r>
-      <w:r>
-        <w:t xml:space="preserve"> illesztésre törekszünk. </w:t>
+        <w:t xml:space="preserve"> </w:t>
+      </w:r>
+      <w:r>
+        <w:rPr>
+          <w:b/>
+          <w:bCs/>
+        </w:rPr>
+        <w:t>megfelelő</w:t>
+      </w:r>
+      <w:r>
+        <w:rPr>
+          <w:b/>
+          <w:bCs/>
+        </w:rPr>
+        <w:t xml:space="preserve"> illesztés</w:t>
+      </w:r>
+      <w:r>
+        <w:t xml:space="preserve">re törekszünk. </w:t>
       </w:r>
       <w:r>
         <w:t>A</w:t>
       </w:r>
       <w:r>
-        <w:t xml:space="preserve">mikor a gépi tanulási algoritmus éppen annyit tanul, hogy a bemeneti adatokból általánosítson. Mégsem jegyzi meg a modellünket. </w:t>
+        <w:t xml:space="preserve">mikor a gépi tanulási algoritmus éppen annyit tanul, hogy a bemeneti adatokból </w:t>
+      </w:r>
+      <w:r>
+        <w:rPr>
+          <w:b/>
+          <w:bCs/>
+          <w:i/>
+          <w:iCs/>
+        </w:rPr>
+        <w:t xml:space="preserve">megfelelően </w:t>
+      </w:r>
+      <w:r>
+        <w:rPr>
+          <w:b/>
+          <w:bCs/>
+          <w:i/>
+          <w:iCs/>
+        </w:rPr>
+        <w:t>általánosít</w:t>
+      </w:r>
+      <w:r>
+        <w:t xml:space="preserve">son. Mégsem jegyzi meg a modellünket. </w:t>
       </w:r>
       <w:r>
         <w:t>Ekkor m</w:t>
@@ -15823,12 +16332,12 @@
       <w:r>
         <w:t>éldányon</w:t>
       </w:r>
-      <w:r>
-        <w:t>.</w:t>
-      </w:r>
-      <w:r>
-        <w:t xml:space="preserve"> </w:t>
-      </w:r>
+    </w:p>
+    <w:p>
+      <w:pPr>
+        <w:spacing w:after="160"/>
+        <w:ind w:left="0" w:right="0" w:firstLine="0"/>
+      </w:pPr>
       <w:r>
         <w:t xml:space="preserve">A hasonlat itt egy olyan hallgató lesz, aki épp annyira tanulmányozza a vizsga kérdéseit, hogy sikeresen megértse a vizsga stílusát, stratégiáját és irányzatát, anélkül, hogy </w:t>
       </w:r>
@@ -15948,16 +16457,43 @@
         <w:t xml:space="preserve">Az első technikát </w:t>
       </w:r>
       <w:r>
+        <w:rPr>
+          <w:b/>
+          <w:bCs/>
+          <w:i/>
+          <w:iCs/>
+        </w:rPr>
         <w:t>képzés</w:t>
       </w:r>
       <w:r>
+        <w:rPr>
+          <w:b/>
+          <w:bCs/>
+          <w:i/>
+          <w:iCs/>
+        </w:rPr>
         <w:t xml:space="preserve"> </w:t>
       </w:r>
       <w:r>
+        <w:rPr>
+          <w:b/>
+          <w:bCs/>
+          <w:i/>
+          <w:iCs/>
+        </w:rPr>
         <w:t xml:space="preserve">és </w:t>
       </w:r>
       <w:r>
-        <w:t xml:space="preserve">teszt felosztásnak nevezzük, ahol az adatokat két különböző </w:t>
+        <w:rPr>
+          <w:b/>
+          <w:bCs/>
+          <w:i/>
+          <w:iCs/>
+        </w:rPr>
+        <w:t>teszt felosztás</w:t>
+      </w:r>
+      <w:r>
+        <w:t xml:space="preserve">nak nevezzük, ahol az adatokat két különböző </w:t>
       </w:r>
       <w:r>
         <w:t>képzés</w:t>
@@ -15977,13 +16513,37 @@
         <w:ind w:right="0"/>
       </w:pPr>
       <w:r>
-        <w:t>Míg a második technikát K-</w:t>
-      </w:r>
-      <w:r>
+        <w:t xml:space="preserve">Míg a második technikát </w:t>
+      </w:r>
+      <w:r>
+        <w:rPr>
+          <w:b/>
+          <w:bCs/>
+          <w:i/>
+          <w:iCs/>
+        </w:rPr>
+        <w:t>K-</w:t>
+      </w:r>
+      <w:r>
+        <w:rPr>
+          <w:b/>
+          <w:bCs/>
+          <w:i/>
+          <w:iCs/>
+        </w:rPr>
         <w:t>Fold</w:t>
       </w:r>
       <w:r>
-        <w:t xml:space="preserve"> keresztellenőrzésnek nevezik, ahol a hiányokat csoportokra és foltokra osztjuk, és minden csoportot külön </w:t>
+        <w:rPr>
+          <w:b/>
+          <w:bCs/>
+          <w:i/>
+          <w:iCs/>
+        </w:rPr>
+        <w:t xml:space="preserve"> keresztellenőrzés</w:t>
+      </w:r>
+      <w:r>
+        <w:t xml:space="preserve">nek nevezik, ahol a hiányokat csoportokra és foltokra osztjuk, és minden csoportot külön </w:t>
       </w:r>
       <w:r>
         <w:t>tanítunk</w:t>
@@ -16040,11 +16600,36 @@
         <w:t xml:space="preserve"> az összes adatból</w:t>
       </w:r>
       <w:r>
-        <w:t xml:space="preserve">. A képzési teszt </w:t>
-      </w:r>
-      <w:r>
-        <w:lastRenderedPageBreak/>
-        <w:t>általában 70-80% -ot vesz igénybe az adatkészletünkből, míg a tesztkészlet általában 20-30% -ot vesz igénybe.</w:t>
+        <w:t>. A képzési teszt általában 70-80% -ot vesz igénybe az adatkészletünkből, míg a tesztkészlet általában 20-30% -ot vesz igénybe</w:t>
+      </w:r>
+      <w:r>
+        <w:t xml:space="preserve"> (</w:t>
+      </w:r>
+      <w:proofErr w:type="spellStart"/>
+      <w:r>
+        <w:rPr>
+          <w:b/>
+          <w:bCs/>
+          <w:i/>
+          <w:iCs/>
+        </w:rPr>
+        <w:t>Pareto</w:t>
+      </w:r>
+      <w:proofErr w:type="spellEnd"/>
+      <w:r>
+        <w:rPr>
+          <w:b/>
+          <w:bCs/>
+          <w:i/>
+          <w:iCs/>
+        </w:rPr>
+        <w:t>-elv</w:t>
+      </w:r>
+      <w:r>
+        <w:t>)</w:t>
+      </w:r>
+      <w:r>
+        <w:t>.</w:t>
       </w:r>
       <w:sdt>
         <w:sdtPr>
@@ -16159,7 +16744,11 @@
         <w:t xml:space="preserve">z általános tendencia az, hogy a </w:t>
       </w:r>
       <w:r>
-        <w:t>tanulásra ráfordított idő növekedésével</w:t>
+        <w:t xml:space="preserve">tanulásra ráfordított idő </w:t>
+      </w:r>
+      <w:r>
+        <w:lastRenderedPageBreak/>
+        <w:t>növekedésével</w:t>
       </w:r>
       <w:r>
         <w:t xml:space="preserve"> </w:t>
@@ -16168,10 +16757,28 @@
         <w:t>jobb eredmény érünk el</w:t>
       </w:r>
       <w:r>
-        <w:t>. Két</w:t>
-      </w:r>
-      <w:r>
-        <w:t>féle felosztással</w:t>
+        <w:t xml:space="preserve">. </w:t>
+      </w:r>
+      <w:r>
+        <w:rPr>
+          <w:b/>
+          <w:bCs/>
+          <w:i/>
+          <w:iCs/>
+        </w:rPr>
+        <w:t>Két</w:t>
+      </w:r>
+      <w:r>
+        <w:rPr>
+          <w:b/>
+          <w:bCs/>
+          <w:i/>
+          <w:iCs/>
+        </w:rPr>
+        <w:t>féle felosztás</w:t>
+      </w:r>
+      <w:r>
+        <w:t>sal</w:t>
       </w:r>
       <w:r>
         <w:t xml:space="preserve"> képez</w:t>
@@ -16305,7 +16912,16 @@
         <w:t xml:space="preserve">egyszerű </w:t>
       </w:r>
       <w:r>
-        <w:t>lineáris regressziós algoritmus</w:t>
+        <w:rPr>
+          <w:b/>
+          <w:bCs/>
+          <w:i/>
+          <w:iCs/>
+        </w:rPr>
+        <w:t>lineáris regresszió</w:t>
+      </w:r>
+      <w:r>
+        <w:t>s algoritmus</w:t>
       </w:r>
       <w:r>
         <w:t>t választottam</w:t>
@@ -16342,7 +16958,6 @@
         <w:rPr>
           <w:noProof/>
         </w:rPr>
-        <w:lastRenderedPageBreak/>
         <w:drawing>
           <wp:inline distT="0" distB="0" distL="0" distR="0" wp14:anchorId="090B5612" wp14:editId="2A220D4D">
             <wp:extent cx="3859200" cy="2880000"/>
@@ -16392,7 +17007,47 @@
         <w:ind w:left="0" w:right="0" w:firstLine="0"/>
       </w:pPr>
       <w:r>
-        <w:t>A hibát a betanított gépi tanulási algoritmusunk által becsült tényleges érték és a tesztelési adatok közötti távolság határozza meg. Számos technika létezik egy betanított algoritmus hibájának kiszámításához. A hiba kiszámításának egyik technikája a hibák négyzetének összege. A hibákat négyzetre osztjuk, így eltávolítjuk a negatív hibák hatását, mivel csak a hiba nagysága érdekel, nem pedig az iránya.</w:t>
+        <w:t xml:space="preserve">A hibát a betanított gépi tanulási algoritmusunk által becsült tényleges érték és a tesztelési adatok közötti távolság határozza meg. Számos technika létezik egy betanított algoritmus hibájának kiszámításához. A </w:t>
+      </w:r>
+      <w:r>
+        <w:rPr>
+          <w:b/>
+          <w:bCs/>
+          <w:i/>
+          <w:iCs/>
+        </w:rPr>
+        <w:t>hiba</w:t>
+      </w:r>
+      <w:r>
+        <w:t xml:space="preserve"> kiszámításának egyik technikája a hibák </w:t>
+      </w:r>
+      <w:r>
+        <w:rPr>
+          <w:b/>
+          <w:bCs/>
+          <w:i/>
+          <w:iCs/>
+        </w:rPr>
+        <w:t>négyzet</w:t>
+      </w:r>
+      <w:r>
+        <w:t xml:space="preserve">ének </w:t>
+      </w:r>
+      <w:r>
+        <w:rPr>
+          <w:b/>
+          <w:bCs/>
+          <w:i/>
+          <w:iCs/>
+        </w:rPr>
+        <w:t>összeg</w:t>
+      </w:r>
+      <w:r>
+        <w:t xml:space="preserve">e. A hibákat négyzetre osztjuk, így eltávolítjuk a negatív hibák hatását, mivel csak a hiba nagysága érdekel, nem </w:t>
+      </w:r>
+      <w:r>
+        <w:lastRenderedPageBreak/>
+        <w:t>pedig az iránya.</w:t>
       </w:r>
       <w:r>
         <w:t xml:space="preserve"> </w:t>
@@ -16488,115 +17143,489 @@
       <w:pPr>
         <w:spacing w:after="160"/>
         <w:ind w:left="0" w:right="0" w:firstLine="0"/>
-        <w:rPr>
-          <w:b/>
-          <w:bCs/>
-        </w:rPr>
-      </w:pPr>
-      <w:r>
-        <w:rPr>
-          <w:b/>
-          <w:bCs/>
-        </w:rPr>
-        <w:t>&lt;&lt;ide mehet az error_outputs.txt megfigyelései&gt;&gt;</w:t>
-      </w:r>
-    </w:p>
+      </w:pPr>
+      <w:r>
+        <w:t>Nagy különbség a hibaösszegek között nem ígéretes a modellünk szempontjából. E</w:t>
+      </w:r>
+      <w:r>
+        <w:t xml:space="preserve">z azt jelenti, hogy </w:t>
+      </w:r>
+      <w:r>
+        <w:rPr>
+          <w:b/>
+          <w:bCs/>
+          <w:i/>
+          <w:iCs/>
+        </w:rPr>
+        <w:t>becslésünk pontossága csak szerencse kérdése</w:t>
+      </w:r>
+      <w:r>
+        <w:t xml:space="preserve">. Az, hogy hogyan osztjuk fel adatkészletünket </w:t>
+      </w:r>
+      <w:r>
+        <w:t>tanító</w:t>
+      </w:r>
+      <w:r>
+        <w:t xml:space="preserve"> és tesztkészletre jelentős hatással van </w:t>
+      </w:r>
+      <w:r>
+        <w:t>a modell</w:t>
+      </w:r>
+      <w:r>
+        <w:t xml:space="preserve"> pontosságunkra</w:t>
+      </w:r>
+      <w:r>
+        <w:t>.</w:t>
+      </w:r>
+      <w:r>
+        <w:t xml:space="preserve"> </w:t>
+      </w:r>
+      <w:r>
+        <w:t>Azt</w:t>
+      </w:r>
+      <w:r>
+        <w:t xml:space="preserve"> állítják, hogy </w:t>
+      </w:r>
+      <w:r>
+        <w:t>h</w:t>
+      </w:r>
+      <w:r>
+        <w:t>a</w:t>
+      </w:r>
+      <w:r>
+        <w:t xml:space="preserve"> a</w:t>
+      </w:r>
+      <w:r>
+        <w:t xml:space="preserve"> </w:t>
+      </w:r>
+      <w:r>
+        <w:t>tanító</w:t>
+      </w:r>
+      <w:r>
+        <w:t xml:space="preserve"> </w:t>
+      </w:r>
+      <w:r>
+        <w:t>és</w:t>
+      </w:r>
+      <w:r>
+        <w:t xml:space="preserve"> teszt felosztás nagy szórással rendelkezik, </w:t>
+      </w:r>
+      <w:r>
+        <w:t>akkor</w:t>
+      </w:r>
+      <w:r>
+        <w:t xml:space="preserve"> nagyon érzékeny </w:t>
+      </w:r>
+      <w:r>
+        <w:t xml:space="preserve">lesz </w:t>
+      </w:r>
+      <w:r>
+        <w:t xml:space="preserve">a </w:t>
+      </w:r>
+      <w:r>
+        <w:t>tanító</w:t>
+      </w:r>
+      <w:r>
+        <w:t xml:space="preserve"> adataink</w:t>
+      </w:r>
+      <w:r>
+        <w:t>ra</w:t>
+      </w:r>
+      <w:r>
+        <w:t>.</w:t>
+      </w:r>
+      <w:r>
+        <w:t xml:space="preserve"> </w:t>
+      </w:r>
+      <w:r>
+        <w:t xml:space="preserve">Jobb megközelítés, ha minden adatsort felhasználunk mind tesztelésre, mind </w:t>
+      </w:r>
+      <w:r>
+        <w:t>tanításra</w:t>
+      </w:r>
+      <w:r>
+        <w:t xml:space="preserve">, majd kiszámoljuk az egyes csoportok átlagos pontosságát. Ez az úgynevezett </w:t>
+      </w:r>
+      <w:r>
+        <w:t>K-Fold</w:t>
+      </w:r>
+      <w:r>
+        <w:t xml:space="preserve"> keresztellenőrzés.</w:t>
+      </w:r>
+    </w:p>
+    <w:tbl>
+      <w:tblPr>
+        <w:tblStyle w:val="TableGrid"/>
+        <w:tblW w:w="0" w:type="auto"/>
+        <w:tblLook w:val="04A0" w:firstRow="1" w:lastRow="0" w:firstColumn="1" w:lastColumn="0" w:noHBand="0" w:noVBand="1"/>
+      </w:tblPr>
+      <w:tblGrid>
+        <w:gridCol w:w="2925"/>
+        <w:gridCol w:w="2926"/>
+        <w:gridCol w:w="2926"/>
+      </w:tblGrid>
+      <w:tr>
+        <w:tc>
+          <w:tcPr>
+            <w:tcW w:w="8777" w:type="dxa"/>
+            <w:gridSpan w:val="3"/>
+            <w:shd w:val="clear" w:color="auto" w:fill="BFBFBF" w:themeFill="background1" w:themeFillShade="BF"/>
+          </w:tcPr>
+          <w:p>
+            <w:pPr>
+              <w:spacing w:after="160"/>
+              <w:ind w:left="0" w:right="0" w:firstLine="0"/>
+            </w:pPr>
+            <w:proofErr w:type="spellStart"/>
+            <w:r>
+              <w:t>Layer</w:t>
+            </w:r>
+            <w:proofErr w:type="spellEnd"/>
+            <w:r>
+              <w:t xml:space="preserve"> </w:t>
+            </w:r>
+            <w:proofErr w:type="spellStart"/>
+            <w:r>
+              <w:t>strúktúra</w:t>
+            </w:r>
+            <w:proofErr w:type="spellEnd"/>
+            <w:r>
+              <w:t>: 20-5-1</w:t>
+            </w:r>
+            <w:r>
+              <w:tab/>
+            </w:r>
+            <w:proofErr w:type="spellStart"/>
+            <w:r>
+              <w:t>loss</w:t>
+            </w:r>
+            <w:proofErr w:type="spellEnd"/>
+            <w:r>
+              <w:t>=</w:t>
+            </w:r>
+            <w:proofErr w:type="spellStart"/>
+            <w:r>
+              <w:t>mse</w:t>
+            </w:r>
+            <w:proofErr w:type="spellEnd"/>
+            <w:r>
+              <w:tab/>
+            </w:r>
+            <w:proofErr w:type="spellStart"/>
+            <w:r>
+              <w:t>optimizer</w:t>
+            </w:r>
+            <w:proofErr w:type="spellEnd"/>
+            <w:r>
+              <w:t>=</w:t>
+            </w:r>
+            <w:proofErr w:type="spellStart"/>
+            <w:r>
+              <w:t>adam</w:t>
+            </w:r>
+            <w:proofErr w:type="spellEnd"/>
+            <w:r>
+              <w:tab/>
+            </w:r>
+            <w:proofErr w:type="spellStart"/>
+            <w:r>
+              <w:t>epoch</w:t>
+            </w:r>
+            <w:proofErr w:type="spellEnd"/>
+            <w:r>
+              <w:t>=20</w:t>
+            </w:r>
+          </w:p>
+        </w:tc>
+      </w:tr>
+      <w:tr>
+        <w:tc>
+          <w:tcPr>
+            <w:tcW w:w="2925" w:type="dxa"/>
+            <w:shd w:val="clear" w:color="auto" w:fill="E7E6E6" w:themeFill="background2"/>
+          </w:tcPr>
+          <w:p>
+            <w:pPr>
+              <w:spacing w:after="160"/>
+              <w:ind w:left="0" w:right="0" w:firstLine="0"/>
+            </w:pPr>
+            <w:proofErr w:type="spellStart"/>
+            <w:r>
+              <w:t>random_state</w:t>
+            </w:r>
+            <w:proofErr w:type="spellEnd"/>
+            <w:r>
+              <w:t>=1</w:t>
+            </w:r>
+          </w:p>
+        </w:tc>
+        <w:tc>
+          <w:tcPr>
+            <w:tcW w:w="2926" w:type="dxa"/>
+            <w:shd w:val="clear" w:color="auto" w:fill="E7E6E6" w:themeFill="background2"/>
+          </w:tcPr>
+          <w:p>
+            <w:pPr>
+              <w:spacing w:after="160"/>
+              <w:ind w:left="0" w:right="0" w:firstLine="0"/>
+            </w:pPr>
+            <w:proofErr w:type="spellStart"/>
+            <w:r>
+              <w:t>random_state</w:t>
+            </w:r>
+            <w:proofErr w:type="spellEnd"/>
+            <w:r>
+              <w:t>=7</w:t>
+            </w:r>
+          </w:p>
+        </w:tc>
+        <w:tc>
+          <w:tcPr>
+            <w:tcW w:w="2926" w:type="dxa"/>
+            <w:shd w:val="clear" w:color="auto" w:fill="E7E6E6" w:themeFill="background2"/>
+          </w:tcPr>
+          <w:p>
+            <w:pPr>
+              <w:spacing w:after="160"/>
+              <w:ind w:left="0" w:right="0" w:firstLine="0"/>
+            </w:pPr>
+            <w:r>
+              <w:t>K-Fold</w:t>
+            </w:r>
+          </w:p>
+        </w:tc>
+      </w:tr>
+      <w:tr>
+        <w:tc>
+          <w:tcPr>
+            <w:tcW w:w="2925" w:type="dxa"/>
+          </w:tcPr>
+          <w:p>
+            <w:pPr>
+              <w:spacing w:after="160"/>
+              <w:ind w:left="0" w:right="0" w:firstLine="0"/>
+            </w:pPr>
+            <w:r>
+              <w:t>0.8526168331028696</w:t>
+            </w:r>
+          </w:p>
+        </w:tc>
+        <w:tc>
+          <w:tcPr>
+            <w:tcW w:w="2926" w:type="dxa"/>
+          </w:tcPr>
+          <w:p>
+            <w:pPr>
+              <w:spacing w:after="160"/>
+              <w:ind w:left="0" w:right="0" w:firstLine="0"/>
+            </w:pPr>
+            <w:r>
+              <w:t>4.118124532287352</w:t>
+            </w:r>
+          </w:p>
+        </w:tc>
+        <w:tc>
+          <w:tcPr>
+            <w:tcW w:w="2926" w:type="dxa"/>
+          </w:tcPr>
+          <w:p>
+            <w:pPr>
+              <w:spacing w:after="160"/>
+              <w:ind w:left="0" w:right="0" w:firstLine="0"/>
+            </w:pPr>
+            <w:r>
+              <w:t>-0.417124858945095</w:t>
+            </w:r>
+          </w:p>
+        </w:tc>
+      </w:tr>
+      <w:tr>
+        <w:tc>
+          <w:tcPr>
+            <w:tcW w:w="2925" w:type="dxa"/>
+          </w:tcPr>
+          <w:p>
+            <w:pPr>
+              <w:spacing w:after="160"/>
+              <w:ind w:left="0" w:right="0" w:firstLine="0"/>
+            </w:pPr>
+            <w:r>
+              <w:t>-0.26620601712951025</w:t>
+            </w:r>
+          </w:p>
+        </w:tc>
+        <w:tc>
+          <w:tcPr>
+            <w:tcW w:w="2926" w:type="dxa"/>
+          </w:tcPr>
+          <w:p>
+            <w:pPr>
+              <w:spacing w:after="160"/>
+              <w:ind w:left="0" w:right="0" w:firstLine="0"/>
+            </w:pPr>
+            <w:r>
+              <w:t>7.671645684068228</w:t>
+            </w:r>
+          </w:p>
+        </w:tc>
+        <w:tc>
+          <w:tcPr>
+            <w:tcW w:w="2926" w:type="dxa"/>
+          </w:tcPr>
+          <w:p>
+            <w:pPr>
+              <w:spacing w:after="160"/>
+              <w:ind w:left="0" w:right="0" w:firstLine="0"/>
+            </w:pPr>
+            <w:r>
+              <w:t>0.5809101832495003</w:t>
+            </w:r>
+          </w:p>
+        </w:tc>
+      </w:tr>
+      <w:tr>
+        <w:tc>
+          <w:tcPr>
+            <w:tcW w:w="2925" w:type="dxa"/>
+          </w:tcPr>
+          <w:p>
+            <w:pPr>
+              <w:spacing w:after="160"/>
+              <w:ind w:left="0" w:right="0" w:firstLine="0"/>
+            </w:pPr>
+            <w:r>
+              <w:t>-0.278504863682527</w:t>
+            </w:r>
+          </w:p>
+        </w:tc>
+        <w:tc>
+          <w:tcPr>
+            <w:tcW w:w="2926" w:type="dxa"/>
+          </w:tcPr>
+          <w:p>
+            <w:pPr>
+              <w:spacing w:after="160"/>
+              <w:ind w:left="0" w:right="0" w:firstLine="0"/>
+            </w:pPr>
+            <w:r>
+              <w:t>0.751627762065235</w:t>
+            </w:r>
+          </w:p>
+        </w:tc>
+        <w:tc>
+          <w:tcPr>
+            <w:tcW w:w="2926" w:type="dxa"/>
+          </w:tcPr>
+          <w:p>
+            <w:pPr>
+              <w:spacing w:after="160"/>
+              <w:ind w:left="0" w:right="0" w:firstLine="0"/>
+            </w:pPr>
+            <w:r>
+              <w:t>-0.019804980479560252</w:t>
+            </w:r>
+          </w:p>
+        </w:tc>
+      </w:tr>
+      <w:tr>
+        <w:tc>
+          <w:tcPr>
+            <w:tcW w:w="2925" w:type="dxa"/>
+          </w:tcPr>
+          <w:p>
+            <w:pPr>
+              <w:spacing w:after="160"/>
+              <w:ind w:left="0" w:right="0" w:firstLine="0"/>
+            </w:pPr>
+            <w:r>
+              <w:t>-0.25255267086571054</w:t>
+            </w:r>
+          </w:p>
+        </w:tc>
+        <w:tc>
+          <w:tcPr>
+            <w:tcW w:w="2926" w:type="dxa"/>
+          </w:tcPr>
+          <w:p>
+            <w:pPr>
+              <w:spacing w:after="160"/>
+              <w:ind w:left="0" w:right="0" w:firstLine="0"/>
+            </w:pPr>
+            <w:r>
+              <w:t>0.4909871237048553</w:t>
+            </w:r>
+          </w:p>
+        </w:tc>
+        <w:tc>
+          <w:tcPr>
+            <w:tcW w:w="2926" w:type="dxa"/>
+          </w:tcPr>
+          <w:p>
+            <w:pPr>
+              <w:spacing w:after="160"/>
+              <w:ind w:left="0" w:right="0" w:firstLine="0"/>
+            </w:pPr>
+            <w:r>
+              <w:t>0.4297972603282248</w:t>
+            </w:r>
+          </w:p>
+        </w:tc>
+      </w:tr>
+      <w:tr>
+        <w:tc>
+          <w:tcPr>
+            <w:tcW w:w="2925" w:type="dxa"/>
+          </w:tcPr>
+          <w:p>
+            <w:pPr>
+              <w:spacing w:after="160"/>
+              <w:ind w:left="0" w:right="0" w:firstLine="0"/>
+            </w:pPr>
+            <w:r>
+              <w:t>1.6396168902943211</w:t>
+            </w:r>
+          </w:p>
+        </w:tc>
+        <w:tc>
+          <w:tcPr>
+            <w:tcW w:w="2926" w:type="dxa"/>
+          </w:tcPr>
+          <w:p>
+            <w:pPr>
+              <w:spacing w:after="160"/>
+              <w:ind w:left="0" w:right="0" w:firstLine="0"/>
+            </w:pPr>
+            <w:r>
+              <w:t>11.628206612645016</w:t>
+            </w:r>
+          </w:p>
+        </w:tc>
+        <w:tc>
+          <w:tcPr>
+            <w:tcW w:w="2926" w:type="dxa"/>
+          </w:tcPr>
+          <w:p>
+            <w:pPr>
+              <w:spacing w:after="160"/>
+              <w:ind w:left="0" w:right="0" w:firstLine="0"/>
+            </w:pPr>
+            <w:r>
+              <w:t>0.25104169419165123</w:t>
+            </w:r>
+          </w:p>
+        </w:tc>
+      </w:tr>
+    </w:tbl>
     <w:p>
       <w:pPr>
         <w:spacing w:after="160"/>
         <w:ind w:left="0" w:right="0" w:firstLine="0"/>
-      </w:pPr>
-      <w:r>
-        <w:t>Nagy különbség a hibaösszegek között nem ígéretes a modellünk szempontjából. E</w:t>
-      </w:r>
-      <w:r>
-        <w:t xml:space="preserve">z azt jelenti, hogy becslésünk pontossága csak szerencse kérdése. Az, hogy hogyan osztjuk fel adatkészletünket </w:t>
-      </w:r>
-      <w:r>
-        <w:t>tanító</w:t>
-      </w:r>
-      <w:r>
-        <w:t xml:space="preserve"> és tesztkészletre, jelentős hatással van </w:t>
-      </w:r>
-      <w:r>
-        <w:lastRenderedPageBreak/>
-        <w:t>a modell</w:t>
-      </w:r>
-      <w:r>
-        <w:t xml:space="preserve"> pontosságunkra</w:t>
-      </w:r>
-      <w:r>
-        <w:t>.</w:t>
-      </w:r>
-      <w:r>
-        <w:t xml:space="preserve"> </w:t>
-      </w:r>
-      <w:r>
-        <w:t>Azt</w:t>
-      </w:r>
-      <w:r>
-        <w:t xml:space="preserve"> állítják, hogy </w:t>
-      </w:r>
-      <w:r>
-        <w:t>h</w:t>
-      </w:r>
-      <w:r>
-        <w:t>a</w:t>
-      </w:r>
-      <w:r>
-        <w:t xml:space="preserve"> a</w:t>
-      </w:r>
-      <w:r>
-        <w:t xml:space="preserve"> </w:t>
-      </w:r>
-      <w:r>
-        <w:t>tanító</w:t>
-      </w:r>
-      <w:r>
-        <w:t xml:space="preserve"> </w:t>
-      </w:r>
-      <w:r>
-        <w:t>és</w:t>
-      </w:r>
-      <w:r>
-        <w:t xml:space="preserve"> teszt felosztás nagy szórással rendelkezik, </w:t>
-      </w:r>
-      <w:r>
-        <w:t>akkor</w:t>
-      </w:r>
-      <w:r>
-        <w:t xml:space="preserve"> nagyon érzékeny </w:t>
-      </w:r>
-      <w:r>
-        <w:t xml:space="preserve">lesz </w:t>
-      </w:r>
-      <w:r>
-        <w:t xml:space="preserve">a </w:t>
-      </w:r>
-      <w:r>
-        <w:t>tanító</w:t>
-      </w:r>
-      <w:r>
-        <w:t xml:space="preserve"> adataink</w:t>
-      </w:r>
-      <w:r>
-        <w:t>ra</w:t>
-      </w:r>
-      <w:r>
-        <w:t xml:space="preserve">. Ennek alapvető oka az, hogy gépi tanulásunkat olyan adathalmazokkal tesztelik, amelyekről fogalma sincs. Jobb megközelítés, ha minden adatsort felhasználunk mind tesztelésre, mind </w:t>
-      </w:r>
-      <w:r>
-        <w:t>tanításra</w:t>
-      </w:r>
-      <w:r>
-        <w:t xml:space="preserve">, majd kiszámoljuk az egyes csoportok átlagos pontosságát. Ez az úgynevezett </w:t>
-      </w:r>
-      <w:r>
-        <w:t>K-Fold</w:t>
-      </w:r>
-      <w:r>
-        <w:t xml:space="preserve"> keresztellenőrzés.</w:t>
-      </w:r>
+        <w:jc w:val="center"/>
+        <w:rPr>
+          <w:b/>
+          <w:bCs/>
+        </w:rPr>
+      </w:pPr>
     </w:p>
     <w:p>
       <w:pPr>
@@ -16695,6 +17724,7 @@
         <w:ind w:right="0"/>
       </w:pPr>
       <w:r>
+        <w:lastRenderedPageBreak/>
         <w:t>Adatkészletünket K csoportokra oszt</w:t>
       </w:r>
       <w:r>
@@ -16877,129 +17907,6 @@
         <w:spacing w:after="160"/>
         <w:ind w:right="0"/>
       </w:pPr>
-    </w:p>
-    <w:p>
-      <w:pPr>
-        <w:spacing w:after="160"/>
-        <w:ind w:right="0"/>
-      </w:pPr>
-      <w:r>
-        <w:lastRenderedPageBreak/>
-        <w:t>A</w:t>
-      </w:r>
-      <w:r>
-        <w:t xml:space="preserve">z első </w:t>
-      </w:r>
-      <w:r>
-        <w:t>tanításnál</w:t>
-      </w:r>
-      <w:r>
-        <w:t xml:space="preserve"> az első három csoportot választjuk </w:t>
-      </w:r>
-      <w:r>
-        <w:t>tanító</w:t>
-      </w:r>
-      <w:r>
-        <w:t xml:space="preserve">készletnek, az utolsó csoportot pedig tesztkészletnek. A kör pontosságát </w:t>
-      </w:r>
-      <w:proofErr w:type="gramStart"/>
-      <w:r>
-        <w:t>Pontosság[</w:t>
-      </w:r>
-      <w:proofErr w:type="gramEnd"/>
-      <w:r>
-        <w:t>1</w:t>
-      </w:r>
-      <w:r>
-        <w:t>]</w:t>
-      </w:r>
-      <w:r>
-        <w:t xml:space="preserve">-ként fogjuk kiszámítani, míg a második </w:t>
-      </w:r>
-      <w:r>
-        <w:t>tanítókörnél</w:t>
-      </w:r>
-      <w:r>
-        <w:t xml:space="preserve"> az első, a második és a negyedik csoportot választjuk </w:t>
-      </w:r>
-      <w:r>
-        <w:t>tanító</w:t>
-      </w:r>
-      <w:r>
-        <w:t>készletnek</w:t>
-      </w:r>
-      <w:r>
-        <w:t xml:space="preserve"> és</w:t>
-      </w:r>
-      <w:r>
-        <w:t xml:space="preserve"> a harmadik csoportot tesztkészletnek választjuk. A kör pontosságát </w:t>
-      </w:r>
-      <w:proofErr w:type="gramStart"/>
-      <w:r>
-        <w:t>Pontosság[</w:t>
-      </w:r>
-      <w:proofErr w:type="gramEnd"/>
-      <w:r>
-        <w:t>2</w:t>
-      </w:r>
-      <w:r>
-        <w:t>]-</w:t>
-      </w:r>
-      <w:r>
-        <w:t xml:space="preserve">ként fogjuk kiszámítani. A harmadik körben az első, a harmadik, a negyedik csoportot választjuk </w:t>
-      </w:r>
-      <w:r>
-        <w:t>tanító</w:t>
-      </w:r>
-      <w:r>
-        <w:t>készletnek</w:t>
-      </w:r>
-      <w:r>
-        <w:t xml:space="preserve"> és</w:t>
-      </w:r>
-      <w:r>
-        <w:t xml:space="preserve"> a második csoportot tesztkészletnek. A pontosságot </w:t>
-      </w:r>
-      <w:proofErr w:type="gramStart"/>
-      <w:r>
-        <w:t>Pontosság[</w:t>
-      </w:r>
-      <w:proofErr w:type="gramEnd"/>
-      <w:r>
-        <w:t>3</w:t>
-      </w:r>
-      <w:r>
-        <w:t>]-</w:t>
-      </w:r>
-      <w:r>
-        <w:t>ként</w:t>
-      </w:r>
-      <w:r>
-        <w:t xml:space="preserve"> számítjuk ki</w:t>
-      </w:r>
-      <w:r>
-        <w:t xml:space="preserve">. Végül a negyedik körben az első csoportot választjuk tesztkészletnek, míg a második, a harmadik és a negyedik csoportot </w:t>
-      </w:r>
-      <w:r>
-        <w:t>tanító</w:t>
-      </w:r>
-      <w:r>
-        <w:t xml:space="preserve">készletnek. A kör pontosságát </w:t>
-      </w:r>
-      <w:proofErr w:type="gramStart"/>
-      <w:r>
-        <w:t>Pontosság[</w:t>
-      </w:r>
-      <w:proofErr w:type="gramEnd"/>
-      <w:r>
-        <w:t>4</w:t>
-      </w:r>
-      <w:r>
-        <w:t>]-</w:t>
-      </w:r>
-      <w:r>
-        <w:t>ként számoljuk.</w:t>
-      </w:r>
     </w:p>
     <w:p>
       <w:pPr>
@@ -17113,32 +18020,66 @@
     <w:p>
       <w:pPr>
         <w:spacing w:after="160"/>
-        <w:ind w:left="0" w:right="0" w:firstLine="0"/>
-        <w:rPr>
-          <w:b/>
-          <w:bCs/>
-        </w:rPr>
-      </w:pPr>
-      <w:r>
-        <w:rPr>
-          <w:b/>
-          <w:bCs/>
-        </w:rPr>
-        <w:t xml:space="preserve">&lt;&lt;Ide mehet </w:t>
-      </w:r>
-      <w:r>
-        <w:rPr>
-          <w:b/>
-          <w:bCs/>
-        </w:rPr>
-        <w:t>pár megfigyelés</w:t>
-      </w:r>
-      <w:r>
-        <w:rPr>
-          <w:b/>
-          <w:bCs/>
-        </w:rPr>
-        <w:t xml:space="preserve"> error_outputs.txt KFOLD résznél&gt;&gt;</w:t>
+        <w:ind w:right="0"/>
+      </w:pPr>
+      <w:r>
+        <w:t xml:space="preserve">Az adatszegregáció alkalmazásakor kevés szempontot érdemes megemlíteni. Az adatszegregációs paraméterek kiválasztásakor két szabály van érvényben. A </w:t>
+      </w:r>
+      <w:r>
+        <w:t>tanító</w:t>
+      </w:r>
+      <w:r>
+        <w:t xml:space="preserve"> </w:t>
+      </w:r>
+      <w:r>
+        <w:t>és</w:t>
+      </w:r>
+      <w:r>
+        <w:t xml:space="preserve"> teszt felosztás használata esetén ajánlott az úgynevezett </w:t>
+      </w:r>
+      <w:proofErr w:type="spellStart"/>
+      <w:r>
+        <w:t>Pareto</w:t>
+      </w:r>
+      <w:proofErr w:type="spellEnd"/>
+      <w:r>
+        <w:t xml:space="preserve"> elv követése</w:t>
+      </w:r>
+      <w:r>
+        <w:t>.</w:t>
+      </w:r>
+      <w:r>
+        <w:t xml:space="preserve"> </w:t>
+      </w:r>
+      <w:r>
+        <w:t>A</w:t>
+      </w:r>
+      <w:r>
+        <w:t xml:space="preserve">mely szerint az adatok 20% a tesztelésre és 80% a </w:t>
+      </w:r>
+      <w:r>
+        <w:t>tanításra kell osztani. Szokták még</w:t>
+      </w:r>
+      <w:r>
+        <w:t xml:space="preserve"> 30% tesztelésre és 70%</w:t>
+      </w:r>
+      <w:r>
+        <w:t xml:space="preserve"> </w:t>
+      </w:r>
+      <w:r>
+        <w:t xml:space="preserve">a </w:t>
+      </w:r>
+      <w:r>
+        <w:t>tanításra is szétosztani</w:t>
+      </w:r>
+      <w:r>
+        <w:t>. Míg a k-szeres keresztellenőrzés használatakor a 10-es k értéket ajánlj</w:t>
+      </w:r>
+      <w:r>
+        <w:t>á</w:t>
+      </w:r>
+      <w:r>
+        <w:t xml:space="preserve">k kísérletezéssel. </w:t>
       </w:r>
     </w:p>
     <w:p>
@@ -17147,149 +18088,7 @@
         <w:ind w:right="0"/>
       </w:pPr>
       <w:r>
-        <w:t xml:space="preserve">Az adatszegregáció alkalmazásakor kevés szempontot érdemes megemlíteni. Az adatszegregációs paraméterek kiválasztásakor két szabály van érvényben. A </w:t>
-      </w:r>
-      <w:r>
-        <w:t>tanító</w:t>
-      </w:r>
-      <w:r>
-        <w:t xml:space="preserve"> </w:t>
-      </w:r>
-      <w:r>
-        <w:t>és</w:t>
-      </w:r>
-      <w:r>
-        <w:t xml:space="preserve"> teszt felosztás használata esetén ajánlott az úgynevezett </w:t>
-      </w:r>
-      <w:proofErr w:type="spellStart"/>
-      <w:r>
-        <w:t>Pareto</w:t>
-      </w:r>
-      <w:proofErr w:type="spellEnd"/>
-      <w:r>
-        <w:t xml:space="preserve"> elv követése</w:t>
-      </w:r>
-      <w:r>
-        <w:t>.</w:t>
-      </w:r>
-      <w:r>
-        <w:t xml:space="preserve"> </w:t>
-      </w:r>
-      <w:r>
-        <w:t>A</w:t>
-      </w:r>
-      <w:r>
-        <w:t xml:space="preserve">mely szerint az adatok 20% a tesztelésre és 80% a </w:t>
-      </w:r>
-      <w:r>
-        <w:t>tanításra kell osztani. Szokták még</w:t>
-      </w:r>
-      <w:r>
-        <w:t xml:space="preserve"> 30% tesztelésre és 70%</w:t>
-      </w:r>
-      <w:r>
-        <w:t xml:space="preserve"> </w:t>
-      </w:r>
-      <w:r>
-        <w:t xml:space="preserve">a </w:t>
-      </w:r>
-      <w:r>
-        <w:t>tanításra is szétosztani</w:t>
-      </w:r>
-      <w:r>
-        <w:t>. Míg a k-szeres keresztellenőrzés használatakor a 10-es k értéket ajánlj</w:t>
-      </w:r>
-      <w:r>
-        <w:t>á</w:t>
-      </w:r>
-      <w:r>
-        <w:t xml:space="preserve">k kísérletezéssel. </w:t>
-      </w:r>
-    </w:p>
-    <w:p>
-      <w:pPr>
-        <w:spacing w:after="160"/>
-        <w:ind w:right="0"/>
-      </w:pPr>
-      <w:r>
-        <w:t>Előfordul</w:t>
-      </w:r>
-      <w:r>
-        <w:t>hat</w:t>
-      </w:r>
-      <w:r>
-        <w:t xml:space="preserve">, hogy a hasonló adatkészletek </w:t>
-      </w:r>
-      <w:r>
-        <w:t>szomszédos</w:t>
-      </w:r>
-      <w:r>
-        <w:t>o</w:t>
-      </w:r>
-      <w:r>
-        <w:t>k</w:t>
-      </w:r>
-      <w:r>
-        <w:t>, például</w:t>
-      </w:r>
-      <w:r>
-        <w:t xml:space="preserve"> a szekvenciális rekordok bejegyzésén</w:t>
-      </w:r>
-      <w:r>
-        <w:t>él</w:t>
-      </w:r>
-      <w:r>
-        <w:t>.</w:t>
-      </w:r>
-      <w:r>
-        <w:t xml:space="preserve"> A </w:t>
-      </w:r>
-      <w:r>
-        <w:t>rekordo</w:t>
-      </w:r>
-      <w:r>
-        <w:t>k</w:t>
-      </w:r>
-      <w:r>
-        <w:t xml:space="preserve"> egymáshoz közel </w:t>
-      </w:r>
-      <w:r>
-        <w:t>vannak</w:t>
-      </w:r>
-      <w:r>
-        <w:t>, mivel ugyanabban az időkeretben helyezked</w:t>
-      </w:r>
-      <w:r>
-        <w:t>nek</w:t>
-      </w:r>
-      <w:r>
-        <w:t xml:space="preserve"> el. Ha az adatkészletet ugyanabban a sorrendben vesszük, fennáll annak a veszélye, hogy az adatkészletet </w:t>
-      </w:r>
-      <w:r>
-        <w:t>előítéletes</w:t>
-      </w:r>
-      <w:r>
-        <w:t xml:space="preserve"> módon osztjuk fel. </w:t>
-      </w:r>
-      <w:r>
-        <w:t xml:space="preserve">Tehát </w:t>
-      </w:r>
-      <w:r>
-        <w:t>célszerű az adatkészlet véletlenszerű kiválasztása</w:t>
-      </w:r>
-      <w:r>
-        <w:t>, hogy elkerüljük az előítéletes felosztást</w:t>
-      </w:r>
-      <w:r>
-        <w:t>.</w:t>
-      </w:r>
-    </w:p>
-    <w:p>
-      <w:pPr>
-        <w:spacing w:after="160"/>
-        <w:ind w:right="0"/>
-      </w:pPr>
-      <w:r>
+        <w:lastRenderedPageBreak/>
         <w:t xml:space="preserve">Van </w:t>
       </w:r>
       <w:r>

</xml_diff>

<commit_message>
Look through + cleanup - Problem with datas
</commit_message>
<xml_diff>
--- a/Documents/dolgozat.docx
+++ b/Documents/dolgozat.docx
@@ -18055,10 +18055,55 @@
         <w:t>A</w:t>
       </w:r>
       <w:r>
-        <w:t xml:space="preserve">mely szerint az adatok 20% a tesztelésre és 80% a </w:t>
-      </w:r>
-      <w:r>
-        <w:t>tanításra kell osztani. Szokták még</w:t>
+        <w:t xml:space="preserve">mely szerint az adatok </w:t>
+      </w:r>
+      <w:r>
+        <w:rPr>
+          <w:b/>
+          <w:bCs/>
+          <w:i/>
+          <w:iCs/>
+        </w:rPr>
+        <w:t xml:space="preserve">20% </w:t>
+      </w:r>
+      <w:r>
+        <w:t>a</w:t>
+      </w:r>
+      <w:r>
+        <w:rPr>
+          <w:b/>
+          <w:bCs/>
+          <w:i/>
+          <w:iCs/>
+        </w:rPr>
+        <w:t xml:space="preserve"> teszt</w:t>
+      </w:r>
+      <w:r>
+        <w:t xml:space="preserve">elésre és </w:t>
+      </w:r>
+      <w:r>
+        <w:rPr>
+          <w:b/>
+          <w:bCs/>
+          <w:i/>
+          <w:iCs/>
+        </w:rPr>
+        <w:t>80%</w:t>
+      </w:r>
+      <w:r>
+        <w:t xml:space="preserve"> a </w:t>
+      </w:r>
+      <w:r>
+        <w:rPr>
+          <w:b/>
+          <w:bCs/>
+          <w:i/>
+          <w:iCs/>
+        </w:rPr>
+        <w:t>tanít</w:t>
+      </w:r>
+      <w:r>
+        <w:t>ásra kell osztani. Szokták még</w:t>
       </w:r>
       <w:r>
         <w:t xml:space="preserve"> 30% tesztelésre és 70%</w:t>
@@ -18073,7 +18118,31 @@
         <w:t>tanításra is szétosztani</w:t>
       </w:r>
       <w:r>
-        <w:t>. Míg a k-szeres keresztellenőrzés használatakor a 10-es k értéket ajánlj</w:t>
+        <w:t xml:space="preserve">. Míg a </w:t>
+      </w:r>
+      <w:r>
+        <w:rPr>
+          <w:b/>
+          <w:bCs/>
+          <w:i/>
+          <w:iCs/>
+        </w:rPr>
+        <w:t>k-szeres</w:t>
+      </w:r>
+      <w:r>
+        <w:t xml:space="preserve"> keresztellenőrzés használatakor a </w:t>
+      </w:r>
+      <w:r>
+        <w:rPr>
+          <w:b/>
+          <w:bCs/>
+          <w:i/>
+          <w:iCs/>
+        </w:rPr>
+        <w:t>10</w:t>
+      </w:r>
+      <w:r>
+        <w:t>-es k értéket ajánlj</w:t>
       </w:r>
       <w:r>
         <w:t>á</w:t>
@@ -18125,7 +18194,19 @@
         <w:t>és</w:t>
       </w:r>
       <w:r>
-        <w:t xml:space="preserve"> teszt osztott módszerhez képest. Ez azonban k-szer lassabban megy végbe, mivel a</w:t>
+        <w:t xml:space="preserve"> teszt osztott módszerhez képest. Ez azonban k-szer </w:t>
+      </w:r>
+      <w:r>
+        <w:rPr>
+          <w:b/>
+          <w:bCs/>
+          <w:i/>
+          <w:iCs/>
+        </w:rPr>
+        <w:t>lassabb</w:t>
+      </w:r>
+      <w:r>
+        <w:t>an megy végbe, mivel a</w:t>
       </w:r>
       <w:r>
         <w:t xml:space="preserve"> tanítást </w:t>
@@ -18290,7 +18371,43 @@
     </w:p>
     <w:p>
       <w:r>
-        <w:t>Ha a gépi tanulási modellbe betöltött adatok rossz minőségűek, maga a modell is rossz minőségű lesz</w:t>
+        <w:t xml:space="preserve">Ha a gépi tanulási modellbe betöltött </w:t>
+      </w:r>
+      <w:r>
+        <w:rPr>
+          <w:b/>
+          <w:bCs/>
+          <w:i/>
+          <w:iCs/>
+        </w:rPr>
+        <w:t>adatok rossz</w:t>
+      </w:r>
+      <w:r>
+        <w:t xml:space="preserve"> minőségűek, maga a </w:t>
+      </w:r>
+      <w:r>
+        <w:rPr>
+          <w:b/>
+          <w:bCs/>
+          <w:i/>
+          <w:iCs/>
+        </w:rPr>
+        <w:t>modell</w:t>
+      </w:r>
+      <w:r>
+        <w:t xml:space="preserve"> is </w:t>
+      </w:r>
+      <w:r>
+        <w:rPr>
+          <w:b/>
+          <w:bCs/>
+          <w:i/>
+          <w:iCs/>
+        </w:rPr>
+        <w:t>rossz</w:t>
+      </w:r>
+      <w:r>
+        <w:t xml:space="preserve"> minőségű lesz</w:t>
       </w:r>
       <w:r>
         <w:t>. E</w:t>
@@ -18366,19 +18483,55 @@
         <w:t>unk</w:t>
       </w:r>
       <w:r>
-        <w:t xml:space="preserve">. Lehet, hogy éppen nincs elegendő adat ahhoz, hogy </w:t>
-      </w:r>
-      <w:r>
-        <w:t>elegendő legyen a modell tanításhoz. Lehetséges, hogy</w:t>
-      </w:r>
-      <w:r>
-        <w:t xml:space="preserve"> túl sok adat áll rendelkezésre, amelyek </w:t>
+        <w:t xml:space="preserve">. Lehet, hogy éppen </w:t>
+      </w:r>
+      <w:r>
+        <w:rPr>
+          <w:b/>
+          <w:bCs/>
+          <w:i/>
+          <w:iCs/>
+        </w:rPr>
+        <w:t>nincs elegendő adat</w:t>
+      </w:r>
+      <w:r>
+        <w:t xml:space="preserve"> </w:t>
+      </w:r>
+      <w:r>
+        <w:t>a modell tanításhoz. Lehetséges, hogy</w:t>
+      </w:r>
+      <w:r>
+        <w:t xml:space="preserve"> </w:t>
+      </w:r>
+      <w:r>
+        <w:rPr>
+          <w:b/>
+          <w:bCs/>
+          <w:i/>
+          <w:iCs/>
+        </w:rPr>
+        <w:t>túl sok adat</w:t>
+      </w:r>
+      <w:r>
+        <w:t xml:space="preserve"> áll rendelkezésre, amelyek </w:t>
       </w:r>
       <w:r>
         <w:t xml:space="preserve">közül </w:t>
       </w:r>
       <w:r>
-        <w:t xml:space="preserve">nem mindegyik releváns. Lehet, hogy nem reprezentatív adatok alapján </w:t>
+        <w:t xml:space="preserve">nem mindegyik releváns. Lehet, hogy </w:t>
+      </w:r>
+      <w:r>
+        <w:rPr>
+          <w:b/>
+          <w:bCs/>
+          <w:i/>
+          <w:iCs/>
+        </w:rPr>
+        <w:t>nem reprezentatív adat</w:t>
+      </w:r>
+      <w:r>
+        <w:t xml:space="preserve">ok alapján </w:t>
       </w:r>
       <w:r>
         <w:t>tanítjuk</w:t>
@@ -18390,10 +18543,67 @@
         <w:t>. Tehát rossz tulajdonságokat táplálunk a gépi tanulási modellünkbe</w:t>
       </w:r>
       <w:r>
-        <w:t>. Ezenkívül a valós világ adatai nyers adatok, nem biztos, hogy mindig tiszták. Előfordulhat, hogy hiányoznak a fontos mezők</w:t>
-      </w:r>
-      <w:r>
-        <w:t xml:space="preserve"> és rekordok</w:t>
+        <w:t xml:space="preserve">. Ezenkívül a valós világ adatai nyers </w:t>
+      </w:r>
+      <w:r>
+        <w:rPr>
+          <w:b/>
+          <w:bCs/>
+          <w:i/>
+          <w:iCs/>
+        </w:rPr>
+        <w:t>adatok</w:t>
+      </w:r>
+      <w:r>
+        <w:t xml:space="preserve">, </w:t>
+      </w:r>
+      <w:r>
+        <w:rPr>
+          <w:b/>
+          <w:bCs/>
+          <w:i/>
+          <w:iCs/>
+        </w:rPr>
+        <w:t>nem</w:t>
+      </w:r>
+      <w:r>
+        <w:t xml:space="preserve"> biztos, hogy mindig </w:t>
+      </w:r>
+      <w:r>
+        <w:rPr>
+          <w:b/>
+          <w:bCs/>
+          <w:i/>
+          <w:iCs/>
+        </w:rPr>
+        <w:t>tiszták</w:t>
+      </w:r>
+      <w:r>
+        <w:t xml:space="preserve">. Előfordulhat, hogy </w:t>
+      </w:r>
+      <w:r>
+        <w:rPr>
+          <w:b/>
+          <w:bCs/>
+          <w:i/>
+          <w:iCs/>
+        </w:rPr>
+        <w:t>hiányoznak</w:t>
+      </w:r>
+      <w:r>
+        <w:t xml:space="preserve"> a fontos mezők</w:t>
+      </w:r>
+      <w:r>
+        <w:t xml:space="preserve"> és </w:t>
+      </w:r>
+      <w:r>
+        <w:rPr>
+          <w:b/>
+          <w:bCs/>
+          <w:i/>
+          <w:iCs/>
+        </w:rPr>
+        <w:t>rekordok</w:t>
       </w:r>
       <w:r>
         <w:t xml:space="preserve">. </w:t>
@@ -18402,7 +18612,19 @@
         <w:t>Megtörténhet</w:t>
       </w:r>
       <w:r>
-        <w:t>, hogy duplikátumok vannak az adat</w:t>
+        <w:t xml:space="preserve">, hogy </w:t>
+      </w:r>
+      <w:r>
+        <w:rPr>
+          <w:b/>
+          <w:bCs/>
+          <w:i/>
+          <w:iCs/>
+        </w:rPr>
+        <w:t>duplikátumok</w:t>
+      </w:r>
+      <w:r>
+        <w:t xml:space="preserve"> vannak az adat</w:t>
       </w:r>
       <w:r>
         <w:t>okban</w:t>
@@ -18420,7 +18642,16 @@
         <w:t xml:space="preserve">, </w:t>
       </w:r>
       <w:r>
-        <w:t>kiugró értékek vagy hiányzó adatok formájában. Tehát egyértelműen</w:t>
+        <w:rPr>
+          <w:b/>
+          <w:bCs/>
+          <w:i/>
+          <w:iCs/>
+        </w:rPr>
+        <w:t>kiugró értékek</w:t>
+      </w:r>
+      <w:r>
+        <w:t xml:space="preserve"> vagy hiányzó adatok formájában. Tehát egyértelműen</w:t>
       </w:r>
       <w:r>
         <w:t xml:space="preserve"> </w:t>
@@ -18471,10 +18702,25 @@
         <w:t xml:space="preserve"> gyengén teljesítenek az előrejelzésben. Tehát </w:t>
       </w:r>
       <w:r>
-        <w:t>nincs annyi mint</w:t>
-      </w:r>
-      <w:r>
-        <w:t>a</w:t>
+        <w:rPr>
+          <w:b/>
+          <w:bCs/>
+          <w:i/>
+          <w:iCs/>
+        </w:rPr>
+        <w:t>nincs</w:t>
+      </w:r>
+      <w:r>
+        <w:t xml:space="preserve"> annyi </w:t>
+      </w:r>
+      <w:r>
+        <w:rPr>
+          <w:b/>
+          <w:bCs/>
+          <w:i/>
+          <w:iCs/>
+        </w:rPr>
+        <w:t>minta</w:t>
       </w:r>
       <w:r>
         <w:t xml:space="preserve">, amelyből a modell tanulhatna. Ha csak néhány rekord van a </w:t>
@@ -18573,7 +18819,19 @@
         <w:t xml:space="preserve"> és egyszerűen megjegyzi az adatokban meglévő mintákat. </w:t>
       </w:r>
       <w:r>
-        <w:t>A modell memorizál nem pedig általánosít.</w:t>
+        <w:t xml:space="preserve">A modell </w:t>
+      </w:r>
+      <w:r>
+        <w:rPr>
+          <w:b/>
+          <w:bCs/>
+          <w:i/>
+          <w:iCs/>
+        </w:rPr>
+        <w:t>memorizál</w:t>
+      </w:r>
+      <w:r>
+        <w:t xml:space="preserve"> nem pedig általánosít.</w:t>
       </w:r>
     </w:p>
     <w:p>
@@ -18610,10 +18868,40 @@
         <w:t>on</w:t>
       </w:r>
       <w:r>
-        <w:t xml:space="preserve">. Itt a modell túlságosan leegyszerűsödhet, ami azt jelenti, hogy nem igazán értette </w:t>
-      </w:r>
-      <w:r>
-        <w:t xml:space="preserve">meg </w:t>
+        <w:t xml:space="preserve">. Itt a modell túlságosan leegyszerűsödhet, ami azt jelenti, hogy </w:t>
+      </w:r>
+      <w:r>
+        <w:rPr>
+          <w:b/>
+          <w:bCs/>
+          <w:i/>
+          <w:iCs/>
+        </w:rPr>
+        <w:t>nem</w:t>
+      </w:r>
+      <w:r>
+        <w:t xml:space="preserve"> igazán </w:t>
+      </w:r>
+      <w:r>
+        <w:rPr>
+          <w:b/>
+          <w:bCs/>
+          <w:i/>
+          <w:iCs/>
+        </w:rPr>
+        <w:t xml:space="preserve">értette </w:t>
+      </w:r>
+      <w:r>
+        <w:rPr>
+          <w:b/>
+          <w:bCs/>
+          <w:i/>
+          <w:iCs/>
+        </w:rPr>
+        <w:t>meg</w:t>
+      </w:r>
+      <w:r>
+        <w:t xml:space="preserve"> </w:t>
       </w:r>
       <w:r>
         <w:t>az adat</w:t>
@@ -18700,7 +18988,16 @@
         <w:t>E</w:t>
       </w:r>
       <w:r>
-        <w:t>gyszerűen több adatforrást kell találni</w:t>
+        <w:t xml:space="preserve">gyszerűen </w:t>
+      </w:r>
+      <w:r>
+        <w:rPr>
+          <w:b/>
+          <w:bCs/>
+          <w:i/>
+          <w:iCs/>
+        </w:rPr>
+        <w:t>több adatforrást kell találni</w:t>
       </w:r>
       <w:r>
         <w:t>.</w:t>
@@ -18761,7 +19058,7 @@
         <w:t xml:space="preserve">, nem minden esetben alkalmazható széles körben. </w:t>
       </w:r>
       <w:r>
-        <w:t>Mit tegyünk, ha nincs elég adatunk, ha kis adathalmazzal foglalkozunk?</w:t>
+        <w:t>Mit tegyünk, ha nincs elég adatunk?</w:t>
       </w:r>
     </w:p>
     <w:p>
@@ -18934,6 +19231,8 @@
           <w:ilvl w:val="0"/>
           <w:numId w:val="41"/>
         </w:numPr>
+        <w:spacing w:after="120"/>
+        <w:ind w:left="714" w:right="6" w:hanging="357"/>
         <w:jc w:val="both"/>
       </w:pPr>
       <w:r>
@@ -18949,12 +19248,41 @@
         <w:t xml:space="preserve">: </w:t>
       </w:r>
       <w:r>
-        <w:t>És még egy utolsó lehetőség lehet: megértette, hogy milyen típusú adatokra van szüksége a modell felépítéséhez, és ezen adatok statisztikai tulajdonságait használja szintetikus mesterséges adatok előállításához.</w:t>
-      </w:r>
-    </w:p>
-    <w:p>
-      <w:pPr>
-        <w:ind w:left="0" w:firstLine="0"/>
+        <w:t xml:space="preserve">És még egy utolsó lehetőség lehet: </w:t>
+      </w:r>
+      <w:r>
+        <w:t xml:space="preserve">ha </w:t>
+      </w:r>
+      <w:r>
+        <w:t>megértet</w:t>
+      </w:r>
+      <w:r>
+        <w:t>tük az adatok típusát, statisztikai tulajdonságát</w:t>
+      </w:r>
+      <w:r>
+        <w:t>,</w:t>
+      </w:r>
+      <w:r>
+        <w:t xml:space="preserve"> akkor ezeket felhasználhatjuk szintetikus (mesterséges) adatok előállításához.</w:t>
+      </w:r>
+    </w:p>
+    <w:p>
+      <w:pPr>
+        <w:pStyle w:val="ListParagraph"/>
+        <w:spacing w:before="120"/>
+        <w:ind w:left="0" w:right="6" w:firstLine="0"/>
+        <w:jc w:val="both"/>
+        <w:rPr>
+          <w:b/>
+          <w:bCs/>
+        </w:rPr>
+      </w:pPr>
+    </w:p>
+    <w:p>
+      <w:pPr>
+        <w:pStyle w:val="ListParagraph"/>
+        <w:spacing w:before="120"/>
+        <w:ind w:left="0" w:right="6" w:firstLine="0"/>
         <w:jc w:val="both"/>
         <w:rPr>
           <w:b/>
@@ -19029,7 +19357,19 @@
         <w:jc w:val="both"/>
       </w:pPr>
       <w:r>
-        <w:t xml:space="preserve">Minden gépi tanulási algoritmusnak megvan a saját paraméterkészlete. </w:t>
+        <w:t xml:space="preserve">Minden gépi tanulási algoritmusnak megvan a saját </w:t>
+      </w:r>
+      <w:r>
+        <w:rPr>
+          <w:b/>
+          <w:bCs/>
+          <w:i/>
+          <w:iCs/>
+        </w:rPr>
+        <w:t>paraméterkészlet</w:t>
+      </w:r>
+      <w:r>
+        <w:t xml:space="preserve">e. </w:t>
       </w:r>
       <w:r>
         <w:t>Figyelembe kell venni</w:t>
@@ -19047,13 +19387,37 @@
         <w:t xml:space="preserve"> elérhető</w:t>
       </w:r>
       <w:r>
-        <w:t>. Ha kevesebb adat van,</w:t>
+        <w:t xml:space="preserve">. Ha </w:t>
+      </w:r>
+      <w:r>
+        <w:rPr>
+          <w:b/>
+          <w:bCs/>
+          <w:i/>
+          <w:iCs/>
+        </w:rPr>
+        <w:t>kevesebb adat</w:t>
+      </w:r>
+      <w:r>
+        <w:t xml:space="preserve"> van,</w:t>
       </w:r>
       <w:r>
         <w:t xml:space="preserve"> akkor</w:t>
       </w:r>
       <w:r>
-        <w:t xml:space="preserve"> egyszerűbb modellt</w:t>
+        <w:t xml:space="preserve"> </w:t>
+      </w:r>
+      <w:r>
+        <w:rPr>
+          <w:b/>
+          <w:bCs/>
+          <w:i/>
+          <w:iCs/>
+        </w:rPr>
+        <w:t>egyszerűbb modell</w:t>
+      </w:r>
+      <w:r>
+        <w:t>t</w:t>
       </w:r>
       <w:r>
         <w:t xml:space="preserve"> érdemes választani. </w:t>
@@ -19088,69 +19452,117 @@
       <w:r>
         <w:t>.</w:t>
       </w:r>
-      <w:r>
+    </w:p>
+    <w:p>
+      <w:pPr>
+        <w:ind w:left="0" w:firstLine="0"/>
+        <w:jc w:val="both"/>
+      </w:pPr>
+      <w:r>
+        <w:t xml:space="preserve">Egy másik lehetőség az, hogy </w:t>
+      </w:r>
+      <w:r>
+        <w:t>együttes tanítás (</w:t>
+      </w:r>
+      <w:proofErr w:type="spellStart"/>
+      <w:r>
+        <w:rPr>
+          <w:b/>
+          <w:bCs/>
+          <w:i/>
+          <w:iCs/>
+        </w:rPr>
+        <w:t>ensemble</w:t>
+      </w:r>
+      <w:proofErr w:type="spellEnd"/>
+      <w:r>
+        <w:rPr>
+          <w:b/>
+          <w:bCs/>
+          <w:i/>
+          <w:iCs/>
+        </w:rPr>
         <w:t xml:space="preserve"> </w:t>
       </w:r>
-      <w:r>
-        <w:t>N</w:t>
-      </w:r>
-      <w:r>
-        <w:t>em tanultak az adatokból, egyszerűen megjegyezték a mintákat.</w:t>
-      </w:r>
-    </w:p>
-    <w:p>
-      <w:pPr>
-        <w:ind w:left="0" w:firstLine="0"/>
-        <w:jc w:val="both"/>
-      </w:pPr>
-      <w:r>
-        <w:t xml:space="preserve">Egy másik lehetőség az, hogy </w:t>
-      </w:r>
-      <w:r>
-        <w:t>együttes tanítás (</w:t>
-      </w:r>
       <w:proofErr w:type="spellStart"/>
       <w:r>
-        <w:t>ensemble</w:t>
+        <w:rPr>
+          <w:b/>
+          <w:bCs/>
+          <w:i/>
+          <w:iCs/>
+        </w:rPr>
+        <w:t>training</w:t>
       </w:r>
       <w:proofErr w:type="spellEnd"/>
       <w:r>
+        <w:t>) alkalmazunk a kis adatkészleten</w:t>
+      </w:r>
+      <w:r>
+        <w:t xml:space="preserve">. Az együttes </w:t>
+      </w:r>
+      <w:r>
+        <w:t>tanítás</w:t>
+      </w:r>
+      <w:r>
+        <w:t xml:space="preserve"> nem támaszkodnak egyetlen gépi tanulási modellre, </w:t>
+      </w:r>
+      <w:r>
+        <w:rPr>
+          <w:b/>
+          <w:bCs/>
+          <w:i/>
+          <w:iCs/>
+        </w:rPr>
+        <w:t>több</w:t>
+      </w:r>
+      <w:r>
+        <w:rPr>
+          <w:b/>
+          <w:bCs/>
+          <w:i/>
+          <w:iCs/>
+        </w:rPr>
+        <w:t xml:space="preserve"> egyéni </w:t>
+      </w:r>
+      <w:r>
+        <w:rPr>
+          <w:b/>
+          <w:bCs/>
+          <w:i/>
+          <w:iCs/>
+        </w:rPr>
+        <w:t>modell</w:t>
+      </w:r>
+      <w:r>
+        <w:t>t</w:t>
+      </w:r>
+      <w:r>
         <w:t xml:space="preserve"> </w:t>
       </w:r>
-      <w:proofErr w:type="spellStart"/>
-      <w:r>
-        <w:t>training</w:t>
-      </w:r>
-      <w:proofErr w:type="spellEnd"/>
-      <w:r>
-        <w:t>) alkalmazunk a kis adatkészleten</w:t>
-      </w:r>
-      <w:r>
-        <w:t xml:space="preserve">. Az együttes </w:t>
-      </w:r>
-      <w:r>
-        <w:t>tanítás</w:t>
-      </w:r>
-      <w:r>
-        <w:t xml:space="preserve"> nem támaszkodnak egyetlen gépi tanulási modellre, sok egyéni </w:t>
-      </w:r>
-      <w:r>
-        <w:t>modellt</w:t>
+      <w:r>
+        <w:t>tanítanak</w:t>
+      </w:r>
+      <w:r>
+        <w:t xml:space="preserve"> és a modell végső előrejelzése az egyes </w:t>
+      </w:r>
+      <w:r>
+        <w:t>modellek</w:t>
       </w:r>
       <w:r>
         <w:t xml:space="preserve"> </w:t>
       </w:r>
       <w:r>
-        <w:t>tanítanak</w:t>
-      </w:r>
-      <w:r>
-        <w:t xml:space="preserve"> és a modell végső előrejelzése az egyes </w:t>
-      </w:r>
-      <w:r>
-        <w:t>modellek</w:t>
-      </w:r>
-      <w:r>
-        <w:t xml:space="preserve"> összesített előrejelzése. Mivel az együttes </w:t>
+        <w:rPr>
+          <w:b/>
+          <w:bCs/>
+          <w:i/>
+          <w:iCs/>
+        </w:rPr>
+        <w:t>összesített előrejelzése</w:t>
+      </w:r>
+      <w:r>
+        <w:t xml:space="preserve">. Mivel az együttes </w:t>
       </w:r>
       <w:r>
         <w:t>tanítás</w:t>
@@ -19370,10 +19782,46 @@
         <w:t xml:space="preserve"> </w:t>
       </w:r>
       <w:r>
-        <w:t xml:space="preserve">transzfertanulás </w:t>
-      </w:r>
-      <w:r>
-        <w:t>azonban csak azokra a használati esetekre alkalmazható, amelyek nagyon gyakoriak. A</w:t>
+        <w:rPr>
+          <w:b/>
+          <w:bCs/>
+          <w:i/>
+          <w:iCs/>
+        </w:rPr>
+        <w:t>transzfertanulás</w:t>
+      </w:r>
+      <w:r>
+        <w:t xml:space="preserve"> </w:t>
+      </w:r>
+      <w:r>
+        <w:t xml:space="preserve">azonban csak </w:t>
+      </w:r>
+      <w:r>
+        <w:rPr>
+          <w:b/>
+          <w:bCs/>
+          <w:i/>
+          <w:iCs/>
+        </w:rPr>
+        <w:t>gyakori</w:t>
+      </w:r>
+      <w:r>
+        <w:t xml:space="preserve"> </w:t>
+      </w:r>
+      <w:r>
+        <w:t xml:space="preserve">használati </w:t>
+      </w:r>
+      <w:r>
+        <w:rPr>
+          <w:b/>
+          <w:bCs/>
+          <w:i/>
+          <w:iCs/>
+        </w:rPr>
+        <w:t>esetek</w:t>
+      </w:r>
+      <w:r>
+        <w:t>re alkalmazható. A</w:t>
       </w:r>
       <w:r>
         <w:t>z</w:t>
@@ -19394,13 +19842,37 @@
         <w:t xml:space="preserve">magában foglalja egy képzett </w:t>
       </w:r>
       <w:r>
-        <w:t>neurális hálózat</w:t>
-      </w:r>
-      <w:r>
+        <w:t xml:space="preserve">neurális </w:t>
+      </w:r>
+      <w:r>
+        <w:rPr>
+          <w:b/>
+          <w:bCs/>
+          <w:i/>
+          <w:iCs/>
+        </w:rPr>
+        <w:t>hálózat</w:t>
+      </w:r>
+      <w:r>
+        <w:rPr>
+          <w:b/>
+          <w:bCs/>
+          <w:i/>
+          <w:iCs/>
+        </w:rPr>
         <w:t xml:space="preserve"> </w:t>
       </w:r>
       <w:r>
-        <w:t>újra felhasználását</w:t>
+        <w:rPr>
+          <w:b/>
+          <w:bCs/>
+          <w:i/>
+          <w:iCs/>
+        </w:rPr>
+        <w:t>újra felhasználás</w:t>
+      </w:r>
+      <w:r>
+        <w:t>át</w:t>
       </w:r>
       <w:r>
         <w:t>, amely megoldja a</w:t>
@@ -19574,44 +20046,56 @@
         <w:jc w:val="both"/>
       </w:pPr>
       <w:r>
+        <w:t>Térjünk át a következő technikára, amelyet alkalmazhat</w:t>
+      </w:r>
+      <w:r>
+        <w:t>unk</w:t>
+      </w:r>
+      <w:r>
+        <w:t>, ha nincs elegendő adat</w:t>
+      </w:r>
+      <w:r>
+        <w:t>unk:</w:t>
+      </w:r>
+      <w:r>
+        <w:t xml:space="preserve"> az adatok bővítése</w:t>
+      </w:r>
+      <w:r>
+        <w:t>.</w:t>
+      </w:r>
+      <w:r>
+        <w:t xml:space="preserve"> </w:t>
+      </w:r>
+      <w:r>
+        <w:t>Ilyenkor a</w:t>
+      </w:r>
+      <w:r>
+        <w:t xml:space="preserve"> meglévő mintákat vesz</w:t>
+      </w:r>
+      <w:r>
+        <w:t>ünk</w:t>
+      </w:r>
+      <w:r>
+        <w:t xml:space="preserve"> és valamilyen </w:t>
+      </w:r>
+      <w:r>
         <w:lastRenderedPageBreak/>
-        <w:t>Térjünk át a következő technikára, amelyet alkalmazhat</w:t>
-      </w:r>
-      <w:r>
-        <w:t>unk</w:t>
-      </w:r>
-      <w:r>
-        <w:t>, ha nincs elegendő adat</w:t>
-      </w:r>
-      <w:r>
-        <w:t>unk:</w:t>
-      </w:r>
-      <w:r>
-        <w:t xml:space="preserve"> az adatok bővítése</w:t>
-      </w:r>
-      <w:r>
-        <w:t>.</w:t>
-      </w:r>
-      <w:r>
-        <w:t xml:space="preserve"> </w:t>
-      </w:r>
-      <w:r>
-        <w:t>Ilyenkor a</w:t>
-      </w:r>
-      <w:r>
-        <w:t xml:space="preserve"> meglévő mintákat vesz</w:t>
-      </w:r>
-      <w:r>
-        <w:t>ünk</w:t>
-      </w:r>
-      <w:r>
-        <w:t xml:space="preserve"> és valamilyen módon megváltoztat</w:t>
-      </w:r>
-      <w:r>
-        <w:t>juk. A módosítás során</w:t>
-      </w:r>
-      <w:r>
-        <w:t xml:space="preserve"> új mintákat</w:t>
+        <w:t>módon megváltoztat</w:t>
+      </w:r>
+      <w:r>
+        <w:t xml:space="preserve">juk. A </w:t>
+      </w:r>
+      <w:r>
+        <w:rPr>
+          <w:b/>
+          <w:bCs/>
+          <w:i/>
+          <w:iCs/>
+        </w:rPr>
+        <w:t>módosítás során új minták</w:t>
+      </w:r>
+      <w:r>
+        <w:t>at</w:t>
       </w:r>
       <w:r>
         <w:t xml:space="preserve"> jönnek</w:t>
@@ -19777,12 +20261,24 @@
         <w:t xml:space="preserve"> mintákat</w:t>
       </w:r>
       <w:r>
-        <w:t xml:space="preserve"> utánozzák a való világ adatait.</w:t>
-      </w:r>
-      <w:r>
         <w:t xml:space="preserve"> </w:t>
       </w:r>
       <w:r>
+        <w:rPr>
+          <w:b/>
+          <w:bCs/>
+          <w:i/>
+          <w:iCs/>
+        </w:rPr>
+        <w:t>utánozzák a való világ adatait</w:t>
+      </w:r>
+      <w:r>
+        <w:t>.</w:t>
+      </w:r>
+      <w:r>
+        <w:t xml:space="preserve"> </w:t>
+      </w:r>
+      <w:r>
         <w:t>Ennek érdekében</w:t>
       </w:r>
       <w:r>
@@ -19807,16 +20303,10 @@
         <w:t xml:space="preserve"> kapj</w:t>
       </w:r>
       <w:r>
-        <w:t>unk</w:t>
-      </w:r>
-      <w:r>
-        <w:t xml:space="preserve"> vagy más technikákat használhat</w:t>
-      </w:r>
-      <w:r>
-        <w:t>unk</w:t>
-      </w:r>
-      <w:r>
-        <w:t xml:space="preserve"> mesterséges adatok előállításához</w:t>
+        <w:t>un</w:t>
+      </w:r>
+      <w:r>
+        <w:t>k</w:t>
       </w:r>
       <w:r>
         <w:t>. Lehetnek néhány</w:t>
@@ -19828,15 +20318,36 @@
         <w:t xml:space="preserve"> is</w:t>
       </w:r>
       <w:r>
-        <w:t>. Bevezethet</w:t>
-      </w:r>
-      <w:r>
+        <w:t xml:space="preserve">. </w:t>
+      </w:r>
+      <w:r>
+        <w:rPr>
+          <w:b/>
+          <w:bCs/>
+          <w:i/>
+          <w:iCs/>
+        </w:rPr>
+        <w:t>Bevezethet</w:t>
+      </w:r>
+      <w:r>
+        <w:rPr>
+          <w:b/>
+          <w:bCs/>
+          <w:i/>
+          <w:iCs/>
+        </w:rPr>
         <w:t>ünk</w:t>
       </w:r>
       <w:r>
         <w:t xml:space="preserve"> az adatkészletbe a való világban nem létező </w:t>
       </w:r>
       <w:r>
+        <w:rPr>
+          <w:b/>
+          <w:bCs/>
+          <w:i/>
+          <w:iCs/>
+        </w:rPr>
         <w:t>előítéletet</w:t>
       </w:r>
       <w:r>
@@ -19970,7 +20481,17 @@
         <w:t xml:space="preserve">Az első a dimenzió átka. </w:t>
       </w:r>
       <w:r>
-        <w:t>A sok dimenzió az jelenti, hogy a példányaink az adatkészletben túl sok jellemzője van. Más szóval az adatrekordoknak túl sok oszloppal rendelkezik. H</w:t>
+        <w:t xml:space="preserve">A sok dimenzió az jelenti, hogy a példányaink az adatkészletben </w:t>
+      </w:r>
+      <w:r>
+        <w:rPr>
+          <w:b/>
+          <w:bCs/>
+        </w:rPr>
+        <w:t>túl sok jellemző</w:t>
+      </w:r>
+      <w:r>
+        <w:t>je van. Más szóval az adatrekordoknak túl sok oszloppal rendelkezik. H</w:t>
       </w:r>
       <w:r>
         <w:t xml:space="preserve">a </w:t>
@@ -20025,7 +20546,31 @@
         <w:jc w:val="both"/>
       </w:pPr>
       <w:r>
-        <w:t>Az első az, hogy valamilyen módon el kell döntenie, hogy mely adatok relevánsak valójában. Ez magába foglalhatja a jellemzők statisztikai technikákkal történő kiválasztását vagy a dimenziócsökkentést. Alapvetően oszlopok megszűntetéséről lenne szó.</w:t>
+        <w:t xml:space="preserve">Az első az, hogy valamilyen módon el kell döntenie, hogy mely adatok relevánsak valójában. Ez magába foglalhatja a jellemzők statisztikai technikákkal történő kiválasztását vagy a dimenziócsökkentést. Alapvetően </w:t>
+      </w:r>
+      <w:r>
+        <w:rPr>
+          <w:b/>
+          <w:bCs/>
+          <w:i/>
+          <w:iCs/>
+        </w:rPr>
+        <w:t>oszlop</w:t>
+      </w:r>
+      <w:r>
+        <w:t xml:space="preserve">ok </w:t>
+      </w:r>
+      <w:r>
+        <w:rPr>
+          <w:b/>
+          <w:bCs/>
+          <w:i/>
+          <w:iCs/>
+        </w:rPr>
+        <w:t>megszűntetés</w:t>
+      </w:r>
+      <w:r>
+        <w:t>éről lenne szó.</w:t>
       </w:r>
     </w:p>
     <w:p>
@@ -20038,7 +20583,31 @@
         <w:jc w:val="both"/>
       </w:pPr>
       <w:r>
-        <w:t>Lehetséges, hogy az adatok túlságosan szemcsések ahhoz, hogy az ML modellek felvegyék a mintákat. Ilyenkor a nagyon alacsony szintű adatokat hasznos jellemzőkbe kell összesítenie. Tehát oszlopokat összevonni értelmes módon.</w:t>
+        <w:t xml:space="preserve">Lehetséges, hogy az adatok túlságosan szemcsések ahhoz, hogy az ML modellek felvegyék a mintákat. Ilyenkor a nagyon alacsony szintű adatokat hasznos jellemzőkbe kell összesítenie. Tehát </w:t>
+      </w:r>
+      <w:r>
+        <w:rPr>
+          <w:b/>
+          <w:bCs/>
+          <w:i/>
+          <w:iCs/>
+        </w:rPr>
+        <w:t>oszlop</w:t>
+      </w:r>
+      <w:r>
+        <w:t xml:space="preserve">okat </w:t>
+      </w:r>
+      <w:r>
+        <w:rPr>
+          <w:b/>
+          <w:bCs/>
+          <w:i/>
+          <w:iCs/>
+        </w:rPr>
+        <w:t>összevonni</w:t>
+      </w:r>
+      <w:r>
+        <w:t xml:space="preserve"> értelmes módon.</w:t>
       </w:r>
     </w:p>
     <w:p>
@@ -20165,74 +20734,122 @@
         <w:t xml:space="preserve"> </w:t>
       </w:r>
       <w:r>
-        <w:t xml:space="preserve">túl sok olyan </w:t>
+        <w:t>túl sok olyan történelmi adata van, amely nem igazán jelentős, akkor találkozhat</w:t>
+      </w:r>
+      <w:r>
+        <w:t>unk</w:t>
+      </w:r>
+      <w:r>
+        <w:t xml:space="preserve"> </w:t>
+      </w:r>
+      <w:r>
+        <w:t>az</w:t>
+      </w:r>
+      <w:r>
+        <w:t xml:space="preserve"> úgynevezett </w:t>
+      </w:r>
+      <w:r>
+        <w:rPr>
+          <w:b/>
+          <w:bCs/>
+          <w:i/>
+          <w:iCs/>
+        </w:rPr>
+        <w:t>koncepció</w:t>
+      </w:r>
+      <w:r>
+        <w:rPr>
+          <w:b/>
+          <w:bCs/>
+          <w:i/>
+          <w:iCs/>
+        </w:rPr>
+        <w:t xml:space="preserve"> áramlással</w:t>
+      </w:r>
+      <w:r>
+        <w:t xml:space="preserve">. </w:t>
+      </w:r>
+      <w:r>
+        <w:t>Az idő múlásával a bemeneti adatok (X) és a címkék (Y) között változik a kapcsolat.</w:t>
+      </w:r>
+      <w:r>
+        <w:t xml:space="preserve"> A gépi tanulási modellek nem tudnak lépést </w:t>
       </w:r>
       <w:r>
         <w:lastRenderedPageBreak/>
-        <w:t>történelmi adata van, amely nem igazán jelentős, akkor találkozhat</w:t>
-      </w:r>
-      <w:r>
-        <w:t>unk</w:t>
+        <w:t>tartani</w:t>
+      </w:r>
+      <w:r>
+        <w:t xml:space="preserve"> az új bemenetekkel</w:t>
+      </w:r>
+      <w:r>
+        <w:t xml:space="preserve">, mert túl sok történelmi </w:t>
+      </w:r>
+      <w:r>
+        <w:t>adat van.</w:t>
       </w:r>
       <w:r>
         <w:t xml:space="preserve"> </w:t>
       </w:r>
       <w:r>
-        <w:t>az</w:t>
-      </w:r>
-      <w:r>
-        <w:t xml:space="preserve"> úgynevezett koncepció</w:t>
-      </w:r>
-      <w:r>
-        <w:t xml:space="preserve"> áramlással</w:t>
-      </w:r>
-      <w:r>
-        <w:t xml:space="preserve">. </w:t>
-      </w:r>
-      <w:r>
-        <w:t>Az idő múlásával a bemeneti adatok (X) és a címkék (Y) között változik a kapcsolat.</w:t>
-      </w:r>
-      <w:r>
-        <w:t xml:space="preserve"> A gépi tanulási modellek nem tudnak lépést tartani</w:t>
-      </w:r>
-      <w:r>
-        <w:t xml:space="preserve"> az új bemenetekkel</w:t>
-      </w:r>
-      <w:r>
-        <w:t xml:space="preserve">, mert túl sok történelmi </w:t>
-      </w:r>
-      <w:r>
-        <w:t>adat van.</w:t>
+        <w:t>K</w:t>
+      </w:r>
+      <w:r>
+        <w:t xml:space="preserve">övetkezésképpen a </w:t>
+      </w:r>
+      <w:r>
+        <w:t xml:space="preserve">modell </w:t>
+      </w:r>
+      <w:r>
+        <w:t>teljesítmény</w:t>
+      </w:r>
+      <w:r>
+        <w:t>e hanyatlik</w:t>
+      </w:r>
+      <w:r>
+        <w:t>. A koncepció</w:t>
+      </w:r>
+      <w:r>
+        <w:t xml:space="preserve"> áramlás</w:t>
+      </w:r>
+      <w:r>
+        <w:t xml:space="preserve"> lényegében azt jelenti, hogy gépi tanulási modell folyamatosan </w:t>
+      </w:r>
+      <w:r>
+        <w:rPr>
+          <w:b/>
+          <w:bCs/>
+          <w:i/>
+          <w:iCs/>
+        </w:rPr>
+        <w:t>figyeli</w:t>
       </w:r>
       <w:r>
         <w:t xml:space="preserve"> </w:t>
       </w:r>
       <w:r>
-        <w:t>K</w:t>
-      </w:r>
-      <w:r>
-        <w:t xml:space="preserve">övetkezésképpen a </w:t>
-      </w:r>
-      <w:r>
-        <w:t xml:space="preserve">modell </w:t>
-      </w:r>
-      <w:r>
-        <w:t>teljesítmény</w:t>
-      </w:r>
-      <w:r>
-        <w:t>e hanyatlik</w:t>
-      </w:r>
-      <w:r>
-        <w:t>. A koncepció</w:t>
-      </w:r>
-      <w:r>
-        <w:t xml:space="preserve"> áramlás</w:t>
-      </w:r>
-      <w:r>
-        <w:t xml:space="preserve"> lényegében azt jelenti, hogy gépi tanulási modell folyamatosan figyeli az elavult, már nem jelentős</w:t>
-      </w:r>
-      <w:r>
-        <w:t xml:space="preserve"> adatrekordokat</w:t>
+        <w:rPr>
+          <w:b/>
+          <w:bCs/>
+          <w:i/>
+          <w:iCs/>
+        </w:rPr>
+        <w:t>az elavult</w:t>
+      </w:r>
+      <w:r>
+        <w:t>, már nem jelentős</w:t>
+      </w:r>
+      <w:r>
+        <w:t xml:space="preserve"> </w:t>
+      </w:r>
+      <w:r>
+        <w:rPr>
+          <w:b/>
+          <w:bCs/>
+          <w:i/>
+          <w:iCs/>
+        </w:rPr>
+        <w:t>adatrekordokat</w:t>
       </w:r>
       <w:r>
         <w:t xml:space="preserve">. </w:t>
@@ -20372,7 +20989,13 @@
         <w:jc w:val="both"/>
       </w:pPr>
       <w:r>
-        <w:t>Elavult történelmi adatokkal és a sodródás fogalmával elég nehéz foglalkozni. A dimenzió átka könnyebben megoldható probléma.</w:t>
+        <w:t>Elavult történelmi adatok</w:t>
+      </w:r>
+      <w:r>
+        <w:t xml:space="preserve">kal </w:t>
+      </w:r>
+      <w:r>
+        <w:t>elég nehéz foglalkozni. A dimenzió átka könnyebben megoldható probléma.</w:t>
       </w:r>
     </w:p>
     <w:p>
@@ -20410,7 +21033,19 @@
       </w:r>
       <w:proofErr w:type="spellEnd"/>
       <w:r>
-        <w:t>): Statisztikai technikák segítségével kiválasztjuk azokat a jellemzőket, amelyek relevánsak számunkra.</w:t>
+        <w:t xml:space="preserve">): Statisztikai technikák segítségével </w:t>
+      </w:r>
+      <w:r>
+        <w:rPr>
+          <w:b/>
+          <w:bCs/>
+          <w:i/>
+          <w:iCs/>
+        </w:rPr>
+        <w:t>kiválaszt</w:t>
+      </w:r>
+      <w:r>
+        <w:t>juk azokat a jellemzőket, amelyek relevánsak számunkra.</w:t>
       </w:r>
     </w:p>
     <w:p>
@@ -20448,7 +21083,19 @@
       </w:r>
       <w:proofErr w:type="spellEnd"/>
       <w:r>
-        <w:t>): A jellemző tervezéssel összevonhatjuk az alacsony szintű és részletezett jellemzőket olyan hasznos jellemzőkbe, amelyek kevésbé szemcsések. Kombinálhatjuk a funkciókat is, hogy javítsuk a prediktív erejüket.</w:t>
+        <w:t xml:space="preserve">): A jellemző tervezéssel </w:t>
+      </w:r>
+      <w:r>
+        <w:rPr>
+          <w:b/>
+          <w:bCs/>
+          <w:i/>
+          <w:iCs/>
+        </w:rPr>
+        <w:t>összevon</w:t>
+      </w:r>
+      <w:r>
+        <w:t>hatjuk az alacsony szintű és részletezett jellemzőket olyan hasznos jellemzőkbe, amelyek kevésbé szemcsések. Kombinálhatjuk a funkciókat is, hogy javítsuk a prediktív erejüket.</w:t>
       </w:r>
     </w:p>
     <w:p>
@@ -20470,7 +21117,19 @@
         <w:t>Dimenzió csökkentés</w:t>
       </w:r>
       <w:r>
-        <w:t>: Elvégezhetünk dimenziócsökkentést. Itt csökkenthetjük adatainak bonyolultságát anélkül, hogy elveszítenénk az információkat. Ennek egyik módja az, ha adatokat új tengely mentén kerül átirányításra. Ezáltal elérjük az adatokban meglévő maximális varianciát.</w:t>
+        <w:t xml:space="preserve">: Elvégezhetünk dimenziócsökkentést. Itt csökkenthetjük adatainak bonyolultságát anélkül, hogy elveszítenénk az információkat. Ennek egyik módja az, ha adatokat </w:t>
+      </w:r>
+      <w:r>
+        <w:rPr>
+          <w:b/>
+          <w:bCs/>
+          <w:i/>
+          <w:iCs/>
+        </w:rPr>
+        <w:t>új tengely mentén</w:t>
+      </w:r>
+      <w:r>
+        <w:t xml:space="preserve"> kerül átirányításra. Ezáltal elérjük az adatokban meglévő maximális varianciát.</w:t>
       </w:r>
     </w:p>
     <w:p>
@@ -20509,13 +21168,46 @@
         <w:t xml:space="preserve"> a </w:t>
       </w:r>
       <w:r>
+        <w:rPr>
+          <w:b/>
+          <w:bCs/>
+          <w:i/>
+          <w:iCs/>
+        </w:rPr>
         <w:t xml:space="preserve">koncepció </w:t>
       </w:r>
       <w:r>
-        <w:t xml:space="preserve">hierarchia kifejezéssel. Ez egy olyan leképezés, amely nagyon alacsony szintű </w:t>
-      </w:r>
-      <w:r>
-        <w:t>jellemzőket</w:t>
+        <w:rPr>
+          <w:b/>
+          <w:bCs/>
+          <w:i/>
+          <w:iCs/>
+        </w:rPr>
+        <w:t>hierarchia</w:t>
+      </w:r>
+      <w:r>
+        <w:t xml:space="preserve"> kifejezéssel. Ez egy olyan leképezés, amely nagyon </w:t>
+      </w:r>
+      <w:r>
+        <w:rPr>
+          <w:b/>
+          <w:bCs/>
+          <w:i/>
+          <w:iCs/>
+        </w:rPr>
+        <w:t xml:space="preserve">alacsony szintű </w:t>
+      </w:r>
+      <w:r>
+        <w:rPr>
+          <w:b/>
+          <w:bCs/>
+          <w:i/>
+          <w:iCs/>
+        </w:rPr>
+        <w:t>jellemzők</w:t>
+      </w:r>
+      <w:r>
+        <w:t>et</w:t>
       </w:r>
       <w:r>
         <w:t xml:space="preserve"> kombinálj</w:t>
@@ -20524,9 +21216,27 @@
         <w:t>uk</w:t>
       </w:r>
       <w:r>
-        <w:t xml:space="preserve"> általánosabban használható </w:t>
-      </w:r>
-      <w:r>
+        <w:t xml:space="preserve"> </w:t>
+      </w:r>
+      <w:r>
+        <w:rPr>
+          <w:b/>
+          <w:bCs/>
+          <w:i/>
+          <w:iCs/>
+        </w:rPr>
+        <w:t>általánosabb</w:t>
+      </w:r>
+      <w:r>
+        <w:t xml:space="preserve">an használható </w:t>
+      </w:r>
+      <w:r>
+        <w:rPr>
+          <w:b/>
+          <w:bCs/>
+          <w:i/>
+          <w:iCs/>
+        </w:rPr>
         <w:t>jellemzőkbe</w:t>
       </w:r>
       <w:r>
@@ -20573,7 +21283,19 @@
         <w:jc w:val="both"/>
       </w:pPr>
       <w:r>
-        <w:t>A nem reprezentatív adatoknak számos megnyilvánulása van. Az egyik az, hogy csak rossz tulajdonságokat táplálunk be a modellbe, de vannak más megnyilvánulásai is. Lehetséges, hogy az összegyűjtött adatok hibákat tartalmaznak. Bizonyos szempontból pontatlan és a hibá</w:t>
+        <w:t xml:space="preserve">A nem reprezentatív adatoknak számos megnyilvánulása van. Az egyik az, hogy csak </w:t>
+      </w:r>
+      <w:r>
+        <w:rPr>
+          <w:b/>
+          <w:bCs/>
+          <w:i/>
+          <w:iCs/>
+        </w:rPr>
+        <w:t>rossz tulajdonság</w:t>
+      </w:r>
+      <w:r>
+        <w:t>okat táplálunk be a modellbe, de vannak más megnyilvánulásai is. Lehetséges, hogy az összegyűjtött adatok hibákat tartalmaznak. Bizonyos szempontból pontatlan és a hibá</w:t>
       </w:r>
       <w:r>
         <w:t>k</w:t>
@@ -20627,7 +21349,13 @@
         <w:t>előítélettel rendelkeznek</w:t>
       </w:r>
       <w:r>
-        <w:t xml:space="preserve">. Tegyük fel, hogy öt érzékelőből gyűjt adatokat, öt különböző országban, és van egy olyan érzékelő, amely nem működik mindig. </w:t>
+        <w:t>. Tegyük fel, hogy öt érzékelőből gyűjt</w:t>
+      </w:r>
+      <w:r>
+        <w:t>ünk</w:t>
+      </w:r>
+      <w:r>
+        <w:t xml:space="preserve"> adatokat, öt különböző országban, és van egy olyan érzékelő, amely nem működik mindig. </w:t>
       </w:r>
       <w:r>
         <w:t>Az a</w:t>
@@ -20729,11 +21457,7 @@
         <w:t>Í</w:t>
       </w:r>
       <w:r>
-        <w:t xml:space="preserve">gy reprezentatív </w:t>
-      </w:r>
-      <w:r>
-        <w:lastRenderedPageBreak/>
-        <w:t>mint</w:t>
+        <w:t>gy reprezentatív mint</w:t>
       </w:r>
       <w:r>
         <w:t>át</w:t>
@@ -20799,6 +21523,7 @@
         <w:rPr>
           <w:rFonts w:ascii="Arial" w:hAnsi="Arial" w:cs="Arial"/>
         </w:rPr>
+        <w:lastRenderedPageBreak/>
         <w:t>Hiányzó, kiugró értékek</w:t>
       </w:r>
     </w:p>
@@ -20844,13 +21569,7 @@
         <w:t>jük</w:t>
       </w:r>
       <w:r>
-        <w:t xml:space="preserve"> a hiányzó adatokat és a kiugró értékeket. </w:t>
-      </w:r>
-      <w:r>
-        <w:t>Folytassuk</w:t>
-      </w:r>
-      <w:r>
-        <w:t xml:space="preserve"> és beszéljünk az ismétlődő adatokról.</w:t>
+        <w:t xml:space="preserve"> a hiányzó adatokat és a kiugró értékeket.</w:t>
       </w:r>
     </w:p>
     <w:p>
@@ -20881,7 +21600,31 @@
         <w:t>ünk</w:t>
       </w:r>
       <w:r>
-        <w:t xml:space="preserve">, előfordulhat, hogy vannak duplikátumok. Ha az adatokat másodpéldányként lehet megjelölni, a problémát nagyon könnyű megoldani. Egyszerűen csak </w:t>
+        <w:t xml:space="preserve">, előfordulhat, hogy vannak duplikátumok. Ha az adatokat </w:t>
+      </w:r>
+      <w:r>
+        <w:rPr>
+          <w:b/>
+          <w:bCs/>
+          <w:i/>
+          <w:iCs/>
+        </w:rPr>
+        <w:t>másodpéldányként</w:t>
+      </w:r>
+      <w:r>
+        <w:t xml:space="preserve"> lehet </w:t>
+      </w:r>
+      <w:r>
+        <w:rPr>
+          <w:b/>
+          <w:bCs/>
+          <w:i/>
+          <w:iCs/>
+        </w:rPr>
+        <w:t>megjelölni</w:t>
+      </w:r>
+      <w:r>
+        <w:t xml:space="preserve">, a problémát nagyon könnyű megoldani. Egyszerűen csak </w:t>
       </w:r>
       <w:r>
         <w:t>másolatot</w:t>
@@ -21136,10 +21879,31 @@
         <w:t xml:space="preserve"> is nevezik</w:t>
       </w:r>
       <w:r>
-        <w:t>. Itt egy teljes rekord</w:t>
-      </w:r>
-      <w:r>
-        <w:t xml:space="preserve"> kerül törlésre</w:t>
+        <w:t xml:space="preserve">. Itt egy </w:t>
+      </w:r>
+      <w:r>
+        <w:rPr>
+          <w:b/>
+          <w:bCs/>
+          <w:i/>
+          <w:iCs/>
+        </w:rPr>
+        <w:t>teljes rekord</w:t>
+      </w:r>
+      <w:r>
+        <w:t xml:space="preserve"> kerül </w:t>
+      </w:r>
+      <w:r>
+        <w:rPr>
+          <w:b/>
+          <w:bCs/>
+          <w:i/>
+          <w:iCs/>
+        </w:rPr>
+        <w:t>törlés</w:t>
+      </w:r>
+      <w:r>
+        <w:t>re</w:t>
       </w:r>
       <w:r>
         <w:t>, amely megfelel az adatkészlet egy sorának</w:t>
@@ -21181,7 +21945,16 @@
         <w:t xml:space="preserve"> </w:t>
       </w:r>
       <w:r>
-        <w:t>előítélethez</w:t>
+        <w:rPr>
+          <w:b/>
+          <w:bCs/>
+          <w:i/>
+          <w:iCs/>
+        </w:rPr>
+        <w:t>előítélet</w:t>
+      </w:r>
+      <w:r>
+        <w:t>hez</w:t>
       </w:r>
       <w:r>
         <w:t xml:space="preserve"> vezethet, mert megszabadul</w:t>
@@ -21202,17 +21975,89 @@
         <w:t xml:space="preserve">csak </w:t>
       </w:r>
       <w:r>
-        <w:t xml:space="preserve">egy irreleváns mezőnek hiányzik az értéke. A listán belüli </w:t>
-      </w:r>
-      <w:r>
+        <w:t xml:space="preserve">egy irreleváns mezőnek hiányzik az értéke. A listán belüli törlés a gyakorlatban a legelterjedtebb módszer, mert </w:t>
+      </w:r>
+      <w:r>
+        <w:rPr>
+          <w:b/>
+          <w:bCs/>
+          <w:i/>
+          <w:iCs/>
+        </w:rPr>
+        <w:t>egyszerű</w:t>
+      </w:r>
+      <w:r>
+        <w:t xml:space="preserve">, viszont </w:t>
+      </w:r>
+      <w:r>
+        <w:t xml:space="preserve">ez több problémához is vezethet. </w:t>
+      </w:r>
+    </w:p>
+    <w:p>
+      <w:pPr>
+        <w:ind w:left="0" w:firstLine="0"/>
+        <w:jc w:val="both"/>
+      </w:pPr>
+      <w:r>
+        <w:rPr>
+          <w:b/>
+          <w:bCs/>
+          <w:i/>
+          <w:iCs/>
+        </w:rPr>
         <w:lastRenderedPageBreak/>
-        <w:t>törlés a gyakorlatban a legelterjedtebb módszer, mert egyszerű</w:t>
-      </w:r>
-      <w:r>
-        <w:t xml:space="preserve">, viszont </w:t>
-      </w:r>
-      <w:r>
-        <w:t xml:space="preserve">ez több problémához is vezethet. </w:t>
+        <w:t>N</w:t>
+      </w:r>
+      <w:r>
+        <w:rPr>
+          <w:b/>
+          <w:bCs/>
+          <w:i/>
+          <w:iCs/>
+        </w:rPr>
+        <w:t>agymértékben csökken</w:t>
+      </w:r>
+      <w:r>
+        <w:rPr>
+          <w:b/>
+          <w:bCs/>
+          <w:i/>
+          <w:iCs/>
+        </w:rPr>
+        <w:t>het</w:t>
+      </w:r>
+      <w:r>
+        <w:t xml:space="preserve"> a </w:t>
+      </w:r>
+      <w:r>
+        <w:rPr>
+          <w:b/>
+          <w:bCs/>
+          <w:i/>
+          <w:iCs/>
+        </w:rPr>
+        <w:t>minta méret</w:t>
+      </w:r>
+      <w:r>
+        <w:t>e</w:t>
+      </w:r>
+      <w:r>
+        <w:t xml:space="preserve">. Ha nincs sok rekord, akkor olyan helyzetbe kerülhet, hogy nincs elegendő adat a gépi tanulási modell betanításához. </w:t>
+      </w:r>
+      <w:r>
+        <w:t>Például</w:t>
+      </w:r>
+      <w:r>
+        <w:t xml:space="preserve"> </w:t>
+      </w:r>
+      <w:r>
+        <w:t>egy jellemző értékei mind hiányoznak, mert az tegyük fel egy másik érzékelő jegyzi fel azokat.</w:t>
+      </w:r>
+      <w:r>
+        <w:t xml:space="preserve"> </w:t>
+      </w:r>
+      <w:r>
+        <w:t>Miután kidobunk minden rekordot a bizonyos érzékelőről az jelentős torzítást eredményez.</w:t>
       </w:r>
     </w:p>
     <w:p>
@@ -21221,87 +22066,75 @@
         <w:jc w:val="both"/>
       </w:pPr>
       <w:r>
-        <w:t>N</w:t>
-      </w:r>
-      <w:r>
-        <w:t>agymértékben csökken</w:t>
-      </w:r>
-      <w:r>
-        <w:t>het</w:t>
-      </w:r>
-      <w:r>
-        <w:t xml:space="preserve"> a minta méret</w:t>
-      </w:r>
-      <w:r>
-        <w:t>e</w:t>
-      </w:r>
-      <w:r>
-        <w:t xml:space="preserve">. Ha nincs sok rekord, akkor olyan helyzetbe kerülhet, hogy nincs elegendő adat a gépi tanulási modell betanításához. </w:t>
-      </w:r>
-      <w:r>
-        <w:t>Például</w:t>
+        <w:t xml:space="preserve">Tehát világos, hogy a teljes rekordok eldobása, amelyekből hiányzik néhány mező, nem nagyszerű </w:t>
+      </w:r>
+      <w:r>
+        <w:t>megoldás</w:t>
+      </w:r>
+      <w:r>
+        <w:t xml:space="preserve">, ezért a </w:t>
+      </w:r>
+      <w:r>
+        <w:rPr>
+          <w:b/>
+          <w:bCs/>
+          <w:i/>
+          <w:iCs/>
+        </w:rPr>
+        <w:t>kitöltés</w:t>
+      </w:r>
+      <w:r>
+        <w:t>re</w:t>
+      </w:r>
+      <w:r>
+        <w:t xml:space="preserve"> térünk át</w:t>
+      </w:r>
+      <w:r>
+        <w:t>.</w:t>
       </w:r>
       <w:r>
         <w:t xml:space="preserve"> </w:t>
       </w:r>
       <w:r>
-        <w:t>egy jellemző értékei mind hiányoznak, mert az tegyük fel egy másik érzékelő jegyzi fel azokat.</w:t>
+        <w:t>Ilyenkor a</w:t>
+      </w:r>
+      <w:r>
+        <w:t xml:space="preserve"> hiányzó oszlopértékeket </w:t>
+      </w:r>
+      <w:r>
+        <w:t>egészítjük ki</w:t>
+      </w:r>
+      <w:r>
+        <w:t>, ahelyett, hogy a rekordokat</w:t>
+      </w:r>
+      <w:r>
+        <w:t xml:space="preserve"> törölnénk</w:t>
+      </w:r>
+      <w:r>
+        <w:t xml:space="preserve">. A hiányzó értékek a már rendelkezésre álló </w:t>
+      </w:r>
+      <w:r>
+        <w:rPr>
+          <w:b/>
+          <w:bCs/>
+          <w:i/>
+          <w:iCs/>
+        </w:rPr>
+        <w:t>adatokból</w:t>
       </w:r>
       <w:r>
         <w:t xml:space="preserve"> </w:t>
       </w:r>
       <w:r>
-        <w:t>Miután kidobunk minden rekordot a bizonyos érzékelőről az jelentős torzítást eredményez.</w:t>
-      </w:r>
-    </w:p>
-    <w:p>
-      <w:pPr>
-        <w:ind w:left="0" w:firstLine="0"/>
-        <w:jc w:val="both"/>
-      </w:pPr>
-      <w:r>
-        <w:t xml:space="preserve">Tehát világos, hogy a teljes rekordok eldobása, amelyekből hiányzik néhány mező, nem nagyszerű </w:t>
-      </w:r>
-      <w:r>
-        <w:t>megoldás</w:t>
-      </w:r>
-      <w:r>
-        <w:t xml:space="preserve">, ezért a </w:t>
-      </w:r>
-      <w:r>
-        <w:t>kitöltésre</w:t>
-      </w:r>
-      <w:r>
-        <w:t xml:space="preserve"> térünk át</w:t>
-      </w:r>
-      <w:r>
-        <w:t>.</w:t>
-      </w:r>
-      <w:r>
-        <w:t xml:space="preserve"> </w:t>
-      </w:r>
-      <w:r>
-        <w:t>Ilyenkor a</w:t>
-      </w:r>
-      <w:r>
-        <w:t xml:space="preserve"> hiányzó oszlopértékeket </w:t>
-      </w:r>
-      <w:r>
-        <w:t>egészítjük ki</w:t>
-      </w:r>
-      <w:r>
-        <w:t>, ahelyett, hogy a rekordokat</w:t>
-      </w:r>
-      <w:r>
-        <w:t xml:space="preserve"> törölnénk</w:t>
-      </w:r>
-      <w:r>
-        <w:t xml:space="preserve">. A hiányzó értékek a már rendelkezésre álló adatokból </w:t>
-      </w:r>
-      <w:r>
         <w:t xml:space="preserve">lehet </w:t>
       </w:r>
       <w:r>
+        <w:rPr>
+          <w:b/>
+          <w:bCs/>
+          <w:i/>
+          <w:iCs/>
+        </w:rPr>
         <w:t>következtet</w:t>
       </w:r>
       <w:r>
@@ -21377,7 +22210,22 @@
         <w:t xml:space="preserve">: </w:t>
       </w:r>
       <w:r>
-        <w:t>A lehető legegyszerűbb módszer az oszlopátlag használata. Feltételezheti, hogy a hiányzó érték lényegében megegyezik az oszlopban vagy az adott szolgáltatásban szereplő átlagértékkel.</w:t>
+        <w:t xml:space="preserve">A lehető legegyszerűbb módszer az oszlopátlag használata. </w:t>
+      </w:r>
+      <w:r>
+        <w:t xml:space="preserve">A </w:t>
+      </w:r>
+      <w:r>
+        <w:t xml:space="preserve">hiányzó érték lényegében </w:t>
+      </w:r>
+      <w:r>
+        <w:t>közelít</w:t>
+      </w:r>
+      <w:r>
+        <w:t xml:space="preserve"> az oszlopban szereplő átlagértékkel.</w:t>
+      </w:r>
+      <w:r>
+        <w:t xml:space="preserve"> Mivel az átlag írja le legjobban az adott adatkészletet.</w:t>
       </w:r>
     </w:p>
     <w:p>
@@ -21402,7 +22250,7 @@
         <w:t xml:space="preserve">: </w:t>
       </w:r>
       <w:r>
-        <w:t>További nagyon hasonló lehetőségek az adott oszlop mediánértékének vagy az adott oszlop módjának használata.</w:t>
+        <w:t>További nagyon hasonló lehetőségek az adott oszlop mediánértékének használata.</w:t>
       </w:r>
     </w:p>
     <w:p>
@@ -21541,7 +22389,31 @@
         <w:t>kritérium alapú kitöltés</w:t>
       </w:r>
       <w:r>
-        <w:t>. Az összes bejegyzést fontos kritériumok alapján rendez</w:t>
+        <w:t xml:space="preserve">. Az összes bejegyzést fontos </w:t>
+      </w:r>
+      <w:r>
+        <w:rPr>
+          <w:b/>
+          <w:bCs/>
+          <w:i/>
+          <w:iCs/>
+        </w:rPr>
+        <w:t>kritérium</w:t>
+      </w:r>
+      <w:r>
+        <w:t xml:space="preserve">ok </w:t>
+      </w:r>
+      <w:r>
+        <w:rPr>
+          <w:b/>
+          <w:bCs/>
+          <w:i/>
+          <w:iCs/>
+        </w:rPr>
+        <w:t>alapján</w:t>
+      </w:r>
+      <w:r>
+        <w:t xml:space="preserve"> rendez</w:t>
       </w:r>
       <w:r>
         <w:t>ük.</w:t>
@@ -21571,7 +22443,16 @@
         <w:t xml:space="preserve">az </w:t>
       </w:r>
       <w:r>
-        <w:t>utoljára átvitt megfigyelésnek nevezzük.</w:t>
+        <w:rPr>
+          <w:b/>
+          <w:bCs/>
+          <w:i/>
+          <w:iCs/>
+        </w:rPr>
+        <w:t>utoljára átvitt megfigyelés</w:t>
+      </w:r>
+      <w:r>
+        <w:t>nek nevezzük.</w:t>
       </w:r>
       <w:r>
         <w:t xml:space="preserve"> Tehát</w:t>
@@ -21659,17 +22540,40 @@
         <w:t xml:space="preserve"> hogy </w:t>
       </w:r>
       <w:r>
-        <w:t xml:space="preserve">minden hiányzó érték helyett az összes rendelkezésre álló érték átlagát helyettesíti. Az átlagos helyettesítés gyengíti az összefüggéseket az adatok oszlopai között. Amikor lényegében azt mondod, hogy ez egy átlagos adatpont, akkor nincs semmi </w:t>
-      </w:r>
-      <w:r>
-        <w:lastRenderedPageBreak/>
-        <w:t>különös, gyengíted a korrelációkat</w:t>
+        <w:t xml:space="preserve">minden hiányzó érték helyett az összes rendelkezésre álló érték átlagát helyettesíti. Az átlagos helyettesítés gyengíti az összefüggéseket az adatok oszlopai között. Amikor lényegében azt mondod, hogy ez egy átlagos adatpont, akkor nincs semmi különös, </w:t>
+      </w:r>
+      <w:r>
+        <w:rPr>
+          <w:b/>
+          <w:bCs/>
+          <w:i/>
+          <w:iCs/>
+        </w:rPr>
+        <w:t>gyeng</w:t>
+      </w:r>
+      <w:r>
+        <w:rPr>
+          <w:b/>
+          <w:bCs/>
+          <w:i/>
+          <w:iCs/>
+        </w:rPr>
+        <w:t>ül</w:t>
+      </w:r>
+      <w:r>
+        <w:rPr>
+          <w:b/>
+          <w:bCs/>
+          <w:i/>
+          <w:iCs/>
+        </w:rPr>
+        <w:t xml:space="preserve"> a korreláció</w:t>
       </w:r>
       <w:r>
         <w:t>. E</w:t>
       </w:r>
       <w:r>
-        <w:t>z problematikus lehet, ha kétváltozós elemzést vagy elemzést végz</w:t>
+        <w:t>z problematikus lehet, ha kétváltozós elemzést végz</w:t>
       </w:r>
       <w:r>
         <w:t>ünk</w:t>
@@ -21724,6 +22628,7 @@
           <w:b/>
           <w:bCs/>
         </w:rPr>
+        <w:lastRenderedPageBreak/>
         <w:t>Hiányzó adat előrejelzés</w:t>
       </w:r>
     </w:p>
@@ -21766,10 +22671,43 @@
         <w:t xml:space="preserve"> </w:t>
       </w:r>
       <w:r>
-        <w:t>A modell előre jelzi</w:t>
-      </w:r>
-      <w:r>
-        <w:t xml:space="preserve"> a hiányzó oszlopokat más oszlopértékek alapján. Ennek a technikának az alkalmazása </w:t>
+        <w:t xml:space="preserve">A modell </w:t>
+      </w:r>
+      <w:r>
+        <w:rPr>
+          <w:b/>
+          <w:bCs/>
+          <w:i/>
+          <w:iCs/>
+        </w:rPr>
+        <w:t>előre jelzi</w:t>
+      </w:r>
+      <w:r>
+        <w:t xml:space="preserve"> a hiányzó oszlopokat </w:t>
+      </w:r>
+      <w:r>
+        <w:rPr>
+          <w:b/>
+          <w:bCs/>
+          <w:i/>
+          <w:iCs/>
+        </w:rPr>
+        <w:t>más oszlop</w:t>
+      </w:r>
+      <w:r>
+        <w:t xml:space="preserve">értékek </w:t>
+      </w:r>
+      <w:r>
+        <w:rPr>
+          <w:b/>
+          <w:bCs/>
+          <w:i/>
+          <w:iCs/>
+        </w:rPr>
+        <w:t>alapján</w:t>
+      </w:r>
+      <w:r>
+        <w:t xml:space="preserve">. Ennek a technikának az alkalmazása </w:t>
       </w:r>
       <w:r>
         <w:t>megmutatja</w:t>
@@ -21839,7 +22777,43 @@
         <w:jc w:val="both"/>
       </w:pPr>
       <w:r>
-        <w:t>Két lépést tudunk elkülöníteni, mikor kiugró adatokkal dolgozunk. Az első lépés az adatokban létező kiugró értékek azonosítása. A második lépés ezeknek a kiugró értékeknek a kezelése.</w:t>
+        <w:t xml:space="preserve">Két lépést tudunk elkülöníteni, mikor kiugró adatokkal dolgozunk. Az első lépés az adatokban létező </w:t>
+      </w:r>
+      <w:r>
+        <w:rPr>
+          <w:b/>
+          <w:bCs/>
+          <w:i/>
+          <w:iCs/>
+        </w:rPr>
+        <w:t>kiugró értékek azonosítása</w:t>
+      </w:r>
+      <w:r>
+        <w:t xml:space="preserve">. A második lépés ezeknek a </w:t>
+      </w:r>
+      <w:r>
+        <w:rPr>
+          <w:b/>
+          <w:bCs/>
+          <w:i/>
+          <w:iCs/>
+        </w:rPr>
+        <w:t>kiugró értékek</w:t>
+      </w:r>
+      <w:r>
+        <w:t xml:space="preserve">nek a </w:t>
+      </w:r>
+      <w:r>
+        <w:rPr>
+          <w:b/>
+          <w:bCs/>
+          <w:i/>
+          <w:iCs/>
+        </w:rPr>
+        <w:t>kezelése</w:t>
+      </w:r>
+      <w:r>
+        <w:t>.</w:t>
       </w:r>
     </w:p>
     <w:p>
@@ -22048,33 +23022,33 @@
         <w:jc w:val="both"/>
       </w:pPr>
       <w:r>
+        <w:t>Kezdjük azzal, hogy megbeszéljük, hogyan tudjuk azonosítani a kiugró értékeket a két megvitatott technika segítségével.</w:t>
+      </w:r>
+    </w:p>
+    <w:p>
+      <w:pPr>
+        <w:ind w:left="0" w:firstLine="0"/>
+        <w:jc w:val="both"/>
+        <w:rPr>
+          <w:b/>
+          <w:bCs/>
+        </w:rPr>
+      </w:pPr>
+      <w:r>
+        <w:rPr>
+          <w:b/>
+          <w:bCs/>
+        </w:rPr>
+        <w:t>Távolság az átlagtól</w:t>
+      </w:r>
+    </w:p>
+    <w:p>
+      <w:pPr>
+        <w:ind w:left="0" w:firstLine="0"/>
+        <w:jc w:val="both"/>
+      </w:pPr>
+      <w:r>
         <w:lastRenderedPageBreak/>
-        <w:t>Kezdjük azzal, hogy megbeszéljük, hogyan tudjuk azonosítani a kiugró értékeket a két megvitatott technika segítségével.</w:t>
-      </w:r>
-    </w:p>
-    <w:p>
-      <w:pPr>
-        <w:ind w:left="0" w:firstLine="0"/>
-        <w:jc w:val="both"/>
-        <w:rPr>
-          <w:b/>
-          <w:bCs/>
-        </w:rPr>
-      </w:pPr>
-      <w:r>
-        <w:rPr>
-          <w:b/>
-          <w:bCs/>
-        </w:rPr>
-        <w:t>Távolság az átlagtól</w:t>
-      </w:r>
-    </w:p>
-    <w:p>
-      <w:pPr>
-        <w:ind w:left="0" w:firstLine="0"/>
-        <w:jc w:val="both"/>
-      </w:pPr>
-      <w:r>
         <w:t>Az adatok bármely jellemzőjének átlaga</w:t>
       </w:r>
       <w:r>
@@ -22163,10 +23137,28 @@
         <w:t xml:space="preserve">Az adataiban szereplő kiugró értékek azonosításának másik módja az, ha megmérjük azok távolságát </w:t>
       </w:r>
       <w:r>
-        <w:t>a modell által</w:t>
-      </w:r>
-      <w:r>
-        <w:t xml:space="preserve"> illesztett vonaltól. </w:t>
+        <w:t xml:space="preserve">a </w:t>
+      </w:r>
+      <w:r>
+        <w:rPr>
+          <w:b/>
+          <w:bCs/>
+          <w:i/>
+          <w:iCs/>
+        </w:rPr>
+        <w:t>modell által</w:t>
+      </w:r>
+      <w:r>
+        <w:rPr>
+          <w:b/>
+          <w:bCs/>
+          <w:i/>
+          <w:iCs/>
+        </w:rPr>
+        <w:t xml:space="preserve"> illesztett vonal</w:t>
+      </w:r>
+      <w:r>
+        <w:t xml:space="preserve">tól. </w:t>
       </w:r>
       <w:r>
         <w:t>Tegyük fel, hogy van egy kétdimenziós adathalmazunk. Ebben az esetben</w:t>
@@ -22190,7 +23182,7 @@
         <w:t>A</w:t>
       </w:r>
       <w:r>
-        <w:t xml:space="preserve"> kiugró értékek lényegében olyan adatpontok, amelyek nem </w:t>
+        <w:t xml:space="preserve"> kiugró értékek lényegében olyan adatpontok, amelyek </w:t>
       </w:r>
       <w:r>
         <w:t xml:space="preserve">távol vannak az </w:t>
@@ -22321,7 +23313,31 @@
         <w:t>Ekkor é</w:t>
       </w:r>
       <w:r>
-        <w:t>rdemes lehet teljesen megszabadulnia ettől a rekordtól, ha a rekord összes attribútuma hibás.</w:t>
+        <w:t xml:space="preserve">rdemes lehet teljesen </w:t>
+      </w:r>
+      <w:r>
+        <w:rPr>
+          <w:b/>
+          <w:bCs/>
+          <w:i/>
+          <w:iCs/>
+        </w:rPr>
+        <w:t>megszabadulni</w:t>
+      </w:r>
+      <w:r>
+        <w:t xml:space="preserve">a ettől </w:t>
+      </w:r>
+      <w:r>
+        <w:rPr>
+          <w:b/>
+          <w:bCs/>
+          <w:i/>
+          <w:iCs/>
+        </w:rPr>
+        <w:t>a rekordtól</w:t>
+      </w:r>
+      <w:r>
+        <w:t>, ha a rekord összes attribútuma hibás.</w:t>
       </w:r>
     </w:p>
     <w:p>
@@ -22333,7 +23349,25 @@
         <w:t>H</w:t>
       </w:r>
       <w:r>
-        <w:t xml:space="preserve">a egy sorra vagy egy rekordra vonatkozik, ha úgy érzi, hogy csak egy attribútum van tévesen rögzítve, akkor érdemes ezt a kiugró értéket átlagnak beállítani, és nem </w:t>
+        <w:t>a egy sorra vagy egy rekordra vonatkozik</w:t>
+      </w:r>
+      <w:r>
+        <w:t xml:space="preserve">, </w:t>
+      </w:r>
+      <w:r>
+        <w:t xml:space="preserve">csak egy attribútum van tévesen rögzítve, akkor érdemes ezt a kiugró értéket </w:t>
+      </w:r>
+      <w:r>
+        <w:rPr>
+          <w:b/>
+          <w:bCs/>
+          <w:i/>
+          <w:iCs/>
+        </w:rPr>
+        <w:t>átlagnak beállítani</w:t>
+      </w:r>
+      <w:r>
+        <w:t xml:space="preserve">, és nem </w:t>
       </w:r>
       <w:r>
         <w:t>kidobni</w:t>
@@ -22402,7 +23436,19 @@
         <w:t xml:space="preserve"> </w:t>
       </w:r>
       <w:r>
-        <w:t>A standardizálás a</w:t>
+        <w:t xml:space="preserve">A </w:t>
+      </w:r>
+      <w:r>
+        <w:rPr>
+          <w:b/>
+          <w:bCs/>
+          <w:i/>
+          <w:iCs/>
+        </w:rPr>
+        <w:t>standardizálás</w:t>
+      </w:r>
+      <w:r>
+        <w:t xml:space="preserve"> a</w:t>
       </w:r>
       <w:r>
         <w:t>z összes adatpontot kifejezze az átlagtól való eltérés</w:t>
@@ -22414,10 +23460,28 @@
         <w:t>el. A standardizálás magában foglalja az összes értékből az átlag levonását, így az eredményül kapott</w:t>
       </w:r>
       <w:r>
-        <w:t xml:space="preserve"> érték</w:t>
-      </w:r>
-      <w:r>
-        <w:t xml:space="preserve"> skálázott. </w:t>
+        <w:t xml:space="preserve"> </w:t>
+      </w:r>
+      <w:r>
+        <w:rPr>
+          <w:b/>
+          <w:bCs/>
+          <w:i/>
+          <w:iCs/>
+        </w:rPr>
+        <w:t>érték</w:t>
+      </w:r>
+      <w:r>
+        <w:rPr>
+          <w:b/>
+          <w:bCs/>
+          <w:i/>
+          <w:iCs/>
+        </w:rPr>
+        <w:t xml:space="preserve"> skálázott</w:t>
+      </w:r>
+      <w:r>
+        <w:t xml:space="preserve">. </w:t>
       </w:r>
       <w:r>
         <w:t>A</w:t>
@@ -22657,43 +23721,61 @@
         <w:ind w:left="0" w:firstLine="0"/>
       </w:pPr>
       <w:r>
+        <w:t>A kategóriák a megengedett értékek véges halmaza.</w:t>
+      </w:r>
+      <w:r>
+        <w:t xml:space="preserve"> </w:t>
+      </w:r>
+      <w:r>
+        <w:t>A diszkrét értékekből vagy kategóriákból álló</w:t>
+      </w:r>
+      <w:r>
+        <w:t xml:space="preserve"> </w:t>
+      </w:r>
+      <w:r>
+        <w:t xml:space="preserve">adatok további két alkategóriára oszthatók, a </w:t>
+      </w:r>
+      <w:r>
+        <w:rPr>
+          <w:b/>
+          <w:bCs/>
+          <w:i/>
+          <w:iCs/>
+        </w:rPr>
+        <w:t>nevesített</w:t>
+      </w:r>
+      <w:r>
+        <w:t xml:space="preserve"> és a </w:t>
+      </w:r>
+      <w:r>
+        <w:rPr>
+          <w:b/>
+          <w:bCs/>
+          <w:i/>
+          <w:iCs/>
+        </w:rPr>
+        <w:t>sorrendi adatok</w:t>
+      </w:r>
+      <w:r>
+        <w:t xml:space="preserve">ra. </w:t>
+      </w:r>
+      <w:r>
+        <w:t>A sorrendi adatok rendezhetők a nevesített adatok, pedig nem.</w:t>
+      </w:r>
+    </w:p>
+    <w:p>
+      <w:r>
         <w:lastRenderedPageBreak/>
-        <w:t>A kategóriák a megengedett értékek véges halmaza.</w:t>
-      </w:r>
-      <w:r>
-        <w:t xml:space="preserve"> </w:t>
-      </w:r>
-      <w:r>
-        <w:t>A diszkrét értékekből vagy kategóriákból álló</w:t>
-      </w:r>
-      <w:r>
-        <w:t xml:space="preserve"> </w:t>
-      </w:r>
-      <w:r>
-        <w:t xml:space="preserve">adatok további két alkategóriára oszthatók, a </w:t>
-      </w:r>
-      <w:r>
-        <w:t>nevesített</w:t>
-      </w:r>
-      <w:r>
-        <w:t xml:space="preserve"> és a </w:t>
-      </w:r>
-      <w:r>
-        <w:t>sorrendi</w:t>
-      </w:r>
-      <w:r>
-        <w:t xml:space="preserve"> adatokra. </w:t>
-      </w:r>
-      <w:r>
-        <w:t>A sorrendi adatok rendezhetők a nevesített adatok, pedig nem.</w:t>
-      </w:r>
-    </w:p>
-    <w:p>
-      <w:r>
         <w:t>A</w:t>
       </w:r>
       <w:r>
-        <w:t xml:space="preserve"> kategorikus adatokat numerikusan kódolni, mielőtt az modellekben felhasználható lenne. </w:t>
+        <w:t xml:space="preserve"> kategorikus adatokat numerikusan kódolni</w:t>
+      </w:r>
+      <w:r>
+        <w:t xml:space="preserve"> kell</w:t>
+      </w:r>
+      <w:r>
+        <w:t xml:space="preserve">, mielőtt az modellekben felhasználható lenne. </w:t>
       </w:r>
       <w:r>
         <w:t>K</w:t>
@@ -22742,7 +23824,7 @@
         </w:rPr>
       </w:pPr>
       <w:r>
-        <w:t>A kategorikus értékek osztályozásra használhatóak, mint a K-</w:t>
+        <w:t>A kategorikus értékek osztályozásra használható a K-</w:t>
       </w:r>
       <w:proofErr w:type="spellStart"/>
       <w:r>
@@ -22844,10 +23926,19 @@
         <w:t xml:space="preserve">a </w:t>
       </w:r>
       <w:r>
-        <w:t>numerikus adat</w:t>
-      </w:r>
-      <w:r>
-        <w:t>ok különböző skálán vannak</w:t>
+        <w:t xml:space="preserve">numerikus </w:t>
+      </w:r>
+      <w:r>
+        <w:rPr>
+          <w:b/>
+          <w:bCs/>
+          <w:i/>
+          <w:iCs/>
+        </w:rPr>
+        <w:t>adatok különböző skálán</w:t>
+      </w:r>
+      <w:r>
+        <w:t xml:space="preserve"> vannak</w:t>
       </w:r>
       <w:r>
         <w:t>,</w:t>
@@ -22873,13 +23964,37 @@
     </w:p>
     <w:p>
       <w:r>
-        <w:t>A numerikus értékek mindig nagyságrend szerint rendezhetők, sajátos rendezéssel vagy rangsorolással rendelkeznek.</w:t>
+        <w:t xml:space="preserve">A numerikus értékek mindig nagyságrend szerint </w:t>
+      </w:r>
+      <w:r>
+        <w:rPr>
+          <w:b/>
+          <w:bCs/>
+          <w:i/>
+          <w:iCs/>
+        </w:rPr>
+        <w:t>rendezhetők</w:t>
+      </w:r>
+      <w:r>
+        <w:t>, sajátos rendezéssel vagy rangsorolással rendelkeznek.</w:t>
       </w:r>
       <w:r>
         <w:t xml:space="preserve"> Ezért a</w:t>
       </w:r>
       <w:r>
-        <w:t xml:space="preserve"> numerikus értékeket folyamatos adatoknak </w:t>
+        <w:t xml:space="preserve"> numerikus értékeket </w:t>
+      </w:r>
+      <w:r>
+        <w:rPr>
+          <w:b/>
+          <w:bCs/>
+          <w:i/>
+          <w:iCs/>
+        </w:rPr>
+        <w:t>folyamatos</w:t>
+      </w:r>
+      <w:r>
+        <w:t xml:space="preserve"> adatoknak </w:t>
       </w:r>
       <w:r>
         <w:t xml:space="preserve">is </w:t>

</xml_diff>

<commit_message>
Look through + cleanup - Data cleaning implementation
</commit_message>
<xml_diff>
--- a/Documents/dolgozat.docx
+++ b/Documents/dolgozat.docx
@@ -11873,7 +11873,6 @@
           <w:r>
             <w:rPr>
               <w:noProof/>
-              <w:lang w:val="en-US"/>
             </w:rPr>
             <w:t>[20]</w:t>
           </w:r>
@@ -24129,10 +24128,40 @@
         <w:t xml:space="preserve"> adatsor</w:t>
       </w:r>
       <w:r>
-        <w:t>ral fogunk foglalkozni, amelyre adattisztítási technikákat kell alkalmazni. Az adatsor kezdeti formába nem áll készen a gépi tanulásra.</w:t>
-      </w:r>
-      <w:r>
-        <w:t xml:space="preserve"> Megtisztítjuk ezt az adatsort, majd feltárjuk, mielőtt illesztenénk egy regressziós modellt.</w:t>
+        <w:t xml:space="preserve">ral fogunk foglalkozni, amelyre adattisztítási technikákat kell alkalmazni. Az </w:t>
+      </w:r>
+      <w:r>
+        <w:rPr>
+          <w:b/>
+          <w:bCs/>
+          <w:i/>
+          <w:iCs/>
+        </w:rPr>
+        <w:t>adatsor</w:t>
+      </w:r>
+      <w:r>
+        <w:t xml:space="preserve"> kezdeti formába </w:t>
+      </w:r>
+      <w:r>
+        <w:rPr>
+          <w:b/>
+          <w:bCs/>
+          <w:i/>
+          <w:iCs/>
+        </w:rPr>
+        <w:t>nem áll készen</w:t>
+      </w:r>
+      <w:r>
+        <w:t xml:space="preserve"> a gépi tanulásra.</w:t>
+      </w:r>
+      <w:r>
+        <w:t xml:space="preserve"> Megtisztítjuk ezt az adatsort, majd feltárjuk, mielőtt illesztenénk egy </w:t>
+      </w:r>
+      <w:r>
+        <w:t>gépi tanulási</w:t>
+      </w:r>
+      <w:r>
+        <w:t xml:space="preserve"> modellt.</w:t>
       </w:r>
     </w:p>
     <w:p>
@@ -24202,9 +24231,24 @@
         <w:t xml:space="preserve">. </w:t>
       </w:r>
       <w:r>
-        <w:t>Több mezőben hiányzó értéke</w:t>
-      </w:r>
-      <w:r>
+        <w:t xml:space="preserve">Több mezőben </w:t>
+      </w:r>
+      <w:r>
+        <w:rPr>
+          <w:b/>
+          <w:bCs/>
+          <w:i/>
+          <w:iCs/>
+        </w:rPr>
+        <w:t>hiányzó értéke</w:t>
+      </w:r>
+      <w:r>
+        <w:rPr>
+          <w:b/>
+          <w:bCs/>
+          <w:i/>
+          <w:iCs/>
+        </w:rPr>
         <w:t>k</w:t>
       </w:r>
       <w:r>
@@ -24219,7 +24263,31 @@
     </w:p>
     <w:p>
       <w:r>
-        <w:t>Ha megnézzük a betöltött adatkészletet, akkor láthatjuk, hogy 11 jellemzőből és 1829 rekordból áll.</w:t>
+        <w:t xml:space="preserve">Ha megnézzük a betöltött adatkészletet, akkor láthatjuk, hogy </w:t>
+      </w:r>
+      <w:r>
+        <w:rPr>
+          <w:b/>
+          <w:bCs/>
+          <w:i/>
+          <w:iCs/>
+        </w:rPr>
+        <w:t>11 jellemző</w:t>
+      </w:r>
+      <w:r>
+        <w:t xml:space="preserve">ből és </w:t>
+      </w:r>
+      <w:r>
+        <w:rPr>
+          <w:b/>
+          <w:bCs/>
+          <w:i/>
+          <w:iCs/>
+        </w:rPr>
+        <w:t>1829 rekord</w:t>
+      </w:r>
+      <w:r>
+        <w:t>ból áll.</w:t>
       </w:r>
       <w:r>
         <w:t xml:space="preserve"> Meg kell állapítani meg a hiányzó értékeket, majd összegezni azokat. Az egyik jellemző összes rekordja üres, ezért azt kidobjuk.</w:t>
@@ -24306,7 +24374,22 @@
         <w:t xml:space="preserve"> </w:t>
       </w:r>
       <w:r>
-        <w:t>Ha elegendő adat áll rendelkezésre, akkor ez egy teljesen érvényes lehetőség.</w:t>
+        <w:t xml:space="preserve">Ha elegendő adat áll rendelkezésre, akkor </w:t>
+      </w:r>
+      <w:r>
+        <w:t xml:space="preserve">az </w:t>
+      </w:r>
+      <w:r>
+        <w:rPr>
+          <w:b/>
+          <w:bCs/>
+          <w:i/>
+          <w:iCs/>
+        </w:rPr>
+        <w:t>eldobás</w:t>
+      </w:r>
+      <w:r>
+        <w:t xml:space="preserve"> egy teljesen érvényes lehetőség.</w:t>
       </w:r>
       <w:r>
         <w:t xml:space="preserve"> Figyelembe véve az oszlopok hiányzó értékeinek számát a „</w:t>
@@ -24325,7 +24408,10 @@
       </w:r>
       <w:proofErr w:type="spellEnd"/>
       <w:r>
-        <w:t>” jellemzőnek van a legkevesebb üres mezője. Ráadásul ez a jellemző függ legjobban az összes többi oszloptól. Továbbá ez egy célváltozó, egy jellemző, amit</w:t>
+        <w:t>” jellemzőnek van a legkevesebb üres mezője. Ráadásul ez a jellemző függ legjobban az összes többi oszloptól. Továbbá ez egy célváltozó, egy jellemző, ami</w:t>
+      </w:r>
+      <w:r>
+        <w:t xml:space="preserve"> a</w:t>
       </w:r>
       <w:r>
         <w:t xml:space="preserve"> </w:t>
@@ -24399,7 +24485,31 @@
         <w:t>Mivel nincs nagyon sok hiányzó mező</w:t>
       </w:r>
       <w:r>
-        <w:t>, így az átlaggal való kitöltés kézenfekvő.</w:t>
+        <w:t xml:space="preserve">, így az </w:t>
+      </w:r>
+      <w:r>
+        <w:rPr>
+          <w:b/>
+          <w:bCs/>
+          <w:i/>
+          <w:iCs/>
+        </w:rPr>
+        <w:t>átlag</w:t>
+      </w:r>
+      <w:r>
+        <w:t xml:space="preserve">gal való </w:t>
+      </w:r>
+      <w:r>
+        <w:rPr>
+          <w:b/>
+          <w:bCs/>
+          <w:i/>
+          <w:iCs/>
+        </w:rPr>
+        <w:t>kitöltés</w:t>
+      </w:r>
+      <w:r>
+        <w:t xml:space="preserve"> kézenfekvő.</w:t>
       </w:r>
       <w:r>
         <w:t xml:space="preserve"> Hasonló módon jártam el a „</w:t>
@@ -24487,7 +24597,31 @@
       </w:r>
       <w:proofErr w:type="spellEnd"/>
       <w:r>
-        <w:t>” oszlop esetén a leggyakrabban szereplő értéket helyettesítettem be.</w:t>
+        <w:t xml:space="preserve">” oszlop esetén a </w:t>
+      </w:r>
+      <w:r>
+        <w:rPr>
+          <w:b/>
+          <w:bCs/>
+          <w:i/>
+          <w:iCs/>
+        </w:rPr>
+        <w:t>leggyakrabb</w:t>
+      </w:r>
+      <w:r>
+        <w:t xml:space="preserve">an szereplő </w:t>
+      </w:r>
+      <w:r>
+        <w:rPr>
+          <w:b/>
+          <w:bCs/>
+          <w:i/>
+          <w:iCs/>
+        </w:rPr>
+        <w:t>érték</w:t>
+      </w:r>
+      <w:r>
+        <w:t>et helyettesítettem be.</w:t>
       </w:r>
     </w:p>
     <w:p>
@@ -24496,11 +24630,53 @@
       </w:r>
       <w:proofErr w:type="spellStart"/>
       <w:r>
+        <w:rPr>
+          <w:b/>
+          <w:bCs/>
+          <w:i/>
+          <w:iCs/>
+        </w:rPr>
         <w:t>IterativeImputer</w:t>
       </w:r>
       <w:proofErr w:type="spellEnd"/>
       <w:r>
-        <w:t xml:space="preserve"> osztály használata, amely minden tulajdonságot hiányzó értékekkel modellez a többi jellemző függvényében, és ezt a becslést használja a</w:t>
+        <w:t xml:space="preserve"> osztály használata, amely minden tulajdonságot hiányzó értékekkel modellez a </w:t>
+      </w:r>
+      <w:r>
+        <w:rPr>
+          <w:b/>
+          <w:bCs/>
+          <w:i/>
+          <w:iCs/>
+        </w:rPr>
+        <w:t>több</w:t>
+      </w:r>
+      <w:r>
+        <w:t xml:space="preserve">i </w:t>
+      </w:r>
+      <w:r>
+        <w:rPr>
+          <w:b/>
+          <w:bCs/>
+          <w:i/>
+          <w:iCs/>
+        </w:rPr>
+        <w:t>jellemző</w:t>
+      </w:r>
+      <w:r>
+        <w:t xml:space="preserve"> </w:t>
+      </w:r>
+      <w:r>
+        <w:rPr>
+          <w:b/>
+          <w:bCs/>
+          <w:i/>
+          <w:iCs/>
+        </w:rPr>
+        <w:t>függvényében</w:t>
+      </w:r>
+      <w:r>
+        <w:t>, és ezt a becslést használja a</w:t>
       </w:r>
       <w:r>
         <w:t xml:space="preserve"> kitöltéshez</w:t>
@@ -24522,6 +24698,43 @@
       <w:r>
         <w:t>szerint iterál egy megadott ismétlés számig.</w:t>
       </w:r>
+      <w:sdt>
+        <w:sdtPr>
+          <w:id w:val="-1393808408"/>
+          <w:citation/>
+        </w:sdtPr>
+        <w:sdtContent>
+          <w:r>
+            <w:fldChar w:fldCharType="begin"/>
+          </w:r>
+          <w:r>
+            <w:rPr>
+              <w:lang w:val="en-US"/>
+            </w:rPr>
+            <w:instrText xml:space="preserve">CITATION Ite20 \l 1033 </w:instrText>
+          </w:r>
+          <w:r>
+            <w:fldChar w:fldCharType="separate"/>
+          </w:r>
+          <w:r>
+            <w:rPr>
+              <w:noProof/>
+              <w:lang w:val="en-US"/>
+            </w:rPr>
+            <w:t xml:space="preserve"> </w:t>
+          </w:r>
+          <w:r>
+            <w:rPr>
+              <w:noProof/>
+              <w:lang w:val="en-US"/>
+            </w:rPr>
+            <w:t>[28]</w:t>
+          </w:r>
+          <w:r>
+            <w:fldChar w:fldCharType="end"/>
+          </w:r>
+        </w:sdtContent>
+      </w:sdt>
     </w:p>
     <w:p>
       <w:r>
@@ -24537,10 +24750,10 @@
         <w:t xml:space="preserve">1694 </w:t>
       </w:r>
       <w:r>
-        <w:t xml:space="preserve">rekord van, szemben a kezdeti </w:t>
-      </w:r>
-      <w:r>
-        <w:t xml:space="preserve">387 rekordunk van, szemben a </w:t>
+        <w:t>rekord van</w:t>
+      </w:r>
+      <w:r>
+        <w:t xml:space="preserve">, szemben a </w:t>
       </w:r>
       <w:r>
         <w:t>kezdeti 1829 rekorddal.</w:t>
@@ -24549,13 +24762,34 @@
         <w:t xml:space="preserve"> Tehát </w:t>
       </w:r>
       <w:r>
+        <w:rPr>
+          <w:b/>
+          <w:bCs/>
+          <w:i/>
+          <w:iCs/>
+        </w:rPr>
         <w:t>135</w:t>
       </w:r>
       <w:r>
+        <w:rPr>
+          <w:b/>
+          <w:bCs/>
+          <w:i/>
+          <w:iCs/>
+        </w:rPr>
         <w:t xml:space="preserve"> rekord</w:t>
       </w:r>
       <w:r>
-        <w:t xml:space="preserve"> került ki az</w:t>
+        <w:rPr>
+          <w:b/>
+          <w:bCs/>
+          <w:i/>
+          <w:iCs/>
+        </w:rPr>
+        <w:t xml:space="preserve"> került ki</w:t>
+      </w:r>
+      <w:r>
+        <w:t xml:space="preserve"> az</w:t>
       </w:r>
       <w:r>
         <w:t xml:space="preserve"> adatkészletből</w:t>
@@ -24653,7 +24887,13 @@
         <w:t>H</w:t>
       </w:r>
       <w:r>
-        <w:t xml:space="preserve">ogyan lehet konvertálni a kategorikus adatokat numerikus formába a címkekódoló és az egycsatornás kódoló segítségével. </w:t>
+        <w:t>ogyan lehet konvertálni a kategorikus adatokat numerikus formába a címkekódoló és az egycsatornás kódoló segítségével</w:t>
+      </w:r>
+      <w:r>
+        <w:t>?</w:t>
+      </w:r>
+      <w:r>
+        <w:t xml:space="preserve"> </w:t>
       </w:r>
       <w:r>
         <w:t>Egy másik diák</w:t>
@@ -24665,7 +24905,19 @@
         <w:t>adat</w:t>
       </w:r>
       <w:r>
-        <w:t xml:space="preserve">halmaz kategorikus adatok átalakítása következik. A konkrét adatkészlet eredeti forrása az alábbi URL-címen található: </w:t>
+        <w:t xml:space="preserve">halmaz </w:t>
+      </w:r>
+      <w:r>
+        <w:rPr>
+          <w:b/>
+          <w:bCs/>
+          <w:i/>
+          <w:iCs/>
+        </w:rPr>
+        <w:t>kategorikus adat</w:t>
+      </w:r>
+      <w:r>
+        <w:t xml:space="preserve">ok átalakítása következik. A konkrét adatkészlet eredeti forrása az alábbi URL-címen található: </w:t>
       </w:r>
       <w:hyperlink r:id="rId46" w:history="1">
         <w:r>
@@ -24687,7 +24939,13 @@
         <w:t>zük</w:t>
       </w:r>
       <w:r>
-        <w:t xml:space="preserve"> az </w:t>
+        <w:t xml:space="preserve"> </w:t>
+      </w:r>
+      <w:r>
+        <w:t>ezt</w:t>
+      </w:r>
+      <w:r>
+        <w:t xml:space="preserve"> </w:t>
       </w:r>
       <w:r>
         <w:t>közelebbről,</w:t>
@@ -24726,13 +24984,37 @@
         <w:t xml:space="preserve"> </w:t>
       </w:r>
       <w:r>
+        <w:rPr>
+          <w:b/>
+          <w:bCs/>
+          <w:i/>
+          <w:iCs/>
+        </w:rPr>
         <w:t>395</w:t>
       </w:r>
       <w:r>
+        <w:rPr>
+          <w:b/>
+          <w:bCs/>
+          <w:i/>
+          <w:iCs/>
+        </w:rPr>
         <w:t xml:space="preserve"> rekord</w:t>
       </w:r>
       <w:r>
-        <w:t>ból és 33 jellemzőből áll</w:t>
+        <w:t xml:space="preserve">ból és </w:t>
+      </w:r>
+      <w:r>
+        <w:rPr>
+          <w:b/>
+          <w:bCs/>
+          <w:i/>
+          <w:iCs/>
+        </w:rPr>
+        <w:t>33 jellemző</w:t>
+      </w:r>
+      <w:r>
+        <w:t>ből áll</w:t>
       </w:r>
       <w:r>
         <w:t>.</w:t>
@@ -24795,7 +25077,7 @@
             <w:rPr>
               <w:noProof/>
             </w:rPr>
-            <w:t>[28]</w:t>
+            <w:t>[29]</w:t>
           </w:r>
           <w:r>
             <w:rPr>
@@ -24814,10 +25096,22 @@
     </w:p>
     <w:p>
       <w:r>
-        <w:t xml:space="preserve">Ezeket egyszerű címkekódolással átalakítom numerikus adattá. A </w:t>
+        <w:t xml:space="preserve">Ezeket egyszerű </w:t>
+      </w:r>
+      <w:r>
+        <w:t>címkekódolással</w:t>
+      </w:r>
+      <w:r>
+        <w:t xml:space="preserve"> átalakítom numerikus adattá. A </w:t>
       </w:r>
       <w:proofErr w:type="spellStart"/>
       <w:r>
+        <w:rPr>
+          <w:b/>
+          <w:bCs/>
+          <w:i/>
+          <w:iCs/>
+        </w:rPr>
         <w:t>LabelEncoder</w:t>
       </w:r>
       <w:proofErr w:type="spellEnd"/>
@@ -24834,8 +25128,81 @@
         <w:t>címke</w:t>
       </w:r>
       <w:r>
-        <w:t>kódoló 0-val és 1-gyel helyettesíti a kategóriákat.</w:t>
-      </w:r>
+        <w:t xml:space="preserve">kódoló </w:t>
+      </w:r>
+      <w:r>
+        <w:rPr>
+          <w:b/>
+          <w:bCs/>
+          <w:i/>
+          <w:iCs/>
+        </w:rPr>
+        <w:t>0</w:t>
+      </w:r>
+      <w:r>
+        <w:t xml:space="preserve">-val és </w:t>
+      </w:r>
+      <w:r>
+        <w:rPr>
+          <w:b/>
+          <w:bCs/>
+          <w:i/>
+          <w:iCs/>
+        </w:rPr>
+        <w:t>1</w:t>
+      </w:r>
+      <w:r>
+        <w:t xml:space="preserve">-gyel helyettesíti a </w:t>
+      </w:r>
+      <w:r>
+        <w:rPr>
+          <w:b/>
+          <w:bCs/>
+          <w:i/>
+          <w:iCs/>
+        </w:rPr>
+        <w:t>kategóriák</w:t>
+      </w:r>
+      <w:r>
+        <w:t>at.</w:t>
+      </w:r>
+      <w:sdt>
+        <w:sdtPr>
+          <w:id w:val="-242724154"/>
+          <w:citation/>
+        </w:sdtPr>
+        <w:sdtContent>
+          <w:r>
+            <w:fldChar w:fldCharType="begin"/>
+          </w:r>
+          <w:r>
+            <w:rPr>
+              <w:lang w:val="en-US"/>
+            </w:rPr>
+            <w:instrText xml:space="preserve">CITATION Ite20 \l 1033 </w:instrText>
+          </w:r>
+          <w:r>
+            <w:fldChar w:fldCharType="separate"/>
+          </w:r>
+          <w:r>
+            <w:rPr>
+              <w:noProof/>
+              <w:lang w:val="en-US"/>
+            </w:rPr>
+            <w:t xml:space="preserve"> </w:t>
+          </w:r>
+          <w:r>
+            <w:rPr>
+              <w:noProof/>
+              <w:lang w:val="en-US"/>
+            </w:rPr>
+            <w:t>[28]</w:t>
+          </w:r>
+          <w:r>
+            <w:fldChar w:fldCharType="end"/>
+          </w:r>
+        </w:sdtContent>
+      </w:sdt>
     </w:p>
     <w:p>
       <w:r>
@@ -25015,14 +25382,32 @@
       </w:r>
       <w:proofErr w:type="spellStart"/>
       <w:r>
+        <w:rPr>
+          <w:b/>
+          <w:bCs/>
+          <w:i/>
+          <w:iCs/>
+        </w:rPr>
         <w:t>one</w:t>
       </w:r>
       <w:proofErr w:type="spellEnd"/>
       <w:r>
+        <w:rPr>
+          <w:b/>
+          <w:bCs/>
+          <w:i/>
+          <w:iCs/>
+        </w:rPr>
         <w:t xml:space="preserve">-hot </w:t>
       </w:r>
       <w:proofErr w:type="spellStart"/>
       <w:r>
+        <w:rPr>
+          <w:b/>
+          <w:bCs/>
+          <w:i/>
+          <w:iCs/>
+        </w:rPr>
         <w:t>encoder</w:t>
       </w:r>
       <w:proofErr w:type="spellEnd"/>
@@ -25134,6 +25519,12 @@
       </w:r>
       <w:proofErr w:type="spellStart"/>
       <w:r>
+        <w:rPr>
+          <w:b/>
+          <w:bCs/>
+          <w:i/>
+          <w:iCs/>
+        </w:rPr>
         <w:t>get_dummies</w:t>
       </w:r>
       <w:proofErr w:type="spellEnd"/>
@@ -25152,6 +25543,43 @@
       <w:r>
         <w:t>Feltérképezi, majd hozzáadja a kódolt oszlopokat az adatkészlethez. A függvény gondoskodik az eredeti kategorikus oszlop eltávolításáról is.</w:t>
       </w:r>
+      <w:sdt>
+        <w:sdtPr>
+          <w:id w:val="-1874073091"/>
+          <w:citation/>
+        </w:sdtPr>
+        <w:sdtContent>
+          <w:r>
+            <w:fldChar w:fldCharType="begin"/>
+          </w:r>
+          <w:r>
+            <w:rPr>
+              <w:lang w:val="en-US"/>
+            </w:rPr>
+            <w:instrText xml:space="preserve"> CITATION Pan20 \l 1033 </w:instrText>
+          </w:r>
+          <w:r>
+            <w:fldChar w:fldCharType="separate"/>
+          </w:r>
+          <w:r>
+            <w:rPr>
+              <w:noProof/>
+              <w:lang w:val="en-US"/>
+            </w:rPr>
+            <w:t xml:space="preserve"> </w:t>
+          </w:r>
+          <w:r>
+            <w:rPr>
+              <w:noProof/>
+              <w:lang w:val="en-US"/>
+            </w:rPr>
+            <w:t>[30]</w:t>
+          </w:r>
+          <w:r>
+            <w:fldChar w:fldCharType="end"/>
+          </w:r>
+        </w:sdtContent>
+      </w:sdt>
     </w:p>
     <w:p>
       <w:r>
@@ -25371,7 +25799,7 @@
               </w:tblGrid>
               <w:tr>
                 <w:trPr>
-                  <w:divId w:val="1000278839"/>
+                  <w:divId w:val="2054887447"/>
                   <w:tblCellSpacing w:w="15" w:type="dxa"/>
                 </w:trPr>
                 <w:tc>
@@ -25418,7 +25846,7 @@
               </w:tr>
               <w:tr>
                 <w:trPr>
-                  <w:divId w:val="1000278839"/>
+                  <w:divId w:val="2054887447"/>
                   <w:tblCellSpacing w:w="15" w:type="dxa"/>
                 </w:trPr>
                 <w:tc>
@@ -25464,7 +25892,7 @@
               </w:tr>
               <w:tr>
                 <w:trPr>
-                  <w:divId w:val="1000278839"/>
+                  <w:divId w:val="2054887447"/>
                   <w:tblCellSpacing w:w="15" w:type="dxa"/>
                 </w:trPr>
                 <w:tc>
@@ -25510,7 +25938,7 @@
               </w:tr>
               <w:tr>
                 <w:trPr>
-                  <w:divId w:val="1000278839"/>
+                  <w:divId w:val="2054887447"/>
                   <w:tblCellSpacing w:w="15" w:type="dxa"/>
                 </w:trPr>
                 <w:tc>
@@ -25556,7 +25984,7 @@
               </w:tr>
               <w:tr>
                 <w:trPr>
-                  <w:divId w:val="1000278839"/>
+                  <w:divId w:val="2054887447"/>
                   <w:tblCellSpacing w:w="15" w:type="dxa"/>
                 </w:trPr>
                 <w:tc>
@@ -25602,7 +26030,7 @@
               </w:tr>
               <w:tr>
                 <w:trPr>
-                  <w:divId w:val="1000278839"/>
+                  <w:divId w:val="2054887447"/>
                   <w:tblCellSpacing w:w="15" w:type="dxa"/>
                 </w:trPr>
                 <w:tc>
@@ -25648,7 +26076,7 @@
               </w:tr>
               <w:tr>
                 <w:trPr>
-                  <w:divId w:val="1000278839"/>
+                  <w:divId w:val="2054887447"/>
                   <w:tblCellSpacing w:w="15" w:type="dxa"/>
                 </w:trPr>
                 <w:tc>
@@ -25694,7 +26122,7 @@
               </w:tr>
               <w:tr>
                 <w:trPr>
-                  <w:divId w:val="1000278839"/>
+                  <w:divId w:val="2054887447"/>
                   <w:tblCellSpacing w:w="15" w:type="dxa"/>
                 </w:trPr>
                 <w:tc>
@@ -25740,7 +26168,7 @@
               </w:tr>
               <w:tr>
                 <w:trPr>
-                  <w:divId w:val="1000278839"/>
+                  <w:divId w:val="2054887447"/>
                   <w:tblCellSpacing w:w="15" w:type="dxa"/>
                 </w:trPr>
                 <w:tc>
@@ -25786,7 +26214,7 @@
               </w:tr>
               <w:tr>
                 <w:trPr>
-                  <w:divId w:val="1000278839"/>
+                  <w:divId w:val="2054887447"/>
                   <w:tblCellSpacing w:w="15" w:type="dxa"/>
                 </w:trPr>
                 <w:tc>
@@ -25832,7 +26260,7 @@
               </w:tr>
               <w:tr>
                 <w:trPr>
-                  <w:divId w:val="1000278839"/>
+                  <w:divId w:val="2054887447"/>
                   <w:tblCellSpacing w:w="15" w:type="dxa"/>
                 </w:trPr>
                 <w:tc>
@@ -25878,7 +26306,7 @@
               </w:tr>
               <w:tr>
                 <w:trPr>
-                  <w:divId w:val="1000278839"/>
+                  <w:divId w:val="2054887447"/>
                   <w:tblCellSpacing w:w="15" w:type="dxa"/>
                 </w:trPr>
                 <w:tc>
@@ -25924,7 +26352,7 @@
               </w:tr>
               <w:tr>
                 <w:trPr>
-                  <w:divId w:val="1000278839"/>
+                  <w:divId w:val="2054887447"/>
                   <w:tblCellSpacing w:w="15" w:type="dxa"/>
                 </w:trPr>
                 <w:tc>
@@ -25970,7 +26398,7 @@
               </w:tr>
               <w:tr>
                 <w:trPr>
-                  <w:divId w:val="1000278839"/>
+                  <w:divId w:val="2054887447"/>
                   <w:tblCellSpacing w:w="15" w:type="dxa"/>
                 </w:trPr>
                 <w:tc>
@@ -26016,7 +26444,7 @@
               </w:tr>
               <w:tr>
                 <w:trPr>
-                  <w:divId w:val="1000278839"/>
+                  <w:divId w:val="2054887447"/>
                   <w:tblCellSpacing w:w="15" w:type="dxa"/>
                 </w:trPr>
                 <w:tc>
@@ -26062,7 +26490,7 @@
               </w:tr>
               <w:tr>
                 <w:trPr>
-                  <w:divId w:val="1000278839"/>
+                  <w:divId w:val="2054887447"/>
                   <w:tblCellSpacing w:w="15" w:type="dxa"/>
                 </w:trPr>
                 <w:tc>
@@ -26108,7 +26536,7 @@
               </w:tr>
               <w:tr>
                 <w:trPr>
-                  <w:divId w:val="1000278839"/>
+                  <w:divId w:val="2054887447"/>
                   <w:tblCellSpacing w:w="15" w:type="dxa"/>
                 </w:trPr>
                 <w:tc>
@@ -26155,7 +26583,7 @@
               </w:tr>
               <w:tr>
                 <w:trPr>
-                  <w:divId w:val="1000278839"/>
+                  <w:divId w:val="2054887447"/>
                   <w:tblCellSpacing w:w="15" w:type="dxa"/>
                 </w:trPr>
                 <w:tc>
@@ -26201,7 +26629,7 @@
               </w:tr>
               <w:tr>
                 <w:trPr>
-                  <w:divId w:val="1000278839"/>
+                  <w:divId w:val="2054887447"/>
                   <w:tblCellSpacing w:w="15" w:type="dxa"/>
                 </w:trPr>
                 <w:tc>
@@ -26247,7 +26675,7 @@
               </w:tr>
               <w:tr>
                 <w:trPr>
-                  <w:divId w:val="1000278839"/>
+                  <w:divId w:val="2054887447"/>
                   <w:tblCellSpacing w:w="15" w:type="dxa"/>
                 </w:trPr>
                 <w:tc>
@@ -26293,7 +26721,7 @@
               </w:tr>
               <w:tr>
                 <w:trPr>
-                  <w:divId w:val="1000278839"/>
+                  <w:divId w:val="2054887447"/>
                   <w:tblCellSpacing w:w="15" w:type="dxa"/>
                 </w:trPr>
                 <w:tc>
@@ -26339,7 +26767,7 @@
               </w:tr>
               <w:tr>
                 <w:trPr>
-                  <w:divId w:val="1000278839"/>
+                  <w:divId w:val="2054887447"/>
                   <w:tblCellSpacing w:w="15" w:type="dxa"/>
                 </w:trPr>
                 <w:tc>
@@ -26385,7 +26813,7 @@
               </w:tr>
               <w:tr>
                 <w:trPr>
-                  <w:divId w:val="1000278839"/>
+                  <w:divId w:val="2054887447"/>
                   <w:tblCellSpacing w:w="15" w:type="dxa"/>
                 </w:trPr>
                 <w:tc>
@@ -26431,7 +26859,7 @@
               </w:tr>
               <w:tr>
                 <w:trPr>
-                  <w:divId w:val="1000278839"/>
+                  <w:divId w:val="2054887447"/>
                   <w:tblCellSpacing w:w="15" w:type="dxa"/>
                 </w:trPr>
                 <w:tc>
@@ -26477,7 +26905,7 @@
               </w:tr>
               <w:tr>
                 <w:trPr>
-                  <w:divId w:val="1000278839"/>
+                  <w:divId w:val="2054887447"/>
                   <w:tblCellSpacing w:w="15" w:type="dxa"/>
                 </w:trPr>
                 <w:tc>
@@ -26523,7 +26951,7 @@
               </w:tr>
               <w:tr>
                 <w:trPr>
-                  <w:divId w:val="1000278839"/>
+                  <w:divId w:val="2054887447"/>
                   <w:tblCellSpacing w:w="15" w:type="dxa"/>
                 </w:trPr>
                 <w:tc>
@@ -26569,7 +26997,7 @@
               </w:tr>
               <w:tr>
                 <w:trPr>
-                  <w:divId w:val="1000278839"/>
+                  <w:divId w:val="2054887447"/>
                   <w:tblCellSpacing w:w="15" w:type="dxa"/>
                 </w:trPr>
                 <w:tc>
@@ -26615,7 +27043,7 @@
               </w:tr>
               <w:tr>
                 <w:trPr>
-                  <w:divId w:val="1000278839"/>
+                  <w:divId w:val="2054887447"/>
                   <w:tblCellSpacing w:w="15" w:type="dxa"/>
                 </w:trPr>
                 <w:tc>
@@ -26654,14 +27082,14 @@
                       <w:rPr>
                         <w:noProof/>
                       </w:rPr>
-                      <w:t>D. Yadav, „Categorical Encoding using Label Encoding and One Hot Encoder,” 9 Dec 2019. [Online]. Available: https://towardsdatascience.com/.</w:t>
+                      <w:t>„Scikit-learn,” 20 November 2020. [Online]. Available: https://scikit-learn.org/.</w:t>
                     </w:r>
                   </w:p>
                 </w:tc>
               </w:tr>
               <w:tr>
                 <w:trPr>
-                  <w:divId w:val="1000278839"/>
+                  <w:divId w:val="2054887447"/>
                   <w:tblCellSpacing w:w="15" w:type="dxa"/>
                 </w:trPr>
                 <w:tc>
@@ -26700,6 +27128,98 @@
                       <w:rPr>
                         <w:noProof/>
                       </w:rPr>
+                      <w:t>D. Yadav, „Categorical Encoding using Label Encoding and One Hot Encoder,” 9 Dec 2019. [Online]. Available: https://towardsdatascience.com/.</w:t>
+                    </w:r>
+                  </w:p>
+                </w:tc>
+              </w:tr>
+              <w:tr>
+                <w:trPr>
+                  <w:divId w:val="2054887447"/>
+                  <w:tblCellSpacing w:w="15" w:type="dxa"/>
+                </w:trPr>
+                <w:tc>
+                  <w:tcPr>
+                    <w:tcW w:w="50" w:type="pct"/>
+                    <w:hideMark/>
+                  </w:tcPr>
+                  <w:p>
+                    <w:pPr>
+                      <w:pStyle w:val="Bibliography"/>
+                      <w:rPr>
+                        <w:noProof/>
+                      </w:rPr>
+                    </w:pPr>
+                    <w:r>
+                      <w:rPr>
+                        <w:noProof/>
+                      </w:rPr>
+                      <w:t xml:space="preserve">[30] </w:t>
+                    </w:r>
+                  </w:p>
+                </w:tc>
+                <w:tc>
+                  <w:tcPr>
+                    <w:tcW w:w="0" w:type="auto"/>
+                    <w:hideMark/>
+                  </w:tcPr>
+                  <w:p>
+                    <w:pPr>
+                      <w:pStyle w:val="Bibliography"/>
+                      <w:rPr>
+                        <w:noProof/>
+                      </w:rPr>
+                    </w:pPr>
+                    <w:r>
+                      <w:rPr>
+                        <w:noProof/>
+                      </w:rPr>
+                      <w:t>„Pandas,” 2020. [Online]. Available: https://pandas.pydata.org/.</w:t>
+                    </w:r>
+                  </w:p>
+                </w:tc>
+              </w:tr>
+              <w:tr>
+                <w:trPr>
+                  <w:divId w:val="2054887447"/>
+                  <w:tblCellSpacing w:w="15" w:type="dxa"/>
+                </w:trPr>
+                <w:tc>
+                  <w:tcPr>
+                    <w:tcW w:w="50" w:type="pct"/>
+                    <w:hideMark/>
+                  </w:tcPr>
+                  <w:p>
+                    <w:pPr>
+                      <w:pStyle w:val="Bibliography"/>
+                      <w:rPr>
+                        <w:noProof/>
+                      </w:rPr>
+                    </w:pPr>
+                    <w:r>
+                      <w:rPr>
+                        <w:noProof/>
+                      </w:rPr>
+                      <w:t xml:space="preserve">[31] </w:t>
+                    </w:r>
+                  </w:p>
+                </w:tc>
+                <w:tc>
+                  <w:tcPr>
+                    <w:tcW w:w="0" w:type="auto"/>
+                    <w:hideMark/>
+                  </w:tcPr>
+                  <w:p>
+                    <w:pPr>
+                      <w:pStyle w:val="Bibliography"/>
+                      <w:rPr>
+                        <w:noProof/>
+                      </w:rPr>
+                    </w:pPr>
+                    <w:r>
+                      <w:rPr>
+                        <w:noProof/>
+                      </w:rPr>
                       <w:t>T. Mills, „AI.io: Medium web site,” 3 Jul 2019. [Online]. Available: https://medium.com/ai-io/why-big-data-and-machine-learning-are-important-in-our-society-b4e708d2c654.</w:t>
                     </w:r>
                   </w:p>
@@ -26708,7 +27228,7 @@
             </w:tbl>
             <w:p>
               <w:pPr>
-                <w:divId w:val="1000278839"/>
+                <w:divId w:val="2054887447"/>
                 <w:rPr>
                   <w:rFonts w:eastAsia="Times New Roman"/>
                   <w:noProof/>
@@ -33699,7 +34219,7 @@
         </b:NameList>
       </b:Author>
     </b:Author>
-    <b:RefOrder>29</b:RefOrder>
+    <b:RefOrder>31</b:RefOrder>
   </b:Source>
   <b:Source>
     <b:Tag>Hel19</b:Tag>
@@ -34027,7 +34547,7 @@
     <b:Month>Dec</b:Month>
     <b:Day>9</b:Day>
     <b:URL>https://towardsdatascience.com/</b:URL>
-    <b:RefOrder>28</b:RefOrder>
+    <b:RefOrder>29</b:RefOrder>
   </b:Source>
   <b:Source>
     <b:Tag>McC13</b:Tag>
@@ -34179,11 +34699,31 @@
     <b:URL>https://www.geeksforgeeks.org/</b:URL>
     <b:RefOrder>24</b:RefOrder>
   </b:Source>
+  <b:Source>
+    <b:Tag>Ite20</b:Tag>
+    <b:SourceType>InternetSite</b:SourceType>
+    <b:Guid>{7FE3032A-037B-4D76-938C-0E7191B81709}</b:Guid>
+    <b:Title>Scikit-learn</b:Title>
+    <b:Year>2020</b:Year>
+    <b:Month>November</b:Month>
+    <b:Day>20</b:Day>
+    <b:URL>https://scikit-learn.org/</b:URL>
+    <b:RefOrder>28</b:RefOrder>
+  </b:Source>
+  <b:Source>
+    <b:Tag>Pan20</b:Tag>
+    <b:SourceType>InternetSite</b:SourceType>
+    <b:Guid>{6E1586A6-D8D6-4198-BF72-4F2B28AAF8D3}</b:Guid>
+    <b:Title>Pandas</b:Title>
+    <b:Year>2020</b:Year>
+    <b:URL>https://pandas.pydata.org/</b:URL>
+    <b:RefOrder>30</b:RefOrder>
+  </b:Source>
 </b:Sources>
 </file>
 
 <file path=customXml/itemProps1.xml><?xml version="1.0" encoding="utf-8"?>
-<ds:datastoreItem xmlns:ds="http://schemas.openxmlformats.org/officeDocument/2006/customXml" ds:itemID="{61AE6079-3A12-4EE4-BF0A-CE51143DB45D}">
+<ds:datastoreItem xmlns:ds="http://schemas.openxmlformats.org/officeDocument/2006/customXml" ds:itemID="{A7CAC11E-7680-4B51-9801-2348A409AE2C}">
   <ds:schemaRefs>
     <ds:schemaRef ds:uri="http://schemas.openxmlformats.org/officeDocument/2006/bibliography"/>
   </ds:schemaRefs>

</xml_diff>

<commit_message>
Student performance prediction - introduction
</commit_message>
<xml_diff>
--- a/Documents/dolgozat.docx
+++ b/Documents/dolgozat.docx
@@ -24708,9 +24708,6 @@
             <w:fldChar w:fldCharType="begin"/>
           </w:r>
           <w:r>
-            <w:rPr>
-              <w:lang w:val="en-US"/>
-            </w:rPr>
             <w:instrText xml:space="preserve">CITATION Ite20 \l 1033 </w:instrText>
           </w:r>
           <w:r>
@@ -24719,16 +24716,8 @@
           <w:r>
             <w:rPr>
               <w:noProof/>
-              <w:lang w:val="en-US"/>
             </w:rPr>
-            <w:t xml:space="preserve"> </w:t>
-          </w:r>
-          <w:r>
-            <w:rPr>
-              <w:noProof/>
-              <w:lang w:val="en-US"/>
-            </w:rPr>
-            <w:t>[28]</w:t>
+            <w:t xml:space="preserve"> [28]</w:t>
           </w:r>
           <w:r>
             <w:fldChar w:fldCharType="end"/>
@@ -25176,9 +25165,6 @@
             <w:fldChar w:fldCharType="begin"/>
           </w:r>
           <w:r>
-            <w:rPr>
-              <w:lang w:val="en-US"/>
-            </w:rPr>
             <w:instrText xml:space="preserve">CITATION Ite20 \l 1033 </w:instrText>
           </w:r>
           <w:r>
@@ -25187,7 +25173,6 @@
           <w:r>
             <w:rPr>
               <w:noProof/>
-              <w:lang w:val="en-US"/>
             </w:rPr>
             <w:t xml:space="preserve"> </w:t>
           </w:r>
@@ -25553,9 +25538,6 @@
             <w:fldChar w:fldCharType="begin"/>
           </w:r>
           <w:r>
-            <w:rPr>
-              <w:lang w:val="en-US"/>
-            </w:rPr>
             <w:instrText xml:space="preserve"> CITATION Pan20 \l 1033 </w:instrText>
           </w:r>
           <w:r>
@@ -25564,7 +25546,6 @@
           <w:r>
             <w:rPr>
               <w:noProof/>
-              <w:lang w:val="en-US"/>
             </w:rPr>
             <w:t xml:space="preserve"> </w:t>
           </w:r>
@@ -25728,6 +25709,123 @@
         <w:t>placeholder</w:t>
       </w:r>
       <w:proofErr w:type="spellEnd"/>
+    </w:p>
+    <w:p>
+      <w:pPr>
+        <w:spacing w:after="160"/>
+        <w:ind w:left="0" w:right="0" w:firstLine="0"/>
+      </w:pPr>
+      <w:r>
+        <w:br w:type="page"/>
+      </w:r>
+    </w:p>
+    <w:p>
+      <w:pPr>
+        <w:pStyle w:val="Heading1"/>
+      </w:pPr>
+      <w:r>
+        <w:lastRenderedPageBreak/>
+        <w:t>Diák teljesítmény előrejelzése</w:t>
+      </w:r>
+    </w:p>
+    <w:p>
+      <w:pPr>
+        <w:spacing w:after="160"/>
+        <w:ind w:left="0" w:right="0" w:firstLine="0"/>
+      </w:pPr>
+      <w:r>
+        <w:t xml:space="preserve">Az egyetemek ma, hasonlóan az üzleti szervezetekhez, igen dinamikus és </w:t>
+      </w:r>
+      <w:r>
+        <w:t>kompetitív</w:t>
+      </w:r>
+      <w:r>
+        <w:t xml:space="preserve"> környezet</w:t>
+      </w:r>
+      <w:r>
+        <w:t>ben működnek</w:t>
+      </w:r>
+      <w:r>
+        <w:t>.</w:t>
+      </w:r>
+      <w:r>
+        <w:t xml:space="preserve"> Az e</w:t>
+      </w:r>
+      <w:r>
+        <w:t>gyetem</w:t>
+      </w:r>
+      <w:r>
+        <w:t>ek</w:t>
+      </w:r>
+      <w:r>
+        <w:t xml:space="preserve"> gyakran kénytelen gyors </w:t>
+      </w:r>
+      <w:r>
+        <w:t xml:space="preserve">és </w:t>
+      </w:r>
+      <w:r>
+        <w:t>fontos döntéseket</w:t>
+      </w:r>
+      <w:r>
+        <w:t xml:space="preserve"> meghozni</w:t>
+      </w:r>
+      <w:r>
+        <w:t xml:space="preserve">, </w:t>
+      </w:r>
+      <w:r>
+        <w:t>ennek érdekében jó minőség</w:t>
+      </w:r>
+      <w:r>
+        <w:t>ű információkra van szükségük</w:t>
+      </w:r>
+      <w:r>
+        <w:t>.</w:t>
+      </w:r>
+      <w:r>
+        <w:t xml:space="preserve"> </w:t>
+      </w:r>
+      <w:r>
+        <w:t>Fejlett információs technológiákat kell bevezetni a rendelkezésre álló adatok tudássá való hatékony átalakításához a döntéshozatal támogatása érdekében.</w:t>
+      </w:r>
+      <w:sdt>
+        <w:sdtPr>
+          <w:id w:val="234670482"/>
+          <w:citation/>
+        </w:sdtPr>
+        <w:sdtContent>
+          <w:r>
+            <w:fldChar w:fldCharType="begin"/>
+          </w:r>
+          <w:r>
+            <w:instrText xml:space="preserve"> CITATION Kab12 \l 1033 </w:instrText>
+          </w:r>
+          <w:r>
+            <w:fldChar w:fldCharType="separate"/>
+          </w:r>
+          <w:r>
+            <w:rPr>
+              <w:noProof/>
+            </w:rPr>
+            <w:t xml:space="preserve"> </w:t>
+          </w:r>
+          <w:r>
+            <w:rPr>
+              <w:noProof/>
+              <w:lang w:val="en-US"/>
+            </w:rPr>
+            <w:t>[31]</w:t>
+          </w:r>
+          <w:r>
+            <w:fldChar w:fldCharType="end"/>
+          </w:r>
+        </w:sdtContent>
+      </w:sdt>
+    </w:p>
+    <w:p>
+      <w:pPr>
+        <w:spacing w:after="160"/>
+        <w:ind w:left="0" w:right="0" w:firstLine="0"/>
+      </w:pPr>
       <w:r>
         <w:br w:type="page"/>
       </w:r>
@@ -34219,7 +34317,7 @@
         </b:NameList>
       </b:Author>
     </b:Author>
-    <b:RefOrder>31</b:RefOrder>
+    <b:RefOrder>32</b:RefOrder>
   </b:Source>
   <b:Source>
     <b:Tag>Hel19</b:Tag>
@@ -34719,11 +34817,32 @@
     <b:URL>https://pandas.pydata.org/</b:URL>
     <b:RefOrder>30</b:RefOrder>
   </b:Source>
+  <b:Source>
+    <b:Tag>Kab12</b:Tag>
+    <b:SourceType>JournalArticle</b:SourceType>
+    <b:Guid>{84ADA594-05AB-4B35-8C1A-FA4111E5F68E}</b:Guid>
+    <b:Title>Student performance prediction by using data mining classification algorithms</b:Title>
+    <b:Year>2012</b:Year>
+    <b:Pages>686-690</b:Pages>
+    <b:Author>
+      <b:Author>
+        <b:NameList>
+          <b:Person>
+            <b:Last>Kabakchieva</b:Last>
+            <b:First>Dorina</b:First>
+          </b:Person>
+        </b:NameList>
+      </b:Author>
+    </b:Author>
+    <b:JournalName>International journal of computer science and management research</b:JournalName>
+    <b:Volume>1</b:Volume>
+    <b:RefOrder>31</b:RefOrder>
+  </b:Source>
 </b:Sources>
 </file>
 
 <file path=customXml/itemProps1.xml><?xml version="1.0" encoding="utf-8"?>
-<ds:datastoreItem xmlns:ds="http://schemas.openxmlformats.org/officeDocument/2006/customXml" ds:itemID="{A7CAC11E-7680-4B51-9801-2348A409AE2C}">
+<ds:datastoreItem xmlns:ds="http://schemas.openxmlformats.org/officeDocument/2006/customXml" ds:itemID="{F56157D9-B309-4076-8441-5E562D02D8A0}">
   <ds:schemaRefs>
     <ds:schemaRef ds:uri="http://schemas.openxmlformats.org/officeDocument/2006/bibliography"/>
   </ds:schemaRefs>

</xml_diff>

<commit_message>
Student performance prediction - Classification model comparison
</commit_message>
<xml_diff>
--- a/Documents/dolgozat.docx
+++ b/Documents/dolgozat.docx
@@ -24717,7 +24717,13 @@
             <w:rPr>
               <w:noProof/>
             </w:rPr>
-            <w:t xml:space="preserve"> [28]</w:t>
+            <w:t xml:space="preserve"> </w:t>
+          </w:r>
+          <w:r>
+            <w:rPr>
+              <w:noProof/>
+            </w:rPr>
+            <w:t>[28]</w:t>
           </w:r>
           <w:r>
             <w:fldChar w:fldCharType="end"/>
@@ -25179,7 +25185,6 @@
           <w:r>
             <w:rPr>
               <w:noProof/>
-              <w:lang w:val="en-US"/>
             </w:rPr>
             <w:t>[28]</w:t>
           </w:r>
@@ -25552,7 +25557,6 @@
           <w:r>
             <w:rPr>
               <w:noProof/>
-              <w:lang w:val="en-US"/>
             </w:rPr>
             <w:t>[30]</w:t>
           </w:r>
@@ -25722,6 +25726,8 @@
     <w:p>
       <w:pPr>
         <w:pStyle w:val="Heading1"/>
+        <w:spacing w:after="240"/>
+        <w:ind w:left="11" w:right="6" w:hanging="11"/>
       </w:pPr>
       <w:r>
         <w:lastRenderedPageBreak/>
@@ -25758,13 +25764,37 @@
         <w:t>ek</w:t>
       </w:r>
       <w:r>
-        <w:t xml:space="preserve"> gyakran kénytelen gyors </w:t>
+        <w:t xml:space="preserve"> gyakran kénytelen </w:t>
+      </w:r>
+      <w:r>
+        <w:rPr>
+          <w:b/>
+          <w:bCs/>
+          <w:i/>
+          <w:iCs/>
+        </w:rPr>
+        <w:t>gyors</w:t>
+      </w:r>
+      <w:r>
+        <w:t xml:space="preserve"> </w:t>
       </w:r>
       <w:r>
         <w:t xml:space="preserve">és </w:t>
       </w:r>
       <w:r>
-        <w:t>fontos döntéseket</w:t>
+        <w:t xml:space="preserve">fontos </w:t>
+      </w:r>
+      <w:r>
+        <w:rPr>
+          <w:b/>
+          <w:bCs/>
+          <w:i/>
+          <w:iCs/>
+        </w:rPr>
+        <w:t>döntések</w:t>
+      </w:r>
+      <w:r>
+        <w:t>et</w:t>
       </w:r>
       <w:r>
         <w:t xml:space="preserve"> meghozni</w:t>
@@ -25785,11 +25815,228 @@
         <w:t xml:space="preserve"> </w:t>
       </w:r>
       <w:r>
-        <w:t>Fejlett információs technológiákat kell bevezetni a rendelkezésre álló adatok tudássá való hatékony átalakításához a döntéshozatal támogatása érdekében.</w:t>
+        <w:t>Fejlett információs technológiákat kell bevezetni a rendelkezésre álló adatok tudássá való hatékony átalakításához</w:t>
+      </w:r>
+      <w:r>
+        <w:t xml:space="preserve"> és</w:t>
+      </w:r>
+      <w:r>
+        <w:t xml:space="preserve"> a döntéshozatal támogatása érdekében.</w:t>
+      </w:r>
+    </w:p>
+    <w:p>
+      <w:pPr>
+        <w:spacing w:after="160"/>
+        <w:ind w:left="0" w:right="0" w:firstLine="0"/>
+      </w:pPr>
+      <w:r>
+        <w:t>Megfelelő döntésekhez pontos gépi tanulási algoritmusra van szükségünk. Honnan tudjuk melyik a legjobban illeszkedő modell az adott problémára? Vegyünk szemügyre néhány gépi tanulási algoritmus teljesítményét.</w:t>
+      </w:r>
+    </w:p>
+    <w:p>
+      <w:pPr>
+        <w:rPr>
+          <w:b/>
+          <w:bCs/>
+        </w:rPr>
+      </w:pPr>
+      <w:r>
+        <w:rPr>
+          <w:b/>
+          <w:bCs/>
+        </w:rPr>
+        <w:t>Osztályozó modellek összehasonlítása</w:t>
+      </w:r>
+    </w:p>
+    <w:p>
+      <w:r>
+        <w:t xml:space="preserve">Az </w:t>
+      </w:r>
+      <w:r>
+        <w:t>International Journal of Computer Science</w:t>
+      </w:r>
+      <w:r>
+        <w:t xml:space="preserve"> tanulmány</w:t>
+      </w:r>
+      <w:r>
+        <w:t xml:space="preserve">on keresztül szeretném bemutatni a tanulási algoritmusok teljesítményét. </w:t>
+      </w:r>
+      <w:r>
+        <w:t>A kutatási célokra használt adatkészlet az egyetemre három egymást követő évben felvett hallgatók adatait tartalmazza. Számos jól ismert osztályozási algoritmust, köztük egy szabálytanulót, egy döntési fa osztályozót, egy neurális hálózatot és egy legközelebbi szomszéd osztályozót alkalmaznak az adatkészleten.</w:t>
+      </w:r>
+      <w:r>
+        <w:t xml:space="preserve"> Adathalmaz</w:t>
+      </w:r>
+      <w:r>
+        <w:t xml:space="preserve"> </w:t>
+      </w:r>
+      <w:r>
+        <w:t>10067</w:t>
+      </w:r>
+      <w:r>
+        <w:t xml:space="preserve"> hallgató tartalmaz</w:t>
+      </w:r>
+      <w:r>
+        <w:t xml:space="preserve"> </w:t>
+      </w:r>
+      <w:r>
+        <w:t>14</w:t>
+      </w:r>
+      <w:r>
+        <w:t xml:space="preserve"> paraméter</w:t>
+      </w:r>
+      <w:r>
+        <w:t>rel</w:t>
+      </w:r>
+      <w:r>
+        <w:t xml:space="preserve"> jellemezve</w:t>
+      </w:r>
+      <w:r>
+        <w:t>.</w:t>
+      </w:r>
+      <w:r>
+        <w:t xml:space="preserve"> </w:t>
+      </w:r>
+      <w:r>
+        <w:t xml:space="preserve">Az </w:t>
+      </w:r>
+      <w:proofErr w:type="spellStart"/>
+      <w:r>
+        <w:t>előrejelzett</w:t>
+      </w:r>
+      <w:proofErr w:type="spellEnd"/>
+      <w:r>
+        <w:t xml:space="preserve"> változónak két különálló értéke van, amelyek megfelelnek annak a két osztály</w:t>
+      </w:r>
+      <w:r>
+        <w:t xml:space="preserve">ba sorolják be a tanulókat: </w:t>
+      </w:r>
+      <w:r>
+        <w:t>Gyenge és Erős.</w:t>
+      </w:r>
+    </w:p>
+    <w:p>
+      <w:pPr>
+        <w:spacing w:after="120"/>
+        <w:ind w:left="0" w:right="0" w:firstLine="0"/>
+      </w:pPr>
+      <w:r>
+        <w:t xml:space="preserve">A legnagyobb pontosságot a </w:t>
+      </w:r>
+      <w:r>
+        <w:t>neurális</w:t>
+      </w:r>
+      <w:r>
+        <w:t xml:space="preserve"> </w:t>
+      </w:r>
+      <w:r>
+        <w:t>hálózat</w:t>
+      </w:r>
+      <w:r>
+        <w:t xml:space="preserve"> modellnél érik el (73,59%)</w:t>
+      </w:r>
+      <w:r>
+        <w:t xml:space="preserve">, amit </w:t>
+      </w:r>
+      <w:r>
+        <w:t xml:space="preserve">követ a </w:t>
+      </w:r>
+      <w:r>
+        <w:t>d</w:t>
+      </w:r>
+      <w:r>
+        <w:t>öntés</w:t>
+      </w:r>
+      <w:r>
+        <w:t xml:space="preserve">i </w:t>
+      </w:r>
+      <w:r>
+        <w:t>fa modell (72,74%)</w:t>
+      </w:r>
+      <w:r>
+        <w:t xml:space="preserve">, majd </w:t>
+      </w:r>
+      <w:r>
+        <w:t>a k-NN modell (70,49%).</w:t>
+      </w:r>
+      <w:r>
+        <w:t xml:space="preserve"> </w:t>
+      </w:r>
+      <w:r>
+        <w:t xml:space="preserve">A </w:t>
+      </w:r>
+      <w:r>
+        <w:t>neurális</w:t>
+      </w:r>
+      <w:r>
+        <w:t xml:space="preserve"> </w:t>
+      </w:r>
+      <w:r>
+        <w:t>hálózat</w:t>
+      </w:r>
+      <w:r>
+        <w:t xml:space="preserve"> modell az egyetlen modell, amely az „Erős” osztályt nagyobb pontossággal jósolja (</w:t>
+      </w:r>
+      <w:r>
+        <w:t>igaz pozitív</w:t>
+      </w:r>
+      <w:r>
+        <w:t xml:space="preserve"> arány = 77%), mint a „Gyenge” osztályt (</w:t>
+      </w:r>
+      <w:r>
+        <w:t>igaz pozitív</w:t>
+      </w:r>
+      <w:r>
+        <w:t xml:space="preserve"> </w:t>
+      </w:r>
+      <w:r>
+        <w:t>arány = 70%)</w:t>
+      </w:r>
+      <w:r>
+        <w:t>.</w:t>
+      </w:r>
+      <w:r>
+        <w:t xml:space="preserve"> </w:t>
+      </w:r>
+      <w:r>
+        <w:t>Tehát</w:t>
+      </w:r>
+      <w:r>
+        <w:t xml:space="preserve"> ezt a modellt lehetne a legsikeresebben használni az erős hallgatók</w:t>
+      </w:r>
+      <w:r>
+        <w:t xml:space="preserve"> </w:t>
+      </w:r>
+      <w:r>
+        <w:t>megjóslá</w:t>
+      </w:r>
+      <w:r>
+        <w:t>sára</w:t>
+      </w:r>
+      <w:r>
+        <w:t>. Ennek a modellnek a hátrányai a bonyolultsága, valamint nehéz megértése és értelmezése. A másik három algoritmussal generált modellek nagyobb pontossággal jósolják a „Gyenge” osztályt, mint az „Erős” osztály</w:t>
+      </w:r>
+      <w:r>
+        <w:t>.</w:t>
+      </w:r>
+      <w:r>
+        <w:t xml:space="preserve"> </w:t>
+      </w:r>
+      <w:r>
+        <w:t>F</w:t>
+      </w:r>
+      <w:r>
+        <w:t xml:space="preserve">elhasználhatók a veszélyeztetett tanulók korai azonosítására, amelyek további támogatásra szorulhatnak. A Döntésfa osztályozási modell </w:t>
+      </w:r>
+      <w:r>
+        <w:t>a „Gyenge” osztályt (igaz pozitív arány = 75%) nagyobb pontossággal jósolja meg</w:t>
+      </w:r>
+      <w:r>
+        <w:t>. Ennek a modellnek az az előnye, hogy könnyen értelmezhető, mert érthető szabályok halmazát állítja elő, és jól működik mind a nominális, mind a numerikus változókkal.</w:t>
       </w:r>
       <w:sdt>
         <w:sdtPr>
-          <w:id w:val="234670482"/>
+          <w:id w:val="1437560406"/>
           <w:citation/>
         </w:sdtPr>
         <w:sdtContent>
@@ -25821,6 +26068,121 @@
         </w:sdtContent>
       </w:sdt>
     </w:p>
+    <w:p>
+      <w:pPr>
+        <w:spacing w:after="120"/>
+        <w:ind w:left="0" w:right="0" w:firstLine="0"/>
+      </w:pPr>
+    </w:p>
+    <w:p>
+      <w:pPr>
+        <w:spacing w:after="160"/>
+        <w:ind w:left="0" w:right="0" w:firstLine="0"/>
+      </w:pPr>
+      <w:r>
+        <w:rPr>
+          <w:noProof/>
+        </w:rPr>
+        <w:lastRenderedPageBreak/>
+        <w:drawing>
+          <wp:inline distT="0" distB="0" distL="0" distR="0" wp14:anchorId="6D155953" wp14:editId="13551A16">
+            <wp:extent cx="5579745" cy="1587500"/>
+            <wp:effectExtent l="0" t="0" r="1905" b="0"/>
+            <wp:docPr id="4" name="Picture 4"/>
+            <wp:cNvGraphicFramePr>
+              <a:graphicFrameLocks xmlns:a="http://schemas.openxmlformats.org/drawingml/2006/main" noChangeAspect="1"/>
+            </wp:cNvGraphicFramePr>
+            <a:graphic xmlns:a="http://schemas.openxmlformats.org/drawingml/2006/main">
+              <a:graphicData uri="http://schemas.openxmlformats.org/drawingml/2006/picture">
+                <pic:pic xmlns:pic="http://schemas.openxmlformats.org/drawingml/2006/picture">
+                  <pic:nvPicPr>
+                    <pic:cNvPr id="4" name="Picture 4"/>
+                    <pic:cNvPicPr/>
+                  </pic:nvPicPr>
+                  <pic:blipFill>
+                    <a:blip r:embed="rId49" cstate="print">
+                      <a:extLst>
+                        <a:ext uri="{28A0092B-C50C-407E-A947-70E740481C1C}">
+                          <a14:useLocalDpi xmlns:a14="http://schemas.microsoft.com/office/drawing/2010/main" val="0"/>
+                        </a:ext>
+                      </a:extLst>
+                    </a:blip>
+                    <a:stretch>
+                      <a:fillRect/>
+                    </a:stretch>
+                  </pic:blipFill>
+                  <pic:spPr>
+                    <a:xfrm>
+                      <a:off x="0" y="0"/>
+                      <a:ext cx="5579745" cy="1587500"/>
+                    </a:xfrm>
+                    <a:prstGeom prst="rect">
+                      <a:avLst/>
+                    </a:prstGeom>
+                  </pic:spPr>
+                </pic:pic>
+              </a:graphicData>
+            </a:graphic>
+          </wp:inline>
+        </w:drawing>
+      </w:r>
+    </w:p>
+    <w:p>
+      <w:pPr>
+        <w:pStyle w:val="Caption"/>
+        <w:jc w:val="center"/>
+      </w:pPr>
+      <w:fldSimple w:instr=" SEQ ábra \* ARABIC ">
+        <w:r>
+          <w:rPr>
+            <w:noProof/>
+          </w:rPr>
+          <w:t>2</w:t>
+        </w:r>
+      </w:fldSimple>
+      <w:r>
+        <w:t>. ábra</w:t>
+      </w:r>
+      <w:r>
+        <w:t xml:space="preserve"> </w:t>
+      </w:r>
+      <w:r>
+        <w:t>A</w:t>
+      </w:r>
+      <w:r>
+        <w:t>z osztályozási modellek értékelésének eredményei</w:t>
+      </w:r>
+      <w:r>
+        <w:t xml:space="preserve"> </w:t>
+      </w:r>
+      <w:sdt>
+        <w:sdtPr>
+          <w:id w:val="-342326942"/>
+          <w:citation/>
+        </w:sdtPr>
+        <w:sdtContent>
+          <w:r>
+            <w:fldChar w:fldCharType="begin"/>
+          </w:r>
+          <w:r>
+            <w:instrText xml:space="preserve"> CITATION Kab12 \l 1033 </w:instrText>
+          </w:r>
+          <w:r>
+            <w:fldChar w:fldCharType="separate"/>
+          </w:r>
+          <w:r>
+            <w:rPr>
+              <w:noProof/>
+            </w:rPr>
+            <w:t xml:space="preserve"> [31]</w:t>
+          </w:r>
+          <w:r>
+            <w:fldChar w:fldCharType="end"/>
+          </w:r>
+        </w:sdtContent>
+      </w:sdt>
+    </w:p>
+    <w:p/>
     <w:p>
       <w:pPr>
         <w:spacing w:after="160"/>
@@ -25897,7 +26259,7 @@
               </w:tblGrid>
               <w:tr>
                 <w:trPr>
-                  <w:divId w:val="2054887447"/>
+                  <w:divId w:val="1060207572"/>
                   <w:tblCellSpacing w:w="15" w:type="dxa"/>
                 </w:trPr>
                 <w:tc>
@@ -25944,7 +26306,7 @@
               </w:tr>
               <w:tr>
                 <w:trPr>
-                  <w:divId w:val="2054887447"/>
+                  <w:divId w:val="1060207572"/>
                   <w:tblCellSpacing w:w="15" w:type="dxa"/>
                 </w:trPr>
                 <w:tc>
@@ -25990,7 +26352,7 @@
               </w:tr>
               <w:tr>
                 <w:trPr>
-                  <w:divId w:val="2054887447"/>
+                  <w:divId w:val="1060207572"/>
                   <w:tblCellSpacing w:w="15" w:type="dxa"/>
                 </w:trPr>
                 <w:tc>
@@ -26036,7 +26398,7 @@
               </w:tr>
               <w:tr>
                 <w:trPr>
-                  <w:divId w:val="2054887447"/>
+                  <w:divId w:val="1060207572"/>
                   <w:tblCellSpacing w:w="15" w:type="dxa"/>
                 </w:trPr>
                 <w:tc>
@@ -26082,7 +26444,7 @@
               </w:tr>
               <w:tr>
                 <w:trPr>
-                  <w:divId w:val="2054887447"/>
+                  <w:divId w:val="1060207572"/>
                   <w:tblCellSpacing w:w="15" w:type="dxa"/>
                 </w:trPr>
                 <w:tc>
@@ -26128,7 +26490,7 @@
               </w:tr>
               <w:tr>
                 <w:trPr>
-                  <w:divId w:val="2054887447"/>
+                  <w:divId w:val="1060207572"/>
                   <w:tblCellSpacing w:w="15" w:type="dxa"/>
                 </w:trPr>
                 <w:tc>
@@ -26174,7 +26536,7 @@
               </w:tr>
               <w:tr>
                 <w:trPr>
-                  <w:divId w:val="2054887447"/>
+                  <w:divId w:val="1060207572"/>
                   <w:tblCellSpacing w:w="15" w:type="dxa"/>
                 </w:trPr>
                 <w:tc>
@@ -26220,7 +26582,7 @@
               </w:tr>
               <w:tr>
                 <w:trPr>
-                  <w:divId w:val="2054887447"/>
+                  <w:divId w:val="1060207572"/>
                   <w:tblCellSpacing w:w="15" w:type="dxa"/>
                 </w:trPr>
                 <w:tc>
@@ -26266,7 +26628,7 @@
               </w:tr>
               <w:tr>
                 <w:trPr>
-                  <w:divId w:val="2054887447"/>
+                  <w:divId w:val="1060207572"/>
                   <w:tblCellSpacing w:w="15" w:type="dxa"/>
                 </w:trPr>
                 <w:tc>
@@ -26312,7 +26674,7 @@
               </w:tr>
               <w:tr>
                 <w:trPr>
-                  <w:divId w:val="2054887447"/>
+                  <w:divId w:val="1060207572"/>
                   <w:tblCellSpacing w:w="15" w:type="dxa"/>
                 </w:trPr>
                 <w:tc>
@@ -26358,7 +26720,7 @@
               </w:tr>
               <w:tr>
                 <w:trPr>
-                  <w:divId w:val="2054887447"/>
+                  <w:divId w:val="1060207572"/>
                   <w:tblCellSpacing w:w="15" w:type="dxa"/>
                 </w:trPr>
                 <w:tc>
@@ -26404,7 +26766,7 @@
               </w:tr>
               <w:tr>
                 <w:trPr>
-                  <w:divId w:val="2054887447"/>
+                  <w:divId w:val="1060207572"/>
                   <w:tblCellSpacing w:w="15" w:type="dxa"/>
                 </w:trPr>
                 <w:tc>
@@ -26450,7 +26812,7 @@
               </w:tr>
               <w:tr>
                 <w:trPr>
-                  <w:divId w:val="2054887447"/>
+                  <w:divId w:val="1060207572"/>
                   <w:tblCellSpacing w:w="15" w:type="dxa"/>
                 </w:trPr>
                 <w:tc>
@@ -26496,7 +26858,7 @@
               </w:tr>
               <w:tr>
                 <w:trPr>
-                  <w:divId w:val="2054887447"/>
+                  <w:divId w:val="1060207572"/>
                   <w:tblCellSpacing w:w="15" w:type="dxa"/>
                 </w:trPr>
                 <w:tc>
@@ -26542,7 +26904,7 @@
               </w:tr>
               <w:tr>
                 <w:trPr>
-                  <w:divId w:val="2054887447"/>
+                  <w:divId w:val="1060207572"/>
                   <w:tblCellSpacing w:w="15" w:type="dxa"/>
                 </w:trPr>
                 <w:tc>
@@ -26588,7 +26950,7 @@
               </w:tr>
               <w:tr>
                 <w:trPr>
-                  <w:divId w:val="2054887447"/>
+                  <w:divId w:val="1060207572"/>
                   <w:tblCellSpacing w:w="15" w:type="dxa"/>
                 </w:trPr>
                 <w:tc>
@@ -26634,7 +26996,7 @@
               </w:tr>
               <w:tr>
                 <w:trPr>
-                  <w:divId w:val="2054887447"/>
+                  <w:divId w:val="1060207572"/>
                   <w:tblCellSpacing w:w="15" w:type="dxa"/>
                 </w:trPr>
                 <w:tc>
@@ -26681,7 +27043,7 @@
               </w:tr>
               <w:tr>
                 <w:trPr>
-                  <w:divId w:val="2054887447"/>
+                  <w:divId w:val="1060207572"/>
                   <w:tblCellSpacing w:w="15" w:type="dxa"/>
                 </w:trPr>
                 <w:tc>
@@ -26727,7 +27089,7 @@
               </w:tr>
               <w:tr>
                 <w:trPr>
-                  <w:divId w:val="2054887447"/>
+                  <w:divId w:val="1060207572"/>
                   <w:tblCellSpacing w:w="15" w:type="dxa"/>
                 </w:trPr>
                 <w:tc>
@@ -26773,7 +27135,7 @@
               </w:tr>
               <w:tr>
                 <w:trPr>
-                  <w:divId w:val="2054887447"/>
+                  <w:divId w:val="1060207572"/>
                   <w:tblCellSpacing w:w="15" w:type="dxa"/>
                 </w:trPr>
                 <w:tc>
@@ -26819,7 +27181,7 @@
               </w:tr>
               <w:tr>
                 <w:trPr>
-                  <w:divId w:val="2054887447"/>
+                  <w:divId w:val="1060207572"/>
                   <w:tblCellSpacing w:w="15" w:type="dxa"/>
                 </w:trPr>
                 <w:tc>
@@ -26865,7 +27227,7 @@
               </w:tr>
               <w:tr>
                 <w:trPr>
-                  <w:divId w:val="2054887447"/>
+                  <w:divId w:val="1060207572"/>
                   <w:tblCellSpacing w:w="15" w:type="dxa"/>
                 </w:trPr>
                 <w:tc>
@@ -26911,7 +27273,7 @@
               </w:tr>
               <w:tr>
                 <w:trPr>
-                  <w:divId w:val="2054887447"/>
+                  <w:divId w:val="1060207572"/>
                   <w:tblCellSpacing w:w="15" w:type="dxa"/>
                 </w:trPr>
                 <w:tc>
@@ -26957,7 +27319,7 @@
               </w:tr>
               <w:tr>
                 <w:trPr>
-                  <w:divId w:val="2054887447"/>
+                  <w:divId w:val="1060207572"/>
                   <w:tblCellSpacing w:w="15" w:type="dxa"/>
                 </w:trPr>
                 <w:tc>
@@ -27003,7 +27365,7 @@
               </w:tr>
               <w:tr>
                 <w:trPr>
-                  <w:divId w:val="2054887447"/>
+                  <w:divId w:val="1060207572"/>
                   <w:tblCellSpacing w:w="15" w:type="dxa"/>
                 </w:trPr>
                 <w:tc>
@@ -27049,7 +27411,7 @@
               </w:tr>
               <w:tr>
                 <w:trPr>
-                  <w:divId w:val="2054887447"/>
+                  <w:divId w:val="1060207572"/>
                   <w:tblCellSpacing w:w="15" w:type="dxa"/>
                 </w:trPr>
                 <w:tc>
@@ -27095,7 +27457,7 @@
               </w:tr>
               <w:tr>
                 <w:trPr>
-                  <w:divId w:val="2054887447"/>
+                  <w:divId w:val="1060207572"/>
                   <w:tblCellSpacing w:w="15" w:type="dxa"/>
                 </w:trPr>
                 <w:tc>
@@ -27141,7 +27503,7 @@
               </w:tr>
               <w:tr>
                 <w:trPr>
-                  <w:divId w:val="2054887447"/>
+                  <w:divId w:val="1060207572"/>
                   <w:tblCellSpacing w:w="15" w:type="dxa"/>
                 </w:trPr>
                 <w:tc>
@@ -27187,7 +27549,7 @@
               </w:tr>
               <w:tr>
                 <w:trPr>
-                  <w:divId w:val="2054887447"/>
+                  <w:divId w:val="1060207572"/>
                   <w:tblCellSpacing w:w="15" w:type="dxa"/>
                 </w:trPr>
                 <w:tc>
@@ -27233,7 +27595,7 @@
               </w:tr>
               <w:tr>
                 <w:trPr>
-                  <w:divId w:val="2054887447"/>
+                  <w:divId w:val="1060207572"/>
                   <w:tblCellSpacing w:w="15" w:type="dxa"/>
                 </w:trPr>
                 <w:tc>
@@ -27279,7 +27641,7 @@
               </w:tr>
               <w:tr>
                 <w:trPr>
-                  <w:divId w:val="2054887447"/>
+                  <w:divId w:val="1060207572"/>
                   <w:tblCellSpacing w:w="15" w:type="dxa"/>
                 </w:trPr>
                 <w:tc>
@@ -27323,10 +27685,70 @@
                   </w:p>
                 </w:tc>
               </w:tr>
+              <w:tr>
+                <w:trPr>
+                  <w:divId w:val="1060207572"/>
+                  <w:tblCellSpacing w:w="15" w:type="dxa"/>
+                </w:trPr>
+                <w:tc>
+                  <w:tcPr>
+                    <w:tcW w:w="50" w:type="pct"/>
+                    <w:hideMark/>
+                  </w:tcPr>
+                  <w:p>
+                    <w:pPr>
+                      <w:pStyle w:val="Bibliography"/>
+                      <w:rPr>
+                        <w:noProof/>
+                      </w:rPr>
+                    </w:pPr>
+                    <w:r>
+                      <w:rPr>
+                        <w:noProof/>
+                      </w:rPr>
+                      <w:t xml:space="preserve">[32] </w:t>
+                    </w:r>
+                  </w:p>
+                </w:tc>
+                <w:tc>
+                  <w:tcPr>
+                    <w:tcW w:w="0" w:type="auto"/>
+                    <w:hideMark/>
+                  </w:tcPr>
+                  <w:p>
+                    <w:pPr>
+                      <w:pStyle w:val="Bibliography"/>
+                      <w:rPr>
+                        <w:noProof/>
+                      </w:rPr>
+                    </w:pPr>
+                    <w:r>
+                      <w:rPr>
+                        <w:noProof/>
+                      </w:rPr>
+                      <w:t xml:space="preserve">D. Kabakchieva, „Student performance prediction by using data mining classification algorithms,” </w:t>
+                    </w:r>
+                    <w:r>
+                      <w:rPr>
+                        <w:i/>
+                        <w:iCs/>
+                        <w:noProof/>
+                      </w:rPr>
+                      <w:t xml:space="preserve">International journal of computer science and management research, </w:t>
+                    </w:r>
+                    <w:r>
+                      <w:rPr>
+                        <w:noProof/>
+                      </w:rPr>
+                      <w:t xml:space="preserve">%1. kötet1, pp. 686-690, 2012. </w:t>
+                    </w:r>
+                  </w:p>
+                </w:tc>
+              </w:tr>
             </w:tbl>
             <w:p>
               <w:pPr>
-                <w:divId w:val="2054887447"/>
+                <w:divId w:val="1060207572"/>
                 <w:rPr>
                   <w:rFonts w:eastAsia="Times New Roman"/>
                   <w:noProof/>
@@ -34842,7 +35264,7 @@
 </file>
 
 <file path=customXml/itemProps1.xml><?xml version="1.0" encoding="utf-8"?>
-<ds:datastoreItem xmlns:ds="http://schemas.openxmlformats.org/officeDocument/2006/customXml" ds:itemID="{F56157D9-B309-4076-8441-5E562D02D8A0}">
+<ds:datastoreItem xmlns:ds="http://schemas.openxmlformats.org/officeDocument/2006/customXml" ds:itemID="{6E86487F-44BA-4CF5-9EB6-528D59004794}">
   <ds:schemaRefs>
     <ds:schemaRef ds:uri="http://schemas.openxmlformats.org/officeDocument/2006/bibliography"/>
   </ds:schemaRefs>

</xml_diff>

<commit_message>
Student performance prediction - Gritnet architecture
</commit_message>
<xml_diff>
--- a/Documents/dolgozat.docx
+++ b/Documents/dolgozat.docx
@@ -315,13 +315,23 @@
           <w:szCs w:val="32"/>
         </w:rPr>
       </w:pPr>
+      <w:proofErr w:type="spellStart"/>
       <w:r>
         <w:rPr>
           <w:color w:val="222A35" w:themeColor="text2" w:themeShade="80"/>
           <w:sz w:val="32"/>
           <w:szCs w:val="32"/>
         </w:rPr>
-        <w:t>Szilvási Péter</w:t>
+        <w:t>Szilvási</w:t>
+      </w:r>
+      <w:proofErr w:type="spellEnd"/>
+      <w:r>
+        <w:rPr>
+          <w:color w:val="222A35" w:themeColor="text2" w:themeShade="80"/>
+          <w:sz w:val="32"/>
+          <w:szCs w:val="32"/>
+        </w:rPr>
+        <w:t xml:space="preserve"> Péter</w:t>
       </w:r>
     </w:p>
     <w:p>
@@ -337,6 +347,7 @@
           <w:shd w:val="clear" w:color="auto" w:fill="FFFFFF"/>
         </w:rPr>
       </w:pPr>
+      <w:proofErr w:type="spellStart"/>
       <w:r>
         <w:rPr>
           <w:i/>
@@ -345,7 +356,18 @@
           <w:sz w:val="22"/>
           <w:shd w:val="clear" w:color="auto" w:fill="FFFFFF"/>
         </w:rPr>
-        <w:t>MSc szintű mérnökinformatika szakos</w:t>
+        <w:t>MSc</w:t>
+      </w:r>
+      <w:proofErr w:type="spellEnd"/>
+      <w:r>
+        <w:rPr>
+          <w:i/>
+          <w:iCs/>
+          <w:color w:val="24292E"/>
+          <w:sz w:val="22"/>
+          <w:shd w:val="clear" w:color="auto" w:fill="FFFFFF"/>
+        </w:rPr>
+        <w:t xml:space="preserve"> szintű mérnökinformatika szakos</w:t>
       </w:r>
     </w:p>
     <w:p>
@@ -502,9 +524,11 @@
       <w:pPr>
         <w:jc w:val="both"/>
       </w:pPr>
+      <w:proofErr w:type="spellStart"/>
       <w:r>
         <w:t>placeholder</w:t>
       </w:r>
+      <w:proofErr w:type="spellEnd"/>
     </w:p>
     <w:p>
       <w:pPr>
@@ -525,9 +549,11 @@
       <w:pPr>
         <w:jc w:val="both"/>
       </w:pPr>
+      <w:proofErr w:type="spellStart"/>
       <w:r>
         <w:t>placeholder</w:t>
       </w:r>
+      <w:proofErr w:type="spellEnd"/>
     </w:p>
     <w:p>
       <w:pPr>
@@ -548,9 +574,11 @@
       <w:pPr>
         <w:jc w:val="both"/>
       </w:pPr>
+      <w:proofErr w:type="spellStart"/>
       <w:r>
         <w:t>placeholder</w:t>
       </w:r>
+      <w:proofErr w:type="spellEnd"/>
     </w:p>
     <w:p>
       <w:pPr>
@@ -571,9 +599,11 @@
       <w:pPr>
         <w:jc w:val="both"/>
       </w:pPr>
+      <w:proofErr w:type="spellStart"/>
       <w:r>
         <w:t>placeholder</w:t>
       </w:r>
+      <w:proofErr w:type="spellEnd"/>
     </w:p>
     <w:p>
       <w:pPr>
@@ -1770,9 +1800,11 @@
       <w:r>
         <w:t>tartomány (</w:t>
       </w:r>
+      <w:proofErr w:type="spellStart"/>
       <w:r>
         <w:t>domain</w:t>
       </w:r>
+      <w:proofErr w:type="spellEnd"/>
       <w:r>
         <w:t>)</w:t>
       </w:r>
@@ -2162,11 +2194,21 @@
         <w:t>a</w:t>
       </w:r>
       <w:r>
-        <w:t xml:space="preserve"> scikit-learn</w:t>
-      </w:r>
-      <w:r>
-        <w:t>, tensorflow</w:t>
-      </w:r>
+        <w:t xml:space="preserve"> </w:t>
+      </w:r>
+      <w:proofErr w:type="spellStart"/>
+      <w:r>
+        <w:t>scikit-learn</w:t>
+      </w:r>
+      <w:proofErr w:type="spellEnd"/>
+      <w:r>
+        <w:t xml:space="preserve">, </w:t>
+      </w:r>
+      <w:proofErr w:type="spellStart"/>
+      <w:r>
+        <w:t>tensorflow</w:t>
+      </w:r>
+      <w:proofErr w:type="spellEnd"/>
       <w:r>
         <w:t xml:space="preserve"> és</w:t>
       </w:r>
@@ -2174,7 +2216,15 @@
         <w:t xml:space="preserve"> a</w:t>
       </w:r>
       <w:r>
-        <w:t xml:space="preserve"> Keras segítségével </w:t>
+        <w:t xml:space="preserve"> </w:t>
+      </w:r>
+      <w:proofErr w:type="spellStart"/>
+      <w:r>
+        <w:t>Keras</w:t>
+      </w:r>
+      <w:proofErr w:type="spellEnd"/>
+      <w:r>
+        <w:t xml:space="preserve"> segítségével </w:t>
       </w:r>
       <w:r>
         <w:t>elvonatkoztathatunk a gépi tanulás mögötti bonyolultságtól</w:t>
@@ -2221,6 +2271,7 @@
           <w:bCs/>
         </w:rPr>
       </w:pPr>
+      <w:proofErr w:type="spellStart"/>
       <w:r>
         <w:rPr>
           <w:b/>
@@ -2228,6 +2279,7 @@
         </w:rPr>
         <w:t>Tensorflow</w:t>
       </w:r>
+      <w:proofErr w:type="spellEnd"/>
       <w:sdt>
         <w:sdtPr>
           <w:rPr>
@@ -2288,7 +2340,15 @@
         <w:jc w:val="both"/>
       </w:pPr>
       <w:r>
-        <w:t xml:space="preserve">A TensorFlow egy erőteljes könyvtár a numerikus számításhoz, különösen jól illeszkedik és a </w:t>
+        <w:t xml:space="preserve">A </w:t>
+      </w:r>
+      <w:proofErr w:type="spellStart"/>
+      <w:r>
+        <w:t>TensorFlow</w:t>
+      </w:r>
+      <w:proofErr w:type="spellEnd"/>
+      <w:r>
+        <w:t xml:space="preserve"> egy erőteljes könyvtár a numerikus számításhoz, különösen jól illeszkedik és a </w:t>
       </w:r>
       <w:r>
         <w:t>nagyszabású gépi tanuláshoz</w:t>
@@ -2297,7 +2357,15 @@
         <w:t xml:space="preserve">. </w:t>
       </w:r>
       <w:r>
-        <w:t xml:space="preserve">A Google Brain </w:t>
+        <w:t xml:space="preserve">A Google </w:t>
+      </w:r>
+      <w:proofErr w:type="spellStart"/>
+      <w:r>
+        <w:t>Brain</w:t>
+      </w:r>
+      <w:proofErr w:type="spellEnd"/>
+      <w:r>
+        <w:t xml:space="preserve"> </w:t>
       </w:r>
       <w:r>
         <w:t>csapata</w:t>
@@ -2309,15 +2377,31 @@
         <w:t>. S</w:t>
       </w:r>
       <w:r>
-        <w:t>zámtalan projekt használja a TensorFlow-t mindenféle gépi tanulási feladathoz, például képosztályozáshoz, természetes nyelv feldolgozásához (NLP), ajánló rendszerekhez, idősoros előrejelzésekhez és még sok máshoz.</w:t>
-      </w:r>
-    </w:p>
-    <w:p>
-      <w:pPr>
-        <w:jc w:val="both"/>
-      </w:pPr>
-      <w:r>
-        <w:t>Tehát mit kínál a TensorFlow valójában?</w:t>
+        <w:t xml:space="preserve">zámtalan projekt használja a </w:t>
+      </w:r>
+      <w:proofErr w:type="spellStart"/>
+      <w:r>
+        <w:t>TensorFlow</w:t>
+      </w:r>
+      <w:proofErr w:type="spellEnd"/>
+      <w:r>
+        <w:t>-t mindenféle gépi tanulási feladathoz, például képosztályozáshoz, természetes nyelv feldolgozásához (NLP), ajánló rendszerekhez, idősoros előrejelzésekhez és még sok máshoz.</w:t>
+      </w:r>
+    </w:p>
+    <w:p>
+      <w:pPr>
+        <w:jc w:val="both"/>
+      </w:pPr>
+      <w:r>
+        <w:t xml:space="preserve">Tehát mit kínál a </w:t>
+      </w:r>
+      <w:proofErr w:type="spellStart"/>
+      <w:r>
+        <w:t>TensorFlow</w:t>
+      </w:r>
+      <w:proofErr w:type="spellEnd"/>
+      <w:r>
+        <w:t xml:space="preserve"> valójában?</w:t>
       </w:r>
     </w:p>
     <w:p>
@@ -2330,7 +2414,15 @@
         <w:jc w:val="both"/>
       </w:pPr>
       <w:r>
-        <w:t xml:space="preserve">Magja nagyon hasonlít a NumPy-hez, de </w:t>
+        <w:t xml:space="preserve">Magja nagyon hasonlít a </w:t>
+      </w:r>
+      <w:proofErr w:type="spellStart"/>
+      <w:r>
+        <w:t>NumPy-hez</w:t>
+      </w:r>
+      <w:proofErr w:type="spellEnd"/>
+      <w:r>
+        <w:t xml:space="preserve">, de </w:t>
       </w:r>
       <w:r>
         <w:rPr>
@@ -2371,7 +2463,23 @@
         <w:t>E</w:t>
       </w:r>
       <w:r>
-        <w:t>gyfajta just-in-time (</w:t>
+        <w:t xml:space="preserve">gyfajta </w:t>
+      </w:r>
+      <w:proofErr w:type="spellStart"/>
+      <w:r>
+        <w:t>just</w:t>
+      </w:r>
+      <w:proofErr w:type="spellEnd"/>
+      <w:r>
+        <w:t>-in-</w:t>
+      </w:r>
+      <w:proofErr w:type="spellStart"/>
+      <w:r>
+        <w:t>time</w:t>
+      </w:r>
+      <w:proofErr w:type="spellEnd"/>
+      <w:r>
+        <w:t xml:space="preserve"> (</w:t>
       </w:r>
       <w:r>
         <w:rPr>
@@ -2415,11 +2523,21 @@
         <w:jc w:val="both"/>
       </w:pPr>
       <w:r>
-        <w:t xml:space="preserve">A TensorFlow sokkal több olyan funkciót kínál, amelyek ezekre az alapvető jellemzőkre épülnek: a legfontosabb természetesen a </w:t>
-      </w:r>
+        <w:t xml:space="preserve">A </w:t>
+      </w:r>
+      <w:proofErr w:type="spellStart"/>
+      <w:r>
+        <w:t>TensorFlow</w:t>
+      </w:r>
+      <w:proofErr w:type="spellEnd"/>
+      <w:r>
+        <w:t xml:space="preserve"> sokkal több olyan funkciót kínál, amelyek ezekre az alapvető jellemzőkre épülnek: a legfontosabb természetesen a </w:t>
+      </w:r>
+      <w:proofErr w:type="spellStart"/>
       <w:r>
         <w:t>Keras</w:t>
       </w:r>
+      <w:proofErr w:type="spellEnd"/>
       <w:r>
         <w:t xml:space="preserve">, de rendelkezik </w:t>
       </w:r>
@@ -2468,7 +2586,15 @@
         <w:jc w:val="both"/>
       </w:pPr>
       <w:r>
-        <w:t xml:space="preserve">A legalacsonyabb szinten az egyes TensorFlow műveletek rendkívül hatékony C++ kód felhasználásával valósulnak meg. Számos műveletnek több megvalósítása is van, úgynevezett </w:t>
+        <w:t xml:space="preserve">A legalacsonyabb szinten az egyes </w:t>
+      </w:r>
+      <w:proofErr w:type="spellStart"/>
+      <w:r>
+        <w:t>TensorFlow</w:t>
+      </w:r>
+      <w:proofErr w:type="spellEnd"/>
+      <w:r>
+        <w:t xml:space="preserve"> műveletek rendkívül hatékony C++ kód felhasználásával valósulnak meg. Számos műveletnek több megvalósítása is van, úgynevezett </w:t>
       </w:r>
       <w:r>
         <w:rPr>
@@ -2528,7 +2654,31 @@
         <w:t>TPU</w:t>
       </w:r>
       <w:r>
-        <w:t xml:space="preserve"> (Tensor Processing Units).</w:t>
+        <w:t xml:space="preserve"> (</w:t>
+      </w:r>
+      <w:proofErr w:type="spellStart"/>
+      <w:r>
+        <w:t>Tensor</w:t>
+      </w:r>
+      <w:proofErr w:type="spellEnd"/>
+      <w:r>
+        <w:t xml:space="preserve"> </w:t>
+      </w:r>
+      <w:proofErr w:type="spellStart"/>
+      <w:r>
+        <w:t>Processing</w:t>
+      </w:r>
+      <w:proofErr w:type="spellEnd"/>
+      <w:r>
+        <w:t xml:space="preserve"> </w:t>
+      </w:r>
+      <w:proofErr w:type="spellStart"/>
+      <w:r>
+        <w:t>Units</w:t>
+      </w:r>
+      <w:proofErr w:type="spellEnd"/>
+      <w:r>
+        <w:t>).</w:t>
       </w:r>
     </w:p>
     <w:p>
@@ -2600,6 +2750,7 @@
           <w:bCs/>
         </w:rPr>
       </w:pPr>
+      <w:proofErr w:type="spellStart"/>
       <w:r>
         <w:rPr>
           <w:b/>
@@ -2607,6 +2758,7 @@
         </w:rPr>
         <w:t>Keras</w:t>
       </w:r>
+      <w:proofErr w:type="spellEnd"/>
       <w:sdt>
         <w:sdtPr>
           <w:rPr>
@@ -2672,6 +2824,7 @@
       <w:r>
         <w:t xml:space="preserve">A </w:t>
       </w:r>
+      <w:proofErr w:type="spellStart"/>
       <w:r>
         <w:rPr>
           <w:b/>
@@ -2681,6 +2834,7 @@
         </w:rPr>
         <w:t>Keras</w:t>
       </w:r>
+      <w:proofErr w:type="spellEnd"/>
       <w:r>
         <w:t xml:space="preserve"> egy mély tanulási </w:t>
       </w:r>
@@ -2694,13 +2848,29 @@
         <w:t>API</w:t>
       </w:r>
       <w:r>
-        <w:t xml:space="preserve"> a TensorFlow gépi tanulási platform tetején fut.</w:t>
+        <w:t xml:space="preserve"> a </w:t>
+      </w:r>
+      <w:proofErr w:type="spellStart"/>
+      <w:r>
+        <w:t>TensorFlow</w:t>
+      </w:r>
+      <w:proofErr w:type="spellEnd"/>
+      <w:r>
+        <w:t xml:space="preserve"> gépi tanulási platform tetején fut.</w:t>
       </w:r>
       <w:r>
         <w:t xml:space="preserve"> Azért fejlesztették, hogy gyors kísérletezéseket érjünk el. Az ötletből eredményeket érjünk el, amilyen gyorsan csak lehetséges. </w:t>
       </w:r>
       <w:r>
-        <w:t>Számos mély tanulási keretrendszer áll rendelkezésre ma. Miért érdemes a Keras-t használni, mint bármely másikat?</w:t>
+        <w:t xml:space="preserve">Számos mély tanulási keretrendszer áll rendelkezésre ma. Miért érdemes a </w:t>
+      </w:r>
+      <w:proofErr w:type="spellStart"/>
+      <w:r>
+        <w:t>Keras</w:t>
+      </w:r>
+      <w:proofErr w:type="spellEnd"/>
+      <w:r>
+        <w:t>-t használni, mint bármely másikat?</w:t>
       </w:r>
     </w:p>
     <w:p>
@@ -2713,7 +2883,23 @@
         <w:jc w:val="both"/>
       </w:pPr>
       <w:r>
-        <w:t xml:space="preserve">A Keras egy API, amelyet emberek, nem pedig gépek számára terveztek. A Keras a kognitív terhelés csökkentésének bevált módszereit követi: következetes és </w:t>
+        <w:t xml:space="preserve">A </w:t>
+      </w:r>
+      <w:proofErr w:type="spellStart"/>
+      <w:r>
+        <w:t>Keras</w:t>
+      </w:r>
+      <w:proofErr w:type="spellEnd"/>
+      <w:r>
+        <w:t xml:space="preserve"> egy API, amelyet emberek, nem pedig gépek számára terveztek. A </w:t>
+      </w:r>
+      <w:proofErr w:type="spellStart"/>
+      <w:r>
+        <w:t>Keras</w:t>
+      </w:r>
+      <w:proofErr w:type="spellEnd"/>
+      <w:r>
+        <w:t xml:space="preserve"> a kognitív terhelés csökkentésének bevált módszereit követi: következetes és </w:t>
       </w:r>
       <w:r>
         <w:rPr>
@@ -2725,7 +2911,15 @@
         <w:t>egyszerű</w:t>
       </w:r>
       <w:r>
-        <w:t xml:space="preserve"> API-kat kínál, minimalizálja a gyakori használati esetekhez szükséges felhasználói műveletek számát, és </w:t>
+        <w:t xml:space="preserve"> API-</w:t>
+      </w:r>
+      <w:proofErr w:type="spellStart"/>
+      <w:r>
+        <w:t>kat</w:t>
+      </w:r>
+      <w:proofErr w:type="spellEnd"/>
+      <w:r>
+        <w:t xml:space="preserve"> kínál, minimalizálja a gyakori használati esetekhez szükséges felhasználói műveletek számát, és </w:t>
       </w:r>
       <w:r>
         <w:rPr>
@@ -2763,7 +2957,23 @@
       </w:pPr>
       <w:r>
         <w:lastRenderedPageBreak/>
-        <w:t>Ez megkönnyíti a Keras megtanulását és használatát. Keras felhasználóként produktívabb vagy, lehetővé téve, hogy több ötletet kipróbálhassunk gyorsabban.</w:t>
+        <w:t xml:space="preserve">Ez megkönnyíti a </w:t>
+      </w:r>
+      <w:proofErr w:type="spellStart"/>
+      <w:r>
+        <w:t>Keras</w:t>
+      </w:r>
+      <w:proofErr w:type="spellEnd"/>
+      <w:r>
+        <w:t xml:space="preserve"> megtanulását és használatát. </w:t>
+      </w:r>
+      <w:proofErr w:type="spellStart"/>
+      <w:r>
+        <w:t>Keras</w:t>
+      </w:r>
+      <w:proofErr w:type="spellEnd"/>
+      <w:r>
+        <w:t xml:space="preserve"> felhasználóként produktívabb vagy, lehetővé téve, hogy több ötletet kipróbálhassunk gyorsabban.</w:t>
       </w:r>
     </w:p>
     <w:p>
@@ -2776,7 +2986,23 @@
         <w:jc w:val="both"/>
       </w:pPr>
       <w:r>
-        <w:t xml:space="preserve">Ez az egyszerű használat nem jár csökkentet rugalmassággal: mivel a Keras mélyen integrálódik az alacsony szintű TensorFlow funkcionalitásokhoz. Lehetséges olyan feltörhető munkafolyamatok kikifejleszteni, ahol a funkcionalitás bármely része </w:t>
+        <w:t xml:space="preserve">Ez az egyszerű használat nem jár csökkentet rugalmassággal: mivel a </w:t>
+      </w:r>
+      <w:proofErr w:type="spellStart"/>
+      <w:r>
+        <w:t>Keras</w:t>
+      </w:r>
+      <w:proofErr w:type="spellEnd"/>
+      <w:r>
+        <w:t xml:space="preserve"> mélyen integrálódik az alacsony szintű </w:t>
+      </w:r>
+      <w:proofErr w:type="spellStart"/>
+      <w:r>
+        <w:t>TensorFlow</w:t>
+      </w:r>
+      <w:proofErr w:type="spellEnd"/>
+      <w:r>
+        <w:t xml:space="preserve"> funkcionalitásokhoz. Lehetséges olyan feltörhető munkafolyamatok kikifejleszteni, ahol a funkcionalitás bármely része </w:t>
       </w:r>
       <w:r>
         <w:rPr>
@@ -3208,7 +3434,23 @@
         <w:t>függvénynek</w:t>
       </w:r>
       <w:r>
-        <w:t xml:space="preserve"> (mapping function)</w:t>
+        <w:t xml:space="preserve"> (</w:t>
+      </w:r>
+      <w:proofErr w:type="spellStart"/>
+      <w:r>
+        <w:t>mapping</w:t>
+      </w:r>
+      <w:proofErr w:type="spellEnd"/>
+      <w:r>
+        <w:t xml:space="preserve"> </w:t>
+      </w:r>
+      <w:proofErr w:type="spellStart"/>
+      <w:r>
+        <w:t>function</w:t>
+      </w:r>
+      <w:proofErr w:type="spellEnd"/>
+      <w:r>
+        <w:t>)</w:t>
       </w:r>
       <w:r>
         <w:t xml:space="preserve"> is nevezik,</w:t>
@@ -3963,7 +4205,15 @@
         <w:t>címezzék</w:t>
       </w:r>
       <w:r>
-        <w:t>. A klaszterező algoritmus felismeri az ügyfél jellemző</w:t>
+        <w:t xml:space="preserve">. A </w:t>
+      </w:r>
+      <w:proofErr w:type="spellStart"/>
+      <w:r>
+        <w:t>klaszterező</w:t>
+      </w:r>
+      <w:proofErr w:type="spellEnd"/>
+      <w:r>
+        <w:t xml:space="preserve"> algoritmus felismeri az ügyfél jellemző</w:t>
       </w:r>
       <w:r>
         <w:t>i közötti mintázatot</w:t>
@@ -4608,15 +4858,37 @@
       <w:r>
         <w:t xml:space="preserve"> (</w:t>
       </w:r>
-      <w:r>
-        <w:rPr>
-          <w:b/>
-          <w:bCs/>
-          <w:i/>
-          <w:iCs/>
-        </w:rPr>
-        <w:t>learning rate</w:t>
-      </w:r>
+      <w:proofErr w:type="spellStart"/>
+      <w:r>
+        <w:rPr>
+          <w:b/>
+          <w:bCs/>
+          <w:i/>
+          <w:iCs/>
+        </w:rPr>
+        <w:t>learning</w:t>
+      </w:r>
+      <w:proofErr w:type="spellEnd"/>
+      <w:r>
+        <w:rPr>
+          <w:b/>
+          <w:bCs/>
+          <w:i/>
+          <w:iCs/>
+        </w:rPr>
+        <w:t xml:space="preserve"> </w:t>
+      </w:r>
+      <w:proofErr w:type="spellStart"/>
+      <w:r>
+        <w:rPr>
+          <w:b/>
+          <w:bCs/>
+          <w:i/>
+          <w:iCs/>
+        </w:rPr>
+        <w:t>rate</w:t>
+      </w:r>
+      <w:proofErr w:type="spellEnd"/>
       <w:r>
         <w:t>)</w:t>
       </w:r>
@@ -5395,7 +5667,15 @@
         <w:t>szétszórva</w:t>
       </w:r>
       <w:r>
-        <w:t xml:space="preserve">. Például egy HR-rendszer, amely beszélhet REST-ről, egy 30 éves pénzügyi rendszer, amely csak a fájlintegrációt érti, egy CRM-rendszer, amely SOAP-t </w:t>
+        <w:t>. Például egy HR-rendszer, amely beszélhet REST-</w:t>
+      </w:r>
+      <w:proofErr w:type="spellStart"/>
+      <w:r>
+        <w:t>ről</w:t>
+      </w:r>
+      <w:proofErr w:type="spellEnd"/>
+      <w:r>
+        <w:t xml:space="preserve">, egy 30 éves pénzügyi rendszer, amely csak a fájlintegrációt érti, egy CRM-rendszer, amely SOAP-t </w:t>
       </w:r>
       <w:r>
         <w:t xml:space="preserve">protokollon keresztül kommunikál. Tegyük fel </w:t>
@@ -5908,7 +6188,15 @@
         <w:t>módosítják belső paramétereit</w:t>
       </w:r>
       <w:r>
-        <w:t xml:space="preserve">. A gépi tanulási algoritmusok általában a polcon található receptek, amelyeket a megfelelő üzleti problémákra, például osztályozásra, lineáris regresszióra és klaszterezésre vonatkozó problémákra alkalmaz. Ez a lépés magában foglalhatja egynél </w:t>
+        <w:t xml:space="preserve">. A gépi tanulási algoritmusok általában a polcon található receptek, amelyeket a megfelelő üzleti problémákra, például osztályozásra, lineáris regresszióra és </w:t>
+      </w:r>
+      <w:proofErr w:type="spellStart"/>
+      <w:r>
+        <w:t>klaszterezésre</w:t>
+      </w:r>
+      <w:proofErr w:type="spellEnd"/>
+      <w:r>
+        <w:t xml:space="preserve"> vonatkozó problémákra alkalmaz. Ez a lépés magában foglalhatja egynél </w:t>
       </w:r>
       <w:r>
         <w:rPr>
@@ -6015,8 +6303,21 @@
         <w:t xml:space="preserve"> (</w:t>
       </w:r>
       <w:r>
-        <w:t>Robinson–Schensted–Knuth</w:t>
-      </w:r>
+        <w:t>Robinson–</w:t>
+      </w:r>
+      <w:proofErr w:type="spellStart"/>
+      <w:r>
+        <w:t>Schensted</w:t>
+      </w:r>
+      <w:proofErr w:type="spellEnd"/>
+      <w:r>
+        <w:t>–</w:t>
+      </w:r>
+      <w:proofErr w:type="spellStart"/>
+      <w:r>
+        <w:t>Knuth</w:t>
+      </w:r>
+      <w:proofErr w:type="spellEnd"/>
       <w:r>
         <w:t>)</w:t>
       </w:r>
@@ -6123,6 +6424,7 @@
       <w:r>
         <w:t xml:space="preserve"> (</w:t>
       </w:r>
+      <w:proofErr w:type="spellStart"/>
       <w:r>
         <w:rPr>
           <w:b/>
@@ -6132,6 +6434,7 @@
         </w:rPr>
         <w:t>upstream</w:t>
       </w:r>
+      <w:proofErr w:type="spellEnd"/>
       <w:r>
         <w:t>)</w:t>
       </w:r>
@@ -6159,6 +6462,7 @@
       <w:r>
         <w:t xml:space="preserve"> (</w:t>
       </w:r>
+      <w:proofErr w:type="spellStart"/>
       <w:r>
         <w:rPr>
           <w:b/>
@@ -6168,6 +6472,7 @@
         </w:rPr>
         <w:t>downstream</w:t>
       </w:r>
+      <w:proofErr w:type="spellEnd"/>
       <w:r>
         <w:t>)</w:t>
       </w:r>
@@ -6337,6 +6642,7 @@
       <w:r>
         <w:t>gépi tanulás üzemeltetésnek (</w:t>
       </w:r>
+      <w:proofErr w:type="spellStart"/>
       <w:r>
         <w:rPr>
           <w:b/>
@@ -6346,6 +6652,7 @@
         </w:rPr>
         <w:t>MLOps</w:t>
       </w:r>
+      <w:proofErr w:type="spellEnd"/>
       <w:r>
         <w:t>)</w:t>
       </w:r>
@@ -6901,7 +7208,15 @@
         <w:t xml:space="preserve"> </w:t>
       </w:r>
       <w:r>
-        <w:t xml:space="preserve">Az időveszteség csökkentése és a munka megkönnyítése érdekében nyújtanak segítséget a szoftverek, matematikai számítások, grafikonok. Ezek a támogató eszközök az adatokat </w:t>
+        <w:t xml:space="preserve">Az időveszteség csökkentése és a munka megkönnyítése érdekében </w:t>
+      </w:r>
+      <w:proofErr w:type="gramStart"/>
+      <w:r>
+        <w:t>nyújtanak segítséget</w:t>
+      </w:r>
+      <w:proofErr w:type="gramEnd"/>
+      <w:r>
+        <w:t xml:space="preserve"> a szoftverek, matematikai számítások, grafikonok. Ezek a támogató eszközök az adatokat </w:t>
       </w:r>
       <w:r>
         <w:t>manipulálják,</w:t>
@@ -7402,7 +7717,15 @@
         <w:t>n</w:t>
       </w:r>
       <w:r>
-        <w:t>aplófájlok, JSON fájlok, érzékelő adatok, csv fájlok stb.</w:t>
+        <w:t xml:space="preserve">aplófájlok, JSON fájlok, érzékelő adatok, </w:t>
+      </w:r>
+      <w:proofErr w:type="spellStart"/>
+      <w:r>
+        <w:t>csv</w:t>
+      </w:r>
+      <w:proofErr w:type="spellEnd"/>
+      <w:r>
+        <w:t xml:space="preserve"> fájlok stb.</w:t>
       </w:r>
     </w:p>
     <w:p>
@@ -7523,7 +7846,15 @@
         <w:t xml:space="preserve">bejegyzéseket, csevegéseket, műholdas képeket, </w:t>
       </w:r>
       <w:r>
-        <w:t xml:space="preserve">Internet of Things (IOT) </w:t>
+        <w:t xml:space="preserve">Internet of </w:t>
+      </w:r>
+      <w:proofErr w:type="spellStart"/>
+      <w:r>
+        <w:t>Things</w:t>
+      </w:r>
+      <w:proofErr w:type="spellEnd"/>
+      <w:r>
+        <w:t xml:space="preserve"> (IOT) </w:t>
       </w:r>
       <w:r>
         <w:t>érzékelő adatokat</w:t>
@@ -7684,6 +8015,7 @@
       <w:r>
         <w:t xml:space="preserve"> </w:t>
       </w:r>
+      <w:proofErr w:type="spellStart"/>
       <w:r>
         <w:rPr>
           <w:b/>
@@ -7693,6 +8025,7 @@
         </w:rPr>
         <w:t>interjúztató</w:t>
       </w:r>
+      <w:proofErr w:type="spellEnd"/>
       <w:r>
         <w:t xml:space="preserve"> </w:t>
       </w:r>
@@ -7941,7 +8274,15 @@
         <w:t>ban jelen van a tranzakció kezelés és az egyidejűség</w:t>
       </w:r>
       <w:r>
-        <w:t xml:space="preserve">. Míg a félig strukturált adattranzakciók a DBMS-től </w:t>
+        <w:t>. Míg a félig strukturált adattranzakciók a DBMS-</w:t>
+      </w:r>
+      <w:proofErr w:type="spellStart"/>
+      <w:r>
+        <w:t>től</w:t>
+      </w:r>
+      <w:proofErr w:type="spellEnd"/>
+      <w:r>
+        <w:t xml:space="preserve"> </w:t>
       </w:r>
       <w:r>
         <w:t xml:space="preserve">függenek és </w:t>
@@ -8295,7 +8636,47 @@
           <w:i/>
           <w:iCs/>
         </w:rPr>
-        <w:t xml:space="preserve"> (deep learning)</w:t>
+        <w:t xml:space="preserve"> (</w:t>
+      </w:r>
+      <w:proofErr w:type="spellStart"/>
+      <w:r>
+        <w:rPr>
+          <w:b/>
+          <w:bCs/>
+          <w:i/>
+          <w:iCs/>
+        </w:rPr>
+        <w:t>deep</w:t>
+      </w:r>
+      <w:proofErr w:type="spellEnd"/>
+      <w:r>
+        <w:rPr>
+          <w:b/>
+          <w:bCs/>
+          <w:i/>
+          <w:iCs/>
+        </w:rPr>
+        <w:t xml:space="preserve"> </w:t>
+      </w:r>
+      <w:proofErr w:type="spellStart"/>
+      <w:r>
+        <w:rPr>
+          <w:b/>
+          <w:bCs/>
+          <w:i/>
+          <w:iCs/>
+        </w:rPr>
+        <w:t>learning</w:t>
+      </w:r>
+      <w:proofErr w:type="spellEnd"/>
+      <w:r>
+        <w:rPr>
+          <w:b/>
+          <w:bCs/>
+          <w:i/>
+          <w:iCs/>
+        </w:rPr>
+        <w:t>)</w:t>
       </w:r>
       <w:r>
         <w:t xml:space="preserve">: Az általános gépi tanulástól némileg különböző a mély tanulás. Alapvetően a mély tanulás </w:t>
@@ -8377,7 +8758,23 @@
         <w:t>ellenőrzését</w:t>
       </w:r>
       <w:r>
-        <w:t xml:space="preserve"> (sanity check)</w:t>
+        <w:t xml:space="preserve"> (</w:t>
+      </w:r>
+      <w:proofErr w:type="spellStart"/>
+      <w:r>
+        <w:t>sanity</w:t>
+      </w:r>
+      <w:proofErr w:type="spellEnd"/>
+      <w:r>
+        <w:t xml:space="preserve"> </w:t>
+      </w:r>
+      <w:proofErr w:type="spellStart"/>
+      <w:r>
+        <w:t>check</w:t>
+      </w:r>
+      <w:proofErr w:type="spellEnd"/>
+      <w:r>
+        <w:t>)</w:t>
       </w:r>
       <w:r>
         <w:t>.</w:t>
@@ -8496,11 +8893,21 @@
         <w:t>Remek példa az ajánló rendszerekre a Facebook, az</w:t>
       </w:r>
       <w:r>
-        <w:t xml:space="preserve"> Amazon, a Netflix és a </w:t>
-      </w:r>
+        <w:t xml:space="preserve"> Amazon, a </w:t>
+      </w:r>
+      <w:proofErr w:type="spellStart"/>
+      <w:r>
+        <w:t>Netflix</w:t>
+      </w:r>
+      <w:proofErr w:type="spellEnd"/>
+      <w:r>
+        <w:t xml:space="preserve"> és a </w:t>
+      </w:r>
+      <w:proofErr w:type="spellStart"/>
       <w:r>
         <w:t>Youtube</w:t>
       </w:r>
+      <w:proofErr w:type="spellEnd"/>
       <w:r>
         <w:t>.</w:t>
       </w:r>
@@ -8720,7 +9127,15 @@
         <w:t>I</w:t>
       </w:r>
       <w:r>
-        <w:t>deértve a kormányzati weboldalakat, a Kaggle-t és más nyílt forrás</w:t>
+        <w:t xml:space="preserve">deértve a kormányzati weboldalakat, a </w:t>
+      </w:r>
+      <w:proofErr w:type="spellStart"/>
+      <w:r>
+        <w:t>Kaggle</w:t>
+      </w:r>
+      <w:proofErr w:type="spellEnd"/>
+      <w:r>
+        <w:t>-t és más nyílt forrás</w:t>
       </w:r>
       <w:r>
         <w:t>ú</w:t>
@@ -8739,7 +9154,15 @@
         <w:jc w:val="both"/>
       </w:pPr>
       <w:r>
-        <w:t>.gov adatkészletek</w:t>
+        <w:t>.</w:t>
+      </w:r>
+      <w:proofErr w:type="spellStart"/>
+      <w:r>
+        <w:t>gov</w:t>
+      </w:r>
+      <w:proofErr w:type="spellEnd"/>
+      <w:r>
+        <w:t xml:space="preserve"> adatkészletek</w:t>
       </w:r>
     </w:p>
     <w:p>
@@ -8806,8 +9229,13 @@
         </w:numPr>
         <w:jc w:val="both"/>
       </w:pPr>
-      <w:r>
-        <w:t>Kaggle adatkészletek</w:t>
+      <w:proofErr w:type="spellStart"/>
+      <w:r>
+        <w:t>Kaggle</w:t>
+      </w:r>
+      <w:proofErr w:type="spellEnd"/>
+      <w:r>
+        <w:t xml:space="preserve"> adatkészletek</w:t>
       </w:r>
     </w:p>
     <w:p>
@@ -8816,7 +9244,23 @@
         <w:jc w:val="both"/>
       </w:pPr>
       <w:r>
-        <w:t xml:space="preserve">A Kaggle a gépi tanulás és a mély tanulási kihívások tárhelyéről ismert. A Kaggle relevanciája, hogy </w:t>
+        <w:t xml:space="preserve">A </w:t>
+      </w:r>
+      <w:proofErr w:type="spellStart"/>
+      <w:r>
+        <w:t>Kaggle</w:t>
+      </w:r>
+      <w:proofErr w:type="spellEnd"/>
+      <w:r>
+        <w:t xml:space="preserve"> a gépi tanulás és a mély tanulási kihívások tárhelyéről ismert. A </w:t>
+      </w:r>
+      <w:proofErr w:type="spellStart"/>
+      <w:r>
+        <w:t>Kaggle</w:t>
+      </w:r>
+      <w:proofErr w:type="spellEnd"/>
+      <w:r>
+        <w:t xml:space="preserve"> relevanciája, hogy </w:t>
       </w:r>
       <w:r>
         <w:rPr>
@@ -8882,7 +9326,15 @@
         <w:t xml:space="preserve">z </w:t>
       </w:r>
       <w:r>
-        <w:t>anyaghoz. A Kaggle egy fantasztikus webhely a kezdők számára, akik belevághatnak a gépi tanulás és a mélytanulás alkalmazásaiba</w:t>
+        <w:t xml:space="preserve">anyaghoz. A </w:t>
+      </w:r>
+      <w:proofErr w:type="spellStart"/>
+      <w:r>
+        <w:t>Kaggle</w:t>
+      </w:r>
+      <w:proofErr w:type="spellEnd"/>
+      <w:r>
+        <w:t xml:space="preserve"> egy fantasztikus webhely a kezdők számára, akik belevághatnak a gépi tanulás és a mélytanulás alkalmazásaiba</w:t>
       </w:r>
       <w:r>
         <w:t>.</w:t>
@@ -8931,8 +9383,13 @@
         <w:t xml:space="preserve">Az Amazon nyilvántartásba vette a szervereiken elérhető néhány adatkészletet. Egyik nagy előnye, hogy amikor </w:t>
       </w:r>
       <w:r>
-        <w:t>Amazon Web Services</w:t>
-      </w:r>
+        <w:t xml:space="preserve">Amazon Web </w:t>
+      </w:r>
+      <w:proofErr w:type="spellStart"/>
+      <w:r>
+        <w:t>Services</w:t>
+      </w:r>
+      <w:proofErr w:type="spellEnd"/>
       <w:r>
         <w:t xml:space="preserve"> (</w:t>
       </w:r>
@@ -8998,8 +9455,29 @@
         <w:jc w:val="both"/>
       </w:pPr>
       <w:r>
-        <w:t>UCI Machine Learning Repository</w:t>
-      </w:r>
+        <w:t xml:space="preserve">UCI </w:t>
+      </w:r>
+      <w:proofErr w:type="spellStart"/>
+      <w:r>
+        <w:t>Machine</w:t>
+      </w:r>
+      <w:proofErr w:type="spellEnd"/>
+      <w:r>
+        <w:t xml:space="preserve"> </w:t>
+      </w:r>
+      <w:proofErr w:type="spellStart"/>
+      <w:r>
+        <w:t>Learning</w:t>
+      </w:r>
+      <w:proofErr w:type="spellEnd"/>
+      <w:r>
+        <w:t xml:space="preserve"> </w:t>
+      </w:r>
+      <w:proofErr w:type="spellStart"/>
+      <w:r>
+        <w:t>Repository</w:t>
+      </w:r>
+      <w:proofErr w:type="spellEnd"/>
     </w:p>
     <w:p>
       <w:pPr>
@@ -9007,7 +9485,31 @@
         <w:jc w:val="both"/>
       </w:pPr>
       <w:r>
-        <w:t xml:space="preserve">Az UCI Machine Learning Repository könnyen kezelhető és tisztított adatkészleteket kínál. Ezek már </w:t>
+        <w:t xml:space="preserve">Az UCI </w:t>
+      </w:r>
+      <w:proofErr w:type="spellStart"/>
+      <w:r>
+        <w:t>Machine</w:t>
+      </w:r>
+      <w:proofErr w:type="spellEnd"/>
+      <w:r>
+        <w:t xml:space="preserve"> </w:t>
+      </w:r>
+      <w:proofErr w:type="spellStart"/>
+      <w:r>
+        <w:t>Learning</w:t>
+      </w:r>
+      <w:proofErr w:type="spellEnd"/>
+      <w:r>
+        <w:t xml:space="preserve"> </w:t>
+      </w:r>
+      <w:proofErr w:type="spellStart"/>
+      <w:r>
+        <w:t>Repository</w:t>
+      </w:r>
+      <w:proofErr w:type="spellEnd"/>
+      <w:r>
+        <w:t xml:space="preserve"> könnyen kezelhető és tisztított adatkészleteket kínál. Ezek már </w:t>
       </w:r>
       <w:r>
         <w:rPr>
@@ -9592,16 +10094,37 @@
       <w:r>
         <w:t xml:space="preserve">Látni fogjuk a </w:t>
       </w:r>
-      <w:r>
-        <w:t>Kaggle által szolgáltatott</w:t>
+      <w:proofErr w:type="spellStart"/>
+      <w:r>
+        <w:t>Kaggle</w:t>
+      </w:r>
+      <w:proofErr w:type="spellEnd"/>
+      <w:r>
+        <w:t xml:space="preserve"> által szolgáltatott</w:t>
       </w:r>
       <w:r>
         <w:t xml:space="preserve"> adatait, valamint olyan tudományos adat